<commit_message>
palabras clave + cambios de algunos títulos con error de documentación
</commit_message>
<xml_diff>
--- a/Documentación/TFG.docx
+++ b/Documentación/TFG.docx
@@ -961,6 +961,7 @@
                                     <w:dataBinding w:prefixMappings="xmlns:ns0='http://schemas.openxmlformats.org/officeDocument/2006/extended-properties'" w:xpath="/ns0:Properties[1]/ns0:Company[1]" w:storeItemID="{6668398D-A668-4E3E-A5EB-62B293D839F1}"/>
                                     <w:text/>
                                   </w:sdtPr>
+                                  <w:sdtEndPr/>
                                   <w:sdtContent>
                                     <w:p>
                                       <w:pPr>
@@ -1111,6 +1112,7 @@
                                     <w:dataBinding w:prefixMappings="xmlns:ns0='http://schemas.openxmlformats.org/package/2006/metadata/core-properties' xmlns:ns1='http://purl.org/dc/elements/1.1/'" w:xpath="/ns0:coreProperties[1]/ns1:title[1]" w:storeItemID="{6C3C8BC8-F283-45AE-878A-BAB7291924A1}"/>
                                     <w:text/>
                                   </w:sdtPr>
+                                  <w:sdtEndPr/>
                                   <w:sdtContent>
                                     <w:p>
                                       <w:pPr>
@@ -1150,6 +1152,7 @@
                                     <w:dataBinding w:prefixMappings="xmlns:ns0='http://schemas.openxmlformats.org/package/2006/metadata/core-properties' xmlns:ns1='http://purl.org/dc/elements/1.1/'" w:xpath="/ns0:coreProperties[1]/ns1:subject[1]" w:storeItemID="{6C3C8BC8-F283-45AE-878A-BAB7291924A1}"/>
                                     <w:text/>
                                   </w:sdtPr>
+                                  <w:sdtEndPr/>
                                   <w:sdtContent>
                                     <w:p>
                                       <w:pPr>
@@ -1188,6 +1191,7 @@
                                     <w:dataBinding w:prefixMappings="xmlns:ns0='http://schemas.openxmlformats.org/package/2006/metadata/core-properties' xmlns:ns1='http://purl.org/dc/elements/1.1/'" w:xpath="/ns0:coreProperties[1]/ns1:creator[1]" w:storeItemID="{6C3C8BC8-F283-45AE-878A-BAB7291924A1}"/>
                                     <w:text/>
                                   </w:sdtPr>
+                                  <w:sdtEndPr/>
                                   <w:sdtContent>
                                     <w:p>
                                       <w:pPr>
@@ -1246,6 +1250,7 @@
                                       <w:dataBinding w:prefixMappings="xmlns:ns0='http://schemas.openxmlformats.org/officeDocument/2006/extended-properties' " w:xpath="/ns0:Properties[1]/ns0:Manager[1]" w:storeItemID="{6668398D-A668-4E3E-A5EB-62B293D839F1}"/>
                                       <w:text/>
                                     </w:sdtPr>
+                                    <w:sdtEndPr/>
                                     <w:sdtContent>
                                       <w:r>
                                         <w:rPr>
@@ -1309,7 +1314,7 @@
                                       <w:sz w:val="32"/>
                                       <w:szCs w:val="32"/>
                                     </w:rPr>
-                                    <w:t>diciembre de 2021</w:t>
+                                    <w:t>enero de 2022</w:t>
                                   </w:r>
                                   <w:r>
                                     <w:rPr>
@@ -1397,6 +1402,7 @@
                               <w:dataBinding w:prefixMappings="xmlns:ns0='http://schemas.openxmlformats.org/officeDocument/2006/extended-properties'" w:xpath="/ns0:Properties[1]/ns0:Company[1]" w:storeItemID="{6668398D-A668-4E3E-A5EB-62B293D839F1}"/>
                               <w:text/>
                             </w:sdtPr>
+                            <w:sdtEndPr/>
                             <w:sdtContent>
                               <w:p>
                                 <w:pPr>
@@ -1469,6 +1475,7 @@
                               <w:dataBinding w:prefixMappings="xmlns:ns0='http://schemas.openxmlformats.org/package/2006/metadata/core-properties' xmlns:ns1='http://purl.org/dc/elements/1.1/'" w:xpath="/ns0:coreProperties[1]/ns1:title[1]" w:storeItemID="{6C3C8BC8-F283-45AE-878A-BAB7291924A1}"/>
                               <w:text/>
                             </w:sdtPr>
+                            <w:sdtEndPr/>
                             <w:sdtContent>
                               <w:p>
                                 <w:pPr>
@@ -1508,6 +1515,7 @@
                               <w:dataBinding w:prefixMappings="xmlns:ns0='http://schemas.openxmlformats.org/package/2006/metadata/core-properties' xmlns:ns1='http://purl.org/dc/elements/1.1/'" w:xpath="/ns0:coreProperties[1]/ns1:subject[1]" w:storeItemID="{6C3C8BC8-F283-45AE-878A-BAB7291924A1}"/>
                               <w:text/>
                             </w:sdtPr>
+                            <w:sdtEndPr/>
                             <w:sdtContent>
                               <w:p>
                                 <w:pPr>
@@ -1546,6 +1554,7 @@
                               <w:dataBinding w:prefixMappings="xmlns:ns0='http://schemas.openxmlformats.org/package/2006/metadata/core-properties' xmlns:ns1='http://purl.org/dc/elements/1.1/'" w:xpath="/ns0:coreProperties[1]/ns1:creator[1]" w:storeItemID="{6C3C8BC8-F283-45AE-878A-BAB7291924A1}"/>
                               <w:text/>
                             </w:sdtPr>
+                            <w:sdtEndPr/>
                             <w:sdtContent>
                               <w:p>
                                 <w:pPr>
@@ -1604,6 +1613,7 @@
                                 <w:dataBinding w:prefixMappings="xmlns:ns0='http://schemas.openxmlformats.org/officeDocument/2006/extended-properties' " w:xpath="/ns0:Properties[1]/ns0:Manager[1]" w:storeItemID="{6668398D-A668-4E3E-A5EB-62B293D839F1}"/>
                                 <w:text/>
                               </w:sdtPr>
+                              <w:sdtEndPr/>
                               <w:sdtContent>
                                 <w:r>
                                   <w:rPr>
@@ -1667,7 +1677,7 @@
                                 <w:sz w:val="32"/>
                                 <w:szCs w:val="32"/>
                               </w:rPr>
-                              <w:t>diciembre de 2021</w:t>
+                              <w:t>enero de 2022</w:t>
                             </w:r>
                             <w:r>
                               <w:rPr>
@@ -1710,8 +1720,6 @@
             <w:br w:type="page"/>
           </w:r>
         </w:p>
-        <w:bookmarkStart w:id="0" w:name="_GoBack" w:displacedByCustomXml="next"/>
-        <w:bookmarkEnd w:id="0" w:displacedByCustomXml="next"/>
       </w:sdtContent>
     </w:sdt>
     <w:p>
@@ -3908,7 +3916,7 @@
           <w:sz w:val="52"/>
         </w:rPr>
       </w:pPr>
-      <w:bookmarkStart w:id="1" w:name="_Toc91028779"/>
+      <w:bookmarkStart w:id="0" w:name="_Toc91028779"/>
       <w:r>
         <w:rPr>
           <w:color w:val="002060"/>
@@ -3917,87 +3925,278 @@
         <w:lastRenderedPageBreak/>
         <w:t>PALABRAS CLAVE</w:t>
       </w:r>
+      <w:bookmarkEnd w:id="0"/>
+    </w:p>
+    <w:p>
+      <w:pPr>
+        <w:jc w:val="both"/>
+      </w:pPr>
+    </w:p>
+    <w:p>
+      <w:pPr>
+        <w:jc w:val="both"/>
+        <w:rPr>
+          <w:rFonts w:ascii="Arial" w:hAnsi="Arial" w:cs="Arial"/>
+        </w:rPr>
+      </w:pPr>
+      <w:r>
+        <w:rPr>
+          <w:rFonts w:ascii="Arial" w:hAnsi="Arial" w:cs="Arial"/>
+        </w:rPr>
+        <w:t>La siguiente lista contiene palabras descriptivas que podrán utilizarse para catalogar el proyecto.</w:t>
+      </w:r>
+    </w:p>
+    <w:p>
+      <w:pPr>
+        <w:jc w:val="both"/>
+        <w:rPr>
+          <w:rFonts w:ascii="Arial" w:hAnsi="Arial" w:cs="Arial"/>
+        </w:rPr>
+      </w:pPr>
+    </w:p>
+    <w:p>
+      <w:pPr>
+        <w:pStyle w:val="Prrafodelista"/>
+        <w:numPr>
+          <w:ilvl w:val="0"/>
+          <w:numId w:val="13"/>
+        </w:numPr>
+        <w:jc w:val="both"/>
+        <w:rPr>
+          <w:rFonts w:ascii="Arial" w:hAnsi="Arial" w:cs="Arial"/>
+        </w:rPr>
+      </w:pPr>
+      <w:r>
+        <w:rPr>
+          <w:rFonts w:ascii="Arial" w:hAnsi="Arial" w:cs="Arial"/>
+        </w:rPr>
+        <w:t>Php</w:t>
+      </w:r>
+    </w:p>
+    <w:p>
+      <w:pPr>
+        <w:pStyle w:val="Prrafodelista"/>
+        <w:jc w:val="both"/>
+        <w:rPr>
+          <w:rFonts w:ascii="Arial" w:hAnsi="Arial" w:cs="Arial"/>
+        </w:rPr>
+      </w:pPr>
+    </w:p>
+    <w:p>
+      <w:pPr>
+        <w:pStyle w:val="Prrafodelista"/>
+        <w:numPr>
+          <w:ilvl w:val="0"/>
+          <w:numId w:val="13"/>
+        </w:numPr>
+        <w:jc w:val="both"/>
+        <w:rPr>
+          <w:rFonts w:ascii="Arial" w:hAnsi="Arial" w:cs="Arial"/>
+        </w:rPr>
+      </w:pPr>
+      <w:r>
+        <w:rPr>
+          <w:rFonts w:ascii="Arial" w:hAnsi="Arial" w:cs="Arial"/>
+        </w:rPr>
+        <w:t>JavaScript</w:t>
+      </w:r>
+    </w:p>
+    <w:p>
+      <w:pPr>
+        <w:pStyle w:val="Prrafodelista"/>
+        <w:rPr>
+          <w:rFonts w:ascii="Arial" w:hAnsi="Arial" w:cs="Arial"/>
+        </w:rPr>
+      </w:pPr>
+    </w:p>
+    <w:p>
+      <w:pPr>
+        <w:pStyle w:val="Prrafodelista"/>
+        <w:numPr>
+          <w:ilvl w:val="0"/>
+          <w:numId w:val="13"/>
+        </w:numPr>
+        <w:jc w:val="both"/>
+        <w:rPr>
+          <w:rFonts w:ascii="Arial" w:hAnsi="Arial" w:cs="Arial"/>
+        </w:rPr>
+      </w:pPr>
+      <w:r>
+        <w:rPr>
+          <w:rFonts w:ascii="Arial" w:hAnsi="Arial" w:cs="Arial"/>
+        </w:rPr>
+        <w:t>HTML</w:t>
+      </w:r>
+    </w:p>
+    <w:p>
+      <w:pPr>
+        <w:pStyle w:val="Prrafodelista"/>
+        <w:rPr>
+          <w:rFonts w:ascii="Arial" w:hAnsi="Arial" w:cs="Arial"/>
+        </w:rPr>
+      </w:pPr>
+    </w:p>
+    <w:p>
+      <w:pPr>
+        <w:pStyle w:val="Prrafodelista"/>
+        <w:numPr>
+          <w:ilvl w:val="0"/>
+          <w:numId w:val="13"/>
+        </w:numPr>
+        <w:jc w:val="both"/>
+        <w:rPr>
+          <w:rFonts w:ascii="Arial" w:hAnsi="Arial" w:cs="Arial"/>
+        </w:rPr>
+      </w:pPr>
+      <w:r>
+        <w:rPr>
+          <w:rFonts w:ascii="Arial" w:hAnsi="Arial" w:cs="Arial"/>
+        </w:rPr>
+        <w:t>CSS</w:t>
+      </w:r>
+    </w:p>
+    <w:p>
+      <w:pPr>
+        <w:pStyle w:val="Prrafodelista"/>
+        <w:rPr>
+          <w:rFonts w:ascii="Arial" w:hAnsi="Arial" w:cs="Arial"/>
+        </w:rPr>
+      </w:pPr>
+    </w:p>
+    <w:p>
+      <w:pPr>
+        <w:pStyle w:val="Prrafodelista"/>
+        <w:numPr>
+          <w:ilvl w:val="0"/>
+          <w:numId w:val="13"/>
+        </w:numPr>
+        <w:jc w:val="both"/>
+        <w:rPr>
+          <w:rFonts w:ascii="Arial" w:hAnsi="Arial" w:cs="Arial"/>
+        </w:rPr>
+      </w:pPr>
+      <w:r>
+        <w:rPr>
+          <w:rFonts w:ascii="Arial" w:hAnsi="Arial" w:cs="Arial"/>
+        </w:rPr>
+        <w:t>Página Web</w:t>
+      </w:r>
+    </w:p>
+    <w:p>
+      <w:pPr>
+        <w:pStyle w:val="Prrafodelista"/>
+        <w:rPr>
+          <w:rFonts w:ascii="Arial" w:hAnsi="Arial" w:cs="Arial"/>
+        </w:rPr>
+      </w:pPr>
+    </w:p>
+    <w:p>
+      <w:pPr>
+        <w:pStyle w:val="Prrafodelista"/>
+        <w:numPr>
+          <w:ilvl w:val="0"/>
+          <w:numId w:val="13"/>
+        </w:numPr>
+        <w:jc w:val="both"/>
+        <w:rPr>
+          <w:rFonts w:ascii="Arial" w:hAnsi="Arial" w:cs="Arial"/>
+        </w:rPr>
+      </w:pPr>
+      <w:r>
+        <w:rPr>
+          <w:rFonts w:ascii="Arial" w:hAnsi="Arial" w:cs="Arial"/>
+        </w:rPr>
+        <w:t>MySQL</w:t>
+      </w:r>
+    </w:p>
+    <w:p>
+      <w:pPr>
+        <w:jc w:val="both"/>
+      </w:pPr>
+    </w:p>
+    <w:p>
+      <w:pPr>
+        <w:jc w:val="both"/>
+      </w:pPr>
+    </w:p>
+    <w:p>
+      <w:pPr>
+        <w:jc w:val="both"/>
+      </w:pPr>
+    </w:p>
+    <w:p>
+      <w:pPr>
+        <w:jc w:val="both"/>
+      </w:pPr>
+    </w:p>
+    <w:p>
+      <w:pPr>
+        <w:jc w:val="both"/>
+      </w:pPr>
+    </w:p>
+    <w:p>
+      <w:pPr>
+        <w:jc w:val="both"/>
+      </w:pPr>
+    </w:p>
+    <w:p>
+      <w:pPr>
+        <w:jc w:val="both"/>
+      </w:pPr>
+    </w:p>
+    <w:p>
+      <w:pPr>
+        <w:jc w:val="both"/>
+      </w:pPr>
+    </w:p>
+    <w:p>
+      <w:pPr>
+        <w:jc w:val="both"/>
+      </w:pPr>
+    </w:p>
+    <w:p>
+      <w:pPr>
+        <w:jc w:val="both"/>
+      </w:pPr>
+    </w:p>
+    <w:p>
+      <w:pPr>
+        <w:jc w:val="both"/>
+      </w:pPr>
+    </w:p>
+    <w:p>
+      <w:pPr>
+        <w:jc w:val="both"/>
+      </w:pPr>
+    </w:p>
+    <w:p>
+      <w:pPr>
+        <w:jc w:val="both"/>
+      </w:pPr>
+    </w:p>
+    <w:p>
+      <w:pPr>
+        <w:jc w:val="both"/>
+      </w:pPr>
+    </w:p>
+    <w:p>
+      <w:pPr>
+        <w:pStyle w:val="Ttulo1"/>
+        <w:rPr>
+          <w:color w:val="002060"/>
+          <w:sz w:val="52"/>
+        </w:rPr>
+      </w:pPr>
+      <w:bookmarkStart w:id="1" w:name="_Toc91028780"/>
+      <w:r>
+        <w:rPr>
+          <w:color w:val="002060"/>
+          <w:sz w:val="52"/>
+        </w:rPr>
+        <w:lastRenderedPageBreak/>
+        <w:t>GLOSARIO</w:t>
+      </w:r>
       <w:bookmarkEnd w:id="1"/>
-    </w:p>
-    <w:p>
-      <w:pPr>
-        <w:jc w:val="both"/>
-      </w:pPr>
-    </w:p>
-    <w:p>
-      <w:pPr>
-        <w:jc w:val="both"/>
-        <w:rPr>
-          <w:rFonts w:ascii="Arial" w:hAnsi="Arial" w:cs="Arial"/>
-        </w:rPr>
-      </w:pPr>
-      <w:r>
-        <w:rPr>
-          <w:rFonts w:ascii="Arial" w:hAnsi="Arial" w:cs="Arial"/>
-        </w:rPr>
-        <w:t>La siguiente lista contiene palabras descriptivas que podrán utilizarse para catalogar el proyecto.</w:t>
-      </w:r>
-    </w:p>
-    <w:p>
-      <w:pPr>
-        <w:jc w:val="both"/>
-        <w:rPr>
-          <w:rFonts w:ascii="Arial" w:hAnsi="Arial" w:cs="Arial"/>
-        </w:rPr>
-      </w:pPr>
-    </w:p>
-    <w:p>
-      <w:pPr>
-        <w:jc w:val="both"/>
-      </w:pPr>
-    </w:p>
-    <w:p>
-      <w:pPr>
-        <w:jc w:val="both"/>
-      </w:pPr>
-    </w:p>
-    <w:p>
-      <w:pPr>
-        <w:jc w:val="both"/>
-      </w:pPr>
-    </w:p>
-    <w:p>
-      <w:pPr>
-        <w:jc w:val="both"/>
-      </w:pPr>
-    </w:p>
-    <w:p>
-      <w:pPr>
-        <w:jc w:val="both"/>
-      </w:pPr>
-    </w:p>
-    <w:p>
-      <w:pPr>
-        <w:jc w:val="both"/>
-      </w:pPr>
-    </w:p>
-    <w:p>
-      <w:pPr>
-        <w:jc w:val="both"/>
-      </w:pPr>
-    </w:p>
-    <w:p>
-      <w:pPr>
-        <w:pStyle w:val="Ttulo1"/>
-        <w:rPr>
-          <w:color w:val="002060"/>
-          <w:sz w:val="52"/>
-        </w:rPr>
-      </w:pPr>
-      <w:bookmarkStart w:id="2" w:name="_Toc91028780"/>
-      <w:r>
-        <w:rPr>
-          <w:color w:val="002060"/>
-          <w:sz w:val="52"/>
-        </w:rPr>
-        <w:t>GLOSARIO</w:t>
-      </w:r>
-      <w:bookmarkEnd w:id="2"/>
     </w:p>
     <w:p/>
     <w:p>
@@ -4094,14 +4293,13 @@
           <w:szCs w:val="72"/>
         </w:rPr>
       </w:pPr>
-      <w:bookmarkStart w:id="3" w:name="_Toc91028781"/>
+      <w:bookmarkStart w:id="2" w:name="_Toc91028781"/>
       <w:r>
         <w:rPr>
           <w:rFonts w:ascii="Bahnschrift Light SemiCondensed" w:hAnsi="Bahnschrift Light SemiCondensed"/>
           <w:color w:val="002060"/>
           <w:sz w:val="96"/>
         </w:rPr>
-        <w:lastRenderedPageBreak/>
         <w:t>1|</w:t>
       </w:r>
       <w:r>
@@ -4123,7 +4321,7 @@
         </w:rPr>
         <w:t>INTRODUCCIÓN</w:t>
       </w:r>
-      <w:bookmarkEnd w:id="3"/>
+      <w:bookmarkEnd w:id="2"/>
     </w:p>
     <w:p>
       <w:pPr>
@@ -4147,8 +4345,8 @@
           <w:sz w:val="36"/>
         </w:rPr>
       </w:pPr>
-      <w:bookmarkStart w:id="4" w:name="_Toc74437803"/>
-      <w:bookmarkStart w:id="5" w:name="_Toc91028782"/>
+      <w:bookmarkStart w:id="3" w:name="_Toc74437803"/>
+      <w:bookmarkStart w:id="4" w:name="_Toc91028782"/>
       <w:r>
         <w:rPr>
           <w:color w:val="002060"/>
@@ -4163,8 +4361,8 @@
         </w:rPr>
         <w:t>OBJETIVOS DEL PROYECTO</w:t>
       </w:r>
+      <w:bookmarkEnd w:id="3"/>
       <w:bookmarkEnd w:id="4"/>
-      <w:bookmarkEnd w:id="5"/>
     </w:p>
     <w:p>
       <w:pPr>
@@ -4226,8 +4424,8 @@
           <w:sz w:val="36"/>
         </w:rPr>
       </w:pPr>
-      <w:bookmarkStart w:id="6" w:name="_Toc74437804"/>
-      <w:bookmarkStart w:id="7" w:name="_Toc91028783"/>
+      <w:bookmarkStart w:id="5" w:name="_Toc74437804"/>
+      <w:bookmarkStart w:id="6" w:name="_Toc91028783"/>
       <w:r>
         <w:rPr>
           <w:color w:val="002060"/>
@@ -4242,8 +4440,8 @@
         </w:rPr>
         <w:t>JUSTIFICACIÓN</w:t>
       </w:r>
+      <w:bookmarkEnd w:id="5"/>
       <w:bookmarkEnd w:id="6"/>
-      <w:bookmarkEnd w:id="7"/>
     </w:p>
     <w:p>
       <w:pPr>
@@ -4275,175 +4473,175 @@
           <w:color w:val="002060"/>
         </w:rPr>
       </w:pPr>
-      <w:bookmarkStart w:id="8" w:name="_Toc91028784"/>
+      <w:bookmarkStart w:id="7" w:name="_Toc91028784"/>
       <w:r>
         <w:rPr>
           <w:rFonts w:ascii="Bahnschrift Light SemiCondensed" w:hAnsi="Bahnschrift Light SemiCondensed"/>
           <w:color w:val="002060"/>
           <w:sz w:val="96"/>
-        </w:rPr>
-        <w:t>2</w:t>
-      </w:r>
-      <w:r>
-        <w:rPr>
-          <w:rFonts w:ascii="Bahnschrift Light SemiCondensed" w:hAnsi="Bahnschrift Light SemiCondensed"/>
-          <w:color w:val="002060"/>
-          <w:sz w:val="96"/>
-        </w:rPr>
-        <w:t>|</w:t>
-      </w:r>
-      <w:r>
-        <w:rPr>
-          <w:color w:val="002060"/>
-        </w:rPr>
-        <w:tab/>
-      </w:r>
-      <w:r>
-        <w:rPr>
-          <w:color w:val="002060"/>
-        </w:rPr>
-        <w:tab/>
-      </w:r>
-      <w:r>
-        <w:rPr>
-          <w:rStyle w:val="TtuloCar"/>
-          <w:color w:val="002060"/>
-        </w:rPr>
-        <w:t>ANÁLISIS</w:t>
-      </w:r>
-      <w:bookmarkEnd w:id="8"/>
-    </w:p>
-    <w:p/>
-    <w:p>
-      <w:pPr>
-        <w:jc w:val="both"/>
-        <w:rPr>
-          <w:rFonts w:ascii="Arial" w:hAnsi="Arial" w:cs="Arial"/>
-        </w:rPr>
-      </w:pPr>
-      <w:r>
-        <w:rPr>
-          <w:rFonts w:ascii="Arial" w:hAnsi="Arial" w:cs="Arial"/>
-        </w:rPr>
-        <w:t xml:space="preserve">En este capítulo se presenta la fase de análisis, parte inicial de todo proyecto software, se definen los requisitos y se muestra una vista global de la arquitectura pensada para el sistema. En </w:t>
-      </w:r>
-      <w:r>
-        <w:rPr>
-          <w:rFonts w:ascii="Arial" w:hAnsi="Arial" w:cs="Arial"/>
-        </w:rPr>
-        <w:t xml:space="preserve">este </w:t>
-      </w:r>
-      <w:r>
-        <w:rPr>
-          <w:rFonts w:ascii="Arial" w:hAnsi="Arial" w:cs="Arial"/>
-        </w:rPr>
-        <w:t>capítulo se tendrá en cuenta este catálogo de requisitos como base para el diseño de todos los aspectos del videojuego</w:t>
-      </w:r>
-      <w:r>
-        <w:rPr>
-          <w:rFonts w:ascii="Arial" w:hAnsi="Arial" w:cs="Arial"/>
-        </w:rPr>
-        <w:t>, así como la planificación y sus fases</w:t>
-      </w:r>
-      <w:r>
-        <w:rPr>
-          <w:rFonts w:ascii="Arial" w:hAnsi="Arial" w:cs="Arial"/>
-        </w:rPr>
-        <w:t xml:space="preserve">. </w:t>
-      </w:r>
-    </w:p>
-    <w:p>
-      <w:pPr>
-        <w:jc w:val="both"/>
-        <w:rPr>
-          <w:rFonts w:ascii="Arial" w:hAnsi="Arial" w:cs="Arial"/>
-        </w:rPr>
-      </w:pPr>
-      <w:r>
-        <w:rPr>
-          <w:rFonts w:ascii="Arial" w:hAnsi="Arial" w:cs="Arial"/>
-        </w:rPr>
-        <w:t xml:space="preserve">Es por ello por lo que la fase de análisis es de suma importancia para </w:t>
-      </w:r>
-      <w:r>
-        <w:rPr>
-          <w:rFonts w:ascii="Arial" w:hAnsi="Arial" w:cs="Arial"/>
-        </w:rPr>
-        <w:t>las siguientes fases</w:t>
-      </w:r>
-      <w:r>
-        <w:rPr>
-          <w:rFonts w:ascii="Arial" w:hAnsi="Arial" w:cs="Arial"/>
-        </w:rPr>
-        <w:t xml:space="preserve"> de todo </w:t>
-      </w:r>
-      <w:r>
-        <w:rPr>
-          <w:rFonts w:ascii="Arial" w:hAnsi="Arial" w:cs="Arial"/>
-        </w:rPr>
-        <w:t xml:space="preserve">el </w:t>
-      </w:r>
-      <w:r>
-        <w:rPr>
-          <w:rFonts w:ascii="Arial" w:hAnsi="Arial" w:cs="Arial"/>
-        </w:rPr>
-        <w:t>producto software. Es en este capítulo donde se deben asentar las bases, a modo de cimientos, del proyecto, y, a partir de las cuales se construirá todo lo demás. El proceso a seguir se basa en primer lugar en una buena definición de requisitos y en elegir una metodología de desarrollo acorde con el proyecto. La arquitectura del videojuego estará basada en dos menús principales, uno del videojuego y otro menú de selección.</w:t>
-      </w:r>
-    </w:p>
-    <w:p>
-      <w:pPr>
-        <w:jc w:val="both"/>
-        <w:rPr>
-          <w:rFonts w:ascii="Arial" w:hAnsi="Arial" w:cs="Arial"/>
-        </w:rPr>
-      </w:pPr>
-      <w:r>
-        <w:rPr>
-          <w:rFonts w:ascii="Arial" w:hAnsi="Arial" w:cs="Arial"/>
-        </w:rPr>
-        <w:t xml:space="preserve">A </w:t>
-      </w:r>
-      <w:r>
-        <w:rPr>
-          <w:rFonts w:ascii="Arial" w:hAnsi="Arial" w:cs="Arial"/>
-        </w:rPr>
-        <w:t>continuación,</w:t>
-      </w:r>
-      <w:r>
-        <w:rPr>
-          <w:rFonts w:ascii="Arial" w:hAnsi="Arial" w:cs="Arial"/>
-        </w:rPr>
-        <w:t xml:space="preserve"> se desglosan la funcionalidad y las características a modo de catálogo de requisitos, teniendo en cuenta tanto requisitos funcionales como no funcionales.</w:t>
-      </w:r>
-    </w:p>
-    <w:p>
-      <w:pPr>
-        <w:jc w:val="both"/>
-      </w:pPr>
-    </w:p>
-    <w:p>
-      <w:pPr>
-        <w:pStyle w:val="Ttulo2"/>
-        <w:rPr>
-          <w:color w:val="002060"/>
-          <w:sz w:val="36"/>
-        </w:rPr>
-      </w:pPr>
-      <w:bookmarkStart w:id="9" w:name="_Toc74437805"/>
-      <w:bookmarkStart w:id="10" w:name="_Toc91028785"/>
-      <w:r>
-        <w:rPr>
-          <w:color w:val="002060"/>
-          <w:sz w:val="36"/>
         </w:rPr>
         <w:lastRenderedPageBreak/>
         <w:t>2</w:t>
       </w:r>
       <w:r>
         <w:rPr>
+          <w:rFonts w:ascii="Bahnschrift Light SemiCondensed" w:hAnsi="Bahnschrift Light SemiCondensed"/>
+          <w:color w:val="002060"/>
+          <w:sz w:val="96"/>
+        </w:rPr>
+        <w:t>|</w:t>
+      </w:r>
+      <w:r>
+        <w:rPr>
+          <w:color w:val="002060"/>
+        </w:rPr>
+        <w:tab/>
+      </w:r>
+      <w:r>
+        <w:rPr>
+          <w:color w:val="002060"/>
+        </w:rPr>
+        <w:tab/>
+      </w:r>
+      <w:r>
+        <w:rPr>
+          <w:rStyle w:val="TtuloCar"/>
+          <w:color w:val="002060"/>
+        </w:rPr>
+        <w:t>ANÁLISIS</w:t>
+      </w:r>
+      <w:bookmarkEnd w:id="7"/>
+    </w:p>
+    <w:p/>
+    <w:p>
+      <w:pPr>
+        <w:jc w:val="both"/>
+        <w:rPr>
+          <w:rFonts w:ascii="Arial" w:hAnsi="Arial" w:cs="Arial"/>
+        </w:rPr>
+      </w:pPr>
+      <w:r>
+        <w:rPr>
+          <w:rFonts w:ascii="Arial" w:hAnsi="Arial" w:cs="Arial"/>
+        </w:rPr>
+        <w:t xml:space="preserve">En este capítulo se presenta la fase de análisis, parte inicial de todo proyecto software, se definen los requisitos y se muestra una vista global de la arquitectura pensada para el sistema. En </w:t>
+      </w:r>
+      <w:r>
+        <w:rPr>
+          <w:rFonts w:ascii="Arial" w:hAnsi="Arial" w:cs="Arial"/>
+        </w:rPr>
+        <w:t xml:space="preserve">este </w:t>
+      </w:r>
+      <w:r>
+        <w:rPr>
+          <w:rFonts w:ascii="Arial" w:hAnsi="Arial" w:cs="Arial"/>
+        </w:rPr>
+        <w:t>capítulo se tendrá en cuenta este catálogo de requisitos como base para el diseño de todos los aspectos del videojuego</w:t>
+      </w:r>
+      <w:r>
+        <w:rPr>
+          <w:rFonts w:ascii="Arial" w:hAnsi="Arial" w:cs="Arial"/>
+        </w:rPr>
+        <w:t>, así como la planificación y sus fases</w:t>
+      </w:r>
+      <w:r>
+        <w:rPr>
+          <w:rFonts w:ascii="Arial" w:hAnsi="Arial" w:cs="Arial"/>
+        </w:rPr>
+        <w:t xml:space="preserve">. </w:t>
+      </w:r>
+    </w:p>
+    <w:p>
+      <w:pPr>
+        <w:jc w:val="both"/>
+        <w:rPr>
+          <w:rFonts w:ascii="Arial" w:hAnsi="Arial" w:cs="Arial"/>
+        </w:rPr>
+      </w:pPr>
+      <w:r>
+        <w:rPr>
+          <w:rFonts w:ascii="Arial" w:hAnsi="Arial" w:cs="Arial"/>
+        </w:rPr>
+        <w:t xml:space="preserve">Es por ello por lo que la fase de análisis es de suma importancia para </w:t>
+      </w:r>
+      <w:r>
+        <w:rPr>
+          <w:rFonts w:ascii="Arial" w:hAnsi="Arial" w:cs="Arial"/>
+        </w:rPr>
+        <w:t>las siguientes fases</w:t>
+      </w:r>
+      <w:r>
+        <w:rPr>
+          <w:rFonts w:ascii="Arial" w:hAnsi="Arial" w:cs="Arial"/>
+        </w:rPr>
+        <w:t xml:space="preserve"> de todo </w:t>
+      </w:r>
+      <w:r>
+        <w:rPr>
+          <w:rFonts w:ascii="Arial" w:hAnsi="Arial" w:cs="Arial"/>
+        </w:rPr>
+        <w:t xml:space="preserve">el </w:t>
+      </w:r>
+      <w:r>
+        <w:rPr>
+          <w:rFonts w:ascii="Arial" w:hAnsi="Arial" w:cs="Arial"/>
+        </w:rPr>
+        <w:t>producto software. Es en este capítulo donde se deben asentar las bases, a modo de cimientos, del proyecto, y, a partir de las cuales se construirá todo lo demás. El proceso a seguir se basa en primer lugar en una buena definición de requisitos y en elegir una metodología de desarrollo acorde con el proyecto. La arquitectura del videojuego estará basada en dos menús principales, uno del videojuego y otro menú de selección.</w:t>
+      </w:r>
+    </w:p>
+    <w:p>
+      <w:pPr>
+        <w:jc w:val="both"/>
+        <w:rPr>
+          <w:rFonts w:ascii="Arial" w:hAnsi="Arial" w:cs="Arial"/>
+        </w:rPr>
+      </w:pPr>
+      <w:r>
+        <w:rPr>
+          <w:rFonts w:ascii="Arial" w:hAnsi="Arial" w:cs="Arial"/>
+        </w:rPr>
+        <w:t xml:space="preserve">A </w:t>
+      </w:r>
+      <w:r>
+        <w:rPr>
+          <w:rFonts w:ascii="Arial" w:hAnsi="Arial" w:cs="Arial"/>
+        </w:rPr>
+        <w:t>continuación,</w:t>
+      </w:r>
+      <w:r>
+        <w:rPr>
+          <w:rFonts w:ascii="Arial" w:hAnsi="Arial" w:cs="Arial"/>
+        </w:rPr>
+        <w:t xml:space="preserve"> se desglosan la funcionalidad y las características a modo de catálogo de requisitos, teniendo en cuenta tanto requisitos funcionales como no funcionales.</w:t>
+      </w:r>
+    </w:p>
+    <w:p>
+      <w:pPr>
+        <w:jc w:val="both"/>
+      </w:pPr>
+    </w:p>
+    <w:p>
+      <w:pPr>
+        <w:pStyle w:val="Ttulo2"/>
+        <w:rPr>
           <w:color w:val="002060"/>
           <w:sz w:val="36"/>
         </w:rPr>
+      </w:pPr>
+      <w:bookmarkStart w:id="8" w:name="_Toc74437805"/>
+      <w:bookmarkStart w:id="9" w:name="_Toc91028785"/>
+      <w:r>
+        <w:rPr>
+          <w:color w:val="002060"/>
+          <w:sz w:val="36"/>
+        </w:rPr>
+        <w:t>2</w:t>
+      </w:r>
+      <w:r>
+        <w:rPr>
+          <w:color w:val="002060"/>
+          <w:sz w:val="36"/>
+        </w:rPr>
         <w:t xml:space="preserve">.1 </w:t>
       </w:r>
       <w:r>
@@ -4460,56 +4658,56 @@
         </w:rPr>
         <w:t>UISITOS</w:t>
       </w:r>
+      <w:bookmarkEnd w:id="8"/>
       <w:bookmarkEnd w:id="9"/>
+    </w:p>
+    <w:p>
+      <w:pPr>
+        <w:rPr>
+          <w:rFonts w:ascii="Arial" w:hAnsi="Arial" w:cs="Arial"/>
+        </w:rPr>
+      </w:pPr>
+    </w:p>
+    <w:p>
+      <w:pPr>
+        <w:jc w:val="both"/>
+        <w:rPr>
+          <w:rFonts w:ascii="Arial" w:hAnsi="Arial" w:cs="Arial"/>
+        </w:rPr>
+      </w:pPr>
+      <w:r>
+        <w:rPr>
+          <w:rFonts w:ascii="Arial" w:hAnsi="Arial" w:cs="Arial"/>
+        </w:rPr>
+        <w:t>El catálogo de requisitos es la especificación del comportamiento que se espera de cualquier proyecto software. Estudiando otras aplicaciones similares, se ha predefinido una serie de requisitos que se consideran indispensables para el proyecto. A continuación, se muestra una enumeración y breve descripción de los requisitos establecidos para el diseño y desarrollo del videojuego.</w:t>
+      </w:r>
+    </w:p>
+    <w:p>
+      <w:pPr>
+        <w:pStyle w:val="Ttulo3"/>
+        <w:rPr>
+          <w:color w:val="002060"/>
+          <w:sz w:val="32"/>
+        </w:rPr>
+      </w:pPr>
+      <w:bookmarkStart w:id="10" w:name="_Toc74437806"/>
+      <w:bookmarkStart w:id="11" w:name="_Toc91028786"/>
+      <w:r>
+        <w:rPr>
+          <w:color w:val="002060"/>
+          <w:sz w:val="32"/>
+        </w:rPr>
+        <w:t>2</w:t>
+      </w:r>
+      <w:r>
+        <w:rPr>
+          <w:color w:val="002060"/>
+          <w:sz w:val="32"/>
+        </w:rPr>
+        <w:t>.1.1 REQUISITOS FUNCIONALES</w:t>
+      </w:r>
       <w:bookmarkEnd w:id="10"/>
-    </w:p>
-    <w:p>
-      <w:pPr>
-        <w:rPr>
-          <w:rFonts w:ascii="Arial" w:hAnsi="Arial" w:cs="Arial"/>
-        </w:rPr>
-      </w:pPr>
-    </w:p>
-    <w:p>
-      <w:pPr>
-        <w:jc w:val="both"/>
-        <w:rPr>
-          <w:rFonts w:ascii="Arial" w:hAnsi="Arial" w:cs="Arial"/>
-        </w:rPr>
-      </w:pPr>
-      <w:r>
-        <w:rPr>
-          <w:rFonts w:ascii="Arial" w:hAnsi="Arial" w:cs="Arial"/>
-        </w:rPr>
-        <w:t>El catálogo de requisitos es la especificación del comportamiento que se espera de cualquier proyecto software. Estudiando otras aplicaciones similares, se ha predefinido una serie de requisitos que se consideran indispensables para el proyecto. A continuación, se muestra una enumeración y breve descripción de los requisitos establecidos para el diseño y desarrollo del videojuego.</w:t>
-      </w:r>
-    </w:p>
-    <w:p>
-      <w:pPr>
-        <w:pStyle w:val="Ttulo3"/>
-        <w:rPr>
-          <w:color w:val="002060"/>
-          <w:sz w:val="32"/>
-        </w:rPr>
-      </w:pPr>
-      <w:bookmarkStart w:id="11" w:name="_Toc74437806"/>
-      <w:bookmarkStart w:id="12" w:name="_Toc91028786"/>
-      <w:r>
-        <w:rPr>
-          <w:color w:val="002060"/>
-          <w:sz w:val="32"/>
-        </w:rPr>
-        <w:t>2</w:t>
-      </w:r>
-      <w:r>
-        <w:rPr>
-          <w:color w:val="002060"/>
-          <w:sz w:val="32"/>
-        </w:rPr>
-        <w:t>.1.1 REQUISITOS FUNCIONALES</w:t>
-      </w:r>
       <w:bookmarkEnd w:id="11"/>
-      <w:bookmarkEnd w:id="12"/>
       <w:r>
         <w:rPr>
           <w:color w:val="002060"/>
@@ -4586,8 +4784,8 @@
           <w:color w:val="002060"/>
         </w:rPr>
       </w:pPr>
-      <w:bookmarkStart w:id="13" w:name="_Toc74437807"/>
-      <w:bookmarkStart w:id="14" w:name="_Toc91028787"/>
+      <w:bookmarkStart w:id="12" w:name="_Toc74437807"/>
+      <w:bookmarkStart w:id="13" w:name="_Toc91028787"/>
       <w:r>
         <w:rPr>
           <w:color w:val="002060"/>
@@ -4602,121 +4800,122 @@
         </w:rPr>
         <w:t>.1.2 REQUISITOS NO FUNCIONALES</w:t>
       </w:r>
+      <w:bookmarkEnd w:id="12"/>
       <w:bookmarkEnd w:id="13"/>
+      <w:r>
+        <w:rPr>
+          <w:color w:val="002060"/>
+          <w:sz w:val="32"/>
+        </w:rPr>
+        <w:t xml:space="preserve"> </w:t>
+      </w:r>
+    </w:p>
+    <w:p>
+      <w:pPr>
+        <w:rPr>
+          <w:sz w:val="20"/>
+        </w:rPr>
+      </w:pPr>
+    </w:p>
+    <w:p>
+      <w:pPr>
+        <w:jc w:val="both"/>
+        <w:rPr>
+          <w:rFonts w:ascii="Arial" w:hAnsi="Arial" w:cs="Arial"/>
+        </w:rPr>
+      </w:pPr>
+      <w:r>
+        <w:rPr>
+          <w:rFonts w:ascii="Arial" w:hAnsi="Arial" w:cs="Arial"/>
+        </w:rPr>
+        <w:lastRenderedPageBreak/>
+        <w:t xml:space="preserve">En este apartado se especifica cuáles son los </w:t>
+      </w:r>
+      <w:r>
+        <w:rPr>
+          <w:rFonts w:ascii="Arial" w:hAnsi="Arial" w:cs="Arial"/>
+        </w:rPr>
+        <w:t xml:space="preserve">requisitos complementarios o atributos de calidad de </w:t>
+      </w:r>
+      <w:r>
+        <w:rPr>
+          <w:rFonts w:ascii="Arial" w:hAnsi="Arial" w:cs="Arial"/>
+        </w:rPr>
+        <w:t>nuestro proyecto software.</w:t>
+      </w:r>
+    </w:p>
+    <w:p>
+      <w:pPr>
+        <w:jc w:val="both"/>
+        <w:rPr>
+          <w:rFonts w:ascii="Arial" w:hAnsi="Arial" w:cs="Arial"/>
+        </w:rPr>
+      </w:pPr>
+      <w:r>
+        <w:rPr>
+          <w:rFonts w:ascii="Arial" w:hAnsi="Arial" w:cs="Arial"/>
+        </w:rPr>
+        <w:t xml:space="preserve">Estos especifican criterios que juzgan operaciones del sistema en lugar de su comportamiento (requisitos funcionales). </w:t>
+      </w:r>
+    </w:p>
+    <w:p>
+      <w:pPr>
+        <w:jc w:val="both"/>
+        <w:rPr>
+          <w:rFonts w:ascii="Arial" w:hAnsi="Arial" w:cs="Arial"/>
+        </w:rPr>
+      </w:pPr>
+      <w:r>
+        <w:rPr>
+          <w:rFonts w:ascii="Arial" w:hAnsi="Arial" w:cs="Arial"/>
+        </w:rPr>
+        <w:t xml:space="preserve">En esta tabla se detallan los siguientes requisitos </w:t>
+      </w:r>
+      <w:r>
+        <w:rPr>
+          <w:rFonts w:ascii="Arial" w:hAnsi="Arial" w:cs="Arial"/>
+        </w:rPr>
+        <w:t xml:space="preserve">no </w:t>
+      </w:r>
+      <w:r>
+        <w:rPr>
+          <w:rFonts w:ascii="Arial" w:hAnsi="Arial" w:cs="Arial"/>
+        </w:rPr>
+        <w:t>funcionales:</w:t>
+      </w:r>
+    </w:p>
+    <w:p>
+      <w:bookmarkStart w:id="14" w:name="_Toc74437808"/>
+    </w:p>
+    <w:p/>
+    <w:p>
+      <w:pPr>
+        <w:pStyle w:val="Ttulo2"/>
+        <w:rPr>
+          <w:color w:val="002060"/>
+          <w:sz w:val="36"/>
+        </w:rPr>
+      </w:pPr>
+    </w:p>
+    <w:p/>
+    <w:p>
+      <w:pPr>
+        <w:pStyle w:val="Ttulo2"/>
+        <w:rPr>
+          <w:color w:val="002060"/>
+          <w:sz w:val="36"/>
+        </w:rPr>
+      </w:pPr>
+      <w:bookmarkStart w:id="15" w:name="_Toc91028788"/>
+      <w:r>
+        <w:rPr>
+          <w:color w:val="002060"/>
+          <w:sz w:val="36"/>
+        </w:rPr>
+        <w:t>2.2 PLANIFICACIÓN PREVIA</w:t>
+      </w:r>
       <w:bookmarkEnd w:id="14"/>
-      <w:r>
-        <w:rPr>
-          <w:color w:val="002060"/>
-          <w:sz w:val="32"/>
-        </w:rPr>
-        <w:t xml:space="preserve"> </w:t>
-      </w:r>
-    </w:p>
-    <w:p>
-      <w:pPr>
-        <w:rPr>
-          <w:sz w:val="20"/>
-        </w:rPr>
-      </w:pPr>
-    </w:p>
-    <w:p>
-      <w:pPr>
-        <w:jc w:val="both"/>
-        <w:rPr>
-          <w:rFonts w:ascii="Arial" w:hAnsi="Arial" w:cs="Arial"/>
-        </w:rPr>
-      </w:pPr>
-      <w:r>
-        <w:rPr>
-          <w:rFonts w:ascii="Arial" w:hAnsi="Arial" w:cs="Arial"/>
-        </w:rPr>
-        <w:t xml:space="preserve">En este apartado se especifica cuáles son los </w:t>
-      </w:r>
-      <w:r>
-        <w:rPr>
-          <w:rFonts w:ascii="Arial" w:hAnsi="Arial" w:cs="Arial"/>
-        </w:rPr>
-        <w:t xml:space="preserve">requisitos complementarios o atributos de calidad de </w:t>
-      </w:r>
-      <w:r>
-        <w:rPr>
-          <w:rFonts w:ascii="Arial" w:hAnsi="Arial" w:cs="Arial"/>
-        </w:rPr>
-        <w:t>nuestro proyecto software.</w:t>
-      </w:r>
-    </w:p>
-    <w:p>
-      <w:pPr>
-        <w:jc w:val="both"/>
-        <w:rPr>
-          <w:rFonts w:ascii="Arial" w:hAnsi="Arial" w:cs="Arial"/>
-        </w:rPr>
-      </w:pPr>
-      <w:r>
-        <w:rPr>
-          <w:rFonts w:ascii="Arial" w:hAnsi="Arial" w:cs="Arial"/>
-        </w:rPr>
-        <w:t xml:space="preserve">Estos especifican criterios que juzgan operaciones del sistema en lugar de su comportamiento (requisitos funcionales). </w:t>
-      </w:r>
-    </w:p>
-    <w:p>
-      <w:pPr>
-        <w:jc w:val="both"/>
-        <w:rPr>
-          <w:rFonts w:ascii="Arial" w:hAnsi="Arial" w:cs="Arial"/>
-        </w:rPr>
-      </w:pPr>
-      <w:r>
-        <w:rPr>
-          <w:rFonts w:ascii="Arial" w:hAnsi="Arial" w:cs="Arial"/>
-        </w:rPr>
-        <w:t xml:space="preserve">En esta tabla se detallan los siguientes requisitos </w:t>
-      </w:r>
-      <w:r>
-        <w:rPr>
-          <w:rFonts w:ascii="Arial" w:hAnsi="Arial" w:cs="Arial"/>
-        </w:rPr>
-        <w:t xml:space="preserve">no </w:t>
-      </w:r>
-      <w:r>
-        <w:rPr>
-          <w:rFonts w:ascii="Arial" w:hAnsi="Arial" w:cs="Arial"/>
-        </w:rPr>
-        <w:t>funcionales:</w:t>
-      </w:r>
-    </w:p>
-    <w:p>
-      <w:bookmarkStart w:id="15" w:name="_Toc74437808"/>
-    </w:p>
-    <w:p/>
-    <w:p>
-      <w:pPr>
-        <w:pStyle w:val="Ttulo2"/>
-        <w:rPr>
-          <w:color w:val="002060"/>
-          <w:sz w:val="36"/>
-        </w:rPr>
-      </w:pPr>
-    </w:p>
-    <w:p/>
-    <w:p>
-      <w:pPr>
-        <w:pStyle w:val="Ttulo2"/>
-        <w:rPr>
-          <w:color w:val="002060"/>
-          <w:sz w:val="36"/>
-        </w:rPr>
-      </w:pPr>
-      <w:bookmarkStart w:id="16" w:name="_Toc91028788"/>
-      <w:r>
-        <w:rPr>
-          <w:color w:val="002060"/>
-          <w:sz w:val="36"/>
-        </w:rPr>
-        <w:t>2.2 PLANIFICACIÓN PREVIA</w:t>
-      </w:r>
       <w:bookmarkEnd w:id="15"/>
-      <w:bookmarkEnd w:id="16"/>
     </w:p>
     <w:p/>
     <w:p>
@@ -5135,6 +5334,7 @@
           <w:szCs w:val="21"/>
           <w:shd w:val="clear" w:color="auto" w:fill="FFFFFF"/>
         </w:rPr>
+        <w:lastRenderedPageBreak/>
         <w:t>Semana 12</w:t>
       </w:r>
       <w:r>
@@ -5167,8 +5367,8 @@
           <w:sz w:val="36"/>
         </w:rPr>
       </w:pPr>
-      <w:bookmarkStart w:id="17" w:name="_Toc74437809"/>
-      <w:bookmarkStart w:id="18" w:name="_Toc91028789"/>
+      <w:bookmarkStart w:id="16" w:name="_Toc74437809"/>
+      <w:bookmarkStart w:id="17" w:name="_Toc91028789"/>
       <w:r>
         <w:rPr>
           <w:color w:val="002060"/>
@@ -5176,8 +5376,8 @@
         </w:rPr>
         <w:t>2.3 FASES DE REALIZACIÓN</w:t>
       </w:r>
+      <w:bookmarkEnd w:id="16"/>
       <w:bookmarkEnd w:id="17"/>
-      <w:bookmarkEnd w:id="18"/>
     </w:p>
     <w:p/>
     <w:p>
@@ -5475,13 +5675,14 @@
           <w:szCs w:val="72"/>
         </w:rPr>
       </w:pPr>
-      <w:bookmarkStart w:id="19" w:name="_Toc91028790"/>
+      <w:bookmarkStart w:id="18" w:name="_Toc91028790"/>
       <w:r>
         <w:rPr>
           <w:rFonts w:ascii="Bahnschrift Light SemiCondensed" w:hAnsi="Bahnschrift Light SemiCondensed"/>
           <w:color w:val="002060"/>
           <w:sz w:val="96"/>
         </w:rPr>
+        <w:lastRenderedPageBreak/>
         <w:t>3</w:t>
       </w:r>
       <w:r>
@@ -5511,7 +5712,73 @@
         </w:rPr>
         <w:t>DISEÑO</w:t>
       </w:r>
+      <w:bookmarkEnd w:id="18"/>
+    </w:p>
+    <w:p>
+      <w:pPr>
+        <w:pStyle w:val="Ttulo2"/>
+        <w:rPr>
+          <w:color w:val="002060"/>
+          <w:sz w:val="36"/>
+        </w:rPr>
+      </w:pPr>
+      <w:bookmarkStart w:id="19" w:name="_Toc74437810"/>
+      <w:bookmarkStart w:id="20" w:name="_Toc91028791"/>
+      <w:r>
+        <w:rPr>
+          <w:color w:val="002060"/>
+          <w:sz w:val="36"/>
+        </w:rPr>
+        <w:t>3</w:t>
+      </w:r>
+      <w:r>
+        <w:rPr>
+          <w:color w:val="002060"/>
+          <w:sz w:val="36"/>
+        </w:rPr>
+        <w:t>.1</w:t>
+      </w:r>
+      <w:r>
+        <w:rPr>
+          <w:color w:val="002060"/>
+          <w:sz w:val="36"/>
+        </w:rPr>
+        <w:t xml:space="preserve"> TECNOLOGÍAS UTILIZADAS</w:t>
+      </w:r>
       <w:bookmarkEnd w:id="19"/>
+      <w:bookmarkEnd w:id="20"/>
+    </w:p>
+    <w:p/>
+    <w:p>
+      <w:pPr>
+        <w:jc w:val="both"/>
+        <w:rPr>
+          <w:rFonts w:ascii="Arial" w:hAnsi="Arial" w:cs="Arial"/>
+        </w:rPr>
+      </w:pPr>
+      <w:r>
+        <w:rPr>
+          <w:rFonts w:ascii="Arial" w:hAnsi="Arial" w:cs="Arial"/>
+        </w:rPr>
+        <w:t xml:space="preserve"> En este pequeño apartado se enumeran las diferentes herramientas y tecnologías utilizadas dura</w:t>
+      </w:r>
+      <w:r>
+        <w:rPr>
+          <w:rFonts w:ascii="Arial" w:hAnsi="Arial" w:cs="Arial"/>
+        </w:rPr>
+        <w:t>nte el desarrollo del proyecto.</w:t>
+      </w:r>
+    </w:p>
+    <w:p>
+      <w:pPr>
+        <w:pStyle w:val="Ttulo3"/>
+        <w:rPr>
+          <w:rFonts w:ascii="Arial" w:hAnsi="Arial" w:cs="Arial"/>
+          <w:color w:val="002060"/>
+          <w:sz w:val="32"/>
+        </w:rPr>
+      </w:pPr>
+      <w:bookmarkStart w:id="21" w:name="_Toc74437811"/>
     </w:p>
     <w:p>
       <w:pPr>
@@ -5521,8 +5788,9 @@
           <w:sz w:val="36"/>
         </w:rPr>
       </w:pPr>
-      <w:bookmarkStart w:id="20" w:name="_Toc74437810"/>
-      <w:bookmarkStart w:id="21" w:name="_Toc91028791"/>
+      <w:bookmarkStart w:id="22" w:name="_Toc74437819"/>
+      <w:bookmarkStart w:id="23" w:name="_Toc91028792"/>
+      <w:bookmarkEnd w:id="21"/>
       <w:r>
         <w:rPr>
           <w:color w:val="002060"/>
@@ -5535,79 +5803,83 @@
           <w:color w:val="002060"/>
           <w:sz w:val="36"/>
         </w:rPr>
-        <w:t>.1</w:t>
-      </w:r>
-      <w:r>
-        <w:rPr>
-          <w:color w:val="002060"/>
-          <w:sz w:val="36"/>
-        </w:rPr>
-        <w:t xml:space="preserve"> TECNOLOGÍAS UTILIZADAS</w:t>
-      </w:r>
-      <w:bookmarkEnd w:id="20"/>
-      <w:bookmarkEnd w:id="21"/>
+        <w:t>.2 DISEÑO DEL PROYECTO</w:t>
+      </w:r>
+      <w:bookmarkEnd w:id="22"/>
+      <w:bookmarkEnd w:id="23"/>
     </w:p>
     <w:p/>
     <w:p>
       <w:pPr>
-        <w:jc w:val="both"/>
-        <w:rPr>
-          <w:rFonts w:ascii="Arial" w:hAnsi="Arial" w:cs="Arial"/>
-        </w:rPr>
-      </w:pPr>
-      <w:r>
-        <w:rPr>
-          <w:rFonts w:ascii="Arial" w:hAnsi="Arial" w:cs="Arial"/>
-        </w:rPr>
-        <w:t xml:space="preserve"> En este pequeño apartado se enumeran las diferentes herramientas y tecnologías utilizadas dura</w:t>
-      </w:r>
-      <w:r>
-        <w:rPr>
-          <w:rFonts w:ascii="Arial" w:hAnsi="Arial" w:cs="Arial"/>
-        </w:rPr>
-        <w:t>nte el desarrollo del proyecto.</w:t>
-      </w:r>
-    </w:p>
-    <w:p>
-      <w:pPr>
         <w:pStyle w:val="Ttulo3"/>
         <w:rPr>
-          <w:rFonts w:ascii="Arial" w:hAnsi="Arial" w:cs="Arial"/>
           <w:color w:val="002060"/>
           <w:sz w:val="32"/>
         </w:rPr>
       </w:pPr>
-      <w:bookmarkStart w:id="22" w:name="_Toc74437811"/>
-    </w:p>
-    <w:p>
-      <w:pPr>
-        <w:pStyle w:val="Ttulo2"/>
-        <w:rPr>
-          <w:color w:val="002060"/>
-          <w:sz w:val="36"/>
-        </w:rPr>
-      </w:pPr>
-      <w:bookmarkStart w:id="23" w:name="_Toc74437819"/>
-      <w:bookmarkStart w:id="24" w:name="_Toc91028792"/>
-      <w:bookmarkEnd w:id="22"/>
-      <w:r>
-        <w:rPr>
-          <w:color w:val="002060"/>
-          <w:sz w:val="36"/>
-        </w:rPr>
-        <w:t>3</w:t>
-      </w:r>
-      <w:r>
-        <w:rPr>
-          <w:color w:val="002060"/>
-          <w:sz w:val="36"/>
-        </w:rPr>
-        <w:t>.2 DISEÑO DEL PROYECTO</w:t>
-      </w:r>
-      <w:bookmarkEnd w:id="23"/>
+      <w:bookmarkStart w:id="24" w:name="_Toc74437820"/>
+      <w:bookmarkStart w:id="25" w:name="_Toc91028793"/>
+      <w:r>
+        <w:rPr>
+          <w:color w:val="002060"/>
+          <w:sz w:val="32"/>
+        </w:rPr>
+        <w:t>3.2.1</w:t>
+      </w:r>
+      <w:r>
+        <w:rPr>
+          <w:color w:val="002060"/>
+          <w:sz w:val="32"/>
+        </w:rPr>
+        <w:t xml:space="preserve"> </w:t>
+      </w:r>
+      <w:r>
+        <w:rPr>
+          <w:color w:val="002060"/>
+          <w:sz w:val="32"/>
+        </w:rPr>
+        <w:t>Diagramas de Casos de Uso</w:t>
+      </w:r>
       <w:bookmarkEnd w:id="24"/>
-    </w:p>
-    <w:p/>
+      <w:bookmarkEnd w:id="25"/>
+    </w:p>
+    <w:p>
+      <w:pPr>
+        <w:jc w:val="both"/>
+        <w:rPr>
+          <w:rFonts w:ascii="Arial" w:hAnsi="Arial" w:cs="Arial"/>
+        </w:rPr>
+      </w:pPr>
+      <w:r>
+        <w:rPr>
+          <w:rFonts w:ascii="Arial" w:hAnsi="Arial" w:cs="Arial"/>
+        </w:rPr>
+        <w:t>Los casos de uso que se presentan</w:t>
+      </w:r>
+      <w:r>
+        <w:rPr>
+          <w:rFonts w:ascii="Arial" w:hAnsi="Arial" w:cs="Arial"/>
+        </w:rPr>
+        <w:t xml:space="preserve"> en el </w:t>
+      </w:r>
+      <w:r>
+        <w:rPr>
+          <w:rFonts w:ascii="Arial" w:hAnsi="Arial" w:cs="Arial"/>
+        </w:rPr>
+        <w:t>proyecto</w:t>
+      </w:r>
+      <w:bookmarkStart w:id="26" w:name="_GoBack"/>
+      <w:bookmarkEnd w:id="26"/>
+      <w:r>
+        <w:rPr>
+          <w:rFonts w:ascii="Arial" w:hAnsi="Arial" w:cs="Arial"/>
+        </w:rPr>
+        <w:t xml:space="preserve"> son los siguientes:</w:t>
+      </w:r>
+    </w:p>
+    <w:p>
+      <w:bookmarkStart w:id="27" w:name="_Toc74437821"/>
+    </w:p>
     <w:p>
       <w:pPr>
         <w:pStyle w:val="Ttulo3"/>
@@ -5616,80 +5888,30 @@
           <w:sz w:val="32"/>
         </w:rPr>
       </w:pPr>
-      <w:bookmarkStart w:id="25" w:name="_Toc74437820"/>
-      <w:bookmarkStart w:id="26" w:name="_Toc91028793"/>
+      <w:bookmarkStart w:id="28" w:name="_Toc91028794"/>
       <w:r>
         <w:rPr>
           <w:color w:val="002060"/>
           <w:sz w:val="32"/>
         </w:rPr>
-        <w:t>3.2.1</w:t>
+        <w:t xml:space="preserve">3.2.2 </w:t>
       </w:r>
       <w:r>
         <w:rPr>
           <w:color w:val="002060"/>
           <w:sz w:val="32"/>
         </w:rPr>
-        <w:t xml:space="preserve"> </w:t>
-      </w:r>
-      <w:r>
-        <w:rPr>
-          <w:color w:val="002060"/>
-          <w:sz w:val="32"/>
-        </w:rPr>
-        <w:t>Diagramas de Casos de Uso</w:t>
-      </w:r>
-      <w:bookmarkEnd w:id="25"/>
-      <w:bookmarkEnd w:id="26"/>
-    </w:p>
-    <w:p>
-      <w:pPr>
-        <w:jc w:val="both"/>
-        <w:rPr>
-          <w:rFonts w:ascii="Arial" w:hAnsi="Arial" w:cs="Arial"/>
-        </w:rPr>
-      </w:pPr>
-      <w:r>
-        <w:rPr>
-          <w:rFonts w:ascii="Arial" w:hAnsi="Arial" w:cs="Arial"/>
-        </w:rPr>
-        <w:t>Los casos de uso que se presentan</w:t>
-      </w:r>
-      <w:r>
-        <w:rPr>
-          <w:rFonts w:ascii="Arial" w:hAnsi="Arial" w:cs="Arial"/>
-        </w:rPr>
-        <w:t xml:space="preserve"> en el juego son los siguientes:</w:t>
-      </w:r>
-    </w:p>
-    <w:p>
-      <w:bookmarkStart w:id="27" w:name="_Toc74437821"/>
-    </w:p>
-    <w:p>
-      <w:pPr>
-        <w:pStyle w:val="Ttulo3"/>
-        <w:rPr>
-          <w:color w:val="002060"/>
-          <w:sz w:val="32"/>
-        </w:rPr>
-      </w:pPr>
-      <w:bookmarkStart w:id="28" w:name="_Toc91028794"/>
-      <w:r>
-        <w:rPr>
-          <w:color w:val="002060"/>
-          <w:sz w:val="32"/>
-        </w:rPr>
-        <w:t xml:space="preserve">3.2.2 </w:t>
-      </w:r>
-      <w:r>
-        <w:rPr>
-          <w:color w:val="002060"/>
-          <w:sz w:val="32"/>
-        </w:rPr>
-        <w:t>Diagrama de Flujo del juego</w:t>
+        <w:t xml:space="preserve">Diagrama de Flujo del </w:t>
       </w:r>
       <w:bookmarkEnd w:id="27"/>
       <w:bookmarkEnd w:id="28"/>
+      <w:r>
+        <w:rPr>
+          <w:color w:val="002060"/>
+          <w:sz w:val="32"/>
+        </w:rPr>
+        <w:t>proyecto</w:t>
+      </w:r>
     </w:p>
     <w:p>
       <w:pPr>
@@ -5711,7 +5933,7 @@
         <w:t>8</w:t>
       </w:r>
       <w:r>
-        <w:t>. Diagrama de Flujo del juego</w:t>
+        <w:t xml:space="preserve">. Diagrama de Flujo del </w:t>
       </w:r>
       <w:bookmarkEnd w:id="29"/>
       <w:bookmarkEnd w:id="30"/>
@@ -5722,6 +5944,9 @@
       <w:bookmarkEnd w:id="35"/>
       <w:bookmarkEnd w:id="36"/>
       <w:bookmarkEnd w:id="37"/>
+      <w:r>
+        <w:t>proyecto</w:t>
+      </w:r>
     </w:p>
     <w:p>
       <w:pPr>
@@ -5738,7 +5963,6 @@
           <w:color w:val="002060"/>
           <w:sz w:val="36"/>
         </w:rPr>
-        <w:lastRenderedPageBreak/>
         <w:t>3.</w:t>
       </w:r>
       <w:r>
@@ -5845,6 +6069,7 @@
           <w:color w:val="002060"/>
           <w:sz w:val="96"/>
         </w:rPr>
+        <w:lastRenderedPageBreak/>
         <w:t>5</w:t>
       </w:r>
       <w:r>
@@ -6172,7 +6397,6 @@
           <w:color w:val="002060"/>
           <w:sz w:val="96"/>
         </w:rPr>
-        <w:lastRenderedPageBreak/>
         <w:t>7</w:t>
       </w:r>
       <w:r>
@@ -6317,6 +6541,7 @@
         <w:rPr>
           <w:rFonts w:ascii="Arial" w:hAnsi="Arial" w:cs="Arial"/>
         </w:rPr>
+        <w:lastRenderedPageBreak/>
         <w:t>Este capítulo se dedica a conclusiones finales y personales del proyecto, extraídas a lo largo de todo el pr</w:t>
       </w:r>
       <w:r>
@@ -6527,6 +6752,7 @@
               <w:dataBinding w:prefixMappings="xmlns:ns0='http://schemas.openxmlformats.org/officeDocument/2006/extended-properties'" w:xpath="/ns0:Properties[1]/ns0:Company[1]" w:storeItemID="{6668398D-A668-4E3E-A5EB-62B293D839F1}"/>
               <w:text/>
             </w:sdtPr>
+            <w:sdtEndPr/>
             <w:sdtContent>
               <w:r>
                 <w:t>IES Laguna de Joatzel Grado Superior de Desarrollo de Aplicaciones Web</w:t>
@@ -6573,7 +6799,7 @@
               <w:noProof/>
               <w:color w:val="FFFFFF" w:themeColor="background1"/>
             </w:rPr>
-            <w:t>3</w:t>
+            <w:t>11</w:t>
           </w:r>
           <w:r>
             <w:rPr>
@@ -7388,6 +7614,119 @@
     </w:lvl>
   </w:abstractNum>
   <w:abstractNum w:abstractNumId="7" w15:restartNumberingAfterBreak="0">
+    <w:nsid w:val="4CBB7011"/>
+    <w:multiLevelType w:val="hybridMultilevel"/>
+    <w:tmpl w:val="32F2BA62"/>
+    <w:lvl w:ilvl="0" w:tplc="0C0A0001">
+      <w:start w:val="1"/>
+      <w:numFmt w:val="bullet"/>
+      <w:lvlText w:val=""/>
+      <w:lvlJc w:val="left"/>
+      <w:pPr>
+        <w:ind w:left="720" w:hanging="360"/>
+      </w:pPr>
+      <w:rPr>
+        <w:rFonts w:ascii="Symbol" w:hAnsi="Symbol" w:hint="default"/>
+      </w:rPr>
+    </w:lvl>
+    <w:lvl w:ilvl="1" w:tplc="0C0A0003" w:tentative="1">
+      <w:start w:val="1"/>
+      <w:numFmt w:val="bullet"/>
+      <w:lvlText w:val="o"/>
+      <w:lvlJc w:val="left"/>
+      <w:pPr>
+        <w:ind w:left="1440" w:hanging="360"/>
+      </w:pPr>
+      <w:rPr>
+        <w:rFonts w:ascii="Courier New" w:hAnsi="Courier New" w:cs="Courier New" w:hint="default"/>
+      </w:rPr>
+    </w:lvl>
+    <w:lvl w:ilvl="2" w:tplc="0C0A0005" w:tentative="1">
+      <w:start w:val="1"/>
+      <w:numFmt w:val="bullet"/>
+      <w:lvlText w:val=""/>
+      <w:lvlJc w:val="left"/>
+      <w:pPr>
+        <w:ind w:left="2160" w:hanging="360"/>
+      </w:pPr>
+      <w:rPr>
+        <w:rFonts w:ascii="Wingdings" w:hAnsi="Wingdings" w:hint="default"/>
+      </w:rPr>
+    </w:lvl>
+    <w:lvl w:ilvl="3" w:tplc="0C0A0001" w:tentative="1">
+      <w:start w:val="1"/>
+      <w:numFmt w:val="bullet"/>
+      <w:lvlText w:val=""/>
+      <w:lvlJc w:val="left"/>
+      <w:pPr>
+        <w:ind w:left="2880" w:hanging="360"/>
+      </w:pPr>
+      <w:rPr>
+        <w:rFonts w:ascii="Symbol" w:hAnsi="Symbol" w:hint="default"/>
+      </w:rPr>
+    </w:lvl>
+    <w:lvl w:ilvl="4" w:tplc="0C0A0003" w:tentative="1">
+      <w:start w:val="1"/>
+      <w:numFmt w:val="bullet"/>
+      <w:lvlText w:val="o"/>
+      <w:lvlJc w:val="left"/>
+      <w:pPr>
+        <w:ind w:left="3600" w:hanging="360"/>
+      </w:pPr>
+      <w:rPr>
+        <w:rFonts w:ascii="Courier New" w:hAnsi="Courier New" w:cs="Courier New" w:hint="default"/>
+      </w:rPr>
+    </w:lvl>
+    <w:lvl w:ilvl="5" w:tplc="0C0A0005" w:tentative="1">
+      <w:start w:val="1"/>
+      <w:numFmt w:val="bullet"/>
+      <w:lvlText w:val=""/>
+      <w:lvlJc w:val="left"/>
+      <w:pPr>
+        <w:ind w:left="4320" w:hanging="360"/>
+      </w:pPr>
+      <w:rPr>
+        <w:rFonts w:ascii="Wingdings" w:hAnsi="Wingdings" w:hint="default"/>
+      </w:rPr>
+    </w:lvl>
+    <w:lvl w:ilvl="6" w:tplc="0C0A0001" w:tentative="1">
+      <w:start w:val="1"/>
+      <w:numFmt w:val="bullet"/>
+      <w:lvlText w:val=""/>
+      <w:lvlJc w:val="left"/>
+      <w:pPr>
+        <w:ind w:left="5040" w:hanging="360"/>
+      </w:pPr>
+      <w:rPr>
+        <w:rFonts w:ascii="Symbol" w:hAnsi="Symbol" w:hint="default"/>
+      </w:rPr>
+    </w:lvl>
+    <w:lvl w:ilvl="7" w:tplc="0C0A0003" w:tentative="1">
+      <w:start w:val="1"/>
+      <w:numFmt w:val="bullet"/>
+      <w:lvlText w:val="o"/>
+      <w:lvlJc w:val="left"/>
+      <w:pPr>
+        <w:ind w:left="5760" w:hanging="360"/>
+      </w:pPr>
+      <w:rPr>
+        <w:rFonts w:ascii="Courier New" w:hAnsi="Courier New" w:cs="Courier New" w:hint="default"/>
+      </w:rPr>
+    </w:lvl>
+    <w:lvl w:ilvl="8" w:tplc="0C0A0005" w:tentative="1">
+      <w:start w:val="1"/>
+      <w:numFmt w:val="bullet"/>
+      <w:lvlText w:val=""/>
+      <w:lvlJc w:val="left"/>
+      <w:pPr>
+        <w:ind w:left="6480" w:hanging="360"/>
+      </w:pPr>
+      <w:rPr>
+        <w:rFonts w:ascii="Wingdings" w:hAnsi="Wingdings" w:hint="default"/>
+      </w:rPr>
+    </w:lvl>
+  </w:abstractNum>
+  <w:abstractNum w:abstractNumId="8" w15:restartNumberingAfterBreak="0">
     <w:nsid w:val="5496398E"/>
     <w:multiLevelType w:val="hybridMultilevel"/>
     <w:tmpl w:val="9CFC04A4"/>
@@ -7500,7 +7839,7 @@
       </w:rPr>
     </w:lvl>
   </w:abstractNum>
-  <w:abstractNum w:abstractNumId="8" w15:restartNumberingAfterBreak="0">
+  <w:abstractNum w:abstractNumId="9" w15:restartNumberingAfterBreak="0">
     <w:nsid w:val="59AD1213"/>
     <w:multiLevelType w:val="hybridMultilevel"/>
     <w:tmpl w:val="2626CDF0"/>
@@ -7613,7 +7952,7 @@
       </w:rPr>
     </w:lvl>
   </w:abstractNum>
-  <w:abstractNum w:abstractNumId="9" w15:restartNumberingAfterBreak="0">
+  <w:abstractNum w:abstractNumId="10" w15:restartNumberingAfterBreak="0">
     <w:nsid w:val="59E97CAD"/>
     <w:multiLevelType w:val="hybridMultilevel"/>
     <w:tmpl w:val="7602979C"/>
@@ -7726,7 +8065,7 @@
       </w:rPr>
     </w:lvl>
   </w:abstractNum>
-  <w:abstractNum w:abstractNumId="10" w15:restartNumberingAfterBreak="0">
+  <w:abstractNum w:abstractNumId="11" w15:restartNumberingAfterBreak="0">
     <w:nsid w:val="6E5E6785"/>
     <w:multiLevelType w:val="hybridMultilevel"/>
     <w:tmpl w:val="4002D8BE"/>
@@ -7839,7 +8178,7 @@
       </w:rPr>
     </w:lvl>
   </w:abstractNum>
-  <w:abstractNum w:abstractNumId="11" w15:restartNumberingAfterBreak="0">
+  <w:abstractNum w:abstractNumId="12" w15:restartNumberingAfterBreak="0">
     <w:nsid w:val="7F18104A"/>
     <w:multiLevelType w:val="hybridMultilevel"/>
     <w:tmpl w:val="18303706"/>
@@ -7932,19 +8271,19 @@
     <w:abstractNumId w:val="2"/>
   </w:num>
   <w:num w:numId="2">
-    <w:abstractNumId w:val="8"/>
+    <w:abstractNumId w:val="9"/>
   </w:num>
   <w:num w:numId="3">
     <w:abstractNumId w:val="5"/>
   </w:num>
   <w:num w:numId="4">
-    <w:abstractNumId w:val="11"/>
+    <w:abstractNumId w:val="12"/>
   </w:num>
   <w:num w:numId="5">
     <w:abstractNumId w:val="4"/>
   </w:num>
   <w:num w:numId="6">
-    <w:abstractNumId w:val="9"/>
+    <w:abstractNumId w:val="10"/>
   </w:num>
   <w:num w:numId="7">
     <w:abstractNumId w:val="1"/>
@@ -7956,13 +8295,16 @@
     <w:abstractNumId w:val="0"/>
   </w:num>
   <w:num w:numId="10">
-    <w:abstractNumId w:val="10"/>
+    <w:abstractNumId w:val="11"/>
   </w:num>
   <w:num w:numId="11">
-    <w:abstractNumId w:val="7"/>
+    <w:abstractNumId w:val="8"/>
   </w:num>
   <w:num w:numId="12">
     <w:abstractNumId w:val="3"/>
+  </w:num>
+  <w:num w:numId="13">
+    <w:abstractNumId w:val="7"/>
   </w:num>
 </w:numbering>
 </file>
@@ -9165,7 +9507,7 @@
 </file>
 
 <file path=customXml/itemProps2.xml><?xml version="1.0" encoding="utf-8"?>
-<ds:datastoreItem xmlns:ds="http://schemas.openxmlformats.org/officeDocument/2006/customXml" ds:itemID="{1DD1BE45-0997-4E3A-882F-6178E53842A1}">
+<ds:datastoreItem xmlns:ds="http://schemas.openxmlformats.org/officeDocument/2006/customXml" ds:itemID="{AD98BF3E-463D-4466-93DD-D168EE3A62D7}">
   <ds:schemaRefs>
     <ds:schemaRef ds:uri="http://schemas.openxmlformats.org/officeDocument/2006/bibliography"/>
   </ds:schemaRefs>

</xml_diff>

<commit_message>
Tecnologias usadas (documentacion) y arreglos menores de rutas
</commit_message>
<xml_diff>
--- a/Documentación/TFG.docx
+++ b/Documentación/TFG.docx
@@ -4709,6 +4709,87 @@
     </w:p>
     <w:p>
       <w:pPr>
+        <w:ind w:left="142" w:hanging="142"/>
+        <w:jc w:val="both"/>
+        <w:rPr>
+          <w:rFonts w:ascii="Arial" w:hAnsi="Arial" w:cs="Arial"/>
+        </w:rPr>
+      </w:pPr>
+    </w:p>
+    <w:p>
+      <w:pPr>
+        <w:ind w:left="142" w:hanging="142"/>
+        <w:jc w:val="both"/>
+        <w:rPr>
+          <w:rFonts w:ascii="Arial" w:hAnsi="Arial" w:cs="Arial"/>
+        </w:rPr>
+      </w:pPr>
+    </w:p>
+    <w:p>
+      <w:pPr>
+        <w:ind w:left="142" w:hanging="142"/>
+        <w:jc w:val="both"/>
+        <w:rPr>
+          <w:rFonts w:ascii="Arial" w:hAnsi="Arial" w:cs="Arial"/>
+        </w:rPr>
+      </w:pPr>
+    </w:p>
+    <w:p>
+      <w:pPr>
+        <w:ind w:left="142" w:hanging="142"/>
+        <w:jc w:val="both"/>
+        <w:rPr>
+          <w:rFonts w:ascii="Arial" w:hAnsi="Arial" w:cs="Arial"/>
+        </w:rPr>
+      </w:pPr>
+    </w:p>
+    <w:p>
+      <w:pPr>
+        <w:ind w:left="142" w:hanging="142"/>
+        <w:jc w:val="both"/>
+        <w:rPr>
+          <w:rFonts w:ascii="Arial" w:hAnsi="Arial" w:cs="Arial"/>
+        </w:rPr>
+      </w:pPr>
+    </w:p>
+    <w:p>
+      <w:pPr>
+        <w:ind w:left="142" w:hanging="142"/>
+        <w:jc w:val="both"/>
+        <w:rPr>
+          <w:rFonts w:ascii="Arial" w:hAnsi="Arial" w:cs="Arial"/>
+        </w:rPr>
+      </w:pPr>
+    </w:p>
+    <w:p>
+      <w:pPr>
+        <w:ind w:left="142" w:hanging="142"/>
+        <w:jc w:val="both"/>
+        <w:rPr>
+          <w:rFonts w:ascii="Arial" w:hAnsi="Arial" w:cs="Arial"/>
+        </w:rPr>
+      </w:pPr>
+    </w:p>
+    <w:p>
+      <w:pPr>
+        <w:ind w:left="142" w:hanging="142"/>
+        <w:jc w:val="both"/>
+        <w:rPr>
+          <w:rFonts w:ascii="Arial" w:hAnsi="Arial" w:cs="Arial"/>
+        </w:rPr>
+      </w:pPr>
+    </w:p>
+    <w:p>
+      <w:pPr>
+        <w:ind w:left="142" w:hanging="142"/>
+        <w:jc w:val="both"/>
+        <w:rPr>
+          <w:rFonts w:ascii="Arial" w:hAnsi="Arial" w:cs="Arial"/>
+        </w:rPr>
+      </w:pPr>
+    </w:p>
+    <w:p>
+      <w:pPr>
         <w:pStyle w:val="Ttulo1"/>
         <w:rPr>
           <w:rFonts w:ascii="Bahnschrift SemiLight SemiConde" w:hAnsi="Bahnschrift SemiLight SemiConde"/>
@@ -4724,6 +4805,7 @@
           <w:color w:val="002060"/>
           <w:sz w:val="96"/>
         </w:rPr>
+        <w:lastRenderedPageBreak/>
         <w:t>3</w:t>
       </w:r>
       <w:r>
@@ -4801,7 +4883,7 @@
         <w:rPr>
           <w:rFonts w:ascii="Arial" w:hAnsi="Arial" w:cs="Arial"/>
         </w:rPr>
-        <w:t xml:space="preserve"> En este pequeño apartado se enumeran las diferentes herramientas y tecnologías utilizadas dura</w:t>
+        <w:t xml:space="preserve"> En este apartado se enumeran las diferentes herramientas y tecnologías utilizadas dura</w:t>
       </w:r>
       <w:r>
         <w:rPr>
@@ -4812,21 +4894,1014 @@
     </w:p>
     <w:p>
       <w:pPr>
+        <w:jc w:val="both"/>
+        <w:rPr>
+          <w:rFonts w:ascii="Arial" w:hAnsi="Arial" w:cs="Arial"/>
+        </w:rPr>
+      </w:pPr>
+    </w:p>
+    <w:p>
+      <w:pPr>
         <w:pStyle w:val="Ttulo3"/>
         <w:rPr>
-          <w:rFonts w:ascii="Arial" w:hAnsi="Arial" w:cs="Arial"/>
           <w:color w:val="002060"/>
           <w:sz w:val="32"/>
         </w:rPr>
       </w:pPr>
+      <w:r>
+        <w:rPr>
+          <w:color w:val="002060"/>
+          <w:sz w:val="32"/>
+        </w:rPr>
+        <w:t>3.1</w:t>
+      </w:r>
+      <w:r>
+        <w:rPr>
+          <w:color w:val="002060"/>
+          <w:sz w:val="32"/>
+        </w:rPr>
+        <w:t>.</w:t>
+      </w:r>
+      <w:r>
+        <w:rPr>
+          <w:color w:val="002060"/>
+          <w:sz w:val="32"/>
+        </w:rPr>
+        <w:t>1 HTML</w:t>
+      </w:r>
+    </w:p>
+    <w:p/>
+    <w:p>
+      <w:pPr>
+        <w:rPr>
+          <w:rFonts w:ascii="Arial" w:hAnsi="Arial" w:cs="Arial"/>
+        </w:rPr>
+      </w:pPr>
+      <w:r>
+        <w:rPr>
+          <w:rFonts w:ascii="Arial" w:hAnsi="Arial" w:cs="Arial"/>
+        </w:rPr>
+        <w:t>HTML</w:t>
+      </w:r>
+      <w:r>
+        <w:rPr>
+          <w:rFonts w:ascii="Arial" w:hAnsi="Arial" w:cs="Arial"/>
+        </w:rPr>
+        <w:t xml:space="preserve"> </w:t>
+      </w:r>
+      <w:r>
+        <w:rPr>
+          <w:rFonts w:ascii="Arial" w:hAnsi="Arial" w:cs="Arial"/>
+        </w:rPr>
+        <w:t>(</w:t>
+      </w:r>
+      <w:r>
+        <w:rPr>
+          <w:rFonts w:ascii="Arial" w:hAnsi="Arial" w:cs="Arial"/>
+        </w:rPr>
+        <w:t>HyperText Markup Language</w:t>
+      </w:r>
+      <w:r>
+        <w:rPr>
+          <w:rFonts w:ascii="Arial" w:hAnsi="Arial" w:cs="Arial"/>
+        </w:rPr>
+        <w:t>)</w:t>
+      </w:r>
+      <w:r>
+        <w:rPr>
+          <w:rFonts w:ascii="Arial" w:hAnsi="Arial" w:cs="Arial"/>
+        </w:rPr>
+        <w:t>, hace referencia al </w:t>
+      </w:r>
+      <w:hyperlink r:id="rId9" w:tooltip="Lenguaje de marcado" w:history="1">
+        <w:r>
+          <w:rPr>
+            <w:rFonts w:ascii="Arial" w:hAnsi="Arial" w:cs="Arial"/>
+          </w:rPr>
+          <w:t>lenguaje de marcado</w:t>
+        </w:r>
+      </w:hyperlink>
+      <w:r>
+        <w:rPr>
+          <w:rFonts w:ascii="Arial" w:hAnsi="Arial" w:cs="Arial"/>
+        </w:rPr>
+        <w:t> para la elaboración de </w:t>
+      </w:r>
+      <w:hyperlink r:id="rId10" w:tooltip="Página web" w:history="1">
+        <w:r>
+          <w:rPr>
+            <w:rFonts w:ascii="Arial" w:hAnsi="Arial" w:cs="Arial"/>
+          </w:rPr>
+          <w:t>páginas web</w:t>
+        </w:r>
+      </w:hyperlink>
+      <w:r>
+        <w:rPr>
+          <w:rFonts w:ascii="Arial" w:hAnsi="Arial" w:cs="Arial"/>
+        </w:rPr>
+        <w:t xml:space="preserve">. </w:t>
+      </w:r>
+      <w:r>
+        <w:rPr>
+          <w:rFonts w:ascii="Arial" w:hAnsi="Arial" w:cs="Arial"/>
+        </w:rPr>
+        <w:t>Propone</w:t>
+      </w:r>
+      <w:r>
+        <w:rPr>
+          <w:rFonts w:ascii="Arial" w:hAnsi="Arial" w:cs="Arial"/>
+        </w:rPr>
+        <w:t xml:space="preserve"> una estructura básica y un código (denominado código HTML) para la definición de contenido de una página web</w:t>
+      </w:r>
+      <w:r>
+        <w:rPr>
+          <w:rFonts w:ascii="Arial" w:hAnsi="Arial" w:cs="Arial"/>
+        </w:rPr>
+        <w:t>, como texto, imágenes, videos</w:t>
+      </w:r>
+      <w:r>
+        <w:rPr>
+          <w:rFonts w:ascii="Arial" w:hAnsi="Arial" w:cs="Arial"/>
+        </w:rPr>
+        <w:t>, entre otros. Es un estándar a cargo del </w:t>
+      </w:r>
+      <w:hyperlink r:id="rId11" w:tooltip="World Wide Web Consortium" w:history="1">
+        <w:r>
+          <w:rPr>
+            <w:rFonts w:ascii="Arial" w:hAnsi="Arial" w:cs="Arial"/>
+          </w:rPr>
+          <w:t>World Wide Web Consortium</w:t>
+        </w:r>
+      </w:hyperlink>
+      <w:r>
+        <w:rPr>
+          <w:rFonts w:ascii="Arial" w:hAnsi="Arial" w:cs="Arial"/>
+        </w:rPr>
+        <w:t> (</w:t>
+      </w:r>
+      <w:hyperlink r:id="rId12" w:tooltip="W3C" w:history="1">
+        <w:r>
+          <w:rPr>
+            <w:rFonts w:ascii="Arial" w:hAnsi="Arial" w:cs="Arial"/>
+          </w:rPr>
+          <w:t>W3C</w:t>
+        </w:r>
+      </w:hyperlink>
+      <w:r>
+        <w:rPr>
+          <w:rFonts w:ascii="Arial" w:hAnsi="Arial" w:cs="Arial"/>
+        </w:rPr>
+        <w:t>)</w:t>
+      </w:r>
+      <w:r>
+        <w:rPr>
+          <w:rFonts w:ascii="Arial" w:hAnsi="Arial" w:cs="Arial"/>
+        </w:rPr>
+        <w:t xml:space="preserve">, organización dedicada a la estandarización de casi todas las tecnologías ligadas a la web, sobre todo en lo referente a su escritura e interpretación. </w:t>
+      </w:r>
+    </w:p>
+    <w:p>
+      <w:pPr>
+        <w:rPr>
+          <w:rFonts w:ascii="Arial" w:hAnsi="Arial" w:cs="Arial"/>
+        </w:rPr>
+      </w:pPr>
+      <w:r>
+        <w:rPr>
+          <w:rFonts w:ascii="Arial" w:hAnsi="Arial" w:cs="Arial"/>
+        </w:rPr>
+        <w:t xml:space="preserve">HTML se considera el lenguaje web más importante </w:t>
+      </w:r>
+      <w:r>
+        <w:rPr>
+          <w:rFonts w:ascii="Arial" w:hAnsi="Arial" w:cs="Arial"/>
+        </w:rPr>
+        <w:t xml:space="preserve">ya que es </w:t>
+      </w:r>
+      <w:r>
+        <w:rPr>
+          <w:rFonts w:ascii="Arial" w:hAnsi="Arial" w:cs="Arial"/>
+        </w:rPr>
+        <w:t>el estándar que se ha impuesto en la visualización de páginas web y es el que todos los navegadores actuales han adoptado</w:t>
+      </w:r>
+      <w:r>
+        <w:rPr>
+          <w:rFonts w:ascii="Arial" w:hAnsi="Arial" w:cs="Arial"/>
+        </w:rPr>
+        <w:t>.</w:t>
+      </w:r>
+    </w:p>
+    <w:p>
+      <w:pPr>
+        <w:rPr>
+          <w:rFonts w:ascii="Arial" w:hAnsi="Arial" w:cs="Arial"/>
+        </w:rPr>
+      </w:pPr>
+    </w:p>
+    <w:p>
+      <w:pPr>
+        <w:jc w:val="center"/>
+        <w:rPr>
+          <w:rFonts w:ascii="Arial" w:hAnsi="Arial" w:cs="Arial"/>
+        </w:rPr>
+      </w:pPr>
+      <w:r>
+        <w:rPr>
+          <w:rFonts w:ascii="Arial" w:hAnsi="Arial" w:cs="Arial"/>
+        </w:rPr>
+        <w:pict>
+          <v:shapetype id="_x0000_t75" coordsize="21600,21600" o:spt="75" o:preferrelative="t" path="m@4@5l@4@11@9@11@9@5xe" filled="f" stroked="f">
+            <v:stroke joinstyle="miter"/>
+            <v:formulas>
+              <v:f eqn="if lineDrawn pixelLineWidth 0"/>
+              <v:f eqn="sum @0 1 0"/>
+              <v:f eqn="sum 0 0 @1"/>
+              <v:f eqn="prod @2 1 2"/>
+              <v:f eqn="prod @3 21600 pixelWidth"/>
+              <v:f eqn="prod @3 21600 pixelHeight"/>
+              <v:f eqn="sum @0 0 1"/>
+              <v:f eqn="prod @6 1 2"/>
+              <v:f eqn="prod @7 21600 pixelWidth"/>
+              <v:f eqn="sum @8 21600 0"/>
+              <v:f eqn="prod @7 21600 pixelHeight"/>
+              <v:f eqn="sum @10 21600 0"/>
+            </v:formulas>
+            <v:path o:extrusionok="f" gradientshapeok="t" o:connecttype="rect"/>
+            <o:lock v:ext="edit" aspectratio="t"/>
+          </v:shapetype>
+          <v:shape id="_x0000_i1025" type="#_x0000_t75" style="width:137.9pt;height:137.9pt">
+            <v:imagedata r:id="rId13" o:title="5847f5bdcef1014c0b5e489c"/>
+          </v:shape>
+        </w:pict>
+      </w:r>
+    </w:p>
+    <w:p>
+      <w:pPr>
+        <w:jc w:val="center"/>
+        <w:rPr>
+          <w:rFonts w:ascii="Arial" w:hAnsi="Arial" w:cs="Arial"/>
+          <w:sz w:val="18"/>
+        </w:rPr>
+      </w:pPr>
+      <w:r>
+        <w:rPr>
+          <w:rFonts w:ascii="Arial" w:hAnsi="Arial" w:cs="Arial"/>
+          <w:sz w:val="18"/>
+        </w:rPr>
+        <w:t>Logo de HTML5</w:t>
+      </w:r>
+    </w:p>
+    <w:p>
+      <w:pPr>
+        <w:jc w:val="both"/>
+        <w:rPr>
+          <w:rFonts w:ascii="Arial" w:hAnsi="Arial" w:cs="Arial"/>
+        </w:rPr>
+      </w:pPr>
+    </w:p>
+    <w:p>
+      <w:pPr>
+        <w:jc w:val="both"/>
+        <w:rPr>
+          <w:rFonts w:ascii="Arial" w:hAnsi="Arial" w:cs="Arial"/>
+        </w:rPr>
+      </w:pPr>
+    </w:p>
+    <w:p>
+      <w:pPr>
+        <w:jc w:val="both"/>
+        <w:rPr>
+          <w:rFonts w:ascii="Arial" w:hAnsi="Arial" w:cs="Arial"/>
+        </w:rPr>
+      </w:pPr>
+    </w:p>
+    <w:p>
+      <w:pPr>
+        <w:jc w:val="both"/>
+        <w:rPr>
+          <w:rFonts w:ascii="Arial" w:hAnsi="Arial" w:cs="Arial"/>
+        </w:rPr>
+      </w:pPr>
+    </w:p>
+    <w:p>
+      <w:pPr>
+        <w:pStyle w:val="Ttulo3"/>
+        <w:rPr>
+          <w:color w:val="002060"/>
+          <w:sz w:val="32"/>
+        </w:rPr>
+      </w:pPr>
+      <w:r>
+        <w:rPr>
+          <w:color w:val="002060"/>
+          <w:sz w:val="32"/>
+        </w:rPr>
+        <w:lastRenderedPageBreak/>
+        <w:t>3.1</w:t>
+      </w:r>
+      <w:r>
+        <w:rPr>
+          <w:color w:val="002060"/>
+          <w:sz w:val="32"/>
+        </w:rPr>
+        <w:t>.</w:t>
+      </w:r>
+      <w:r>
+        <w:rPr>
+          <w:color w:val="002060"/>
+          <w:sz w:val="32"/>
+        </w:rPr>
+        <w:t>2 CSS</w:t>
+      </w:r>
+    </w:p>
+    <w:p>
+      <w:pPr>
+        <w:jc w:val="both"/>
+        <w:rPr>
+          <w:rFonts w:ascii="Arial" w:hAnsi="Arial" w:cs="Arial"/>
+        </w:rPr>
+      </w:pPr>
+    </w:p>
+    <w:p>
+      <w:pPr>
+        <w:rPr>
+          <w:rFonts w:ascii="Arial" w:hAnsi="Arial" w:cs="Arial"/>
+        </w:rPr>
+      </w:pPr>
+      <w:r>
+        <w:rPr>
+          <w:rFonts w:ascii="Arial" w:hAnsi="Arial" w:cs="Arial"/>
+        </w:rPr>
+        <w:t>CSS (Cascading Style Sheets) es un lenguaje de </w:t>
+      </w:r>
+      <w:hyperlink r:id="rId14" w:tooltip="Diseño gráfico" w:history="1">
+        <w:r>
+          <w:rPr>
+            <w:rFonts w:ascii="Arial" w:hAnsi="Arial" w:cs="Arial"/>
+          </w:rPr>
+          <w:t>diseño gráfico</w:t>
+        </w:r>
+      </w:hyperlink>
+      <w:r>
+        <w:rPr>
+          <w:rFonts w:ascii="Arial" w:hAnsi="Arial" w:cs="Arial"/>
+        </w:rPr>
+        <w:t> para definir y crear la presentación de un documento estructurado escrito en un </w:t>
+      </w:r>
+      <w:hyperlink r:id="rId15" w:tooltip="Lenguaje de marcado" w:history="1">
+        <w:r>
+          <w:rPr>
+            <w:rFonts w:ascii="Arial" w:hAnsi="Arial" w:cs="Arial"/>
+          </w:rPr>
+          <w:t>lenguaje de marcado</w:t>
+        </w:r>
+      </w:hyperlink>
+      <w:r>
+        <w:rPr>
+          <w:rFonts w:ascii="Arial" w:hAnsi="Arial" w:cs="Arial"/>
+        </w:rPr>
+        <w:t>. ​Es muy usado para establecer el diseño visual de los documentos web, e interfaces de usuario escritas en </w:t>
+      </w:r>
+      <w:hyperlink r:id="rId16" w:tooltip="HTML" w:history="1">
+        <w:r>
+          <w:rPr>
+            <w:rFonts w:ascii="Arial" w:hAnsi="Arial" w:cs="Arial"/>
+          </w:rPr>
+          <w:t>HTML</w:t>
+        </w:r>
+      </w:hyperlink>
+      <w:r>
+        <w:rPr>
+          <w:rFonts w:ascii="Arial" w:hAnsi="Arial" w:cs="Arial"/>
+        </w:rPr>
+        <w:t> o </w:t>
+      </w:r>
+      <w:hyperlink r:id="rId17" w:tooltip="XHTML" w:history="1">
+        <w:r>
+          <w:rPr>
+            <w:rFonts w:ascii="Arial" w:hAnsi="Arial" w:cs="Arial"/>
+          </w:rPr>
+          <w:t>XHTML</w:t>
+        </w:r>
+      </w:hyperlink>
+      <w:r>
+        <w:rPr>
+          <w:rFonts w:ascii="Arial" w:hAnsi="Arial" w:cs="Arial"/>
+        </w:rPr>
+        <w:t xml:space="preserve">. </w:t>
+      </w:r>
+    </w:p>
+    <w:p>
+      <w:pPr>
+        <w:rPr>
+          <w:rFonts w:ascii="Arial" w:hAnsi="Arial" w:cs="Arial"/>
+        </w:rPr>
+      </w:pPr>
+      <w:r>
+        <w:rPr>
+          <w:rFonts w:ascii="Arial" w:hAnsi="Arial" w:cs="Arial"/>
+        </w:rPr>
+        <w:t>Junto con HTML y </w:t>
+      </w:r>
+      <w:hyperlink r:id="rId18" w:tooltip="JavaScript" w:history="1">
+        <w:r>
+          <w:rPr>
+            <w:rFonts w:ascii="Arial" w:hAnsi="Arial" w:cs="Arial"/>
+          </w:rPr>
+          <w:t>JavaScript</w:t>
+        </w:r>
+      </w:hyperlink>
+      <w:r>
+        <w:rPr>
+          <w:rFonts w:ascii="Arial" w:hAnsi="Arial" w:cs="Arial"/>
+        </w:rPr>
+        <w:t>, CSS es una tecnología usada por muchos </w:t>
+      </w:r>
+      <w:hyperlink r:id="rId19" w:tooltip="" w:history="1">
+        <w:r>
+          <w:rPr>
+            <w:rFonts w:ascii="Arial" w:hAnsi="Arial" w:cs="Arial"/>
+          </w:rPr>
+          <w:t>sitios web</w:t>
+        </w:r>
+      </w:hyperlink>
+      <w:r>
+        <w:rPr>
+          <w:rFonts w:ascii="Arial" w:hAnsi="Arial" w:cs="Arial"/>
+        </w:rPr>
+        <w:t> para crear páginas visualmente atractivas, interfaces de usuario para </w:t>
+      </w:r>
+      <w:hyperlink r:id="rId20" w:tooltip="Aplicación web" w:history="1">
+        <w:r>
+          <w:rPr>
+            <w:rFonts w:ascii="Arial" w:hAnsi="Arial" w:cs="Arial"/>
+          </w:rPr>
+          <w:t>aplicaciones web</w:t>
+        </w:r>
+      </w:hyperlink>
+      <w:r>
+        <w:rPr>
+          <w:rFonts w:ascii="Arial" w:hAnsi="Arial" w:cs="Arial"/>
+        </w:rPr>
+        <w:t> y </w:t>
+      </w:r>
+      <w:hyperlink r:id="rId21" w:tooltip="GUI" w:history="1">
+        <w:r>
+          <w:rPr>
+            <w:rFonts w:ascii="Arial" w:hAnsi="Arial" w:cs="Arial"/>
+          </w:rPr>
+          <w:t>GUIs</w:t>
+        </w:r>
+      </w:hyperlink>
+      <w:r>
+        <w:rPr>
+          <w:rFonts w:ascii="Arial" w:hAnsi="Arial" w:cs="Arial"/>
+        </w:rPr>
+        <w:t> para muchas aplicaciones </w:t>
+      </w:r>
+      <w:hyperlink r:id="rId22" w:tooltip="Smartphone" w:history="1">
+        <w:r>
+          <w:rPr>
+            <w:rFonts w:ascii="Arial" w:hAnsi="Arial" w:cs="Arial"/>
+          </w:rPr>
+          <w:t>móviles</w:t>
+        </w:r>
+      </w:hyperlink>
+      <w:r>
+        <w:rPr>
+          <w:rFonts w:ascii="Arial" w:hAnsi="Arial" w:cs="Arial"/>
+        </w:rPr>
+        <w:t>.</w:t>
+      </w:r>
+      <w:r>
+        <w:rPr>
+          <w:rFonts w:ascii="Arial" w:hAnsi="Arial" w:cs="Arial"/>
+        </w:rPr>
+        <w:t>​</w:t>
+      </w:r>
+    </w:p>
+    <w:p>
+      <w:pPr>
+        <w:rPr>
+          <w:rFonts w:ascii="Arial" w:hAnsi="Arial" w:cs="Arial"/>
+        </w:rPr>
+      </w:pPr>
+      <w:r>
+        <w:rPr>
+          <w:rFonts w:ascii="Arial" w:hAnsi="Arial" w:cs="Arial"/>
+        </w:rPr>
+        <w:t>CSS está diseñado principalmente para marcar la separación del contenido del documento y la forma de presentación de este, características tales como las capas o layouts, los colores y las fuentes.​ Esta separación busca mejorar la accesibilidad del documento, proveer más flexibilidad y control en la especificación de características presentacionales, permitir que varios documentos HTML compartan un mismo estilo usando una sola hoja de estilos separada en un archivo .css, y reducir la complejidad y la repetición de código en la estructura del documento.</w:t>
+      </w:r>
+    </w:p>
+    <w:p>
+      <w:pPr>
+        <w:rPr>
+          <w:rFonts w:ascii="Arial" w:hAnsi="Arial" w:cs="Arial"/>
+        </w:rPr>
+      </w:pPr>
+      <w:r>
+        <w:rPr>
+          <w:rFonts w:ascii="Arial" w:hAnsi="Arial" w:cs="Arial"/>
+        </w:rPr>
+        <w:t>La especificación CSS es mantenida por el </w:t>
+      </w:r>
+      <w:hyperlink r:id="rId23" w:tooltip="World Wide Web Consortium" w:history="1">
+        <w:r>
+          <w:rPr>
+            <w:rFonts w:ascii="Arial" w:hAnsi="Arial" w:cs="Arial"/>
+          </w:rPr>
+          <w:t>World Wide Web Consortium (W3C)</w:t>
+        </w:r>
+      </w:hyperlink>
+      <w:r>
+        <w:rPr>
+          <w:rFonts w:ascii="Arial" w:hAnsi="Arial" w:cs="Arial"/>
+        </w:rPr>
+        <w:t xml:space="preserve">; que </w:t>
+      </w:r>
+      <w:r>
+        <w:rPr>
+          <w:rFonts w:ascii="Arial" w:hAnsi="Arial" w:cs="Arial"/>
+        </w:rPr>
+        <w:t>proporciona una herramienta de validación de CSS gratuita para los documentos CSS.</w:t>
+      </w:r>
+    </w:p>
+    <w:p>
+      <w:pPr>
+        <w:jc w:val="both"/>
+        <w:rPr>
+          <w:rFonts w:ascii="Arial" w:hAnsi="Arial" w:cs="Arial"/>
+        </w:rPr>
+      </w:pPr>
+    </w:p>
+    <w:p>
+      <w:pPr>
+        <w:jc w:val="center"/>
+        <w:rPr>
+          <w:rFonts w:ascii="Arial" w:hAnsi="Arial" w:cs="Arial"/>
+        </w:rPr>
+      </w:pPr>
+      <w:r>
+        <w:rPr>
+          <w:rFonts w:ascii="Arial" w:hAnsi="Arial" w:cs="Arial"/>
+        </w:rPr>
+        <w:pict>
+          <v:shape id="_x0000_i1026" type="#_x0000_t75" style="width:133.8pt;height:133.8pt">
+            <v:imagedata r:id="rId24" o:title="html5-logo-css-logo-png-transparent-svg-vector-bie-supply-9"/>
+          </v:shape>
+        </w:pict>
+      </w:r>
+    </w:p>
+    <w:p>
+      <w:pPr>
+        <w:jc w:val="center"/>
+        <w:rPr>
+          <w:rFonts w:ascii="Arial" w:hAnsi="Arial" w:cs="Arial"/>
+          <w:sz w:val="18"/>
+        </w:rPr>
+      </w:pPr>
+      <w:r>
+        <w:rPr>
+          <w:rFonts w:ascii="Arial" w:hAnsi="Arial" w:cs="Arial"/>
+          <w:sz w:val="18"/>
+        </w:rPr>
+        <w:t>Logo de CSS3</w:t>
+      </w:r>
+    </w:p>
+    <w:p>
+      <w:pPr>
+        <w:jc w:val="both"/>
+        <w:rPr>
+          <w:rFonts w:ascii="Arial" w:hAnsi="Arial" w:cs="Arial"/>
+        </w:rPr>
+      </w:pPr>
+    </w:p>
+    <w:p>
+      <w:pPr>
+        <w:jc w:val="both"/>
+        <w:rPr>
+          <w:rFonts w:ascii="Arial" w:hAnsi="Arial" w:cs="Arial"/>
+        </w:rPr>
+      </w:pPr>
+    </w:p>
+    <w:p>
+      <w:pPr>
+        <w:jc w:val="both"/>
+        <w:rPr>
+          <w:rFonts w:ascii="Arial" w:hAnsi="Arial" w:cs="Arial"/>
+        </w:rPr>
+      </w:pPr>
+    </w:p>
+    <w:p>
+      <w:pPr>
+        <w:tabs>
+          <w:tab w:val="left" w:pos="1943"/>
+        </w:tabs>
+        <w:jc w:val="both"/>
+        <w:rPr>
+          <w:rFonts w:ascii="Arial" w:hAnsi="Arial" w:cs="Arial"/>
+        </w:rPr>
+      </w:pPr>
+      <w:r>
+        <w:rPr>
+          <w:rFonts w:ascii="Arial" w:hAnsi="Arial" w:cs="Arial"/>
+        </w:rPr>
+        <w:tab/>
+      </w:r>
+    </w:p>
+    <w:p>
+      <w:pPr>
+        <w:tabs>
+          <w:tab w:val="left" w:pos="1943"/>
+        </w:tabs>
+        <w:jc w:val="both"/>
+        <w:rPr>
+          <w:rFonts w:ascii="Arial" w:hAnsi="Arial" w:cs="Arial"/>
+        </w:rPr>
+      </w:pPr>
+    </w:p>
+    <w:p>
+      <w:pPr>
+        <w:jc w:val="both"/>
+        <w:rPr>
+          <w:rFonts w:ascii="Arial" w:hAnsi="Arial" w:cs="Arial"/>
+        </w:rPr>
+      </w:pPr>
+    </w:p>
+    <w:p>
+      <w:pPr>
+        <w:jc w:val="both"/>
+        <w:rPr>
+          <w:rFonts w:ascii="Arial" w:hAnsi="Arial" w:cs="Arial"/>
+        </w:rPr>
+      </w:pPr>
+    </w:p>
+    <w:p>
+      <w:pPr>
+        <w:pStyle w:val="Ttulo3"/>
+        <w:rPr>
+          <w:color w:val="002060"/>
+          <w:sz w:val="32"/>
+        </w:rPr>
+      </w:pPr>
       <w:bookmarkStart w:id="22" w:name="_Toc74437811"/>
-    </w:p>
-    <w:p>
-      <w:pPr>
-        <w:pStyle w:val="Ttulo2"/>
-        <w:rPr>
-          <w:color w:val="002060"/>
-          <w:sz w:val="36"/>
+      <w:r>
+        <w:rPr>
+          <w:color w:val="002060"/>
+          <w:sz w:val="32"/>
+        </w:rPr>
+        <w:lastRenderedPageBreak/>
+        <w:t>3.1</w:t>
+      </w:r>
+      <w:r>
+        <w:rPr>
+          <w:color w:val="002060"/>
+          <w:sz w:val="32"/>
+        </w:rPr>
+        <w:t>.</w:t>
+      </w:r>
+      <w:r>
+        <w:rPr>
+          <w:color w:val="002060"/>
+          <w:sz w:val="32"/>
+        </w:rPr>
+        <w:t>3 PHP</w:t>
+      </w:r>
+    </w:p>
+    <w:p>
+      <w:pPr>
+        <w:jc w:val="both"/>
+        <w:rPr>
+          <w:rFonts w:ascii="Arial" w:hAnsi="Arial" w:cs="Arial"/>
+        </w:rPr>
+      </w:pPr>
+    </w:p>
+    <w:p>
+      <w:pPr>
+        <w:rPr>
+          <w:rFonts w:ascii="Arial" w:hAnsi="Arial" w:cs="Arial"/>
+        </w:rPr>
+      </w:pPr>
+      <w:r>
+        <w:rPr>
+          <w:rFonts w:ascii="Arial" w:hAnsi="Arial" w:cs="Arial"/>
+        </w:rPr>
+        <w:t>PHP es un </w:t>
+      </w:r>
+      <w:hyperlink r:id="rId25" w:tooltip="Lenguaje de programación" w:history="1">
+        <w:r>
+          <w:rPr>
+            <w:rFonts w:ascii="Arial" w:hAnsi="Arial" w:cs="Arial"/>
+          </w:rPr>
+          <w:t>lenguaje de programación</w:t>
+        </w:r>
+      </w:hyperlink>
+      <w:r>
+        <w:rPr>
+          <w:rFonts w:ascii="Arial" w:hAnsi="Arial" w:cs="Arial"/>
+        </w:rPr>
+        <w:t> de uso general que se adapta especialmente al </w:t>
+      </w:r>
+      <w:hyperlink r:id="rId26" w:tooltip="Desarrollo web" w:history="1">
+        <w:r>
+          <w:rPr>
+            <w:rFonts w:ascii="Arial" w:hAnsi="Arial" w:cs="Arial"/>
+          </w:rPr>
+          <w:t>desarrollo web</w:t>
+        </w:r>
+      </w:hyperlink>
+      <w:r>
+        <w:rPr>
+          <w:rFonts w:ascii="Arial" w:hAnsi="Arial" w:cs="Arial"/>
+        </w:rPr>
+        <w:t xml:space="preserve">. </w:t>
+      </w:r>
+    </w:p>
+    <w:p>
+      <w:pPr>
+        <w:rPr>
+          <w:rFonts w:ascii="Arial" w:hAnsi="Arial" w:cs="Arial"/>
+        </w:rPr>
+      </w:pPr>
+      <w:r>
+        <w:rPr>
+          <w:rFonts w:ascii="Arial" w:hAnsi="Arial" w:cs="Arial"/>
+        </w:rPr>
+        <w:t>P</w:t>
+      </w:r>
+      <w:r>
+        <w:rPr>
+          <w:rFonts w:ascii="Arial" w:hAnsi="Arial" w:cs="Arial"/>
+        </w:rPr>
+        <w:t>uede ser desplegado en la mayoría de los </w:t>
+      </w:r>
+      <w:hyperlink r:id="rId27" w:tooltip="Servidor web" w:history="1">
+        <w:r>
+          <w:rPr>
+            <w:rFonts w:ascii="Arial" w:hAnsi="Arial" w:cs="Arial"/>
+          </w:rPr>
+          <w:t>servidores web</w:t>
+        </w:r>
+      </w:hyperlink>
+      <w:r>
+        <w:rPr>
+          <w:rFonts w:ascii="Arial" w:hAnsi="Arial" w:cs="Arial"/>
+        </w:rPr>
+        <w:t> y en todos los s</w:t>
+      </w:r>
+      <w:r>
+        <w:rPr>
+          <w:rFonts w:ascii="Arial" w:hAnsi="Arial" w:cs="Arial"/>
+        </w:rPr>
+        <w:t>istemas operativos y plataformas</w:t>
+      </w:r>
+      <w:r>
+        <w:rPr>
+          <w:rFonts w:ascii="Arial" w:hAnsi="Arial" w:cs="Arial"/>
+        </w:rPr>
+        <w:t>. El lenguaje PHP se encuentra instalado en más de 20 millones de </w:t>
+      </w:r>
+      <w:hyperlink r:id="rId28" w:tooltip="Sitio web" w:history="1">
+        <w:r>
+          <w:rPr>
+            <w:rFonts w:ascii="Arial" w:hAnsi="Arial" w:cs="Arial"/>
+          </w:rPr>
+          <w:t>sitios web</w:t>
+        </w:r>
+      </w:hyperlink>
+      <w:r>
+        <w:rPr>
+          <w:rFonts w:ascii="Arial" w:hAnsi="Arial" w:cs="Arial"/>
+        </w:rPr>
+        <w:t xml:space="preserve"> y en un millón de servidores. </w:t>
+      </w:r>
+    </w:p>
+    <w:p>
+      <w:pPr>
+        <w:rPr>
+          <w:rFonts w:ascii="Arial" w:hAnsi="Arial" w:cs="Arial"/>
+        </w:rPr>
+      </w:pPr>
+      <w:r>
+        <w:rPr>
+          <w:rFonts w:ascii="Arial" w:hAnsi="Arial" w:cs="Arial"/>
+        </w:rPr>
+        <w:t>El código PHP suele ser procesado en un </w:t>
+      </w:r>
+      <w:hyperlink r:id="rId29" w:tooltip="Servidor web" w:history="1">
+        <w:r>
+          <w:rPr>
+            <w:rFonts w:ascii="Arial" w:hAnsi="Arial" w:cs="Arial"/>
+          </w:rPr>
+          <w:t>servidor web</w:t>
+        </w:r>
+      </w:hyperlink>
+      <w:r>
+        <w:rPr>
+          <w:rFonts w:ascii="Arial" w:hAnsi="Arial" w:cs="Arial"/>
+        </w:rPr>
+        <w:t> por un </w:t>
+      </w:r>
+      <w:hyperlink r:id="rId30" w:tooltip="Intérprete (informática)" w:history="1">
+        <w:r>
+          <w:rPr>
+            <w:rFonts w:ascii="Arial" w:hAnsi="Arial" w:cs="Arial"/>
+          </w:rPr>
+          <w:t>intérprete</w:t>
+        </w:r>
+      </w:hyperlink>
+      <w:r>
+        <w:rPr>
+          <w:rFonts w:ascii="Arial" w:hAnsi="Arial" w:cs="Arial"/>
+        </w:rPr>
+        <w:t> PHP implementado como un </w:t>
+      </w:r>
+      <w:hyperlink r:id="rId31" w:tooltip="Complemento (informática)" w:history="1">
+        <w:r>
+          <w:rPr>
+            <w:rFonts w:ascii="Arial" w:hAnsi="Arial" w:cs="Arial"/>
+          </w:rPr>
+          <w:t>módulo</w:t>
+        </w:r>
+      </w:hyperlink>
+      <w:r>
+        <w:rPr>
+          <w:rFonts w:ascii="Arial" w:hAnsi="Arial" w:cs="Arial"/>
+        </w:rPr>
+        <w:t>, un </w:t>
+      </w:r>
+      <w:r>
+        <w:rPr>
+          <w:rFonts w:ascii="Arial" w:hAnsi="Arial" w:cs="Arial"/>
+        </w:rPr>
+        <w:t>“</w:t>
+      </w:r>
+      <w:hyperlink r:id="rId32" w:tooltip="Daemon (informática)" w:history="1">
+        <w:r>
+          <w:rPr>
+            <w:rFonts w:ascii="Arial" w:hAnsi="Arial" w:cs="Arial"/>
+          </w:rPr>
+          <w:t>daemon</w:t>
+        </w:r>
+      </w:hyperlink>
+      <w:r>
+        <w:rPr>
+          <w:rFonts w:ascii="Arial" w:hAnsi="Arial" w:cs="Arial"/>
+        </w:rPr>
+        <w:t>”</w:t>
+      </w:r>
+      <w:r>
+        <w:rPr>
+          <w:rFonts w:ascii="Arial" w:hAnsi="Arial" w:cs="Arial"/>
+        </w:rPr>
+        <w:t> o como un ejecutable de </w:t>
+      </w:r>
+      <w:hyperlink r:id="rId33" w:tooltip="Interfaz de entrada común" w:history="1">
+        <w:r>
+          <w:rPr>
+            <w:rFonts w:ascii="Arial" w:hAnsi="Arial" w:cs="Arial"/>
+          </w:rPr>
+          <w:t>interfaz de entrada común</w:t>
+        </w:r>
+      </w:hyperlink>
+      <w:r>
+        <w:rPr>
+          <w:rFonts w:ascii="Arial" w:hAnsi="Arial" w:cs="Arial"/>
+        </w:rPr>
+        <w:t xml:space="preserve"> (CGI). En un servidor web, el resultado del código PHP interpretado y ejecutado </w:t>
+      </w:r>
+      <w:r>
+        <w:rPr>
+          <w:rFonts w:ascii="Arial" w:hAnsi="Arial" w:cs="Arial"/>
+        </w:rPr>
+        <w:t>(</w:t>
+      </w:r>
+      <w:r>
+        <w:rPr>
+          <w:rFonts w:ascii="Arial" w:hAnsi="Arial" w:cs="Arial"/>
+        </w:rPr>
+        <w:t xml:space="preserve">que puede ser cualquier tipo de datos, como </w:t>
+      </w:r>
+      <w:hyperlink r:id="rId34" w:tooltip="HTML" w:history="1">
+        <w:r>
+          <w:rPr>
+            <w:rFonts w:ascii="Arial" w:hAnsi="Arial" w:cs="Arial"/>
+          </w:rPr>
+          <w:t>HTML</w:t>
+        </w:r>
+      </w:hyperlink>
+      <w:r>
+        <w:rPr>
+          <w:rFonts w:ascii="Arial" w:hAnsi="Arial" w:cs="Arial"/>
+        </w:rPr>
+        <w:t> generado o datos de imágenes binarias</w:t>
+      </w:r>
+      <w:r>
+        <w:rPr>
+          <w:rFonts w:ascii="Arial" w:hAnsi="Arial" w:cs="Arial"/>
+        </w:rPr>
+        <w:t>)</w:t>
+      </w:r>
+      <w:r>
+        <w:rPr>
+          <w:rFonts w:ascii="Arial" w:hAnsi="Arial" w:cs="Arial"/>
+        </w:rPr>
+        <w:t xml:space="preserve"> formaría la totalidad o parte de una respuesta </w:t>
+      </w:r>
+      <w:hyperlink r:id="rId35" w:tooltip="Protocolo de transferencia de hipertexto" w:history="1">
+        <w:r>
+          <w:rPr>
+            <w:rFonts w:ascii="Arial" w:hAnsi="Arial" w:cs="Arial"/>
+          </w:rPr>
+          <w:t>HTTP</w:t>
+        </w:r>
+      </w:hyperlink>
+      <w:r>
+        <w:rPr>
+          <w:rFonts w:ascii="Arial" w:hAnsi="Arial" w:cs="Arial"/>
+        </w:rPr>
+        <w:t xml:space="preserve">. </w:t>
+      </w:r>
+    </w:p>
+    <w:p>
+      <w:pPr>
+        <w:rPr>
+          <w:rFonts w:ascii="Arial" w:hAnsi="Arial" w:cs="Arial"/>
+        </w:rPr>
+      </w:pPr>
+    </w:p>
+    <w:p>
+      <w:pPr>
+        <w:jc w:val="center"/>
+      </w:pPr>
+      <w:r>
+        <w:pict>
+          <v:shape id="_x0000_i1027" type="#_x0000_t75" style="width:148.75pt;height:80.15pt">
+            <v:imagedata r:id="rId36" o:title="PHP-logo.svg"/>
+          </v:shape>
+        </w:pict>
+      </w:r>
+    </w:p>
+    <w:p>
+      <w:pPr>
+        <w:jc w:val="center"/>
+        <w:rPr>
+          <w:rFonts w:ascii="Arial" w:hAnsi="Arial" w:cs="Arial"/>
+          <w:sz w:val="18"/>
+        </w:rPr>
+      </w:pPr>
+      <w:r>
+        <w:rPr>
+          <w:rFonts w:ascii="Arial" w:hAnsi="Arial" w:cs="Arial"/>
+          <w:sz w:val="18"/>
+        </w:rPr>
+        <w:t>Logo de PHP</w:t>
+      </w:r>
+    </w:p>
+    <w:p/>
+    <w:p>
+      <w:pPr>
+        <w:pStyle w:val="Ttulo3"/>
+        <w:rPr>
+          <w:color w:val="002060"/>
+          <w:sz w:val="32"/>
+        </w:rPr>
+      </w:pPr>
+      <w:r>
+        <w:rPr>
+          <w:color w:val="002060"/>
+          <w:sz w:val="32"/>
+        </w:rPr>
+        <w:t>3.1</w:t>
+      </w:r>
+      <w:r>
+        <w:rPr>
+          <w:color w:val="002060"/>
+          <w:sz w:val="32"/>
+        </w:rPr>
+        <w:t>.</w:t>
+      </w:r>
+      <w:r>
+        <w:rPr>
+          <w:color w:val="002060"/>
+          <w:sz w:val="32"/>
+        </w:rPr>
+        <w:t>4 JavaScript</w:t>
+      </w:r>
+    </w:p>
+    <w:p>
+      <w:pPr>
+        <w:pStyle w:val="Ttulo3"/>
+        <w:rPr>
+          <w:rFonts w:ascii="Arial" w:hAnsi="Arial" w:cs="Arial"/>
+          <w:color w:val="002060"/>
+        </w:rPr>
+      </w:pPr>
+    </w:p>
+    <w:p>
+      <w:pPr>
+        <w:rPr>
+          <w:rFonts w:ascii="Arial" w:hAnsi="Arial" w:cs="Arial"/>
         </w:rPr>
       </w:pPr>
       <w:bookmarkStart w:id="23" w:name="_Toc74437819"/>
@@ -4834,6 +5909,1632 @@
       <w:bookmarkEnd w:id="22"/>
       <w:r>
         <w:rPr>
+          <w:rFonts w:ascii="Arial" w:hAnsi="Arial" w:cs="Arial"/>
+        </w:rPr>
+        <w:t>JavaScript (abreviado comúnmente JS) es un </w:t>
+      </w:r>
+      <w:hyperlink r:id="rId37" w:tooltip="Lenguaje de programación" w:history="1">
+        <w:r>
+          <w:rPr>
+            <w:rFonts w:ascii="Arial" w:hAnsi="Arial" w:cs="Arial"/>
+          </w:rPr>
+          <w:t>lenguaje de programación</w:t>
+        </w:r>
+      </w:hyperlink>
+      <w:r>
+        <w:rPr>
+          <w:rFonts w:ascii="Arial" w:hAnsi="Arial" w:cs="Arial"/>
+        </w:rPr>
+        <w:t> </w:t>
+      </w:r>
+      <w:hyperlink r:id="rId38" w:tooltip="Intérprete (informática)" w:history="1">
+        <w:r>
+          <w:rPr>
+            <w:rFonts w:ascii="Arial" w:hAnsi="Arial" w:cs="Arial"/>
+          </w:rPr>
+          <w:t>interpretado</w:t>
+        </w:r>
+      </w:hyperlink>
+      <w:r>
+        <w:rPr>
+          <w:rFonts w:ascii="Arial" w:hAnsi="Arial" w:cs="Arial"/>
+        </w:rPr>
+        <w:t xml:space="preserve"> que se </w:t>
+      </w:r>
+      <w:r>
+        <w:rPr>
+          <w:rFonts w:ascii="Arial" w:hAnsi="Arial" w:cs="Arial"/>
+        </w:rPr>
+        <w:t>define como </w:t>
+      </w:r>
+      <w:hyperlink r:id="rId39" w:tooltip="Programación orientada a objetos" w:history="1">
+        <w:r>
+          <w:rPr>
+            <w:rFonts w:ascii="Arial" w:hAnsi="Arial" w:cs="Arial"/>
+          </w:rPr>
+          <w:t>orientado a objetos</w:t>
+        </w:r>
+      </w:hyperlink>
+      <w:r>
+        <w:rPr>
+          <w:rFonts w:ascii="Arial" w:hAnsi="Arial" w:cs="Arial"/>
+        </w:rPr>
+        <w:t>,</w:t>
+      </w:r>
+      <w:r>
+        <w:rPr>
+          <w:rFonts w:ascii="Arial" w:hAnsi="Arial" w:cs="Arial"/>
+        </w:rPr>
+        <w:t>​</w:t>
+      </w:r>
+      <w:r>
+        <w:rPr>
+          <w:rFonts w:ascii="Arial" w:hAnsi="Arial" w:cs="Arial"/>
+        </w:rPr>
+        <w:t xml:space="preserve"> </w:t>
+      </w:r>
+      <w:hyperlink r:id="rId40" w:tooltip="Programación basada en prototipos" w:history="1">
+        <w:r>
+          <w:rPr>
+            <w:rFonts w:ascii="Arial" w:hAnsi="Arial" w:cs="Arial"/>
+          </w:rPr>
+          <w:t>basado en prototipos</w:t>
+        </w:r>
+      </w:hyperlink>
+      <w:r>
+        <w:rPr>
+          <w:rFonts w:ascii="Arial" w:hAnsi="Arial" w:cs="Arial"/>
+        </w:rPr>
+        <w:t>, imperativo, </w:t>
+      </w:r>
+      <w:hyperlink r:id="rId41" w:anchor="Lenguajes_no_tipados" w:tooltip="Tipado fuerte" w:history="1">
+        <w:r>
+          <w:rPr>
+            <w:rFonts w:ascii="Arial" w:hAnsi="Arial" w:cs="Arial"/>
+          </w:rPr>
+          <w:t>débilmente tipado</w:t>
+        </w:r>
+      </w:hyperlink>
+      <w:r>
+        <w:rPr>
+          <w:rFonts w:ascii="Arial" w:hAnsi="Arial" w:cs="Arial"/>
+        </w:rPr>
+        <w:t> y </w:t>
+      </w:r>
+      <w:hyperlink r:id="rId42" w:tooltip="Tipado dinámico" w:history="1">
+        <w:r>
+          <w:rPr>
+            <w:rFonts w:ascii="Arial" w:hAnsi="Arial" w:cs="Arial"/>
+          </w:rPr>
+          <w:t>dinámico</w:t>
+        </w:r>
+      </w:hyperlink>
+      <w:r>
+        <w:rPr>
+          <w:rFonts w:ascii="Arial" w:hAnsi="Arial" w:cs="Arial"/>
+        </w:rPr>
+        <w:t>.</w:t>
+      </w:r>
+    </w:p>
+    <w:p>
+      <w:pPr>
+        <w:rPr>
+          <w:rFonts w:ascii="Arial" w:hAnsi="Arial" w:cs="Arial"/>
+        </w:rPr>
+      </w:pPr>
+      <w:r>
+        <w:rPr>
+          <w:rFonts w:ascii="Arial" w:hAnsi="Arial" w:cs="Arial"/>
+        </w:rPr>
+        <w:t>Se utiliza principalmente del </w:t>
+      </w:r>
+      <w:hyperlink r:id="rId43" w:tooltip="Cliente (informática)" w:history="1">
+        <w:r>
+          <w:rPr>
+            <w:rFonts w:ascii="Arial" w:hAnsi="Arial" w:cs="Arial"/>
+          </w:rPr>
+          <w:t>lado del cliente</w:t>
+        </w:r>
+      </w:hyperlink>
+      <w:r>
+        <w:rPr>
+          <w:rFonts w:ascii="Arial" w:hAnsi="Arial" w:cs="Arial"/>
+        </w:rPr>
+        <w:t>, implementado como parte de un </w:t>
+      </w:r>
+      <w:hyperlink r:id="rId44" w:tooltip="Navegador web" w:history="1">
+        <w:r>
+          <w:rPr>
+            <w:rFonts w:ascii="Arial" w:hAnsi="Arial" w:cs="Arial"/>
+          </w:rPr>
+          <w:t>navegador web</w:t>
+        </w:r>
+      </w:hyperlink>
+      <w:r>
+        <w:rPr>
+          <w:rFonts w:ascii="Arial" w:hAnsi="Arial" w:cs="Arial"/>
+        </w:rPr>
+        <w:t> permitiendo mejoras en la </w:t>
+      </w:r>
+      <w:hyperlink r:id="rId45" w:tooltip="Interfaz de usuario" w:history="1">
+        <w:r>
+          <w:rPr>
+            <w:rFonts w:ascii="Arial" w:hAnsi="Arial" w:cs="Arial"/>
+          </w:rPr>
+          <w:t>interfaz de usuario</w:t>
+        </w:r>
+      </w:hyperlink>
+      <w:r>
+        <w:rPr>
+          <w:rFonts w:ascii="Arial" w:hAnsi="Arial" w:cs="Arial"/>
+        </w:rPr>
+        <w:t> y </w:t>
+      </w:r>
+      <w:hyperlink r:id="rId46" w:tooltip="Página web" w:history="1">
+        <w:r>
+          <w:rPr>
+            <w:rFonts w:ascii="Arial" w:hAnsi="Arial" w:cs="Arial"/>
+          </w:rPr>
+          <w:t>páginas web</w:t>
+        </w:r>
+      </w:hyperlink>
+      <w:r>
+        <w:rPr>
+          <w:rFonts w:ascii="Arial" w:hAnsi="Arial" w:cs="Arial"/>
+        </w:rPr>
+        <w:t> dinámicas</w:t>
+      </w:r>
+      <w:r>
+        <w:rPr>
+          <w:rFonts w:ascii="Arial" w:hAnsi="Arial" w:cs="Arial"/>
+        </w:rPr>
+        <w:t xml:space="preserve">. No obstante, el uso de </w:t>
+      </w:r>
+      <w:r>
+        <w:rPr>
+          <w:rFonts w:ascii="Arial" w:hAnsi="Arial" w:cs="Arial"/>
+        </w:rPr>
+        <w:t xml:space="preserve">JavaScript </w:t>
+      </w:r>
+      <w:r>
+        <w:rPr>
+          <w:rFonts w:ascii="Arial" w:hAnsi="Arial" w:cs="Arial"/>
+        </w:rPr>
+        <w:t>en el</w:t>
+      </w:r>
+      <w:r>
+        <w:rPr>
+          <w:rFonts w:ascii="Arial" w:hAnsi="Arial" w:cs="Arial"/>
+        </w:rPr>
+        <w:t> </w:t>
+      </w:r>
+      <w:hyperlink r:id="rId47" w:tooltip="Script del lado del servidor" w:history="1">
+        <w:r>
+          <w:rPr>
+            <w:rFonts w:ascii="Arial" w:hAnsi="Arial" w:cs="Arial"/>
+          </w:rPr>
+          <w:t>lado del servidor</w:t>
+        </w:r>
+      </w:hyperlink>
+      <w:r>
+        <w:rPr>
+          <w:rFonts w:ascii="Arial" w:hAnsi="Arial" w:cs="Arial"/>
+        </w:rPr>
+        <w:t xml:space="preserve"> </w:t>
+      </w:r>
+      <w:r>
+        <w:rPr>
+          <w:rFonts w:ascii="Arial" w:hAnsi="Arial" w:cs="Arial"/>
+        </w:rPr>
+        <w:t>en </w:t>
+      </w:r>
+      <w:hyperlink r:id="rId48" w:tooltip="Aplicación informática" w:history="1">
+        <w:r>
+          <w:rPr>
+            <w:rFonts w:ascii="Arial" w:hAnsi="Arial" w:cs="Arial"/>
+          </w:rPr>
+          <w:t>aplicaciones</w:t>
+        </w:r>
+      </w:hyperlink>
+      <w:r>
+        <w:rPr>
+          <w:rFonts w:ascii="Arial" w:hAnsi="Arial" w:cs="Arial"/>
+        </w:rPr>
+        <w:t> externas a la </w:t>
+      </w:r>
+      <w:hyperlink r:id="rId49" w:tooltip="World Wide Web" w:history="1">
+        <w:r>
+          <w:rPr>
+            <w:rFonts w:ascii="Arial" w:hAnsi="Arial" w:cs="Arial"/>
+          </w:rPr>
+          <w:t>web</w:t>
+        </w:r>
+      </w:hyperlink>
+      <w:r>
+        <w:rPr>
+          <w:rFonts w:ascii="Arial" w:hAnsi="Arial" w:cs="Arial"/>
+        </w:rPr>
+        <w:t xml:space="preserve"> </w:t>
+      </w:r>
+      <w:r>
+        <w:rPr>
+          <w:rFonts w:ascii="Arial" w:hAnsi="Arial" w:cs="Arial"/>
+        </w:rPr>
+        <w:t>(</w:t>
+      </w:r>
+      <w:r>
+        <w:rPr>
+          <w:rFonts w:ascii="Arial" w:hAnsi="Arial" w:cs="Arial"/>
+        </w:rPr>
+        <w:t>documentos </w:t>
+      </w:r>
+      <w:hyperlink r:id="rId50" w:tooltip="PDF" w:history="1">
+        <w:r>
+          <w:rPr>
+            <w:rFonts w:ascii="Arial" w:hAnsi="Arial" w:cs="Arial"/>
+          </w:rPr>
+          <w:t>PDF</w:t>
+        </w:r>
+      </w:hyperlink>
+      <w:r>
+        <w:rPr>
+          <w:rFonts w:ascii="Arial" w:hAnsi="Arial" w:cs="Arial"/>
+        </w:rPr>
+        <w:t>, aplicaciones de escritorio</w:t>
+      </w:r>
+      <w:r>
+        <w:rPr>
+          <w:rFonts w:ascii="Arial" w:hAnsi="Arial" w:cs="Arial"/>
+        </w:rPr>
+        <w:t xml:space="preserve">, </w:t>
+      </w:r>
+      <w:r>
+        <w:rPr>
+          <w:rFonts w:ascii="Arial" w:hAnsi="Arial" w:cs="Arial"/>
+        </w:rPr>
+        <w:t>etc.</w:t>
+      </w:r>
+      <w:r>
+        <w:rPr>
+          <w:rFonts w:ascii="Arial" w:hAnsi="Arial" w:cs="Arial"/>
+        </w:rPr>
+        <w:t xml:space="preserve">) </w:t>
+      </w:r>
+      <w:r>
+        <w:rPr>
+          <w:rFonts w:ascii="Arial" w:hAnsi="Arial" w:cs="Arial"/>
+        </w:rPr>
+        <w:t>es también significativo.</w:t>
+      </w:r>
+    </w:p>
+    <w:p>
+      <w:pPr>
+        <w:rPr>
+          <w:rFonts w:ascii="Arial" w:hAnsi="Arial" w:cs="Arial"/>
+        </w:rPr>
+      </w:pPr>
+      <w:r>
+        <w:rPr>
+          <w:rFonts w:ascii="Arial" w:hAnsi="Arial" w:cs="Arial"/>
+        </w:rPr>
+        <w:t>JavaScript se diseñó con una sintaxis similar a </w:t>
+      </w:r>
+      <w:hyperlink r:id="rId51" w:tooltip="C (lenguaje de programación)" w:history="1">
+        <w:r>
+          <w:rPr>
+            <w:rFonts w:ascii="Arial" w:hAnsi="Arial" w:cs="Arial"/>
+          </w:rPr>
+          <w:t>C</w:t>
+        </w:r>
+      </w:hyperlink>
+      <w:r>
+        <w:rPr>
+          <w:rFonts w:ascii="Arial" w:hAnsi="Arial" w:cs="Arial"/>
+        </w:rPr>
+        <w:t xml:space="preserve"> </w:t>
+      </w:r>
+      <w:r>
+        <w:rPr>
+          <w:rFonts w:ascii="Arial" w:hAnsi="Arial" w:cs="Arial"/>
+        </w:rPr>
+        <w:t>aunque adopta nombres y convenciones del lenguaje de programación </w:t>
+      </w:r>
+      <w:hyperlink r:id="rId52" w:tooltip="Java (lenguaje de programación)" w:history="1">
+        <w:r>
+          <w:rPr>
+            <w:rFonts w:ascii="Arial" w:hAnsi="Arial" w:cs="Arial"/>
+          </w:rPr>
+          <w:t>Java</w:t>
+        </w:r>
+      </w:hyperlink>
+      <w:r>
+        <w:rPr>
+          <w:rFonts w:ascii="Arial" w:hAnsi="Arial" w:cs="Arial"/>
+        </w:rPr>
+        <w:t>. Sin embargo, Java y JavaScript tienen semá</w:t>
+      </w:r>
+      <w:r>
+        <w:rPr>
+          <w:rFonts w:ascii="Arial" w:hAnsi="Arial" w:cs="Arial"/>
+        </w:rPr>
+        <w:t>nticas y propósitos diferentes.</w:t>
+      </w:r>
+    </w:p>
+    <w:p>
+      <w:pPr>
+        <w:rPr>
+          <w:rFonts w:ascii="Arial" w:hAnsi="Arial" w:cs="Arial"/>
+        </w:rPr>
+      </w:pPr>
+      <w:r>
+        <w:rPr>
+          <w:rFonts w:ascii="Arial" w:hAnsi="Arial" w:cs="Arial"/>
+        </w:rPr>
+        <w:t>Todos los navegadores modernos interpretan el código JavaScript integrado en las páginas web. Para interactuar con una página web se provee al lenguaje JavaScript de una implementación del </w:t>
+      </w:r>
+      <w:hyperlink r:id="rId53" w:tooltip="Document Object Model" w:history="1">
+        <w:r>
+          <w:rPr>
+            <w:rFonts w:ascii="Arial" w:hAnsi="Arial" w:cs="Arial"/>
+          </w:rPr>
+          <w:t>Document Object Model</w:t>
+        </w:r>
+      </w:hyperlink>
+      <w:r>
+        <w:rPr>
+          <w:rFonts w:ascii="Arial" w:hAnsi="Arial" w:cs="Arial"/>
+        </w:rPr>
+        <w:t xml:space="preserve"> (DOM). </w:t>
+      </w:r>
+    </w:p>
+    <w:p>
+      <w:pPr>
+        <w:rPr>
+          <w:rFonts w:ascii="Arial" w:hAnsi="Arial" w:cs="Arial"/>
+        </w:rPr>
+      </w:pPr>
+      <w:r>
+        <w:rPr>
+          <w:rFonts w:ascii="Arial" w:hAnsi="Arial" w:cs="Arial"/>
+        </w:rPr>
+        <w:lastRenderedPageBreak/>
+        <w:t>Javascript es el único lenguaje de programación que entienden de forma nativa los navegadores.</w:t>
+      </w:r>
+    </w:p>
+    <w:p>
+      <w:pPr>
+        <w:rPr>
+          <w:rFonts w:ascii="Arial" w:hAnsi="Arial" w:cs="Arial"/>
+        </w:rPr>
+      </w:pPr>
+    </w:p>
+    <w:p>
+      <w:pPr>
+        <w:jc w:val="center"/>
+        <w:rPr>
+          <w:rFonts w:ascii="Arial" w:hAnsi="Arial" w:cs="Arial"/>
+        </w:rPr>
+      </w:pPr>
+      <w:r>
+        <w:rPr>
+          <w:rFonts w:ascii="Arial" w:hAnsi="Arial" w:cs="Arial"/>
+        </w:rPr>
+        <w:pict>
+          <v:shape id="_x0000_i1028" type="#_x0000_t75" style="width:171.15pt;height:106.65pt">
+            <v:imagedata r:id="rId54" o:title="JavaScript-logo"/>
+          </v:shape>
+        </w:pict>
+      </w:r>
+    </w:p>
+    <w:p>
+      <w:pPr>
+        <w:jc w:val="center"/>
+        <w:rPr>
+          <w:rFonts w:ascii="Arial" w:hAnsi="Arial" w:cs="Arial"/>
+          <w:sz w:val="18"/>
+        </w:rPr>
+      </w:pPr>
+      <w:r>
+        <w:rPr>
+          <w:rFonts w:ascii="Arial" w:hAnsi="Arial" w:cs="Arial"/>
+          <w:sz w:val="18"/>
+        </w:rPr>
+        <w:t>Logo de JavaScript</w:t>
+      </w:r>
+    </w:p>
+    <w:p>
+      <w:pPr>
+        <w:rPr>
+          <w:rFonts w:ascii="Arial" w:hAnsi="Arial" w:cs="Arial"/>
+        </w:rPr>
+      </w:pPr>
+    </w:p>
+    <w:p>
+      <w:pPr>
+        <w:pStyle w:val="Ttulo3"/>
+        <w:rPr>
+          <w:color w:val="002060"/>
+          <w:sz w:val="32"/>
+        </w:rPr>
+      </w:pPr>
+      <w:r>
+        <w:rPr>
+          <w:color w:val="002060"/>
+          <w:sz w:val="32"/>
+        </w:rPr>
+        <w:t>3.1</w:t>
+      </w:r>
+      <w:r>
+        <w:rPr>
+          <w:color w:val="002060"/>
+          <w:sz w:val="32"/>
+        </w:rPr>
+        <w:t>.</w:t>
+      </w:r>
+      <w:r>
+        <w:rPr>
+          <w:color w:val="002060"/>
+          <w:sz w:val="32"/>
+        </w:rPr>
+        <w:t>5 PHPStorm</w:t>
+      </w:r>
+    </w:p>
+    <w:p>
+      <w:pPr>
+        <w:rPr>
+          <w:rFonts w:ascii="Arial" w:hAnsi="Arial" w:cs="Arial"/>
+        </w:rPr>
+      </w:pPr>
+    </w:p>
+    <w:p>
+      <w:pPr>
+        <w:rPr>
+          <w:rFonts w:ascii="Arial" w:hAnsi="Arial" w:cs="Arial"/>
+        </w:rPr>
+      </w:pPr>
+      <w:r>
+        <w:rPr>
+          <w:rFonts w:ascii="Arial" w:hAnsi="Arial" w:cs="Arial"/>
+        </w:rPr>
+        <w:t>PhpStorm es un </w:t>
+      </w:r>
+      <w:hyperlink r:id="rId55" w:tooltip="Entorno de desarrollo integrado" w:history="1">
+        <w:r>
+          <w:rPr>
+            <w:rFonts w:ascii="Arial" w:hAnsi="Arial" w:cs="Arial"/>
+          </w:rPr>
+          <w:t>IDE</w:t>
+        </w:r>
+      </w:hyperlink>
+      <w:r>
+        <w:rPr>
+          <w:rFonts w:ascii="Arial" w:hAnsi="Arial" w:cs="Arial"/>
+        </w:rPr>
+        <w:t> (entorno de desarrollo integrado) multiplataforma para </w:t>
+      </w:r>
+      <w:hyperlink r:id="rId56" w:tooltip="PHP" w:history="1">
+        <w:r>
+          <w:rPr>
+            <w:rFonts w:ascii="Arial" w:hAnsi="Arial" w:cs="Arial"/>
+          </w:rPr>
+          <w:t>PHP</w:t>
+        </w:r>
+      </w:hyperlink>
+      <w:r>
+        <w:rPr>
+          <w:rFonts w:ascii="Arial" w:hAnsi="Arial" w:cs="Arial"/>
+        </w:rPr>
+        <w:t>,</w:t>
+      </w:r>
+      <w:hyperlink r:id="rId57" w:tooltip="JetBrains" w:history="1">
+        <w:r>
+          <w:rPr>
+            <w:rFonts w:ascii="Arial" w:hAnsi="Arial" w:cs="Arial"/>
+          </w:rPr>
+          <w:t> desarrollado por la empresa JetBrains</w:t>
+        </w:r>
+      </w:hyperlink>
+      <w:r>
+        <w:rPr>
+          <w:rFonts w:ascii="Arial" w:hAnsi="Arial" w:cs="Arial"/>
+        </w:rPr>
+        <w:t>.</w:t>
+      </w:r>
+    </w:p>
+    <w:p>
+      <w:pPr>
+        <w:rPr>
+          <w:rFonts w:ascii="Arial" w:hAnsi="Arial" w:cs="Arial"/>
+        </w:rPr>
+      </w:pPr>
+      <w:r>
+        <w:rPr>
+          <w:rFonts w:ascii="Arial" w:hAnsi="Arial" w:cs="Arial"/>
+        </w:rPr>
+        <w:t>PhpStorm proporciona un editor para </w:t>
+      </w:r>
+      <w:hyperlink r:id="rId58" w:tooltip="PHP" w:history="1">
+        <w:r>
+          <w:rPr>
+            <w:rFonts w:ascii="Arial" w:hAnsi="Arial" w:cs="Arial"/>
+          </w:rPr>
+          <w:t>PHP</w:t>
+        </w:r>
+      </w:hyperlink>
+      <w:r>
+        <w:rPr>
+          <w:rFonts w:ascii="Arial" w:hAnsi="Arial" w:cs="Arial"/>
+        </w:rPr>
+        <w:t>, </w:t>
+      </w:r>
+      <w:hyperlink r:id="rId59" w:tooltip="HTML" w:history="1">
+        <w:r>
+          <w:rPr>
+            <w:rFonts w:ascii="Arial" w:hAnsi="Arial" w:cs="Arial"/>
+          </w:rPr>
+          <w:t>HTML</w:t>
+        </w:r>
+      </w:hyperlink>
+      <w:r>
+        <w:rPr>
+          <w:rFonts w:ascii="Arial" w:hAnsi="Arial" w:cs="Arial"/>
+        </w:rPr>
+        <w:t> y </w:t>
+      </w:r>
+      <w:hyperlink r:id="rId60" w:tooltip="JavaScript" w:history="1">
+        <w:r>
+          <w:rPr>
+            <w:rFonts w:ascii="Arial" w:hAnsi="Arial" w:cs="Arial"/>
+          </w:rPr>
+          <w:t>JavaScript con análisis de código en tiempo real, prevención de errores y </w:t>
+        </w:r>
+      </w:hyperlink>
+      <w:hyperlink r:id="rId61" w:tooltip="refactorización" w:history="1">
+        <w:r>
+          <w:rPr>
+            <w:rFonts w:ascii="Arial" w:hAnsi="Arial" w:cs="Arial"/>
+          </w:rPr>
+          <w:t>refactorizaciones</w:t>
+        </w:r>
+      </w:hyperlink>
+      <w:r>
+        <w:rPr>
+          <w:rFonts w:ascii="Arial" w:hAnsi="Arial" w:cs="Arial"/>
+        </w:rPr>
+        <w:t> automatizadas para código PHP y JavaScript.</w:t>
+      </w:r>
+    </w:p>
+    <w:p>
+      <w:pPr>
+        <w:rPr>
+          <w:rFonts w:ascii="Arial" w:hAnsi="Arial" w:cs="Arial"/>
+        </w:rPr>
+      </w:pPr>
+      <w:hyperlink r:id="rId62" w:tooltip="Finalización de código" w:history="1">
+        <w:r>
+          <w:rPr>
+            <w:rFonts w:ascii="Arial" w:hAnsi="Arial" w:cs="Arial"/>
+          </w:rPr>
+          <w:t>El autocompleta de</w:t>
+        </w:r>
+        <w:r>
+          <w:rPr>
+            <w:rFonts w:ascii="Arial" w:hAnsi="Arial" w:cs="Arial"/>
+          </w:rPr>
+          <w:t xml:space="preserve"> código</w:t>
+        </w:r>
+      </w:hyperlink>
+      <w:r>
+        <w:rPr>
+          <w:rFonts w:ascii="Arial" w:hAnsi="Arial" w:cs="Arial"/>
+        </w:rPr>
+        <w:t> de PhpStorm es compatible con PHP 5.3, 5.4, 5.5, 5.6, 7.0, 7.1, 7.2, 7.3, 7.4, 8.0 y 8.1. </w:t>
+      </w:r>
+      <w:hyperlink r:id="rId63" w:tooltip="sql" w:history="1">
+        <w:r>
+          <w:rPr>
+            <w:rFonts w:ascii="Arial" w:hAnsi="Arial" w:cs="Arial"/>
+          </w:rPr>
+          <w:t>Incluye un editor de SQL</w:t>
+        </w:r>
+      </w:hyperlink>
+      <w:r>
+        <w:rPr>
+          <w:rFonts w:ascii="Arial" w:hAnsi="Arial" w:cs="Arial"/>
+        </w:rPr>
+        <w:t> completo con resultados de consultas editables.</w:t>
+      </w:r>
+      <w:r>
+        <w:rPr>
+          <w:rFonts w:ascii="Arial" w:hAnsi="Arial" w:cs="Arial"/>
+        </w:rPr>
+        <w:t xml:space="preserve"> </w:t>
+      </w:r>
+    </w:p>
+    <w:p>
+      <w:pPr>
+        <w:rPr>
+          <w:rFonts w:ascii="Arial" w:hAnsi="Arial" w:cs="Arial"/>
+        </w:rPr>
+      </w:pPr>
+      <w:r>
+        <w:rPr>
+          <w:rFonts w:ascii="Arial" w:hAnsi="Arial" w:cs="Arial"/>
+        </w:rPr>
+        <w:t>PhpStorm está escrito en </w:t>
+      </w:r>
+      <w:hyperlink r:id="rId64" w:tooltip="Java (lenguaje de programación)" w:history="1">
+        <w:r>
+          <w:rPr>
+            <w:rFonts w:ascii="Arial" w:hAnsi="Arial" w:cs="Arial"/>
+          </w:rPr>
+          <w:t>Java</w:t>
+        </w:r>
+      </w:hyperlink>
+      <w:r>
+        <w:rPr>
+          <w:rFonts w:ascii="Arial" w:hAnsi="Arial" w:cs="Arial"/>
+        </w:rPr>
+        <w:t xml:space="preserve">. Los usuarios pueden ampliar el IDE instalando </w:t>
+      </w:r>
+      <w:r>
+        <w:rPr>
+          <w:rFonts w:ascii="Arial" w:hAnsi="Arial" w:cs="Arial"/>
+        </w:rPr>
+        <w:t>plugings</w:t>
+      </w:r>
+      <w:r>
+        <w:rPr>
+          <w:rFonts w:ascii="Arial" w:hAnsi="Arial" w:cs="Arial"/>
+        </w:rPr>
+        <w:t xml:space="preserve"> creados para PhpStorm o escribiendo </w:t>
+      </w:r>
+      <w:r>
+        <w:rPr>
+          <w:rFonts w:ascii="Arial" w:hAnsi="Arial" w:cs="Arial"/>
+        </w:rPr>
+        <w:t>los suyos</w:t>
+      </w:r>
+      <w:r>
+        <w:rPr>
+          <w:rFonts w:ascii="Arial" w:hAnsi="Arial" w:cs="Arial"/>
+        </w:rPr>
+        <w:t xml:space="preserve"> propios. El software también se comunica con fuentes externas como XDebug.</w:t>
+      </w:r>
+    </w:p>
+    <w:p>
+      <w:pPr>
+        <w:rPr>
+          <w:rFonts w:ascii="Arial" w:hAnsi="Arial" w:cs="Arial"/>
+        </w:rPr>
+      </w:pPr>
+    </w:p>
+    <w:p>
+      <w:pPr>
+        <w:jc w:val="center"/>
+        <w:rPr>
+          <w:rFonts w:ascii="Arial" w:hAnsi="Arial" w:cs="Arial"/>
+        </w:rPr>
+      </w:pPr>
+      <w:r>
+        <w:rPr>
+          <w:rFonts w:ascii="Arial" w:hAnsi="Arial" w:cs="Arial"/>
+        </w:rPr>
+        <w:pict>
+          <v:shape id="_x0000_i1029" type="#_x0000_t75" style="width:118.2pt;height:118.2pt">
+            <v:imagedata r:id="rId65" o:title="kisspng-phpstorm-jetbrains-webstorm-php-5b28f2c008a9c0.9825465415294102400355"/>
+          </v:shape>
+        </w:pict>
+      </w:r>
+    </w:p>
+    <w:p>
+      <w:pPr>
+        <w:jc w:val="center"/>
+        <w:rPr>
+          <w:rFonts w:ascii="Arial" w:hAnsi="Arial" w:cs="Arial"/>
+          <w:sz w:val="18"/>
+        </w:rPr>
+      </w:pPr>
+      <w:r>
+        <w:rPr>
+          <w:rFonts w:ascii="Arial" w:hAnsi="Arial" w:cs="Arial"/>
+          <w:sz w:val="18"/>
+        </w:rPr>
+        <w:t>Logo de PHPStorm</w:t>
+      </w:r>
+    </w:p>
+    <w:p>
+      <w:pPr>
+        <w:rPr>
+          <w:rFonts w:ascii="Arial" w:hAnsi="Arial" w:cs="Arial"/>
+        </w:rPr>
+      </w:pPr>
+    </w:p>
+    <w:p>
+      <w:pPr>
+        <w:rPr>
+          <w:rFonts w:ascii="Arial" w:hAnsi="Arial" w:cs="Arial"/>
+        </w:rPr>
+      </w:pPr>
+    </w:p>
+    <w:p>
+      <w:pPr>
+        <w:pStyle w:val="Ttulo3"/>
+        <w:rPr>
+          <w:color w:val="002060"/>
+          <w:sz w:val="32"/>
+        </w:rPr>
+      </w:pPr>
+      <w:r>
+        <w:rPr>
+          <w:color w:val="002060"/>
+          <w:sz w:val="32"/>
+        </w:rPr>
+        <w:lastRenderedPageBreak/>
+        <w:t>3.1</w:t>
+      </w:r>
+      <w:r>
+        <w:rPr>
+          <w:color w:val="002060"/>
+          <w:sz w:val="32"/>
+        </w:rPr>
+        <w:t>.</w:t>
+      </w:r>
+      <w:r>
+        <w:rPr>
+          <w:color w:val="002060"/>
+          <w:sz w:val="32"/>
+        </w:rPr>
+        <w:t>6 XAMPP</w:t>
+      </w:r>
+    </w:p>
+    <w:p>
+      <w:pPr>
+        <w:rPr>
+          <w:rFonts w:ascii="Arial" w:hAnsi="Arial" w:cs="Arial"/>
+        </w:rPr>
+      </w:pPr>
+    </w:p>
+    <w:p>
+      <w:pPr>
+        <w:rPr>
+          <w:rFonts w:ascii="Arial" w:hAnsi="Arial" w:cs="Arial"/>
+        </w:rPr>
+      </w:pPr>
+      <w:r>
+        <w:rPr>
+          <w:rFonts w:ascii="Arial" w:hAnsi="Arial" w:cs="Arial"/>
+        </w:rPr>
+        <w:t>XAMPP es un paquete de </w:t>
+      </w:r>
+      <w:hyperlink r:id="rId66" w:tooltip="Software libre" w:history="1">
+        <w:r>
+          <w:rPr>
+            <w:rFonts w:ascii="Arial" w:hAnsi="Arial" w:cs="Arial"/>
+          </w:rPr>
+          <w:t>software libre</w:t>
+        </w:r>
+      </w:hyperlink>
+      <w:r>
+        <w:rPr>
+          <w:rFonts w:ascii="Arial" w:hAnsi="Arial" w:cs="Arial"/>
+        </w:rPr>
+        <w:t>, que consiste principalmente en el </w:t>
+      </w:r>
+      <w:hyperlink r:id="rId67" w:tooltip="Sistema de gestión de bases de datos" w:history="1">
+        <w:r>
+          <w:rPr>
+            <w:rFonts w:ascii="Arial" w:hAnsi="Arial" w:cs="Arial"/>
+          </w:rPr>
+          <w:t>sistema de gestión de bases de datos</w:t>
+        </w:r>
+      </w:hyperlink>
+      <w:r>
+        <w:rPr>
+          <w:rFonts w:ascii="Arial" w:hAnsi="Arial" w:cs="Arial"/>
+        </w:rPr>
+        <w:t> </w:t>
+      </w:r>
+      <w:hyperlink r:id="rId68" w:tooltip="MySQL" w:history="1">
+        <w:r>
+          <w:rPr>
+            <w:rFonts w:ascii="Arial" w:hAnsi="Arial" w:cs="Arial"/>
+          </w:rPr>
+          <w:t>MySQL</w:t>
+        </w:r>
+      </w:hyperlink>
+      <w:r>
+        <w:rPr>
+          <w:rFonts w:ascii="Arial" w:hAnsi="Arial" w:cs="Arial"/>
+        </w:rPr>
+        <w:t>, el </w:t>
+      </w:r>
+      <w:hyperlink r:id="rId69" w:tooltip="Servidor" w:history="1">
+        <w:r>
+          <w:rPr>
+            <w:rFonts w:ascii="Arial" w:hAnsi="Arial" w:cs="Arial"/>
+          </w:rPr>
+          <w:t>servidor</w:t>
+        </w:r>
+      </w:hyperlink>
+      <w:r>
+        <w:rPr>
+          <w:rFonts w:ascii="Arial" w:hAnsi="Arial" w:cs="Arial"/>
+        </w:rPr>
+        <w:t> web </w:t>
+      </w:r>
+      <w:hyperlink r:id="rId70" w:tooltip="Servidor HTTP Apache" w:history="1">
+        <w:r>
+          <w:rPr>
+            <w:rFonts w:ascii="Arial" w:hAnsi="Arial" w:cs="Arial"/>
+          </w:rPr>
+          <w:t>Apache</w:t>
+        </w:r>
+      </w:hyperlink>
+      <w:r>
+        <w:rPr>
+          <w:rFonts w:ascii="Arial" w:hAnsi="Arial" w:cs="Arial"/>
+        </w:rPr>
+        <w:t> y los</w:t>
+      </w:r>
+      <w:r>
+        <w:rPr>
+          <w:rFonts w:ascii="Arial" w:hAnsi="Arial" w:cs="Arial"/>
+        </w:rPr>
+        <w:t> </w:t>
+      </w:r>
+      <w:hyperlink r:id="rId71" w:tooltip="Intérpretes" w:history="1">
+        <w:r>
+          <w:rPr>
+            <w:rFonts w:ascii="Arial" w:hAnsi="Arial" w:cs="Arial"/>
+          </w:rPr>
+          <w:t>intérpretes</w:t>
+        </w:r>
+      </w:hyperlink>
+      <w:r>
+        <w:rPr>
+          <w:rFonts w:ascii="Arial" w:hAnsi="Arial" w:cs="Arial"/>
+        </w:rPr>
+        <w:t> para </w:t>
+      </w:r>
+      <w:hyperlink r:id="rId72" w:tooltip="Lenguaje de script" w:history="1">
+        <w:r>
+          <w:rPr>
+            <w:rFonts w:ascii="Arial" w:hAnsi="Arial" w:cs="Arial"/>
+          </w:rPr>
+          <w:t>lenguajes de script</w:t>
+        </w:r>
+      </w:hyperlink>
+      <w:r>
+        <w:rPr>
+          <w:rFonts w:ascii="Arial" w:hAnsi="Arial" w:cs="Arial"/>
+        </w:rPr>
+        <w:t> </w:t>
+      </w:r>
+      <w:hyperlink r:id="rId73" w:tooltip="PHP" w:history="1">
+        <w:r>
+          <w:rPr>
+            <w:rFonts w:ascii="Arial" w:hAnsi="Arial" w:cs="Arial"/>
+          </w:rPr>
+          <w:t>PHP</w:t>
+        </w:r>
+      </w:hyperlink>
+      <w:r>
+        <w:rPr>
+          <w:rFonts w:ascii="Arial" w:hAnsi="Arial" w:cs="Arial"/>
+        </w:rPr>
+        <w:t> y </w:t>
+      </w:r>
+      <w:hyperlink r:id="rId74" w:tooltip="Perl" w:history="1">
+        <w:r>
+          <w:rPr>
+            <w:rFonts w:ascii="Arial" w:hAnsi="Arial" w:cs="Arial"/>
+          </w:rPr>
+          <w:t>Perl</w:t>
+        </w:r>
+      </w:hyperlink>
+      <w:r>
+        <w:rPr>
+          <w:rFonts w:ascii="Arial" w:hAnsi="Arial" w:cs="Arial"/>
+        </w:rPr>
+        <w:t>.</w:t>
+      </w:r>
+    </w:p>
+    <w:p>
+      <w:pPr>
+        <w:rPr>
+          <w:rFonts w:ascii="Arial" w:hAnsi="Arial" w:cs="Arial"/>
+        </w:rPr>
+      </w:pPr>
+      <w:r>
+        <w:rPr>
+          <w:rFonts w:ascii="Arial" w:hAnsi="Arial" w:cs="Arial"/>
+        </w:rPr>
+        <w:t xml:space="preserve"> El nombre es en realidad un </w:t>
+      </w:r>
+      <w:hyperlink r:id="rId75" w:tooltip="Acrónimo" w:history="1">
+        <w:r>
+          <w:rPr>
+            <w:rFonts w:ascii="Arial" w:hAnsi="Arial" w:cs="Arial"/>
+          </w:rPr>
+          <w:t>acrónimo</w:t>
+        </w:r>
+      </w:hyperlink>
+      <w:r>
+        <w:rPr>
+          <w:rFonts w:ascii="Arial" w:hAnsi="Arial" w:cs="Arial"/>
+        </w:rPr>
+        <w:t>: X (para cualquiera de los diferentes </w:t>
+      </w:r>
+      <w:hyperlink r:id="rId76" w:tooltip="Sistema operativo" w:history="1">
+        <w:r>
+          <w:rPr>
+            <w:rFonts w:ascii="Arial" w:hAnsi="Arial" w:cs="Arial"/>
+          </w:rPr>
+          <w:t>sistemas operativos</w:t>
+        </w:r>
+      </w:hyperlink>
+      <w:r>
+        <w:rPr>
+          <w:rFonts w:ascii="Arial" w:hAnsi="Arial" w:cs="Arial"/>
+        </w:rPr>
+        <w:t>), A</w:t>
+      </w:r>
+      <w:r>
+        <w:rPr>
+          <w:rFonts w:ascii="Arial" w:hAnsi="Arial" w:cs="Arial"/>
+        </w:rPr>
+        <w:t xml:space="preserve"> (A</w:t>
+      </w:r>
+      <w:r>
+        <w:rPr>
+          <w:rFonts w:ascii="Arial" w:hAnsi="Arial" w:cs="Arial"/>
+        </w:rPr>
+        <w:t>pache</w:t>
+      </w:r>
+      <w:r>
+        <w:rPr>
+          <w:rFonts w:ascii="Arial" w:hAnsi="Arial" w:cs="Arial"/>
+        </w:rPr>
+        <w:t>)</w:t>
+      </w:r>
+      <w:r>
+        <w:rPr>
+          <w:rFonts w:ascii="Arial" w:hAnsi="Arial" w:cs="Arial"/>
+        </w:rPr>
+        <w:t>,</w:t>
+      </w:r>
+      <w:r>
+        <w:rPr>
+          <w:rFonts w:ascii="Arial" w:hAnsi="Arial" w:cs="Arial"/>
+        </w:rPr>
+        <w:t xml:space="preserve"> M</w:t>
+      </w:r>
+      <w:r>
+        <w:rPr>
+          <w:rFonts w:ascii="Arial" w:hAnsi="Arial" w:cs="Arial"/>
+        </w:rPr>
+        <w:t> </w:t>
+      </w:r>
+      <w:r>
+        <w:rPr>
+          <w:rFonts w:ascii="Arial" w:hAnsi="Arial" w:cs="Arial"/>
+        </w:rPr>
+        <w:t>(</w:t>
+      </w:r>
+      <w:hyperlink r:id="rId77" w:tooltip="MariaDB" w:history="1">
+        <w:r>
+          <w:rPr>
+            <w:rFonts w:ascii="Arial" w:hAnsi="Arial" w:cs="Arial"/>
+          </w:rPr>
+          <w:t>MariaDB/MySQL</w:t>
+        </w:r>
+      </w:hyperlink>
+      <w:r>
+        <w:rPr>
+          <w:rFonts w:ascii="Arial" w:hAnsi="Arial" w:cs="Arial"/>
+        </w:rPr>
+        <w:t>)</w:t>
+      </w:r>
+      <w:r>
+        <w:rPr>
+          <w:rFonts w:ascii="Arial" w:hAnsi="Arial" w:cs="Arial"/>
+        </w:rPr>
+        <w:t>,</w:t>
+      </w:r>
+      <w:r>
+        <w:rPr>
+          <w:rFonts w:ascii="Arial" w:hAnsi="Arial" w:cs="Arial"/>
+        </w:rPr>
+        <w:t xml:space="preserve"> P</w:t>
+      </w:r>
+      <w:r>
+        <w:rPr>
+          <w:rFonts w:ascii="Arial" w:hAnsi="Arial" w:cs="Arial"/>
+        </w:rPr>
+        <w:t> </w:t>
+      </w:r>
+      <w:r>
+        <w:rPr>
+          <w:rFonts w:ascii="Arial" w:hAnsi="Arial" w:cs="Arial"/>
+        </w:rPr>
+        <w:t>(</w:t>
+      </w:r>
+      <w:r>
+        <w:rPr>
+          <w:rFonts w:ascii="Arial" w:hAnsi="Arial" w:cs="Arial"/>
+        </w:rPr>
+        <w:t>PHP</w:t>
+      </w:r>
+      <w:r>
+        <w:rPr>
+          <w:rFonts w:ascii="Arial" w:hAnsi="Arial" w:cs="Arial"/>
+        </w:rPr>
+        <w:t>), P</w:t>
+      </w:r>
+      <w:r>
+        <w:rPr>
+          <w:rFonts w:ascii="Arial" w:hAnsi="Arial" w:cs="Arial"/>
+        </w:rPr>
+        <w:t> </w:t>
+      </w:r>
+      <w:r>
+        <w:rPr>
+          <w:rFonts w:ascii="Arial" w:hAnsi="Arial" w:cs="Arial"/>
+        </w:rPr>
+        <w:t>(</w:t>
+      </w:r>
+      <w:r>
+        <w:rPr>
+          <w:rFonts w:ascii="Arial" w:hAnsi="Arial" w:cs="Arial"/>
+        </w:rPr>
+        <w:t>Perl</w:t>
+      </w:r>
+      <w:r>
+        <w:rPr>
+          <w:rFonts w:ascii="Arial" w:hAnsi="Arial" w:cs="Arial"/>
+        </w:rPr>
+        <w:t>)</w:t>
+      </w:r>
+      <w:r>
+        <w:rPr>
+          <w:rFonts w:ascii="Arial" w:hAnsi="Arial" w:cs="Arial"/>
+        </w:rPr>
+        <w:t>.</w:t>
+      </w:r>
+    </w:p>
+    <w:p>
+      <w:pPr>
+        <w:rPr>
+          <w:rFonts w:ascii="Arial" w:hAnsi="Arial" w:cs="Arial"/>
+        </w:rPr>
+      </w:pPr>
+      <w:r>
+        <w:rPr>
+          <w:rFonts w:ascii="Arial" w:hAnsi="Arial" w:cs="Arial"/>
+        </w:rPr>
+        <w:t xml:space="preserve"> A partir de la versión 5.6.15, XAMPP cambió la </w:t>
+      </w:r>
+      <w:hyperlink r:id="rId78" w:tooltip="Base de datos" w:history="1">
+        <w:r>
+          <w:rPr>
+            <w:rFonts w:ascii="Arial" w:hAnsi="Arial" w:cs="Arial"/>
+          </w:rPr>
+          <w:t>base de datos</w:t>
+        </w:r>
+      </w:hyperlink>
+      <w:r>
+        <w:rPr>
+          <w:rFonts w:ascii="Arial" w:hAnsi="Arial" w:cs="Arial"/>
+        </w:rPr>
+        <w:t> MySQL por MariaDB, un</w:t>
+      </w:r>
+      <w:r>
+        <w:rPr>
+          <w:rFonts w:ascii="Arial" w:hAnsi="Arial" w:cs="Arial"/>
+        </w:rPr>
+        <w:t>a bifurcación del desarrollo</w:t>
+      </w:r>
+      <w:r>
+        <w:rPr>
+          <w:rFonts w:ascii="Arial" w:hAnsi="Arial" w:cs="Arial"/>
+        </w:rPr>
+        <w:t xml:space="preserve"> de MySQL con </w:t>
+      </w:r>
+      <w:hyperlink r:id="rId79" w:tooltip="Licencia GPL" w:history="1">
+        <w:r>
+          <w:rPr>
+            <w:rFonts w:ascii="Arial" w:hAnsi="Arial" w:cs="Arial"/>
+          </w:rPr>
+          <w:t>licencia GPL</w:t>
+        </w:r>
+      </w:hyperlink>
+      <w:r>
+        <w:rPr>
+          <w:rFonts w:ascii="Arial" w:hAnsi="Arial" w:cs="Arial"/>
+        </w:rPr>
+        <w:t>.</w:t>
+      </w:r>
+    </w:p>
+    <w:p>
+      <w:pPr>
+        <w:rPr>
+          <w:rFonts w:ascii="Arial" w:hAnsi="Arial" w:cs="Arial"/>
+        </w:rPr>
+      </w:pPr>
+      <w:r>
+        <w:rPr>
+          <w:rFonts w:ascii="Arial" w:hAnsi="Arial" w:cs="Arial"/>
+        </w:rPr>
+        <w:t>El programa se distribuye con la licencia </w:t>
+      </w:r>
+      <w:hyperlink r:id="rId80" w:tooltip="GNU" w:history="1">
+        <w:r>
+          <w:rPr>
+            <w:rFonts w:ascii="Arial" w:hAnsi="Arial" w:cs="Arial"/>
+          </w:rPr>
+          <w:t>GNU</w:t>
+        </w:r>
+      </w:hyperlink>
+      <w:r>
+        <w:rPr>
+          <w:rFonts w:ascii="Arial" w:hAnsi="Arial" w:cs="Arial"/>
+        </w:rPr>
+        <w:t xml:space="preserve"> y actúa como un servidor web libre, fácil de usar y capaz de interpretar páginas dinámicas. A </w:t>
+      </w:r>
+      <w:r>
+        <w:rPr>
+          <w:rFonts w:ascii="Arial" w:hAnsi="Arial" w:cs="Arial"/>
+        </w:rPr>
+        <w:t>día de hoy</w:t>
+      </w:r>
+      <w:r>
+        <w:rPr>
+          <w:rFonts w:ascii="Arial" w:hAnsi="Arial" w:cs="Arial"/>
+        </w:rPr>
+        <w:t>, XAMPP está disponible para </w:t>
+      </w:r>
+      <w:hyperlink r:id="rId81" w:tooltip="Microsoft Windows" w:history="1">
+        <w:r>
+          <w:rPr>
+            <w:rFonts w:ascii="Arial" w:hAnsi="Arial" w:cs="Arial"/>
+          </w:rPr>
+          <w:t>Microsoft Windows</w:t>
+        </w:r>
+      </w:hyperlink>
+      <w:r>
+        <w:rPr>
+          <w:rFonts w:ascii="Arial" w:hAnsi="Arial" w:cs="Arial"/>
+        </w:rPr>
+        <w:t>, </w:t>
+      </w:r>
+      <w:hyperlink r:id="rId82" w:tooltip="GNU/Linux" w:history="1">
+        <w:r>
+          <w:rPr>
+            <w:rFonts w:ascii="Arial" w:hAnsi="Arial" w:cs="Arial"/>
+          </w:rPr>
+          <w:t>GNU/Linux</w:t>
+        </w:r>
+      </w:hyperlink>
+      <w:r>
+        <w:rPr>
+          <w:rFonts w:ascii="Arial" w:hAnsi="Arial" w:cs="Arial"/>
+        </w:rPr>
+        <w:t>, </w:t>
+      </w:r>
+      <w:hyperlink r:id="rId83" w:tooltip="Solaris (sistema operativo)" w:history="1">
+        <w:r>
+          <w:rPr>
+            <w:rFonts w:ascii="Arial" w:hAnsi="Arial" w:cs="Arial"/>
+          </w:rPr>
+          <w:t>Solaris</w:t>
+        </w:r>
+      </w:hyperlink>
+      <w:r>
+        <w:rPr>
+          <w:rFonts w:ascii="Arial" w:hAnsi="Arial" w:cs="Arial"/>
+        </w:rPr>
+        <w:t> y </w:t>
+      </w:r>
+      <w:hyperlink r:id="rId84" w:tooltip="Mac OS X" w:history="1">
+        <w:r>
+          <w:rPr>
+            <w:rFonts w:ascii="Arial" w:hAnsi="Arial" w:cs="Arial"/>
+          </w:rPr>
+          <w:t>Mac OS X</w:t>
+        </w:r>
+      </w:hyperlink>
+      <w:r>
+        <w:rPr>
+          <w:rFonts w:ascii="Arial" w:hAnsi="Arial" w:cs="Arial"/>
+        </w:rPr>
+        <w:t>.</w:t>
+      </w:r>
+    </w:p>
+    <w:p>
+      <w:pPr>
+        <w:rPr>
+          <w:rFonts w:ascii="Arial" w:hAnsi="Arial" w:cs="Arial"/>
+        </w:rPr>
+      </w:pPr>
+    </w:p>
+    <w:p>
+      <w:pPr>
+        <w:jc w:val="center"/>
+        <w:rPr>
+          <w:rFonts w:ascii="Arial" w:hAnsi="Arial" w:cs="Arial"/>
+        </w:rPr>
+      </w:pPr>
+      <w:r>
+        <w:rPr>
+          <w:rFonts w:ascii="Arial" w:hAnsi="Arial" w:cs="Arial"/>
+        </w:rPr>
+        <w:pict>
+          <v:shape id="_x0000_i1030" type="#_x0000_t75" style="width:95.1pt;height:94.4pt">
+            <v:imagedata r:id="rId85" o:title="xampp-logo-4db0ac715559be7e8da62bf9b8de42aad71d1b8ab32f18cd14b4505ac7812a7f"/>
+          </v:shape>
+        </w:pict>
+      </w:r>
+    </w:p>
+    <w:p>
+      <w:pPr>
+        <w:jc w:val="center"/>
+        <w:rPr>
+          <w:rFonts w:ascii="Arial" w:hAnsi="Arial" w:cs="Arial"/>
+          <w:sz w:val="18"/>
+        </w:rPr>
+      </w:pPr>
+      <w:r>
+        <w:rPr>
+          <w:rFonts w:ascii="Arial" w:hAnsi="Arial" w:cs="Arial"/>
+          <w:sz w:val="18"/>
+        </w:rPr>
+        <w:t>Logo de XAMPP</w:t>
+      </w:r>
+    </w:p>
+    <w:p>
+      <w:pPr>
+        <w:rPr>
+          <w:rFonts w:ascii="Arial" w:hAnsi="Arial" w:cs="Arial"/>
+        </w:rPr>
+      </w:pPr>
+    </w:p>
+    <w:p>
+      <w:pPr>
+        <w:rPr>
+          <w:rFonts w:ascii="Arial" w:hAnsi="Arial" w:cs="Arial"/>
+        </w:rPr>
+      </w:pPr>
+    </w:p>
+    <w:p>
+      <w:pPr>
+        <w:pStyle w:val="Ttulo3"/>
+        <w:rPr>
+          <w:color w:val="002060"/>
+          <w:sz w:val="32"/>
+        </w:rPr>
+      </w:pPr>
+      <w:r>
+        <w:rPr>
+          <w:color w:val="002060"/>
+          <w:sz w:val="32"/>
+        </w:rPr>
+        <w:t>3.1</w:t>
+      </w:r>
+      <w:r>
+        <w:rPr>
+          <w:color w:val="002060"/>
+          <w:sz w:val="32"/>
+        </w:rPr>
+        <w:t>.</w:t>
+      </w:r>
+      <w:r>
+        <w:rPr>
+          <w:color w:val="002060"/>
+          <w:sz w:val="32"/>
+        </w:rPr>
+        <w:t>7 GitHub</w:t>
+      </w:r>
+    </w:p>
+    <w:p/>
+    <w:p>
+      <w:pPr>
+        <w:rPr>
+          <w:rFonts w:ascii="Arial" w:hAnsi="Arial" w:cs="Arial"/>
+        </w:rPr>
+      </w:pPr>
+      <w:r>
+        <w:rPr>
+          <w:rFonts w:ascii="Arial" w:hAnsi="Arial" w:cs="Arial"/>
+        </w:rPr>
+        <w:t>GitHub es una plataf</w:t>
+      </w:r>
+      <w:r>
+        <w:rPr>
+          <w:rFonts w:ascii="Arial" w:hAnsi="Arial" w:cs="Arial"/>
+        </w:rPr>
+        <w:t>orma de desarrollo colaborativo</w:t>
+      </w:r>
+      <w:r>
+        <w:rPr>
+          <w:rFonts w:ascii="Arial" w:hAnsi="Arial" w:cs="Arial"/>
+        </w:rPr>
+        <w:t xml:space="preserve"> para alojar proyectos </w:t>
+      </w:r>
+      <w:r>
+        <w:rPr>
+          <w:rFonts w:ascii="Arial" w:hAnsi="Arial" w:cs="Arial"/>
+        </w:rPr>
+        <w:t xml:space="preserve">que </w:t>
+      </w:r>
+      <w:r>
+        <w:rPr>
+          <w:rFonts w:ascii="Arial" w:hAnsi="Arial" w:cs="Arial"/>
+        </w:rPr>
+        <w:t>utiliza el sistema de </w:t>
+      </w:r>
+      <w:hyperlink r:id="rId86" w:tooltip="Control de versiones" w:history="1">
+        <w:r>
+          <w:rPr>
+            <w:rFonts w:ascii="Arial" w:hAnsi="Arial" w:cs="Arial"/>
+          </w:rPr>
+          <w:t>control de versiones</w:t>
+        </w:r>
+      </w:hyperlink>
+      <w:r>
+        <w:rPr>
+          <w:rFonts w:ascii="Arial" w:hAnsi="Arial" w:cs="Arial"/>
+        </w:rPr>
+        <w:t> </w:t>
+      </w:r>
+      <w:hyperlink r:id="rId87" w:tooltip="Git" w:history="1">
+        <w:r>
+          <w:rPr>
+            <w:rFonts w:ascii="Arial" w:hAnsi="Arial" w:cs="Arial"/>
+          </w:rPr>
+          <w:t>Git</w:t>
+        </w:r>
+      </w:hyperlink>
+      <w:r>
+        <w:rPr>
+          <w:rFonts w:ascii="Arial" w:hAnsi="Arial" w:cs="Arial"/>
+        </w:rPr>
+        <w:t>. Se utiliza principalmente para la creación de </w:t>
+      </w:r>
+      <w:hyperlink r:id="rId88" w:tooltip="Código fuente" w:history="1">
+        <w:r>
+          <w:rPr>
+            <w:rFonts w:ascii="Arial" w:hAnsi="Arial" w:cs="Arial"/>
+          </w:rPr>
+          <w:t>código fuente</w:t>
+        </w:r>
+      </w:hyperlink>
+      <w:r>
+        <w:rPr>
+          <w:rFonts w:ascii="Arial" w:hAnsi="Arial" w:cs="Arial"/>
+        </w:rPr>
+        <w:t> de </w:t>
+      </w:r>
+      <w:hyperlink r:id="rId89" w:tooltip="Programa informático" w:history="1">
+        <w:r>
+          <w:rPr>
+            <w:rFonts w:ascii="Arial" w:hAnsi="Arial" w:cs="Arial"/>
+          </w:rPr>
+          <w:t>programas</w:t>
+        </w:r>
+      </w:hyperlink>
+      <w:r>
+        <w:rPr>
+          <w:rFonts w:ascii="Arial" w:hAnsi="Arial" w:cs="Arial"/>
+        </w:rPr>
+        <w:t> de </w:t>
+      </w:r>
+      <w:hyperlink r:id="rId90" w:tooltip="Ordenador" w:history="1">
+        <w:r>
+          <w:rPr>
+            <w:rFonts w:ascii="Arial" w:hAnsi="Arial" w:cs="Arial"/>
+          </w:rPr>
+          <w:t>ordenador</w:t>
+        </w:r>
+      </w:hyperlink>
+      <w:r>
+        <w:rPr>
+          <w:rFonts w:ascii="Arial" w:hAnsi="Arial" w:cs="Arial"/>
+        </w:rPr>
+        <w:t xml:space="preserve">. </w:t>
+      </w:r>
+    </w:p>
+    <w:p>
+      <w:pPr>
+        <w:rPr>
+          <w:rFonts w:ascii="Arial" w:hAnsi="Arial" w:cs="Arial"/>
+        </w:rPr>
+      </w:pPr>
+      <w:r>
+        <w:rPr>
+          <w:rFonts w:ascii="Arial" w:hAnsi="Arial" w:cs="Arial"/>
+        </w:rPr>
+        <w:t>El código de los proyectos alojados en GitHub se almacena generalmente de forma </w:t>
+      </w:r>
+      <w:hyperlink r:id="rId91" w:tooltip="Código abierto" w:history="1">
+        <w:r>
+          <w:rPr>
+            <w:rFonts w:ascii="Arial" w:hAnsi="Arial" w:cs="Arial"/>
+          </w:rPr>
+          <w:t>pública</w:t>
+        </w:r>
+      </w:hyperlink>
+      <w:r>
+        <w:rPr>
+          <w:rFonts w:ascii="Arial" w:hAnsi="Arial" w:cs="Arial"/>
+        </w:rPr>
+        <w:t>.</w:t>
+      </w:r>
+    </w:p>
+    <w:p>
+      <w:pPr>
+        <w:rPr>
+          <w:rFonts w:ascii="Arial" w:hAnsi="Arial" w:cs="Arial"/>
+        </w:rPr>
+      </w:pPr>
+      <w:r>
+        <w:rPr>
+          <w:rFonts w:ascii="Arial" w:hAnsi="Arial" w:cs="Arial"/>
+        </w:rPr>
+        <w:t>GitHub  es famoso por el uso de los repositorios (</w:t>
+      </w:r>
+      <w:r>
+        <w:rPr>
+          <w:rFonts w:ascii="Arial" w:hAnsi="Arial" w:cs="Arial"/>
+        </w:rPr>
+        <w:t>lugares virtuales alojados en la </w:t>
+      </w:r>
+      <w:hyperlink r:id="rId92" w:tooltip="Computación en la nube" w:history="1">
+        <w:r>
+          <w:rPr>
+            <w:rFonts w:ascii="Arial" w:hAnsi="Arial" w:cs="Arial"/>
+          </w:rPr>
+          <w:t>nube</w:t>
+        </w:r>
+      </w:hyperlink>
+      <w:r>
+        <w:rPr>
+          <w:rFonts w:ascii="Arial" w:hAnsi="Arial" w:cs="Arial"/>
+        </w:rPr>
+        <w:t> en donde los usuarios pueden almacenar cualquier tipo de archivo).</w:t>
+      </w:r>
+      <w:r>
+        <w:rPr>
+          <w:rFonts w:ascii="Arial" w:hAnsi="Arial" w:cs="Arial"/>
+        </w:rPr>
+        <w:t xml:space="preserve"> </w:t>
+      </w:r>
+      <w:r>
+        <w:rPr>
+          <w:rFonts w:ascii="Arial" w:hAnsi="Arial" w:cs="Arial"/>
+        </w:rPr>
+        <w:t>Suelen usarse para guardar archivos de texto que representan código en distintos </w:t>
+      </w:r>
+      <w:hyperlink r:id="rId93" w:tooltip="Lenguajes de programación" w:history="1">
+        <w:r>
+          <w:rPr>
+            <w:rFonts w:ascii="Arial" w:hAnsi="Arial" w:cs="Arial"/>
+          </w:rPr>
+          <w:t>lenguajes de programación</w:t>
+        </w:r>
+      </w:hyperlink>
+      <w:r>
+        <w:rPr>
+          <w:rFonts w:ascii="Arial" w:hAnsi="Arial" w:cs="Arial"/>
+        </w:rPr>
+        <w:t>, los cuales a su vez conforman un programa o aplicación. Este es el servicio principal que ofrece GitHub: repositorios en donde los usuarios pueden almacenar el código de sus aplicaciones, ya sea de forma pública, privada o a través de una organización.</w:t>
+      </w:r>
+      <w:r>
+        <w:rPr>
+          <w:rFonts w:ascii="Arial" w:hAnsi="Arial" w:cs="Arial"/>
+        </w:rPr>
+        <w:t xml:space="preserve"> </w:t>
+      </w:r>
+    </w:p>
+    <w:p>
+      <w:pPr>
+        <w:rPr>
+          <w:rFonts w:ascii="Arial" w:hAnsi="Arial" w:cs="Arial"/>
+        </w:rPr>
+      </w:pPr>
+      <w:r>
+        <w:rPr>
+          <w:rFonts w:ascii="Arial" w:hAnsi="Arial" w:cs="Arial"/>
+        </w:rPr>
+        <w:lastRenderedPageBreak/>
+        <w:t xml:space="preserve">Actualmente, </w:t>
+      </w:r>
+      <w:r>
+        <w:rPr>
+          <w:rFonts w:ascii="Arial" w:hAnsi="Arial" w:cs="Arial"/>
+        </w:rPr>
+        <w:t>GitHub continúa siendo la plataforma más importante de colaboración para proyectos de </w:t>
+      </w:r>
+      <w:hyperlink r:id="rId94" w:tooltip="Código abierto" w:history="1">
+        <w:r>
+          <w:rPr>
+            <w:rFonts w:ascii="Arial" w:hAnsi="Arial" w:cs="Arial"/>
+          </w:rPr>
+          <w:t>código abierto</w:t>
+        </w:r>
+      </w:hyperlink>
+      <w:r>
+        <w:rPr>
+          <w:rFonts w:ascii="Arial" w:hAnsi="Arial" w:cs="Arial"/>
+        </w:rPr>
+        <w:t>.</w:t>
+      </w:r>
+    </w:p>
+    <w:p>
+      <w:pPr>
+        <w:rPr>
+          <w:rFonts w:ascii="Arial" w:hAnsi="Arial" w:cs="Arial"/>
+        </w:rPr>
+      </w:pPr>
+    </w:p>
+    <w:p>
+      <w:pPr>
+        <w:jc w:val="center"/>
+        <w:rPr>
+          <w:rFonts w:ascii="Arial" w:hAnsi="Arial" w:cs="Arial"/>
+        </w:rPr>
+      </w:pPr>
+      <w:r>
+        <w:rPr>
+          <w:rFonts w:ascii="Arial" w:hAnsi="Arial" w:cs="Arial"/>
+        </w:rPr>
+        <w:pict>
+          <v:shape id="_x0000_i1031" type="#_x0000_t75" style="width:165.75pt;height:93.75pt">
+            <v:imagedata r:id="rId95" o:title="GitHub-Logo"/>
+          </v:shape>
+        </w:pict>
+      </w:r>
+    </w:p>
+    <w:p>
+      <w:pPr>
+        <w:jc w:val="center"/>
+        <w:rPr>
+          <w:rFonts w:ascii="Arial" w:hAnsi="Arial" w:cs="Arial"/>
+          <w:sz w:val="18"/>
+        </w:rPr>
+      </w:pPr>
+      <w:r>
+        <w:rPr>
+          <w:rFonts w:ascii="Arial" w:hAnsi="Arial" w:cs="Arial"/>
+          <w:sz w:val="18"/>
+        </w:rPr>
+        <w:t>Logo de GitHub</w:t>
+      </w:r>
+    </w:p>
+    <w:p>
+      <w:pPr>
+        <w:rPr>
+          <w:rFonts w:ascii="Arial" w:hAnsi="Arial" w:cs="Arial"/>
+        </w:rPr>
+      </w:pPr>
+    </w:p>
+    <w:p>
+      <w:pPr>
+        <w:rPr>
+          <w:rFonts w:ascii="Arial" w:hAnsi="Arial" w:cs="Arial"/>
+        </w:rPr>
+      </w:pPr>
+    </w:p>
+    <w:p>
+      <w:pPr>
+        <w:pStyle w:val="Ttulo2"/>
+        <w:rPr>
+          <w:color w:val="002060"/>
+          <w:sz w:val="36"/>
+        </w:rPr>
+      </w:pPr>
+      <w:r>
+        <w:rPr>
           <w:color w:val="002060"/>
           <w:sz w:val="36"/>
         </w:rPr>
@@ -4926,7 +7627,6 @@
           <w:color w:val="002060"/>
           <w:sz w:val="32"/>
         </w:rPr>
-        <w:lastRenderedPageBreak/>
         <w:t xml:space="preserve">3.2.2 </w:t>
       </w:r>
       <w:r>
@@ -5102,6 +7802,7 @@
           <w:color w:val="002060"/>
           <w:sz w:val="96"/>
         </w:rPr>
+        <w:lastRenderedPageBreak/>
         <w:t>5</w:t>
       </w:r>
       <w:r>
@@ -5557,6 +8258,7 @@
         <w:rPr>
           <w:rFonts w:ascii="Arial" w:hAnsi="Arial" w:cs="Arial"/>
         </w:rPr>
+        <w:lastRenderedPageBreak/>
         <w:t>Este capítulo se dedica a conclusiones finales y personales del proyecto, extraídas a lo largo de todo el pr</w:t>
       </w:r>
       <w:r>
@@ -5694,7 +8396,7 @@
       </w:pPr>
     </w:p>
     <w:sectPr>
-      <w:footerReference w:type="default" r:id="rId9"/>
+      <w:footerReference w:type="default" r:id="rId96"/>
       <w:pgSz w:w="11906" w:h="16838"/>
       <w:pgMar w:top="1417" w:right="1701" w:bottom="1417" w:left="1701" w:header="567" w:footer="708" w:gutter="0"/>
       <w:cols w:space="708"/>
@@ -5813,7 +8515,7 @@
               <w:noProof/>
               <w:color w:val="FFFFFF" w:themeColor="background1"/>
             </w:rPr>
-            <w:t>6</w:t>
+            <w:t>18</w:t>
           </w:r>
           <w:r>
             <w:rPr>
@@ -7696,6 +10398,7 @@
   <w:style w:type="character" w:default="1" w:styleId="Fuentedeprrafopredeter">
     <w:name w:val="Default Paragraph Font"/>
     <w:uiPriority w:val="1"/>
+    <w:semiHidden/>
     <w:unhideWhenUsed/>
   </w:style>
   <w:style w:type="table" w:default="1" w:styleId="Tablanormal">
@@ -8100,6 +10803,19 @@
     <w:link w:val="Imagen1"/>
     <w:rsid w:val="00CA4D62"/>
   </w:style>
+  <w:style w:type="character" w:styleId="CdigoHTML">
+    <w:name w:val="HTML Code"/>
+    <w:basedOn w:val="Fuentedeprrafopredeter"/>
+    <w:uiPriority w:val="99"/>
+    <w:semiHidden/>
+    <w:unhideWhenUsed/>
+    <w:rsid w:val="00694012"/>
+    <w:rPr>
+      <w:rFonts w:ascii="Courier New" w:eastAsia="Times New Roman" w:hAnsi="Courier New" w:cs="Courier New"/>
+      <w:sz w:val="20"/>
+      <w:szCs w:val="20"/>
+    </w:rPr>
+  </w:style>
 </w:styles>
 </file>
 

</xml_diff>

<commit_message>
Redacción de la documentación: Requisitos
</commit_message>
<xml_diff>
--- a/Documentación/TFG.docx
+++ b/Documentación/TFG.docx
@@ -218,7 +218,7 @@
                                 <w:sz w:val="40"/>
                                 <w:szCs w:val="40"/>
                               </w:rPr>
-                              <w:t>Tienda Web</w:t>
+                              <w:t>Plataforma Web</w:t>
                             </w:r>
                           </w:p>
                         </w:sdtContent>
@@ -358,7 +358,7 @@
                             <w:sz w:val="32"/>
                             <w:szCs w:val="32"/>
                           </w:rPr>
-                          <w:t>marzo de 2022</w:t>
+                          <w:t>abril de 2022</w:t>
                         </w:r>
                         <w:r>
                           <w:rPr>
@@ -3802,7 +3802,19 @@
         <w:rPr>
           <w:rFonts w:ascii="Arial" w:hAnsi="Arial" w:cs="Arial"/>
         </w:rPr>
-        <w:t>El catálogo de requisitos es la especificación del comportamiento que se espera de cualquier proyecto software. Estudiando otras aplicaciones similares, se ha predefinido una serie de requisitos que se consideran indispensables para el proyecto. A continuación, se muestra una enumeración y breve descripción de los requisitos establecidos para el diseño y desarrollo del videojuego.</w:t>
+        <w:t>El catálogo de requisitos es la especificación del comportamiento que se espera de cualquier proyecto software. Estudiando otras aplicaciones similares, se ha predefinido una serie de requisitos que se consideran indispensables para el proyecto. A continuación, se muestra una enumeración y breve descripción de los requisitos establecidos</w:t>
+      </w:r>
+      <w:r>
+        <w:rPr>
+          <w:rFonts w:ascii="Arial" w:hAnsi="Arial" w:cs="Arial"/>
+        </w:rPr>
+        <w:t xml:space="preserve"> para el diseño y desarrollo de la plataforma web</w:t>
+      </w:r>
+      <w:r>
+        <w:rPr>
+          <w:rFonts w:ascii="Arial" w:hAnsi="Arial" w:cs="Arial"/>
+        </w:rPr>
+        <w:t>.</w:t>
       </w:r>
     </w:p>
     <w:p>
@@ -3850,13 +3862,49 @@
         <w:rPr>
           <w:rFonts w:ascii="Arial" w:hAnsi="Arial" w:cs="Arial"/>
         </w:rPr>
-        <w:t>ste apartado se especifica cuáles son los requisitos principales</w:t>
-      </w:r>
-      <w:r>
-        <w:rPr>
-          <w:rFonts w:ascii="Arial" w:hAnsi="Arial" w:cs="Arial"/>
-        </w:rPr>
-        <w:t xml:space="preserve"> que debe hacer nuestro proyecto software.</w:t>
+        <w:t xml:space="preserve">ste apartado se especifica cuáles son </w:t>
+      </w:r>
+      <w:r>
+        <w:rPr>
+          <w:rFonts w:ascii="Arial" w:hAnsi="Arial" w:cs="Arial"/>
+        </w:rPr>
+        <w:t>la</w:t>
+      </w:r>
+      <w:r>
+        <w:rPr>
+          <w:rFonts w:ascii="Arial" w:hAnsi="Arial" w:cs="Arial"/>
+        </w:rPr>
+        <w:t xml:space="preserve">s </w:t>
+      </w:r>
+      <w:r>
+        <w:rPr>
+          <w:rFonts w:ascii="Arial" w:hAnsi="Arial" w:cs="Arial"/>
+        </w:rPr>
+        <w:t>tareas</w:t>
+      </w:r>
+      <w:r>
+        <w:rPr>
+          <w:rFonts w:ascii="Arial" w:hAnsi="Arial" w:cs="Arial"/>
+        </w:rPr>
+        <w:t xml:space="preserve"> principales</w:t>
+      </w:r>
+      <w:r>
+        <w:rPr>
+          <w:rFonts w:ascii="Arial" w:hAnsi="Arial" w:cs="Arial"/>
+        </w:rPr>
+        <w:t xml:space="preserve"> que debe </w:t>
+      </w:r>
+      <w:r>
+        <w:rPr>
+          <w:rFonts w:ascii="Arial" w:hAnsi="Arial" w:cs="Arial"/>
+        </w:rPr>
+        <w:t>realizar</w:t>
+      </w:r>
+      <w:r>
+        <w:rPr>
+          <w:rFonts w:ascii="Arial" w:hAnsi="Arial" w:cs="Arial"/>
+        </w:rPr>
+        <w:t xml:space="preserve"> nuestro proyecto software.</w:t>
       </w:r>
     </w:p>
     <w:p>
@@ -3881,6 +3929,1056 @@
         <w:t>En esta tabla se detallan los siguientes requisitos funcionales:</w:t>
       </w:r>
     </w:p>
+    <w:tbl>
+      <w:tblPr>
+        <w:tblStyle w:val="Tablaconcuadrcula"/>
+        <w:tblW w:w="8720" w:type="dxa"/>
+        <w:tblLook w:val="04A0"/>
+      </w:tblPr>
+      <w:tblGrid>
+        <w:gridCol w:w="959"/>
+        <w:gridCol w:w="1701"/>
+        <w:gridCol w:w="6060"/>
+      </w:tblGrid>
+      <w:tr>
+        <w:tc>
+          <w:tcPr>
+            <w:tcW w:w="959" w:type="dxa"/>
+          </w:tcPr>
+          <w:p>
+            <w:pPr>
+              <w:jc w:val="center"/>
+              <w:rPr>
+                <w:rFonts w:ascii="Bahnschrift SemiLight SemiConde" w:hAnsi="Bahnschrift SemiLight SemiConde"/>
+                <w:b/>
+                <w:color w:val="002060"/>
+                <w:sz w:val="28"/>
+                <w:szCs w:val="28"/>
+              </w:rPr>
+            </w:pPr>
+            <w:r>
+              <w:rPr>
+                <w:rFonts w:ascii="Bahnschrift SemiLight SemiConde" w:hAnsi="Bahnschrift SemiLight SemiConde"/>
+                <w:b/>
+                <w:color w:val="002060"/>
+                <w:sz w:val="28"/>
+                <w:szCs w:val="28"/>
+              </w:rPr>
+              <w:t>ID</w:t>
+            </w:r>
+          </w:p>
+        </w:tc>
+        <w:tc>
+          <w:tcPr>
+            <w:tcW w:w="1701" w:type="dxa"/>
+          </w:tcPr>
+          <w:p>
+            <w:pPr>
+              <w:jc w:val="center"/>
+              <w:rPr>
+                <w:rFonts w:ascii="Bahnschrift SemiLight SemiConde" w:hAnsi="Bahnschrift SemiLight SemiConde"/>
+                <w:b/>
+                <w:color w:val="002060"/>
+                <w:sz w:val="28"/>
+                <w:szCs w:val="28"/>
+              </w:rPr>
+            </w:pPr>
+            <w:r>
+              <w:rPr>
+                <w:rFonts w:ascii="Bahnschrift SemiLight SemiConde" w:hAnsi="Bahnschrift SemiLight SemiConde"/>
+                <w:b/>
+                <w:color w:val="002060"/>
+                <w:sz w:val="28"/>
+                <w:szCs w:val="28"/>
+              </w:rPr>
+              <w:t>Requisito</w:t>
+            </w:r>
+          </w:p>
+        </w:tc>
+        <w:tc>
+          <w:tcPr>
+            <w:tcW w:w="6060" w:type="dxa"/>
+          </w:tcPr>
+          <w:p>
+            <w:pPr>
+              <w:jc w:val="center"/>
+              <w:rPr>
+                <w:rFonts w:ascii="Bahnschrift SemiLight SemiConde" w:hAnsi="Bahnschrift SemiLight SemiConde"/>
+                <w:b/>
+                <w:color w:val="002060"/>
+                <w:sz w:val="28"/>
+                <w:szCs w:val="28"/>
+              </w:rPr>
+            </w:pPr>
+            <w:r>
+              <w:rPr>
+                <w:rFonts w:ascii="Bahnschrift SemiLight SemiConde" w:hAnsi="Bahnschrift SemiLight SemiConde"/>
+                <w:b/>
+                <w:color w:val="002060"/>
+                <w:sz w:val="28"/>
+                <w:szCs w:val="28"/>
+              </w:rPr>
+              <w:t>Descripción</w:t>
+            </w:r>
+          </w:p>
+        </w:tc>
+      </w:tr>
+      <w:tr>
+        <w:tc>
+          <w:tcPr>
+            <w:tcW w:w="959" w:type="dxa"/>
+          </w:tcPr>
+          <w:p>
+            <w:pPr>
+              <w:rPr>
+                <w:rFonts w:ascii="Bahnschrift SemiLight SemiConde" w:hAnsi="Bahnschrift SemiLight SemiConde"/>
+                <w:b/>
+                <w:sz w:val="28"/>
+                <w:szCs w:val="28"/>
+              </w:rPr>
+            </w:pPr>
+            <w:r>
+              <w:rPr>
+                <w:rFonts w:ascii="Bahnschrift SemiLight SemiConde" w:hAnsi="Bahnschrift SemiLight SemiConde"/>
+                <w:b/>
+                <w:sz w:val="24"/>
+                <w:szCs w:val="28"/>
+              </w:rPr>
+              <w:t>RF-01</w:t>
+            </w:r>
+          </w:p>
+        </w:tc>
+        <w:tc>
+          <w:tcPr>
+            <w:tcW w:w="1701" w:type="dxa"/>
+          </w:tcPr>
+          <w:p>
+            <w:pPr>
+              <w:jc w:val="center"/>
+              <w:rPr>
+                <w:rFonts w:ascii="Bahnschrift SemiLight SemiConde" w:hAnsi="Bahnschrift SemiLight SemiConde"/>
+                <w:sz w:val="24"/>
+                <w:szCs w:val="28"/>
+              </w:rPr>
+            </w:pPr>
+            <w:r>
+              <w:rPr>
+                <w:rFonts w:ascii="Bahnschrift SemiLight SemiConde" w:hAnsi="Bahnschrift SemiLight SemiConde"/>
+                <w:sz w:val="24"/>
+                <w:szCs w:val="28"/>
+              </w:rPr>
+              <w:t>Inicio de sesión</w:t>
+            </w:r>
+          </w:p>
+        </w:tc>
+        <w:tc>
+          <w:tcPr>
+            <w:tcW w:w="6060" w:type="dxa"/>
+          </w:tcPr>
+          <w:p>
+            <w:pPr>
+              <w:jc w:val="both"/>
+              <w:rPr>
+                <w:rFonts w:ascii="Bahnschrift SemiLight SemiConde" w:hAnsi="Bahnschrift SemiLight SemiConde"/>
+                <w:szCs w:val="28"/>
+              </w:rPr>
+            </w:pPr>
+            <w:r>
+              <w:rPr>
+                <w:rFonts w:ascii="Bahnschrift SemiLight SemiConde" w:hAnsi="Bahnschrift SemiLight SemiConde"/>
+                <w:szCs w:val="28"/>
+              </w:rPr>
+              <w:t>Inicio de sesión del usuario al introducir el su identificador y su contraseña</w:t>
+            </w:r>
+            <w:r>
+              <w:rPr>
+                <w:rFonts w:ascii="Bahnschrift SemiLight SemiConde" w:hAnsi="Bahnschrift SemiLight SemiConde"/>
+                <w:szCs w:val="28"/>
+              </w:rPr>
+              <w:t>.</w:t>
+            </w:r>
+          </w:p>
+        </w:tc>
+      </w:tr>
+      <w:tr>
+        <w:tc>
+          <w:tcPr>
+            <w:tcW w:w="959" w:type="dxa"/>
+          </w:tcPr>
+          <w:p>
+            <w:pPr>
+              <w:jc w:val="both"/>
+              <w:rPr>
+                <w:rFonts w:ascii="Bahnschrift SemiLight SemiConde" w:hAnsi="Bahnschrift SemiLight SemiConde"/>
+                <w:b/>
+                <w:sz w:val="24"/>
+                <w:szCs w:val="28"/>
+              </w:rPr>
+            </w:pPr>
+            <w:r>
+              <w:rPr>
+                <w:rFonts w:ascii="Bahnschrift SemiLight SemiConde" w:hAnsi="Bahnschrift SemiLight SemiConde"/>
+                <w:b/>
+                <w:sz w:val="24"/>
+                <w:szCs w:val="28"/>
+              </w:rPr>
+              <w:t>RF-02</w:t>
+            </w:r>
+          </w:p>
+        </w:tc>
+        <w:tc>
+          <w:tcPr>
+            <w:tcW w:w="1701" w:type="dxa"/>
+          </w:tcPr>
+          <w:p>
+            <w:pPr>
+              <w:jc w:val="center"/>
+              <w:rPr>
+                <w:rFonts w:ascii="Bahnschrift SemiLight SemiConde" w:hAnsi="Bahnschrift SemiLight SemiConde"/>
+                <w:sz w:val="24"/>
+                <w:szCs w:val="28"/>
+              </w:rPr>
+            </w:pPr>
+            <w:r>
+              <w:rPr>
+                <w:rFonts w:ascii="Bahnschrift SemiLight SemiConde" w:hAnsi="Bahnschrift SemiLight SemiConde"/>
+                <w:sz w:val="24"/>
+                <w:szCs w:val="28"/>
+              </w:rPr>
+              <w:t>Menú desplegable</w:t>
+            </w:r>
+          </w:p>
+        </w:tc>
+        <w:tc>
+          <w:tcPr>
+            <w:tcW w:w="6060" w:type="dxa"/>
+          </w:tcPr>
+          <w:p>
+            <w:pPr>
+              <w:jc w:val="both"/>
+              <w:rPr>
+                <w:rFonts w:ascii="Bahnschrift SemiLight SemiConde" w:hAnsi="Bahnschrift SemiLight SemiConde"/>
+                <w:szCs w:val="28"/>
+              </w:rPr>
+            </w:pPr>
+            <w:r>
+              <w:rPr>
+                <w:rFonts w:ascii="Bahnschrift SemiLight SemiConde" w:hAnsi="Bahnschrift SemiLight SemiConde"/>
+                <w:szCs w:val="28"/>
+              </w:rPr>
+              <w:t>Barra lateral izquierda con menú desplegable para la navegación del usuario por la plataforma web.</w:t>
+            </w:r>
+          </w:p>
+        </w:tc>
+      </w:tr>
+      <w:tr>
+        <w:tc>
+          <w:tcPr>
+            <w:tcW w:w="959" w:type="dxa"/>
+          </w:tcPr>
+          <w:p>
+            <w:pPr>
+              <w:jc w:val="both"/>
+              <w:rPr>
+                <w:rFonts w:ascii="Bahnschrift SemiLight SemiConde" w:hAnsi="Bahnschrift SemiLight SemiConde"/>
+                <w:b/>
+                <w:sz w:val="24"/>
+                <w:szCs w:val="28"/>
+              </w:rPr>
+            </w:pPr>
+            <w:r>
+              <w:rPr>
+                <w:rFonts w:ascii="Bahnschrift SemiLight SemiConde" w:hAnsi="Bahnschrift SemiLight SemiConde"/>
+                <w:b/>
+                <w:sz w:val="24"/>
+                <w:szCs w:val="28"/>
+              </w:rPr>
+              <w:t>RF-0</w:t>
+            </w:r>
+            <w:r>
+              <w:rPr>
+                <w:rFonts w:ascii="Bahnschrift SemiLight SemiConde" w:hAnsi="Bahnschrift SemiLight SemiConde"/>
+                <w:b/>
+                <w:sz w:val="24"/>
+                <w:szCs w:val="28"/>
+              </w:rPr>
+              <w:t>3</w:t>
+            </w:r>
+          </w:p>
+        </w:tc>
+        <w:tc>
+          <w:tcPr>
+            <w:tcW w:w="1701" w:type="dxa"/>
+          </w:tcPr>
+          <w:p>
+            <w:pPr>
+              <w:jc w:val="center"/>
+              <w:rPr>
+                <w:rFonts w:ascii="Bahnschrift SemiLight SemiConde" w:hAnsi="Bahnschrift SemiLight SemiConde"/>
+                <w:sz w:val="24"/>
+                <w:szCs w:val="28"/>
+              </w:rPr>
+            </w:pPr>
+            <w:r>
+              <w:rPr>
+                <w:rFonts w:ascii="Bahnschrift SemiLight SemiConde" w:hAnsi="Bahnschrift SemiLight SemiConde"/>
+                <w:sz w:val="24"/>
+                <w:szCs w:val="28"/>
+              </w:rPr>
+              <w:t>Cerrar Sesión</w:t>
+            </w:r>
+          </w:p>
+        </w:tc>
+        <w:tc>
+          <w:tcPr>
+            <w:tcW w:w="6060" w:type="dxa"/>
+          </w:tcPr>
+          <w:p>
+            <w:pPr>
+              <w:jc w:val="both"/>
+              <w:rPr>
+                <w:rFonts w:ascii="Bahnschrift SemiLight SemiConde" w:hAnsi="Bahnschrift SemiLight SemiConde"/>
+                <w:szCs w:val="28"/>
+              </w:rPr>
+            </w:pPr>
+            <w:r>
+              <w:rPr>
+                <w:rFonts w:ascii="Bahnschrift SemiLight SemiConde" w:hAnsi="Bahnschrift SemiLight SemiConde"/>
+                <w:szCs w:val="28"/>
+              </w:rPr>
+              <w:t>La plataforma web presentará la opción de cerrar sesión por parte del usuario.</w:t>
+            </w:r>
+          </w:p>
+        </w:tc>
+      </w:tr>
+      <w:tr>
+        <w:tc>
+          <w:tcPr>
+            <w:tcW w:w="959" w:type="dxa"/>
+          </w:tcPr>
+          <w:p>
+            <w:pPr>
+              <w:jc w:val="both"/>
+              <w:rPr>
+                <w:rFonts w:ascii="Bahnschrift SemiLight SemiConde" w:hAnsi="Bahnschrift SemiLight SemiConde"/>
+                <w:b/>
+                <w:sz w:val="24"/>
+                <w:szCs w:val="28"/>
+              </w:rPr>
+            </w:pPr>
+            <w:r>
+              <w:rPr>
+                <w:rFonts w:ascii="Bahnschrift SemiLight SemiConde" w:hAnsi="Bahnschrift SemiLight SemiConde"/>
+                <w:b/>
+                <w:sz w:val="24"/>
+                <w:szCs w:val="28"/>
+              </w:rPr>
+              <w:t>RF-</w:t>
+            </w:r>
+            <w:r>
+              <w:rPr>
+                <w:rFonts w:ascii="Bahnschrift SemiLight SemiConde" w:hAnsi="Bahnschrift SemiLight SemiConde"/>
+                <w:b/>
+                <w:sz w:val="24"/>
+                <w:szCs w:val="28"/>
+              </w:rPr>
+              <w:t>04</w:t>
+            </w:r>
+          </w:p>
+        </w:tc>
+        <w:tc>
+          <w:tcPr>
+            <w:tcW w:w="1701" w:type="dxa"/>
+          </w:tcPr>
+          <w:p>
+            <w:pPr>
+              <w:jc w:val="center"/>
+              <w:rPr>
+                <w:rFonts w:ascii="Bahnschrift SemiLight SemiConde" w:hAnsi="Bahnschrift SemiLight SemiConde"/>
+                <w:sz w:val="24"/>
+                <w:szCs w:val="28"/>
+              </w:rPr>
+            </w:pPr>
+            <w:r>
+              <w:rPr>
+                <w:rFonts w:ascii="Bahnschrift SemiLight SemiConde" w:hAnsi="Bahnschrift SemiLight SemiConde"/>
+                <w:sz w:val="24"/>
+                <w:szCs w:val="28"/>
+              </w:rPr>
+              <w:t>Fichas de videojuegos</w:t>
+            </w:r>
+          </w:p>
+        </w:tc>
+        <w:tc>
+          <w:tcPr>
+            <w:tcW w:w="6060" w:type="dxa"/>
+          </w:tcPr>
+          <w:p>
+            <w:pPr>
+              <w:jc w:val="both"/>
+              <w:rPr>
+                <w:rFonts w:ascii="Bahnschrift SemiLight SemiConde" w:hAnsi="Bahnschrift SemiLight SemiConde"/>
+                <w:szCs w:val="28"/>
+              </w:rPr>
+            </w:pPr>
+            <w:r>
+              <w:rPr>
+                <w:rFonts w:ascii="Bahnschrift SemiLight SemiConde" w:hAnsi="Bahnschrift SemiLight SemiConde"/>
+                <w:szCs w:val="28"/>
+              </w:rPr>
+              <w:t>Cada videojuego de la plataforma web tendrá su respectiva ficha técnica a la que los usuarios autorizados podrán acceder.</w:t>
+            </w:r>
+          </w:p>
+        </w:tc>
+      </w:tr>
+      <w:tr>
+        <w:tc>
+          <w:tcPr>
+            <w:tcW w:w="959" w:type="dxa"/>
+          </w:tcPr>
+          <w:p>
+            <w:pPr>
+              <w:jc w:val="both"/>
+              <w:rPr>
+                <w:rFonts w:ascii="Bahnschrift SemiLight SemiConde" w:hAnsi="Bahnschrift SemiLight SemiConde"/>
+                <w:b/>
+                <w:sz w:val="24"/>
+                <w:szCs w:val="28"/>
+              </w:rPr>
+            </w:pPr>
+            <w:r>
+              <w:rPr>
+                <w:rFonts w:ascii="Bahnschrift SemiLight SemiConde" w:hAnsi="Bahnschrift SemiLight SemiConde"/>
+                <w:b/>
+                <w:sz w:val="24"/>
+                <w:szCs w:val="28"/>
+              </w:rPr>
+              <w:t>RF-0</w:t>
+            </w:r>
+            <w:r>
+              <w:rPr>
+                <w:rFonts w:ascii="Bahnschrift SemiLight SemiConde" w:hAnsi="Bahnschrift SemiLight SemiConde"/>
+                <w:b/>
+                <w:sz w:val="24"/>
+                <w:szCs w:val="28"/>
+              </w:rPr>
+              <w:t>5</w:t>
+            </w:r>
+          </w:p>
+        </w:tc>
+        <w:tc>
+          <w:tcPr>
+            <w:tcW w:w="1701" w:type="dxa"/>
+          </w:tcPr>
+          <w:p>
+            <w:pPr>
+              <w:jc w:val="center"/>
+              <w:rPr>
+                <w:rFonts w:ascii="Bahnschrift SemiLight SemiConde" w:hAnsi="Bahnschrift SemiLight SemiConde"/>
+                <w:sz w:val="24"/>
+                <w:szCs w:val="28"/>
+              </w:rPr>
+            </w:pPr>
+            <w:r>
+              <w:rPr>
+                <w:rFonts w:ascii="Bahnschrift SemiLight SemiConde" w:hAnsi="Bahnschrift SemiLight SemiConde"/>
+                <w:sz w:val="24"/>
+                <w:szCs w:val="28"/>
+              </w:rPr>
+              <w:t>Adquirir videojuegos</w:t>
+            </w:r>
+          </w:p>
+        </w:tc>
+        <w:tc>
+          <w:tcPr>
+            <w:tcW w:w="6060" w:type="dxa"/>
+          </w:tcPr>
+          <w:p>
+            <w:pPr>
+              <w:jc w:val="both"/>
+              <w:rPr>
+                <w:rFonts w:ascii="Bahnschrift SemiLight SemiConde" w:hAnsi="Bahnschrift SemiLight SemiConde"/>
+                <w:szCs w:val="28"/>
+              </w:rPr>
+            </w:pPr>
+            <w:r>
+              <w:rPr>
+                <w:rFonts w:ascii="Bahnschrift SemiLight SemiConde" w:hAnsi="Bahnschrift SemiLight SemiConde"/>
+                <w:szCs w:val="28"/>
+              </w:rPr>
+              <w:t>La plataforma web permitirá a los usuarios autorizados adquirir videojuegos.</w:t>
+            </w:r>
+          </w:p>
+        </w:tc>
+      </w:tr>
+      <w:tr>
+        <w:tc>
+          <w:tcPr>
+            <w:tcW w:w="959" w:type="dxa"/>
+          </w:tcPr>
+          <w:p>
+            <w:pPr>
+              <w:jc w:val="both"/>
+              <w:rPr>
+                <w:rFonts w:ascii="Bahnschrift SemiLight SemiConde" w:hAnsi="Bahnschrift SemiLight SemiConde"/>
+                <w:b/>
+                <w:sz w:val="24"/>
+                <w:szCs w:val="28"/>
+              </w:rPr>
+            </w:pPr>
+            <w:r>
+              <w:rPr>
+                <w:rFonts w:ascii="Bahnschrift SemiLight SemiConde" w:hAnsi="Bahnschrift SemiLight SemiConde"/>
+                <w:b/>
+                <w:sz w:val="24"/>
+                <w:szCs w:val="28"/>
+              </w:rPr>
+              <w:t>RF-0</w:t>
+            </w:r>
+            <w:r>
+              <w:rPr>
+                <w:rFonts w:ascii="Bahnschrift SemiLight SemiConde" w:hAnsi="Bahnschrift SemiLight SemiConde"/>
+                <w:b/>
+                <w:sz w:val="24"/>
+                <w:szCs w:val="28"/>
+              </w:rPr>
+              <w:t>6</w:t>
+            </w:r>
+          </w:p>
+        </w:tc>
+        <w:tc>
+          <w:tcPr>
+            <w:tcW w:w="1701" w:type="dxa"/>
+          </w:tcPr>
+          <w:p>
+            <w:pPr>
+              <w:jc w:val="center"/>
+              <w:rPr>
+                <w:rFonts w:ascii="Bahnschrift SemiLight SemiConde" w:hAnsi="Bahnschrift SemiLight SemiConde"/>
+                <w:sz w:val="24"/>
+                <w:szCs w:val="28"/>
+              </w:rPr>
+            </w:pPr>
+            <w:r>
+              <w:rPr>
+                <w:rFonts w:ascii="Bahnschrift SemiLight SemiConde" w:hAnsi="Bahnschrift SemiLight SemiConde"/>
+                <w:sz w:val="24"/>
+                <w:szCs w:val="28"/>
+              </w:rPr>
+              <w:t>Eliminar videojuegos</w:t>
+            </w:r>
+          </w:p>
+        </w:tc>
+        <w:tc>
+          <w:tcPr>
+            <w:tcW w:w="6060" w:type="dxa"/>
+          </w:tcPr>
+          <w:p>
+            <w:pPr>
+              <w:jc w:val="both"/>
+              <w:rPr>
+                <w:rFonts w:ascii="Bahnschrift SemiLight SemiConde" w:hAnsi="Bahnschrift SemiLight SemiConde"/>
+                <w:szCs w:val="28"/>
+              </w:rPr>
+            </w:pPr>
+            <w:r>
+              <w:rPr>
+                <w:rFonts w:ascii="Bahnschrift SemiLight SemiConde" w:hAnsi="Bahnschrift SemiLight SemiConde"/>
+                <w:szCs w:val="28"/>
+              </w:rPr>
+              <w:t>La plataforma web permitirá a los usuarios autorizados eliminar de su biblioteca los videojuegos adquiridos que consideren oportunos.</w:t>
+            </w:r>
+          </w:p>
+        </w:tc>
+      </w:tr>
+      <w:tr>
+        <w:tc>
+          <w:tcPr>
+            <w:tcW w:w="959" w:type="dxa"/>
+          </w:tcPr>
+          <w:p>
+            <w:pPr>
+              <w:jc w:val="both"/>
+              <w:rPr>
+                <w:rFonts w:ascii="Bahnschrift SemiLight SemiConde" w:hAnsi="Bahnschrift SemiLight SemiConde"/>
+                <w:b/>
+                <w:sz w:val="24"/>
+                <w:szCs w:val="28"/>
+              </w:rPr>
+            </w:pPr>
+            <w:r>
+              <w:rPr>
+                <w:rFonts w:ascii="Bahnschrift SemiLight SemiConde" w:hAnsi="Bahnschrift SemiLight SemiConde"/>
+                <w:b/>
+                <w:sz w:val="24"/>
+                <w:szCs w:val="28"/>
+              </w:rPr>
+              <w:t>RF-0</w:t>
+            </w:r>
+            <w:r>
+              <w:rPr>
+                <w:rFonts w:ascii="Bahnschrift SemiLight SemiConde" w:hAnsi="Bahnschrift SemiLight SemiConde"/>
+                <w:b/>
+                <w:sz w:val="24"/>
+                <w:szCs w:val="28"/>
+              </w:rPr>
+              <w:t>7</w:t>
+            </w:r>
+          </w:p>
+        </w:tc>
+        <w:tc>
+          <w:tcPr>
+            <w:tcW w:w="1701" w:type="dxa"/>
+          </w:tcPr>
+          <w:p>
+            <w:pPr>
+              <w:jc w:val="center"/>
+              <w:rPr>
+                <w:rFonts w:ascii="Bahnschrift SemiLight SemiConde" w:hAnsi="Bahnschrift SemiLight SemiConde"/>
+                <w:sz w:val="24"/>
+                <w:szCs w:val="28"/>
+              </w:rPr>
+            </w:pPr>
+            <w:r>
+              <w:rPr>
+                <w:rFonts w:ascii="Bahnschrift SemiLight SemiConde" w:hAnsi="Bahnschrift SemiLight SemiConde"/>
+                <w:sz w:val="24"/>
+                <w:szCs w:val="28"/>
+              </w:rPr>
+              <w:t>Búsqueda de videojuegos</w:t>
+            </w:r>
+          </w:p>
+        </w:tc>
+        <w:tc>
+          <w:tcPr>
+            <w:tcW w:w="6060" w:type="dxa"/>
+          </w:tcPr>
+          <w:p>
+            <w:pPr>
+              <w:jc w:val="both"/>
+              <w:rPr>
+                <w:rFonts w:ascii="Bahnschrift SemiLight SemiConde" w:hAnsi="Bahnschrift SemiLight SemiConde"/>
+                <w:szCs w:val="28"/>
+              </w:rPr>
+            </w:pPr>
+            <w:r>
+              <w:rPr>
+                <w:rFonts w:ascii="Bahnschrift SemiLight SemiConde" w:hAnsi="Bahnschrift SemiLight SemiConde"/>
+                <w:szCs w:val="28"/>
+              </w:rPr>
+              <w:t>La plataforma web presentará diversos métodos de búsqueda de videojuegos (por categoría, nombre, etc).</w:t>
+            </w:r>
+          </w:p>
+        </w:tc>
+      </w:tr>
+      <w:tr>
+        <w:tc>
+          <w:tcPr>
+            <w:tcW w:w="959" w:type="dxa"/>
+          </w:tcPr>
+          <w:p>
+            <w:pPr>
+              <w:jc w:val="both"/>
+              <w:rPr>
+                <w:rFonts w:ascii="Bahnschrift SemiLight SemiConde" w:hAnsi="Bahnschrift SemiLight SemiConde"/>
+                <w:b/>
+                <w:sz w:val="24"/>
+                <w:szCs w:val="28"/>
+              </w:rPr>
+            </w:pPr>
+            <w:r>
+              <w:rPr>
+                <w:rFonts w:ascii="Bahnschrift SemiLight SemiConde" w:hAnsi="Bahnschrift SemiLight SemiConde"/>
+                <w:b/>
+                <w:sz w:val="24"/>
+                <w:szCs w:val="28"/>
+              </w:rPr>
+              <w:t>RF-0</w:t>
+            </w:r>
+            <w:r>
+              <w:rPr>
+                <w:rFonts w:ascii="Bahnschrift SemiLight SemiConde" w:hAnsi="Bahnschrift SemiLight SemiConde"/>
+                <w:b/>
+                <w:sz w:val="24"/>
+                <w:szCs w:val="28"/>
+              </w:rPr>
+              <w:t>8</w:t>
+            </w:r>
+          </w:p>
+        </w:tc>
+        <w:tc>
+          <w:tcPr>
+            <w:tcW w:w="1701" w:type="dxa"/>
+          </w:tcPr>
+          <w:p>
+            <w:pPr>
+              <w:jc w:val="center"/>
+              <w:rPr>
+                <w:rFonts w:ascii="Bahnschrift SemiLight SemiConde" w:hAnsi="Bahnschrift SemiLight SemiConde"/>
+                <w:sz w:val="24"/>
+                <w:szCs w:val="28"/>
+              </w:rPr>
+            </w:pPr>
+            <w:r>
+              <w:rPr>
+                <w:rFonts w:ascii="Bahnschrift SemiLight SemiConde" w:hAnsi="Bahnschrift SemiLight SemiConde"/>
+                <w:sz w:val="24"/>
+                <w:szCs w:val="28"/>
+              </w:rPr>
+              <w:t>Envío correo electrónico</w:t>
+            </w:r>
+          </w:p>
+        </w:tc>
+        <w:tc>
+          <w:tcPr>
+            <w:tcW w:w="6060" w:type="dxa"/>
+          </w:tcPr>
+          <w:p>
+            <w:pPr>
+              <w:jc w:val="both"/>
+              <w:rPr>
+                <w:rFonts w:ascii="Bahnschrift SemiLight SemiConde" w:hAnsi="Bahnschrift SemiLight SemiConde"/>
+                <w:szCs w:val="28"/>
+              </w:rPr>
+            </w:pPr>
+            <w:r>
+              <w:rPr>
+                <w:rFonts w:ascii="Bahnschrift SemiLight SemiConde" w:hAnsi="Bahnschrift SemiLight SemiConde"/>
+                <w:szCs w:val="28"/>
+              </w:rPr>
+              <w:t>Se enviará un correo electrónico a cada usuario registrado dándole la bienvenida.</w:t>
+            </w:r>
+          </w:p>
+        </w:tc>
+      </w:tr>
+      <w:tr>
+        <w:tc>
+          <w:tcPr>
+            <w:tcW w:w="959" w:type="dxa"/>
+          </w:tcPr>
+          <w:p>
+            <w:pPr>
+              <w:jc w:val="both"/>
+              <w:rPr>
+                <w:rFonts w:ascii="Bahnschrift SemiLight SemiConde" w:hAnsi="Bahnschrift SemiLight SemiConde"/>
+                <w:b/>
+                <w:sz w:val="24"/>
+                <w:szCs w:val="28"/>
+              </w:rPr>
+            </w:pPr>
+            <w:r>
+              <w:rPr>
+                <w:rFonts w:ascii="Bahnschrift SemiLight SemiConde" w:hAnsi="Bahnschrift SemiLight SemiConde"/>
+                <w:b/>
+                <w:sz w:val="24"/>
+                <w:szCs w:val="28"/>
+              </w:rPr>
+              <w:t>RF-0</w:t>
+            </w:r>
+            <w:r>
+              <w:rPr>
+                <w:rFonts w:ascii="Bahnschrift SemiLight SemiConde" w:hAnsi="Bahnschrift SemiLight SemiConde"/>
+                <w:b/>
+                <w:sz w:val="24"/>
+                <w:szCs w:val="28"/>
+              </w:rPr>
+              <w:t>9</w:t>
+            </w:r>
+          </w:p>
+        </w:tc>
+        <w:tc>
+          <w:tcPr>
+            <w:tcW w:w="1701" w:type="dxa"/>
+          </w:tcPr>
+          <w:p>
+            <w:pPr>
+              <w:jc w:val="center"/>
+              <w:rPr>
+                <w:rFonts w:ascii="Bahnschrift SemiLight SemiConde" w:hAnsi="Bahnschrift SemiLight SemiConde"/>
+                <w:sz w:val="24"/>
+                <w:szCs w:val="28"/>
+              </w:rPr>
+            </w:pPr>
+            <w:r>
+              <w:rPr>
+                <w:rFonts w:ascii="Bahnschrift SemiLight SemiConde" w:hAnsi="Bahnschrift SemiLight SemiConde"/>
+                <w:sz w:val="24"/>
+                <w:szCs w:val="28"/>
+              </w:rPr>
+              <w:t>Creación nuevas cuentas</w:t>
+            </w:r>
+          </w:p>
+        </w:tc>
+        <w:tc>
+          <w:tcPr>
+            <w:tcW w:w="6060" w:type="dxa"/>
+          </w:tcPr>
+          <w:p>
+            <w:pPr>
+              <w:jc w:val="both"/>
+              <w:rPr>
+                <w:rFonts w:ascii="Bahnschrift SemiLight SemiConde" w:hAnsi="Bahnschrift SemiLight SemiConde"/>
+                <w:szCs w:val="28"/>
+              </w:rPr>
+            </w:pPr>
+            <w:r>
+              <w:rPr>
+                <w:rFonts w:ascii="Bahnschrift SemiLight SemiConde" w:hAnsi="Bahnschrift SemiLight SemiConde"/>
+                <w:szCs w:val="28"/>
+              </w:rPr>
+              <w:t>La plataforma web gestionará la creación de nuevas cuentas realizando las validaciones pertinentes.</w:t>
+            </w:r>
+          </w:p>
+        </w:tc>
+      </w:tr>
+      <w:tr>
+        <w:tc>
+          <w:tcPr>
+            <w:tcW w:w="959" w:type="dxa"/>
+          </w:tcPr>
+          <w:p>
+            <w:pPr>
+              <w:jc w:val="both"/>
+              <w:rPr>
+                <w:rFonts w:ascii="Bahnschrift SemiLight SemiConde" w:hAnsi="Bahnschrift SemiLight SemiConde"/>
+                <w:b/>
+                <w:sz w:val="24"/>
+                <w:szCs w:val="28"/>
+              </w:rPr>
+            </w:pPr>
+            <w:r>
+              <w:rPr>
+                <w:rFonts w:ascii="Bahnschrift SemiLight SemiConde" w:hAnsi="Bahnschrift SemiLight SemiConde"/>
+                <w:b/>
+                <w:sz w:val="24"/>
+                <w:szCs w:val="28"/>
+              </w:rPr>
+              <w:t>RF-</w:t>
+            </w:r>
+            <w:r>
+              <w:rPr>
+                <w:rFonts w:ascii="Bahnschrift SemiLight SemiConde" w:hAnsi="Bahnschrift SemiLight SemiConde"/>
+                <w:b/>
+                <w:sz w:val="24"/>
+                <w:szCs w:val="28"/>
+              </w:rPr>
+              <w:t>10</w:t>
+            </w:r>
+          </w:p>
+        </w:tc>
+        <w:tc>
+          <w:tcPr>
+            <w:tcW w:w="1701" w:type="dxa"/>
+          </w:tcPr>
+          <w:p>
+            <w:pPr>
+              <w:jc w:val="center"/>
+              <w:rPr>
+                <w:rFonts w:ascii="Bahnschrift SemiLight SemiConde" w:hAnsi="Bahnschrift SemiLight SemiConde"/>
+                <w:sz w:val="24"/>
+                <w:szCs w:val="28"/>
+              </w:rPr>
+            </w:pPr>
+            <w:r>
+              <w:rPr>
+                <w:rFonts w:ascii="Bahnschrift SemiLight SemiConde" w:hAnsi="Bahnschrift SemiLight SemiConde"/>
+                <w:sz w:val="24"/>
+                <w:szCs w:val="28"/>
+              </w:rPr>
+              <w:t>Ajustes de usuario</w:t>
+            </w:r>
+          </w:p>
+        </w:tc>
+        <w:tc>
+          <w:tcPr>
+            <w:tcW w:w="6060" w:type="dxa"/>
+          </w:tcPr>
+          <w:p>
+            <w:pPr>
+              <w:jc w:val="both"/>
+              <w:rPr>
+                <w:rFonts w:ascii="Bahnschrift SemiLight SemiConde" w:hAnsi="Bahnschrift SemiLight SemiConde"/>
+                <w:szCs w:val="28"/>
+              </w:rPr>
+            </w:pPr>
+            <w:r>
+              <w:rPr>
+                <w:rFonts w:ascii="Bahnschrift SemiLight SemiConde" w:hAnsi="Bahnschrift SemiLight SemiConde"/>
+                <w:szCs w:val="28"/>
+              </w:rPr>
+              <w:t>Los usuarios podrán modificar sus datos personales (nombre, apellidos, email, foto de perfil, etc) una vez creada la cuenta en la plataforma.</w:t>
+            </w:r>
+          </w:p>
+        </w:tc>
+      </w:tr>
+      <w:tr>
+        <w:tc>
+          <w:tcPr>
+            <w:tcW w:w="959" w:type="dxa"/>
+          </w:tcPr>
+          <w:p>
+            <w:pPr>
+              <w:jc w:val="both"/>
+              <w:rPr>
+                <w:rFonts w:ascii="Bahnschrift SemiLight SemiConde" w:hAnsi="Bahnschrift SemiLight SemiConde"/>
+                <w:b/>
+                <w:sz w:val="24"/>
+                <w:szCs w:val="28"/>
+              </w:rPr>
+            </w:pPr>
+            <w:r>
+              <w:rPr>
+                <w:rFonts w:ascii="Bahnschrift SemiLight SemiConde" w:hAnsi="Bahnschrift SemiLight SemiConde"/>
+                <w:b/>
+                <w:sz w:val="24"/>
+                <w:szCs w:val="28"/>
+              </w:rPr>
+              <w:t>RF-</w:t>
+            </w:r>
+            <w:r>
+              <w:rPr>
+                <w:rFonts w:ascii="Bahnschrift SemiLight SemiConde" w:hAnsi="Bahnschrift SemiLight SemiConde"/>
+                <w:b/>
+                <w:sz w:val="24"/>
+                <w:szCs w:val="28"/>
+              </w:rPr>
+              <w:t>11</w:t>
+            </w:r>
+          </w:p>
+        </w:tc>
+        <w:tc>
+          <w:tcPr>
+            <w:tcW w:w="1701" w:type="dxa"/>
+          </w:tcPr>
+          <w:p>
+            <w:pPr>
+              <w:jc w:val="center"/>
+              <w:rPr>
+                <w:rFonts w:ascii="Bahnschrift SemiLight SemiConde" w:hAnsi="Bahnschrift SemiLight SemiConde"/>
+                <w:sz w:val="24"/>
+                <w:szCs w:val="28"/>
+              </w:rPr>
+            </w:pPr>
+            <w:r>
+              <w:rPr>
+                <w:rFonts w:ascii="Bahnschrift SemiLight SemiConde" w:hAnsi="Bahnschrift SemiLight SemiConde"/>
+                <w:sz w:val="24"/>
+                <w:szCs w:val="28"/>
+              </w:rPr>
+              <w:t>Recordar contraseña us</w:t>
+            </w:r>
+            <w:r>
+              <w:rPr>
+                <w:rFonts w:ascii="Bahnschrift SemiLight SemiConde" w:hAnsi="Bahnschrift SemiLight SemiConde"/>
+                <w:sz w:val="24"/>
+                <w:szCs w:val="28"/>
+              </w:rPr>
+              <w:t>u</w:t>
+            </w:r>
+            <w:r>
+              <w:rPr>
+                <w:rFonts w:ascii="Bahnschrift SemiLight SemiConde" w:hAnsi="Bahnschrift SemiLight SemiConde"/>
+                <w:sz w:val="24"/>
+                <w:szCs w:val="28"/>
+              </w:rPr>
+              <w:t>ario</w:t>
+            </w:r>
+          </w:p>
+        </w:tc>
+        <w:tc>
+          <w:tcPr>
+            <w:tcW w:w="6060" w:type="dxa"/>
+          </w:tcPr>
+          <w:p>
+            <w:pPr>
+              <w:jc w:val="both"/>
+              <w:rPr>
+                <w:rFonts w:ascii="Bahnschrift SemiLight SemiConde" w:hAnsi="Bahnschrift SemiLight SemiConde"/>
+                <w:szCs w:val="28"/>
+              </w:rPr>
+            </w:pPr>
+            <w:r>
+              <w:rPr>
+                <w:rFonts w:ascii="Bahnschrift SemiLight SemiConde" w:hAnsi="Bahnschrift SemiLight SemiConde"/>
+                <w:szCs w:val="28"/>
+              </w:rPr>
+              <w:t>La plataforma web permitirá modificar la contraseña y recuperar la cuenta en caso de olvidarla llevando a cabo una serie de validaciones de seguridad.</w:t>
+            </w:r>
+          </w:p>
+        </w:tc>
+      </w:tr>
+      <w:tr>
+        <w:tc>
+          <w:tcPr>
+            <w:tcW w:w="959" w:type="dxa"/>
+          </w:tcPr>
+          <w:p>
+            <w:pPr>
+              <w:jc w:val="both"/>
+              <w:rPr>
+                <w:rFonts w:ascii="Bahnschrift SemiLight SemiConde" w:hAnsi="Bahnschrift SemiLight SemiConde"/>
+                <w:b/>
+                <w:sz w:val="24"/>
+                <w:szCs w:val="28"/>
+              </w:rPr>
+            </w:pPr>
+            <w:r>
+              <w:rPr>
+                <w:rFonts w:ascii="Bahnschrift SemiLight SemiConde" w:hAnsi="Bahnschrift SemiLight SemiConde"/>
+                <w:b/>
+                <w:sz w:val="24"/>
+                <w:szCs w:val="28"/>
+              </w:rPr>
+              <w:t>RF-12</w:t>
+            </w:r>
+          </w:p>
+        </w:tc>
+        <w:tc>
+          <w:tcPr>
+            <w:tcW w:w="1701" w:type="dxa"/>
+          </w:tcPr>
+          <w:p>
+            <w:pPr>
+              <w:jc w:val="center"/>
+              <w:rPr>
+                <w:rFonts w:ascii="Bahnschrift SemiLight SemiConde" w:hAnsi="Bahnschrift SemiLight SemiConde"/>
+                <w:sz w:val="24"/>
+                <w:szCs w:val="28"/>
+              </w:rPr>
+            </w:pPr>
+            <w:r>
+              <w:rPr>
+                <w:rFonts w:ascii="Bahnschrift SemiLight SemiConde" w:hAnsi="Bahnschrift SemiLight SemiConde"/>
+                <w:sz w:val="24"/>
+                <w:szCs w:val="28"/>
+              </w:rPr>
+              <w:t>Modo Claro/Oscuro</w:t>
+            </w:r>
+          </w:p>
+        </w:tc>
+        <w:tc>
+          <w:tcPr>
+            <w:tcW w:w="6060" w:type="dxa"/>
+          </w:tcPr>
+          <w:p>
+            <w:pPr>
+              <w:jc w:val="both"/>
+              <w:rPr>
+                <w:rFonts w:ascii="Bahnschrift SemiLight SemiConde" w:hAnsi="Bahnschrift SemiLight SemiConde"/>
+                <w:szCs w:val="28"/>
+              </w:rPr>
+            </w:pPr>
+            <w:r>
+              <w:rPr>
+                <w:rFonts w:ascii="Bahnschrift SemiLight SemiConde" w:hAnsi="Bahnschrift SemiLight SemiConde"/>
+                <w:szCs w:val="28"/>
+              </w:rPr>
+              <w:t>Los usuarios podrán configurar la apariencia de la plataforma web pudiendo elegir entre un modo claro y otro oscuro.</w:t>
+            </w:r>
+          </w:p>
+        </w:tc>
+      </w:tr>
+    </w:tbl>
     <w:p>
       <w:pPr>
         <w:jc w:val="both"/>
@@ -3895,6 +4993,18 @@
     </w:p>
     <w:p>
       <w:pPr>
+        <w:jc w:val="both"/>
+        <w:rPr>
+          <w:rFonts w:ascii="Bahnschrift SemiLight SemiConde" w:hAnsi="Bahnschrift SemiLight SemiConde"/>
+          <w:b/>
+          <w:color w:val="002060"/>
+          <w:sz w:val="28"/>
+          <w:szCs w:val="28"/>
+        </w:rPr>
+      </w:pPr>
+    </w:p>
+    <w:p>
+      <w:pPr>
         <w:pStyle w:val="Ttulo3"/>
         <w:rPr>
           <w:color w:val="002060"/>
@@ -3992,9 +5102,779 @@
         <w:t>funcionales:</w:t>
       </w:r>
     </w:p>
-    <w:p>
-      <w:bookmarkStart w:id="14" w:name="_Toc74437808"/>
-    </w:p>
+    <w:tbl>
+      <w:tblPr>
+        <w:tblStyle w:val="Tablaconcuadrcula"/>
+        <w:tblW w:w="8720" w:type="dxa"/>
+        <w:tblLook w:val="04A0"/>
+      </w:tblPr>
+      <w:tblGrid>
+        <w:gridCol w:w="959"/>
+        <w:gridCol w:w="1701"/>
+        <w:gridCol w:w="6060"/>
+      </w:tblGrid>
+      <w:tr>
+        <w:tc>
+          <w:tcPr>
+            <w:tcW w:w="959" w:type="dxa"/>
+          </w:tcPr>
+          <w:p>
+            <w:pPr>
+              <w:jc w:val="center"/>
+              <w:rPr>
+                <w:rFonts w:ascii="Bahnschrift SemiLight SemiConde" w:hAnsi="Bahnschrift SemiLight SemiConde"/>
+                <w:b/>
+                <w:color w:val="002060"/>
+                <w:sz w:val="28"/>
+                <w:szCs w:val="28"/>
+              </w:rPr>
+            </w:pPr>
+            <w:bookmarkStart w:id="14" w:name="_Toc74437808"/>
+            <w:r>
+              <w:rPr>
+                <w:rFonts w:ascii="Bahnschrift SemiLight SemiConde" w:hAnsi="Bahnschrift SemiLight SemiConde"/>
+                <w:b/>
+                <w:color w:val="002060"/>
+                <w:sz w:val="28"/>
+                <w:szCs w:val="28"/>
+              </w:rPr>
+              <w:t>ID</w:t>
+            </w:r>
+          </w:p>
+        </w:tc>
+        <w:tc>
+          <w:tcPr>
+            <w:tcW w:w="1701" w:type="dxa"/>
+          </w:tcPr>
+          <w:p>
+            <w:pPr>
+              <w:jc w:val="center"/>
+              <w:rPr>
+                <w:rFonts w:ascii="Bahnschrift SemiLight SemiConde" w:hAnsi="Bahnschrift SemiLight SemiConde"/>
+                <w:b/>
+                <w:color w:val="002060"/>
+                <w:sz w:val="28"/>
+                <w:szCs w:val="28"/>
+              </w:rPr>
+            </w:pPr>
+            <w:r>
+              <w:rPr>
+                <w:rFonts w:ascii="Bahnschrift SemiLight SemiConde" w:hAnsi="Bahnschrift SemiLight SemiConde"/>
+                <w:b/>
+                <w:color w:val="002060"/>
+                <w:sz w:val="28"/>
+                <w:szCs w:val="28"/>
+              </w:rPr>
+              <w:t>Requisito</w:t>
+            </w:r>
+          </w:p>
+        </w:tc>
+        <w:tc>
+          <w:tcPr>
+            <w:tcW w:w="6060" w:type="dxa"/>
+          </w:tcPr>
+          <w:p>
+            <w:pPr>
+              <w:jc w:val="center"/>
+              <w:rPr>
+                <w:rFonts w:ascii="Bahnschrift SemiLight SemiConde" w:hAnsi="Bahnschrift SemiLight SemiConde"/>
+                <w:b/>
+                <w:color w:val="002060"/>
+                <w:sz w:val="28"/>
+                <w:szCs w:val="28"/>
+              </w:rPr>
+            </w:pPr>
+            <w:r>
+              <w:rPr>
+                <w:rFonts w:ascii="Bahnschrift SemiLight SemiConde" w:hAnsi="Bahnschrift SemiLight SemiConde"/>
+                <w:b/>
+                <w:color w:val="002060"/>
+                <w:sz w:val="28"/>
+                <w:szCs w:val="28"/>
+              </w:rPr>
+              <w:t>Descripción</w:t>
+            </w:r>
+          </w:p>
+        </w:tc>
+      </w:tr>
+      <w:tr>
+        <w:tc>
+          <w:tcPr>
+            <w:tcW w:w="959" w:type="dxa"/>
+          </w:tcPr>
+          <w:p>
+            <w:pPr>
+              <w:rPr>
+                <w:rFonts w:ascii="Bahnschrift SemiLight SemiConde" w:hAnsi="Bahnschrift SemiLight SemiConde"/>
+                <w:b/>
+                <w:sz w:val="28"/>
+                <w:szCs w:val="28"/>
+              </w:rPr>
+            </w:pPr>
+            <w:r>
+              <w:rPr>
+                <w:rFonts w:ascii="Bahnschrift SemiLight SemiConde" w:hAnsi="Bahnschrift SemiLight SemiConde"/>
+                <w:b/>
+                <w:sz w:val="24"/>
+                <w:szCs w:val="28"/>
+              </w:rPr>
+              <w:t>R</w:t>
+            </w:r>
+            <w:r>
+              <w:rPr>
+                <w:rFonts w:ascii="Bahnschrift SemiLight SemiConde" w:hAnsi="Bahnschrift SemiLight SemiConde"/>
+                <w:b/>
+                <w:sz w:val="24"/>
+                <w:szCs w:val="28"/>
+              </w:rPr>
+              <w:t>N</w:t>
+            </w:r>
+            <w:r>
+              <w:rPr>
+                <w:rFonts w:ascii="Bahnschrift SemiLight SemiConde" w:hAnsi="Bahnschrift SemiLight SemiConde"/>
+                <w:b/>
+                <w:sz w:val="24"/>
+                <w:szCs w:val="28"/>
+              </w:rPr>
+              <w:t>F-01</w:t>
+            </w:r>
+          </w:p>
+        </w:tc>
+        <w:tc>
+          <w:tcPr>
+            <w:tcW w:w="1701" w:type="dxa"/>
+          </w:tcPr>
+          <w:p>
+            <w:pPr>
+              <w:jc w:val="center"/>
+              <w:rPr>
+                <w:rFonts w:ascii="Bahnschrift SemiLight SemiConde" w:hAnsi="Bahnschrift SemiLight SemiConde"/>
+                <w:sz w:val="24"/>
+                <w:szCs w:val="28"/>
+              </w:rPr>
+            </w:pPr>
+            <w:r>
+              <w:rPr>
+                <w:rFonts w:ascii="Bahnschrift SemiLight SemiConde" w:hAnsi="Bahnschrift SemiLight SemiConde"/>
+                <w:sz w:val="24"/>
+                <w:szCs w:val="28"/>
+              </w:rPr>
+              <w:t>Interfaz y usabilidad</w:t>
+            </w:r>
+          </w:p>
+        </w:tc>
+        <w:tc>
+          <w:tcPr>
+            <w:tcW w:w="6060" w:type="dxa"/>
+          </w:tcPr>
+          <w:p>
+            <w:pPr>
+              <w:jc w:val="both"/>
+              <w:rPr>
+                <w:rFonts w:ascii="Bahnschrift SemiLight SemiConde" w:hAnsi="Bahnschrift SemiLight SemiConde"/>
+                <w:szCs w:val="28"/>
+              </w:rPr>
+            </w:pPr>
+            <w:r>
+              <w:rPr>
+                <w:rFonts w:ascii="Bahnschrift SemiLight SemiConde" w:hAnsi="Bahnschrift SemiLight SemiConde"/>
+                <w:szCs w:val="28"/>
+              </w:rPr>
+              <w:t xml:space="preserve">La plataforma web debe constar de interfaces intuitivas y sencillas, que resulten atractivas a los usuarios. </w:t>
+            </w:r>
+          </w:p>
+        </w:tc>
+      </w:tr>
+      <w:tr>
+        <w:tc>
+          <w:tcPr>
+            <w:tcW w:w="959" w:type="dxa"/>
+          </w:tcPr>
+          <w:p>
+            <w:pPr>
+              <w:jc w:val="both"/>
+              <w:rPr>
+                <w:rFonts w:ascii="Bahnschrift SemiLight SemiConde" w:hAnsi="Bahnschrift SemiLight SemiConde"/>
+                <w:b/>
+                <w:sz w:val="24"/>
+                <w:szCs w:val="28"/>
+              </w:rPr>
+            </w:pPr>
+            <w:r>
+              <w:rPr>
+                <w:rFonts w:ascii="Bahnschrift SemiLight SemiConde" w:hAnsi="Bahnschrift SemiLight SemiConde"/>
+                <w:b/>
+                <w:sz w:val="24"/>
+                <w:szCs w:val="28"/>
+              </w:rPr>
+              <w:t>R</w:t>
+            </w:r>
+            <w:r>
+              <w:rPr>
+                <w:rFonts w:ascii="Bahnschrift SemiLight SemiConde" w:hAnsi="Bahnschrift SemiLight SemiConde"/>
+                <w:b/>
+                <w:sz w:val="24"/>
+                <w:szCs w:val="28"/>
+              </w:rPr>
+              <w:t>N</w:t>
+            </w:r>
+            <w:r>
+              <w:rPr>
+                <w:rFonts w:ascii="Bahnschrift SemiLight SemiConde" w:hAnsi="Bahnschrift SemiLight SemiConde"/>
+                <w:b/>
+                <w:sz w:val="24"/>
+                <w:szCs w:val="28"/>
+              </w:rPr>
+              <w:t>F-02</w:t>
+            </w:r>
+          </w:p>
+        </w:tc>
+        <w:tc>
+          <w:tcPr>
+            <w:tcW w:w="1701" w:type="dxa"/>
+          </w:tcPr>
+          <w:p>
+            <w:pPr>
+              <w:jc w:val="center"/>
+              <w:rPr>
+                <w:rFonts w:ascii="Bahnschrift SemiLight SemiConde" w:hAnsi="Bahnschrift SemiLight SemiConde"/>
+                <w:sz w:val="24"/>
+                <w:szCs w:val="28"/>
+              </w:rPr>
+            </w:pPr>
+            <w:r>
+              <w:rPr>
+                <w:rFonts w:ascii="Bahnschrift SemiLight SemiConde" w:hAnsi="Bahnschrift SemiLight SemiConde"/>
+                <w:sz w:val="24"/>
+                <w:szCs w:val="28"/>
+              </w:rPr>
+              <w:t>Accesibilidad</w:t>
+            </w:r>
+          </w:p>
+        </w:tc>
+        <w:tc>
+          <w:tcPr>
+            <w:tcW w:w="6060" w:type="dxa"/>
+          </w:tcPr>
+          <w:p>
+            <w:pPr>
+              <w:jc w:val="both"/>
+              <w:rPr>
+                <w:rFonts w:ascii="Bahnschrift SemiLight SemiConde" w:hAnsi="Bahnschrift SemiLight SemiConde"/>
+                <w:szCs w:val="28"/>
+              </w:rPr>
+            </w:pPr>
+            <w:r>
+              <w:rPr>
+                <w:rFonts w:ascii="Bahnschrift SemiLight SemiConde" w:hAnsi="Bahnschrift SemiLight SemiConde"/>
+                <w:szCs w:val="28"/>
+              </w:rPr>
+              <w:t>La plataforma web debe ser accesible para distintos usuarios. El usuario debe saber en todo momento en que apartado de la plataforma se encuentra.</w:t>
+            </w:r>
+          </w:p>
+        </w:tc>
+      </w:tr>
+      <w:tr>
+        <w:tc>
+          <w:tcPr>
+            <w:tcW w:w="959" w:type="dxa"/>
+          </w:tcPr>
+          <w:p>
+            <w:pPr>
+              <w:jc w:val="both"/>
+              <w:rPr>
+                <w:rFonts w:ascii="Bahnschrift SemiLight SemiConde" w:hAnsi="Bahnschrift SemiLight SemiConde"/>
+                <w:b/>
+                <w:sz w:val="24"/>
+                <w:szCs w:val="28"/>
+              </w:rPr>
+            </w:pPr>
+            <w:r>
+              <w:rPr>
+                <w:rFonts w:ascii="Bahnschrift SemiLight SemiConde" w:hAnsi="Bahnschrift SemiLight SemiConde"/>
+                <w:b/>
+                <w:sz w:val="24"/>
+                <w:szCs w:val="28"/>
+              </w:rPr>
+              <w:t>R</w:t>
+            </w:r>
+            <w:r>
+              <w:rPr>
+                <w:rFonts w:ascii="Bahnschrift SemiLight SemiConde" w:hAnsi="Bahnschrift SemiLight SemiConde"/>
+                <w:b/>
+                <w:sz w:val="24"/>
+                <w:szCs w:val="28"/>
+              </w:rPr>
+              <w:t>N</w:t>
+            </w:r>
+            <w:r>
+              <w:rPr>
+                <w:rFonts w:ascii="Bahnschrift SemiLight SemiConde" w:hAnsi="Bahnschrift SemiLight SemiConde"/>
+                <w:b/>
+                <w:sz w:val="24"/>
+                <w:szCs w:val="28"/>
+              </w:rPr>
+              <w:t>F-0</w:t>
+            </w:r>
+            <w:r>
+              <w:rPr>
+                <w:rFonts w:ascii="Bahnschrift SemiLight SemiConde" w:hAnsi="Bahnschrift SemiLight SemiConde"/>
+                <w:b/>
+                <w:sz w:val="24"/>
+                <w:szCs w:val="28"/>
+              </w:rPr>
+              <w:t>3</w:t>
+            </w:r>
+          </w:p>
+        </w:tc>
+        <w:tc>
+          <w:tcPr>
+            <w:tcW w:w="1701" w:type="dxa"/>
+          </w:tcPr>
+          <w:p>
+            <w:pPr>
+              <w:jc w:val="center"/>
+              <w:rPr>
+                <w:rFonts w:ascii="Bahnschrift SemiLight SemiConde" w:hAnsi="Bahnschrift SemiLight SemiConde"/>
+                <w:sz w:val="24"/>
+                <w:szCs w:val="28"/>
+              </w:rPr>
+            </w:pPr>
+            <w:r>
+              <w:rPr>
+                <w:rFonts w:ascii="Bahnschrift SemiLight SemiConde" w:hAnsi="Bahnschrift SemiLight SemiConde"/>
+                <w:sz w:val="24"/>
+                <w:szCs w:val="28"/>
+              </w:rPr>
+              <w:t>Páginas web responsivas</w:t>
+            </w:r>
+          </w:p>
+        </w:tc>
+        <w:tc>
+          <w:tcPr>
+            <w:tcW w:w="6060" w:type="dxa"/>
+          </w:tcPr>
+          <w:p>
+            <w:pPr>
+              <w:jc w:val="both"/>
+              <w:rPr>
+                <w:rFonts w:ascii="Bahnschrift SemiLight SemiConde" w:hAnsi="Bahnschrift SemiLight SemiConde"/>
+                <w:szCs w:val="28"/>
+              </w:rPr>
+            </w:pPr>
+            <w:r>
+              <w:rPr>
+                <w:rFonts w:ascii="Bahnschrift SemiLight SemiConde" w:hAnsi="Bahnschrift SemiLight SemiConde"/>
+                <w:szCs w:val="28"/>
+              </w:rPr>
+              <w:t>La plataforma web debe presentar páginas web que se adapten a los diferentes tamaños de pantalla que los usuarios puedan presentar.</w:t>
+            </w:r>
+          </w:p>
+        </w:tc>
+      </w:tr>
+      <w:tr>
+        <w:tc>
+          <w:tcPr>
+            <w:tcW w:w="959" w:type="dxa"/>
+          </w:tcPr>
+          <w:p>
+            <w:pPr>
+              <w:jc w:val="both"/>
+              <w:rPr>
+                <w:rFonts w:ascii="Bahnschrift SemiLight SemiConde" w:hAnsi="Bahnschrift SemiLight SemiConde"/>
+                <w:b/>
+                <w:sz w:val="24"/>
+                <w:szCs w:val="28"/>
+              </w:rPr>
+            </w:pPr>
+            <w:r>
+              <w:rPr>
+                <w:rFonts w:ascii="Bahnschrift SemiLight SemiConde" w:hAnsi="Bahnschrift SemiLight SemiConde"/>
+                <w:b/>
+                <w:sz w:val="24"/>
+                <w:szCs w:val="28"/>
+              </w:rPr>
+              <w:t>R</w:t>
+            </w:r>
+            <w:r>
+              <w:rPr>
+                <w:rFonts w:ascii="Bahnschrift SemiLight SemiConde" w:hAnsi="Bahnschrift SemiLight SemiConde"/>
+                <w:b/>
+                <w:sz w:val="24"/>
+                <w:szCs w:val="28"/>
+              </w:rPr>
+              <w:t>N</w:t>
+            </w:r>
+            <w:r>
+              <w:rPr>
+                <w:rFonts w:ascii="Bahnschrift SemiLight SemiConde" w:hAnsi="Bahnschrift SemiLight SemiConde"/>
+                <w:b/>
+                <w:sz w:val="24"/>
+                <w:szCs w:val="28"/>
+              </w:rPr>
+              <w:t>F-0</w:t>
+            </w:r>
+            <w:r>
+              <w:rPr>
+                <w:rFonts w:ascii="Bahnschrift SemiLight SemiConde" w:hAnsi="Bahnschrift SemiLight SemiConde"/>
+                <w:b/>
+                <w:sz w:val="24"/>
+                <w:szCs w:val="28"/>
+              </w:rPr>
+              <w:t>4</w:t>
+            </w:r>
+          </w:p>
+        </w:tc>
+        <w:tc>
+          <w:tcPr>
+            <w:tcW w:w="1701" w:type="dxa"/>
+          </w:tcPr>
+          <w:p>
+            <w:pPr>
+              <w:jc w:val="center"/>
+              <w:rPr>
+                <w:rFonts w:ascii="Bahnschrift SemiLight SemiConde" w:hAnsi="Bahnschrift SemiLight SemiConde"/>
+                <w:sz w:val="24"/>
+                <w:szCs w:val="28"/>
+              </w:rPr>
+            </w:pPr>
+            <w:r>
+              <w:rPr>
+                <w:rFonts w:ascii="Bahnschrift SemiLight SemiConde" w:hAnsi="Bahnschrift SemiLight SemiConde"/>
+                <w:sz w:val="24"/>
+                <w:szCs w:val="28"/>
+              </w:rPr>
+              <w:t>Rendimiento</w:t>
+            </w:r>
+          </w:p>
+        </w:tc>
+        <w:tc>
+          <w:tcPr>
+            <w:tcW w:w="6060" w:type="dxa"/>
+          </w:tcPr>
+          <w:p>
+            <w:pPr>
+              <w:jc w:val="both"/>
+              <w:rPr>
+                <w:rFonts w:ascii="Bahnschrift SemiLight SemiConde" w:hAnsi="Bahnschrift SemiLight SemiConde"/>
+                <w:szCs w:val="28"/>
+              </w:rPr>
+            </w:pPr>
+            <w:r>
+              <w:rPr>
+                <w:rFonts w:ascii="Bahnschrift SemiLight SemiConde" w:hAnsi="Bahnschrift SemiLight SemiConde"/>
+                <w:szCs w:val="28"/>
+              </w:rPr>
+              <w:t>La plataforma web debe presentar mínimos tiempos de carga entre páginas y un acceso a BBDD lo más optimizado posible.</w:t>
+            </w:r>
+          </w:p>
+        </w:tc>
+      </w:tr>
+      <w:tr>
+        <w:tc>
+          <w:tcPr>
+            <w:tcW w:w="959" w:type="dxa"/>
+          </w:tcPr>
+          <w:p>
+            <w:pPr>
+              <w:jc w:val="both"/>
+              <w:rPr>
+                <w:rFonts w:ascii="Bahnschrift SemiLight SemiConde" w:hAnsi="Bahnschrift SemiLight SemiConde"/>
+                <w:b/>
+                <w:sz w:val="24"/>
+                <w:szCs w:val="28"/>
+              </w:rPr>
+            </w:pPr>
+            <w:r>
+              <w:rPr>
+                <w:rFonts w:ascii="Bahnschrift SemiLight SemiConde" w:hAnsi="Bahnschrift SemiLight SemiConde"/>
+                <w:b/>
+                <w:sz w:val="24"/>
+                <w:szCs w:val="28"/>
+              </w:rPr>
+              <w:t>R</w:t>
+            </w:r>
+            <w:r>
+              <w:rPr>
+                <w:rFonts w:ascii="Bahnschrift SemiLight SemiConde" w:hAnsi="Bahnschrift SemiLight SemiConde"/>
+                <w:b/>
+                <w:sz w:val="24"/>
+                <w:szCs w:val="28"/>
+              </w:rPr>
+              <w:t>N</w:t>
+            </w:r>
+            <w:r>
+              <w:rPr>
+                <w:rFonts w:ascii="Bahnschrift SemiLight SemiConde" w:hAnsi="Bahnschrift SemiLight SemiConde"/>
+                <w:b/>
+                <w:sz w:val="24"/>
+                <w:szCs w:val="28"/>
+              </w:rPr>
+              <w:t>F-</w:t>
+            </w:r>
+            <w:r>
+              <w:rPr>
+                <w:rFonts w:ascii="Bahnschrift SemiLight SemiConde" w:hAnsi="Bahnschrift SemiLight SemiConde"/>
+                <w:b/>
+                <w:sz w:val="24"/>
+                <w:szCs w:val="28"/>
+              </w:rPr>
+              <w:t>0</w:t>
+            </w:r>
+            <w:r>
+              <w:rPr>
+                <w:rFonts w:ascii="Bahnschrift SemiLight SemiConde" w:hAnsi="Bahnschrift SemiLight SemiConde"/>
+                <w:b/>
+                <w:sz w:val="24"/>
+                <w:szCs w:val="28"/>
+              </w:rPr>
+              <w:t>5</w:t>
+            </w:r>
+          </w:p>
+        </w:tc>
+        <w:tc>
+          <w:tcPr>
+            <w:tcW w:w="1701" w:type="dxa"/>
+          </w:tcPr>
+          <w:p>
+            <w:pPr>
+              <w:jc w:val="center"/>
+              <w:rPr>
+                <w:rFonts w:ascii="Bahnschrift SemiLight SemiConde" w:hAnsi="Bahnschrift SemiLight SemiConde"/>
+                <w:sz w:val="24"/>
+                <w:szCs w:val="28"/>
+              </w:rPr>
+            </w:pPr>
+            <w:r>
+              <w:rPr>
+                <w:rFonts w:ascii="Bahnschrift SemiLight SemiConde" w:hAnsi="Bahnschrift SemiLight SemiConde"/>
+                <w:sz w:val="24"/>
+                <w:szCs w:val="28"/>
+              </w:rPr>
+              <w:t>Escalabilidad y desarrollo ágil</w:t>
+            </w:r>
+          </w:p>
+        </w:tc>
+        <w:tc>
+          <w:tcPr>
+            <w:tcW w:w="6060" w:type="dxa"/>
+          </w:tcPr>
+          <w:p>
+            <w:pPr>
+              <w:jc w:val="both"/>
+              <w:rPr>
+                <w:rFonts w:ascii="Bahnschrift SemiLight SemiConde" w:hAnsi="Bahnschrift SemiLight SemiConde"/>
+                <w:szCs w:val="28"/>
+              </w:rPr>
+            </w:pPr>
+            <w:r>
+              <w:rPr>
+                <w:rFonts w:ascii="Bahnschrift SemiLight SemiConde" w:hAnsi="Bahnschrift SemiLight SemiConde"/>
+                <w:szCs w:val="28"/>
+              </w:rPr>
+              <w:t>El proyecto software debe estar diseñado para poder aumentar exponencialmente el número de usuarios, videojuegos, apartados, etc sin comprometer el sistema.</w:t>
+            </w:r>
+          </w:p>
+        </w:tc>
+      </w:tr>
+      <w:tr>
+        <w:tc>
+          <w:tcPr>
+            <w:tcW w:w="959" w:type="dxa"/>
+          </w:tcPr>
+          <w:p>
+            <w:pPr>
+              <w:jc w:val="both"/>
+              <w:rPr>
+                <w:rFonts w:ascii="Bahnschrift SemiLight SemiConde" w:hAnsi="Bahnschrift SemiLight SemiConde"/>
+                <w:b/>
+                <w:sz w:val="24"/>
+                <w:szCs w:val="28"/>
+              </w:rPr>
+            </w:pPr>
+            <w:r>
+              <w:rPr>
+                <w:rFonts w:ascii="Bahnschrift SemiLight SemiConde" w:hAnsi="Bahnschrift SemiLight SemiConde"/>
+                <w:b/>
+                <w:sz w:val="24"/>
+                <w:szCs w:val="28"/>
+              </w:rPr>
+              <w:t>R</w:t>
+            </w:r>
+            <w:r>
+              <w:rPr>
+                <w:rFonts w:ascii="Bahnschrift SemiLight SemiConde" w:hAnsi="Bahnschrift SemiLight SemiConde"/>
+                <w:b/>
+                <w:sz w:val="24"/>
+                <w:szCs w:val="28"/>
+              </w:rPr>
+              <w:t>N</w:t>
+            </w:r>
+            <w:r>
+              <w:rPr>
+                <w:rFonts w:ascii="Bahnschrift SemiLight SemiConde" w:hAnsi="Bahnschrift SemiLight SemiConde"/>
+                <w:b/>
+                <w:sz w:val="24"/>
+                <w:szCs w:val="28"/>
+              </w:rPr>
+              <w:t>F-0</w:t>
+            </w:r>
+            <w:r>
+              <w:rPr>
+                <w:rFonts w:ascii="Bahnschrift SemiLight SemiConde" w:hAnsi="Bahnschrift SemiLight SemiConde"/>
+                <w:b/>
+                <w:sz w:val="24"/>
+                <w:szCs w:val="28"/>
+              </w:rPr>
+              <w:t>6</w:t>
+            </w:r>
+          </w:p>
+        </w:tc>
+        <w:tc>
+          <w:tcPr>
+            <w:tcW w:w="1701" w:type="dxa"/>
+          </w:tcPr>
+          <w:p>
+            <w:pPr>
+              <w:jc w:val="center"/>
+              <w:rPr>
+                <w:rFonts w:ascii="Bahnschrift SemiLight SemiConde" w:hAnsi="Bahnschrift SemiLight SemiConde"/>
+                <w:sz w:val="24"/>
+                <w:szCs w:val="28"/>
+              </w:rPr>
+            </w:pPr>
+            <w:r>
+              <w:rPr>
+                <w:rFonts w:ascii="Bahnschrift SemiLight SemiConde" w:hAnsi="Bahnschrift SemiLight SemiConde"/>
+                <w:sz w:val="24"/>
+                <w:szCs w:val="28"/>
+              </w:rPr>
+              <w:t>Pruebas</w:t>
+            </w:r>
+          </w:p>
+        </w:tc>
+        <w:tc>
+          <w:tcPr>
+            <w:tcW w:w="6060" w:type="dxa"/>
+          </w:tcPr>
+          <w:p>
+            <w:pPr>
+              <w:jc w:val="both"/>
+              <w:rPr>
+                <w:rFonts w:ascii="Bahnschrift SemiLight SemiConde" w:hAnsi="Bahnschrift SemiLight SemiConde"/>
+                <w:szCs w:val="28"/>
+              </w:rPr>
+            </w:pPr>
+            <w:r>
+              <w:rPr>
+                <w:rFonts w:ascii="Bahnschrift SemiLight SemiConde" w:hAnsi="Bahnschrift SemiLight SemiConde"/>
+                <w:szCs w:val="28"/>
+              </w:rPr>
+              <w:t xml:space="preserve">Deben realizarse pruebas de todo tipo para garantizar la calidad del producto y eliminar bugs y errores del sistema. </w:t>
+            </w:r>
+          </w:p>
+        </w:tc>
+      </w:tr>
+      <w:tr>
+        <w:tc>
+          <w:tcPr>
+            <w:tcW w:w="959" w:type="dxa"/>
+          </w:tcPr>
+          <w:p>
+            <w:pPr>
+              <w:jc w:val="both"/>
+              <w:rPr>
+                <w:rFonts w:ascii="Bahnschrift SemiLight SemiConde" w:hAnsi="Bahnschrift SemiLight SemiConde"/>
+                <w:b/>
+                <w:sz w:val="24"/>
+                <w:szCs w:val="28"/>
+              </w:rPr>
+            </w:pPr>
+            <w:r>
+              <w:rPr>
+                <w:rFonts w:ascii="Bahnschrift SemiLight SemiConde" w:hAnsi="Bahnschrift SemiLight SemiConde"/>
+                <w:b/>
+                <w:sz w:val="24"/>
+                <w:szCs w:val="28"/>
+              </w:rPr>
+              <w:t>R</w:t>
+            </w:r>
+            <w:r>
+              <w:rPr>
+                <w:rFonts w:ascii="Bahnschrift SemiLight SemiConde" w:hAnsi="Bahnschrift SemiLight SemiConde"/>
+                <w:b/>
+                <w:sz w:val="24"/>
+                <w:szCs w:val="28"/>
+              </w:rPr>
+              <w:t>N</w:t>
+            </w:r>
+            <w:r>
+              <w:rPr>
+                <w:rFonts w:ascii="Bahnschrift SemiLight SemiConde" w:hAnsi="Bahnschrift SemiLight SemiConde"/>
+                <w:b/>
+                <w:sz w:val="24"/>
+                <w:szCs w:val="28"/>
+              </w:rPr>
+              <w:t>F-0</w:t>
+            </w:r>
+            <w:r>
+              <w:rPr>
+                <w:rFonts w:ascii="Bahnschrift SemiLight SemiConde" w:hAnsi="Bahnschrift SemiLight SemiConde"/>
+                <w:b/>
+                <w:sz w:val="24"/>
+                <w:szCs w:val="28"/>
+              </w:rPr>
+              <w:t>7</w:t>
+            </w:r>
+          </w:p>
+        </w:tc>
+        <w:tc>
+          <w:tcPr>
+            <w:tcW w:w="1701" w:type="dxa"/>
+          </w:tcPr>
+          <w:p>
+            <w:pPr>
+              <w:jc w:val="center"/>
+              <w:rPr>
+                <w:rFonts w:ascii="Bahnschrift SemiLight SemiConde" w:hAnsi="Bahnschrift SemiLight SemiConde"/>
+                <w:sz w:val="24"/>
+                <w:szCs w:val="28"/>
+              </w:rPr>
+            </w:pPr>
+            <w:r>
+              <w:rPr>
+                <w:rFonts w:ascii="Bahnschrift SemiLight SemiConde" w:hAnsi="Bahnschrift SemiLight SemiConde"/>
+                <w:sz w:val="24"/>
+                <w:szCs w:val="28"/>
+              </w:rPr>
+              <w:t>Refactorización</w:t>
+            </w:r>
+          </w:p>
+        </w:tc>
+        <w:tc>
+          <w:tcPr>
+            <w:tcW w:w="6060" w:type="dxa"/>
+          </w:tcPr>
+          <w:p>
+            <w:pPr>
+              <w:jc w:val="both"/>
+              <w:rPr>
+                <w:rFonts w:ascii="Bahnschrift SemiLight SemiConde" w:hAnsi="Bahnschrift SemiLight SemiConde"/>
+                <w:szCs w:val="28"/>
+              </w:rPr>
+            </w:pPr>
+            <w:r>
+              <w:rPr>
+                <w:rFonts w:ascii="Bahnschrift SemiLight SemiConde" w:hAnsi="Bahnschrift SemiLight SemiConde"/>
+                <w:szCs w:val="28"/>
+              </w:rPr>
+              <w:t>Reestructuración del código para una mayor legibilidad de los métodos.</w:t>
+            </w:r>
+          </w:p>
+        </w:tc>
+      </w:tr>
+    </w:tbl>
+    <w:p/>
     <w:p/>
     <w:p>
       <w:pPr>
@@ -5129,7 +7009,7 @@
             <v:path o:extrusionok="f" gradientshapeok="t" o:connecttype="rect"/>
             <o:lock v:ext="edit" aspectratio="t"/>
           </v:shapetype>
-          <v:shape id="_x0000_i1025" type="#_x0000_t75" style="width:137.9pt;height:137.9pt">
+          <v:shape id="_x0000_i1025" type="#_x0000_t75" style="width:138pt;height:138pt">
             <v:imagedata r:id="rId13" o:title="5847f5bdcef1014c0b5e489c"/>
           </v:shape>
         </w:pict>
@@ -5317,7 +7197,7 @@
         </w:rPr>
         <w:t>, CSS es una tecnología usada por muchos </w:t>
       </w:r>
-      <w:hyperlink r:id="rId19" w:tooltip="" w:history="1">
+      <w:hyperlink r:id="rId19" w:history="1">
         <w:r>
           <w:rPr>
             <w:rFonts w:ascii="Arial" w:hAnsi="Arial" w:cs="Arial"/>
@@ -5446,7 +7326,7 @@
           <w:rFonts w:ascii="Arial" w:hAnsi="Arial" w:cs="Arial"/>
         </w:rPr>
         <w:pict>
-          <v:shape id="_x0000_i1026" type="#_x0000_t75" style="width:133.8pt;height:133.8pt">
+          <v:shape id="_x0000_i1026" type="#_x0000_t75" style="width:134.2pt;height:134.2pt">
             <v:imagedata r:id="rId24" o:title="html5-logo-css-logo-png-transparent-svg-vector-bie-supply-9"/>
           </v:shape>
         </w:pict>
@@ -5836,8 +7716,8 @@
       </w:pPr>
       <w:r>
         <w:pict>
-          <v:shape id="_x0000_i1027" type="#_x0000_t75" style="width:148.75pt;height:80.15pt">
-            <v:imagedata r:id="rId36" o:title="PHP-logo.svg"/>
+          <v:shape id="_x0000_i1027" type="#_x0000_t75" style="width:148.9pt;height:80.2pt">
+            <v:imagedata r:id="rId36" o:title="PHP-logo"/>
           </v:shape>
         </w:pict>
       </w:r>
@@ -6320,7 +8200,7 @@
           <w:rFonts w:ascii="Arial" w:hAnsi="Arial" w:cs="Arial"/>
         </w:rPr>
         <w:pict>
-          <v:shape id="_x0000_i1028" type="#_x0000_t75" style="width:171.15pt;height:106.65pt">
+          <v:shape id="_x0000_i1028" type="#_x0000_t75" style="width:171.25pt;height:106.9pt">
             <v:imagedata r:id="rId54" o:title="JavaScript-logo"/>
           </v:shape>
         </w:pict>
@@ -6621,8 +8501,8 @@
           <w:rFonts w:ascii="Arial" w:hAnsi="Arial" w:cs="Arial"/>
         </w:rPr>
         <w:pict>
-          <v:shape id="_x0000_i1029" type="#_x0000_t75" style="width:118.2pt;height:118.2pt">
-            <v:imagedata r:id="rId65" o:title="kisspng-phpstorm-jetbrains-webstorm-php-5b28f2c008a9c0.9825465415294102400355"/>
+          <v:shape id="_x0000_i1029" type="#_x0000_t75" style="width:117.8pt;height:117.8pt">
+            <v:imagedata r:id="rId65" o:title="kisspng-phpstorm-jetbrains-webstorm-php-5b28f2c008a9c0"/>
           </v:shape>
         </w:pict>
       </w:r>
@@ -7170,7 +9050,7 @@
           <w:rFonts w:ascii="Arial" w:hAnsi="Arial" w:cs="Arial"/>
         </w:rPr>
         <w:pict>
-          <v:shape id="_x0000_i1030" type="#_x0000_t75" style="width:95.1pt;height:94.4pt">
+          <v:shape id="_x0000_i1030" type="#_x0000_t75" style="width:94.9pt;height:94.35pt">
             <v:imagedata r:id="rId85" o:title="xampp-logo-4db0ac715559be7e8da62bf9b8de42aad71d1b8ab32f18cd14b4505ac7812a7f"/>
           </v:shape>
         </w:pict>
@@ -7489,7 +9369,7 @@
           <w:rFonts w:ascii="Arial" w:hAnsi="Arial" w:cs="Arial"/>
         </w:rPr>
         <w:pict>
-          <v:shape id="_x0000_i1031" type="#_x0000_t75" style="width:165.75pt;height:93.75pt">
+          <v:shape id="_x0000_i1031" type="#_x0000_t75" style="width:165.8pt;height:93.8pt">
             <v:imagedata r:id="rId95" o:title="GitHub-Logo"/>
           </v:shape>
         </w:pict>
@@ -8515,7 +10395,7 @@
               <w:noProof/>
               <w:color w:val="FFFFFF" w:themeColor="background1"/>
             </w:rPr>
-            <w:t>18</w:t>
+            <w:t>8</w:t>
           </w:r>
           <w:r>
             <w:rPr>

</xml_diff>

<commit_message>
Redacción de la documentación: arreglos menores en el ANALISIS
</commit_message>
<xml_diff>
--- a/Documentación/TFG.docx
+++ b/Documentación/TFG.docx
@@ -3658,7 +3658,13 @@
         <w:rPr>
           <w:rFonts w:ascii="Arial" w:hAnsi="Arial" w:cs="Arial"/>
         </w:rPr>
-        <w:t>capítulo se tendrá en cuenta este catálogo de requisitos como base para el diseño de todos los aspectos del videojuego</w:t>
+        <w:t xml:space="preserve">capítulo se tendrá en cuenta este catálogo de requisitos como base para el </w:t>
+      </w:r>
+      <w:r>
+        <w:rPr>
+          <w:rFonts w:ascii="Arial" w:hAnsi="Arial" w:cs="Arial"/>
+        </w:rPr>
+        <w:t>diseño de todos los aspectos de la plataforma web</w:t>
       </w:r>
       <w:r>
         <w:rPr>
@@ -3708,7 +3714,25 @@
         <w:rPr>
           <w:rFonts w:ascii="Arial" w:hAnsi="Arial" w:cs="Arial"/>
         </w:rPr>
-        <w:t>producto software. Es en este capítulo donde se deben asentar las bases, a modo de cimientos, del proyecto, y, a partir de las cuales se construirá todo lo demás. El proceso a seguir se basa en primer lugar en una buena definición de requisitos y en elegir una metodología de desarrollo acorde con el proyecto. La arquitectura del videojuego estará basada en dos menús principales, uno del videojuego y otro menú de selección.</w:t>
+        <w:t>producto software. Es en este capítulo donde se deben asentar las bases, a modo de cimientos, del proyecto, y, a partir de las cuales se construirá todo lo demás. El proceso a seguir se basa en primer lugar en una buena definición de requisitos y en elegir una metodología de desarrollo acorde con e</w:t>
+      </w:r>
+      <w:r>
+        <w:rPr>
+          <w:rFonts w:ascii="Arial" w:hAnsi="Arial" w:cs="Arial"/>
+        </w:rPr>
+        <w:t xml:space="preserve">l proyecto. La arquitectura de la plataforma web </w:t>
+      </w:r>
+      <w:r>
+        <w:rPr>
+          <w:rFonts w:ascii="Arial" w:hAnsi="Arial" w:cs="Arial"/>
+        </w:rPr>
+        <w:t xml:space="preserve">estará basada en </w:t>
+      </w:r>
+      <w:r>
+        <w:rPr>
+          <w:rFonts w:ascii="Arial" w:hAnsi="Arial" w:cs="Arial"/>
+        </w:rPr>
+        <w:t>un conjunto  de páginas web a las que el usuario podrá acceder a través de un menú de navegación presente en todas ellas.</w:t>
       </w:r>
     </w:p>
     <w:p>
@@ -6441,7 +6465,67 @@
         <w:rPr>
           <w:rFonts w:ascii="Arial" w:hAnsi="Arial" w:cs="Arial"/>
         </w:rPr>
-        <w:t xml:space="preserve">: Tras finalizar las fases anteriores, se procede a diseñar la arquitectura de la aplicación. Esto incluye diversos diagramas que definirán el diseño de niveles, interfaz, personajes y menús. </w:t>
+        <w:t>: Tras finalizar las fases anteriores, se procede a diseñar la arquitectura de la aplicación</w:t>
+      </w:r>
+      <w:r>
+        <w:rPr>
+          <w:rFonts w:ascii="Arial" w:hAnsi="Arial" w:cs="Arial"/>
+        </w:rPr>
+        <w:t xml:space="preserve"> web</w:t>
+      </w:r>
+      <w:r>
+        <w:rPr>
+          <w:rFonts w:ascii="Arial" w:hAnsi="Arial" w:cs="Arial"/>
+        </w:rPr>
+        <w:t xml:space="preserve">. Esto incluye diversos diagramas que definirán el diseño </w:t>
+      </w:r>
+      <w:r>
+        <w:rPr>
+          <w:rFonts w:ascii="Arial" w:hAnsi="Arial" w:cs="Arial"/>
+        </w:rPr>
+        <w:t>las páginas</w:t>
+      </w:r>
+      <w:r>
+        <w:rPr>
+          <w:rFonts w:ascii="Arial" w:hAnsi="Arial" w:cs="Arial"/>
+        </w:rPr>
+        <w:t xml:space="preserve">, </w:t>
+      </w:r>
+      <w:r>
+        <w:rPr>
+          <w:rFonts w:ascii="Arial" w:hAnsi="Arial" w:cs="Arial"/>
+        </w:rPr>
+        <w:t xml:space="preserve">la </w:t>
+      </w:r>
+      <w:r>
+        <w:rPr>
+          <w:rFonts w:ascii="Arial" w:hAnsi="Arial" w:cs="Arial"/>
+        </w:rPr>
+        <w:t>interfaz</w:t>
+      </w:r>
+      <w:r>
+        <w:rPr>
+          <w:rFonts w:ascii="Arial" w:hAnsi="Arial" w:cs="Arial"/>
+        </w:rPr>
+        <w:t xml:space="preserve"> de usuario</w:t>
+      </w:r>
+      <w:r>
+        <w:rPr>
+          <w:rFonts w:ascii="Arial" w:hAnsi="Arial" w:cs="Arial"/>
+        </w:rPr>
+        <w:t xml:space="preserve">, </w:t>
+      </w:r>
+      <w:r>
+        <w:rPr>
+          <w:rFonts w:ascii="Arial" w:hAnsi="Arial" w:cs="Arial"/>
+        </w:rPr>
+        <w:t>las herramientas a utilizar, etc</w:t>
+      </w:r>
+      <w:r>
+        <w:rPr>
+          <w:rFonts w:ascii="Arial" w:hAnsi="Arial" w:cs="Arial"/>
+        </w:rPr>
+        <w:t xml:space="preserve">. </w:t>
       </w:r>
     </w:p>
     <w:p>
@@ -6584,7 +6668,13 @@
         <w:rPr>
           <w:rFonts w:ascii="Arial" w:hAnsi="Arial" w:cs="Arial"/>
         </w:rPr>
-        <w:t>: Una vez finalizadas las fases anteriores, quedaría realizar un mantenimiento periódico para evitar errores o si surgen solventarlos con nuevas versiones del producto software.</w:t>
+        <w:t xml:space="preserve">: Una vez finalizadas las fases anteriores, quedaría realizar un mantenimiento periódico para evitar errores o si surgen solventarlos con </w:t>
+      </w:r>
+      <w:r>
+        <w:rPr>
+          <w:rFonts w:ascii="Arial" w:hAnsi="Arial" w:cs="Arial"/>
+        </w:rPr>
+        <w:t>actualizaciones en la plataforma web.</w:t>
       </w:r>
     </w:p>
     <w:p>
@@ -10395,7 +10485,7 @@
               <w:noProof/>
               <w:color w:val="FFFFFF" w:themeColor="background1"/>
             </w:rPr>
-            <w:t>8</w:t>
+            <w:t>11</w:t>
           </w:r>
           <w:r>
             <w:rPr>

</xml_diff>

<commit_message>
Redacción de la documentación: Pruebas de los RF hechas
</commit_message>
<xml_diff>
--- a/Documentación/TFG.docx
+++ b/Documentación/TFG.docx
@@ -9827,31 +9827,40 @@
         <w:tblLook w:val="04A0"/>
       </w:tblPr>
       <w:tblGrid>
-        <w:gridCol w:w="1825"/>
-        <w:gridCol w:w="2266"/>
-        <w:gridCol w:w="2721"/>
+        <w:gridCol w:w="2093"/>
+        <w:gridCol w:w="2268"/>
+        <w:gridCol w:w="2451"/>
         <w:gridCol w:w="1801"/>
       </w:tblGrid>
       <w:tr>
         <w:tc>
           <w:tcPr>
-            <w:tcW w:w="1825" w:type="dxa"/>
+            <w:tcW w:w="2093" w:type="dxa"/>
           </w:tcPr>
           <w:p>
             <w:pPr>
+              <w:jc w:val="center"/>
               <w:rPr>
                 <w:rFonts w:cstheme="minorHAnsi"/>
               </w:rPr>
             </w:pPr>
             <w:r>
               <w:rPr>
-                <w:rFonts w:cstheme="minorHAnsi"/>
+                <w:rFonts w:ascii="Bahnschrift SemiLight SemiConde" w:hAnsi="Bahnschrift SemiLight SemiConde"/>
+                <w:b/>
+                <w:color w:val="002060"/>
+                <w:sz w:val="28"/>
+                <w:szCs w:val="28"/>
               </w:rPr>
               <w:t>RF</w:t>
             </w:r>
             <w:r>
               <w:rPr>
-                <w:rFonts w:cstheme="minorHAnsi"/>
+                <w:rFonts w:ascii="Bahnschrift SemiLight SemiConde" w:hAnsi="Bahnschrift SemiLight SemiConde"/>
+                <w:b/>
+                <w:color w:val="002060"/>
+                <w:sz w:val="28"/>
+                <w:szCs w:val="28"/>
               </w:rPr>
               <w:t xml:space="preserve"> (Requisito Funcional)</w:t>
             </w:r>
@@ -9859,17 +9868,22 @@
         </w:tc>
         <w:tc>
           <w:tcPr>
-            <w:tcW w:w="2266" w:type="dxa"/>
+            <w:tcW w:w="2268" w:type="dxa"/>
           </w:tcPr>
           <w:p>
             <w:pPr>
+              <w:jc w:val="center"/>
               <w:rPr>
                 <w:rFonts w:cstheme="minorHAnsi"/>
               </w:rPr>
             </w:pPr>
             <w:r>
               <w:rPr>
-                <w:rFonts w:cstheme="minorHAnsi"/>
+                <w:rFonts w:ascii="Bahnschrift SemiLight SemiConde" w:hAnsi="Bahnschrift SemiLight SemiConde"/>
+                <w:b/>
+                <w:color w:val="002060"/>
+                <w:sz w:val="28"/>
+                <w:szCs w:val="28"/>
               </w:rPr>
               <w:t>Prueba realizada</w:t>
             </w:r>
@@ -9877,7 +9891,7 @@
         </w:tc>
         <w:tc>
           <w:tcPr>
-            <w:tcW w:w="2721" w:type="dxa"/>
+            <w:tcW w:w="2451" w:type="dxa"/>
           </w:tcPr>
           <w:p>
             <w:pPr>
@@ -9887,9 +9901,33 @@
             </w:pPr>
             <w:r>
               <w:rPr>
-                <w:rFonts w:cstheme="minorHAnsi"/>
-              </w:rPr>
-              <w:t>Prueba Obtenida</w:t>
+                <w:rFonts w:ascii="Bahnschrift SemiLight SemiConde" w:hAnsi="Bahnschrift SemiLight SemiConde"/>
+                <w:b/>
+                <w:color w:val="002060"/>
+                <w:sz w:val="28"/>
+                <w:szCs w:val="28"/>
+              </w:rPr>
+              <w:t>Resultado</w:t>
+            </w:r>
+            <w:r>
+              <w:rPr>
+                <w:rFonts w:ascii="Bahnschrift SemiLight SemiConde" w:hAnsi="Bahnschrift SemiLight SemiConde"/>
+                <w:b/>
+                <w:color w:val="002060"/>
+                <w:sz w:val="28"/>
+                <w:szCs w:val="28"/>
+              </w:rPr>
+              <w:t xml:space="preserve"> Obtenid</w:t>
+            </w:r>
+            <w:r>
+              <w:rPr>
+                <w:rFonts w:ascii="Bahnschrift SemiLight SemiConde" w:hAnsi="Bahnschrift SemiLight SemiConde"/>
+                <w:b/>
+                <w:color w:val="002060"/>
+                <w:sz w:val="28"/>
+                <w:szCs w:val="28"/>
+              </w:rPr>
+              <w:t>o</w:t>
             </w:r>
           </w:p>
         </w:tc>
@@ -9905,7 +9943,11 @@
             </w:pPr>
             <w:r>
               <w:rPr>
-                <w:rFonts w:cstheme="minorHAnsi"/>
+                <w:rFonts w:ascii="Bahnschrift SemiLight SemiConde" w:hAnsi="Bahnschrift SemiLight SemiConde"/>
+                <w:b/>
+                <w:color w:val="002060"/>
+                <w:sz w:val="28"/>
+                <w:szCs w:val="28"/>
               </w:rPr>
               <w:t>Resultado aceptado</w:t>
             </w:r>
@@ -9915,25 +9957,49 @@
       <w:tr>
         <w:tc>
           <w:tcPr>
-            <w:tcW w:w="1825" w:type="dxa"/>
+            <w:tcW w:w="2093" w:type="dxa"/>
           </w:tcPr>
           <w:p>
             <w:pPr>
+              <w:jc w:val="center"/>
+              <w:rPr>
+                <w:rFonts w:ascii="Bahnschrift SemiLight SemiConde" w:hAnsi="Bahnschrift SemiLight SemiConde"/>
+                <w:b/>
+                <w:sz w:val="24"/>
+                <w:szCs w:val="28"/>
+              </w:rPr>
+            </w:pPr>
+            <w:r>
+              <w:rPr>
+                <w:rFonts w:ascii="Bahnschrift SemiLight SemiConde" w:hAnsi="Bahnschrift SemiLight SemiConde"/>
+                <w:b/>
+                <w:sz w:val="24"/>
+                <w:szCs w:val="28"/>
+              </w:rPr>
+              <w:t>RF-01</w:t>
+            </w:r>
+          </w:p>
+          <w:p>
+            <w:pPr>
+              <w:jc w:val="center"/>
               <w:rPr>
                 <w:rFonts w:cstheme="minorHAnsi"/>
               </w:rPr>
             </w:pPr>
             <w:r>
               <w:rPr>
-                <w:rFonts w:cstheme="minorHAnsi"/>
-              </w:rPr>
-              <w:t>RF1: Menú (Principal)</w:t>
+                <w:rFonts w:ascii="Bahnschrift SemiLight SemiConde" w:hAnsi="Bahnschrift SemiLight SemiConde"/>
+                <w:b/>
+                <w:sz w:val="24"/>
+                <w:szCs w:val="28"/>
+              </w:rPr>
+              <w:t>(Inicio de sesión)</w:t>
             </w:r>
           </w:p>
         </w:tc>
         <w:tc>
           <w:tcPr>
-            <w:tcW w:w="2266" w:type="dxa"/>
+            <w:tcW w:w="2268" w:type="dxa"/>
           </w:tcPr>
           <w:p>
             <w:pPr>
@@ -9945,13 +10011,21 @@
               <w:rPr>
                 <w:rFonts w:cstheme="minorHAnsi"/>
               </w:rPr>
-              <w:t>Pulsar botón créditos (credits)</w:t>
+              <w:t xml:space="preserve"> </w:t>
+            </w:r>
+            <w:r>
+              <w:rPr>
+                <w:rFonts w:ascii="Bahnschrift SemiLight SemiConde" w:hAnsi="Bahnschrift SemiLight SemiConde"/>
+                <w:sz w:val="24"/>
+                <w:szCs w:val="28"/>
+              </w:rPr>
+              <w:t>Se inicia sesión en la plataforma web con un usuario de prueba.</w:t>
             </w:r>
           </w:p>
         </w:tc>
         <w:tc>
           <w:tcPr>
-            <w:tcW w:w="2721" w:type="dxa"/>
+            <w:tcW w:w="2451" w:type="dxa"/>
           </w:tcPr>
           <w:p>
             <w:pPr>
@@ -9961,9 +10035,11 @@
             </w:pPr>
             <w:r>
               <w:rPr>
-                <w:rFonts w:cstheme="minorHAnsi"/>
-              </w:rPr>
-              <w:t xml:space="preserve">Se accede a la pantalla de créditos </w:t>
+                <w:rFonts w:ascii="Bahnschrift SemiLight SemiConde" w:hAnsi="Bahnschrift SemiLight SemiConde"/>
+                <w:sz w:val="24"/>
+                <w:szCs w:val="28"/>
+              </w:rPr>
+              <w:t>Se accede al menú principal de la plataforma con el usuario de prueba con éxito.</w:t>
             </w:r>
           </w:p>
         </w:tc>
@@ -9977,6 +10053,1784 @@
               <w:rPr>
                 <w:rFonts w:ascii="Arial" w:hAnsi="Arial" w:cs="Arial"/>
                 <w:b/>
+                <w:highlight w:val="green"/>
+              </w:rPr>
+            </w:pPr>
+          </w:p>
+          <w:p>
+            <w:pPr>
+              <w:rPr>
+                <w:rFonts w:ascii="Arial" w:hAnsi="Arial" w:cs="Arial"/>
+                <w:b/>
+                <w:highlight w:val="green"/>
+              </w:rPr>
+            </w:pPr>
+          </w:p>
+          <w:p>
+            <w:pPr>
+              <w:jc w:val="center"/>
+              <w:rPr>
+                <w:rFonts w:ascii="Arial" w:hAnsi="Arial" w:cs="Arial"/>
+                <w:b/>
+              </w:rPr>
+            </w:pPr>
+            <w:r>
+              <w:rPr>
+                <w:rFonts w:ascii="Arial" w:hAnsi="Arial" w:cs="Arial"/>
+                <w:b/>
+                <w:highlight w:val="green"/>
+              </w:rPr>
+              <w:t>TRUE</w:t>
+            </w:r>
+          </w:p>
+        </w:tc>
+      </w:tr>
+      <w:tr>
+        <w:tc>
+          <w:tcPr>
+            <w:tcW w:w="2093" w:type="dxa"/>
+          </w:tcPr>
+          <w:p>
+            <w:pPr>
+              <w:jc w:val="center"/>
+              <w:rPr>
+                <w:rFonts w:ascii="Bahnschrift SemiLight SemiConde" w:hAnsi="Bahnschrift SemiLight SemiConde"/>
+                <w:b/>
+                <w:sz w:val="24"/>
+                <w:szCs w:val="28"/>
+              </w:rPr>
+            </w:pPr>
+            <w:r>
+              <w:rPr>
+                <w:rFonts w:ascii="Bahnschrift SemiLight SemiConde" w:hAnsi="Bahnschrift SemiLight SemiConde"/>
+                <w:b/>
+                <w:sz w:val="24"/>
+                <w:szCs w:val="28"/>
+              </w:rPr>
+              <w:t>RF-02</w:t>
+            </w:r>
+          </w:p>
+          <w:p>
+            <w:pPr>
+              <w:jc w:val="center"/>
+              <w:rPr>
+                <w:rFonts w:ascii="Bahnschrift SemiLight SemiConde" w:hAnsi="Bahnschrift SemiLight SemiConde"/>
+                <w:b/>
+                <w:sz w:val="24"/>
+                <w:szCs w:val="28"/>
+              </w:rPr>
+            </w:pPr>
+            <w:r>
+              <w:rPr>
+                <w:rFonts w:ascii="Bahnschrift SemiLight SemiConde" w:hAnsi="Bahnschrift SemiLight SemiConde"/>
+                <w:b/>
+                <w:sz w:val="24"/>
+                <w:szCs w:val="28"/>
+              </w:rPr>
+              <w:t>(Menú desplegable)</w:t>
+            </w:r>
+          </w:p>
+        </w:tc>
+        <w:tc>
+          <w:tcPr>
+            <w:tcW w:w="2268" w:type="dxa"/>
+          </w:tcPr>
+          <w:p>
+            <w:pPr>
+              <w:rPr>
+                <w:rFonts w:cstheme="minorHAnsi"/>
+              </w:rPr>
+            </w:pPr>
+            <w:r>
+              <w:rPr>
+                <w:rFonts w:ascii="Bahnschrift SemiLight SemiConde" w:hAnsi="Bahnschrift SemiLight SemiConde"/>
+                <w:sz w:val="24"/>
+                <w:szCs w:val="28"/>
+              </w:rPr>
+              <w:t>Una vez en el menú principal de la plataforma web, se procede a desplegar el menú y a comprobar que los enlaces funcionan correctamente</w:t>
+            </w:r>
+            <w:r>
+              <w:rPr>
+                <w:rFonts w:ascii="Bahnschrift SemiLight SemiConde" w:hAnsi="Bahnschrift SemiLight SemiConde"/>
+                <w:sz w:val="24"/>
+                <w:szCs w:val="28"/>
+              </w:rPr>
+              <w:t>.</w:t>
+            </w:r>
+          </w:p>
+        </w:tc>
+        <w:tc>
+          <w:tcPr>
+            <w:tcW w:w="2451" w:type="dxa"/>
+          </w:tcPr>
+          <w:p>
+            <w:pPr>
+              <w:rPr>
+                <w:rFonts w:ascii="Bahnschrift SemiLight SemiConde" w:hAnsi="Bahnschrift SemiLight SemiConde"/>
+                <w:sz w:val="24"/>
+                <w:szCs w:val="28"/>
+              </w:rPr>
+            </w:pPr>
+            <w:r>
+              <w:rPr>
+                <w:rFonts w:ascii="Bahnschrift SemiLight SemiConde" w:hAnsi="Bahnschrift SemiLight SemiConde"/>
+                <w:sz w:val="24"/>
+                <w:szCs w:val="28"/>
+              </w:rPr>
+              <w:t>El menú se despliega correctamente y los enlaces funcionan como se espera.</w:t>
+            </w:r>
+          </w:p>
+        </w:tc>
+        <w:tc>
+          <w:tcPr>
+            <w:tcW w:w="1801" w:type="dxa"/>
+          </w:tcPr>
+          <w:p>
+            <w:pPr>
+              <w:jc w:val="center"/>
+              <w:rPr>
+                <w:rFonts w:ascii="Arial" w:hAnsi="Arial" w:cs="Arial"/>
+                <w:b/>
+                <w:highlight w:val="green"/>
+              </w:rPr>
+            </w:pPr>
+          </w:p>
+          <w:p>
+            <w:pPr>
+              <w:rPr>
+                <w:rFonts w:ascii="Arial" w:hAnsi="Arial" w:cs="Arial"/>
+                <w:b/>
+                <w:highlight w:val="green"/>
+              </w:rPr>
+            </w:pPr>
+          </w:p>
+          <w:p>
+            <w:pPr>
+              <w:jc w:val="center"/>
+              <w:rPr>
+                <w:rFonts w:ascii="Arial" w:hAnsi="Arial" w:cs="Arial"/>
+                <w:b/>
+                <w:highlight w:val="green"/>
+              </w:rPr>
+            </w:pPr>
+          </w:p>
+          <w:p>
+            <w:pPr>
+              <w:jc w:val="center"/>
+              <w:rPr>
+                <w:rFonts w:ascii="Arial" w:hAnsi="Arial" w:cs="Arial"/>
+                <w:b/>
+              </w:rPr>
+            </w:pPr>
+            <w:r>
+              <w:rPr>
+                <w:rFonts w:ascii="Arial" w:hAnsi="Arial" w:cs="Arial"/>
+                <w:b/>
+                <w:highlight w:val="green"/>
+              </w:rPr>
+              <w:t>TRUE</w:t>
+            </w:r>
+          </w:p>
+        </w:tc>
+      </w:tr>
+      <w:tr>
+        <w:tc>
+          <w:tcPr>
+            <w:tcW w:w="2093" w:type="dxa"/>
+          </w:tcPr>
+          <w:p>
+            <w:pPr>
+              <w:jc w:val="center"/>
+              <w:rPr>
+                <w:rFonts w:ascii="Bahnschrift SemiLight SemiConde" w:hAnsi="Bahnschrift SemiLight SemiConde"/>
+                <w:b/>
+                <w:sz w:val="24"/>
+                <w:szCs w:val="28"/>
+              </w:rPr>
+            </w:pPr>
+            <w:r>
+              <w:rPr>
+                <w:rFonts w:ascii="Bahnschrift SemiLight SemiConde" w:hAnsi="Bahnschrift SemiLight SemiConde"/>
+                <w:b/>
+                <w:sz w:val="24"/>
+                <w:szCs w:val="28"/>
+              </w:rPr>
+              <w:t>RF-03</w:t>
+            </w:r>
+          </w:p>
+          <w:p>
+            <w:pPr>
+              <w:jc w:val="center"/>
+              <w:rPr>
+                <w:rFonts w:ascii="Bahnschrift SemiLight SemiConde" w:hAnsi="Bahnschrift SemiLight SemiConde"/>
+                <w:b/>
+                <w:sz w:val="24"/>
+                <w:szCs w:val="28"/>
+              </w:rPr>
+            </w:pPr>
+            <w:r>
+              <w:rPr>
+                <w:rFonts w:ascii="Bahnschrift SemiLight SemiConde" w:hAnsi="Bahnschrift SemiLight SemiConde"/>
+                <w:b/>
+                <w:sz w:val="24"/>
+                <w:szCs w:val="28"/>
+              </w:rPr>
+              <w:t>(Cerrar sesión)</w:t>
+            </w:r>
+          </w:p>
+        </w:tc>
+        <w:tc>
+          <w:tcPr>
+            <w:tcW w:w="2268" w:type="dxa"/>
+          </w:tcPr>
+          <w:p>
+            <w:pPr>
+              <w:rPr>
+                <w:rFonts w:ascii="Bahnschrift SemiLight SemiConde" w:hAnsi="Bahnschrift SemiLight SemiConde"/>
+                <w:sz w:val="24"/>
+                <w:szCs w:val="28"/>
+              </w:rPr>
+            </w:pPr>
+            <w:r>
+              <w:rPr>
+                <w:rFonts w:ascii="Bahnschrift SemiLight SemiConde" w:hAnsi="Bahnschrift SemiLight SemiConde"/>
+                <w:sz w:val="24"/>
+                <w:szCs w:val="28"/>
+              </w:rPr>
+              <w:t>Se cierra la sesión del usuario de prueba.</w:t>
+            </w:r>
+          </w:p>
+        </w:tc>
+        <w:tc>
+          <w:tcPr>
+            <w:tcW w:w="2451" w:type="dxa"/>
+          </w:tcPr>
+          <w:p>
+            <w:pPr>
+              <w:rPr>
+                <w:rFonts w:ascii="Bahnschrift SemiLight SemiConde" w:hAnsi="Bahnschrift SemiLight SemiConde"/>
+                <w:sz w:val="24"/>
+                <w:szCs w:val="28"/>
+              </w:rPr>
+            </w:pPr>
+            <w:r>
+              <w:rPr>
+                <w:rFonts w:ascii="Bahnschrift SemiLight SemiConde" w:hAnsi="Bahnschrift SemiLight SemiConde"/>
+                <w:sz w:val="24"/>
+                <w:szCs w:val="28"/>
+              </w:rPr>
+              <w:t>La sesión se cierra con éxito y se redirige al usuario al inicio de sesión</w:t>
+            </w:r>
+          </w:p>
+        </w:tc>
+        <w:tc>
+          <w:tcPr>
+            <w:tcW w:w="1801" w:type="dxa"/>
+          </w:tcPr>
+          <w:p>
+            <w:pPr>
+              <w:jc w:val="center"/>
+              <w:rPr>
+                <w:rFonts w:ascii="Arial" w:hAnsi="Arial" w:cs="Arial"/>
+                <w:b/>
+                <w:highlight w:val="green"/>
+              </w:rPr>
+            </w:pPr>
+          </w:p>
+          <w:p>
+            <w:pPr>
+              <w:rPr>
+                <w:rFonts w:ascii="Arial" w:hAnsi="Arial" w:cs="Arial"/>
+                <w:b/>
+                <w:highlight w:val="green"/>
+              </w:rPr>
+            </w:pPr>
+          </w:p>
+          <w:p>
+            <w:pPr>
+              <w:jc w:val="center"/>
+              <w:rPr>
+                <w:rFonts w:ascii="Arial" w:hAnsi="Arial" w:cs="Arial"/>
+                <w:b/>
+              </w:rPr>
+            </w:pPr>
+            <w:r>
+              <w:rPr>
+                <w:rFonts w:ascii="Arial" w:hAnsi="Arial" w:cs="Arial"/>
+                <w:b/>
+                <w:highlight w:val="green"/>
+              </w:rPr>
+              <w:t>TRUE</w:t>
+            </w:r>
+          </w:p>
+        </w:tc>
+      </w:tr>
+      <w:tr>
+        <w:tc>
+          <w:tcPr>
+            <w:tcW w:w="2093" w:type="dxa"/>
+          </w:tcPr>
+          <w:p>
+            <w:pPr>
+              <w:jc w:val="center"/>
+              <w:rPr>
+                <w:rFonts w:ascii="Bahnschrift SemiLight SemiConde" w:hAnsi="Bahnschrift SemiLight SemiConde"/>
+                <w:b/>
+                <w:sz w:val="24"/>
+                <w:szCs w:val="28"/>
+              </w:rPr>
+            </w:pPr>
+            <w:r>
+              <w:rPr>
+                <w:rFonts w:ascii="Bahnschrift SemiLight SemiConde" w:hAnsi="Bahnschrift SemiLight SemiConde"/>
+                <w:b/>
+                <w:sz w:val="24"/>
+                <w:szCs w:val="28"/>
+              </w:rPr>
+              <w:t>RF-04</w:t>
+            </w:r>
+          </w:p>
+          <w:p>
+            <w:pPr>
+              <w:jc w:val="center"/>
+              <w:rPr>
+                <w:rFonts w:ascii="Bahnschrift SemiLight SemiConde" w:hAnsi="Bahnschrift SemiLight SemiConde"/>
+                <w:b/>
+                <w:sz w:val="24"/>
+                <w:szCs w:val="28"/>
+              </w:rPr>
+            </w:pPr>
+            <w:r>
+              <w:rPr>
+                <w:rFonts w:ascii="Bahnschrift SemiLight SemiConde" w:hAnsi="Bahnschrift SemiLight SemiConde"/>
+                <w:b/>
+                <w:sz w:val="24"/>
+                <w:szCs w:val="28"/>
+              </w:rPr>
+              <w:t>(Fichas de videojuegos)</w:t>
+            </w:r>
+          </w:p>
+        </w:tc>
+        <w:tc>
+          <w:tcPr>
+            <w:tcW w:w="2268" w:type="dxa"/>
+          </w:tcPr>
+          <w:p>
+            <w:pPr>
+              <w:rPr>
+                <w:rFonts w:ascii="Bahnschrift SemiLight SemiConde" w:hAnsi="Bahnschrift SemiLight SemiConde"/>
+                <w:sz w:val="24"/>
+                <w:szCs w:val="28"/>
+              </w:rPr>
+            </w:pPr>
+            <w:r>
+              <w:rPr>
+                <w:rFonts w:ascii="Bahnschrift SemiLight SemiConde" w:hAnsi="Bahnschrift SemiLight SemiConde"/>
+                <w:sz w:val="24"/>
+                <w:szCs w:val="28"/>
+              </w:rPr>
+              <w:t>Se accede a la ficha de cada videojuego para comprobar que la disposición de los elementos y su contenido es el adecuado.</w:t>
+            </w:r>
+          </w:p>
+        </w:tc>
+        <w:tc>
+          <w:tcPr>
+            <w:tcW w:w="2451" w:type="dxa"/>
+          </w:tcPr>
+          <w:p>
+            <w:pPr>
+              <w:rPr>
+                <w:rFonts w:ascii="Bahnschrift SemiLight SemiConde" w:hAnsi="Bahnschrift SemiLight SemiConde"/>
+                <w:sz w:val="24"/>
+                <w:szCs w:val="28"/>
+              </w:rPr>
+            </w:pPr>
+            <w:r>
+              <w:rPr>
+                <w:rFonts w:ascii="Bahnschrift SemiLight SemiConde" w:hAnsi="Bahnschrift SemiLight SemiConde"/>
+                <w:sz w:val="24"/>
+                <w:szCs w:val="28"/>
+              </w:rPr>
+              <w:t>Las fichas presentan la disposición deseada y el contenido es el correcto.</w:t>
+            </w:r>
+          </w:p>
+        </w:tc>
+        <w:tc>
+          <w:tcPr>
+            <w:tcW w:w="1801" w:type="dxa"/>
+          </w:tcPr>
+          <w:p>
+            <w:pPr>
+              <w:jc w:val="center"/>
+              <w:rPr>
+                <w:rFonts w:ascii="Arial" w:hAnsi="Arial" w:cs="Arial"/>
+                <w:b/>
+                <w:highlight w:val="green"/>
+              </w:rPr>
+            </w:pPr>
+          </w:p>
+          <w:p>
+            <w:pPr>
+              <w:rPr>
+                <w:rFonts w:ascii="Arial" w:hAnsi="Arial" w:cs="Arial"/>
+                <w:b/>
+                <w:highlight w:val="green"/>
+              </w:rPr>
+            </w:pPr>
+          </w:p>
+          <w:p>
+            <w:pPr>
+              <w:jc w:val="center"/>
+              <w:rPr>
+                <w:rFonts w:ascii="Arial" w:hAnsi="Arial" w:cs="Arial"/>
+                <w:b/>
+                <w:highlight w:val="green"/>
+              </w:rPr>
+            </w:pPr>
+          </w:p>
+          <w:p>
+            <w:pPr>
+              <w:jc w:val="center"/>
+              <w:rPr>
+                <w:rFonts w:ascii="Arial" w:hAnsi="Arial" w:cs="Arial"/>
+                <w:b/>
+              </w:rPr>
+            </w:pPr>
+            <w:r>
+              <w:rPr>
+                <w:rFonts w:ascii="Arial" w:hAnsi="Arial" w:cs="Arial"/>
+                <w:b/>
+                <w:highlight w:val="green"/>
+              </w:rPr>
+              <w:t>TRUE</w:t>
+            </w:r>
+          </w:p>
+        </w:tc>
+      </w:tr>
+      <w:tr>
+        <w:tc>
+          <w:tcPr>
+            <w:tcW w:w="2093" w:type="dxa"/>
+          </w:tcPr>
+          <w:p>
+            <w:pPr>
+              <w:jc w:val="center"/>
+              <w:rPr>
+                <w:rFonts w:ascii="Bahnschrift SemiLight SemiConde" w:hAnsi="Bahnschrift SemiLight SemiConde"/>
+                <w:b/>
+                <w:sz w:val="24"/>
+                <w:szCs w:val="28"/>
+              </w:rPr>
+            </w:pPr>
+            <w:r>
+              <w:rPr>
+                <w:rFonts w:ascii="Bahnschrift SemiLight SemiConde" w:hAnsi="Bahnschrift SemiLight SemiConde"/>
+                <w:b/>
+                <w:sz w:val="24"/>
+                <w:szCs w:val="28"/>
+              </w:rPr>
+              <w:t>RF-05</w:t>
+            </w:r>
+          </w:p>
+          <w:p>
+            <w:pPr>
+              <w:jc w:val="center"/>
+              <w:rPr>
+                <w:rFonts w:ascii="Bahnschrift SemiLight SemiConde" w:hAnsi="Bahnschrift SemiLight SemiConde"/>
+                <w:b/>
+                <w:sz w:val="24"/>
+                <w:szCs w:val="28"/>
+              </w:rPr>
+            </w:pPr>
+            <w:r>
+              <w:rPr>
+                <w:rFonts w:ascii="Bahnschrift SemiLight SemiConde" w:hAnsi="Bahnschrift SemiLight SemiConde"/>
+                <w:b/>
+                <w:sz w:val="24"/>
+                <w:szCs w:val="28"/>
+              </w:rPr>
+              <w:t>(Adquirir videojuegos)</w:t>
+            </w:r>
+          </w:p>
+        </w:tc>
+        <w:tc>
+          <w:tcPr>
+            <w:tcW w:w="2268" w:type="dxa"/>
+          </w:tcPr>
+          <w:p>
+            <w:pPr>
+              <w:rPr>
+                <w:rFonts w:ascii="Bahnschrift SemiLight SemiConde" w:hAnsi="Bahnschrift SemiLight SemiConde"/>
+                <w:sz w:val="24"/>
+                <w:szCs w:val="28"/>
+              </w:rPr>
+            </w:pPr>
+            <w:r>
+              <w:rPr>
+                <w:rFonts w:ascii="Bahnschrift SemiLight SemiConde" w:hAnsi="Bahnschrift SemiLight SemiConde"/>
+                <w:sz w:val="24"/>
+                <w:szCs w:val="28"/>
+              </w:rPr>
+              <w:t>Se comprueba si los distintos usuarios pueden adquirir videojuegos</w:t>
+            </w:r>
+            <w:r>
+              <w:rPr>
+                <w:rFonts w:ascii="Bahnschrift SemiLight SemiConde" w:hAnsi="Bahnschrift SemiLight SemiConde"/>
+                <w:sz w:val="24"/>
+                <w:szCs w:val="28"/>
+              </w:rPr>
+              <w:t xml:space="preserve"> y si el resultado de esta operación se almacena correctamente</w:t>
+            </w:r>
+            <w:r>
+              <w:rPr>
+                <w:rFonts w:ascii="Bahnschrift SemiLight SemiConde" w:hAnsi="Bahnschrift SemiLight SemiConde"/>
+                <w:sz w:val="24"/>
+                <w:szCs w:val="28"/>
+              </w:rPr>
+              <w:t>.</w:t>
+            </w:r>
+          </w:p>
+        </w:tc>
+        <w:tc>
+          <w:tcPr>
+            <w:tcW w:w="2451" w:type="dxa"/>
+          </w:tcPr>
+          <w:p>
+            <w:pPr>
+              <w:rPr>
+                <w:rFonts w:ascii="Bahnschrift SemiLight SemiConde" w:hAnsi="Bahnschrift SemiLight SemiConde"/>
+                <w:sz w:val="24"/>
+                <w:szCs w:val="28"/>
+              </w:rPr>
+            </w:pPr>
+            <w:r>
+              <w:rPr>
+                <w:rFonts w:ascii="Bahnschrift SemiLight SemiConde" w:hAnsi="Bahnschrift SemiLight SemiConde"/>
+                <w:sz w:val="24"/>
+                <w:szCs w:val="28"/>
+              </w:rPr>
+              <w:t>Cada usuario puede adquirir nuevos videojuegos. Los datos pertinentes son almacenados en la BBDD de forma correcta. Los usuarios pueden acceder a los videojuegos adquiridos mediante el apartado correspondiente.</w:t>
+            </w:r>
+          </w:p>
+        </w:tc>
+        <w:tc>
+          <w:tcPr>
+            <w:tcW w:w="1801" w:type="dxa"/>
+          </w:tcPr>
+          <w:p>
+            <w:pPr>
+              <w:jc w:val="center"/>
+              <w:rPr>
+                <w:rFonts w:ascii="Arial" w:hAnsi="Arial" w:cs="Arial"/>
+                <w:b/>
+                <w:highlight w:val="green"/>
+              </w:rPr>
+            </w:pPr>
+          </w:p>
+          <w:p>
+            <w:pPr>
+              <w:rPr>
+                <w:rFonts w:ascii="Arial" w:hAnsi="Arial" w:cs="Arial"/>
+                <w:b/>
+                <w:highlight w:val="green"/>
+              </w:rPr>
+            </w:pPr>
+          </w:p>
+          <w:p>
+            <w:pPr>
+              <w:jc w:val="center"/>
+              <w:rPr>
+                <w:rFonts w:ascii="Arial" w:hAnsi="Arial" w:cs="Arial"/>
+                <w:b/>
+                <w:highlight w:val="green"/>
+              </w:rPr>
+            </w:pPr>
+          </w:p>
+          <w:p>
+            <w:pPr>
+              <w:jc w:val="center"/>
+              <w:rPr>
+                <w:rFonts w:ascii="Arial" w:hAnsi="Arial" w:cs="Arial"/>
+                <w:b/>
+                <w:highlight w:val="green"/>
+              </w:rPr>
+            </w:pPr>
+          </w:p>
+          <w:p>
+            <w:pPr>
+              <w:jc w:val="center"/>
+              <w:rPr>
+                <w:rFonts w:ascii="Arial" w:hAnsi="Arial" w:cs="Arial"/>
+                <w:b/>
+                <w:highlight w:val="green"/>
+              </w:rPr>
+            </w:pPr>
+          </w:p>
+          <w:p>
+            <w:pPr>
+              <w:jc w:val="center"/>
+              <w:rPr>
+                <w:rFonts w:ascii="Arial" w:hAnsi="Arial" w:cs="Arial"/>
+                <w:b/>
+              </w:rPr>
+            </w:pPr>
+            <w:r>
+              <w:rPr>
+                <w:rFonts w:ascii="Arial" w:hAnsi="Arial" w:cs="Arial"/>
+                <w:b/>
+                <w:highlight w:val="green"/>
+              </w:rPr>
+              <w:t>TRUE</w:t>
+            </w:r>
+          </w:p>
+        </w:tc>
+      </w:tr>
+      <w:tr>
+        <w:tc>
+          <w:tcPr>
+            <w:tcW w:w="2093" w:type="dxa"/>
+          </w:tcPr>
+          <w:p>
+            <w:pPr>
+              <w:jc w:val="center"/>
+              <w:rPr>
+                <w:rFonts w:ascii="Bahnschrift SemiLight SemiConde" w:hAnsi="Bahnschrift SemiLight SemiConde"/>
+                <w:b/>
+                <w:sz w:val="24"/>
+                <w:szCs w:val="28"/>
+              </w:rPr>
+            </w:pPr>
+            <w:r>
+              <w:rPr>
+                <w:rFonts w:ascii="Bahnschrift SemiLight SemiConde" w:hAnsi="Bahnschrift SemiLight SemiConde"/>
+                <w:b/>
+                <w:sz w:val="24"/>
+                <w:szCs w:val="28"/>
+              </w:rPr>
+              <w:t>RF-06</w:t>
+            </w:r>
+          </w:p>
+          <w:p>
+            <w:pPr>
+              <w:jc w:val="center"/>
+              <w:rPr>
+                <w:rFonts w:ascii="Bahnschrift SemiLight SemiConde" w:hAnsi="Bahnschrift SemiLight SemiConde"/>
+                <w:b/>
+                <w:sz w:val="24"/>
+                <w:szCs w:val="28"/>
+              </w:rPr>
+            </w:pPr>
+            <w:r>
+              <w:rPr>
+                <w:rFonts w:ascii="Bahnschrift SemiLight SemiConde" w:hAnsi="Bahnschrift SemiLight SemiConde"/>
+                <w:b/>
+                <w:sz w:val="24"/>
+                <w:szCs w:val="28"/>
+              </w:rPr>
+              <w:t>(Eliminar videojuegos)</w:t>
+            </w:r>
+          </w:p>
+        </w:tc>
+        <w:tc>
+          <w:tcPr>
+            <w:tcW w:w="2268" w:type="dxa"/>
+          </w:tcPr>
+          <w:p>
+            <w:pPr>
+              <w:rPr>
+                <w:rFonts w:ascii="Bahnschrift SemiLight SemiConde" w:hAnsi="Bahnschrift SemiLight SemiConde"/>
+                <w:sz w:val="24"/>
+                <w:szCs w:val="28"/>
+              </w:rPr>
+            </w:pPr>
+            <w:r>
+              <w:rPr>
+                <w:rFonts w:ascii="Bahnschrift SemiLight SemiConde" w:hAnsi="Bahnschrift SemiLight SemiConde"/>
+                <w:sz w:val="24"/>
+                <w:szCs w:val="28"/>
+              </w:rPr>
+              <w:t xml:space="preserve">Se comprueba si los distintos usuarios pueden eliminar los videojuegos </w:t>
+            </w:r>
+            <w:r>
+              <w:rPr>
+                <w:rFonts w:ascii="Bahnschrift SemiLight SemiConde" w:hAnsi="Bahnschrift SemiLight SemiConde"/>
+                <w:sz w:val="24"/>
+                <w:szCs w:val="28"/>
+              </w:rPr>
+              <w:lastRenderedPageBreak/>
+              <w:t>previamente adquiridos y si el resultado de esta operación se almacena correctamente.</w:t>
+            </w:r>
+          </w:p>
+        </w:tc>
+        <w:tc>
+          <w:tcPr>
+            <w:tcW w:w="2451" w:type="dxa"/>
+          </w:tcPr>
+          <w:p>
+            <w:pPr>
+              <w:rPr>
+                <w:rFonts w:ascii="Bahnschrift SemiLight SemiConde" w:hAnsi="Bahnschrift SemiLight SemiConde"/>
+                <w:sz w:val="24"/>
+                <w:szCs w:val="28"/>
+              </w:rPr>
+            </w:pPr>
+            <w:r>
+              <w:rPr>
+                <w:rFonts w:ascii="Bahnschrift SemiLight SemiConde" w:hAnsi="Bahnschrift SemiLight SemiConde"/>
+                <w:sz w:val="24"/>
+                <w:szCs w:val="28"/>
+              </w:rPr>
+              <w:lastRenderedPageBreak/>
+              <w:t xml:space="preserve">Cada usuario puede eliminar los videojuegos adquiridos que considere </w:t>
+            </w:r>
+            <w:r>
+              <w:rPr>
+                <w:rFonts w:ascii="Bahnschrift SemiLight SemiConde" w:hAnsi="Bahnschrift SemiLight SemiConde"/>
+                <w:sz w:val="24"/>
+                <w:szCs w:val="28"/>
+              </w:rPr>
+              <w:lastRenderedPageBreak/>
+              <w:t>oportunos. Los datos pertinentes son almacenados en la BBDD de forma correcta. Los usuarios pueden volver a adquirir el videojuego eliminado en el apartado correspondiente.</w:t>
+            </w:r>
+          </w:p>
+        </w:tc>
+        <w:tc>
+          <w:tcPr>
+            <w:tcW w:w="1801" w:type="dxa"/>
+          </w:tcPr>
+          <w:p>
+            <w:pPr>
+              <w:jc w:val="center"/>
+              <w:rPr>
+                <w:rFonts w:ascii="Arial" w:hAnsi="Arial" w:cs="Arial"/>
+                <w:b/>
+                <w:highlight w:val="green"/>
+              </w:rPr>
+            </w:pPr>
+          </w:p>
+          <w:p>
+            <w:pPr>
+              <w:rPr>
+                <w:rFonts w:ascii="Arial" w:hAnsi="Arial" w:cs="Arial"/>
+                <w:b/>
+                <w:highlight w:val="green"/>
+              </w:rPr>
+            </w:pPr>
+          </w:p>
+          <w:p>
+            <w:pPr>
+              <w:jc w:val="center"/>
+              <w:rPr>
+                <w:rFonts w:ascii="Arial" w:hAnsi="Arial" w:cs="Arial"/>
+                <w:b/>
+                <w:highlight w:val="green"/>
+              </w:rPr>
+            </w:pPr>
+          </w:p>
+          <w:p>
+            <w:pPr>
+              <w:jc w:val="center"/>
+              <w:rPr>
+                <w:rFonts w:ascii="Arial" w:hAnsi="Arial" w:cs="Arial"/>
+                <w:b/>
+                <w:highlight w:val="green"/>
+              </w:rPr>
+            </w:pPr>
+          </w:p>
+          <w:p>
+            <w:pPr>
+              <w:jc w:val="center"/>
+              <w:rPr>
+                <w:rFonts w:ascii="Arial" w:hAnsi="Arial" w:cs="Arial"/>
+                <w:b/>
+                <w:highlight w:val="green"/>
+              </w:rPr>
+            </w:pPr>
+          </w:p>
+          <w:p>
+            <w:pPr>
+              <w:jc w:val="center"/>
+              <w:rPr>
+                <w:rFonts w:ascii="Arial" w:hAnsi="Arial" w:cs="Arial"/>
+                <w:b/>
+              </w:rPr>
+            </w:pPr>
+            <w:r>
+              <w:rPr>
+                <w:rFonts w:ascii="Arial" w:hAnsi="Arial" w:cs="Arial"/>
+                <w:b/>
+                <w:highlight w:val="green"/>
+              </w:rPr>
+              <w:lastRenderedPageBreak/>
+              <w:t>TRUE</w:t>
+            </w:r>
+          </w:p>
+        </w:tc>
+      </w:tr>
+      <w:tr>
+        <w:tc>
+          <w:tcPr>
+            <w:tcW w:w="2093" w:type="dxa"/>
+          </w:tcPr>
+          <w:p>
+            <w:pPr>
+              <w:jc w:val="center"/>
+              <w:rPr>
+                <w:rFonts w:ascii="Bahnschrift SemiLight SemiConde" w:hAnsi="Bahnschrift SemiLight SemiConde"/>
+                <w:b/>
+                <w:sz w:val="24"/>
+                <w:szCs w:val="28"/>
+              </w:rPr>
+            </w:pPr>
+            <w:r>
+              <w:rPr>
+                <w:rFonts w:ascii="Bahnschrift SemiLight SemiConde" w:hAnsi="Bahnschrift SemiLight SemiConde"/>
+                <w:b/>
+                <w:sz w:val="24"/>
+                <w:szCs w:val="28"/>
+              </w:rPr>
+              <w:lastRenderedPageBreak/>
+              <w:t>RF-07</w:t>
+            </w:r>
+          </w:p>
+          <w:p>
+            <w:pPr>
+              <w:jc w:val="center"/>
+              <w:rPr>
+                <w:rFonts w:ascii="Bahnschrift SemiLight SemiConde" w:hAnsi="Bahnschrift SemiLight SemiConde"/>
+                <w:b/>
+                <w:sz w:val="24"/>
+                <w:szCs w:val="28"/>
+              </w:rPr>
+            </w:pPr>
+            <w:r>
+              <w:rPr>
+                <w:rFonts w:ascii="Bahnschrift SemiLight SemiConde" w:hAnsi="Bahnschrift SemiLight SemiConde"/>
+                <w:b/>
+                <w:sz w:val="24"/>
+                <w:szCs w:val="28"/>
+              </w:rPr>
+              <w:t>(Búsqueda de videojuegos)</w:t>
+            </w:r>
+          </w:p>
+        </w:tc>
+        <w:tc>
+          <w:tcPr>
+            <w:tcW w:w="2268" w:type="dxa"/>
+          </w:tcPr>
+          <w:p>
+            <w:pPr>
+              <w:rPr>
+                <w:rFonts w:ascii="Bahnschrift SemiLight SemiConde" w:hAnsi="Bahnschrift SemiLight SemiConde"/>
+                <w:sz w:val="24"/>
+                <w:szCs w:val="28"/>
+              </w:rPr>
+            </w:pPr>
+            <w:r>
+              <w:rPr>
+                <w:rFonts w:ascii="Bahnschrift SemiLight SemiConde" w:hAnsi="Bahnschrift SemiLight SemiConde"/>
+                <w:sz w:val="24"/>
+                <w:szCs w:val="28"/>
+              </w:rPr>
+              <w:t>Se comprueba si los métodos de búsqueda de videojuegos funcionan correctamente.</w:t>
+            </w:r>
+          </w:p>
+        </w:tc>
+        <w:tc>
+          <w:tcPr>
+            <w:tcW w:w="2451" w:type="dxa"/>
+          </w:tcPr>
+          <w:p>
+            <w:pPr>
+              <w:rPr>
+                <w:rFonts w:ascii="Bahnschrift SemiLight SemiConde" w:hAnsi="Bahnschrift SemiLight SemiConde"/>
+                <w:sz w:val="24"/>
+                <w:szCs w:val="28"/>
+              </w:rPr>
+            </w:pPr>
+            <w:r>
+              <w:rPr>
+                <w:rFonts w:ascii="Bahnschrift SemiLight SemiConde" w:hAnsi="Bahnschrift SemiLight SemiConde"/>
+                <w:sz w:val="24"/>
+                <w:szCs w:val="28"/>
+              </w:rPr>
+              <w:t>El filtrado por categoría funciona correctamente.</w:t>
+            </w:r>
+          </w:p>
+          <w:p>
+            <w:pPr>
+              <w:rPr>
+                <w:rFonts w:ascii="Bahnschrift SemiLight SemiConde" w:hAnsi="Bahnschrift SemiLight SemiConde"/>
+                <w:sz w:val="24"/>
+                <w:szCs w:val="28"/>
+              </w:rPr>
+            </w:pPr>
+            <w:r>
+              <w:rPr>
+                <w:rFonts w:ascii="Bahnschrift SemiLight SemiConde" w:hAnsi="Bahnschrift SemiLight SemiConde"/>
+                <w:sz w:val="24"/>
+                <w:szCs w:val="28"/>
+              </w:rPr>
+              <w:t>La búsqueda por nombre funciona correctamente.</w:t>
+            </w:r>
+          </w:p>
+        </w:tc>
+        <w:tc>
+          <w:tcPr>
+            <w:tcW w:w="1801" w:type="dxa"/>
+          </w:tcPr>
+          <w:p>
+            <w:pPr>
+              <w:jc w:val="center"/>
+              <w:rPr>
+                <w:rFonts w:ascii="Arial" w:hAnsi="Arial" w:cs="Arial"/>
+                <w:b/>
+                <w:highlight w:val="green"/>
+              </w:rPr>
+            </w:pPr>
+          </w:p>
+          <w:p>
+            <w:pPr>
+              <w:rPr>
+                <w:rFonts w:ascii="Arial" w:hAnsi="Arial" w:cs="Arial"/>
+                <w:b/>
+                <w:highlight w:val="green"/>
+              </w:rPr>
+            </w:pPr>
+          </w:p>
+          <w:p>
+            <w:pPr>
+              <w:jc w:val="center"/>
+              <w:rPr>
+                <w:rFonts w:ascii="Arial" w:hAnsi="Arial" w:cs="Arial"/>
+                <w:b/>
+                <w:highlight w:val="green"/>
+              </w:rPr>
+            </w:pPr>
+          </w:p>
+          <w:p>
+            <w:pPr>
+              <w:jc w:val="center"/>
+              <w:rPr>
+                <w:rFonts w:ascii="Arial" w:hAnsi="Arial" w:cs="Arial"/>
+                <w:b/>
+              </w:rPr>
+            </w:pPr>
+            <w:r>
+              <w:rPr>
+                <w:rFonts w:ascii="Arial" w:hAnsi="Arial" w:cs="Arial"/>
+                <w:b/>
+                <w:highlight w:val="green"/>
+              </w:rPr>
+              <w:t>TRUE</w:t>
+            </w:r>
+          </w:p>
+        </w:tc>
+      </w:tr>
+      <w:tr>
+        <w:tc>
+          <w:tcPr>
+            <w:tcW w:w="2093" w:type="dxa"/>
+          </w:tcPr>
+          <w:p>
+            <w:pPr>
+              <w:jc w:val="center"/>
+              <w:rPr>
+                <w:rFonts w:ascii="Bahnschrift SemiLight SemiConde" w:hAnsi="Bahnschrift SemiLight SemiConde"/>
+                <w:b/>
+                <w:sz w:val="24"/>
+                <w:szCs w:val="28"/>
+              </w:rPr>
+            </w:pPr>
+            <w:r>
+              <w:rPr>
+                <w:rFonts w:ascii="Bahnschrift SemiLight SemiConde" w:hAnsi="Bahnschrift SemiLight SemiConde"/>
+                <w:b/>
+                <w:sz w:val="24"/>
+                <w:szCs w:val="28"/>
+              </w:rPr>
+              <w:t>RF-08</w:t>
+            </w:r>
+          </w:p>
+          <w:p>
+            <w:pPr>
+              <w:jc w:val="center"/>
+              <w:rPr>
+                <w:rFonts w:ascii="Bahnschrift SemiLight SemiConde" w:hAnsi="Bahnschrift SemiLight SemiConde"/>
+                <w:b/>
+                <w:sz w:val="24"/>
+                <w:szCs w:val="28"/>
+              </w:rPr>
+            </w:pPr>
+            <w:r>
+              <w:rPr>
+                <w:rFonts w:ascii="Bahnschrift SemiLight SemiConde" w:hAnsi="Bahnschrift SemiLight SemiConde"/>
+                <w:b/>
+                <w:sz w:val="24"/>
+                <w:szCs w:val="28"/>
+              </w:rPr>
+              <w:t>(Envío correo electrónico)</w:t>
+            </w:r>
+          </w:p>
+        </w:tc>
+        <w:tc>
+          <w:tcPr>
+            <w:tcW w:w="2268" w:type="dxa"/>
+          </w:tcPr>
+          <w:p>
+            <w:pPr>
+              <w:rPr>
+                <w:rFonts w:ascii="Bahnschrift SemiLight SemiConde" w:hAnsi="Bahnschrift SemiLight SemiConde"/>
+                <w:sz w:val="24"/>
+                <w:szCs w:val="28"/>
+              </w:rPr>
+            </w:pPr>
+            <w:r>
+              <w:rPr>
+                <w:rFonts w:ascii="Bahnschrift SemiLight SemiConde" w:hAnsi="Bahnschrift SemiLight SemiConde"/>
+                <w:sz w:val="24"/>
+                <w:szCs w:val="28"/>
+              </w:rPr>
+              <w:t>Se comprueba que el envío de emails funciona correctamente creando un usuario de prueba.</w:t>
+            </w:r>
+          </w:p>
+        </w:tc>
+        <w:tc>
+          <w:tcPr>
+            <w:tcW w:w="2451" w:type="dxa"/>
+          </w:tcPr>
+          <w:p>
+            <w:pPr>
+              <w:rPr>
+                <w:rFonts w:ascii="Bahnschrift SemiLight SemiConde" w:hAnsi="Bahnschrift SemiLight SemiConde"/>
+                <w:sz w:val="24"/>
+                <w:szCs w:val="28"/>
+              </w:rPr>
+            </w:pPr>
+            <w:r>
+              <w:rPr>
+                <w:rFonts w:ascii="Bahnschrift SemiLight SemiConde" w:hAnsi="Bahnschrift SemiLight SemiConde"/>
+                <w:sz w:val="24"/>
+                <w:szCs w:val="28"/>
+              </w:rPr>
+              <w:t>El email introducido para el usuario de prueba recibe el correo notificando el acceso a la plataforma correctamente.</w:t>
+            </w:r>
+          </w:p>
+        </w:tc>
+        <w:tc>
+          <w:tcPr>
+            <w:tcW w:w="1801" w:type="dxa"/>
+          </w:tcPr>
+          <w:p>
+            <w:pPr>
+              <w:jc w:val="center"/>
+              <w:rPr>
+                <w:rFonts w:ascii="Arial" w:hAnsi="Arial" w:cs="Arial"/>
+                <w:b/>
+                <w:highlight w:val="green"/>
+              </w:rPr>
+            </w:pPr>
+          </w:p>
+          <w:p>
+            <w:pPr>
+              <w:jc w:val="center"/>
+              <w:rPr>
+                <w:rFonts w:ascii="Arial" w:hAnsi="Arial" w:cs="Arial"/>
+                <w:b/>
+                <w:highlight w:val="green"/>
+              </w:rPr>
+            </w:pPr>
+          </w:p>
+          <w:p>
+            <w:pPr>
+              <w:rPr>
+                <w:rFonts w:ascii="Arial" w:hAnsi="Arial" w:cs="Arial"/>
+                <w:b/>
+                <w:highlight w:val="green"/>
+              </w:rPr>
+            </w:pPr>
+          </w:p>
+          <w:p>
+            <w:pPr>
+              <w:jc w:val="center"/>
+              <w:rPr>
+                <w:rFonts w:ascii="Arial" w:hAnsi="Arial" w:cs="Arial"/>
+                <w:b/>
+                <w:highlight w:val="green"/>
+              </w:rPr>
+            </w:pPr>
+            <w:r>
+              <w:rPr>
+                <w:rFonts w:ascii="Arial" w:hAnsi="Arial" w:cs="Arial"/>
+                <w:b/>
+                <w:highlight w:val="green"/>
+              </w:rPr>
+              <w:t>TRUE</w:t>
+            </w:r>
+          </w:p>
+        </w:tc>
+      </w:tr>
+      <w:tr>
+        <w:tc>
+          <w:tcPr>
+            <w:tcW w:w="2093" w:type="dxa"/>
+          </w:tcPr>
+          <w:p>
+            <w:pPr>
+              <w:jc w:val="center"/>
+              <w:rPr>
+                <w:rFonts w:ascii="Bahnschrift SemiLight SemiConde" w:hAnsi="Bahnschrift SemiLight SemiConde"/>
+                <w:b/>
+                <w:sz w:val="24"/>
+                <w:szCs w:val="28"/>
+              </w:rPr>
+            </w:pPr>
+            <w:r>
+              <w:rPr>
+                <w:rFonts w:ascii="Bahnschrift SemiLight SemiConde" w:hAnsi="Bahnschrift SemiLight SemiConde"/>
+                <w:b/>
+                <w:sz w:val="24"/>
+                <w:szCs w:val="28"/>
+              </w:rPr>
+              <w:t>RF-09</w:t>
+            </w:r>
+          </w:p>
+          <w:p>
+            <w:pPr>
+              <w:jc w:val="center"/>
+              <w:rPr>
+                <w:rFonts w:ascii="Bahnschrift SemiLight SemiConde" w:hAnsi="Bahnschrift SemiLight SemiConde"/>
+                <w:b/>
+                <w:sz w:val="24"/>
+                <w:szCs w:val="28"/>
+              </w:rPr>
+            </w:pPr>
+            <w:r>
+              <w:rPr>
+                <w:rFonts w:ascii="Bahnschrift SemiLight SemiConde" w:hAnsi="Bahnschrift SemiLight SemiConde"/>
+                <w:b/>
+                <w:sz w:val="24"/>
+                <w:szCs w:val="28"/>
+              </w:rPr>
+              <w:t>(Creación nuevas cuentas)</w:t>
+            </w:r>
+          </w:p>
+        </w:tc>
+        <w:tc>
+          <w:tcPr>
+            <w:tcW w:w="2268" w:type="dxa"/>
+          </w:tcPr>
+          <w:p>
+            <w:pPr>
+              <w:rPr>
+                <w:rFonts w:ascii="Bahnschrift SemiLight SemiConde" w:hAnsi="Bahnschrift SemiLight SemiConde"/>
+                <w:sz w:val="24"/>
+                <w:szCs w:val="28"/>
+              </w:rPr>
+            </w:pPr>
+            <w:r>
+              <w:rPr>
+                <w:rFonts w:ascii="Bahnschrift SemiLight SemiConde" w:hAnsi="Bahnschrift SemiLight SemiConde"/>
+                <w:sz w:val="24"/>
+                <w:szCs w:val="28"/>
+              </w:rPr>
+              <w:t xml:space="preserve">Se comprueba que se pueden crear nuevas cuentas </w:t>
+            </w:r>
+            <w:r>
+              <w:rPr>
+                <w:rFonts w:ascii="Bahnschrift SemiLight SemiConde" w:hAnsi="Bahnschrift SemiLight SemiConde"/>
+                <w:sz w:val="24"/>
+                <w:szCs w:val="28"/>
+              </w:rPr>
+              <w:t xml:space="preserve">respetando las condiciones de validación establecidas </w:t>
+            </w:r>
+            <w:r>
+              <w:rPr>
+                <w:rFonts w:ascii="Bahnschrift SemiLight SemiConde" w:hAnsi="Bahnschrift SemiLight SemiConde"/>
+                <w:sz w:val="24"/>
+                <w:szCs w:val="28"/>
+              </w:rPr>
+              <w:t>y que estas se integren de forma eficiente en el sistema creando una cuenta de usuario de prueba.</w:t>
+            </w:r>
+          </w:p>
+        </w:tc>
+        <w:tc>
+          <w:tcPr>
+            <w:tcW w:w="2451" w:type="dxa"/>
+          </w:tcPr>
+          <w:p>
+            <w:pPr>
+              <w:rPr>
+                <w:rFonts w:ascii="Bahnschrift SemiLight SemiConde" w:hAnsi="Bahnschrift SemiLight SemiConde"/>
+                <w:sz w:val="24"/>
+                <w:szCs w:val="28"/>
+              </w:rPr>
+            </w:pPr>
+            <w:r>
+              <w:rPr>
+                <w:rFonts w:ascii="Bahnschrift SemiLight SemiConde" w:hAnsi="Bahnschrift SemiLight SemiConde"/>
+                <w:sz w:val="24"/>
+                <w:szCs w:val="28"/>
+              </w:rPr>
+              <w:t xml:space="preserve">La cuenta se crea correctamente. </w:t>
+            </w:r>
+            <w:r>
+              <w:rPr>
+                <w:rFonts w:ascii="Bahnschrift SemiLight SemiConde" w:hAnsi="Bahnschrift SemiLight SemiConde"/>
+                <w:sz w:val="24"/>
+                <w:szCs w:val="28"/>
+              </w:rPr>
+              <w:t xml:space="preserve">La validación de datos reacciona de la manera esperada. </w:t>
+            </w:r>
+            <w:r>
+              <w:rPr>
+                <w:rFonts w:ascii="Bahnschrift SemiLight SemiConde" w:hAnsi="Bahnschrift SemiLight SemiConde"/>
+                <w:sz w:val="24"/>
+                <w:szCs w:val="28"/>
+              </w:rPr>
+              <w:t>La informaci</w:t>
+            </w:r>
+            <w:r>
+              <w:rPr>
+                <w:rFonts w:ascii="Bahnschrift SemiLight SemiConde" w:hAnsi="Bahnschrift SemiLight SemiConde"/>
+                <w:sz w:val="24"/>
+                <w:szCs w:val="28"/>
+              </w:rPr>
+              <w:t>ón se almacena en la BBDD como se estableció</w:t>
+            </w:r>
+            <w:r>
+              <w:rPr>
+                <w:rFonts w:ascii="Bahnschrift SemiLight SemiConde" w:hAnsi="Bahnschrift SemiLight SemiConde"/>
+                <w:sz w:val="24"/>
+                <w:szCs w:val="28"/>
+              </w:rPr>
+              <w:t>.</w:t>
+            </w:r>
+          </w:p>
+        </w:tc>
+        <w:tc>
+          <w:tcPr>
+            <w:tcW w:w="1801" w:type="dxa"/>
+          </w:tcPr>
+          <w:p>
+            <w:pPr>
+              <w:jc w:val="center"/>
+              <w:rPr>
+                <w:rFonts w:ascii="Arial" w:hAnsi="Arial" w:cs="Arial"/>
+                <w:b/>
+                <w:highlight w:val="green"/>
+              </w:rPr>
+            </w:pPr>
+          </w:p>
+          <w:p>
+            <w:pPr>
+              <w:jc w:val="center"/>
+              <w:rPr>
+                <w:rFonts w:ascii="Arial" w:hAnsi="Arial" w:cs="Arial"/>
+                <w:b/>
+                <w:highlight w:val="green"/>
+              </w:rPr>
+            </w:pPr>
+          </w:p>
+          <w:p>
+            <w:pPr>
+              <w:rPr>
+                <w:rFonts w:ascii="Arial" w:hAnsi="Arial" w:cs="Arial"/>
+                <w:b/>
+                <w:highlight w:val="green"/>
+              </w:rPr>
+            </w:pPr>
+          </w:p>
+          <w:p>
+            <w:pPr>
+              <w:jc w:val="center"/>
+              <w:rPr>
+                <w:rFonts w:ascii="Arial" w:hAnsi="Arial" w:cs="Arial"/>
+                <w:b/>
+                <w:highlight w:val="green"/>
+              </w:rPr>
+            </w:pPr>
+          </w:p>
+          <w:p>
+            <w:pPr>
+              <w:jc w:val="center"/>
+              <w:rPr>
+                <w:rFonts w:ascii="Arial" w:hAnsi="Arial" w:cs="Arial"/>
+                <w:b/>
+                <w:highlight w:val="green"/>
+              </w:rPr>
+            </w:pPr>
+            <w:r>
+              <w:rPr>
+                <w:rFonts w:ascii="Arial" w:hAnsi="Arial" w:cs="Arial"/>
+                <w:b/>
+                <w:highlight w:val="green"/>
+              </w:rPr>
+              <w:t>TRUE</w:t>
+            </w:r>
+          </w:p>
+        </w:tc>
+      </w:tr>
+      <w:tr>
+        <w:tc>
+          <w:tcPr>
+            <w:tcW w:w="2093" w:type="dxa"/>
+          </w:tcPr>
+          <w:p>
+            <w:pPr>
+              <w:jc w:val="center"/>
+              <w:rPr>
+                <w:rFonts w:ascii="Bahnschrift SemiLight SemiConde" w:hAnsi="Bahnschrift SemiLight SemiConde"/>
+                <w:b/>
+                <w:sz w:val="24"/>
+                <w:szCs w:val="28"/>
+              </w:rPr>
+            </w:pPr>
+            <w:r>
+              <w:rPr>
+                <w:rFonts w:ascii="Bahnschrift SemiLight SemiConde" w:hAnsi="Bahnschrift SemiLight SemiConde"/>
+                <w:b/>
+                <w:sz w:val="24"/>
+                <w:szCs w:val="28"/>
+              </w:rPr>
+              <w:t>RF-10</w:t>
+            </w:r>
+          </w:p>
+          <w:p>
+            <w:pPr>
+              <w:jc w:val="center"/>
+              <w:rPr>
+                <w:rFonts w:ascii="Bahnschrift SemiLight SemiConde" w:hAnsi="Bahnschrift SemiLight SemiConde"/>
+                <w:b/>
+                <w:sz w:val="24"/>
+                <w:szCs w:val="28"/>
+              </w:rPr>
+            </w:pPr>
+            <w:r>
+              <w:rPr>
+                <w:rFonts w:ascii="Bahnschrift SemiLight SemiConde" w:hAnsi="Bahnschrift SemiLight SemiConde"/>
+                <w:b/>
+                <w:sz w:val="24"/>
+                <w:szCs w:val="28"/>
+              </w:rPr>
+              <w:t>(Ajustes de usuario)</w:t>
+            </w:r>
+          </w:p>
+        </w:tc>
+        <w:tc>
+          <w:tcPr>
+            <w:tcW w:w="2268" w:type="dxa"/>
+          </w:tcPr>
+          <w:p>
+            <w:pPr>
+              <w:rPr>
+                <w:rFonts w:ascii="Bahnschrift SemiLight SemiConde" w:hAnsi="Bahnschrift SemiLight SemiConde"/>
+                <w:sz w:val="24"/>
+                <w:szCs w:val="28"/>
+              </w:rPr>
+            </w:pPr>
+            <w:r>
+              <w:rPr>
+                <w:rFonts w:ascii="Bahnschrift SemiLight SemiConde" w:hAnsi="Bahnschrift SemiLight SemiConde"/>
+                <w:sz w:val="24"/>
+                <w:szCs w:val="28"/>
+              </w:rPr>
+              <w:t>Se comprueba que los usuarios puedan modificar los datos de su cuenta.</w:t>
+            </w:r>
+          </w:p>
+        </w:tc>
+        <w:tc>
+          <w:tcPr>
+            <w:tcW w:w="2451" w:type="dxa"/>
+          </w:tcPr>
+          <w:p>
+            <w:pPr>
+              <w:rPr>
+                <w:rFonts w:ascii="Bahnschrift SemiLight SemiConde" w:hAnsi="Bahnschrift SemiLight SemiConde"/>
+                <w:sz w:val="24"/>
+                <w:szCs w:val="28"/>
+              </w:rPr>
+            </w:pPr>
+            <w:r>
+              <w:rPr>
+                <w:rFonts w:ascii="Bahnschrift SemiLight SemiConde" w:hAnsi="Bahnschrift SemiLight SemiConde"/>
+                <w:sz w:val="24"/>
+                <w:szCs w:val="28"/>
+              </w:rPr>
+              <w:t>Los datos modificados por el usuario se guardan y se actualizan correctamente</w:t>
+            </w:r>
+          </w:p>
+        </w:tc>
+        <w:tc>
+          <w:tcPr>
+            <w:tcW w:w="1801" w:type="dxa"/>
+          </w:tcPr>
+          <w:p>
+            <w:pPr>
+              <w:jc w:val="center"/>
+              <w:rPr>
+                <w:rFonts w:ascii="Arial" w:hAnsi="Arial" w:cs="Arial"/>
+                <w:b/>
+                <w:highlight w:val="green"/>
+              </w:rPr>
+            </w:pPr>
+          </w:p>
+          <w:p>
+            <w:pPr>
+              <w:jc w:val="center"/>
+              <w:rPr>
+                <w:rFonts w:ascii="Arial" w:hAnsi="Arial" w:cs="Arial"/>
+                <w:b/>
+                <w:highlight w:val="green"/>
+              </w:rPr>
+            </w:pPr>
+          </w:p>
+          <w:p>
+            <w:pPr>
+              <w:jc w:val="center"/>
+              <w:rPr>
+                <w:rFonts w:ascii="Arial" w:hAnsi="Arial" w:cs="Arial"/>
+                <w:b/>
+                <w:highlight w:val="green"/>
+              </w:rPr>
+            </w:pPr>
+            <w:r>
+              <w:rPr>
+                <w:rFonts w:ascii="Arial" w:hAnsi="Arial" w:cs="Arial"/>
+                <w:b/>
+                <w:highlight w:val="green"/>
+              </w:rPr>
+              <w:t>TRUE</w:t>
+            </w:r>
+          </w:p>
+        </w:tc>
+      </w:tr>
+      <w:tr>
+        <w:tc>
+          <w:tcPr>
+            <w:tcW w:w="2093" w:type="dxa"/>
+          </w:tcPr>
+          <w:p>
+            <w:pPr>
+              <w:jc w:val="center"/>
+              <w:rPr>
+                <w:rFonts w:ascii="Bahnschrift SemiLight SemiConde" w:hAnsi="Bahnschrift SemiLight SemiConde"/>
+                <w:b/>
+                <w:sz w:val="24"/>
+                <w:szCs w:val="28"/>
+              </w:rPr>
+            </w:pPr>
+            <w:r>
+              <w:rPr>
+                <w:rFonts w:ascii="Bahnschrift SemiLight SemiConde" w:hAnsi="Bahnschrift SemiLight SemiConde"/>
+                <w:b/>
+                <w:sz w:val="24"/>
+                <w:szCs w:val="28"/>
+              </w:rPr>
+              <w:t>RF-11</w:t>
+            </w:r>
+          </w:p>
+          <w:p>
+            <w:pPr>
+              <w:jc w:val="center"/>
+              <w:rPr>
+                <w:rFonts w:ascii="Bahnschrift SemiLight SemiConde" w:hAnsi="Bahnschrift SemiLight SemiConde"/>
+                <w:b/>
+                <w:sz w:val="24"/>
+                <w:szCs w:val="28"/>
+              </w:rPr>
+            </w:pPr>
+            <w:r>
+              <w:rPr>
+                <w:rFonts w:ascii="Bahnschrift SemiLight SemiConde" w:hAnsi="Bahnschrift SemiLight SemiConde"/>
+                <w:b/>
+                <w:sz w:val="24"/>
+                <w:szCs w:val="28"/>
+              </w:rPr>
+              <w:t>(Recordar contraseña usuario)</w:t>
+            </w:r>
+          </w:p>
+        </w:tc>
+        <w:tc>
+          <w:tcPr>
+            <w:tcW w:w="2268" w:type="dxa"/>
+          </w:tcPr>
+          <w:p>
+            <w:pPr>
+              <w:rPr>
+                <w:rFonts w:ascii="Bahnschrift SemiLight SemiConde" w:hAnsi="Bahnschrift SemiLight SemiConde"/>
+                <w:sz w:val="24"/>
+                <w:szCs w:val="28"/>
+              </w:rPr>
+            </w:pPr>
+            <w:r>
+              <w:rPr>
+                <w:rFonts w:ascii="Bahnschrift SemiLight SemiConde" w:hAnsi="Bahnschrift SemiLight SemiConde"/>
+                <w:sz w:val="24"/>
+                <w:szCs w:val="28"/>
+              </w:rPr>
+              <w:t>Se comprueba que la plataforma web permita modificar la contraseña</w:t>
+            </w:r>
+            <w:r>
+              <w:rPr>
+                <w:rFonts w:ascii="Bahnschrift SemiLight SemiConde" w:hAnsi="Bahnschrift SemiLight SemiConde"/>
+                <w:sz w:val="24"/>
+                <w:szCs w:val="28"/>
+              </w:rPr>
+              <w:t xml:space="preserve"> y recuperar la cuenta</w:t>
+            </w:r>
+            <w:r>
+              <w:rPr>
+                <w:rFonts w:ascii="Bahnschrift SemiLight SemiConde" w:hAnsi="Bahnschrift SemiLight SemiConde"/>
+                <w:sz w:val="24"/>
+                <w:szCs w:val="28"/>
+              </w:rPr>
+              <w:t xml:space="preserve"> a los usuarios que así lo quieran.</w:t>
+            </w:r>
+          </w:p>
+        </w:tc>
+        <w:tc>
+          <w:tcPr>
+            <w:tcW w:w="2451" w:type="dxa"/>
+          </w:tcPr>
+          <w:p>
+            <w:pPr>
+              <w:rPr>
+                <w:rFonts w:ascii="Bahnschrift SemiLight SemiConde" w:hAnsi="Bahnschrift SemiLight SemiConde"/>
+                <w:sz w:val="24"/>
+                <w:szCs w:val="28"/>
+              </w:rPr>
+            </w:pPr>
+            <w:r>
+              <w:rPr>
+                <w:rFonts w:ascii="Bahnschrift SemiLight SemiConde" w:hAnsi="Bahnschrift SemiLight SemiConde"/>
+                <w:sz w:val="24"/>
+                <w:szCs w:val="28"/>
+              </w:rPr>
+              <w:t>La contraseña se resetea y se actualiza con los nuevos datos de forma correcta.</w:t>
+            </w:r>
+          </w:p>
+        </w:tc>
+        <w:tc>
+          <w:tcPr>
+            <w:tcW w:w="1801" w:type="dxa"/>
+          </w:tcPr>
+          <w:p>
+            <w:pPr>
+              <w:jc w:val="center"/>
+              <w:rPr>
+                <w:rFonts w:ascii="Arial" w:hAnsi="Arial" w:cs="Arial"/>
+                <w:b/>
+                <w:highlight w:val="green"/>
+              </w:rPr>
+            </w:pPr>
+          </w:p>
+          <w:p>
+            <w:pPr>
+              <w:jc w:val="center"/>
+              <w:rPr>
+                <w:rFonts w:ascii="Arial" w:hAnsi="Arial" w:cs="Arial"/>
+                <w:b/>
+                <w:highlight w:val="green"/>
+              </w:rPr>
+            </w:pPr>
+          </w:p>
+          <w:p>
+            <w:pPr>
+              <w:jc w:val="center"/>
+              <w:rPr>
+                <w:rFonts w:ascii="Arial" w:hAnsi="Arial" w:cs="Arial"/>
+                <w:b/>
+                <w:highlight w:val="green"/>
+              </w:rPr>
+            </w:pPr>
+          </w:p>
+          <w:p>
+            <w:pPr>
+              <w:jc w:val="center"/>
+              <w:rPr>
+                <w:rFonts w:ascii="Arial" w:hAnsi="Arial" w:cs="Arial"/>
+                <w:b/>
+                <w:highlight w:val="green"/>
+              </w:rPr>
+            </w:pPr>
+            <w:r>
+              <w:rPr>
+                <w:rFonts w:ascii="Arial" w:hAnsi="Arial" w:cs="Arial"/>
+                <w:b/>
+                <w:highlight w:val="green"/>
+              </w:rPr>
+              <w:t>TRUE</w:t>
+            </w:r>
+          </w:p>
+        </w:tc>
+      </w:tr>
+      <w:tr>
+        <w:tc>
+          <w:tcPr>
+            <w:tcW w:w="2093" w:type="dxa"/>
+          </w:tcPr>
+          <w:p>
+            <w:pPr>
+              <w:jc w:val="center"/>
+              <w:rPr>
+                <w:rFonts w:ascii="Bahnschrift SemiLight SemiConde" w:hAnsi="Bahnschrift SemiLight SemiConde"/>
+                <w:b/>
+                <w:sz w:val="24"/>
+                <w:szCs w:val="28"/>
+              </w:rPr>
+            </w:pPr>
+            <w:r>
+              <w:rPr>
+                <w:rFonts w:ascii="Bahnschrift SemiLight SemiConde" w:hAnsi="Bahnschrift SemiLight SemiConde"/>
+                <w:b/>
+                <w:sz w:val="24"/>
+                <w:szCs w:val="28"/>
+              </w:rPr>
+              <w:t>RF-12</w:t>
+            </w:r>
+          </w:p>
+          <w:p>
+            <w:pPr>
+              <w:jc w:val="center"/>
+              <w:rPr>
+                <w:rFonts w:ascii="Bahnschrift SemiLight SemiConde" w:hAnsi="Bahnschrift SemiLight SemiConde"/>
+                <w:b/>
+                <w:sz w:val="24"/>
+                <w:szCs w:val="28"/>
+              </w:rPr>
+            </w:pPr>
+            <w:r>
+              <w:rPr>
+                <w:rFonts w:ascii="Bahnschrift SemiLight SemiConde" w:hAnsi="Bahnschrift SemiLight SemiConde"/>
+                <w:b/>
+                <w:sz w:val="24"/>
+                <w:szCs w:val="28"/>
+              </w:rPr>
+              <w:t>(Modo Claro/Oscuro)</w:t>
+            </w:r>
+          </w:p>
+        </w:tc>
+        <w:tc>
+          <w:tcPr>
+            <w:tcW w:w="2268" w:type="dxa"/>
+          </w:tcPr>
+          <w:p>
+            <w:pPr>
+              <w:rPr>
+                <w:rFonts w:ascii="Bahnschrift SemiLight SemiConde" w:hAnsi="Bahnschrift SemiLight SemiConde"/>
+                <w:sz w:val="24"/>
+                <w:szCs w:val="28"/>
+              </w:rPr>
+            </w:pPr>
+            <w:r>
+              <w:rPr>
+                <w:rFonts w:ascii="Bahnschrift SemiLight SemiConde" w:hAnsi="Bahnschrift SemiLight SemiConde"/>
+                <w:sz w:val="24"/>
+                <w:szCs w:val="28"/>
+              </w:rPr>
+              <w:t xml:space="preserve">Se comprueba que los usuarios puedan cambiar la apariencia de la plataforma web </w:t>
+            </w:r>
+            <w:r>
+              <w:rPr>
+                <w:rFonts w:ascii="Bahnschrift SemiLight SemiConde" w:hAnsi="Bahnschrift SemiLight SemiConde"/>
+                <w:sz w:val="24"/>
+                <w:szCs w:val="28"/>
+              </w:rPr>
+              <w:lastRenderedPageBreak/>
+              <w:t xml:space="preserve">de claro a oscuro y viceversa y que sea una operación individual para cada </w:t>
+            </w:r>
+            <w:r>
+              <w:rPr>
+                <w:rFonts w:ascii="Bahnschrift SemiLight SemiConde" w:hAnsi="Bahnschrift SemiLight SemiConde"/>
+                <w:sz w:val="24"/>
+                <w:szCs w:val="28"/>
+              </w:rPr>
+              <w:t>usuario</w:t>
+            </w:r>
+            <w:r>
+              <w:rPr>
+                <w:rFonts w:ascii="Bahnschrift SemiLight SemiConde" w:hAnsi="Bahnschrift SemiLight SemiConde"/>
+                <w:sz w:val="24"/>
+                <w:szCs w:val="28"/>
+              </w:rPr>
+              <w:t>.</w:t>
+            </w:r>
+          </w:p>
+        </w:tc>
+        <w:tc>
+          <w:tcPr>
+            <w:tcW w:w="2451" w:type="dxa"/>
+          </w:tcPr>
+          <w:p>
+            <w:pPr>
+              <w:rPr>
+                <w:rFonts w:ascii="Bahnschrift SemiLight SemiConde" w:hAnsi="Bahnschrift SemiLight SemiConde"/>
+                <w:sz w:val="24"/>
+                <w:szCs w:val="28"/>
+              </w:rPr>
+            </w:pPr>
+            <w:r>
+              <w:rPr>
+                <w:rFonts w:ascii="Bahnschrift SemiLight SemiConde" w:hAnsi="Bahnschrift SemiLight SemiConde"/>
+                <w:sz w:val="24"/>
+                <w:szCs w:val="28"/>
+              </w:rPr>
+              <w:lastRenderedPageBreak/>
+              <w:t xml:space="preserve">El usuario puede cambiar el modo de claro a oscuro correctamente. La </w:t>
+            </w:r>
+            <w:r>
+              <w:rPr>
+                <w:rFonts w:ascii="Bahnschrift SemiLight SemiConde" w:hAnsi="Bahnschrift SemiLight SemiConde"/>
+                <w:sz w:val="24"/>
+                <w:szCs w:val="28"/>
+              </w:rPr>
+              <w:lastRenderedPageBreak/>
+              <w:t>operación se realiza de manera individual para cada usuario.</w:t>
+            </w:r>
+          </w:p>
+        </w:tc>
+        <w:tc>
+          <w:tcPr>
+            <w:tcW w:w="1801" w:type="dxa"/>
+          </w:tcPr>
+          <w:p>
+            <w:pPr>
+              <w:jc w:val="center"/>
+              <w:rPr>
+                <w:rFonts w:ascii="Arial" w:hAnsi="Arial" w:cs="Arial"/>
+                <w:b/>
+                <w:highlight w:val="green"/>
+              </w:rPr>
+            </w:pPr>
+          </w:p>
+          <w:p>
+            <w:pPr>
+              <w:jc w:val="center"/>
+              <w:rPr>
+                <w:rFonts w:ascii="Arial" w:hAnsi="Arial" w:cs="Arial"/>
+                <w:b/>
+                <w:highlight w:val="green"/>
+              </w:rPr>
+            </w:pPr>
+          </w:p>
+          <w:p>
+            <w:pPr>
+              <w:jc w:val="center"/>
+              <w:rPr>
+                <w:rFonts w:ascii="Arial" w:hAnsi="Arial" w:cs="Arial"/>
+                <w:b/>
+                <w:highlight w:val="green"/>
+              </w:rPr>
+            </w:pPr>
+          </w:p>
+          <w:p>
+            <w:pPr>
+              <w:jc w:val="center"/>
+              <w:rPr>
+                <w:rFonts w:ascii="Arial" w:hAnsi="Arial" w:cs="Arial"/>
+                <w:b/>
+                <w:highlight w:val="green"/>
               </w:rPr>
             </w:pPr>
             <w:r>
@@ -10228,7 +12082,6 @@
         <w:rPr>
           <w:rFonts w:ascii="Arial" w:hAnsi="Arial" w:cs="Arial"/>
         </w:rPr>
-        <w:lastRenderedPageBreak/>
         <w:t>Este capítulo se dedica a conclusiones finales y personales del proyecto, extraídas a lo largo de todo el pr</w:t>
       </w:r>
       <w:r>
@@ -10255,6 +12108,7 @@
           <w:color w:val="002060"/>
           <w:sz w:val="96"/>
         </w:rPr>
+        <w:lastRenderedPageBreak/>
         <w:t>9</w:t>
       </w:r>
       <w:r>
@@ -10485,7 +12339,7 @@
               <w:noProof/>
               <w:color w:val="FFFFFF" w:themeColor="background1"/>
             </w:rPr>
-            <w:t>11</w:t>
+            <w:t>19</w:t>
           </w:r>
           <w:r>
             <w:rPr>

</xml_diff>

<commit_message>
Documentación. Explicacion Inicio Sesion/Registrarse y Cerrar sesion
</commit_message>
<xml_diff>
--- a/Documentación/TFG.docx
+++ b/Documentación/TFG.docx
@@ -1,6 +1,6 @@
 
 <file path=word/document.xml><?xml version="1.0" encoding="utf-8"?>
-<w:document xmlns:wpc="http://schemas.microsoft.com/office/word/2010/wordprocessingCanvas" xmlns:cx="http://schemas.microsoft.com/office/drawing/2014/chartex" xmlns:mc="http://schemas.openxmlformats.org/markup-compatibility/2006" xmlns:o="urn:schemas-microsoft-com:office:office" xmlns:r="http://schemas.openxmlformats.org/officeDocument/2006/relationships" xmlns:m="http://schemas.openxmlformats.org/officeDocument/2006/math" xmlns:v="urn:schemas-microsoft-com:vml" xmlns:wp14="http://schemas.microsoft.com/office/word/2010/wordprocessingDrawing" xmlns:wp="http://schemas.openxmlformats.org/drawingml/2006/wordprocessingDrawing" xmlns:w10="urn:schemas-microsoft-com:office:word" xmlns:w="http://schemas.openxmlformats.org/wordprocessingml/2006/main" xmlns:w14="http://schemas.microsoft.com/office/word/2010/wordml" xmlns:w15="http://schemas.microsoft.com/office/word/2012/wordml" xmlns:w16se="http://schemas.microsoft.com/office/word/2015/wordml/symex" xmlns:wpg="http://schemas.microsoft.com/office/word/2010/wordprocessingGroup" xmlns:wpi="http://schemas.microsoft.com/office/word/2010/wordprocessingInk" xmlns:wne="http://schemas.microsoft.com/office/word/2006/wordml" xmlns:wps="http://schemas.microsoft.com/office/word/2010/wordprocessingShape" mc:Ignorable="w14 w15 w16se wp14">
+<w:document xmlns:ve="http://schemas.openxmlformats.org/markup-compatibility/2006" xmlns:o="urn:schemas-microsoft-com:office:office" xmlns:r="http://schemas.openxmlformats.org/officeDocument/2006/relationships" xmlns:m="http://schemas.openxmlformats.org/officeDocument/2006/math" xmlns:v="urn:schemas-microsoft-com:vml" xmlns:wp="http://schemas.openxmlformats.org/drawingml/2006/wordprocessingDrawing" xmlns:w10="urn:schemas-microsoft-com:office:word" xmlns:w="http://schemas.openxmlformats.org/wordprocessingml/2006/main" xmlns:wne="http://schemas.microsoft.com/office/word/2006/wordml">
   <w:background w:color="FFFFFF" w:themeColor="background1"/>
   <w:body>
     <w:p>
@@ -88,7 +88,6 @@
                           <w:dataBinding w:prefixMappings="xmlns:ns0='http://schemas.openxmlformats.org/officeDocument/2006/extended-properties'" w:xpath="/ns0:Properties[1]/ns0:Company[1]" w:storeItemID="{6668398D-A668-4E3E-A5EB-62B293D839F1}"/>
                           <w:text/>
                         </w:sdtPr>
-                        <w:sdtEndPr/>
                         <w:sdtContent>
                           <w:p>
                             <w:pPr>
@@ -161,7 +160,6 @@
                           <w:dataBinding w:prefixMappings="xmlns:ns0='http://schemas.openxmlformats.org/package/2006/metadata/core-properties' xmlns:ns1='http://purl.org/dc/elements/1.1/'" w:xpath="/ns0:coreProperties[1]/ns1:title[1]" w:storeItemID="{6C3C8BC8-F283-45AE-878A-BAB7291924A1}"/>
                           <w:text/>
                         </w:sdtPr>
-                        <w:sdtEndPr/>
                         <w:sdtContent>
                           <w:p>
                             <w:pPr>
@@ -201,7 +199,6 @@
                           <w:dataBinding w:prefixMappings="xmlns:ns0='http://schemas.openxmlformats.org/package/2006/metadata/core-properties' xmlns:ns1='http://purl.org/dc/elements/1.1/'" w:xpath="/ns0:coreProperties[1]/ns1:subject[1]" w:storeItemID="{6C3C8BC8-F283-45AE-878A-BAB7291924A1}"/>
                           <w:text/>
                         </w:sdtPr>
-                        <w:sdtEndPr/>
                         <w:sdtContent>
                           <w:p>
                             <w:pPr>
@@ -240,7 +237,6 @@
                           <w:dataBinding w:prefixMappings="xmlns:ns0='http://schemas.openxmlformats.org/package/2006/metadata/core-properties' xmlns:ns1='http://purl.org/dc/elements/1.1/'" w:xpath="/ns0:coreProperties[1]/ns1:creator[1]" w:storeItemID="{6C3C8BC8-F283-45AE-878A-BAB7291924A1}"/>
                           <w:text/>
                         </w:sdtPr>
-                        <w:sdtEndPr/>
                         <w:sdtContent>
                           <w:p>
                             <w:pPr>
@@ -299,7 +295,6 @@
                             <w:dataBinding w:prefixMappings="xmlns:ns0='http://schemas.openxmlformats.org/officeDocument/2006/extended-properties' " w:xpath="/ns0:Properties[1]/ns0:Manager[1]" w:storeItemID="{6668398D-A668-4E3E-A5EB-62B293D839F1}"/>
                             <w:text/>
                           </w:sdtPr>
-                          <w:sdtEndPr/>
                           <w:sdtContent>
                             <w:r>
                               <w:rPr>
@@ -455,7 +450,7 @@
       <w:sdtContent>
         <w:p>
           <w:pPr>
-            <w:pStyle w:val="TtuloTDC"/>
+            <w:pStyle w:val="TtulodeTDC"/>
           </w:pPr>
           <w:r>
             <w:t>Contenido</w:t>
@@ -624,12 +619,6 @@
             <w:r>
               <w:rPr>
                 <w:rStyle w:val="Hipervnculo"/>
-              </w:rPr>
-              <w:t xml:space="preserve"> </w:t>
-            </w:r>
-            <w:r>
-              <w:rPr>
-                <w:rStyle w:val="Hipervnculo"/>
                 <w:spacing w:val="5"/>
                 <w:kern w:val="28"/>
               </w:rPr>
@@ -847,12 +836,6 @@
             <w:r>
               <w:rPr>
                 <w:rStyle w:val="Hipervnculo"/>
-              </w:rPr>
-              <w:t xml:space="preserve"> </w:t>
-            </w:r>
-            <w:r>
-              <w:rPr>
-                <w:rStyle w:val="Hipervnculo"/>
                 <w:spacing w:val="5"/>
                 <w:kern w:val="28"/>
               </w:rPr>
@@ -1280,12 +1263,6 @@
             <w:r>
               <w:rPr>
                 <w:rStyle w:val="Hipervnculo"/>
-              </w:rPr>
-              <w:t xml:space="preserve"> </w:t>
-            </w:r>
-            <w:r>
-              <w:rPr>
-                <w:rStyle w:val="Hipervnculo"/>
                 <w:spacing w:val="5"/>
                 <w:kern w:val="28"/>
               </w:rPr>
@@ -2203,12 +2180,6 @@
             <w:r>
               <w:rPr>
                 <w:rStyle w:val="Hipervnculo"/>
-              </w:rPr>
-              <w:t xml:space="preserve"> </w:t>
-            </w:r>
-            <w:r>
-              <w:rPr>
-                <w:rStyle w:val="Hipervnculo"/>
                 <w:spacing w:val="5"/>
                 <w:kern w:val="28"/>
               </w:rPr>
@@ -2286,12 +2257,6 @@
             <w:r>
               <w:rPr>
                 <w:rStyle w:val="Hipervnculo"/>
-              </w:rPr>
-              <w:t xml:space="preserve"> </w:t>
-            </w:r>
-            <w:r>
-              <w:rPr>
-                <w:rStyle w:val="Hipervnculo"/>
                 <w:spacing w:val="5"/>
                 <w:kern w:val="28"/>
               </w:rPr>
@@ -2369,12 +2334,6 @@
             <w:r>
               <w:rPr>
                 <w:rStyle w:val="Hipervnculo"/>
-              </w:rPr>
-              <w:t xml:space="preserve"> </w:t>
-            </w:r>
-            <w:r>
-              <w:rPr>
-                <w:rStyle w:val="Hipervnculo"/>
                 <w:spacing w:val="5"/>
                 <w:kern w:val="28"/>
               </w:rPr>
@@ -2448,12 +2407,6 @@
                 <w:lang w:eastAsia="es-ES"/>
               </w:rPr>
               <w:tab/>
-            </w:r>
-            <w:r>
-              <w:rPr>
-                <w:rStyle w:val="Hipervnculo"/>
-              </w:rPr>
-              <w:t xml:space="preserve"> </w:t>
             </w:r>
             <w:r>
               <w:rPr>
@@ -2605,12 +2558,6 @@
             <w:r>
               <w:rPr>
                 <w:rStyle w:val="Hipervnculo"/>
-              </w:rPr>
-              <w:t xml:space="preserve"> </w:t>
-            </w:r>
-            <w:r>
-              <w:rPr>
-                <w:rStyle w:val="Hipervnculo"/>
                 <w:spacing w:val="5"/>
                 <w:kern w:val="28"/>
               </w:rPr>
@@ -2684,12 +2631,6 @@
                 <w:lang w:eastAsia="es-ES"/>
               </w:rPr>
               <w:tab/>
-            </w:r>
-            <w:r>
-              <w:rPr>
-                <w:rStyle w:val="Hipervnculo"/>
-              </w:rPr>
-              <w:t xml:space="preserve"> </w:t>
             </w:r>
             <w:r>
               <w:rPr>
@@ -3624,12 +3565,6 @@
         <w:rPr>
           <w:rFonts w:ascii="Arial" w:hAnsi="Arial" w:cs="Arial"/>
         </w:rPr>
-        <w:t xml:space="preserve"> </w:t>
-      </w:r>
-      <w:r>
-        <w:rPr>
-          <w:rFonts w:ascii="Arial" w:hAnsi="Arial" w:cs="Arial"/>
-        </w:rPr>
         <w:t>son</w:t>
       </w:r>
       <w:r>
@@ -3700,12 +3635,6 @@
           <w:rFonts w:ascii="Arial" w:hAnsi="Arial" w:cs="Arial"/>
         </w:rPr>
         <w:t>que se haya extraviado.</w:t>
-      </w:r>
-      <w:r>
-        <w:rPr>
-          <w:rFonts w:ascii="Arial" w:hAnsi="Arial" w:cs="Arial"/>
-        </w:rPr>
-        <w:t xml:space="preserve"> </w:t>
       </w:r>
     </w:p>
     <w:p>
@@ -3961,12 +3890,6 @@
           <w:rFonts w:ascii="Arial" w:hAnsi="Arial" w:cs="Arial"/>
         </w:rPr>
         <w:t>como proyecto.</w:t>
-      </w:r>
-      <w:r>
-        <w:rPr>
-          <w:rFonts w:ascii="Arial" w:hAnsi="Arial" w:cs="Arial"/>
-        </w:rPr>
-        <w:t xml:space="preserve"> </w:t>
       </w:r>
       <w:bookmarkStart w:id="7" w:name="_Toc100835684"/>
     </w:p>
@@ -4425,7 +4348,7 @@
       <w:tblPr>
         <w:tblStyle w:val="Tablaconcuadrcula"/>
         <w:tblW w:w="8720" w:type="dxa"/>
-        <w:tblLook w:val="04A0" w:firstRow="1" w:lastRow="0" w:firstColumn="1" w:lastColumn="0" w:noHBand="0" w:noVBand="1"/>
+        <w:tblLook w:val="04A0"/>
       </w:tblPr>
       <w:tblGrid>
         <w:gridCol w:w="959"/>
@@ -5611,7 +5534,7 @@
       <w:tblPr>
         <w:tblStyle w:val="Tablaconcuadrcula"/>
         <w:tblW w:w="8720" w:type="dxa"/>
-        <w:tblLook w:val="04A0" w:firstRow="1" w:lastRow="0" w:firstColumn="1" w:lastColumn="0" w:noHBand="0" w:noVBand="1"/>
+        <w:tblLook w:val="04A0"/>
       </w:tblPr>
       <w:tblGrid>
         <w:gridCol w:w="959"/>
@@ -7460,12 +7383,6 @@
           <w:rFonts w:ascii="Arial" w:hAnsi="Arial" w:cs="Arial"/>
         </w:rPr>
         <w:t>HTML</w:t>
-      </w:r>
-      <w:r>
-        <w:rPr>
-          <w:rFonts w:ascii="Arial" w:hAnsi="Arial" w:cs="Arial"/>
-        </w:rPr>
-        <w:t xml:space="preserve"> </w:t>
       </w:r>
       <w:r>
         <w:rPr>
@@ -7966,7 +7883,7 @@
           <w:rFonts w:ascii="Arial" w:hAnsi="Arial" w:cs="Arial"/>
         </w:rPr>
         <w:pict>
-          <v:shape id="_x0000_i1026" type="#_x0000_t75" style="width:134.25pt;height:134.25pt">
+          <v:shape id="_x0000_i1026" type="#_x0000_t75" style="width:134.2pt;height:134.2pt">
             <v:imagedata r:id="rId24" o:title="html5-logo-css-logo-png-transparent-svg-vector-bie-supply-9"/>
           </v:shape>
         </w:pict>
@@ -8064,8 +7981,8 @@
           <w:sz w:val="32"/>
         </w:rPr>
       </w:pPr>
-      <w:bookmarkStart w:id="24" w:name="_Toc74437811"/>
-      <w:bookmarkStart w:id="25" w:name="_Toc100835694"/>
+      <w:bookmarkStart w:id="24" w:name="_Toc100835694"/>
+      <w:bookmarkStart w:id="25" w:name="_Toc74437811"/>
       <w:r>
         <w:rPr>
           <w:color w:val="002060"/>
@@ -8088,7 +8005,7 @@
         </w:rPr>
         <w:t>3 PHP</w:t>
       </w:r>
-      <w:bookmarkEnd w:id="25"/>
+      <w:bookmarkEnd w:id="24"/>
     </w:p>
     <w:p>
       <w:pPr>
@@ -8358,7 +8275,7 @@
       </w:pPr>
       <w:r>
         <w:pict>
-          <v:shape id="_x0000_i1027" type="#_x0000_t75" style="width:148.5pt;height:80.25pt">
+          <v:shape id="_x0000_i1027" type="#_x0000_t75" style="width:148.9pt;height:80.2pt">
             <v:imagedata r:id="rId36" o:title="PHP-logo"/>
           </v:shape>
         </w:pict>
@@ -8429,7 +8346,7 @@
         </w:rPr>
       </w:pPr>
       <w:bookmarkStart w:id="27" w:name="_Toc74437819"/>
-      <w:bookmarkEnd w:id="24"/>
+      <w:bookmarkEnd w:id="25"/>
       <w:r>
         <w:rPr>
           <w:rFonts w:ascii="Arial" w:hAnsi="Arial" w:cs="Arial"/>
@@ -8490,12 +8407,6 @@
         </w:rPr>
         <w:t>​</w:t>
       </w:r>
-      <w:r>
-        <w:rPr>
-          <w:rFonts w:ascii="Arial" w:hAnsi="Arial" w:cs="Arial"/>
-        </w:rPr>
-        <w:t xml:space="preserve"> </w:t>
-      </w:r>
       <w:hyperlink r:id="rId40" w:tooltip="Programación basada en prototipos" w:history="1">
         <w:r>
           <w:rPr>
@@ -8643,12 +8554,6 @@
         <w:rPr>
           <w:rFonts w:ascii="Arial" w:hAnsi="Arial" w:cs="Arial"/>
         </w:rPr>
-        <w:t xml:space="preserve"> </w:t>
-      </w:r>
-      <w:r>
-        <w:rPr>
-          <w:rFonts w:ascii="Arial" w:hAnsi="Arial" w:cs="Arial"/>
-        </w:rPr>
         <w:t>en </w:t>
       </w:r>
       <w:hyperlink r:id="rId48" w:tooltip="Aplicación informática" w:history="1">
@@ -8677,12 +8582,6 @@
         <w:rPr>
           <w:rFonts w:ascii="Arial" w:hAnsi="Arial" w:cs="Arial"/>
         </w:rPr>
-        <w:t xml:space="preserve"> </w:t>
-      </w:r>
-      <w:r>
-        <w:rPr>
-          <w:rFonts w:ascii="Arial" w:hAnsi="Arial" w:cs="Arial"/>
-        </w:rPr>
         <w:t>(</w:t>
       </w:r>
       <w:r>
@@ -8754,12 +8653,6 @@
         <w:rPr>
           <w:rFonts w:ascii="Arial" w:hAnsi="Arial" w:cs="Arial"/>
         </w:rPr>
-        <w:t xml:space="preserve"> </w:t>
-      </w:r>
-      <w:r>
-        <w:rPr>
-          <w:rFonts w:ascii="Arial" w:hAnsi="Arial" w:cs="Arial"/>
-        </w:rPr>
         <w:t>aunque adopta nombres y convenciones del lenguaje de programación </w:t>
       </w:r>
       <w:hyperlink r:id="rId52" w:tooltip="Java (lenguaje de programación)" w:history="1">
@@ -8843,7 +8736,7 @@
           <w:rFonts w:ascii="Arial" w:hAnsi="Arial" w:cs="Arial"/>
         </w:rPr>
         <w:pict>
-          <v:shape id="_x0000_i1028" type="#_x0000_t75" style="width:171pt;height:107.25pt">
+          <v:shape id="_x0000_i1028" type="#_x0000_t75" style="width:171.25pt;height:107.45pt">
             <v:imagedata r:id="rId54" o:title="JavaScript-logo"/>
           </v:shape>
         </w:pict>
@@ -9069,12 +8962,6 @@
         </w:rPr>
         <w:t> completo con resultados de consultas editables.</w:t>
       </w:r>
-      <w:r>
-        <w:rPr>
-          <w:rFonts w:ascii="Arial" w:hAnsi="Arial" w:cs="Arial"/>
-        </w:rPr>
-        <w:t xml:space="preserve"> </w:t>
-      </w:r>
     </w:p>
     <w:p>
       <w:pPr>
@@ -9146,7 +9033,7 @@
           <w:rFonts w:ascii="Arial" w:hAnsi="Arial" w:cs="Arial"/>
         </w:rPr>
         <w:pict>
-          <v:shape id="_x0000_i1029" type="#_x0000_t75" style="width:117.75pt;height:117.75pt">
+          <v:shape id="_x0000_i1029" type="#_x0000_t75" style="width:117.8pt;height:117.8pt">
             <v:imagedata r:id="rId65" o:title="kisspng-phpstorm-jetbrains-webstorm-php-5b28f2c008a9c0"/>
           </v:shape>
         </w:pict>
@@ -9697,7 +9584,7 @@
           <w:rFonts w:ascii="Arial" w:hAnsi="Arial" w:cs="Arial"/>
         </w:rPr>
         <w:pict>
-          <v:shape id="_x0000_i1030" type="#_x0000_t75" style="width:95.25pt;height:94.5pt">
+          <v:shape id="_x0000_i1030" type="#_x0000_t75" style="width:95.45pt;height:94.35pt">
             <v:imagedata r:id="rId85" o:title="xampp-logo-4db0ac715559be7e8da62bf9b8de42aad71d1b8ab32f18cd14b4505ac7812a7f"/>
           </v:shape>
         </w:pict>
@@ -9930,19 +9817,7 @@
         <w:rPr>
           <w:rFonts w:ascii="Arial" w:hAnsi="Arial" w:cs="Arial"/>
         </w:rPr>
-        <w:t> en donde los usuarios pueden almacenar cualquier tipo de archivo).</w:t>
-      </w:r>
-      <w:r>
-        <w:rPr>
-          <w:rFonts w:ascii="Arial" w:hAnsi="Arial" w:cs="Arial"/>
-        </w:rPr>
-        <w:t xml:space="preserve"> </w:t>
-      </w:r>
-      <w:r>
-        <w:rPr>
-          <w:rFonts w:ascii="Arial" w:hAnsi="Arial" w:cs="Arial"/>
-        </w:rPr>
-        <w:t>Suelen usarse para guardar archivos de texto que representan código en distintos </w:t>
+        <w:t> en donde los usuarios pueden almacenar cualquier tipo de archivo).Suelen usarse para guardar archivos de texto que representan código en distintos </w:t>
       </w:r>
       <w:hyperlink r:id="rId93" w:tooltip="Lenguajes de programación" w:history="1">
         <w:r>
@@ -9958,12 +9833,6 @@
         </w:rPr>
         <w:t>, los cuales a su vez conforman un programa o aplicación. Este es el servicio principal que ofrece GitHub: repositorios en donde los usuarios pueden almacenar el código de sus aplicaciones, ya sea de forma pública, privada o a través de una organización.</w:t>
       </w:r>
-      <w:r>
-        <w:rPr>
-          <w:rFonts w:ascii="Arial" w:hAnsi="Arial" w:cs="Arial"/>
-        </w:rPr>
-        <w:t xml:space="preserve"> </w:t>
-      </w:r>
     </w:p>
     <w:p>
       <w:pPr>
@@ -10018,7 +9887,7 @@
           <w:rFonts w:ascii="Arial" w:hAnsi="Arial" w:cs="Arial"/>
         </w:rPr>
         <w:pict>
-          <v:shape id="_x0000_i1031" type="#_x0000_t75" style="width:165.75pt;height:93.75pt">
+          <v:shape id="_x0000_i1031" type="#_x0000_t75" style="width:165.8pt;height:93.8pt">
             <v:imagedata r:id="rId95" o:title="GitHub-Logo"/>
           </v:shape>
         </w:pict>
@@ -10190,7 +10059,7 @@
                     <a:blip r:embed="rId96">
                       <a:extLst>
                         <a:ext uri="{28A0092B-C50C-407E-A947-70E740481C1C}">
-                          <a14:useLocalDpi xmlns:a14="http://schemas.microsoft.com/office/drawing/2010/main" val="0"/>
+                          <a14:useLocalDpi xmlns:a14="http://schemas.microsoft.com/office/drawing/2010/main" xmlns:wps="http://schemas.microsoft.com/office/word/2010/wordprocessingShape" xmlns:wpi="http://schemas.microsoft.com/office/word/2010/wordprocessingInk" xmlns:wpg="http://schemas.microsoft.com/office/word/2010/wordprocessingGroup" xmlns:w16se="http://schemas.microsoft.com/office/word/2015/wordml/symex" xmlns:w15="http://schemas.microsoft.com/office/word/2012/wordml" xmlns:w14="http://schemas.microsoft.com/office/word/2010/wordml" xmlns:w="http://schemas.openxmlformats.org/wordprocessingml/2006/main" xmlns:w10="urn:schemas-microsoft-com:office:word" xmlns:wp14="http://schemas.microsoft.com/office/word/2010/wordprocessingDrawing" xmlns:v="urn:schemas-microsoft-com:vml" xmlns:o="urn:schemas-microsoft-com:office:office" xmlns:mc="http://schemas.openxmlformats.org/markup-compatibility/2006" xmlns:cx="http://schemas.microsoft.com/office/drawing/2014/chartex" xmlns:wpc="http://schemas.microsoft.com/office/word/2010/wordprocessingCanvas" xmlns="" val="0"/>
                         </a:ext>
                       </a:extLst>
                     </a:blip>
@@ -10233,19 +10102,7 @@
         <w:rPr>
           <w:color w:val="002060"/>
         </w:rPr>
-        <w:t>2</w:t>
-      </w:r>
-      <w:r>
-        <w:rPr>
-          <w:color w:val="002060"/>
-        </w:rPr>
-        <w:t xml:space="preserve"> </w:t>
-      </w:r>
-      <w:r>
-        <w:rPr>
-          <w:color w:val="002060"/>
-        </w:rPr>
-        <w:t>Menú de Juegos</w:t>
+        <w:t>2Menú de Juegos</w:t>
       </w:r>
     </w:p>
     <w:p/>
@@ -10274,7 +10131,7 @@
                     <a:blip r:embed="rId97">
                       <a:extLst>
                         <a:ext uri="{28A0092B-C50C-407E-A947-70E740481C1C}">
-                          <a14:useLocalDpi xmlns:a14="http://schemas.microsoft.com/office/drawing/2010/main" val="0"/>
+                          <a14:useLocalDpi xmlns:a14="http://schemas.microsoft.com/office/drawing/2010/main" xmlns:wps="http://schemas.microsoft.com/office/word/2010/wordprocessingShape" xmlns:wpi="http://schemas.microsoft.com/office/word/2010/wordprocessingInk" xmlns:wpg="http://schemas.microsoft.com/office/word/2010/wordprocessingGroup" xmlns:w16se="http://schemas.microsoft.com/office/word/2015/wordml/symex" xmlns:w15="http://schemas.microsoft.com/office/word/2012/wordml" xmlns:w14="http://schemas.microsoft.com/office/word/2010/wordml" xmlns:w="http://schemas.openxmlformats.org/wordprocessingml/2006/main" xmlns:w10="urn:schemas-microsoft-com:office:word" xmlns:wp14="http://schemas.microsoft.com/office/word/2010/wordprocessingDrawing" xmlns:v="urn:schemas-microsoft-com:vml" xmlns:o="urn:schemas-microsoft-com:office:office" xmlns:mc="http://schemas.openxmlformats.org/markup-compatibility/2006" xmlns:cx="http://schemas.microsoft.com/office/drawing/2014/chartex" xmlns:wpc="http://schemas.microsoft.com/office/word/2010/wordprocessingCanvas" xmlns="" val="0"/>
                         </a:ext>
                       </a:extLst>
                     </a:blip>
@@ -10315,19 +10172,7 @@
         <w:rPr>
           <w:color w:val="002060"/>
         </w:rPr>
-        <w:t>.2.1.3</w:t>
-      </w:r>
-      <w:r>
-        <w:rPr>
-          <w:color w:val="002060"/>
-        </w:rPr>
-        <w:t xml:space="preserve"> </w:t>
-      </w:r>
-      <w:r>
-        <w:rPr>
-          <w:color w:val="002060"/>
-        </w:rPr>
-        <w:t>Mi Cuenta</w:t>
+        <w:t>.2.1.3Mi Cuenta</w:t>
       </w:r>
     </w:p>
     <w:p/>
@@ -10356,7 +10201,7 @@
                     <a:blip r:embed="rId98">
                       <a:extLst>
                         <a:ext uri="{28A0092B-C50C-407E-A947-70E740481C1C}">
-                          <a14:useLocalDpi xmlns:a14="http://schemas.microsoft.com/office/drawing/2010/main" val="0"/>
+                          <a14:useLocalDpi xmlns:a14="http://schemas.microsoft.com/office/drawing/2010/main" xmlns:wps="http://schemas.microsoft.com/office/word/2010/wordprocessingShape" xmlns:wpi="http://schemas.microsoft.com/office/word/2010/wordprocessingInk" xmlns:wpg="http://schemas.microsoft.com/office/word/2010/wordprocessingGroup" xmlns:w16se="http://schemas.microsoft.com/office/word/2015/wordml/symex" xmlns:w15="http://schemas.microsoft.com/office/word/2012/wordml" xmlns:w14="http://schemas.microsoft.com/office/word/2010/wordml" xmlns:w="http://schemas.openxmlformats.org/wordprocessingml/2006/main" xmlns:w10="urn:schemas-microsoft-com:office:word" xmlns:wp14="http://schemas.microsoft.com/office/word/2010/wordprocessingDrawing" xmlns:v="urn:schemas-microsoft-com:vml" xmlns:o="urn:schemas-microsoft-com:office:office" xmlns:mc="http://schemas.openxmlformats.org/markup-compatibility/2006" xmlns:cx="http://schemas.microsoft.com/office/drawing/2014/chartex" xmlns:wpc="http://schemas.microsoft.com/office/word/2010/wordprocessingCanvas" xmlns="" val="0"/>
                         </a:ext>
                       </a:extLst>
                     </a:blip>
@@ -10398,19 +10243,7 @@
         <w:rPr>
           <w:color w:val="002060"/>
         </w:rPr>
-        <w:t>.2.1.4</w:t>
-      </w:r>
-      <w:r>
-        <w:rPr>
-          <w:color w:val="002060"/>
-        </w:rPr>
-        <w:t xml:space="preserve"> </w:t>
-      </w:r>
-      <w:r>
-        <w:rPr>
-          <w:color w:val="002060"/>
-        </w:rPr>
-        <w:t>Mis Juegos</w:t>
+        <w:t>.2.1.4Mis Juegos</w:t>
       </w:r>
     </w:p>
     <w:p>
@@ -10438,7 +10271,7 @@
                     <a:blip r:embed="rId99">
                       <a:extLst>
                         <a:ext uri="{28A0092B-C50C-407E-A947-70E740481C1C}">
-                          <a14:useLocalDpi xmlns:a14="http://schemas.microsoft.com/office/drawing/2010/main" val="0"/>
+                          <a14:useLocalDpi xmlns:a14="http://schemas.microsoft.com/office/drawing/2010/main" xmlns:wps="http://schemas.microsoft.com/office/word/2010/wordprocessingShape" xmlns:wpi="http://schemas.microsoft.com/office/word/2010/wordprocessingInk" xmlns:wpg="http://schemas.microsoft.com/office/word/2010/wordprocessingGroup" xmlns:w16se="http://schemas.microsoft.com/office/word/2015/wordml/symex" xmlns:w15="http://schemas.microsoft.com/office/word/2012/wordml" xmlns:w14="http://schemas.microsoft.com/office/word/2010/wordml" xmlns:w="http://schemas.openxmlformats.org/wordprocessingml/2006/main" xmlns:w10="urn:schemas-microsoft-com:office:word" xmlns:wp14="http://schemas.microsoft.com/office/word/2010/wordprocessingDrawing" xmlns:v="urn:schemas-microsoft-com:vml" xmlns:o="urn:schemas-microsoft-com:office:office" xmlns:mc="http://schemas.openxmlformats.org/markup-compatibility/2006" xmlns:cx="http://schemas.microsoft.com/office/drawing/2014/chartex" xmlns:wpc="http://schemas.microsoft.com/office/word/2010/wordprocessingCanvas" xmlns="" val="0"/>
                         </a:ext>
                       </a:extLst>
                     </a:blip>
@@ -10480,19 +10313,7 @@
         <w:rPr>
           <w:color w:val="002060"/>
         </w:rPr>
-        <w:t>.2.1.5</w:t>
-      </w:r>
-      <w:r>
-        <w:rPr>
-          <w:color w:val="002060"/>
-        </w:rPr>
-        <w:t xml:space="preserve"> </w:t>
-      </w:r>
-      <w:r>
-        <w:rPr>
-          <w:color w:val="002060"/>
-        </w:rPr>
-        <w:t>Ficha de Juego</w:t>
+        <w:t>.2.1.5Ficha de Juego</w:t>
       </w:r>
     </w:p>
     <w:p/>
@@ -10521,7 +10342,7 @@
                     <a:blip r:embed="rId100">
                       <a:extLst>
                         <a:ext uri="{28A0092B-C50C-407E-A947-70E740481C1C}">
-                          <a14:useLocalDpi xmlns:a14="http://schemas.microsoft.com/office/drawing/2010/main" val="0"/>
+                          <a14:useLocalDpi xmlns:a14="http://schemas.microsoft.com/office/drawing/2010/main" xmlns:wps="http://schemas.microsoft.com/office/word/2010/wordprocessingShape" xmlns:wpi="http://schemas.microsoft.com/office/word/2010/wordprocessingInk" xmlns:wpg="http://schemas.microsoft.com/office/word/2010/wordprocessingGroup" xmlns:w16se="http://schemas.microsoft.com/office/word/2015/wordml/symex" xmlns:w15="http://schemas.microsoft.com/office/word/2012/wordml" xmlns:w14="http://schemas.microsoft.com/office/word/2010/wordml" xmlns:w="http://schemas.openxmlformats.org/wordprocessingml/2006/main" xmlns:w10="urn:schemas-microsoft-com:office:word" xmlns:wp14="http://schemas.microsoft.com/office/word/2010/wordprocessingDrawing" xmlns:v="urn:schemas-microsoft-com:vml" xmlns:o="urn:schemas-microsoft-com:office:office" xmlns:mc="http://schemas.openxmlformats.org/markup-compatibility/2006" xmlns:cx="http://schemas.microsoft.com/office/drawing/2014/chartex" xmlns:wpc="http://schemas.microsoft.com/office/word/2010/wordprocessingCanvas" xmlns="" val="0"/>
                         </a:ext>
                       </a:extLst>
                     </a:blip>
@@ -10570,7 +10391,7 @@
         </w:rPr>
         <w:lastRenderedPageBreak/>
         <w:drawing>
-          <wp:anchor distT="0" distB="0" distL="114300" distR="114300" simplePos="0" relativeHeight="251777024" behindDoc="1" locked="0" layoutInCell="1" allowOverlap="1" wp14:anchorId="09D24C88" wp14:editId="63CEBE84">
+          <wp:anchor distT="0" distB="0" distL="114300" distR="114300" simplePos="0" relativeHeight="251777024" behindDoc="1" locked="0" layoutInCell="1" allowOverlap="1">
             <wp:simplePos x="0" y="0"/>
             <wp:positionH relativeFrom="column">
               <wp:posOffset>-432435</wp:posOffset>
@@ -10604,7 +10425,7 @@
                     <a:blip r:embed="rId101">
                       <a:extLst>
                         <a:ext uri="{28A0092B-C50C-407E-A947-70E740481C1C}">
-                          <a14:useLocalDpi xmlns:a14="http://schemas.microsoft.com/office/drawing/2010/main" val="0"/>
+                          <a14:useLocalDpi xmlns:a14="http://schemas.microsoft.com/office/drawing/2010/main" xmlns:wps="http://schemas.microsoft.com/office/word/2010/wordprocessingShape" xmlns:wpi="http://schemas.microsoft.com/office/word/2010/wordprocessingInk" xmlns:wpg="http://schemas.microsoft.com/office/word/2010/wordprocessingGroup" xmlns:w16se="http://schemas.microsoft.com/office/word/2015/wordml/symex" xmlns:w15="http://schemas.microsoft.com/office/word/2012/wordml" xmlns:w14="http://schemas.microsoft.com/office/word/2010/wordml" xmlns:w="http://schemas.openxmlformats.org/wordprocessingml/2006/main" xmlns:w10="urn:schemas-microsoft-com:office:word" xmlns:wp14="http://schemas.microsoft.com/office/word/2010/wordprocessingDrawing" xmlns:v="urn:schemas-microsoft-com:vml" xmlns:o="urn:schemas-microsoft-com:office:office" xmlns:mc="http://schemas.openxmlformats.org/markup-compatibility/2006" xmlns:cx="http://schemas.microsoft.com/office/drawing/2014/chartex" xmlns:wpc="http://schemas.microsoft.com/office/word/2010/wordprocessingCanvas" xmlns="" val="0"/>
                         </a:ext>
                       </a:extLst>
                     </a:blip>
@@ -10624,12 +10445,6 @@
                 </pic:pic>
               </a:graphicData>
             </a:graphic>
-            <wp14:sizeRelH relativeFrom="margin">
-              <wp14:pctWidth>0</wp14:pctWidth>
-            </wp14:sizeRelH>
-            <wp14:sizeRelV relativeFrom="margin">
-              <wp14:pctHeight>0</wp14:pctHeight>
-            </wp14:sizeRelV>
           </wp:anchor>
         </w:drawing>
       </w:r>
@@ -10848,13 +10663,828 @@
     </w:p>
     <w:p>
       <w:pPr>
+        <w:rPr>
+          <w:rFonts w:ascii="Arial" w:hAnsi="Arial" w:cs="Arial"/>
+        </w:rPr>
+      </w:pPr>
+    </w:p>
+    <w:p>
+      <w:pPr>
+        <w:pStyle w:val="Ttulo2"/>
+        <w:numPr>
+          <w:ilvl w:val="0"/>
+          <w:numId w:val="15"/>
+        </w:numPr>
+        <w:rPr>
+          <w:color w:val="auto"/>
+          <w:sz w:val="32"/>
+        </w:rPr>
+      </w:pPr>
+      <w:r>
+        <w:rPr>
+          <w:color w:val="auto"/>
+          <w:sz w:val="32"/>
+        </w:rPr>
+        <w:t>Inicio de sesión y creación de nuevas cuentas</w:t>
+      </w:r>
+    </w:p>
+    <w:p>
+      <w:pPr>
+        <w:rPr>
+          <w:rFonts w:ascii="Arial" w:hAnsi="Arial" w:cs="Arial"/>
+        </w:rPr>
+      </w:pPr>
+    </w:p>
+    <w:p>
+      <w:pPr>
+        <w:rPr>
+          <w:rFonts w:ascii="Arial" w:hAnsi="Arial" w:cs="Arial"/>
+        </w:rPr>
+      </w:pPr>
+      <w:r>
+        <w:rPr>
+          <w:rFonts w:ascii="Arial" w:hAnsi="Arial" w:cs="Arial"/>
+        </w:rPr>
+        <w:t xml:space="preserve">A continuación se muestra una captura de pantalla de la página que se encarga del logging por parte del usuario. </w:t>
+      </w:r>
+    </w:p>
+    <w:p>
+      <w:pPr>
+        <w:jc w:val="center"/>
+        <w:rPr>
+          <w:rFonts w:ascii="Arial" w:hAnsi="Arial" w:cs="Arial"/>
+        </w:rPr>
+      </w:pPr>
+      <w:r>
+        <w:rPr>
+          <w:rFonts w:ascii="Arial" w:hAnsi="Arial" w:cs="Arial"/>
+          <w:noProof/>
+          <w:lang w:eastAsia="es-ES"/>
+        </w:rPr>
+        <w:drawing>
+          <wp:inline distT="0" distB="0" distL="0" distR="0">
+            <wp:extent cx="3458441" cy="3619968"/>
+            <wp:effectExtent l="19050" t="0" r="8659" b="0"/>
+            <wp:docPr id="8" name="Imagen 8"/>
+            <wp:cNvGraphicFramePr>
+              <a:graphicFrameLocks xmlns:a="http://schemas.openxmlformats.org/drawingml/2006/main" noChangeAspect="1"/>
+            </wp:cNvGraphicFramePr>
+            <a:graphic xmlns:a="http://schemas.openxmlformats.org/drawingml/2006/main">
+              <a:graphicData uri="http://schemas.openxmlformats.org/drawingml/2006/picture">
+                <pic:pic xmlns:pic="http://schemas.openxmlformats.org/drawingml/2006/picture">
+                  <pic:nvPicPr>
+                    <pic:cNvPr id="0" name="Picture 8"/>
+                    <pic:cNvPicPr>
+                      <a:picLocks noChangeAspect="1" noChangeArrowheads="1"/>
+                    </pic:cNvPicPr>
+                  </pic:nvPicPr>
+                  <pic:blipFill>
+                    <a:blip r:embed="rId102"/>
+                    <a:srcRect/>
+                    <a:stretch>
+                      <a:fillRect/>
+                    </a:stretch>
+                  </pic:blipFill>
+                  <pic:spPr bwMode="auto">
+                    <a:xfrm>
+                      <a:off x="0" y="0"/>
+                      <a:ext cx="3463248" cy="3625000"/>
+                    </a:xfrm>
+                    <a:prstGeom prst="rect">
+                      <a:avLst/>
+                    </a:prstGeom>
+                    <a:noFill/>
+                    <a:ln w="9525">
+                      <a:noFill/>
+                      <a:miter lim="800000"/>
+                      <a:headEnd/>
+                      <a:tailEnd/>
+                    </a:ln>
+                  </pic:spPr>
+                </pic:pic>
+              </a:graphicData>
+            </a:graphic>
+          </wp:inline>
+        </w:drawing>
+      </w:r>
+    </w:p>
+    <w:p>
+      <w:pPr>
+        <w:jc w:val="center"/>
+        <w:rPr>
+          <w:rFonts w:ascii="Arial" w:hAnsi="Arial" w:cs="Arial"/>
+          <w:sz w:val="18"/>
+        </w:rPr>
+      </w:pPr>
+      <w:r>
+        <w:rPr>
+          <w:rFonts w:ascii="Arial" w:hAnsi="Arial" w:cs="Arial"/>
+          <w:sz w:val="18"/>
+        </w:rPr>
+        <w:t>Registro de nuevos usuarios</w:t>
+      </w:r>
+    </w:p>
+    <w:p>
+      <w:pPr>
+        <w:rPr>
+          <w:rFonts w:ascii="Arial" w:hAnsi="Arial" w:cs="Arial"/>
+        </w:rPr>
+      </w:pPr>
+      <w:r>
+        <w:rPr>
+          <w:rFonts w:ascii="Arial" w:hAnsi="Arial" w:cs="Arial"/>
+        </w:rPr>
+        <w:lastRenderedPageBreak/>
+        <w:t xml:space="preserve">Como se puede ver en el apartado “Registrarse” se solicitan una serie de datos al usuario para generar una </w:t>
+      </w:r>
+      <w:r>
+        <w:rPr>
+          <w:rFonts w:ascii="Arial" w:hAnsi="Arial" w:cs="Arial"/>
+        </w:rPr>
+        <w:t xml:space="preserve">nueva </w:t>
+      </w:r>
+      <w:r>
+        <w:rPr>
+          <w:rFonts w:ascii="Arial" w:hAnsi="Arial" w:cs="Arial"/>
+        </w:rPr>
+        <w:t>cuenta</w:t>
+      </w:r>
+      <w:r>
+        <w:rPr>
+          <w:rFonts w:ascii="Arial" w:hAnsi="Arial" w:cs="Arial"/>
+        </w:rPr>
+        <w:t xml:space="preserve"> en el sistema. Una vez enviado, los datos del formulario son </w:t>
+      </w:r>
+      <w:r>
+        <w:rPr>
+          <w:rFonts w:ascii="Arial" w:hAnsi="Arial" w:cs="Arial"/>
+        </w:rPr>
+        <w:t xml:space="preserve"> </w:t>
+      </w:r>
+      <w:r>
+        <w:rPr>
+          <w:rFonts w:ascii="Arial" w:hAnsi="Arial" w:cs="Arial"/>
+        </w:rPr>
+        <w:t>debidamente tratados y si cumplen los valores esperados se procederá a crear la nueva cuenta al usuario.</w:t>
+      </w:r>
+    </w:p>
+    <w:p>
+      <w:pPr>
+        <w:rPr>
+          <w:rFonts w:ascii="Arial" w:hAnsi="Arial" w:cs="Arial"/>
+        </w:rPr>
+      </w:pPr>
+    </w:p>
+    <w:p>
+      <w:pPr>
+        <w:jc w:val="center"/>
+        <w:rPr>
+          <w:rFonts w:ascii="Arial" w:hAnsi="Arial" w:cs="Arial"/>
+          <w:sz w:val="18"/>
+        </w:rPr>
+      </w:pPr>
+      <w:r>
+        <w:rPr>
+          <w:rFonts w:ascii="Arial" w:hAnsi="Arial" w:cs="Arial"/>
+          <w:noProof/>
+          <w:sz w:val="18"/>
+          <w:lang w:eastAsia="es-ES"/>
+        </w:rPr>
+        <w:pict>
+          <v:shape id="_x0000_i1032" type="#_x0000_t75" style="width:411.25pt;height:178.35pt">
+            <v:imagedata r:id="rId103" o:title="Captura02"/>
+          </v:shape>
+        </w:pict>
+      </w:r>
+    </w:p>
+    <w:p>
+      <w:pPr>
+        <w:jc w:val="center"/>
+        <w:rPr>
+          <w:rFonts w:ascii="Arial" w:hAnsi="Arial" w:cs="Arial"/>
+          <w:sz w:val="18"/>
+        </w:rPr>
+      </w:pPr>
+      <w:r>
+        <w:rPr>
+          <w:rFonts w:ascii="Arial" w:hAnsi="Arial" w:cs="Arial"/>
+          <w:sz w:val="18"/>
+        </w:rPr>
+        <w:t>Método utilizado para la creación de la nueva cuenta y su inserción en el sistema</w:t>
+      </w:r>
+    </w:p>
+    <w:p>
+      <w:pPr>
+        <w:rPr>
+          <w:rFonts w:ascii="Arial" w:hAnsi="Arial" w:cs="Arial"/>
+        </w:rPr>
+      </w:pPr>
+    </w:p>
+    <w:p>
+      <w:pPr>
+        <w:rPr>
+          <w:rFonts w:ascii="Arial" w:hAnsi="Arial" w:cs="Arial"/>
+        </w:rPr>
+      </w:pPr>
+      <w:r>
+        <w:rPr>
+          <w:rFonts w:ascii="Arial" w:hAnsi="Arial" w:cs="Arial"/>
+        </w:rPr>
+        <w:t>Si el proceso se ha realizado correctamente, el usuario podrá acceder a la plataforma, en caso contrario se le indicará el error en la misma página de registro ya que esta no necesita ser refrescada en ningún caso (pues el sistema actualiza el estado de la página mediante interacciones AJAX).</w:t>
+      </w:r>
+    </w:p>
+    <w:p>
+      <w:pPr>
+        <w:rPr>
+          <w:rFonts w:ascii="Arial" w:hAnsi="Arial" w:cs="Arial"/>
+        </w:rPr>
+      </w:pPr>
+    </w:p>
+    <w:p>
+      <w:pPr>
+        <w:jc w:val="center"/>
+        <w:rPr>
+          <w:rFonts w:ascii="Arial" w:hAnsi="Arial" w:cs="Arial"/>
+        </w:rPr>
+      </w:pPr>
+      <w:r>
+        <w:rPr>
+          <w:rFonts w:ascii="Arial" w:hAnsi="Arial" w:cs="Arial"/>
+        </w:rPr>
+        <w:pict>
+          <v:shape id="_x0000_i1036" type="#_x0000_t75" style="width:322.35pt;height:175.65pt">
+            <v:imagedata r:id="rId104" o:title="Captura06"/>
+          </v:shape>
+        </w:pict>
+      </w:r>
+    </w:p>
+    <w:p>
+      <w:pPr>
+        <w:jc w:val="center"/>
+        <w:rPr>
+          <w:rFonts w:ascii="Arial" w:hAnsi="Arial" w:cs="Arial"/>
+          <w:sz w:val="18"/>
+        </w:rPr>
+      </w:pPr>
+      <w:r>
+        <w:rPr>
+          <w:rFonts w:ascii="Arial" w:hAnsi="Arial" w:cs="Arial"/>
+          <w:sz w:val="18"/>
+        </w:rPr>
+        <w:t xml:space="preserve">Método utilizado para la </w:t>
+      </w:r>
+      <w:r>
+        <w:rPr>
+          <w:rFonts w:ascii="Arial" w:hAnsi="Arial" w:cs="Arial"/>
+          <w:sz w:val="18"/>
+        </w:rPr>
+        <w:t>validación de los datos de registro</w:t>
+      </w:r>
+    </w:p>
+    <w:p>
+      <w:pPr>
+        <w:jc w:val="center"/>
+        <w:rPr>
+          <w:rFonts w:ascii="Arial" w:hAnsi="Arial" w:cs="Arial"/>
+        </w:rPr>
+      </w:pPr>
+    </w:p>
+    <w:p>
+      <w:pPr>
+        <w:jc w:val="center"/>
+        <w:rPr>
+          <w:rFonts w:ascii="Arial" w:hAnsi="Arial" w:cs="Arial"/>
+        </w:rPr>
+      </w:pPr>
+      <w:r>
+        <w:rPr>
+          <w:rFonts w:ascii="Arial" w:hAnsi="Arial" w:cs="Arial"/>
+        </w:rPr>
+        <w:lastRenderedPageBreak/>
+        <w:pict>
+          <v:shape id="_x0000_i1033" type="#_x0000_t75" style="width:217.1pt;height:254.75pt">
+            <v:imagedata r:id="rId105" o:title="Captura03"/>
+          </v:shape>
+        </w:pict>
+      </w:r>
+    </w:p>
+    <w:p>
+      <w:pPr>
+        <w:jc w:val="center"/>
+        <w:rPr>
+          <w:rFonts w:ascii="Arial" w:hAnsi="Arial" w:cs="Arial"/>
+          <w:sz w:val="18"/>
+        </w:rPr>
+      </w:pPr>
+      <w:r>
+        <w:rPr>
+          <w:rFonts w:ascii="Arial" w:hAnsi="Arial" w:cs="Arial"/>
+          <w:sz w:val="18"/>
+        </w:rPr>
+        <w:t>El sistema notifica al usuario que el nickname que ha introducido ya está en uso mediante llamadas AJAX sin necesidad de actualizar la página</w:t>
+      </w:r>
+      <w:r>
+        <w:rPr>
+          <w:rFonts w:ascii="Arial" w:hAnsi="Arial" w:cs="Arial"/>
+          <w:sz w:val="18"/>
+        </w:rPr>
+        <w:t>.</w:t>
+      </w:r>
+    </w:p>
+    <w:p>
+      <w:pPr>
+        <w:jc w:val="center"/>
+        <w:rPr>
+          <w:rFonts w:ascii="Arial" w:hAnsi="Arial" w:cs="Arial"/>
+          <w:sz w:val="18"/>
+        </w:rPr>
+      </w:pPr>
+    </w:p>
+    <w:p>
+      <w:pPr>
         <w:pStyle w:val="Ttulo1"/>
         <w:rPr>
+          <w:rFonts w:ascii="Arial" w:eastAsiaTheme="minorHAnsi" w:hAnsi="Arial" w:cs="Arial"/>
+          <w:b w:val="0"/>
+          <w:bCs w:val="0"/>
+          <w:color w:val="auto"/>
+          <w:sz w:val="22"/>
+          <w:szCs w:val="22"/>
+        </w:rPr>
+      </w:pPr>
+      <w:bookmarkStart w:id="48" w:name="_Toc100835704"/>
+      <w:r>
+        <w:rPr>
+          <w:rFonts w:ascii="Arial" w:eastAsiaTheme="minorHAnsi" w:hAnsi="Arial" w:cs="Arial"/>
+          <w:b w:val="0"/>
+          <w:bCs w:val="0"/>
+          <w:color w:val="auto"/>
+          <w:sz w:val="22"/>
+          <w:szCs w:val="22"/>
+        </w:rPr>
+        <w:t>En caso de que el usuario ya esté registrado</w:t>
+      </w:r>
+      <w:r>
+        <w:rPr>
+          <w:rFonts w:ascii="Arial" w:eastAsiaTheme="minorHAnsi" w:hAnsi="Arial" w:cs="Arial"/>
+          <w:b w:val="0"/>
+          <w:bCs w:val="0"/>
+          <w:color w:val="auto"/>
+          <w:sz w:val="22"/>
+          <w:szCs w:val="22"/>
+        </w:rPr>
+        <w:t xml:space="preserve"> en el sistema procederá a iniciar sesión, para ello </w:t>
+      </w:r>
+      <w:r>
+        <w:rPr>
+          <w:rFonts w:ascii="Arial" w:eastAsiaTheme="minorHAnsi" w:hAnsi="Arial" w:cs="Arial"/>
+          <w:b w:val="0"/>
+          <w:bCs w:val="0"/>
+          <w:color w:val="auto"/>
+          <w:sz w:val="22"/>
+          <w:szCs w:val="22"/>
+        </w:rPr>
+        <w:t>entrará</w:t>
+      </w:r>
+      <w:r>
+        <w:rPr>
+          <w:rFonts w:ascii="Arial" w:eastAsiaTheme="minorHAnsi" w:hAnsi="Arial" w:cs="Arial"/>
+          <w:b w:val="0"/>
+          <w:bCs w:val="0"/>
+          <w:color w:val="auto"/>
+          <w:sz w:val="22"/>
+          <w:szCs w:val="22"/>
+        </w:rPr>
+        <w:t xml:space="preserve"> en el apartado de “Iniciar sesión” que se encuentra en la misma página de inicio. </w:t>
+      </w:r>
+    </w:p>
+    <w:p>
+      <w:pPr>
+        <w:pStyle w:val="Ttulo1"/>
+        <w:jc w:val="center"/>
+        <w:rPr>
+          <w:rFonts w:ascii="Bahnschrift Light SemiCondensed" w:hAnsi="Bahnschrift Light SemiCondensed"/>
+          <w:color w:val="002060"/>
+          <w:sz w:val="96"/>
+        </w:rPr>
+      </w:pPr>
+      <w:r>
+        <w:rPr>
+          <w:rFonts w:ascii="Arial" w:eastAsiaTheme="minorHAnsi" w:hAnsi="Arial" w:cs="Arial"/>
+          <w:b w:val="0"/>
+          <w:bCs w:val="0"/>
+          <w:noProof/>
+          <w:color w:val="auto"/>
+          <w:sz w:val="22"/>
+          <w:szCs w:val="22"/>
+          <w:lang w:eastAsia="es-ES"/>
+        </w:rPr>
+        <w:pict>
+          <v:shape id="_x0000_i1034" type="#_x0000_t75" style="width:262.35pt;height:213.8pt">
+            <v:imagedata r:id="rId106" o:title="Captura04"/>
+          </v:shape>
+        </w:pict>
+      </w:r>
+    </w:p>
+    <w:p>
+      <w:pPr>
+        <w:jc w:val="center"/>
+        <w:rPr>
+          <w:rFonts w:ascii="Arial" w:hAnsi="Arial" w:cs="Arial"/>
+          <w:sz w:val="18"/>
+        </w:rPr>
+      </w:pPr>
+      <w:r>
+        <w:rPr>
+          <w:rFonts w:ascii="Arial" w:hAnsi="Arial" w:cs="Arial"/>
+          <w:sz w:val="18"/>
+        </w:rPr>
+        <w:t>Inicio de sesión</w:t>
+      </w:r>
+    </w:p>
+    <w:p>
+      <w:pPr>
+        <w:rPr>
+          <w:rFonts w:ascii="Arial" w:hAnsi="Arial" w:cs="Arial"/>
+        </w:rPr>
+      </w:pPr>
+    </w:p>
+    <w:p>
+      <w:pPr>
+        <w:rPr>
+          <w:rFonts w:ascii="Arial" w:hAnsi="Arial" w:cs="Arial"/>
+        </w:rPr>
+      </w:pPr>
+    </w:p>
+    <w:p>
+      <w:pPr>
+        <w:rPr>
+          <w:rFonts w:ascii="Arial" w:hAnsi="Arial" w:cs="Arial"/>
+          <w:b/>
+          <w:bCs/>
+          <w:noProof/>
+          <w:lang w:eastAsia="es-ES"/>
+        </w:rPr>
+      </w:pPr>
+      <w:r>
+        <w:rPr>
+          <w:rFonts w:ascii="Arial" w:hAnsi="Arial" w:cs="Arial"/>
+        </w:rPr>
+        <w:lastRenderedPageBreak/>
+        <w:t>Si el proceso se ha realizado correctamente, el usuario podrá acceder a la plataforma con su us</w:t>
+      </w:r>
+      <w:r>
+        <w:rPr>
+          <w:rFonts w:ascii="Arial" w:hAnsi="Arial" w:cs="Arial"/>
+        </w:rPr>
+        <w:t>u</w:t>
+      </w:r>
+      <w:r>
+        <w:rPr>
+          <w:rFonts w:ascii="Arial" w:hAnsi="Arial" w:cs="Arial"/>
+        </w:rPr>
+        <w:t>ario.</w:t>
+      </w:r>
+      <w:r>
+        <w:rPr>
+          <w:rFonts w:ascii="Arial" w:hAnsi="Arial" w:cs="Arial"/>
+        </w:rPr>
+        <w:t xml:space="preserve"> </w:t>
+      </w:r>
+      <w:r>
+        <w:rPr>
+          <w:rFonts w:ascii="Arial" w:hAnsi="Arial" w:cs="Arial"/>
+        </w:rPr>
+        <w:t>En</w:t>
+      </w:r>
+      <w:r>
+        <w:rPr>
+          <w:rFonts w:ascii="Arial" w:hAnsi="Arial" w:cs="Arial"/>
+        </w:rPr>
+        <w:t xml:space="preserve"> caso de que los datos del logging (nickname y password) introducidos por el usuario sean incorrectos, el sistema le informará de ello.</w:t>
+      </w:r>
+      <w:r>
+        <w:rPr>
+          <w:rFonts w:ascii="Arial" w:hAnsi="Arial" w:cs="Arial"/>
+          <w:b/>
+          <w:bCs/>
+          <w:noProof/>
+          <w:lang w:eastAsia="es-ES"/>
+        </w:rPr>
+        <w:t xml:space="preserve"> </w:t>
+      </w:r>
+    </w:p>
+    <w:p>
+      <w:pPr>
+        <w:jc w:val="center"/>
+        <w:rPr>
+          <w:rFonts w:ascii="Arial" w:hAnsi="Arial" w:cs="Arial"/>
+          <w:b/>
+          <w:bCs/>
+          <w:noProof/>
+          <w:lang w:eastAsia="es-ES"/>
+        </w:rPr>
+      </w:pPr>
+      <w:r>
+        <w:rPr>
+          <w:rFonts w:ascii="Arial" w:hAnsi="Arial" w:cs="Arial"/>
+          <w:b/>
+          <w:bCs/>
+          <w:noProof/>
+          <w:lang w:eastAsia="es-ES"/>
+        </w:rPr>
+        <w:pict>
+          <v:shape id="_x0000_i1035" type="#_x0000_t75" style="width:273.25pt;height:267.8pt">
+            <v:imagedata r:id="rId107" o:title="Captura05"/>
+          </v:shape>
+        </w:pict>
+      </w:r>
+    </w:p>
+    <w:p>
+      <w:pPr>
+        <w:jc w:val="center"/>
+        <w:rPr>
+          <w:rFonts w:ascii="Arial" w:hAnsi="Arial" w:cs="Arial"/>
+          <w:sz w:val="18"/>
+        </w:rPr>
+      </w:pPr>
+      <w:r>
+        <w:rPr>
+          <w:rFonts w:ascii="Arial" w:hAnsi="Arial" w:cs="Arial"/>
+          <w:sz w:val="18"/>
+        </w:rPr>
+        <w:t>Datos incorrectos</w:t>
+      </w:r>
+    </w:p>
+    <w:p>
+      <w:pPr>
+        <w:jc w:val="center"/>
+        <w:rPr>
+          <w:rFonts w:ascii="Arial" w:hAnsi="Arial" w:cs="Arial"/>
+        </w:rPr>
+      </w:pPr>
+    </w:p>
+    <w:p>
+      <w:pPr>
+        <w:rPr>
+          <w:rFonts w:ascii="Arial" w:hAnsi="Arial" w:cs="Arial"/>
+        </w:rPr>
+      </w:pPr>
+      <w:r>
+        <w:rPr>
+          <w:rFonts w:ascii="Arial" w:hAnsi="Arial" w:cs="Arial"/>
+        </w:rPr>
+        <w:t>Tanto para el registro de nuevos usuarios como para el inicio de sesión de los que están ya registrados el sistema consulta la tabla “Usuarios” de la BBDD del proyecto.</w:t>
+      </w:r>
+    </w:p>
+    <w:p>
+      <w:pPr>
+        <w:pStyle w:val="Ttulo1"/>
+        <w:jc w:val="center"/>
+        <w:rPr>
+          <w:rFonts w:ascii="Bahnschrift Light SemiCondensed" w:hAnsi="Bahnschrift Light SemiCondensed"/>
+          <w:color w:val="002060"/>
+          <w:sz w:val="96"/>
+        </w:rPr>
+      </w:pPr>
+      <w:r>
+        <w:rPr>
+          <w:rFonts w:ascii="Bahnschrift Light SemiCondensed" w:hAnsi="Bahnschrift Light SemiCondensed"/>
+          <w:color w:val="002060"/>
+          <w:sz w:val="96"/>
+        </w:rPr>
+        <w:pict>
+          <v:shape id="_x0000_i1037" type="#_x0000_t75" style="width:351.8pt;height:85.65pt">
+            <v:imagedata r:id="rId108" o:title="Captura07"/>
+          </v:shape>
+        </w:pict>
+      </w:r>
+    </w:p>
+    <w:p>
+      <w:pPr>
+        <w:jc w:val="center"/>
+        <w:rPr>
+          <w:sz w:val="18"/>
+        </w:rPr>
+      </w:pPr>
+      <w:r>
+        <w:rPr>
+          <w:sz w:val="18"/>
+        </w:rPr>
+        <w:t>Ejemplo de usuarios registrados en la tabla de “Usuarios”</w:t>
+      </w:r>
+    </w:p>
+    <w:p>
+      <w:pPr>
+        <w:jc w:val="center"/>
+        <w:rPr>
+          <w:sz w:val="18"/>
+        </w:rPr>
+      </w:pPr>
+    </w:p>
+    <w:p>
+      <w:pPr>
+        <w:jc w:val="center"/>
+        <w:rPr>
+          <w:sz w:val="18"/>
+        </w:rPr>
+      </w:pPr>
+    </w:p>
+    <w:p>
+      <w:pPr>
+        <w:jc w:val="center"/>
+        <w:rPr>
+          <w:sz w:val="18"/>
+        </w:rPr>
+      </w:pPr>
+    </w:p>
+    <w:p>
+      <w:pPr>
+        <w:jc w:val="center"/>
+        <w:rPr>
+          <w:sz w:val="18"/>
+        </w:rPr>
+      </w:pPr>
+    </w:p>
+    <w:p>
+      <w:pPr>
+        <w:jc w:val="center"/>
+        <w:rPr>
+          <w:sz w:val="18"/>
+        </w:rPr>
+      </w:pPr>
+    </w:p>
+    <w:p>
+      <w:pPr>
+        <w:jc w:val="center"/>
+        <w:rPr>
+          <w:sz w:val="18"/>
+        </w:rPr>
+      </w:pPr>
+    </w:p>
+    <w:p>
+      <w:pPr>
+        <w:jc w:val="center"/>
+        <w:rPr>
+          <w:sz w:val="18"/>
+        </w:rPr>
+      </w:pPr>
+    </w:p>
+    <w:p>
+      <w:pPr>
+        <w:pStyle w:val="Ttulo2"/>
+        <w:numPr>
+          <w:ilvl w:val="0"/>
+          <w:numId w:val="15"/>
+        </w:numPr>
+        <w:rPr>
+          <w:color w:val="auto"/>
+          <w:sz w:val="32"/>
+        </w:rPr>
+      </w:pPr>
+      <w:r>
+        <w:rPr>
+          <w:color w:val="auto"/>
+          <w:sz w:val="32"/>
+        </w:rPr>
+        <w:lastRenderedPageBreak/>
+        <w:t>Cerrar sesión</w:t>
+      </w:r>
+    </w:p>
+    <w:p/>
+    <w:p>
+      <w:pPr>
+        <w:rPr>
+          <w:rFonts w:ascii="Arial" w:hAnsi="Arial" w:cs="Arial"/>
+        </w:rPr>
+      </w:pPr>
+      <w:r>
+        <w:rPr>
+          <w:rFonts w:ascii="Arial" w:hAnsi="Arial" w:cs="Arial"/>
+        </w:rPr>
+        <w:t>Una vez que el usuario se encuentra en el sistema podrá salir del mismo sin riesgo de perder datos siempre que cierre sesión. Para ello, se le facilita en  un menú desplegable una serie de opciones entre las que se encuentra el cierre de sesión.</w:t>
+      </w:r>
+    </w:p>
+    <w:p>
+      <w:pPr>
+        <w:jc w:val="center"/>
+        <w:rPr>
+          <w:rFonts w:ascii="Arial" w:hAnsi="Arial" w:cs="Arial"/>
+        </w:rPr>
+      </w:pPr>
+      <w:r>
+        <w:rPr>
+          <w:rFonts w:ascii="Arial" w:hAnsi="Arial" w:cs="Arial"/>
+        </w:rPr>
+        <w:pict>
+          <v:shape id="_x0000_i1038" type="#_x0000_t75" style="width:137.45pt;height:228.55pt">
+            <v:imagedata r:id="rId109" o:title="Captura09"/>
+          </v:shape>
+        </w:pict>
+      </w:r>
+    </w:p>
+    <w:p>
+      <w:pPr>
+        <w:jc w:val="center"/>
+        <w:rPr>
+          <w:rFonts w:ascii="Arial" w:hAnsi="Arial" w:cs="Arial"/>
+          <w:sz w:val="18"/>
+        </w:rPr>
+      </w:pPr>
+      <w:r>
+        <w:rPr>
+          <w:rFonts w:ascii="Arial" w:hAnsi="Arial" w:cs="Arial"/>
+          <w:sz w:val="18"/>
+        </w:rPr>
+        <w:t>Menú desplegable del usuario “Josian”</w:t>
+      </w:r>
+    </w:p>
+    <w:p>
+      <w:pPr>
+        <w:rPr>
+          <w:rFonts w:ascii="Arial" w:hAnsi="Arial" w:cs="Arial"/>
+        </w:rPr>
+      </w:pPr>
+      <w:r>
+        <w:rPr>
+          <w:rFonts w:ascii="Arial" w:hAnsi="Arial" w:cs="Arial"/>
+        </w:rPr>
+        <w:t>Cuando el usuario hace clic en esta opción se llama a la misma página que muestra las opciones para el logging del usuario sólo que esta vez el sistema le envía un parámetro indicando que se trata de un cierre de sesión por parte del usuario.</w:t>
+      </w:r>
+    </w:p>
+    <w:p>
+      <w:pPr>
+        <w:jc w:val="center"/>
+        <w:rPr>
+          <w:sz w:val="18"/>
+        </w:rPr>
+      </w:pPr>
+      <w:r>
+        <w:rPr>
+          <w:sz w:val="18"/>
+        </w:rPr>
+        <w:pict>
+          <v:shape id="_x0000_i1039" type="#_x0000_t75" style="width:200.75pt;height:256.35pt">
+            <v:imagedata r:id="rId110" o:title="Captura08"/>
+          </v:shape>
+        </w:pict>
+      </w:r>
+    </w:p>
+    <w:p>
+      <w:pPr>
+        <w:jc w:val="center"/>
+        <w:rPr>
+          <w:sz w:val="18"/>
+        </w:rPr>
+      </w:pPr>
+      <w:r>
+        <w:rPr>
+          <w:sz w:val="18"/>
+        </w:rPr>
+        <w:t>Sesión cerrada con éxito</w:t>
+      </w:r>
+    </w:p>
+    <w:p>
+      <w:pPr>
+        <w:jc w:val="center"/>
+        <w:rPr>
+          <w:sz w:val="18"/>
+        </w:rPr>
+      </w:pPr>
+      <w:r>
+        <w:rPr>
+          <w:sz w:val="18"/>
+        </w:rPr>
+        <w:lastRenderedPageBreak/>
+        <w:pict>
+          <v:shape id="_x0000_i1040" type="#_x0000_t75" style="width:452.2pt;height:98.2pt">
+            <v:imagedata r:id="rId111" o:title="Captura10"/>
+          </v:shape>
+        </w:pict>
+      </w:r>
+    </w:p>
+    <w:p>
+      <w:pPr>
+        <w:jc w:val="center"/>
+        <w:rPr>
+          <w:sz w:val="18"/>
+        </w:rPr>
+      </w:pPr>
+      <w:r>
+        <w:rPr>
+          <w:sz w:val="18"/>
+        </w:rPr>
+        <w:t>Código necesario para mostrar el mensaje correspondiente al usuario</w:t>
+      </w:r>
+    </w:p>
+    <w:p>
+      <w:pPr>
+        <w:pStyle w:val="Ttulo1"/>
+        <w:rPr>
           <w:rStyle w:val="TtuloCar"/>
           <w:color w:val="002060"/>
         </w:rPr>
       </w:pPr>
-      <w:bookmarkStart w:id="48" w:name="_Toc100835704"/>
       <w:r>
         <w:rPr>
           <w:rFonts w:ascii="Bahnschrift Light SemiCondensed" w:hAnsi="Bahnschrift Light SemiCondensed"/>
@@ -10912,7 +11542,7 @@
       <w:tblPr>
         <w:tblStyle w:val="Tablaconcuadrcula"/>
         <w:tblW w:w="8613" w:type="dxa"/>
-        <w:tblLook w:val="04A0" w:firstRow="1" w:lastRow="0" w:firstColumn="1" w:lastColumn="0" w:noHBand="0" w:noVBand="1"/>
+        <w:tblLook w:val="04A0"/>
       </w:tblPr>
       <w:tblGrid>
         <w:gridCol w:w="2093"/>
@@ -11097,12 +11727,6 @@
             </w:pPr>
             <w:r>
               <w:rPr>
-                <w:rFonts w:cstheme="minorHAnsi"/>
-              </w:rPr>
-              <w:t xml:space="preserve"> </w:t>
-            </w:r>
-            <w:r>
-              <w:rPr>
                 <w:rFonts w:ascii="Bahnschrift SemiLight SemiConde" w:hAnsi="Bahnschrift SemiLight SemiConde"/>
                 <w:sz w:val="24"/>
                 <w:szCs w:val="28"/>
@@ -11517,16 +12141,7 @@
                 <w:sz w:val="24"/>
                 <w:szCs w:val="28"/>
               </w:rPr>
-              <w:t xml:space="preserve">Se accede a la ficha de cada videojuego para comprobar que </w:t>
-            </w:r>
-            <w:r>
-              <w:rPr>
-                <w:rFonts w:ascii="Bahnschrift SemiLight SemiConde" w:hAnsi="Bahnschrift SemiLight SemiConde"/>
-                <w:sz w:val="24"/>
-                <w:szCs w:val="28"/>
-              </w:rPr>
-              <w:lastRenderedPageBreak/>
-              <w:t>la disposición de los elementos y su contenido es el adecuado.</w:t>
+              <w:t>Se accede a la ficha de cada videojuego para comprobar que la disposición de los elementos y su contenido es el adecuado.</w:t>
             </w:r>
           </w:p>
         </w:tc>
@@ -11548,17 +12163,7 @@
                 <w:sz w:val="24"/>
                 <w:szCs w:val="28"/>
               </w:rPr>
-              <w:lastRenderedPageBreak/>
-              <w:t xml:space="preserve">Las fichas presentan la disposición deseada y el contenido es el </w:t>
-            </w:r>
-            <w:r>
-              <w:rPr>
-                <w:rFonts w:ascii="Bahnschrift SemiLight SemiConde" w:hAnsi="Bahnschrift SemiLight SemiConde"/>
-                <w:sz w:val="24"/>
-                <w:szCs w:val="28"/>
-              </w:rPr>
-              <w:lastRenderedPageBreak/>
-              <w:t>correcto.</w:t>
+              <w:t>Las fichas presentan la disposición deseada y el contenido es el correcto.</w:t>
             </w:r>
           </w:p>
         </w:tc>
@@ -11636,7 +12241,6 @@
                 <w:sz w:val="24"/>
                 <w:szCs w:val="28"/>
               </w:rPr>
-              <w:lastRenderedPageBreak/>
               <w:t>RF-05</w:t>
             </w:r>
           </w:p>
@@ -11687,7 +12291,16 @@
                 <w:sz w:val="24"/>
                 <w:szCs w:val="28"/>
               </w:rPr>
-              <w:t xml:space="preserve"> y si el resultado de esta operación se almacena correctamente</w:t>
+              <w:t xml:space="preserve"> y si el resultado de esta </w:t>
+            </w:r>
+            <w:r>
+              <w:rPr>
+                <w:rFonts w:ascii="Bahnschrift SemiLight SemiConde" w:hAnsi="Bahnschrift SemiLight SemiConde"/>
+                <w:sz w:val="24"/>
+                <w:szCs w:val="28"/>
+              </w:rPr>
+              <w:lastRenderedPageBreak/>
+              <w:t>operación se almacena correctamente</w:t>
             </w:r>
             <w:r>
               <w:rPr>
@@ -11717,7 +12330,17 @@
                 <w:sz w:val="24"/>
                 <w:szCs w:val="28"/>
               </w:rPr>
-              <w:t>Cada usuario puede adquirir nuevos videojuegos. Los datos pertinentes son almacenados en la BBDD de forma correcta. Los usuarios pueden acceder a los videojuegos adquiridos mediante el apartado correspondiente.</w:t>
+              <w:lastRenderedPageBreak/>
+              <w:t xml:space="preserve">Cada usuario puede adquirir nuevos videojuegos. Los datos pertinentes son almacenados en la </w:t>
+            </w:r>
+            <w:r>
+              <w:rPr>
+                <w:rFonts w:ascii="Bahnschrift SemiLight SemiConde" w:hAnsi="Bahnschrift SemiLight SemiConde"/>
+                <w:sz w:val="24"/>
+                <w:szCs w:val="28"/>
+              </w:rPr>
+              <w:lastRenderedPageBreak/>
+              <w:t>BBDD de forma correcta. Los usuarios pueden acceder a los videojuegos adquiridos mediante el apartado correspondiente.</w:t>
             </w:r>
           </w:p>
         </w:tc>
@@ -11815,6 +12438,7 @@
                 <w:sz w:val="24"/>
                 <w:szCs w:val="28"/>
               </w:rPr>
+              <w:lastRenderedPageBreak/>
               <w:t>RF-06</w:t>
             </w:r>
           </w:p>
@@ -12337,16 +12961,7 @@
                 <w:sz w:val="24"/>
                 <w:szCs w:val="28"/>
               </w:rPr>
-              <w:t xml:space="preserve">y que estas se integren de </w:t>
-            </w:r>
-            <w:r>
-              <w:rPr>
-                <w:rFonts w:ascii="Bahnschrift SemiLight SemiConde" w:hAnsi="Bahnschrift SemiLight SemiConde"/>
-                <w:sz w:val="24"/>
-                <w:szCs w:val="28"/>
-              </w:rPr>
-              <w:lastRenderedPageBreak/>
-              <w:t>forma eficiente en el sistema creando una cuenta de usuario de prueba.</w:t>
+              <w:t>y que estas se integren de forma eficiente en el sistema creando una cuenta de usuario de prueba.</w:t>
             </w:r>
           </w:p>
         </w:tc>
@@ -12368,7 +12983,6 @@
                 <w:sz w:val="24"/>
                 <w:szCs w:val="28"/>
               </w:rPr>
-              <w:lastRenderedPageBreak/>
               <w:t xml:space="preserve">La cuenta se crea correctamente. </w:t>
             </w:r>
             <w:r>
@@ -12393,16 +13007,7 @@
                 <w:sz w:val="24"/>
                 <w:szCs w:val="28"/>
               </w:rPr>
-              <w:t xml:space="preserve">ón se almacena en la BBDD </w:t>
-            </w:r>
-            <w:r>
-              <w:rPr>
-                <w:rFonts w:ascii="Bahnschrift SemiLight SemiConde" w:hAnsi="Bahnschrift SemiLight SemiConde"/>
-                <w:sz w:val="24"/>
-                <w:szCs w:val="28"/>
-              </w:rPr>
-              <w:lastRenderedPageBreak/>
-              <w:t>como se estableció</w:t>
+              <w:t>ón se almacena en la BBDD como se estableció</w:t>
             </w:r>
             <w:r>
               <w:rPr>
@@ -12499,7 +13104,6 @@
                 <w:sz w:val="24"/>
                 <w:szCs w:val="28"/>
               </w:rPr>
-              <w:lastRenderedPageBreak/>
               <w:t>RF-10</w:t>
             </w:r>
           </w:p>
@@ -12654,6 +13258,7 @@
                 <w:sz w:val="24"/>
                 <w:szCs w:val="28"/>
               </w:rPr>
+              <w:lastRenderedPageBreak/>
               <w:t>(Recordar contraseña usuario)</w:t>
             </w:r>
           </w:p>
@@ -12676,7 +13281,17 @@
                 <w:sz w:val="24"/>
                 <w:szCs w:val="28"/>
               </w:rPr>
-              <w:t>Se comprueba que la plataforma web permita modificar la contraseña</w:t>
+              <w:lastRenderedPageBreak/>
+              <w:t xml:space="preserve">Se comprueba que la </w:t>
+            </w:r>
+            <w:r>
+              <w:rPr>
+                <w:rFonts w:ascii="Bahnschrift SemiLight SemiConde" w:hAnsi="Bahnschrift SemiLight SemiConde"/>
+                <w:sz w:val="24"/>
+                <w:szCs w:val="28"/>
+              </w:rPr>
+              <w:lastRenderedPageBreak/>
+              <w:t>plataforma web permita modificar la contraseña</w:t>
             </w:r>
             <w:r>
               <w:rPr>
@@ -12714,7 +13329,17 @@
                 <w:sz w:val="24"/>
                 <w:szCs w:val="28"/>
               </w:rPr>
-              <w:t>La contraseña se resetea y se actualiza con los nuevos datos de forma correcta.</w:t>
+              <w:lastRenderedPageBreak/>
+              <w:t xml:space="preserve">La contraseña se </w:t>
+            </w:r>
+            <w:r>
+              <w:rPr>
+                <w:rFonts w:ascii="Bahnschrift SemiLight SemiConde" w:hAnsi="Bahnschrift SemiLight SemiConde"/>
+                <w:sz w:val="24"/>
+                <w:szCs w:val="28"/>
+              </w:rPr>
+              <w:lastRenderedPageBreak/>
+              <w:t>resetea y se actualiza con los nuevos datos de forma correcta.</w:t>
             </w:r>
           </w:p>
         </w:tc>
@@ -12794,6 +13419,7 @@
                 <w:sz w:val="24"/>
                 <w:szCs w:val="28"/>
               </w:rPr>
+              <w:lastRenderedPageBreak/>
               <w:t>RF-12</w:t>
             </w:r>
           </w:p>
@@ -13042,7 +13668,6 @@
           <w:color w:val="002060"/>
           <w:sz w:val="96"/>
         </w:rPr>
-        <w:lastRenderedPageBreak/>
         <w:t>7</w:t>
       </w:r>
       <w:r>
@@ -13128,6 +13753,7 @@
           <w:color w:val="002060"/>
           <w:sz w:val="96"/>
         </w:rPr>
+        <w:lastRenderedPageBreak/>
         <w:t>8</w:t>
       </w:r>
       <w:r>
@@ -13308,7 +13934,7 @@
       </w:pPr>
     </w:p>
     <w:sectPr>
-      <w:footerReference w:type="default" r:id="rId102"/>
+      <w:footerReference w:type="default" r:id="rId112"/>
       <w:pgSz w:w="11906" w:h="16838"/>
       <w:pgMar w:top="1417" w:right="1701" w:bottom="1417" w:left="1701" w:header="567" w:footer="708" w:gutter="0"/>
       <w:cols w:space="708"/>
@@ -13320,8 +13946,8 @@
 </file>
 
 <file path=word/endnotes.xml><?xml version="1.0" encoding="utf-8"?>
-<w:endnotes xmlns:wpc="http://schemas.microsoft.com/office/word/2010/wordprocessingCanvas" xmlns:cx="http://schemas.microsoft.com/office/drawing/2014/chartex" xmlns:mc="http://schemas.openxmlformats.org/markup-compatibility/2006" xmlns:o="urn:schemas-microsoft-com:office:office" xmlns:r="http://schemas.openxmlformats.org/officeDocument/2006/relationships" xmlns:m="http://schemas.openxmlformats.org/officeDocument/2006/math" xmlns:v="urn:schemas-microsoft-com:vml" xmlns:wp14="http://schemas.microsoft.com/office/word/2010/wordprocessingDrawing" xmlns:wp="http://schemas.openxmlformats.org/drawingml/2006/wordprocessingDrawing" xmlns:w10="urn:schemas-microsoft-com:office:word" xmlns:w="http://schemas.openxmlformats.org/wordprocessingml/2006/main" xmlns:w14="http://schemas.microsoft.com/office/word/2010/wordml" xmlns:w15="http://schemas.microsoft.com/office/word/2012/wordml" xmlns:w16se="http://schemas.microsoft.com/office/word/2015/wordml/symex" xmlns:wpg="http://schemas.microsoft.com/office/word/2010/wordprocessingGroup" xmlns:wpi="http://schemas.microsoft.com/office/word/2010/wordprocessingInk" xmlns:wne="http://schemas.microsoft.com/office/word/2006/wordml" xmlns:wps="http://schemas.microsoft.com/office/word/2010/wordprocessingShape" mc:Ignorable="w14 w15 w16se wp14">
-  <w:endnote w:type="separator" w:id="-1">
+<w:endnotes xmlns:ve="http://schemas.openxmlformats.org/markup-compatibility/2006" xmlns:o="urn:schemas-microsoft-com:office:office" xmlns:r="http://schemas.openxmlformats.org/officeDocument/2006/relationships" xmlns:m="http://schemas.openxmlformats.org/officeDocument/2006/math" xmlns:v="urn:schemas-microsoft-com:vml" xmlns:wp="http://schemas.openxmlformats.org/drawingml/2006/wordprocessingDrawing" xmlns:w10="urn:schemas-microsoft-com:office:word" xmlns:w="http://schemas.openxmlformats.org/wordprocessingml/2006/main" xmlns:wne="http://schemas.microsoft.com/office/word/2006/wordml">
+  <w:endnote w:type="separator" w:id="0">
     <w:p>
       <w:pPr>
         <w:spacing w:after="0" w:line="240" w:lineRule="auto"/>
@@ -13331,7 +13957,7 @@
       </w:r>
     </w:p>
   </w:endnote>
-  <w:endnote w:type="continuationSeparator" w:id="0">
+  <w:endnote w:type="continuationSeparator" w:id="1">
     <w:p>
       <w:pPr>
         <w:spacing w:after="0" w:line="240" w:lineRule="auto"/>
@@ -13345,7 +13971,7 @@
 </file>
 
 <file path=word/footer1.xml><?xml version="1.0" encoding="utf-8"?>
-<w:ftr xmlns:wpc="http://schemas.microsoft.com/office/word/2010/wordprocessingCanvas" xmlns:cx="http://schemas.microsoft.com/office/drawing/2014/chartex" xmlns:mc="http://schemas.openxmlformats.org/markup-compatibility/2006" xmlns:o="urn:schemas-microsoft-com:office:office" xmlns:r="http://schemas.openxmlformats.org/officeDocument/2006/relationships" xmlns:m="http://schemas.openxmlformats.org/officeDocument/2006/math" xmlns:v="urn:schemas-microsoft-com:vml" xmlns:wp14="http://schemas.microsoft.com/office/word/2010/wordprocessingDrawing" xmlns:wp="http://schemas.openxmlformats.org/drawingml/2006/wordprocessingDrawing" xmlns:w10="urn:schemas-microsoft-com:office:word" xmlns:w="http://schemas.openxmlformats.org/wordprocessingml/2006/main" xmlns:w14="http://schemas.microsoft.com/office/word/2010/wordml" xmlns:w15="http://schemas.microsoft.com/office/word/2012/wordml" xmlns:w16se="http://schemas.microsoft.com/office/word/2015/wordml/symex" xmlns:wpg="http://schemas.microsoft.com/office/word/2010/wordprocessingGroup" xmlns:wpi="http://schemas.microsoft.com/office/word/2010/wordprocessingInk" xmlns:wne="http://schemas.microsoft.com/office/word/2006/wordml" xmlns:wps="http://schemas.microsoft.com/office/word/2010/wordprocessingShape" mc:Ignorable="w14 w15 w16se wp14">
+<w:ftr xmlns:ve="http://schemas.openxmlformats.org/markup-compatibility/2006" xmlns:o="urn:schemas-microsoft-com:office:office" xmlns:r="http://schemas.openxmlformats.org/officeDocument/2006/relationships" xmlns:m="http://schemas.openxmlformats.org/officeDocument/2006/math" xmlns:v="urn:schemas-microsoft-com:vml" xmlns:wp="http://schemas.openxmlformats.org/drawingml/2006/wordprocessingDrawing" xmlns:w10="urn:schemas-microsoft-com:office:word" xmlns:w="http://schemas.openxmlformats.org/wordprocessingml/2006/main" xmlns:wne="http://schemas.microsoft.com/office/word/2006/wordml">
   <w:tbl>
     <w:tblPr>
       <w:tblW w:w="5000" w:type="pct"/>
@@ -13355,7 +13981,7 @@
         <w:bottom w:w="72" w:type="dxa"/>
         <w:right w:w="115" w:type="dxa"/>
       </w:tblCellMar>
-      <w:tblLook w:val="04A0" w:firstRow="1" w:lastRow="0" w:firstColumn="1" w:lastColumn="0" w:noHBand="0" w:noVBand="1"/>
+      <w:tblLook w:val="04A0"/>
     </w:tblPr>
     <w:tblGrid>
       <w:gridCol w:w="7861"/>
@@ -13381,7 +14007,6 @@
               <w:dataBinding w:prefixMappings="xmlns:ns0='http://schemas.openxmlformats.org/officeDocument/2006/extended-properties'" w:xpath="/ns0:Properties[1]/ns0:Company[1]" w:storeItemID="{6668398D-A668-4E3E-A5EB-62B293D839F1}"/>
               <w:text/>
             </w:sdtPr>
-            <w:sdtEndPr/>
             <w:sdtContent>
               <w:r>
                 <w:t>IES Laguna de Joatzel Grado Superior de Desarrollo de Aplicaciones Web</w:t>
@@ -13428,7 +14053,7 @@
               <w:noProof/>
               <w:color w:val="FFFFFF" w:themeColor="background1"/>
             </w:rPr>
-            <w:t>20</w:t>
+            <w:t>26</w:t>
           </w:r>
           <w:r>
             <w:rPr>
@@ -13450,8 +14075,8 @@
 </file>
 
 <file path=word/footnotes.xml><?xml version="1.0" encoding="utf-8"?>
-<w:footnotes xmlns:wpc="http://schemas.microsoft.com/office/word/2010/wordprocessingCanvas" xmlns:cx="http://schemas.microsoft.com/office/drawing/2014/chartex" xmlns:mc="http://schemas.openxmlformats.org/markup-compatibility/2006" xmlns:o="urn:schemas-microsoft-com:office:office" xmlns:r="http://schemas.openxmlformats.org/officeDocument/2006/relationships" xmlns:m="http://schemas.openxmlformats.org/officeDocument/2006/math" xmlns:v="urn:schemas-microsoft-com:vml" xmlns:wp14="http://schemas.microsoft.com/office/word/2010/wordprocessingDrawing" xmlns:wp="http://schemas.openxmlformats.org/drawingml/2006/wordprocessingDrawing" xmlns:w10="urn:schemas-microsoft-com:office:word" xmlns:w="http://schemas.openxmlformats.org/wordprocessingml/2006/main" xmlns:w14="http://schemas.microsoft.com/office/word/2010/wordml" xmlns:w15="http://schemas.microsoft.com/office/word/2012/wordml" xmlns:w16se="http://schemas.microsoft.com/office/word/2015/wordml/symex" xmlns:wpg="http://schemas.microsoft.com/office/word/2010/wordprocessingGroup" xmlns:wpi="http://schemas.microsoft.com/office/word/2010/wordprocessingInk" xmlns:wne="http://schemas.microsoft.com/office/word/2006/wordml" xmlns:wps="http://schemas.microsoft.com/office/word/2010/wordprocessingShape" mc:Ignorable="w14 w15 w16se wp14">
-  <w:footnote w:type="separator" w:id="-1">
+<w:footnotes xmlns:ve="http://schemas.openxmlformats.org/markup-compatibility/2006" xmlns:o="urn:schemas-microsoft-com:office:office" xmlns:r="http://schemas.openxmlformats.org/officeDocument/2006/relationships" xmlns:m="http://schemas.openxmlformats.org/officeDocument/2006/math" xmlns:v="urn:schemas-microsoft-com:vml" xmlns:wp="http://schemas.openxmlformats.org/drawingml/2006/wordprocessingDrawing" xmlns:w10="urn:schemas-microsoft-com:office:word" xmlns:w="http://schemas.openxmlformats.org/wordprocessingml/2006/main" xmlns:wne="http://schemas.microsoft.com/office/word/2006/wordml">
+  <w:footnote w:type="separator" w:id="0">
     <w:p>
       <w:pPr>
         <w:spacing w:after="0" w:line="240" w:lineRule="auto"/>
@@ -13461,7 +14086,7 @@
       </w:r>
     </w:p>
   </w:footnote>
-  <w:footnote w:type="continuationSeparator" w:id="0">
+  <w:footnote w:type="continuationSeparator" w:id="1">
     <w:p>
       <w:pPr>
         <w:spacing w:after="0" w:line="240" w:lineRule="auto"/>
@@ -13475,8 +14100,8 @@
 </file>
 
 <file path=word/numbering.xml><?xml version="1.0" encoding="utf-8"?>
-<w:numbering xmlns:wpc="http://schemas.microsoft.com/office/word/2010/wordprocessingCanvas" xmlns:cx="http://schemas.microsoft.com/office/drawing/2014/chartex" xmlns:mc="http://schemas.openxmlformats.org/markup-compatibility/2006" xmlns:o="urn:schemas-microsoft-com:office:office" xmlns:r="http://schemas.openxmlformats.org/officeDocument/2006/relationships" xmlns:m="http://schemas.openxmlformats.org/officeDocument/2006/math" xmlns:v="urn:schemas-microsoft-com:vml" xmlns:wp14="http://schemas.microsoft.com/office/word/2010/wordprocessingDrawing" xmlns:wp="http://schemas.openxmlformats.org/drawingml/2006/wordprocessingDrawing" xmlns:w10="urn:schemas-microsoft-com:office:word" xmlns:w="http://schemas.openxmlformats.org/wordprocessingml/2006/main" xmlns:w14="http://schemas.microsoft.com/office/word/2010/wordml" xmlns:w15="http://schemas.microsoft.com/office/word/2012/wordml" xmlns:w16se="http://schemas.microsoft.com/office/word/2015/wordml/symex" xmlns:wpg="http://schemas.microsoft.com/office/word/2010/wordprocessingGroup" xmlns:wpi="http://schemas.microsoft.com/office/word/2010/wordprocessingInk" xmlns:wne="http://schemas.microsoft.com/office/word/2006/wordml" xmlns:wps="http://schemas.microsoft.com/office/word/2010/wordprocessingShape" mc:Ignorable="w14 w15 w16se wp14">
-  <w:abstractNum w:abstractNumId="0" w15:restartNumberingAfterBreak="0">
+<w:numbering xmlns:ve="http://schemas.openxmlformats.org/markup-compatibility/2006" xmlns:o="urn:schemas-microsoft-com:office:office" xmlns:r="http://schemas.openxmlformats.org/officeDocument/2006/relationships" xmlns:m="http://schemas.openxmlformats.org/officeDocument/2006/math" xmlns:v="urn:schemas-microsoft-com:vml" xmlns:wp="http://schemas.openxmlformats.org/drawingml/2006/wordprocessingDrawing" xmlns:w10="urn:schemas-microsoft-com:office:word" xmlns:w="http://schemas.openxmlformats.org/wordprocessingml/2006/main" xmlns:wne="http://schemas.microsoft.com/office/word/2006/wordml">
+  <w:abstractNum w:abstractNumId="0">
     <w:nsid w:val="04502F52"/>
     <w:multiLevelType w:val="hybridMultilevel"/>
     <w:tmpl w:val="A09AE310"/>
@@ -13589,7 +14214,7 @@
       </w:rPr>
     </w:lvl>
   </w:abstractNum>
-  <w:abstractNum w:abstractNumId="1" w15:restartNumberingAfterBreak="0">
+  <w:abstractNum w:abstractNumId="1">
     <w:nsid w:val="0A174F1B"/>
     <w:multiLevelType w:val="hybridMultilevel"/>
     <w:tmpl w:val="4464027A"/>
@@ -13702,7 +14327,7 @@
       </w:rPr>
     </w:lvl>
   </w:abstractNum>
-  <w:abstractNum w:abstractNumId="2" w15:restartNumberingAfterBreak="0">
+  <w:abstractNum w:abstractNumId="2">
     <w:nsid w:val="16323C6F"/>
     <w:multiLevelType w:val="hybridMultilevel"/>
     <w:tmpl w:val="7FDA476E"/>
@@ -13815,7 +14440,120 @@
       </w:rPr>
     </w:lvl>
   </w:abstractNum>
-  <w:abstractNum w:abstractNumId="3" w15:restartNumberingAfterBreak="0">
+  <w:abstractNum w:abstractNumId="3">
+    <w:nsid w:val="201D1DB2"/>
+    <w:multiLevelType w:val="hybridMultilevel"/>
+    <w:tmpl w:val="0902EBA0"/>
+    <w:lvl w:ilvl="0" w:tplc="2D5A307A">
+      <w:start w:val="4"/>
+      <w:numFmt w:val="bullet"/>
+      <w:lvlText w:val="-"/>
+      <w:lvlJc w:val="left"/>
+      <w:pPr>
+        <w:ind w:left="720" w:hanging="360"/>
+      </w:pPr>
+      <w:rPr>
+        <w:rFonts w:ascii="Cambria" w:eastAsiaTheme="majorEastAsia" w:hAnsi="Cambria" w:cstheme="majorBidi" w:hint="default"/>
+      </w:rPr>
+    </w:lvl>
+    <w:lvl w:ilvl="1" w:tplc="0C0A0003" w:tentative="1">
+      <w:start w:val="1"/>
+      <w:numFmt w:val="bullet"/>
+      <w:lvlText w:val="o"/>
+      <w:lvlJc w:val="left"/>
+      <w:pPr>
+        <w:ind w:left="1440" w:hanging="360"/>
+      </w:pPr>
+      <w:rPr>
+        <w:rFonts w:ascii="Courier New" w:hAnsi="Courier New" w:cs="Courier New" w:hint="default"/>
+      </w:rPr>
+    </w:lvl>
+    <w:lvl w:ilvl="2" w:tplc="0C0A0005" w:tentative="1">
+      <w:start w:val="1"/>
+      <w:numFmt w:val="bullet"/>
+      <w:lvlText w:val=""/>
+      <w:lvlJc w:val="left"/>
+      <w:pPr>
+        <w:ind w:left="2160" w:hanging="360"/>
+      </w:pPr>
+      <w:rPr>
+        <w:rFonts w:ascii="Wingdings" w:hAnsi="Wingdings" w:hint="default"/>
+      </w:rPr>
+    </w:lvl>
+    <w:lvl w:ilvl="3" w:tplc="0C0A0001" w:tentative="1">
+      <w:start w:val="1"/>
+      <w:numFmt w:val="bullet"/>
+      <w:lvlText w:val=""/>
+      <w:lvlJc w:val="left"/>
+      <w:pPr>
+        <w:ind w:left="2880" w:hanging="360"/>
+      </w:pPr>
+      <w:rPr>
+        <w:rFonts w:ascii="Symbol" w:hAnsi="Symbol" w:hint="default"/>
+      </w:rPr>
+    </w:lvl>
+    <w:lvl w:ilvl="4" w:tplc="0C0A0003" w:tentative="1">
+      <w:start w:val="1"/>
+      <w:numFmt w:val="bullet"/>
+      <w:lvlText w:val="o"/>
+      <w:lvlJc w:val="left"/>
+      <w:pPr>
+        <w:ind w:left="3600" w:hanging="360"/>
+      </w:pPr>
+      <w:rPr>
+        <w:rFonts w:ascii="Courier New" w:hAnsi="Courier New" w:cs="Courier New" w:hint="default"/>
+      </w:rPr>
+    </w:lvl>
+    <w:lvl w:ilvl="5" w:tplc="0C0A0005" w:tentative="1">
+      <w:start w:val="1"/>
+      <w:numFmt w:val="bullet"/>
+      <w:lvlText w:val=""/>
+      <w:lvlJc w:val="left"/>
+      <w:pPr>
+        <w:ind w:left="4320" w:hanging="360"/>
+      </w:pPr>
+      <w:rPr>
+        <w:rFonts w:ascii="Wingdings" w:hAnsi="Wingdings" w:hint="default"/>
+      </w:rPr>
+    </w:lvl>
+    <w:lvl w:ilvl="6" w:tplc="0C0A0001" w:tentative="1">
+      <w:start w:val="1"/>
+      <w:numFmt w:val="bullet"/>
+      <w:lvlText w:val=""/>
+      <w:lvlJc w:val="left"/>
+      <w:pPr>
+        <w:ind w:left="5040" w:hanging="360"/>
+      </w:pPr>
+      <w:rPr>
+        <w:rFonts w:ascii="Symbol" w:hAnsi="Symbol" w:hint="default"/>
+      </w:rPr>
+    </w:lvl>
+    <w:lvl w:ilvl="7" w:tplc="0C0A0003" w:tentative="1">
+      <w:start w:val="1"/>
+      <w:numFmt w:val="bullet"/>
+      <w:lvlText w:val="o"/>
+      <w:lvlJc w:val="left"/>
+      <w:pPr>
+        <w:ind w:left="5760" w:hanging="360"/>
+      </w:pPr>
+      <w:rPr>
+        <w:rFonts w:ascii="Courier New" w:hAnsi="Courier New" w:cs="Courier New" w:hint="default"/>
+      </w:rPr>
+    </w:lvl>
+    <w:lvl w:ilvl="8" w:tplc="0C0A0005" w:tentative="1">
+      <w:start w:val="1"/>
+      <w:numFmt w:val="bullet"/>
+      <w:lvlText w:val=""/>
+      <w:lvlJc w:val="left"/>
+      <w:pPr>
+        <w:ind w:left="6480" w:hanging="360"/>
+      </w:pPr>
+      <w:rPr>
+        <w:rFonts w:ascii="Wingdings" w:hAnsi="Wingdings" w:hint="default"/>
+      </w:rPr>
+    </w:lvl>
+  </w:abstractNum>
+  <w:abstractNum w:abstractNumId="4">
     <w:nsid w:val="220605A7"/>
     <w:multiLevelType w:val="multilevel"/>
     <w:tmpl w:val="1C8A488C"/>
@@ -13928,7 +14666,7 @@
       </w:rPr>
     </w:lvl>
   </w:abstractNum>
-  <w:abstractNum w:abstractNumId="4" w15:restartNumberingAfterBreak="0">
+  <w:abstractNum w:abstractNumId="5">
     <w:nsid w:val="25027655"/>
     <w:multiLevelType w:val="hybridMultilevel"/>
     <w:tmpl w:val="89E24D3E"/>
@@ -14017,7 +14755,7 @@
       </w:pPr>
     </w:lvl>
   </w:abstractNum>
-  <w:abstractNum w:abstractNumId="5" w15:restartNumberingAfterBreak="0">
+  <w:abstractNum w:abstractNumId="6">
     <w:nsid w:val="472B09E7"/>
     <w:multiLevelType w:val="hybridMultilevel"/>
     <w:tmpl w:val="3D462D80"/>
@@ -14129,7 +14867,7 @@
       </w:rPr>
     </w:lvl>
   </w:abstractNum>
-  <w:abstractNum w:abstractNumId="6" w15:restartNumberingAfterBreak="0">
+  <w:abstractNum w:abstractNumId="7">
     <w:nsid w:val="4ABC42E1"/>
     <w:multiLevelType w:val="multilevel"/>
     <w:tmpl w:val="D7686C7C"/>
@@ -14242,7 +14980,7 @@
       </w:rPr>
     </w:lvl>
   </w:abstractNum>
-  <w:abstractNum w:abstractNumId="7" w15:restartNumberingAfterBreak="0">
+  <w:abstractNum w:abstractNumId="8">
     <w:nsid w:val="4CBB7011"/>
     <w:multiLevelType w:val="hybridMultilevel"/>
     <w:tmpl w:val="32F2BA62"/>
@@ -14355,7 +15093,7 @@
       </w:rPr>
     </w:lvl>
   </w:abstractNum>
-  <w:abstractNum w:abstractNumId="8" w15:restartNumberingAfterBreak="0">
+  <w:abstractNum w:abstractNumId="9">
     <w:nsid w:val="5496398E"/>
     <w:multiLevelType w:val="hybridMultilevel"/>
     <w:tmpl w:val="9CFC04A4"/>
@@ -14468,7 +15206,7 @@
       </w:rPr>
     </w:lvl>
   </w:abstractNum>
-  <w:abstractNum w:abstractNumId="9" w15:restartNumberingAfterBreak="0">
+  <w:abstractNum w:abstractNumId="10">
     <w:nsid w:val="59AD1213"/>
     <w:multiLevelType w:val="hybridMultilevel"/>
     <w:tmpl w:val="2626CDF0"/>
@@ -14581,7 +15319,7 @@
       </w:rPr>
     </w:lvl>
   </w:abstractNum>
-  <w:abstractNum w:abstractNumId="10" w15:restartNumberingAfterBreak="0">
+  <w:abstractNum w:abstractNumId="11">
     <w:nsid w:val="59E97CAD"/>
     <w:multiLevelType w:val="hybridMultilevel"/>
     <w:tmpl w:val="7602979C"/>
@@ -14694,7 +15432,7 @@
       </w:rPr>
     </w:lvl>
   </w:abstractNum>
-  <w:abstractNum w:abstractNumId="11" w15:restartNumberingAfterBreak="0">
+  <w:abstractNum w:abstractNumId="12">
     <w:nsid w:val="5ADA1F7A"/>
     <w:multiLevelType w:val="hybridMultilevel"/>
     <w:tmpl w:val="9462DFCE"/>
@@ -14807,7 +15545,7 @@
       </w:rPr>
     </w:lvl>
   </w:abstractNum>
-  <w:abstractNum w:abstractNumId="12" w15:restartNumberingAfterBreak="0">
+  <w:abstractNum w:abstractNumId="13">
     <w:nsid w:val="6E5E6785"/>
     <w:multiLevelType w:val="hybridMultilevel"/>
     <w:tmpl w:val="4002D8BE"/>
@@ -14920,7 +15658,7 @@
       </w:rPr>
     </w:lvl>
   </w:abstractNum>
-  <w:abstractNum w:abstractNumId="13" w15:restartNumberingAfterBreak="0">
+  <w:abstractNum w:abstractNumId="14">
     <w:nsid w:val="7F18104A"/>
     <w:multiLevelType w:val="hybridMultilevel"/>
     <w:tmpl w:val="18303706"/>
@@ -15013,49 +15751,52 @@
     <w:abstractNumId w:val="2"/>
   </w:num>
   <w:num w:numId="2">
-    <w:abstractNumId w:val="9"/>
+    <w:abstractNumId w:val="10"/>
   </w:num>
   <w:num w:numId="3">
+    <w:abstractNumId w:val="6"/>
+  </w:num>
+  <w:num w:numId="4">
+    <w:abstractNumId w:val="14"/>
+  </w:num>
+  <w:num w:numId="5">
     <w:abstractNumId w:val="5"/>
   </w:num>
-  <w:num w:numId="4">
-    <w:abstractNumId w:val="13"/>
-  </w:num>
-  <w:num w:numId="5">
-    <w:abstractNumId w:val="4"/>
-  </w:num>
   <w:num w:numId="6">
-    <w:abstractNumId w:val="10"/>
+    <w:abstractNumId w:val="11"/>
   </w:num>
   <w:num w:numId="7">
     <w:abstractNumId w:val="1"/>
   </w:num>
   <w:num w:numId="8">
-    <w:abstractNumId w:val="6"/>
+    <w:abstractNumId w:val="7"/>
   </w:num>
   <w:num w:numId="9">
     <w:abstractNumId w:val="0"/>
   </w:num>
   <w:num w:numId="10">
+    <w:abstractNumId w:val="13"/>
+  </w:num>
+  <w:num w:numId="11">
+    <w:abstractNumId w:val="9"/>
+  </w:num>
+  <w:num w:numId="12">
+    <w:abstractNumId w:val="4"/>
+  </w:num>
+  <w:num w:numId="13">
+    <w:abstractNumId w:val="8"/>
+  </w:num>
+  <w:num w:numId="14">
     <w:abstractNumId w:val="12"/>
   </w:num>
-  <w:num w:numId="11">
-    <w:abstractNumId w:val="8"/>
-  </w:num>
-  <w:num w:numId="12">
+  <w:num w:numId="15">
     <w:abstractNumId w:val="3"/>
-  </w:num>
-  <w:num w:numId="13">
-    <w:abstractNumId w:val="7"/>
-  </w:num>
-  <w:num w:numId="14">
-    <w:abstractNumId w:val="11"/>
   </w:num>
 </w:numbering>
 </file>
 
 <file path=word/styles.xml><?xml version="1.0" encoding="utf-8"?>
-<w:styles xmlns:mc="http://schemas.openxmlformats.org/markup-compatibility/2006" xmlns:r="http://schemas.openxmlformats.org/officeDocument/2006/relationships" xmlns:w="http://schemas.openxmlformats.org/wordprocessingml/2006/main" xmlns:w14="http://schemas.microsoft.com/office/word/2010/wordml" xmlns:w15="http://schemas.microsoft.com/office/word/2012/wordml" xmlns:w16se="http://schemas.microsoft.com/office/word/2015/wordml/symex" mc:Ignorable="w14 w15 w16se">
+<w:styles xmlns:r="http://schemas.openxmlformats.org/officeDocument/2006/relationships" xmlns:w="http://schemas.openxmlformats.org/wordprocessingml/2006/main">
   <w:docDefaults>
     <w:rPrDefault>
       <w:rPr>
@@ -15071,378 +15812,144 @@
       </w:pPr>
     </w:pPrDefault>
   </w:docDefaults>
-  <w:latentStyles w:defLockedState="0" w:defUIPriority="99" w:defSemiHidden="0" w:defUnhideWhenUsed="0" w:defQFormat="0" w:count="371">
-    <w:lsdException w:name="Normal" w:uiPriority="0" w:qFormat="1"/>
-    <w:lsdException w:name="heading 1" w:uiPriority="9" w:qFormat="1"/>
-    <w:lsdException w:name="heading 2" w:semiHidden="1" w:uiPriority="9" w:unhideWhenUsed="1" w:qFormat="1"/>
-    <w:lsdException w:name="heading 3" w:semiHidden="1" w:uiPriority="9" w:unhideWhenUsed="1" w:qFormat="1"/>
-    <w:lsdException w:name="heading 4" w:semiHidden="1" w:uiPriority="9" w:unhideWhenUsed="1" w:qFormat="1"/>
-    <w:lsdException w:name="heading 5" w:semiHidden="1" w:uiPriority="9" w:unhideWhenUsed="1" w:qFormat="1"/>
-    <w:lsdException w:name="heading 6" w:semiHidden="1" w:uiPriority="9" w:unhideWhenUsed="1" w:qFormat="1"/>
-    <w:lsdException w:name="heading 7" w:semiHidden="1" w:uiPriority="9" w:unhideWhenUsed="1" w:qFormat="1"/>
-    <w:lsdException w:name="heading 8" w:semiHidden="1" w:uiPriority="9" w:unhideWhenUsed="1" w:qFormat="1"/>
-    <w:lsdException w:name="heading 9" w:semiHidden="1" w:uiPriority="9" w:unhideWhenUsed="1" w:qFormat="1"/>
-    <w:lsdException w:name="index 1" w:semiHidden="1" w:unhideWhenUsed="1"/>
-    <w:lsdException w:name="index 2" w:semiHidden="1" w:unhideWhenUsed="1"/>
-    <w:lsdException w:name="index 3" w:semiHidden="1" w:unhideWhenUsed="1"/>
-    <w:lsdException w:name="index 4" w:semiHidden="1" w:unhideWhenUsed="1"/>
-    <w:lsdException w:name="index 5" w:semiHidden="1" w:unhideWhenUsed="1"/>
-    <w:lsdException w:name="index 6" w:semiHidden="1" w:unhideWhenUsed="1"/>
-    <w:lsdException w:name="index 7" w:semiHidden="1" w:unhideWhenUsed="1"/>
-    <w:lsdException w:name="index 8" w:semiHidden="1" w:unhideWhenUsed="1"/>
-    <w:lsdException w:name="index 9" w:semiHidden="1" w:unhideWhenUsed="1"/>
-    <w:lsdException w:name="toc 1" w:semiHidden="1" w:uiPriority="39" w:unhideWhenUsed="1"/>
-    <w:lsdException w:name="toc 2" w:semiHidden="1" w:uiPriority="39" w:unhideWhenUsed="1"/>
-    <w:lsdException w:name="toc 3" w:semiHidden="1" w:uiPriority="39" w:unhideWhenUsed="1"/>
-    <w:lsdException w:name="toc 4" w:semiHidden="1" w:uiPriority="39" w:unhideWhenUsed="1"/>
-    <w:lsdException w:name="toc 5" w:semiHidden="1" w:uiPriority="39" w:unhideWhenUsed="1"/>
-    <w:lsdException w:name="toc 6" w:semiHidden="1" w:uiPriority="39" w:unhideWhenUsed="1"/>
-    <w:lsdException w:name="toc 7" w:semiHidden="1" w:uiPriority="39" w:unhideWhenUsed="1"/>
-    <w:lsdException w:name="toc 8" w:semiHidden="1" w:uiPriority="39" w:unhideWhenUsed="1"/>
-    <w:lsdException w:name="toc 9" w:semiHidden="1" w:uiPriority="39" w:unhideWhenUsed="1"/>
-    <w:lsdException w:name="Normal Indent" w:semiHidden="1" w:unhideWhenUsed="1"/>
-    <w:lsdException w:name="footnote text" w:semiHidden="1" w:unhideWhenUsed="1"/>
-    <w:lsdException w:name="annotation text" w:semiHidden="1" w:unhideWhenUsed="1"/>
-    <w:lsdException w:name="header" w:semiHidden="1" w:unhideWhenUsed="1"/>
-    <w:lsdException w:name="footer" w:semiHidden="1" w:unhideWhenUsed="1"/>
-    <w:lsdException w:name="index heading" w:semiHidden="1" w:unhideWhenUsed="1"/>
-    <w:lsdException w:name="caption" w:semiHidden="1" w:uiPriority="35" w:unhideWhenUsed="1" w:qFormat="1"/>
-    <w:lsdException w:name="table of figures" w:semiHidden="1" w:unhideWhenUsed="1"/>
-    <w:lsdException w:name="envelope address" w:semiHidden="1" w:unhideWhenUsed="1"/>
-    <w:lsdException w:name="envelope return" w:semiHidden="1" w:unhideWhenUsed="1"/>
-    <w:lsdException w:name="footnote reference" w:semiHidden="1" w:unhideWhenUsed="1"/>
-    <w:lsdException w:name="annotation reference" w:semiHidden="1" w:unhideWhenUsed="1"/>
-    <w:lsdException w:name="line number" w:semiHidden="1" w:unhideWhenUsed="1"/>
-    <w:lsdException w:name="page number" w:semiHidden="1" w:unhideWhenUsed="1"/>
-    <w:lsdException w:name="endnote reference" w:semiHidden="1" w:unhideWhenUsed="1"/>
-    <w:lsdException w:name="endnote text" w:semiHidden="1" w:unhideWhenUsed="1"/>
-    <w:lsdException w:name="table of authorities" w:semiHidden="1" w:unhideWhenUsed="1"/>
-    <w:lsdException w:name="macro" w:semiHidden="1" w:unhideWhenUsed="1"/>
-    <w:lsdException w:name="toa heading" w:semiHidden="1" w:unhideWhenUsed="1"/>
-    <w:lsdException w:name="List" w:semiHidden="1" w:unhideWhenUsed="1"/>
-    <w:lsdException w:name="List Bullet" w:semiHidden="1" w:unhideWhenUsed="1"/>
-    <w:lsdException w:name="List Number" w:semiHidden="1" w:unhideWhenUsed="1"/>
-    <w:lsdException w:name="List 2" w:semiHidden="1" w:unhideWhenUsed="1"/>
-    <w:lsdException w:name="List 3" w:semiHidden="1" w:unhideWhenUsed="1"/>
-    <w:lsdException w:name="List 4" w:semiHidden="1" w:unhideWhenUsed="1"/>
-    <w:lsdException w:name="List 5" w:semiHidden="1" w:unhideWhenUsed="1"/>
-    <w:lsdException w:name="List Bullet 2" w:semiHidden="1" w:unhideWhenUsed="1"/>
-    <w:lsdException w:name="List Bullet 3" w:semiHidden="1" w:unhideWhenUsed="1"/>
-    <w:lsdException w:name="List Bullet 4" w:semiHidden="1" w:unhideWhenUsed="1"/>
-    <w:lsdException w:name="List Bullet 5" w:semiHidden="1" w:unhideWhenUsed="1"/>
-    <w:lsdException w:name="List Number 2" w:semiHidden="1" w:unhideWhenUsed="1"/>
-    <w:lsdException w:name="List Number 3" w:semiHidden="1" w:unhideWhenUsed="1"/>
-    <w:lsdException w:name="List Number 4" w:semiHidden="1" w:unhideWhenUsed="1"/>
-    <w:lsdException w:name="List Number 5" w:semiHidden="1" w:unhideWhenUsed="1"/>
-    <w:lsdException w:name="Title" w:uiPriority="10" w:qFormat="1"/>
-    <w:lsdException w:name="Closing" w:semiHidden="1" w:unhideWhenUsed="1"/>
-    <w:lsdException w:name="Signature" w:semiHidden="1" w:unhideWhenUsed="1"/>
-    <w:lsdException w:name="Default Paragraph Font" w:semiHidden="1" w:uiPriority="1" w:unhideWhenUsed="1"/>
-    <w:lsdException w:name="Body Text" w:semiHidden="1" w:unhideWhenUsed="1"/>
-    <w:lsdException w:name="Body Text Indent" w:semiHidden="1" w:unhideWhenUsed="1"/>
-    <w:lsdException w:name="List Continue" w:semiHidden="1" w:unhideWhenUsed="1"/>
-    <w:lsdException w:name="List Continue 2" w:semiHidden="1" w:unhideWhenUsed="1"/>
-    <w:lsdException w:name="List Continue 3" w:semiHidden="1" w:unhideWhenUsed="1"/>
-    <w:lsdException w:name="List Continue 4" w:semiHidden="1" w:unhideWhenUsed="1"/>
-    <w:lsdException w:name="List Continue 5" w:semiHidden="1" w:unhideWhenUsed="1"/>
-    <w:lsdException w:name="Message Header" w:semiHidden="1" w:unhideWhenUsed="1"/>
-    <w:lsdException w:name="Subtitle" w:uiPriority="11" w:qFormat="1"/>
-    <w:lsdException w:name="Salutation" w:semiHidden="1" w:unhideWhenUsed="1"/>
-    <w:lsdException w:name="Date" w:semiHidden="1" w:unhideWhenUsed="1"/>
-    <w:lsdException w:name="Body Text First Indent" w:semiHidden="1" w:unhideWhenUsed="1"/>
-    <w:lsdException w:name="Body Text First Indent 2" w:semiHidden="1" w:unhideWhenUsed="1"/>
-    <w:lsdException w:name="Note Heading" w:semiHidden="1" w:unhideWhenUsed="1"/>
-    <w:lsdException w:name="Body Text 2" w:semiHidden="1" w:unhideWhenUsed="1"/>
-    <w:lsdException w:name="Body Text 3" w:semiHidden="1" w:unhideWhenUsed="1"/>
-    <w:lsdException w:name="Body Text Indent 2" w:semiHidden="1" w:unhideWhenUsed="1"/>
-    <w:lsdException w:name="Body Text Indent 3" w:semiHidden="1" w:unhideWhenUsed="1"/>
-    <w:lsdException w:name="Block Text" w:semiHidden="1" w:unhideWhenUsed="1"/>
-    <w:lsdException w:name="Hyperlink" w:semiHidden="1" w:unhideWhenUsed="1"/>
-    <w:lsdException w:name="FollowedHyperlink" w:semiHidden="1" w:unhideWhenUsed="1"/>
-    <w:lsdException w:name="Strong" w:uiPriority="22" w:qFormat="1"/>
-    <w:lsdException w:name="Emphasis" w:uiPriority="20" w:qFormat="1"/>
-    <w:lsdException w:name="Document Map" w:semiHidden="1" w:unhideWhenUsed="1"/>
-    <w:lsdException w:name="Plain Text" w:semiHidden="1" w:unhideWhenUsed="1"/>
-    <w:lsdException w:name="E-mail Signature" w:semiHidden="1" w:unhideWhenUsed="1"/>
-    <w:lsdException w:name="HTML Top of Form" w:semiHidden="1" w:unhideWhenUsed="1"/>
-    <w:lsdException w:name="HTML Bottom of Form" w:semiHidden="1" w:unhideWhenUsed="1"/>
-    <w:lsdException w:name="Normal (Web)" w:semiHidden="1" w:unhideWhenUsed="1"/>
-    <w:lsdException w:name="HTML Acronym" w:semiHidden="1" w:unhideWhenUsed="1"/>
-    <w:lsdException w:name="HTML Address" w:semiHidden="1" w:unhideWhenUsed="1"/>
-    <w:lsdException w:name="HTML Cite" w:semiHidden="1" w:unhideWhenUsed="1"/>
-    <w:lsdException w:name="HTML Code" w:semiHidden="1" w:unhideWhenUsed="1"/>
-    <w:lsdException w:name="HTML Definition" w:semiHidden="1" w:unhideWhenUsed="1"/>
-    <w:lsdException w:name="HTML Keyboard" w:semiHidden="1" w:unhideWhenUsed="1"/>
-    <w:lsdException w:name="HTML Preformatted" w:semiHidden="1" w:unhideWhenUsed="1"/>
-    <w:lsdException w:name="HTML Sample" w:semiHidden="1" w:unhideWhenUsed="1"/>
-    <w:lsdException w:name="HTML Typewriter" w:semiHidden="1" w:unhideWhenUsed="1"/>
-    <w:lsdException w:name="HTML Variable" w:semiHidden="1" w:unhideWhenUsed="1"/>
-    <w:lsdException w:name="Normal Table" w:semiHidden="1" w:unhideWhenUsed="1"/>
-    <w:lsdException w:name="annotation subject" w:semiHidden="1" w:unhideWhenUsed="1"/>
-    <w:lsdException w:name="No List" w:semiHidden="1" w:unhideWhenUsed="1"/>
-    <w:lsdException w:name="Outline List 1" w:semiHidden="1" w:unhideWhenUsed="1"/>
-    <w:lsdException w:name="Outline List 2" w:semiHidden="1" w:unhideWhenUsed="1"/>
-    <w:lsdException w:name="Outline List 3" w:semiHidden="1" w:unhideWhenUsed="1"/>
-    <w:lsdException w:name="Table Simple 1" w:semiHidden="1" w:unhideWhenUsed="1"/>
-    <w:lsdException w:name="Table Simple 2" w:semiHidden="1" w:unhideWhenUsed="1"/>
-    <w:lsdException w:name="Table Simple 3" w:semiHidden="1" w:unhideWhenUsed="1"/>
-    <w:lsdException w:name="Table Classic 1" w:semiHidden="1" w:unhideWhenUsed="1"/>
-    <w:lsdException w:name="Table Classic 2" w:semiHidden="1" w:unhideWhenUsed="1"/>
-    <w:lsdException w:name="Table Classic 3" w:semiHidden="1" w:unhideWhenUsed="1"/>
-    <w:lsdException w:name="Table Classic 4" w:semiHidden="1" w:unhideWhenUsed="1"/>
-    <w:lsdException w:name="Table Colorful 1" w:semiHidden="1" w:unhideWhenUsed="1"/>
-    <w:lsdException w:name="Table Colorful 2" w:semiHidden="1" w:unhideWhenUsed="1"/>
-    <w:lsdException w:name="Table Colorful 3" w:semiHidden="1" w:unhideWhenUsed="1"/>
-    <w:lsdException w:name="Table Columns 1" w:semiHidden="1" w:unhideWhenUsed="1"/>
-    <w:lsdException w:name="Table Columns 2" w:semiHidden="1" w:unhideWhenUsed="1"/>
-    <w:lsdException w:name="Table Columns 3" w:semiHidden="1" w:unhideWhenUsed="1"/>
-    <w:lsdException w:name="Table Columns 4" w:semiHidden="1" w:unhideWhenUsed="1"/>
-    <w:lsdException w:name="Table Columns 5" w:semiHidden="1" w:unhideWhenUsed="1"/>
-    <w:lsdException w:name="Table Grid 1" w:semiHidden="1" w:unhideWhenUsed="1"/>
-    <w:lsdException w:name="Table Grid 2" w:semiHidden="1" w:unhideWhenUsed="1"/>
-    <w:lsdException w:name="Table Grid 3" w:semiHidden="1" w:unhideWhenUsed="1"/>
-    <w:lsdException w:name="Table Grid 4" w:semiHidden="1" w:unhideWhenUsed="1"/>
-    <w:lsdException w:name="Table Grid 5" w:semiHidden="1" w:unhideWhenUsed="1"/>
-    <w:lsdException w:name="Table Grid 6" w:semiHidden="1" w:unhideWhenUsed="1"/>
-    <w:lsdException w:name="Table Grid 7" w:semiHidden="1" w:unhideWhenUsed="1"/>
-    <w:lsdException w:name="Table Grid 8" w:semiHidden="1" w:unhideWhenUsed="1"/>
-    <w:lsdException w:name="Table List 1" w:semiHidden="1" w:unhideWhenUsed="1"/>
-    <w:lsdException w:name="Table List 2" w:semiHidden="1" w:unhideWhenUsed="1"/>
-    <w:lsdException w:name="Table List 3" w:semiHidden="1" w:unhideWhenUsed="1"/>
-    <w:lsdException w:name="Table List 4" w:semiHidden="1" w:unhideWhenUsed="1"/>
-    <w:lsdException w:name="Table List 5" w:semiHidden="1" w:unhideWhenUsed="1"/>
-    <w:lsdException w:name="Table List 6" w:semiHidden="1" w:unhideWhenUsed="1"/>
-    <w:lsdException w:name="Table List 7" w:semiHidden="1" w:unhideWhenUsed="1"/>
-    <w:lsdException w:name="Table List 8" w:semiHidden="1" w:unhideWhenUsed="1"/>
-    <w:lsdException w:name="Table 3D effects 1" w:semiHidden="1" w:unhideWhenUsed="1"/>
-    <w:lsdException w:name="Table 3D effects 2" w:semiHidden="1" w:unhideWhenUsed="1"/>
-    <w:lsdException w:name="Table 3D effects 3" w:semiHidden="1" w:unhideWhenUsed="1"/>
-    <w:lsdException w:name="Table Contemporary" w:semiHidden="1" w:unhideWhenUsed="1"/>
-    <w:lsdException w:name="Table Elegant" w:semiHidden="1" w:unhideWhenUsed="1"/>
-    <w:lsdException w:name="Table Professional" w:semiHidden="1" w:unhideWhenUsed="1"/>
-    <w:lsdException w:name="Table Subtle 1" w:semiHidden="1" w:unhideWhenUsed="1"/>
-    <w:lsdException w:name="Table Subtle 2" w:semiHidden="1" w:unhideWhenUsed="1"/>
-    <w:lsdException w:name="Table Web 1" w:semiHidden="1" w:unhideWhenUsed="1"/>
-    <w:lsdException w:name="Table Web 2" w:semiHidden="1" w:unhideWhenUsed="1"/>
-    <w:lsdException w:name="Table Web 3" w:semiHidden="1" w:unhideWhenUsed="1"/>
-    <w:lsdException w:name="Balloon Text" w:semiHidden="1" w:unhideWhenUsed="1"/>
-    <w:lsdException w:name="Table Grid" w:uiPriority="59"/>
-    <w:lsdException w:name="Table Theme" w:semiHidden="1" w:unhideWhenUsed="1"/>
-    <w:lsdException w:name="Placeholder Text" w:semiHidden="1"/>
-    <w:lsdException w:name="No Spacing" w:uiPriority="1" w:qFormat="1"/>
-    <w:lsdException w:name="Light Shading" w:uiPriority="60"/>
-    <w:lsdException w:name="Light List" w:uiPriority="61"/>
-    <w:lsdException w:name="Light Grid" w:uiPriority="62"/>
-    <w:lsdException w:name="Medium Shading 1" w:uiPriority="63"/>
-    <w:lsdException w:name="Medium Shading 2" w:uiPriority="64"/>
-    <w:lsdException w:name="Medium List 1" w:uiPriority="65"/>
-    <w:lsdException w:name="Medium List 2" w:uiPriority="66"/>
-    <w:lsdException w:name="Medium Grid 1" w:uiPriority="67"/>
-    <w:lsdException w:name="Medium Grid 2" w:uiPriority="68"/>
-    <w:lsdException w:name="Medium Grid 3" w:uiPriority="69"/>
-    <w:lsdException w:name="Dark List" w:uiPriority="70"/>
-    <w:lsdException w:name="Colorful Shading" w:uiPriority="71"/>
-    <w:lsdException w:name="Colorful List" w:uiPriority="72"/>
-    <w:lsdException w:name="Colorful Grid" w:uiPriority="73"/>
-    <w:lsdException w:name="Light Shading Accent 1" w:uiPriority="60"/>
-    <w:lsdException w:name="Light List Accent 1" w:uiPriority="61"/>
-    <w:lsdException w:name="Light Grid Accent 1" w:uiPriority="62"/>
-    <w:lsdException w:name="Medium Shading 1 Accent 1" w:uiPriority="63"/>
-    <w:lsdException w:name="Medium Shading 2 Accent 1" w:uiPriority="64"/>
-    <w:lsdException w:name="Medium List 1 Accent 1" w:uiPriority="65"/>
-    <w:lsdException w:name="Revision" w:semiHidden="1"/>
-    <w:lsdException w:name="List Paragraph" w:uiPriority="34" w:qFormat="1"/>
-    <w:lsdException w:name="Quote" w:uiPriority="29" w:qFormat="1"/>
-    <w:lsdException w:name="Intense Quote" w:uiPriority="30" w:qFormat="1"/>
-    <w:lsdException w:name="Medium List 2 Accent 1" w:uiPriority="66"/>
-    <w:lsdException w:name="Medium Grid 1 Accent 1" w:uiPriority="67"/>
-    <w:lsdException w:name="Medium Grid 2 Accent 1" w:uiPriority="68"/>
-    <w:lsdException w:name="Medium Grid 3 Accent 1" w:uiPriority="69"/>
-    <w:lsdException w:name="Dark List Accent 1" w:uiPriority="70"/>
-    <w:lsdException w:name="Colorful Shading Accent 1" w:uiPriority="71"/>
-    <w:lsdException w:name="Colorful List Accent 1" w:uiPriority="72"/>
-    <w:lsdException w:name="Colorful Grid Accent 1" w:uiPriority="73"/>
-    <w:lsdException w:name="Light Shading Accent 2" w:uiPriority="60"/>
-    <w:lsdException w:name="Light List Accent 2" w:uiPriority="61"/>
-    <w:lsdException w:name="Light Grid Accent 2" w:uiPriority="62"/>
-    <w:lsdException w:name="Medium Shading 1 Accent 2" w:uiPriority="63"/>
-    <w:lsdException w:name="Medium Shading 2 Accent 2" w:uiPriority="64"/>
-    <w:lsdException w:name="Medium List 1 Accent 2" w:uiPriority="65"/>
-    <w:lsdException w:name="Medium List 2 Accent 2" w:uiPriority="66"/>
-    <w:lsdException w:name="Medium Grid 1 Accent 2" w:uiPriority="67"/>
-    <w:lsdException w:name="Medium Grid 2 Accent 2" w:uiPriority="68"/>
-    <w:lsdException w:name="Medium Grid 3 Accent 2" w:uiPriority="69"/>
-    <w:lsdException w:name="Dark List Accent 2" w:uiPriority="70"/>
-    <w:lsdException w:name="Colorful Shading Accent 2" w:uiPriority="71"/>
-    <w:lsdException w:name="Colorful List Accent 2" w:uiPriority="72"/>
-    <w:lsdException w:name="Colorful Grid Accent 2" w:uiPriority="73"/>
-    <w:lsdException w:name="Light Shading Accent 3" w:uiPriority="60"/>
-    <w:lsdException w:name="Light List Accent 3" w:uiPriority="61"/>
-    <w:lsdException w:name="Light Grid Accent 3" w:uiPriority="62"/>
-    <w:lsdException w:name="Medium Shading 1 Accent 3" w:uiPriority="63"/>
-    <w:lsdException w:name="Medium Shading 2 Accent 3" w:uiPriority="64"/>
-    <w:lsdException w:name="Medium List 1 Accent 3" w:uiPriority="65"/>
-    <w:lsdException w:name="Medium List 2 Accent 3" w:uiPriority="66"/>
-    <w:lsdException w:name="Medium Grid 1 Accent 3" w:uiPriority="67"/>
-    <w:lsdException w:name="Medium Grid 2 Accent 3" w:uiPriority="68"/>
-    <w:lsdException w:name="Medium Grid 3 Accent 3" w:uiPriority="69"/>
-    <w:lsdException w:name="Dark List Accent 3" w:uiPriority="70"/>
-    <w:lsdException w:name="Colorful Shading Accent 3" w:uiPriority="71"/>
-    <w:lsdException w:name="Colorful List Accent 3" w:uiPriority="72"/>
-    <w:lsdException w:name="Colorful Grid Accent 3" w:uiPriority="73"/>
-    <w:lsdException w:name="Light Shading Accent 4" w:uiPriority="60"/>
-    <w:lsdException w:name="Light List Accent 4" w:uiPriority="61"/>
-    <w:lsdException w:name="Light Grid Accent 4" w:uiPriority="62"/>
-    <w:lsdException w:name="Medium Shading 1 Accent 4" w:uiPriority="63"/>
-    <w:lsdException w:name="Medium Shading 2 Accent 4" w:uiPriority="64"/>
-    <w:lsdException w:name="Medium List 1 Accent 4" w:uiPriority="65"/>
-    <w:lsdException w:name="Medium List 2 Accent 4" w:uiPriority="66"/>
-    <w:lsdException w:name="Medium Grid 1 Accent 4" w:uiPriority="67"/>
-    <w:lsdException w:name="Medium Grid 2 Accent 4" w:uiPriority="68"/>
-    <w:lsdException w:name="Medium Grid 3 Accent 4" w:uiPriority="69"/>
-    <w:lsdException w:name="Dark List Accent 4" w:uiPriority="70"/>
-    <w:lsdException w:name="Colorful Shading Accent 4" w:uiPriority="71"/>
-    <w:lsdException w:name="Colorful List Accent 4" w:uiPriority="72"/>
-    <w:lsdException w:name="Colorful Grid Accent 4" w:uiPriority="73"/>
-    <w:lsdException w:name="Light Shading Accent 5" w:uiPriority="60"/>
-    <w:lsdException w:name="Light List Accent 5" w:uiPriority="61"/>
-    <w:lsdException w:name="Light Grid Accent 5" w:uiPriority="62"/>
-    <w:lsdException w:name="Medium Shading 1 Accent 5" w:uiPriority="63"/>
-    <w:lsdException w:name="Medium Shading 2 Accent 5" w:uiPriority="64"/>
-    <w:lsdException w:name="Medium List 1 Accent 5" w:uiPriority="65"/>
-    <w:lsdException w:name="Medium List 2 Accent 5" w:uiPriority="66"/>
-    <w:lsdException w:name="Medium Grid 1 Accent 5" w:uiPriority="67"/>
-    <w:lsdException w:name="Medium Grid 2 Accent 5" w:uiPriority="68"/>
-    <w:lsdException w:name="Medium Grid 3 Accent 5" w:uiPriority="69"/>
-    <w:lsdException w:name="Dark List Accent 5" w:uiPriority="70"/>
-    <w:lsdException w:name="Colorful Shading Accent 5" w:uiPriority="71"/>
-    <w:lsdException w:name="Colorful List Accent 5" w:uiPriority="72"/>
-    <w:lsdException w:name="Colorful Grid Accent 5" w:uiPriority="73"/>
-    <w:lsdException w:name="Light Shading Accent 6" w:uiPriority="60"/>
-    <w:lsdException w:name="Light List Accent 6" w:uiPriority="61"/>
-    <w:lsdException w:name="Light Grid Accent 6" w:uiPriority="62"/>
-    <w:lsdException w:name="Medium Shading 1 Accent 6" w:uiPriority="63"/>
-    <w:lsdException w:name="Medium Shading 2 Accent 6" w:uiPriority="64"/>
-    <w:lsdException w:name="Medium List 1 Accent 6" w:uiPriority="65"/>
-    <w:lsdException w:name="Medium List 2 Accent 6" w:uiPriority="66"/>
-    <w:lsdException w:name="Medium Grid 1 Accent 6" w:uiPriority="67"/>
-    <w:lsdException w:name="Medium Grid 2 Accent 6" w:uiPriority="68"/>
-    <w:lsdException w:name="Medium Grid 3 Accent 6" w:uiPriority="69"/>
-    <w:lsdException w:name="Dark List Accent 6" w:uiPriority="70"/>
-    <w:lsdException w:name="Colorful Shading Accent 6" w:uiPriority="71"/>
-    <w:lsdException w:name="Colorful List Accent 6" w:uiPriority="72"/>
-    <w:lsdException w:name="Colorful Grid Accent 6" w:uiPriority="73"/>
-    <w:lsdException w:name="Subtle Emphasis" w:uiPriority="19" w:qFormat="1"/>
-    <w:lsdException w:name="Intense Emphasis" w:uiPriority="21" w:qFormat="1"/>
-    <w:lsdException w:name="Subtle Reference" w:uiPriority="31" w:qFormat="1"/>
-    <w:lsdException w:name="Intense Reference" w:uiPriority="32" w:qFormat="1"/>
-    <w:lsdException w:name="Book Title" w:uiPriority="33" w:qFormat="1"/>
-    <w:lsdException w:name="Bibliography" w:semiHidden="1" w:uiPriority="37" w:unhideWhenUsed="1"/>
-    <w:lsdException w:name="TOC Heading" w:semiHidden="1" w:uiPriority="39" w:unhideWhenUsed="1" w:qFormat="1"/>
-    <w:lsdException w:name="Plain Table 1" w:uiPriority="41"/>
-    <w:lsdException w:name="Plain Table 2" w:uiPriority="42"/>
-    <w:lsdException w:name="Plain Table 3" w:uiPriority="43"/>
-    <w:lsdException w:name="Plain Table 4" w:uiPriority="44"/>
-    <w:lsdException w:name="Plain Table 5" w:uiPriority="45"/>
-    <w:lsdException w:name="Grid Table Light" w:uiPriority="40"/>
-    <w:lsdException w:name="Grid Table 1 Light" w:uiPriority="46"/>
-    <w:lsdException w:name="Grid Table 2" w:uiPriority="47"/>
-    <w:lsdException w:name="Grid Table 3" w:uiPriority="48"/>
-    <w:lsdException w:name="Grid Table 4" w:uiPriority="49"/>
-    <w:lsdException w:name="Grid Table 5 Dark" w:uiPriority="50"/>
-    <w:lsdException w:name="Grid Table 6 Colorful" w:uiPriority="51"/>
-    <w:lsdException w:name="Grid Table 7 Colorful" w:uiPriority="52"/>
-    <w:lsdException w:name="Grid Table 1 Light Accent 1" w:uiPriority="46"/>
-    <w:lsdException w:name="Grid Table 2 Accent 1" w:uiPriority="47"/>
-    <w:lsdException w:name="Grid Table 3 Accent 1" w:uiPriority="48"/>
-    <w:lsdException w:name="Grid Table 4 Accent 1" w:uiPriority="49"/>
-    <w:lsdException w:name="Grid Table 5 Dark Accent 1" w:uiPriority="50"/>
-    <w:lsdException w:name="Grid Table 6 Colorful Accent 1" w:uiPriority="51"/>
-    <w:lsdException w:name="Grid Table 7 Colorful Accent 1" w:uiPriority="52"/>
-    <w:lsdException w:name="Grid Table 1 Light Accent 2" w:uiPriority="46"/>
-    <w:lsdException w:name="Grid Table 2 Accent 2" w:uiPriority="47"/>
-    <w:lsdException w:name="Grid Table 3 Accent 2" w:uiPriority="48"/>
-    <w:lsdException w:name="Grid Table 4 Accent 2" w:uiPriority="49"/>
-    <w:lsdException w:name="Grid Table 5 Dark Accent 2" w:uiPriority="50"/>
-    <w:lsdException w:name="Grid Table 6 Colorful Accent 2" w:uiPriority="51"/>
-    <w:lsdException w:name="Grid Table 7 Colorful Accent 2" w:uiPriority="52"/>
-    <w:lsdException w:name="Grid Table 1 Light Accent 3" w:uiPriority="46"/>
-    <w:lsdException w:name="Grid Table 2 Accent 3" w:uiPriority="47"/>
-    <w:lsdException w:name="Grid Table 3 Accent 3" w:uiPriority="48"/>
-    <w:lsdException w:name="Grid Table 4 Accent 3" w:uiPriority="49"/>
-    <w:lsdException w:name="Grid Table 5 Dark Accent 3" w:uiPriority="50"/>
-    <w:lsdException w:name="Grid Table 6 Colorful Accent 3" w:uiPriority="51"/>
-    <w:lsdException w:name="Grid Table 7 Colorful Accent 3" w:uiPriority="52"/>
-    <w:lsdException w:name="Grid Table 1 Light Accent 4" w:uiPriority="46"/>
-    <w:lsdException w:name="Grid Table 2 Accent 4" w:uiPriority="47"/>
-    <w:lsdException w:name="Grid Table 3 Accent 4" w:uiPriority="48"/>
-    <w:lsdException w:name="Grid Table 4 Accent 4" w:uiPriority="49"/>
-    <w:lsdException w:name="Grid Table 5 Dark Accent 4" w:uiPriority="50"/>
-    <w:lsdException w:name="Grid Table 6 Colorful Accent 4" w:uiPriority="51"/>
-    <w:lsdException w:name="Grid Table 7 Colorful Accent 4" w:uiPriority="52"/>
-    <w:lsdException w:name="Grid Table 1 Light Accent 5" w:uiPriority="46"/>
-    <w:lsdException w:name="Grid Table 2 Accent 5" w:uiPriority="47"/>
-    <w:lsdException w:name="Grid Table 3 Accent 5" w:uiPriority="48"/>
-    <w:lsdException w:name="Grid Table 4 Accent 5" w:uiPriority="49"/>
-    <w:lsdException w:name="Grid Table 5 Dark Accent 5" w:uiPriority="50"/>
-    <w:lsdException w:name="Grid Table 6 Colorful Accent 5" w:uiPriority="51"/>
-    <w:lsdException w:name="Grid Table 7 Colorful Accent 5" w:uiPriority="52"/>
-    <w:lsdException w:name="Grid Table 1 Light Accent 6" w:uiPriority="46"/>
-    <w:lsdException w:name="Grid Table 2 Accent 6" w:uiPriority="47"/>
-    <w:lsdException w:name="Grid Table 3 Accent 6" w:uiPriority="48"/>
-    <w:lsdException w:name="Grid Table 4 Accent 6" w:uiPriority="49"/>
-    <w:lsdException w:name="Grid Table 5 Dark Accent 6" w:uiPriority="50"/>
-    <w:lsdException w:name="Grid Table 6 Colorful Accent 6" w:uiPriority="51"/>
-    <w:lsdException w:name="Grid Table 7 Colorful Accent 6" w:uiPriority="52"/>
-    <w:lsdException w:name="List Table 1 Light" w:uiPriority="46"/>
-    <w:lsdException w:name="List Table 2" w:uiPriority="47"/>
-    <w:lsdException w:name="List Table 3" w:uiPriority="48"/>
-    <w:lsdException w:name="List Table 4" w:uiPriority="49"/>
-    <w:lsdException w:name="List Table 5 Dark" w:uiPriority="50"/>
-    <w:lsdException w:name="List Table 6 Colorful" w:uiPriority="51"/>
-    <w:lsdException w:name="List Table 7 Colorful" w:uiPriority="52"/>
-    <w:lsdException w:name="List Table 1 Light Accent 1" w:uiPriority="46"/>
-    <w:lsdException w:name="List Table 2 Accent 1" w:uiPriority="47"/>
-    <w:lsdException w:name="List Table 3 Accent 1" w:uiPriority="48"/>
-    <w:lsdException w:name="List Table 4 Accent 1" w:uiPriority="49"/>
-    <w:lsdException w:name="List Table 5 Dark Accent 1" w:uiPriority="50"/>
-    <w:lsdException w:name="List Table 6 Colorful Accent 1" w:uiPriority="51"/>
-    <w:lsdException w:name="List Table 7 Colorful Accent 1" w:uiPriority="52"/>
-    <w:lsdException w:name="List Table 1 Light Accent 2" w:uiPriority="46"/>
-    <w:lsdException w:name="List Table 2 Accent 2" w:uiPriority="47"/>
-    <w:lsdException w:name="List Table 3 Accent 2" w:uiPriority="48"/>
-    <w:lsdException w:name="List Table 4 Accent 2" w:uiPriority="49"/>
-    <w:lsdException w:name="List Table 5 Dark Accent 2" w:uiPriority="50"/>
-    <w:lsdException w:name="List Table 6 Colorful Accent 2" w:uiPriority="51"/>
-    <w:lsdException w:name="List Table 7 Colorful Accent 2" w:uiPriority="52"/>
-    <w:lsdException w:name="List Table 1 Light Accent 3" w:uiPriority="46"/>
-    <w:lsdException w:name="List Table 2 Accent 3" w:uiPriority="47"/>
-    <w:lsdException w:name="List Table 3 Accent 3" w:uiPriority="48"/>
-    <w:lsdException w:name="List Table 4 Accent 3" w:uiPriority="49"/>
-    <w:lsdException w:name="List Table 5 Dark Accent 3" w:uiPriority="50"/>
-    <w:lsdException w:name="List Table 6 Colorful Accent 3" w:uiPriority="51"/>
-    <w:lsdException w:name="List Table 7 Colorful Accent 3" w:uiPriority="52"/>
-    <w:lsdException w:name="List Table 1 Light Accent 4" w:uiPriority="46"/>
-    <w:lsdException w:name="List Table 2 Accent 4" w:uiPriority="47"/>
-    <w:lsdException w:name="List Table 3 Accent 4" w:uiPriority="48"/>
-    <w:lsdException w:name="List Table 4 Accent 4" w:uiPriority="49"/>
-    <w:lsdException w:name="List Table 5 Dark Accent 4" w:uiPriority="50"/>
-    <w:lsdException w:name="List Table 6 Colorful Accent 4" w:uiPriority="51"/>
-    <w:lsdException w:name="List Table 7 Colorful Accent 4" w:uiPriority="52"/>
-    <w:lsdException w:name="List Table 1 Light Accent 5" w:uiPriority="46"/>
-    <w:lsdException w:name="List Table 2 Accent 5" w:uiPriority="47"/>
-    <w:lsdException w:name="List Table 3 Accent 5" w:uiPriority="48"/>
-    <w:lsdException w:name="List Table 4 Accent 5" w:uiPriority="49"/>
-    <w:lsdException w:name="List Table 5 Dark Accent 5" w:uiPriority="50"/>
-    <w:lsdException w:name="List Table 6 Colorful Accent 5" w:uiPriority="51"/>
-    <w:lsdException w:name="List Table 7 Colorful Accent 5" w:uiPriority="52"/>
-    <w:lsdException w:name="List Table 1 Light Accent 6" w:uiPriority="46"/>
-    <w:lsdException w:name="List Table 2 Accent 6" w:uiPriority="47"/>
-    <w:lsdException w:name="List Table 3 Accent 6" w:uiPriority="48"/>
-    <w:lsdException w:name="List Table 4 Accent 6" w:uiPriority="49"/>
-    <w:lsdException w:name="List Table 5 Dark Accent 6" w:uiPriority="50"/>
-    <w:lsdException w:name="List Table 6 Colorful Accent 6" w:uiPriority="51"/>
-    <w:lsdException w:name="List Table 7 Colorful Accent 6" w:uiPriority="52"/>
+  <w:latentStyles w:defLockedState="0" w:defUIPriority="99" w:defSemiHidden="1" w:defUnhideWhenUsed="1" w:defQFormat="0" w:count="267">
+    <w:lsdException w:name="Normal" w:semiHidden="0" w:uiPriority="0" w:unhideWhenUsed="0" w:qFormat="1"/>
+    <w:lsdException w:name="heading 1" w:semiHidden="0" w:uiPriority="9" w:unhideWhenUsed="0" w:qFormat="1"/>
+    <w:lsdException w:name="heading 2" w:uiPriority="9" w:qFormat="1"/>
+    <w:lsdException w:name="heading 3" w:uiPriority="9" w:qFormat="1"/>
+    <w:lsdException w:name="heading 4" w:uiPriority="9" w:qFormat="1"/>
+    <w:lsdException w:name="heading 5" w:uiPriority="9" w:qFormat="1"/>
+    <w:lsdException w:name="heading 6" w:uiPriority="9" w:qFormat="1"/>
+    <w:lsdException w:name="heading 7" w:uiPriority="9" w:qFormat="1"/>
+    <w:lsdException w:name="heading 8" w:uiPriority="9" w:qFormat="1"/>
+    <w:lsdException w:name="heading 9" w:uiPriority="9" w:qFormat="1"/>
+    <w:lsdException w:name="toc 1" w:uiPriority="39"/>
+    <w:lsdException w:name="toc 2" w:uiPriority="39"/>
+    <w:lsdException w:name="toc 3" w:uiPriority="39"/>
+    <w:lsdException w:name="toc 4" w:uiPriority="39"/>
+    <w:lsdException w:name="toc 5" w:uiPriority="39"/>
+    <w:lsdException w:name="toc 6" w:uiPriority="39"/>
+    <w:lsdException w:name="toc 7" w:uiPriority="39"/>
+    <w:lsdException w:name="toc 8" w:uiPriority="39"/>
+    <w:lsdException w:name="toc 9" w:uiPriority="39"/>
+    <w:lsdException w:name="caption" w:uiPriority="35" w:qFormat="1"/>
+    <w:lsdException w:name="Title" w:semiHidden="0" w:uiPriority="10" w:unhideWhenUsed="0" w:qFormat="1"/>
+    <w:lsdException w:name="Default Paragraph Font" w:uiPriority="1"/>
+    <w:lsdException w:name="Subtitle" w:semiHidden="0" w:uiPriority="11" w:unhideWhenUsed="0" w:qFormat="1"/>
+    <w:lsdException w:name="Strong" w:semiHidden="0" w:uiPriority="22" w:unhideWhenUsed="0" w:qFormat="1"/>
+    <w:lsdException w:name="Emphasis" w:semiHidden="0" w:uiPriority="20" w:unhideWhenUsed="0" w:qFormat="1"/>
+    <w:lsdException w:name="Table Grid" w:semiHidden="0" w:uiPriority="59" w:unhideWhenUsed="0"/>
+    <w:lsdException w:name="Placeholder Text" w:unhideWhenUsed="0"/>
+    <w:lsdException w:name="No Spacing" w:semiHidden="0" w:uiPriority="1" w:unhideWhenUsed="0" w:qFormat="1"/>
+    <w:lsdException w:name="Light Shading" w:semiHidden="0" w:uiPriority="60" w:unhideWhenUsed="0"/>
+    <w:lsdException w:name="Light List" w:semiHidden="0" w:uiPriority="61" w:unhideWhenUsed="0"/>
+    <w:lsdException w:name="Light Grid" w:semiHidden="0" w:uiPriority="62" w:unhideWhenUsed="0"/>
+    <w:lsdException w:name="Medium Shading 1" w:semiHidden="0" w:uiPriority="63" w:unhideWhenUsed="0"/>
+    <w:lsdException w:name="Medium Shading 2" w:semiHidden="0" w:uiPriority="64" w:unhideWhenUsed="0"/>
+    <w:lsdException w:name="Medium List 1" w:semiHidden="0" w:uiPriority="65" w:unhideWhenUsed="0"/>
+    <w:lsdException w:name="Medium List 2" w:semiHidden="0" w:uiPriority="66" w:unhideWhenUsed="0"/>
+    <w:lsdException w:name="Medium Grid 1" w:semiHidden="0" w:uiPriority="67" w:unhideWhenUsed="0"/>
+    <w:lsdException w:name="Medium Grid 2" w:semiHidden="0" w:uiPriority="68" w:unhideWhenUsed="0"/>
+    <w:lsdException w:name="Medium Grid 3" w:semiHidden="0" w:uiPriority="69" w:unhideWhenUsed="0"/>
+    <w:lsdException w:name="Dark List" w:semiHidden="0" w:uiPriority="70" w:unhideWhenUsed="0"/>
+    <w:lsdException w:name="Colorful Shading" w:semiHidden="0" w:uiPriority="71" w:unhideWhenUsed="0"/>
+    <w:lsdException w:name="Colorful List" w:semiHidden="0" w:uiPriority="72" w:unhideWhenUsed="0"/>
+    <w:lsdException w:name="Colorful Grid" w:semiHidden="0" w:uiPriority="73" w:unhideWhenUsed="0"/>
+    <w:lsdException w:name="Light Shading Accent 1" w:semiHidden="0" w:uiPriority="60" w:unhideWhenUsed="0"/>
+    <w:lsdException w:name="Light List Accent 1" w:semiHidden="0" w:uiPriority="61" w:unhideWhenUsed="0"/>
+    <w:lsdException w:name="Light Grid Accent 1" w:semiHidden="0" w:uiPriority="62" w:unhideWhenUsed="0"/>
+    <w:lsdException w:name="Medium Shading 1 Accent 1" w:semiHidden="0" w:uiPriority="63" w:unhideWhenUsed="0"/>
+    <w:lsdException w:name="Medium Shading 2 Accent 1" w:semiHidden="0" w:uiPriority="64" w:unhideWhenUsed="0"/>
+    <w:lsdException w:name="Medium List 1 Accent 1" w:semiHidden="0" w:uiPriority="65" w:unhideWhenUsed="0"/>
+    <w:lsdException w:name="Revision" w:unhideWhenUsed="0"/>
+    <w:lsdException w:name="List Paragraph" w:semiHidden="0" w:uiPriority="34" w:unhideWhenUsed="0" w:qFormat="1"/>
+    <w:lsdException w:name="Quote" w:semiHidden="0" w:uiPriority="29" w:unhideWhenUsed="0" w:qFormat="1"/>
+    <w:lsdException w:name="Intense Quote" w:semiHidden="0" w:uiPriority="30" w:unhideWhenUsed="0" w:qFormat="1"/>
+    <w:lsdException w:name="Medium List 2 Accent 1" w:semiHidden="0" w:uiPriority="66" w:unhideWhenUsed="0"/>
+    <w:lsdException w:name="Medium Grid 1 Accent 1" w:semiHidden="0" w:uiPriority="67" w:unhideWhenUsed="0"/>
+    <w:lsdException w:name="Medium Grid 2 Accent 1" w:semiHidden="0" w:uiPriority="68" w:unhideWhenUsed="0"/>
+    <w:lsdException w:name="Medium Grid 3 Accent 1" w:semiHidden="0" w:uiPriority="69" w:unhideWhenUsed="0"/>
+    <w:lsdException w:name="Dark List Accent 1" w:semiHidden="0" w:uiPriority="70" w:unhideWhenUsed="0"/>
+    <w:lsdException w:name="Colorful Shading Accent 1" w:semiHidden="0" w:uiPriority="71" w:unhideWhenUsed="0"/>
+    <w:lsdException w:name="Colorful List Accent 1" w:semiHidden="0" w:uiPriority="72" w:unhideWhenUsed="0"/>
+    <w:lsdException w:name="Colorful Grid Accent 1" w:semiHidden="0" w:uiPriority="73" w:unhideWhenUsed="0"/>
+    <w:lsdException w:name="Light Shading Accent 2" w:semiHidden="0" w:uiPriority="60" w:unhideWhenUsed="0"/>
+    <w:lsdException w:name="Light List Accent 2" w:semiHidden="0" w:uiPriority="61" w:unhideWhenUsed="0"/>
+    <w:lsdException w:name="Light Grid Accent 2" w:semiHidden="0" w:uiPriority="62" w:unhideWhenUsed="0"/>
+    <w:lsdException w:name="Medium Shading 1 Accent 2" w:semiHidden="0" w:uiPriority="63" w:unhideWhenUsed="0"/>
+    <w:lsdException w:name="Medium Shading 2 Accent 2" w:semiHidden="0" w:uiPriority="64" w:unhideWhenUsed="0"/>
+    <w:lsdException w:name="Medium List 1 Accent 2" w:semiHidden="0" w:uiPriority="65" w:unhideWhenUsed="0"/>
+    <w:lsdException w:name="Medium List 2 Accent 2" w:semiHidden="0" w:uiPriority="66" w:unhideWhenUsed="0"/>
+    <w:lsdException w:name="Medium Grid 1 Accent 2" w:semiHidden="0" w:uiPriority="67" w:unhideWhenUsed="0"/>
+    <w:lsdException w:name="Medium Grid 2 Accent 2" w:semiHidden="0" w:uiPriority="68" w:unhideWhenUsed="0"/>
+    <w:lsdException w:name="Medium Grid 3 Accent 2" w:semiHidden="0" w:uiPriority="69" w:unhideWhenUsed="0"/>
+    <w:lsdException w:name="Dark List Accent 2" w:semiHidden="0" w:uiPriority="70" w:unhideWhenUsed="0"/>
+    <w:lsdException w:name="Colorful Shading Accent 2" w:semiHidden="0" w:uiPriority="71" w:unhideWhenUsed="0"/>
+    <w:lsdException w:name="Colorful List Accent 2" w:semiHidden="0" w:uiPriority="72" w:unhideWhenUsed="0"/>
+    <w:lsdException w:name="Colorful Grid Accent 2" w:semiHidden="0" w:uiPriority="73" w:unhideWhenUsed="0"/>
+    <w:lsdException w:name="Light Shading Accent 3" w:semiHidden="0" w:uiPriority="60" w:unhideWhenUsed="0"/>
+    <w:lsdException w:name="Light List Accent 3" w:semiHidden="0" w:uiPriority="61" w:unhideWhenUsed="0"/>
+    <w:lsdException w:name="Light Grid Accent 3" w:semiHidden="0" w:uiPriority="62" w:unhideWhenUsed="0"/>
+    <w:lsdException w:name="Medium Shading 1 Accent 3" w:semiHidden="0" w:uiPriority="63" w:unhideWhenUsed="0"/>
+    <w:lsdException w:name="Medium Shading 2 Accent 3" w:semiHidden="0" w:uiPriority="64" w:unhideWhenUsed="0"/>
+    <w:lsdException w:name="Medium List 1 Accent 3" w:semiHidden="0" w:uiPriority="65" w:unhideWhenUsed="0"/>
+    <w:lsdException w:name="Medium List 2 Accent 3" w:semiHidden="0" w:uiPriority="66" w:unhideWhenUsed="0"/>
+    <w:lsdException w:name="Medium Grid 1 Accent 3" w:semiHidden="0" w:uiPriority="67" w:unhideWhenUsed="0"/>
+    <w:lsdException w:name="Medium Grid 2 Accent 3" w:semiHidden="0" w:uiPriority="68" w:unhideWhenUsed="0"/>
+    <w:lsdException w:name="Medium Grid 3 Accent 3" w:semiHidden="0" w:uiPriority="69" w:unhideWhenUsed="0"/>
+    <w:lsdException w:name="Dark List Accent 3" w:semiHidden="0" w:uiPriority="70" w:unhideWhenUsed="0"/>
+    <w:lsdException w:name="Colorful Shading Accent 3" w:semiHidden="0" w:uiPriority="71" w:unhideWhenUsed="0"/>
+    <w:lsdException w:name="Colorful List Accent 3" w:semiHidden="0" w:uiPriority="72" w:unhideWhenUsed="0"/>
+    <w:lsdException w:name="Colorful Grid Accent 3" w:semiHidden="0" w:uiPriority="73" w:unhideWhenUsed="0"/>
+    <w:lsdException w:name="Light Shading Accent 4" w:semiHidden="0" w:uiPriority="60" w:unhideWhenUsed="0"/>
+    <w:lsdException w:name="Light List Accent 4" w:semiHidden="0" w:uiPriority="61" w:unhideWhenUsed="0"/>
+    <w:lsdException w:name="Light Grid Accent 4" w:semiHidden="0" w:uiPriority="62" w:unhideWhenUsed="0"/>
+    <w:lsdException w:name="Medium Shading 1 Accent 4" w:semiHidden="0" w:uiPriority="63" w:unhideWhenUsed="0"/>
+    <w:lsdException w:name="Medium Shading 2 Accent 4" w:semiHidden="0" w:uiPriority="64" w:unhideWhenUsed="0"/>
+    <w:lsdException w:name="Medium List 1 Accent 4" w:semiHidden="0" w:uiPriority="65" w:unhideWhenUsed="0"/>
+    <w:lsdException w:name="Medium List 2 Accent 4" w:semiHidden="0" w:uiPriority="66" w:unhideWhenUsed="0"/>
+    <w:lsdException w:name="Medium Grid 1 Accent 4" w:semiHidden="0" w:uiPriority="67" w:unhideWhenUsed="0"/>
+    <w:lsdException w:name="Medium Grid 2 Accent 4" w:semiHidden="0" w:uiPriority="68" w:unhideWhenUsed="0"/>
+    <w:lsdException w:name="Medium Grid 3 Accent 4" w:semiHidden="0" w:uiPriority="69" w:unhideWhenUsed="0"/>
+    <w:lsdException w:name="Dark List Accent 4" w:semiHidden="0" w:uiPriority="70" w:unhideWhenUsed="0"/>
+    <w:lsdException w:name="Colorful Shading Accent 4" w:semiHidden="0" w:uiPriority="71" w:unhideWhenUsed="0"/>
+    <w:lsdException w:name="Colorful List Accent 4" w:semiHidden="0" w:uiPriority="72" w:unhideWhenUsed="0"/>
+    <w:lsdException w:name="Colorful Grid Accent 4" w:semiHidden="0" w:uiPriority="73" w:unhideWhenUsed="0"/>
+    <w:lsdException w:name="Light Shading Accent 5" w:semiHidden="0" w:uiPriority="60" w:unhideWhenUsed="0"/>
+    <w:lsdException w:name="Light List Accent 5" w:semiHidden="0" w:uiPriority="61" w:unhideWhenUsed="0"/>
+    <w:lsdException w:name="Light Grid Accent 5" w:semiHidden="0" w:uiPriority="62" w:unhideWhenUsed="0"/>
+    <w:lsdException w:name="Medium Shading 1 Accent 5" w:semiHidden="0" w:uiPriority="63" w:unhideWhenUsed="0"/>
+    <w:lsdException w:name="Medium Shading 2 Accent 5" w:semiHidden="0" w:uiPriority="64" w:unhideWhenUsed="0"/>
+    <w:lsdException w:name="Medium List 1 Accent 5" w:semiHidden="0" w:uiPriority="65" w:unhideWhenUsed="0"/>
+    <w:lsdException w:name="Medium List 2 Accent 5" w:semiHidden="0" w:uiPriority="66" w:unhideWhenUsed="0"/>
+    <w:lsdException w:name="Medium Grid 1 Accent 5" w:semiHidden="0" w:uiPriority="67" w:unhideWhenUsed="0"/>
+    <w:lsdException w:name="Medium Grid 2 Accent 5" w:semiHidden="0" w:uiPriority="68" w:unhideWhenUsed="0"/>
+    <w:lsdException w:name="Medium Grid 3 Accent 5" w:semiHidden="0" w:uiPriority="69" w:unhideWhenUsed="0"/>
+    <w:lsdException w:name="Dark List Accent 5" w:semiHidden="0" w:uiPriority="70" w:unhideWhenUsed="0"/>
+    <w:lsdException w:name="Colorful Shading Accent 5" w:semiHidden="0" w:uiPriority="71" w:unhideWhenUsed="0"/>
+    <w:lsdException w:name="Colorful List Accent 5" w:semiHidden="0" w:uiPriority="72" w:unhideWhenUsed="0"/>
+    <w:lsdException w:name="Colorful Grid Accent 5" w:semiHidden="0" w:uiPriority="73" w:unhideWhenUsed="0"/>
+    <w:lsdException w:name="Light Shading Accent 6" w:semiHidden="0" w:uiPriority="60" w:unhideWhenUsed="0"/>
+    <w:lsdException w:name="Light List Accent 6" w:semiHidden="0" w:uiPriority="61" w:unhideWhenUsed="0"/>
+    <w:lsdException w:name="Light Grid Accent 6" w:semiHidden="0" w:uiPriority="62" w:unhideWhenUsed="0"/>
+    <w:lsdException w:name="Medium Shading 1 Accent 6" w:semiHidden="0" w:uiPriority="63" w:unhideWhenUsed="0"/>
+    <w:lsdException w:name="Medium Shading 2 Accent 6" w:semiHidden="0" w:uiPriority="64" w:unhideWhenUsed="0"/>
+    <w:lsdException w:name="Medium List 1 Accent 6" w:semiHidden="0" w:uiPriority="65" w:unhideWhenUsed="0"/>
+    <w:lsdException w:name="Medium List 2 Accent 6" w:semiHidden="0" w:uiPriority="66" w:unhideWhenUsed="0"/>
+    <w:lsdException w:name="Medium Grid 1 Accent 6" w:semiHidden="0" w:uiPriority="67" w:unhideWhenUsed="0"/>
+    <w:lsdException w:name="Medium Grid 2 Accent 6" w:semiHidden="0" w:uiPriority="68" w:unhideWhenUsed="0"/>
+    <w:lsdException w:name="Medium Grid 3 Accent 6" w:semiHidden="0" w:uiPriority="69" w:unhideWhenUsed="0"/>
+    <w:lsdException w:name="Dark List Accent 6" w:semiHidden="0" w:uiPriority="70" w:unhideWhenUsed="0"/>
+    <w:lsdException w:name="Colorful Shading Accent 6" w:semiHidden="0" w:uiPriority="71" w:unhideWhenUsed="0"/>
+    <w:lsdException w:name="Colorful List Accent 6" w:semiHidden="0" w:uiPriority="72" w:unhideWhenUsed="0"/>
+    <w:lsdException w:name="Colorful Grid Accent 6" w:semiHidden="0" w:uiPriority="73" w:unhideWhenUsed="0"/>
+    <w:lsdException w:name="Subtle Emphasis" w:semiHidden="0" w:uiPriority="19" w:unhideWhenUsed="0" w:qFormat="1"/>
+    <w:lsdException w:name="Intense Emphasis" w:semiHidden="0" w:uiPriority="21" w:unhideWhenUsed="0" w:qFormat="1"/>
+    <w:lsdException w:name="Subtle Reference" w:semiHidden="0" w:uiPriority="31" w:unhideWhenUsed="0" w:qFormat="1"/>
+    <w:lsdException w:name="Intense Reference" w:semiHidden="0" w:uiPriority="32" w:unhideWhenUsed="0" w:qFormat="1"/>
+    <w:lsdException w:name="Book Title" w:semiHidden="0" w:uiPriority="33" w:unhideWhenUsed="0" w:qFormat="1"/>
+    <w:lsdException w:name="Bibliography" w:uiPriority="37"/>
+    <w:lsdException w:name="TOC Heading" w:uiPriority="39" w:qFormat="1"/>
   </w:latentStyles>
   <w:style w:type="paragraph" w:default="1" w:styleId="Normal">
     <w:name w:val="Normal"/>
@@ -15553,6 +16060,7 @@
     <w:uiPriority w:val="99"/>
     <w:semiHidden/>
     <w:unhideWhenUsed/>
+    <w:qFormat/>
     <w:tblPr>
       <w:tblInd w:w="0" w:type="dxa"/>
       <w:tblCellMar>
@@ -15746,6 +16254,7 @@
       <w:spacing w:after="0" w:line="240" w:lineRule="auto"/>
     </w:pPr>
     <w:tblPr>
+      <w:tblInd w:w="0" w:type="dxa"/>
       <w:tblBorders>
         <w:top w:val="single" w:sz="4" w:space="0" w:color="auto"/>
         <w:left w:val="single" w:sz="4" w:space="0" w:color="auto"/>
@@ -15754,6 +16263,12 @@
         <w:insideH w:val="single" w:sz="4" w:space="0" w:color="auto"/>
         <w:insideV w:val="single" w:sz="4" w:space="0" w:color="auto"/>
       </w:tblBorders>
+      <w:tblCellMar>
+        <w:top w:w="0" w:type="dxa"/>
+        <w:left w:w="108" w:type="dxa"/>
+        <w:bottom w:w="0" w:type="dxa"/>
+        <w:right w:w="108" w:type="dxa"/>
+      </w:tblCellMar>
     </w:tblPr>
   </w:style>
   <w:style w:type="character" w:customStyle="1" w:styleId="Ttulo1Car">
@@ -15825,7 +16340,7 @@
       <w:szCs w:val="52"/>
     </w:rPr>
   </w:style>
-  <w:style w:type="paragraph" w:styleId="TtuloTDC">
+  <w:style w:type="paragraph" w:styleId="TtulodeTDC">
     <w:name w:val="TOC Heading"/>
     <w:basedOn w:val="Ttulo1"/>
     <w:next w:val="Normal"/>

</xml_diff>

<commit_message>
Mejora de la funcionalidad en "Mi Cuenta": 1- Validaciones para intentos de modificar nickname y email 2- Funcionamiento explicado en la documentación.
</commit_message>
<xml_diff>
--- a/Documentación/TFG.docx
+++ b/Documentación/TFG.docx
@@ -8638,7 +8638,7 @@
             <v:path o:extrusionok="f" gradientshapeok="t" o:connecttype="rect"/>
             <o:lock v:ext="edit" aspectratio="t"/>
           </v:shapetype>
-          <v:shape id="_x0000_i1025" type="#_x0000_t75" style="width:138pt;height:138pt">
+          <v:shape id="_x0000_i1025" type="#_x0000_t75" style="width:137.9pt;height:137.9pt">
             <v:imagedata r:id="rId13" o:title="5847f5bdcef1014c0b5e489c"/>
           </v:shape>
         </w:pict>
@@ -8957,7 +8957,7 @@
           <w:rFonts w:ascii="Arial" w:hAnsi="Arial" w:cs="Arial"/>
         </w:rPr>
         <w:pict>
-          <v:shape id="_x0000_i1026" type="#_x0000_t75" style="width:134.2pt;height:134.2pt">
+          <v:shape id="_x0000_i1026" type="#_x0000_t75" style="width:133.8pt;height:133.8pt">
             <v:imagedata r:id="rId24" o:title="html5-logo-css-logo-png-transparent-svg-vector-bie-supply-9"/>
           </v:shape>
         </w:pict>
@@ -9349,7 +9349,7 @@
       </w:pPr>
       <w:r>
         <w:pict>
-          <v:shape id="_x0000_i1027" type="#_x0000_t75" style="width:148.9pt;height:80.2pt">
+          <v:shape id="_x0000_i1027" type="#_x0000_t75" style="width:148.75pt;height:80.15pt">
             <v:imagedata r:id="rId36" o:title="PHP-logo"/>
           </v:shape>
         </w:pict>
@@ -9810,7 +9810,7 @@
           <w:rFonts w:ascii="Arial" w:hAnsi="Arial" w:cs="Arial"/>
         </w:rPr>
         <w:pict>
-          <v:shape id="_x0000_i1028" type="#_x0000_t75" style="width:171.25pt;height:107.45pt">
+          <v:shape id="_x0000_i1028" type="#_x0000_t75" style="width:171.15pt;height:107.3pt">
             <v:imagedata r:id="rId54" o:title="JavaScript-logo"/>
           </v:shape>
         </w:pict>
@@ -10107,7 +10107,7 @@
           <w:rFonts w:ascii="Arial" w:hAnsi="Arial" w:cs="Arial"/>
         </w:rPr>
         <w:pict>
-          <v:shape id="_x0000_i1029" type="#_x0000_t75" style="width:117.8pt;height:117.8pt">
+          <v:shape id="_x0000_i1029" type="#_x0000_t75" style="width:118.2pt;height:118.2pt">
             <v:imagedata r:id="rId65" o:title="kisspng-phpstorm-jetbrains-webstorm-php-5b28f2c008a9c0"/>
           </v:shape>
         </w:pict>
@@ -10658,7 +10658,7 @@
           <w:rFonts w:ascii="Arial" w:hAnsi="Arial" w:cs="Arial"/>
         </w:rPr>
         <w:pict>
-          <v:shape id="_x0000_i1030" type="#_x0000_t75" style="width:94.9pt;height:94.35pt">
+          <v:shape id="_x0000_i1030" type="#_x0000_t75" style="width:95.1pt;height:94.4pt">
             <v:imagedata r:id="rId85" o:title="xampp-logo-4db0ac715559be7e8da62bf9b8de42aad71d1b8ab32f18cd14b4505ac7812a7f"/>
           </v:shape>
         </w:pict>
@@ -10961,7 +10961,7 @@
           <w:rFonts w:ascii="Arial" w:hAnsi="Arial" w:cs="Arial"/>
         </w:rPr>
         <w:pict>
-          <v:shape id="_x0000_i1031" type="#_x0000_t75" style="width:165.8pt;height:93.8pt">
+          <v:shape id="_x0000_i1031" type="#_x0000_t75" style="width:165.75pt;height:93.75pt">
             <v:imagedata r:id="rId95" o:title="GitHub-Logo"/>
           </v:shape>
         </w:pict>
@@ -11134,7 +11134,7 @@
                     <a:blip r:embed="rId96" cstate="print">
                       <a:extLst>
                         <a:ext uri="{28A0092B-C50C-407E-A947-70E740481C1C}">
-                          <a14:useLocalDpi xmlns:a14="http://schemas.microsoft.com/office/drawing/2010/main" xmlns:wps="http://schemas.microsoft.com/office/word/2010/wordprocessingShape" xmlns:wpi="http://schemas.microsoft.com/office/word/2010/wordprocessingInk" xmlns:wpg="http://schemas.microsoft.com/office/word/2010/wordprocessingGroup" xmlns:w16se="http://schemas.microsoft.com/office/word/2015/wordml/symex" xmlns:w15="http://schemas.microsoft.com/office/word/2012/wordml" xmlns:w14="http://schemas.microsoft.com/office/word/2010/wordml" xmlns:w="http://schemas.openxmlformats.org/wordprocessingml/2006/main" xmlns:w10="urn:schemas-microsoft-com:office:word" xmlns:wp14="http://schemas.microsoft.com/office/word/2010/wordprocessingDrawing" xmlns:v="urn:schemas-microsoft-com:vml" xmlns:o="urn:schemas-microsoft-com:office:office" xmlns:mc="http://schemas.openxmlformats.org/markup-compatibility/2006" xmlns:cx="http://schemas.microsoft.com/office/drawing/2014/chartex" xmlns:wpc="http://schemas.microsoft.com/office/word/2010/wordprocessingCanvas" xmlns="" val="0"/>
+                          <a14:useLocalDpi xmlns="" xmlns:wpc="http://schemas.microsoft.com/office/word/2010/wordprocessingCanvas" xmlns:cx="http://schemas.microsoft.com/office/drawing/2014/chartex" xmlns:mc="http://schemas.openxmlformats.org/markup-compatibility/2006" xmlns:o="urn:schemas-microsoft-com:office:office" xmlns:v="urn:schemas-microsoft-com:vml" xmlns:wp14="http://schemas.microsoft.com/office/word/2010/wordprocessingDrawing" xmlns:w10="urn:schemas-microsoft-com:office:word" xmlns:w="http://schemas.openxmlformats.org/wordprocessingml/2006/main" xmlns:w14="http://schemas.microsoft.com/office/word/2010/wordml" xmlns:w15="http://schemas.microsoft.com/office/word/2012/wordml" xmlns:w16se="http://schemas.microsoft.com/office/word/2015/wordml/symex" xmlns:wpg="http://schemas.microsoft.com/office/word/2010/wordprocessingGroup" xmlns:wpi="http://schemas.microsoft.com/office/word/2010/wordprocessingInk" xmlns:wps="http://schemas.microsoft.com/office/word/2010/wordprocessingShape" xmlns:a14="http://schemas.microsoft.com/office/drawing/2010/main" val="0"/>
                         </a:ext>
                       </a:extLst>
                     </a:blip>
@@ -11208,7 +11208,7 @@
                     <a:blip r:embed="rId97" cstate="print">
                       <a:extLst>
                         <a:ext uri="{28A0092B-C50C-407E-A947-70E740481C1C}">
-                          <a14:useLocalDpi xmlns:a14="http://schemas.microsoft.com/office/drawing/2010/main" xmlns:wps="http://schemas.microsoft.com/office/word/2010/wordprocessingShape" xmlns:wpi="http://schemas.microsoft.com/office/word/2010/wordprocessingInk" xmlns:wpg="http://schemas.microsoft.com/office/word/2010/wordprocessingGroup" xmlns:w16se="http://schemas.microsoft.com/office/word/2015/wordml/symex" xmlns:w15="http://schemas.microsoft.com/office/word/2012/wordml" xmlns:w14="http://schemas.microsoft.com/office/word/2010/wordml" xmlns:w="http://schemas.openxmlformats.org/wordprocessingml/2006/main" xmlns:w10="urn:schemas-microsoft-com:office:word" xmlns:wp14="http://schemas.microsoft.com/office/word/2010/wordprocessingDrawing" xmlns:v="urn:schemas-microsoft-com:vml" xmlns:o="urn:schemas-microsoft-com:office:office" xmlns:mc="http://schemas.openxmlformats.org/markup-compatibility/2006" xmlns:cx="http://schemas.microsoft.com/office/drawing/2014/chartex" xmlns:wpc="http://schemas.microsoft.com/office/word/2010/wordprocessingCanvas" xmlns="" val="0"/>
+                          <a14:useLocalDpi xmlns="" xmlns:wpc="http://schemas.microsoft.com/office/word/2010/wordprocessingCanvas" xmlns:cx="http://schemas.microsoft.com/office/drawing/2014/chartex" xmlns:mc="http://schemas.openxmlformats.org/markup-compatibility/2006" xmlns:o="urn:schemas-microsoft-com:office:office" xmlns:v="urn:schemas-microsoft-com:vml" xmlns:wp14="http://schemas.microsoft.com/office/word/2010/wordprocessingDrawing" xmlns:w10="urn:schemas-microsoft-com:office:word" xmlns:w="http://schemas.openxmlformats.org/wordprocessingml/2006/main" xmlns:w14="http://schemas.microsoft.com/office/word/2010/wordml" xmlns:w15="http://schemas.microsoft.com/office/word/2012/wordml" xmlns:w16se="http://schemas.microsoft.com/office/word/2015/wordml/symex" xmlns:wpg="http://schemas.microsoft.com/office/word/2010/wordprocessingGroup" xmlns:wpi="http://schemas.microsoft.com/office/word/2010/wordprocessingInk" xmlns:wps="http://schemas.microsoft.com/office/word/2010/wordprocessingShape" xmlns:a14="http://schemas.microsoft.com/office/drawing/2010/main" val="0"/>
                         </a:ext>
                       </a:extLst>
                     </a:blip>
@@ -11280,7 +11280,7 @@
                     <a:blip r:embed="rId98" cstate="print">
                       <a:extLst>
                         <a:ext uri="{28A0092B-C50C-407E-A947-70E740481C1C}">
-                          <a14:useLocalDpi xmlns:a14="http://schemas.microsoft.com/office/drawing/2010/main" xmlns:wps="http://schemas.microsoft.com/office/word/2010/wordprocessingShape" xmlns:wpi="http://schemas.microsoft.com/office/word/2010/wordprocessingInk" xmlns:wpg="http://schemas.microsoft.com/office/word/2010/wordprocessingGroup" xmlns:w16se="http://schemas.microsoft.com/office/word/2015/wordml/symex" xmlns:w15="http://schemas.microsoft.com/office/word/2012/wordml" xmlns:w14="http://schemas.microsoft.com/office/word/2010/wordml" xmlns:w="http://schemas.openxmlformats.org/wordprocessingml/2006/main" xmlns:w10="urn:schemas-microsoft-com:office:word" xmlns:wp14="http://schemas.microsoft.com/office/word/2010/wordprocessingDrawing" xmlns:v="urn:schemas-microsoft-com:vml" xmlns:o="urn:schemas-microsoft-com:office:office" xmlns:mc="http://schemas.openxmlformats.org/markup-compatibility/2006" xmlns:cx="http://schemas.microsoft.com/office/drawing/2014/chartex" xmlns:wpc="http://schemas.microsoft.com/office/word/2010/wordprocessingCanvas" xmlns="" val="0"/>
+                          <a14:useLocalDpi xmlns="" xmlns:wpc="http://schemas.microsoft.com/office/word/2010/wordprocessingCanvas" xmlns:cx="http://schemas.microsoft.com/office/drawing/2014/chartex" xmlns:mc="http://schemas.openxmlformats.org/markup-compatibility/2006" xmlns:o="urn:schemas-microsoft-com:office:office" xmlns:v="urn:schemas-microsoft-com:vml" xmlns:wp14="http://schemas.microsoft.com/office/word/2010/wordprocessingDrawing" xmlns:w10="urn:schemas-microsoft-com:office:word" xmlns:w="http://schemas.openxmlformats.org/wordprocessingml/2006/main" xmlns:w14="http://schemas.microsoft.com/office/word/2010/wordml" xmlns:w15="http://schemas.microsoft.com/office/word/2012/wordml" xmlns:w16se="http://schemas.microsoft.com/office/word/2015/wordml/symex" xmlns:wpg="http://schemas.microsoft.com/office/word/2010/wordprocessingGroup" xmlns:wpi="http://schemas.microsoft.com/office/word/2010/wordprocessingInk" xmlns:wps="http://schemas.microsoft.com/office/word/2010/wordprocessingShape" xmlns:a14="http://schemas.microsoft.com/office/drawing/2010/main" val="0"/>
                         </a:ext>
                       </a:extLst>
                     </a:blip>
@@ -11352,7 +11352,7 @@
                     <a:blip r:embed="rId99" cstate="print">
                       <a:extLst>
                         <a:ext uri="{28A0092B-C50C-407E-A947-70E740481C1C}">
-                          <a14:useLocalDpi xmlns:a14="http://schemas.microsoft.com/office/drawing/2010/main" xmlns:wps="http://schemas.microsoft.com/office/word/2010/wordprocessingShape" xmlns:wpi="http://schemas.microsoft.com/office/word/2010/wordprocessingInk" xmlns:wpg="http://schemas.microsoft.com/office/word/2010/wordprocessingGroup" xmlns:w16se="http://schemas.microsoft.com/office/word/2015/wordml/symex" xmlns:w15="http://schemas.microsoft.com/office/word/2012/wordml" xmlns:w14="http://schemas.microsoft.com/office/word/2010/wordml" xmlns:w="http://schemas.openxmlformats.org/wordprocessingml/2006/main" xmlns:w10="urn:schemas-microsoft-com:office:word" xmlns:wp14="http://schemas.microsoft.com/office/word/2010/wordprocessingDrawing" xmlns:v="urn:schemas-microsoft-com:vml" xmlns:o="urn:schemas-microsoft-com:office:office" xmlns:mc="http://schemas.openxmlformats.org/markup-compatibility/2006" xmlns:cx="http://schemas.microsoft.com/office/drawing/2014/chartex" xmlns:wpc="http://schemas.microsoft.com/office/word/2010/wordprocessingCanvas" xmlns="" val="0"/>
+                          <a14:useLocalDpi xmlns="" xmlns:wpc="http://schemas.microsoft.com/office/word/2010/wordprocessingCanvas" xmlns:cx="http://schemas.microsoft.com/office/drawing/2014/chartex" xmlns:mc="http://schemas.openxmlformats.org/markup-compatibility/2006" xmlns:o="urn:schemas-microsoft-com:office:office" xmlns:v="urn:schemas-microsoft-com:vml" xmlns:wp14="http://schemas.microsoft.com/office/word/2010/wordprocessingDrawing" xmlns:w10="urn:schemas-microsoft-com:office:word" xmlns:w="http://schemas.openxmlformats.org/wordprocessingml/2006/main" xmlns:w14="http://schemas.microsoft.com/office/word/2010/wordml" xmlns:w15="http://schemas.microsoft.com/office/word/2012/wordml" xmlns:w16se="http://schemas.microsoft.com/office/word/2015/wordml/symex" xmlns:wpg="http://schemas.microsoft.com/office/word/2010/wordprocessingGroup" xmlns:wpi="http://schemas.microsoft.com/office/word/2010/wordprocessingInk" xmlns:wps="http://schemas.microsoft.com/office/word/2010/wordprocessingShape" xmlns:a14="http://schemas.microsoft.com/office/drawing/2010/main" val="0"/>
                         </a:ext>
                       </a:extLst>
                     </a:blip>
@@ -11425,7 +11425,7 @@
                     <a:blip r:embed="rId100" cstate="print">
                       <a:extLst>
                         <a:ext uri="{28A0092B-C50C-407E-A947-70E740481C1C}">
-                          <a14:useLocalDpi xmlns:a14="http://schemas.microsoft.com/office/drawing/2010/main" xmlns:wps="http://schemas.microsoft.com/office/word/2010/wordprocessingShape" xmlns:wpi="http://schemas.microsoft.com/office/word/2010/wordprocessingInk" xmlns:wpg="http://schemas.microsoft.com/office/word/2010/wordprocessingGroup" xmlns:w16se="http://schemas.microsoft.com/office/word/2015/wordml/symex" xmlns:w15="http://schemas.microsoft.com/office/word/2012/wordml" xmlns:w14="http://schemas.microsoft.com/office/word/2010/wordml" xmlns:w="http://schemas.openxmlformats.org/wordprocessingml/2006/main" xmlns:w10="urn:schemas-microsoft-com:office:word" xmlns:wp14="http://schemas.microsoft.com/office/word/2010/wordprocessingDrawing" xmlns:v="urn:schemas-microsoft-com:vml" xmlns:o="urn:schemas-microsoft-com:office:office" xmlns:mc="http://schemas.openxmlformats.org/markup-compatibility/2006" xmlns:cx="http://schemas.microsoft.com/office/drawing/2014/chartex" xmlns:wpc="http://schemas.microsoft.com/office/word/2010/wordprocessingCanvas" xmlns="" val="0"/>
+                          <a14:useLocalDpi xmlns="" xmlns:wpc="http://schemas.microsoft.com/office/word/2010/wordprocessingCanvas" xmlns:cx="http://schemas.microsoft.com/office/drawing/2014/chartex" xmlns:mc="http://schemas.openxmlformats.org/markup-compatibility/2006" xmlns:o="urn:schemas-microsoft-com:office:office" xmlns:v="urn:schemas-microsoft-com:vml" xmlns:wp14="http://schemas.microsoft.com/office/word/2010/wordprocessingDrawing" xmlns:w10="urn:schemas-microsoft-com:office:word" xmlns:w="http://schemas.openxmlformats.org/wordprocessingml/2006/main" xmlns:w14="http://schemas.microsoft.com/office/word/2010/wordml" xmlns:w15="http://schemas.microsoft.com/office/word/2012/wordml" xmlns:w16se="http://schemas.microsoft.com/office/word/2015/wordml/symex" xmlns:wpg="http://schemas.microsoft.com/office/word/2010/wordprocessingGroup" xmlns:wpi="http://schemas.microsoft.com/office/word/2010/wordprocessingInk" xmlns:wps="http://schemas.microsoft.com/office/word/2010/wordprocessingShape" xmlns:a14="http://schemas.microsoft.com/office/drawing/2010/main" val="0"/>
                         </a:ext>
                       </a:extLst>
                     </a:blip>
@@ -11508,7 +11508,7 @@
                     <a:blip r:embed="rId101" cstate="print">
                       <a:extLst>
                         <a:ext uri="{28A0092B-C50C-407E-A947-70E740481C1C}">
-                          <a14:useLocalDpi xmlns:a14="http://schemas.microsoft.com/office/drawing/2010/main" xmlns:wps="http://schemas.microsoft.com/office/word/2010/wordprocessingShape" xmlns:wpi="http://schemas.microsoft.com/office/word/2010/wordprocessingInk" xmlns:wpg="http://schemas.microsoft.com/office/word/2010/wordprocessingGroup" xmlns:w16se="http://schemas.microsoft.com/office/word/2015/wordml/symex" xmlns:w15="http://schemas.microsoft.com/office/word/2012/wordml" xmlns:w14="http://schemas.microsoft.com/office/word/2010/wordml" xmlns:w="http://schemas.openxmlformats.org/wordprocessingml/2006/main" xmlns:w10="urn:schemas-microsoft-com:office:word" xmlns:wp14="http://schemas.microsoft.com/office/word/2010/wordprocessingDrawing" xmlns:v="urn:schemas-microsoft-com:vml" xmlns:o="urn:schemas-microsoft-com:office:office" xmlns:mc="http://schemas.openxmlformats.org/markup-compatibility/2006" xmlns:cx="http://schemas.microsoft.com/office/drawing/2014/chartex" xmlns:wpc="http://schemas.microsoft.com/office/word/2010/wordprocessingCanvas" xmlns="" val="0"/>
+                          <a14:useLocalDpi xmlns="" xmlns:wpc="http://schemas.microsoft.com/office/word/2010/wordprocessingCanvas" xmlns:cx="http://schemas.microsoft.com/office/drawing/2014/chartex" xmlns:mc="http://schemas.openxmlformats.org/markup-compatibility/2006" xmlns:o="urn:schemas-microsoft-com:office:office" xmlns:v="urn:schemas-microsoft-com:vml" xmlns:wp14="http://schemas.microsoft.com/office/word/2010/wordprocessingDrawing" xmlns:w10="urn:schemas-microsoft-com:office:word" xmlns:w="http://schemas.openxmlformats.org/wordprocessingml/2006/main" xmlns:w14="http://schemas.microsoft.com/office/word/2010/wordml" xmlns:w15="http://schemas.microsoft.com/office/word/2012/wordml" xmlns:w16se="http://schemas.microsoft.com/office/word/2015/wordml/symex" xmlns:wpg="http://schemas.microsoft.com/office/word/2010/wordprocessingGroup" xmlns:wpi="http://schemas.microsoft.com/office/word/2010/wordprocessingInk" xmlns:wps="http://schemas.microsoft.com/office/word/2010/wordprocessingShape" xmlns:a14="http://schemas.microsoft.com/office/drawing/2010/main" val="0"/>
                         </a:ext>
                       </a:extLst>
                     </a:blip>
@@ -11937,7 +11937,7 @@
           <w:lang w:eastAsia="es-ES"/>
         </w:rPr>
         <w:pict>
-          <v:shape id="_x0000_i1032" type="#_x0000_t75" style="width:411.25pt;height:177.8pt">
+          <v:shape id="_x0000_i1032" type="#_x0000_t75" style="width:411.6pt;height:177.95pt">
             <v:imagedata r:id="rId103" o:title="Captura02"/>
           </v:shape>
         </w:pict>
@@ -11998,7 +11998,7 @@
           <w:rFonts w:ascii="Arial" w:hAnsi="Arial" w:cs="Arial"/>
         </w:rPr>
         <w:pict>
-          <v:shape id="_x0000_i1033" type="#_x0000_t75" style="width:322.35pt;height:175.1pt">
+          <v:shape id="_x0000_i1033" type="#_x0000_t75" style="width:322.65pt;height:175.25pt">
             <v:imagedata r:id="rId104" o:title="Captura06"/>
           </v:shape>
         </w:pict>
@@ -12048,7 +12048,7 @@
         </w:rPr>
         <w:lastRenderedPageBreak/>
         <w:pict>
-          <v:shape id="_x0000_i1034" type="#_x0000_t75" style="width:217.1pt;height:254.75pt">
+          <v:shape id="_x0000_i1034" type="#_x0000_t75" style="width:217.35pt;height:254.7pt">
             <v:imagedata r:id="rId105" o:title="Captura03"/>
           </v:shape>
         </w:pict>
@@ -12178,7 +12178,7 @@
           <w:lang w:eastAsia="es-ES"/>
         </w:rPr>
         <w:pict>
-          <v:shape id="_x0000_i1035" type="#_x0000_t75" style="width:262.35pt;height:213.8pt">
+          <v:shape id="_x0000_i1035" type="#_x0000_t75" style="width:262.2pt;height:213.95pt">
             <v:imagedata r:id="rId106" o:title="Captura04"/>
           </v:shape>
         </w:pict>
@@ -12292,7 +12292,7 @@
           <w:lang w:eastAsia="es-ES"/>
         </w:rPr>
         <w:pict>
-          <v:shape id="_x0000_i1036" type="#_x0000_t75" style="width:272.75pt;height:267.8pt">
+          <v:shape id="_x0000_i1036" type="#_x0000_t75" style="width:273.05pt;height:268.3pt">
             <v:imagedata r:id="rId107" o:title="Captura05"/>
           </v:shape>
         </w:pict>
@@ -12352,7 +12352,7 @@
           <w:sz w:val="96"/>
         </w:rPr>
         <w:pict>
-          <v:shape id="_x0000_i1037" type="#_x0000_t75" style="width:351.8pt;height:85.65pt">
+          <v:shape id="_x0000_i1037" type="#_x0000_t75" style="width:351.85pt;height:85.6pt">
             <v:imagedata r:id="rId108" o:title="Captura07"/>
           </v:shape>
         </w:pict>
@@ -12477,7 +12477,7 @@
           <w:rFonts w:ascii="Arial" w:hAnsi="Arial" w:cs="Arial"/>
         </w:rPr>
         <w:pict>
-          <v:shape id="_x0000_i1038" type="#_x0000_t75" style="width:136.9pt;height:229.1pt">
+          <v:shape id="_x0000_i1038" type="#_x0000_t75" style="width:137.2pt;height:228.9pt">
             <v:imagedata r:id="rId109" o:title="Captura09"/>
           </v:shape>
         </w:pict>
@@ -12524,7 +12524,7 @@
           <w:sz w:val="18"/>
         </w:rPr>
         <w:pict>
-          <v:shape id="_x0000_i1039" type="#_x0000_t75" style="width:201.25pt;height:256.35pt">
+          <v:shape id="_x0000_i1039" type="#_x0000_t75" style="width:201.05pt;height:256.1pt">
             <v:imagedata r:id="rId110" o:title="Captura08"/>
           </v:shape>
         </w:pict>
@@ -12557,7 +12557,7 @@
         </w:rPr>
         <w:lastRenderedPageBreak/>
         <w:pict>
-          <v:shape id="_x0000_i1040" type="#_x0000_t75" style="width:452.2pt;height:98.75pt">
+          <v:shape id="_x0000_i1040" type="#_x0000_t75" style="width:452.4pt;height:98.5pt">
             <v:imagedata r:id="rId111" o:title="Captura10"/>
           </v:shape>
         </w:pict>
@@ -23808,17 +23808,17 @@
           <w:color w:val="A9B7C6"/>
           <w:sz w:val="20"/>
           <w:szCs w:val="20"/>
-          <w:lang w:eastAsia="es-ES"/>
-        </w:rPr>
-        <w:br/>
-      </w:r>
-      <w:r>
-        <w:rPr>
-          <w:rFonts w:ascii="Courier New" w:eastAsia="Times New Roman" w:hAnsi="Courier New" w:cs="Courier New"/>
-          <w:color w:val="A9B7C6"/>
-          <w:sz w:val="20"/>
-          <w:szCs w:val="20"/>
-          <w:lang w:eastAsia="es-ES"/>
+          <w:lang w:val="en-US" w:eastAsia="es-ES"/>
+        </w:rPr>
+        <w:br/>
+      </w:r>
+      <w:r>
+        <w:rPr>
+          <w:rFonts w:ascii="Courier New" w:eastAsia="Times New Roman" w:hAnsi="Courier New" w:cs="Courier New"/>
+          <w:color w:val="A9B7C6"/>
+          <w:sz w:val="20"/>
+          <w:szCs w:val="20"/>
+          <w:lang w:val="en-US" w:eastAsia="es-ES"/>
         </w:rPr>
         <w:br/>
       </w:r>
@@ -42853,7 +42853,7 @@
       </w:pPr>
       <w:r>
         <w:pict>
-          <v:shape id="_x0000_i1041" type="#_x0000_t75" style="width:420.55pt;height:180.55pt">
+          <v:shape id="_x0000_i1041" type="#_x0000_t75" style="width:420.45pt;height:180.7pt">
             <v:imagedata r:id="rId112" o:title="Captura11"/>
           </v:shape>
         </w:pict>
@@ -42902,7 +42902,7 @@
       <w:r>
         <w:lastRenderedPageBreak/>
         <w:pict>
-          <v:shape id="_x0000_i1042" type="#_x0000_t75" style="width:310.9pt;height:301.1pt">
+          <v:shape id="_x0000_i1042" type="#_x0000_t75" style="width:310.4pt;height:301.6pt">
             <v:imagedata r:id="rId113" o:title="Captura12"/>
           </v:shape>
         </w:pict>
@@ -42948,7 +42948,7 @@
       </w:pPr>
       <w:r>
         <w:pict>
-          <v:shape id="_x0000_i1043" type="#_x0000_t75" style="width:238.9pt;height:159.8pt">
+          <v:shape id="_x0000_i1043" type="#_x0000_t75" style="width:239.1pt;height:159.6pt">
             <v:imagedata r:id="rId114" o:title="Captura13"/>
           </v:shape>
         </w:pict>
@@ -43014,7 +43014,7 @@
       </w:pPr>
       <w:r>
         <w:pict>
-          <v:shape id="_x0000_i1044" type="#_x0000_t75" style="width:111.8pt;height:182.2pt">
+          <v:shape id="_x0000_i1044" type="#_x0000_t75" style="width:112.1pt;height:182.05pt">
             <v:imagedata r:id="rId115" o:title="Captura14"/>
           </v:shape>
         </w:pict>
@@ -43048,7 +43048,7 @@
       </w:pPr>
       <w:r>
         <w:pict>
-          <v:shape id="_x0000_i1046" type="#_x0000_t75" style="width:264.55pt;height:183.25pt">
+          <v:shape id="_x0000_i1045" type="#_x0000_t75" style="width:264.9pt;height:182.7pt">
             <v:imagedata r:id="rId116" o:title="Captura15"/>
           </v:shape>
         </w:pict>
@@ -43113,7 +43113,7 @@
       </w:pPr>
       <w:r>
         <w:pict>
-          <v:shape id="_x0000_i1045" type="#_x0000_t75" style="width:314.75pt;height:132pt">
+          <v:shape id="_x0000_i1046" type="#_x0000_t75" style="width:315.15pt;height:131.75pt">
             <v:imagedata r:id="rId117" o:title="Captura16"/>
           </v:shape>
         </w:pict>
@@ -43185,7 +43185,7 @@
       </w:pPr>
       <w:r>
         <w:pict>
-          <v:shape id="_x0000_i1047" type="#_x0000_t75" style="width:313.1pt;height:200.2pt">
+          <v:shape id="_x0000_i1047" type="#_x0000_t75" style="width:313.15pt;height:200.4pt">
             <v:imagedata r:id="rId118" o:title="Captura17"/>
           </v:shape>
         </w:pict>
@@ -43233,7 +43233,7 @@
       <w:r>
         <w:lastRenderedPageBreak/>
         <w:pict>
-          <v:shape id="_x0000_i1048" type="#_x0000_t75" style="width:332.2pt;height:195.25pt">
+          <v:shape id="_x0000_i1048" type="#_x0000_t75" style="width:332.15pt;height:194.95pt">
             <v:imagedata r:id="rId119" o:title="Captura18"/>
           </v:shape>
         </w:pict>
@@ -43279,7 +43279,7 @@
           <w:sz w:val="18"/>
         </w:rPr>
         <w:pict>
-          <v:shape id="_x0000_i1049" type="#_x0000_t75" style="width:259.65pt;height:210pt">
+          <v:shape id="_x0000_i1049" type="#_x0000_t75" style="width:259.45pt;height:209.9pt">
             <v:imagedata r:id="rId120" o:title="Captura19"/>
           </v:shape>
         </w:pict>
@@ -43328,6 +43328,376 @@
     <w:p>
       <w:pPr>
         <w:jc w:val="center"/>
+      </w:pPr>
+    </w:p>
+    <w:p>
+      <w:pPr>
+        <w:jc w:val="center"/>
+      </w:pPr>
+    </w:p>
+    <w:p>
+      <w:pPr>
+        <w:jc w:val="center"/>
+      </w:pPr>
+    </w:p>
+    <w:p>
+      <w:pPr>
+        <w:jc w:val="center"/>
+      </w:pPr>
+    </w:p>
+    <w:p>
+      <w:pPr>
+        <w:pStyle w:val="Ttulo2"/>
+        <w:numPr>
+          <w:ilvl w:val="0"/>
+          <w:numId w:val="15"/>
+        </w:numPr>
+        <w:ind w:left="284" w:firstLine="76"/>
+        <w:rPr>
+          <w:color w:val="auto"/>
+          <w:sz w:val="32"/>
+        </w:rPr>
+      </w:pPr>
+      <w:r>
+        <w:rPr>
+          <w:color w:val="auto"/>
+          <w:sz w:val="32"/>
+        </w:rPr>
+        <w:lastRenderedPageBreak/>
+        <w:t>Gestión de la cuenta del usuario</w:t>
+      </w:r>
+    </w:p>
+    <w:p/>
+    <w:p>
+      <w:r>
+        <w:t>La plataforma web permite que los usuarios modifiquen algunos de sus datos personales (nickname, nombre, apellidos, etc). Para ello, el sistema habilita un apartado llamado “Mi Cuenta” en el que los usuarios pueden acceder y actualizar su información personal. Para acceder a dicho espacio la plataforma web presenta en el menú desplegable la opción de acceder a “Mi Cuenta”.</w:t>
+      </w:r>
+    </w:p>
+    <w:p>
+      <w:r>
+        <w:t>Una vez  que el usuario haya modificado los datos que estime oportuno y pulse el botón de “Guardar cambios”, el sistema procederá a actualizar dichos datos con la BBDD.</w:t>
+      </w:r>
+      <w:r>
+        <w:t xml:space="preserve"> Para ello se ejecutará un método desde JS llamado “actualizarDatosUsuario” que mediante llamadas AJAX a un webservice php actualizará los datos en la BBDD de forma totalmente transparente para el usuario que únicamente obtendrá un mensaje en la propia página indicando el resultado de la operación.</w:t>
+      </w:r>
+    </w:p>
+    <w:p/>
+    <w:p>
+      <w:pPr>
+        <w:jc w:val="center"/>
+      </w:pPr>
+      <w:r>
+        <w:pict>
+          <v:shape id="_x0000_i1050" type="#_x0000_t75" style="width:223.45pt;height:281.2pt">
+            <v:imagedata r:id="rId121" o:title="Captura20"/>
+          </v:shape>
+        </w:pict>
+      </w:r>
+    </w:p>
+    <w:p>
+      <w:pPr>
+        <w:jc w:val="center"/>
+        <w:rPr>
+          <w:sz w:val="18"/>
+        </w:rPr>
+      </w:pPr>
+      <w:r>
+        <w:rPr>
+          <w:sz w:val="18"/>
+        </w:rPr>
+        <w:t xml:space="preserve">Captura del apartado “Mi Cuenta” </w:t>
+      </w:r>
+      <w:r>
+        <w:rPr>
+          <w:sz w:val="18"/>
+        </w:rPr>
+        <w:t xml:space="preserve">del usuario Josian </w:t>
+      </w:r>
+      <w:r>
+        <w:rPr>
+          <w:sz w:val="18"/>
+        </w:rPr>
+        <w:t>tras actualizar datos.</w:t>
+      </w:r>
+    </w:p>
+    <w:p/>
+    <w:p/>
+    <w:p>
+      <w:r>
+        <w:t>Para garantizar el correcto funcionamiento de la plataforma web, el sistema realiza una serie de validaciones con los datos modificados por el usuario. Algun</w:t>
+      </w:r>
+      <w:r>
+        <w:t>o</w:t>
+      </w:r>
+      <w:r>
+        <w:t>s de l</w:t>
+      </w:r>
+      <w:r>
+        <w:t>o</w:t>
+      </w:r>
+      <w:r>
+        <w:t>s m</w:t>
+      </w:r>
+      <w:r>
+        <w:t>ás destacado</w:t>
+      </w:r>
+      <w:r>
+        <w:t xml:space="preserve">s son la comprobación del identificador y el email  </w:t>
+      </w:r>
+      <w:r>
+        <w:t>único</w:t>
+      </w:r>
+      <w:r>
+        <w:t xml:space="preserve"> que funcionan de la siguiente manera:</w:t>
+      </w:r>
+    </w:p>
+    <w:p>
+      <w:r>
+        <w:lastRenderedPageBreak/>
+        <w:t xml:space="preserve"> U</w:t>
+      </w:r>
+      <w:r>
+        <w:t>na vez que el usuario ha pulsado el botón de “guardar cambios”</w:t>
+      </w:r>
+      <w:r>
+        <w:t xml:space="preserve"> se ejecuta </w:t>
+      </w:r>
+      <w:r>
+        <w:t xml:space="preserve">en JavaScript </w:t>
+      </w:r>
+      <w:r>
+        <w:t>el método “comprobarEmail”</w:t>
+      </w:r>
+      <w:r>
+        <w:t xml:space="preserve"> que</w:t>
+      </w:r>
+      <w:r>
+        <w:t xml:space="preserve"> </w:t>
+      </w:r>
+      <w:r>
+        <w:t>primeramente valida mediante el uso de expresiones regulares que el email introducido por el usuario este bien estructurado para posteriormente realizar</w:t>
+      </w:r>
+      <w:r>
+        <w:t xml:space="preserve"> ll</w:t>
+      </w:r>
+      <w:r>
+        <w:t>amadas AJAX a un webservice php para comprobar</w:t>
+      </w:r>
+      <w:r>
+        <w:t xml:space="preserve"> que </w:t>
+      </w:r>
+      <w:r>
+        <w:t xml:space="preserve">el email </w:t>
+      </w:r>
+      <w:r>
+        <w:t>no se encuentre e</w:t>
+      </w:r>
+      <w:r>
+        <w:t xml:space="preserve">n uso por cualquier otro usuario. Si no es el caso y se trata de un email “nuevo” para el sistema, se procede a validar el nickname (mediante el método llamado  “comprobarNickName” que realiza  un proceso similar) y en caso de que también sea único en el sistema se procede a actualizar los nuevos datos en la BBDD. </w:t>
+      </w:r>
+    </w:p>
+    <w:p>
+      <w:r>
+        <w:t>En caso de que los datos introducidos no sean válidos para el sistema, se informará al usuario vía AJAX sin necesidad de refrescar la página.</w:t>
+      </w:r>
+    </w:p>
+    <w:p>
+      <w:r>
+        <w:t>De esta forma el sistema garantiza que no habrá dos usuarios con el mismo nickname ni con el mismo email, incrementando la seguridad de los datos</w:t>
+      </w:r>
+      <w:r>
+        <w:t xml:space="preserve"> que gestiona la plataforma web</w:t>
+      </w:r>
+      <w:r>
+        <w:t>.</w:t>
+      </w:r>
+    </w:p>
+    <w:p/>
+    <w:p>
+      <w:pPr>
+        <w:jc w:val="center"/>
+      </w:pPr>
+      <w:r>
+        <w:pict>
+          <v:shape id="_x0000_i1051" type="#_x0000_t75" style="width:201.75pt;height:271.7pt">
+            <v:imagedata r:id="rId122" o:title="Captura21"/>
+          </v:shape>
+        </w:pict>
+      </w:r>
+    </w:p>
+    <w:p>
+      <w:pPr>
+        <w:jc w:val="center"/>
+        <w:rPr>
+          <w:sz w:val="18"/>
+        </w:rPr>
+      </w:pPr>
+      <w:r>
+        <w:rPr>
+          <w:sz w:val="18"/>
+        </w:rPr>
+        <w:t xml:space="preserve">Captura del sistema informando al usuario </w:t>
+      </w:r>
+      <w:r>
+        <w:rPr>
+          <w:sz w:val="18"/>
+        </w:rPr>
+        <w:t xml:space="preserve">que </w:t>
+      </w:r>
+      <w:r>
+        <w:rPr>
+          <w:sz w:val="18"/>
+        </w:rPr>
+        <w:t xml:space="preserve">el </w:t>
+      </w:r>
+      <w:r>
+        <w:rPr>
+          <w:sz w:val="18"/>
+        </w:rPr>
+        <w:t>email introducido ya está en uso</w:t>
+      </w:r>
+      <w:r>
+        <w:rPr>
+          <w:sz w:val="18"/>
+        </w:rPr>
+        <w:t>.</w:t>
+      </w:r>
+    </w:p>
+    <w:p>
+      <w:pPr>
+        <w:jc w:val="center"/>
+        <w:rPr>
+          <w:sz w:val="18"/>
+        </w:rPr>
+      </w:pPr>
+    </w:p>
+    <w:p>
+      <w:pPr>
+        <w:jc w:val="center"/>
+        <w:rPr>
+          <w:sz w:val="18"/>
+        </w:rPr>
+      </w:pPr>
+    </w:p>
+    <w:p>
+      <w:pPr>
+        <w:jc w:val="center"/>
+        <w:rPr>
+          <w:sz w:val="18"/>
+        </w:rPr>
+      </w:pPr>
+      <w:r>
+        <w:rPr>
+          <w:sz w:val="18"/>
+        </w:rPr>
+        <w:lastRenderedPageBreak/>
+        <w:pict>
+          <v:shape id="_x0000_i1052" type="#_x0000_t75" style="width:307.7pt;height:245.2pt">
+            <v:imagedata r:id="rId123" o:title="Captura22"/>
+          </v:shape>
+        </w:pict>
+      </w:r>
+    </w:p>
+    <w:p>
+      <w:pPr>
+        <w:jc w:val="center"/>
+        <w:rPr>
+          <w:sz w:val="18"/>
+        </w:rPr>
+      </w:pPr>
+      <w:r>
+        <w:rPr>
+          <w:sz w:val="18"/>
+        </w:rPr>
+        <w:t>Captura del código correspondiente al método JS “comprobarEmail()”.</w:t>
+      </w:r>
+    </w:p>
+    <w:p>
+      <w:pPr>
+        <w:jc w:val="center"/>
+        <w:rPr>
+          <w:sz w:val="18"/>
+        </w:rPr>
+      </w:pPr>
+    </w:p>
+    <w:p>
+      <w:pPr>
+        <w:jc w:val="center"/>
+        <w:rPr>
+          <w:sz w:val="18"/>
+        </w:rPr>
+      </w:pPr>
+    </w:p>
+    <w:p>
+      <w:pPr>
+        <w:jc w:val="center"/>
+        <w:rPr>
+          <w:sz w:val="18"/>
+        </w:rPr>
+      </w:pPr>
+      <w:r>
+        <w:rPr>
+          <w:sz w:val="18"/>
+        </w:rPr>
+        <w:pict>
+          <v:shape id="_x0000_i1053" type="#_x0000_t75" style="width:351.85pt;height:140.6pt">
+            <v:imagedata r:id="rId124" o:title="Captura23"/>
+          </v:shape>
+        </w:pict>
+      </w:r>
+    </w:p>
+    <w:p>
+      <w:pPr>
+        <w:jc w:val="center"/>
+        <w:rPr>
+          <w:sz w:val="18"/>
+        </w:rPr>
+      </w:pPr>
+      <w:r>
+        <w:rPr>
+          <w:sz w:val="18"/>
+        </w:rPr>
+        <w:t>Captura del código correspondiente al método PHP  “existeUsuarioConEsteNickName()”.</w:t>
+      </w:r>
+    </w:p>
+    <w:p>
+      <w:pPr>
+        <w:jc w:val="center"/>
+        <w:rPr>
+          <w:sz w:val="18"/>
+        </w:rPr>
+      </w:pPr>
+    </w:p>
+    <w:p>
+      <w:pPr>
+        <w:jc w:val="center"/>
+        <w:rPr>
+          <w:sz w:val="18"/>
+        </w:rPr>
+      </w:pPr>
+    </w:p>
+    <w:p>
+      <w:pPr>
+        <w:jc w:val="center"/>
+        <w:rPr>
+          <w:sz w:val="18"/>
+        </w:rPr>
+      </w:pPr>
+    </w:p>
+    <w:p>
+      <w:pPr>
+        <w:jc w:val="center"/>
+        <w:rPr>
+          <w:sz w:val="18"/>
+        </w:rPr>
+      </w:pPr>
+    </w:p>
+    <w:p>
+      <w:pPr>
+        <w:jc w:val="center"/>
+        <w:rPr>
+          <w:sz w:val="18"/>
+        </w:rPr>
       </w:pPr>
     </w:p>
     <w:p>
@@ -45787,7 +46157,7 @@
       </w:pPr>
     </w:p>
     <w:sectPr>
-      <w:footerReference w:type="default" r:id="rId121"/>
+      <w:footerReference w:type="default" r:id="rId125"/>
       <w:pgSz w:w="11906" w:h="16838"/>
       <w:pgMar w:top="1417" w:right="1701" w:bottom="1417" w:left="1701" w:header="567" w:footer="708" w:gutter="0"/>
       <w:cols w:space="708"/>
@@ -45906,7 +46276,7 @@
               <w:noProof/>
               <w:color w:val="FFFFFF" w:themeColor="background1"/>
             </w:rPr>
-            <w:t>50</w:t>
+            <w:t>52</w:t>
           </w:r>
           <w:r>
             <w:rPr>

</xml_diff>

<commit_message>
Pagina con URL oculta creada.
</commit_message>
<xml_diff>
--- a/Documentación/TFG.docx
+++ b/Documentación/TFG.docx
@@ -304,20 +304,8 @@
                                 <w:sz w:val="32"/>
                                 <w:szCs w:val="32"/>
                               </w:rPr>
-                              <w:t xml:space="preserve">Alain Fernández </w:t>
+                              <w:t>Alain Fernández Fernández</w:t>
                             </w:r>
-                            <w:proofErr w:type="spellStart"/>
-                            <w:r>
-                              <w:rPr>
-                                <w:b/>
-                                <w:bCs/>
-                                <w:color w:val="808080" w:themeColor="text1" w:themeTint="7F"/>
-                                <w:sz w:val="32"/>
-                                <w:szCs w:val="32"/>
-                              </w:rPr>
-                              <w:t>Fernández</w:t>
-                            </w:r>
-                            <w:proofErr w:type="spellEnd"/>
                           </w:sdtContent>
                         </w:sdt>
                       </w:p>
@@ -5234,7 +5222,6 @@
         </w:rPr>
         <w:t xml:space="preserve"> un </w:t>
       </w:r>
-      <w:proofErr w:type="spellStart"/>
       <w:r>
         <w:rPr>
           <w:rFonts w:ascii="Arial" w:hAnsi="Arial" w:cs="Arial"/>
@@ -5247,7 +5234,6 @@
         </w:rPr>
         <w:t>son</w:t>
       </w:r>
-      <w:proofErr w:type="spellEnd"/>
       <w:r>
         <w:rPr>
           <w:rFonts w:ascii="Arial" w:hAnsi="Arial" w:cs="Arial"/>
@@ -8970,7 +8956,6 @@
           <w:rFonts w:ascii="Arial" w:hAnsi="Arial" w:cs="Arial"/>
         </w:rPr>
       </w:pPr>
-      <w:proofErr w:type="gramStart"/>
       <w:r>
         <w:rPr>
           <w:rFonts w:ascii="Arial" w:hAnsi="Arial" w:cs="Arial"/>
@@ -8983,43 +8968,12 @@
         </w:rPr>
         <w:t>(</w:t>
       </w:r>
-      <w:proofErr w:type="spellStart"/>
-      <w:proofErr w:type="gramEnd"/>
-      <w:r>
-        <w:rPr>
-          <w:rFonts w:ascii="Arial" w:hAnsi="Arial" w:cs="Arial"/>
-        </w:rPr>
-        <w:t>HyperText</w:t>
-      </w:r>
-      <w:proofErr w:type="spellEnd"/>
-      <w:r>
-        <w:rPr>
-          <w:rFonts w:ascii="Arial" w:hAnsi="Arial" w:cs="Arial"/>
-        </w:rPr>
-        <w:t xml:space="preserve"> </w:t>
-      </w:r>
-      <w:proofErr w:type="spellStart"/>
-      <w:r>
-        <w:rPr>
-          <w:rFonts w:ascii="Arial" w:hAnsi="Arial" w:cs="Arial"/>
-        </w:rPr>
-        <w:t>Markup</w:t>
-      </w:r>
-      <w:proofErr w:type="spellEnd"/>
-      <w:r>
-        <w:rPr>
-          <w:rFonts w:ascii="Arial" w:hAnsi="Arial" w:cs="Arial"/>
-        </w:rPr>
-        <w:t xml:space="preserve"> </w:t>
-      </w:r>
-      <w:proofErr w:type="spellStart"/>
-      <w:r>
-        <w:rPr>
-          <w:rFonts w:ascii="Arial" w:hAnsi="Arial" w:cs="Arial"/>
-        </w:rPr>
-        <w:t>Language</w:t>
-      </w:r>
-      <w:proofErr w:type="spellEnd"/>
+      <w:r>
+        <w:rPr>
+          <w:rFonts w:ascii="Arial" w:hAnsi="Arial" w:cs="Arial"/>
+        </w:rPr>
+        <w:t>HyperText Markup Language</w:t>
+      </w:r>
       <w:r>
         <w:rPr>
           <w:rFonts w:ascii="Arial" w:hAnsi="Arial" w:cs="Arial"/>
@@ -9188,7 +9142,7 @@
             <v:path o:extrusionok="f" gradientshapeok="t" o:connecttype="rect"/>
             <o:lock v:ext="edit" aspectratio="t"/>
           </v:shapetype>
-          <v:shape id="_x0000_i1025" type="#_x0000_t75" style="width:138.15pt;height:138.15pt">
+          <v:shape id="_x0000_i1025" type="#_x0000_t75" style="width:137.9pt;height:137.9pt">
             <v:imagedata r:id="rId13" o:title="5847f5bdcef1014c0b5e489c"/>
           </v:shape>
         </w:pict>
@@ -9292,35 +9246,7 @@
         <w:rPr>
           <w:rFonts w:ascii="Arial" w:hAnsi="Arial" w:cs="Arial"/>
         </w:rPr>
-        <w:t>CSS (</w:t>
-      </w:r>
-      <w:proofErr w:type="spellStart"/>
-      <w:r>
-        <w:rPr>
-          <w:rFonts w:ascii="Arial" w:hAnsi="Arial" w:cs="Arial"/>
-        </w:rPr>
-        <w:t>Cascading</w:t>
-      </w:r>
-      <w:proofErr w:type="spellEnd"/>
-      <w:r>
-        <w:rPr>
-          <w:rFonts w:ascii="Arial" w:hAnsi="Arial" w:cs="Arial"/>
-        </w:rPr>
-        <w:t> Style </w:t>
-      </w:r>
-      <w:proofErr w:type="spellStart"/>
-      <w:r>
-        <w:rPr>
-          <w:rFonts w:ascii="Arial" w:hAnsi="Arial" w:cs="Arial"/>
-        </w:rPr>
-        <w:t>Sheets</w:t>
-      </w:r>
-      <w:proofErr w:type="spellEnd"/>
-      <w:r>
-        <w:rPr>
-          <w:rFonts w:ascii="Arial" w:hAnsi="Arial" w:cs="Arial"/>
-        </w:rPr>
-        <w:t>) es un lenguaje de </w:t>
+        <w:t>CSS (Cascading Style Sheets) es un lenguaje de </w:t>
       </w:r>
       <w:hyperlink r:id="rId14" w:tooltip="Diseño gráfico" w:history="1">
         <w:r>
@@ -9433,33 +9359,21 @@
         </w:rPr>
         <w:t> y </w:t>
       </w:r>
-      <w:proofErr w:type="spellStart"/>
-      <w:r>
-        <w:fldChar w:fldCharType="begin"/>
-      </w:r>
-      <w:r>
-        <w:instrText>HYPERLINK "https://es.wikipedia.org/wiki/GUI" \o "GUI"</w:instrText>
-      </w:r>
-      <w:r>
-        <w:fldChar w:fldCharType="separate"/>
-      </w:r>
-      <w:r>
-        <w:rPr>
-          <w:rFonts w:ascii="Arial" w:hAnsi="Arial" w:cs="Arial"/>
-        </w:rPr>
-        <w:t>GUIs</w:t>
-      </w:r>
-      <w:proofErr w:type="spellEnd"/>
-      <w:r>
-        <w:fldChar w:fldCharType="end"/>
-      </w:r>
+      <w:hyperlink r:id="rId21" w:tooltip="GUI" w:history="1">
+        <w:r>
+          <w:rPr>
+            <w:rFonts w:ascii="Arial" w:hAnsi="Arial" w:cs="Arial"/>
+          </w:rPr>
+          <w:t>GUIs</w:t>
+        </w:r>
+      </w:hyperlink>
       <w:r>
         <w:rPr>
           <w:rFonts w:ascii="Arial" w:hAnsi="Arial" w:cs="Arial"/>
         </w:rPr>
         <w:t> para muchas aplicaciones </w:t>
       </w:r>
-      <w:hyperlink r:id="rId21" w:tooltip="Smartphone" w:history="1">
+      <w:hyperlink r:id="rId22" w:tooltip="Smartphone" w:history="1">
         <w:r>
           <w:rPr>
             <w:rFonts w:ascii="Arial" w:hAnsi="Arial" w:cs="Arial"/>
@@ -9490,35 +9404,7 @@
         <w:rPr>
           <w:rFonts w:ascii="Arial" w:hAnsi="Arial" w:cs="Arial"/>
         </w:rPr>
-        <w:t>CSS está diseñado principalmente para marcar la separación del contenido del documento y la forma de presentación de este, características tales como las capas o </w:t>
-      </w:r>
-      <w:proofErr w:type="spellStart"/>
-      <w:r>
-        <w:rPr>
-          <w:rFonts w:ascii="Arial" w:hAnsi="Arial" w:cs="Arial"/>
-        </w:rPr>
-        <w:t>layouts</w:t>
-      </w:r>
-      <w:proofErr w:type="spellEnd"/>
-      <w:r>
-        <w:rPr>
-          <w:rFonts w:ascii="Arial" w:hAnsi="Arial" w:cs="Arial"/>
-        </w:rPr>
-        <w:t xml:space="preserve">, los colores y las fuentes.​ Esta separación busca mejorar la accesibilidad del documento, proveer más flexibilidad y control en la especificación de características </w:t>
-      </w:r>
-      <w:proofErr w:type="spellStart"/>
-      <w:r>
-        <w:rPr>
-          <w:rFonts w:ascii="Arial" w:hAnsi="Arial" w:cs="Arial"/>
-        </w:rPr>
-        <w:t>presentacionales</w:t>
-      </w:r>
-      <w:proofErr w:type="spellEnd"/>
-      <w:r>
-        <w:rPr>
-          <w:rFonts w:ascii="Arial" w:hAnsi="Arial" w:cs="Arial"/>
-        </w:rPr>
-        <w:t>, permitir que varios documentos HTML compartan un mismo estilo usando una sola hoja de estilos separada en un archivo .css, y reducir la complejidad y la repetición de código en la estructura del documento.</w:t>
+        <w:t>CSS está diseñado principalmente para marcar la separación del contenido del documento y la forma de presentación de este, características tales como las capas o layouts, los colores y las fuentes.​ Esta separación busca mejorar la accesibilidad del documento, proveer más flexibilidad y control en la especificación de características presentacionales, permitir que varios documentos HTML compartan un mismo estilo usando una sola hoja de estilos separada en un archivo .css, y reducir la complejidad y la repetición de código en la estructura del documento.</w:t>
       </w:r>
     </w:p>
     <w:p>
@@ -9533,7 +9419,7 @@
         </w:rPr>
         <w:t>La especificación CSS es mantenida por el </w:t>
       </w:r>
-      <w:hyperlink r:id="rId22" w:tooltip="World Wide Web Consortium" w:history="1">
+      <w:hyperlink r:id="rId23" w:tooltip="World Wide Web Consortium" w:history="1">
         <w:r>
           <w:rPr>
             <w:rFonts w:ascii="Arial" w:hAnsi="Arial" w:cs="Arial"/>
@@ -9574,8 +9460,8 @@
           <w:rFonts w:ascii="Arial" w:hAnsi="Arial" w:cs="Arial"/>
         </w:rPr>
         <w:pict>
-          <v:shape id="_x0000_i1026" type="#_x0000_t75" style="width:133.95pt;height:133.95pt">
-            <v:imagedata r:id="rId23" o:title="html5-logo-css-logo-png-transparent-svg-vector-bie-supply-9"/>
+          <v:shape id="_x0000_i1026" type="#_x0000_t75" style="width:133.8pt;height:133.8pt">
+            <v:imagedata r:id="rId24" o:title="html5-logo-css-logo-png-transparent-svg-vector-bie-supply-9"/>
           </v:shape>
         </w:pict>
       </w:r>
@@ -9717,7 +9603,7 @@
         </w:rPr>
         <w:t>PHP es un </w:t>
       </w:r>
-      <w:hyperlink r:id="rId24" w:tooltip="Lenguaje de programación" w:history="1">
+      <w:hyperlink r:id="rId25" w:tooltip="Lenguaje de programación" w:history="1">
         <w:r>
           <w:rPr>
             <w:rFonts w:ascii="Arial" w:hAnsi="Arial" w:cs="Arial"/>
@@ -9731,7 +9617,7 @@
         </w:rPr>
         <w:t> de uso general que se adapta especialmente al </w:t>
       </w:r>
-      <w:hyperlink r:id="rId25" w:tooltip="Desarrollo web" w:history="1">
+      <w:hyperlink r:id="rId26" w:tooltip="Desarrollo web" w:history="1">
         <w:r>
           <w:rPr>
             <w:rFonts w:ascii="Arial" w:hAnsi="Arial" w:cs="Arial"/>
@@ -9764,7 +9650,7 @@
         </w:rPr>
         <w:t>uede ser desplegado en la mayoría de los </w:t>
       </w:r>
-      <w:hyperlink r:id="rId26" w:tooltip="Servidor web" w:history="1">
+      <w:hyperlink r:id="rId27" w:tooltip="Servidor web" w:history="1">
         <w:r>
           <w:rPr>
             <w:rFonts w:ascii="Arial" w:hAnsi="Arial" w:cs="Arial"/>
@@ -9790,7 +9676,7 @@
         </w:rPr>
         <w:t>. El lenguaje PHP se encuentra instalado en más de 20 millones de </w:t>
       </w:r>
-      <w:hyperlink r:id="rId27" w:tooltip="Sitio web" w:history="1">
+      <w:hyperlink r:id="rId28" w:tooltip="Sitio web" w:history="1">
         <w:r>
           <w:rPr>
             <w:rFonts w:ascii="Arial" w:hAnsi="Arial" w:cs="Arial"/>
@@ -9817,7 +9703,7 @@
         </w:rPr>
         <w:t>El código PHP suele ser procesado en un </w:t>
       </w:r>
-      <w:hyperlink r:id="rId28" w:tooltip="Servidor web" w:history="1">
+      <w:hyperlink r:id="rId29" w:tooltip="Servidor web" w:history="1">
         <w:r>
           <w:rPr>
             <w:rFonts w:ascii="Arial" w:hAnsi="Arial" w:cs="Arial"/>
@@ -9831,7 +9717,7 @@
         </w:rPr>
         <w:t> por un </w:t>
       </w:r>
-      <w:hyperlink r:id="rId29" w:tooltip="Intérprete (informática)" w:history="1">
+      <w:hyperlink r:id="rId30" w:tooltip="Intérprete (informática)" w:history="1">
         <w:r>
           <w:rPr>
             <w:rFonts w:ascii="Arial" w:hAnsi="Arial" w:cs="Arial"/>
@@ -9845,7 +9731,7 @@
         </w:rPr>
         <w:t> PHP implementado como un </w:t>
       </w:r>
-      <w:hyperlink r:id="rId30" w:tooltip="Complemento (informática)" w:history="1">
+      <w:hyperlink r:id="rId31" w:tooltip="Complemento (informática)" w:history="1">
         <w:r>
           <w:rPr>
             <w:rFonts w:ascii="Arial" w:hAnsi="Arial" w:cs="Arial"/>
@@ -9865,26 +9751,14 @@
         </w:rPr>
         <w:t>“</w:t>
       </w:r>
-      <w:proofErr w:type="spellStart"/>
-      <w:r>
-        <w:fldChar w:fldCharType="begin"/>
-      </w:r>
-      <w:r>
-        <w:instrText>HYPERLINK "https://es.wikipedia.org/wiki/Daemon_(inform%C3%A1tica)" \o "Daemon (informática)"</w:instrText>
-      </w:r>
-      <w:r>
-        <w:fldChar w:fldCharType="separate"/>
-      </w:r>
-      <w:r>
-        <w:rPr>
-          <w:rFonts w:ascii="Arial" w:hAnsi="Arial" w:cs="Arial"/>
-        </w:rPr>
-        <w:t>daemon</w:t>
-      </w:r>
-      <w:proofErr w:type="spellEnd"/>
-      <w:r>
-        <w:fldChar w:fldCharType="end"/>
-      </w:r>
+      <w:hyperlink r:id="rId32" w:tooltip="Daemon (informática)" w:history="1">
+        <w:r>
+          <w:rPr>
+            <w:rFonts w:ascii="Arial" w:hAnsi="Arial" w:cs="Arial"/>
+          </w:rPr>
+          <w:t>daemon</w:t>
+        </w:r>
+      </w:hyperlink>
       <w:r>
         <w:rPr>
           <w:rFonts w:ascii="Arial" w:hAnsi="Arial" w:cs="Arial"/>
@@ -9897,7 +9771,7 @@
         </w:rPr>
         <w:t> o como un ejecutable de </w:t>
       </w:r>
-      <w:hyperlink r:id="rId31" w:tooltip="Interfaz de entrada común" w:history="1">
+      <w:hyperlink r:id="rId33" w:tooltip="Interfaz de entrada común" w:history="1">
         <w:r>
           <w:rPr>
             <w:rFonts w:ascii="Arial" w:hAnsi="Arial" w:cs="Arial"/>
@@ -9923,7 +9797,7 @@
         </w:rPr>
         <w:t xml:space="preserve">que puede ser cualquier tipo de datos, como </w:t>
       </w:r>
-      <w:hyperlink r:id="rId32" w:tooltip="HTML" w:history="1">
+      <w:hyperlink r:id="rId34" w:tooltip="HTML" w:history="1">
         <w:r>
           <w:rPr>
             <w:rFonts w:ascii="Arial" w:hAnsi="Arial" w:cs="Arial"/>
@@ -9949,7 +9823,7 @@
         </w:rPr>
         <w:t xml:space="preserve"> formaría la totalidad o parte de una respuesta </w:t>
       </w:r>
-      <w:hyperlink r:id="rId33" w:tooltip="Protocolo de transferencia de hipertexto" w:history="1">
+      <w:hyperlink r:id="rId35" w:tooltip="Protocolo de transferencia de hipertexto" w:history="1">
         <w:r>
           <w:rPr>
             <w:rFonts w:ascii="Arial" w:hAnsi="Arial" w:cs="Arial"/>
@@ -9977,8 +9851,8 @@
       </w:pPr>
       <w:r>
         <w:pict>
-          <v:shape id="_x0000_i1027" type="#_x0000_t75" style="width:149pt;height:80.35pt">
-            <v:imagedata r:id="rId34" o:title="PHP-logo"/>
+          <v:shape id="_x0000_i1027" type="#_x0000_t75" style="width:148.75pt;height:80.15pt">
+            <v:imagedata r:id="rId36" o:title="PHP-logo"/>
           </v:shape>
         </w:pict>
       </w:r>
@@ -10055,7 +9929,7 @@
         </w:rPr>
         <w:t>JavaScript (abreviado comúnmente JS) es un </w:t>
       </w:r>
-      <w:hyperlink r:id="rId35" w:tooltip="Lenguaje de programación" w:history="1">
+      <w:hyperlink r:id="rId37" w:tooltip="Lenguaje de programación" w:history="1">
         <w:r>
           <w:rPr>
             <w:rFonts w:ascii="Arial" w:hAnsi="Arial" w:cs="Arial"/>
@@ -10069,7 +9943,7 @@
         </w:rPr>
         <w:t> </w:t>
       </w:r>
-      <w:hyperlink r:id="rId36" w:tooltip="Intérprete (informática)" w:history="1">
+      <w:hyperlink r:id="rId38" w:tooltip="Intérprete (informática)" w:history="1">
         <w:r>
           <w:rPr>
             <w:rFonts w:ascii="Arial" w:hAnsi="Arial" w:cs="Arial"/>
@@ -10089,7 +9963,7 @@
         </w:rPr>
         <w:t>define como </w:t>
       </w:r>
-      <w:hyperlink r:id="rId37" w:tooltip="Programación orientada a objetos" w:history="1">
+      <w:hyperlink r:id="rId39" w:tooltip="Programación orientada a objetos" w:history="1">
         <w:r>
           <w:rPr>
             <w:rFonts w:ascii="Arial" w:hAnsi="Arial" w:cs="Arial"/>
@@ -10109,7 +9983,7 @@
         </w:rPr>
         <w:t>​</w:t>
       </w:r>
-      <w:hyperlink r:id="rId38" w:tooltip="Programación basada en prototipos" w:history="1">
+      <w:hyperlink r:id="rId40" w:tooltip="Programación basada en prototipos" w:history="1">
         <w:r>
           <w:rPr>
             <w:rFonts w:ascii="Arial" w:hAnsi="Arial" w:cs="Arial"/>
@@ -10123,21 +9997,13 @@
         </w:rPr>
         <w:t>, imperativo, </w:t>
       </w:r>
-      <w:hyperlink r:id="rId39" w:anchor="Lenguajes_no_tipados" w:tooltip="Tipado fuerte" w:history="1">
+      <w:hyperlink r:id="rId41" w:anchor="Lenguajes_no_tipados" w:tooltip="Tipado fuerte" w:history="1">
         <w:r>
           <w:rPr>
             <w:rFonts w:ascii="Arial" w:hAnsi="Arial" w:cs="Arial"/>
           </w:rPr>
-          <w:t xml:space="preserve">débilmente </w:t>
+          <w:t>débilmente tipado</w:t>
         </w:r>
-        <w:proofErr w:type="spellStart"/>
-        <w:r>
-          <w:rPr>
-            <w:rFonts w:ascii="Arial" w:hAnsi="Arial" w:cs="Arial"/>
-          </w:rPr>
-          <w:t>tipado</w:t>
-        </w:r>
-        <w:proofErr w:type="spellEnd"/>
       </w:hyperlink>
       <w:r>
         <w:rPr>
@@ -10145,7 +10011,7 @@
         </w:rPr>
         <w:t> y </w:t>
       </w:r>
-      <w:hyperlink r:id="rId40" w:tooltip="Tipado dinámico" w:history="1">
+      <w:hyperlink r:id="rId42" w:tooltip="Tipado dinámico" w:history="1">
         <w:r>
           <w:rPr>
             <w:rFonts w:ascii="Arial" w:hAnsi="Arial" w:cs="Arial"/>
@@ -10172,7 +10038,7 @@
         </w:rPr>
         <w:t>Se utiliza principalmente del </w:t>
       </w:r>
-      <w:hyperlink r:id="rId41" w:tooltip="Cliente (informática)" w:history="1">
+      <w:hyperlink r:id="rId43" w:tooltip="Cliente (informática)" w:history="1">
         <w:r>
           <w:rPr>
             <w:rFonts w:ascii="Arial" w:hAnsi="Arial" w:cs="Arial"/>
@@ -10186,7 +10052,7 @@
         </w:rPr>
         <w:t>, implementado como parte de un </w:t>
       </w:r>
-      <w:hyperlink r:id="rId42" w:tooltip="Navegador web" w:history="1">
+      <w:hyperlink r:id="rId44" w:tooltip="Navegador web" w:history="1">
         <w:r>
           <w:rPr>
             <w:rFonts w:ascii="Arial" w:hAnsi="Arial" w:cs="Arial"/>
@@ -10200,7 +10066,7 @@
         </w:rPr>
         <w:t> permitiendo mejoras en la </w:t>
       </w:r>
-      <w:hyperlink r:id="rId43" w:tooltip="Interfaz de usuario" w:history="1">
+      <w:hyperlink r:id="rId45" w:tooltip="Interfaz de usuario" w:history="1">
         <w:r>
           <w:rPr>
             <w:rFonts w:ascii="Arial" w:hAnsi="Arial" w:cs="Arial"/>
@@ -10214,7 +10080,7 @@
         </w:rPr>
         <w:t> y </w:t>
       </w:r>
-      <w:hyperlink r:id="rId44" w:tooltip="Página web" w:history="1">
+      <w:hyperlink r:id="rId46" w:tooltip="Página web" w:history="1">
         <w:r>
           <w:rPr>
             <w:rFonts w:ascii="Arial" w:hAnsi="Arial" w:cs="Arial"/>
@@ -10252,35 +10118,21 @@
         </w:rPr>
         <w:t> </w:t>
       </w:r>
-      <w:hyperlink r:id="rId45" w:tooltip="Script del lado del servidor" w:history="1">
+      <w:hyperlink r:id="rId47" w:tooltip="Script del lado del servidor" w:history="1">
         <w:r>
           <w:rPr>
             <w:rFonts w:ascii="Arial" w:hAnsi="Arial" w:cs="Arial"/>
           </w:rPr>
-          <w:t xml:space="preserve">lado del </w:t>
-        </w:r>
-        <w:proofErr w:type="spellStart"/>
-        <w:r>
-          <w:rPr>
-            <w:rFonts w:ascii="Arial" w:hAnsi="Arial" w:cs="Arial"/>
-          </w:rPr>
-          <w:t>servidor</w:t>
+          <w:t>lado del servidor</w:t>
         </w:r>
       </w:hyperlink>
       <w:r>
         <w:rPr>
           <w:rFonts w:ascii="Arial" w:hAnsi="Arial" w:cs="Arial"/>
         </w:rPr>
-        <w:t>en</w:t>
-      </w:r>
-      <w:proofErr w:type="spellEnd"/>
-      <w:r>
-        <w:rPr>
-          <w:rFonts w:ascii="Arial" w:hAnsi="Arial" w:cs="Arial"/>
-        </w:rPr>
-        <w:t> </w:t>
-      </w:r>
-      <w:hyperlink r:id="rId46" w:tooltip="Aplicación informática" w:history="1">
+        <w:t>en </w:t>
+      </w:r>
+      <w:hyperlink r:id="rId48" w:tooltip="Aplicación informática" w:history="1">
         <w:r>
           <w:rPr>
             <w:rFonts w:ascii="Arial" w:hAnsi="Arial" w:cs="Arial"/>
@@ -10294,7 +10146,7 @@
         </w:rPr>
         <w:t> externas a la </w:t>
       </w:r>
-      <w:hyperlink r:id="rId47" w:tooltip="World Wide Web" w:history="1">
+      <w:hyperlink r:id="rId49" w:tooltip="World Wide Web" w:history="1">
         <w:r>
           <w:rPr>
             <w:rFonts w:ascii="Arial" w:hAnsi="Arial" w:cs="Arial"/>
@@ -10314,7 +10166,7 @@
         </w:rPr>
         <w:t>documentos </w:t>
       </w:r>
-      <w:hyperlink r:id="rId48" w:tooltip="PDF" w:history="1">
+      <w:hyperlink r:id="rId50" w:tooltip="PDF" w:history="1">
         <w:r>
           <w:rPr>
             <w:rFonts w:ascii="Arial" w:hAnsi="Arial" w:cs="Arial"/>
@@ -10365,39 +10217,21 @@
         </w:rPr>
         <w:t>JavaScript se diseñó con una sintaxis similar a </w:t>
       </w:r>
-      <w:proofErr w:type="spellStart"/>
-      <w:r>
-        <w:fldChar w:fldCharType="begin"/>
-      </w:r>
-      <w:r>
-        <w:instrText>HYPERLINK "https://es.wikipedia.org/wiki/C_(lenguaje_de_programaci%C3%B3n)" \o "C (lenguaje de programación)"</w:instrText>
-      </w:r>
-      <w:r>
-        <w:fldChar w:fldCharType="separate"/>
-      </w:r>
-      <w:r>
-        <w:rPr>
-          <w:rFonts w:ascii="Arial" w:hAnsi="Arial" w:cs="Arial"/>
-        </w:rPr>
-        <w:t>C</w:t>
-      </w:r>
-      <w:r>
-        <w:fldChar w:fldCharType="end"/>
-      </w:r>
-      <w:r>
-        <w:rPr>
-          <w:rFonts w:ascii="Arial" w:hAnsi="Arial" w:cs="Arial"/>
-        </w:rPr>
-        <w:t>aunque</w:t>
-      </w:r>
-      <w:proofErr w:type="spellEnd"/>
-      <w:r>
-        <w:rPr>
-          <w:rFonts w:ascii="Arial" w:hAnsi="Arial" w:cs="Arial"/>
-        </w:rPr>
-        <w:t xml:space="preserve"> adopta nombres y convenciones del lenguaje de programación </w:t>
-      </w:r>
-      <w:hyperlink r:id="rId49" w:tooltip="Java (lenguaje de programación)" w:history="1">
+      <w:hyperlink r:id="rId51" w:tooltip="C (lenguaje de programación)" w:history="1">
+        <w:r>
+          <w:rPr>
+            <w:rFonts w:ascii="Arial" w:hAnsi="Arial" w:cs="Arial"/>
+          </w:rPr>
+          <w:t>C</w:t>
+        </w:r>
+      </w:hyperlink>
+      <w:r>
+        <w:rPr>
+          <w:rFonts w:ascii="Arial" w:hAnsi="Arial" w:cs="Arial"/>
+        </w:rPr>
+        <w:t>aunque adopta nombres y convenciones del lenguaje de programación </w:t>
+      </w:r>
+      <w:hyperlink r:id="rId52" w:tooltip="Java (lenguaje de programación)" w:history="1">
         <w:r>
           <w:rPr>
             <w:rFonts w:ascii="Arial" w:hAnsi="Arial" w:cs="Arial"/>
@@ -10430,21 +10264,13 @@
         </w:rPr>
         <w:t>Todos los navegadores modernos interpretan el código JavaScript integrado en las páginas web. Para interactuar con una página web se provee al lenguaje JavaScript de una implementación del </w:t>
       </w:r>
-      <w:hyperlink r:id="rId50" w:tooltip="Document Object Model" w:history="1">
+      <w:hyperlink r:id="rId53" w:tooltip="Document Object Model" w:history="1">
         <w:r>
           <w:rPr>
             <w:rFonts w:ascii="Arial" w:hAnsi="Arial" w:cs="Arial"/>
           </w:rPr>
-          <w:t xml:space="preserve">Document Object </w:t>
+          <w:t>Document Object Model</w:t>
         </w:r>
-        <w:proofErr w:type="spellStart"/>
-        <w:r>
-          <w:rPr>
-            <w:rFonts w:ascii="Arial" w:hAnsi="Arial" w:cs="Arial"/>
-          </w:rPr>
-          <w:t>Model</w:t>
-        </w:r>
-        <w:proofErr w:type="spellEnd"/>
       </w:hyperlink>
       <w:r>
         <w:rPr>
@@ -10486,8 +10312,8 @@
           <w:rFonts w:ascii="Arial" w:hAnsi="Arial" w:cs="Arial"/>
         </w:rPr>
         <w:pict>
-          <v:shape id="_x0000_i1028" type="#_x0000_t75" style="width:170.8pt;height:108pt">
-            <v:imagedata r:id="rId51" o:title="JavaScript-logo"/>
+          <v:shape id="_x0000_i1028" type="#_x0000_t75" style="width:171.15pt;height:108pt">
+            <v:imagedata r:id="rId54" o:title="JavaScript-logo"/>
           </v:shape>
         </w:pict>
       </w:r>
@@ -10543,47 +10369,30 @@
           <w:color w:val="002060"/>
           <w:sz w:val="32"/>
         </w:rPr>
-        <w:t xml:space="preserve">5 </w:t>
-      </w:r>
-      <w:proofErr w:type="spellStart"/>
-      <w:r>
-        <w:rPr>
-          <w:color w:val="002060"/>
-          <w:sz w:val="32"/>
-        </w:rPr>
-        <w:t>PHPStorm</w:t>
+        <w:t>5 PHPStorm</w:t>
       </w:r>
       <w:bookmarkEnd w:id="29"/>
-      <w:proofErr w:type="spellEnd"/>
-    </w:p>
-    <w:p>
-      <w:pPr>
-        <w:rPr>
-          <w:rFonts w:ascii="Arial" w:hAnsi="Arial" w:cs="Arial"/>
-        </w:rPr>
-      </w:pPr>
-    </w:p>
-    <w:p>
-      <w:pPr>
-        <w:rPr>
-          <w:rFonts w:ascii="Arial" w:hAnsi="Arial" w:cs="Arial"/>
-        </w:rPr>
-      </w:pPr>
-      <w:proofErr w:type="spellStart"/>
-      <w:r>
-        <w:rPr>
-          <w:rFonts w:ascii="Arial" w:hAnsi="Arial" w:cs="Arial"/>
-        </w:rPr>
-        <w:t>PhpStorm</w:t>
-      </w:r>
-      <w:proofErr w:type="spellEnd"/>
-      <w:r>
-        <w:rPr>
-          <w:rFonts w:ascii="Arial" w:hAnsi="Arial" w:cs="Arial"/>
-        </w:rPr>
-        <w:t xml:space="preserve"> es un </w:t>
-      </w:r>
-      <w:hyperlink r:id="rId52" w:tooltip="Entorno de desarrollo integrado" w:history="1">
+    </w:p>
+    <w:p>
+      <w:pPr>
+        <w:rPr>
+          <w:rFonts w:ascii="Arial" w:hAnsi="Arial" w:cs="Arial"/>
+        </w:rPr>
+      </w:pPr>
+    </w:p>
+    <w:p>
+      <w:pPr>
+        <w:rPr>
+          <w:rFonts w:ascii="Arial" w:hAnsi="Arial" w:cs="Arial"/>
+        </w:rPr>
+      </w:pPr>
+      <w:r>
+        <w:rPr>
+          <w:rFonts w:ascii="Arial" w:hAnsi="Arial" w:cs="Arial"/>
+        </w:rPr>
+        <w:t>PhpStorm es un </w:t>
+      </w:r>
+      <w:hyperlink r:id="rId55" w:tooltip="Entorno de desarrollo integrado" w:history="1">
         <w:r>
           <w:rPr>
             <w:rFonts w:ascii="Arial" w:hAnsi="Arial" w:cs="Arial"/>
@@ -10597,7 +10406,7 @@
         </w:rPr>
         <w:t> (entorno de desarrollo integrado) multiplataforma para </w:t>
       </w:r>
-      <w:hyperlink r:id="rId53" w:tooltip="PHP" w:history="1">
+      <w:hyperlink r:id="rId56" w:tooltip="PHP" w:history="1">
         <w:r>
           <w:rPr>
             <w:rFonts w:ascii="Arial" w:hAnsi="Arial" w:cs="Arial"/>
@@ -10611,21 +10420,13 @@
         </w:rPr>
         <w:t>,</w:t>
       </w:r>
-      <w:hyperlink r:id="rId54" w:tooltip="JetBrains" w:history="1">
+      <w:hyperlink r:id="rId57" w:tooltip="JetBrains" w:history="1">
         <w:r>
           <w:rPr>
             <w:rFonts w:ascii="Arial" w:hAnsi="Arial" w:cs="Arial"/>
           </w:rPr>
-          <w:t xml:space="preserve"> desarrollado por la empresa </w:t>
+          <w:t> desarrollado por la empresa JetBrains</w:t>
         </w:r>
-        <w:proofErr w:type="spellStart"/>
-        <w:r>
-          <w:rPr>
-            <w:rFonts w:ascii="Arial" w:hAnsi="Arial" w:cs="Arial"/>
-          </w:rPr>
-          <w:t>JetBrains</w:t>
-        </w:r>
-        <w:proofErr w:type="spellEnd"/>
       </w:hyperlink>
       <w:r>
         <w:rPr>
@@ -10640,21 +10441,13 @@
           <w:rFonts w:ascii="Arial" w:hAnsi="Arial" w:cs="Arial"/>
         </w:rPr>
       </w:pPr>
-      <w:proofErr w:type="spellStart"/>
-      <w:r>
-        <w:rPr>
-          <w:rFonts w:ascii="Arial" w:hAnsi="Arial" w:cs="Arial"/>
-        </w:rPr>
-        <w:t>PhpStorm</w:t>
-      </w:r>
-      <w:proofErr w:type="spellEnd"/>
-      <w:r>
-        <w:rPr>
-          <w:rFonts w:ascii="Arial" w:hAnsi="Arial" w:cs="Arial"/>
-        </w:rPr>
-        <w:t xml:space="preserve"> proporciona un editor para </w:t>
-      </w:r>
-      <w:hyperlink r:id="rId55" w:tooltip="PHP" w:history="1">
+      <w:r>
+        <w:rPr>
+          <w:rFonts w:ascii="Arial" w:hAnsi="Arial" w:cs="Arial"/>
+        </w:rPr>
+        <w:t>PhpStorm proporciona un editor para </w:t>
+      </w:r>
+      <w:hyperlink r:id="rId58" w:tooltip="PHP" w:history="1">
         <w:r>
           <w:rPr>
             <w:rFonts w:ascii="Arial" w:hAnsi="Arial" w:cs="Arial"/>
@@ -10668,7 +10461,7 @@
         </w:rPr>
         <w:t>, </w:t>
       </w:r>
-      <w:hyperlink r:id="rId56" w:tooltip="HTML" w:history="1">
+      <w:hyperlink r:id="rId59" w:tooltip="HTML" w:history="1">
         <w:r>
           <w:rPr>
             <w:rFonts w:ascii="Arial" w:hAnsi="Arial" w:cs="Arial"/>
@@ -10682,7 +10475,7 @@
         </w:rPr>
         <w:t> y </w:t>
       </w:r>
-      <w:hyperlink r:id="rId57" w:tooltip="JavaScript" w:history="1">
+      <w:hyperlink r:id="rId60" w:tooltip="JavaScript" w:history="1">
         <w:r>
           <w:rPr>
             <w:rFonts w:ascii="Arial" w:hAnsi="Arial" w:cs="Arial"/>
@@ -10690,7 +10483,7 @@
           <w:t>JavaScript con análisis de código en tiempo real, prevención de errores y </w:t>
         </w:r>
       </w:hyperlink>
-      <w:hyperlink r:id="rId58" w:tooltip="refactorización" w:history="1">
+      <w:hyperlink r:id="rId61" w:tooltip="refactorización" w:history="1">
         <w:r>
           <w:rPr>
             <w:rFonts w:ascii="Arial" w:hAnsi="Arial" w:cs="Arial"/>
@@ -10711,7 +10504,7 @@
           <w:rFonts w:ascii="Arial" w:hAnsi="Arial" w:cs="Arial"/>
         </w:rPr>
       </w:pPr>
-      <w:hyperlink r:id="rId59" w:tooltip="Finalización de código" w:history="1">
+      <w:hyperlink r:id="rId62" w:tooltip="Finalización de código" w:history="1">
         <w:r>
           <w:rPr>
             <w:rFonts w:ascii="Arial" w:hAnsi="Arial" w:cs="Arial"/>
@@ -10729,23 +10522,9 @@
         <w:rPr>
           <w:rFonts w:ascii="Arial" w:hAnsi="Arial" w:cs="Arial"/>
         </w:rPr>
-        <w:t xml:space="preserve"> de </w:t>
-      </w:r>
-      <w:proofErr w:type="spellStart"/>
-      <w:r>
-        <w:rPr>
-          <w:rFonts w:ascii="Arial" w:hAnsi="Arial" w:cs="Arial"/>
-        </w:rPr>
-        <w:t>PhpStorm</w:t>
-      </w:r>
-      <w:proofErr w:type="spellEnd"/>
-      <w:r>
-        <w:rPr>
-          <w:rFonts w:ascii="Arial" w:hAnsi="Arial" w:cs="Arial"/>
-        </w:rPr>
-        <w:t xml:space="preserve"> es compatible con PHP 5.3, 5.4, 5.5, 5.6, 7.0, 7.1, 7.2, 7.3, 7.4, 8.0 y 8.1. </w:t>
-      </w:r>
-      <w:hyperlink r:id="rId60" w:tooltip="sql" w:history="1">
+        <w:t> de PhpStorm es compatible con PHP 5.3, 5.4, 5.5, 5.6, 7.0, 7.1, 7.2, 7.3, 7.4, 8.0 y 8.1. </w:t>
+      </w:r>
+      <w:hyperlink r:id="rId63" w:tooltip="sql" w:history="1">
         <w:r>
           <w:rPr>
             <w:rFonts w:ascii="Arial" w:hAnsi="Arial" w:cs="Arial"/>
@@ -10766,21 +10545,13 @@
           <w:rFonts w:ascii="Arial" w:hAnsi="Arial" w:cs="Arial"/>
         </w:rPr>
       </w:pPr>
-      <w:proofErr w:type="spellStart"/>
-      <w:r>
-        <w:rPr>
-          <w:rFonts w:ascii="Arial" w:hAnsi="Arial" w:cs="Arial"/>
-        </w:rPr>
-        <w:t>PhpStorm</w:t>
-      </w:r>
-      <w:proofErr w:type="spellEnd"/>
-      <w:r>
-        <w:rPr>
-          <w:rFonts w:ascii="Arial" w:hAnsi="Arial" w:cs="Arial"/>
-        </w:rPr>
-        <w:t xml:space="preserve"> está escrito en </w:t>
-      </w:r>
-      <w:hyperlink r:id="rId61" w:tooltip="Java (lenguaje de programación)" w:history="1">
+      <w:r>
+        <w:rPr>
+          <w:rFonts w:ascii="Arial" w:hAnsi="Arial" w:cs="Arial"/>
+        </w:rPr>
+        <w:t>PhpStorm está escrito en </w:t>
+      </w:r>
+      <w:hyperlink r:id="rId64" w:tooltip="Java (lenguaje de programación)" w:history="1">
         <w:r>
           <w:rPr>
             <w:rFonts w:ascii="Arial" w:hAnsi="Arial" w:cs="Arial"/>
@@ -10794,33 +10565,17 @@
         </w:rPr>
         <w:t xml:space="preserve">. Los usuarios pueden ampliar el IDE instalando </w:t>
       </w:r>
-      <w:proofErr w:type="spellStart"/>
       <w:r>
         <w:rPr>
           <w:rFonts w:ascii="Arial" w:hAnsi="Arial" w:cs="Arial"/>
         </w:rPr>
         <w:t>plugings</w:t>
       </w:r>
-      <w:proofErr w:type="spellEnd"/>
-      <w:r>
-        <w:rPr>
-          <w:rFonts w:ascii="Arial" w:hAnsi="Arial" w:cs="Arial"/>
-        </w:rPr>
-        <w:t xml:space="preserve"> creados para </w:t>
-      </w:r>
-      <w:proofErr w:type="spellStart"/>
-      <w:r>
-        <w:rPr>
-          <w:rFonts w:ascii="Arial" w:hAnsi="Arial" w:cs="Arial"/>
-        </w:rPr>
-        <w:t>PhpStorm</w:t>
-      </w:r>
-      <w:proofErr w:type="spellEnd"/>
-      <w:r>
-        <w:rPr>
-          <w:rFonts w:ascii="Arial" w:hAnsi="Arial" w:cs="Arial"/>
-        </w:rPr>
-        <w:t xml:space="preserve"> o escribiendo </w:t>
+      <w:r>
+        <w:rPr>
+          <w:rFonts w:ascii="Arial" w:hAnsi="Arial" w:cs="Arial"/>
+        </w:rPr>
+        <w:t xml:space="preserve"> creados para PhpStorm o escribiendo </w:t>
       </w:r>
       <w:r>
         <w:rPr>
@@ -10832,21 +10587,7 @@
         <w:rPr>
           <w:rFonts w:ascii="Arial" w:hAnsi="Arial" w:cs="Arial"/>
         </w:rPr>
-        <w:t xml:space="preserve"> propios. El software también se comunica con fuentes externas como </w:t>
-      </w:r>
-      <w:proofErr w:type="spellStart"/>
-      <w:r>
-        <w:rPr>
-          <w:rFonts w:ascii="Arial" w:hAnsi="Arial" w:cs="Arial"/>
-        </w:rPr>
-        <w:t>XDebug</w:t>
-      </w:r>
-      <w:proofErr w:type="spellEnd"/>
-      <w:r>
-        <w:rPr>
-          <w:rFonts w:ascii="Arial" w:hAnsi="Arial" w:cs="Arial"/>
-        </w:rPr>
-        <w:t>.</w:t>
+        <w:t xml:space="preserve"> propios. El software también se comunica con fuentes externas como XDebug.</w:t>
       </w:r>
     </w:p>
     <w:p>
@@ -10868,8 +10609,8 @@
           <w:rFonts w:ascii="Arial" w:hAnsi="Arial" w:cs="Arial"/>
         </w:rPr>
         <w:pict>
-          <v:shape id="_x0000_i1029" type="#_x0000_t75" style="width:118.05pt;height:118.05pt">
-            <v:imagedata r:id="rId62" o:title="kisspng-phpstorm-jetbrains-webstorm-php-5b28f2c008a9c0"/>
+          <v:shape id="_x0000_i1029" type="#_x0000_t75" style="width:118.2pt;height:118.2pt">
+            <v:imagedata r:id="rId65" o:title="kisspng-phpstorm-jetbrains-webstorm-php-5b28f2c008a9c0"/>
           </v:shape>
         </w:pict>
       </w:r>
@@ -10887,17 +10628,8 @@
           <w:rFonts w:ascii="Arial" w:hAnsi="Arial" w:cs="Arial"/>
           <w:sz w:val="18"/>
         </w:rPr>
-        <w:t xml:space="preserve">Logo de </w:t>
-      </w:r>
-      <w:proofErr w:type="spellStart"/>
-      <w:r>
-        <w:rPr>
-          <w:rFonts w:ascii="Arial" w:hAnsi="Arial" w:cs="Arial"/>
-          <w:sz w:val="18"/>
-        </w:rPr>
-        <w:t>PHPStorm</w:t>
-      </w:r>
-      <w:proofErr w:type="spellEnd"/>
+        <w:t>Logo de PHPStorm</w:t>
+      </w:r>
     </w:p>
     <w:p>
       <w:pPr>
@@ -10965,7 +10697,7 @@
         </w:rPr>
         <w:t>XAMPP es un paquete de </w:t>
       </w:r>
-      <w:hyperlink r:id="rId63" w:tooltip="Software libre" w:history="1">
+      <w:hyperlink r:id="rId66" w:tooltip="Software libre" w:history="1">
         <w:r>
           <w:rPr>
             <w:rFonts w:ascii="Arial" w:hAnsi="Arial" w:cs="Arial"/>
@@ -10979,7 +10711,7 @@
         </w:rPr>
         <w:t>, que consiste principalmente en el </w:t>
       </w:r>
-      <w:hyperlink r:id="rId64" w:tooltip="Sistema de gestión de bases de datos" w:history="1">
+      <w:hyperlink r:id="rId67" w:tooltip="Sistema de gestión de bases de datos" w:history="1">
         <w:r>
           <w:rPr>
             <w:rFonts w:ascii="Arial" w:hAnsi="Arial" w:cs="Arial"/>
@@ -10993,7 +10725,7 @@
         </w:rPr>
         <w:t> </w:t>
       </w:r>
-      <w:hyperlink r:id="rId65" w:tooltip="MySQL" w:history="1">
+      <w:hyperlink r:id="rId68" w:tooltip="MySQL" w:history="1">
         <w:r>
           <w:rPr>
             <w:rFonts w:ascii="Arial" w:hAnsi="Arial" w:cs="Arial"/>
@@ -11007,7 +10739,7 @@
         </w:rPr>
         <w:t>, el </w:t>
       </w:r>
-      <w:hyperlink r:id="rId66" w:tooltip="Servidor" w:history="1">
+      <w:hyperlink r:id="rId69" w:tooltip="Servidor" w:history="1">
         <w:r>
           <w:rPr>
             <w:rFonts w:ascii="Arial" w:hAnsi="Arial" w:cs="Arial"/>
@@ -11021,7 +10753,7 @@
         </w:rPr>
         <w:t> web </w:t>
       </w:r>
-      <w:hyperlink r:id="rId67" w:tooltip="Servidor HTTP Apache" w:history="1">
+      <w:hyperlink r:id="rId70" w:tooltip="Servidor HTTP Apache" w:history="1">
         <w:r>
           <w:rPr>
             <w:rFonts w:ascii="Arial" w:hAnsi="Arial" w:cs="Arial"/>
@@ -11041,7 +10773,7 @@
         </w:rPr>
         <w:t> </w:t>
       </w:r>
-      <w:hyperlink r:id="rId68" w:tooltip="Intérpretes" w:history="1">
+      <w:hyperlink r:id="rId71" w:tooltip="Intérpretes" w:history="1">
         <w:r>
           <w:rPr>
             <w:rFonts w:ascii="Arial" w:hAnsi="Arial" w:cs="Arial"/>
@@ -11055,7 +10787,7 @@
         </w:rPr>
         <w:t> para </w:t>
       </w:r>
-      <w:hyperlink r:id="rId69" w:tooltip="Lenguaje de script" w:history="1">
+      <w:hyperlink r:id="rId72" w:tooltip="Lenguaje de script" w:history="1">
         <w:r>
           <w:rPr>
             <w:rFonts w:ascii="Arial" w:hAnsi="Arial" w:cs="Arial"/>
@@ -11069,7 +10801,7 @@
         </w:rPr>
         <w:t> </w:t>
       </w:r>
-      <w:hyperlink r:id="rId70" w:tooltip="PHP" w:history="1">
+      <w:hyperlink r:id="rId73" w:tooltip="PHP" w:history="1">
         <w:r>
           <w:rPr>
             <w:rFonts w:ascii="Arial" w:hAnsi="Arial" w:cs="Arial"/>
@@ -11083,7 +10815,7 @@
         </w:rPr>
         <w:t> y </w:t>
       </w:r>
-      <w:hyperlink r:id="rId71" w:tooltip="Perl" w:history="1">
+      <w:hyperlink r:id="rId74" w:tooltip="Perl" w:history="1">
         <w:r>
           <w:rPr>
             <w:rFonts w:ascii="Arial" w:hAnsi="Arial" w:cs="Arial"/>
@@ -11110,7 +10842,7 @@
         </w:rPr>
         <w:t xml:space="preserve"> El nombre es en realidad un </w:t>
       </w:r>
-      <w:hyperlink r:id="rId72" w:tooltip="Acrónimo" w:history="1">
+      <w:hyperlink r:id="rId75" w:tooltip="Acrónimo" w:history="1">
         <w:r>
           <w:rPr>
             <w:rFonts w:ascii="Arial" w:hAnsi="Arial" w:cs="Arial"/>
@@ -11124,7 +10856,7 @@
         </w:rPr>
         <w:t>: X (para cualquiera de los diferentes </w:t>
       </w:r>
-      <w:hyperlink r:id="rId73" w:tooltip="Sistema operativo" w:history="1">
+      <w:hyperlink r:id="rId76" w:tooltip="Sistema operativo" w:history="1">
         <w:r>
           <w:rPr>
             <w:rFonts w:ascii="Arial" w:hAnsi="Arial" w:cs="Arial"/>
@@ -11180,32 +10912,14 @@
         </w:rPr>
         <w:t>(</w:t>
       </w:r>
-      <w:proofErr w:type="spellStart"/>
-      <w:r>
-        <w:fldChar w:fldCharType="begin"/>
-      </w:r>
-      <w:r>
-        <w:instrText>HYPERLINK "https://es.wikipedia.org/wiki/MariaDB" \o "MariaDB"</w:instrText>
-      </w:r>
-      <w:r>
-        <w:fldChar w:fldCharType="separate"/>
-      </w:r>
-      <w:r>
-        <w:rPr>
-          <w:rFonts w:ascii="Arial" w:hAnsi="Arial" w:cs="Arial"/>
-        </w:rPr>
-        <w:t>MariaDB</w:t>
-      </w:r>
-      <w:proofErr w:type="spellEnd"/>
-      <w:r>
-        <w:rPr>
-          <w:rFonts w:ascii="Arial" w:hAnsi="Arial" w:cs="Arial"/>
-        </w:rPr>
-        <w:t>/MySQL</w:t>
-      </w:r>
-      <w:r>
-        <w:fldChar w:fldCharType="end"/>
-      </w:r>
+      <w:hyperlink r:id="rId77" w:tooltip="MariaDB" w:history="1">
+        <w:r>
+          <w:rPr>
+            <w:rFonts w:ascii="Arial" w:hAnsi="Arial" w:cs="Arial"/>
+          </w:rPr>
+          <w:t>MariaDB/MySQL</w:t>
+        </w:r>
+      </w:hyperlink>
       <w:r>
         <w:rPr>
           <w:rFonts w:ascii="Arial" w:hAnsi="Arial" w:cs="Arial"/>
@@ -11291,7 +11005,7 @@
         </w:rPr>
         <w:t xml:space="preserve"> A partir de la versión 5.6.15, XAMPP cambió la </w:t>
       </w:r>
-      <w:hyperlink r:id="rId74" w:tooltip="Base de datos" w:history="1">
+      <w:hyperlink r:id="rId78" w:tooltip="Base de datos" w:history="1">
         <w:r>
           <w:rPr>
             <w:rFonts w:ascii="Arial" w:hAnsi="Arial" w:cs="Arial"/>
@@ -11303,21 +11017,7 @@
         <w:rPr>
           <w:rFonts w:ascii="Arial" w:hAnsi="Arial" w:cs="Arial"/>
         </w:rPr>
-        <w:t xml:space="preserve"> MySQL por </w:t>
-      </w:r>
-      <w:proofErr w:type="spellStart"/>
-      <w:r>
-        <w:rPr>
-          <w:rFonts w:ascii="Arial" w:hAnsi="Arial" w:cs="Arial"/>
-        </w:rPr>
-        <w:t>MariaDB</w:t>
-      </w:r>
-      <w:proofErr w:type="spellEnd"/>
-      <w:r>
-        <w:rPr>
-          <w:rFonts w:ascii="Arial" w:hAnsi="Arial" w:cs="Arial"/>
-        </w:rPr>
-        <w:t>, un</w:t>
+        <w:t> MySQL por MariaDB, un</w:t>
       </w:r>
       <w:r>
         <w:rPr>
@@ -11331,7 +11031,7 @@
         </w:rPr>
         <w:t xml:space="preserve"> de MySQL con </w:t>
       </w:r>
-      <w:hyperlink r:id="rId75" w:tooltip="Licencia GPL" w:history="1">
+      <w:hyperlink r:id="rId79" w:tooltip="Licencia GPL" w:history="1">
         <w:r>
           <w:rPr>
             <w:rFonts w:ascii="Arial" w:hAnsi="Arial" w:cs="Arial"/>
@@ -11358,7 +11058,7 @@
         </w:rPr>
         <w:t>El programa se distribuye con la licencia </w:t>
       </w:r>
-      <w:hyperlink r:id="rId76" w:tooltip="GNU" w:history="1">
+      <w:hyperlink r:id="rId80" w:tooltip="GNU" w:history="1">
         <w:r>
           <w:rPr>
             <w:rFonts w:ascii="Arial" w:hAnsi="Arial" w:cs="Arial"/>
@@ -11384,7 +11084,7 @@
         </w:rPr>
         <w:t>, XAMPP está disponible para </w:t>
       </w:r>
-      <w:hyperlink r:id="rId77" w:tooltip="Microsoft Windows" w:history="1">
+      <w:hyperlink r:id="rId81" w:tooltip="Microsoft Windows" w:history="1">
         <w:r>
           <w:rPr>
             <w:rFonts w:ascii="Arial" w:hAnsi="Arial" w:cs="Arial"/>
@@ -11398,7 +11098,7 @@
         </w:rPr>
         <w:t>, </w:t>
       </w:r>
-      <w:hyperlink r:id="rId78" w:tooltip="GNU/Linux" w:history="1">
+      <w:hyperlink r:id="rId82" w:tooltip="GNU/Linux" w:history="1">
         <w:r>
           <w:rPr>
             <w:rFonts w:ascii="Arial" w:hAnsi="Arial" w:cs="Arial"/>
@@ -11412,33 +11112,21 @@
         </w:rPr>
         <w:t>, </w:t>
       </w:r>
-      <w:proofErr w:type="spellStart"/>
-      <w:r>
-        <w:fldChar w:fldCharType="begin"/>
-      </w:r>
-      <w:r>
-        <w:instrText>HYPERLINK "https://es.wikipedia.org/wiki/Solaris_(sistema_operativo)" \o "Solaris (sistema operativo)"</w:instrText>
-      </w:r>
-      <w:r>
-        <w:fldChar w:fldCharType="separate"/>
-      </w:r>
-      <w:r>
-        <w:rPr>
-          <w:rFonts w:ascii="Arial" w:hAnsi="Arial" w:cs="Arial"/>
-        </w:rPr>
-        <w:t>Solaris</w:t>
-      </w:r>
-      <w:proofErr w:type="spellEnd"/>
-      <w:r>
-        <w:fldChar w:fldCharType="end"/>
-      </w:r>
+      <w:hyperlink r:id="rId83" w:tooltip="Solaris (sistema operativo)" w:history="1">
+        <w:r>
+          <w:rPr>
+            <w:rFonts w:ascii="Arial" w:hAnsi="Arial" w:cs="Arial"/>
+          </w:rPr>
+          <w:t>Solaris</w:t>
+        </w:r>
+      </w:hyperlink>
       <w:r>
         <w:rPr>
           <w:rFonts w:ascii="Arial" w:hAnsi="Arial" w:cs="Arial"/>
         </w:rPr>
         <w:t> y </w:t>
       </w:r>
-      <w:hyperlink r:id="rId79" w:tooltip="Mac OS X" w:history="1">
+      <w:hyperlink r:id="rId84" w:tooltip="Mac OS X" w:history="1">
         <w:r>
           <w:rPr>
             <w:rFonts w:ascii="Arial" w:hAnsi="Arial" w:cs="Arial"/>
@@ -11472,8 +11160,8 @@
           <w:rFonts w:ascii="Arial" w:hAnsi="Arial" w:cs="Arial"/>
         </w:rPr>
         <w:pict>
-          <v:shape id="_x0000_i1030" type="#_x0000_t75" style="width:95.45pt;height:94.6pt">
-            <v:imagedata r:id="rId80" o:title="xampp-logo-4db0ac715559be7e8da62bf9b8de42aad71d1b8ab32f18cd14b4505ac7812a7f"/>
+          <v:shape id="_x0000_i1030" type="#_x0000_t75" style="width:95.1pt;height:94.4pt">
+            <v:imagedata r:id="rId85" o:title="xampp-logo-4db0ac715559be7e8da62bf9b8de42aad71d1b8ab32f18cd14b4505ac7812a7f"/>
           </v:shape>
         </w:pict>
       </w:r>
@@ -11577,7 +11265,7 @@
         </w:rPr>
         <w:t>utiliza el sistema de </w:t>
       </w:r>
-      <w:hyperlink r:id="rId81" w:tooltip="Control de versiones" w:history="1">
+      <w:hyperlink r:id="rId86" w:tooltip="Control de versiones" w:history="1">
         <w:r>
           <w:rPr>
             <w:rFonts w:ascii="Arial" w:hAnsi="Arial" w:cs="Arial"/>
@@ -11591,7 +11279,7 @@
         </w:rPr>
         <w:t> </w:t>
       </w:r>
-      <w:hyperlink r:id="rId82" w:tooltip="Git" w:history="1">
+      <w:hyperlink r:id="rId87" w:tooltip="Git" w:history="1">
         <w:r>
           <w:rPr>
             <w:rFonts w:ascii="Arial" w:hAnsi="Arial" w:cs="Arial"/>
@@ -11605,7 +11293,7 @@
         </w:rPr>
         <w:t>. Se utiliza principalmente para la creación de </w:t>
       </w:r>
-      <w:hyperlink r:id="rId83" w:tooltip="Código fuente" w:history="1">
+      <w:hyperlink r:id="rId88" w:tooltip="Código fuente" w:history="1">
         <w:r>
           <w:rPr>
             <w:rFonts w:ascii="Arial" w:hAnsi="Arial" w:cs="Arial"/>
@@ -11619,7 +11307,7 @@
         </w:rPr>
         <w:t> de </w:t>
       </w:r>
-      <w:hyperlink r:id="rId84" w:tooltip="Programa informático" w:history="1">
+      <w:hyperlink r:id="rId89" w:tooltip="Programa informático" w:history="1">
         <w:r>
           <w:rPr>
             <w:rFonts w:ascii="Arial" w:hAnsi="Arial" w:cs="Arial"/>
@@ -11633,7 +11321,7 @@
         </w:rPr>
         <w:t> de </w:t>
       </w:r>
-      <w:hyperlink r:id="rId85" w:tooltip="Ordenador" w:history="1">
+      <w:hyperlink r:id="rId90" w:tooltip="Ordenador" w:history="1">
         <w:r>
           <w:rPr>
             <w:rFonts w:ascii="Arial" w:hAnsi="Arial" w:cs="Arial"/>
@@ -11660,7 +11348,7 @@
         </w:rPr>
         <w:t>El código de los proyectos alojados en GitHub se almacena generalmente de forma </w:t>
       </w:r>
-      <w:hyperlink r:id="rId86" w:tooltip="Código abierto" w:history="1">
+      <w:hyperlink r:id="rId91" w:tooltip="Código abierto" w:history="1">
         <w:r>
           <w:rPr>
             <w:rFonts w:ascii="Arial" w:hAnsi="Arial" w:cs="Arial"/>
@@ -11693,7 +11381,7 @@
         </w:rPr>
         <w:t>lugares virtuales alojados en la </w:t>
       </w:r>
-      <w:hyperlink r:id="rId87" w:tooltip="Computación en la nube" w:history="1">
+      <w:hyperlink r:id="rId92" w:tooltip="Computación en la nube" w:history="1">
         <w:r>
           <w:rPr>
             <w:rFonts w:ascii="Arial" w:hAnsi="Arial" w:cs="Arial"/>
@@ -11707,7 +11395,7 @@
         </w:rPr>
         <w:t> en donde los usuarios pueden almacenar cualquier tipo de archivo).Suelen usarse para guardar archivos de texto que representan código en distintos </w:t>
       </w:r>
-      <w:hyperlink r:id="rId88" w:tooltip="Lenguajes de programación" w:history="1">
+      <w:hyperlink r:id="rId93" w:tooltip="Lenguajes de programación" w:history="1">
         <w:r>
           <w:rPr>
             <w:rFonts w:ascii="Arial" w:hAnsi="Arial" w:cs="Arial"/>
@@ -11741,7 +11429,7 @@
         </w:rPr>
         <w:t>GitHub continúa siendo la plataforma más importante de colaboración para proyectos de </w:t>
       </w:r>
-      <w:hyperlink r:id="rId89" w:tooltip="Código abierto" w:history="1">
+      <w:hyperlink r:id="rId94" w:tooltip="Código abierto" w:history="1">
         <w:r>
           <w:rPr>
             <w:rFonts w:ascii="Arial" w:hAnsi="Arial" w:cs="Arial"/>
@@ -11776,7 +11464,7 @@
         </w:rPr>
         <w:pict>
           <v:shape id="_x0000_i1031" type="#_x0000_t75" style="width:165.75pt;height:93.75pt">
-            <v:imagedata r:id="rId90" o:title="GitHub-Logo"/>
+            <v:imagedata r:id="rId95" o:title="GitHub-Logo"/>
           </v:shape>
         </w:pict>
       </w:r>
@@ -11945,10 +11633,10 @@
                     <pic:cNvPicPr/>
                   </pic:nvPicPr>
                   <pic:blipFill>
-                    <a:blip r:embed="rId91" cstate="print">
+                    <a:blip r:embed="rId96" cstate="print">
                       <a:extLst>
                         <a:ext uri="{28A0092B-C50C-407E-A947-70E740481C1C}">
-                          <a14:useLocalDpi xmlns="" xmlns:wpc="http://schemas.microsoft.com/office/word/2010/wordprocessingCanvas" xmlns:cx="http://schemas.microsoft.com/office/drawing/2014/chartex" xmlns:mc="http://schemas.openxmlformats.org/markup-compatibility/2006" xmlns:o="urn:schemas-microsoft-com:office:office" xmlns:v="urn:schemas-microsoft-com:vml" xmlns:wp14="http://schemas.microsoft.com/office/word/2010/wordprocessingDrawing" xmlns:w10="urn:schemas-microsoft-com:office:word" xmlns:w="http://schemas.openxmlformats.org/wordprocessingml/2006/main" xmlns:w14="http://schemas.microsoft.com/office/word/2010/wordml" xmlns:w15="http://schemas.microsoft.com/office/word/2012/wordml" xmlns:w16se="http://schemas.microsoft.com/office/word/2015/wordml/symex" xmlns:wpg="http://schemas.microsoft.com/office/word/2010/wordprocessingGroup" xmlns:wpi="http://schemas.microsoft.com/office/word/2010/wordprocessingInk" xmlns:wps="http://schemas.microsoft.com/office/word/2010/wordprocessingShape" xmlns:a14="http://schemas.microsoft.com/office/drawing/2010/main" val="0"/>
+                          <a14:useLocalDpi xmlns:a14="http://schemas.microsoft.com/office/drawing/2010/main" xmlns:wps="http://schemas.microsoft.com/office/word/2010/wordprocessingShape" xmlns:wpi="http://schemas.microsoft.com/office/word/2010/wordprocessingInk" xmlns:wpg="http://schemas.microsoft.com/office/word/2010/wordprocessingGroup" xmlns:w16se="http://schemas.microsoft.com/office/word/2015/wordml/symex" xmlns:w15="http://schemas.microsoft.com/office/word/2012/wordml" xmlns:w14="http://schemas.microsoft.com/office/word/2010/wordml" xmlns:w="http://schemas.openxmlformats.org/wordprocessingml/2006/main" xmlns:w10="urn:schemas-microsoft-com:office:word" xmlns:wp14="http://schemas.microsoft.com/office/word/2010/wordprocessingDrawing" xmlns:v="urn:schemas-microsoft-com:vml" xmlns:o="urn:schemas-microsoft-com:office:office" xmlns:mc="http://schemas.openxmlformats.org/markup-compatibility/2006" xmlns:cx="http://schemas.microsoft.com/office/drawing/2014/chartex" xmlns:wpc="http://schemas.microsoft.com/office/word/2010/wordprocessingCanvas" xmlns="" val="0"/>
                         </a:ext>
                       </a:extLst>
                     </a:blip>
@@ -12019,10 +11707,10 @@
                     <pic:cNvPicPr/>
                   </pic:nvPicPr>
                   <pic:blipFill>
-                    <a:blip r:embed="rId92" cstate="print">
+                    <a:blip r:embed="rId97" cstate="print">
                       <a:extLst>
                         <a:ext uri="{28A0092B-C50C-407E-A947-70E740481C1C}">
-                          <a14:useLocalDpi xmlns="" xmlns:wpc="http://schemas.microsoft.com/office/word/2010/wordprocessingCanvas" xmlns:cx="http://schemas.microsoft.com/office/drawing/2014/chartex" xmlns:mc="http://schemas.openxmlformats.org/markup-compatibility/2006" xmlns:o="urn:schemas-microsoft-com:office:office" xmlns:v="urn:schemas-microsoft-com:vml" xmlns:wp14="http://schemas.microsoft.com/office/word/2010/wordprocessingDrawing" xmlns:w10="urn:schemas-microsoft-com:office:word" xmlns:w="http://schemas.openxmlformats.org/wordprocessingml/2006/main" xmlns:w14="http://schemas.microsoft.com/office/word/2010/wordml" xmlns:w15="http://schemas.microsoft.com/office/word/2012/wordml" xmlns:w16se="http://schemas.microsoft.com/office/word/2015/wordml/symex" xmlns:wpg="http://schemas.microsoft.com/office/word/2010/wordprocessingGroup" xmlns:wpi="http://schemas.microsoft.com/office/word/2010/wordprocessingInk" xmlns:wps="http://schemas.microsoft.com/office/word/2010/wordprocessingShape" xmlns:a14="http://schemas.microsoft.com/office/drawing/2010/main" val="0"/>
+                          <a14:useLocalDpi xmlns:a14="http://schemas.microsoft.com/office/drawing/2010/main" xmlns:wps="http://schemas.microsoft.com/office/word/2010/wordprocessingShape" xmlns:wpi="http://schemas.microsoft.com/office/word/2010/wordprocessingInk" xmlns:wpg="http://schemas.microsoft.com/office/word/2010/wordprocessingGroup" xmlns:w16se="http://schemas.microsoft.com/office/word/2015/wordml/symex" xmlns:w15="http://schemas.microsoft.com/office/word/2012/wordml" xmlns:w14="http://schemas.microsoft.com/office/word/2010/wordml" xmlns:w="http://schemas.openxmlformats.org/wordprocessingml/2006/main" xmlns:w10="urn:schemas-microsoft-com:office:word" xmlns:wp14="http://schemas.microsoft.com/office/word/2010/wordprocessingDrawing" xmlns:v="urn:schemas-microsoft-com:vml" xmlns:o="urn:schemas-microsoft-com:office:office" xmlns:mc="http://schemas.openxmlformats.org/markup-compatibility/2006" xmlns:cx="http://schemas.microsoft.com/office/drawing/2014/chartex" xmlns:wpc="http://schemas.microsoft.com/office/word/2010/wordprocessingCanvas" xmlns="" val="0"/>
                         </a:ext>
                       </a:extLst>
                     </a:blip>
@@ -12091,10 +11779,10 @@
                     <pic:cNvPicPr/>
                   </pic:nvPicPr>
                   <pic:blipFill>
-                    <a:blip r:embed="rId93" cstate="print">
+                    <a:blip r:embed="rId98" cstate="print">
                       <a:extLst>
                         <a:ext uri="{28A0092B-C50C-407E-A947-70E740481C1C}">
-                          <a14:useLocalDpi xmlns="" xmlns:wpc="http://schemas.microsoft.com/office/word/2010/wordprocessingCanvas" xmlns:cx="http://schemas.microsoft.com/office/drawing/2014/chartex" xmlns:mc="http://schemas.openxmlformats.org/markup-compatibility/2006" xmlns:o="urn:schemas-microsoft-com:office:office" xmlns:v="urn:schemas-microsoft-com:vml" xmlns:wp14="http://schemas.microsoft.com/office/word/2010/wordprocessingDrawing" xmlns:w10="urn:schemas-microsoft-com:office:word" xmlns:w="http://schemas.openxmlformats.org/wordprocessingml/2006/main" xmlns:w14="http://schemas.microsoft.com/office/word/2010/wordml" xmlns:w15="http://schemas.microsoft.com/office/word/2012/wordml" xmlns:w16se="http://schemas.microsoft.com/office/word/2015/wordml/symex" xmlns:wpg="http://schemas.microsoft.com/office/word/2010/wordprocessingGroup" xmlns:wpi="http://schemas.microsoft.com/office/word/2010/wordprocessingInk" xmlns:wps="http://schemas.microsoft.com/office/word/2010/wordprocessingShape" xmlns:a14="http://schemas.microsoft.com/office/drawing/2010/main" val="0"/>
+                          <a14:useLocalDpi xmlns:a14="http://schemas.microsoft.com/office/drawing/2010/main" xmlns:wps="http://schemas.microsoft.com/office/word/2010/wordprocessingShape" xmlns:wpi="http://schemas.microsoft.com/office/word/2010/wordprocessingInk" xmlns:wpg="http://schemas.microsoft.com/office/word/2010/wordprocessingGroup" xmlns:w16se="http://schemas.microsoft.com/office/word/2015/wordml/symex" xmlns:w15="http://schemas.microsoft.com/office/word/2012/wordml" xmlns:w14="http://schemas.microsoft.com/office/word/2010/wordml" xmlns:w="http://schemas.openxmlformats.org/wordprocessingml/2006/main" xmlns:w10="urn:schemas-microsoft-com:office:word" xmlns:wp14="http://schemas.microsoft.com/office/word/2010/wordprocessingDrawing" xmlns:v="urn:schemas-microsoft-com:vml" xmlns:o="urn:schemas-microsoft-com:office:office" xmlns:mc="http://schemas.openxmlformats.org/markup-compatibility/2006" xmlns:cx="http://schemas.microsoft.com/office/drawing/2014/chartex" xmlns:wpc="http://schemas.microsoft.com/office/word/2010/wordprocessingCanvas" xmlns="" val="0"/>
                         </a:ext>
                       </a:extLst>
                     </a:blip>
@@ -12163,10 +11851,10 @@
                     <pic:cNvPicPr/>
                   </pic:nvPicPr>
                   <pic:blipFill>
-                    <a:blip r:embed="rId94" cstate="print">
+                    <a:blip r:embed="rId99" cstate="print">
                       <a:extLst>
                         <a:ext uri="{28A0092B-C50C-407E-A947-70E740481C1C}">
-                          <a14:useLocalDpi xmlns="" xmlns:wpc="http://schemas.microsoft.com/office/word/2010/wordprocessingCanvas" xmlns:cx="http://schemas.microsoft.com/office/drawing/2014/chartex" xmlns:mc="http://schemas.openxmlformats.org/markup-compatibility/2006" xmlns:o="urn:schemas-microsoft-com:office:office" xmlns:v="urn:schemas-microsoft-com:vml" xmlns:wp14="http://schemas.microsoft.com/office/word/2010/wordprocessingDrawing" xmlns:w10="urn:schemas-microsoft-com:office:word" xmlns:w="http://schemas.openxmlformats.org/wordprocessingml/2006/main" xmlns:w14="http://schemas.microsoft.com/office/word/2010/wordml" xmlns:w15="http://schemas.microsoft.com/office/word/2012/wordml" xmlns:w16se="http://schemas.microsoft.com/office/word/2015/wordml/symex" xmlns:wpg="http://schemas.microsoft.com/office/word/2010/wordprocessingGroup" xmlns:wpi="http://schemas.microsoft.com/office/word/2010/wordprocessingInk" xmlns:wps="http://schemas.microsoft.com/office/word/2010/wordprocessingShape" xmlns:a14="http://schemas.microsoft.com/office/drawing/2010/main" val="0"/>
+                          <a14:useLocalDpi xmlns:a14="http://schemas.microsoft.com/office/drawing/2010/main" xmlns:wps="http://schemas.microsoft.com/office/word/2010/wordprocessingShape" xmlns:wpi="http://schemas.microsoft.com/office/word/2010/wordprocessingInk" xmlns:wpg="http://schemas.microsoft.com/office/word/2010/wordprocessingGroup" xmlns:w16se="http://schemas.microsoft.com/office/word/2015/wordml/symex" xmlns:w15="http://schemas.microsoft.com/office/word/2012/wordml" xmlns:w14="http://schemas.microsoft.com/office/word/2010/wordml" xmlns:w="http://schemas.openxmlformats.org/wordprocessingml/2006/main" xmlns:w10="urn:schemas-microsoft-com:office:word" xmlns:wp14="http://schemas.microsoft.com/office/word/2010/wordprocessingDrawing" xmlns:v="urn:schemas-microsoft-com:vml" xmlns:o="urn:schemas-microsoft-com:office:office" xmlns:mc="http://schemas.openxmlformats.org/markup-compatibility/2006" xmlns:cx="http://schemas.microsoft.com/office/drawing/2014/chartex" xmlns:wpc="http://schemas.microsoft.com/office/word/2010/wordprocessingCanvas" xmlns="" val="0"/>
                         </a:ext>
                       </a:extLst>
                     </a:blip>
@@ -12236,10 +11924,10 @@
                     <pic:cNvPicPr/>
                   </pic:nvPicPr>
                   <pic:blipFill>
-                    <a:blip r:embed="rId95" cstate="print">
+                    <a:blip r:embed="rId100" cstate="print">
                       <a:extLst>
                         <a:ext uri="{28A0092B-C50C-407E-A947-70E740481C1C}">
-                          <a14:useLocalDpi xmlns="" xmlns:wpc="http://schemas.microsoft.com/office/word/2010/wordprocessingCanvas" xmlns:cx="http://schemas.microsoft.com/office/drawing/2014/chartex" xmlns:mc="http://schemas.openxmlformats.org/markup-compatibility/2006" xmlns:o="urn:schemas-microsoft-com:office:office" xmlns:v="urn:schemas-microsoft-com:vml" xmlns:wp14="http://schemas.microsoft.com/office/word/2010/wordprocessingDrawing" xmlns:w10="urn:schemas-microsoft-com:office:word" xmlns:w="http://schemas.openxmlformats.org/wordprocessingml/2006/main" xmlns:w14="http://schemas.microsoft.com/office/word/2010/wordml" xmlns:w15="http://schemas.microsoft.com/office/word/2012/wordml" xmlns:w16se="http://schemas.microsoft.com/office/word/2015/wordml/symex" xmlns:wpg="http://schemas.microsoft.com/office/word/2010/wordprocessingGroup" xmlns:wpi="http://schemas.microsoft.com/office/word/2010/wordprocessingInk" xmlns:wps="http://schemas.microsoft.com/office/word/2010/wordprocessingShape" xmlns:a14="http://schemas.microsoft.com/office/drawing/2010/main" val="0"/>
+                          <a14:useLocalDpi xmlns:a14="http://schemas.microsoft.com/office/drawing/2010/main" xmlns:wps="http://schemas.microsoft.com/office/word/2010/wordprocessingShape" xmlns:wpi="http://schemas.microsoft.com/office/word/2010/wordprocessingInk" xmlns:wpg="http://schemas.microsoft.com/office/word/2010/wordprocessingGroup" xmlns:w16se="http://schemas.microsoft.com/office/word/2015/wordml/symex" xmlns:w15="http://schemas.microsoft.com/office/word/2012/wordml" xmlns:w14="http://schemas.microsoft.com/office/word/2010/wordml" xmlns:w="http://schemas.openxmlformats.org/wordprocessingml/2006/main" xmlns:w10="urn:schemas-microsoft-com:office:word" xmlns:wp14="http://schemas.microsoft.com/office/word/2010/wordprocessingDrawing" xmlns:v="urn:schemas-microsoft-com:vml" xmlns:o="urn:schemas-microsoft-com:office:office" xmlns:mc="http://schemas.openxmlformats.org/markup-compatibility/2006" xmlns:cx="http://schemas.microsoft.com/office/drawing/2014/chartex" xmlns:wpc="http://schemas.microsoft.com/office/word/2010/wordprocessingCanvas" xmlns="" val="0"/>
                         </a:ext>
                       </a:extLst>
                     </a:blip>
@@ -12349,7 +12037,7 @@
                     <pic:cNvPicPr/>
                   </pic:nvPicPr>
                   <pic:blipFill>
-                    <a:blip r:embed="rId96" cstate="print"/>
+                    <a:blip r:embed="rId101" cstate="print"/>
                     <a:stretch>
                       <a:fillRect/>
                     </a:stretch>
@@ -12591,21 +12279,7 @@
         <w:rPr>
           <w:rFonts w:ascii="Arial" w:hAnsi="Arial" w:cs="Arial"/>
         </w:rPr>
-        <w:t xml:space="preserve">A continuación se muestra una captura de pantalla de la página que se encarga del </w:t>
-      </w:r>
-      <w:proofErr w:type="spellStart"/>
-      <w:r>
-        <w:rPr>
-          <w:rFonts w:ascii="Arial" w:hAnsi="Arial" w:cs="Arial"/>
-        </w:rPr>
-        <w:t>logging</w:t>
-      </w:r>
-      <w:proofErr w:type="spellEnd"/>
-      <w:r>
-        <w:rPr>
-          <w:rFonts w:ascii="Arial" w:hAnsi="Arial" w:cs="Arial"/>
-        </w:rPr>
-        <w:t xml:space="preserve"> por parte del usuario. </w:t>
+        <w:t xml:space="preserve">A continuación se muestra una captura de pantalla de la página que se encarga del logging por parte del usuario. </w:t>
       </w:r>
     </w:p>
     <w:p>
@@ -12639,7 +12313,7 @@
                     </pic:cNvPicPr>
                   </pic:nvPicPr>
                   <pic:blipFill>
-                    <a:blip r:embed="rId97" cstate="print"/>
+                    <a:blip r:embed="rId102" cstate="print"/>
                     <a:srcRect/>
                     <a:stretch>
                       <a:fillRect/>
@@ -12751,8 +12425,8 @@
           <w:lang w:eastAsia="es-ES"/>
         </w:rPr>
         <w:pict>
-          <v:shape id="_x0000_i1032" type="#_x0000_t75" style="width:411.05pt;height:177.5pt">
-            <v:imagedata r:id="rId98" o:title="Captura02"/>
+          <v:shape id="_x0000_i1032" type="#_x0000_t75" style="width:411.6pt;height:177.3pt">
+            <v:imagedata r:id="rId103" o:title="Captura02"/>
           </v:shape>
         </w:pict>
       </w:r>
@@ -12812,8 +12486,8 @@
           <w:rFonts w:ascii="Arial" w:hAnsi="Arial" w:cs="Arial"/>
         </w:rPr>
         <w:pict>
-          <v:shape id="_x0000_i1033" type="#_x0000_t75" style="width:322.35pt;height:175pt">
-            <v:imagedata r:id="rId99" o:title="Captura06"/>
+          <v:shape id="_x0000_i1033" type="#_x0000_t75" style="width:322.65pt;height:175.25pt">
+            <v:imagedata r:id="rId104" o:title="Captura06"/>
           </v:shape>
         </w:pict>
       </w:r>
@@ -12862,8 +12536,8 @@
         </w:rPr>
         <w:lastRenderedPageBreak/>
         <w:pict>
-          <v:shape id="_x0000_i1034" type="#_x0000_t75" style="width:216.85pt;height:253.65pt">
-            <v:imagedata r:id="rId100" o:title="Captura03"/>
+          <v:shape id="_x0000_i1034" type="#_x0000_t75" style="width:216.7pt;height:253.35pt">
+            <v:imagedata r:id="rId105" o:title="Captura03"/>
           </v:shape>
         </w:pict>
       </w:r>
@@ -12992,8 +12666,8 @@
           <w:lang w:eastAsia="es-ES"/>
         </w:rPr>
         <w:pict>
-          <v:shape id="_x0000_i1035" type="#_x0000_t75" style="width:262.05pt;height:213.5pt">
-            <v:imagedata r:id="rId101" o:title="Captura04"/>
+          <v:shape id="_x0000_i1035" type="#_x0000_t75" style="width:261.5pt;height:213.3pt">
+            <v:imagedata r:id="rId106" o:title="Captura04"/>
           </v:shape>
         </w:pict>
       </w:r>
@@ -13073,21 +12747,7 @@
         <w:rPr>
           <w:rFonts w:ascii="Arial" w:hAnsi="Arial" w:cs="Arial"/>
         </w:rPr>
-        <w:t xml:space="preserve"> caso de que los datos del </w:t>
-      </w:r>
-      <w:proofErr w:type="spellStart"/>
-      <w:r>
-        <w:rPr>
-          <w:rFonts w:ascii="Arial" w:hAnsi="Arial" w:cs="Arial"/>
-        </w:rPr>
-        <w:t>logging</w:t>
-      </w:r>
-      <w:proofErr w:type="spellEnd"/>
-      <w:r>
-        <w:rPr>
-          <w:rFonts w:ascii="Arial" w:hAnsi="Arial" w:cs="Arial"/>
-        </w:rPr>
-        <w:t xml:space="preserve"> (nickname y password) introducidos por el usuario sean incorrectos, el sistema le informará de ello.</w:t>
+        <w:t xml:space="preserve"> caso de que los datos del logging (nickname y password) introducidos por el usuario sean incorrectos, el sistema le informará de ello.</w:t>
       </w:r>
       <w:r>
         <w:rPr>
@@ -13120,8 +12780,8 @@
           <w:lang w:eastAsia="es-ES"/>
         </w:rPr>
         <w:pict>
-          <v:shape id="_x0000_i1036" type="#_x0000_t75" style="width:272.95pt;height:267.9pt">
-            <v:imagedata r:id="rId102" o:title="Captura05"/>
+          <v:shape id="_x0000_i1036" type="#_x0000_t75" style="width:273.05pt;height:268.3pt">
+            <v:imagedata r:id="rId107" o:title="Captura05"/>
           </v:shape>
         </w:pict>
       </w:r>
@@ -13160,7 +12820,44 @@
         <w:rPr>
           <w:rFonts w:ascii="Arial" w:hAnsi="Arial" w:cs="Arial"/>
         </w:rPr>
-        <w:t>Tanto para el registro de nuevos usuarios como para el inicio de sesión de los que están ya registrados el sistema consulta la tabla “Usuarios” de la BBDD del proyecto.</w:t>
+        <w:t>Para mayor seguridad, la plataforma almacena cifrados los datos sensibles de los usuarios (en este caso, las contraseñas)</w:t>
+      </w:r>
+      <w:r>
+        <w:rPr>
+          <w:rFonts w:ascii="Arial" w:hAnsi="Arial" w:cs="Arial"/>
+        </w:rPr>
+        <w:t xml:space="preserve"> en la BBDD del sistema</w:t>
+      </w:r>
+      <w:r>
+        <w:rPr>
+          <w:rFonts w:ascii="Arial" w:hAnsi="Arial" w:cs="Arial"/>
+        </w:rPr>
+        <w:t>. Cuando un usuario se crea una cuenta, la contraseña que establece se a</w:t>
+      </w:r>
+      <w:r>
+        <w:rPr>
+          <w:rFonts w:ascii="Arial" w:hAnsi="Arial" w:cs="Arial"/>
+        </w:rPr>
+        <w:t>lmacena cifrada</w:t>
+      </w:r>
+      <w:r>
+        <w:rPr>
+          <w:rFonts w:ascii="Arial" w:hAnsi="Arial" w:cs="Arial"/>
+        </w:rPr>
+        <w:t xml:space="preserve">. </w:t>
+      </w:r>
+    </w:p>
+    <w:p>
+      <w:pPr>
+        <w:rPr>
+          <w:rFonts w:ascii="Arial" w:hAnsi="Arial" w:cs="Arial"/>
+        </w:rPr>
+      </w:pPr>
+      <w:r>
+        <w:rPr>
+          <w:rFonts w:ascii="Arial" w:hAnsi="Arial" w:cs="Arial"/>
+        </w:rPr>
+        <w:t>De esta forma, cuando el usuario inicia sesión el sistema cifra la contraseña introducida y la compara con el texto cifrado que tiene almacenado en la BBDD y, en caso de que coincida, se procede al inicio de sesión.</w:t>
       </w:r>
     </w:p>
     <w:p>
@@ -13180,8 +12877,8 @@
           <w:sz w:val="96"/>
         </w:rPr>
         <w:pict>
-          <v:shape id="_x0000_i1037" type="#_x0000_t75" style="width:351.65pt;height:85.4pt">
-            <v:imagedata r:id="rId103" o:title="Captura07"/>
+          <v:shape id="_x0000_i1049" type="#_x0000_t75" style="width:491.1pt;height:75.4pt">
+            <v:imagedata r:id="rId108" o:title="Captura07"/>
           </v:shape>
         </w:pict>
       </w:r>
@@ -13210,51 +12907,16 @@
     </w:p>
     <w:p>
       <w:pPr>
-        <w:jc w:val="center"/>
-        <w:rPr>
-          <w:sz w:val="18"/>
-        </w:rPr>
-      </w:pPr>
-    </w:p>
-    <w:p>
-      <w:pPr>
-        <w:jc w:val="center"/>
-        <w:rPr>
-          <w:sz w:val="18"/>
-        </w:rPr>
-      </w:pPr>
-    </w:p>
-    <w:p>
-      <w:pPr>
-        <w:jc w:val="center"/>
-        <w:rPr>
-          <w:sz w:val="18"/>
-        </w:rPr>
-      </w:pPr>
-    </w:p>
-    <w:p>
-      <w:pPr>
-        <w:jc w:val="center"/>
-        <w:rPr>
-          <w:sz w:val="18"/>
-        </w:rPr>
-      </w:pPr>
-    </w:p>
-    <w:p>
-      <w:pPr>
-        <w:jc w:val="center"/>
-        <w:rPr>
-          <w:sz w:val="18"/>
-        </w:rPr>
-      </w:pPr>
-    </w:p>
-    <w:p>
-      <w:pPr>
-        <w:jc w:val="center"/>
-        <w:rPr>
-          <w:sz w:val="18"/>
-        </w:rPr>
-      </w:pPr>
+        <w:rPr>
+          <w:rFonts w:ascii="Arial" w:hAnsi="Arial" w:cs="Arial"/>
+        </w:rPr>
+      </w:pPr>
+      <w:r>
+        <w:rPr>
+          <w:rFonts w:ascii="Arial" w:hAnsi="Arial" w:cs="Arial"/>
+        </w:rPr>
+        <w:t>Tanto para el registro de nuevos usuarios como para el inicio de sesión de los que están ya registrados el sistema consulta la tabla “Usuarios” de la BBDD del proyecto.</w:t>
+      </w:r>
     </w:p>
     <w:p>
       <w:pPr>
@@ -13305,8 +12967,8 @@
           <w:rFonts w:ascii="Arial" w:hAnsi="Arial" w:cs="Arial"/>
         </w:rPr>
         <w:pict>
-          <v:shape id="_x0000_i1038" type="#_x0000_t75" style="width:137.3pt;height:228.55pt">
-            <v:imagedata r:id="rId104" o:title="Captura09"/>
+          <v:shape id="_x0000_i1037" type="#_x0000_t75" style="width:137.2pt;height:228.9pt">
+            <v:imagedata r:id="rId109" o:title="Captura09"/>
           </v:shape>
         </w:pict>
       </w:r>
@@ -13324,66 +12986,36 @@
           <w:rFonts w:ascii="Arial" w:hAnsi="Arial" w:cs="Arial"/>
           <w:sz w:val="18"/>
         </w:rPr>
-        <w:t>Menú desplegable del usuario “</w:t>
-      </w:r>
-      <w:proofErr w:type="spellStart"/>
-      <w:r>
-        <w:rPr>
-          <w:rFonts w:ascii="Arial" w:hAnsi="Arial" w:cs="Arial"/>
+        <w:t>Menú desplegable del usuario “Josian”</w:t>
+      </w:r>
+    </w:p>
+    <w:p>
+      <w:pPr>
+        <w:rPr>
+          <w:rFonts w:ascii="Arial" w:hAnsi="Arial" w:cs="Arial"/>
+        </w:rPr>
+      </w:pPr>
+      <w:r>
+        <w:rPr>
+          <w:rFonts w:ascii="Arial" w:hAnsi="Arial" w:cs="Arial"/>
+        </w:rPr>
+        <w:t>Cuando el usuario hace clic en esta opción se llama a la misma página que muestra las opciones para el logging del usuario sólo que esta vez el sistema le envía un parámetro indicando que se trata de un cierre de sesión por parte del usuario.</w:t>
+      </w:r>
+    </w:p>
+    <w:p>
+      <w:pPr>
+        <w:jc w:val="center"/>
+        <w:rPr>
           <w:sz w:val="18"/>
         </w:rPr>
-        <w:t>Josian</w:t>
-      </w:r>
-      <w:proofErr w:type="spellEnd"/>
-      <w:r>
-        <w:rPr>
-          <w:rFonts w:ascii="Arial" w:hAnsi="Arial" w:cs="Arial"/>
+      </w:pPr>
+      <w:r>
+        <w:rPr>
           <w:sz w:val="18"/>
         </w:rPr>
-        <w:t>”</w:t>
-      </w:r>
-    </w:p>
-    <w:p>
-      <w:pPr>
-        <w:rPr>
-          <w:rFonts w:ascii="Arial" w:hAnsi="Arial" w:cs="Arial"/>
-        </w:rPr>
-      </w:pPr>
-      <w:r>
-        <w:rPr>
-          <w:rFonts w:ascii="Arial" w:hAnsi="Arial" w:cs="Arial"/>
-        </w:rPr>
-        <w:t xml:space="preserve">Cuando el usuario hace clic en esta opción se llama a la misma página que muestra las opciones para el </w:t>
-      </w:r>
-      <w:proofErr w:type="spellStart"/>
-      <w:r>
-        <w:rPr>
-          <w:rFonts w:ascii="Arial" w:hAnsi="Arial" w:cs="Arial"/>
-        </w:rPr>
-        <w:t>logging</w:t>
-      </w:r>
-      <w:proofErr w:type="spellEnd"/>
-      <w:r>
-        <w:rPr>
-          <w:rFonts w:ascii="Arial" w:hAnsi="Arial" w:cs="Arial"/>
-        </w:rPr>
-        <w:t xml:space="preserve"> del usuario sólo que esta vez el sistema le envía un parámetro indicando que se trata de un cierre de sesión por parte del usuario.</w:t>
-      </w:r>
-    </w:p>
-    <w:p>
-      <w:pPr>
-        <w:jc w:val="center"/>
-        <w:rPr>
-          <w:sz w:val="18"/>
-        </w:rPr>
-      </w:pPr>
-      <w:r>
-        <w:rPr>
-          <w:sz w:val="18"/>
-        </w:rPr>
         <w:pict>
-          <v:shape id="_x0000_i1039" type="#_x0000_t75" style="width:200.95pt;height:257pt">
-            <v:imagedata r:id="rId105" o:title="Captura08"/>
+          <v:shape id="_x0000_i1038" type="#_x0000_t75" style="width:201.05pt;height:256.75pt">
+            <v:imagedata r:id="rId110" o:title="Captura08"/>
           </v:shape>
         </w:pict>
       </w:r>
@@ -13415,8 +13047,8 @@
         </w:rPr>
         <w:lastRenderedPageBreak/>
         <w:pict>
-          <v:shape id="_x0000_i1040" type="#_x0000_t75" style="width:452.1pt;height:97.95pt">
-            <v:imagedata r:id="rId106" o:title="Captura10"/>
+          <v:shape id="_x0000_i1039" type="#_x0000_t75" style="width:452.4pt;height:97.8pt">
+            <v:imagedata r:id="rId111" o:title="Captura10"/>
           </v:shape>
         </w:pict>
       </w:r>
@@ -13490,7 +13122,8 @@
       </w:pPr>
       <w:r>
         <w:rPr>
-          <w:lang w:val="en-US"/>
+          <w:noProof/>
+          <w:lang w:eastAsia="es-ES"/>
         </w:rPr>
         <w:drawing>
           <wp:inline distT="0" distB="0" distL="0" distR="0">
@@ -13508,7 +13141,7 @@
                     <pic:cNvPicPr/>
                   </pic:nvPicPr>
                   <pic:blipFill>
-                    <a:blip r:embed="rId107" cstate="print"/>
+                    <a:blip r:embed="rId112" cstate="print"/>
                     <a:stretch>
                       <a:fillRect/>
                     </a:stretch>
@@ -13585,22 +13218,35 @@
           <w:color w:val="CC7832"/>
           <w:shd w:val="clear" w:color="auto" w:fill="232525"/>
         </w:rPr>
-        <w:t>&lt;?</w:t>
-      </w:r>
-      <w:proofErr w:type="gramStart"/>
+        <w:t>&lt;?php</w:t>
+      </w:r>
       <w:r>
         <w:rPr>
           <w:color w:val="CC7832"/>
           <w:shd w:val="clear" w:color="auto" w:fill="232525"/>
         </w:rPr>
-        <w:t>php</w:t>
-      </w:r>
-      <w:proofErr w:type="gramEnd"/>
+        <w:br/>
+        <w:t xml:space="preserve">require_once </w:t>
+      </w:r>
+      <w:r>
+        <w:rPr>
+          <w:color w:val="6A8759"/>
+          <w:shd w:val="clear" w:color="auto" w:fill="232525"/>
+        </w:rPr>
+        <w:t>'../../_Sesion.php'</w:t>
+      </w:r>
       <w:r>
         <w:rPr>
           <w:color w:val="CC7832"/>
           <w:shd w:val="clear" w:color="auto" w:fill="232525"/>
         </w:rPr>
+        <w:t>;</w:t>
+      </w:r>
+      <w:r>
+        <w:rPr>
+          <w:color w:val="CC7832"/>
+          <w:shd w:val="clear" w:color="auto" w:fill="232525"/>
+        </w:rPr>
         <w:br/>
         <w:t xml:space="preserve">require_once </w:t>
       </w:r>
@@ -13609,45 +13255,7 @@
           <w:color w:val="6A8759"/>
           <w:shd w:val="clear" w:color="auto" w:fill="232525"/>
         </w:rPr>
-        <w:t>'../../_Sesion.php'</w:t>
-      </w:r>
-      <w:r>
-        <w:rPr>
-          <w:color w:val="CC7832"/>
-          <w:shd w:val="clear" w:color="auto" w:fill="232525"/>
-        </w:rPr>
-        <w:t>;</w:t>
-      </w:r>
-      <w:r>
-        <w:rPr>
-          <w:color w:val="CC7832"/>
-          <w:shd w:val="clear" w:color="auto" w:fill="232525"/>
-        </w:rPr>
-        <w:br/>
-        <w:t xml:space="preserve">require_once </w:t>
-      </w:r>
-      <w:r>
-        <w:rPr>
-          <w:color w:val="6A8759"/>
-          <w:shd w:val="clear" w:color="auto" w:fill="232525"/>
-        </w:rPr>
-        <w:t>'</w:t>
-      </w:r>
-      <w:proofErr w:type="gramStart"/>
-      <w:r>
-        <w:rPr>
-          <w:color w:val="6A8759"/>
-          <w:shd w:val="clear" w:color="auto" w:fill="232525"/>
-        </w:rPr>
-        <w:t>..</w:t>
-      </w:r>
-      <w:proofErr w:type="gramEnd"/>
-      <w:r>
-        <w:rPr>
-          <w:color w:val="6A8759"/>
-          <w:shd w:val="clear" w:color="auto" w:fill="232525"/>
-        </w:rPr>
-        <w:t>/../_Varios.php'</w:t>
+        <w:t>'../../_Varios.php'</w:t>
       </w:r>
       <w:r>
         <w:rPr>
@@ -13782,15 +13390,7 @@
           <w:color w:val="A9B7C6"/>
           <w:shd w:val="clear" w:color="auto" w:fill="232525"/>
         </w:rPr>
-        <w:t>]</w:t>
-      </w:r>
-      <w:proofErr w:type="gramStart"/>
-      <w:r>
-        <w:rPr>
-          <w:color w:val="A9B7C6"/>
-          <w:shd w:val="clear" w:color="auto" w:fill="232525"/>
-        </w:rPr>
-        <w:t>)</w:t>
+        <w:t>])</w:t>
       </w:r>
       <w:r>
         <w:rPr>
@@ -13814,7 +13414,6 @@
         <w:br/>
         <w:t>?&gt;</w:t>
       </w:r>
-      <w:proofErr w:type="gramEnd"/>
       <w:r>
         <w:rPr>
           <w:color w:val="CC7832"/>
@@ -13866,6 +13465,10 @@
         <w:jc w:val="both"/>
       </w:pPr>
       <w:r>
+        <w:rPr>
+          <w:noProof/>
+          <w:lang w:eastAsia="es-ES"/>
+        </w:rPr>
         <w:drawing>
           <wp:inline distT="0" distB="0" distL="0" distR="0">
             <wp:extent cx="5400040" cy="1844040"/>
@@ -13882,7 +13485,7 @@
                     <pic:cNvPicPr/>
                   </pic:nvPicPr>
                   <pic:blipFill>
-                    <a:blip r:embed="rId108" cstate="print"/>
+                    <a:blip r:embed="rId113" cstate="print"/>
                     <a:stretch>
                       <a:fillRect/>
                     </a:stretch>
@@ -13961,15 +13564,7 @@
         <w:jc w:val="both"/>
       </w:pPr>
       <w:r>
-        <w:t xml:space="preserve">Todos los usuarios, al crear una cuenta se les </w:t>
-      </w:r>
-      <w:proofErr w:type="gramStart"/>
-      <w:r>
-        <w:t>asigna</w:t>
-      </w:r>
-      <w:proofErr w:type="gramEnd"/>
-      <w:r>
-        <w:t xml:space="preserve"> un código de verificación aleatorio que se guarda en una tabla diferente en la base de datos.</w:t>
+        <w:t>Todos los usuarios, al crear una cuenta se les asigna un código de verificación aleatorio que se guarda en una tabla diferente en la base de datos.</w:t>
       </w:r>
     </w:p>
     <w:p>
@@ -13978,6 +13573,10 @@
         <w:jc w:val="both"/>
       </w:pPr>
       <w:r>
+        <w:rPr>
+          <w:noProof/>
+          <w:lang w:eastAsia="es-ES"/>
+        </w:rPr>
         <w:drawing>
           <wp:inline distT="0" distB="0" distL="0" distR="0">
             <wp:extent cx="5339759" cy="1116419"/>
@@ -13994,7 +13593,7 @@
                     <pic:cNvPicPr/>
                   </pic:nvPicPr>
                   <pic:blipFill>
-                    <a:blip r:embed="rId109" cstate="print"/>
+                    <a:blip r:embed="rId114" cstate="print"/>
                     <a:stretch>
                       <a:fillRect/>
                     </a:stretch>
@@ -14059,6 +13658,10 @@
         <w:jc w:val="both"/>
       </w:pPr>
       <w:r>
+        <w:rPr>
+          <w:noProof/>
+          <w:lang w:eastAsia="es-ES"/>
+        </w:rPr>
         <w:drawing>
           <wp:inline distT="0" distB="0" distL="0" distR="0">
             <wp:extent cx="5400040" cy="3554095"/>
@@ -14075,7 +13678,7 @@
                     <pic:cNvPicPr/>
                   </pic:nvPicPr>
                   <pic:blipFill>
-                    <a:blip r:embed="rId110" cstate="print"/>
+                    <a:blip r:embed="rId115" cstate="print"/>
                     <a:stretch>
                       <a:fillRect/>
                     </a:stretch>
@@ -14111,7 +13714,6 @@
           <w:lang w:val="en-US"/>
         </w:rPr>
       </w:pPr>
-      <w:proofErr w:type="gramStart"/>
       <w:r>
         <w:rPr>
           <w:color w:val="CC7832"/>
@@ -14120,7 +13722,6 @@
         </w:rPr>
         <w:t>&lt;?php</w:t>
       </w:r>
-      <w:proofErr w:type="gramEnd"/>
       <w:r>
         <w:rPr>
           <w:color w:val="CC7832"/>
@@ -14138,7 +13739,6 @@
         </w:rPr>
         <w:t>'../../_Sesion.php'</w:t>
       </w:r>
-      <w:proofErr w:type="gramStart"/>
       <w:r>
         <w:rPr>
           <w:color w:val="CC7832"/>
@@ -14147,7 +13747,6 @@
         </w:rPr>
         <w:t>;</w:t>
       </w:r>
-      <w:proofErr w:type="gramEnd"/>
       <w:r>
         <w:rPr>
           <w:color w:val="CC7832"/>
@@ -14862,6 +14461,10 @@
     <w:p/>
     <w:p>
       <w:r>
+        <w:rPr>
+          <w:noProof/>
+          <w:lang w:eastAsia="es-ES"/>
+        </w:rPr>
         <w:drawing>
           <wp:inline distT="0" distB="0" distL="0" distR="0">
             <wp:extent cx="5400214" cy="3700131"/>
@@ -14878,7 +14481,7 @@
                     <pic:cNvPicPr/>
                   </pic:nvPicPr>
                   <pic:blipFill>
-                    <a:blip r:embed="rId111" cstate="print"/>
+                    <a:blip r:embed="rId116" cstate="print"/>
                     <a:stretch>
                       <a:fillRect/>
                     </a:stretch>
@@ -14955,6 +14558,10 @@
         <w:jc w:val="both"/>
       </w:pPr>
       <w:r>
+        <w:rPr>
+          <w:noProof/>
+          <w:lang w:eastAsia="es-ES"/>
+        </w:rPr>
         <w:lastRenderedPageBreak/>
         <w:drawing>
           <wp:inline distT="0" distB="0" distL="0" distR="0">
@@ -14972,7 +14579,7 @@
                     <pic:cNvPicPr/>
                   </pic:nvPicPr>
                   <pic:blipFill>
-                    <a:blip r:embed="rId112" cstate="print"/>
+                    <a:blip r:embed="rId117" cstate="print"/>
                     <a:srcRect r="33330"/>
                     <a:stretch>
                       <a:fillRect/>
@@ -14999,6 +14606,10 @@
         <w:jc w:val="both"/>
       </w:pPr>
       <w:r>
+        <w:rPr>
+          <w:noProof/>
+          <w:lang w:eastAsia="es-ES"/>
+        </w:rPr>
         <w:drawing>
           <wp:inline distT="0" distB="0" distL="0" distR="0">
             <wp:extent cx="4542317" cy="744279"/>
@@ -15015,7 +14626,7 @@
                     <pic:cNvPicPr/>
                   </pic:nvPicPr>
                   <pic:blipFill>
-                    <a:blip r:embed="rId113" cstate="print"/>
+                    <a:blip r:embed="rId118" cstate="print"/>
                     <a:stretch>
                       <a:fillRect/>
                     </a:stretch>
@@ -15089,6 +14700,10 @@
     <w:p/>
     <w:p>
       <w:r>
+        <w:rPr>
+          <w:noProof/>
+          <w:lang w:eastAsia="es-ES"/>
+        </w:rPr>
         <w:drawing>
           <wp:inline distT="0" distB="0" distL="0" distR="0">
             <wp:extent cx="5400040" cy="3416300"/>
@@ -15105,7 +14720,7 @@
                     <pic:cNvPicPr/>
                   </pic:nvPicPr>
                   <pic:blipFill>
-                    <a:blip r:embed="rId114" cstate="print"/>
+                    <a:blip r:embed="rId119" cstate="print"/>
                     <a:stretch>
                       <a:fillRect/>
                     </a:stretch>
@@ -15129,6 +14744,10 @@
     <w:p/>
     <w:p>
       <w:r>
+        <w:rPr>
+          <w:noProof/>
+          <w:lang w:eastAsia="es-ES"/>
+        </w:rPr>
         <w:drawing>
           <wp:inline distT="0" distB="0" distL="0" distR="0">
             <wp:extent cx="5382096" cy="850604"/>
@@ -15145,7 +14764,7 @@
                     <pic:cNvPicPr/>
                   </pic:nvPicPr>
                   <pic:blipFill>
-                    <a:blip r:embed="rId115" cstate="print"/>
+                    <a:blip r:embed="rId120" cstate="print"/>
                     <a:stretch>
                       <a:fillRect/>
                     </a:stretch>
@@ -15171,6 +14790,10 @@
     <w:p/>
     <w:p>
       <w:r>
+        <w:rPr>
+          <w:noProof/>
+          <w:lang w:eastAsia="es-ES"/>
+        </w:rPr>
         <w:lastRenderedPageBreak/>
         <w:drawing>
           <wp:inline distT="0" distB="0" distL="0" distR="0">
@@ -15188,7 +14811,7 @@
                     <pic:cNvPicPr/>
                   </pic:nvPicPr>
                   <pic:blipFill>
-                    <a:blip r:embed="rId116" cstate="print"/>
+                    <a:blip r:embed="rId121" cstate="print"/>
                     <a:stretch>
                       <a:fillRect/>
                     </a:stretch>
@@ -15304,6 +14927,10 @@
     <w:p/>
     <w:p>
       <w:r>
+        <w:rPr>
+          <w:noProof/>
+          <w:lang w:eastAsia="es-ES"/>
+        </w:rPr>
         <w:drawing>
           <wp:inline distT="0" distB="0" distL="0" distR="0">
             <wp:extent cx="4318795" cy="3083442"/>
@@ -15320,7 +14947,7 @@
                     <pic:cNvPicPr/>
                   </pic:nvPicPr>
                   <pic:blipFill>
-                    <a:blip r:embed="rId117" cstate="print"/>
+                    <a:blip r:embed="rId122" cstate="print"/>
                     <a:stretch>
                       <a:fillRect/>
                     </a:stretch>
@@ -15418,10 +15045,11 @@
       <w:r>
         <w:rPr>
           <w:rFonts w:ascii="Courier New" w:eastAsia="Times New Roman" w:hAnsi="Courier New" w:cs="Courier New"/>
+          <w:noProof/>
           <w:color w:val="CC7832"/>
           <w:sz w:val="20"/>
           <w:szCs w:val="20"/>
-          <w:lang w:val="en-US" w:eastAsia="es-ES"/>
+          <w:lang w:eastAsia="es-ES"/>
         </w:rPr>
         <w:drawing>
           <wp:inline distT="0" distB="0" distL="0" distR="0">
@@ -15439,7 +15067,7 @@
                     <pic:cNvPicPr/>
                   </pic:nvPicPr>
                   <pic:blipFill>
-                    <a:blip r:embed="rId118" cstate="print"/>
+                    <a:blip r:embed="rId123" cstate="print"/>
                     <a:stretch>
                       <a:fillRect/>
                     </a:stretch>
@@ -16323,29 +15951,7 @@
           <w:szCs w:val="20"/>
           <w:lang w:eastAsia="es-ES"/>
         </w:rPr>
-        <w:t xml:space="preserve">"Error </w:t>
-      </w:r>
-      <w:proofErr w:type="spellStart"/>
-      <w:r>
-        <w:rPr>
-          <w:rFonts w:ascii="Courier New" w:eastAsia="Times New Roman" w:hAnsi="Courier New" w:cs="Courier New"/>
-          <w:color w:val="6A8759"/>
-          <w:sz w:val="20"/>
-          <w:szCs w:val="20"/>
-          <w:lang w:eastAsia="es-ES"/>
-        </w:rPr>
-        <w:t>Ajax</w:t>
-      </w:r>
-      <w:proofErr w:type="spellEnd"/>
-      <w:r>
-        <w:rPr>
-          <w:rFonts w:ascii="Courier New" w:eastAsia="Times New Roman" w:hAnsi="Courier New" w:cs="Courier New"/>
-          <w:color w:val="6A8759"/>
-          <w:sz w:val="20"/>
-          <w:szCs w:val="20"/>
-          <w:lang w:eastAsia="es-ES"/>
-        </w:rPr>
-        <w:t xml:space="preserve"> al cargar las tarjetas de los juegos: " </w:t>
+        <w:t xml:space="preserve">"Error Ajax al cargar las tarjetas de los juegos: " </w:t>
       </w:r>
       <w:r>
         <w:rPr>
@@ -16442,15 +16048,7 @@
         <w:jc w:val="both"/>
       </w:pPr>
       <w:r>
-        <w:t>Primero, al cargas todos los elementos de la página, se llamará a la función inicializar la cual realiza una llamada AJAX a un script PHP (</w:t>
-      </w:r>
-      <w:proofErr w:type="spellStart"/>
-      <w:r>
-        <w:t>ObtenerJuegosBBDD</w:t>
-      </w:r>
-      <w:proofErr w:type="spellEnd"/>
-      <w:r>
-        <w:t>), la cual obtiene todos los datos sobre cada videojuego, cada vez que los datos de un videojuego es recogido, mediante un bucle se envían los datos de cada videojuego a una función llamada insertarVideojuego donde se crearán mediante JavaScript todos los elementos de la tarjeta y a la función addVideojuegoSelectFiltro la cual llenará un select con las categorias de los videojuegos para obtener un buscador de videojuegos por categorias.</w:t>
+        <w:t>Primero, al cargas todos los elementos de la página, se llamará a la función inicializar la cual realiza una llamada AJAX a un script PHP (ObtenerJuegosBBDD), la cual obtiene todos los datos sobre cada videojuego, cada vez que los datos de un videojuego es recogido, mediante un bucle se envían los datos de cada videojuego a una función llamada insertarVideojuego donde se crearán mediante JavaScript todos los elementos de la tarjeta y a la función addVideojuegoSelectFiltro la cual llenará un select con las categorias de los videojuegos para obtener un buscador de videojuegos por categorias.</w:t>
       </w:r>
     </w:p>
     <w:p>
@@ -16491,7 +16089,6 @@
           <w:lang w:eastAsia="es-ES"/>
         </w:rPr>
       </w:pPr>
-      <w:proofErr w:type="gramStart"/>
       <w:r>
         <w:rPr>
           <w:rFonts w:ascii="Courier New" w:eastAsia="Times New Roman" w:hAnsi="Courier New" w:cs="Courier New"/>
@@ -16500,18 +16097,7 @@
           <w:szCs w:val="20"/>
           <w:lang w:eastAsia="es-ES"/>
         </w:rPr>
-        <w:t>function</w:t>
-      </w:r>
-      <w:proofErr w:type="gramEnd"/>
-      <w:r>
-        <w:rPr>
-          <w:rFonts w:ascii="Courier New" w:eastAsia="Times New Roman" w:hAnsi="Courier New" w:cs="Courier New"/>
-          <w:color w:val="CC7832"/>
-          <w:sz w:val="20"/>
-          <w:szCs w:val="20"/>
-          <w:lang w:eastAsia="es-ES"/>
-        </w:rPr>
-        <w:t xml:space="preserve"> </w:t>
+        <w:t xml:space="preserve">function </w:t>
       </w:r>
       <w:r>
         <w:rPr>
@@ -17643,29 +17229,7 @@
           <w:szCs w:val="20"/>
           <w:lang w:eastAsia="es-ES"/>
         </w:rPr>
-        <w:t xml:space="preserve">"Error </w:t>
-      </w:r>
-      <w:proofErr w:type="spellStart"/>
-      <w:r>
-        <w:rPr>
-          <w:rFonts w:ascii="Courier New" w:eastAsia="Times New Roman" w:hAnsi="Courier New" w:cs="Courier New"/>
-          <w:color w:val="6A8759"/>
-          <w:sz w:val="20"/>
-          <w:szCs w:val="20"/>
-          <w:lang w:eastAsia="es-ES"/>
-        </w:rPr>
-        <w:t>Ajax</w:t>
-      </w:r>
-      <w:proofErr w:type="spellEnd"/>
-      <w:r>
-        <w:rPr>
-          <w:rFonts w:ascii="Courier New" w:eastAsia="Times New Roman" w:hAnsi="Courier New" w:cs="Courier New"/>
-          <w:color w:val="6A8759"/>
-          <w:sz w:val="20"/>
-          <w:szCs w:val="20"/>
-          <w:lang w:eastAsia="es-ES"/>
-        </w:rPr>
-        <w:t xml:space="preserve"> al cargar las tarjetas de los juegos: " </w:t>
+        <w:t xml:space="preserve">"Error Ajax al cargar las tarjetas de los juegos: " </w:t>
       </w:r>
       <w:r>
         <w:rPr>
@@ -17741,23 +17305,7 @@
     </w:p>
     <w:p>
       <w:r>
-        <w:t xml:space="preserve">PARTE 2: La función obtenerTodasLasCategoriasAJAX realiza una llamada AJAX al script PHP </w:t>
-      </w:r>
-      <w:proofErr w:type="spellStart"/>
-      <w:r>
-        <w:t>ObtenerCategoriasBBDD</w:t>
-      </w:r>
-      <w:proofErr w:type="spellEnd"/>
-      <w:r>
-        <w:t xml:space="preserve"> el cual realiza una consulta en la base de datos y devuelve todas las categorías existentes, al recoger todos los datos se añade cada categoria en cada option del select creado mediante un bucle, creando un option por cada categoria y añadiéndolo al select con la función </w:t>
-      </w:r>
-      <w:proofErr w:type="gramStart"/>
-      <w:r>
-        <w:t>appendChild(</w:t>
-      </w:r>
-      <w:proofErr w:type="gramEnd"/>
-      <w:r>
-        <w:t>).</w:t>
+        <w:t>PARTE 2: La función obtenerTodasLasCategoriasAJAX realiza una llamada AJAX al script PHP ObtenerCategoriasBBDD el cual realiza una consulta en la base de datos y devuelve todas las categorías existentes, al recoger todos los datos se añade cada categoria en cada option del select creado mediante un bucle, creando un option por cada categoria y añadiéndolo al select con la función appendChild().</w:t>
       </w:r>
     </w:p>
     <w:p>
@@ -18847,29 +18395,7 @@
           <w:szCs w:val="20"/>
           <w:lang w:eastAsia="es-ES"/>
         </w:rPr>
-        <w:t xml:space="preserve">"Error </w:t>
-      </w:r>
-      <w:proofErr w:type="spellStart"/>
-      <w:r>
-        <w:rPr>
-          <w:rFonts w:ascii="Courier New" w:eastAsia="Times New Roman" w:hAnsi="Courier New" w:cs="Courier New"/>
-          <w:color w:val="6A8759"/>
-          <w:sz w:val="20"/>
-          <w:szCs w:val="20"/>
-          <w:lang w:eastAsia="es-ES"/>
-        </w:rPr>
-        <w:t>Ajax</w:t>
-      </w:r>
-      <w:proofErr w:type="spellEnd"/>
-      <w:r>
-        <w:rPr>
-          <w:rFonts w:ascii="Courier New" w:eastAsia="Times New Roman" w:hAnsi="Courier New" w:cs="Courier New"/>
-          <w:color w:val="6A8759"/>
-          <w:sz w:val="20"/>
-          <w:szCs w:val="20"/>
-          <w:lang w:eastAsia="es-ES"/>
-        </w:rPr>
-        <w:t xml:space="preserve"> al cargar al inicializar: " </w:t>
+        <w:t xml:space="preserve">"Error Ajax al cargar al inicializar: " </w:t>
       </w:r>
       <w:r>
         <w:rPr>
@@ -19603,29 +19129,7 @@
           <w:szCs w:val="20"/>
           <w:lang w:eastAsia="es-ES"/>
         </w:rPr>
-        <w:t xml:space="preserve">"Error </w:t>
-      </w:r>
-      <w:proofErr w:type="spellStart"/>
-      <w:r>
-        <w:rPr>
-          <w:rFonts w:ascii="Courier New" w:eastAsia="Times New Roman" w:hAnsi="Courier New" w:cs="Courier New"/>
-          <w:color w:val="6A8759"/>
-          <w:sz w:val="20"/>
-          <w:szCs w:val="20"/>
-          <w:lang w:eastAsia="es-ES"/>
-        </w:rPr>
-        <w:t>Ajax</w:t>
-      </w:r>
-      <w:proofErr w:type="spellEnd"/>
-      <w:r>
-        <w:rPr>
-          <w:rFonts w:ascii="Courier New" w:eastAsia="Times New Roman" w:hAnsi="Courier New" w:cs="Courier New"/>
-          <w:color w:val="6A8759"/>
-          <w:sz w:val="20"/>
-          <w:szCs w:val="20"/>
-          <w:lang w:eastAsia="es-ES"/>
-        </w:rPr>
-        <w:t xml:space="preserve"> al cargar al inicializar: " </w:t>
+        <w:t xml:space="preserve">"Error Ajax al cargar al inicializar: " </w:t>
       </w:r>
       <w:r>
         <w:rPr>
@@ -19737,23 +19241,7 @@
         <w:jc w:val="both"/>
       </w:pPr>
       <w:r>
-        <w:t xml:space="preserve">PARTE 3: La función realizarFiltro realiza una llamada AJAX al script PHP </w:t>
-      </w:r>
-      <w:proofErr w:type="spellStart"/>
-      <w:r>
-        <w:t>ObtenerJuegosBBDD</w:t>
-      </w:r>
-      <w:proofErr w:type="spellEnd"/>
-      <w:r>
-        <w:t xml:space="preserve"> y otra llamada AJAX al script PHP </w:t>
-      </w:r>
-      <w:proofErr w:type="spellStart"/>
-      <w:r>
-        <w:t>ObtenerJuegosFiltradosBBDD</w:t>
-      </w:r>
-      <w:proofErr w:type="spellEnd"/>
-      <w:r>
-        <w:t xml:space="preserve"> con el valor de un option seleccionado para mostrar los videojuegos de una categoría en concreto.</w:t>
+        <w:t>PARTE 3: La función realizarFiltro realiza una llamada AJAX al script PHP ObtenerJuegosBBDD y otra llamada AJAX al script PHP ObtenerJuegosFiltradosBBDD con el valor de un option seleccionado para mostrar los videojuegos de una categoría en concreto.</w:t>
       </w:r>
     </w:p>
     <w:p>
@@ -19812,8 +19300,8 @@
       <w:r>
         <w:lastRenderedPageBreak/>
         <w:pict>
-          <v:shape id="_x0000_i1041" type="#_x0000_t75" style="width:420.3pt;height:180.85pt">
-            <v:imagedata r:id="rId119" o:title="Captura11"/>
+          <v:shape id="_x0000_i1040" type="#_x0000_t75" style="width:420.45pt;height:180.7pt">
+            <v:imagedata r:id="rId124" o:title="Captura11"/>
           </v:shape>
         </w:pict>
       </w:r>
@@ -19859,8 +19347,8 @@
       </w:pPr>
       <w:r>
         <w:pict>
-          <v:shape id="_x0000_i1042" type="#_x0000_t75" style="width:310.6pt;height:301.4pt">
-            <v:imagedata r:id="rId120" o:title="Captura12"/>
+          <v:shape id="_x0000_i1041" type="#_x0000_t75" style="width:310.4pt;height:301.6pt">
+            <v:imagedata r:id="rId125" o:title="Captura12"/>
           </v:shape>
         </w:pict>
       </w:r>
@@ -19906,8 +19394,8 @@
       </w:pPr>
       <w:r>
         <w:pict>
-          <v:shape id="_x0000_i1043" type="#_x0000_t75" style="width:238.6pt;height:159.9pt">
-            <v:imagedata r:id="rId121" o:title="Captura13"/>
+          <v:shape id="_x0000_i1042" type="#_x0000_t75" style="width:239.1pt;height:159.6pt">
+            <v:imagedata r:id="rId126" o:title="Captura13"/>
           </v:shape>
         </w:pict>
       </w:r>
@@ -19974,8 +19462,8 @@
       <w:r>
         <w:lastRenderedPageBreak/>
         <w:pict>
-          <v:shape id="_x0000_i1044" type="#_x0000_t75" style="width:111.35pt;height:182.5pt">
-            <v:imagedata r:id="rId122" o:title="Captura14"/>
+          <v:shape id="_x0000_i1043" type="#_x0000_t75" style="width:111.4pt;height:182.7pt">
+            <v:imagedata r:id="rId127" o:title="Captura14"/>
           </v:shape>
         </w:pict>
       </w:r>
@@ -19993,23 +19481,7 @@
           <w:rFonts w:ascii="Arial" w:hAnsi="Arial" w:cs="Arial"/>
           <w:sz w:val="18"/>
         </w:rPr>
-        <w:t>Menú desplegable del usuario “</w:t>
-      </w:r>
-      <w:proofErr w:type="spellStart"/>
-      <w:r>
-        <w:rPr>
-          <w:rFonts w:ascii="Arial" w:hAnsi="Arial" w:cs="Arial"/>
-          <w:sz w:val="18"/>
-        </w:rPr>
-        <w:t>Josian</w:t>
-      </w:r>
-      <w:proofErr w:type="spellEnd"/>
-      <w:r>
-        <w:rPr>
-          <w:rFonts w:ascii="Arial" w:hAnsi="Arial" w:cs="Arial"/>
-          <w:sz w:val="18"/>
-        </w:rPr>
-        <w:t>”</w:t>
+        <w:t>Menú desplegable del usuario “Josian”</w:t>
       </w:r>
     </w:p>
     <w:p/>
@@ -20024,8 +19496,8 @@
       </w:pPr>
       <w:r>
         <w:pict>
-          <v:shape id="_x0000_i1045" type="#_x0000_t75" style="width:264.55pt;height:182.5pt">
-            <v:imagedata r:id="rId123" o:title="Captura15"/>
+          <v:shape id="_x0000_i1044" type="#_x0000_t75" style="width:264.9pt;height:182.05pt">
+            <v:imagedata r:id="rId128" o:title="Captura15"/>
           </v:shape>
         </w:pict>
       </w:r>
@@ -20089,8 +19561,8 @@
       <w:r>
         <w:lastRenderedPageBreak/>
         <w:pict>
-          <v:shape id="_x0000_i1046" type="#_x0000_t75" style="width:314.8pt;height:132.3pt">
-            <v:imagedata r:id="rId124" o:title="Captura16"/>
+          <v:shape id="_x0000_i1045" type="#_x0000_t75" style="width:315.15pt;height:132.45pt">
+            <v:imagedata r:id="rId129" o:title="Captura16"/>
           </v:shape>
         </w:pict>
       </w:r>
@@ -20161,8 +19633,8 @@
       </w:pPr>
       <w:r>
         <w:pict>
-          <v:shape id="_x0000_i1047" type="#_x0000_t75" style="width:313.1pt;height:200.1pt">
-            <v:imagedata r:id="rId125" o:title="Captura17"/>
+          <v:shape id="_x0000_i1046" type="#_x0000_t75" style="width:313.15pt;height:199.7pt">
+            <v:imagedata r:id="rId130" o:title="Captura17"/>
           </v:shape>
         </w:pict>
       </w:r>
@@ -20209,8 +19681,8 @@
       <w:r>
         <w:lastRenderedPageBreak/>
         <w:pict>
-          <v:shape id="_x0000_i1048" type="#_x0000_t75" style="width:332.35pt;height:195.05pt">
-            <v:imagedata r:id="rId126" o:title="Captura18"/>
+          <v:shape id="_x0000_i1047" type="#_x0000_t75" style="width:332.15pt;height:194.95pt">
+            <v:imagedata r:id="rId131" o:title="Captura18"/>
           </v:shape>
         </w:pict>
       </w:r>
@@ -20255,8 +19727,8 @@
           <w:sz w:val="18"/>
         </w:rPr>
         <w:pict>
-          <v:shape id="_x0000_i1049" type="#_x0000_t75" style="width:259.55pt;height:210.15pt">
-            <v:imagedata r:id="rId127" o:title="Captura19"/>
+          <v:shape id="_x0000_i1048" type="#_x0000_t75" style="width:259.45pt;height:209.9pt">
+            <v:imagedata r:id="rId132" o:title="Captura19"/>
           </v:shape>
         </w:pict>
       </w:r>
@@ -20278,21 +19750,7 @@
         <w:rPr>
           <w:sz w:val="18"/>
         </w:rPr>
-        <w:t>contenido del método “</w:t>
-      </w:r>
-      <w:proofErr w:type="spellStart"/>
-      <w:r>
-        <w:rPr>
-          <w:sz w:val="18"/>
-        </w:rPr>
-        <w:t>misJuegosBorrar</w:t>
-      </w:r>
-      <w:proofErr w:type="spellEnd"/>
-      <w:r>
-        <w:rPr>
-          <w:sz w:val="18"/>
-        </w:rPr>
-        <w:t xml:space="preserve">” </w:t>
+        <w:t xml:space="preserve">contenido del método “misJuegosBorrar” </w:t>
       </w:r>
     </w:p>
     <w:p>
@@ -22164,25 +21622,7 @@
                 <w:sz w:val="24"/>
                 <w:szCs w:val="28"/>
               </w:rPr>
-              <w:t xml:space="preserve">La contraseña se </w:t>
-            </w:r>
-            <w:proofErr w:type="spellStart"/>
-            <w:r>
-              <w:rPr>
-                <w:rFonts w:ascii="Bahnschrift SemiLight SemiConde" w:hAnsi="Bahnschrift SemiLight SemiConde"/>
-                <w:sz w:val="24"/>
-                <w:szCs w:val="28"/>
-              </w:rPr>
-              <w:t>resetea</w:t>
-            </w:r>
-            <w:proofErr w:type="spellEnd"/>
-            <w:r>
-              <w:rPr>
-                <w:rFonts w:ascii="Bahnschrift SemiLight SemiConde" w:hAnsi="Bahnschrift SemiLight SemiConde"/>
-                <w:sz w:val="24"/>
-                <w:szCs w:val="28"/>
-              </w:rPr>
-              <w:t xml:space="preserve"> y se actualiza con los nuevos datos de forma correcta.</w:t>
+              <w:t>La contraseña se resetea y se actualiza con los nuevos datos de forma correcta.</w:t>
             </w:r>
           </w:p>
         </w:tc>
@@ -22795,7 +22235,7 @@
       </w:pPr>
     </w:p>
     <w:sectPr>
-      <w:footerReference w:type="default" r:id="rId128"/>
+      <w:footerReference w:type="default" r:id="rId133"/>
       <w:pgSz w:w="11906" w:h="16838"/>
       <w:pgMar w:top="1417" w:right="1701" w:bottom="1417" w:left="1701" w:header="567" w:footer="708" w:gutter="0"/>
       <w:cols w:space="708"/>
@@ -22808,7 +22248,7 @@
 
 <file path=word/endnotes.xml><?xml version="1.0" encoding="utf-8"?>
 <w:endnotes xmlns:ve="http://schemas.openxmlformats.org/markup-compatibility/2006" xmlns:o="urn:schemas-microsoft-com:office:office" xmlns:r="http://schemas.openxmlformats.org/officeDocument/2006/relationships" xmlns:m="http://schemas.openxmlformats.org/officeDocument/2006/math" xmlns:v="urn:schemas-microsoft-com:vml" xmlns:wp="http://schemas.openxmlformats.org/drawingml/2006/wordprocessingDrawing" xmlns:w10="urn:schemas-microsoft-com:office:word" xmlns:w="http://schemas.openxmlformats.org/wordprocessingml/2006/main" xmlns:wne="http://schemas.microsoft.com/office/word/2006/wordml">
-  <w:endnote w:type="separator" w:id="-1">
+  <w:endnote w:type="separator" w:id="0">
     <w:p>
       <w:pPr>
         <w:spacing w:after="0" w:line="240" w:lineRule="auto"/>
@@ -22818,7 +22258,7 @@
       </w:r>
     </w:p>
   </w:endnote>
-  <w:endnote w:type="continuationSeparator" w:id="0">
+  <w:endnote w:type="continuationSeparator" w:id="1">
     <w:p>
       <w:pPr>
         <w:spacing w:after="0" w:line="240" w:lineRule="auto"/>
@@ -22914,7 +22354,7 @@
               <w:noProof/>
               <w:color w:val="FFFFFF" w:themeColor="background1"/>
             </w:rPr>
-            <w:t>32</w:t>
+            <w:t>25</w:t>
           </w:r>
           <w:r>
             <w:rPr>
@@ -22937,7 +22377,7 @@
 
 <file path=word/footnotes.xml><?xml version="1.0" encoding="utf-8"?>
 <w:footnotes xmlns:ve="http://schemas.openxmlformats.org/markup-compatibility/2006" xmlns:o="urn:schemas-microsoft-com:office:office" xmlns:r="http://schemas.openxmlformats.org/officeDocument/2006/relationships" xmlns:m="http://schemas.openxmlformats.org/officeDocument/2006/math" xmlns:v="urn:schemas-microsoft-com:vml" xmlns:wp="http://schemas.openxmlformats.org/drawingml/2006/wordprocessingDrawing" xmlns:w10="urn:schemas-microsoft-com:office:word" xmlns:w="http://schemas.openxmlformats.org/wordprocessingml/2006/main" xmlns:wne="http://schemas.microsoft.com/office/word/2006/wordml">
-  <w:footnote w:type="separator" w:id="-1">
+  <w:footnote w:type="separator" w:id="0">
     <w:p>
       <w:pPr>
         <w:spacing w:after="0" w:line="240" w:lineRule="auto"/>
@@ -22947,7 +22387,7 @@
       </w:r>
     </w:p>
   </w:footnote>
-  <w:footnote w:type="continuationSeparator" w:id="0">
+  <w:footnote w:type="continuationSeparator" w:id="1">
     <w:p>
       <w:pPr>
         <w:spacing w:after="0" w:line="240" w:lineRule="auto"/>

</xml_diff>

<commit_message>
abstract + punto 4
</commit_message>
<xml_diff>
--- a/Documentación/TFG.docx
+++ b/Documentación/TFG.docx
@@ -4538,43 +4538,378 @@
     </w:p>
     <w:p>
       <w:pPr>
-        <w:jc w:val="both"/>
-        <w:rPr>
-          <w:rFonts w:ascii="Arial" w:hAnsi="Arial" w:cs="Arial"/>
+        <w:pStyle w:val="Ttulo1"/>
+        <w:rPr>
+          <w:rFonts w:ascii="Arial" w:eastAsiaTheme="minorHAnsi" w:hAnsi="Arial" w:cs="Arial"/>
+          <w:b w:val="0"/>
+          <w:bCs w:val="0"/>
+          <w:color w:val="auto"/>
           <w:sz w:val="21"/>
           <w:szCs w:val="21"/>
         </w:rPr>
       </w:pPr>
-    </w:p>
+      <w:bookmarkStart w:id="0" w:name="_Toc102126570"/>
+    </w:p>
+    <w:p/>
+    <w:p/>
+    <w:p>
+      <w:pPr>
+        <w:pStyle w:val="Ttulo1"/>
+        <w:rPr>
+          <w:color w:val="002060"/>
+          <w:sz w:val="52"/>
+        </w:rPr>
+      </w:pPr>
+      <w:r>
+        <w:rPr>
+          <w:color w:val="002060"/>
+          <w:sz w:val="52"/>
+        </w:rPr>
+        <w:lastRenderedPageBreak/>
+        <w:t>ABSTRACT</w:t>
+      </w:r>
+      <w:bookmarkEnd w:id="0"/>
+    </w:p>
+    <w:p/>
     <w:p>
       <w:pPr>
         <w:jc w:val="both"/>
-      </w:pPr>
+        <w:rPr>
+          <w:rFonts w:ascii="Arial" w:hAnsi="Arial" w:cs="Arial"/>
+        </w:rPr>
+      </w:pPr>
+      <w:r>
+        <w:rPr>
+          <w:rFonts w:ascii="Arial" w:hAnsi="Arial" w:cs="Arial"/>
+        </w:rPr>
+        <w:t xml:space="preserve">Este proyecto consiste en el análisis, diseño y desarrollo de una </w:t>
+      </w:r>
+      <w:r>
+        <w:rPr>
+          <w:rFonts w:ascii="Arial" w:hAnsi="Arial" w:cs="Arial"/>
+        </w:rPr>
+        <w:t xml:space="preserve">aplicación web la cual es una tienda de videojuegos. </w:t>
+      </w:r>
+      <w:r>
+        <w:rPr>
+          <w:rFonts w:ascii="Arial" w:hAnsi="Arial" w:cs="Arial"/>
+        </w:rPr>
+        <w:t xml:space="preserve">El objetivo es </w:t>
+      </w:r>
+      <w:r>
+        <w:rPr>
+          <w:rFonts w:ascii="Arial" w:hAnsi="Arial" w:cs="Arial"/>
+        </w:rPr>
+        <w:t>crear una tienda totalmente funcional en la cual los usuarios puedan obtener y jugar los videojuegos que deseen.</w:t>
+      </w:r>
     </w:p>
     <w:p>
       <w:pPr>
         <w:jc w:val="both"/>
-      </w:pPr>
+        <w:rPr>
+          <w:rFonts w:ascii="Arial" w:hAnsi="Arial" w:cs="Arial"/>
+        </w:rPr>
+      </w:pPr>
+      <w:r>
+        <w:rPr>
+          <w:rFonts w:ascii="Arial" w:hAnsi="Arial" w:cs="Arial"/>
+        </w:rPr>
+        <w:t xml:space="preserve">La aplicación está dirigida a todo tipo de usuarios, los únicos requisitos son que el usuario posea conexión a internet, un ordenador y un correo </w:t>
+      </w:r>
+      <w:r>
+        <w:rPr>
+          <w:rFonts w:ascii="Arial" w:hAnsi="Arial" w:cs="Arial"/>
+        </w:rPr>
+        <w:t>electrónico</w:t>
+      </w:r>
+      <w:r>
+        <w:rPr>
+          <w:rFonts w:ascii="Arial" w:hAnsi="Arial" w:cs="Arial"/>
+        </w:rPr>
+        <w:t>.</w:t>
+      </w:r>
     </w:p>
     <w:p>
       <w:pPr>
         <w:jc w:val="both"/>
-      </w:pPr>
+        <w:rPr>
+          <w:rFonts w:ascii="Arial" w:hAnsi="Arial" w:cs="Arial"/>
+        </w:rPr>
+      </w:pPr>
+      <w:r>
+        <w:rPr>
+          <w:rFonts w:ascii="Arial" w:hAnsi="Arial" w:cs="Arial"/>
+        </w:rPr>
+        <w:t xml:space="preserve">El </w:t>
+      </w:r>
+      <w:r>
+        <w:rPr>
+          <w:rFonts w:ascii="Arial" w:hAnsi="Arial" w:cs="Arial"/>
+        </w:rPr>
+        <w:t xml:space="preserve">sistema se divide en varios subsistemas: </w:t>
+      </w:r>
     </w:p>
     <w:p>
       <w:pPr>
         <w:jc w:val="both"/>
-      </w:pPr>
+        <w:rPr>
+          <w:rFonts w:ascii="Arial" w:hAnsi="Arial" w:cs="Arial"/>
+        </w:rPr>
+      </w:pPr>
+      <w:r>
+        <w:rPr>
+          <w:rFonts w:ascii="Arial" w:hAnsi="Arial" w:cs="Arial"/>
+        </w:rPr>
+        <w:t>G</w:t>
+      </w:r>
+      <w:r>
+        <w:rPr>
+          <w:rFonts w:ascii="Arial" w:hAnsi="Arial" w:cs="Arial"/>
+        </w:rPr>
+        <w:t>estión de usuarios</w:t>
+      </w:r>
+      <w:r>
+        <w:rPr>
+          <w:rFonts w:ascii="Arial" w:hAnsi="Arial" w:cs="Arial"/>
+        </w:rPr>
+        <w:t xml:space="preserve"> y sus cuentas</w:t>
+      </w:r>
+      <w:r>
+        <w:rPr>
+          <w:rFonts w:ascii="Arial" w:hAnsi="Arial" w:cs="Arial"/>
+        </w:rPr>
+        <w:t xml:space="preserve">, </w:t>
+      </w:r>
+      <w:r>
+        <w:rPr>
+          <w:rFonts w:ascii="Arial" w:hAnsi="Arial" w:cs="Arial"/>
+        </w:rPr>
+        <w:t>gestión de videojuegos</w:t>
+      </w:r>
+      <w:r>
+        <w:rPr>
+          <w:rFonts w:ascii="Arial" w:hAnsi="Arial" w:cs="Arial"/>
+        </w:rPr>
+        <w:t>, gesti</w:t>
+      </w:r>
+      <w:r>
+        <w:rPr>
+          <w:rFonts w:ascii="Arial" w:hAnsi="Arial" w:cs="Arial"/>
+        </w:rPr>
+        <w:t xml:space="preserve">ón </w:t>
+      </w:r>
+      <w:r>
+        <w:rPr>
+          <w:rFonts w:ascii="Arial" w:hAnsi="Arial" w:cs="Arial"/>
+        </w:rPr>
+        <w:t xml:space="preserve">y </w:t>
+      </w:r>
+      <w:r>
+        <w:rPr>
+          <w:rFonts w:ascii="Arial" w:hAnsi="Arial" w:cs="Arial"/>
+        </w:rPr>
+        <w:t xml:space="preserve"> la</w:t>
+      </w:r>
+      <w:r>
+        <w:rPr>
+          <w:rFonts w:ascii="Arial" w:hAnsi="Arial" w:cs="Arial"/>
+        </w:rPr>
+        <w:t xml:space="preserve"> comunicación</w:t>
+      </w:r>
+      <w:r>
+        <w:rPr>
+          <w:rFonts w:ascii="Arial" w:hAnsi="Arial" w:cs="Arial"/>
+        </w:rPr>
+        <w:t xml:space="preserve"> </w:t>
+      </w:r>
+      <w:r>
+        <w:rPr>
+          <w:rFonts w:ascii="Arial" w:hAnsi="Arial" w:cs="Arial"/>
+        </w:rPr>
+        <w:t>con la base de datos.</w:t>
+      </w:r>
     </w:p>
     <w:p>
       <w:pPr>
         <w:jc w:val="both"/>
-      </w:pPr>
+        <w:rPr>
+          <w:rFonts w:ascii="Arial" w:hAnsi="Arial" w:cs="Arial"/>
+        </w:rPr>
+      </w:pPr>
+      <w:r>
+        <w:rPr>
+          <w:rFonts w:ascii="Arial" w:hAnsi="Arial" w:cs="Arial"/>
+        </w:rPr>
+        <w:t>N</w:t>
+      </w:r>
+      <w:r>
+        <w:rPr>
+          <w:rFonts w:ascii="Arial" w:hAnsi="Arial" w:cs="Arial"/>
+        </w:rPr>
+        <w:t xml:space="preserve">uestra </w:t>
+      </w:r>
+      <w:r>
+        <w:rPr>
+          <w:rFonts w:ascii="Arial" w:hAnsi="Arial" w:cs="Arial"/>
+        </w:rPr>
+        <w:t xml:space="preserve">aplicación </w:t>
+      </w:r>
+      <w:r>
+        <w:rPr>
+          <w:rFonts w:ascii="Arial" w:hAnsi="Arial" w:cs="Arial"/>
+        </w:rPr>
+        <w:t xml:space="preserve">intenta abarcar casi todas las </w:t>
+      </w:r>
+      <w:r>
+        <w:rPr>
+          <w:rFonts w:ascii="Arial" w:hAnsi="Arial" w:cs="Arial"/>
+        </w:rPr>
+        <w:t>funcionalidades</w:t>
+      </w:r>
+      <w:r>
+        <w:rPr>
+          <w:rFonts w:ascii="Arial" w:hAnsi="Arial" w:cs="Arial"/>
+        </w:rPr>
+        <w:t xml:space="preserve"> necesarias para </w:t>
+      </w:r>
+      <w:r>
+        <w:rPr>
+          <w:rFonts w:ascii="Arial" w:hAnsi="Arial" w:cs="Arial"/>
+        </w:rPr>
+        <w:t>que sea una tienda totalmente operativa.</w:t>
+      </w:r>
     </w:p>
     <w:p>
       <w:pPr>
         <w:jc w:val="both"/>
-      </w:pPr>
+        <w:rPr>
+          <w:rFonts w:ascii="Arial" w:hAnsi="Arial" w:cs="Arial"/>
+        </w:rPr>
+      </w:pPr>
+      <w:r>
+        <w:rPr>
+          <w:rFonts w:ascii="Arial" w:hAnsi="Arial" w:cs="Arial"/>
+        </w:rPr>
+        <w:t xml:space="preserve">Al estar en auge las tiendas online, </w:t>
+      </w:r>
+      <w:r>
+        <w:rPr>
+          <w:rFonts w:ascii="Arial" w:hAnsi="Arial" w:cs="Arial"/>
+        </w:rPr>
+        <w:t>la elección de</w:t>
+      </w:r>
+      <w:r>
+        <w:rPr>
+          <w:rFonts w:ascii="Arial" w:hAnsi="Arial" w:cs="Arial"/>
+        </w:rPr>
+        <w:t xml:space="preserve">l equipo ha </w:t>
+      </w:r>
+      <w:r>
+        <w:rPr>
+          <w:rFonts w:ascii="Arial" w:hAnsi="Arial" w:cs="Arial"/>
+        </w:rPr>
+        <w:t xml:space="preserve">sido desarrollar una </w:t>
+      </w:r>
+      <w:r>
+        <w:rPr>
+          <w:rFonts w:ascii="Arial" w:hAnsi="Arial" w:cs="Arial"/>
+        </w:rPr>
+        <w:t xml:space="preserve">tienda </w:t>
+      </w:r>
+      <w:r>
+        <w:rPr>
+          <w:rFonts w:ascii="Arial" w:hAnsi="Arial" w:cs="Arial"/>
+        </w:rPr>
+        <w:t>web, debido</w:t>
+      </w:r>
+      <w:r>
+        <w:rPr>
+          <w:rFonts w:ascii="Arial" w:hAnsi="Arial" w:cs="Arial"/>
+        </w:rPr>
+        <w:t xml:space="preserve"> al bajo costo de mantenimiento, la disponibilidad, la posibilidad de poder conocer mejor al cliente y el control y gestión de la tienda</w:t>
+      </w:r>
+      <w:r>
+        <w:rPr>
+          <w:rFonts w:ascii="Arial" w:hAnsi="Arial" w:cs="Arial"/>
+        </w:rPr>
+        <w:t>.</w:t>
+      </w:r>
+    </w:p>
+    <w:p>
+      <w:pPr>
+        <w:jc w:val="both"/>
+        <w:rPr>
+          <w:rFonts w:ascii="Arial" w:hAnsi="Arial" w:cs="Arial"/>
+        </w:rPr>
+      </w:pPr>
+      <w:r>
+        <w:rPr>
+          <w:rFonts w:ascii="Arial" w:hAnsi="Arial" w:cs="Arial"/>
+        </w:rPr>
+        <w:t>E</w:t>
+      </w:r>
+      <w:r>
+        <w:rPr>
+          <w:rFonts w:ascii="Arial" w:hAnsi="Arial" w:cs="Arial"/>
+        </w:rPr>
+        <w:t>l</w:t>
+      </w:r>
+      <w:r>
+        <w:rPr>
+          <w:rFonts w:ascii="Arial" w:hAnsi="Arial" w:cs="Arial"/>
+        </w:rPr>
+        <w:t xml:space="preserve"> Backend </w:t>
+      </w:r>
+      <w:r>
+        <w:rPr>
+          <w:rFonts w:ascii="Arial" w:hAnsi="Arial" w:cs="Arial"/>
+        </w:rPr>
+        <w:t>de la aplicació</w:t>
+      </w:r>
+      <w:r>
+        <w:rPr>
+          <w:rFonts w:ascii="Arial" w:hAnsi="Arial" w:cs="Arial"/>
+        </w:rPr>
+        <w:t>n web está desarrollado en PHP, AJAX y MySQL.</w:t>
+      </w:r>
+    </w:p>
+    <w:p>
+      <w:pPr>
+        <w:jc w:val="both"/>
+        <w:rPr>
+          <w:rFonts w:ascii="Arial" w:hAnsi="Arial" w:cs="Arial"/>
+        </w:rPr>
+      </w:pPr>
+      <w:r>
+        <w:rPr>
+          <w:rFonts w:ascii="Arial" w:hAnsi="Arial" w:cs="Arial"/>
+        </w:rPr>
+        <w:t>El frontend de la aplicació</w:t>
+      </w:r>
+      <w:r>
+        <w:rPr>
+          <w:rFonts w:ascii="Arial" w:hAnsi="Arial" w:cs="Arial"/>
+        </w:rPr>
+        <w:t>n web está desarrollado en HTML, CSS</w:t>
+      </w:r>
+      <w:r>
+        <w:rPr>
+          <w:rFonts w:ascii="Arial" w:hAnsi="Arial" w:cs="Arial"/>
+        </w:rPr>
+        <w:t xml:space="preserve"> y JavaScript</w:t>
+      </w:r>
+      <w:r>
+        <w:rPr>
+          <w:rFonts w:ascii="Arial" w:hAnsi="Arial" w:cs="Arial"/>
+        </w:rPr>
+        <w:t>.</w:t>
+      </w:r>
+      <w:r>
+        <w:rPr>
+          <w:rFonts w:ascii="Arial" w:hAnsi="Arial" w:cs="Arial"/>
+        </w:rPr>
+        <w:t xml:space="preserve"> </w:t>
+      </w:r>
     </w:p>
     <w:p>
       <w:pPr>
@@ -4600,107 +4935,26 @@
         </w:rPr>
       </w:pPr>
     </w:p>
-    <w:p>
-      <w:pPr>
-        <w:jc w:val="both"/>
-        <w:rPr>
-          <w:rFonts w:ascii="Bahnschrift SemiLight SemiConde" w:hAnsi="Bahnschrift SemiLight SemiConde"/>
-          <w:b/>
-          <w:color w:val="002060"/>
-          <w:sz w:val="56"/>
-          <w:szCs w:val="72"/>
-        </w:rPr>
-      </w:pPr>
-    </w:p>
-    <w:p>
-      <w:pPr>
-        <w:jc w:val="both"/>
-        <w:rPr>
-          <w:rFonts w:ascii="Bahnschrift SemiLight SemiConde" w:hAnsi="Bahnschrift SemiLight SemiConde"/>
-          <w:b/>
-          <w:color w:val="002060"/>
-          <w:sz w:val="56"/>
-          <w:szCs w:val="72"/>
-        </w:rPr>
-      </w:pPr>
-    </w:p>
-    <w:p>
-      <w:pPr>
-        <w:jc w:val="both"/>
-        <w:rPr>
-          <w:rFonts w:ascii="Bahnschrift SemiLight SemiConde" w:hAnsi="Bahnschrift SemiLight SemiConde"/>
-          <w:b/>
-          <w:color w:val="002060"/>
-          <w:sz w:val="56"/>
-          <w:szCs w:val="72"/>
-        </w:rPr>
-      </w:pPr>
-    </w:p>
-    <w:p>
-      <w:pPr>
-        <w:jc w:val="both"/>
-        <w:rPr>
-          <w:rFonts w:ascii="Bahnschrift SemiLight SemiConde" w:hAnsi="Bahnschrift SemiLight SemiConde"/>
-          <w:b/>
-          <w:color w:val="002060"/>
-          <w:sz w:val="56"/>
-          <w:szCs w:val="72"/>
-        </w:rPr>
-      </w:pPr>
-    </w:p>
-    <w:p>
-      <w:pPr>
-        <w:pStyle w:val="Ttulo1"/>
-      </w:pPr>
-      <w:bookmarkStart w:id="0" w:name="_Toc102126570"/>
-      <w:r>
-        <w:rPr>
-          <w:color w:val="002060"/>
-          <w:sz w:val="52"/>
-        </w:rPr>
-        <w:t>ABSTRACT</w:t>
-      </w:r>
-      <w:bookmarkEnd w:id="0"/>
-    </w:p>
-    <w:p>
-      <w:pPr>
-        <w:jc w:val="both"/>
-        <w:rPr>
-          <w:rFonts w:ascii="Bahnschrift SemiLight SemiConde" w:hAnsi="Bahnschrift SemiLight SemiConde"/>
-          <w:b/>
-          <w:color w:val="002060"/>
-          <w:sz w:val="56"/>
-          <w:szCs w:val="72"/>
-        </w:rPr>
-      </w:pPr>
-    </w:p>
-    <w:p>
-      <w:pPr>
-        <w:jc w:val="both"/>
-        <w:rPr>
-          <w:rFonts w:ascii="Bahnschrift SemiLight SemiConde" w:hAnsi="Bahnschrift SemiLight SemiConde"/>
-          <w:b/>
-          <w:color w:val="002060"/>
-          <w:sz w:val="56"/>
-          <w:szCs w:val="72"/>
-        </w:rPr>
-      </w:pPr>
-    </w:p>
-    <w:p>
-      <w:pPr>
-        <w:jc w:val="both"/>
-        <w:rPr>
-          <w:rFonts w:ascii="Bahnschrift SemiLight SemiConde" w:hAnsi="Bahnschrift SemiLight SemiConde"/>
-          <w:b/>
-          <w:color w:val="002060"/>
-          <w:sz w:val="56"/>
-          <w:szCs w:val="72"/>
-        </w:rPr>
-      </w:pPr>
-    </w:p>
     <w:p/>
     <w:p/>
     <w:p/>
+    <w:p/>
+    <w:p>
+      <w:pPr>
+        <w:pStyle w:val="Ttulo1"/>
+        <w:rPr>
+          <w:rFonts w:asciiTheme="minorHAnsi" w:eastAsiaTheme="minorHAnsi" w:hAnsiTheme="minorHAnsi" w:cstheme="minorBidi"/>
+          <w:b w:val="0"/>
+          <w:bCs w:val="0"/>
+          <w:color w:val="auto"/>
+          <w:sz w:val="22"/>
+          <w:szCs w:val="22"/>
+        </w:rPr>
+      </w:pPr>
+      <w:bookmarkStart w:id="1" w:name="_Toc102126571"/>
+    </w:p>
+    <w:p/>
+    <w:p/>
     <w:p>
       <w:pPr>
         <w:pStyle w:val="Ttulo1"/>
@@ -4709,12 +4963,12 @@
           <w:sz w:val="52"/>
         </w:rPr>
       </w:pPr>
-      <w:bookmarkStart w:id="1" w:name="_Toc102126571"/>
       <w:r>
         <w:rPr>
           <w:color w:val="002060"/>
           <w:sz w:val="52"/>
         </w:rPr>
+        <w:lastRenderedPageBreak/>
         <w:t>PALABRAS CLAVE</w:t>
       </w:r>
       <w:bookmarkEnd w:id="1"/>
@@ -4735,7 +4989,6 @@
         <w:rPr>
           <w:rFonts w:ascii="Arial" w:hAnsi="Arial" w:cs="Arial"/>
         </w:rPr>
-        <w:lastRenderedPageBreak/>
         <w:t>La siguiente lista contiene palabras descriptivas que podrán utilizarse para catalogar el proyecto.</w:t>
       </w:r>
     </w:p>
@@ -5085,6 +5338,7 @@
           <w:color w:val="002060"/>
           <w:sz w:val="52"/>
         </w:rPr>
+        <w:lastRenderedPageBreak/>
         <w:t>GLOSARIO</w:t>
       </w:r>
       <w:bookmarkEnd w:id="2"/>
@@ -5234,7 +5488,6 @@
         </w:rPr>
         <w:t xml:space="preserve"> un </w:t>
       </w:r>
-      <w:proofErr w:type="spellStart"/>
       <w:r>
         <w:rPr>
           <w:rFonts w:ascii="Arial" w:hAnsi="Arial" w:cs="Arial"/>
@@ -5245,9 +5498,14 @@
         <w:rPr>
           <w:rFonts w:ascii="Arial" w:hAnsi="Arial" w:cs="Arial"/>
         </w:rPr>
+        <w:t xml:space="preserve"> </w:t>
+      </w:r>
+      <w:r>
+        <w:rPr>
+          <w:rFonts w:ascii="Arial" w:hAnsi="Arial" w:cs="Arial"/>
+        </w:rPr>
         <w:t>son</w:t>
       </w:r>
-      <w:proofErr w:type="spellEnd"/>
       <w:r>
         <w:rPr>
           <w:rFonts w:ascii="Arial" w:hAnsi="Arial" w:cs="Arial"/>
@@ -5394,6 +5652,7 @@
           <w:color w:val="002060"/>
           <w:sz w:val="36"/>
         </w:rPr>
+        <w:lastRenderedPageBreak/>
         <w:t xml:space="preserve">1.2 </w:t>
       </w:r>
       <w:r>
@@ -5690,6 +5949,7 @@
         <w:rPr>
           <w:rFonts w:ascii="Arial" w:hAnsi="Arial" w:cs="Arial"/>
         </w:rPr>
+        <w:lastRenderedPageBreak/>
         <w:t xml:space="preserve">Es por ello por lo que la fase de análisis es de suma importancia para </w:t>
       </w:r>
       <w:r>
@@ -5720,14 +5980,7 @@
         <w:rPr>
           <w:rFonts w:ascii="Arial" w:hAnsi="Arial" w:cs="Arial"/>
         </w:rPr>
-        <w:t xml:space="preserve">l proyecto. La </w:t>
-      </w:r>
-      <w:r>
-        <w:rPr>
-          <w:rFonts w:ascii="Arial" w:hAnsi="Arial" w:cs="Arial"/>
-        </w:rPr>
-        <w:lastRenderedPageBreak/>
-        <w:t xml:space="preserve">arquitectura de la plataforma web </w:t>
+        <w:t xml:space="preserve">l proyecto. La arquitectura de la plataforma web </w:t>
       </w:r>
       <w:r>
         <w:rPr>
@@ -6577,7 +6830,16 @@
                 <w:sz w:val="24"/>
                 <w:szCs w:val="28"/>
               </w:rPr>
-              <w:t>Búsqueda de videojuegos</w:t>
+              <w:t xml:space="preserve">Búsqueda de </w:t>
+            </w:r>
+            <w:r>
+              <w:rPr>
+                <w:rFonts w:ascii="Bahnschrift SemiLight SemiConde" w:hAnsi="Bahnschrift SemiLight SemiConde"/>
+                <w:sz w:val="24"/>
+                <w:szCs w:val="28"/>
+              </w:rPr>
+              <w:lastRenderedPageBreak/>
+              <w:t>videojuegos</w:t>
             </w:r>
           </w:p>
         </w:tc>
@@ -6598,6 +6860,7 @@
                 <w:rFonts w:ascii="Bahnschrift SemiLight SemiConde" w:hAnsi="Bahnschrift SemiLight SemiConde"/>
                 <w:szCs w:val="28"/>
               </w:rPr>
+              <w:lastRenderedPageBreak/>
               <w:t>La plataforma web presentará diversos métodos de búsqueda de videojuegos (por categoría, nombre, etc).</w:t>
             </w:r>
           </w:p>
@@ -6625,6 +6888,7 @@
                 <w:sz w:val="24"/>
                 <w:szCs w:val="28"/>
               </w:rPr>
+              <w:lastRenderedPageBreak/>
               <w:t>RF-0</w:t>
             </w:r>
             <w:r>
@@ -6785,7 +7049,6 @@
                 <w:sz w:val="24"/>
                 <w:szCs w:val="28"/>
               </w:rPr>
-              <w:lastRenderedPageBreak/>
               <w:t>RF-</w:t>
             </w:r>
             <w:r>
@@ -7938,7 +8201,6 @@
         <w:rPr>
           <w:rFonts w:ascii="Arial" w:hAnsi="Arial" w:cs="Arial"/>
         </w:rPr>
-        <w:lastRenderedPageBreak/>
         <w:t>La planificación previa del proyecto se puede definir como la estructuración que el equipo ha hecho por periodos de tiempo de dicho proyecto hasta llegar al producto final.</w:t>
       </w:r>
     </w:p>
@@ -8761,6 +9023,7 @@
         <w:rPr>
           <w:rFonts w:ascii="Arial" w:hAnsi="Arial" w:cs="Arial"/>
         </w:rPr>
+        <w:lastRenderedPageBreak/>
         <w:sym w:font="Symbol" w:char="F0B7"/>
       </w:r>
       <w:r>
@@ -8797,7 +9060,6 @@
         <w:rPr>
           <w:rFonts w:ascii="Arial" w:hAnsi="Arial" w:cs="Arial"/>
         </w:rPr>
-        <w:lastRenderedPageBreak/>
         <w:sym w:font="Symbol" w:char="F0B7"/>
       </w:r>
       <w:r>
@@ -9168,6 +9430,7 @@
         <w:rPr>
           <w:rFonts w:ascii="Arial" w:hAnsi="Arial" w:cs="Arial"/>
         </w:rPr>
+        <w:lastRenderedPageBreak/>
         <w:pict>
           <v:shapetype id="_x0000_t75" coordsize="21600,21600" o:spt="75" o:preferrelative="t" path="m@4@5l@4@11@9@11@9@5xe" filled="f" stroked="f">
             <v:stroke joinstyle="miter"/>
@@ -9573,6 +9836,7 @@
         <w:rPr>
           <w:rFonts w:ascii="Arial" w:hAnsi="Arial" w:cs="Arial"/>
         </w:rPr>
+        <w:lastRenderedPageBreak/>
         <w:pict>
           <v:shape id="_x0000_i1026" type="#_x0000_t75" style="width:133.8pt;height:133.8pt">
             <v:imagedata r:id="rId23" o:title="html5-logo-css-logo-png-transparent-svg-vector-bie-supply-9"/>
@@ -10463,7 +10727,6 @@
         <w:rPr>
           <w:rFonts w:ascii="Arial" w:hAnsi="Arial" w:cs="Arial"/>
         </w:rPr>
-        <w:lastRenderedPageBreak/>
         <w:t>Javascript es el único lenguaje de programación que entienden de forma nativa los navegadores.</w:t>
       </w:r>
     </w:p>
@@ -10927,7 +11190,6 @@
           <w:color w:val="002060"/>
           <w:sz w:val="32"/>
         </w:rPr>
-        <w:lastRenderedPageBreak/>
         <w:t>3.1</w:t>
       </w:r>
       <w:r>
@@ -11491,6 +11753,7 @@
           <w:rFonts w:ascii="Arial" w:hAnsi="Arial" w:cs="Arial"/>
           <w:sz w:val="18"/>
         </w:rPr>
+        <w:lastRenderedPageBreak/>
         <w:t>Logo de XAMPP</w:t>
       </w:r>
     </w:p>
@@ -11732,7 +11995,6 @@
         <w:rPr>
           <w:rFonts w:ascii="Arial" w:hAnsi="Arial" w:cs="Arial"/>
         </w:rPr>
-        <w:lastRenderedPageBreak/>
         <w:t xml:space="preserve">Actualmente, </w:t>
       </w:r>
       <w:r>
@@ -11912,6 +12174,7 @@
         <w:rPr>
           <w:color w:val="002060"/>
         </w:rPr>
+        <w:lastRenderedPageBreak/>
         <w:t xml:space="preserve">3.2.1.1 </w:t>
       </w:r>
       <w:r>
@@ -11948,7 +12211,7 @@
                     <a:blip r:embed="rId91" cstate="print">
                       <a:extLst>
                         <a:ext uri="{28A0092B-C50C-407E-A947-70E740481C1C}">
-                          <a14:useLocalDpi xmlns="" xmlns:wpc="http://schemas.microsoft.com/office/word/2010/wordprocessingCanvas" xmlns:cx="http://schemas.microsoft.com/office/drawing/2014/chartex" xmlns:mc="http://schemas.openxmlformats.org/markup-compatibility/2006" xmlns:o="urn:schemas-microsoft-com:office:office" xmlns:v="urn:schemas-microsoft-com:vml" xmlns:wp14="http://schemas.microsoft.com/office/word/2010/wordprocessingDrawing" xmlns:w10="urn:schemas-microsoft-com:office:word" xmlns:w="http://schemas.openxmlformats.org/wordprocessingml/2006/main" xmlns:w14="http://schemas.microsoft.com/office/word/2010/wordml" xmlns:w15="http://schemas.microsoft.com/office/word/2012/wordml" xmlns:w16se="http://schemas.microsoft.com/office/word/2015/wordml/symex" xmlns:wpg="http://schemas.microsoft.com/office/word/2010/wordprocessingGroup" xmlns:wpi="http://schemas.microsoft.com/office/word/2010/wordprocessingInk" xmlns:wps="http://schemas.microsoft.com/office/word/2010/wordprocessingShape" xmlns:a14="http://schemas.microsoft.com/office/drawing/2010/main" val="0"/>
+                          <a14:useLocalDpi xmlns:a14="http://schemas.microsoft.com/office/drawing/2010/main" xmlns:wps="http://schemas.microsoft.com/office/word/2010/wordprocessingShape" xmlns:wpi="http://schemas.microsoft.com/office/word/2010/wordprocessingInk" xmlns:wpg="http://schemas.microsoft.com/office/word/2010/wordprocessingGroup" xmlns:w16se="http://schemas.microsoft.com/office/word/2015/wordml/symex" xmlns:w15="http://schemas.microsoft.com/office/word/2012/wordml" xmlns:w14="http://schemas.microsoft.com/office/word/2010/wordml" xmlns:w="http://schemas.openxmlformats.org/wordprocessingml/2006/main" xmlns:w10="urn:schemas-microsoft-com:office:word" xmlns:wp14="http://schemas.microsoft.com/office/word/2010/wordprocessingDrawing" xmlns:v="urn:schemas-microsoft-com:vml" xmlns:o="urn:schemas-microsoft-com:office:office" xmlns:mc="http://schemas.openxmlformats.org/markup-compatibility/2006" xmlns:cx="http://schemas.microsoft.com/office/drawing/2014/chartex" xmlns:wpc="http://schemas.microsoft.com/office/word/2010/wordprocessingCanvas" xmlns="" val="0"/>
                         </a:ext>
                       </a:extLst>
                     </a:blip>
@@ -11985,7 +12248,6 @@
         <w:rPr>
           <w:color w:val="002060"/>
         </w:rPr>
-        <w:lastRenderedPageBreak/>
         <w:t>3.2.1.</w:t>
       </w:r>
       <w:r>
@@ -12022,7 +12284,7 @@
                     <a:blip r:embed="rId92" cstate="print">
                       <a:extLst>
                         <a:ext uri="{28A0092B-C50C-407E-A947-70E740481C1C}">
-                          <a14:useLocalDpi xmlns="" xmlns:wpc="http://schemas.microsoft.com/office/word/2010/wordprocessingCanvas" xmlns:cx="http://schemas.microsoft.com/office/drawing/2014/chartex" xmlns:mc="http://schemas.openxmlformats.org/markup-compatibility/2006" xmlns:o="urn:schemas-microsoft-com:office:office" xmlns:v="urn:schemas-microsoft-com:vml" xmlns:wp14="http://schemas.microsoft.com/office/word/2010/wordprocessingDrawing" xmlns:w10="urn:schemas-microsoft-com:office:word" xmlns:w="http://schemas.openxmlformats.org/wordprocessingml/2006/main" xmlns:w14="http://schemas.microsoft.com/office/word/2010/wordml" xmlns:w15="http://schemas.microsoft.com/office/word/2012/wordml" xmlns:w16se="http://schemas.microsoft.com/office/word/2015/wordml/symex" xmlns:wpg="http://schemas.microsoft.com/office/word/2010/wordprocessingGroup" xmlns:wpi="http://schemas.microsoft.com/office/word/2010/wordprocessingInk" xmlns:wps="http://schemas.microsoft.com/office/word/2010/wordprocessingShape" xmlns:a14="http://schemas.microsoft.com/office/drawing/2010/main" val="0"/>
+                          <a14:useLocalDpi xmlns:a14="http://schemas.microsoft.com/office/drawing/2010/main" xmlns:wps="http://schemas.microsoft.com/office/word/2010/wordprocessingShape" xmlns:wpi="http://schemas.microsoft.com/office/word/2010/wordprocessingInk" xmlns:wpg="http://schemas.microsoft.com/office/word/2010/wordprocessingGroup" xmlns:w16se="http://schemas.microsoft.com/office/word/2015/wordml/symex" xmlns:w15="http://schemas.microsoft.com/office/word/2012/wordml" xmlns:w14="http://schemas.microsoft.com/office/word/2010/wordml" xmlns:w="http://schemas.openxmlformats.org/wordprocessingml/2006/main" xmlns:w10="urn:schemas-microsoft-com:office:word" xmlns:wp14="http://schemas.microsoft.com/office/word/2010/wordprocessingDrawing" xmlns:v="urn:schemas-microsoft-com:vml" xmlns:o="urn:schemas-microsoft-com:office:office" xmlns:mc="http://schemas.openxmlformats.org/markup-compatibility/2006" xmlns:cx="http://schemas.microsoft.com/office/drawing/2014/chartex" xmlns:wpc="http://schemas.microsoft.com/office/word/2010/wordprocessingCanvas" xmlns="" val="0"/>
                         </a:ext>
                       </a:extLst>
                     </a:blip>
@@ -12075,6 +12337,7 @@
           <w:noProof/>
           <w:lang w:eastAsia="es-ES"/>
         </w:rPr>
+        <w:lastRenderedPageBreak/>
         <w:drawing>
           <wp:inline distT="0" distB="0" distL="0" distR="0">
             <wp:extent cx="3086100" cy="3581400"/>
@@ -12094,7 +12357,7 @@
                     <a:blip r:embed="rId93" cstate="print">
                       <a:extLst>
                         <a:ext uri="{28A0092B-C50C-407E-A947-70E740481C1C}">
-                          <a14:useLocalDpi xmlns="" xmlns:wpc="http://schemas.microsoft.com/office/word/2010/wordprocessingCanvas" xmlns:cx="http://schemas.microsoft.com/office/drawing/2014/chartex" xmlns:mc="http://schemas.openxmlformats.org/markup-compatibility/2006" xmlns:o="urn:schemas-microsoft-com:office:office" xmlns:v="urn:schemas-microsoft-com:vml" xmlns:wp14="http://schemas.microsoft.com/office/word/2010/wordprocessingDrawing" xmlns:w10="urn:schemas-microsoft-com:office:word" xmlns:w="http://schemas.openxmlformats.org/wordprocessingml/2006/main" xmlns:w14="http://schemas.microsoft.com/office/word/2010/wordml" xmlns:w15="http://schemas.microsoft.com/office/word/2012/wordml" xmlns:w16se="http://schemas.microsoft.com/office/word/2015/wordml/symex" xmlns:wpg="http://schemas.microsoft.com/office/word/2010/wordprocessingGroup" xmlns:wpi="http://schemas.microsoft.com/office/word/2010/wordprocessingInk" xmlns:wps="http://schemas.microsoft.com/office/word/2010/wordprocessingShape" xmlns:a14="http://schemas.microsoft.com/office/drawing/2010/main" val="0"/>
+                          <a14:useLocalDpi xmlns:a14="http://schemas.microsoft.com/office/drawing/2010/main" xmlns:wps="http://schemas.microsoft.com/office/word/2010/wordprocessingShape" xmlns:wpi="http://schemas.microsoft.com/office/word/2010/wordprocessingInk" xmlns:wpg="http://schemas.microsoft.com/office/word/2010/wordprocessingGroup" xmlns:w16se="http://schemas.microsoft.com/office/word/2015/wordml/symex" xmlns:w15="http://schemas.microsoft.com/office/word/2012/wordml" xmlns:w14="http://schemas.microsoft.com/office/word/2010/wordml" xmlns:w="http://schemas.openxmlformats.org/wordprocessingml/2006/main" xmlns:w10="urn:schemas-microsoft-com:office:word" xmlns:wp14="http://schemas.microsoft.com/office/word/2010/wordprocessingDrawing" xmlns:v="urn:schemas-microsoft-com:vml" xmlns:o="urn:schemas-microsoft-com:office:office" xmlns:mc="http://schemas.openxmlformats.org/markup-compatibility/2006" xmlns:cx="http://schemas.microsoft.com/office/drawing/2014/chartex" xmlns:wpc="http://schemas.microsoft.com/office/word/2010/wordprocessingCanvas" xmlns="" val="0"/>
                         </a:ext>
                       </a:extLst>
                     </a:blip>
@@ -12130,7 +12393,6 @@
         <w:rPr>
           <w:color w:val="002060"/>
         </w:rPr>
-        <w:lastRenderedPageBreak/>
         <w:t>3</w:t>
       </w:r>
       <w:r>
@@ -12166,7 +12428,7 @@
                     <a:blip r:embed="rId94" cstate="print">
                       <a:extLst>
                         <a:ext uri="{28A0092B-C50C-407E-A947-70E740481C1C}">
-                          <a14:useLocalDpi xmlns="" xmlns:wpc="http://schemas.microsoft.com/office/word/2010/wordprocessingCanvas" xmlns:cx="http://schemas.microsoft.com/office/drawing/2014/chartex" xmlns:mc="http://schemas.openxmlformats.org/markup-compatibility/2006" xmlns:o="urn:schemas-microsoft-com:office:office" xmlns:v="urn:schemas-microsoft-com:vml" xmlns:wp14="http://schemas.microsoft.com/office/word/2010/wordprocessingDrawing" xmlns:w10="urn:schemas-microsoft-com:office:word" xmlns:w="http://schemas.openxmlformats.org/wordprocessingml/2006/main" xmlns:w14="http://schemas.microsoft.com/office/word/2010/wordml" xmlns:w15="http://schemas.microsoft.com/office/word/2012/wordml" xmlns:w16se="http://schemas.microsoft.com/office/word/2015/wordml/symex" xmlns:wpg="http://schemas.microsoft.com/office/word/2010/wordprocessingGroup" xmlns:wpi="http://schemas.microsoft.com/office/word/2010/wordprocessingInk" xmlns:wps="http://schemas.microsoft.com/office/word/2010/wordprocessingShape" xmlns:a14="http://schemas.microsoft.com/office/drawing/2010/main" val="0"/>
+                          <a14:useLocalDpi xmlns:a14="http://schemas.microsoft.com/office/drawing/2010/main" xmlns:wps="http://schemas.microsoft.com/office/word/2010/wordprocessingShape" xmlns:wpi="http://schemas.microsoft.com/office/word/2010/wordprocessingInk" xmlns:wpg="http://schemas.microsoft.com/office/word/2010/wordprocessingGroup" xmlns:w16se="http://schemas.microsoft.com/office/word/2015/wordml/symex" xmlns:w15="http://schemas.microsoft.com/office/word/2012/wordml" xmlns:w14="http://schemas.microsoft.com/office/word/2010/wordml" xmlns:w="http://schemas.openxmlformats.org/wordprocessingml/2006/main" xmlns:w10="urn:schemas-microsoft-com:office:word" xmlns:wp14="http://schemas.microsoft.com/office/word/2010/wordprocessingDrawing" xmlns:v="urn:schemas-microsoft-com:vml" xmlns:o="urn:schemas-microsoft-com:office:office" xmlns:mc="http://schemas.openxmlformats.org/markup-compatibility/2006" xmlns:cx="http://schemas.microsoft.com/office/drawing/2014/chartex" xmlns:wpc="http://schemas.microsoft.com/office/word/2010/wordprocessingCanvas" xmlns="" val="0"/>
                         </a:ext>
                       </a:extLst>
                     </a:blip>
@@ -12220,6 +12482,7 @@
           <w:noProof/>
           <w:lang w:eastAsia="es-ES"/>
         </w:rPr>
+        <w:lastRenderedPageBreak/>
         <w:drawing>
           <wp:inline distT="0" distB="0" distL="0" distR="0">
             <wp:extent cx="3124200" cy="2867025"/>
@@ -12239,7 +12502,7 @@
                     <a:blip r:embed="rId95" cstate="print">
                       <a:extLst>
                         <a:ext uri="{28A0092B-C50C-407E-A947-70E740481C1C}">
-                          <a14:useLocalDpi xmlns="" xmlns:wpc="http://schemas.microsoft.com/office/word/2010/wordprocessingCanvas" xmlns:cx="http://schemas.microsoft.com/office/drawing/2014/chartex" xmlns:mc="http://schemas.openxmlformats.org/markup-compatibility/2006" xmlns:o="urn:schemas-microsoft-com:office:office" xmlns:v="urn:schemas-microsoft-com:vml" xmlns:wp14="http://schemas.microsoft.com/office/word/2010/wordprocessingDrawing" xmlns:w10="urn:schemas-microsoft-com:office:word" xmlns:w="http://schemas.openxmlformats.org/wordprocessingml/2006/main" xmlns:w14="http://schemas.microsoft.com/office/word/2010/wordml" xmlns:w15="http://schemas.microsoft.com/office/word/2012/wordml" xmlns:w16se="http://schemas.microsoft.com/office/word/2015/wordml/symex" xmlns:wpg="http://schemas.microsoft.com/office/word/2010/wordprocessingGroup" xmlns:wpi="http://schemas.microsoft.com/office/word/2010/wordprocessingInk" xmlns:wps="http://schemas.microsoft.com/office/word/2010/wordprocessingShape" xmlns:a14="http://schemas.microsoft.com/office/drawing/2010/main" val="0"/>
+                          <a14:useLocalDpi xmlns:a14="http://schemas.microsoft.com/office/drawing/2010/main" xmlns:wps="http://schemas.microsoft.com/office/word/2010/wordprocessingShape" xmlns:wpi="http://schemas.microsoft.com/office/word/2010/wordprocessingInk" xmlns:wpg="http://schemas.microsoft.com/office/word/2010/wordprocessingGroup" xmlns:w16se="http://schemas.microsoft.com/office/word/2015/wordml/symex" xmlns:w15="http://schemas.microsoft.com/office/word/2012/wordml" xmlns:w14="http://schemas.microsoft.com/office/word/2010/wordml" xmlns:w="http://schemas.openxmlformats.org/wordprocessingml/2006/main" xmlns:w10="urn:schemas-microsoft-com:office:word" xmlns:wp14="http://schemas.microsoft.com/office/word/2010/wordprocessingDrawing" xmlns:v="urn:schemas-microsoft-com:vml" xmlns:o="urn:schemas-microsoft-com:office:office" xmlns:mc="http://schemas.openxmlformats.org/markup-compatibility/2006" xmlns:cx="http://schemas.microsoft.com/office/drawing/2014/chartex" xmlns:wpc="http://schemas.microsoft.com/office/word/2010/wordprocessingCanvas" xmlns="" val="0"/>
                         </a:ext>
                       </a:extLst>
                     </a:blip>
@@ -12287,7 +12550,6 @@
           <w:color w:val="002060"/>
           <w:sz w:val="32"/>
         </w:rPr>
-        <w:lastRenderedPageBreak/>
         <w:t xml:space="preserve">3.2.2 </w:t>
       </w:r>
       <w:r>
@@ -12453,7 +12715,6 @@
           <w:color w:val="002060"/>
           <w:sz w:val="36"/>
         </w:rPr>
-        <w:lastRenderedPageBreak/>
         <w:t>3.</w:t>
       </w:r>
       <w:r>
@@ -12621,6 +12882,7 @@
           <w:noProof/>
           <w:lang w:eastAsia="es-ES"/>
         </w:rPr>
+        <w:lastRenderedPageBreak/>
         <w:drawing>
           <wp:inline distT="0" distB="0" distL="0" distR="0">
             <wp:extent cx="3458441" cy="3619968"/>
@@ -12694,7 +12956,6 @@
         <w:rPr>
           <w:rFonts w:ascii="Arial" w:hAnsi="Arial" w:cs="Arial"/>
         </w:rPr>
-        <w:lastRenderedPageBreak/>
         <w:t xml:space="preserve">Como se puede ver en el apartado “Registrarse” se solicitan una serie de datos al usuario para generar una </w:t>
       </w:r>
       <w:r>
@@ -12790,7 +13051,14 @@
         <w:rPr>
           <w:rFonts w:ascii="Arial" w:hAnsi="Arial" w:cs="Arial"/>
         </w:rPr>
-        <w:t>Si el proceso se ha realizado correctamente, el usuario podrá acceder a la plataforma, en caso contrario se le indicará el error en la misma página de registro ya que esta no necesita ser refrescada en ningún caso (pues el sistema actualiza el estado de la página mediante interacciones AJAX).</w:t>
+        <w:t xml:space="preserve">Si el proceso se ha realizado correctamente, el usuario podrá acceder a la plataforma, en caso contrario se le indicará el error en la misma página de registro ya que esta no </w:t>
+      </w:r>
+      <w:r>
+        <w:rPr>
+          <w:rFonts w:ascii="Arial" w:hAnsi="Arial" w:cs="Arial"/>
+        </w:rPr>
+        <w:lastRenderedPageBreak/>
+        <w:t>necesita ser refrescada en ningún caso (pues el sistema actualiza el estado de la página mediante interacciones AJAX).</w:t>
       </w:r>
     </w:p>
     <w:p>
@@ -12860,7 +13128,6 @@
         <w:rPr>
           <w:rFonts w:ascii="Arial" w:hAnsi="Arial" w:cs="Arial"/>
         </w:rPr>
-        <w:lastRenderedPageBreak/>
         <w:pict>
           <v:shape id="_x0000_i1034" type="#_x0000_t75" style="width:216.7pt;height:253.35pt">
             <v:imagedata r:id="rId100" o:title="Captura03"/>
@@ -12922,6 +13189,7 @@
           <w:sz w:val="22"/>
           <w:szCs w:val="22"/>
         </w:rPr>
+        <w:lastRenderedPageBreak/>
         <w:t>En caso de que el usuario ya esté registrado</w:t>
       </w:r>
       <w:r>
@@ -13042,7 +13310,6 @@
         <w:rPr>
           <w:rFonts w:ascii="Arial" w:hAnsi="Arial" w:cs="Arial"/>
         </w:rPr>
-        <w:lastRenderedPageBreak/>
         <w:t>Si el proceso se ha realizado correctamente, el usuario podrá acceder a la plataforma con su us</w:t>
       </w:r>
       <w:r>
@@ -13139,6 +13406,7 @@
           <w:rFonts w:ascii="Arial" w:hAnsi="Arial" w:cs="Arial"/>
           <w:sz w:val="18"/>
         </w:rPr>
+        <w:lastRenderedPageBreak/>
         <w:t>Datos incorrectos</w:t>
       </w:r>
     </w:p>
@@ -13276,7 +13544,6 @@
           <w:color w:val="auto"/>
           <w:sz w:val="32"/>
         </w:rPr>
-        <w:lastRenderedPageBreak/>
         <w:t>Cerrar sesión</w:t>
       </w:r>
       <w:bookmarkEnd w:id="56"/>
@@ -13355,6 +13622,7 @@
         <w:rPr>
           <w:rFonts w:ascii="Arial" w:hAnsi="Arial" w:cs="Arial"/>
         </w:rPr>
+        <w:lastRenderedPageBreak/>
         <w:t xml:space="preserve">Cuando el usuario hace clic en esta opción se llama a la misma página que muestra las opciones para el </w:t>
       </w:r>
       <w:proofErr w:type="spellStart"/>
@@ -13415,7 +13683,6 @@
         <w:rPr>
           <w:sz w:val="18"/>
         </w:rPr>
-        <w:lastRenderedPageBreak/>
         <w:pict>
           <v:shape id="_x0000_i1040" type="#_x0000_t75" style="width:452.4pt;height:97.8pt">
             <v:imagedata r:id="rId106" o:title="Captura10"/>
@@ -13495,6 +13762,7 @@
           <w:noProof/>
           <w:lang w:eastAsia="es-ES"/>
         </w:rPr>
+        <w:lastRenderedPageBreak/>
         <w:drawing>
           <wp:inline distT="0" distB="0" distL="0" distR="0">
             <wp:extent cx="4563582" cy="2668772"/>
@@ -13847,32 +14115,32 @@
         <w:jc w:val="both"/>
       </w:pPr>
       <w:r>
+        <w:t xml:space="preserve">Primero, recibe como parámetros el nickname, correo electrónico y la contraseña nueva, llamando a un método externo para actualizar en la base de datos la contraseña nueva al usuario con el nickname y el correo electrónico enviado, el cual, si uno de los dos datos no es válido, se cancelará la actualización. </w:t>
+      </w:r>
+    </w:p>
+    <w:p>
+      <w:pPr>
+        <w:jc w:val="both"/>
+      </w:pPr>
+      <w:r>
+        <w:t>Si el método devuelve el número uno, la operación ha resultado exitosa, notificando con un mensaje al usuario, en caso contrario, se le notificará un error al usuario y se le dirigirá al formulario de inicio de sesión.</w:t>
+      </w:r>
+    </w:p>
+    <w:p>
+      <w:pPr>
+        <w:jc w:val="both"/>
+      </w:pPr>
+    </w:p>
+    <w:p>
+      <w:pPr>
+        <w:jc w:val="both"/>
+      </w:pPr>
+      <w:r>
+        <w:rPr>
+          <w:noProof/>
+          <w:lang w:eastAsia="es-ES"/>
+        </w:rPr>
         <w:lastRenderedPageBreak/>
-        <w:t xml:space="preserve">Primero, recibe como parámetros el nickname, correo electrónico y la contraseña nueva, llamando a un método externo para actualizar en la base de datos la contraseña nueva al usuario con el nickname y el correo electrónico enviado, el cual, si uno de los dos datos no es válido, se cancelará la actualización. </w:t>
-      </w:r>
-    </w:p>
-    <w:p>
-      <w:pPr>
-        <w:jc w:val="both"/>
-      </w:pPr>
-      <w:r>
-        <w:t>Si el método devuelve el número uno, la operación ha resultado exitosa, notificando con un mensaje al usuario, en caso contrario, se le notificará un error al usuario y se le dirigirá al formulario de inicio de sesión.</w:t>
-      </w:r>
-    </w:p>
-    <w:p>
-      <w:pPr>
-        <w:jc w:val="both"/>
-      </w:pPr>
-    </w:p>
-    <w:p>
-      <w:pPr>
-        <w:jc w:val="both"/>
-      </w:pPr>
-      <w:r>
-        <w:rPr>
-          <w:noProof/>
-          <w:lang w:eastAsia="es-ES"/>
-        </w:rPr>
         <w:drawing>
           <wp:inline distT="0" distB="0" distL="0" distR="0">
             <wp:extent cx="5400040" cy="1844040"/>
@@ -14053,27 +14321,27 @@
         <w:jc w:val="both"/>
       </w:pPr>
       <w:r>
+        <w:t xml:space="preserve">Si dicho correo es enviado correctamente, se le notificará al usuario de que el correo se envió sin problemas y aparecerá automáticamente un formulario para la validación del código de verificación.  </w:t>
+      </w:r>
+    </w:p>
+    <w:p>
+      <w:pPr>
+        <w:jc w:val="both"/>
+      </w:pPr>
+      <w:r>
+        <w:t>Mediante una llamada a la base de datos, se verificará que el código introducido en el formulario es correcto, en dicho caso, el usuario será dirigido a la página de actualización de la contraseña, en cambio, si el código es incorrecto, aparecerá un mensaje de error.</w:t>
+      </w:r>
+    </w:p>
+    <w:p>
+      <w:pPr>
+        <w:jc w:val="both"/>
+      </w:pPr>
+      <w:r>
+        <w:rPr>
+          <w:noProof/>
+          <w:lang w:eastAsia="es-ES"/>
+        </w:rPr>
         <w:lastRenderedPageBreak/>
-        <w:t xml:space="preserve">Si dicho correo es enviado correctamente, se le notificará al usuario de que el correo se envió sin problemas y aparecerá automáticamente un formulario para la validación del código de verificación.  </w:t>
-      </w:r>
-    </w:p>
-    <w:p>
-      <w:pPr>
-        <w:jc w:val="both"/>
-      </w:pPr>
-      <w:r>
-        <w:t>Mediante una llamada a la base de datos, se verificará que el código introducido en el formulario es correcto, en dicho caso, el usuario será dirigido a la página de actualización de la contraseña, en cambio, si el código es incorrecto, aparecerá un mensaje de error.</w:t>
-      </w:r>
-    </w:p>
-    <w:p>
-      <w:pPr>
-        <w:jc w:val="both"/>
-      </w:pPr>
-      <w:r>
-        <w:rPr>
-          <w:noProof/>
-          <w:lang w:eastAsia="es-ES"/>
-        </w:rPr>
         <w:drawing>
           <wp:inline distT="0" distB="0" distL="0" distR="0">
             <wp:extent cx="5400040" cy="3554095"/>
@@ -14848,11 +15116,6 @@
     </w:p>
     <w:p>
       <w:pPr>
-        <w:jc w:val="both"/>
-      </w:pPr>
-    </w:p>
-    <w:p>
-      <w:pPr>
         <w:pStyle w:val="Ttulo2"/>
         <w:numPr>
           <w:ilvl w:val="0"/>
@@ -14881,6 +15144,7 @@
           <w:noProof/>
           <w:lang w:eastAsia="es-ES"/>
         </w:rPr>
+        <w:lastRenderedPageBreak/>
         <w:drawing>
           <wp:inline distT="0" distB="0" distL="0" distR="0">
             <wp:extent cx="5400214" cy="3700131"/>
@@ -14927,6 +15191,14 @@
       </w:r>
       <w:r>
         <w:t>ión, el usuario deberá introducir su contraseña nueva la cual deberá contener una letra mayúscula, una letra minúscula, un número y con una longitud mínima de ocho caracteres.</w:t>
+      </w:r>
+    </w:p>
+    <w:p>
+      <w:pPr>
+        <w:jc w:val="both"/>
+      </w:pPr>
+      <w:r>
+        <w:t>La contraseña, al ser cambiada es cifrada y después insertada en la base de datos, en ningún momento la clave de un usuario es descifrada para una mayor seguridad.</w:t>
       </w:r>
     </w:p>
     <w:p>
@@ -17124,7 +17396,7 @@
           <w:color w:val="A9B7C6"/>
           <w:sz w:val="20"/>
           <w:szCs w:val="20"/>
-          <w:lang w:val="en-US" w:eastAsia="es-ES"/>
+          <w:lang w:eastAsia="es-ES"/>
         </w:rPr>
         <w:t xml:space="preserve">                    </w:t>
       </w:r>
@@ -20347,7 +20619,7 @@
       <w:r>
         <w:lastRenderedPageBreak/>
         <w:pict>
-          <v:shape id="_x0000_i1049" type="#_x0000_t75" style="width:310.4pt;height:301.6pt">
+          <v:shape id="_x0000_i1042" type="#_x0000_t75" style="width:310.4pt;height:301.6pt">
             <v:imagedata r:id="rId122" o:title="Captura12"/>
           </v:shape>
         </w:pict>
@@ -20393,7 +20665,7 @@
       </w:pPr>
       <w:r>
         <w:pict>
-          <v:shape id="_x0000_i1042" type="#_x0000_t75" style="width:239.1pt;height:159.6pt">
+          <v:shape id="_x0000_i1043" type="#_x0000_t75" style="width:239.1pt;height:159.6pt">
             <v:imagedata r:id="rId123" o:title="Captura13"/>
           </v:shape>
         </w:pict>
@@ -20461,7 +20733,7 @@
       </w:pPr>
       <w:r>
         <w:pict>
-          <v:shape id="_x0000_i1043" type="#_x0000_t75" style="width:111.4pt;height:182.7pt">
+          <v:shape id="_x0000_i1044" type="#_x0000_t75" style="width:111.4pt;height:182.7pt">
             <v:imagedata r:id="rId124" o:title="Captura14"/>
           </v:shape>
         </w:pict>
@@ -20511,7 +20783,7 @@
       </w:pPr>
       <w:r>
         <w:pict>
-          <v:shape id="_x0000_i1044" type="#_x0000_t75" style="width:264.9pt;height:182.05pt">
+          <v:shape id="_x0000_i1045" type="#_x0000_t75" style="width:264.9pt;height:182.05pt">
             <v:imagedata r:id="rId125" o:title="Captura15"/>
           </v:shape>
         </w:pict>
@@ -20576,7 +20848,7 @@
       </w:pPr>
       <w:r>
         <w:pict>
-          <v:shape id="_x0000_i1045" type="#_x0000_t75" style="width:315.15pt;height:132.45pt">
+          <v:shape id="_x0000_i1046" type="#_x0000_t75" style="width:315.15pt;height:132.45pt">
             <v:imagedata r:id="rId126" o:title="Captura16"/>
           </v:shape>
         </w:pict>
@@ -20648,7 +20920,7 @@
       </w:pPr>
       <w:r>
         <w:pict>
-          <v:shape id="_x0000_i1046" type="#_x0000_t75" style="width:313.15pt;height:199.7pt">
+          <v:shape id="_x0000_i1047" type="#_x0000_t75" style="width:313.15pt;height:199.7pt">
             <v:imagedata r:id="rId127" o:title="Captura17"/>
           </v:shape>
         </w:pict>
@@ -20696,7 +20968,7 @@
       <w:r>
         <w:lastRenderedPageBreak/>
         <w:pict>
-          <v:shape id="_x0000_i1047" type="#_x0000_t75" style="width:332.15pt;height:194.95pt">
+          <v:shape id="_x0000_i1048" type="#_x0000_t75" style="width:332.15pt;height:194.95pt">
             <v:imagedata r:id="rId128" o:title="Captura18"/>
           </v:shape>
         </w:pict>
@@ -20742,7 +21014,7 @@
           <w:sz w:val="18"/>
         </w:rPr>
         <w:pict>
-          <v:shape id="_x0000_i1048" type="#_x0000_t75" style="width:259.45pt;height:209.9pt">
+          <v:shape id="_x0000_i1049" type="#_x0000_t75" style="width:259.45pt;height:209.9pt">
             <v:imagedata r:id="rId129" o:title="Captura19"/>
           </v:shape>
         </w:pict>
@@ -23401,7 +23673,7 @@
               <w:noProof/>
               <w:color w:val="FFFFFF" w:themeColor="background1"/>
             </w:rPr>
-            <w:t>37</w:t>
+            <w:t>4</w:t>
           </w:r>
           <w:r>
             <w:rPr>
@@ -26176,7 +26448,7 @@
 </file>
 
 <file path=customXml/itemProps2.xml><?xml version="1.0" encoding="utf-8"?>
-<ds:datastoreItem xmlns:ds="http://schemas.openxmlformats.org/officeDocument/2006/customXml" ds:itemID="{DDE880C0-0A25-4D21-B5B9-DA1BAE7AC279}">
+<ds:datastoreItem xmlns:ds="http://schemas.openxmlformats.org/officeDocument/2006/customXml" ds:itemID="{4C38E3BE-4F91-4985-BE4E-2E7F682D579A}">
   <ds:schemaRefs>
     <ds:schemaRef ds:uri="http://schemas.openxmlformats.org/officeDocument/2006/bibliography"/>
   </ds:schemaRefs>

</xml_diff>

<commit_message>
arreglo doc en versión
</commit_message>
<xml_diff>
--- a/Documentación/TFG.docx
+++ b/Documentación/TFG.docx
@@ -304,8 +304,20 @@
                                 <w:sz w:val="32"/>
                                 <w:szCs w:val="32"/>
                               </w:rPr>
-                              <w:t>Alain Fernández Fernández</w:t>
+                              <w:t xml:space="preserve">Alain Fernández </w:t>
                             </w:r>
+                            <w:proofErr w:type="spellStart"/>
+                            <w:r>
+                              <w:rPr>
+                                <w:b/>
+                                <w:bCs/>
+                                <w:color w:val="808080" w:themeColor="text1" w:themeTint="7F"/>
+                                <w:sz w:val="32"/>
+                                <w:szCs w:val="32"/>
+                              </w:rPr>
+                              <w:t>Fernández</w:t>
+                            </w:r>
+                            <w:proofErr w:type="spellEnd"/>
                           </w:sdtContent>
                         </w:sdt>
                       </w:p>
@@ -9309,6 +9321,7 @@
           <w:rFonts w:ascii="Arial" w:hAnsi="Arial" w:cs="Arial"/>
         </w:rPr>
       </w:pPr>
+      <w:proofErr w:type="gramStart"/>
       <w:r>
         <w:rPr>
           <w:rFonts w:ascii="Arial" w:hAnsi="Arial" w:cs="Arial"/>
@@ -9321,12 +9334,43 @@
         </w:rPr>
         <w:t>(</w:t>
       </w:r>
-      <w:r>
-        <w:rPr>
-          <w:rFonts w:ascii="Arial" w:hAnsi="Arial" w:cs="Arial"/>
-        </w:rPr>
-        <w:t>HyperText Markup Language</w:t>
-      </w:r>
+      <w:proofErr w:type="spellStart"/>
+      <w:proofErr w:type="gramEnd"/>
+      <w:r>
+        <w:rPr>
+          <w:rFonts w:ascii="Arial" w:hAnsi="Arial" w:cs="Arial"/>
+        </w:rPr>
+        <w:t>HyperText</w:t>
+      </w:r>
+      <w:proofErr w:type="spellEnd"/>
+      <w:r>
+        <w:rPr>
+          <w:rFonts w:ascii="Arial" w:hAnsi="Arial" w:cs="Arial"/>
+        </w:rPr>
+        <w:t xml:space="preserve"> </w:t>
+      </w:r>
+      <w:proofErr w:type="spellStart"/>
+      <w:r>
+        <w:rPr>
+          <w:rFonts w:ascii="Arial" w:hAnsi="Arial" w:cs="Arial"/>
+        </w:rPr>
+        <w:t>Markup</w:t>
+      </w:r>
+      <w:proofErr w:type="spellEnd"/>
+      <w:r>
+        <w:rPr>
+          <w:rFonts w:ascii="Arial" w:hAnsi="Arial" w:cs="Arial"/>
+        </w:rPr>
+        <w:t xml:space="preserve"> </w:t>
+      </w:r>
+      <w:proofErr w:type="spellStart"/>
+      <w:r>
+        <w:rPr>
+          <w:rFonts w:ascii="Arial" w:hAnsi="Arial" w:cs="Arial"/>
+        </w:rPr>
+        <w:t>Language</w:t>
+      </w:r>
+      <w:proofErr w:type="spellEnd"/>
       <w:r>
         <w:rPr>
           <w:rFonts w:ascii="Arial" w:hAnsi="Arial" w:cs="Arial"/>
@@ -9495,7 +9539,7 @@
             <v:path o:extrusionok="f" gradientshapeok="t" o:connecttype="rect"/>
             <o:lock v:ext="edit" aspectratio="t"/>
           </v:shapetype>
-          <v:shape id="_x0000_i1025" type="#_x0000_t75" style="width:138pt;height:138pt">
+          <v:shape id="_x0000_i1025" type="#_x0000_t75" style="width:137.9pt;height:137.9pt">
             <v:imagedata r:id="rId13" o:title="5847f5bdcef1014c0b5e489c"/>
           </v:shape>
         </w:pict>
@@ -9814,7 +9858,7 @@
           <w:rFonts w:ascii="Arial" w:hAnsi="Arial" w:cs="Arial"/>
         </w:rPr>
         <w:pict>
-          <v:shape id="_x0000_i1026" type="#_x0000_t75" style="width:134.2pt;height:134.2pt">
+          <v:shape id="_x0000_i1026" type="#_x0000_t75" style="width:133.8pt;height:133.8pt">
             <v:imagedata r:id="rId24" o:title="html5-logo-css-logo-png-transparent-svg-vector-bie-supply-9"/>
           </v:shape>
         </w:pict>
@@ -10206,7 +10250,7 @@
       </w:pPr>
       <w:r>
         <w:pict>
-          <v:shape id="_x0000_i1027" type="#_x0000_t75" style="width:148.9pt;height:80.2pt">
+          <v:shape id="_x0000_i1027" type="#_x0000_t75" style="width:148.75pt;height:80.15pt">
             <v:imagedata r:id="rId36" o:title="PHP-logo"/>
           </v:shape>
         </w:pict>
@@ -10667,7 +10711,7 @@
           <w:rFonts w:ascii="Arial" w:hAnsi="Arial" w:cs="Arial"/>
         </w:rPr>
         <w:pict>
-          <v:shape id="_x0000_i1028" type="#_x0000_t75" style="width:171.25pt;height:108.55pt">
+          <v:shape id="_x0000_i1028" type="#_x0000_t75" style="width:171.15pt;height:108.7pt">
             <v:imagedata r:id="rId54" o:title="JavaScript-logo"/>
           </v:shape>
         </w:pict>
@@ -10964,7 +11008,7 @@
           <w:rFonts w:ascii="Arial" w:hAnsi="Arial" w:cs="Arial"/>
         </w:rPr>
         <w:pict>
-          <v:shape id="_x0000_i1029" type="#_x0000_t75" style="width:117.8pt;height:117.8pt">
+          <v:shape id="_x0000_i1029" type="#_x0000_t75" style="width:118.2pt;height:118.2pt">
             <v:imagedata r:id="rId65" o:title="kisspng-phpstorm-jetbrains-webstorm-php-5b28f2c008a9c0"/>
           </v:shape>
         </w:pict>
@@ -11515,7 +11559,7 @@
           <w:rFonts w:ascii="Arial" w:hAnsi="Arial" w:cs="Arial"/>
         </w:rPr>
         <w:pict>
-          <v:shape id="_x0000_i1030" type="#_x0000_t75" style="width:94.9pt;height:94.35pt">
+          <v:shape id="_x0000_i1030" type="#_x0000_t75" style="width:95.1pt;height:94.4pt">
             <v:imagedata r:id="rId85" o:title="xampp-logo-4db0ac715559be7e8da62bf9b8de42aad71d1b8ab32f18cd14b4505ac7812a7f"/>
           </v:shape>
         </w:pict>
@@ -11818,7 +11862,7 @@
           <w:rFonts w:ascii="Arial" w:hAnsi="Arial" w:cs="Arial"/>
         </w:rPr>
         <w:pict>
-          <v:shape id="_x0000_i1031" type="#_x0000_t75" style="width:165.8pt;height:93.8pt">
+          <v:shape id="_x0000_i1031" type="#_x0000_t75" style="width:165.75pt;height:93.75pt">
             <v:imagedata r:id="rId95" o:title="GitHub-Logo"/>
           </v:shape>
         </w:pict>
@@ -11998,7 +12042,7 @@
                     <a:blip r:embed="rId96" cstate="print">
                       <a:extLst>
                         <a:ext uri="{28A0092B-C50C-407E-A947-70E740481C1C}">
-                          <a14:useLocalDpi xmlns:a14="http://schemas.microsoft.com/office/drawing/2010/main" xmlns:wps="http://schemas.microsoft.com/office/word/2010/wordprocessingShape" xmlns:wpi="http://schemas.microsoft.com/office/word/2010/wordprocessingInk" xmlns:wpg="http://schemas.microsoft.com/office/word/2010/wordprocessingGroup" xmlns:w16se="http://schemas.microsoft.com/office/word/2015/wordml/symex" xmlns:w15="http://schemas.microsoft.com/office/word/2012/wordml" xmlns:w14="http://schemas.microsoft.com/office/word/2010/wordml" xmlns:w="http://schemas.openxmlformats.org/wordprocessingml/2006/main" xmlns:w10="urn:schemas-microsoft-com:office:word" xmlns:wp14="http://schemas.microsoft.com/office/word/2010/wordprocessingDrawing" xmlns:v="urn:schemas-microsoft-com:vml" xmlns:o="urn:schemas-microsoft-com:office:office" xmlns:mc="http://schemas.openxmlformats.org/markup-compatibility/2006" xmlns:cx="http://schemas.microsoft.com/office/drawing/2014/chartex" xmlns:wpc="http://schemas.microsoft.com/office/word/2010/wordprocessingCanvas" xmlns="" val="0"/>
+                          <a14:useLocalDpi xmlns="" xmlns:wpc="http://schemas.microsoft.com/office/word/2010/wordprocessingCanvas" xmlns:cx="http://schemas.microsoft.com/office/drawing/2014/chartex" xmlns:mc="http://schemas.openxmlformats.org/markup-compatibility/2006" xmlns:o="urn:schemas-microsoft-com:office:office" xmlns:v="urn:schemas-microsoft-com:vml" xmlns:wp14="http://schemas.microsoft.com/office/word/2010/wordprocessingDrawing" xmlns:w10="urn:schemas-microsoft-com:office:word" xmlns:w="http://schemas.openxmlformats.org/wordprocessingml/2006/main" xmlns:w14="http://schemas.microsoft.com/office/word/2010/wordml" xmlns:w15="http://schemas.microsoft.com/office/word/2012/wordml" xmlns:w16se="http://schemas.microsoft.com/office/word/2015/wordml/symex" xmlns:wpg="http://schemas.microsoft.com/office/word/2010/wordprocessingGroup" xmlns:wpi="http://schemas.microsoft.com/office/word/2010/wordprocessingInk" xmlns:wps="http://schemas.microsoft.com/office/word/2010/wordprocessingShape" xmlns:a14="http://schemas.microsoft.com/office/drawing/2010/main" val="0"/>
                         </a:ext>
                       </a:extLst>
                     </a:blip>
@@ -12072,7 +12116,7 @@
                     <a:blip r:embed="rId97" cstate="print">
                       <a:extLst>
                         <a:ext uri="{28A0092B-C50C-407E-A947-70E740481C1C}">
-                          <a14:useLocalDpi xmlns:a14="http://schemas.microsoft.com/office/drawing/2010/main" xmlns:wps="http://schemas.microsoft.com/office/word/2010/wordprocessingShape" xmlns:wpi="http://schemas.microsoft.com/office/word/2010/wordprocessingInk" xmlns:wpg="http://schemas.microsoft.com/office/word/2010/wordprocessingGroup" xmlns:w16se="http://schemas.microsoft.com/office/word/2015/wordml/symex" xmlns:w15="http://schemas.microsoft.com/office/word/2012/wordml" xmlns:w14="http://schemas.microsoft.com/office/word/2010/wordml" xmlns:w="http://schemas.openxmlformats.org/wordprocessingml/2006/main" xmlns:w10="urn:schemas-microsoft-com:office:word" xmlns:wp14="http://schemas.microsoft.com/office/word/2010/wordprocessingDrawing" xmlns:v="urn:schemas-microsoft-com:vml" xmlns:o="urn:schemas-microsoft-com:office:office" xmlns:mc="http://schemas.openxmlformats.org/markup-compatibility/2006" xmlns:cx="http://schemas.microsoft.com/office/drawing/2014/chartex" xmlns:wpc="http://schemas.microsoft.com/office/word/2010/wordprocessingCanvas" xmlns="" val="0"/>
+                          <a14:useLocalDpi xmlns="" xmlns:wpc="http://schemas.microsoft.com/office/word/2010/wordprocessingCanvas" xmlns:cx="http://schemas.microsoft.com/office/drawing/2014/chartex" xmlns:mc="http://schemas.openxmlformats.org/markup-compatibility/2006" xmlns:o="urn:schemas-microsoft-com:office:office" xmlns:v="urn:schemas-microsoft-com:vml" xmlns:wp14="http://schemas.microsoft.com/office/word/2010/wordprocessingDrawing" xmlns:w10="urn:schemas-microsoft-com:office:word" xmlns:w="http://schemas.openxmlformats.org/wordprocessingml/2006/main" xmlns:w14="http://schemas.microsoft.com/office/word/2010/wordml" xmlns:w15="http://schemas.microsoft.com/office/word/2012/wordml" xmlns:w16se="http://schemas.microsoft.com/office/word/2015/wordml/symex" xmlns:wpg="http://schemas.microsoft.com/office/word/2010/wordprocessingGroup" xmlns:wpi="http://schemas.microsoft.com/office/word/2010/wordprocessingInk" xmlns:wps="http://schemas.microsoft.com/office/word/2010/wordprocessingShape" xmlns:a14="http://schemas.microsoft.com/office/drawing/2010/main" val="0"/>
                         </a:ext>
                       </a:extLst>
                     </a:blip>
@@ -12144,7 +12188,7 @@
                     <a:blip r:embed="rId98" cstate="print">
                       <a:extLst>
                         <a:ext uri="{28A0092B-C50C-407E-A947-70E740481C1C}">
-                          <a14:useLocalDpi xmlns:a14="http://schemas.microsoft.com/office/drawing/2010/main" xmlns:wps="http://schemas.microsoft.com/office/word/2010/wordprocessingShape" xmlns:wpi="http://schemas.microsoft.com/office/word/2010/wordprocessingInk" xmlns:wpg="http://schemas.microsoft.com/office/word/2010/wordprocessingGroup" xmlns:w16se="http://schemas.microsoft.com/office/word/2015/wordml/symex" xmlns:w15="http://schemas.microsoft.com/office/word/2012/wordml" xmlns:w14="http://schemas.microsoft.com/office/word/2010/wordml" xmlns:w="http://schemas.openxmlformats.org/wordprocessingml/2006/main" xmlns:w10="urn:schemas-microsoft-com:office:word" xmlns:wp14="http://schemas.microsoft.com/office/word/2010/wordprocessingDrawing" xmlns:v="urn:schemas-microsoft-com:vml" xmlns:o="urn:schemas-microsoft-com:office:office" xmlns:mc="http://schemas.openxmlformats.org/markup-compatibility/2006" xmlns:cx="http://schemas.microsoft.com/office/drawing/2014/chartex" xmlns:wpc="http://schemas.microsoft.com/office/word/2010/wordprocessingCanvas" xmlns="" val="0"/>
+                          <a14:useLocalDpi xmlns="" xmlns:wpc="http://schemas.microsoft.com/office/word/2010/wordprocessingCanvas" xmlns:cx="http://schemas.microsoft.com/office/drawing/2014/chartex" xmlns:mc="http://schemas.openxmlformats.org/markup-compatibility/2006" xmlns:o="urn:schemas-microsoft-com:office:office" xmlns:v="urn:schemas-microsoft-com:vml" xmlns:wp14="http://schemas.microsoft.com/office/word/2010/wordprocessingDrawing" xmlns:w10="urn:schemas-microsoft-com:office:word" xmlns:w="http://schemas.openxmlformats.org/wordprocessingml/2006/main" xmlns:w14="http://schemas.microsoft.com/office/word/2010/wordml" xmlns:w15="http://schemas.microsoft.com/office/word/2012/wordml" xmlns:w16se="http://schemas.microsoft.com/office/word/2015/wordml/symex" xmlns:wpg="http://schemas.microsoft.com/office/word/2010/wordprocessingGroup" xmlns:wpi="http://schemas.microsoft.com/office/word/2010/wordprocessingInk" xmlns:wps="http://schemas.microsoft.com/office/word/2010/wordprocessingShape" xmlns:a14="http://schemas.microsoft.com/office/drawing/2010/main" val="0"/>
                         </a:ext>
                       </a:extLst>
                     </a:blip>
@@ -12216,7 +12260,7 @@
                     <a:blip r:embed="rId99" cstate="print">
                       <a:extLst>
                         <a:ext uri="{28A0092B-C50C-407E-A947-70E740481C1C}">
-                          <a14:useLocalDpi xmlns:a14="http://schemas.microsoft.com/office/drawing/2010/main" xmlns:wps="http://schemas.microsoft.com/office/word/2010/wordprocessingShape" xmlns:wpi="http://schemas.microsoft.com/office/word/2010/wordprocessingInk" xmlns:wpg="http://schemas.microsoft.com/office/word/2010/wordprocessingGroup" xmlns:w16se="http://schemas.microsoft.com/office/word/2015/wordml/symex" xmlns:w15="http://schemas.microsoft.com/office/word/2012/wordml" xmlns:w14="http://schemas.microsoft.com/office/word/2010/wordml" xmlns:w="http://schemas.openxmlformats.org/wordprocessingml/2006/main" xmlns:w10="urn:schemas-microsoft-com:office:word" xmlns:wp14="http://schemas.microsoft.com/office/word/2010/wordprocessingDrawing" xmlns:v="urn:schemas-microsoft-com:vml" xmlns:o="urn:schemas-microsoft-com:office:office" xmlns:mc="http://schemas.openxmlformats.org/markup-compatibility/2006" xmlns:cx="http://schemas.microsoft.com/office/drawing/2014/chartex" xmlns:wpc="http://schemas.microsoft.com/office/word/2010/wordprocessingCanvas" xmlns="" val="0"/>
+                          <a14:useLocalDpi xmlns="" xmlns:wpc="http://schemas.microsoft.com/office/word/2010/wordprocessingCanvas" xmlns:cx="http://schemas.microsoft.com/office/drawing/2014/chartex" xmlns:mc="http://schemas.openxmlformats.org/markup-compatibility/2006" xmlns:o="urn:schemas-microsoft-com:office:office" xmlns:v="urn:schemas-microsoft-com:vml" xmlns:wp14="http://schemas.microsoft.com/office/word/2010/wordprocessingDrawing" xmlns:w10="urn:schemas-microsoft-com:office:word" xmlns:w="http://schemas.openxmlformats.org/wordprocessingml/2006/main" xmlns:w14="http://schemas.microsoft.com/office/word/2010/wordml" xmlns:w15="http://schemas.microsoft.com/office/word/2012/wordml" xmlns:w16se="http://schemas.microsoft.com/office/word/2015/wordml/symex" xmlns:wpg="http://schemas.microsoft.com/office/word/2010/wordprocessingGroup" xmlns:wpi="http://schemas.microsoft.com/office/word/2010/wordprocessingInk" xmlns:wps="http://schemas.microsoft.com/office/word/2010/wordprocessingShape" xmlns:a14="http://schemas.microsoft.com/office/drawing/2010/main" val="0"/>
                         </a:ext>
                       </a:extLst>
                     </a:blip>
@@ -12289,7 +12333,7 @@
                     <a:blip r:embed="rId100" cstate="print">
                       <a:extLst>
                         <a:ext uri="{28A0092B-C50C-407E-A947-70E740481C1C}">
-                          <a14:useLocalDpi xmlns:a14="http://schemas.microsoft.com/office/drawing/2010/main" xmlns:wps="http://schemas.microsoft.com/office/word/2010/wordprocessingShape" xmlns:wpi="http://schemas.microsoft.com/office/word/2010/wordprocessingInk" xmlns:wpg="http://schemas.microsoft.com/office/word/2010/wordprocessingGroup" xmlns:w16se="http://schemas.microsoft.com/office/word/2015/wordml/symex" xmlns:w15="http://schemas.microsoft.com/office/word/2012/wordml" xmlns:w14="http://schemas.microsoft.com/office/word/2010/wordml" xmlns:w="http://schemas.openxmlformats.org/wordprocessingml/2006/main" xmlns:w10="urn:schemas-microsoft-com:office:word" xmlns:wp14="http://schemas.microsoft.com/office/word/2010/wordprocessingDrawing" xmlns:v="urn:schemas-microsoft-com:vml" xmlns:o="urn:schemas-microsoft-com:office:office" xmlns:mc="http://schemas.openxmlformats.org/markup-compatibility/2006" xmlns:cx="http://schemas.microsoft.com/office/drawing/2014/chartex" xmlns:wpc="http://schemas.microsoft.com/office/word/2010/wordprocessingCanvas" xmlns="" val="0"/>
+                          <a14:useLocalDpi xmlns="" xmlns:wpc="http://schemas.microsoft.com/office/word/2010/wordprocessingCanvas" xmlns:cx="http://schemas.microsoft.com/office/drawing/2014/chartex" xmlns:mc="http://schemas.openxmlformats.org/markup-compatibility/2006" xmlns:o="urn:schemas-microsoft-com:office:office" xmlns:v="urn:schemas-microsoft-com:vml" xmlns:wp14="http://schemas.microsoft.com/office/word/2010/wordprocessingDrawing" xmlns:w10="urn:schemas-microsoft-com:office:word" xmlns:w="http://schemas.openxmlformats.org/wordprocessingml/2006/main" xmlns:w14="http://schemas.microsoft.com/office/word/2010/wordml" xmlns:w15="http://schemas.microsoft.com/office/word/2012/wordml" xmlns:w16se="http://schemas.microsoft.com/office/word/2015/wordml/symex" xmlns:wpg="http://schemas.microsoft.com/office/word/2010/wordprocessingGroup" xmlns:wpi="http://schemas.microsoft.com/office/word/2010/wordprocessingInk" xmlns:wps="http://schemas.microsoft.com/office/word/2010/wordprocessingShape" xmlns:a14="http://schemas.microsoft.com/office/drawing/2010/main" val="0"/>
                         </a:ext>
                       </a:extLst>
                     </a:blip>
@@ -12531,20 +12575,36 @@
           <w:sz w:val="32"/>
         </w:rPr>
       </w:pPr>
+      <w:bookmarkStart w:id="53" w:name="_Toc102918867"/>
       <w:r>
         <w:rPr>
           <w:color w:val="002060"/>
           <w:sz w:val="32"/>
         </w:rPr>
-        <w:t>3.2.1</w:t>
+        <w:t>3.</w:t>
       </w:r>
       <w:r>
         <w:rPr>
           <w:color w:val="002060"/>
           <w:sz w:val="32"/>
         </w:rPr>
+        <w:t>3</w:t>
+      </w:r>
+      <w:r>
+        <w:rPr>
+          <w:color w:val="002060"/>
+          <w:sz w:val="32"/>
+        </w:rPr>
+        <w:t>.1</w:t>
+      </w:r>
+      <w:r>
+        <w:rPr>
+          <w:color w:val="002060"/>
+          <w:sz w:val="32"/>
+        </w:rPr>
         <w:t xml:space="preserve"> Menú de Inicio de Sesión</w:t>
       </w:r>
+      <w:bookmarkEnd w:id="53"/>
     </w:p>
     <w:p/>
     <w:p>
@@ -12557,7 +12617,7 @@
           <wp:inline distT="0" distB="0" distL="0" distR="0">
             <wp:extent cx="2629259" cy="3139232"/>
             <wp:effectExtent l="19050" t="0" r="0" b="0"/>
-            <wp:docPr id="10" name="9 Imagen" descr="Captura de pantalla 2022-05-06 174722.png"/>
+            <wp:docPr id="15" name="9 Imagen" descr="Captura de pantalla 2022-05-06 174722.png"/>
             <wp:cNvGraphicFramePr>
               <a:graphicFrameLocks xmlns:a="http://schemas.openxmlformats.org/drawingml/2006/main" noChangeAspect="1"/>
             </wp:cNvGraphicFramePr>
@@ -12598,7 +12658,7 @@
           <wp:inline distT="0" distB="0" distL="0" distR="0">
             <wp:extent cx="2629260" cy="3140015"/>
             <wp:effectExtent l="19050" t="0" r="0" b="0"/>
-            <wp:docPr id="11" name="10 Imagen" descr="Captura de pantalla 2022-05-06 174744.png"/>
+            <wp:docPr id="16" name="10 Imagen" descr="Captura de pantalla 2022-05-06 174744.png"/>
             <wp:cNvGraphicFramePr>
               <a:graphicFrameLocks xmlns:a="http://schemas.openxmlformats.org/drawingml/2006/main" noChangeAspect="1"/>
             </wp:cNvGraphicFramePr>
@@ -12634,28 +12694,169 @@
     <w:p/>
     <w:p>
       <w:pPr>
+        <w:rPr>
+          <w:rFonts w:ascii="Arial" w:hAnsi="Arial" w:cs="Arial"/>
+        </w:rPr>
+      </w:pPr>
+      <w:r>
+        <w:rPr>
+          <w:rFonts w:ascii="Arial" w:hAnsi="Arial" w:cs="Arial"/>
+        </w:rPr>
+        <w:t>El menú de inicio de sesión está estructurado en un contendor principal el cual contiene dos contenedores, uno con el formulario de inicio de sesión y otro con el de creación de una cuenta y dos botones los cuales permiten cambiar entre formularios.</w:t>
+      </w:r>
+    </w:p>
+    <w:p>
+      <w:pPr>
+        <w:rPr>
+          <w:rFonts w:ascii="Arial" w:hAnsi="Arial" w:cs="Arial"/>
+        </w:rPr>
+      </w:pPr>
+      <w:r>
+        <w:rPr>
+          <w:rFonts w:ascii="Arial" w:hAnsi="Arial" w:cs="Arial"/>
+        </w:rPr>
+        <w:t>Cada formulario presenta un botón distinto de confirmación de los datos, además en el formulario de sesión presenta un enlace hacia la página de contraseña olvidada.</w:t>
+      </w:r>
+    </w:p>
+    <w:p>
+      <w:pPr>
+        <w:rPr>
+          <w:rFonts w:ascii="Arial" w:hAnsi="Arial" w:cs="Arial"/>
+        </w:rPr>
+      </w:pPr>
+      <w:r>
+        <w:rPr>
+          <w:rFonts w:ascii="Arial" w:hAnsi="Arial" w:cs="Arial"/>
+        </w:rPr>
+        <w:t xml:space="preserve">Encima del contendor principal está presente la cabecera con el nombre de la aplicación. </w:t>
+      </w:r>
+    </w:p>
+    <w:p>
+      <w:pPr>
+        <w:rPr>
+          <w:rFonts w:ascii="Arial" w:hAnsi="Arial" w:cs="Arial"/>
+        </w:rPr>
+      </w:pPr>
+      <w:r>
+        <w:rPr>
+          <w:rFonts w:ascii="Arial" w:hAnsi="Arial" w:cs="Arial"/>
+        </w:rPr>
+        <w:t>Se decidió para el inicio de sesión, la página de contraseña olvidada y el modo oscuro de la aplicación el color #13232F el cual es un azul-cian oscuro para añadirle un aspecto profesional y personalizado, siendo una mejor opción que un color más oscuro ya que dejaba un contraste muy alto entre el fondo y los elementos de la página, además es un color oscuro pero suave el cual es agradable para la lectura.</w:t>
+      </w:r>
+    </w:p>
+    <w:p/>
+    <w:p/>
+    <w:p>
+      <w:pPr>
         <w:pStyle w:val="Ttulo3"/>
         <w:rPr>
           <w:color w:val="002060"/>
           <w:sz w:val="32"/>
         </w:rPr>
       </w:pPr>
-      <w:r>
+    </w:p>
+    <w:p>
+      <w:pPr>
+        <w:pStyle w:val="Ttulo3"/>
         <w:rPr>
           <w:color w:val="002060"/>
           <w:sz w:val="32"/>
         </w:rPr>
-        <w:t>3.2.1</w:t>
-      </w:r>
-      <w:r>
+      </w:pPr>
+    </w:p>
+    <w:p/>
+    <w:p>
+      <w:pPr>
+        <w:pStyle w:val="Ttulo3"/>
         <w:rPr>
           <w:color w:val="002060"/>
           <w:sz w:val="32"/>
         </w:rPr>
+      </w:pPr>
+      <w:bookmarkStart w:id="54" w:name="_Toc102918868"/>
+      <w:r>
+        <w:rPr>
+          <w:color w:val="002060"/>
+          <w:sz w:val="32"/>
+        </w:rPr>
+        <w:lastRenderedPageBreak/>
+        <w:t>3.3</w:t>
+      </w:r>
+      <w:r>
+        <w:rPr>
+          <w:color w:val="002060"/>
+          <w:sz w:val="32"/>
+        </w:rPr>
+        <w:t>.1</w:t>
+      </w:r>
+      <w:r>
+        <w:rPr>
+          <w:color w:val="002060"/>
+          <w:sz w:val="32"/>
+        </w:rPr>
         <w:t xml:space="preserve"> Contraseña Olvidada</w:t>
       </w:r>
-    </w:p>
-    <w:p>
+      <w:bookmarkEnd w:id="54"/>
+    </w:p>
+    <w:p/>
+    <w:p>
+      <w:r>
+        <w:rPr>
+          <w:noProof/>
+          <w:lang w:eastAsia="es-ES"/>
+        </w:rPr>
+        <w:drawing>
+          <wp:anchor distT="0" distB="0" distL="114300" distR="114300" simplePos="0" relativeHeight="251779072" behindDoc="1" locked="0" layoutInCell="1" allowOverlap="1">
+            <wp:simplePos x="0" y="0"/>
+            <wp:positionH relativeFrom="column">
+              <wp:posOffset>2725911</wp:posOffset>
+            </wp:positionH>
+            <wp:positionV relativeFrom="paragraph">
+              <wp:posOffset>2346097</wp:posOffset>
+            </wp:positionV>
+            <wp:extent cx="2689645" cy="2303253"/>
+            <wp:effectExtent l="19050" t="0" r="0" b="0"/>
+            <wp:wrapTight wrapText="bothSides">
+              <wp:wrapPolygon edited="0">
+                <wp:start x="-153" y="0"/>
+                <wp:lineTo x="-153" y="21438"/>
+                <wp:lineTo x="21571" y="21438"/>
+                <wp:lineTo x="21571" y="0"/>
+                <wp:lineTo x="-153" y="0"/>
+              </wp:wrapPolygon>
+            </wp:wrapTight>
+            <wp:docPr id="17" name="36 Imagen" descr="Captura de pantalla 2022-05-06 175702.png"/>
+            <wp:cNvGraphicFramePr>
+              <a:graphicFrameLocks xmlns:a="http://schemas.openxmlformats.org/drawingml/2006/main" noChangeAspect="1"/>
+            </wp:cNvGraphicFramePr>
+            <a:graphic xmlns:a="http://schemas.openxmlformats.org/drawingml/2006/main">
+              <a:graphicData uri="http://schemas.openxmlformats.org/drawingml/2006/picture">
+                <pic:pic xmlns:pic="http://schemas.openxmlformats.org/drawingml/2006/picture">
+                  <pic:nvPicPr>
+                    <pic:cNvPr id="0" name="Captura de pantalla 2022-05-06 175702.png"/>
+                    <pic:cNvPicPr/>
+                  </pic:nvPicPr>
+                  <pic:blipFill>
+                    <a:blip r:embed="rId104" cstate="print"/>
+                    <a:stretch>
+                      <a:fillRect/>
+                    </a:stretch>
+                  </pic:blipFill>
+                  <pic:spPr>
+                    <a:xfrm>
+                      <a:off x="0" y="0"/>
+                      <a:ext cx="2689645" cy="2303253"/>
+                    </a:xfrm>
+                    <a:prstGeom prst="rect">
+                      <a:avLst/>
+                    </a:prstGeom>
+                  </pic:spPr>
+                </pic:pic>
+              </a:graphicData>
+            </a:graphic>
+          </wp:anchor>
+        </w:drawing>
+      </w:r>
       <w:r>
         <w:rPr>
           <w:noProof/>
@@ -12663,9 +12864,9 @@
         </w:rPr>
         <w:drawing>
           <wp:inline distT="0" distB="0" distL="0" distR="0">
-            <wp:extent cx="3397010" cy="2408745"/>
+            <wp:extent cx="2689644" cy="2286000"/>
             <wp:effectExtent l="19050" t="0" r="0" b="0"/>
-            <wp:docPr id="40" name="14 Imagen" descr="Captura de pantalla 2022-05-06 174808.png"/>
+            <wp:docPr id="18" name="14 Imagen" descr="Captura de pantalla 2022-05-06 174808.png"/>
             <wp:cNvGraphicFramePr>
               <a:graphicFrameLocks xmlns:a="http://schemas.openxmlformats.org/drawingml/2006/main" noChangeAspect="1"/>
             </wp:cNvGraphicFramePr>
@@ -12677,7 +12878,7 @@
                     <pic:cNvPicPr/>
                   </pic:nvPicPr>
                   <pic:blipFill>
-                    <a:blip r:embed="rId104" cstate="print"/>
+                    <a:blip r:embed="rId105" cstate="print"/>
                     <a:stretch>
                       <a:fillRect/>
                     </a:stretch>
@@ -12685,7 +12886,7 @@
                   <pic:spPr>
                     <a:xfrm>
                       <a:off x="0" y="0"/>
-                      <a:ext cx="3398080" cy="2409504"/>
+                      <a:ext cx="2692700" cy="2288597"/>
                     </a:xfrm>
                     <a:prstGeom prst="rect">
                       <a:avLst/>
@@ -12697,19 +12898,16 @@
           </wp:inline>
         </w:drawing>
       </w:r>
-    </w:p>
-    <w:p>
       <w:r>
         <w:rPr>
           <w:noProof/>
           <w:lang w:eastAsia="es-ES"/>
         </w:rPr>
-        <w:lastRenderedPageBreak/>
         <w:drawing>
           <wp:inline distT="0" distB="0" distL="0" distR="0">
-            <wp:extent cx="3424530" cy="2311880"/>
-            <wp:effectExtent l="19050" t="0" r="4470" b="0"/>
-            <wp:docPr id="39" name="35 Imagen" descr="Captura de pantalla 2022-05-06 175647.png"/>
+            <wp:extent cx="2657415" cy="2286000"/>
+            <wp:effectExtent l="19050" t="0" r="0" b="0"/>
+            <wp:docPr id="22" name="35 Imagen" descr="Captura de pantalla 2022-05-06 175647.png"/>
             <wp:cNvGraphicFramePr>
               <a:graphicFrameLocks xmlns:a="http://schemas.openxmlformats.org/drawingml/2006/main" noChangeAspect="1"/>
             </wp:cNvGraphicFramePr>
@@ -12721,7 +12919,7 @@
                     <pic:cNvPicPr/>
                   </pic:nvPicPr>
                   <pic:blipFill>
-                    <a:blip r:embed="rId105" cstate="print"/>
+                    <a:blip r:embed="rId106" cstate="print"/>
                     <a:stretch>
                       <a:fillRect/>
                     </a:stretch>
@@ -12729,7 +12927,7 @@
                   <pic:spPr>
                     <a:xfrm>
                       <a:off x="0" y="0"/>
-                      <a:ext cx="3425609" cy="2312608"/>
+                      <a:ext cx="2663765" cy="2291462"/>
                     </a:xfrm>
                     <a:prstGeom prst="rect">
                       <a:avLst/>
@@ -12743,48 +12941,27 @@
       </w:r>
     </w:p>
     <w:p>
-      <w:r>
-        <w:rPr>
-          <w:noProof/>
-          <w:lang w:eastAsia="es-ES"/>
-        </w:rPr>
-        <w:drawing>
-          <wp:inline distT="0" distB="0" distL="0" distR="0">
-            <wp:extent cx="3258988" cy="2837052"/>
-            <wp:effectExtent l="19050" t="0" r="0" b="0"/>
-            <wp:docPr id="38" name="36 Imagen" descr="Captura de pantalla 2022-05-06 175702.png"/>
-            <wp:cNvGraphicFramePr>
-              <a:graphicFrameLocks xmlns:a="http://schemas.openxmlformats.org/drawingml/2006/main" noChangeAspect="1"/>
-            </wp:cNvGraphicFramePr>
-            <a:graphic xmlns:a="http://schemas.openxmlformats.org/drawingml/2006/main">
-              <a:graphicData uri="http://schemas.openxmlformats.org/drawingml/2006/picture">
-                <pic:pic xmlns:pic="http://schemas.openxmlformats.org/drawingml/2006/picture">
-                  <pic:nvPicPr>
-                    <pic:cNvPr id="0" name="Captura de pantalla 2022-05-06 175702.png"/>
-                    <pic:cNvPicPr/>
-                  </pic:nvPicPr>
-                  <pic:blipFill>
-                    <a:blip r:embed="rId106" cstate="print"/>
-                    <a:stretch>
-                      <a:fillRect/>
-                    </a:stretch>
-                  </pic:blipFill>
-                  <pic:spPr>
-                    <a:xfrm>
-                      <a:off x="0" y="0"/>
-                      <a:ext cx="3260015" cy="2837946"/>
-                    </a:xfrm>
-                    <a:prstGeom prst="rect">
-                      <a:avLst/>
-                    </a:prstGeom>
-                  </pic:spPr>
-                </pic:pic>
-              </a:graphicData>
-            </a:graphic>
-          </wp:inline>
-        </w:drawing>
-      </w:r>
-    </w:p>
+      <w:pPr>
+        <w:rPr>
+          <w:rFonts w:ascii="Arial" w:hAnsi="Arial" w:cs="Arial"/>
+        </w:rPr>
+      </w:pPr>
+    </w:p>
+    <w:p>
+      <w:pPr>
+        <w:rPr>
+          <w:rFonts w:ascii="Arial" w:hAnsi="Arial" w:cs="Arial"/>
+        </w:rPr>
+      </w:pPr>
+      <w:r>
+        <w:rPr>
+          <w:rFonts w:ascii="Arial" w:hAnsi="Arial" w:cs="Arial"/>
+        </w:rPr>
+        <w:t xml:space="preserve">El diseño de restablecer la contraseña presenta una estructura muy simple, al tratarse de formularios, presentan los mismos colores y diseños de entradas de texto que el menú de inicio de sesión para una homogeneidad de colores y estructura. </w:t>
+      </w:r>
+    </w:p>
+    <w:p/>
+    <w:p/>
     <w:p>
       <w:pPr>
         <w:pStyle w:val="Ttulo3"/>
@@ -12793,12 +12970,76 @@
           <w:sz w:val="32"/>
         </w:rPr>
       </w:pPr>
-      <w:r>
+    </w:p>
+    <w:p>
+      <w:pPr>
+        <w:pStyle w:val="Ttulo3"/>
         <w:rPr>
           <w:color w:val="002060"/>
           <w:sz w:val="32"/>
         </w:rPr>
-        <w:t>3.2.2 Catálogo de Videojuegos</w:t>
+      </w:pPr>
+      <w:bookmarkStart w:id="55" w:name="_Toc102918869"/>
+      <w:r>
+        <w:rPr>
+          <w:color w:val="002060"/>
+          <w:sz w:val="32"/>
+        </w:rPr>
+        <w:t>3.3.2 Catálogo de Videojuegos</w:t>
+      </w:r>
+      <w:bookmarkEnd w:id="55"/>
+    </w:p>
+    <w:p/>
+    <w:p>
+      <w:pPr>
+        <w:rPr>
+          <w:rFonts w:ascii="Arial" w:hAnsi="Arial" w:cs="Arial"/>
+        </w:rPr>
+      </w:pPr>
+      <w:r>
+        <w:rPr>
+          <w:rFonts w:ascii="Arial" w:hAnsi="Arial" w:cs="Arial"/>
+        </w:rPr>
+        <w:t>El catálogo de videojuegos presenta un diseño en el cual contiene una cabecera y un pie de página los cuales son fijos, la cabecera a su vez posee dos botones, uno el cual despliega un menú de usuario oculto con accesos para las páginas de la aplicación y otro el cual permite al usuario cambiar el modo de la aplicación (claro u oscuro).</w:t>
+      </w:r>
+    </w:p>
+    <w:p>
+      <w:pPr>
+        <w:rPr>
+          <w:rFonts w:ascii="Arial" w:hAnsi="Arial" w:cs="Arial"/>
+        </w:rPr>
+      </w:pPr>
+      <w:r>
+        <w:rPr>
+          <w:rFonts w:ascii="Arial" w:hAnsi="Arial" w:cs="Arial"/>
+        </w:rPr>
+        <w:t>En la parte superior, debajo de la cabecera se encuentra un seleccionador el cual filtra los videojuegos y debajo de este elemento se encuentra un contenedor el cual contiene todas las tarjetas creadas dinámicamente de los videojuegos.</w:t>
+      </w:r>
+    </w:p>
+    <w:p>
+      <w:pPr>
+        <w:rPr>
+          <w:rFonts w:ascii="Arial" w:hAnsi="Arial" w:cs="Arial"/>
+        </w:rPr>
+      </w:pPr>
+      <w:r>
+        <w:rPr>
+          <w:rFonts w:ascii="Arial" w:hAnsi="Arial" w:cs="Arial"/>
+        </w:rPr>
+        <w:t>A su vez, todas las tarjetas poseen el mismo estilo y dimensiones para un mayor aspecto de profesionalidad y homogeneidad en la página.</w:t>
+      </w:r>
+    </w:p>
+    <w:p>
+      <w:pPr>
+        <w:rPr>
+          <w:rFonts w:ascii="Arial" w:hAnsi="Arial" w:cs="Arial"/>
+        </w:rPr>
+      </w:pPr>
+      <w:r>
+        <w:rPr>
+          <w:rFonts w:ascii="Arial" w:hAnsi="Arial" w:cs="Arial"/>
+        </w:rPr>
+        <w:t xml:space="preserve"> </w:t>
       </w:r>
     </w:p>
     <w:p>
@@ -12807,11 +13048,12 @@
           <w:noProof/>
           <w:lang w:eastAsia="es-ES"/>
         </w:rPr>
+        <w:lastRenderedPageBreak/>
         <w:drawing>
           <wp:inline distT="0" distB="0" distL="0" distR="0">
             <wp:extent cx="5400040" cy="2531745"/>
             <wp:effectExtent l="19050" t="0" r="0" b="0"/>
-            <wp:docPr id="41" name="15 Imagen" descr="Captura de pantalla 2022-05-06 175014.png"/>
+            <wp:docPr id="29" name="15 Imagen" descr="Captura de pantalla 2022-05-06 175014.png"/>
             <wp:cNvGraphicFramePr>
               <a:graphicFrameLocks xmlns:a="http://schemas.openxmlformats.org/drawingml/2006/main" noChangeAspect="1"/>
             </wp:cNvGraphicFramePr>
@@ -12850,12 +13092,11 @@
           <w:noProof/>
           <w:lang w:eastAsia="es-ES"/>
         </w:rPr>
-        <w:lastRenderedPageBreak/>
         <w:drawing>
           <wp:inline distT="0" distB="0" distL="0" distR="0">
-            <wp:extent cx="5400040" cy="2498090"/>
+            <wp:extent cx="5398339" cy="2320506"/>
             <wp:effectExtent l="19050" t="0" r="0" b="0"/>
-            <wp:docPr id="42" name="16 Imagen" descr="Captura de pantalla 2022-05-06 175041.png"/>
+            <wp:docPr id="30" name="17 Imagen" descr="Captura de pantalla 2022-05-06 175107.png"/>
             <wp:cNvGraphicFramePr>
               <a:graphicFrameLocks xmlns:a="http://schemas.openxmlformats.org/drawingml/2006/main" noChangeAspect="1"/>
             </wp:cNvGraphicFramePr>
@@ -12863,7 +13104,7 @@
               <a:graphicData uri="http://schemas.openxmlformats.org/drawingml/2006/picture">
                 <pic:pic xmlns:pic="http://schemas.openxmlformats.org/drawingml/2006/picture">
                   <pic:nvPicPr>
-                    <pic:cNvPr id="0" name="Captura de pantalla 2022-05-06 175041.png"/>
+                    <pic:cNvPr id="0" name="Captura de pantalla 2022-05-06 175107.png"/>
                     <pic:cNvPicPr/>
                   </pic:nvPicPr>
                   <pic:blipFill>
@@ -12875,7 +13116,7 @@
                   <pic:spPr>
                     <a:xfrm>
                       <a:off x="0" y="0"/>
-                      <a:ext cx="5400040" cy="2498090"/>
+                      <a:ext cx="5400040" cy="2321237"/>
                     </a:xfrm>
                     <a:prstGeom prst="rect">
                       <a:avLst/>
@@ -12898,7 +13139,7 @@
           <wp:inline distT="0" distB="0" distL="0" distR="0">
             <wp:extent cx="5400040" cy="2498090"/>
             <wp:effectExtent l="19050" t="0" r="0" b="0"/>
-            <wp:docPr id="43" name="17 Imagen" descr="Captura de pantalla 2022-05-06 175107.png"/>
+            <wp:docPr id="31" name="16 Imagen" descr="Captura de pantalla 2022-05-06 175041.png"/>
             <wp:cNvGraphicFramePr>
               <a:graphicFrameLocks xmlns:a="http://schemas.openxmlformats.org/drawingml/2006/main" noChangeAspect="1"/>
             </wp:cNvGraphicFramePr>
@@ -12906,7 +13147,7 @@
               <a:graphicData uri="http://schemas.openxmlformats.org/drawingml/2006/picture">
                 <pic:pic xmlns:pic="http://schemas.openxmlformats.org/drawingml/2006/picture">
                   <pic:nvPicPr>
-                    <pic:cNvPr id="0" name="Captura de pantalla 2022-05-06 175107.png"/>
+                    <pic:cNvPr id="0" name="Captura de pantalla 2022-05-06 175041.png"/>
                     <pic:cNvPicPr/>
                   </pic:nvPicPr>
                   <pic:blipFill>
@@ -12931,6 +13172,19 @@
         </w:drawing>
       </w:r>
     </w:p>
+    <w:p/>
+    <w:p>
+      <w:pPr>
+        <w:pStyle w:val="Ttulo3"/>
+        <w:rPr>
+          <w:rFonts w:asciiTheme="minorHAnsi" w:eastAsiaTheme="minorHAnsi" w:hAnsiTheme="minorHAnsi" w:cstheme="minorBidi"/>
+          <w:b w:val="0"/>
+          <w:bCs w:val="0"/>
+          <w:color w:val="auto"/>
+        </w:rPr>
+      </w:pPr>
+    </w:p>
+    <w:p/>
     <w:p>
       <w:pPr>
         <w:pStyle w:val="Ttulo3"/>
@@ -12939,14 +13193,45 @@
           <w:sz w:val="32"/>
         </w:rPr>
       </w:pPr>
+      <w:bookmarkStart w:id="56" w:name="_Toc102918870"/>
       <w:r>
         <w:rPr>
           <w:color w:val="002060"/>
           <w:sz w:val="32"/>
         </w:rPr>
-        <w:t>3.2.3 Biblioteca de Mis Juegos</w:t>
-      </w:r>
-    </w:p>
+        <w:lastRenderedPageBreak/>
+        <w:t>3.3.3 Biblioteca de Mis Juegos</w:t>
+      </w:r>
+      <w:bookmarkEnd w:id="56"/>
+    </w:p>
+    <w:p/>
+    <w:p>
+      <w:pPr>
+        <w:rPr>
+          <w:rFonts w:ascii="Arial" w:hAnsi="Arial" w:cs="Arial"/>
+        </w:rPr>
+      </w:pPr>
+      <w:r>
+        <w:rPr>
+          <w:rFonts w:ascii="Arial" w:hAnsi="Arial" w:cs="Arial"/>
+        </w:rPr>
+        <w:t xml:space="preserve">La biblioteca de juegos del usuario presenta un diseño similar al catálogo de videojuegos, en la parte superior una cabecera fija con los mismos elementos (título, botón de menú desplegable y botón de modo claro/oscuro) y un buscador de juegos en vez de un seleccionador. </w:t>
+      </w:r>
+    </w:p>
+    <w:p>
+      <w:pPr>
+        <w:rPr>
+          <w:rFonts w:ascii="Arial" w:hAnsi="Arial" w:cs="Arial"/>
+        </w:rPr>
+      </w:pPr>
+      <w:r>
+        <w:rPr>
+          <w:rFonts w:ascii="Arial" w:hAnsi="Arial" w:cs="Arial"/>
+        </w:rPr>
+        <w:t>En la parte inferior se encuentra un contenedor principal donde dinámicamente aparecen todos los videojuegos obtenidos por el usuario y el pie de página fijo.</w:t>
+      </w:r>
+    </w:p>
+    <w:p/>
     <w:p>
       <w:r>
         <w:rPr>
@@ -12957,7 +13242,7 @@
           <wp:inline distT="0" distB="0" distL="0" distR="0">
             <wp:extent cx="5400040" cy="2467610"/>
             <wp:effectExtent l="19050" t="0" r="0" b="0"/>
-            <wp:docPr id="44" name="29 Imagen" descr="Captura de pantalla 2022-05-06 175256.png"/>
+            <wp:docPr id="32" name="29 Imagen" descr="Captura de pantalla 2022-05-06 175256.png"/>
             <wp:cNvGraphicFramePr>
               <a:graphicFrameLocks xmlns:a="http://schemas.openxmlformats.org/drawingml/2006/main" noChangeAspect="1"/>
             </wp:cNvGraphicFramePr>
@@ -12996,12 +13281,11 @@
           <w:noProof/>
           <w:lang w:eastAsia="es-ES"/>
         </w:rPr>
-        <w:lastRenderedPageBreak/>
         <w:drawing>
           <wp:inline distT="0" distB="0" distL="0" distR="0">
             <wp:extent cx="5400040" cy="2481580"/>
             <wp:effectExtent l="19050" t="0" r="0" b="0"/>
-            <wp:docPr id="45" name="30 Imagen" descr="Captura de pantalla 2022-05-06 175317.png"/>
+            <wp:docPr id="35" name="30 Imagen" descr="Captura de pantalla 2022-05-06 175317.png"/>
             <wp:cNvGraphicFramePr>
               <a:graphicFrameLocks xmlns:a="http://schemas.openxmlformats.org/drawingml/2006/main" noChangeAspect="1"/>
             </wp:cNvGraphicFramePr>
@@ -13034,6 +13318,7 @@
         </w:drawing>
       </w:r>
     </w:p>
+    <w:p/>
     <w:p>
       <w:pPr>
         <w:pStyle w:val="Ttulo3"/>
@@ -13042,31 +13327,113 @@
           <w:sz w:val="32"/>
         </w:rPr>
       </w:pPr>
-      <w:r>
+    </w:p>
+    <w:p/>
+    <w:p>
+      <w:pPr>
+        <w:pStyle w:val="Ttulo3"/>
         <w:rPr>
           <w:color w:val="002060"/>
           <w:sz w:val="32"/>
         </w:rPr>
-        <w:t>3.2.4 Ficha de Videojuegos</w:t>
-      </w:r>
-    </w:p>
-    <w:p/>
-    <w:p>
-      <w:pPr>
-        <w:pStyle w:val="Ttulo3"/>
+      </w:pPr>
+      <w:bookmarkStart w:id="57" w:name="_Toc102918871"/>
+      <w:r>
         <w:rPr>
           <w:color w:val="002060"/>
           <w:sz w:val="32"/>
         </w:rPr>
-      </w:pPr>
-      <w:r>
+        <w:lastRenderedPageBreak/>
+        <w:t>3.3.4 Ficha de Videojuegos</w:t>
+      </w:r>
+      <w:bookmarkEnd w:id="57"/>
+    </w:p>
+    <w:p/>
+    <w:p/>
+    <w:p/>
+    <w:p/>
+    <w:p/>
+    <w:p/>
+    <w:p/>
+    <w:p/>
+    <w:p/>
+    <w:p/>
+    <w:p/>
+    <w:p/>
+    <w:p/>
+    <w:p/>
+    <w:p/>
+    <w:p/>
+    <w:p/>
+    <w:p/>
+    <w:p/>
+    <w:p/>
+    <w:p/>
+    <w:p/>
+    <w:p/>
+    <w:p/>
+    <w:p/>
+    <w:p/>
+    <w:p>
+      <w:pPr>
+        <w:pStyle w:val="Ttulo3"/>
         <w:rPr>
           <w:color w:val="002060"/>
           <w:sz w:val="32"/>
         </w:rPr>
-        <w:t>3.2.5 Mi Cuenta</w:t>
-      </w:r>
-    </w:p>
+      </w:pPr>
+      <w:bookmarkStart w:id="58" w:name="_Toc102918872"/>
+      <w:r>
+        <w:rPr>
+          <w:color w:val="002060"/>
+          <w:sz w:val="32"/>
+        </w:rPr>
+        <w:lastRenderedPageBreak/>
+        <w:t>3.3.5 Mi Cuenta</w:t>
+      </w:r>
+      <w:bookmarkEnd w:id="58"/>
+    </w:p>
+    <w:p/>
+    <w:p>
+      <w:pPr>
+        <w:rPr>
+          <w:rFonts w:ascii="Arial" w:hAnsi="Arial" w:cs="Arial"/>
+        </w:rPr>
+      </w:pPr>
+      <w:r>
+        <w:rPr>
+          <w:rFonts w:ascii="Arial" w:hAnsi="Arial" w:cs="Arial"/>
+        </w:rPr>
+        <w:t xml:space="preserve">La página de “Mi cuenta” posee un formulario con todos los datos del usuario donde puede cambiar sus datos si desea. En la parte superior está situada la imagen de perfil del usuario la cual contiene una entrada para subir/cambiar la imagen y un botón de confirmación. </w:t>
+      </w:r>
+    </w:p>
+    <w:p>
+      <w:pPr>
+        <w:rPr>
+          <w:rFonts w:ascii="Arial" w:hAnsi="Arial" w:cs="Arial"/>
+        </w:rPr>
+      </w:pPr>
+      <w:r>
+        <w:rPr>
+          <w:rFonts w:ascii="Arial" w:hAnsi="Arial" w:cs="Arial"/>
+        </w:rPr>
+        <w:t xml:space="preserve">En la parte inferior presenta entradas de texto con el nickname, nombre, apellidos, correo electrónico del usuario y un botón de confirmación.   </w:t>
+      </w:r>
+    </w:p>
+    <w:p>
+      <w:pPr>
+        <w:rPr>
+          <w:rFonts w:ascii="Arial" w:hAnsi="Arial" w:cs="Arial"/>
+        </w:rPr>
+      </w:pPr>
+      <w:r>
+        <w:rPr>
+          <w:rFonts w:ascii="Arial" w:hAnsi="Arial" w:cs="Arial"/>
+        </w:rPr>
+        <w:t>La cabecera presenta los mismos elementos que el catálogo para un fácil acceso del usuario al menú desplegable y todas las páginas de la aplicación o al cambio de modo claro/oscuro.</w:t>
+      </w:r>
+    </w:p>
+    <w:p/>
     <w:p>
       <w:r>
         <w:rPr>
@@ -13075,9 +13442,9 @@
         </w:rPr>
         <w:drawing>
           <wp:inline distT="0" distB="0" distL="0" distR="0">
-            <wp:extent cx="2514940" cy="3778370"/>
+            <wp:extent cx="2514940" cy="3528204"/>
             <wp:effectExtent l="19050" t="0" r="0" b="0"/>
-            <wp:docPr id="50" name="21 Imagen" descr="Captura de pantalla 2022-05-06 175207.png"/>
+            <wp:docPr id="36" name="21 Imagen" descr="Captura de pantalla 2022-05-06 175207.png"/>
             <wp:cNvGraphicFramePr>
               <a:graphicFrameLocks xmlns:a="http://schemas.openxmlformats.org/drawingml/2006/main" noChangeAspect="1"/>
             </wp:cNvGraphicFramePr>
@@ -13097,7 +13464,7 @@
                   <pic:spPr>
                     <a:xfrm>
                       <a:off x="0" y="0"/>
-                      <a:ext cx="2516191" cy="3780250"/>
+                      <a:ext cx="2516191" cy="3529960"/>
                     </a:xfrm>
                     <a:prstGeom prst="rect">
                       <a:avLst/>
@@ -13116,9 +13483,9 @@
         </w:rPr>
         <w:drawing>
           <wp:inline distT="0" distB="0" distL="0" distR="0">
-            <wp:extent cx="2418382" cy="3778370"/>
+            <wp:extent cx="2418382" cy="3528204"/>
             <wp:effectExtent l="19050" t="0" r="968" b="0"/>
-            <wp:docPr id="51" name="28 Imagen" descr="Captura de pantalla 2022-05-06 175224.png"/>
+            <wp:docPr id="37" name="28 Imagen" descr="Captura de pantalla 2022-05-06 175224.png"/>
             <wp:cNvGraphicFramePr>
               <a:graphicFrameLocks xmlns:a="http://schemas.openxmlformats.org/drawingml/2006/main" noChangeAspect="1"/>
             </wp:cNvGraphicFramePr>
@@ -13138,7 +13505,7 @@
                   <pic:spPr>
                     <a:xfrm>
                       <a:off x="0" y="0"/>
-                      <a:ext cx="2420111" cy="3781071"/>
+                      <a:ext cx="2420111" cy="3530726"/>
                     </a:xfrm>
                     <a:prstGeom prst="rect">
                       <a:avLst/>
@@ -13151,6 +13518,7 @@
         </w:drawing>
       </w:r>
     </w:p>
+    <w:p/>
     <w:p>
       <w:pPr>
         <w:pStyle w:val="Ttulo3"/>
@@ -13159,13 +13527,43 @@
           <w:sz w:val="32"/>
         </w:rPr>
       </w:pPr>
-      <w:r>
+    </w:p>
+    <w:p/>
+    <w:p/>
+    <w:p/>
+    <w:p/>
+    <w:p/>
+    <w:p>
+      <w:pPr>
+        <w:pStyle w:val="Ttulo3"/>
         <w:rPr>
           <w:color w:val="002060"/>
           <w:sz w:val="32"/>
         </w:rPr>
+      </w:pPr>
+      <w:bookmarkStart w:id="59" w:name="_Toc102918873"/>
+      <w:r>
+        <w:rPr>
+          <w:color w:val="002060"/>
+          <w:sz w:val="32"/>
+        </w:rPr>
         <w:lastRenderedPageBreak/>
-        <w:t>3.2.6 Acerca De</w:t>
+        <w:t>3.3.6 Acerca De</w:t>
+      </w:r>
+      <w:bookmarkEnd w:id="59"/>
+    </w:p>
+    <w:p/>
+    <w:p>
+      <w:pPr>
+        <w:rPr>
+          <w:rFonts w:ascii="Arial" w:hAnsi="Arial" w:cs="Arial"/>
+        </w:rPr>
+      </w:pPr>
+      <w:r>
+        <w:rPr>
+          <w:rFonts w:ascii="Arial" w:hAnsi="Arial" w:cs="Arial"/>
+        </w:rPr>
+        <w:t>En la página de “Acerca de” se muestra el objetivo de nuestra aplicación y quienes somos los desarrolladores.</w:t>
       </w:r>
     </w:p>
     <w:p>
@@ -13178,7 +13576,7 @@
           <wp:inline distT="0" distB="0" distL="0" distR="0">
             <wp:extent cx="2499863" cy="2734574"/>
             <wp:effectExtent l="19050" t="0" r="0" b="0"/>
-            <wp:docPr id="46" name="31 Imagen" descr="Captura de pantalla 2022-05-06 175337.png"/>
+            <wp:docPr id="52" name="31 Imagen" descr="Captura de pantalla 2022-05-06 175337.png"/>
             <wp:cNvGraphicFramePr>
               <a:graphicFrameLocks xmlns:a="http://schemas.openxmlformats.org/drawingml/2006/main" noChangeAspect="1"/>
             </wp:cNvGraphicFramePr>
@@ -13219,7 +13617,7 @@
           <wp:inline distT="0" distB="0" distL="0" distR="0">
             <wp:extent cx="2629260" cy="2732985"/>
             <wp:effectExtent l="19050" t="0" r="0" b="0"/>
-            <wp:docPr id="47" name="32 Imagen" descr="Captura de pantalla 2022-05-06 175352.png"/>
+            <wp:docPr id="53" name="32 Imagen" descr="Captura de pantalla 2022-05-06 175352.png"/>
             <wp:cNvGraphicFramePr>
               <a:graphicFrameLocks xmlns:a="http://schemas.openxmlformats.org/drawingml/2006/main" noChangeAspect="1"/>
             </wp:cNvGraphicFramePr>
@@ -13252,6 +13650,7 @@
         </w:drawing>
       </w:r>
     </w:p>
+    <w:p/>
     <w:p>
       <w:pPr>
         <w:pStyle w:val="Ttulo3"/>
@@ -13260,12 +13659,28 @@
           <w:sz w:val="32"/>
         </w:rPr>
       </w:pPr>
+      <w:bookmarkStart w:id="60" w:name="_Toc102918874"/>
       <w:r>
         <w:rPr>
           <w:color w:val="002060"/>
           <w:sz w:val="32"/>
         </w:rPr>
-        <w:t>3.2.7 Comprar Puntos</w:t>
+        <w:t>3.3.7 Comprar Puntos</w:t>
+      </w:r>
+      <w:bookmarkEnd w:id="60"/>
+    </w:p>
+    <w:p/>
+    <w:p>
+      <w:pPr>
+        <w:rPr>
+          <w:rFonts w:ascii="Arial" w:hAnsi="Arial" w:cs="Arial"/>
+        </w:rPr>
+      </w:pPr>
+      <w:r>
+        <w:rPr>
+          <w:rFonts w:ascii="Arial" w:hAnsi="Arial" w:cs="Arial"/>
+        </w:rPr>
+        <w:t xml:space="preserve">El diseño de la página de compra de puntos, al estar en desarrollo para futuras implementaciones, presenta la cabecera y el pie de página predeterminados de todas las páginas y tres botones con los cuales se podrán comprar distintas cantidades de puntos (al entrar, se le advierte al usuario de que esta función está en desarrollo). </w:t>
       </w:r>
     </w:p>
     <w:p>
@@ -13276,9 +13691,9 @@
         </w:rPr>
         <w:drawing>
           <wp:inline distT="0" distB="0" distL="0" distR="0">
-            <wp:extent cx="5400040" cy="4315460"/>
-            <wp:effectExtent l="19050" t="0" r="0" b="0"/>
-            <wp:docPr id="48" name="33 Imagen" descr="Captura de pantalla 2022-05-06 175440.png"/>
+            <wp:extent cx="2681018" cy="2294626"/>
+            <wp:effectExtent l="19050" t="0" r="5032" b="0"/>
+            <wp:docPr id="54" name="33 Imagen" descr="Captura de pantalla 2022-05-06 175440.png"/>
             <wp:cNvGraphicFramePr>
               <a:graphicFrameLocks xmlns:a="http://schemas.openxmlformats.org/drawingml/2006/main" noChangeAspect="1"/>
             </wp:cNvGraphicFramePr>
@@ -13298,7 +13713,7 @@
                   <pic:spPr>
                     <a:xfrm>
                       <a:off x="0" y="0"/>
-                      <a:ext cx="5400040" cy="4315460"/>
+                      <a:ext cx="2681931" cy="2295407"/>
                     </a:xfrm>
                     <a:prstGeom prst="rect">
                       <a:avLst/>
@@ -13310,19 +13725,16 @@
           </wp:inline>
         </w:drawing>
       </w:r>
-    </w:p>
-    <w:p>
       <w:r>
         <w:rPr>
           <w:noProof/>
           <w:lang w:eastAsia="es-ES"/>
         </w:rPr>
-        <w:lastRenderedPageBreak/>
         <w:drawing>
           <wp:inline distT="0" distB="0" distL="0" distR="0">
-            <wp:extent cx="5400040" cy="4347210"/>
-            <wp:effectExtent l="19050" t="0" r="0" b="0"/>
-            <wp:docPr id="49" name="34 Imagen" descr="Captura de pantalla 2022-05-06 175459.png"/>
+            <wp:extent cx="2645242" cy="2293512"/>
+            <wp:effectExtent l="19050" t="0" r="2708" b="0"/>
+            <wp:docPr id="55" name="34 Imagen" descr="Captura de pantalla 2022-05-06 175459.png"/>
             <wp:cNvGraphicFramePr>
               <a:graphicFrameLocks xmlns:a="http://schemas.openxmlformats.org/drawingml/2006/main" noChangeAspect="1"/>
             </wp:cNvGraphicFramePr>
@@ -13342,7 +13754,7 @@
                   <pic:spPr>
                     <a:xfrm>
                       <a:off x="0" y="0"/>
-                      <a:ext cx="5400040" cy="4347210"/>
+                      <a:ext cx="2646512" cy="2294613"/>
                     </a:xfrm>
                     <a:prstGeom prst="rect">
                       <a:avLst/>
@@ -13355,24 +13767,6 @@
         </w:drawing>
       </w:r>
     </w:p>
-    <w:p/>
-    <w:p>
-      <w:pPr>
-        <w:pStyle w:val="Ttulo1"/>
-        <w:rPr>
-          <w:rFonts w:ascii="Bahnschrift Light SemiCondensed" w:hAnsi="Bahnschrift Light SemiCondensed"/>
-          <w:color w:val="002060"/>
-          <w:sz w:val="96"/>
-        </w:rPr>
-      </w:pPr>
-    </w:p>
-    <w:p/>
-    <w:p/>
-    <w:p/>
-    <w:p/>
-    <w:p/>
-    <w:p/>
-    <w:p/>
     <w:p>
       <w:pPr>
         <w:pStyle w:val="Ttulo1"/>
@@ -13383,7 +13777,7 @@
           <w:szCs w:val="72"/>
         </w:rPr>
       </w:pPr>
-      <w:bookmarkStart w:id="53" w:name="_Toc102126600"/>
+      <w:bookmarkStart w:id="61" w:name="_Toc102126600"/>
       <w:r>
         <w:rPr>
           <w:rFonts w:ascii="Bahnschrift Light SemiCondensed" w:hAnsi="Bahnschrift Light SemiCondensed"/>
@@ -13420,7 +13814,7 @@
         </w:rPr>
         <w:t>IMPLEMENTACIÓN</w:t>
       </w:r>
-      <w:bookmarkEnd w:id="53"/>
+      <w:bookmarkEnd w:id="61"/>
     </w:p>
     <w:p>
       <w:pPr>
@@ -13454,7 +13848,7 @@
           <w:sz w:val="32"/>
         </w:rPr>
       </w:pPr>
-      <w:bookmarkStart w:id="54" w:name="_Toc102126601"/>
+      <w:bookmarkStart w:id="62" w:name="_Toc102126601"/>
       <w:r>
         <w:rPr>
           <w:color w:val="auto"/>
@@ -13462,7 +13856,7 @@
         </w:rPr>
         <w:t>Inicio de sesión y creación de nuevas cuentas</w:t>
       </w:r>
-      <w:bookmarkEnd w:id="54"/>
+      <w:bookmarkEnd w:id="62"/>
     </w:p>
     <w:p>
       <w:pPr>
@@ -13627,7 +14021,7 @@
         </w:rPr>
         <w:lastRenderedPageBreak/>
         <w:pict>
-          <v:shape id="_x0000_i1032" type="#_x0000_t75" style="width:411.25pt;height:177.25pt">
+          <v:shape id="_x0000_i1032" type="#_x0000_t75" style="width:411.6pt;height:177.3pt">
             <v:imagedata r:id="rId119" o:title="Captura02"/>
           </v:shape>
         </w:pict>
@@ -13688,7 +14082,7 @@
           <w:rFonts w:ascii="Arial" w:hAnsi="Arial" w:cs="Arial"/>
         </w:rPr>
         <w:pict>
-          <v:shape id="_x0000_i1033" type="#_x0000_t75" style="width:322.35pt;height:175.1pt">
+          <v:shape id="_x0000_i1033" type="#_x0000_t75" style="width:322.65pt;height:175.25pt">
             <v:imagedata r:id="rId120" o:title="Captura06"/>
           </v:shape>
         </w:pict>
@@ -13738,7 +14132,7 @@
         </w:rPr>
         <w:lastRenderedPageBreak/>
         <w:pict>
-          <v:shape id="_x0000_i1034" type="#_x0000_t75" style="width:216.55pt;height:253.65pt">
+          <v:shape id="_x0000_i1034" type="#_x0000_t75" style="width:216.7pt;height:253.35pt">
             <v:imagedata r:id="rId121" o:title="Captura03"/>
           </v:shape>
         </w:pict>
@@ -13788,7 +14182,7 @@
           <w:szCs w:val="22"/>
         </w:rPr>
       </w:pPr>
-      <w:bookmarkStart w:id="55" w:name="_Toc102126602"/>
+      <w:bookmarkStart w:id="63" w:name="_Toc102126602"/>
       <w:r>
         <w:rPr>
           <w:rFonts w:ascii="Arial" w:eastAsiaTheme="minorHAnsi" w:hAnsi="Arial" w:cs="Arial"/>
@@ -13833,7 +14227,7 @@
         </w:rPr>
         <w:t xml:space="preserve"> en el apartado de “Iniciar sesión” que se encuentra en la misma página de inicio.</w:t>
       </w:r>
-      <w:bookmarkEnd w:id="55"/>
+      <w:bookmarkEnd w:id="63"/>
       <w:r>
         <w:rPr>
           <w:rFonts w:ascii="Arial" w:eastAsiaTheme="minorHAnsi" w:hAnsi="Arial" w:cs="Arial"/>
@@ -13868,7 +14262,7 @@
           <w:lang w:eastAsia="es-ES"/>
         </w:rPr>
         <w:pict>
-          <v:shape id="_x0000_i1035" type="#_x0000_t75" style="width:261.8pt;height:213.25pt">
+          <v:shape id="_x0000_i1035" type="#_x0000_t75" style="width:261.5pt;height:213.3pt">
             <v:imagedata r:id="rId122" o:title="Captura04"/>
           </v:shape>
         </w:pict>
@@ -13982,7 +14376,7 @@
           <w:lang w:eastAsia="es-ES"/>
         </w:rPr>
         <w:pict>
-          <v:shape id="_x0000_i1036" type="#_x0000_t75" style="width:272.75pt;height:267.8pt">
+          <v:shape id="_x0000_i1036" type="#_x0000_t75" style="width:273.05pt;height:268.3pt">
             <v:imagedata r:id="rId123" o:title="Captura05"/>
           </v:shape>
         </w:pict>
@@ -14079,7 +14473,7 @@
           <w:sz w:val="96"/>
         </w:rPr>
         <w:pict>
-          <v:shape id="_x0000_i1037" type="#_x0000_t75" style="width:490.9pt;height:75.25pt">
+          <v:shape id="_x0000_i1037" type="#_x0000_t75" style="width:491.1pt;height:75.4pt">
             <v:imagedata r:id="rId124" o:title="Captura07"/>
           </v:shape>
         </w:pict>
@@ -14132,7 +14526,7 @@
           <w:sz w:val="32"/>
         </w:rPr>
       </w:pPr>
-      <w:bookmarkStart w:id="56" w:name="_Toc102126603"/>
+      <w:bookmarkStart w:id="64" w:name="_Toc102126603"/>
       <w:r>
         <w:rPr>
           <w:color w:val="auto"/>
@@ -14141,7 +14535,7 @@
         <w:lastRenderedPageBreak/>
         <w:t>Cerrar sesión</w:t>
       </w:r>
-      <w:bookmarkEnd w:id="56"/>
+      <w:bookmarkEnd w:id="64"/>
     </w:p>
     <w:p/>
     <w:p>
@@ -14169,7 +14563,7 @@
           <w:rFonts w:ascii="Arial" w:hAnsi="Arial" w:cs="Arial"/>
         </w:rPr>
         <w:pict>
-          <v:shape id="_x0000_i1038" type="#_x0000_t75" style="width:136.9pt;height:229.1pt">
+          <v:shape id="_x0000_i1038" type="#_x0000_t75" style="width:137.2pt;height:228.9pt">
             <v:imagedata r:id="rId125" o:title="Captura09"/>
           </v:shape>
         </w:pict>
@@ -14216,7 +14610,7 @@
           <w:sz w:val="18"/>
         </w:rPr>
         <w:pict>
-          <v:shape id="_x0000_i1039" type="#_x0000_t75" style="width:201.25pt;height:256.9pt">
+          <v:shape id="_x0000_i1039" type="#_x0000_t75" style="width:201.05pt;height:256.75pt">
             <v:imagedata r:id="rId126" o:title="Captura08"/>
           </v:shape>
         </w:pict>
@@ -14249,7 +14643,7 @@
         </w:rPr>
         <w:lastRenderedPageBreak/>
         <w:pict>
-          <v:shape id="_x0000_i1040" type="#_x0000_t75" style="width:452.2pt;height:98.2pt">
+          <v:shape id="_x0000_i1040" type="#_x0000_t75" style="width:452.4pt;height:98.5pt">
             <v:imagedata r:id="rId127" o:title="Captura10"/>
           </v:shape>
         </w:pict>
@@ -14291,7 +14685,7 @@
           <w:sz w:val="32"/>
         </w:rPr>
       </w:pPr>
-      <w:bookmarkStart w:id="57" w:name="_Toc102126605"/>
+      <w:bookmarkStart w:id="65" w:name="_Toc102126605"/>
       <w:r>
         <w:rPr>
           <w:color w:val="auto"/>
@@ -14306,7 +14700,7 @@
         </w:rPr>
         <w:t xml:space="preserve"> (PHP)</w:t>
       </w:r>
-      <w:bookmarkEnd w:id="57"/>
+      <w:bookmarkEnd w:id="65"/>
     </w:p>
     <w:p>
       <w:pPr>
@@ -14383,7 +14777,7 @@
           <w:sz w:val="32"/>
         </w:rPr>
       </w:pPr>
-      <w:bookmarkStart w:id="58" w:name="_Toc102126606"/>
+      <w:bookmarkStart w:id="66" w:name="_Toc102126606"/>
       <w:r>
         <w:rPr>
           <w:color w:val="auto"/>
@@ -14398,7 +14792,7 @@
         </w:rPr>
         <w:t xml:space="preserve"> (PHP)</w:t>
       </w:r>
-      <w:bookmarkEnd w:id="58"/>
+      <w:bookmarkEnd w:id="66"/>
     </w:p>
     <w:p>
       <w:pPr>
@@ -14726,7 +15120,7 @@
           <w:sz w:val="32"/>
         </w:rPr>
       </w:pPr>
-      <w:bookmarkStart w:id="59" w:name="_Toc102126607"/>
+      <w:bookmarkStart w:id="67" w:name="_Toc102126607"/>
       <w:r>
         <w:rPr>
           <w:color w:val="auto"/>
@@ -14741,7 +15135,7 @@
         </w:rPr>
         <w:t xml:space="preserve"> (PHP)</w:t>
       </w:r>
-      <w:bookmarkEnd w:id="59"/>
+      <w:bookmarkEnd w:id="67"/>
     </w:p>
     <w:p>
       <w:pPr>
@@ -15645,7 +16039,7 @@
           <w:sz w:val="32"/>
         </w:rPr>
       </w:pPr>
-      <w:bookmarkStart w:id="60" w:name="_Toc102126608"/>
+      <w:bookmarkStart w:id="68" w:name="_Toc102126608"/>
       <w:r>
         <w:rPr>
           <w:color w:val="auto"/>
@@ -15654,7 +16048,7 @@
         <w:lastRenderedPageBreak/>
         <w:t>Correo Contraseña (PHP)</w:t>
       </w:r>
-      <w:bookmarkEnd w:id="60"/>
+      <w:bookmarkEnd w:id="68"/>
     </w:p>
     <w:p/>
     <w:p>
@@ -15879,7 +16273,7 @@
           <w:sz w:val="32"/>
         </w:rPr>
       </w:pPr>
-      <w:bookmarkStart w:id="61" w:name="_Toc102126609"/>
+      <w:bookmarkStart w:id="69" w:name="_Toc102126609"/>
       <w:r>
         <w:rPr>
           <w:color w:val="auto"/>
@@ -15901,7 +16295,7 @@
         </w:rPr>
         <w:t xml:space="preserve"> (JS)</w:t>
       </w:r>
-      <w:bookmarkEnd w:id="61"/>
+      <w:bookmarkEnd w:id="69"/>
     </w:p>
     <w:p/>
     <w:p>
@@ -16105,7 +16499,7 @@
           <w:sz w:val="32"/>
         </w:rPr>
       </w:pPr>
-      <w:bookmarkStart w:id="62" w:name="_Toc102126610"/>
+      <w:bookmarkStart w:id="70" w:name="_Toc102126610"/>
       <w:r>
         <w:rPr>
           <w:color w:val="auto"/>
@@ -16128,7 +16522,7 @@
         </w:rPr>
         <w:t>suario (JS)</w:t>
       </w:r>
-      <w:bookmarkEnd w:id="62"/>
+      <w:bookmarkEnd w:id="70"/>
     </w:p>
     <w:p/>
     <w:p>
@@ -16233,7 +16627,7 @@
           <w:sz w:val="32"/>
         </w:rPr>
       </w:pPr>
-      <w:bookmarkStart w:id="63" w:name="_Toc102126611"/>
+      <w:bookmarkStart w:id="71" w:name="_Toc102126611"/>
       <w:r>
         <w:rPr>
           <w:color w:val="auto"/>
@@ -16241,7 +16635,7 @@
         </w:rPr>
         <w:t>Confirmación Contraseña (JS)</w:t>
       </w:r>
-      <w:bookmarkEnd w:id="63"/>
+      <w:bookmarkEnd w:id="71"/>
     </w:p>
     <w:p/>
     <w:p>
@@ -16329,7 +16723,7 @@
           <w:sz w:val="32"/>
         </w:rPr>
       </w:pPr>
-      <w:bookmarkStart w:id="64" w:name="_Toc102126612"/>
+      <w:bookmarkStart w:id="72" w:name="_Toc102126612"/>
       <w:r>
         <w:rPr>
           <w:color w:val="auto"/>
@@ -16344,7 +16738,7 @@
         </w:rPr>
         <w:t xml:space="preserve"> (JS)</w:t>
       </w:r>
-      <w:bookmarkEnd w:id="64"/>
+      <w:bookmarkEnd w:id="72"/>
     </w:p>
     <w:p>
       <w:pPr>
@@ -20862,7 +21256,7 @@
           <w:sz w:val="32"/>
         </w:rPr>
       </w:pPr>
-      <w:bookmarkStart w:id="65" w:name="_Toc102126613"/>
+      <w:bookmarkStart w:id="73" w:name="_Toc102126613"/>
       <w:r>
         <w:rPr>
           <w:color w:val="auto"/>
@@ -20878,7 +21272,7 @@
         </w:rPr>
         <w:t>: compra</w:t>
       </w:r>
-      <w:bookmarkEnd w:id="65"/>
+      <w:bookmarkEnd w:id="73"/>
     </w:p>
     <w:p/>
     <w:p>
@@ -20892,7 +21286,7 @@
       </w:pPr>
       <w:r>
         <w:pict>
-          <v:shape id="_x0000_i1041" type="#_x0000_t75" style="width:420.55pt;height:180.55pt">
+          <v:shape id="_x0000_i1041" type="#_x0000_t75" style="width:420.45pt;height:180.7pt">
             <v:imagedata r:id="rId142" o:title="Captura11"/>
           </v:shape>
         </w:pict>
@@ -20940,7 +21334,7 @@
       <w:r>
         <w:lastRenderedPageBreak/>
         <w:pict>
-          <v:shape id="_x0000_i1042" type="#_x0000_t75" style="width:310.35pt;height:301.65pt">
+          <v:shape id="_x0000_i1042" type="#_x0000_t75" style="width:310.4pt;height:301.6pt">
             <v:imagedata r:id="rId143" o:title="Captura12"/>
           </v:shape>
         </w:pict>
@@ -20986,7 +21380,7 @@
       </w:pPr>
       <w:r>
         <w:pict>
-          <v:shape id="_x0000_i1043" type="#_x0000_t75" style="width:238.9pt;height:159.8pt">
+          <v:shape id="_x0000_i1043" type="#_x0000_t75" style="width:239.1pt;height:159.6pt">
             <v:imagedata r:id="rId144" o:title="Captura13"/>
           </v:shape>
         </w:pict>
@@ -21024,7 +21418,7 @@
           <w:sz w:val="32"/>
         </w:rPr>
       </w:pPr>
-      <w:bookmarkStart w:id="66" w:name="_Toc102126614"/>
+      <w:bookmarkStart w:id="74" w:name="_Toc102126614"/>
       <w:r>
         <w:rPr>
           <w:color w:val="auto"/>
@@ -21033,7 +21427,7 @@
         <w:lastRenderedPageBreak/>
         <w:t>Gestión de los videojuegos del usuario: eliminación</w:t>
       </w:r>
-      <w:bookmarkEnd w:id="66"/>
+      <w:bookmarkEnd w:id="74"/>
     </w:p>
     <w:p/>
     <w:p>
@@ -21054,7 +21448,7 @@
       </w:pPr>
       <w:r>
         <w:pict>
-          <v:shape id="_x0000_i1044" type="#_x0000_t75" style="width:111.25pt;height:182.75pt">
+          <v:shape id="_x0000_i1044" type="#_x0000_t75" style="width:111.4pt;height:182.7pt">
             <v:imagedata r:id="rId145" o:title="Captura14"/>
           </v:shape>
         </w:pict>
@@ -21088,7 +21482,7 @@
       </w:pPr>
       <w:r>
         <w:pict>
-          <v:shape id="_x0000_i1045" type="#_x0000_t75" style="width:264.55pt;height:182.2pt">
+          <v:shape id="_x0000_i1045" type="#_x0000_t75" style="width:264.9pt;height:182.05pt">
             <v:imagedata r:id="rId146" o:title="Captura15"/>
           </v:shape>
         </w:pict>
@@ -21153,7 +21547,7 @@
       </w:pPr>
       <w:r>
         <w:pict>
-          <v:shape id="_x0000_i1046" type="#_x0000_t75" style="width:314.75pt;height:132pt">
+          <v:shape id="_x0000_i1046" type="#_x0000_t75" style="width:315.15pt;height:131.75pt">
             <v:imagedata r:id="rId147" o:title="Captura16"/>
           </v:shape>
         </w:pict>
@@ -21225,7 +21619,7 @@
       </w:pPr>
       <w:r>
         <w:pict>
-          <v:shape id="_x0000_i1047" type="#_x0000_t75" style="width:313.1pt;height:199.65pt">
+          <v:shape id="_x0000_i1047" type="#_x0000_t75" style="width:313.15pt;height:199.7pt">
             <v:imagedata r:id="rId148" o:title="Captura17"/>
           </v:shape>
         </w:pict>
@@ -21273,7 +21667,7 @@
       <w:r>
         <w:lastRenderedPageBreak/>
         <w:pict>
-          <v:shape id="_x0000_i1048" type="#_x0000_t75" style="width:332.2pt;height:194.75pt">
+          <v:shape id="_x0000_i1048" type="#_x0000_t75" style="width:332.15pt;height:194.95pt">
             <v:imagedata r:id="rId149" o:title="Captura18"/>
           </v:shape>
         </w:pict>
@@ -21319,7 +21713,7 @@
           <w:sz w:val="18"/>
         </w:rPr>
         <w:pict>
-          <v:shape id="_x0000_i1049" type="#_x0000_t75" style="width:259.1pt;height:210pt">
+          <v:shape id="_x0000_i1049" type="#_x0000_t75" style="width:259.45pt;height:209.9pt">
             <v:imagedata r:id="rId150" o:title="Captura19"/>
           </v:shape>
         </w:pict>
@@ -21448,7 +21842,7 @@
                     </pic:cNvPicPr>
                   </pic:nvPicPr>
                   <pic:blipFill>
-                    <a:blip r:embed="rId151"/>
+                    <a:blip r:embed="rId151" cstate="print"/>
                     <a:srcRect/>
                     <a:stretch>
                       <a:fillRect/>
@@ -21525,7 +21919,7 @@
                     </pic:cNvPicPr>
                   </pic:nvPicPr>
                   <pic:blipFill>
-                    <a:blip r:embed="rId152"/>
+                    <a:blip r:embed="rId152" cstate="print"/>
                     <a:srcRect/>
                     <a:stretch>
                       <a:fillRect/>
@@ -21599,7 +21993,7 @@
                     </pic:cNvPicPr>
                   </pic:nvPicPr>
                   <pic:blipFill>
-                    <a:blip r:embed="rId153"/>
+                    <a:blip r:embed="rId153" cstate="print"/>
                     <a:srcRect/>
                     <a:stretch>
                       <a:fillRect/>
@@ -21673,7 +22067,7 @@
                     </pic:cNvPicPr>
                   </pic:nvPicPr>
                   <pic:blipFill>
-                    <a:blip r:embed="rId154"/>
+                    <a:blip r:embed="rId154" cstate="print"/>
                     <a:srcRect/>
                     <a:stretch>
                       <a:fillRect/>
@@ -21762,7 +22156,7 @@
                     </pic:cNvPicPr>
                   </pic:nvPicPr>
                   <pic:blipFill>
-                    <a:blip r:embed="rId155"/>
+                    <a:blip r:embed="rId155" cstate="print"/>
                     <a:srcRect/>
                     <a:stretch>
                       <a:fillRect/>
@@ -21853,7 +22247,7 @@
                     </pic:cNvPicPr>
                   </pic:nvPicPr>
                   <pic:blipFill>
-                    <a:blip r:embed="rId156"/>
+                    <a:blip r:embed="rId156" cstate="print"/>
                     <a:srcRect/>
                     <a:stretch>
                       <a:fillRect/>
@@ -21945,7 +22339,7 @@
                     </pic:cNvPicPr>
                   </pic:nvPicPr>
                   <pic:blipFill>
-                    <a:blip r:embed="rId157"/>
+                    <a:blip r:embed="rId157" cstate="print"/>
                     <a:srcRect/>
                     <a:stretch>
                       <a:fillRect/>
@@ -22027,7 +22421,7 @@
                     </pic:cNvPicPr>
                   </pic:nvPicPr>
                   <pic:blipFill>
-                    <a:blip r:embed="rId158"/>
+                    <a:blip r:embed="rId158" cstate="print"/>
                     <a:srcRect/>
                     <a:stretch>
                       <a:fillRect/>
@@ -22118,7 +22512,7 @@
                     </pic:cNvPicPr>
                   </pic:nvPicPr>
                   <pic:blipFill>
-                    <a:blip r:embed="rId159"/>
+                    <a:blip r:embed="rId159" cstate="print"/>
                     <a:srcRect/>
                     <a:stretch>
                       <a:fillRect/>
@@ -22170,7 +22564,7 @@
           <w:color w:val="002060"/>
         </w:rPr>
       </w:pPr>
-      <w:bookmarkStart w:id="67" w:name="_Toc102126615"/>
+      <w:bookmarkStart w:id="75" w:name="_Toc102126615"/>
       <w:r>
         <w:rPr>
           <w:rFonts w:ascii="Bahnschrift Light SemiCondensed" w:hAnsi="Bahnschrift Light SemiCondensed"/>
@@ -22206,23 +22600,23 @@
         </w:rPr>
         <w:t>PRUEBAS</w:t>
       </w:r>
-      <w:bookmarkEnd w:id="67"/>
+      <w:bookmarkEnd w:id="75"/>
     </w:p>
     <w:p>
       <w:pPr>
         <w:pStyle w:val="Tabla1"/>
       </w:pPr>
-      <w:bookmarkStart w:id="68" w:name="_Toc74583012"/>
-      <w:bookmarkStart w:id="69" w:name="_Toc74588246"/>
-      <w:bookmarkStart w:id="70" w:name="_Toc74670890"/>
-      <w:bookmarkStart w:id="71" w:name="_Toc74740830"/>
+      <w:bookmarkStart w:id="76" w:name="_Toc74583012"/>
+      <w:bookmarkStart w:id="77" w:name="_Toc74588246"/>
+      <w:bookmarkStart w:id="78" w:name="_Toc74670890"/>
+      <w:bookmarkStart w:id="79" w:name="_Toc74740830"/>
       <w:r>
         <w:t>Tabla 3. Recopilación de pruebas llevadas a cabo</w:t>
       </w:r>
-      <w:bookmarkEnd w:id="68"/>
-      <w:bookmarkEnd w:id="69"/>
-      <w:bookmarkEnd w:id="70"/>
-      <w:bookmarkEnd w:id="71"/>
+      <w:bookmarkEnd w:id="76"/>
+      <w:bookmarkEnd w:id="77"/>
+      <w:bookmarkEnd w:id="78"/>
+      <w:bookmarkEnd w:id="79"/>
     </w:p>
     <w:tbl>
       <w:tblPr>
@@ -24247,7 +24641,7 @@
           <w:szCs w:val="72"/>
         </w:rPr>
       </w:pPr>
-      <w:bookmarkStart w:id="72" w:name="_Toc102126616"/>
+      <w:bookmarkStart w:id="80" w:name="_Toc102126616"/>
       <w:r>
         <w:rPr>
           <w:rFonts w:ascii="Bahnschrift Light SemiCondensed" w:hAnsi="Bahnschrift Light SemiCondensed"/>
@@ -24284,7 +24678,7 @@
         </w:rPr>
         <w:t>TRABAJO FUTURO</w:t>
       </w:r>
-      <w:bookmarkEnd w:id="72"/>
+      <w:bookmarkEnd w:id="80"/>
     </w:p>
     <w:p>
       <w:pPr>
@@ -24327,7 +24721,7 @@
           <w:szCs w:val="72"/>
         </w:rPr>
       </w:pPr>
-      <w:bookmarkStart w:id="73" w:name="_Toc102126617"/>
+      <w:bookmarkStart w:id="81" w:name="_Toc102126617"/>
       <w:r>
         <w:rPr>
           <w:rFonts w:ascii="Bahnschrift Light SemiCondensed" w:hAnsi="Bahnschrift Light SemiCondensed"/>
@@ -24364,7 +24758,7 @@
         </w:rPr>
         <w:t>DESPLIEGUE</w:t>
       </w:r>
-      <w:bookmarkEnd w:id="73"/>
+      <w:bookmarkEnd w:id="81"/>
     </w:p>
     <w:p>
       <w:pPr>
@@ -24379,8 +24773,8 @@
           <w:sz w:val="36"/>
         </w:rPr>
       </w:pPr>
-      <w:bookmarkStart w:id="74" w:name="_Toc74437860"/>
-      <w:bookmarkStart w:id="75" w:name="_Toc102126618"/>
+      <w:bookmarkStart w:id="82" w:name="_Toc74437860"/>
+      <w:bookmarkStart w:id="83" w:name="_Toc102126618"/>
       <w:r>
         <w:rPr>
           <w:color w:val="002060"/>
@@ -24395,8 +24789,8 @@
         </w:rPr>
         <w:t>.1 CONFIGURACIÓN Y DESPLIEGUE</w:t>
       </w:r>
-      <w:bookmarkEnd w:id="74"/>
-      <w:bookmarkEnd w:id="75"/>
+      <w:bookmarkEnd w:id="82"/>
+      <w:bookmarkEnd w:id="83"/>
     </w:p>
     <w:p>
       <w:pPr>
@@ -24413,7 +24807,7 @@
           <w:szCs w:val="72"/>
         </w:rPr>
       </w:pPr>
-      <w:bookmarkStart w:id="76" w:name="_Toc102126619"/>
+      <w:bookmarkStart w:id="84" w:name="_Toc102126619"/>
       <w:r>
         <w:rPr>
           <w:rFonts w:ascii="Bahnschrift Light SemiCondensed" w:hAnsi="Bahnschrift Light SemiCondensed"/>
@@ -24449,7 +24843,7 @@
         </w:rPr>
         <w:t>CONCLUSIONES</w:t>
       </w:r>
-      <w:bookmarkEnd w:id="76"/>
+      <w:bookmarkEnd w:id="84"/>
     </w:p>
     <w:p/>
     <w:p>
@@ -24482,7 +24876,7 @@
           <w:szCs w:val="72"/>
         </w:rPr>
       </w:pPr>
-      <w:bookmarkStart w:id="77" w:name="_Toc102126620"/>
+      <w:bookmarkStart w:id="85" w:name="_Toc102126620"/>
       <w:r>
         <w:rPr>
           <w:rFonts w:ascii="Bahnschrift Light SemiCondensed" w:hAnsi="Bahnschrift Light SemiCondensed"/>
@@ -24518,7 +24912,7 @@
         </w:rPr>
         <w:t>ANEXO</w:t>
       </w:r>
-      <w:bookmarkEnd w:id="77"/>
+      <w:bookmarkEnd w:id="85"/>
     </w:p>
     <w:p>
       <w:pPr>
@@ -24528,8 +24922,8 @@
           <w:sz w:val="36"/>
         </w:rPr>
       </w:pPr>
-      <w:bookmarkStart w:id="78" w:name="_Toc74437861"/>
-      <w:bookmarkStart w:id="79" w:name="_Toc102126621"/>
+      <w:bookmarkStart w:id="86" w:name="_Toc74437861"/>
+      <w:bookmarkStart w:id="87" w:name="_Toc102126621"/>
       <w:r>
         <w:rPr>
           <w:color w:val="002060"/>
@@ -24544,8 +24938,8 @@
         </w:rPr>
         <w:t>MANUAL DE USUARIO</w:t>
       </w:r>
-      <w:bookmarkEnd w:id="78"/>
-      <w:bookmarkEnd w:id="79"/>
+      <w:bookmarkEnd w:id="86"/>
+      <w:bookmarkEnd w:id="87"/>
     </w:p>
     <w:p>
       <w:pPr>
@@ -24557,7 +24951,7 @@
           <w:szCs w:val="72"/>
         </w:rPr>
       </w:pPr>
-      <w:bookmarkStart w:id="80" w:name="_Toc102126622"/>
+      <w:bookmarkStart w:id="88" w:name="_Toc102126622"/>
       <w:r>
         <w:rPr>
           <w:rFonts w:ascii="Bahnschrift Light SemiCondensed" w:hAnsi="Bahnschrift Light SemiCondensed"/>
@@ -24587,7 +24981,7 @@
         </w:rPr>
         <w:t>BIBLIOGRAFÍA</w:t>
       </w:r>
-      <w:bookmarkEnd w:id="80"/>
+      <w:bookmarkEnd w:id="88"/>
     </w:p>
     <w:p>
       <w:pPr>
@@ -24613,7 +25007,7 @@
 
 <file path=word/endnotes.xml><?xml version="1.0" encoding="utf-8"?>
 <w:endnotes xmlns:ve="http://schemas.openxmlformats.org/markup-compatibility/2006" xmlns:o="urn:schemas-microsoft-com:office:office" xmlns:r="http://schemas.openxmlformats.org/officeDocument/2006/relationships" xmlns:m="http://schemas.openxmlformats.org/officeDocument/2006/math" xmlns:v="urn:schemas-microsoft-com:vml" xmlns:wp="http://schemas.openxmlformats.org/drawingml/2006/wordprocessingDrawing" xmlns:w10="urn:schemas-microsoft-com:office:word" xmlns:w="http://schemas.openxmlformats.org/wordprocessingml/2006/main" xmlns:wne="http://schemas.microsoft.com/office/word/2006/wordml">
-  <w:endnote w:type="separator" w:id="0">
+  <w:endnote w:type="separator" w:id="-1">
     <w:p>
       <w:pPr>
         <w:spacing w:after="0" w:line="240" w:lineRule="auto"/>
@@ -24623,7 +25017,7 @@
       </w:r>
     </w:p>
   </w:endnote>
-  <w:endnote w:type="continuationSeparator" w:id="1">
+  <w:endnote w:type="continuationSeparator" w:id="0">
     <w:p>
       <w:pPr>
         <w:spacing w:after="0" w:line="240" w:lineRule="auto"/>
@@ -24719,7 +25113,7 @@
               <w:noProof/>
               <w:color w:val="FFFFFF" w:themeColor="background1"/>
             </w:rPr>
-            <w:t>53</w:t>
+            <w:t>23</w:t>
           </w:r>
           <w:r>
             <w:rPr>
@@ -24742,7 +25136,7 @@
 
 <file path=word/footnotes.xml><?xml version="1.0" encoding="utf-8"?>
 <w:footnotes xmlns:ve="http://schemas.openxmlformats.org/markup-compatibility/2006" xmlns:o="urn:schemas-microsoft-com:office:office" xmlns:r="http://schemas.openxmlformats.org/officeDocument/2006/relationships" xmlns:m="http://schemas.openxmlformats.org/officeDocument/2006/math" xmlns:v="urn:schemas-microsoft-com:vml" xmlns:wp="http://schemas.openxmlformats.org/drawingml/2006/wordprocessingDrawing" xmlns:w10="urn:schemas-microsoft-com:office:word" xmlns:w="http://schemas.openxmlformats.org/wordprocessingml/2006/main" xmlns:wne="http://schemas.microsoft.com/office/word/2006/wordml">
-  <w:footnote w:type="separator" w:id="0">
+  <w:footnote w:type="separator" w:id="-1">
     <w:p>
       <w:pPr>
         <w:spacing w:after="0" w:line="240" w:lineRule="auto"/>
@@ -24752,7 +25146,7 @@
       </w:r>
     </w:p>
   </w:footnote>
-  <w:footnote w:type="continuationSeparator" w:id="1">
+  <w:footnote w:type="continuationSeparator" w:id="0">
     <w:p>
       <w:pPr>
         <w:spacing w:after="0" w:line="240" w:lineRule="auto"/>
@@ -27494,7 +27888,7 @@
 </file>
 
 <file path=customXml/itemProps2.xml><?xml version="1.0" encoding="utf-8"?>
-<ds:datastoreItem xmlns:ds="http://schemas.openxmlformats.org/officeDocument/2006/customXml" ds:itemID="{27F9E4EB-66F3-4A3C-8ED3-20CED9C6D4AD}">
+<ds:datastoreItem xmlns:ds="http://schemas.openxmlformats.org/officeDocument/2006/customXml" ds:itemID="{8CB76525-CA38-41D3-9B68-2565BC1FBB8E}">
   <ds:schemaRefs>
     <ds:schemaRef ds:uri="http://schemas.openxmlformats.org/officeDocument/2006/bibliography"/>
   </ds:schemaRefs>

</xml_diff>

<commit_message>
doc diseño y arreglo css fichas de videojuegos
</commit_message>
<xml_diff>
--- a/Documentación/TFG.docx
+++ b/Documentación/TFG.docx
@@ -12042,7 +12042,7 @@
                     <a:blip r:embed="rId96" cstate="print">
                       <a:extLst>
                         <a:ext uri="{28A0092B-C50C-407E-A947-70E740481C1C}">
-                          <a14:useLocalDpi xmlns="" xmlns:wpc="http://schemas.microsoft.com/office/word/2010/wordprocessingCanvas" xmlns:cx="http://schemas.microsoft.com/office/drawing/2014/chartex" xmlns:mc="http://schemas.openxmlformats.org/markup-compatibility/2006" xmlns:o="urn:schemas-microsoft-com:office:office" xmlns:v="urn:schemas-microsoft-com:vml" xmlns:wp14="http://schemas.microsoft.com/office/word/2010/wordprocessingDrawing" xmlns:w10="urn:schemas-microsoft-com:office:word" xmlns:w="http://schemas.openxmlformats.org/wordprocessingml/2006/main" xmlns:w14="http://schemas.microsoft.com/office/word/2010/wordml" xmlns:w15="http://schemas.microsoft.com/office/word/2012/wordml" xmlns:w16se="http://schemas.microsoft.com/office/word/2015/wordml/symex" xmlns:wpg="http://schemas.microsoft.com/office/word/2010/wordprocessingGroup" xmlns:wpi="http://schemas.microsoft.com/office/word/2010/wordprocessingInk" xmlns:wps="http://schemas.microsoft.com/office/word/2010/wordprocessingShape" xmlns:a14="http://schemas.microsoft.com/office/drawing/2010/main" val="0"/>
+                          <a14:useLocalDpi xmlns:a14="http://schemas.microsoft.com/office/drawing/2010/main" xmlns:wps="http://schemas.microsoft.com/office/word/2010/wordprocessingShape" xmlns:wpi="http://schemas.microsoft.com/office/word/2010/wordprocessingInk" xmlns:wpg="http://schemas.microsoft.com/office/word/2010/wordprocessingGroup" xmlns:w16se="http://schemas.microsoft.com/office/word/2015/wordml/symex" xmlns:w15="http://schemas.microsoft.com/office/word/2012/wordml" xmlns:w14="http://schemas.microsoft.com/office/word/2010/wordml" xmlns:w="http://schemas.openxmlformats.org/wordprocessingml/2006/main" xmlns:w10="urn:schemas-microsoft-com:office:word" xmlns:wp14="http://schemas.microsoft.com/office/word/2010/wordprocessingDrawing" xmlns:v="urn:schemas-microsoft-com:vml" xmlns:o="urn:schemas-microsoft-com:office:office" xmlns:mc="http://schemas.openxmlformats.org/markup-compatibility/2006" xmlns:cx="http://schemas.microsoft.com/office/drawing/2014/chartex" xmlns:wpc="http://schemas.microsoft.com/office/word/2010/wordprocessingCanvas" xmlns="" val="0"/>
                         </a:ext>
                       </a:extLst>
                     </a:blip>
@@ -12116,7 +12116,7 @@
                     <a:blip r:embed="rId97" cstate="print">
                       <a:extLst>
                         <a:ext uri="{28A0092B-C50C-407E-A947-70E740481C1C}">
-                          <a14:useLocalDpi xmlns="" xmlns:wpc="http://schemas.microsoft.com/office/word/2010/wordprocessingCanvas" xmlns:cx="http://schemas.microsoft.com/office/drawing/2014/chartex" xmlns:mc="http://schemas.openxmlformats.org/markup-compatibility/2006" xmlns:o="urn:schemas-microsoft-com:office:office" xmlns:v="urn:schemas-microsoft-com:vml" xmlns:wp14="http://schemas.microsoft.com/office/word/2010/wordprocessingDrawing" xmlns:w10="urn:schemas-microsoft-com:office:word" xmlns:w="http://schemas.openxmlformats.org/wordprocessingml/2006/main" xmlns:w14="http://schemas.microsoft.com/office/word/2010/wordml" xmlns:w15="http://schemas.microsoft.com/office/word/2012/wordml" xmlns:w16se="http://schemas.microsoft.com/office/word/2015/wordml/symex" xmlns:wpg="http://schemas.microsoft.com/office/word/2010/wordprocessingGroup" xmlns:wpi="http://schemas.microsoft.com/office/word/2010/wordprocessingInk" xmlns:wps="http://schemas.microsoft.com/office/word/2010/wordprocessingShape" xmlns:a14="http://schemas.microsoft.com/office/drawing/2010/main" val="0"/>
+                          <a14:useLocalDpi xmlns:a14="http://schemas.microsoft.com/office/drawing/2010/main" xmlns:wps="http://schemas.microsoft.com/office/word/2010/wordprocessingShape" xmlns:wpi="http://schemas.microsoft.com/office/word/2010/wordprocessingInk" xmlns:wpg="http://schemas.microsoft.com/office/word/2010/wordprocessingGroup" xmlns:w16se="http://schemas.microsoft.com/office/word/2015/wordml/symex" xmlns:w15="http://schemas.microsoft.com/office/word/2012/wordml" xmlns:w14="http://schemas.microsoft.com/office/word/2010/wordml" xmlns:w="http://schemas.openxmlformats.org/wordprocessingml/2006/main" xmlns:w10="urn:schemas-microsoft-com:office:word" xmlns:wp14="http://schemas.microsoft.com/office/word/2010/wordprocessingDrawing" xmlns:v="urn:schemas-microsoft-com:vml" xmlns:o="urn:schemas-microsoft-com:office:office" xmlns:mc="http://schemas.openxmlformats.org/markup-compatibility/2006" xmlns:cx="http://schemas.microsoft.com/office/drawing/2014/chartex" xmlns:wpc="http://schemas.microsoft.com/office/word/2010/wordprocessingCanvas" xmlns="" val="0"/>
                         </a:ext>
                       </a:extLst>
                     </a:blip>
@@ -12188,7 +12188,7 @@
                     <a:blip r:embed="rId98" cstate="print">
                       <a:extLst>
                         <a:ext uri="{28A0092B-C50C-407E-A947-70E740481C1C}">
-                          <a14:useLocalDpi xmlns="" xmlns:wpc="http://schemas.microsoft.com/office/word/2010/wordprocessingCanvas" xmlns:cx="http://schemas.microsoft.com/office/drawing/2014/chartex" xmlns:mc="http://schemas.openxmlformats.org/markup-compatibility/2006" xmlns:o="urn:schemas-microsoft-com:office:office" xmlns:v="urn:schemas-microsoft-com:vml" xmlns:wp14="http://schemas.microsoft.com/office/word/2010/wordprocessingDrawing" xmlns:w10="urn:schemas-microsoft-com:office:word" xmlns:w="http://schemas.openxmlformats.org/wordprocessingml/2006/main" xmlns:w14="http://schemas.microsoft.com/office/word/2010/wordml" xmlns:w15="http://schemas.microsoft.com/office/word/2012/wordml" xmlns:w16se="http://schemas.microsoft.com/office/word/2015/wordml/symex" xmlns:wpg="http://schemas.microsoft.com/office/word/2010/wordprocessingGroup" xmlns:wpi="http://schemas.microsoft.com/office/word/2010/wordprocessingInk" xmlns:wps="http://schemas.microsoft.com/office/word/2010/wordprocessingShape" xmlns:a14="http://schemas.microsoft.com/office/drawing/2010/main" val="0"/>
+                          <a14:useLocalDpi xmlns:a14="http://schemas.microsoft.com/office/drawing/2010/main" xmlns:wps="http://schemas.microsoft.com/office/word/2010/wordprocessingShape" xmlns:wpi="http://schemas.microsoft.com/office/word/2010/wordprocessingInk" xmlns:wpg="http://schemas.microsoft.com/office/word/2010/wordprocessingGroup" xmlns:w16se="http://schemas.microsoft.com/office/word/2015/wordml/symex" xmlns:w15="http://schemas.microsoft.com/office/word/2012/wordml" xmlns:w14="http://schemas.microsoft.com/office/word/2010/wordml" xmlns:w="http://schemas.openxmlformats.org/wordprocessingml/2006/main" xmlns:w10="urn:schemas-microsoft-com:office:word" xmlns:wp14="http://schemas.microsoft.com/office/word/2010/wordprocessingDrawing" xmlns:v="urn:schemas-microsoft-com:vml" xmlns:o="urn:schemas-microsoft-com:office:office" xmlns:mc="http://schemas.openxmlformats.org/markup-compatibility/2006" xmlns:cx="http://schemas.microsoft.com/office/drawing/2014/chartex" xmlns:wpc="http://schemas.microsoft.com/office/word/2010/wordprocessingCanvas" xmlns="" val="0"/>
                         </a:ext>
                       </a:extLst>
                     </a:blip>
@@ -12260,7 +12260,7 @@
                     <a:blip r:embed="rId99" cstate="print">
                       <a:extLst>
                         <a:ext uri="{28A0092B-C50C-407E-A947-70E740481C1C}">
-                          <a14:useLocalDpi xmlns="" xmlns:wpc="http://schemas.microsoft.com/office/word/2010/wordprocessingCanvas" xmlns:cx="http://schemas.microsoft.com/office/drawing/2014/chartex" xmlns:mc="http://schemas.openxmlformats.org/markup-compatibility/2006" xmlns:o="urn:schemas-microsoft-com:office:office" xmlns:v="urn:schemas-microsoft-com:vml" xmlns:wp14="http://schemas.microsoft.com/office/word/2010/wordprocessingDrawing" xmlns:w10="urn:schemas-microsoft-com:office:word" xmlns:w="http://schemas.openxmlformats.org/wordprocessingml/2006/main" xmlns:w14="http://schemas.microsoft.com/office/word/2010/wordml" xmlns:w15="http://schemas.microsoft.com/office/word/2012/wordml" xmlns:w16se="http://schemas.microsoft.com/office/word/2015/wordml/symex" xmlns:wpg="http://schemas.microsoft.com/office/word/2010/wordprocessingGroup" xmlns:wpi="http://schemas.microsoft.com/office/word/2010/wordprocessingInk" xmlns:wps="http://schemas.microsoft.com/office/word/2010/wordprocessingShape" xmlns:a14="http://schemas.microsoft.com/office/drawing/2010/main" val="0"/>
+                          <a14:useLocalDpi xmlns:a14="http://schemas.microsoft.com/office/drawing/2010/main" xmlns:wps="http://schemas.microsoft.com/office/word/2010/wordprocessingShape" xmlns:wpi="http://schemas.microsoft.com/office/word/2010/wordprocessingInk" xmlns:wpg="http://schemas.microsoft.com/office/word/2010/wordprocessingGroup" xmlns:w16se="http://schemas.microsoft.com/office/word/2015/wordml/symex" xmlns:w15="http://schemas.microsoft.com/office/word/2012/wordml" xmlns:w14="http://schemas.microsoft.com/office/word/2010/wordml" xmlns:w="http://schemas.openxmlformats.org/wordprocessingml/2006/main" xmlns:w10="urn:schemas-microsoft-com:office:word" xmlns:wp14="http://schemas.microsoft.com/office/word/2010/wordprocessingDrawing" xmlns:v="urn:schemas-microsoft-com:vml" xmlns:o="urn:schemas-microsoft-com:office:office" xmlns:mc="http://schemas.openxmlformats.org/markup-compatibility/2006" xmlns:cx="http://schemas.microsoft.com/office/drawing/2014/chartex" xmlns:wpc="http://schemas.microsoft.com/office/word/2010/wordprocessingCanvas" xmlns="" val="0"/>
                         </a:ext>
                       </a:extLst>
                     </a:blip>
@@ -12333,7 +12333,7 @@
                     <a:blip r:embed="rId100" cstate="print">
                       <a:extLst>
                         <a:ext uri="{28A0092B-C50C-407E-A947-70E740481C1C}">
-                          <a14:useLocalDpi xmlns="" xmlns:wpc="http://schemas.microsoft.com/office/word/2010/wordprocessingCanvas" xmlns:cx="http://schemas.microsoft.com/office/drawing/2014/chartex" xmlns:mc="http://schemas.openxmlformats.org/markup-compatibility/2006" xmlns:o="urn:schemas-microsoft-com:office:office" xmlns:v="urn:schemas-microsoft-com:vml" xmlns:wp14="http://schemas.microsoft.com/office/word/2010/wordprocessingDrawing" xmlns:w10="urn:schemas-microsoft-com:office:word" xmlns:w="http://schemas.openxmlformats.org/wordprocessingml/2006/main" xmlns:w14="http://schemas.microsoft.com/office/word/2010/wordml" xmlns:w15="http://schemas.microsoft.com/office/word/2012/wordml" xmlns:w16se="http://schemas.microsoft.com/office/word/2015/wordml/symex" xmlns:wpg="http://schemas.microsoft.com/office/word/2010/wordprocessingGroup" xmlns:wpi="http://schemas.microsoft.com/office/word/2010/wordprocessingInk" xmlns:wps="http://schemas.microsoft.com/office/word/2010/wordprocessingShape" xmlns:a14="http://schemas.microsoft.com/office/drawing/2010/main" val="0"/>
+                          <a14:useLocalDpi xmlns:a14="http://schemas.microsoft.com/office/drawing/2010/main" xmlns:wps="http://schemas.microsoft.com/office/word/2010/wordprocessingShape" xmlns:wpi="http://schemas.microsoft.com/office/word/2010/wordprocessingInk" xmlns:wpg="http://schemas.microsoft.com/office/word/2010/wordprocessingGroup" xmlns:w16se="http://schemas.microsoft.com/office/word/2015/wordml/symex" xmlns:w15="http://schemas.microsoft.com/office/word/2012/wordml" xmlns:w14="http://schemas.microsoft.com/office/word/2010/wordml" xmlns:w="http://schemas.openxmlformats.org/wordprocessingml/2006/main" xmlns:w10="urn:schemas-microsoft-com:office:word" xmlns:wp14="http://schemas.microsoft.com/office/word/2010/wordprocessingDrawing" xmlns:v="urn:schemas-microsoft-com:vml" xmlns:o="urn:schemas-microsoft-com:office:office" xmlns:mc="http://schemas.openxmlformats.org/markup-compatibility/2006" xmlns:cx="http://schemas.microsoft.com/office/drawing/2014/chartex" xmlns:wpc="http://schemas.microsoft.com/office/word/2010/wordprocessingCanvas" xmlns="" val="0"/>
                         </a:ext>
                       </a:extLst>
                     </a:blip>
@@ -13349,27 +13349,211 @@
       <w:bookmarkEnd w:id="57"/>
     </w:p>
     <w:p/>
-    <w:p/>
-    <w:p/>
-    <w:p/>
-    <w:p/>
-    <w:p/>
-    <w:p/>
-    <w:p/>
-    <w:p/>
-    <w:p/>
-    <w:p/>
-    <w:p/>
-    <w:p/>
-    <w:p/>
-    <w:p/>
-    <w:p/>
-    <w:p/>
-    <w:p/>
-    <w:p/>
-    <w:p/>
-    <w:p/>
-    <w:p/>
+    <w:p>
+      <w:r>
+        <w:rPr>
+          <w:noProof/>
+          <w:lang w:eastAsia="es-ES"/>
+        </w:rPr>
+        <w:drawing>
+          <wp:inline distT="0" distB="0" distL="0" distR="0">
+            <wp:extent cx="5400040" cy="1014730"/>
+            <wp:effectExtent l="19050" t="0" r="0" b="0"/>
+            <wp:docPr id="10" name="9 Imagen" descr="Captura de pantalla 2022-05-10 185019.png"/>
+            <wp:cNvGraphicFramePr>
+              <a:graphicFrameLocks xmlns:a="http://schemas.openxmlformats.org/drawingml/2006/main" noChangeAspect="1"/>
+            </wp:cNvGraphicFramePr>
+            <a:graphic xmlns:a="http://schemas.openxmlformats.org/drawingml/2006/main">
+              <a:graphicData uri="http://schemas.openxmlformats.org/drawingml/2006/picture">
+                <pic:pic xmlns:pic="http://schemas.openxmlformats.org/drawingml/2006/picture">
+                  <pic:nvPicPr>
+                    <pic:cNvPr id="0" name="Captura de pantalla 2022-05-10 185019.png"/>
+                    <pic:cNvPicPr/>
+                  </pic:nvPicPr>
+                  <pic:blipFill>
+                    <a:blip r:embed="rId112" cstate="print"/>
+                    <a:stretch>
+                      <a:fillRect/>
+                    </a:stretch>
+                  </pic:blipFill>
+                  <pic:spPr>
+                    <a:xfrm>
+                      <a:off x="0" y="0"/>
+                      <a:ext cx="5400040" cy="1014730"/>
+                    </a:xfrm>
+                    <a:prstGeom prst="rect">
+                      <a:avLst/>
+                    </a:prstGeom>
+                  </pic:spPr>
+                </pic:pic>
+              </a:graphicData>
+            </a:graphic>
+          </wp:inline>
+        </w:drawing>
+      </w:r>
+    </w:p>
+    <w:p>
+      <w:pPr>
+        <w:rPr>
+          <w:rFonts w:ascii="Arial" w:hAnsi="Arial" w:cs="Arial"/>
+        </w:rPr>
+      </w:pPr>
+      <w:r>
+        <w:rPr>
+          <w:rFonts w:ascii="Arial" w:hAnsi="Arial" w:cs="Arial"/>
+        </w:rPr>
+        <w:t xml:space="preserve">Las fichas de cada videojuego presentan una estructura similar, todas tienen en la parte superior una cabecera con un menú estático, logrando así una mayor accesibilidad, a partir de dicho menú se puede acceder a las páginas de “Inicio” (Catálogo) y “Mis Juegos”. </w:t>
+      </w:r>
+    </w:p>
+    <w:p>
+      <w:pPr>
+        <w:rPr>
+          <w:rFonts w:ascii="Arial" w:hAnsi="Arial" w:cs="Arial"/>
+        </w:rPr>
+      </w:pPr>
+      <w:r>
+        <w:rPr>
+          <w:rFonts w:ascii="Arial" w:hAnsi="Arial" w:cs="Arial"/>
+          <w:noProof/>
+          <w:lang w:eastAsia="es-ES"/>
+        </w:rPr>
+        <w:drawing>
+          <wp:anchor distT="0" distB="0" distL="114300" distR="114300" simplePos="0" relativeHeight="251781120" behindDoc="1" locked="0" layoutInCell="1" allowOverlap="1">
+            <wp:simplePos x="0" y="0"/>
+            <wp:positionH relativeFrom="column">
+              <wp:posOffset>1889125</wp:posOffset>
+            </wp:positionH>
+            <wp:positionV relativeFrom="paragraph">
+              <wp:posOffset>2413635</wp:posOffset>
+            </wp:positionV>
+            <wp:extent cx="3482975" cy="2251075"/>
+            <wp:effectExtent l="19050" t="0" r="3175" b="0"/>
+            <wp:wrapTight wrapText="bothSides">
+              <wp:wrapPolygon edited="0">
+                <wp:start x="-118" y="0"/>
+                <wp:lineTo x="-118" y="21387"/>
+                <wp:lineTo x="21620" y="21387"/>
+                <wp:lineTo x="21620" y="0"/>
+                <wp:lineTo x="-118" y="0"/>
+              </wp:wrapPolygon>
+            </wp:wrapTight>
+            <wp:docPr id="38" name="37 Imagen" descr="Captura de pantalla 2022-05-10 185121.png"/>
+            <wp:cNvGraphicFramePr>
+              <a:graphicFrameLocks xmlns:a="http://schemas.openxmlformats.org/drawingml/2006/main" noChangeAspect="1"/>
+            </wp:cNvGraphicFramePr>
+            <a:graphic xmlns:a="http://schemas.openxmlformats.org/drawingml/2006/main">
+              <a:graphicData uri="http://schemas.openxmlformats.org/drawingml/2006/picture">
+                <pic:pic xmlns:pic="http://schemas.openxmlformats.org/drawingml/2006/picture">
+                  <pic:nvPicPr>
+                    <pic:cNvPr id="0" name="Captura de pantalla 2022-05-10 185121.png"/>
+                    <pic:cNvPicPr/>
+                  </pic:nvPicPr>
+                  <pic:blipFill>
+                    <a:blip r:embed="rId113" cstate="print"/>
+                    <a:stretch>
+                      <a:fillRect/>
+                    </a:stretch>
+                  </pic:blipFill>
+                  <pic:spPr>
+                    <a:xfrm>
+                      <a:off x="0" y="0"/>
+                      <a:ext cx="3482975" cy="2251075"/>
+                    </a:xfrm>
+                    <a:prstGeom prst="rect">
+                      <a:avLst/>
+                    </a:prstGeom>
+                  </pic:spPr>
+                </pic:pic>
+              </a:graphicData>
+            </a:graphic>
+          </wp:anchor>
+        </w:drawing>
+      </w:r>
+      <w:r>
+        <w:rPr>
+          <w:rFonts w:ascii="Arial" w:hAnsi="Arial" w:cs="Arial"/>
+          <w:noProof/>
+          <w:lang w:eastAsia="es-ES"/>
+        </w:rPr>
+        <w:drawing>
+          <wp:anchor distT="0" distB="0" distL="114300" distR="114300" simplePos="0" relativeHeight="251782144" behindDoc="1" locked="0" layoutInCell="1" allowOverlap="1">
+            <wp:simplePos x="0" y="0"/>
+            <wp:positionH relativeFrom="column">
+              <wp:posOffset>1887220</wp:posOffset>
+            </wp:positionH>
+            <wp:positionV relativeFrom="paragraph">
+              <wp:posOffset>32385</wp:posOffset>
+            </wp:positionV>
+            <wp:extent cx="3484245" cy="2286000"/>
+            <wp:effectExtent l="19050" t="0" r="1905" b="0"/>
+            <wp:wrapTight wrapText="bothSides">
+              <wp:wrapPolygon edited="0">
+                <wp:start x="-118" y="0"/>
+                <wp:lineTo x="-118" y="21420"/>
+                <wp:lineTo x="21612" y="21420"/>
+                <wp:lineTo x="21612" y="0"/>
+                <wp:lineTo x="-118" y="0"/>
+              </wp:wrapPolygon>
+            </wp:wrapTight>
+            <wp:docPr id="40" name="39 Imagen" descr="Captura de pantalla 2022-05-10 190057.png"/>
+            <wp:cNvGraphicFramePr>
+              <a:graphicFrameLocks xmlns:a="http://schemas.openxmlformats.org/drawingml/2006/main" noChangeAspect="1"/>
+            </wp:cNvGraphicFramePr>
+            <a:graphic xmlns:a="http://schemas.openxmlformats.org/drawingml/2006/main">
+              <a:graphicData uri="http://schemas.openxmlformats.org/drawingml/2006/picture">
+                <pic:pic xmlns:pic="http://schemas.openxmlformats.org/drawingml/2006/picture">
+                  <pic:nvPicPr>
+                    <pic:cNvPr id="0" name="Captura de pantalla 2022-05-10 190057.png"/>
+                    <pic:cNvPicPr/>
+                  </pic:nvPicPr>
+                  <pic:blipFill>
+                    <a:blip r:embed="rId114" cstate="print"/>
+                    <a:stretch>
+                      <a:fillRect/>
+                    </a:stretch>
+                  </pic:blipFill>
+                  <pic:spPr>
+                    <a:xfrm>
+                      <a:off x="0" y="0"/>
+                      <a:ext cx="3484245" cy="2286000"/>
+                    </a:xfrm>
+                    <a:prstGeom prst="rect">
+                      <a:avLst/>
+                    </a:prstGeom>
+                  </pic:spPr>
+                </pic:pic>
+              </a:graphicData>
+            </a:graphic>
+          </wp:anchor>
+        </w:drawing>
+      </w:r>
+      <w:r>
+        <w:rPr>
+          <w:rFonts w:ascii="Arial" w:hAnsi="Arial" w:cs="Arial"/>
+        </w:rPr>
+        <w:t xml:space="preserve">Después, está situado en la parte izquierda un contenedor con el título del videojuego, un carrusel  </w:t>
+      </w:r>
+      <w:r>
+        <w:rPr>
+          <w:rFonts w:ascii="Arial" w:hAnsi="Arial" w:cs="Arial"/>
+        </w:rPr>
+        <w:t>de imágenes con botones de cambio de imagen, por último, estará situada una breve descripción con información relevante del videojuego debajo de dicho carrusel.</w:t>
+      </w:r>
+      <w:r>
+        <w:rPr>
+          <w:rFonts w:ascii="Arial" w:hAnsi="Arial" w:cs="Arial"/>
+        </w:rPr>
+        <w:t xml:space="preserve"> </w:t>
+      </w:r>
+    </w:p>
+    <w:p>
+      <w:r>
+        <w:rPr>
+          <w:rFonts w:ascii="Arial" w:hAnsi="Arial" w:cs="Arial"/>
+        </w:rPr>
+        <w:t>En la parte derecha se sitúa otro contenedor el cual contiene el logo del videojuego, un botón personalizado el cual permite adquirir el videojuego, información sobre las empresa y desarrolladores dedicados a la creación de dicho videojuego, su fecha de lanzamiento y las plataformas en las que está disponible.</w:t>
+      </w:r>
+    </w:p>
     <w:p/>
     <w:p/>
     <w:p/>
@@ -13456,7 +13640,7 @@
                     <pic:cNvPicPr/>
                   </pic:nvPicPr>
                   <pic:blipFill>
-                    <a:blip r:embed="rId112" cstate="print"/>
+                    <a:blip r:embed="rId115" cstate="print"/>
                     <a:stretch>
                       <a:fillRect/>
                     </a:stretch>
@@ -13497,7 +13681,7 @@
                     <pic:cNvPicPr/>
                   </pic:nvPicPr>
                   <pic:blipFill>
-                    <a:blip r:embed="rId113" cstate="print"/>
+                    <a:blip r:embed="rId116" cstate="print"/>
                     <a:stretch>
                       <a:fillRect/>
                     </a:stretch>
@@ -13588,7 +13772,7 @@
                     <pic:cNvPicPr/>
                   </pic:nvPicPr>
                   <pic:blipFill>
-                    <a:blip r:embed="rId114" cstate="print"/>
+                    <a:blip r:embed="rId117" cstate="print"/>
                     <a:stretch>
                       <a:fillRect/>
                     </a:stretch>
@@ -13629,7 +13813,7 @@
                     <pic:cNvPicPr/>
                   </pic:nvPicPr>
                   <pic:blipFill>
-                    <a:blip r:embed="rId115" cstate="print"/>
+                    <a:blip r:embed="rId118" cstate="print"/>
                     <a:stretch>
                       <a:fillRect/>
                     </a:stretch>
@@ -13705,7 +13889,7 @@
                     <pic:cNvPicPr/>
                   </pic:nvPicPr>
                   <pic:blipFill>
-                    <a:blip r:embed="rId116" cstate="print"/>
+                    <a:blip r:embed="rId119" cstate="print"/>
                     <a:stretch>
                       <a:fillRect/>
                     </a:stretch>
@@ -13746,7 +13930,7 @@
                     <pic:cNvPicPr/>
                   </pic:nvPicPr>
                   <pic:blipFill>
-                    <a:blip r:embed="rId117" cstate="print"/>
+                    <a:blip r:embed="rId120" cstate="print"/>
                     <a:stretch>
                       <a:fillRect/>
                     </a:stretch>
@@ -13909,7 +14093,7 @@
                     </pic:cNvPicPr>
                   </pic:nvPicPr>
                   <pic:blipFill>
-                    <a:blip r:embed="rId118" cstate="print"/>
+                    <a:blip r:embed="rId121" cstate="print"/>
                     <a:srcRect/>
                     <a:stretch>
                       <a:fillRect/>
@@ -14022,7 +14206,7 @@
         <w:lastRenderedPageBreak/>
         <w:pict>
           <v:shape id="_x0000_i1032" type="#_x0000_t75" style="width:411.6pt;height:177.3pt">
-            <v:imagedata r:id="rId119" o:title="Captura02"/>
+            <v:imagedata r:id="rId122" o:title="Captura02"/>
           </v:shape>
         </w:pict>
       </w:r>
@@ -14083,7 +14267,7 @@
         </w:rPr>
         <w:pict>
           <v:shape id="_x0000_i1033" type="#_x0000_t75" style="width:322.65pt;height:175.25pt">
-            <v:imagedata r:id="rId120" o:title="Captura06"/>
+            <v:imagedata r:id="rId123" o:title="Captura06"/>
           </v:shape>
         </w:pict>
       </w:r>
@@ -14133,7 +14317,7 @@
         <w:lastRenderedPageBreak/>
         <w:pict>
           <v:shape id="_x0000_i1034" type="#_x0000_t75" style="width:216.7pt;height:253.35pt">
-            <v:imagedata r:id="rId121" o:title="Captura03"/>
+            <v:imagedata r:id="rId124" o:title="Captura03"/>
           </v:shape>
         </w:pict>
       </w:r>
@@ -14263,7 +14447,7 @@
         </w:rPr>
         <w:pict>
           <v:shape id="_x0000_i1035" type="#_x0000_t75" style="width:261.5pt;height:213.3pt">
-            <v:imagedata r:id="rId122" o:title="Captura04"/>
+            <v:imagedata r:id="rId125" o:title="Captura04"/>
           </v:shape>
         </w:pict>
       </w:r>
@@ -14377,7 +14561,7 @@
         </w:rPr>
         <w:pict>
           <v:shape id="_x0000_i1036" type="#_x0000_t75" style="width:273.05pt;height:268.3pt">
-            <v:imagedata r:id="rId123" o:title="Captura05"/>
+            <v:imagedata r:id="rId126" o:title="Captura05"/>
           </v:shape>
         </w:pict>
       </w:r>
@@ -14474,7 +14658,7 @@
         </w:rPr>
         <w:pict>
           <v:shape id="_x0000_i1037" type="#_x0000_t75" style="width:491.1pt;height:75.4pt">
-            <v:imagedata r:id="rId124" o:title="Captura07"/>
+            <v:imagedata r:id="rId127" o:title="Captura07"/>
           </v:shape>
         </w:pict>
       </w:r>
@@ -14564,7 +14748,7 @@
         </w:rPr>
         <w:pict>
           <v:shape id="_x0000_i1038" type="#_x0000_t75" style="width:137.2pt;height:228.9pt">
-            <v:imagedata r:id="rId125" o:title="Captura09"/>
+            <v:imagedata r:id="rId128" o:title="Captura09"/>
           </v:shape>
         </w:pict>
       </w:r>
@@ -14611,7 +14795,7 @@
         </w:rPr>
         <w:pict>
           <v:shape id="_x0000_i1039" type="#_x0000_t75" style="width:201.05pt;height:256.75pt">
-            <v:imagedata r:id="rId126" o:title="Captura08"/>
+            <v:imagedata r:id="rId129" o:title="Captura08"/>
           </v:shape>
         </w:pict>
       </w:r>
@@ -14644,7 +14828,7 @@
         <w:lastRenderedPageBreak/>
         <w:pict>
           <v:shape id="_x0000_i1040" type="#_x0000_t75" style="width:452.4pt;height:98.5pt">
-            <v:imagedata r:id="rId127" o:title="Captura10"/>
+            <v:imagedata r:id="rId130" o:title="Captura10"/>
           </v:shape>
         </w:pict>
       </w:r>
@@ -14737,7 +14921,7 @@
                     <pic:cNvPicPr/>
                   </pic:nvPicPr>
                   <pic:blipFill>
-                    <a:blip r:embed="rId128" cstate="print"/>
+                    <a:blip r:embed="rId131" cstate="print"/>
                     <a:stretch>
                       <a:fillRect/>
                     </a:stretch>
@@ -15081,7 +15265,7 @@
                     <pic:cNvPicPr/>
                   </pic:nvPicPr>
                   <pic:blipFill>
-                    <a:blip r:embed="rId129" cstate="print"/>
+                    <a:blip r:embed="rId132" cstate="print"/>
                     <a:stretch>
                       <a:fillRect/>
                     </a:stretch>
@@ -15189,7 +15373,7 @@
                     <pic:cNvPicPr/>
                   </pic:nvPicPr>
                   <pic:blipFill>
-                    <a:blip r:embed="rId130" cstate="print"/>
+                    <a:blip r:embed="rId133" cstate="print"/>
                     <a:stretch>
                       <a:fillRect/>
                     </a:stretch>
@@ -15274,7 +15458,7 @@
                     <pic:cNvPicPr/>
                   </pic:nvPicPr>
                   <pic:blipFill>
-                    <a:blip r:embed="rId131" cstate="print"/>
+                    <a:blip r:embed="rId134" cstate="print"/>
                     <a:stretch>
                       <a:fillRect/>
                     </a:stretch>
@@ -16073,7 +16257,7 @@
                     <pic:cNvPicPr/>
                   </pic:nvPicPr>
                   <pic:blipFill>
-                    <a:blip r:embed="rId132" cstate="print"/>
+                    <a:blip r:embed="rId135" cstate="print"/>
                     <a:stretch>
                       <a:fillRect/>
                     </a:stretch>
@@ -16179,7 +16363,7 @@
                     <pic:cNvPicPr/>
                   </pic:nvPicPr>
                   <pic:blipFill>
-                    <a:blip r:embed="rId133" cstate="print"/>
+                    <a:blip r:embed="rId136" cstate="print"/>
                     <a:srcRect r="33330"/>
                     <a:stretch>
                       <a:fillRect/>
@@ -16226,7 +16410,7 @@
                     <pic:cNvPicPr/>
                   </pic:nvPicPr>
                   <pic:blipFill>
-                    <a:blip r:embed="rId134" cstate="print"/>
+                    <a:blip r:embed="rId137" cstate="print"/>
                     <a:stretch>
                       <a:fillRect/>
                     </a:stretch>
@@ -16320,7 +16504,7 @@
                     <pic:cNvPicPr/>
                   </pic:nvPicPr>
                   <pic:blipFill>
-                    <a:blip r:embed="rId135" cstate="print"/>
+                    <a:blip r:embed="rId138" cstate="print"/>
                     <a:stretch>
                       <a:fillRect/>
                     </a:stretch>
@@ -16364,7 +16548,7 @@
                     <pic:cNvPicPr/>
                   </pic:nvPicPr>
                   <pic:blipFill>
-                    <a:blip r:embed="rId136" cstate="print"/>
+                    <a:blip r:embed="rId139" cstate="print"/>
                     <a:stretch>
                       <a:fillRect/>
                     </a:stretch>
@@ -16411,7 +16595,7 @@
                     <pic:cNvPicPr/>
                   </pic:nvPicPr>
                   <pic:blipFill>
-                    <a:blip r:embed="rId137" cstate="print"/>
+                    <a:blip r:embed="rId140" cstate="print"/>
                     <a:stretch>
                       <a:fillRect/>
                     </a:stretch>
@@ -16547,7 +16731,7 @@
                     <pic:cNvPicPr/>
                   </pic:nvPicPr>
                   <pic:blipFill>
-                    <a:blip r:embed="rId138" cstate="print"/>
+                    <a:blip r:embed="rId141" cstate="print"/>
                     <a:stretch>
                       <a:fillRect/>
                     </a:stretch>
@@ -16667,7 +16851,7 @@
                     <pic:cNvPicPr/>
                   </pic:nvPicPr>
                   <pic:blipFill>
-                    <a:blip r:embed="rId139" cstate="print"/>
+                    <a:blip r:embed="rId142" cstate="print"/>
                     <a:stretch>
                       <a:fillRect/>
                     </a:stretch>
@@ -21142,7 +21326,7 @@
                     <pic:cNvPicPr/>
                   </pic:nvPicPr>
                   <pic:blipFill>
-                    <a:blip r:embed="rId140" cstate="print"/>
+                    <a:blip r:embed="rId143" cstate="print"/>
                     <a:stretch>
                       <a:fillRect/>
                     </a:stretch>
@@ -21212,7 +21396,7 @@
                     <pic:cNvPicPr/>
                   </pic:nvPicPr>
                   <pic:blipFill>
-                    <a:blip r:embed="rId141" cstate="print"/>
+                    <a:blip r:embed="rId144" cstate="print"/>
                     <a:stretch>
                       <a:fillRect/>
                     </a:stretch>
@@ -21287,7 +21471,7 @@
       <w:r>
         <w:pict>
           <v:shape id="_x0000_i1041" type="#_x0000_t75" style="width:420.45pt;height:180.7pt">
-            <v:imagedata r:id="rId142" o:title="Captura11"/>
+            <v:imagedata r:id="rId145" o:title="Captura11"/>
           </v:shape>
         </w:pict>
       </w:r>
@@ -21335,7 +21519,7 @@
         <w:lastRenderedPageBreak/>
         <w:pict>
           <v:shape id="_x0000_i1042" type="#_x0000_t75" style="width:310.4pt;height:301.6pt">
-            <v:imagedata r:id="rId143" o:title="Captura12"/>
+            <v:imagedata r:id="rId146" o:title="Captura12"/>
           </v:shape>
         </w:pict>
       </w:r>
@@ -21381,7 +21565,7 @@
       <w:r>
         <w:pict>
           <v:shape id="_x0000_i1043" type="#_x0000_t75" style="width:239.1pt;height:159.6pt">
-            <v:imagedata r:id="rId144" o:title="Captura13"/>
+            <v:imagedata r:id="rId147" o:title="Captura13"/>
           </v:shape>
         </w:pict>
       </w:r>
@@ -21449,7 +21633,7 @@
       <w:r>
         <w:pict>
           <v:shape id="_x0000_i1044" type="#_x0000_t75" style="width:111.4pt;height:182.7pt">
-            <v:imagedata r:id="rId145" o:title="Captura14"/>
+            <v:imagedata r:id="rId148" o:title="Captura14"/>
           </v:shape>
         </w:pict>
       </w:r>
@@ -21483,7 +21667,7 @@
       <w:r>
         <w:pict>
           <v:shape id="_x0000_i1045" type="#_x0000_t75" style="width:264.9pt;height:182.05pt">
-            <v:imagedata r:id="rId146" o:title="Captura15"/>
+            <v:imagedata r:id="rId149" o:title="Captura15"/>
           </v:shape>
         </w:pict>
       </w:r>
@@ -21548,7 +21732,7 @@
       <w:r>
         <w:pict>
           <v:shape id="_x0000_i1046" type="#_x0000_t75" style="width:315.15pt;height:131.75pt">
-            <v:imagedata r:id="rId147" o:title="Captura16"/>
+            <v:imagedata r:id="rId150" o:title="Captura16"/>
           </v:shape>
         </w:pict>
       </w:r>
@@ -21620,7 +21804,7 @@
       <w:r>
         <w:pict>
           <v:shape id="_x0000_i1047" type="#_x0000_t75" style="width:313.15pt;height:199.7pt">
-            <v:imagedata r:id="rId148" o:title="Captura17"/>
+            <v:imagedata r:id="rId151" o:title="Captura17"/>
           </v:shape>
         </w:pict>
       </w:r>
@@ -21668,7 +21852,7 @@
         <w:lastRenderedPageBreak/>
         <w:pict>
           <v:shape id="_x0000_i1048" type="#_x0000_t75" style="width:332.15pt;height:194.95pt">
-            <v:imagedata r:id="rId149" o:title="Captura18"/>
+            <v:imagedata r:id="rId152" o:title="Captura18"/>
           </v:shape>
         </w:pict>
       </w:r>
@@ -21714,7 +21898,7 @@
         </w:rPr>
         <w:pict>
           <v:shape id="_x0000_i1049" type="#_x0000_t75" style="width:259.45pt;height:209.9pt">
-            <v:imagedata r:id="rId150" o:title="Captura19"/>
+            <v:imagedata r:id="rId153" o:title="Captura19"/>
           </v:shape>
         </w:pict>
       </w:r>
@@ -21842,7 +22026,7 @@
                     </pic:cNvPicPr>
                   </pic:nvPicPr>
                   <pic:blipFill>
-                    <a:blip r:embed="rId151" cstate="print"/>
+                    <a:blip r:embed="rId154" cstate="print"/>
                     <a:srcRect/>
                     <a:stretch>
                       <a:fillRect/>
@@ -21919,7 +22103,7 @@
                     </pic:cNvPicPr>
                   </pic:nvPicPr>
                   <pic:blipFill>
-                    <a:blip r:embed="rId152" cstate="print"/>
+                    <a:blip r:embed="rId155" cstate="print"/>
                     <a:srcRect/>
                     <a:stretch>
                       <a:fillRect/>
@@ -21993,7 +22177,7 @@
                     </pic:cNvPicPr>
                   </pic:nvPicPr>
                   <pic:blipFill>
-                    <a:blip r:embed="rId153" cstate="print"/>
+                    <a:blip r:embed="rId156" cstate="print"/>
                     <a:srcRect/>
                     <a:stretch>
                       <a:fillRect/>
@@ -22067,7 +22251,7 @@
                     </pic:cNvPicPr>
                   </pic:nvPicPr>
                   <pic:blipFill>
-                    <a:blip r:embed="rId154" cstate="print"/>
+                    <a:blip r:embed="rId157" cstate="print"/>
                     <a:srcRect/>
                     <a:stretch>
                       <a:fillRect/>
@@ -22156,7 +22340,7 @@
                     </pic:cNvPicPr>
                   </pic:nvPicPr>
                   <pic:blipFill>
-                    <a:blip r:embed="rId155" cstate="print"/>
+                    <a:blip r:embed="rId158" cstate="print"/>
                     <a:srcRect/>
                     <a:stretch>
                       <a:fillRect/>
@@ -22247,7 +22431,7 @@
                     </pic:cNvPicPr>
                   </pic:nvPicPr>
                   <pic:blipFill>
-                    <a:blip r:embed="rId156" cstate="print"/>
+                    <a:blip r:embed="rId159" cstate="print"/>
                     <a:srcRect/>
                     <a:stretch>
                       <a:fillRect/>
@@ -22339,7 +22523,7 @@
                     </pic:cNvPicPr>
                   </pic:nvPicPr>
                   <pic:blipFill>
-                    <a:blip r:embed="rId157" cstate="print"/>
+                    <a:blip r:embed="rId160" cstate="print"/>
                     <a:srcRect/>
                     <a:stretch>
                       <a:fillRect/>
@@ -22421,7 +22605,7 @@
                     </pic:cNvPicPr>
                   </pic:nvPicPr>
                   <pic:blipFill>
-                    <a:blip r:embed="rId158" cstate="print"/>
+                    <a:blip r:embed="rId161" cstate="print"/>
                     <a:srcRect/>
                     <a:stretch>
                       <a:fillRect/>
@@ -22512,7 +22696,7 @@
                     </pic:cNvPicPr>
                   </pic:nvPicPr>
                   <pic:blipFill>
-                    <a:blip r:embed="rId159" cstate="print"/>
+                    <a:blip r:embed="rId162" cstate="print"/>
                     <a:srcRect/>
                     <a:stretch>
                       <a:fillRect/>
@@ -24994,7 +25178,7 @@
       </w:pPr>
     </w:p>
     <w:sectPr>
-      <w:footerReference w:type="default" r:id="rId160"/>
+      <w:footerReference w:type="default" r:id="rId163"/>
       <w:pgSz w:w="11906" w:h="16838"/>
       <w:pgMar w:top="1417" w:right="1701" w:bottom="1417" w:left="1701" w:header="567" w:footer="708" w:gutter="0"/>
       <w:cols w:space="708"/>
@@ -25113,7 +25297,7 @@
               <w:noProof/>
               <w:color w:val="FFFFFF" w:themeColor="background1"/>
             </w:rPr>
-            <w:t>23</w:t>
+            <w:t>28</w:t>
           </w:r>
           <w:r>
             <w:rPr>
@@ -27888,7 +28072,7 @@
 </file>
 
 <file path=customXml/itemProps2.xml><?xml version="1.0" encoding="utf-8"?>
-<ds:datastoreItem xmlns:ds="http://schemas.openxmlformats.org/officeDocument/2006/customXml" ds:itemID="{8CB76525-CA38-41D3-9B68-2565BC1FBB8E}">
+<ds:datastoreItem xmlns:ds="http://schemas.openxmlformats.org/officeDocument/2006/customXml" ds:itemID="{87AD73B4-7FA2-415D-928C-C2322DF16910}">
   <ds:schemaRefs>
     <ds:schemaRef ds:uri="http://schemas.openxmlformats.org/officeDocument/2006/bibliography"/>
   </ds:schemaRefs>

</xml_diff>

<commit_message>
docu puntos 2,6 y 8.
</commit_message>
<xml_diff>
--- a/Documentación/TFG.docx
+++ b/Documentación/TFG.docx
@@ -494,7 +494,7 @@
             </w:rPr>
             <w:fldChar w:fldCharType="separate"/>
           </w:r>
-          <w:hyperlink w:anchor="_Toc102126570" w:history="1">
+          <w:hyperlink w:anchor="_Toc103186673" w:history="1">
             <w:r>
               <w:rPr>
                 <w:rStyle w:val="Hipervnculo"/>
@@ -517,7 +517,7 @@
               <w:rPr>
                 <w:webHidden/>
               </w:rPr>
-              <w:instrText xml:space="preserve"> PAGEREF _Toc102126570 \h </w:instrText>
+              <w:instrText xml:space="preserve"> PAGEREF _Toc103186673 \h </w:instrText>
             </w:r>
             <w:r>
               <w:rPr>
@@ -552,7 +552,7 @@
               <w:lang w:eastAsia="es-ES"/>
             </w:rPr>
           </w:pPr>
-          <w:hyperlink w:anchor="_Toc102126571" w:history="1">
+          <w:hyperlink w:anchor="_Toc103186674" w:history="1">
             <w:r>
               <w:rPr>
                 <w:rStyle w:val="Hipervnculo"/>
@@ -575,7 +575,7 @@
               <w:rPr>
                 <w:webHidden/>
               </w:rPr>
-              <w:instrText xml:space="preserve"> PAGEREF _Toc102126571 \h </w:instrText>
+              <w:instrText xml:space="preserve"> PAGEREF _Toc103186674 \h </w:instrText>
             </w:r>
             <w:r>
               <w:rPr>
@@ -592,7 +592,7 @@
               <w:rPr>
                 <w:webHidden/>
               </w:rPr>
-              <w:t>4</w:t>
+              <w:t>5</w:t>
             </w:r>
             <w:r>
               <w:rPr>
@@ -610,7 +610,7 @@
               <w:lang w:eastAsia="es-ES"/>
             </w:rPr>
           </w:pPr>
-          <w:hyperlink w:anchor="_Toc102126572" w:history="1">
+          <w:hyperlink w:anchor="_Toc103186675" w:history="1">
             <w:r>
               <w:rPr>
                 <w:rStyle w:val="Hipervnculo"/>
@@ -633,7 +633,7 @@
               <w:rPr>
                 <w:webHidden/>
               </w:rPr>
-              <w:instrText xml:space="preserve"> PAGEREF _Toc102126572 \h </w:instrText>
+              <w:instrText xml:space="preserve"> PAGEREF _Toc103186675 \h </w:instrText>
             </w:r>
             <w:r>
               <w:rPr>
@@ -650,7 +650,7 @@
               <w:rPr>
                 <w:webHidden/>
               </w:rPr>
-              <w:t>5</w:t>
+              <w:t>6</w:t>
             </w:r>
             <w:r>
               <w:rPr>
@@ -671,7 +671,7 @@
               <w:lang w:eastAsia="es-ES"/>
             </w:rPr>
           </w:pPr>
-          <w:hyperlink w:anchor="_Toc102126573" w:history="1">
+          <w:hyperlink w:anchor="_Toc103186676" w:history="1">
             <w:r>
               <w:rPr>
                 <w:rStyle w:val="Hipervnculo"/>
@@ -716,7 +716,7 @@
               <w:rPr>
                 <w:webHidden/>
               </w:rPr>
-              <w:instrText xml:space="preserve"> PAGEREF _Toc102126573 \h </w:instrText>
+              <w:instrText xml:space="preserve"> PAGEREF _Toc103186676 \h </w:instrText>
             </w:r>
             <w:r>
               <w:rPr>
@@ -755,7 +755,7 @@
               <w:lang w:eastAsia="es-ES"/>
             </w:rPr>
           </w:pPr>
-          <w:hyperlink w:anchor="_Toc102126574" w:history="1">
+          <w:hyperlink w:anchor="_Toc103186677" w:history="1">
             <w:r>
               <w:rPr>
                 <w:rStyle w:val="Hipervnculo"/>
@@ -782,7 +782,7 @@
                 <w:noProof/>
                 <w:webHidden/>
               </w:rPr>
-              <w:instrText xml:space="preserve"> PAGEREF _Toc102126574 \h </w:instrText>
+              <w:instrText xml:space="preserve"> PAGEREF _Toc103186677 \h </w:instrText>
             </w:r>
             <w:r>
               <w:rPr>
@@ -825,7 +825,7 @@
               <w:lang w:eastAsia="es-ES"/>
             </w:rPr>
           </w:pPr>
-          <w:hyperlink w:anchor="_Toc102126575" w:history="1">
+          <w:hyperlink w:anchor="_Toc103186678" w:history="1">
             <w:r>
               <w:rPr>
                 <w:rStyle w:val="Hipervnculo"/>
@@ -852,7 +852,7 @@
                 <w:noProof/>
                 <w:webHidden/>
               </w:rPr>
-              <w:instrText xml:space="preserve"> PAGEREF _Toc102126575 \h </w:instrText>
+              <w:instrText xml:space="preserve"> PAGEREF _Toc103186678 \h </w:instrText>
             </w:r>
             <w:r>
               <w:rPr>
@@ -872,7 +872,7 @@
                 <w:noProof/>
                 <w:webHidden/>
               </w:rPr>
-              <w:t>6</w:t>
+              <w:t>7</w:t>
             </w:r>
             <w:r>
               <w:rPr>
@@ -894,7 +894,7 @@
               <w:lang w:eastAsia="es-ES"/>
             </w:rPr>
           </w:pPr>
-          <w:hyperlink w:anchor="_Toc102126576" w:history="1">
+          <w:hyperlink w:anchor="_Toc103186679" w:history="1">
             <w:r>
               <w:rPr>
                 <w:rStyle w:val="Hipervnculo"/>
@@ -939,7 +939,7 @@
               <w:rPr>
                 <w:webHidden/>
               </w:rPr>
-              <w:instrText xml:space="preserve"> PAGEREF _Toc102126576 \h </w:instrText>
+              <w:instrText xml:space="preserve"> PAGEREF _Toc103186679 \h </w:instrText>
             </w:r>
             <w:r>
               <w:rPr>
@@ -956,7 +956,7 @@
               <w:rPr>
                 <w:webHidden/>
               </w:rPr>
-              <w:t>7</w:t>
+              <w:t>8</w:t>
             </w:r>
             <w:r>
               <w:rPr>
@@ -978,7 +978,7 @@
               <w:lang w:eastAsia="es-ES"/>
             </w:rPr>
           </w:pPr>
-          <w:hyperlink w:anchor="_Toc102126577" w:history="1">
+          <w:hyperlink w:anchor="_Toc103186680" w:history="1">
             <w:r>
               <w:rPr>
                 <w:rStyle w:val="Hipervnculo"/>
@@ -1005,7 +1005,7 @@
                 <w:noProof/>
                 <w:webHidden/>
               </w:rPr>
-              <w:instrText xml:space="preserve"> PAGEREF _Toc102126577 \h </w:instrText>
+              <w:instrText xml:space="preserve"> PAGEREF _Toc103186680 \h </w:instrText>
             </w:r>
             <w:r>
               <w:rPr>
@@ -1048,7 +1048,7 @@
               <w:lang w:eastAsia="es-ES"/>
             </w:rPr>
           </w:pPr>
-          <w:hyperlink w:anchor="_Toc102126578" w:history="1">
+          <w:hyperlink w:anchor="_Toc103186681" w:history="1">
             <w:r>
               <w:rPr>
                 <w:rStyle w:val="Hipervnculo"/>
@@ -1075,7 +1075,7 @@
                 <w:noProof/>
                 <w:webHidden/>
               </w:rPr>
-              <w:instrText xml:space="preserve"> PAGEREF _Toc102126578 \h </w:instrText>
+              <w:instrText xml:space="preserve"> PAGEREF _Toc103186681 \h </w:instrText>
             </w:r>
             <w:r>
               <w:rPr>
@@ -1118,7 +1118,7 @@
               <w:lang w:eastAsia="es-ES"/>
             </w:rPr>
           </w:pPr>
-          <w:hyperlink w:anchor="_Toc102126579" w:history="1">
+          <w:hyperlink w:anchor="_Toc103186682" w:history="1">
             <w:r>
               <w:rPr>
                 <w:rStyle w:val="Hipervnculo"/>
@@ -1145,7 +1145,7 @@
                 <w:noProof/>
                 <w:webHidden/>
               </w:rPr>
-              <w:instrText xml:space="preserve"> PAGEREF _Toc102126579 \h </w:instrText>
+              <w:instrText xml:space="preserve"> PAGEREF _Toc103186682 \h </w:instrText>
             </w:r>
             <w:r>
               <w:rPr>
@@ -1188,7 +1188,7 @@
               <w:lang w:eastAsia="es-ES"/>
             </w:rPr>
           </w:pPr>
-          <w:hyperlink w:anchor="_Toc102126580" w:history="1">
+          <w:hyperlink w:anchor="_Toc103186683" w:history="1">
             <w:r>
               <w:rPr>
                 <w:rStyle w:val="Hipervnculo"/>
@@ -1215,7 +1215,7 @@
                 <w:noProof/>
                 <w:webHidden/>
               </w:rPr>
-              <w:instrText xml:space="preserve"> PAGEREF _Toc102126580 \h </w:instrText>
+              <w:instrText xml:space="preserve"> PAGEREF _Toc103186683 \h </w:instrText>
             </w:r>
             <w:r>
               <w:rPr>
@@ -1235,7 +1235,7 @@
                 <w:noProof/>
                 <w:webHidden/>
               </w:rPr>
-              <w:t>9</w:t>
+              <w:t>10</w:t>
             </w:r>
             <w:r>
               <w:rPr>
@@ -1258,7 +1258,7 @@
               <w:lang w:eastAsia="es-ES"/>
             </w:rPr>
           </w:pPr>
-          <w:hyperlink w:anchor="_Toc102126581" w:history="1">
+          <w:hyperlink w:anchor="_Toc103186684" w:history="1">
             <w:r>
               <w:rPr>
                 <w:rStyle w:val="Hipervnculo"/>
@@ -1285,7 +1285,7 @@
                 <w:noProof/>
                 <w:webHidden/>
               </w:rPr>
-              <w:instrText xml:space="preserve"> PAGEREF _Toc102126581 \h </w:instrText>
+              <w:instrText xml:space="preserve"> PAGEREF _Toc103186684 \h </w:instrText>
             </w:r>
             <w:r>
               <w:rPr>
@@ -1327,7 +1327,7 @@
               <w:lang w:eastAsia="es-ES"/>
             </w:rPr>
           </w:pPr>
-          <w:hyperlink w:anchor="_Toc102126582" w:history="1">
+          <w:hyperlink w:anchor="_Toc103186685" w:history="1">
             <w:r>
               <w:rPr>
                 <w:rStyle w:val="Hipervnculo"/>
@@ -1372,7 +1372,7 @@
               <w:rPr>
                 <w:webHidden/>
               </w:rPr>
-              <w:instrText xml:space="preserve"> PAGEREF _Toc102126582 \h </w:instrText>
+              <w:instrText xml:space="preserve"> PAGEREF _Toc103186685 \h </w:instrText>
             </w:r>
             <w:r>
               <w:rPr>
@@ -1389,7 +1389,7 @@
               <w:rPr>
                 <w:webHidden/>
               </w:rPr>
-              <w:t>12</w:t>
+              <w:t>14</w:t>
             </w:r>
             <w:r>
               <w:rPr>
@@ -1411,7 +1411,7 @@
               <w:lang w:eastAsia="es-ES"/>
             </w:rPr>
           </w:pPr>
-          <w:hyperlink w:anchor="_Toc102126583" w:history="1">
+          <w:hyperlink w:anchor="_Toc103186686" w:history="1">
             <w:r>
               <w:rPr>
                 <w:rStyle w:val="Hipervnculo"/>
@@ -1438,7 +1438,7 @@
                 <w:noProof/>
                 <w:webHidden/>
               </w:rPr>
-              <w:instrText xml:space="preserve"> PAGEREF _Toc102126583 \h </w:instrText>
+              <w:instrText xml:space="preserve"> PAGEREF _Toc103186686 \h </w:instrText>
             </w:r>
             <w:r>
               <w:rPr>
@@ -1458,7 +1458,7 @@
                 <w:noProof/>
                 <w:webHidden/>
               </w:rPr>
-              <w:t>12</w:t>
+              <w:t>14</w:t>
             </w:r>
             <w:r>
               <w:rPr>
@@ -1481,7 +1481,7 @@
               <w:lang w:eastAsia="es-ES"/>
             </w:rPr>
           </w:pPr>
-          <w:hyperlink w:anchor="_Toc102126584" w:history="1">
+          <w:hyperlink w:anchor="_Toc103186687" w:history="1">
             <w:r>
               <w:rPr>
                 <w:rStyle w:val="Hipervnculo"/>
@@ -1508,7 +1508,7 @@
                 <w:noProof/>
                 <w:webHidden/>
               </w:rPr>
-              <w:instrText xml:space="preserve"> PAGEREF _Toc102126584 \h </w:instrText>
+              <w:instrText xml:space="preserve"> PAGEREF _Toc103186687 \h </w:instrText>
             </w:r>
             <w:r>
               <w:rPr>
@@ -1528,7 +1528,7 @@
                 <w:noProof/>
                 <w:webHidden/>
               </w:rPr>
-              <w:t>12</w:t>
+              <w:t>14</w:t>
             </w:r>
             <w:r>
               <w:rPr>
@@ -1551,7 +1551,7 @@
               <w:lang w:eastAsia="es-ES"/>
             </w:rPr>
           </w:pPr>
-          <w:hyperlink w:anchor="_Toc102126585" w:history="1">
+          <w:hyperlink w:anchor="_Toc103186688" w:history="1">
             <w:r>
               <w:rPr>
                 <w:rStyle w:val="Hipervnculo"/>
@@ -1578,7 +1578,7 @@
                 <w:noProof/>
                 <w:webHidden/>
               </w:rPr>
-              <w:instrText xml:space="preserve"> PAGEREF _Toc102126585 \h </w:instrText>
+              <w:instrText xml:space="preserve"> PAGEREF _Toc103186688 \h </w:instrText>
             </w:r>
             <w:r>
               <w:rPr>
@@ -1598,7 +1598,7 @@
                 <w:noProof/>
                 <w:webHidden/>
               </w:rPr>
-              <w:t>13</w:t>
+              <w:t>15</w:t>
             </w:r>
             <w:r>
               <w:rPr>
@@ -1621,7 +1621,7 @@
               <w:lang w:eastAsia="es-ES"/>
             </w:rPr>
           </w:pPr>
-          <w:hyperlink w:anchor="_Toc102126586" w:history="1">
+          <w:hyperlink w:anchor="_Toc103186689" w:history="1">
             <w:r>
               <w:rPr>
                 <w:rStyle w:val="Hipervnculo"/>
@@ -1648,7 +1648,7 @@
                 <w:noProof/>
                 <w:webHidden/>
               </w:rPr>
-              <w:instrText xml:space="preserve"> PAGEREF _Toc102126586 \h </w:instrText>
+              <w:instrText xml:space="preserve"> PAGEREF _Toc103186689 \h </w:instrText>
             </w:r>
             <w:r>
               <w:rPr>
@@ -1668,7 +1668,7 @@
                 <w:noProof/>
                 <w:webHidden/>
               </w:rPr>
-              <w:t>14</w:t>
+              <w:t>16</w:t>
             </w:r>
             <w:r>
               <w:rPr>
@@ -1691,7 +1691,7 @@
               <w:lang w:eastAsia="es-ES"/>
             </w:rPr>
           </w:pPr>
-          <w:hyperlink w:anchor="_Toc102126587" w:history="1">
+          <w:hyperlink w:anchor="_Toc103186690" w:history="1">
             <w:r>
               <w:rPr>
                 <w:rStyle w:val="Hipervnculo"/>
@@ -1718,7 +1718,7 @@
                 <w:noProof/>
                 <w:webHidden/>
               </w:rPr>
-              <w:instrText xml:space="preserve"> PAGEREF _Toc102126587 \h </w:instrText>
+              <w:instrText xml:space="preserve"> PAGEREF _Toc103186690 \h </w:instrText>
             </w:r>
             <w:r>
               <w:rPr>
@@ -1738,7 +1738,7 @@
                 <w:noProof/>
                 <w:webHidden/>
               </w:rPr>
-              <w:t>14</w:t>
+              <w:t>16</w:t>
             </w:r>
             <w:r>
               <w:rPr>
@@ -1761,7 +1761,7 @@
               <w:lang w:eastAsia="es-ES"/>
             </w:rPr>
           </w:pPr>
-          <w:hyperlink w:anchor="_Toc102126588" w:history="1">
+          <w:hyperlink w:anchor="_Toc103186691" w:history="1">
             <w:r>
               <w:rPr>
                 <w:rStyle w:val="Hipervnculo"/>
@@ -1788,7 +1788,7 @@
                 <w:noProof/>
                 <w:webHidden/>
               </w:rPr>
-              <w:instrText xml:space="preserve"> PAGEREF _Toc102126588 \h </w:instrText>
+              <w:instrText xml:space="preserve"> PAGEREF _Toc103186691 \h </w:instrText>
             </w:r>
             <w:r>
               <w:rPr>
@@ -1808,7 +1808,7 @@
                 <w:noProof/>
                 <w:webHidden/>
               </w:rPr>
-              <w:t>15</w:t>
+              <w:t>17</w:t>
             </w:r>
             <w:r>
               <w:rPr>
@@ -1831,7 +1831,7 @@
               <w:lang w:eastAsia="es-ES"/>
             </w:rPr>
           </w:pPr>
-          <w:hyperlink w:anchor="_Toc102126589" w:history="1">
+          <w:hyperlink w:anchor="_Toc103186692" w:history="1">
             <w:r>
               <w:rPr>
                 <w:rStyle w:val="Hipervnculo"/>
@@ -1858,7 +1858,7 @@
                 <w:noProof/>
                 <w:webHidden/>
               </w:rPr>
-              <w:instrText xml:space="preserve"> PAGEREF _Toc102126589 \h </w:instrText>
+              <w:instrText xml:space="preserve"> PAGEREF _Toc103186692 \h </w:instrText>
             </w:r>
             <w:r>
               <w:rPr>
@@ -1878,7 +1878,7 @@
                 <w:noProof/>
                 <w:webHidden/>
               </w:rPr>
-              <w:t>16</w:t>
+              <w:t>18</w:t>
             </w:r>
             <w:r>
               <w:rPr>
@@ -1901,7 +1901,7 @@
               <w:lang w:eastAsia="es-ES"/>
             </w:rPr>
           </w:pPr>
-          <w:hyperlink w:anchor="_Toc102126590" w:history="1">
+          <w:hyperlink w:anchor="_Toc103186693" w:history="1">
             <w:r>
               <w:rPr>
                 <w:rStyle w:val="Hipervnculo"/>
@@ -1928,7 +1928,7 @@
                 <w:noProof/>
                 <w:webHidden/>
               </w:rPr>
-              <w:instrText xml:space="preserve"> PAGEREF _Toc102126590 \h </w:instrText>
+              <w:instrText xml:space="preserve"> PAGEREF _Toc103186693 \h </w:instrText>
             </w:r>
             <w:r>
               <w:rPr>
@@ -1948,7 +1948,7 @@
                 <w:noProof/>
                 <w:webHidden/>
               </w:rPr>
-              <w:t>16</w:t>
+              <w:t>18</w:t>
             </w:r>
             <w:r>
               <w:rPr>
@@ -1971,7 +1971,7 @@
               <w:lang w:eastAsia="es-ES"/>
             </w:rPr>
           </w:pPr>
-          <w:hyperlink w:anchor="_Toc102126591" w:history="1">
+          <w:hyperlink w:anchor="_Toc103186694" w:history="1">
             <w:r>
               <w:rPr>
                 <w:rStyle w:val="Hipervnculo"/>
@@ -1998,7 +1998,7 @@
                 <w:noProof/>
                 <w:webHidden/>
               </w:rPr>
-              <w:instrText xml:space="preserve"> PAGEREF _Toc102126591 \h </w:instrText>
+              <w:instrText xml:space="preserve"> PAGEREF _Toc103186694 \h </w:instrText>
             </w:r>
             <w:r>
               <w:rPr>
@@ -2018,7 +2018,7 @@
                 <w:noProof/>
                 <w:webHidden/>
               </w:rPr>
-              <w:t>17</w:t>
+              <w:t>19</w:t>
             </w:r>
             <w:r>
               <w:rPr>
@@ -2041,13 +2041,13 @@
               <w:lang w:eastAsia="es-ES"/>
             </w:rPr>
           </w:pPr>
-          <w:hyperlink w:anchor="_Toc102126592" w:history="1">
+          <w:hyperlink w:anchor="_Toc103186695" w:history="1">
             <w:r>
               <w:rPr>
                 <w:rStyle w:val="Hipervnculo"/>
                 <w:noProof/>
               </w:rPr>
-              <w:t>3.2.1Diagramas de Casos de Uso</w:t>
+              <w:t>3.2.1 Diagramas de Casos de Uso</w:t>
             </w:r>
             <w:r>
               <w:rPr>
@@ -2068,7 +2068,7 @@
                 <w:noProof/>
                 <w:webHidden/>
               </w:rPr>
-              <w:instrText xml:space="preserve"> PAGEREF _Toc102126592 \h </w:instrText>
+              <w:instrText xml:space="preserve"> PAGEREF _Toc103186695 \h </w:instrText>
             </w:r>
             <w:r>
               <w:rPr>
@@ -2088,7 +2088,7 @@
                 <w:noProof/>
                 <w:webHidden/>
               </w:rPr>
-              <w:t>17</w:t>
+              <w:t>19</w:t>
             </w:r>
             <w:r>
               <w:rPr>
@@ -2111,7 +2111,7 @@
               <w:lang w:eastAsia="es-ES"/>
             </w:rPr>
           </w:pPr>
-          <w:hyperlink w:anchor="_Toc102126593" w:history="1">
+          <w:hyperlink w:anchor="_Toc103186696" w:history="1">
             <w:r>
               <w:rPr>
                 <w:rStyle w:val="Hipervnculo"/>
@@ -2138,7 +2138,7 @@
                 <w:noProof/>
                 <w:webHidden/>
               </w:rPr>
-              <w:instrText xml:space="preserve"> PAGEREF _Toc102126593 \h </w:instrText>
+              <w:instrText xml:space="preserve"> PAGEREF _Toc103186696 \h </w:instrText>
             </w:r>
             <w:r>
               <w:rPr>
@@ -2158,7 +2158,7 @@
                 <w:noProof/>
                 <w:webHidden/>
               </w:rPr>
-              <w:t>17</w:t>
+              <w:t>19</w:t>
             </w:r>
             <w:r>
               <w:rPr>
@@ -2181,7 +2181,7 @@
               <w:lang w:eastAsia="es-ES"/>
             </w:rPr>
           </w:pPr>
-          <w:hyperlink w:anchor="_Toc102126594" w:history="1">
+          <w:hyperlink w:anchor="_Toc103186697" w:history="1">
             <w:r>
               <w:rPr>
                 <w:rStyle w:val="Hipervnculo"/>
@@ -2208,7 +2208,7 @@
                 <w:noProof/>
                 <w:webHidden/>
               </w:rPr>
-              <w:instrText xml:space="preserve"> PAGEREF _Toc102126594 \h </w:instrText>
+              <w:instrText xml:space="preserve"> PAGEREF _Toc103186697 \h </w:instrText>
             </w:r>
             <w:r>
               <w:rPr>
@@ -2228,7 +2228,7 @@
                 <w:noProof/>
                 <w:webHidden/>
               </w:rPr>
-              <w:t>18</w:t>
+              <w:t>20</w:t>
             </w:r>
             <w:r>
               <w:rPr>
@@ -2251,7 +2251,7 @@
               <w:lang w:eastAsia="es-ES"/>
             </w:rPr>
           </w:pPr>
-          <w:hyperlink w:anchor="_Toc102126595" w:history="1">
+          <w:hyperlink w:anchor="_Toc103186698" w:history="1">
             <w:r>
               <w:rPr>
                 <w:rStyle w:val="Hipervnculo"/>
@@ -2278,7 +2278,7 @@
                 <w:noProof/>
                 <w:webHidden/>
               </w:rPr>
-              <w:instrText xml:space="preserve"> PAGEREF _Toc102126595 \h </w:instrText>
+              <w:instrText xml:space="preserve"> PAGEREF _Toc103186698 \h </w:instrText>
             </w:r>
             <w:r>
               <w:rPr>
@@ -2298,7 +2298,7 @@
                 <w:noProof/>
                 <w:webHidden/>
               </w:rPr>
-              <w:t>18</w:t>
+              <w:t>20</w:t>
             </w:r>
             <w:r>
               <w:rPr>
@@ -2321,7 +2321,7 @@
               <w:lang w:eastAsia="es-ES"/>
             </w:rPr>
           </w:pPr>
-          <w:hyperlink w:anchor="_Toc102126596" w:history="1">
+          <w:hyperlink w:anchor="_Toc103186699" w:history="1">
             <w:r>
               <w:rPr>
                 <w:rStyle w:val="Hipervnculo"/>
@@ -2348,7 +2348,7 @@
                 <w:noProof/>
                 <w:webHidden/>
               </w:rPr>
-              <w:instrText xml:space="preserve"> PAGEREF _Toc102126596 \h </w:instrText>
+              <w:instrText xml:space="preserve"> PAGEREF _Toc103186699 \h </w:instrText>
             </w:r>
             <w:r>
               <w:rPr>
@@ -2368,7 +2368,7 @@
                 <w:noProof/>
                 <w:webHidden/>
               </w:rPr>
-              <w:t>19</w:t>
+              <w:t>21</w:t>
             </w:r>
             <w:r>
               <w:rPr>
@@ -2391,7 +2391,7 @@
               <w:lang w:eastAsia="es-ES"/>
             </w:rPr>
           </w:pPr>
-          <w:hyperlink w:anchor="_Toc102126597" w:history="1">
+          <w:hyperlink w:anchor="_Toc103186700" w:history="1">
             <w:r>
               <w:rPr>
                 <w:rStyle w:val="Hipervnculo"/>
@@ -2418,7 +2418,7 @@
                 <w:noProof/>
                 <w:webHidden/>
               </w:rPr>
-              <w:instrText xml:space="preserve"> PAGEREF _Toc102126597 \h </w:instrText>
+              <w:instrText xml:space="preserve"> PAGEREF _Toc103186700 \h </w:instrText>
             </w:r>
             <w:r>
               <w:rPr>
@@ -2438,7 +2438,7 @@
                 <w:noProof/>
                 <w:webHidden/>
               </w:rPr>
-              <w:t>19</w:t>
+              <w:t>21</w:t>
             </w:r>
             <w:r>
               <w:rPr>
@@ -2461,7 +2461,7 @@
               <w:lang w:eastAsia="es-ES"/>
             </w:rPr>
           </w:pPr>
-          <w:hyperlink w:anchor="_Toc102126598" w:history="1">
+          <w:hyperlink w:anchor="_Toc103186701" w:history="1">
             <w:r>
               <w:rPr>
                 <w:rStyle w:val="Hipervnculo"/>
@@ -2488,7 +2488,7 @@
                 <w:noProof/>
                 <w:webHidden/>
               </w:rPr>
-              <w:instrText xml:space="preserve"> PAGEREF _Toc102126598 \h </w:instrText>
+              <w:instrText xml:space="preserve"> PAGEREF _Toc103186701 \h </w:instrText>
             </w:r>
             <w:r>
               <w:rPr>
@@ -2508,7 +2508,7 @@
                 <w:noProof/>
                 <w:webHidden/>
               </w:rPr>
-              <w:t>20</w:t>
+              <w:t>22</w:t>
             </w:r>
             <w:r>
               <w:rPr>
@@ -2531,7 +2531,7 @@
               <w:lang w:eastAsia="es-ES"/>
             </w:rPr>
           </w:pPr>
-          <w:hyperlink w:anchor="_Toc102126599" w:history="1">
+          <w:hyperlink w:anchor="_Toc103186702" w:history="1">
             <w:r>
               <w:rPr>
                 <w:rStyle w:val="Hipervnculo"/>
@@ -2558,7 +2558,7 @@
                 <w:noProof/>
                 <w:webHidden/>
               </w:rPr>
-              <w:instrText xml:space="preserve"> PAGEREF _Toc102126599 \h </w:instrText>
+              <w:instrText xml:space="preserve"> PAGEREF _Toc103186702 \h </w:instrText>
             </w:r>
             <w:r>
               <w:rPr>
@@ -2578,7 +2578,567 @@
                 <w:noProof/>
                 <w:webHidden/>
               </w:rPr>
-              <w:t>21</w:t>
+              <w:t>23</w:t>
+            </w:r>
+            <w:r>
+              <w:rPr>
+                <w:noProof/>
+                <w:webHidden/>
+              </w:rPr>
+              <w:fldChar w:fldCharType="end"/>
+            </w:r>
+          </w:hyperlink>
+        </w:p>
+        <w:p>
+          <w:pPr>
+            <w:pStyle w:val="TDC3"/>
+            <w:tabs>
+              <w:tab w:val="right" w:leader="dot" w:pos="8494"/>
+            </w:tabs>
+            <w:rPr>
+              <w:rFonts w:eastAsiaTheme="minorEastAsia"/>
+              <w:noProof/>
+              <w:lang w:eastAsia="es-ES"/>
+            </w:rPr>
+          </w:pPr>
+          <w:hyperlink w:anchor="_Toc103186703" w:history="1">
+            <w:r>
+              <w:rPr>
+                <w:rStyle w:val="Hipervnculo"/>
+                <w:noProof/>
+              </w:rPr>
+              <w:t>3.3.1 Menú de Inicio de Sesión</w:t>
+            </w:r>
+            <w:r>
+              <w:rPr>
+                <w:noProof/>
+                <w:webHidden/>
+              </w:rPr>
+              <w:tab/>
+            </w:r>
+            <w:r>
+              <w:rPr>
+                <w:noProof/>
+                <w:webHidden/>
+              </w:rPr>
+              <w:fldChar w:fldCharType="begin"/>
+            </w:r>
+            <w:r>
+              <w:rPr>
+                <w:noProof/>
+                <w:webHidden/>
+              </w:rPr>
+              <w:instrText xml:space="preserve"> PAGEREF _Toc103186703 \h </w:instrText>
+            </w:r>
+            <w:r>
+              <w:rPr>
+                <w:noProof/>
+                <w:webHidden/>
+              </w:rPr>
+            </w:r>
+            <w:r>
+              <w:rPr>
+                <w:noProof/>
+                <w:webHidden/>
+              </w:rPr>
+              <w:fldChar w:fldCharType="separate"/>
+            </w:r>
+            <w:r>
+              <w:rPr>
+                <w:noProof/>
+                <w:webHidden/>
+              </w:rPr>
+              <w:t>23</w:t>
+            </w:r>
+            <w:r>
+              <w:rPr>
+                <w:noProof/>
+                <w:webHidden/>
+              </w:rPr>
+              <w:fldChar w:fldCharType="end"/>
+            </w:r>
+          </w:hyperlink>
+        </w:p>
+        <w:p>
+          <w:pPr>
+            <w:pStyle w:val="TDC3"/>
+            <w:tabs>
+              <w:tab w:val="right" w:leader="dot" w:pos="8494"/>
+            </w:tabs>
+            <w:rPr>
+              <w:rFonts w:eastAsiaTheme="minorEastAsia"/>
+              <w:noProof/>
+              <w:lang w:eastAsia="es-ES"/>
+            </w:rPr>
+          </w:pPr>
+          <w:hyperlink w:anchor="_Toc103186704" w:history="1">
+            <w:r>
+              <w:rPr>
+                <w:rStyle w:val="Hipervnculo"/>
+                <w:noProof/>
+              </w:rPr>
+              <w:t>3.3.1 Contraseña Olvidada</w:t>
+            </w:r>
+            <w:r>
+              <w:rPr>
+                <w:noProof/>
+                <w:webHidden/>
+              </w:rPr>
+              <w:tab/>
+            </w:r>
+            <w:r>
+              <w:rPr>
+                <w:noProof/>
+                <w:webHidden/>
+              </w:rPr>
+              <w:fldChar w:fldCharType="begin"/>
+            </w:r>
+            <w:r>
+              <w:rPr>
+                <w:noProof/>
+                <w:webHidden/>
+              </w:rPr>
+              <w:instrText xml:space="preserve"> PAGEREF _Toc103186704 \h </w:instrText>
+            </w:r>
+            <w:r>
+              <w:rPr>
+                <w:noProof/>
+                <w:webHidden/>
+              </w:rPr>
+            </w:r>
+            <w:r>
+              <w:rPr>
+                <w:noProof/>
+                <w:webHidden/>
+              </w:rPr>
+              <w:fldChar w:fldCharType="separate"/>
+            </w:r>
+            <w:r>
+              <w:rPr>
+                <w:noProof/>
+                <w:webHidden/>
+              </w:rPr>
+              <w:t>24</w:t>
+            </w:r>
+            <w:r>
+              <w:rPr>
+                <w:noProof/>
+                <w:webHidden/>
+              </w:rPr>
+              <w:fldChar w:fldCharType="end"/>
+            </w:r>
+          </w:hyperlink>
+        </w:p>
+        <w:p>
+          <w:pPr>
+            <w:pStyle w:val="TDC3"/>
+            <w:tabs>
+              <w:tab w:val="right" w:leader="dot" w:pos="8494"/>
+            </w:tabs>
+            <w:rPr>
+              <w:rFonts w:eastAsiaTheme="minorEastAsia"/>
+              <w:noProof/>
+              <w:lang w:eastAsia="es-ES"/>
+            </w:rPr>
+          </w:pPr>
+          <w:hyperlink w:anchor="_Toc103186705" w:history="1">
+            <w:r>
+              <w:rPr>
+                <w:rStyle w:val="Hipervnculo"/>
+                <w:noProof/>
+              </w:rPr>
+              <w:t>3.3.2 Catálogo de Videojuegos</w:t>
+            </w:r>
+            <w:r>
+              <w:rPr>
+                <w:noProof/>
+                <w:webHidden/>
+              </w:rPr>
+              <w:tab/>
+            </w:r>
+            <w:r>
+              <w:rPr>
+                <w:noProof/>
+                <w:webHidden/>
+              </w:rPr>
+              <w:fldChar w:fldCharType="begin"/>
+            </w:r>
+            <w:r>
+              <w:rPr>
+                <w:noProof/>
+                <w:webHidden/>
+              </w:rPr>
+              <w:instrText xml:space="preserve"> PAGEREF _Toc103186705 \h </w:instrText>
+            </w:r>
+            <w:r>
+              <w:rPr>
+                <w:noProof/>
+                <w:webHidden/>
+              </w:rPr>
+            </w:r>
+            <w:r>
+              <w:rPr>
+                <w:noProof/>
+                <w:webHidden/>
+              </w:rPr>
+              <w:fldChar w:fldCharType="separate"/>
+            </w:r>
+            <w:r>
+              <w:rPr>
+                <w:noProof/>
+                <w:webHidden/>
+              </w:rPr>
+              <w:t>24</w:t>
+            </w:r>
+            <w:r>
+              <w:rPr>
+                <w:noProof/>
+                <w:webHidden/>
+              </w:rPr>
+              <w:fldChar w:fldCharType="end"/>
+            </w:r>
+          </w:hyperlink>
+        </w:p>
+        <w:p>
+          <w:pPr>
+            <w:pStyle w:val="TDC3"/>
+            <w:tabs>
+              <w:tab w:val="right" w:leader="dot" w:pos="8494"/>
+            </w:tabs>
+            <w:rPr>
+              <w:rFonts w:eastAsiaTheme="minorEastAsia"/>
+              <w:noProof/>
+              <w:lang w:eastAsia="es-ES"/>
+            </w:rPr>
+          </w:pPr>
+          <w:hyperlink w:anchor="_Toc103186706" w:history="1">
+            <w:r>
+              <w:rPr>
+                <w:rStyle w:val="Hipervnculo"/>
+                <w:noProof/>
+              </w:rPr>
+              <w:t>3.3.3 Biblioteca de Mis Juegos</w:t>
+            </w:r>
+            <w:r>
+              <w:rPr>
+                <w:noProof/>
+                <w:webHidden/>
+              </w:rPr>
+              <w:tab/>
+            </w:r>
+            <w:r>
+              <w:rPr>
+                <w:noProof/>
+                <w:webHidden/>
+              </w:rPr>
+              <w:fldChar w:fldCharType="begin"/>
+            </w:r>
+            <w:r>
+              <w:rPr>
+                <w:noProof/>
+                <w:webHidden/>
+              </w:rPr>
+              <w:instrText xml:space="preserve"> PAGEREF _Toc103186706 \h </w:instrText>
+            </w:r>
+            <w:r>
+              <w:rPr>
+                <w:noProof/>
+                <w:webHidden/>
+              </w:rPr>
+            </w:r>
+            <w:r>
+              <w:rPr>
+                <w:noProof/>
+                <w:webHidden/>
+              </w:rPr>
+              <w:fldChar w:fldCharType="separate"/>
+            </w:r>
+            <w:r>
+              <w:rPr>
+                <w:noProof/>
+                <w:webHidden/>
+              </w:rPr>
+              <w:t>26</w:t>
+            </w:r>
+            <w:r>
+              <w:rPr>
+                <w:noProof/>
+                <w:webHidden/>
+              </w:rPr>
+              <w:fldChar w:fldCharType="end"/>
+            </w:r>
+          </w:hyperlink>
+        </w:p>
+        <w:p>
+          <w:pPr>
+            <w:pStyle w:val="TDC3"/>
+            <w:tabs>
+              <w:tab w:val="right" w:leader="dot" w:pos="8494"/>
+            </w:tabs>
+            <w:rPr>
+              <w:rFonts w:eastAsiaTheme="minorEastAsia"/>
+              <w:noProof/>
+              <w:lang w:eastAsia="es-ES"/>
+            </w:rPr>
+          </w:pPr>
+          <w:hyperlink w:anchor="_Toc103186707" w:history="1">
+            <w:r>
+              <w:rPr>
+                <w:rStyle w:val="Hipervnculo"/>
+                <w:noProof/>
+              </w:rPr>
+              <w:t>3.3.4 Ficha de Videojuegos</w:t>
+            </w:r>
+            <w:r>
+              <w:rPr>
+                <w:noProof/>
+                <w:webHidden/>
+              </w:rPr>
+              <w:tab/>
+            </w:r>
+            <w:r>
+              <w:rPr>
+                <w:noProof/>
+                <w:webHidden/>
+              </w:rPr>
+              <w:fldChar w:fldCharType="begin"/>
+            </w:r>
+            <w:r>
+              <w:rPr>
+                <w:noProof/>
+                <w:webHidden/>
+              </w:rPr>
+              <w:instrText xml:space="preserve"> PAGEREF _Toc103186707 \h </w:instrText>
+            </w:r>
+            <w:r>
+              <w:rPr>
+                <w:noProof/>
+                <w:webHidden/>
+              </w:rPr>
+            </w:r>
+            <w:r>
+              <w:rPr>
+                <w:noProof/>
+                <w:webHidden/>
+              </w:rPr>
+              <w:fldChar w:fldCharType="separate"/>
+            </w:r>
+            <w:r>
+              <w:rPr>
+                <w:noProof/>
+                <w:webHidden/>
+              </w:rPr>
+              <w:t>27</w:t>
+            </w:r>
+            <w:r>
+              <w:rPr>
+                <w:noProof/>
+                <w:webHidden/>
+              </w:rPr>
+              <w:fldChar w:fldCharType="end"/>
+            </w:r>
+          </w:hyperlink>
+        </w:p>
+        <w:p>
+          <w:pPr>
+            <w:pStyle w:val="TDC3"/>
+            <w:tabs>
+              <w:tab w:val="right" w:leader="dot" w:pos="8494"/>
+            </w:tabs>
+            <w:rPr>
+              <w:rFonts w:eastAsiaTheme="minorEastAsia"/>
+              <w:noProof/>
+              <w:lang w:eastAsia="es-ES"/>
+            </w:rPr>
+          </w:pPr>
+          <w:hyperlink w:anchor="_Toc103186708" w:history="1">
+            <w:r>
+              <w:rPr>
+                <w:rStyle w:val="Hipervnculo"/>
+                <w:noProof/>
+              </w:rPr>
+              <w:t>3.3.5 Mi Cuenta</w:t>
+            </w:r>
+            <w:r>
+              <w:rPr>
+                <w:noProof/>
+                <w:webHidden/>
+              </w:rPr>
+              <w:tab/>
+            </w:r>
+            <w:r>
+              <w:rPr>
+                <w:noProof/>
+                <w:webHidden/>
+              </w:rPr>
+              <w:fldChar w:fldCharType="begin"/>
+            </w:r>
+            <w:r>
+              <w:rPr>
+                <w:noProof/>
+                <w:webHidden/>
+              </w:rPr>
+              <w:instrText xml:space="preserve"> PAGEREF _Toc103186708 \h </w:instrText>
+            </w:r>
+            <w:r>
+              <w:rPr>
+                <w:noProof/>
+                <w:webHidden/>
+              </w:rPr>
+            </w:r>
+            <w:r>
+              <w:rPr>
+                <w:noProof/>
+                <w:webHidden/>
+              </w:rPr>
+              <w:fldChar w:fldCharType="separate"/>
+            </w:r>
+            <w:r>
+              <w:rPr>
+                <w:noProof/>
+                <w:webHidden/>
+              </w:rPr>
+              <w:t>28</w:t>
+            </w:r>
+            <w:r>
+              <w:rPr>
+                <w:noProof/>
+                <w:webHidden/>
+              </w:rPr>
+              <w:fldChar w:fldCharType="end"/>
+            </w:r>
+          </w:hyperlink>
+        </w:p>
+        <w:p>
+          <w:pPr>
+            <w:pStyle w:val="TDC3"/>
+            <w:tabs>
+              <w:tab w:val="right" w:leader="dot" w:pos="8494"/>
+            </w:tabs>
+            <w:rPr>
+              <w:rFonts w:eastAsiaTheme="minorEastAsia"/>
+              <w:noProof/>
+              <w:lang w:eastAsia="es-ES"/>
+            </w:rPr>
+          </w:pPr>
+          <w:hyperlink w:anchor="_Toc103186709" w:history="1">
+            <w:r>
+              <w:rPr>
+                <w:rStyle w:val="Hipervnculo"/>
+                <w:noProof/>
+              </w:rPr>
+              <w:t>3.3.6 Acerca De</w:t>
+            </w:r>
+            <w:r>
+              <w:rPr>
+                <w:noProof/>
+                <w:webHidden/>
+              </w:rPr>
+              <w:tab/>
+            </w:r>
+            <w:r>
+              <w:rPr>
+                <w:noProof/>
+                <w:webHidden/>
+              </w:rPr>
+              <w:fldChar w:fldCharType="begin"/>
+            </w:r>
+            <w:r>
+              <w:rPr>
+                <w:noProof/>
+                <w:webHidden/>
+              </w:rPr>
+              <w:instrText xml:space="preserve"> PAGEREF _Toc103186709 \h </w:instrText>
+            </w:r>
+            <w:r>
+              <w:rPr>
+                <w:noProof/>
+                <w:webHidden/>
+              </w:rPr>
+            </w:r>
+            <w:r>
+              <w:rPr>
+                <w:noProof/>
+                <w:webHidden/>
+              </w:rPr>
+              <w:fldChar w:fldCharType="separate"/>
+            </w:r>
+            <w:r>
+              <w:rPr>
+                <w:noProof/>
+                <w:webHidden/>
+              </w:rPr>
+              <w:t>29</w:t>
+            </w:r>
+            <w:r>
+              <w:rPr>
+                <w:noProof/>
+                <w:webHidden/>
+              </w:rPr>
+              <w:fldChar w:fldCharType="end"/>
+            </w:r>
+          </w:hyperlink>
+        </w:p>
+        <w:p>
+          <w:pPr>
+            <w:pStyle w:val="TDC3"/>
+            <w:tabs>
+              <w:tab w:val="right" w:leader="dot" w:pos="8494"/>
+            </w:tabs>
+            <w:rPr>
+              <w:rFonts w:eastAsiaTheme="minorEastAsia"/>
+              <w:noProof/>
+              <w:lang w:eastAsia="es-ES"/>
+            </w:rPr>
+          </w:pPr>
+          <w:hyperlink w:anchor="_Toc103186710" w:history="1">
+            <w:r>
+              <w:rPr>
+                <w:rStyle w:val="Hipervnculo"/>
+                <w:noProof/>
+              </w:rPr>
+              <w:t>3.3.7 Comprar Puntos</w:t>
+            </w:r>
+            <w:r>
+              <w:rPr>
+                <w:noProof/>
+                <w:webHidden/>
+              </w:rPr>
+              <w:tab/>
+            </w:r>
+            <w:r>
+              <w:rPr>
+                <w:noProof/>
+                <w:webHidden/>
+              </w:rPr>
+              <w:fldChar w:fldCharType="begin"/>
+            </w:r>
+            <w:r>
+              <w:rPr>
+                <w:noProof/>
+                <w:webHidden/>
+              </w:rPr>
+              <w:instrText xml:space="preserve"> PAGEREF _Toc103186710 \h </w:instrText>
+            </w:r>
+            <w:r>
+              <w:rPr>
+                <w:noProof/>
+                <w:webHidden/>
+              </w:rPr>
+            </w:r>
+            <w:r>
+              <w:rPr>
+                <w:noProof/>
+                <w:webHidden/>
+              </w:rPr>
+              <w:fldChar w:fldCharType="separate"/>
+            </w:r>
+            <w:r>
+              <w:rPr>
+                <w:noProof/>
+                <w:webHidden/>
+              </w:rPr>
+              <w:t>29</w:t>
             </w:r>
             <w:r>
               <w:rPr>
@@ -2600,7 +3160,7 @@
               <w:lang w:eastAsia="es-ES"/>
             </w:rPr>
           </w:pPr>
-          <w:hyperlink w:anchor="_Toc102126600" w:history="1">
+          <w:hyperlink w:anchor="_Toc103186711" w:history="1">
             <w:r>
               <w:rPr>
                 <w:rStyle w:val="Hipervnculo"/>
@@ -2645,7 +3205,7 @@
               <w:rPr>
                 <w:webHidden/>
               </w:rPr>
-              <w:instrText xml:space="preserve"> PAGEREF _Toc102126600 \h </w:instrText>
+              <w:instrText xml:space="preserve"> PAGEREF _Toc103186711 \h </w:instrText>
             </w:r>
             <w:r>
               <w:rPr>
@@ -2662,7 +3222,7 @@
               <w:rPr>
                 <w:webHidden/>
               </w:rPr>
-              <w:t>21</w:t>
+              <w:t>30</w:t>
             </w:r>
             <w:r>
               <w:rPr>
@@ -2685,7 +3245,7 @@
               <w:lang w:eastAsia="es-ES"/>
             </w:rPr>
           </w:pPr>
-          <w:hyperlink w:anchor="_Toc102126601" w:history="1">
+          <w:hyperlink w:anchor="_Toc103186712" w:history="1">
             <w:r>
               <w:rPr>
                 <w:rStyle w:val="Hipervnculo"/>
@@ -2728,7 +3288,7 @@
                 <w:noProof/>
                 <w:webHidden/>
               </w:rPr>
-              <w:instrText xml:space="preserve"> PAGEREF _Toc102126601 \h </w:instrText>
+              <w:instrText xml:space="preserve"> PAGEREF _Toc103186712 \h </w:instrText>
             </w:r>
             <w:r>
               <w:rPr>
@@ -2748,7 +3308,7 @@
                 <w:noProof/>
                 <w:webHidden/>
               </w:rPr>
-              <w:t>21</w:t>
+              <w:t>30</w:t>
             </w:r>
             <w:r>
               <w:rPr>
@@ -2767,7 +3327,7 @@
               <w:lang w:eastAsia="es-ES"/>
             </w:rPr>
           </w:pPr>
-          <w:hyperlink w:anchor="_Toc102126602" w:history="1">
+          <w:hyperlink w:anchor="_Toc103186713" w:history="1">
             <w:r>
               <w:rPr>
                 <w:rStyle w:val="Hipervnculo"/>
@@ -2791,7 +3351,7 @@
               <w:rPr>
                 <w:webHidden/>
               </w:rPr>
-              <w:instrText xml:space="preserve"> PAGEREF _Toc102126602 \h </w:instrText>
+              <w:instrText xml:space="preserve"> PAGEREF _Toc103186713 \h </w:instrText>
             </w:r>
             <w:r>
               <w:rPr>
@@ -2808,7 +3368,7 @@
               <w:rPr>
                 <w:webHidden/>
               </w:rPr>
-              <w:t>23</w:t>
+              <w:t>32</w:t>
             </w:r>
             <w:r>
               <w:rPr>
@@ -2831,7 +3391,7 @@
               <w:lang w:eastAsia="es-ES"/>
             </w:rPr>
           </w:pPr>
-          <w:hyperlink w:anchor="_Toc102126603" w:history="1">
+          <w:hyperlink w:anchor="_Toc103186714" w:history="1">
             <w:r>
               <w:rPr>
                 <w:rStyle w:val="Hipervnculo"/>
@@ -2874,7 +3434,7 @@
                 <w:noProof/>
                 <w:webHidden/>
               </w:rPr>
-              <w:instrText xml:space="preserve"> PAGEREF _Toc102126603 \h </w:instrText>
+              <w:instrText xml:space="preserve"> PAGEREF _Toc103186714 \h </w:instrText>
             </w:r>
             <w:r>
               <w:rPr>
@@ -2894,7 +3454,7 @@
                 <w:noProof/>
                 <w:webHidden/>
               </w:rPr>
-              <w:t>25</w:t>
+              <w:t>34</w:t>
             </w:r>
             <w:r>
               <w:rPr>
@@ -2918,7 +3478,7 @@
               <w:lang w:eastAsia="es-ES"/>
             </w:rPr>
           </w:pPr>
-          <w:hyperlink w:anchor="_Toc102126604" w:history="1">
+          <w:hyperlink w:anchor="_Toc103186715" w:history="1">
             <w:r>
               <w:rPr>
                 <w:rStyle w:val="Hipervnculo"/>
@@ -2940,7 +3500,7 @@
                 <w:rStyle w:val="Hipervnculo"/>
                 <w:noProof/>
               </w:rPr>
-              <w:t>Validación Usuario (PHP)</w:t>
+              <w:t>Nueva Contraseña (PHP)</w:t>
             </w:r>
             <w:r>
               <w:rPr>
@@ -2961,7 +3521,7 @@
                 <w:noProof/>
                 <w:webHidden/>
               </w:rPr>
-              <w:instrText xml:space="preserve"> PAGEREF _Toc102126604 \h </w:instrText>
+              <w:instrText xml:space="preserve"> PAGEREF _Toc103186715 \h </w:instrText>
             </w:r>
             <w:r>
               <w:rPr>
@@ -2981,7 +3541,7 @@
                 <w:noProof/>
                 <w:webHidden/>
               </w:rPr>
-              <w:t>26</w:t>
+              <w:t>35</w:t>
             </w:r>
             <w:r>
               <w:rPr>
@@ -3005,7 +3565,7 @@
               <w:lang w:eastAsia="es-ES"/>
             </w:rPr>
           </w:pPr>
-          <w:hyperlink w:anchor="_Toc102126605" w:history="1">
+          <w:hyperlink w:anchor="_Toc103186716" w:history="1">
             <w:r>
               <w:rPr>
                 <w:rStyle w:val="Hipervnculo"/>
@@ -3027,7 +3587,7 @@
                 <w:rStyle w:val="Hipervnculo"/>
                 <w:noProof/>
               </w:rPr>
-              <w:t>Nueva Contraseña (PHP)</w:t>
+              <w:t>Generar Nueva Contraseña (PHP)</w:t>
             </w:r>
             <w:r>
               <w:rPr>
@@ -3048,7 +3608,7 @@
                 <w:noProof/>
                 <w:webHidden/>
               </w:rPr>
-              <w:instrText xml:space="preserve"> PAGEREF _Toc102126605 \h </w:instrText>
+              <w:instrText xml:space="preserve"> PAGEREF _Toc103186716 \h </w:instrText>
             </w:r>
             <w:r>
               <w:rPr>
@@ -3068,7 +3628,7 @@
                 <w:noProof/>
                 <w:webHidden/>
               </w:rPr>
-              <w:t>27</w:t>
+              <w:t>35</w:t>
             </w:r>
             <w:r>
               <w:rPr>
@@ -3092,7 +3652,7 @@
               <w:lang w:eastAsia="es-ES"/>
             </w:rPr>
           </w:pPr>
-          <w:hyperlink w:anchor="_Toc102126606" w:history="1">
+          <w:hyperlink w:anchor="_Toc103186717" w:history="1">
             <w:r>
               <w:rPr>
                 <w:rStyle w:val="Hipervnculo"/>
@@ -3114,7 +3674,7 @@
                 <w:rStyle w:val="Hipervnculo"/>
                 <w:noProof/>
               </w:rPr>
-              <w:t>Generar Nueva Contraseña (PHP)</w:t>
+              <w:t>Enviar Correo Contraseña  (PHP)</w:t>
             </w:r>
             <w:r>
               <w:rPr>
@@ -3135,7 +3695,7 @@
                 <w:noProof/>
                 <w:webHidden/>
               </w:rPr>
-              <w:instrText xml:space="preserve"> PAGEREF _Toc102126606 \h </w:instrText>
+              <w:instrText xml:space="preserve"> PAGEREF _Toc103186717 \h </w:instrText>
             </w:r>
             <w:r>
               <w:rPr>
@@ -3155,7 +3715,7 @@
                 <w:noProof/>
                 <w:webHidden/>
               </w:rPr>
-              <w:t>29</w:t>
+              <w:t>36</w:t>
             </w:r>
             <w:r>
               <w:rPr>
@@ -3179,7 +3739,7 @@
               <w:lang w:eastAsia="es-ES"/>
             </w:rPr>
           </w:pPr>
-          <w:hyperlink w:anchor="_Toc102126607" w:history="1">
+          <w:hyperlink w:anchor="_Toc103186718" w:history="1">
             <w:r>
               <w:rPr>
                 <w:rStyle w:val="Hipervnculo"/>
@@ -3201,7 +3761,7 @@
                 <w:rStyle w:val="Hipervnculo"/>
                 <w:noProof/>
               </w:rPr>
-              <w:t>Enviar Correo Contraseña  (PHP)</w:t>
+              <w:t>Correo Contraseña (PHP)</w:t>
             </w:r>
             <w:r>
               <w:rPr>
@@ -3222,7 +3782,7 @@
                 <w:noProof/>
                 <w:webHidden/>
               </w:rPr>
-              <w:instrText xml:space="preserve"> PAGEREF _Toc102126607 \h </w:instrText>
+              <w:instrText xml:space="preserve"> PAGEREF _Toc103186718 \h </w:instrText>
             </w:r>
             <w:r>
               <w:rPr>
@@ -3242,7 +3802,7 @@
                 <w:noProof/>
                 <w:webHidden/>
               </w:rPr>
-              <w:t>30</w:t>
+              <w:t>38</w:t>
             </w:r>
             <w:r>
               <w:rPr>
@@ -3266,7 +3826,7 @@
               <w:lang w:eastAsia="es-ES"/>
             </w:rPr>
           </w:pPr>
-          <w:hyperlink w:anchor="_Toc102126608" w:history="1">
+          <w:hyperlink w:anchor="_Toc103186719" w:history="1">
             <w:r>
               <w:rPr>
                 <w:rStyle w:val="Hipervnculo"/>
@@ -3288,7 +3848,7 @@
                 <w:rStyle w:val="Hipervnculo"/>
                 <w:noProof/>
               </w:rPr>
-              <w:t>Correo Contraseña (PHP)</w:t>
+              <w:t>Validación Formulario Contraseña (JS)</w:t>
             </w:r>
             <w:r>
               <w:rPr>
@@ -3309,7 +3869,7 @@
                 <w:noProof/>
                 <w:webHidden/>
               </w:rPr>
-              <w:instrText xml:space="preserve"> PAGEREF _Toc102126608 \h </w:instrText>
+              <w:instrText xml:space="preserve"> PAGEREF _Toc103186719 \h </w:instrText>
             </w:r>
             <w:r>
               <w:rPr>
@@ -3329,7 +3889,7 @@
                 <w:noProof/>
                 <w:webHidden/>
               </w:rPr>
-              <w:t>32</w:t>
+              <w:t>39</w:t>
             </w:r>
             <w:r>
               <w:rPr>
@@ -3353,7 +3913,7 @@
               <w:lang w:eastAsia="es-ES"/>
             </w:rPr>
           </w:pPr>
-          <w:hyperlink w:anchor="_Toc102126609" w:history="1">
+          <w:hyperlink w:anchor="_Toc103186720" w:history="1">
             <w:r>
               <w:rPr>
                 <w:rStyle w:val="Hipervnculo"/>
@@ -3375,7 +3935,7 @@
                 <w:rStyle w:val="Hipervnculo"/>
                 <w:noProof/>
               </w:rPr>
-              <w:t>Validación Formulario Contraseña (JS)</w:t>
+              <w:t>Validación del Código de usuario (JS)</w:t>
             </w:r>
             <w:r>
               <w:rPr>
@@ -3396,7 +3956,7 @@
                 <w:noProof/>
                 <w:webHidden/>
               </w:rPr>
-              <w:instrText xml:space="preserve"> PAGEREF _Toc102126609 \h </w:instrText>
+              <w:instrText xml:space="preserve"> PAGEREF _Toc103186720 \h </w:instrText>
             </w:r>
             <w:r>
               <w:rPr>
@@ -3416,7 +3976,7 @@
                 <w:noProof/>
                 <w:webHidden/>
               </w:rPr>
-              <w:t>34</w:t>
+              <w:t>41</w:t>
             </w:r>
             <w:r>
               <w:rPr>
@@ -3440,7 +4000,7 @@
               <w:lang w:eastAsia="es-ES"/>
             </w:rPr>
           </w:pPr>
-          <w:hyperlink w:anchor="_Toc102126610" w:history="1">
+          <w:hyperlink w:anchor="_Toc103186721" w:history="1">
             <w:r>
               <w:rPr>
                 <w:rStyle w:val="Hipervnculo"/>
@@ -3462,7 +4022,7 @@
                 <w:rStyle w:val="Hipervnculo"/>
                 <w:noProof/>
               </w:rPr>
-              <w:t>Validación Usuario (JS)</w:t>
+              <w:t>Confirmación Contraseña (JS)</w:t>
             </w:r>
             <w:r>
               <w:rPr>
@@ -3483,7 +4043,7 @@
                 <w:noProof/>
                 <w:webHidden/>
               </w:rPr>
-              <w:instrText xml:space="preserve"> PAGEREF _Toc102126610 \h </w:instrText>
+              <w:instrText xml:space="preserve"> PAGEREF _Toc103186721 \h </w:instrText>
             </w:r>
             <w:r>
               <w:rPr>
@@ -3503,7 +4063,7 @@
                 <w:noProof/>
                 <w:webHidden/>
               </w:rPr>
-              <w:t>36</w:t>
+              <w:t>41</w:t>
             </w:r>
             <w:r>
               <w:rPr>
@@ -3527,7 +4087,7 @@
               <w:lang w:eastAsia="es-ES"/>
             </w:rPr>
           </w:pPr>
-          <w:hyperlink w:anchor="_Toc102126611" w:history="1">
+          <w:hyperlink w:anchor="_Toc103186722" w:history="1">
             <w:r>
               <w:rPr>
                 <w:rStyle w:val="Hipervnculo"/>
@@ -3549,7 +4109,7 @@
                 <w:rStyle w:val="Hipervnculo"/>
                 <w:noProof/>
               </w:rPr>
-              <w:t>Confirmación Contraseña (JS)</w:t>
+              <w:t>Gestión Menú Principal (JS)</w:t>
             </w:r>
             <w:r>
               <w:rPr>
@@ -3570,7 +4130,7 @@
                 <w:noProof/>
                 <w:webHidden/>
               </w:rPr>
-              <w:instrText xml:space="preserve"> PAGEREF _Toc102126611 \h </w:instrText>
+              <w:instrText xml:space="preserve"> PAGEREF _Toc103186722 \h </w:instrText>
             </w:r>
             <w:r>
               <w:rPr>
@@ -3590,7 +4150,7 @@
                 <w:noProof/>
                 <w:webHidden/>
               </w:rPr>
-              <w:t>37</w:t>
+              <w:t>42</w:t>
             </w:r>
             <w:r>
               <w:rPr>
@@ -3614,7 +4174,7 @@
               <w:lang w:eastAsia="es-ES"/>
             </w:rPr>
           </w:pPr>
-          <w:hyperlink w:anchor="_Toc102126612" w:history="1">
+          <w:hyperlink w:anchor="_Toc103186723" w:history="1">
             <w:r>
               <w:rPr>
                 <w:rStyle w:val="Hipervnculo"/>
@@ -3636,7 +4196,7 @@
                 <w:rStyle w:val="Hipervnculo"/>
                 <w:noProof/>
               </w:rPr>
-              <w:t>Gestión Menú Principal (JS)</w:t>
+              <w:t>Gestión de los videojuegos del usuario: compra</w:t>
             </w:r>
             <w:r>
               <w:rPr>
@@ -3657,7 +4217,7 @@
                 <w:noProof/>
                 <w:webHidden/>
               </w:rPr>
-              <w:instrText xml:space="preserve"> PAGEREF _Toc102126612 \h </w:instrText>
+              <w:instrText xml:space="preserve"> PAGEREF _Toc103186723 \h </w:instrText>
             </w:r>
             <w:r>
               <w:rPr>
@@ -3677,7 +4237,7 @@
                 <w:noProof/>
                 <w:webHidden/>
               </w:rPr>
-              <w:t>38</w:t>
+              <w:t>46</w:t>
             </w:r>
             <w:r>
               <w:rPr>
@@ -3701,7 +4261,7 @@
               <w:lang w:eastAsia="es-ES"/>
             </w:rPr>
           </w:pPr>
-          <w:hyperlink w:anchor="_Toc102126613" w:history="1">
+          <w:hyperlink w:anchor="_Toc103186724" w:history="1">
             <w:r>
               <w:rPr>
                 <w:rStyle w:val="Hipervnculo"/>
@@ -3723,7 +4283,7 @@
                 <w:rStyle w:val="Hipervnculo"/>
                 <w:noProof/>
               </w:rPr>
-              <w:t>Gestión de los videojuegos del usuario: compra</w:t>
+              <w:t>Gestión de los videojuegos del usuario: eliminación</w:t>
             </w:r>
             <w:r>
               <w:rPr>
@@ -3744,7 +4304,7 @@
                 <w:noProof/>
                 <w:webHidden/>
               </w:rPr>
-              <w:instrText xml:space="preserve"> PAGEREF _Toc102126613 \h </w:instrText>
+              <w:instrText xml:space="preserve"> PAGEREF _Toc103186724 \h </w:instrText>
             </w:r>
             <w:r>
               <w:rPr>
@@ -3788,7 +4348,7 @@
               <w:lang w:eastAsia="es-ES"/>
             </w:rPr>
           </w:pPr>
-          <w:hyperlink w:anchor="_Toc102126614" w:history="1">
+          <w:hyperlink w:anchor="_Toc103186725" w:history="1">
             <w:r>
               <w:rPr>
                 <w:rStyle w:val="Hipervnculo"/>
@@ -3810,7 +4370,7 @@
                 <w:rStyle w:val="Hipervnculo"/>
                 <w:noProof/>
               </w:rPr>
-              <w:t>Gestión de los videojuegos del usuario: eliminación</w:t>
+              <w:t>Ajustes de usuario</w:t>
             </w:r>
             <w:r>
               <w:rPr>
@@ -3831,7 +4391,7 @@
                 <w:noProof/>
                 <w:webHidden/>
               </w:rPr>
-              <w:instrText xml:space="preserve"> PAGEREF _Toc102126614 \h </w:instrText>
+              <w:instrText xml:space="preserve"> PAGEREF _Toc103186725 \h </w:instrText>
             </w:r>
             <w:r>
               <w:rPr>
@@ -3851,7 +4411,7 @@
                 <w:noProof/>
                 <w:webHidden/>
               </w:rPr>
-              <w:t>50</w:t>
+              <w:t>51</w:t>
             </w:r>
             <w:r>
               <w:rPr>
@@ -3873,7 +4433,7 @@
               <w:lang w:eastAsia="es-ES"/>
             </w:rPr>
           </w:pPr>
-          <w:hyperlink w:anchor="_Toc102126615" w:history="1">
+          <w:hyperlink w:anchor="_Toc103186726" w:history="1">
             <w:r>
               <w:rPr>
                 <w:rStyle w:val="Hipervnculo"/>
@@ -3918,7 +4478,7 @@
               <w:rPr>
                 <w:webHidden/>
               </w:rPr>
-              <w:instrText xml:space="preserve"> PAGEREF _Toc102126615 \h </w:instrText>
+              <w:instrText xml:space="preserve"> PAGEREF _Toc103186726 \h </w:instrText>
             </w:r>
             <w:r>
               <w:rPr>
@@ -3935,7 +4495,7 @@
               <w:rPr>
                 <w:webHidden/>
               </w:rPr>
-              <w:t>53</w:t>
+              <w:t>55</w:t>
             </w:r>
             <w:r>
               <w:rPr>
@@ -3956,7 +4516,7 @@
               <w:lang w:eastAsia="es-ES"/>
             </w:rPr>
           </w:pPr>
-          <w:hyperlink w:anchor="_Toc102126616" w:history="1">
+          <w:hyperlink w:anchor="_Toc103186727" w:history="1">
             <w:r>
               <w:rPr>
                 <w:rStyle w:val="Hipervnculo"/>
@@ -4001,7 +4561,7 @@
               <w:rPr>
                 <w:webHidden/>
               </w:rPr>
-              <w:instrText xml:space="preserve"> PAGEREF _Toc102126616 \h </w:instrText>
+              <w:instrText xml:space="preserve"> PAGEREF _Toc103186727 \h </w:instrText>
             </w:r>
             <w:r>
               <w:rPr>
@@ -4018,7 +4578,7 @@
               <w:rPr>
                 <w:webHidden/>
               </w:rPr>
-              <w:t>55</w:t>
+              <w:t>58</w:t>
             </w:r>
             <w:r>
               <w:rPr>
@@ -4039,7 +4599,7 @@
               <w:lang w:eastAsia="es-ES"/>
             </w:rPr>
           </w:pPr>
-          <w:hyperlink w:anchor="_Toc102126617" w:history="1">
+          <w:hyperlink w:anchor="_Toc103186728" w:history="1">
             <w:r>
               <w:rPr>
                 <w:rStyle w:val="Hipervnculo"/>
@@ -4084,7 +4644,7 @@
               <w:rPr>
                 <w:webHidden/>
               </w:rPr>
-              <w:instrText xml:space="preserve"> PAGEREF _Toc102126617 \h </w:instrText>
+              <w:instrText xml:space="preserve"> PAGEREF _Toc103186728 \h </w:instrText>
             </w:r>
             <w:r>
               <w:rPr>
@@ -4101,7 +4661,7 @@
               <w:rPr>
                 <w:webHidden/>
               </w:rPr>
-              <w:t>56</w:t>
+              <w:t>59</w:t>
             </w:r>
             <w:r>
               <w:rPr>
@@ -4123,7 +4683,7 @@
               <w:lang w:eastAsia="es-ES"/>
             </w:rPr>
           </w:pPr>
-          <w:hyperlink w:anchor="_Toc102126618" w:history="1">
+          <w:hyperlink w:anchor="_Toc103186729" w:history="1">
             <w:r>
               <w:rPr>
                 <w:rStyle w:val="Hipervnculo"/>
@@ -4150,7 +4710,7 @@
                 <w:noProof/>
                 <w:webHidden/>
               </w:rPr>
-              <w:instrText xml:space="preserve"> PAGEREF _Toc102126618 \h </w:instrText>
+              <w:instrText xml:space="preserve"> PAGEREF _Toc103186729 \h </w:instrText>
             </w:r>
             <w:r>
               <w:rPr>
@@ -4170,7 +4730,7 @@
                 <w:noProof/>
                 <w:webHidden/>
               </w:rPr>
-              <w:t>56</w:t>
+              <w:t>59</w:t>
             </w:r>
             <w:r>
               <w:rPr>
@@ -4192,7 +4752,7 @@
               <w:lang w:eastAsia="es-ES"/>
             </w:rPr>
           </w:pPr>
-          <w:hyperlink w:anchor="_Toc102126619" w:history="1">
+          <w:hyperlink w:anchor="_Toc103186730" w:history="1">
             <w:r>
               <w:rPr>
                 <w:rStyle w:val="Hipervnculo"/>
@@ -4237,7 +4797,7 @@
               <w:rPr>
                 <w:webHidden/>
               </w:rPr>
-              <w:instrText xml:space="preserve"> PAGEREF _Toc102126619 \h </w:instrText>
+              <w:instrText xml:space="preserve"> PAGEREF _Toc103186730 \h </w:instrText>
             </w:r>
             <w:r>
               <w:rPr>
@@ -4254,7 +4814,7 @@
               <w:rPr>
                 <w:webHidden/>
               </w:rPr>
-              <w:t>56</w:t>
+              <w:t>61</w:t>
             </w:r>
             <w:r>
               <w:rPr>
@@ -4275,7 +4835,7 @@
               <w:lang w:eastAsia="es-ES"/>
             </w:rPr>
           </w:pPr>
-          <w:hyperlink w:anchor="_Toc102126620" w:history="1">
+          <w:hyperlink w:anchor="_Toc103186731" w:history="1">
             <w:r>
               <w:rPr>
                 <w:rStyle w:val="Hipervnculo"/>
@@ -4320,7 +4880,7 @@
               <w:rPr>
                 <w:webHidden/>
               </w:rPr>
-              <w:instrText xml:space="preserve"> PAGEREF _Toc102126620 \h </w:instrText>
+              <w:instrText xml:space="preserve"> PAGEREF _Toc103186731 \h </w:instrText>
             </w:r>
             <w:r>
               <w:rPr>
@@ -4337,7 +4897,7 @@
               <w:rPr>
                 <w:webHidden/>
               </w:rPr>
-              <w:t>56</w:t>
+              <w:t>63</w:t>
             </w:r>
             <w:r>
               <w:rPr>
@@ -4359,7 +4919,7 @@
               <w:lang w:eastAsia="es-ES"/>
             </w:rPr>
           </w:pPr>
-          <w:hyperlink w:anchor="_Toc102126621" w:history="1">
+          <w:hyperlink w:anchor="_Toc103186732" w:history="1">
             <w:r>
               <w:rPr>
                 <w:rStyle w:val="Hipervnculo"/>
@@ -4386,7 +4946,7 @@
                 <w:noProof/>
                 <w:webHidden/>
               </w:rPr>
-              <w:instrText xml:space="preserve"> PAGEREF _Toc102126621 \h </w:instrText>
+              <w:instrText xml:space="preserve"> PAGEREF _Toc103186732 \h </w:instrText>
             </w:r>
             <w:r>
               <w:rPr>
@@ -4406,7 +4966,7 @@
                 <w:noProof/>
                 <w:webHidden/>
               </w:rPr>
-              <w:t>56</w:t>
+              <w:t>63</w:t>
             </w:r>
             <w:r>
               <w:rPr>
@@ -4428,7 +4988,7 @@
               <w:lang w:eastAsia="es-ES"/>
             </w:rPr>
           </w:pPr>
-          <w:hyperlink w:anchor="_Toc102126622" w:history="1">
+          <w:hyperlink w:anchor="_Toc103186733" w:history="1">
             <w:r>
               <w:rPr>
                 <w:rStyle w:val="Hipervnculo"/>
@@ -4467,7 +5027,7 @@
               <w:rPr>
                 <w:webHidden/>
               </w:rPr>
-              <w:instrText xml:space="preserve"> PAGEREF _Toc102126622 \h </w:instrText>
+              <w:instrText xml:space="preserve"> PAGEREF _Toc103186733 \h </w:instrText>
             </w:r>
             <w:r>
               <w:rPr>
@@ -4484,7 +5044,7 @@
               <w:rPr>
                 <w:webHidden/>
               </w:rPr>
-              <w:t>56</w:t>
+              <w:t>64</w:t>
             </w:r>
             <w:r>
               <w:rPr>
@@ -4533,6 +5093,7 @@
           <w:sz w:val="56"/>
           <w:szCs w:val="72"/>
         </w:rPr>
+        <w:lastRenderedPageBreak/>
         <w:tab/>
       </w:r>
     </w:p>
@@ -4548,7 +5109,6 @@
           <w:szCs w:val="21"/>
         </w:rPr>
       </w:pPr>
-      <w:bookmarkStart w:id="0" w:name="_Toc102126570"/>
     </w:p>
     <w:p/>
     <w:p/>
@@ -4560,12 +5120,12 @@
           <w:sz w:val="52"/>
         </w:rPr>
       </w:pPr>
+      <w:bookmarkStart w:id="0" w:name="_Toc103186673"/>
       <w:r>
         <w:rPr>
           <w:color w:val="002060"/>
           <w:sz w:val="52"/>
         </w:rPr>
-        <w:lastRenderedPageBreak/>
         <w:t>ABSTRACT</w:t>
       </w:r>
       <w:bookmarkEnd w:id="0"/>
@@ -4963,7 +5523,6 @@
           <w:szCs w:val="22"/>
         </w:rPr>
       </w:pPr>
-      <w:bookmarkStart w:id="1" w:name="_Toc102126571"/>
     </w:p>
     <w:p/>
     <w:p/>
@@ -4975,12 +5534,12 @@
           <w:sz w:val="52"/>
         </w:rPr>
       </w:pPr>
+      <w:bookmarkStart w:id="1" w:name="_Toc103186674"/>
       <w:r>
         <w:rPr>
           <w:color w:val="002060"/>
           <w:sz w:val="52"/>
         </w:rPr>
-        <w:lastRenderedPageBreak/>
         <w:t>PALABRAS CLAVE</w:t>
       </w:r>
       <w:bookmarkEnd w:id="1"/>
@@ -5344,13 +5903,12 @@
           <w:sz w:val="52"/>
         </w:rPr>
       </w:pPr>
-      <w:bookmarkStart w:id="2" w:name="_Toc102126572"/>
+      <w:bookmarkStart w:id="2" w:name="_Toc103186675"/>
       <w:r>
         <w:rPr>
           <w:color w:val="002060"/>
           <w:sz w:val="52"/>
         </w:rPr>
-        <w:lastRenderedPageBreak/>
         <w:t>GLOSARIO</w:t>
       </w:r>
       <w:bookmarkEnd w:id="2"/>
@@ -5377,7 +5935,7 @@
           <w:szCs w:val="72"/>
         </w:rPr>
       </w:pPr>
-      <w:bookmarkStart w:id="3" w:name="_Toc102126573"/>
+      <w:bookmarkStart w:id="3" w:name="_Toc103186676"/>
       <w:r>
         <w:rPr>
           <w:rFonts w:ascii="Bahnschrift Light SemiCondensed" w:hAnsi="Bahnschrift Light SemiCondensed"/>
@@ -5430,7 +5988,7 @@
         </w:rPr>
       </w:pPr>
       <w:bookmarkStart w:id="4" w:name="_Toc74437803"/>
-      <w:bookmarkStart w:id="5" w:name="_Toc102126574"/>
+      <w:bookmarkStart w:id="5" w:name="_Toc103186677"/>
       <w:r>
         <w:rPr>
           <w:color w:val="002060"/>
@@ -5598,6 +6156,7 @@
         <w:rPr>
           <w:rFonts w:ascii="Arial" w:hAnsi="Arial" w:cs="Arial"/>
         </w:rPr>
+        <w:lastRenderedPageBreak/>
         <w:t xml:space="preserve">En conclusión, </w:t>
       </w:r>
       <w:r>
@@ -5658,13 +6217,12 @@
         </w:rPr>
       </w:pPr>
       <w:bookmarkStart w:id="6" w:name="_Toc74437804"/>
-      <w:bookmarkStart w:id="7" w:name="_Toc102126575"/>
+      <w:bookmarkStart w:id="7" w:name="_Toc103186678"/>
       <w:r>
         <w:rPr>
           <w:color w:val="002060"/>
           <w:sz w:val="36"/>
         </w:rPr>
-        <w:lastRenderedPageBreak/>
         <w:t xml:space="preserve">1.2 </w:t>
       </w:r>
       <w:r>
@@ -5907,14 +6465,13 @@
           <w:color w:val="002060"/>
         </w:rPr>
       </w:pPr>
-      <w:bookmarkStart w:id="8" w:name="_Toc102126576"/>
+      <w:bookmarkStart w:id="8" w:name="_Toc103186679"/>
       <w:r>
         <w:rPr>
           <w:rFonts w:ascii="Bahnschrift Light SemiCondensed" w:hAnsi="Bahnschrift Light SemiCondensed"/>
           <w:color w:val="002060"/>
           <w:sz w:val="96"/>
         </w:rPr>
-        <w:lastRenderedPageBreak/>
         <w:t>2</w:t>
       </w:r>
       <w:r>
@@ -6087,7 +6644,7 @@
         </w:rPr>
       </w:pPr>
       <w:bookmarkStart w:id="9" w:name="_Toc74437805"/>
-      <w:bookmarkStart w:id="10" w:name="_Toc102126577"/>
+      <w:bookmarkStart w:id="10" w:name="_Toc103186680"/>
       <w:r>
         <w:rPr>
           <w:color w:val="002060"/>
@@ -6163,7 +6720,7 @@
           <w:sz w:val="32"/>
         </w:rPr>
       </w:pPr>
-      <w:bookmarkStart w:id="12" w:name="_Toc102126578"/>
+      <w:bookmarkStart w:id="12" w:name="_Toc103186681"/>
       <w:r>
         <w:rPr>
           <w:color w:val="002060"/>
@@ -6263,6 +6820,7 @@
         <w:rPr>
           <w:rFonts w:ascii="Arial" w:hAnsi="Arial" w:cs="Arial"/>
         </w:rPr>
+        <w:lastRenderedPageBreak/>
         <w:t>En esta tabla se detallan los siguientes requisitos funcionales:</w:t>
       </w:r>
     </w:p>
@@ -6317,7 +6875,6 @@
                 <w:sz w:val="28"/>
                 <w:szCs w:val="28"/>
               </w:rPr>
-              <w:lastRenderedPageBreak/>
               <w:t>ID</w:t>
             </w:r>
           </w:p>
@@ -7354,7 +7911,6 @@
         </w:rPr>
       </w:pPr>
       <w:bookmarkStart w:id="13" w:name="_Toc74437807"/>
-      <w:bookmarkStart w:id="14" w:name="_Toc102126579"/>
     </w:p>
     <w:p>
       <w:pPr>
@@ -7363,6 +7919,7 @@
           <w:color w:val="002060"/>
         </w:rPr>
       </w:pPr>
+      <w:bookmarkStart w:id="14" w:name="_Toc103186682"/>
       <w:r>
         <w:rPr>
           <w:color w:val="002060"/>
@@ -7452,30 +8009,6 @@
         </w:rPr>
         <w:t>funcionales:</w:t>
       </w:r>
-    </w:p>
-    <w:p>
-      <w:pPr>
-        <w:jc w:val="both"/>
-        <w:rPr>
-          <w:rFonts w:ascii="Arial" w:hAnsi="Arial" w:cs="Arial"/>
-        </w:rPr>
-      </w:pPr>
-    </w:p>
-    <w:p>
-      <w:pPr>
-        <w:jc w:val="both"/>
-        <w:rPr>
-          <w:rFonts w:ascii="Arial" w:hAnsi="Arial" w:cs="Arial"/>
-        </w:rPr>
-      </w:pPr>
-    </w:p>
-    <w:p>
-      <w:pPr>
-        <w:jc w:val="both"/>
-        <w:rPr>
-          <w:rFonts w:ascii="Arial" w:hAnsi="Arial" w:cs="Arial"/>
-        </w:rPr>
-      </w:pPr>
     </w:p>
     <w:p>
       <w:pPr>
@@ -8267,17 +8800,7 @@
           <w:sz w:val="36"/>
         </w:rPr>
       </w:pPr>
-    </w:p>
-    <w:p/>
-    <w:p>
-      <w:pPr>
-        <w:pStyle w:val="Ttulo2"/>
-        <w:rPr>
-          <w:color w:val="002060"/>
-          <w:sz w:val="36"/>
-        </w:rPr>
-      </w:pPr>
-      <w:bookmarkStart w:id="16" w:name="_Toc102126580"/>
+      <w:bookmarkStart w:id="16" w:name="_Toc103186683"/>
       <w:r>
         <w:rPr>
           <w:color w:val="002060"/>
@@ -8385,28 +8908,6 @@
         </w:rPr>
         <w:t>Semana 2:</w:t>
       </w:r>
-    </w:p>
-    <w:p>
-      <w:pPr>
-        <w:jc w:val="both"/>
-        <w:rPr>
-          <w:rFonts w:ascii="Arial" w:hAnsi="Arial" w:cs="Arial"/>
-          <w:sz w:val="21"/>
-          <w:szCs w:val="21"/>
-          <w:shd w:val="clear" w:color="auto" w:fill="FFFFFF"/>
-        </w:rPr>
-      </w:pPr>
-    </w:p>
-    <w:p>
-      <w:pPr>
-        <w:jc w:val="both"/>
-        <w:rPr>
-          <w:rFonts w:ascii="Arial" w:hAnsi="Arial" w:cs="Arial"/>
-          <w:sz w:val="21"/>
-          <w:szCs w:val="21"/>
-          <w:shd w:val="clear" w:color="auto" w:fill="FFFFFF"/>
-        </w:rPr>
-      </w:pPr>
       <w:r>
         <w:rPr>
           <w:rFonts w:ascii="Arial" w:hAnsi="Arial" w:cs="Arial"/>
@@ -8415,7 +8916,13 @@
           <w:szCs w:val="21"/>
           <w:shd w:val="clear" w:color="auto" w:fill="FFFFFF"/>
         </w:rPr>
-        <w:t>Semana 3:</w:t>
+        <w:t xml:space="preserve"> </w:t>
+      </w:r>
+      <w:r>
+        <w:rPr>
+          <w:rFonts w:ascii="Arial" w:hAnsi="Arial" w:cs="Arial"/>
+        </w:rPr>
+        <w:t>Análisis y Diseño de la estructura básica del proyecto.</w:t>
       </w:r>
     </w:p>
     <w:p>
@@ -8436,19 +8943,8 @@
           <w:szCs w:val="21"/>
           <w:shd w:val="clear" w:color="auto" w:fill="FFFFFF"/>
         </w:rPr>
-        <w:t>Semana 4:</w:t>
-      </w:r>
-    </w:p>
-    <w:p>
-      <w:pPr>
-        <w:jc w:val="both"/>
-        <w:rPr>
-          <w:rFonts w:ascii="Arial" w:hAnsi="Arial" w:cs="Arial"/>
-          <w:sz w:val="21"/>
-          <w:szCs w:val="21"/>
-          <w:shd w:val="clear" w:color="auto" w:fill="FFFFFF"/>
-        </w:rPr>
-      </w:pPr>
+        <w:t>Semana 3:</w:t>
+      </w:r>
       <w:r>
         <w:rPr>
           <w:rFonts w:ascii="Arial" w:hAnsi="Arial" w:cs="Arial"/>
@@ -8457,7 +8953,14 @@
           <w:szCs w:val="21"/>
           <w:shd w:val="clear" w:color="auto" w:fill="FFFFFF"/>
         </w:rPr>
-        <w:t>Semana 5:</w:t>
+        <w:t xml:space="preserve"> </w:t>
+      </w:r>
+      <w:r>
+        <w:rPr>
+          <w:rFonts w:ascii="Arial" w:hAnsi="Arial" w:cs="Arial"/>
+          <w:shd w:val="clear" w:color="auto" w:fill="FFFFFF"/>
+        </w:rPr>
+        <w:t>Diseño del modelo de datos del proyecto.</w:t>
       </w:r>
     </w:p>
     <w:p>
@@ -8470,10 +8973,7 @@
           <w:shd w:val="clear" w:color="auto" w:fill="FFFFFF"/>
         </w:rPr>
       </w:pPr>
-    </w:p>
-    <w:p>
-      <w:pPr>
-        <w:jc w:val="both"/>
+      <w:r>
         <w:rPr>
           <w:rFonts w:ascii="Arial" w:hAnsi="Arial" w:cs="Arial"/>
           <w:b/>
@@ -8481,7 +8981,8 @@
           <w:szCs w:val="21"/>
           <w:shd w:val="clear" w:color="auto" w:fill="FFFFFF"/>
         </w:rPr>
-      </w:pPr>
+        <w:t>Semana 4:</w:t>
+      </w:r>
       <w:r>
         <w:rPr>
           <w:rFonts w:ascii="Arial" w:hAnsi="Arial" w:cs="Arial"/>
@@ -8490,7 +8991,14 @@
           <w:szCs w:val="21"/>
           <w:shd w:val="clear" w:color="auto" w:fill="FFFFFF"/>
         </w:rPr>
-        <w:t>Semana 6:</w:t>
+        <w:t xml:space="preserve"> </w:t>
+      </w:r>
+      <w:r>
+        <w:rPr>
+          <w:rFonts w:ascii="Arial" w:hAnsi="Arial" w:cs="Arial"/>
+          <w:shd w:val="clear" w:color="auto" w:fill="FFFFFF"/>
+        </w:rPr>
+        <w:t>Documentación del trabajo realizado en las semanas anteriores.</w:t>
       </w:r>
     </w:p>
     <w:p>
@@ -8498,8 +9006,6 @@
         <w:jc w:val="both"/>
         <w:rPr>
           <w:rFonts w:ascii="Arial" w:hAnsi="Arial" w:cs="Arial"/>
-          <w:sz w:val="21"/>
-          <w:szCs w:val="21"/>
           <w:shd w:val="clear" w:color="auto" w:fill="FFFFFF"/>
         </w:rPr>
       </w:pPr>
@@ -8511,19 +9017,8 @@
           <w:szCs w:val="21"/>
           <w:shd w:val="clear" w:color="auto" w:fill="FFFFFF"/>
         </w:rPr>
-        <w:t>Semana 7:</w:t>
-      </w:r>
-    </w:p>
-    <w:p>
-      <w:pPr>
-        <w:jc w:val="both"/>
-        <w:rPr>
-          <w:rFonts w:ascii="Arial" w:hAnsi="Arial" w:cs="Arial"/>
-          <w:sz w:val="21"/>
-          <w:szCs w:val="21"/>
-          <w:shd w:val="clear" w:color="auto" w:fill="FFFFFF"/>
-        </w:rPr>
-      </w:pPr>
+        <w:t>Semana 5:</w:t>
+      </w:r>
       <w:r>
         <w:rPr>
           <w:rFonts w:ascii="Arial" w:hAnsi="Arial" w:cs="Arial"/>
@@ -8532,8 +9027,21 @@
           <w:szCs w:val="21"/>
           <w:shd w:val="clear" w:color="auto" w:fill="FFFFFF"/>
         </w:rPr>
-        <w:lastRenderedPageBreak/>
-        <w:t>Semana 8:</w:t>
+        <w:t xml:space="preserve"> </w:t>
+      </w:r>
+      <w:r>
+        <w:rPr>
+          <w:rFonts w:ascii="Arial" w:hAnsi="Arial" w:cs="Arial"/>
+          <w:shd w:val="clear" w:color="auto" w:fill="FFFFFF"/>
+        </w:rPr>
+        <w:t>Implementación de la estructura básica del proyecto</w:t>
+      </w:r>
+      <w:r>
+        <w:rPr>
+          <w:rFonts w:ascii="Arial" w:hAnsi="Arial" w:cs="Arial"/>
+          <w:shd w:val="clear" w:color="auto" w:fill="FFFFFF"/>
+        </w:rPr>
+        <w:t>.</w:t>
       </w:r>
     </w:p>
     <w:p>
@@ -8552,8 +9060,6 @@
         <w:jc w:val="both"/>
         <w:rPr>
           <w:rFonts w:ascii="Arial" w:hAnsi="Arial" w:cs="Arial"/>
-          <w:sz w:val="21"/>
-          <w:szCs w:val="21"/>
           <w:shd w:val="clear" w:color="auto" w:fill="FFFFFF"/>
         </w:rPr>
       </w:pPr>
@@ -8565,30 +9071,8 @@
           <w:szCs w:val="21"/>
           <w:shd w:val="clear" w:color="auto" w:fill="FFFFFF"/>
         </w:rPr>
-        <w:t>Semana 9:</w:t>
-      </w:r>
-    </w:p>
-    <w:p>
-      <w:pPr>
-        <w:jc w:val="both"/>
-        <w:rPr>
-          <w:rFonts w:ascii="Arial" w:hAnsi="Arial" w:cs="Arial"/>
-          <w:sz w:val="21"/>
-          <w:szCs w:val="21"/>
-          <w:shd w:val="clear" w:color="auto" w:fill="FFFFFF"/>
-        </w:rPr>
-      </w:pPr>
-    </w:p>
-    <w:p>
-      <w:pPr>
-        <w:jc w:val="both"/>
-        <w:rPr>
-          <w:rFonts w:ascii="Arial" w:hAnsi="Arial" w:cs="Arial"/>
-          <w:sz w:val="21"/>
-          <w:szCs w:val="21"/>
-          <w:shd w:val="clear" w:color="auto" w:fill="FFFFFF"/>
-        </w:rPr>
-      </w:pPr>
+        <w:t>Semana 6:</w:t>
+      </w:r>
       <w:r>
         <w:rPr>
           <w:rFonts w:ascii="Arial" w:hAnsi="Arial" w:cs="Arial"/>
@@ -8597,8 +9081,33 @@
           <w:szCs w:val="21"/>
           <w:shd w:val="clear" w:color="auto" w:fill="FFFFFF"/>
         </w:rPr>
-        <w:t>Semana 10</w:t>
-      </w:r>
+        <w:t xml:space="preserve"> </w:t>
+      </w:r>
+      <w:r>
+        <w:rPr>
+          <w:rFonts w:ascii="Arial" w:hAnsi="Arial" w:cs="Arial"/>
+          <w:shd w:val="clear" w:color="auto" w:fill="FFFFFF"/>
+        </w:rPr>
+        <w:t xml:space="preserve">Implementación </w:t>
+      </w:r>
+      <w:r>
+        <w:rPr>
+          <w:rFonts w:ascii="Arial" w:hAnsi="Arial" w:cs="Arial"/>
+          <w:shd w:val="clear" w:color="auto" w:fill="FFFFFF"/>
+        </w:rPr>
+        <w:t>del modelo de datos.</w:t>
+      </w:r>
+    </w:p>
+    <w:p>
+      <w:pPr>
+        <w:jc w:val="both"/>
+        <w:rPr>
+          <w:rFonts w:ascii="Arial" w:hAnsi="Arial" w:cs="Arial"/>
+          <w:sz w:val="21"/>
+          <w:szCs w:val="21"/>
+          <w:shd w:val="clear" w:color="auto" w:fill="FFFFFF"/>
+        </w:rPr>
+      </w:pPr>
       <w:r>
         <w:rPr>
           <w:rFonts w:ascii="Arial" w:hAnsi="Arial" w:cs="Arial"/>
@@ -8607,30 +9116,8 @@
           <w:szCs w:val="21"/>
           <w:shd w:val="clear" w:color="auto" w:fill="FFFFFF"/>
         </w:rPr>
-        <w:t>:</w:t>
-      </w:r>
-    </w:p>
-    <w:p>
-      <w:pPr>
-        <w:jc w:val="both"/>
-        <w:rPr>
-          <w:rFonts w:ascii="Arial" w:hAnsi="Arial" w:cs="Arial"/>
-          <w:sz w:val="21"/>
-          <w:szCs w:val="21"/>
-          <w:shd w:val="clear" w:color="auto" w:fill="FFFFFF"/>
-        </w:rPr>
-      </w:pPr>
-    </w:p>
-    <w:p>
-      <w:pPr>
-        <w:jc w:val="both"/>
-        <w:rPr>
-          <w:rFonts w:ascii="Arial" w:hAnsi="Arial" w:cs="Arial"/>
-          <w:sz w:val="21"/>
-          <w:szCs w:val="21"/>
-          <w:shd w:val="clear" w:color="auto" w:fill="FFFFFF"/>
-        </w:rPr>
-      </w:pPr>
+        <w:t>Semana 7:</w:t>
+      </w:r>
       <w:r>
         <w:rPr>
           <w:rFonts w:ascii="Arial" w:hAnsi="Arial" w:cs="Arial"/>
@@ -8639,12 +9126,34 @@
           <w:szCs w:val="21"/>
           <w:shd w:val="clear" w:color="auto" w:fill="FFFFFF"/>
         </w:rPr>
-        <w:t xml:space="preserve">Semana 11: </w:t>
+        <w:t xml:space="preserve"> </w:t>
+      </w:r>
+      <w:r>
+        <w:rPr>
+          <w:rFonts w:ascii="Arial" w:hAnsi="Arial" w:cs="Arial"/>
+          <w:shd w:val="clear" w:color="auto" w:fill="FFFFFF"/>
+        </w:rPr>
+        <w:t xml:space="preserve">Diseño del </w:t>
+      </w:r>
+      <w:r>
+        <w:rPr>
+          <w:rFonts w:ascii="Arial" w:hAnsi="Arial" w:cs="Arial"/>
+          <w:shd w:val="clear" w:color="auto" w:fill="FFFFFF"/>
+        </w:rPr>
+        <w:t>login y del menú principal de la plataforma web.</w:t>
       </w:r>
     </w:p>
     <w:p>
       <w:pPr>
         <w:jc w:val="both"/>
+        <w:rPr>
+          <w:rFonts w:ascii="Arial" w:hAnsi="Arial" w:cs="Arial"/>
+          <w:sz w:val="21"/>
+          <w:szCs w:val="21"/>
+          <w:shd w:val="clear" w:color="auto" w:fill="FFFFFF"/>
+        </w:rPr>
+      </w:pPr>
+      <w:r>
         <w:rPr>
           <w:rFonts w:ascii="Arial" w:hAnsi="Arial" w:cs="Arial"/>
           <w:b/>
@@ -8652,7 +9161,8 @@
           <w:szCs w:val="21"/>
           <w:shd w:val="clear" w:color="auto" w:fill="FFFFFF"/>
         </w:rPr>
-      </w:pPr>
+        <w:t>Semana 8:</w:t>
+      </w:r>
       <w:r>
         <w:rPr>
           <w:rFonts w:ascii="Arial" w:hAnsi="Arial" w:cs="Arial"/>
@@ -8661,8 +9171,26 @@
           <w:szCs w:val="21"/>
           <w:shd w:val="clear" w:color="auto" w:fill="FFFFFF"/>
         </w:rPr>
-        <w:t>Semana 12</w:t>
-      </w:r>
+        <w:t xml:space="preserve"> </w:t>
+      </w:r>
+      <w:r>
+        <w:rPr>
+          <w:rFonts w:ascii="Arial" w:hAnsi="Arial" w:cs="Arial"/>
+          <w:shd w:val="clear" w:color="auto" w:fill="FFFFFF"/>
+        </w:rPr>
+        <w:t>Importación de los videojuegos y diseño de las fichas.</w:t>
+      </w:r>
+    </w:p>
+    <w:p>
+      <w:pPr>
+        <w:jc w:val="both"/>
+        <w:rPr>
+          <w:rFonts w:ascii="Arial" w:hAnsi="Arial" w:cs="Arial"/>
+          <w:sz w:val="21"/>
+          <w:szCs w:val="21"/>
+          <w:shd w:val="clear" w:color="auto" w:fill="FFFFFF"/>
+        </w:rPr>
+      </w:pPr>
       <w:r>
         <w:rPr>
           <w:rFonts w:ascii="Arial" w:hAnsi="Arial" w:cs="Arial"/>
@@ -8671,12 +9199,9 @@
           <w:szCs w:val="21"/>
           <w:shd w:val="clear" w:color="auto" w:fill="FFFFFF"/>
         </w:rPr>
-        <w:t xml:space="preserve">: </w:t>
-      </w:r>
-    </w:p>
-    <w:p>
-      <w:pPr>
-        <w:jc w:val="both"/>
+        <w:t>Semana 9:</w:t>
+      </w:r>
+      <w:r>
         <w:rPr>
           <w:rFonts w:ascii="Arial" w:hAnsi="Arial" w:cs="Arial"/>
           <w:b/>
@@ -8684,11 +9209,16 @@
           <w:szCs w:val="21"/>
           <w:shd w:val="clear" w:color="auto" w:fill="FFFFFF"/>
         </w:rPr>
-      </w:pPr>
-    </w:p>
-    <w:p>
-      <w:pPr>
-        <w:jc w:val="both"/>
+        <w:t xml:space="preserve"> </w:t>
+      </w:r>
+      <w:r>
+        <w:rPr>
+          <w:rFonts w:ascii="Arial" w:hAnsi="Arial" w:cs="Arial"/>
+          <w:shd w:val="clear" w:color="auto" w:fill="FFFFFF"/>
+        </w:rPr>
+        <w:t>Mejora del GUI de la plataforma web y documentación</w:t>
+      </w:r>
+      <w:r>
         <w:rPr>
           <w:rFonts w:ascii="Arial" w:hAnsi="Arial" w:cs="Arial"/>
           <w:b/>
@@ -8696,11 +9226,16 @@
           <w:szCs w:val="21"/>
           <w:shd w:val="clear" w:color="auto" w:fill="FFFFFF"/>
         </w:rPr>
-      </w:pPr>
-    </w:p>
-    <w:p>
-      <w:pPr>
-        <w:jc w:val="both"/>
+        <w:t xml:space="preserve"> </w:t>
+      </w:r>
+      <w:r>
+        <w:rPr>
+          <w:rFonts w:ascii="Arial" w:hAnsi="Arial" w:cs="Arial"/>
+          <w:shd w:val="clear" w:color="auto" w:fill="FFFFFF"/>
+        </w:rPr>
+        <w:t>trabajo realizado en las semanas anteriores.</w:t>
+      </w:r>
+      <w:r>
         <w:rPr>
           <w:rFonts w:ascii="Arial" w:hAnsi="Arial" w:cs="Arial"/>
           <w:b/>
@@ -8708,20 +9243,133 @@
           <w:szCs w:val="21"/>
           <w:shd w:val="clear" w:color="auto" w:fill="FFFFFF"/>
         </w:rPr>
-      </w:pPr>
-      <w:bookmarkStart w:id="17" w:name="_GoBack"/>
-      <w:bookmarkEnd w:id="17"/>
+        <w:t xml:space="preserve"> </w:t>
+      </w:r>
     </w:p>
     <w:p>
       <w:pPr>
         <w:jc w:val="both"/>
         <w:rPr>
           <w:rFonts w:ascii="Arial" w:hAnsi="Arial" w:cs="Arial"/>
+          <w:shd w:val="clear" w:color="auto" w:fill="FFFFFF"/>
+        </w:rPr>
+      </w:pPr>
+      <w:r>
+        <w:rPr>
+          <w:rFonts w:ascii="Arial" w:hAnsi="Arial" w:cs="Arial"/>
+          <w:b/>
           <w:sz w:val="21"/>
           <w:szCs w:val="21"/>
           <w:shd w:val="clear" w:color="auto" w:fill="FFFFFF"/>
         </w:rPr>
-      </w:pPr>
+        <w:lastRenderedPageBreak/>
+        <w:t>Semana 10</w:t>
+      </w:r>
+      <w:r>
+        <w:rPr>
+          <w:rFonts w:ascii="Arial" w:hAnsi="Arial" w:cs="Arial"/>
+          <w:b/>
+          <w:sz w:val="21"/>
+          <w:szCs w:val="21"/>
+          <w:shd w:val="clear" w:color="auto" w:fill="FFFFFF"/>
+        </w:rPr>
+        <w:t>:</w:t>
+      </w:r>
+      <w:r>
+        <w:rPr>
+          <w:rFonts w:ascii="Arial" w:hAnsi="Arial" w:cs="Arial"/>
+          <w:b/>
+          <w:sz w:val="21"/>
+          <w:szCs w:val="21"/>
+          <w:shd w:val="clear" w:color="auto" w:fill="FFFFFF"/>
+        </w:rPr>
+        <w:t xml:space="preserve"> </w:t>
+      </w:r>
+      <w:r>
+        <w:rPr>
+          <w:rFonts w:ascii="Arial" w:hAnsi="Arial" w:cs="Arial"/>
+          <w:shd w:val="clear" w:color="auto" w:fill="FFFFFF"/>
+        </w:rPr>
+        <w:t>Optimización de código e implementaciones finales.</w:t>
+      </w:r>
+    </w:p>
+    <w:p>
+      <w:pPr>
+        <w:jc w:val="both"/>
+        <w:rPr>
+          <w:rFonts w:ascii="Arial" w:hAnsi="Arial" w:cs="Arial"/>
+          <w:shd w:val="clear" w:color="auto" w:fill="FFFFFF"/>
+        </w:rPr>
+      </w:pPr>
+      <w:r>
+        <w:rPr>
+          <w:rFonts w:ascii="Arial" w:hAnsi="Arial" w:cs="Arial"/>
+          <w:b/>
+          <w:sz w:val="21"/>
+          <w:szCs w:val="21"/>
+          <w:shd w:val="clear" w:color="auto" w:fill="FFFFFF"/>
+        </w:rPr>
+        <w:t xml:space="preserve">Semana 11: </w:t>
+      </w:r>
+      <w:r>
+        <w:rPr>
+          <w:rFonts w:ascii="Arial" w:hAnsi="Arial" w:cs="Arial"/>
+          <w:shd w:val="clear" w:color="auto" w:fill="FFFFFF"/>
+        </w:rPr>
+        <w:t>Resolución de errores y documentación restante.</w:t>
+      </w:r>
+    </w:p>
+    <w:p>
+      <w:pPr>
+        <w:jc w:val="both"/>
+        <w:rPr>
+          <w:rFonts w:ascii="Arial" w:hAnsi="Arial" w:cs="Arial"/>
+          <w:b/>
+          <w:sz w:val="21"/>
+          <w:szCs w:val="21"/>
+          <w:shd w:val="clear" w:color="auto" w:fill="FFFFFF"/>
+        </w:rPr>
+      </w:pPr>
+      <w:r>
+        <w:rPr>
+          <w:rFonts w:ascii="Arial" w:hAnsi="Arial" w:cs="Arial"/>
+          <w:b/>
+          <w:sz w:val="21"/>
+          <w:szCs w:val="21"/>
+          <w:shd w:val="clear" w:color="auto" w:fill="FFFFFF"/>
+        </w:rPr>
+        <w:t>Semana 12</w:t>
+      </w:r>
+      <w:r>
+        <w:rPr>
+          <w:rFonts w:ascii="Arial" w:hAnsi="Arial" w:cs="Arial"/>
+          <w:b/>
+          <w:sz w:val="21"/>
+          <w:szCs w:val="21"/>
+          <w:shd w:val="clear" w:color="auto" w:fill="FFFFFF"/>
+        </w:rPr>
+        <w:t xml:space="preserve">: </w:t>
+      </w:r>
+      <w:r>
+        <w:rPr>
+          <w:rFonts w:ascii="Arial" w:hAnsi="Arial" w:cs="Arial"/>
+          <w:shd w:val="clear" w:color="auto" w:fill="FFFFFF"/>
+        </w:rPr>
+        <w:t>Preparación de la presentación y retoques finales del proyecto.</w:t>
+      </w:r>
+    </w:p>
+    <w:p>
+      <w:pPr>
+        <w:jc w:val="both"/>
+        <w:rPr>
+          <w:rFonts w:ascii="Arial" w:hAnsi="Arial" w:cs="Arial"/>
+          <w:sz w:val="21"/>
+          <w:szCs w:val="21"/>
+          <w:shd w:val="clear" w:color="auto" w:fill="FFFFFF"/>
+        </w:rPr>
+      </w:pPr>
+      <w:bookmarkStart w:id="17" w:name="_GoBack"/>
+      <w:bookmarkEnd w:id="17"/>
     </w:p>
     <w:p>
       <w:pPr>
@@ -8732,7 +9380,7 @@
         </w:rPr>
       </w:pPr>
       <w:bookmarkStart w:id="18" w:name="_Toc74437809"/>
-      <w:bookmarkStart w:id="19" w:name="_Toc102126581"/>
+      <w:bookmarkStart w:id="19" w:name="_Toc103186684"/>
       <w:r>
         <w:rPr>
           <w:color w:val="002060"/>
@@ -8760,15 +9408,6 @@
     </w:p>
     <w:p>
       <w:pPr>
-        <w:ind w:left="1134" w:hanging="141"/>
-        <w:jc w:val="both"/>
-        <w:rPr>
-          <w:rFonts w:ascii="Arial" w:hAnsi="Arial" w:cs="Arial"/>
-        </w:rPr>
-      </w:pPr>
-    </w:p>
-    <w:p>
-      <w:pPr>
         <w:ind w:left="142" w:hanging="142"/>
         <w:jc w:val="both"/>
         <w:rPr>
@@ -8995,7 +9634,6 @@
         <w:rPr>
           <w:rFonts w:ascii="Arial" w:hAnsi="Arial" w:cs="Arial"/>
         </w:rPr>
-        <w:lastRenderedPageBreak/>
         <w:sym w:font="Symbol" w:char="F0B7"/>
       </w:r>
       <w:r>
@@ -9050,20 +9688,21 @@
     </w:p>
     <w:p>
       <w:pPr>
-        <w:jc w:val="both"/>
-        <w:rPr>
-          <w:rFonts w:ascii="Arial" w:hAnsi="Arial" w:cs="Arial"/>
-        </w:rPr>
-      </w:pPr>
-    </w:p>
-    <w:p>
-      <w:pPr>
         <w:ind w:left="142" w:hanging="142"/>
         <w:jc w:val="both"/>
         <w:rPr>
           <w:rFonts w:ascii="Arial" w:hAnsi="Arial" w:cs="Arial"/>
         </w:rPr>
       </w:pPr>
+    </w:p>
+    <w:p>
+      <w:pPr>
+        <w:ind w:left="142" w:hanging="142"/>
+        <w:jc w:val="both"/>
+        <w:rPr>
+          <w:rFonts w:ascii="Arial" w:hAnsi="Arial" w:cs="Arial"/>
+        </w:rPr>
+      </w:pPr>
       <w:r>
         <w:rPr>
           <w:rFonts w:ascii="Arial" w:hAnsi="Arial" w:cs="Arial"/>
@@ -9089,87 +9728,6 @@
         </w:rPr>
         <w:t>actualizaciones en la plataforma web.</w:t>
       </w:r>
-    </w:p>
-    <w:p>
-      <w:pPr>
-        <w:pStyle w:val="Ttulo1"/>
-        <w:rPr>
-          <w:rFonts w:ascii="Bahnschrift Light SemiCondensed" w:hAnsi="Bahnschrift Light SemiCondensed"/>
-          <w:color w:val="002060"/>
-          <w:sz w:val="96"/>
-        </w:rPr>
-      </w:pPr>
-      <w:bookmarkStart w:id="20" w:name="_Toc102126582"/>
-    </w:p>
-    <w:p>
-      <w:pPr>
-        <w:pStyle w:val="Ttulo1"/>
-        <w:rPr>
-          <w:rFonts w:ascii="Bahnschrift Light SemiCondensed" w:hAnsi="Bahnschrift Light SemiCondensed"/>
-          <w:color w:val="002060"/>
-          <w:sz w:val="96"/>
-        </w:rPr>
-      </w:pPr>
-    </w:p>
-    <w:p>
-      <w:pPr>
-        <w:pStyle w:val="Ttulo1"/>
-        <w:rPr>
-          <w:rFonts w:ascii="Bahnschrift Light SemiCondensed" w:hAnsi="Bahnschrift Light SemiCondensed"/>
-          <w:color w:val="002060"/>
-          <w:sz w:val="96"/>
-        </w:rPr>
-      </w:pPr>
-    </w:p>
-    <w:p>
-      <w:pPr>
-        <w:pStyle w:val="Ttulo1"/>
-        <w:rPr>
-          <w:rFonts w:ascii="Bahnschrift Light SemiCondensed" w:hAnsi="Bahnschrift Light SemiCondensed"/>
-          <w:color w:val="002060"/>
-          <w:sz w:val="96"/>
-        </w:rPr>
-      </w:pPr>
-    </w:p>
-    <w:p>
-      <w:pPr>
-        <w:pStyle w:val="Ttulo1"/>
-        <w:rPr>
-          <w:rFonts w:ascii="Bahnschrift Light SemiCondensed" w:hAnsi="Bahnschrift Light SemiCondensed"/>
-          <w:color w:val="002060"/>
-          <w:sz w:val="96"/>
-        </w:rPr>
-      </w:pPr>
-    </w:p>
-    <w:p>
-      <w:pPr>
-        <w:pStyle w:val="Ttulo1"/>
-        <w:rPr>
-          <w:rFonts w:ascii="Bahnschrift Light SemiCondensed" w:hAnsi="Bahnschrift Light SemiCondensed"/>
-          <w:color w:val="002060"/>
-          <w:sz w:val="96"/>
-        </w:rPr>
-      </w:pPr>
-    </w:p>
-    <w:p>
-      <w:pPr>
-        <w:pStyle w:val="Ttulo1"/>
-        <w:rPr>
-          <w:rFonts w:ascii="Bahnschrift Light SemiCondensed" w:hAnsi="Bahnschrift Light SemiCondensed"/>
-          <w:color w:val="002060"/>
-          <w:sz w:val="96"/>
-        </w:rPr>
-      </w:pPr>
-    </w:p>
-    <w:p>
-      <w:pPr>
-        <w:pStyle w:val="Ttulo1"/>
-        <w:rPr>
-          <w:rFonts w:ascii="Bahnschrift Light SemiCondensed" w:hAnsi="Bahnschrift Light SemiCondensed"/>
-          <w:color w:val="002060"/>
-          <w:sz w:val="96"/>
-        </w:rPr>
-      </w:pPr>
     </w:p>
     <w:p>
       <w:pPr>
@@ -9181,6 +9739,7 @@
           <w:szCs w:val="72"/>
         </w:rPr>
       </w:pPr>
+      <w:bookmarkStart w:id="20" w:name="_Toc103186685"/>
       <w:r>
         <w:rPr>
           <w:rFonts w:ascii="Bahnschrift Light SemiCondensed" w:hAnsi="Bahnschrift Light SemiCondensed"/>
@@ -9228,7 +9787,7 @@
         </w:rPr>
       </w:pPr>
       <w:bookmarkStart w:id="21" w:name="_Toc74437810"/>
-      <w:bookmarkStart w:id="22" w:name="_Toc102126583"/>
+      <w:bookmarkStart w:id="22" w:name="_Toc103186686"/>
       <w:r>
         <w:rPr>
           <w:color w:val="002060"/>
@@ -9290,7 +9849,7 @@
           <w:sz w:val="32"/>
         </w:rPr>
       </w:pPr>
-      <w:bookmarkStart w:id="23" w:name="_Toc102126584"/>
+      <w:bookmarkStart w:id="23" w:name="_Toc103186687"/>
       <w:r>
         <w:rPr>
           <w:color w:val="002060"/>
@@ -9601,7 +10160,7 @@
           <w:sz w:val="32"/>
         </w:rPr>
       </w:pPr>
-      <w:bookmarkStart w:id="24" w:name="_Toc102126585"/>
+      <w:bookmarkStart w:id="24" w:name="_Toc103186688"/>
       <w:r>
         <w:rPr>
           <w:color w:val="002060"/>
@@ -9956,8 +10515,8 @@
           <w:sz w:val="32"/>
         </w:rPr>
       </w:pPr>
-      <w:bookmarkStart w:id="25" w:name="_Toc102126586"/>
-      <w:bookmarkStart w:id="26" w:name="_Toc74437811"/>
+      <w:bookmarkStart w:id="25" w:name="_Toc74437811"/>
+      <w:bookmarkStart w:id="26" w:name="_Toc103186689"/>
       <w:r>
         <w:rPr>
           <w:color w:val="002060"/>
@@ -9980,7 +10539,7 @@
         </w:rPr>
         <w:t>3 PHP</w:t>
       </w:r>
-      <w:bookmarkEnd w:id="25"/>
+      <w:bookmarkEnd w:id="26"/>
     </w:p>
     <w:p>
       <w:pPr>
@@ -10281,7 +10840,7 @@
           <w:sz w:val="32"/>
         </w:rPr>
       </w:pPr>
-      <w:bookmarkStart w:id="27" w:name="_Toc102126587"/>
+      <w:bookmarkStart w:id="27" w:name="_Toc103186690"/>
       <w:r>
         <w:rPr>
           <w:color w:val="002060"/>
@@ -10321,7 +10880,7 @@
         </w:rPr>
       </w:pPr>
       <w:bookmarkStart w:id="28" w:name="_Toc74437819"/>
-      <w:bookmarkEnd w:id="26"/>
+      <w:bookmarkEnd w:id="25"/>
       <w:r>
         <w:rPr>
           <w:rFonts w:ascii="Arial" w:hAnsi="Arial" w:cs="Arial"/>
@@ -10748,7 +11307,7 @@
           <w:sz w:val="32"/>
         </w:rPr>
       </w:pPr>
-      <w:bookmarkStart w:id="29" w:name="_Toc102126588"/>
+      <w:bookmarkStart w:id="29" w:name="_Toc103186691"/>
       <w:r>
         <w:rPr>
           <w:color w:val="002060"/>
@@ -11052,7 +11611,7 @@
           <w:sz w:val="32"/>
         </w:rPr>
       </w:pPr>
-      <w:bookmarkStart w:id="30" w:name="_Toc102126589"/>
+      <w:bookmarkStart w:id="30" w:name="_Toc103186692"/>
       <w:r>
         <w:rPr>
           <w:color w:val="002060"/>
@@ -11603,7 +12162,7 @@
           <w:sz w:val="32"/>
         </w:rPr>
       </w:pPr>
-      <w:bookmarkStart w:id="31" w:name="_Toc102126590"/>
+      <w:bookmarkStart w:id="31" w:name="_Toc103186693"/>
       <w:r>
         <w:rPr>
           <w:color w:val="002060"/>
@@ -11906,7 +12465,7 @@
           <w:sz w:val="36"/>
         </w:rPr>
       </w:pPr>
-      <w:bookmarkStart w:id="32" w:name="_Toc102126591"/>
+      <w:bookmarkStart w:id="32" w:name="_Toc103186694"/>
       <w:r>
         <w:rPr>
           <w:color w:val="002060"/>
@@ -11934,7 +12493,7 @@
         </w:rPr>
       </w:pPr>
       <w:bookmarkStart w:id="33" w:name="_Toc74437820"/>
-      <w:bookmarkStart w:id="34" w:name="_Toc102126592"/>
+      <w:bookmarkStart w:id="34" w:name="_Toc103186695"/>
       <w:r>
         <w:rPr>
           <w:color w:val="002060"/>
@@ -12001,7 +12560,7 @@
           <w:color w:val="002060"/>
         </w:rPr>
       </w:pPr>
-      <w:bookmarkStart w:id="36" w:name="_Toc102126593"/>
+      <w:bookmarkStart w:id="36" w:name="_Toc103186696"/>
       <w:r>
         <w:rPr>
           <w:color w:val="002060"/>
@@ -12042,7 +12601,7 @@
                     <a:blip r:embed="rId96" cstate="print">
                       <a:extLst>
                         <a:ext uri="{28A0092B-C50C-407E-A947-70E740481C1C}">
-                          <a14:useLocalDpi xmlns:a14="http://schemas.microsoft.com/office/drawing/2010/main" xmlns:wps="http://schemas.microsoft.com/office/word/2010/wordprocessingShape" xmlns:wpi="http://schemas.microsoft.com/office/word/2010/wordprocessingInk" xmlns:wpg="http://schemas.microsoft.com/office/word/2010/wordprocessingGroup" xmlns:w16se="http://schemas.microsoft.com/office/word/2015/wordml/symex" xmlns:w15="http://schemas.microsoft.com/office/word/2012/wordml" xmlns:w14="http://schemas.microsoft.com/office/word/2010/wordml" xmlns:w="http://schemas.openxmlformats.org/wordprocessingml/2006/main" xmlns:w10="urn:schemas-microsoft-com:office:word" xmlns:wp14="http://schemas.microsoft.com/office/word/2010/wordprocessingDrawing" xmlns:v="urn:schemas-microsoft-com:vml" xmlns:o="urn:schemas-microsoft-com:office:office" xmlns:mc="http://schemas.openxmlformats.org/markup-compatibility/2006" xmlns:cx="http://schemas.microsoft.com/office/drawing/2014/chartex" xmlns:wpc="http://schemas.microsoft.com/office/word/2010/wordprocessingCanvas" xmlns="" val="0"/>
+                          <a14:useLocalDpi xmlns="" xmlns:wpc="http://schemas.microsoft.com/office/word/2010/wordprocessingCanvas" xmlns:cx="http://schemas.microsoft.com/office/drawing/2014/chartex" xmlns:mc="http://schemas.openxmlformats.org/markup-compatibility/2006" xmlns:o="urn:schemas-microsoft-com:office:office" xmlns:v="urn:schemas-microsoft-com:vml" xmlns:wp14="http://schemas.microsoft.com/office/word/2010/wordprocessingDrawing" xmlns:w10="urn:schemas-microsoft-com:office:word" xmlns:w="http://schemas.openxmlformats.org/wordprocessingml/2006/main" xmlns:w14="http://schemas.microsoft.com/office/word/2010/wordml" xmlns:w15="http://schemas.microsoft.com/office/word/2012/wordml" xmlns:w16se="http://schemas.microsoft.com/office/word/2015/wordml/symex" xmlns:wpg="http://schemas.microsoft.com/office/word/2010/wordprocessingGroup" xmlns:wpi="http://schemas.microsoft.com/office/word/2010/wordprocessingInk" xmlns:wps="http://schemas.microsoft.com/office/word/2010/wordprocessingShape" xmlns:a14="http://schemas.microsoft.com/office/drawing/2010/main" val="0"/>
                         </a:ext>
                       </a:extLst>
                     </a:blip>
@@ -12074,7 +12633,7 @@
           <w:color w:val="002060"/>
         </w:rPr>
       </w:pPr>
-      <w:bookmarkStart w:id="37" w:name="_Toc102126594"/>
+      <w:bookmarkStart w:id="37" w:name="_Toc103186697"/>
       <w:r>
         <w:rPr>
           <w:color w:val="002060"/>
@@ -12116,7 +12675,7 @@
                     <a:blip r:embed="rId97" cstate="print">
                       <a:extLst>
                         <a:ext uri="{28A0092B-C50C-407E-A947-70E740481C1C}">
-                          <a14:useLocalDpi xmlns:a14="http://schemas.microsoft.com/office/drawing/2010/main" xmlns:wps="http://schemas.microsoft.com/office/word/2010/wordprocessingShape" xmlns:wpi="http://schemas.microsoft.com/office/word/2010/wordprocessingInk" xmlns:wpg="http://schemas.microsoft.com/office/word/2010/wordprocessingGroup" xmlns:w16se="http://schemas.microsoft.com/office/word/2015/wordml/symex" xmlns:w15="http://schemas.microsoft.com/office/word/2012/wordml" xmlns:w14="http://schemas.microsoft.com/office/word/2010/wordml" xmlns:w="http://schemas.openxmlformats.org/wordprocessingml/2006/main" xmlns:w10="urn:schemas-microsoft-com:office:word" xmlns:wp14="http://schemas.microsoft.com/office/word/2010/wordprocessingDrawing" xmlns:v="urn:schemas-microsoft-com:vml" xmlns:o="urn:schemas-microsoft-com:office:office" xmlns:mc="http://schemas.openxmlformats.org/markup-compatibility/2006" xmlns:cx="http://schemas.microsoft.com/office/drawing/2014/chartex" xmlns:wpc="http://schemas.microsoft.com/office/word/2010/wordprocessingCanvas" xmlns="" val="0"/>
+                          <a14:useLocalDpi xmlns="" xmlns:wpc="http://schemas.microsoft.com/office/word/2010/wordprocessingCanvas" xmlns:cx="http://schemas.microsoft.com/office/drawing/2014/chartex" xmlns:mc="http://schemas.openxmlformats.org/markup-compatibility/2006" xmlns:o="urn:schemas-microsoft-com:office:office" xmlns:v="urn:schemas-microsoft-com:vml" xmlns:wp14="http://schemas.microsoft.com/office/word/2010/wordprocessingDrawing" xmlns:w10="urn:schemas-microsoft-com:office:word" xmlns:w="http://schemas.openxmlformats.org/wordprocessingml/2006/main" xmlns:w14="http://schemas.microsoft.com/office/word/2010/wordml" xmlns:w15="http://schemas.microsoft.com/office/word/2012/wordml" xmlns:w16se="http://schemas.microsoft.com/office/word/2015/wordml/symex" xmlns:wpg="http://schemas.microsoft.com/office/word/2010/wordprocessingGroup" xmlns:wpi="http://schemas.microsoft.com/office/word/2010/wordprocessingInk" xmlns:wps="http://schemas.microsoft.com/office/word/2010/wordprocessingShape" xmlns:a14="http://schemas.microsoft.com/office/drawing/2010/main" val="0"/>
                         </a:ext>
                       </a:extLst>
                     </a:blip>
@@ -12147,7 +12706,7 @@
           <w:color w:val="002060"/>
         </w:rPr>
       </w:pPr>
-      <w:bookmarkStart w:id="38" w:name="_Toc102126595"/>
+      <w:bookmarkStart w:id="38" w:name="_Toc103186698"/>
       <w:r>
         <w:rPr>
           <w:color w:val="002060"/>
@@ -12188,7 +12747,7 @@
                     <a:blip r:embed="rId98" cstate="print">
                       <a:extLst>
                         <a:ext uri="{28A0092B-C50C-407E-A947-70E740481C1C}">
-                          <a14:useLocalDpi xmlns:a14="http://schemas.microsoft.com/office/drawing/2010/main" xmlns:wps="http://schemas.microsoft.com/office/word/2010/wordprocessingShape" xmlns:wpi="http://schemas.microsoft.com/office/word/2010/wordprocessingInk" xmlns:wpg="http://schemas.microsoft.com/office/word/2010/wordprocessingGroup" xmlns:w16se="http://schemas.microsoft.com/office/word/2015/wordml/symex" xmlns:w15="http://schemas.microsoft.com/office/word/2012/wordml" xmlns:w14="http://schemas.microsoft.com/office/word/2010/wordml" xmlns:w="http://schemas.openxmlformats.org/wordprocessingml/2006/main" xmlns:w10="urn:schemas-microsoft-com:office:word" xmlns:wp14="http://schemas.microsoft.com/office/word/2010/wordprocessingDrawing" xmlns:v="urn:schemas-microsoft-com:vml" xmlns:o="urn:schemas-microsoft-com:office:office" xmlns:mc="http://schemas.openxmlformats.org/markup-compatibility/2006" xmlns:cx="http://schemas.microsoft.com/office/drawing/2014/chartex" xmlns:wpc="http://schemas.microsoft.com/office/word/2010/wordprocessingCanvas" xmlns="" val="0"/>
+                          <a14:useLocalDpi xmlns="" xmlns:wpc="http://schemas.microsoft.com/office/word/2010/wordprocessingCanvas" xmlns:cx="http://schemas.microsoft.com/office/drawing/2014/chartex" xmlns:mc="http://schemas.openxmlformats.org/markup-compatibility/2006" xmlns:o="urn:schemas-microsoft-com:office:office" xmlns:v="urn:schemas-microsoft-com:vml" xmlns:wp14="http://schemas.microsoft.com/office/word/2010/wordprocessingDrawing" xmlns:w10="urn:schemas-microsoft-com:office:word" xmlns:w="http://schemas.openxmlformats.org/wordprocessingml/2006/main" xmlns:w14="http://schemas.microsoft.com/office/word/2010/wordml" xmlns:w15="http://schemas.microsoft.com/office/word/2012/wordml" xmlns:w16se="http://schemas.microsoft.com/office/word/2015/wordml/symex" xmlns:wpg="http://schemas.microsoft.com/office/word/2010/wordprocessingGroup" xmlns:wpi="http://schemas.microsoft.com/office/word/2010/wordprocessingInk" xmlns:wps="http://schemas.microsoft.com/office/word/2010/wordprocessingShape" xmlns:a14="http://schemas.microsoft.com/office/drawing/2010/main" val="0"/>
                         </a:ext>
                       </a:extLst>
                     </a:blip>
@@ -12219,7 +12778,7 @@
           <w:color w:val="002060"/>
         </w:rPr>
       </w:pPr>
-      <w:bookmarkStart w:id="39" w:name="_Toc102126596"/>
+      <w:bookmarkStart w:id="39" w:name="_Toc103186699"/>
       <w:r>
         <w:rPr>
           <w:color w:val="002060"/>
@@ -12260,7 +12819,7 @@
                     <a:blip r:embed="rId99" cstate="print">
                       <a:extLst>
                         <a:ext uri="{28A0092B-C50C-407E-A947-70E740481C1C}">
-                          <a14:useLocalDpi xmlns:a14="http://schemas.microsoft.com/office/drawing/2010/main" xmlns:wps="http://schemas.microsoft.com/office/word/2010/wordprocessingShape" xmlns:wpi="http://schemas.microsoft.com/office/word/2010/wordprocessingInk" xmlns:wpg="http://schemas.microsoft.com/office/word/2010/wordprocessingGroup" xmlns:w16se="http://schemas.microsoft.com/office/word/2015/wordml/symex" xmlns:w15="http://schemas.microsoft.com/office/word/2012/wordml" xmlns:w14="http://schemas.microsoft.com/office/word/2010/wordml" xmlns:w="http://schemas.openxmlformats.org/wordprocessingml/2006/main" xmlns:w10="urn:schemas-microsoft-com:office:word" xmlns:wp14="http://schemas.microsoft.com/office/word/2010/wordprocessingDrawing" xmlns:v="urn:schemas-microsoft-com:vml" xmlns:o="urn:schemas-microsoft-com:office:office" xmlns:mc="http://schemas.openxmlformats.org/markup-compatibility/2006" xmlns:cx="http://schemas.microsoft.com/office/drawing/2014/chartex" xmlns:wpc="http://schemas.microsoft.com/office/word/2010/wordprocessingCanvas" xmlns="" val="0"/>
+                          <a14:useLocalDpi xmlns="" xmlns:wpc="http://schemas.microsoft.com/office/word/2010/wordprocessingCanvas" xmlns:cx="http://schemas.microsoft.com/office/drawing/2014/chartex" xmlns:mc="http://schemas.openxmlformats.org/markup-compatibility/2006" xmlns:o="urn:schemas-microsoft-com:office:office" xmlns:v="urn:schemas-microsoft-com:vml" xmlns:wp14="http://schemas.microsoft.com/office/word/2010/wordprocessingDrawing" xmlns:w10="urn:schemas-microsoft-com:office:word" xmlns:w="http://schemas.openxmlformats.org/wordprocessingml/2006/main" xmlns:w14="http://schemas.microsoft.com/office/word/2010/wordml" xmlns:w15="http://schemas.microsoft.com/office/word/2012/wordml" xmlns:w16se="http://schemas.microsoft.com/office/word/2015/wordml/symex" xmlns:wpg="http://schemas.microsoft.com/office/word/2010/wordprocessingGroup" xmlns:wpi="http://schemas.microsoft.com/office/word/2010/wordprocessingInk" xmlns:wps="http://schemas.microsoft.com/office/word/2010/wordprocessingShape" xmlns:a14="http://schemas.microsoft.com/office/drawing/2010/main" val="0"/>
                         </a:ext>
                       </a:extLst>
                     </a:blip>
@@ -12292,7 +12851,7 @@
           <w:sz w:val="32"/>
         </w:rPr>
       </w:pPr>
-      <w:bookmarkStart w:id="40" w:name="_Toc102126597"/>
+      <w:bookmarkStart w:id="40" w:name="_Toc103186700"/>
       <w:r>
         <w:rPr>
           <w:color w:val="002060"/>
@@ -12333,7 +12892,7 @@
                     <a:blip r:embed="rId100" cstate="print">
                       <a:extLst>
                         <a:ext uri="{28A0092B-C50C-407E-A947-70E740481C1C}">
-                          <a14:useLocalDpi xmlns:a14="http://schemas.microsoft.com/office/drawing/2010/main" xmlns:wps="http://schemas.microsoft.com/office/word/2010/wordprocessingShape" xmlns:wpi="http://schemas.microsoft.com/office/word/2010/wordprocessingInk" xmlns:wpg="http://schemas.microsoft.com/office/word/2010/wordprocessingGroup" xmlns:w16se="http://schemas.microsoft.com/office/word/2015/wordml/symex" xmlns:w15="http://schemas.microsoft.com/office/word/2012/wordml" xmlns:w14="http://schemas.microsoft.com/office/word/2010/wordml" xmlns:w="http://schemas.openxmlformats.org/wordprocessingml/2006/main" xmlns:w10="urn:schemas-microsoft-com:office:word" xmlns:wp14="http://schemas.microsoft.com/office/word/2010/wordprocessingDrawing" xmlns:v="urn:schemas-microsoft-com:vml" xmlns:o="urn:schemas-microsoft-com:office:office" xmlns:mc="http://schemas.openxmlformats.org/markup-compatibility/2006" xmlns:cx="http://schemas.microsoft.com/office/drawing/2014/chartex" xmlns:wpc="http://schemas.microsoft.com/office/word/2010/wordprocessingCanvas" xmlns="" val="0"/>
+                          <a14:useLocalDpi xmlns="" xmlns:wpc="http://schemas.microsoft.com/office/word/2010/wordprocessingCanvas" xmlns:cx="http://schemas.microsoft.com/office/drawing/2014/chartex" xmlns:mc="http://schemas.openxmlformats.org/markup-compatibility/2006" xmlns:o="urn:schemas-microsoft-com:office:office" xmlns:v="urn:schemas-microsoft-com:vml" xmlns:wp14="http://schemas.microsoft.com/office/word/2010/wordprocessingDrawing" xmlns:w10="urn:schemas-microsoft-com:office:word" xmlns:w="http://schemas.openxmlformats.org/wordprocessingml/2006/main" xmlns:w14="http://schemas.microsoft.com/office/word/2010/wordml" xmlns:w15="http://schemas.microsoft.com/office/word/2012/wordml" xmlns:w16se="http://schemas.microsoft.com/office/word/2015/wordml/symex" xmlns:wpg="http://schemas.microsoft.com/office/word/2010/wordprocessingGroup" xmlns:wpi="http://schemas.microsoft.com/office/word/2010/wordprocessingInk" xmlns:wps="http://schemas.microsoft.com/office/word/2010/wordprocessingShape" xmlns:a14="http://schemas.microsoft.com/office/drawing/2010/main" val="0"/>
                         </a:ext>
                       </a:extLst>
                     </a:blip>
@@ -12375,7 +12934,7 @@
           <w:sz w:val="32"/>
         </w:rPr>
       </w:pPr>
-      <w:bookmarkStart w:id="41" w:name="_Toc102126598"/>
+      <w:bookmarkStart w:id="41" w:name="_Toc103186701"/>
       <w:r>
         <w:rPr>
           <w:color w:val="002060"/>
@@ -12541,7 +13100,7 @@
           <w:sz w:val="36"/>
         </w:rPr>
       </w:pPr>
-      <w:bookmarkStart w:id="52" w:name="_Toc102126599"/>
+      <w:bookmarkStart w:id="52" w:name="_Toc103186702"/>
       <w:r>
         <w:rPr>
           <w:color w:val="002060"/>
@@ -12576,6 +13135,7 @@
         </w:rPr>
       </w:pPr>
       <w:bookmarkStart w:id="53" w:name="_Toc102918867"/>
+      <w:bookmarkStart w:id="54" w:name="_Toc103186703"/>
       <w:r>
         <w:rPr>
           <w:color w:val="002060"/>
@@ -12605,6 +13165,7 @@
         <w:t xml:space="preserve"> Menú de Inicio de Sesión</w:t>
       </w:r>
       <w:bookmarkEnd w:id="53"/>
+      <w:bookmarkEnd w:id="54"/>
     </w:p>
     <w:p/>
     <w:p>
@@ -12773,7 +13334,8 @@
           <w:sz w:val="32"/>
         </w:rPr>
       </w:pPr>
-      <w:bookmarkStart w:id="54" w:name="_Toc102918868"/>
+      <w:bookmarkStart w:id="55" w:name="_Toc102918868"/>
+      <w:bookmarkStart w:id="56" w:name="_Toc103186704"/>
       <w:r>
         <w:rPr>
           <w:color w:val="002060"/>
@@ -12796,7 +13358,8 @@
         </w:rPr>
         <w:t xml:space="preserve"> Contraseña Olvidada</w:t>
       </w:r>
-      <w:bookmarkEnd w:id="54"/>
+      <w:bookmarkEnd w:id="55"/>
+      <w:bookmarkEnd w:id="56"/>
     </w:p>
     <w:p/>
     <w:p>
@@ -12979,7 +13542,8 @@
           <w:sz w:val="32"/>
         </w:rPr>
       </w:pPr>
-      <w:bookmarkStart w:id="55" w:name="_Toc102918869"/>
+      <w:bookmarkStart w:id="57" w:name="_Toc102918869"/>
+      <w:bookmarkStart w:id="58" w:name="_Toc103186705"/>
       <w:r>
         <w:rPr>
           <w:color w:val="002060"/>
@@ -12987,7 +13551,8 @@
         </w:rPr>
         <w:t>3.3.2 Catálogo de Videojuegos</w:t>
       </w:r>
-      <w:bookmarkEnd w:id="55"/>
+      <w:bookmarkEnd w:id="57"/>
+      <w:bookmarkEnd w:id="58"/>
     </w:p>
     <w:p/>
     <w:p>
@@ -13193,7 +13758,8 @@
           <w:sz w:val="32"/>
         </w:rPr>
       </w:pPr>
-      <w:bookmarkStart w:id="56" w:name="_Toc102918870"/>
+      <w:bookmarkStart w:id="59" w:name="_Toc102918870"/>
+      <w:bookmarkStart w:id="60" w:name="_Toc103186706"/>
       <w:r>
         <w:rPr>
           <w:color w:val="002060"/>
@@ -13202,7 +13768,8 @@
         <w:lastRenderedPageBreak/>
         <w:t>3.3.3 Biblioteca de Mis Juegos</w:t>
       </w:r>
-      <w:bookmarkEnd w:id="56"/>
+      <w:bookmarkEnd w:id="59"/>
+      <w:bookmarkEnd w:id="60"/>
     </w:p>
     <w:p/>
     <w:p>
@@ -13337,7 +13904,8 @@
           <w:sz w:val="32"/>
         </w:rPr>
       </w:pPr>
-      <w:bookmarkStart w:id="57" w:name="_Toc102918871"/>
+      <w:bookmarkStart w:id="61" w:name="_Toc102918871"/>
+      <w:bookmarkStart w:id="62" w:name="_Toc103186707"/>
       <w:r>
         <w:rPr>
           <w:color w:val="002060"/>
@@ -13346,7 +13914,8 @@
         <w:lastRenderedPageBreak/>
         <w:t>3.3.4 Ficha de Videojuegos</w:t>
       </w:r>
-      <w:bookmarkEnd w:id="57"/>
+      <w:bookmarkEnd w:id="61"/>
+      <w:bookmarkEnd w:id="62"/>
     </w:p>
     <w:p/>
     <w:p>
@@ -13566,7 +14135,8 @@
           <w:sz w:val="32"/>
         </w:rPr>
       </w:pPr>
-      <w:bookmarkStart w:id="58" w:name="_Toc102918872"/>
+      <w:bookmarkStart w:id="63" w:name="_Toc102918872"/>
+      <w:bookmarkStart w:id="64" w:name="_Toc103186708"/>
       <w:r>
         <w:rPr>
           <w:color w:val="002060"/>
@@ -13575,7 +14145,8 @@
         <w:lastRenderedPageBreak/>
         <w:t>3.3.5 Mi Cuenta</w:t>
       </w:r>
-      <w:bookmarkEnd w:id="58"/>
+      <w:bookmarkEnd w:id="63"/>
+      <w:bookmarkEnd w:id="64"/>
     </w:p>
     <w:p/>
     <w:p>
@@ -13725,7 +14296,8 @@
           <w:sz w:val="32"/>
         </w:rPr>
       </w:pPr>
-      <w:bookmarkStart w:id="59" w:name="_Toc102918873"/>
+      <w:bookmarkStart w:id="65" w:name="_Toc102918873"/>
+      <w:bookmarkStart w:id="66" w:name="_Toc103186709"/>
       <w:r>
         <w:rPr>
           <w:color w:val="002060"/>
@@ -13734,7 +14306,8 @@
         <w:lastRenderedPageBreak/>
         <w:t>3.3.6 Acerca De</w:t>
       </w:r>
-      <w:bookmarkEnd w:id="59"/>
+      <w:bookmarkEnd w:id="65"/>
+      <w:bookmarkEnd w:id="66"/>
     </w:p>
     <w:p/>
     <w:p>
@@ -13843,7 +14416,8 @@
           <w:sz w:val="32"/>
         </w:rPr>
       </w:pPr>
-      <w:bookmarkStart w:id="60" w:name="_Toc102918874"/>
+      <w:bookmarkStart w:id="67" w:name="_Toc102918874"/>
+      <w:bookmarkStart w:id="68" w:name="_Toc103186710"/>
       <w:r>
         <w:rPr>
           <w:color w:val="002060"/>
@@ -13851,7 +14425,8 @@
         </w:rPr>
         <w:t>3.3.7 Comprar Puntos</w:t>
       </w:r>
-      <w:bookmarkEnd w:id="60"/>
+      <w:bookmarkEnd w:id="67"/>
+      <w:bookmarkEnd w:id="68"/>
     </w:p>
     <w:p/>
     <w:p>
@@ -13961,7 +14536,7 @@
           <w:szCs w:val="72"/>
         </w:rPr>
       </w:pPr>
-      <w:bookmarkStart w:id="61" w:name="_Toc102126600"/>
+      <w:bookmarkStart w:id="69" w:name="_Toc103186711"/>
       <w:r>
         <w:rPr>
           <w:rFonts w:ascii="Bahnschrift Light SemiCondensed" w:hAnsi="Bahnschrift Light SemiCondensed"/>
@@ -13998,7 +14573,7 @@
         </w:rPr>
         <w:t>IMPLEMENTACIÓN</w:t>
       </w:r>
-      <w:bookmarkEnd w:id="61"/>
+      <w:bookmarkEnd w:id="69"/>
     </w:p>
     <w:p>
       <w:pPr>
@@ -14032,7 +14607,7 @@
           <w:sz w:val="32"/>
         </w:rPr>
       </w:pPr>
-      <w:bookmarkStart w:id="62" w:name="_Toc102126601"/>
+      <w:bookmarkStart w:id="70" w:name="_Toc103186712"/>
       <w:r>
         <w:rPr>
           <w:color w:val="auto"/>
@@ -14040,7 +14615,7 @@
         </w:rPr>
         <w:t>Inicio de sesión y creación de nuevas cuentas</w:t>
       </w:r>
-      <w:bookmarkEnd w:id="62"/>
+      <w:bookmarkEnd w:id="70"/>
     </w:p>
     <w:p>
       <w:pPr>
@@ -14366,7 +14941,7 @@
           <w:szCs w:val="22"/>
         </w:rPr>
       </w:pPr>
-      <w:bookmarkStart w:id="63" w:name="_Toc102126602"/>
+      <w:bookmarkStart w:id="71" w:name="_Toc103186713"/>
       <w:r>
         <w:rPr>
           <w:rFonts w:ascii="Arial" w:eastAsiaTheme="minorHAnsi" w:hAnsi="Arial" w:cs="Arial"/>
@@ -14411,7 +14986,7 @@
         </w:rPr>
         <w:t xml:space="preserve"> en el apartado de “Iniciar sesión” que se encuentra en la misma página de inicio.</w:t>
       </w:r>
-      <w:bookmarkEnd w:id="63"/>
+      <w:bookmarkEnd w:id="71"/>
       <w:r>
         <w:rPr>
           <w:rFonts w:ascii="Arial" w:eastAsiaTheme="minorHAnsi" w:hAnsi="Arial" w:cs="Arial"/>
@@ -14710,7 +15285,7 @@
           <w:sz w:val="32"/>
         </w:rPr>
       </w:pPr>
-      <w:bookmarkStart w:id="64" w:name="_Toc102126603"/>
+      <w:bookmarkStart w:id="72" w:name="_Toc103186714"/>
       <w:r>
         <w:rPr>
           <w:color w:val="auto"/>
@@ -14719,7 +15294,7 @@
         <w:lastRenderedPageBreak/>
         <w:t>Cerrar sesión</w:t>
       </w:r>
-      <w:bookmarkEnd w:id="64"/>
+      <w:bookmarkEnd w:id="72"/>
     </w:p>
     <w:p/>
     <w:p>
@@ -14869,7 +15444,7 @@
           <w:sz w:val="32"/>
         </w:rPr>
       </w:pPr>
-      <w:bookmarkStart w:id="65" w:name="_Toc102126605"/>
+      <w:bookmarkStart w:id="73" w:name="_Toc103186715"/>
       <w:r>
         <w:rPr>
           <w:color w:val="auto"/>
@@ -14884,7 +15459,7 @@
         </w:rPr>
         <w:t xml:space="preserve"> (PHP)</w:t>
       </w:r>
-      <w:bookmarkEnd w:id="65"/>
+      <w:bookmarkEnd w:id="73"/>
     </w:p>
     <w:p>
       <w:pPr>
@@ -14961,7 +15536,7 @@
           <w:sz w:val="32"/>
         </w:rPr>
       </w:pPr>
-      <w:bookmarkStart w:id="66" w:name="_Toc102126606"/>
+      <w:bookmarkStart w:id="74" w:name="_Toc103186716"/>
       <w:r>
         <w:rPr>
           <w:color w:val="auto"/>
@@ -14976,7 +15551,7 @@
         </w:rPr>
         <w:t xml:space="preserve"> (PHP)</w:t>
       </w:r>
-      <w:bookmarkEnd w:id="66"/>
+      <w:bookmarkEnd w:id="74"/>
     </w:p>
     <w:p>
       <w:pPr>
@@ -15304,7 +15879,7 @@
           <w:sz w:val="32"/>
         </w:rPr>
       </w:pPr>
-      <w:bookmarkStart w:id="67" w:name="_Toc102126607"/>
+      <w:bookmarkStart w:id="75" w:name="_Toc103186717"/>
       <w:r>
         <w:rPr>
           <w:color w:val="auto"/>
@@ -15319,7 +15894,7 @@
         </w:rPr>
         <w:t xml:space="preserve"> (PHP)</w:t>
       </w:r>
-      <w:bookmarkEnd w:id="67"/>
+      <w:bookmarkEnd w:id="75"/>
     </w:p>
     <w:p>
       <w:pPr>
@@ -16223,7 +16798,7 @@
           <w:sz w:val="32"/>
         </w:rPr>
       </w:pPr>
-      <w:bookmarkStart w:id="68" w:name="_Toc102126608"/>
+      <w:bookmarkStart w:id="76" w:name="_Toc103186718"/>
       <w:r>
         <w:rPr>
           <w:color w:val="auto"/>
@@ -16232,7 +16807,7 @@
         <w:lastRenderedPageBreak/>
         <w:t>Correo Contraseña (PHP)</w:t>
       </w:r>
-      <w:bookmarkEnd w:id="68"/>
+      <w:bookmarkEnd w:id="76"/>
     </w:p>
     <w:p/>
     <w:p>
@@ -16457,7 +17032,7 @@
           <w:sz w:val="32"/>
         </w:rPr>
       </w:pPr>
-      <w:bookmarkStart w:id="69" w:name="_Toc102126609"/>
+      <w:bookmarkStart w:id="77" w:name="_Toc103186719"/>
       <w:r>
         <w:rPr>
           <w:color w:val="auto"/>
@@ -16479,7 +17054,7 @@
         </w:rPr>
         <w:t xml:space="preserve"> (JS)</w:t>
       </w:r>
-      <w:bookmarkEnd w:id="69"/>
+      <w:bookmarkEnd w:id="77"/>
     </w:p>
     <w:p/>
     <w:p>
@@ -16683,7 +17258,7 @@
           <w:sz w:val="32"/>
         </w:rPr>
       </w:pPr>
-      <w:bookmarkStart w:id="70" w:name="_Toc102126610"/>
+      <w:bookmarkStart w:id="78" w:name="_Toc103186720"/>
       <w:r>
         <w:rPr>
           <w:color w:val="auto"/>
@@ -16706,7 +17281,7 @@
         </w:rPr>
         <w:t>suario (JS)</w:t>
       </w:r>
-      <w:bookmarkEnd w:id="70"/>
+      <w:bookmarkEnd w:id="78"/>
     </w:p>
     <w:p/>
     <w:p>
@@ -16811,7 +17386,7 @@
           <w:sz w:val="32"/>
         </w:rPr>
       </w:pPr>
-      <w:bookmarkStart w:id="71" w:name="_Toc102126611"/>
+      <w:bookmarkStart w:id="79" w:name="_Toc103186721"/>
       <w:r>
         <w:rPr>
           <w:color w:val="auto"/>
@@ -16819,7 +17394,7 @@
         </w:rPr>
         <w:t>Confirmación Contraseña (JS)</w:t>
       </w:r>
-      <w:bookmarkEnd w:id="71"/>
+      <w:bookmarkEnd w:id="79"/>
     </w:p>
     <w:p/>
     <w:p>
@@ -16907,7 +17482,7 @@
           <w:sz w:val="32"/>
         </w:rPr>
       </w:pPr>
-      <w:bookmarkStart w:id="72" w:name="_Toc102126612"/>
+      <w:bookmarkStart w:id="80" w:name="_Toc103186722"/>
       <w:r>
         <w:rPr>
           <w:color w:val="auto"/>
@@ -16922,7 +17497,7 @@
         </w:rPr>
         <w:t xml:space="preserve"> (JS)</w:t>
       </w:r>
-      <w:bookmarkEnd w:id="72"/>
+      <w:bookmarkEnd w:id="80"/>
     </w:p>
     <w:p>
       <w:pPr>
@@ -21440,7 +22015,7 @@
           <w:sz w:val="32"/>
         </w:rPr>
       </w:pPr>
-      <w:bookmarkStart w:id="73" w:name="_Toc102126613"/>
+      <w:bookmarkStart w:id="81" w:name="_Toc103186723"/>
       <w:r>
         <w:rPr>
           <w:color w:val="auto"/>
@@ -21456,7 +22031,7 @@
         </w:rPr>
         <w:t>: compra</w:t>
       </w:r>
-      <w:bookmarkEnd w:id="73"/>
+      <w:bookmarkEnd w:id="81"/>
     </w:p>
     <w:p/>
     <w:p>
@@ -21602,7 +22177,7 @@
           <w:sz w:val="32"/>
         </w:rPr>
       </w:pPr>
-      <w:bookmarkStart w:id="74" w:name="_Toc102126614"/>
+      <w:bookmarkStart w:id="82" w:name="_Toc103186724"/>
       <w:r>
         <w:rPr>
           <w:color w:val="auto"/>
@@ -21611,7 +22186,7 @@
         <w:lastRenderedPageBreak/>
         <w:t>Gestión de los videojuegos del usuario: eliminación</w:t>
       </w:r>
-      <w:bookmarkEnd w:id="74"/>
+      <w:bookmarkEnd w:id="82"/>
     </w:p>
     <w:p/>
     <w:p>
@@ -21975,6 +22550,7 @@
           <w:sz w:val="32"/>
         </w:rPr>
       </w:pPr>
+      <w:bookmarkStart w:id="83" w:name="_Toc103186725"/>
       <w:r>
         <w:rPr>
           <w:color w:val="auto"/>
@@ -21983,6 +22559,7 @@
         <w:lastRenderedPageBreak/>
         <w:t>Ajustes de usuario</w:t>
       </w:r>
+      <w:bookmarkEnd w:id="83"/>
     </w:p>
     <w:p>
       <w:pPr>
@@ -22744,63 +23321,144 @@
       <w:pPr>
         <w:pStyle w:val="Ttulo1"/>
         <w:rPr>
-          <w:rStyle w:val="TtuloCar"/>
-          <w:color w:val="002060"/>
-        </w:rPr>
-      </w:pPr>
-      <w:bookmarkStart w:id="75" w:name="_Toc102126615"/>
-      <w:r>
-        <w:rPr>
           <w:rFonts w:ascii="Bahnschrift Light SemiCondensed" w:hAnsi="Bahnschrift Light SemiCondensed"/>
           <w:color w:val="002060"/>
           <w:sz w:val="96"/>
         </w:rPr>
-        <w:t>5</w:t>
-      </w:r>
-      <w:r>
+      </w:pPr>
+      <w:bookmarkStart w:id="84" w:name="_Toc103186726"/>
+    </w:p>
+    <w:p>
+      <w:pPr>
+        <w:pStyle w:val="Ttulo1"/>
         <w:rPr>
           <w:rFonts w:ascii="Bahnschrift Light SemiCondensed" w:hAnsi="Bahnschrift Light SemiCondensed"/>
           <w:color w:val="002060"/>
           <w:sz w:val="96"/>
         </w:rPr>
-        <w:t>|</w:t>
-      </w:r>
-      <w:r>
-        <w:rPr>
+      </w:pPr>
+    </w:p>
+    <w:p>
+      <w:pPr>
+        <w:pStyle w:val="Ttulo1"/>
+        <w:rPr>
+          <w:rFonts w:ascii="Bahnschrift Light SemiCondensed" w:hAnsi="Bahnschrift Light SemiCondensed"/>
           <w:color w:val="002060"/>
-        </w:rPr>
-        <w:tab/>
-      </w:r>
-      <w:r>
-        <w:rPr>
+          <w:sz w:val="96"/>
+        </w:rPr>
+      </w:pPr>
+    </w:p>
+    <w:p>
+      <w:pPr>
+        <w:pStyle w:val="Ttulo1"/>
+        <w:rPr>
+          <w:rFonts w:ascii="Bahnschrift Light SemiCondensed" w:hAnsi="Bahnschrift Light SemiCondensed"/>
           <w:color w:val="002060"/>
-        </w:rPr>
-        <w:tab/>
-      </w:r>
-      <w:r>
+          <w:sz w:val="96"/>
+        </w:rPr>
+      </w:pPr>
+    </w:p>
+    <w:p>
+      <w:pPr>
+        <w:pStyle w:val="Ttulo1"/>
+        <w:rPr>
+          <w:rFonts w:ascii="Bahnschrift Light SemiCondensed" w:hAnsi="Bahnschrift Light SemiCondensed"/>
+          <w:color w:val="002060"/>
+          <w:sz w:val="96"/>
+        </w:rPr>
+      </w:pPr>
+    </w:p>
+    <w:p>
+      <w:pPr>
+        <w:pStyle w:val="Ttulo1"/>
+        <w:rPr>
+          <w:rFonts w:ascii="Bahnschrift Light SemiCondensed" w:hAnsi="Bahnschrift Light SemiCondensed"/>
+          <w:color w:val="002060"/>
+          <w:sz w:val="96"/>
+        </w:rPr>
+      </w:pPr>
+    </w:p>
+    <w:p>
+      <w:pPr>
+        <w:pStyle w:val="Ttulo1"/>
+        <w:rPr>
+          <w:rFonts w:ascii="Bahnschrift Light SemiCondensed" w:hAnsi="Bahnschrift Light SemiCondensed"/>
+          <w:color w:val="002060"/>
+          <w:sz w:val="96"/>
+        </w:rPr>
+      </w:pPr>
+    </w:p>
+    <w:p>
+      <w:pPr>
+        <w:pStyle w:val="Ttulo1"/>
+        <w:rPr>
+          <w:rFonts w:ascii="Bahnschrift Light SemiCondensed" w:hAnsi="Bahnschrift Light SemiCondensed"/>
+          <w:color w:val="002060"/>
+          <w:sz w:val="96"/>
+        </w:rPr>
+      </w:pPr>
+    </w:p>
+    <w:p>
+      <w:pPr>
+        <w:pStyle w:val="Ttulo1"/>
         <w:rPr>
           <w:rStyle w:val="TtuloCar"/>
           <w:color w:val="002060"/>
         </w:rPr>
+      </w:pPr>
+      <w:r>
+        <w:rPr>
+          <w:rFonts w:ascii="Bahnschrift Light SemiCondensed" w:hAnsi="Bahnschrift Light SemiCondensed"/>
+          <w:color w:val="002060"/>
+          <w:sz w:val="96"/>
+        </w:rPr>
+        <w:lastRenderedPageBreak/>
+        <w:t>5</w:t>
+      </w:r>
+      <w:r>
+        <w:rPr>
+          <w:rFonts w:ascii="Bahnschrift Light SemiCondensed" w:hAnsi="Bahnschrift Light SemiCondensed"/>
+          <w:color w:val="002060"/>
+          <w:sz w:val="96"/>
+        </w:rPr>
+        <w:t>|</w:t>
+      </w:r>
+      <w:r>
+        <w:rPr>
+          <w:color w:val="002060"/>
+        </w:rPr>
+        <w:tab/>
+      </w:r>
+      <w:r>
+        <w:rPr>
+          <w:color w:val="002060"/>
+        </w:rPr>
+        <w:tab/>
+      </w:r>
+      <w:r>
+        <w:rPr>
+          <w:rStyle w:val="TtuloCar"/>
+          <w:color w:val="002060"/>
+        </w:rPr>
         <w:t>PRUEBAS</w:t>
       </w:r>
-      <w:bookmarkEnd w:id="75"/>
+      <w:bookmarkEnd w:id="84"/>
     </w:p>
     <w:p>
       <w:pPr>
         <w:pStyle w:val="Tabla1"/>
       </w:pPr>
-      <w:bookmarkStart w:id="76" w:name="_Toc74583012"/>
-      <w:bookmarkStart w:id="77" w:name="_Toc74588246"/>
-      <w:bookmarkStart w:id="78" w:name="_Toc74670890"/>
-      <w:bookmarkStart w:id="79" w:name="_Toc74740830"/>
+      <w:bookmarkStart w:id="85" w:name="_Toc74583012"/>
+      <w:bookmarkStart w:id="86" w:name="_Toc74588246"/>
+      <w:bookmarkStart w:id="87" w:name="_Toc74670890"/>
+      <w:bookmarkStart w:id="88" w:name="_Toc74740830"/>
       <w:r>
         <w:t>Tabla 3. Recopilación de pruebas llevadas a cabo</w:t>
       </w:r>
-      <w:bookmarkEnd w:id="76"/>
-      <w:bookmarkEnd w:id="77"/>
-      <w:bookmarkEnd w:id="78"/>
-      <w:bookmarkEnd w:id="79"/>
+      <w:bookmarkEnd w:id="85"/>
+      <w:bookmarkEnd w:id="86"/>
+      <w:bookmarkEnd w:id="87"/>
+      <w:bookmarkEnd w:id="88"/>
     </w:p>
     <w:tbl>
       <w:tblPr>
@@ -23363,7 +24021,6 @@
                 <w:sz w:val="24"/>
                 <w:szCs w:val="28"/>
               </w:rPr>
-              <w:lastRenderedPageBreak/>
               <w:t>RF-04</w:t>
             </w:r>
           </w:p>
@@ -23726,7 +24383,16 @@
                 <w:sz w:val="24"/>
                 <w:szCs w:val="28"/>
               </w:rPr>
-              <w:t>Se comprueba si los distintos usuarios pueden eliminar los videojuegos previamente adquiridos y si el resultado de esta operación se almacena correctamente.</w:t>
+              <w:t xml:space="preserve">Se comprueba si los distintos usuarios pueden eliminar los videojuegos </w:t>
+            </w:r>
+            <w:r>
+              <w:rPr>
+                <w:rFonts w:ascii="Bahnschrift SemiLight SemiConde" w:hAnsi="Bahnschrift SemiLight SemiConde"/>
+                <w:sz w:val="24"/>
+                <w:szCs w:val="28"/>
+              </w:rPr>
+              <w:lastRenderedPageBreak/>
+              <w:t>previamente adquiridos y si el resultado de esta operación se almacena correctamente.</w:t>
             </w:r>
           </w:p>
         </w:tc>
@@ -23748,7 +24414,17 @@
                 <w:sz w:val="24"/>
                 <w:szCs w:val="28"/>
               </w:rPr>
-              <w:t>Cada usuario puede eliminar los videojuegos adquiridos que considere oportunos. Los datos pertinentes son almacenados en la BBDD de forma correcta. Los usuarios pueden volver a adquirir el videojuego eliminado en el apartado correspondiente.</w:t>
+              <w:lastRenderedPageBreak/>
+              <w:t xml:space="preserve">Cada usuario puede eliminar los videojuegos adquiridos que considere </w:t>
+            </w:r>
+            <w:r>
+              <w:rPr>
+                <w:rFonts w:ascii="Bahnschrift SemiLight SemiConde" w:hAnsi="Bahnschrift SemiLight SemiConde"/>
+                <w:sz w:val="24"/>
+                <w:szCs w:val="28"/>
+              </w:rPr>
+              <w:lastRenderedPageBreak/>
+              <w:t>oportunos. Los datos pertinentes son almacenados en la BBDD de forma correcta. Los usuarios pueden volver a adquirir el videojuego eliminado en el apartado correspondiente.</w:t>
             </w:r>
           </w:p>
         </w:tc>
@@ -23819,6 +24495,7 @@
                 <w:b/>
                 <w:highlight w:val="green"/>
               </w:rPr>
+              <w:lastRenderedPageBreak/>
               <w:t>TRUE</w:t>
             </w:r>
           </w:p>
@@ -23846,6 +24523,7 @@
                 <w:sz w:val="24"/>
                 <w:szCs w:val="28"/>
               </w:rPr>
+              <w:lastRenderedPageBreak/>
               <w:t>RF-07</w:t>
             </w:r>
           </w:p>
@@ -24198,16 +24876,7 @@
                 <w:sz w:val="24"/>
                 <w:szCs w:val="28"/>
               </w:rPr>
-              <w:t xml:space="preserve">respetando las condiciones de </w:t>
-            </w:r>
-            <w:r>
-              <w:rPr>
-                <w:rFonts w:ascii="Bahnschrift SemiLight SemiConde" w:hAnsi="Bahnschrift SemiLight SemiConde"/>
-                <w:sz w:val="24"/>
-                <w:szCs w:val="28"/>
-              </w:rPr>
-              <w:lastRenderedPageBreak/>
-              <w:t xml:space="preserve">validación establecidas </w:t>
+              <w:t xml:space="preserve">respetando las condiciones de validación establecidas </w:t>
             </w:r>
             <w:r>
               <w:rPr>
@@ -24237,7 +24906,6 @@
                 <w:sz w:val="24"/>
                 <w:szCs w:val="28"/>
               </w:rPr>
-              <w:lastRenderedPageBreak/>
               <w:t xml:space="preserve">La cuenta se crea correctamente. </w:t>
             </w:r>
             <w:r>
@@ -24246,16 +24914,7 @@
                 <w:sz w:val="24"/>
                 <w:szCs w:val="28"/>
               </w:rPr>
-              <w:t xml:space="preserve">La validación de datos reacciona de la manera </w:t>
-            </w:r>
-            <w:r>
-              <w:rPr>
-                <w:rFonts w:ascii="Bahnschrift SemiLight SemiConde" w:hAnsi="Bahnschrift SemiLight SemiConde"/>
-                <w:sz w:val="24"/>
-                <w:szCs w:val="28"/>
-              </w:rPr>
-              <w:lastRenderedPageBreak/>
-              <w:t xml:space="preserve">esperada. </w:t>
+              <w:t xml:space="preserve">La validación de datos reacciona de la manera esperada. </w:t>
             </w:r>
             <w:r>
               <w:rPr>
@@ -24341,7 +25000,6 @@
                 <w:b/>
                 <w:highlight w:val="green"/>
               </w:rPr>
-              <w:lastRenderedPageBreak/>
               <w:t>TRUE</w:t>
             </w:r>
           </w:p>
@@ -24369,7 +25027,6 @@
                 <w:sz w:val="24"/>
                 <w:szCs w:val="28"/>
               </w:rPr>
-              <w:lastRenderedPageBreak/>
               <w:t>RF-10</w:t>
             </w:r>
           </w:p>
@@ -24706,7 +25363,16 @@
                 <w:sz w:val="24"/>
                 <w:szCs w:val="28"/>
               </w:rPr>
-              <w:t xml:space="preserve">Se comprueba que los usuarios puedan cambiar la apariencia de la plataforma web de claro a oscuro y viceversa y que sea una operación individual para cada </w:t>
+              <w:t xml:space="preserve">Se comprueba que los usuarios puedan cambiar la apariencia de la plataforma web </w:t>
+            </w:r>
+            <w:r>
+              <w:rPr>
+                <w:rFonts w:ascii="Bahnschrift SemiLight SemiConde" w:hAnsi="Bahnschrift SemiLight SemiConde"/>
+                <w:sz w:val="24"/>
+                <w:szCs w:val="28"/>
+              </w:rPr>
+              <w:lastRenderedPageBreak/>
+              <w:t xml:space="preserve">de claro a oscuro y viceversa y que sea una operación individual para cada </w:t>
             </w:r>
             <w:r>
               <w:rPr>
@@ -24744,7 +25410,17 @@
                 <w:sz w:val="24"/>
                 <w:szCs w:val="28"/>
               </w:rPr>
-              <w:t>El usuario puede cambiar el modo de claro a oscuro correctamente. La operación se realiza de manera individual para cada usuario.</w:t>
+              <w:lastRenderedPageBreak/>
+              <w:t xml:space="preserve">El usuario puede cambiar el modo de claro a oscuro correctamente. La </w:t>
+            </w:r>
+            <w:r>
+              <w:rPr>
+                <w:rFonts w:ascii="Bahnschrift SemiLight SemiConde" w:hAnsi="Bahnschrift SemiLight SemiConde"/>
+                <w:sz w:val="24"/>
+                <w:szCs w:val="28"/>
+              </w:rPr>
+              <w:lastRenderedPageBreak/>
+              <w:t>operación se realiza de manera individual para cada usuario.</w:t>
             </w:r>
           </w:p>
         </w:tc>
@@ -24819,19 +25495,64 @@
       <w:pPr>
         <w:pStyle w:val="Ttulo1"/>
         <w:rPr>
+          <w:rFonts w:ascii="Bahnschrift Light SemiCondensed" w:hAnsi="Bahnschrift Light SemiCondensed"/>
+          <w:color w:val="002060"/>
+          <w:sz w:val="96"/>
+        </w:rPr>
+      </w:pPr>
+    </w:p>
+    <w:p/>
+    <w:p/>
+    <w:p/>
+    <w:p>
+      <w:pPr>
+        <w:pStyle w:val="Ttulo1"/>
+        <w:rPr>
+          <w:rFonts w:ascii="Bahnschrift Light SemiCondensed" w:hAnsi="Bahnschrift Light SemiCondensed"/>
+          <w:color w:val="002060"/>
+          <w:sz w:val="96"/>
+        </w:rPr>
+      </w:pPr>
+      <w:bookmarkStart w:id="89" w:name="_Toc103186727"/>
+    </w:p>
+    <w:p/>
+    <w:p/>
+    <w:p/>
+    <w:p/>
+    <w:p>
+      <w:pPr>
+        <w:pStyle w:val="Ttulo1"/>
+        <w:rPr>
+          <w:rFonts w:asciiTheme="minorHAnsi" w:eastAsiaTheme="minorHAnsi" w:hAnsiTheme="minorHAnsi" w:cstheme="minorBidi"/>
+          <w:b w:val="0"/>
+          <w:bCs w:val="0"/>
+          <w:color w:val="auto"/>
+          <w:sz w:val="22"/>
+          <w:szCs w:val="22"/>
+        </w:rPr>
+      </w:pPr>
+    </w:p>
+    <w:p/>
+    <w:p/>
+    <w:p/>
+    <w:p/>
+    <w:p>
+      <w:pPr>
+        <w:pStyle w:val="Ttulo1"/>
+        <w:rPr>
           <w:rFonts w:ascii="Bahnschrift SemiLight SemiConde" w:hAnsi="Bahnschrift SemiLight SemiConde"/>
           <w:color w:val="002060"/>
           <w:sz w:val="56"/>
           <w:szCs w:val="72"/>
         </w:rPr>
       </w:pPr>
-      <w:bookmarkStart w:id="80" w:name="_Toc102126616"/>
       <w:r>
         <w:rPr>
           <w:rFonts w:ascii="Bahnschrift Light SemiCondensed" w:hAnsi="Bahnschrift Light SemiCondensed"/>
           <w:color w:val="002060"/>
           <w:sz w:val="96"/>
         </w:rPr>
+        <w:lastRenderedPageBreak/>
         <w:t>6</w:t>
       </w:r>
       <w:r>
@@ -24862,7 +25583,7 @@
         </w:rPr>
         <w:t>TRABAJO FUTURO</w:t>
       </w:r>
-      <w:bookmarkEnd w:id="80"/>
+      <w:bookmarkEnd w:id="89"/>
     </w:p>
     <w:p>
       <w:pPr>
@@ -24880,7 +25601,206 @@
         <w:rPr>
           <w:rFonts w:ascii="Arial" w:hAnsi="Arial" w:cs="Arial"/>
         </w:rPr>
-        <w:t xml:space="preserve">Dentro del trabajo futuro en este proyecto pueden destacarse varias vertientes. </w:t>
+        <w:t xml:space="preserve">Dentro del trabajo futuro en este proyecto pueden destacarse varias </w:t>
+      </w:r>
+      <w:r>
+        <w:rPr>
+          <w:rFonts w:ascii="Arial" w:hAnsi="Arial" w:cs="Arial"/>
+        </w:rPr>
+        <w:t>implementaciones:</w:t>
+      </w:r>
+    </w:p>
+    <w:p>
+      <w:pPr>
+        <w:jc w:val="both"/>
+        <w:rPr>
+          <w:rFonts w:ascii="Arial" w:hAnsi="Arial" w:cs="Arial"/>
+        </w:rPr>
+      </w:pPr>
+    </w:p>
+    <w:p>
+      <w:pPr>
+        <w:pStyle w:val="Prrafodelista"/>
+        <w:numPr>
+          <w:ilvl w:val="0"/>
+          <w:numId w:val="15"/>
+        </w:numPr>
+        <w:jc w:val="both"/>
+        <w:rPr>
+          <w:rFonts w:ascii="Arial" w:hAnsi="Arial" w:cs="Arial"/>
+          <w:b/>
+        </w:rPr>
+      </w:pPr>
+      <w:r>
+        <w:rPr>
+          <w:rFonts w:ascii="Arial" w:hAnsi="Arial" w:cs="Arial"/>
+          <w:b/>
+        </w:rPr>
+        <w:t>Adquirir un servicio de Hosting</w:t>
+      </w:r>
+      <w:r>
+        <w:rPr>
+          <w:rFonts w:ascii="Arial" w:hAnsi="Arial" w:cs="Arial"/>
+          <w:b/>
+        </w:rPr>
+        <w:t xml:space="preserve">: </w:t>
+      </w:r>
+      <w:r>
+        <w:rPr>
+          <w:rFonts w:ascii="Arial" w:hAnsi="Arial" w:cs="Arial"/>
+        </w:rPr>
+        <w:t>De esta forma, la plataforma web estará disponible al público y se podrá acceder en cualquier momento.</w:t>
+      </w:r>
+    </w:p>
+    <w:p>
+      <w:pPr>
+        <w:pStyle w:val="Prrafodelista"/>
+        <w:jc w:val="both"/>
+        <w:rPr>
+          <w:rFonts w:ascii="Arial" w:hAnsi="Arial" w:cs="Arial"/>
+          <w:b/>
+        </w:rPr>
+      </w:pPr>
+    </w:p>
+    <w:p>
+      <w:pPr>
+        <w:pStyle w:val="Prrafodelista"/>
+        <w:jc w:val="both"/>
+        <w:rPr>
+          <w:rFonts w:ascii="Arial" w:hAnsi="Arial" w:cs="Arial"/>
+          <w:b/>
+        </w:rPr>
+      </w:pPr>
+    </w:p>
+    <w:p>
+      <w:pPr>
+        <w:pStyle w:val="Prrafodelista"/>
+        <w:numPr>
+          <w:ilvl w:val="0"/>
+          <w:numId w:val="15"/>
+        </w:numPr>
+        <w:jc w:val="both"/>
+        <w:rPr>
+          <w:rFonts w:ascii="Arial" w:hAnsi="Arial" w:cs="Arial"/>
+          <w:b/>
+        </w:rPr>
+      </w:pPr>
+      <w:r>
+        <w:rPr>
+          <w:rFonts w:ascii="Arial" w:hAnsi="Arial" w:cs="Arial"/>
+          <w:b/>
+        </w:rPr>
+        <w:t xml:space="preserve">Adquisición de puntos por parte del usuario: </w:t>
+      </w:r>
+      <w:r>
+        <w:rPr>
+          <w:rFonts w:ascii="Arial" w:hAnsi="Arial" w:cs="Arial"/>
+        </w:rPr>
+        <w:t>Los usuarios podrán obtener puntos por horas de actividad o comprarlos en el apartado de “Comprar puntos”</w:t>
+      </w:r>
+      <w:r>
+        <w:rPr>
+          <w:rFonts w:ascii="Arial" w:hAnsi="Arial" w:cs="Arial"/>
+        </w:rPr>
+        <w:t>.</w:t>
+      </w:r>
+    </w:p>
+    <w:p>
+      <w:pPr>
+        <w:pStyle w:val="Prrafodelista"/>
+        <w:jc w:val="both"/>
+        <w:rPr>
+          <w:rFonts w:ascii="Arial" w:hAnsi="Arial" w:cs="Arial"/>
+          <w:b/>
+        </w:rPr>
+      </w:pPr>
+    </w:p>
+    <w:p>
+      <w:pPr>
+        <w:pStyle w:val="Prrafodelista"/>
+        <w:rPr>
+          <w:rFonts w:ascii="Arial" w:hAnsi="Arial" w:cs="Arial"/>
+          <w:b/>
+        </w:rPr>
+      </w:pPr>
+    </w:p>
+    <w:p>
+      <w:pPr>
+        <w:pStyle w:val="Prrafodelista"/>
+        <w:numPr>
+          <w:ilvl w:val="0"/>
+          <w:numId w:val="15"/>
+        </w:numPr>
+        <w:jc w:val="both"/>
+        <w:rPr>
+          <w:rFonts w:ascii="Arial" w:hAnsi="Arial" w:cs="Arial"/>
+          <w:b/>
+        </w:rPr>
+      </w:pPr>
+      <w:r>
+        <w:rPr>
+          <w:rFonts w:ascii="Arial" w:hAnsi="Arial" w:cs="Arial"/>
+          <w:b/>
+        </w:rPr>
+        <w:t xml:space="preserve">Aplicación de Escritorio para Administradores: </w:t>
+      </w:r>
+      <w:r>
+        <w:rPr>
+          <w:rFonts w:ascii="Arial" w:hAnsi="Arial" w:cs="Arial"/>
+        </w:rPr>
+        <w:t xml:space="preserve">Los administradores podrán </w:t>
+      </w:r>
+      <w:r>
+        <w:rPr>
+          <w:rFonts w:ascii="Arial" w:hAnsi="Arial" w:cs="Arial"/>
+        </w:rPr>
+        <w:t>gestionar videojuegos y usuarios de forma segura y transparente. La aplicación estará sincronizada con la plataforma web.</w:t>
+      </w:r>
+    </w:p>
+    <w:p>
+      <w:pPr>
+        <w:pStyle w:val="Prrafodelista"/>
+        <w:jc w:val="both"/>
+        <w:rPr>
+          <w:rFonts w:ascii="Arial" w:hAnsi="Arial" w:cs="Arial"/>
+          <w:b/>
+        </w:rPr>
+      </w:pPr>
+    </w:p>
+    <w:p>
+      <w:pPr>
+        <w:pStyle w:val="Prrafodelista"/>
+        <w:rPr>
+          <w:rFonts w:ascii="Arial" w:hAnsi="Arial" w:cs="Arial"/>
+          <w:b/>
+        </w:rPr>
+      </w:pPr>
+    </w:p>
+    <w:p>
+      <w:pPr>
+        <w:pStyle w:val="Prrafodelista"/>
+        <w:numPr>
+          <w:ilvl w:val="0"/>
+          <w:numId w:val="15"/>
+        </w:numPr>
+        <w:jc w:val="both"/>
+        <w:rPr>
+          <w:rFonts w:ascii="Arial" w:hAnsi="Arial" w:cs="Arial"/>
+          <w:b/>
+        </w:rPr>
+      </w:pPr>
+      <w:r>
+        <w:rPr>
+          <w:rFonts w:ascii="Arial" w:hAnsi="Arial" w:cs="Arial"/>
+          <w:b/>
+        </w:rPr>
+        <w:t xml:space="preserve">Foro de usuarios: </w:t>
+      </w:r>
+      <w:r>
+        <w:rPr>
+          <w:rFonts w:ascii="Arial" w:hAnsi="Arial" w:cs="Arial"/>
+        </w:rPr>
+        <w:t>La plataforma web presentará un espacio dedicado a responder las posibles preguntas de los usuarios relativas al funcionamiento de la plataforma web o de los videojuegos que contiene.</w:t>
       </w:r>
     </w:p>
     <w:p>
@@ -24899,13 +25819,34 @@
       <w:pPr>
         <w:pStyle w:val="Ttulo1"/>
         <w:rPr>
+          <w:rFonts w:ascii="Bahnschrift Light SemiCondensed" w:hAnsi="Bahnschrift Light SemiCondensed"/>
+          <w:color w:val="002060"/>
+          <w:sz w:val="96"/>
+        </w:rPr>
+      </w:pPr>
+    </w:p>
+    <w:p>
+      <w:pPr>
+        <w:pStyle w:val="Ttulo1"/>
+        <w:rPr>
+          <w:rFonts w:ascii="Bahnschrift Light SemiCondensed" w:hAnsi="Bahnschrift Light SemiCondensed"/>
+          <w:color w:val="002060"/>
+          <w:sz w:val="96"/>
+        </w:rPr>
+      </w:pPr>
+    </w:p>
+    <w:p/>
+    <w:p>
+      <w:pPr>
+        <w:pStyle w:val="Ttulo1"/>
+        <w:rPr>
           <w:rFonts w:ascii="Bahnschrift SemiLight SemiConde" w:hAnsi="Bahnschrift SemiLight SemiConde"/>
           <w:color w:val="002060"/>
           <w:sz w:val="72"/>
           <w:szCs w:val="72"/>
         </w:rPr>
       </w:pPr>
-      <w:bookmarkStart w:id="81" w:name="_Toc102126617"/>
+      <w:bookmarkStart w:id="90" w:name="_Toc103186728"/>
       <w:r>
         <w:rPr>
           <w:rFonts w:ascii="Bahnschrift Light SemiCondensed" w:hAnsi="Bahnschrift Light SemiCondensed"/>
@@ -24942,7 +25883,7 @@
         </w:rPr>
         <w:t>DESPLIEGUE</w:t>
       </w:r>
-      <w:bookmarkEnd w:id="81"/>
+      <w:bookmarkEnd w:id="90"/>
     </w:p>
     <w:p>
       <w:pPr>
@@ -24957,8 +25898,8 @@
           <w:sz w:val="36"/>
         </w:rPr>
       </w:pPr>
-      <w:bookmarkStart w:id="82" w:name="_Toc74437860"/>
-      <w:bookmarkStart w:id="83" w:name="_Toc102126618"/>
+      <w:bookmarkStart w:id="91" w:name="_Toc74437860"/>
+      <w:bookmarkStart w:id="92" w:name="_Toc103186729"/>
       <w:r>
         <w:rPr>
           <w:color w:val="002060"/>
@@ -24973,14 +25914,52 @@
         </w:rPr>
         <w:t>.1 CONFIGURACIÓN Y DESPLIEGUE</w:t>
       </w:r>
-      <w:bookmarkEnd w:id="82"/>
-      <w:bookmarkEnd w:id="83"/>
+      <w:bookmarkEnd w:id="91"/>
+      <w:bookmarkEnd w:id="92"/>
     </w:p>
     <w:p>
       <w:pPr>
         <w:jc w:val="both"/>
       </w:pPr>
     </w:p>
+    <w:p>
+      <w:pPr>
+        <w:pStyle w:val="Ttulo1"/>
+        <w:rPr>
+          <w:rFonts w:ascii="Bahnschrift Light SemiCondensed" w:hAnsi="Bahnschrift Light SemiCondensed"/>
+          <w:color w:val="002060"/>
+          <w:sz w:val="96"/>
+        </w:rPr>
+      </w:pPr>
+    </w:p>
+    <w:p>
+      <w:pPr>
+        <w:pStyle w:val="Ttulo1"/>
+        <w:rPr>
+          <w:rFonts w:ascii="Bahnschrift Light SemiCondensed" w:hAnsi="Bahnschrift Light SemiCondensed"/>
+          <w:color w:val="002060"/>
+          <w:sz w:val="96"/>
+        </w:rPr>
+      </w:pPr>
+    </w:p>
+    <w:p>
+      <w:pPr>
+        <w:pStyle w:val="Ttulo1"/>
+        <w:rPr>
+          <w:rFonts w:ascii="Bahnschrift Light SemiCondensed" w:hAnsi="Bahnschrift Light SemiCondensed"/>
+          <w:color w:val="002060"/>
+          <w:sz w:val="96"/>
+        </w:rPr>
+      </w:pPr>
+    </w:p>
+    <w:p/>
+    <w:p/>
+    <w:p/>
+    <w:p/>
+    <w:p/>
+    <w:p/>
+    <w:p/>
+    <w:p/>
     <w:p>
       <w:pPr>
         <w:pStyle w:val="Ttulo1"/>
@@ -24991,13 +25970,14 @@
           <w:szCs w:val="72"/>
         </w:rPr>
       </w:pPr>
-      <w:bookmarkStart w:id="84" w:name="_Toc102126619"/>
+      <w:bookmarkStart w:id="93" w:name="_Toc103186730"/>
       <w:r>
         <w:rPr>
           <w:rFonts w:ascii="Bahnschrift Light SemiCondensed" w:hAnsi="Bahnschrift Light SemiCondensed"/>
           <w:color w:val="002060"/>
           <w:sz w:val="96"/>
         </w:rPr>
+        <w:lastRenderedPageBreak/>
         <w:t>8</w:t>
       </w:r>
       <w:r>
@@ -25027,7 +26007,7 @@
         </w:rPr>
         <w:t>CONCLUSIONES</w:t>
       </w:r>
-      <w:bookmarkEnd w:id="84"/>
+      <w:bookmarkEnd w:id="93"/>
     </w:p>
     <w:p/>
     <w:p>
@@ -25047,8 +26027,84 @@
         <w:rPr>
           <w:rFonts w:ascii="Arial" w:hAnsi="Arial" w:cs="Arial"/>
         </w:rPr>
-        <w:t xml:space="preserve">oceso de desarrollo del mismo. </w:t>
-      </w:r>
+        <w:t>oceso de desarrollo del mismo.</w:t>
+      </w:r>
+    </w:p>
+    <w:p>
+      <w:pPr>
+        <w:jc w:val="both"/>
+        <w:rPr>
+          <w:rFonts w:ascii="Arial" w:hAnsi="Arial" w:cs="Arial"/>
+        </w:rPr>
+      </w:pPr>
+      <w:r>
+        <w:rPr>
+          <w:rFonts w:ascii="Arial" w:hAnsi="Arial" w:cs="Arial"/>
+        </w:rPr>
+        <w:t>Se han cumplido todos los objetivos y requisitos mencionados en los capítulos anteriores. El principal de ellos era crear un</w:t>
+      </w:r>
+      <w:r>
+        <w:rPr>
+          <w:rFonts w:ascii="Arial" w:hAnsi="Arial" w:cs="Arial"/>
+        </w:rPr>
+        <w:t>a plataforma web que</w:t>
+      </w:r>
+      <w:r>
+        <w:rPr>
+          <w:rFonts w:ascii="Arial" w:hAnsi="Arial" w:cs="Arial"/>
+        </w:rPr>
+        <w:t xml:space="preserve"> fuera estable y funcional con un rendimiento óptimo capaz de ofrecer un objetivo a cumplir y unos medios para llevarlo a cabo.</w:t>
+      </w:r>
+    </w:p>
+    <w:p>
+      <w:pPr>
+        <w:jc w:val="both"/>
+        <w:rPr>
+          <w:rFonts w:ascii="Arial" w:hAnsi="Arial" w:cs="Arial"/>
+        </w:rPr>
+      </w:pPr>
+      <w:r>
+        <w:rPr>
+          <w:rFonts w:ascii="Arial" w:hAnsi="Arial" w:cs="Arial"/>
+        </w:rPr>
+        <w:t>Hemos profundizado en las tecnologías y lenguajes de programación ya vistos a lo largo del grado (PHP, JavaScript, CSS, HTML, PhpStorm, GitHub, etc...) por lo que la implementación del proyecto, una vez comprendidas y valoradas las necesidades del proyecto, ha sido relativamente sencilla.</w:t>
+      </w:r>
+    </w:p>
+    <w:p>
+      <w:pPr>
+        <w:jc w:val="both"/>
+        <w:rPr>
+          <w:rFonts w:ascii="Arial" w:hAnsi="Arial" w:cs="Arial"/>
+        </w:rPr>
+      </w:pPr>
+      <w:r>
+        <w:rPr>
+          <w:rFonts w:ascii="Arial" w:hAnsi="Arial" w:cs="Arial"/>
+        </w:rPr>
+        <w:t>Además de haber aprendido a desarrollar un proyecto de principio a fin, pasando por todas sus fases y adquiriendo nuevos conocimientos</w:t>
+      </w:r>
+      <w:r>
+        <w:rPr>
+          <w:rFonts w:ascii="Arial" w:hAnsi="Arial" w:cs="Arial"/>
+        </w:rPr>
+        <w:t xml:space="preserve"> acerca de la programación web; hemos hecho hincapié en la optimización y sencillez del código asemejándolo lo máximo posible a un proyecto real</w:t>
+      </w:r>
+      <w:r>
+        <w:rPr>
+          <w:rFonts w:ascii="Arial" w:hAnsi="Arial" w:cs="Arial"/>
+        </w:rPr>
+        <w:t>.</w:t>
+      </w:r>
+    </w:p>
+    <w:p>
+      <w:pPr>
+        <w:pStyle w:val="Ttulo1"/>
+        <w:rPr>
+          <w:rFonts w:ascii="Bahnschrift Light SemiCondensed" w:hAnsi="Bahnschrift Light SemiCondensed"/>
+          <w:color w:val="002060"/>
+          <w:sz w:val="96"/>
+        </w:rPr>
+      </w:pPr>
     </w:p>
     <w:p>
       <w:pPr>
@@ -25060,7 +26116,7 @@
           <w:szCs w:val="72"/>
         </w:rPr>
       </w:pPr>
-      <w:bookmarkStart w:id="85" w:name="_Toc102126620"/>
+      <w:bookmarkStart w:id="94" w:name="_Toc103186731"/>
       <w:r>
         <w:rPr>
           <w:rFonts w:ascii="Bahnschrift Light SemiCondensed" w:hAnsi="Bahnschrift Light SemiCondensed"/>
@@ -25096,7 +26152,7 @@
         </w:rPr>
         <w:t>ANEXO</w:t>
       </w:r>
-      <w:bookmarkEnd w:id="85"/>
+      <w:bookmarkEnd w:id="94"/>
     </w:p>
     <w:p>
       <w:pPr>
@@ -25106,8 +26162,8 @@
           <w:sz w:val="36"/>
         </w:rPr>
       </w:pPr>
-      <w:bookmarkStart w:id="86" w:name="_Toc74437861"/>
-      <w:bookmarkStart w:id="87" w:name="_Toc102126621"/>
+      <w:bookmarkStart w:id="95" w:name="_Toc74437861"/>
+      <w:bookmarkStart w:id="96" w:name="_Toc103186732"/>
       <w:r>
         <w:rPr>
           <w:color w:val="002060"/>
@@ -25122,8 +26178,68 @@
         </w:rPr>
         <w:t>MANUAL DE USUARIO</w:t>
       </w:r>
-      <w:bookmarkEnd w:id="86"/>
-      <w:bookmarkEnd w:id="87"/>
+      <w:bookmarkEnd w:id="95"/>
+      <w:bookmarkEnd w:id="96"/>
+    </w:p>
+    <w:p>
+      <w:pPr>
+        <w:pStyle w:val="Ttulo1"/>
+        <w:rPr>
+          <w:rFonts w:ascii="Bahnschrift Light SemiCondensed" w:hAnsi="Bahnschrift Light SemiCondensed"/>
+          <w:color w:val="002060"/>
+          <w:sz w:val="96"/>
+        </w:rPr>
+      </w:pPr>
+    </w:p>
+    <w:p>
+      <w:pPr>
+        <w:pStyle w:val="Ttulo1"/>
+        <w:rPr>
+          <w:rFonts w:ascii="Bahnschrift Light SemiCondensed" w:hAnsi="Bahnschrift Light SemiCondensed"/>
+          <w:color w:val="002060"/>
+          <w:sz w:val="96"/>
+        </w:rPr>
+      </w:pPr>
+    </w:p>
+    <w:p>
+      <w:pPr>
+        <w:pStyle w:val="Ttulo1"/>
+        <w:rPr>
+          <w:rFonts w:ascii="Bahnschrift Light SemiCondensed" w:hAnsi="Bahnschrift Light SemiCondensed"/>
+          <w:color w:val="002060"/>
+          <w:sz w:val="96"/>
+        </w:rPr>
+      </w:pPr>
+    </w:p>
+    <w:p>
+      <w:pPr>
+        <w:pStyle w:val="Ttulo1"/>
+        <w:rPr>
+          <w:rFonts w:ascii="Bahnschrift Light SemiCondensed" w:hAnsi="Bahnschrift Light SemiCondensed"/>
+          <w:color w:val="002060"/>
+          <w:sz w:val="96"/>
+        </w:rPr>
+      </w:pPr>
+    </w:p>
+    <w:p>
+      <w:pPr>
+        <w:pStyle w:val="Ttulo1"/>
+        <w:rPr>
+          <w:rFonts w:ascii="Bahnschrift Light SemiCondensed" w:hAnsi="Bahnschrift Light SemiCondensed"/>
+          <w:color w:val="002060"/>
+          <w:sz w:val="96"/>
+        </w:rPr>
+      </w:pPr>
+    </w:p>
+    <w:p>
+      <w:pPr>
+        <w:pStyle w:val="Ttulo1"/>
+        <w:rPr>
+          <w:rFonts w:ascii="Bahnschrift Light SemiCondensed" w:hAnsi="Bahnschrift Light SemiCondensed"/>
+          <w:color w:val="002060"/>
+          <w:sz w:val="96"/>
+        </w:rPr>
+      </w:pPr>
     </w:p>
     <w:p>
       <w:pPr>
@@ -25135,7 +26251,7 @@
           <w:szCs w:val="72"/>
         </w:rPr>
       </w:pPr>
-      <w:bookmarkStart w:id="88" w:name="_Toc102126622"/>
+      <w:bookmarkStart w:id="97" w:name="_Toc103186733"/>
       <w:r>
         <w:rPr>
           <w:rFonts w:ascii="Bahnschrift Light SemiCondensed" w:hAnsi="Bahnschrift Light SemiCondensed"/>
@@ -25165,7 +26281,7 @@
         </w:rPr>
         <w:t>BIBLIOGRAFÍA</w:t>
       </w:r>
-      <w:bookmarkEnd w:id="88"/>
+      <w:bookmarkEnd w:id="97"/>
     </w:p>
     <w:p>
       <w:pPr>
@@ -25297,7 +26413,7 @@
               <w:noProof/>
               <w:color w:val="FFFFFF" w:themeColor="background1"/>
             </w:rPr>
-            <w:t>28</w:t>
+            <w:t>61</w:t>
           </w:r>
           <w:r>
             <w:rPr>
@@ -28072,7 +29188,7 @@
 </file>
 
 <file path=customXml/itemProps2.xml><?xml version="1.0" encoding="utf-8"?>
-<ds:datastoreItem xmlns:ds="http://schemas.openxmlformats.org/officeDocument/2006/customXml" ds:itemID="{87AD73B4-7FA2-415D-928C-C2322DF16910}">
+<ds:datastoreItem xmlns:ds="http://schemas.openxmlformats.org/officeDocument/2006/customXml" ds:itemID="{BD03E1CE-5029-4ECC-BA73-FC3878795AE9}">
   <ds:schemaRefs>
     <ds:schemaRef ds:uri="http://schemas.openxmlformats.org/officeDocument/2006/bibliography"/>
   </ds:schemaRefs>

</xml_diff>

<commit_message>
Docu pto 4 página oculta
</commit_message>
<xml_diff>
--- a/Documentación/TFG.docx
+++ b/Documentación/TFG.docx
@@ -304,20 +304,8 @@
                                 <w:sz w:val="32"/>
                                 <w:szCs w:val="32"/>
                               </w:rPr>
-                              <w:t xml:space="preserve">Alain Fernández </w:t>
+                              <w:t>Alain Fernández Fernández</w:t>
                             </w:r>
-                            <w:proofErr w:type="spellStart"/>
-                            <w:r>
-                              <w:rPr>
-                                <w:b/>
-                                <w:bCs/>
-                                <w:color w:val="808080" w:themeColor="text1" w:themeTint="7F"/>
-                                <w:sz w:val="32"/>
-                                <w:szCs w:val="32"/>
-                              </w:rPr>
-                              <w:t>Fernández</w:t>
-                            </w:r>
-                            <w:proofErr w:type="spellEnd"/>
                           </w:sdtContent>
                         </w:sdt>
                       </w:p>
@@ -9880,7 +9868,6 @@
           <w:rFonts w:ascii="Arial" w:hAnsi="Arial" w:cs="Arial"/>
         </w:rPr>
       </w:pPr>
-      <w:proofErr w:type="gramStart"/>
       <w:r>
         <w:rPr>
           <w:rFonts w:ascii="Arial" w:hAnsi="Arial" w:cs="Arial"/>
@@ -9893,43 +9880,12 @@
         </w:rPr>
         <w:t>(</w:t>
       </w:r>
-      <w:proofErr w:type="spellStart"/>
-      <w:proofErr w:type="gramEnd"/>
-      <w:r>
-        <w:rPr>
-          <w:rFonts w:ascii="Arial" w:hAnsi="Arial" w:cs="Arial"/>
-        </w:rPr>
-        <w:t>HyperText</w:t>
-      </w:r>
-      <w:proofErr w:type="spellEnd"/>
-      <w:r>
-        <w:rPr>
-          <w:rFonts w:ascii="Arial" w:hAnsi="Arial" w:cs="Arial"/>
-        </w:rPr>
-        <w:t xml:space="preserve"> </w:t>
-      </w:r>
-      <w:proofErr w:type="spellStart"/>
-      <w:r>
-        <w:rPr>
-          <w:rFonts w:ascii="Arial" w:hAnsi="Arial" w:cs="Arial"/>
-        </w:rPr>
-        <w:t>Markup</w:t>
-      </w:r>
-      <w:proofErr w:type="spellEnd"/>
-      <w:r>
-        <w:rPr>
-          <w:rFonts w:ascii="Arial" w:hAnsi="Arial" w:cs="Arial"/>
-        </w:rPr>
-        <w:t xml:space="preserve"> </w:t>
-      </w:r>
-      <w:proofErr w:type="spellStart"/>
-      <w:r>
-        <w:rPr>
-          <w:rFonts w:ascii="Arial" w:hAnsi="Arial" w:cs="Arial"/>
-        </w:rPr>
-        <w:t>Language</w:t>
-      </w:r>
-      <w:proofErr w:type="spellEnd"/>
+      <w:r>
+        <w:rPr>
+          <w:rFonts w:ascii="Arial" w:hAnsi="Arial" w:cs="Arial"/>
+        </w:rPr>
+        <w:t>HyperText Markup Language</w:t>
+      </w:r>
       <w:r>
         <w:rPr>
           <w:rFonts w:ascii="Arial" w:hAnsi="Arial" w:cs="Arial"/>
@@ -10515,8 +10471,8 @@
           <w:sz w:val="32"/>
         </w:rPr>
       </w:pPr>
-      <w:bookmarkStart w:id="25" w:name="_Toc74437811"/>
-      <w:bookmarkStart w:id="26" w:name="_Toc103186689"/>
+      <w:bookmarkStart w:id="25" w:name="_Toc103186689"/>
+      <w:bookmarkStart w:id="26" w:name="_Toc74437811"/>
       <w:r>
         <w:rPr>
           <w:color w:val="002060"/>
@@ -10539,7 +10495,7 @@
         </w:rPr>
         <w:t>3 PHP</w:t>
       </w:r>
-      <w:bookmarkEnd w:id="26"/>
+      <w:bookmarkEnd w:id="25"/>
     </w:p>
     <w:p>
       <w:pPr>
@@ -10880,7 +10836,7 @@
         </w:rPr>
       </w:pPr>
       <w:bookmarkStart w:id="28" w:name="_Toc74437819"/>
-      <w:bookmarkEnd w:id="25"/>
+      <w:bookmarkEnd w:id="26"/>
       <w:r>
         <w:rPr>
           <w:rFonts w:ascii="Arial" w:hAnsi="Arial" w:cs="Arial"/>
@@ -12601,7 +12557,7 @@
                     <a:blip r:embed="rId96" cstate="print">
                       <a:extLst>
                         <a:ext uri="{28A0092B-C50C-407E-A947-70E740481C1C}">
-                          <a14:useLocalDpi xmlns="" xmlns:wpc="http://schemas.microsoft.com/office/word/2010/wordprocessingCanvas" xmlns:cx="http://schemas.microsoft.com/office/drawing/2014/chartex" xmlns:mc="http://schemas.openxmlformats.org/markup-compatibility/2006" xmlns:o="urn:schemas-microsoft-com:office:office" xmlns:v="urn:schemas-microsoft-com:vml" xmlns:wp14="http://schemas.microsoft.com/office/word/2010/wordprocessingDrawing" xmlns:w10="urn:schemas-microsoft-com:office:word" xmlns:w="http://schemas.openxmlformats.org/wordprocessingml/2006/main" xmlns:w14="http://schemas.microsoft.com/office/word/2010/wordml" xmlns:w15="http://schemas.microsoft.com/office/word/2012/wordml" xmlns:w16se="http://schemas.microsoft.com/office/word/2015/wordml/symex" xmlns:wpg="http://schemas.microsoft.com/office/word/2010/wordprocessingGroup" xmlns:wpi="http://schemas.microsoft.com/office/word/2010/wordprocessingInk" xmlns:wps="http://schemas.microsoft.com/office/word/2010/wordprocessingShape" xmlns:a14="http://schemas.microsoft.com/office/drawing/2010/main" val="0"/>
+                          <a14:useLocalDpi xmlns:a14="http://schemas.microsoft.com/office/drawing/2010/main" xmlns:wps="http://schemas.microsoft.com/office/word/2010/wordprocessingShape" xmlns:wpi="http://schemas.microsoft.com/office/word/2010/wordprocessingInk" xmlns:wpg="http://schemas.microsoft.com/office/word/2010/wordprocessingGroup" xmlns:w16se="http://schemas.microsoft.com/office/word/2015/wordml/symex" xmlns:w15="http://schemas.microsoft.com/office/word/2012/wordml" xmlns:w14="http://schemas.microsoft.com/office/word/2010/wordml" xmlns:w="http://schemas.openxmlformats.org/wordprocessingml/2006/main" xmlns:w10="urn:schemas-microsoft-com:office:word" xmlns:wp14="http://schemas.microsoft.com/office/word/2010/wordprocessingDrawing" xmlns:v="urn:schemas-microsoft-com:vml" xmlns:o="urn:schemas-microsoft-com:office:office" xmlns:mc="http://schemas.openxmlformats.org/markup-compatibility/2006" xmlns:cx="http://schemas.microsoft.com/office/drawing/2014/chartex" xmlns:wpc="http://schemas.microsoft.com/office/word/2010/wordprocessingCanvas" xmlns="" val="0"/>
                         </a:ext>
                       </a:extLst>
                     </a:blip>
@@ -12675,7 +12631,7 @@
                     <a:blip r:embed="rId97" cstate="print">
                       <a:extLst>
                         <a:ext uri="{28A0092B-C50C-407E-A947-70E740481C1C}">
-                          <a14:useLocalDpi xmlns="" xmlns:wpc="http://schemas.microsoft.com/office/word/2010/wordprocessingCanvas" xmlns:cx="http://schemas.microsoft.com/office/drawing/2014/chartex" xmlns:mc="http://schemas.openxmlformats.org/markup-compatibility/2006" xmlns:o="urn:schemas-microsoft-com:office:office" xmlns:v="urn:schemas-microsoft-com:vml" xmlns:wp14="http://schemas.microsoft.com/office/word/2010/wordprocessingDrawing" xmlns:w10="urn:schemas-microsoft-com:office:word" xmlns:w="http://schemas.openxmlformats.org/wordprocessingml/2006/main" xmlns:w14="http://schemas.microsoft.com/office/word/2010/wordml" xmlns:w15="http://schemas.microsoft.com/office/word/2012/wordml" xmlns:w16se="http://schemas.microsoft.com/office/word/2015/wordml/symex" xmlns:wpg="http://schemas.microsoft.com/office/word/2010/wordprocessingGroup" xmlns:wpi="http://schemas.microsoft.com/office/word/2010/wordprocessingInk" xmlns:wps="http://schemas.microsoft.com/office/word/2010/wordprocessingShape" xmlns:a14="http://schemas.microsoft.com/office/drawing/2010/main" val="0"/>
+                          <a14:useLocalDpi xmlns:a14="http://schemas.microsoft.com/office/drawing/2010/main" xmlns:wps="http://schemas.microsoft.com/office/word/2010/wordprocessingShape" xmlns:wpi="http://schemas.microsoft.com/office/word/2010/wordprocessingInk" xmlns:wpg="http://schemas.microsoft.com/office/word/2010/wordprocessingGroup" xmlns:w16se="http://schemas.microsoft.com/office/word/2015/wordml/symex" xmlns:w15="http://schemas.microsoft.com/office/word/2012/wordml" xmlns:w14="http://schemas.microsoft.com/office/word/2010/wordml" xmlns:w="http://schemas.openxmlformats.org/wordprocessingml/2006/main" xmlns:w10="urn:schemas-microsoft-com:office:word" xmlns:wp14="http://schemas.microsoft.com/office/word/2010/wordprocessingDrawing" xmlns:v="urn:schemas-microsoft-com:vml" xmlns:o="urn:schemas-microsoft-com:office:office" xmlns:mc="http://schemas.openxmlformats.org/markup-compatibility/2006" xmlns:cx="http://schemas.microsoft.com/office/drawing/2014/chartex" xmlns:wpc="http://schemas.microsoft.com/office/word/2010/wordprocessingCanvas" xmlns="" val="0"/>
                         </a:ext>
                       </a:extLst>
                     </a:blip>
@@ -12747,7 +12703,7 @@
                     <a:blip r:embed="rId98" cstate="print">
                       <a:extLst>
                         <a:ext uri="{28A0092B-C50C-407E-A947-70E740481C1C}">
-                          <a14:useLocalDpi xmlns="" xmlns:wpc="http://schemas.microsoft.com/office/word/2010/wordprocessingCanvas" xmlns:cx="http://schemas.microsoft.com/office/drawing/2014/chartex" xmlns:mc="http://schemas.openxmlformats.org/markup-compatibility/2006" xmlns:o="urn:schemas-microsoft-com:office:office" xmlns:v="urn:schemas-microsoft-com:vml" xmlns:wp14="http://schemas.microsoft.com/office/word/2010/wordprocessingDrawing" xmlns:w10="urn:schemas-microsoft-com:office:word" xmlns:w="http://schemas.openxmlformats.org/wordprocessingml/2006/main" xmlns:w14="http://schemas.microsoft.com/office/word/2010/wordml" xmlns:w15="http://schemas.microsoft.com/office/word/2012/wordml" xmlns:w16se="http://schemas.microsoft.com/office/word/2015/wordml/symex" xmlns:wpg="http://schemas.microsoft.com/office/word/2010/wordprocessingGroup" xmlns:wpi="http://schemas.microsoft.com/office/word/2010/wordprocessingInk" xmlns:wps="http://schemas.microsoft.com/office/word/2010/wordprocessingShape" xmlns:a14="http://schemas.microsoft.com/office/drawing/2010/main" val="0"/>
+                          <a14:useLocalDpi xmlns:a14="http://schemas.microsoft.com/office/drawing/2010/main" xmlns:wps="http://schemas.microsoft.com/office/word/2010/wordprocessingShape" xmlns:wpi="http://schemas.microsoft.com/office/word/2010/wordprocessingInk" xmlns:wpg="http://schemas.microsoft.com/office/word/2010/wordprocessingGroup" xmlns:w16se="http://schemas.microsoft.com/office/word/2015/wordml/symex" xmlns:w15="http://schemas.microsoft.com/office/word/2012/wordml" xmlns:w14="http://schemas.microsoft.com/office/word/2010/wordml" xmlns:w="http://schemas.openxmlformats.org/wordprocessingml/2006/main" xmlns:w10="urn:schemas-microsoft-com:office:word" xmlns:wp14="http://schemas.microsoft.com/office/word/2010/wordprocessingDrawing" xmlns:v="urn:schemas-microsoft-com:vml" xmlns:o="urn:schemas-microsoft-com:office:office" xmlns:mc="http://schemas.openxmlformats.org/markup-compatibility/2006" xmlns:cx="http://schemas.microsoft.com/office/drawing/2014/chartex" xmlns:wpc="http://schemas.microsoft.com/office/word/2010/wordprocessingCanvas" xmlns="" val="0"/>
                         </a:ext>
                       </a:extLst>
                     </a:blip>
@@ -12819,7 +12775,7 @@
                     <a:blip r:embed="rId99" cstate="print">
                       <a:extLst>
                         <a:ext uri="{28A0092B-C50C-407E-A947-70E740481C1C}">
-                          <a14:useLocalDpi xmlns="" xmlns:wpc="http://schemas.microsoft.com/office/word/2010/wordprocessingCanvas" xmlns:cx="http://schemas.microsoft.com/office/drawing/2014/chartex" xmlns:mc="http://schemas.openxmlformats.org/markup-compatibility/2006" xmlns:o="urn:schemas-microsoft-com:office:office" xmlns:v="urn:schemas-microsoft-com:vml" xmlns:wp14="http://schemas.microsoft.com/office/word/2010/wordprocessingDrawing" xmlns:w10="urn:schemas-microsoft-com:office:word" xmlns:w="http://schemas.openxmlformats.org/wordprocessingml/2006/main" xmlns:w14="http://schemas.microsoft.com/office/word/2010/wordml" xmlns:w15="http://schemas.microsoft.com/office/word/2012/wordml" xmlns:w16se="http://schemas.microsoft.com/office/word/2015/wordml/symex" xmlns:wpg="http://schemas.microsoft.com/office/word/2010/wordprocessingGroup" xmlns:wpi="http://schemas.microsoft.com/office/word/2010/wordprocessingInk" xmlns:wps="http://schemas.microsoft.com/office/word/2010/wordprocessingShape" xmlns:a14="http://schemas.microsoft.com/office/drawing/2010/main" val="0"/>
+                          <a14:useLocalDpi xmlns:a14="http://schemas.microsoft.com/office/drawing/2010/main" xmlns:wps="http://schemas.microsoft.com/office/word/2010/wordprocessingShape" xmlns:wpi="http://schemas.microsoft.com/office/word/2010/wordprocessingInk" xmlns:wpg="http://schemas.microsoft.com/office/word/2010/wordprocessingGroup" xmlns:w16se="http://schemas.microsoft.com/office/word/2015/wordml/symex" xmlns:w15="http://schemas.microsoft.com/office/word/2012/wordml" xmlns:w14="http://schemas.microsoft.com/office/word/2010/wordml" xmlns:w="http://schemas.openxmlformats.org/wordprocessingml/2006/main" xmlns:w10="urn:schemas-microsoft-com:office:word" xmlns:wp14="http://schemas.microsoft.com/office/word/2010/wordprocessingDrawing" xmlns:v="urn:schemas-microsoft-com:vml" xmlns:o="urn:schemas-microsoft-com:office:office" xmlns:mc="http://schemas.openxmlformats.org/markup-compatibility/2006" xmlns:cx="http://schemas.microsoft.com/office/drawing/2014/chartex" xmlns:wpc="http://schemas.microsoft.com/office/word/2010/wordprocessingCanvas" xmlns="" val="0"/>
                         </a:ext>
                       </a:extLst>
                     </a:blip>
@@ -12892,7 +12848,7 @@
                     <a:blip r:embed="rId100" cstate="print">
                       <a:extLst>
                         <a:ext uri="{28A0092B-C50C-407E-A947-70E740481C1C}">
-                          <a14:useLocalDpi xmlns="" xmlns:wpc="http://schemas.microsoft.com/office/word/2010/wordprocessingCanvas" xmlns:cx="http://schemas.microsoft.com/office/drawing/2014/chartex" xmlns:mc="http://schemas.openxmlformats.org/markup-compatibility/2006" xmlns:o="urn:schemas-microsoft-com:office:office" xmlns:v="urn:schemas-microsoft-com:vml" xmlns:wp14="http://schemas.microsoft.com/office/word/2010/wordprocessingDrawing" xmlns:w10="urn:schemas-microsoft-com:office:word" xmlns:w="http://schemas.openxmlformats.org/wordprocessingml/2006/main" xmlns:w14="http://schemas.microsoft.com/office/word/2010/wordml" xmlns:w15="http://schemas.microsoft.com/office/word/2012/wordml" xmlns:w16se="http://schemas.microsoft.com/office/word/2015/wordml/symex" xmlns:wpg="http://schemas.microsoft.com/office/word/2010/wordprocessingGroup" xmlns:wpi="http://schemas.microsoft.com/office/word/2010/wordprocessingInk" xmlns:wps="http://schemas.microsoft.com/office/word/2010/wordprocessingShape" xmlns:a14="http://schemas.microsoft.com/office/drawing/2010/main" val="0"/>
+                          <a14:useLocalDpi xmlns:a14="http://schemas.microsoft.com/office/drawing/2010/main" xmlns:wps="http://schemas.microsoft.com/office/word/2010/wordprocessingShape" xmlns:wpi="http://schemas.microsoft.com/office/word/2010/wordprocessingInk" xmlns:wpg="http://schemas.microsoft.com/office/word/2010/wordprocessingGroup" xmlns:w16se="http://schemas.microsoft.com/office/word/2015/wordml/symex" xmlns:w15="http://schemas.microsoft.com/office/word/2012/wordml" xmlns:w14="http://schemas.microsoft.com/office/word/2010/wordml" xmlns:w="http://schemas.openxmlformats.org/wordprocessingml/2006/main" xmlns:w10="urn:schemas-microsoft-com:office:word" xmlns:wp14="http://schemas.microsoft.com/office/word/2010/wordprocessingDrawing" xmlns:v="urn:schemas-microsoft-com:vml" xmlns:o="urn:schemas-microsoft-com:office:office" xmlns:mc="http://schemas.openxmlformats.org/markup-compatibility/2006" xmlns:cx="http://schemas.microsoft.com/office/drawing/2014/chartex" xmlns:wpc="http://schemas.microsoft.com/office/word/2010/wordprocessingCanvas" xmlns="" val="0"/>
                         </a:ext>
                       </a:extLst>
                     </a:blip>
@@ -23319,82 +23275,1749 @@
     <w:p/>
     <w:p>
       <w:pPr>
+        <w:pStyle w:val="Ttulo2"/>
+        <w:numPr>
+          <w:ilvl w:val="0"/>
+          <w:numId w:val="15"/>
+        </w:numPr>
+        <w:ind w:left="284" w:firstLine="76"/>
+        <w:rPr>
+          <w:color w:val="auto"/>
+          <w:sz w:val="32"/>
+        </w:rPr>
+      </w:pPr>
+      <w:r>
+        <w:rPr>
+          <w:color w:val="auto"/>
+          <w:sz w:val="32"/>
+        </w:rPr>
+        <w:t>Página Oculta</w:t>
+      </w:r>
+    </w:p>
+    <w:p/>
+    <w:p>
+      <w:r>
+        <w:t>En la aplicación web existe una página cuyo único acceso es conocido la URL de la página</w:t>
+      </w:r>
+      <w:r>
+        <w:t>, en dicha página se muestran todos los usuarios y juegos que existen en la base de datos.</w:t>
+      </w:r>
+    </w:p>
+    <w:p>
+      <w:r>
+        <w:rPr>
+          <w:noProof/>
+          <w:lang w:eastAsia="es-ES"/>
+        </w:rPr>
+        <w:drawing>
+          <wp:inline distT="0" distB="0" distL="0" distR="0">
+            <wp:extent cx="2525742" cy="3361875"/>
+            <wp:effectExtent l="19050" t="0" r="7908" b="0"/>
+            <wp:docPr id="11" name="10 Imagen" descr="Captura de pantalla 2022-05-14 130420.png"/>
+            <wp:cNvGraphicFramePr>
+              <a:graphicFrameLocks xmlns:a="http://schemas.openxmlformats.org/drawingml/2006/main" noChangeAspect="1"/>
+            </wp:cNvGraphicFramePr>
+            <a:graphic xmlns:a="http://schemas.openxmlformats.org/drawingml/2006/main">
+              <a:graphicData uri="http://schemas.openxmlformats.org/drawingml/2006/picture">
+                <pic:pic xmlns:pic="http://schemas.openxmlformats.org/drawingml/2006/picture">
+                  <pic:nvPicPr>
+                    <pic:cNvPr id="0" name="Captura de pantalla 2022-05-14 130420.png"/>
+                    <pic:cNvPicPr/>
+                  </pic:nvPicPr>
+                  <pic:blipFill>
+                    <a:blip r:embed="rId163" cstate="print"/>
+                    <a:stretch>
+                      <a:fillRect/>
+                    </a:stretch>
+                  </pic:blipFill>
+                  <pic:spPr>
+                    <a:xfrm>
+                      <a:off x="0" y="0"/>
+                      <a:ext cx="2528366" cy="3365367"/>
+                    </a:xfrm>
+                    <a:prstGeom prst="rect">
+                      <a:avLst/>
+                    </a:prstGeom>
+                  </pic:spPr>
+                </pic:pic>
+              </a:graphicData>
+            </a:graphic>
+          </wp:inline>
+        </w:drawing>
+      </w:r>
+      <w:r>
+        <w:rPr>
+          <w:noProof/>
+          <w:lang w:eastAsia="es-ES"/>
+        </w:rPr>
+        <w:drawing>
+          <wp:inline distT="0" distB="0" distL="0" distR="0">
+            <wp:extent cx="2491237" cy="3363833"/>
+            <wp:effectExtent l="19050" t="0" r="4313" b="0"/>
+            <wp:docPr id="39" name="38 Imagen" descr="Captura de pantalla 2022-05-14 130457.png"/>
+            <wp:cNvGraphicFramePr>
+              <a:graphicFrameLocks xmlns:a="http://schemas.openxmlformats.org/drawingml/2006/main" noChangeAspect="1"/>
+            </wp:cNvGraphicFramePr>
+            <a:graphic xmlns:a="http://schemas.openxmlformats.org/drawingml/2006/main">
+              <a:graphicData uri="http://schemas.openxmlformats.org/drawingml/2006/picture">
+                <pic:pic xmlns:pic="http://schemas.openxmlformats.org/drawingml/2006/picture">
+                  <pic:nvPicPr>
+                    <pic:cNvPr id="0" name="Captura de pantalla 2022-05-14 130457.png"/>
+                    <pic:cNvPicPr/>
+                  </pic:nvPicPr>
+                  <pic:blipFill>
+                    <a:blip r:embed="rId164" cstate="print"/>
+                    <a:stretch>
+                      <a:fillRect/>
+                    </a:stretch>
+                  </pic:blipFill>
+                  <pic:spPr>
+                    <a:xfrm>
+                      <a:off x="0" y="0"/>
+                      <a:ext cx="2491710" cy="3364471"/>
+                    </a:xfrm>
+                    <a:prstGeom prst="rect">
+                      <a:avLst/>
+                    </a:prstGeom>
+                  </pic:spPr>
+                </pic:pic>
+              </a:graphicData>
+            </a:graphic>
+          </wp:inline>
+        </w:drawing>
+      </w:r>
+    </w:p>
+    <w:p/>
+    <w:p>
+      <w:pPr>
+        <w:pStyle w:val="HTMLconformatoprevio"/>
+        <w:shd w:val="clear" w:color="auto" w:fill="2B2B2B"/>
+        <w:rPr>
+          <w:color w:val="CC7832"/>
+          <w:shd w:val="clear" w:color="auto" w:fill="232525"/>
+        </w:rPr>
+      </w:pPr>
+      <w:r>
+        <w:rPr>
+          <w:color w:val="9876AA"/>
+          <w:shd w:val="clear" w:color="auto" w:fill="232525"/>
+        </w:rPr>
+        <w:lastRenderedPageBreak/>
+        <w:t xml:space="preserve">$videojuegos </w:t>
+      </w:r>
+      <w:r>
+        <w:rPr>
+          <w:color w:val="A9B7C6"/>
+          <w:shd w:val="clear" w:color="auto" w:fill="232525"/>
+        </w:rPr>
+        <w:t>= DAO::</w:t>
+      </w:r>
+      <w:r>
+        <w:rPr>
+          <w:i/>
+          <w:iCs/>
+          <w:color w:val="FFC66D"/>
+          <w:shd w:val="clear" w:color="auto" w:fill="232525"/>
+        </w:rPr>
+        <w:t>videojuegoObtenerTodos</w:t>
+      </w:r>
+      <w:r>
+        <w:rPr>
+          <w:color w:val="A9B7C6"/>
+          <w:shd w:val="clear" w:color="auto" w:fill="232525"/>
+        </w:rPr>
+        <w:t>()</w:t>
+      </w:r>
+      <w:r>
+        <w:rPr>
+          <w:color w:val="CC7832"/>
+          <w:shd w:val="clear" w:color="auto" w:fill="232525"/>
+        </w:rPr>
+        <w:t>;</w:t>
+      </w:r>
+      <w:r>
+        <w:rPr>
+          <w:color w:val="CC7832"/>
+          <w:shd w:val="clear" w:color="auto" w:fill="232525"/>
+        </w:rPr>
+        <w:br/>
+      </w:r>
+      <w:r>
+        <w:rPr>
+          <w:color w:val="9876AA"/>
+          <w:shd w:val="clear" w:color="auto" w:fill="232525"/>
+        </w:rPr>
+        <w:t xml:space="preserve">$usuarios </w:t>
+      </w:r>
+      <w:r>
+        <w:rPr>
+          <w:color w:val="A9B7C6"/>
+          <w:shd w:val="clear" w:color="auto" w:fill="232525"/>
+        </w:rPr>
+        <w:t>= DAO::</w:t>
+      </w:r>
+      <w:r>
+        <w:rPr>
+          <w:i/>
+          <w:iCs/>
+          <w:color w:val="FFC66D"/>
+          <w:shd w:val="clear" w:color="auto" w:fill="232525"/>
+        </w:rPr>
+        <w:t>usuariosObtenerNombres</w:t>
+      </w:r>
+      <w:r>
+        <w:rPr>
+          <w:color w:val="A9B7C6"/>
+          <w:shd w:val="clear" w:color="auto" w:fill="232525"/>
+        </w:rPr>
+        <w:t>()</w:t>
+      </w:r>
+      <w:r>
+        <w:rPr>
+          <w:color w:val="CC7832"/>
+          <w:shd w:val="clear" w:color="auto" w:fill="232525"/>
+        </w:rPr>
+        <w:t>;</w:t>
+      </w:r>
+      <w:r>
+        <w:rPr>
+          <w:color w:val="CC7832"/>
+          <w:shd w:val="clear" w:color="auto" w:fill="232525"/>
+        </w:rPr>
+        <w:br/>
+      </w:r>
+      <w:r>
+        <w:rPr>
+          <w:color w:val="9876AA"/>
+          <w:shd w:val="clear" w:color="auto" w:fill="232525"/>
+        </w:rPr>
+        <w:t xml:space="preserve">$numUsuarios </w:t>
+      </w:r>
+      <w:r>
+        <w:rPr>
+          <w:color w:val="A9B7C6"/>
+          <w:shd w:val="clear" w:color="auto" w:fill="232525"/>
+        </w:rPr>
+        <w:t>= sizeof(</w:t>
+      </w:r>
+      <w:r>
+        <w:rPr>
+          <w:color w:val="9876AA"/>
+          <w:shd w:val="clear" w:color="auto" w:fill="232525"/>
+        </w:rPr>
+        <w:t>$usuarios</w:t>
+      </w:r>
+      <w:r>
+        <w:rPr>
+          <w:color w:val="A9B7C6"/>
+          <w:shd w:val="clear" w:color="auto" w:fill="232525"/>
+        </w:rPr>
+        <w:t>)</w:t>
+      </w:r>
+      <w:r>
+        <w:rPr>
+          <w:color w:val="CC7832"/>
+          <w:shd w:val="clear" w:color="auto" w:fill="232525"/>
+        </w:rPr>
+        <w:t>;</w:t>
+      </w:r>
+      <w:r>
+        <w:rPr>
+          <w:color w:val="CC7832"/>
+          <w:shd w:val="clear" w:color="auto" w:fill="232525"/>
+        </w:rPr>
+        <w:br/>
+      </w:r>
+      <w:r>
+        <w:rPr>
+          <w:color w:val="9876AA"/>
+          <w:shd w:val="clear" w:color="auto" w:fill="232525"/>
+        </w:rPr>
+        <w:t xml:space="preserve">$numJuegos </w:t>
+      </w:r>
+      <w:r>
+        <w:rPr>
+          <w:color w:val="A9B7C6"/>
+          <w:shd w:val="clear" w:color="auto" w:fill="232525"/>
+        </w:rPr>
+        <w:t>= sizeof(</w:t>
+      </w:r>
+      <w:r>
+        <w:rPr>
+          <w:color w:val="9876AA"/>
+          <w:shd w:val="clear" w:color="auto" w:fill="232525"/>
+        </w:rPr>
+        <w:t>$videojuegos</w:t>
+      </w:r>
+      <w:r>
+        <w:rPr>
+          <w:color w:val="A9B7C6"/>
+          <w:shd w:val="clear" w:color="auto" w:fill="232525"/>
+        </w:rPr>
+        <w:t>)</w:t>
+      </w:r>
+      <w:r>
+        <w:rPr>
+          <w:color w:val="CC7832"/>
+          <w:shd w:val="clear" w:color="auto" w:fill="232525"/>
+        </w:rPr>
+        <w:t>;</w:t>
+      </w:r>
+    </w:p>
+    <w:p/>
+    <w:p>
+      <w:r>
+        <w:t>Para ello se realiza dos</w:t>
+      </w:r>
+      <w:r>
+        <w:t xml:space="preserve"> llamada</w:t>
+      </w:r>
+      <w:r>
+        <w:t>s</w:t>
+      </w:r>
+      <w:r>
+        <w:t xml:space="preserve"> </w:t>
+      </w:r>
+      <w:r>
+        <w:t xml:space="preserve">a la base de datos, una obtiene todos los usuarios y la otra todos los videojuegos, al haber recogido todos los datos, mediante bucles foreach se recorren los datos y se muestran en la pantalla con la función </w:t>
+      </w:r>
+      <w:proofErr w:type="gramStart"/>
+      <w:r>
+        <w:t>echo</w:t>
+      </w:r>
+      <w:proofErr w:type="gramEnd"/>
+      <w:r>
+        <w:t>.</w:t>
+      </w:r>
+    </w:p>
+    <w:p>
+      <w:pPr>
+        <w:pStyle w:val="HTMLconformatoprevio"/>
+        <w:shd w:val="clear" w:color="auto" w:fill="2B2B2B"/>
+        <w:rPr>
+          <w:color w:val="6A8759"/>
+          <w:shd w:val="clear" w:color="auto" w:fill="364135"/>
+        </w:rPr>
+      </w:pPr>
+      <w:r>
+        <w:rPr>
+          <w:color w:val="E8BF6A"/>
+        </w:rPr>
+        <w:t>&lt;h3&gt;</w:t>
+      </w:r>
+      <w:r>
+        <w:rPr>
+          <w:color w:val="CC7832"/>
+          <w:shd w:val="clear" w:color="auto" w:fill="232525"/>
+        </w:rPr>
+        <w:t>&lt;?=</w:t>
+      </w:r>
+      <w:r>
+        <w:rPr>
+          <w:color w:val="9876AA"/>
+          <w:shd w:val="clear" w:color="auto" w:fill="232525"/>
+        </w:rPr>
+        <w:t>$numJuegos</w:t>
+      </w:r>
+      <w:r>
+        <w:rPr>
+          <w:color w:val="CC7832"/>
+          <w:shd w:val="clear" w:color="auto" w:fill="232525"/>
+        </w:rPr>
+        <w:t>?&gt;</w:t>
+      </w:r>
+      <w:r>
+        <w:rPr>
+          <w:color w:val="CC7832"/>
+        </w:rPr>
+        <w:t xml:space="preserve"> </w:t>
+      </w:r>
+      <w:r>
+        <w:rPr>
+          <w:color w:val="A9B7C6"/>
+        </w:rPr>
+        <w:t>videojuegos</w:t>
+      </w:r>
+      <w:r>
+        <w:rPr>
+          <w:color w:val="E8BF6A"/>
+        </w:rPr>
+        <w:t>&lt;/h3&gt;</w:t>
+      </w:r>
+      <w:r>
+        <w:rPr>
+          <w:color w:val="E8BF6A"/>
+        </w:rPr>
+        <w:br/>
+        <w:t xml:space="preserve">    </w:t>
+      </w:r>
+      <w:r>
+        <w:rPr>
+          <w:color w:val="CC7832"/>
+          <w:shd w:val="clear" w:color="auto" w:fill="232525"/>
+        </w:rPr>
+        <w:t>&lt;?php</w:t>
+      </w:r>
+      <w:r>
+        <w:rPr>
+          <w:color w:val="CC7832"/>
+          <w:shd w:val="clear" w:color="auto" w:fill="232525"/>
+        </w:rPr>
+        <w:br/>
+        <w:t xml:space="preserve">          foreach </w:t>
+      </w:r>
+      <w:r>
+        <w:rPr>
+          <w:color w:val="A9B7C6"/>
+          <w:shd w:val="clear" w:color="auto" w:fill="232525"/>
+        </w:rPr>
+        <w:t>(</w:t>
+      </w:r>
+      <w:r>
+        <w:rPr>
+          <w:color w:val="9876AA"/>
+          <w:shd w:val="clear" w:color="auto" w:fill="232525"/>
+        </w:rPr>
+        <w:t xml:space="preserve">$videojuegos </w:t>
+      </w:r>
+      <w:r>
+        <w:rPr>
+          <w:color w:val="CC7832"/>
+          <w:shd w:val="clear" w:color="auto" w:fill="232525"/>
+        </w:rPr>
+        <w:t xml:space="preserve">as </w:t>
+      </w:r>
+      <w:r>
+        <w:rPr>
+          <w:color w:val="9876AA"/>
+          <w:shd w:val="clear" w:color="auto" w:fill="232525"/>
+        </w:rPr>
+        <w:t>$videojuegoActual</w:t>
+      </w:r>
+      <w:r>
+        <w:rPr>
+          <w:color w:val="A9B7C6"/>
+          <w:shd w:val="clear" w:color="auto" w:fill="232525"/>
+        </w:rPr>
+        <w:t>) {</w:t>
+      </w:r>
+      <w:r>
+        <w:rPr>
+          <w:color w:val="A9B7C6"/>
+          <w:shd w:val="clear" w:color="auto" w:fill="232525"/>
+        </w:rPr>
+        <w:br/>
+        <w:t xml:space="preserve">                   </w:t>
+      </w:r>
+      <w:r>
+        <w:rPr>
+          <w:color w:val="CC7832"/>
+          <w:shd w:val="clear" w:color="auto" w:fill="232525"/>
+        </w:rPr>
+        <w:t xml:space="preserve">echo </w:t>
+      </w:r>
+      <w:r>
+        <w:rPr>
+          <w:color w:val="6A8759"/>
+          <w:shd w:val="clear" w:color="auto" w:fill="232525"/>
+        </w:rPr>
+        <w:t>"</w:t>
+      </w:r>
+      <w:r>
+        <w:rPr>
+          <w:color w:val="6A8759"/>
+          <w:shd w:val="clear" w:color="auto" w:fill="364135"/>
+        </w:rPr>
+        <w:t xml:space="preserve">&lt;div style='border-color: #1ab188;   </w:t>
+      </w:r>
+    </w:p>
+    <w:p>
+      <w:pPr>
+        <w:pStyle w:val="HTMLconformatoprevio"/>
+        <w:shd w:val="clear" w:color="auto" w:fill="2B2B2B"/>
+        <w:rPr>
+          <w:color w:val="A9B7C6"/>
+          <w:shd w:val="clear" w:color="auto" w:fill="232525"/>
+        </w:rPr>
+      </w:pPr>
+      <w:r>
+        <w:rPr>
+          <w:color w:val="CC7832"/>
+          <w:shd w:val="clear" w:color="auto" w:fill="232525"/>
+        </w:rPr>
+        <w:t xml:space="preserve">                             </w:t>
+      </w:r>
+      <w:r>
+        <w:rPr>
+          <w:color w:val="6A8759"/>
+          <w:shd w:val="clear" w:color="auto" w:fill="364135"/>
+        </w:rPr>
+        <w:t>border-style: solid'&gt;</w:t>
+      </w:r>
+      <w:r>
+        <w:rPr>
+          <w:color w:val="6A8759"/>
+          <w:shd w:val="clear" w:color="auto" w:fill="232525"/>
+        </w:rPr>
+        <w:t>"</w:t>
+      </w:r>
+      <w:r>
+        <w:rPr>
+          <w:color w:val="CC7832"/>
+          <w:shd w:val="clear" w:color="auto" w:fill="232525"/>
+        </w:rPr>
+        <w:t>;</w:t>
+      </w:r>
+      <w:r>
+        <w:rPr>
+          <w:color w:val="CC7832"/>
+          <w:shd w:val="clear" w:color="auto" w:fill="232525"/>
+        </w:rPr>
+        <w:br/>
+        <w:t xml:space="preserve">                  </w:t>
+      </w:r>
+      <w:r>
+        <w:rPr>
+          <w:color w:val="CC7832"/>
+          <w:shd w:val="clear" w:color="auto" w:fill="232525"/>
+        </w:rPr>
+        <w:t xml:space="preserve"> echo </w:t>
+      </w:r>
+      <w:r>
+        <w:rPr>
+          <w:color w:val="6A8759"/>
+          <w:shd w:val="clear" w:color="auto" w:fill="232525"/>
+        </w:rPr>
+        <w:t>"</w:t>
+      </w:r>
+      <w:r>
+        <w:rPr>
+          <w:color w:val="6A8759"/>
+          <w:shd w:val="clear" w:color="auto" w:fill="364135"/>
+        </w:rPr>
+        <w:t>&lt;br&gt;</w:t>
+      </w:r>
+      <w:r>
+        <w:rPr>
+          <w:color w:val="6A8759"/>
+          <w:shd w:val="clear" w:color="auto" w:fill="232525"/>
+        </w:rPr>
+        <w:t>"</w:t>
+      </w:r>
+      <w:r>
+        <w:rPr>
+          <w:color w:val="CC7832"/>
+          <w:shd w:val="clear" w:color="auto" w:fill="232525"/>
+        </w:rPr>
+        <w:t>;</w:t>
+      </w:r>
+      <w:r>
+        <w:rPr>
+          <w:color w:val="CC7832"/>
+          <w:shd w:val="clear" w:color="auto" w:fill="232525"/>
+        </w:rPr>
+        <w:br/>
+      </w:r>
+      <w:r>
+        <w:rPr>
+          <w:color w:val="CC7832"/>
+          <w:shd w:val="clear" w:color="auto" w:fill="232525"/>
+        </w:rPr>
+        <w:t xml:space="preserve">                   </w:t>
+      </w:r>
+      <w:r>
+        <w:rPr>
+          <w:color w:val="CC7832"/>
+          <w:shd w:val="clear" w:color="auto" w:fill="232525"/>
+        </w:rPr>
+        <w:t xml:space="preserve">echo </w:t>
+      </w:r>
+      <w:r>
+        <w:rPr>
+          <w:color w:val="6A8759"/>
+          <w:shd w:val="clear" w:color="auto" w:fill="232525"/>
+        </w:rPr>
+        <w:t>"</w:t>
+      </w:r>
+      <w:r>
+        <w:rPr>
+          <w:color w:val="6A8759"/>
+          <w:shd w:val="clear" w:color="auto" w:fill="364135"/>
+        </w:rPr>
+        <w:t>&lt;li&gt;Nombre: &lt;b&gt;</w:t>
+      </w:r>
+      <w:r>
+        <w:rPr>
+          <w:color w:val="6A8759"/>
+          <w:shd w:val="clear" w:color="auto" w:fill="232525"/>
+        </w:rPr>
+        <w:t>"</w:t>
+      </w:r>
+      <w:r>
+        <w:rPr>
+          <w:color w:val="A9B7C6"/>
+          <w:shd w:val="clear" w:color="auto" w:fill="232525"/>
+        </w:rPr>
+        <w:t>.</w:t>
+      </w:r>
+      <w:r>
+        <w:rPr>
+          <w:color w:val="9876AA"/>
+          <w:shd w:val="clear" w:color="auto" w:fill="232525"/>
+        </w:rPr>
+        <w:t>$videojuegoActual</w:t>
+      </w:r>
+      <w:r>
+        <w:rPr>
+          <w:color w:val="A9B7C6"/>
+          <w:shd w:val="clear" w:color="auto" w:fill="232525"/>
+        </w:rPr>
+        <w:t xml:space="preserve">- </w:t>
+      </w:r>
+    </w:p>
+    <w:p>
+      <w:pPr>
+        <w:pStyle w:val="HTMLconformatoprevio"/>
+        <w:shd w:val="clear" w:color="auto" w:fill="2B2B2B"/>
+        <w:rPr>
+          <w:color w:val="E8BF6A"/>
+        </w:rPr>
+      </w:pPr>
+      <w:r>
+        <w:rPr>
+          <w:color w:val="A9B7C6"/>
+          <w:shd w:val="clear" w:color="auto" w:fill="232525"/>
+        </w:rPr>
+        <w:t xml:space="preserve">                             &gt;</w:t>
+      </w:r>
+      <w:r>
+        <w:rPr>
+          <w:color w:val="FFC66D"/>
+          <w:shd w:val="clear" w:color="auto" w:fill="232525"/>
+        </w:rPr>
+        <w:t>getNombre</w:t>
+      </w:r>
+      <w:r>
+        <w:rPr>
+          <w:color w:val="A9B7C6"/>
+          <w:shd w:val="clear" w:color="auto" w:fill="232525"/>
+        </w:rPr>
+        <w:t>().</w:t>
+      </w:r>
+      <w:r>
+        <w:rPr>
+          <w:color w:val="6A8759"/>
+          <w:shd w:val="clear" w:color="auto" w:fill="232525"/>
+        </w:rPr>
+        <w:t>"</w:t>
+      </w:r>
+      <w:r>
+        <w:rPr>
+          <w:color w:val="6A8759"/>
+          <w:shd w:val="clear" w:color="auto" w:fill="364135"/>
+        </w:rPr>
+        <w:t>&lt;/b&gt;&lt;/li&gt;</w:t>
+      </w:r>
+      <w:r>
+        <w:rPr>
+          <w:color w:val="6A8759"/>
+          <w:shd w:val="clear" w:color="auto" w:fill="232525"/>
+        </w:rPr>
+        <w:t>"</w:t>
+      </w:r>
+      <w:r>
+        <w:rPr>
+          <w:color w:val="CC7832"/>
+          <w:shd w:val="clear" w:color="auto" w:fill="232525"/>
+        </w:rPr>
+        <w:t>;</w:t>
+      </w:r>
+      <w:r>
+        <w:rPr>
+          <w:color w:val="CC7832"/>
+          <w:shd w:val="clear" w:color="auto" w:fill="232525"/>
+        </w:rPr>
+        <w:br/>
+        <w:t xml:space="preserve">               </w:t>
+      </w:r>
+      <w:r>
+        <w:rPr>
+          <w:color w:val="CC7832"/>
+          <w:shd w:val="clear" w:color="auto" w:fill="232525"/>
+        </w:rPr>
+        <w:t xml:space="preserve">    echo </w:t>
+      </w:r>
+      <w:r>
+        <w:rPr>
+          <w:color w:val="6A8759"/>
+          <w:shd w:val="clear" w:color="auto" w:fill="232525"/>
+        </w:rPr>
+        <w:t>"</w:t>
+      </w:r>
+      <w:r>
+        <w:rPr>
+          <w:color w:val="6A8759"/>
+          <w:shd w:val="clear" w:color="auto" w:fill="364135"/>
+        </w:rPr>
+        <w:t>&lt;br&gt;</w:t>
+      </w:r>
+      <w:r>
+        <w:rPr>
+          <w:color w:val="6A8759"/>
+          <w:shd w:val="clear" w:color="auto" w:fill="232525"/>
+        </w:rPr>
+        <w:t>"</w:t>
+      </w:r>
+      <w:r>
+        <w:rPr>
+          <w:color w:val="CC7832"/>
+          <w:shd w:val="clear" w:color="auto" w:fill="232525"/>
+        </w:rPr>
+        <w:t>;</w:t>
+      </w:r>
+      <w:r>
+        <w:rPr>
+          <w:color w:val="CC7832"/>
+          <w:shd w:val="clear" w:color="auto" w:fill="232525"/>
+        </w:rPr>
+        <w:br/>
+        <w:t xml:space="preserve">           </w:t>
+      </w:r>
+      <w:r>
+        <w:rPr>
+          <w:color w:val="CC7832"/>
+          <w:shd w:val="clear" w:color="auto" w:fill="232525"/>
+        </w:rPr>
+        <w:t xml:space="preserve">        echo </w:t>
+      </w:r>
+      <w:r>
+        <w:rPr>
+          <w:color w:val="6A8759"/>
+          <w:shd w:val="clear" w:color="auto" w:fill="232525"/>
+        </w:rPr>
+        <w:t>"</w:t>
+      </w:r>
+      <w:r>
+        <w:rPr>
+          <w:color w:val="6A8759"/>
+          <w:shd w:val="clear" w:color="auto" w:fill="364135"/>
+        </w:rPr>
+        <w:t>&lt;/div&gt;</w:t>
+      </w:r>
+      <w:r>
+        <w:rPr>
+          <w:color w:val="6A8759"/>
+          <w:shd w:val="clear" w:color="auto" w:fill="232525"/>
+        </w:rPr>
+        <w:t>"</w:t>
+      </w:r>
+      <w:r>
+        <w:rPr>
+          <w:color w:val="CC7832"/>
+          <w:shd w:val="clear" w:color="auto" w:fill="232525"/>
+        </w:rPr>
+        <w:t>;</w:t>
+      </w:r>
+      <w:r>
+        <w:rPr>
+          <w:color w:val="CC7832"/>
+          <w:shd w:val="clear" w:color="auto" w:fill="232525"/>
+        </w:rPr>
+        <w:br/>
+        <w:t xml:space="preserve">         </w:t>
+      </w:r>
+      <w:r>
+        <w:rPr>
+          <w:color w:val="A9B7C6"/>
+          <w:shd w:val="clear" w:color="auto" w:fill="232525"/>
+        </w:rPr>
+        <w:t>}</w:t>
+      </w:r>
+      <w:r>
+        <w:rPr>
+          <w:color w:val="A9B7C6"/>
+          <w:shd w:val="clear" w:color="auto" w:fill="232525"/>
+        </w:rPr>
+        <w:br/>
+      </w:r>
+      <w:r>
+        <w:rPr>
+          <w:color w:val="A9B7C6"/>
+          <w:shd w:val="clear" w:color="auto" w:fill="232525"/>
+        </w:rPr>
+        <w:t xml:space="preserve">    </w:t>
+      </w:r>
+      <w:r>
+        <w:rPr>
+          <w:color w:val="CC7832"/>
+          <w:shd w:val="clear" w:color="auto" w:fill="232525"/>
+        </w:rPr>
+        <w:t>?&gt;</w:t>
+      </w:r>
+    </w:p>
+    <w:p>
+      <w:pPr>
+        <w:pStyle w:val="HTMLconformatoprevio"/>
+        <w:shd w:val="clear" w:color="auto" w:fill="2B2B2B"/>
+        <w:rPr>
+          <w:color w:val="6A8759"/>
+          <w:shd w:val="clear" w:color="auto" w:fill="364135"/>
+        </w:rPr>
+      </w:pPr>
+      <w:r>
+        <w:rPr>
+          <w:color w:val="E8BF6A"/>
+        </w:rPr>
+        <w:br/>
+      </w:r>
+      <w:r>
+        <w:rPr>
+          <w:color w:val="E8BF6A"/>
+        </w:rPr>
+        <w:t>&lt;h3&gt;</w:t>
+      </w:r>
+      <w:r>
+        <w:rPr>
+          <w:color w:val="CC7832"/>
+          <w:shd w:val="clear" w:color="auto" w:fill="232525"/>
+        </w:rPr>
+        <w:t>&lt;?=</w:t>
+      </w:r>
+      <w:r>
+        <w:rPr>
+          <w:color w:val="9876AA"/>
+          <w:shd w:val="clear" w:color="auto" w:fill="232525"/>
+        </w:rPr>
+        <w:t>$numUsuarios</w:t>
+      </w:r>
+      <w:r>
+        <w:rPr>
+          <w:color w:val="CC7832"/>
+          <w:shd w:val="clear" w:color="auto" w:fill="232525"/>
+        </w:rPr>
+        <w:t>?&gt;</w:t>
+      </w:r>
+      <w:r>
+        <w:rPr>
+          <w:color w:val="CC7832"/>
+        </w:rPr>
+        <w:t xml:space="preserve"> </w:t>
+      </w:r>
+      <w:r>
+        <w:rPr>
+          <w:color w:val="A9B7C6"/>
+        </w:rPr>
+        <w:t>Usuarios registrados</w:t>
+      </w:r>
+      <w:r>
+        <w:rPr>
+          <w:color w:val="E8BF6A"/>
+        </w:rPr>
+        <w:t>&lt;/h3&gt;</w:t>
+      </w:r>
+      <w:r>
+        <w:rPr>
+          <w:color w:val="E8BF6A"/>
+        </w:rPr>
+        <w:br/>
+        <w:t xml:space="preserve">    </w:t>
+      </w:r>
+      <w:r>
+        <w:rPr>
+          <w:color w:val="CC7832"/>
+          <w:shd w:val="clear" w:color="auto" w:fill="232525"/>
+        </w:rPr>
+        <w:t>&lt;?php</w:t>
+      </w:r>
+      <w:r>
+        <w:rPr>
+          <w:color w:val="CC7832"/>
+          <w:shd w:val="clear" w:color="auto" w:fill="232525"/>
+        </w:rPr>
+        <w:br/>
+        <w:t xml:space="preserve">        </w:t>
+      </w:r>
+      <w:r>
+        <w:rPr>
+          <w:color w:val="CC7832"/>
+          <w:shd w:val="clear" w:color="auto" w:fill="232525"/>
+        </w:rPr>
+        <w:t xml:space="preserve"> </w:t>
+      </w:r>
+      <w:r>
+        <w:rPr>
+          <w:color w:val="CC7832"/>
+          <w:shd w:val="clear" w:color="auto" w:fill="232525"/>
+        </w:rPr>
+        <w:t xml:space="preserve">foreach </w:t>
+      </w:r>
+      <w:r>
+        <w:rPr>
+          <w:color w:val="A9B7C6"/>
+          <w:shd w:val="clear" w:color="auto" w:fill="232525"/>
+        </w:rPr>
+        <w:t>(</w:t>
+      </w:r>
+      <w:r>
+        <w:rPr>
+          <w:color w:val="9876AA"/>
+          <w:shd w:val="clear" w:color="auto" w:fill="232525"/>
+        </w:rPr>
+        <w:t xml:space="preserve">$usuarios </w:t>
+      </w:r>
+      <w:r>
+        <w:rPr>
+          <w:color w:val="CC7832"/>
+          <w:shd w:val="clear" w:color="auto" w:fill="232525"/>
+        </w:rPr>
+        <w:t xml:space="preserve">as </w:t>
+      </w:r>
+      <w:r>
+        <w:rPr>
+          <w:color w:val="9876AA"/>
+          <w:shd w:val="clear" w:color="auto" w:fill="232525"/>
+        </w:rPr>
+        <w:t>$usuarioActual</w:t>
+      </w:r>
+      <w:r>
+        <w:rPr>
+          <w:color w:val="A9B7C6"/>
+          <w:shd w:val="clear" w:color="auto" w:fill="232525"/>
+        </w:rPr>
+        <w:t>) {</w:t>
+      </w:r>
+      <w:r>
+        <w:rPr>
+          <w:color w:val="A9B7C6"/>
+          <w:shd w:val="clear" w:color="auto" w:fill="232525"/>
+        </w:rPr>
+        <w:br/>
+        <w:t xml:space="preserve">            </w:t>
+      </w:r>
+      <w:r>
+        <w:rPr>
+          <w:color w:val="CC7832"/>
+          <w:shd w:val="clear" w:color="auto" w:fill="232525"/>
+        </w:rPr>
+        <w:t xml:space="preserve">echo </w:t>
+      </w:r>
+      <w:r>
+        <w:rPr>
+          <w:color w:val="6A8759"/>
+          <w:shd w:val="clear" w:color="auto" w:fill="232525"/>
+        </w:rPr>
+        <w:t>"</w:t>
+      </w:r>
+      <w:r>
+        <w:rPr>
+          <w:color w:val="6A8759"/>
+          <w:shd w:val="clear" w:color="auto" w:fill="364135"/>
+        </w:rPr>
+        <w:t xml:space="preserve">&lt;div style='border-color: #ec7600; border-style: </w:t>
+      </w:r>
+    </w:p>
+    <w:p>
+      <w:pPr>
+        <w:pStyle w:val="HTMLconformatoprevio"/>
+        <w:shd w:val="clear" w:color="auto" w:fill="2B2B2B"/>
+        <w:rPr>
+          <w:color w:val="CC7832"/>
+          <w:shd w:val="clear" w:color="auto" w:fill="232525"/>
+        </w:rPr>
+      </w:pPr>
+      <w:r>
+        <w:rPr>
+          <w:color w:val="CC7832"/>
+          <w:shd w:val="clear" w:color="auto" w:fill="232525"/>
+        </w:rPr>
+        <w:t xml:space="preserve">                  </w:t>
+      </w:r>
+      <w:r>
+        <w:rPr>
+          <w:color w:val="6A8759"/>
+          <w:shd w:val="clear" w:color="auto" w:fill="364135"/>
+        </w:rPr>
+        <w:t>solid'&gt;</w:t>
+      </w:r>
+      <w:r>
+        <w:rPr>
+          <w:color w:val="6A8759"/>
+          <w:shd w:val="clear" w:color="auto" w:fill="232525"/>
+        </w:rPr>
+        <w:t>"</w:t>
+      </w:r>
+      <w:r>
+        <w:rPr>
+          <w:color w:val="CC7832"/>
+          <w:shd w:val="clear" w:color="auto" w:fill="232525"/>
+        </w:rPr>
+        <w:t>;</w:t>
+      </w:r>
+      <w:r>
+        <w:rPr>
+          <w:color w:val="CC7832"/>
+          <w:shd w:val="clear" w:color="auto" w:fill="232525"/>
+        </w:rPr>
+        <w:br/>
+        <w:t xml:space="preserve">            echo </w:t>
+      </w:r>
+      <w:r>
+        <w:rPr>
+          <w:color w:val="6A8759"/>
+          <w:shd w:val="clear" w:color="auto" w:fill="232525"/>
+        </w:rPr>
+        <w:t>"</w:t>
+      </w:r>
+      <w:r>
+        <w:rPr>
+          <w:color w:val="6A8759"/>
+          <w:shd w:val="clear" w:color="auto" w:fill="364135"/>
+        </w:rPr>
+        <w:t>&lt;br&gt;</w:t>
+      </w:r>
+      <w:r>
+        <w:rPr>
+          <w:color w:val="6A8759"/>
+          <w:shd w:val="clear" w:color="auto" w:fill="232525"/>
+        </w:rPr>
+        <w:t>"</w:t>
+      </w:r>
+      <w:r>
+        <w:rPr>
+          <w:color w:val="CC7832"/>
+          <w:shd w:val="clear" w:color="auto" w:fill="232525"/>
+        </w:rPr>
+        <w:t>;</w:t>
+      </w:r>
+      <w:r>
+        <w:rPr>
+          <w:color w:val="CC7832"/>
+          <w:shd w:val="clear" w:color="auto" w:fill="232525"/>
+        </w:rPr>
+        <w:br/>
+        <w:t xml:space="preserve">            echo </w:t>
+      </w:r>
+      <w:r>
+        <w:rPr>
+          <w:color w:val="6A8759"/>
+          <w:shd w:val="clear" w:color="auto" w:fill="232525"/>
+        </w:rPr>
+        <w:t>"</w:t>
+      </w:r>
+      <w:r>
+        <w:rPr>
+          <w:color w:val="6A8759"/>
+          <w:shd w:val="clear" w:color="auto" w:fill="364135"/>
+        </w:rPr>
+        <w:t>&lt;li&gt;Identificador: &lt;b&gt;</w:t>
+      </w:r>
+      <w:r>
+        <w:rPr>
+          <w:color w:val="6A8759"/>
+          <w:shd w:val="clear" w:color="auto" w:fill="232525"/>
+        </w:rPr>
+        <w:t>"</w:t>
+      </w:r>
+      <w:r>
+        <w:rPr>
+          <w:color w:val="A9B7C6"/>
+          <w:shd w:val="clear" w:color="auto" w:fill="232525"/>
+        </w:rPr>
+        <w:t>.explode(</w:t>
+      </w:r>
+      <w:r>
+        <w:rPr>
+          <w:color w:val="6A8759"/>
+          <w:shd w:val="clear" w:color="auto" w:fill="232525"/>
+        </w:rPr>
+        <w:t>";"</w:t>
+      </w:r>
+      <w:r>
+        <w:rPr>
+          <w:color w:val="CC7832"/>
+          <w:shd w:val="clear" w:color="auto" w:fill="232525"/>
+        </w:rPr>
+        <w:t xml:space="preserve">, </w:t>
+      </w:r>
+    </w:p>
+    <w:p>
+      <w:pPr>
+        <w:pStyle w:val="HTMLconformatoprevio"/>
+        <w:shd w:val="clear" w:color="auto" w:fill="2B2B2B"/>
+        <w:rPr>
+          <w:color w:val="CC7832"/>
+          <w:shd w:val="clear" w:color="auto" w:fill="232525"/>
+        </w:rPr>
+      </w:pPr>
+      <w:r>
+        <w:rPr>
+          <w:color w:val="CC7832"/>
+          <w:shd w:val="clear" w:color="auto" w:fill="232525"/>
+        </w:rPr>
+        <w:t xml:space="preserve">                  </w:t>
+      </w:r>
+      <w:r>
+        <w:rPr>
+          <w:color w:val="9876AA"/>
+          <w:shd w:val="clear" w:color="auto" w:fill="232525"/>
+        </w:rPr>
+        <w:t>$usuarioActual</w:t>
+      </w:r>
+      <w:r>
+        <w:rPr>
+          <w:color w:val="A9B7C6"/>
+          <w:shd w:val="clear" w:color="auto" w:fill="232525"/>
+        </w:rPr>
+        <w:t>)[</w:t>
+      </w:r>
+      <w:r>
+        <w:rPr>
+          <w:color w:val="6897BB"/>
+          <w:shd w:val="clear" w:color="auto" w:fill="232525"/>
+        </w:rPr>
+        <w:t>0</w:t>
+      </w:r>
+      <w:r>
+        <w:rPr>
+          <w:color w:val="A9B7C6"/>
+          <w:shd w:val="clear" w:color="auto" w:fill="232525"/>
+        </w:rPr>
+        <w:t>].</w:t>
+      </w:r>
+      <w:r>
+        <w:rPr>
+          <w:color w:val="6A8759"/>
+          <w:shd w:val="clear" w:color="auto" w:fill="232525"/>
+        </w:rPr>
+        <w:t>"</w:t>
+      </w:r>
+      <w:r>
+        <w:rPr>
+          <w:color w:val="6A8759"/>
+          <w:shd w:val="clear" w:color="auto" w:fill="364135"/>
+        </w:rPr>
+        <w:t>&lt;/b&gt;&lt;/li&gt;</w:t>
+      </w:r>
+      <w:r>
+        <w:rPr>
+          <w:color w:val="6A8759"/>
+          <w:shd w:val="clear" w:color="auto" w:fill="232525"/>
+        </w:rPr>
+        <w:t>"</w:t>
+      </w:r>
+      <w:r>
+        <w:rPr>
+          <w:color w:val="CC7832"/>
+          <w:shd w:val="clear" w:color="auto" w:fill="232525"/>
+        </w:rPr>
+        <w:t>;</w:t>
+      </w:r>
+      <w:r>
+        <w:rPr>
+          <w:color w:val="CC7832"/>
+          <w:shd w:val="clear" w:color="auto" w:fill="232525"/>
+        </w:rPr>
+        <w:br/>
+        <w:t xml:space="preserve">            echo </w:t>
+      </w:r>
+      <w:r>
+        <w:rPr>
+          <w:color w:val="6A8759"/>
+          <w:shd w:val="clear" w:color="auto" w:fill="232525"/>
+        </w:rPr>
+        <w:t>"</w:t>
+      </w:r>
+      <w:r>
+        <w:rPr>
+          <w:color w:val="6A8759"/>
+          <w:shd w:val="clear" w:color="auto" w:fill="364135"/>
+        </w:rPr>
+        <w:t>&lt;br&gt;</w:t>
+      </w:r>
+      <w:r>
+        <w:rPr>
+          <w:color w:val="6A8759"/>
+          <w:shd w:val="clear" w:color="auto" w:fill="232525"/>
+        </w:rPr>
+        <w:t>"</w:t>
+      </w:r>
+      <w:r>
+        <w:rPr>
+          <w:color w:val="CC7832"/>
+          <w:shd w:val="clear" w:color="auto" w:fill="232525"/>
+        </w:rPr>
+        <w:t>;</w:t>
+      </w:r>
+      <w:r>
+        <w:rPr>
+          <w:color w:val="CC7832"/>
+          <w:shd w:val="clear" w:color="auto" w:fill="232525"/>
+        </w:rPr>
+        <w:br/>
+        <w:t xml:space="preserve">            echo </w:t>
+      </w:r>
+      <w:r>
+        <w:rPr>
+          <w:color w:val="6A8759"/>
+          <w:shd w:val="clear" w:color="auto" w:fill="232525"/>
+        </w:rPr>
+        <w:t>"</w:t>
+      </w:r>
+      <w:r>
+        <w:rPr>
+          <w:color w:val="6A8759"/>
+          <w:shd w:val="clear" w:color="auto" w:fill="364135"/>
+        </w:rPr>
+        <w:t xml:space="preserve">&lt;li&gt;Nombre: </w:t>
+      </w:r>
+      <w:r>
+        <w:rPr>
+          <w:color w:val="6A8759"/>
+          <w:shd w:val="clear" w:color="auto" w:fill="232525"/>
+        </w:rPr>
+        <w:t>"</w:t>
+      </w:r>
+      <w:r>
+        <w:rPr>
+          <w:color w:val="A9B7C6"/>
+          <w:shd w:val="clear" w:color="auto" w:fill="232525"/>
+        </w:rPr>
+        <w:t>.explode(</w:t>
+      </w:r>
+      <w:r>
+        <w:rPr>
+          <w:color w:val="6A8759"/>
+          <w:shd w:val="clear" w:color="auto" w:fill="232525"/>
+        </w:rPr>
+        <w:t>";"</w:t>
+      </w:r>
+      <w:r>
+        <w:rPr>
+          <w:color w:val="CC7832"/>
+          <w:shd w:val="clear" w:color="auto" w:fill="232525"/>
+        </w:rPr>
+        <w:t xml:space="preserve">, </w:t>
+      </w:r>
+    </w:p>
+    <w:p>
+      <w:pPr>
+        <w:pStyle w:val="HTMLconformatoprevio"/>
+        <w:shd w:val="clear" w:color="auto" w:fill="2B2B2B"/>
+        <w:rPr>
+          <w:color w:val="CC7832"/>
+          <w:shd w:val="clear" w:color="auto" w:fill="232525"/>
+        </w:rPr>
+      </w:pPr>
+      <w:r>
+        <w:rPr>
+          <w:color w:val="CC7832"/>
+          <w:shd w:val="clear" w:color="auto" w:fill="232525"/>
+        </w:rPr>
+        <w:t xml:space="preserve">                  </w:t>
+      </w:r>
+      <w:r>
+        <w:rPr>
+          <w:color w:val="9876AA"/>
+          <w:shd w:val="clear" w:color="auto" w:fill="232525"/>
+        </w:rPr>
+        <w:t>$usuarioActual</w:t>
+      </w:r>
+      <w:r>
+        <w:rPr>
+          <w:color w:val="A9B7C6"/>
+          <w:shd w:val="clear" w:color="auto" w:fill="232525"/>
+        </w:rPr>
+        <w:t>)[</w:t>
+      </w:r>
+      <w:r>
+        <w:rPr>
+          <w:color w:val="6897BB"/>
+          <w:shd w:val="clear" w:color="auto" w:fill="232525"/>
+        </w:rPr>
+        <w:t>1</w:t>
+      </w:r>
+      <w:r>
+        <w:rPr>
+          <w:color w:val="A9B7C6"/>
+          <w:shd w:val="clear" w:color="auto" w:fill="232525"/>
+        </w:rPr>
+        <w:t>].</w:t>
+      </w:r>
+      <w:r>
+        <w:rPr>
+          <w:color w:val="6A8759"/>
+          <w:shd w:val="clear" w:color="auto" w:fill="232525"/>
+        </w:rPr>
+        <w:t>"</w:t>
+      </w:r>
+      <w:r>
+        <w:rPr>
+          <w:color w:val="6A8759"/>
+          <w:shd w:val="clear" w:color="auto" w:fill="364135"/>
+        </w:rPr>
+        <w:t>&lt;/li&gt;</w:t>
+      </w:r>
+      <w:r>
+        <w:rPr>
+          <w:color w:val="6A8759"/>
+          <w:shd w:val="clear" w:color="auto" w:fill="232525"/>
+        </w:rPr>
+        <w:t>"</w:t>
+      </w:r>
+      <w:r>
+        <w:rPr>
+          <w:color w:val="CC7832"/>
+          <w:shd w:val="clear" w:color="auto" w:fill="232525"/>
+        </w:rPr>
+        <w:t>;</w:t>
+      </w:r>
+      <w:r>
+        <w:rPr>
+          <w:color w:val="CC7832"/>
+          <w:shd w:val="clear" w:color="auto" w:fill="232525"/>
+        </w:rPr>
+        <w:br/>
+        <w:t xml:space="preserve">            echo </w:t>
+      </w:r>
+      <w:r>
+        <w:rPr>
+          <w:color w:val="6A8759"/>
+          <w:shd w:val="clear" w:color="auto" w:fill="232525"/>
+        </w:rPr>
+        <w:t>"</w:t>
+      </w:r>
+      <w:r>
+        <w:rPr>
+          <w:color w:val="6A8759"/>
+          <w:shd w:val="clear" w:color="auto" w:fill="364135"/>
+        </w:rPr>
+        <w:t>&lt;br&gt;</w:t>
+      </w:r>
+      <w:r>
+        <w:rPr>
+          <w:color w:val="6A8759"/>
+          <w:shd w:val="clear" w:color="auto" w:fill="232525"/>
+        </w:rPr>
+        <w:t>"</w:t>
+      </w:r>
+      <w:r>
+        <w:rPr>
+          <w:color w:val="CC7832"/>
+          <w:shd w:val="clear" w:color="auto" w:fill="232525"/>
+        </w:rPr>
+        <w:t>;</w:t>
+      </w:r>
+      <w:r>
+        <w:rPr>
+          <w:color w:val="CC7832"/>
+          <w:shd w:val="clear" w:color="auto" w:fill="232525"/>
+        </w:rPr>
+        <w:br/>
+        <w:t xml:space="preserve">            echo </w:t>
+      </w:r>
+      <w:r>
+        <w:rPr>
+          <w:color w:val="6A8759"/>
+          <w:shd w:val="clear" w:color="auto" w:fill="232525"/>
+        </w:rPr>
+        <w:t>"</w:t>
+      </w:r>
+      <w:r>
+        <w:rPr>
+          <w:color w:val="6A8759"/>
+          <w:shd w:val="clear" w:color="auto" w:fill="364135"/>
+        </w:rPr>
+        <w:t xml:space="preserve">&lt;li&gt;Apellidos: </w:t>
+      </w:r>
+      <w:r>
+        <w:rPr>
+          <w:color w:val="6A8759"/>
+          <w:shd w:val="clear" w:color="auto" w:fill="232525"/>
+        </w:rPr>
+        <w:t>"</w:t>
+      </w:r>
+      <w:r>
+        <w:rPr>
+          <w:color w:val="A9B7C6"/>
+          <w:shd w:val="clear" w:color="auto" w:fill="232525"/>
+        </w:rPr>
+        <w:t>.explode(</w:t>
+      </w:r>
+      <w:r>
+        <w:rPr>
+          <w:color w:val="6A8759"/>
+          <w:shd w:val="clear" w:color="auto" w:fill="232525"/>
+        </w:rPr>
+        <w:t>";"</w:t>
+      </w:r>
+      <w:r>
+        <w:rPr>
+          <w:color w:val="CC7832"/>
+          <w:shd w:val="clear" w:color="auto" w:fill="232525"/>
+        </w:rPr>
+        <w:t xml:space="preserve">, </w:t>
+      </w:r>
+    </w:p>
+    <w:p>
+      <w:pPr>
+        <w:pStyle w:val="HTMLconformatoprevio"/>
+        <w:shd w:val="clear" w:color="auto" w:fill="2B2B2B"/>
+        <w:rPr>
+          <w:color w:val="CC7832"/>
+          <w:shd w:val="clear" w:color="auto" w:fill="232525"/>
+        </w:rPr>
+      </w:pPr>
+      <w:r>
+        <w:rPr>
+          <w:color w:val="CC7832"/>
+          <w:shd w:val="clear" w:color="auto" w:fill="232525"/>
+        </w:rPr>
+        <w:t xml:space="preserve">                  </w:t>
+      </w:r>
+      <w:r>
+        <w:rPr>
+          <w:color w:val="9876AA"/>
+          <w:shd w:val="clear" w:color="auto" w:fill="232525"/>
+        </w:rPr>
+        <w:t>$usuarioActual</w:t>
+      </w:r>
+      <w:r>
+        <w:rPr>
+          <w:color w:val="A9B7C6"/>
+          <w:shd w:val="clear" w:color="auto" w:fill="232525"/>
+        </w:rPr>
+        <w:t>)[</w:t>
+      </w:r>
+      <w:r>
+        <w:rPr>
+          <w:color w:val="6897BB"/>
+          <w:shd w:val="clear" w:color="auto" w:fill="232525"/>
+        </w:rPr>
+        <w:t>2</w:t>
+      </w:r>
+      <w:r>
+        <w:rPr>
+          <w:color w:val="A9B7C6"/>
+          <w:shd w:val="clear" w:color="auto" w:fill="232525"/>
+        </w:rPr>
+        <w:t>].</w:t>
+      </w:r>
+      <w:r>
+        <w:rPr>
+          <w:color w:val="6A8759"/>
+          <w:shd w:val="clear" w:color="auto" w:fill="232525"/>
+        </w:rPr>
+        <w:t>"</w:t>
+      </w:r>
+      <w:r>
+        <w:rPr>
+          <w:color w:val="6A8759"/>
+          <w:shd w:val="clear" w:color="auto" w:fill="364135"/>
+        </w:rPr>
+        <w:t>&lt;/li&gt;</w:t>
+      </w:r>
+      <w:r>
+        <w:rPr>
+          <w:color w:val="6A8759"/>
+          <w:shd w:val="clear" w:color="auto" w:fill="232525"/>
+        </w:rPr>
+        <w:t>"</w:t>
+      </w:r>
+      <w:r>
+        <w:rPr>
+          <w:color w:val="CC7832"/>
+          <w:shd w:val="clear" w:color="auto" w:fill="232525"/>
+        </w:rPr>
+        <w:t>;</w:t>
+      </w:r>
+      <w:r>
+        <w:rPr>
+          <w:color w:val="CC7832"/>
+          <w:shd w:val="clear" w:color="auto" w:fill="232525"/>
+        </w:rPr>
+        <w:br/>
+        <w:t xml:space="preserve">            echo </w:t>
+      </w:r>
+      <w:r>
+        <w:rPr>
+          <w:color w:val="6A8759"/>
+          <w:shd w:val="clear" w:color="auto" w:fill="232525"/>
+        </w:rPr>
+        <w:t>"</w:t>
+      </w:r>
+      <w:r>
+        <w:rPr>
+          <w:color w:val="6A8759"/>
+          <w:shd w:val="clear" w:color="auto" w:fill="364135"/>
+        </w:rPr>
+        <w:t>&lt;br&gt;</w:t>
+      </w:r>
+      <w:r>
+        <w:rPr>
+          <w:color w:val="6A8759"/>
+          <w:shd w:val="clear" w:color="auto" w:fill="232525"/>
+        </w:rPr>
+        <w:t>"</w:t>
+      </w:r>
+      <w:r>
+        <w:rPr>
+          <w:color w:val="CC7832"/>
+          <w:shd w:val="clear" w:color="auto" w:fill="232525"/>
+        </w:rPr>
+        <w:t>;</w:t>
+      </w:r>
+      <w:r>
+        <w:rPr>
+          <w:color w:val="CC7832"/>
+          <w:shd w:val="clear" w:color="auto" w:fill="232525"/>
+        </w:rPr>
+        <w:br/>
+        <w:t xml:space="preserve">            echo </w:t>
+      </w:r>
+      <w:r>
+        <w:rPr>
+          <w:color w:val="6A8759"/>
+          <w:shd w:val="clear" w:color="auto" w:fill="232525"/>
+        </w:rPr>
+        <w:t>"</w:t>
+      </w:r>
+      <w:r>
+        <w:rPr>
+          <w:color w:val="6A8759"/>
+          <w:shd w:val="clear" w:color="auto" w:fill="364135"/>
+        </w:rPr>
+        <w:t>&lt;li&gt;Email: &lt;b&gt;</w:t>
+      </w:r>
+      <w:r>
+        <w:rPr>
+          <w:color w:val="6A8759"/>
+          <w:shd w:val="clear" w:color="auto" w:fill="232525"/>
+        </w:rPr>
+        <w:t>"</w:t>
+      </w:r>
+      <w:r>
+        <w:rPr>
+          <w:color w:val="A9B7C6"/>
+          <w:shd w:val="clear" w:color="auto" w:fill="232525"/>
+        </w:rPr>
+        <w:t>.explode(</w:t>
+      </w:r>
+      <w:r>
+        <w:rPr>
+          <w:color w:val="6A8759"/>
+          <w:shd w:val="clear" w:color="auto" w:fill="232525"/>
+        </w:rPr>
+        <w:t>";"</w:t>
+      </w:r>
+      <w:r>
+        <w:rPr>
+          <w:color w:val="CC7832"/>
+          <w:shd w:val="clear" w:color="auto" w:fill="232525"/>
+        </w:rPr>
+        <w:t xml:space="preserve">, </w:t>
+      </w:r>
+    </w:p>
+    <w:p>
+      <w:pPr>
+        <w:pStyle w:val="HTMLconformatoprevio"/>
+        <w:shd w:val="clear" w:color="auto" w:fill="2B2B2B"/>
+        <w:rPr>
+          <w:color w:val="CC7832"/>
+          <w:shd w:val="clear" w:color="auto" w:fill="232525"/>
+        </w:rPr>
+      </w:pPr>
+      <w:r>
+        <w:rPr>
+          <w:color w:val="CC7832"/>
+          <w:shd w:val="clear" w:color="auto" w:fill="232525"/>
+        </w:rPr>
+        <w:t xml:space="preserve">                  </w:t>
+      </w:r>
+      <w:r>
+        <w:rPr>
+          <w:color w:val="9876AA"/>
+          <w:shd w:val="clear" w:color="auto" w:fill="232525"/>
+        </w:rPr>
+        <w:t>$usuarioActual</w:t>
+      </w:r>
+      <w:r>
+        <w:rPr>
+          <w:color w:val="A9B7C6"/>
+          <w:shd w:val="clear" w:color="auto" w:fill="232525"/>
+        </w:rPr>
+        <w:t>)[</w:t>
+      </w:r>
+      <w:r>
+        <w:rPr>
+          <w:color w:val="6897BB"/>
+          <w:shd w:val="clear" w:color="auto" w:fill="232525"/>
+        </w:rPr>
+        <w:t>3</w:t>
+      </w:r>
+      <w:r>
+        <w:rPr>
+          <w:color w:val="A9B7C6"/>
+          <w:shd w:val="clear" w:color="auto" w:fill="232525"/>
+        </w:rPr>
+        <w:t>].</w:t>
+      </w:r>
+      <w:r>
+        <w:rPr>
+          <w:color w:val="6A8759"/>
+          <w:shd w:val="clear" w:color="auto" w:fill="232525"/>
+        </w:rPr>
+        <w:t>"</w:t>
+      </w:r>
+      <w:r>
+        <w:rPr>
+          <w:color w:val="6A8759"/>
+          <w:shd w:val="clear" w:color="auto" w:fill="364135"/>
+        </w:rPr>
+        <w:t>&lt;/b&gt;&lt;/li&gt;</w:t>
+      </w:r>
+      <w:r>
+        <w:rPr>
+          <w:color w:val="6A8759"/>
+          <w:shd w:val="clear" w:color="auto" w:fill="232525"/>
+        </w:rPr>
+        <w:t>"</w:t>
+      </w:r>
+      <w:r>
+        <w:rPr>
+          <w:color w:val="CC7832"/>
+          <w:shd w:val="clear" w:color="auto" w:fill="232525"/>
+        </w:rPr>
+        <w:t>;</w:t>
+      </w:r>
+      <w:r>
+        <w:rPr>
+          <w:color w:val="CC7832"/>
+          <w:shd w:val="clear" w:color="auto" w:fill="232525"/>
+        </w:rPr>
+        <w:br/>
+        <w:t xml:space="preserve">            echo </w:t>
+      </w:r>
+      <w:r>
+        <w:rPr>
+          <w:color w:val="6A8759"/>
+          <w:shd w:val="clear" w:color="auto" w:fill="232525"/>
+        </w:rPr>
+        <w:t>"</w:t>
+      </w:r>
+      <w:r>
+        <w:rPr>
+          <w:color w:val="6A8759"/>
+          <w:shd w:val="clear" w:color="auto" w:fill="364135"/>
+        </w:rPr>
+        <w:t>&lt;br&gt;</w:t>
+      </w:r>
+      <w:r>
+        <w:rPr>
+          <w:color w:val="6A8759"/>
+          <w:shd w:val="clear" w:color="auto" w:fill="232525"/>
+        </w:rPr>
+        <w:t>"</w:t>
+      </w:r>
+      <w:r>
+        <w:rPr>
+          <w:color w:val="CC7832"/>
+          <w:shd w:val="clear" w:color="auto" w:fill="232525"/>
+        </w:rPr>
+        <w:t>;</w:t>
+      </w:r>
+      <w:r>
+        <w:rPr>
+          <w:color w:val="CC7832"/>
+          <w:shd w:val="clear" w:color="auto" w:fill="232525"/>
+        </w:rPr>
+        <w:br/>
+        <w:t xml:space="preserve">            echo </w:t>
+      </w:r>
+      <w:r>
+        <w:rPr>
+          <w:color w:val="6A8759"/>
+          <w:shd w:val="clear" w:color="auto" w:fill="232525"/>
+        </w:rPr>
+        <w:t>"</w:t>
+      </w:r>
+      <w:r>
+        <w:rPr>
+          <w:color w:val="6A8759"/>
+          <w:shd w:val="clear" w:color="auto" w:fill="364135"/>
+        </w:rPr>
+        <w:t>&lt;/div&gt;</w:t>
+      </w:r>
+      <w:r>
+        <w:rPr>
+          <w:color w:val="6A8759"/>
+          <w:shd w:val="clear" w:color="auto" w:fill="232525"/>
+        </w:rPr>
+        <w:t>"</w:t>
+      </w:r>
+      <w:r>
+        <w:rPr>
+          <w:color w:val="CC7832"/>
+          <w:shd w:val="clear" w:color="auto" w:fill="232525"/>
+        </w:rPr>
+        <w:t>;</w:t>
+      </w:r>
+      <w:r>
+        <w:rPr>
+          <w:color w:val="CC7832"/>
+          <w:shd w:val="clear" w:color="auto" w:fill="232525"/>
+        </w:rPr>
+        <w:br/>
+        <w:t xml:space="preserve">        </w:t>
+      </w:r>
+      <w:r>
+        <w:rPr>
+          <w:color w:val="A9B7C6"/>
+          <w:shd w:val="clear" w:color="auto" w:fill="232525"/>
+        </w:rPr>
+        <w:t>}</w:t>
+      </w:r>
+      <w:r>
+        <w:rPr>
+          <w:color w:val="A9B7C6"/>
+          <w:shd w:val="clear" w:color="auto" w:fill="232525"/>
+        </w:rPr>
+        <w:br/>
+        <w:t xml:space="preserve">   </w:t>
+      </w:r>
+      <w:r>
+        <w:rPr>
+          <w:color w:val="CC7832"/>
+          <w:shd w:val="clear" w:color="auto" w:fill="232525"/>
+        </w:rPr>
+        <w:t>?&gt;</w:t>
+      </w:r>
+      <w:bookmarkStart w:id="84" w:name="_Toc103186726"/>
+    </w:p>
+    <w:p>
+      <w:pPr>
         <w:pStyle w:val="Ttulo1"/>
         <w:rPr>
-          <w:rFonts w:ascii="Bahnschrift Light SemiCondensed" w:hAnsi="Bahnschrift Light SemiCondensed"/>
-          <w:color w:val="002060"/>
-          <w:sz w:val="96"/>
-        </w:rPr>
-      </w:pPr>
-      <w:bookmarkStart w:id="84" w:name="_Toc103186726"/>
-    </w:p>
-    <w:p>
-      <w:pPr>
-        <w:pStyle w:val="Ttulo1"/>
-        <w:rPr>
-          <w:rFonts w:ascii="Bahnschrift Light SemiCondensed" w:hAnsi="Bahnschrift Light SemiCondensed"/>
-          <w:color w:val="002060"/>
-          <w:sz w:val="96"/>
-        </w:rPr>
-      </w:pPr>
-    </w:p>
-    <w:p>
-      <w:pPr>
-        <w:pStyle w:val="Ttulo1"/>
-        <w:rPr>
-          <w:rFonts w:ascii="Bahnschrift Light SemiCondensed" w:hAnsi="Bahnschrift Light SemiCondensed"/>
-          <w:color w:val="002060"/>
-          <w:sz w:val="96"/>
-        </w:rPr>
-      </w:pPr>
-    </w:p>
-    <w:p>
-      <w:pPr>
-        <w:pStyle w:val="Ttulo1"/>
-        <w:rPr>
-          <w:rFonts w:ascii="Bahnschrift Light SemiCondensed" w:hAnsi="Bahnschrift Light SemiCondensed"/>
-          <w:color w:val="002060"/>
-          <w:sz w:val="96"/>
-        </w:rPr>
-      </w:pPr>
-    </w:p>
-    <w:p>
-      <w:pPr>
-        <w:pStyle w:val="Ttulo1"/>
-        <w:rPr>
-          <w:rFonts w:ascii="Bahnschrift Light SemiCondensed" w:hAnsi="Bahnschrift Light SemiCondensed"/>
-          <w:color w:val="002060"/>
-          <w:sz w:val="96"/>
-        </w:rPr>
-      </w:pPr>
-    </w:p>
-    <w:p>
-      <w:pPr>
-        <w:pStyle w:val="Ttulo1"/>
-        <w:rPr>
-          <w:rFonts w:ascii="Bahnschrift Light SemiCondensed" w:hAnsi="Bahnschrift Light SemiCondensed"/>
-          <w:color w:val="002060"/>
-          <w:sz w:val="96"/>
-        </w:rPr>
-      </w:pPr>
-    </w:p>
-    <w:p>
-      <w:pPr>
-        <w:pStyle w:val="Ttulo1"/>
-        <w:rPr>
-          <w:rFonts w:ascii="Bahnschrift Light SemiCondensed" w:hAnsi="Bahnschrift Light SemiCondensed"/>
-          <w:color w:val="002060"/>
-          <w:sz w:val="96"/>
-        </w:rPr>
-      </w:pPr>
-    </w:p>
-    <w:p>
-      <w:pPr>
-        <w:pStyle w:val="Ttulo1"/>
-        <w:rPr>
-          <w:rFonts w:ascii="Bahnschrift Light SemiCondensed" w:hAnsi="Bahnschrift Light SemiCondensed"/>
-          <w:color w:val="002060"/>
-          <w:sz w:val="96"/>
+          <w:rFonts w:ascii="Courier New" w:eastAsia="Times New Roman" w:hAnsi="Courier New" w:cs="Courier New"/>
+          <w:b w:val="0"/>
+          <w:bCs w:val="0"/>
+          <w:color w:val="A9B7C6"/>
+          <w:sz w:val="20"/>
+          <w:szCs w:val="20"/>
+          <w:lang w:eastAsia="es-ES"/>
+        </w:rPr>
+      </w:pPr>
+    </w:p>
+    <w:p>
+      <w:pPr>
+        <w:rPr>
+          <w:lang w:eastAsia="es-ES"/>
+        </w:rPr>
+      </w:pPr>
+    </w:p>
+    <w:p>
+      <w:pPr>
+        <w:rPr>
+          <w:lang w:eastAsia="es-ES"/>
         </w:rPr>
       </w:pPr>
     </w:p>
@@ -23481,26 +25104,22 @@
             <w:pPr>
               <w:jc w:val="center"/>
               <w:rPr>
-                <w:rFonts w:cstheme="minorHAnsi"/>
+                <w:rFonts w:ascii="Arial" w:hAnsi="Arial" w:cs="Arial"/>
               </w:rPr>
             </w:pPr>
             <w:r>
               <w:rPr>
-                <w:rFonts w:ascii="Bahnschrift SemiLight SemiConde" w:hAnsi="Bahnschrift SemiLight SemiConde"/>
+                <w:rFonts w:ascii="Arial" w:hAnsi="Arial" w:cs="Arial"/>
                 <w:b/>
                 <w:color w:val="002060"/>
-                <w:sz w:val="28"/>
-                <w:szCs w:val="28"/>
               </w:rPr>
               <w:t>RF</w:t>
             </w:r>
             <w:r>
               <w:rPr>
-                <w:rFonts w:ascii="Bahnschrift SemiLight SemiConde" w:hAnsi="Bahnschrift SemiLight SemiConde"/>
+                <w:rFonts w:ascii="Arial" w:hAnsi="Arial" w:cs="Arial"/>
                 <w:b/>
                 <w:color w:val="002060"/>
-                <w:sz w:val="28"/>
-                <w:szCs w:val="28"/>
               </w:rPr>
               <w:t xml:space="preserve"> (Requisito Funcional)</w:t>
             </w:r>
@@ -23514,16 +25133,14 @@
             <w:pPr>
               <w:jc w:val="center"/>
               <w:rPr>
-                <w:rFonts w:cstheme="minorHAnsi"/>
+                <w:rFonts w:ascii="Arial" w:hAnsi="Arial" w:cs="Arial"/>
               </w:rPr>
             </w:pPr>
             <w:r>
               <w:rPr>
-                <w:rFonts w:ascii="Bahnschrift SemiLight SemiConde" w:hAnsi="Bahnschrift SemiLight SemiConde"/>
+                <w:rFonts w:ascii="Arial" w:hAnsi="Arial" w:cs="Arial"/>
                 <w:b/>
                 <w:color w:val="002060"/>
-                <w:sz w:val="28"/>
-                <w:szCs w:val="28"/>
               </w:rPr>
               <w:t>Prueba realizada</w:t>
             </w:r>
@@ -23536,36 +25153,30 @@
           <w:p>
             <w:pPr>
               <w:rPr>
-                <w:rFonts w:cstheme="minorHAnsi"/>
+                <w:rFonts w:ascii="Arial" w:hAnsi="Arial" w:cs="Arial"/>
               </w:rPr>
             </w:pPr>
             <w:r>
               <w:rPr>
-                <w:rFonts w:ascii="Bahnschrift SemiLight SemiConde" w:hAnsi="Bahnschrift SemiLight SemiConde"/>
+                <w:rFonts w:ascii="Arial" w:hAnsi="Arial" w:cs="Arial"/>
                 <w:b/>
                 <w:color w:val="002060"/>
-                <w:sz w:val="28"/>
-                <w:szCs w:val="28"/>
               </w:rPr>
               <w:t>Resultado</w:t>
             </w:r>
             <w:r>
               <w:rPr>
-                <w:rFonts w:ascii="Bahnschrift SemiLight SemiConde" w:hAnsi="Bahnschrift SemiLight SemiConde"/>
+                <w:rFonts w:ascii="Arial" w:hAnsi="Arial" w:cs="Arial"/>
                 <w:b/>
                 <w:color w:val="002060"/>
-                <w:sz w:val="28"/>
-                <w:szCs w:val="28"/>
               </w:rPr>
               <w:t xml:space="preserve"> Obtenid</w:t>
             </w:r>
             <w:r>
               <w:rPr>
-                <w:rFonts w:ascii="Bahnschrift SemiLight SemiConde" w:hAnsi="Bahnschrift SemiLight SemiConde"/>
+                <w:rFonts w:ascii="Arial" w:hAnsi="Arial" w:cs="Arial"/>
                 <w:b/>
                 <w:color w:val="002060"/>
-                <w:sz w:val="28"/>
-                <w:szCs w:val="28"/>
               </w:rPr>
               <w:t>o</w:t>
             </w:r>
@@ -23578,16 +25189,14 @@
           <w:p>
             <w:pPr>
               <w:rPr>
-                <w:rFonts w:cstheme="minorHAnsi"/>
+                <w:rFonts w:ascii="Arial" w:hAnsi="Arial" w:cs="Arial"/>
               </w:rPr>
             </w:pPr>
             <w:r>
               <w:rPr>
-                <w:rFonts w:ascii="Bahnschrift SemiLight SemiConde" w:hAnsi="Bahnschrift SemiLight SemiConde"/>
+                <w:rFonts w:ascii="Arial" w:hAnsi="Arial" w:cs="Arial"/>
                 <w:b/>
                 <w:color w:val="002060"/>
-                <w:sz w:val="28"/>
-                <w:szCs w:val="28"/>
               </w:rPr>
               <w:t>Resultado aceptado</w:t>
             </w:r>
@@ -23603,18 +25212,14 @@
             <w:pPr>
               <w:jc w:val="center"/>
               <w:rPr>
-                <w:rFonts w:ascii="Bahnschrift SemiLight SemiConde" w:hAnsi="Bahnschrift SemiLight SemiConde"/>
+                <w:rFonts w:ascii="Arial" w:hAnsi="Arial" w:cs="Arial"/>
                 <w:b/>
-                <w:sz w:val="24"/>
-                <w:szCs w:val="28"/>
               </w:rPr>
             </w:pPr>
             <w:r>
               <w:rPr>
-                <w:rFonts w:ascii="Bahnschrift SemiLight SemiConde" w:hAnsi="Bahnschrift SemiLight SemiConde"/>
+                <w:rFonts w:ascii="Arial" w:hAnsi="Arial" w:cs="Arial"/>
                 <w:b/>
-                <w:sz w:val="24"/>
-                <w:szCs w:val="28"/>
               </w:rPr>
               <w:t>RF-01</w:t>
             </w:r>
@@ -23623,15 +25228,13 @@
             <w:pPr>
               <w:jc w:val="center"/>
               <w:rPr>
-                <w:rFonts w:cstheme="minorHAnsi"/>
+                <w:rFonts w:ascii="Arial" w:hAnsi="Arial" w:cs="Arial"/>
               </w:rPr>
             </w:pPr>
             <w:r>
               <w:rPr>
-                <w:rFonts w:ascii="Bahnschrift SemiLight SemiConde" w:hAnsi="Bahnschrift SemiLight SemiConde"/>
+                <w:rFonts w:ascii="Arial" w:hAnsi="Arial" w:cs="Arial"/>
                 <w:b/>
-                <w:sz w:val="24"/>
-                <w:szCs w:val="28"/>
               </w:rPr>
               <w:t>(Inicio de sesión)</w:t>
             </w:r>
@@ -23644,14 +25247,12 @@
           <w:p>
             <w:pPr>
               <w:rPr>
-                <w:rFonts w:cstheme="minorHAnsi"/>
+                <w:rFonts w:ascii="Arial" w:hAnsi="Arial" w:cs="Arial"/>
               </w:rPr>
             </w:pPr>
             <w:r>
               <w:rPr>
-                <w:rFonts w:ascii="Bahnschrift SemiLight SemiConde" w:hAnsi="Bahnschrift SemiLight SemiConde"/>
-                <w:sz w:val="24"/>
-                <w:szCs w:val="28"/>
+                <w:rFonts w:ascii="Arial" w:hAnsi="Arial" w:cs="Arial"/>
               </w:rPr>
               <w:t>Se inicia sesión en la plataforma web con un usuario de prueba.</w:t>
             </w:r>
@@ -23664,14 +25265,12 @@
           <w:p>
             <w:pPr>
               <w:rPr>
-                <w:rFonts w:cstheme="minorHAnsi"/>
+                <w:rFonts w:ascii="Arial" w:hAnsi="Arial" w:cs="Arial"/>
               </w:rPr>
             </w:pPr>
             <w:r>
               <w:rPr>
-                <w:rFonts w:ascii="Bahnschrift SemiLight SemiConde" w:hAnsi="Bahnschrift SemiLight SemiConde"/>
-                <w:sz w:val="24"/>
-                <w:szCs w:val="28"/>
+                <w:rFonts w:ascii="Arial" w:hAnsi="Arial" w:cs="Arial"/>
               </w:rPr>
               <w:t>Se accede al menú principal de la plataforma con el usuario de prueba con éxito.</w:t>
             </w:r>
@@ -23728,18 +25327,14 @@
             <w:pPr>
               <w:jc w:val="center"/>
               <w:rPr>
-                <w:rFonts w:ascii="Bahnschrift SemiLight SemiConde" w:hAnsi="Bahnschrift SemiLight SemiConde"/>
+                <w:rFonts w:ascii="Arial" w:hAnsi="Arial" w:cs="Arial"/>
                 <w:b/>
-                <w:sz w:val="24"/>
-                <w:szCs w:val="28"/>
               </w:rPr>
             </w:pPr>
             <w:r>
               <w:rPr>
-                <w:rFonts w:ascii="Bahnschrift SemiLight SemiConde" w:hAnsi="Bahnschrift SemiLight SemiConde"/>
+                <w:rFonts w:ascii="Arial" w:hAnsi="Arial" w:cs="Arial"/>
                 <w:b/>
-                <w:sz w:val="24"/>
-                <w:szCs w:val="28"/>
               </w:rPr>
               <w:t>RF-02</w:t>
             </w:r>
@@ -23748,18 +25343,14 @@
             <w:pPr>
               <w:jc w:val="center"/>
               <w:rPr>
-                <w:rFonts w:ascii="Bahnschrift SemiLight SemiConde" w:hAnsi="Bahnschrift SemiLight SemiConde"/>
+                <w:rFonts w:ascii="Arial" w:hAnsi="Arial" w:cs="Arial"/>
                 <w:b/>
-                <w:sz w:val="24"/>
-                <w:szCs w:val="28"/>
               </w:rPr>
             </w:pPr>
             <w:r>
               <w:rPr>
-                <w:rFonts w:ascii="Bahnschrift SemiLight SemiConde" w:hAnsi="Bahnschrift SemiLight SemiConde"/>
+                <w:rFonts w:ascii="Arial" w:hAnsi="Arial" w:cs="Arial"/>
                 <w:b/>
-                <w:sz w:val="24"/>
-                <w:szCs w:val="28"/>
               </w:rPr>
               <w:t>(Menú desplegable)</w:t>
             </w:r>
@@ -23772,24 +25363,14 @@
           <w:p>
             <w:pPr>
               <w:rPr>
-                <w:rFonts w:cstheme="minorHAnsi"/>
+                <w:rFonts w:ascii="Arial" w:hAnsi="Arial" w:cs="Arial"/>
               </w:rPr>
             </w:pPr>
             <w:r>
               <w:rPr>
-                <w:rFonts w:ascii="Bahnschrift SemiLight SemiConde" w:hAnsi="Bahnschrift SemiLight SemiConde"/>
-                <w:sz w:val="24"/>
-                <w:szCs w:val="28"/>
-              </w:rPr>
-              <w:t>Una vez en el menú principal de la plataforma web, se procede a desplegar el menú y a comprobar que los enlaces funcionan correctamente</w:t>
-            </w:r>
-            <w:r>
-              <w:rPr>
-                <w:rFonts w:ascii="Bahnschrift SemiLight SemiConde" w:hAnsi="Bahnschrift SemiLight SemiConde"/>
-                <w:sz w:val="24"/>
-                <w:szCs w:val="28"/>
-              </w:rPr>
-              <w:t>.</w:t>
+                <w:rFonts w:ascii="Arial" w:hAnsi="Arial" w:cs="Arial"/>
+              </w:rPr>
+              <w:t>Una vez en el menú principal de la plataforma web, se procede a desplegar el menú y a comprobar que los enlaces funcionan correctamente.</w:t>
             </w:r>
           </w:p>
         </w:tc>
@@ -23800,16 +25381,12 @@
           <w:p>
             <w:pPr>
               <w:rPr>
-                <w:rFonts w:ascii="Bahnschrift SemiLight SemiConde" w:hAnsi="Bahnschrift SemiLight SemiConde"/>
-                <w:sz w:val="24"/>
-                <w:szCs w:val="28"/>
+                <w:rFonts w:ascii="Arial" w:hAnsi="Arial" w:cs="Arial"/>
               </w:rPr>
             </w:pPr>
             <w:r>
               <w:rPr>
-                <w:rFonts w:ascii="Bahnschrift SemiLight SemiConde" w:hAnsi="Bahnschrift SemiLight SemiConde"/>
-                <w:sz w:val="24"/>
-                <w:szCs w:val="28"/>
+                <w:rFonts w:ascii="Arial" w:hAnsi="Arial" w:cs="Arial"/>
               </w:rPr>
               <w:t>El menú se despliega correctamente y los enlaces funcionan como se espera.</w:t>
             </w:r>
@@ -23876,18 +25453,14 @@
             <w:pPr>
               <w:jc w:val="center"/>
               <w:rPr>
-                <w:rFonts w:ascii="Bahnschrift SemiLight SemiConde" w:hAnsi="Bahnschrift SemiLight SemiConde"/>
+                <w:rFonts w:ascii="Arial" w:hAnsi="Arial" w:cs="Arial"/>
                 <w:b/>
-                <w:sz w:val="24"/>
-                <w:szCs w:val="28"/>
               </w:rPr>
             </w:pPr>
             <w:r>
               <w:rPr>
-                <w:rFonts w:ascii="Bahnschrift SemiLight SemiConde" w:hAnsi="Bahnschrift SemiLight SemiConde"/>
+                <w:rFonts w:ascii="Arial" w:hAnsi="Arial" w:cs="Arial"/>
                 <w:b/>
-                <w:sz w:val="24"/>
-                <w:szCs w:val="28"/>
               </w:rPr>
               <w:t>RF-03</w:t>
             </w:r>
@@ -23896,18 +25469,14 @@
             <w:pPr>
               <w:jc w:val="center"/>
               <w:rPr>
-                <w:rFonts w:ascii="Bahnschrift SemiLight SemiConde" w:hAnsi="Bahnschrift SemiLight SemiConde"/>
+                <w:rFonts w:ascii="Arial" w:hAnsi="Arial" w:cs="Arial"/>
                 <w:b/>
-                <w:sz w:val="24"/>
-                <w:szCs w:val="28"/>
               </w:rPr>
             </w:pPr>
             <w:r>
               <w:rPr>
-                <w:rFonts w:ascii="Bahnschrift SemiLight SemiConde" w:hAnsi="Bahnschrift SemiLight SemiConde"/>
+                <w:rFonts w:ascii="Arial" w:hAnsi="Arial" w:cs="Arial"/>
                 <w:b/>
-                <w:sz w:val="24"/>
-                <w:szCs w:val="28"/>
               </w:rPr>
               <w:t>(Cerrar sesión)</w:t>
             </w:r>
@@ -23920,16 +25489,12 @@
           <w:p>
             <w:pPr>
               <w:rPr>
-                <w:rFonts w:ascii="Bahnschrift SemiLight SemiConde" w:hAnsi="Bahnschrift SemiLight SemiConde"/>
-                <w:sz w:val="24"/>
-                <w:szCs w:val="28"/>
+                <w:rFonts w:ascii="Arial" w:hAnsi="Arial" w:cs="Arial"/>
               </w:rPr>
             </w:pPr>
             <w:r>
               <w:rPr>
-                <w:rFonts w:ascii="Bahnschrift SemiLight SemiConde" w:hAnsi="Bahnschrift SemiLight SemiConde"/>
-                <w:sz w:val="24"/>
-                <w:szCs w:val="28"/>
+                <w:rFonts w:ascii="Arial" w:hAnsi="Arial" w:cs="Arial"/>
               </w:rPr>
               <w:t>Se cierra la sesión del usuario de prueba.</w:t>
             </w:r>
@@ -23942,16 +25507,12 @@
           <w:p>
             <w:pPr>
               <w:rPr>
-                <w:rFonts w:ascii="Bahnschrift SemiLight SemiConde" w:hAnsi="Bahnschrift SemiLight SemiConde"/>
-                <w:sz w:val="24"/>
-                <w:szCs w:val="28"/>
+                <w:rFonts w:ascii="Arial" w:hAnsi="Arial" w:cs="Arial"/>
               </w:rPr>
             </w:pPr>
             <w:r>
               <w:rPr>
-                <w:rFonts w:ascii="Bahnschrift SemiLight SemiConde" w:hAnsi="Bahnschrift SemiLight SemiConde"/>
-                <w:sz w:val="24"/>
-                <w:szCs w:val="28"/>
+                <w:rFonts w:ascii="Arial" w:hAnsi="Arial" w:cs="Arial"/>
               </w:rPr>
               <w:t>La sesión se cierra con éxito y se redirige al usuario al inicio de sesión</w:t>
             </w:r>
@@ -24008,18 +25569,14 @@
             <w:pPr>
               <w:jc w:val="center"/>
               <w:rPr>
-                <w:rFonts w:ascii="Bahnschrift SemiLight SemiConde" w:hAnsi="Bahnschrift SemiLight SemiConde"/>
+                <w:rFonts w:ascii="Arial" w:hAnsi="Arial" w:cs="Arial"/>
                 <w:b/>
-                <w:sz w:val="24"/>
-                <w:szCs w:val="28"/>
               </w:rPr>
             </w:pPr>
             <w:r>
               <w:rPr>
-                <w:rFonts w:ascii="Bahnschrift SemiLight SemiConde" w:hAnsi="Bahnschrift SemiLight SemiConde"/>
+                <w:rFonts w:ascii="Arial" w:hAnsi="Arial" w:cs="Arial"/>
                 <w:b/>
-                <w:sz w:val="24"/>
-                <w:szCs w:val="28"/>
               </w:rPr>
               <w:t>RF-04</w:t>
             </w:r>
@@ -24028,18 +25585,14 @@
             <w:pPr>
               <w:jc w:val="center"/>
               <w:rPr>
-                <w:rFonts w:ascii="Bahnschrift SemiLight SemiConde" w:hAnsi="Bahnschrift SemiLight SemiConde"/>
+                <w:rFonts w:ascii="Arial" w:hAnsi="Arial" w:cs="Arial"/>
                 <w:b/>
-                <w:sz w:val="24"/>
-                <w:szCs w:val="28"/>
               </w:rPr>
             </w:pPr>
             <w:r>
               <w:rPr>
-                <w:rFonts w:ascii="Bahnschrift SemiLight SemiConde" w:hAnsi="Bahnschrift SemiLight SemiConde"/>
+                <w:rFonts w:ascii="Arial" w:hAnsi="Arial" w:cs="Arial"/>
                 <w:b/>
-                <w:sz w:val="24"/>
-                <w:szCs w:val="28"/>
               </w:rPr>
               <w:t>(Fichas de videojuegos)</w:t>
             </w:r>
@@ -24052,16 +25605,12 @@
           <w:p>
             <w:pPr>
               <w:rPr>
-                <w:rFonts w:ascii="Bahnschrift SemiLight SemiConde" w:hAnsi="Bahnschrift SemiLight SemiConde"/>
-                <w:sz w:val="24"/>
-                <w:szCs w:val="28"/>
+                <w:rFonts w:ascii="Arial" w:hAnsi="Arial" w:cs="Arial"/>
               </w:rPr>
             </w:pPr>
             <w:r>
               <w:rPr>
-                <w:rFonts w:ascii="Bahnschrift SemiLight SemiConde" w:hAnsi="Bahnschrift SemiLight SemiConde"/>
-                <w:sz w:val="24"/>
-                <w:szCs w:val="28"/>
+                <w:rFonts w:ascii="Arial" w:hAnsi="Arial" w:cs="Arial"/>
               </w:rPr>
               <w:t>Se accede a la ficha de cada videojuego para comprobar que la disposición de los elementos y su contenido es el adecuado.</w:t>
             </w:r>
@@ -24074,16 +25623,12 @@
           <w:p>
             <w:pPr>
               <w:rPr>
-                <w:rFonts w:ascii="Bahnschrift SemiLight SemiConde" w:hAnsi="Bahnschrift SemiLight SemiConde"/>
-                <w:sz w:val="24"/>
-                <w:szCs w:val="28"/>
+                <w:rFonts w:ascii="Arial" w:hAnsi="Arial" w:cs="Arial"/>
               </w:rPr>
             </w:pPr>
             <w:r>
               <w:rPr>
-                <w:rFonts w:ascii="Bahnschrift SemiLight SemiConde" w:hAnsi="Bahnschrift SemiLight SemiConde"/>
-                <w:sz w:val="24"/>
-                <w:szCs w:val="28"/>
+                <w:rFonts w:ascii="Arial" w:hAnsi="Arial" w:cs="Arial"/>
               </w:rPr>
               <w:t>Las fichas presentan la disposición deseada y el contenido es el correcto.</w:t>
             </w:r>
@@ -24150,18 +25695,14 @@
             <w:pPr>
               <w:jc w:val="center"/>
               <w:rPr>
-                <w:rFonts w:ascii="Bahnschrift SemiLight SemiConde" w:hAnsi="Bahnschrift SemiLight SemiConde"/>
+                <w:rFonts w:ascii="Arial" w:hAnsi="Arial" w:cs="Arial"/>
                 <w:b/>
-                <w:sz w:val="24"/>
-                <w:szCs w:val="28"/>
               </w:rPr>
             </w:pPr>
             <w:r>
               <w:rPr>
-                <w:rFonts w:ascii="Bahnschrift SemiLight SemiConde" w:hAnsi="Bahnschrift SemiLight SemiConde"/>
+                <w:rFonts w:ascii="Arial" w:hAnsi="Arial" w:cs="Arial"/>
                 <w:b/>
-                <w:sz w:val="24"/>
-                <w:szCs w:val="28"/>
               </w:rPr>
               <w:t>RF-05</w:t>
             </w:r>
@@ -24170,18 +25711,14 @@
             <w:pPr>
               <w:jc w:val="center"/>
               <w:rPr>
-                <w:rFonts w:ascii="Bahnschrift SemiLight SemiConde" w:hAnsi="Bahnschrift SemiLight SemiConde"/>
+                <w:rFonts w:ascii="Arial" w:hAnsi="Arial" w:cs="Arial"/>
                 <w:b/>
-                <w:sz w:val="24"/>
-                <w:szCs w:val="28"/>
               </w:rPr>
             </w:pPr>
             <w:r>
               <w:rPr>
-                <w:rFonts w:ascii="Bahnschrift SemiLight SemiConde" w:hAnsi="Bahnschrift SemiLight SemiConde"/>
+                <w:rFonts w:ascii="Arial" w:hAnsi="Arial" w:cs="Arial"/>
                 <w:b/>
-                <w:sz w:val="24"/>
-                <w:szCs w:val="28"/>
               </w:rPr>
               <w:t>(Adquirir videojuegos)</w:t>
             </w:r>
@@ -24194,32 +25731,24 @@
           <w:p>
             <w:pPr>
               <w:rPr>
-                <w:rFonts w:ascii="Bahnschrift SemiLight SemiConde" w:hAnsi="Bahnschrift SemiLight SemiConde"/>
-                <w:sz w:val="24"/>
-                <w:szCs w:val="28"/>
+                <w:rFonts w:ascii="Arial" w:hAnsi="Arial" w:cs="Arial"/>
               </w:rPr>
             </w:pPr>
             <w:r>
               <w:rPr>
-                <w:rFonts w:ascii="Bahnschrift SemiLight SemiConde" w:hAnsi="Bahnschrift SemiLight SemiConde"/>
-                <w:sz w:val="24"/>
-                <w:szCs w:val="28"/>
+                <w:rFonts w:ascii="Arial" w:hAnsi="Arial" w:cs="Arial"/>
               </w:rPr>
               <w:t>Se comprueba si los distintos usuarios pueden adquirir videojuegos</w:t>
             </w:r>
             <w:r>
               <w:rPr>
-                <w:rFonts w:ascii="Bahnschrift SemiLight SemiConde" w:hAnsi="Bahnschrift SemiLight SemiConde"/>
-                <w:sz w:val="24"/>
-                <w:szCs w:val="28"/>
+                <w:rFonts w:ascii="Arial" w:hAnsi="Arial" w:cs="Arial"/>
               </w:rPr>
               <w:t xml:space="preserve"> y si el resultado de esta operación se almacena correctamente</w:t>
             </w:r>
             <w:r>
               <w:rPr>
-                <w:rFonts w:ascii="Bahnschrift SemiLight SemiConde" w:hAnsi="Bahnschrift SemiLight SemiConde"/>
-                <w:sz w:val="24"/>
-                <w:szCs w:val="28"/>
+                <w:rFonts w:ascii="Arial" w:hAnsi="Arial" w:cs="Arial"/>
               </w:rPr>
               <w:t>.</w:t>
             </w:r>
@@ -24232,16 +25761,12 @@
           <w:p>
             <w:pPr>
               <w:rPr>
-                <w:rFonts w:ascii="Bahnschrift SemiLight SemiConde" w:hAnsi="Bahnschrift SemiLight SemiConde"/>
-                <w:sz w:val="24"/>
-                <w:szCs w:val="28"/>
+                <w:rFonts w:ascii="Arial" w:hAnsi="Arial" w:cs="Arial"/>
               </w:rPr>
             </w:pPr>
             <w:r>
               <w:rPr>
-                <w:rFonts w:ascii="Bahnschrift SemiLight SemiConde" w:hAnsi="Bahnschrift SemiLight SemiConde"/>
-                <w:sz w:val="24"/>
-                <w:szCs w:val="28"/>
+                <w:rFonts w:ascii="Arial" w:hAnsi="Arial" w:cs="Arial"/>
               </w:rPr>
               <w:t>Cada usuario puede adquirir nuevos videojuegos. Los datos pertinentes son almacenados en la BBDD de forma correcta. Los usuarios pueden acceder a los videojuegos adquiridos mediante el apartado correspondiente.</w:t>
             </w:r>
@@ -24328,18 +25853,14 @@
             <w:pPr>
               <w:jc w:val="center"/>
               <w:rPr>
-                <w:rFonts w:ascii="Bahnschrift SemiLight SemiConde" w:hAnsi="Bahnschrift SemiLight SemiConde"/>
+                <w:rFonts w:ascii="Arial" w:hAnsi="Arial" w:cs="Arial"/>
                 <w:b/>
-                <w:sz w:val="24"/>
-                <w:szCs w:val="28"/>
               </w:rPr>
             </w:pPr>
             <w:r>
               <w:rPr>
-                <w:rFonts w:ascii="Bahnschrift SemiLight SemiConde" w:hAnsi="Bahnschrift SemiLight SemiConde"/>
+                <w:rFonts w:ascii="Arial" w:hAnsi="Arial" w:cs="Arial"/>
                 <w:b/>
-                <w:sz w:val="24"/>
-                <w:szCs w:val="28"/>
               </w:rPr>
               <w:t>RF-06</w:t>
             </w:r>
@@ -24348,18 +25869,14 @@
             <w:pPr>
               <w:jc w:val="center"/>
               <w:rPr>
-                <w:rFonts w:ascii="Bahnschrift SemiLight SemiConde" w:hAnsi="Bahnschrift SemiLight SemiConde"/>
+                <w:rFonts w:ascii="Arial" w:hAnsi="Arial" w:cs="Arial"/>
                 <w:b/>
-                <w:sz w:val="24"/>
-                <w:szCs w:val="28"/>
               </w:rPr>
             </w:pPr>
             <w:r>
               <w:rPr>
-                <w:rFonts w:ascii="Bahnschrift SemiLight SemiConde" w:hAnsi="Bahnschrift SemiLight SemiConde"/>
+                <w:rFonts w:ascii="Arial" w:hAnsi="Arial" w:cs="Arial"/>
                 <w:b/>
-                <w:sz w:val="24"/>
-                <w:szCs w:val="28"/>
               </w:rPr>
               <w:t>(Eliminar videojuegos)</w:t>
             </w:r>
@@ -24372,27 +25889,21 @@
           <w:p>
             <w:pPr>
               <w:rPr>
-                <w:rFonts w:ascii="Bahnschrift SemiLight SemiConde" w:hAnsi="Bahnschrift SemiLight SemiConde"/>
-                <w:sz w:val="24"/>
-                <w:szCs w:val="28"/>
+                <w:rFonts w:ascii="Arial" w:hAnsi="Arial" w:cs="Arial"/>
               </w:rPr>
             </w:pPr>
             <w:r>
               <w:rPr>
-                <w:rFonts w:ascii="Bahnschrift SemiLight SemiConde" w:hAnsi="Bahnschrift SemiLight SemiConde"/>
-                <w:sz w:val="24"/>
-                <w:szCs w:val="28"/>
-              </w:rPr>
-              <w:t xml:space="preserve">Se comprueba si los distintos usuarios pueden eliminar los videojuegos </w:t>
-            </w:r>
-            <w:r>
-              <w:rPr>
-                <w:rFonts w:ascii="Bahnschrift SemiLight SemiConde" w:hAnsi="Bahnschrift SemiLight SemiConde"/>
-                <w:sz w:val="24"/>
-                <w:szCs w:val="28"/>
+                <w:rFonts w:ascii="Arial" w:hAnsi="Arial" w:cs="Arial"/>
+              </w:rPr>
+              <w:t xml:space="preserve">Se comprueba si los distintos usuarios pueden eliminar los videojuegos previamente adquiridos y si el resultado de esta operación se almacena </w:t>
+            </w:r>
+            <w:r>
+              <w:rPr>
+                <w:rFonts w:ascii="Arial" w:hAnsi="Arial" w:cs="Arial"/>
               </w:rPr>
               <w:lastRenderedPageBreak/>
-              <w:t>previamente adquiridos y si el resultado de esta operación se almacena correctamente.</w:t>
+              <w:t>correctamente.</w:t>
             </w:r>
           </w:p>
         </w:tc>
@@ -24403,28 +25914,22 @@
           <w:p>
             <w:pPr>
               <w:rPr>
-                <w:rFonts w:ascii="Bahnschrift SemiLight SemiConde" w:hAnsi="Bahnschrift SemiLight SemiConde"/>
-                <w:sz w:val="24"/>
-                <w:szCs w:val="28"/>
+                <w:rFonts w:ascii="Arial" w:hAnsi="Arial" w:cs="Arial"/>
               </w:rPr>
             </w:pPr>
             <w:r>
               <w:rPr>
-                <w:rFonts w:ascii="Bahnschrift SemiLight SemiConde" w:hAnsi="Bahnschrift SemiLight SemiConde"/>
-                <w:sz w:val="24"/>
-                <w:szCs w:val="28"/>
+                <w:rFonts w:ascii="Arial" w:hAnsi="Arial" w:cs="Arial"/>
               </w:rPr>
               <w:lastRenderedPageBreak/>
-              <w:t xml:space="preserve">Cada usuario puede eliminar los videojuegos adquiridos que considere </w:t>
-            </w:r>
-            <w:r>
-              <w:rPr>
-                <w:rFonts w:ascii="Bahnschrift SemiLight SemiConde" w:hAnsi="Bahnschrift SemiLight SemiConde"/>
-                <w:sz w:val="24"/>
-                <w:szCs w:val="28"/>
+              <w:t xml:space="preserve">Cada usuario puede eliminar los videojuegos adquiridos que considere oportunos. Los datos pertinentes son almacenados en la BBDD de forma correcta. Los usuarios </w:t>
+            </w:r>
+            <w:r>
+              <w:rPr>
+                <w:rFonts w:ascii="Arial" w:hAnsi="Arial" w:cs="Arial"/>
               </w:rPr>
               <w:lastRenderedPageBreak/>
-              <w:t>oportunos. Los datos pertinentes son almacenados en la BBDD de forma correcta. Los usuarios pueden volver a adquirir el videojuego eliminado en el apartado correspondiente.</w:t>
+              <w:t>pueden volver a adquirir el videojuego eliminado en el apartado correspondiente.</w:t>
             </w:r>
           </w:p>
         </w:tc>
@@ -24495,7 +26000,6 @@
                 <w:b/>
                 <w:highlight w:val="green"/>
               </w:rPr>
-              <w:lastRenderedPageBreak/>
               <w:t>TRUE</w:t>
             </w:r>
           </w:p>
@@ -24510,18 +26014,14 @@
             <w:pPr>
               <w:jc w:val="center"/>
               <w:rPr>
-                <w:rFonts w:ascii="Bahnschrift SemiLight SemiConde" w:hAnsi="Bahnschrift SemiLight SemiConde"/>
+                <w:rFonts w:ascii="Arial" w:hAnsi="Arial" w:cs="Arial"/>
                 <w:b/>
-                <w:sz w:val="24"/>
-                <w:szCs w:val="28"/>
               </w:rPr>
             </w:pPr>
             <w:r>
               <w:rPr>
-                <w:rFonts w:ascii="Bahnschrift SemiLight SemiConde" w:hAnsi="Bahnschrift SemiLight SemiConde"/>
+                <w:rFonts w:ascii="Arial" w:hAnsi="Arial" w:cs="Arial"/>
                 <w:b/>
-                <w:sz w:val="24"/>
-                <w:szCs w:val="28"/>
               </w:rPr>
               <w:lastRenderedPageBreak/>
               <w:t>RF-07</w:t>
@@ -24531,18 +26031,14 @@
             <w:pPr>
               <w:jc w:val="center"/>
               <w:rPr>
-                <w:rFonts w:ascii="Bahnschrift SemiLight SemiConde" w:hAnsi="Bahnschrift SemiLight SemiConde"/>
+                <w:rFonts w:ascii="Arial" w:hAnsi="Arial" w:cs="Arial"/>
                 <w:b/>
-                <w:sz w:val="24"/>
-                <w:szCs w:val="28"/>
               </w:rPr>
             </w:pPr>
             <w:r>
               <w:rPr>
-                <w:rFonts w:ascii="Bahnschrift SemiLight SemiConde" w:hAnsi="Bahnschrift SemiLight SemiConde"/>
+                <w:rFonts w:ascii="Arial" w:hAnsi="Arial" w:cs="Arial"/>
                 <w:b/>
-                <w:sz w:val="24"/>
-                <w:szCs w:val="28"/>
               </w:rPr>
               <w:t>(Búsqueda de videojuegos)</w:t>
             </w:r>
@@ -24555,16 +26051,12 @@
           <w:p>
             <w:pPr>
               <w:rPr>
-                <w:rFonts w:ascii="Bahnschrift SemiLight SemiConde" w:hAnsi="Bahnschrift SemiLight SemiConde"/>
-                <w:sz w:val="24"/>
-                <w:szCs w:val="28"/>
+                <w:rFonts w:ascii="Arial" w:hAnsi="Arial" w:cs="Arial"/>
               </w:rPr>
             </w:pPr>
             <w:r>
               <w:rPr>
-                <w:rFonts w:ascii="Bahnschrift SemiLight SemiConde" w:hAnsi="Bahnschrift SemiLight SemiConde"/>
-                <w:sz w:val="24"/>
-                <w:szCs w:val="28"/>
+                <w:rFonts w:ascii="Arial" w:hAnsi="Arial" w:cs="Arial"/>
               </w:rPr>
               <w:t>Se comprueba si los métodos de búsqueda de videojuegos funcionan correctamente.</w:t>
             </w:r>
@@ -24577,16 +26069,12 @@
           <w:p>
             <w:pPr>
               <w:rPr>
-                <w:rFonts w:ascii="Bahnschrift SemiLight SemiConde" w:hAnsi="Bahnschrift SemiLight SemiConde"/>
-                <w:sz w:val="24"/>
-                <w:szCs w:val="28"/>
+                <w:rFonts w:ascii="Arial" w:hAnsi="Arial" w:cs="Arial"/>
               </w:rPr>
             </w:pPr>
             <w:r>
               <w:rPr>
-                <w:rFonts w:ascii="Bahnschrift SemiLight SemiConde" w:hAnsi="Bahnschrift SemiLight SemiConde"/>
-                <w:sz w:val="24"/>
-                <w:szCs w:val="28"/>
+                <w:rFonts w:ascii="Arial" w:hAnsi="Arial" w:cs="Arial"/>
               </w:rPr>
               <w:t>El filtrado por categoría funciona correctamente.</w:t>
             </w:r>
@@ -24594,16 +26082,12 @@
           <w:p>
             <w:pPr>
               <w:rPr>
-                <w:rFonts w:ascii="Bahnschrift SemiLight SemiConde" w:hAnsi="Bahnschrift SemiLight SemiConde"/>
-                <w:sz w:val="24"/>
-                <w:szCs w:val="28"/>
+                <w:rFonts w:ascii="Arial" w:hAnsi="Arial" w:cs="Arial"/>
               </w:rPr>
             </w:pPr>
             <w:r>
               <w:rPr>
-                <w:rFonts w:ascii="Bahnschrift SemiLight SemiConde" w:hAnsi="Bahnschrift SemiLight SemiConde"/>
-                <w:sz w:val="24"/>
-                <w:szCs w:val="28"/>
+                <w:rFonts w:ascii="Arial" w:hAnsi="Arial" w:cs="Arial"/>
               </w:rPr>
               <w:t>La búsqueda por nombre funciona correctamente.</w:t>
             </w:r>
@@ -24670,18 +26154,14 @@
             <w:pPr>
               <w:jc w:val="center"/>
               <w:rPr>
-                <w:rFonts w:ascii="Bahnschrift SemiLight SemiConde" w:hAnsi="Bahnschrift SemiLight SemiConde"/>
+                <w:rFonts w:ascii="Arial" w:hAnsi="Arial" w:cs="Arial"/>
                 <w:b/>
-                <w:sz w:val="24"/>
-                <w:szCs w:val="28"/>
               </w:rPr>
             </w:pPr>
             <w:r>
               <w:rPr>
-                <w:rFonts w:ascii="Bahnschrift SemiLight SemiConde" w:hAnsi="Bahnschrift SemiLight SemiConde"/>
+                <w:rFonts w:ascii="Arial" w:hAnsi="Arial" w:cs="Arial"/>
                 <w:b/>
-                <w:sz w:val="24"/>
-                <w:szCs w:val="28"/>
               </w:rPr>
               <w:t>RF-08</w:t>
             </w:r>
@@ -24690,18 +26170,14 @@
             <w:pPr>
               <w:jc w:val="center"/>
               <w:rPr>
-                <w:rFonts w:ascii="Bahnschrift SemiLight SemiConde" w:hAnsi="Bahnschrift SemiLight SemiConde"/>
+                <w:rFonts w:ascii="Arial" w:hAnsi="Arial" w:cs="Arial"/>
                 <w:b/>
-                <w:sz w:val="24"/>
-                <w:szCs w:val="28"/>
               </w:rPr>
             </w:pPr>
             <w:r>
               <w:rPr>
-                <w:rFonts w:ascii="Bahnschrift SemiLight SemiConde" w:hAnsi="Bahnschrift SemiLight SemiConde"/>
+                <w:rFonts w:ascii="Arial" w:hAnsi="Arial" w:cs="Arial"/>
                 <w:b/>
-                <w:sz w:val="24"/>
-                <w:szCs w:val="28"/>
               </w:rPr>
               <w:t>(Envío correo electrónico)</w:t>
             </w:r>
@@ -24714,16 +26190,12 @@
           <w:p>
             <w:pPr>
               <w:rPr>
-                <w:rFonts w:ascii="Bahnschrift SemiLight SemiConde" w:hAnsi="Bahnschrift SemiLight SemiConde"/>
-                <w:sz w:val="24"/>
-                <w:szCs w:val="28"/>
+                <w:rFonts w:ascii="Arial" w:hAnsi="Arial" w:cs="Arial"/>
               </w:rPr>
             </w:pPr>
             <w:r>
               <w:rPr>
-                <w:rFonts w:ascii="Bahnschrift SemiLight SemiConde" w:hAnsi="Bahnschrift SemiLight SemiConde"/>
-                <w:sz w:val="24"/>
-                <w:szCs w:val="28"/>
+                <w:rFonts w:ascii="Arial" w:hAnsi="Arial" w:cs="Arial"/>
               </w:rPr>
               <w:t>Se comprueba que el envío de emails funciona correctamente creando un usuario de prueba.</w:t>
             </w:r>
@@ -24736,16 +26208,12 @@
           <w:p>
             <w:pPr>
               <w:rPr>
-                <w:rFonts w:ascii="Bahnschrift SemiLight SemiConde" w:hAnsi="Bahnschrift SemiLight SemiConde"/>
-                <w:sz w:val="24"/>
-                <w:szCs w:val="28"/>
+                <w:rFonts w:ascii="Arial" w:hAnsi="Arial" w:cs="Arial"/>
               </w:rPr>
             </w:pPr>
             <w:r>
               <w:rPr>
-                <w:rFonts w:ascii="Bahnschrift SemiLight SemiConde" w:hAnsi="Bahnschrift SemiLight SemiConde"/>
-                <w:sz w:val="24"/>
-                <w:szCs w:val="28"/>
+                <w:rFonts w:ascii="Arial" w:hAnsi="Arial" w:cs="Arial"/>
               </w:rPr>
               <w:t>El email introducido para el usuario de prueba recibe el correo notificando el acceso a la plataforma correctamente.</w:t>
             </w:r>
@@ -24813,18 +26281,14 @@
             <w:pPr>
               <w:jc w:val="center"/>
               <w:rPr>
-                <w:rFonts w:ascii="Bahnschrift SemiLight SemiConde" w:hAnsi="Bahnschrift SemiLight SemiConde"/>
+                <w:rFonts w:ascii="Arial" w:hAnsi="Arial" w:cs="Arial"/>
                 <w:b/>
-                <w:sz w:val="24"/>
-                <w:szCs w:val="28"/>
               </w:rPr>
             </w:pPr>
             <w:r>
               <w:rPr>
-                <w:rFonts w:ascii="Bahnschrift SemiLight SemiConde" w:hAnsi="Bahnschrift SemiLight SemiConde"/>
+                <w:rFonts w:ascii="Arial" w:hAnsi="Arial" w:cs="Arial"/>
                 <w:b/>
-                <w:sz w:val="24"/>
-                <w:szCs w:val="28"/>
               </w:rPr>
               <w:t>RF-09</w:t>
             </w:r>
@@ -24833,18 +26297,14 @@
             <w:pPr>
               <w:jc w:val="center"/>
               <w:rPr>
-                <w:rFonts w:ascii="Bahnschrift SemiLight SemiConde" w:hAnsi="Bahnschrift SemiLight SemiConde"/>
+                <w:rFonts w:ascii="Arial" w:hAnsi="Arial" w:cs="Arial"/>
                 <w:b/>
-                <w:sz w:val="24"/>
-                <w:szCs w:val="28"/>
               </w:rPr>
             </w:pPr>
             <w:r>
               <w:rPr>
-                <w:rFonts w:ascii="Bahnschrift SemiLight SemiConde" w:hAnsi="Bahnschrift SemiLight SemiConde"/>
+                <w:rFonts w:ascii="Arial" w:hAnsi="Arial" w:cs="Arial"/>
                 <w:b/>
-                <w:sz w:val="24"/>
-                <w:szCs w:val="28"/>
               </w:rPr>
               <w:t>(Creación nuevas cuentas)</w:t>
             </w:r>
@@ -24857,32 +26317,24 @@
           <w:p>
             <w:pPr>
               <w:rPr>
-                <w:rFonts w:ascii="Bahnschrift SemiLight SemiConde" w:hAnsi="Bahnschrift SemiLight SemiConde"/>
-                <w:sz w:val="24"/>
-                <w:szCs w:val="28"/>
+                <w:rFonts w:ascii="Arial" w:hAnsi="Arial" w:cs="Arial"/>
               </w:rPr>
             </w:pPr>
             <w:r>
               <w:rPr>
-                <w:rFonts w:ascii="Bahnschrift SemiLight SemiConde" w:hAnsi="Bahnschrift SemiLight SemiConde"/>
-                <w:sz w:val="24"/>
-                <w:szCs w:val="28"/>
+                <w:rFonts w:ascii="Arial" w:hAnsi="Arial" w:cs="Arial"/>
               </w:rPr>
               <w:t xml:space="preserve">Se comprueba que se pueden crear nuevas cuentas </w:t>
             </w:r>
             <w:r>
               <w:rPr>
-                <w:rFonts w:ascii="Bahnschrift SemiLight SemiConde" w:hAnsi="Bahnschrift SemiLight SemiConde"/>
-                <w:sz w:val="24"/>
-                <w:szCs w:val="28"/>
+                <w:rFonts w:ascii="Arial" w:hAnsi="Arial" w:cs="Arial"/>
               </w:rPr>
               <w:t xml:space="preserve">respetando las condiciones de validación establecidas </w:t>
             </w:r>
             <w:r>
               <w:rPr>
-                <w:rFonts w:ascii="Bahnschrift SemiLight SemiConde" w:hAnsi="Bahnschrift SemiLight SemiConde"/>
-                <w:sz w:val="24"/>
-                <w:szCs w:val="28"/>
+                <w:rFonts w:ascii="Arial" w:hAnsi="Arial" w:cs="Arial"/>
               </w:rPr>
               <w:t>y que estas se integren de forma eficiente en el sistema creando una cuenta de usuario de prueba.</w:t>
             </w:r>
@@ -24895,48 +26347,36 @@
           <w:p>
             <w:pPr>
               <w:rPr>
-                <w:rFonts w:ascii="Bahnschrift SemiLight SemiConde" w:hAnsi="Bahnschrift SemiLight SemiConde"/>
-                <w:sz w:val="24"/>
-                <w:szCs w:val="28"/>
+                <w:rFonts w:ascii="Arial" w:hAnsi="Arial" w:cs="Arial"/>
               </w:rPr>
             </w:pPr>
             <w:r>
               <w:rPr>
-                <w:rFonts w:ascii="Bahnschrift SemiLight SemiConde" w:hAnsi="Bahnschrift SemiLight SemiConde"/>
-                <w:sz w:val="24"/>
-                <w:szCs w:val="28"/>
+                <w:rFonts w:ascii="Arial" w:hAnsi="Arial" w:cs="Arial"/>
               </w:rPr>
               <w:t xml:space="preserve">La cuenta se crea correctamente. </w:t>
             </w:r>
             <w:r>
               <w:rPr>
-                <w:rFonts w:ascii="Bahnschrift SemiLight SemiConde" w:hAnsi="Bahnschrift SemiLight SemiConde"/>
-                <w:sz w:val="24"/>
-                <w:szCs w:val="28"/>
+                <w:rFonts w:ascii="Arial" w:hAnsi="Arial" w:cs="Arial"/>
               </w:rPr>
               <w:t xml:space="preserve">La validación de datos reacciona de la manera esperada. </w:t>
             </w:r>
             <w:r>
               <w:rPr>
-                <w:rFonts w:ascii="Bahnschrift SemiLight SemiConde" w:hAnsi="Bahnschrift SemiLight SemiConde"/>
-                <w:sz w:val="24"/>
-                <w:szCs w:val="28"/>
+                <w:rFonts w:ascii="Arial" w:hAnsi="Arial" w:cs="Arial"/>
               </w:rPr>
               <w:t>La informaci</w:t>
             </w:r>
             <w:r>
               <w:rPr>
-                <w:rFonts w:ascii="Bahnschrift SemiLight SemiConde" w:hAnsi="Bahnschrift SemiLight SemiConde"/>
-                <w:sz w:val="24"/>
-                <w:szCs w:val="28"/>
+                <w:rFonts w:ascii="Arial" w:hAnsi="Arial" w:cs="Arial"/>
               </w:rPr>
               <w:t>ón se almacena en la BBDD como se estableció</w:t>
             </w:r>
             <w:r>
               <w:rPr>
-                <w:rFonts w:ascii="Bahnschrift SemiLight SemiConde" w:hAnsi="Bahnschrift SemiLight SemiConde"/>
-                <w:sz w:val="24"/>
-                <w:szCs w:val="28"/>
+                <w:rFonts w:ascii="Arial" w:hAnsi="Arial" w:cs="Arial"/>
               </w:rPr>
               <w:t>.</w:t>
             </w:r>
@@ -25014,18 +26454,14 @@
             <w:pPr>
               <w:jc w:val="center"/>
               <w:rPr>
-                <w:rFonts w:ascii="Bahnschrift SemiLight SemiConde" w:hAnsi="Bahnschrift SemiLight SemiConde"/>
+                <w:rFonts w:ascii="Arial" w:hAnsi="Arial" w:cs="Arial"/>
                 <w:b/>
-                <w:sz w:val="24"/>
-                <w:szCs w:val="28"/>
               </w:rPr>
             </w:pPr>
             <w:r>
               <w:rPr>
-                <w:rFonts w:ascii="Bahnschrift SemiLight SemiConde" w:hAnsi="Bahnschrift SemiLight SemiConde"/>
+                <w:rFonts w:ascii="Arial" w:hAnsi="Arial" w:cs="Arial"/>
                 <w:b/>
-                <w:sz w:val="24"/>
-                <w:szCs w:val="28"/>
               </w:rPr>
               <w:t>RF-10</w:t>
             </w:r>
@@ -25034,18 +26470,14 @@
             <w:pPr>
               <w:jc w:val="center"/>
               <w:rPr>
-                <w:rFonts w:ascii="Bahnschrift SemiLight SemiConde" w:hAnsi="Bahnschrift SemiLight SemiConde"/>
+                <w:rFonts w:ascii="Arial" w:hAnsi="Arial" w:cs="Arial"/>
                 <w:b/>
-                <w:sz w:val="24"/>
-                <w:szCs w:val="28"/>
               </w:rPr>
             </w:pPr>
             <w:r>
               <w:rPr>
-                <w:rFonts w:ascii="Bahnschrift SemiLight SemiConde" w:hAnsi="Bahnschrift SemiLight SemiConde"/>
+                <w:rFonts w:ascii="Arial" w:hAnsi="Arial" w:cs="Arial"/>
                 <w:b/>
-                <w:sz w:val="24"/>
-                <w:szCs w:val="28"/>
               </w:rPr>
               <w:t>(Ajustes de usuario)</w:t>
             </w:r>
@@ -25058,16 +26490,12 @@
           <w:p>
             <w:pPr>
               <w:rPr>
-                <w:rFonts w:ascii="Bahnschrift SemiLight SemiConde" w:hAnsi="Bahnschrift SemiLight SemiConde"/>
-                <w:sz w:val="24"/>
-                <w:szCs w:val="28"/>
+                <w:rFonts w:ascii="Arial" w:hAnsi="Arial" w:cs="Arial"/>
               </w:rPr>
             </w:pPr>
             <w:r>
               <w:rPr>
-                <w:rFonts w:ascii="Bahnschrift SemiLight SemiConde" w:hAnsi="Bahnschrift SemiLight SemiConde"/>
-                <w:sz w:val="24"/>
-                <w:szCs w:val="28"/>
+                <w:rFonts w:ascii="Arial" w:hAnsi="Arial" w:cs="Arial"/>
               </w:rPr>
               <w:t>Se comprueba que los usuarios puedan modificar los datos de su cuenta.</w:t>
             </w:r>
@@ -25080,16 +26508,12 @@
           <w:p>
             <w:pPr>
               <w:rPr>
-                <w:rFonts w:ascii="Bahnschrift SemiLight SemiConde" w:hAnsi="Bahnschrift SemiLight SemiConde"/>
-                <w:sz w:val="24"/>
-                <w:szCs w:val="28"/>
+                <w:rFonts w:ascii="Arial" w:hAnsi="Arial" w:cs="Arial"/>
               </w:rPr>
             </w:pPr>
             <w:r>
               <w:rPr>
-                <w:rFonts w:ascii="Bahnschrift SemiLight SemiConde" w:hAnsi="Bahnschrift SemiLight SemiConde"/>
-                <w:sz w:val="24"/>
-                <w:szCs w:val="28"/>
+                <w:rFonts w:ascii="Arial" w:hAnsi="Arial" w:cs="Arial"/>
               </w:rPr>
               <w:t>Los datos modificados por el usuario se guardan y se actualizan correctamente</w:t>
             </w:r>
@@ -25148,18 +26572,14 @@
             <w:pPr>
               <w:jc w:val="center"/>
               <w:rPr>
-                <w:rFonts w:ascii="Bahnschrift SemiLight SemiConde" w:hAnsi="Bahnschrift SemiLight SemiConde"/>
+                <w:rFonts w:ascii="Arial" w:hAnsi="Arial" w:cs="Arial"/>
                 <w:b/>
-                <w:sz w:val="24"/>
-                <w:szCs w:val="28"/>
               </w:rPr>
             </w:pPr>
             <w:r>
               <w:rPr>
-                <w:rFonts w:ascii="Bahnschrift SemiLight SemiConde" w:hAnsi="Bahnschrift SemiLight SemiConde"/>
+                <w:rFonts w:ascii="Arial" w:hAnsi="Arial" w:cs="Arial"/>
                 <w:b/>
-                <w:sz w:val="24"/>
-                <w:szCs w:val="28"/>
               </w:rPr>
               <w:t>RF-11</w:t>
             </w:r>
@@ -25168,18 +26588,14 @@
             <w:pPr>
               <w:jc w:val="center"/>
               <w:rPr>
-                <w:rFonts w:ascii="Bahnschrift SemiLight SemiConde" w:hAnsi="Bahnschrift SemiLight SemiConde"/>
+                <w:rFonts w:ascii="Arial" w:hAnsi="Arial" w:cs="Arial"/>
                 <w:b/>
-                <w:sz w:val="24"/>
-                <w:szCs w:val="28"/>
               </w:rPr>
             </w:pPr>
             <w:r>
               <w:rPr>
-                <w:rFonts w:ascii="Bahnschrift SemiLight SemiConde" w:hAnsi="Bahnschrift SemiLight SemiConde"/>
+                <w:rFonts w:ascii="Arial" w:hAnsi="Arial" w:cs="Arial"/>
                 <w:b/>
-                <w:sz w:val="24"/>
-                <w:szCs w:val="28"/>
               </w:rPr>
               <w:t>(Recordar contraseña usuario)</w:t>
             </w:r>
@@ -25192,32 +26608,24 @@
           <w:p>
             <w:pPr>
               <w:rPr>
-                <w:rFonts w:ascii="Bahnschrift SemiLight SemiConde" w:hAnsi="Bahnschrift SemiLight SemiConde"/>
-                <w:sz w:val="24"/>
-                <w:szCs w:val="28"/>
+                <w:rFonts w:ascii="Arial" w:hAnsi="Arial" w:cs="Arial"/>
               </w:rPr>
             </w:pPr>
             <w:r>
               <w:rPr>
-                <w:rFonts w:ascii="Bahnschrift SemiLight SemiConde" w:hAnsi="Bahnschrift SemiLight SemiConde"/>
-                <w:sz w:val="24"/>
-                <w:szCs w:val="28"/>
+                <w:rFonts w:ascii="Arial" w:hAnsi="Arial" w:cs="Arial"/>
               </w:rPr>
               <w:t>Se comprueba que la plataforma web permita modificar la contraseña</w:t>
             </w:r>
             <w:r>
               <w:rPr>
-                <w:rFonts w:ascii="Bahnschrift SemiLight SemiConde" w:hAnsi="Bahnschrift SemiLight SemiConde"/>
-                <w:sz w:val="24"/>
-                <w:szCs w:val="28"/>
+                <w:rFonts w:ascii="Arial" w:hAnsi="Arial" w:cs="Arial"/>
               </w:rPr>
               <w:t xml:space="preserve"> y recuperar la cuenta</w:t>
             </w:r>
             <w:r>
               <w:rPr>
-                <w:rFonts w:ascii="Bahnschrift SemiLight SemiConde" w:hAnsi="Bahnschrift SemiLight SemiConde"/>
-                <w:sz w:val="24"/>
-                <w:szCs w:val="28"/>
+                <w:rFonts w:ascii="Arial" w:hAnsi="Arial" w:cs="Arial"/>
               </w:rPr>
               <w:t xml:space="preserve"> a los usuarios que así lo quieran.</w:t>
             </w:r>
@@ -25230,16 +26638,12 @@
           <w:p>
             <w:pPr>
               <w:rPr>
-                <w:rFonts w:ascii="Bahnschrift SemiLight SemiConde" w:hAnsi="Bahnschrift SemiLight SemiConde"/>
-                <w:sz w:val="24"/>
-                <w:szCs w:val="28"/>
+                <w:rFonts w:ascii="Arial" w:hAnsi="Arial" w:cs="Arial"/>
               </w:rPr>
             </w:pPr>
             <w:r>
               <w:rPr>
-                <w:rFonts w:ascii="Bahnschrift SemiLight SemiConde" w:hAnsi="Bahnschrift SemiLight SemiConde"/>
-                <w:sz w:val="24"/>
-                <w:szCs w:val="28"/>
+                <w:rFonts w:ascii="Arial" w:hAnsi="Arial" w:cs="Arial"/>
               </w:rPr>
               <w:t>La contraseña se resetea y se actualiza con los nuevos datos de forma correcta.</w:t>
             </w:r>
@@ -25308,18 +26712,14 @@
             <w:pPr>
               <w:jc w:val="center"/>
               <w:rPr>
-                <w:rFonts w:ascii="Bahnschrift SemiLight SemiConde" w:hAnsi="Bahnschrift SemiLight SemiConde"/>
+                <w:rFonts w:ascii="Arial" w:hAnsi="Arial" w:cs="Arial"/>
                 <w:b/>
-                <w:sz w:val="24"/>
-                <w:szCs w:val="28"/>
               </w:rPr>
             </w:pPr>
             <w:r>
               <w:rPr>
-                <w:rFonts w:ascii="Bahnschrift SemiLight SemiConde" w:hAnsi="Bahnschrift SemiLight SemiConde"/>
+                <w:rFonts w:ascii="Arial" w:hAnsi="Arial" w:cs="Arial"/>
                 <w:b/>
-                <w:sz w:val="24"/>
-                <w:szCs w:val="28"/>
               </w:rPr>
               <w:t>RF-12</w:t>
             </w:r>
@@ -25328,18 +26728,14 @@
             <w:pPr>
               <w:jc w:val="center"/>
               <w:rPr>
-                <w:rFonts w:ascii="Bahnschrift SemiLight SemiConde" w:hAnsi="Bahnschrift SemiLight SemiConde"/>
+                <w:rFonts w:ascii="Arial" w:hAnsi="Arial" w:cs="Arial"/>
                 <w:b/>
-                <w:sz w:val="24"/>
-                <w:szCs w:val="28"/>
               </w:rPr>
             </w:pPr>
             <w:r>
               <w:rPr>
-                <w:rFonts w:ascii="Bahnschrift SemiLight SemiConde" w:hAnsi="Bahnschrift SemiLight SemiConde"/>
+                <w:rFonts w:ascii="Arial" w:hAnsi="Arial" w:cs="Arial"/>
                 <w:b/>
-                <w:sz w:val="24"/>
-                <w:szCs w:val="28"/>
               </w:rPr>
               <w:t>(Modo Claro/Oscuro)</w:t>
             </w:r>
@@ -25352,43 +26748,14 @@
           <w:p>
             <w:pPr>
               <w:rPr>
-                <w:rFonts w:ascii="Bahnschrift SemiLight SemiConde" w:hAnsi="Bahnschrift SemiLight SemiConde"/>
-                <w:sz w:val="24"/>
-                <w:szCs w:val="28"/>
+                <w:rFonts w:ascii="Arial" w:hAnsi="Arial" w:cs="Arial"/>
               </w:rPr>
             </w:pPr>
             <w:r>
               <w:rPr>
-                <w:rFonts w:ascii="Bahnschrift SemiLight SemiConde" w:hAnsi="Bahnschrift SemiLight SemiConde"/>
-                <w:sz w:val="24"/>
-                <w:szCs w:val="28"/>
-              </w:rPr>
-              <w:t xml:space="preserve">Se comprueba que los usuarios puedan cambiar la apariencia de la plataforma web </w:t>
-            </w:r>
-            <w:r>
-              <w:rPr>
-                <w:rFonts w:ascii="Bahnschrift SemiLight SemiConde" w:hAnsi="Bahnschrift SemiLight SemiConde"/>
-                <w:sz w:val="24"/>
-                <w:szCs w:val="28"/>
-              </w:rPr>
-              <w:lastRenderedPageBreak/>
-              <w:t xml:space="preserve">de claro a oscuro y viceversa y que sea una operación individual para cada </w:t>
-            </w:r>
-            <w:r>
-              <w:rPr>
-                <w:rFonts w:ascii="Bahnschrift SemiLight SemiConde" w:hAnsi="Bahnschrift SemiLight SemiConde"/>
-                <w:sz w:val="24"/>
-                <w:szCs w:val="28"/>
-              </w:rPr>
-              <w:t>usuario</w:t>
-            </w:r>
-            <w:r>
-              <w:rPr>
-                <w:rFonts w:ascii="Bahnschrift SemiLight SemiConde" w:hAnsi="Bahnschrift SemiLight SemiConde"/>
-                <w:sz w:val="24"/>
-                <w:szCs w:val="28"/>
-              </w:rPr>
-              <w:t>.</w:t>
+                <w:rFonts w:ascii="Arial" w:hAnsi="Arial" w:cs="Arial"/>
+              </w:rPr>
+              <w:t>Se comprueba que los usuarios puedan cambiar la apariencia de la plataforma web de claro a oscuro y viceversa y que sea una operación individual para cada usuario.</w:t>
             </w:r>
           </w:p>
         </w:tc>
@@ -25399,28 +26766,14 @@
           <w:p>
             <w:pPr>
               <w:rPr>
-                <w:rFonts w:ascii="Bahnschrift SemiLight SemiConde" w:hAnsi="Bahnschrift SemiLight SemiConde"/>
-                <w:sz w:val="24"/>
-                <w:szCs w:val="28"/>
+                <w:rFonts w:ascii="Arial" w:hAnsi="Arial" w:cs="Arial"/>
               </w:rPr>
             </w:pPr>
             <w:r>
               <w:rPr>
-                <w:rFonts w:ascii="Bahnschrift SemiLight SemiConde" w:hAnsi="Bahnschrift SemiLight SemiConde"/>
-                <w:sz w:val="24"/>
-                <w:szCs w:val="28"/>
-              </w:rPr>
-              <w:lastRenderedPageBreak/>
-              <w:t xml:space="preserve">El usuario puede cambiar el modo de claro a oscuro correctamente. La </w:t>
-            </w:r>
-            <w:r>
-              <w:rPr>
-                <w:rFonts w:ascii="Bahnschrift SemiLight SemiConde" w:hAnsi="Bahnschrift SemiLight SemiConde"/>
-                <w:sz w:val="24"/>
-                <w:szCs w:val="28"/>
-              </w:rPr>
-              <w:lastRenderedPageBreak/>
-              <w:t>operación se realiza de manera individual para cada usuario.</w:t>
+                <w:rFonts w:ascii="Arial" w:hAnsi="Arial" w:cs="Arial"/>
+              </w:rPr>
+              <w:t>El usuario puede cambiar el modo de claro a oscuro correctamente. La operación se realiza de manera individual para cada usuario.</w:t>
             </w:r>
           </w:p>
         </w:tc>
@@ -25480,61 +26833,8 @@
       </w:tr>
     </w:tbl>
     <w:p>
-      <w:pPr>
-        <w:jc w:val="both"/>
-        <w:rPr>
-          <w:rFonts w:ascii="Arial" w:hAnsi="Arial" w:cs="Arial"/>
-          <w:b/>
-          <w:color w:val="002060"/>
-          <w:sz w:val="96"/>
-          <w:szCs w:val="96"/>
-        </w:rPr>
-      </w:pPr>
-    </w:p>
-    <w:p>
-      <w:pPr>
-        <w:pStyle w:val="Ttulo1"/>
-        <w:rPr>
-          <w:rFonts w:ascii="Bahnschrift Light SemiCondensed" w:hAnsi="Bahnschrift Light SemiCondensed"/>
-          <w:color w:val="002060"/>
-          <w:sz w:val="96"/>
-        </w:rPr>
-      </w:pPr>
-    </w:p>
-    <w:p/>
-    <w:p/>
-    <w:p/>
-    <w:p>
-      <w:pPr>
-        <w:pStyle w:val="Ttulo1"/>
-        <w:rPr>
-          <w:rFonts w:ascii="Bahnschrift Light SemiCondensed" w:hAnsi="Bahnschrift Light SemiCondensed"/>
-          <w:color w:val="002060"/>
-          <w:sz w:val="96"/>
-        </w:rPr>
-      </w:pPr>
       <w:bookmarkStart w:id="89" w:name="_Toc103186727"/>
     </w:p>
-    <w:p/>
-    <w:p/>
-    <w:p/>
-    <w:p/>
-    <w:p>
-      <w:pPr>
-        <w:pStyle w:val="Ttulo1"/>
-        <w:rPr>
-          <w:rFonts w:asciiTheme="minorHAnsi" w:eastAsiaTheme="minorHAnsi" w:hAnsiTheme="minorHAnsi" w:cstheme="minorBidi"/>
-          <w:b w:val="0"/>
-          <w:bCs w:val="0"/>
-          <w:color w:val="auto"/>
-          <w:sz w:val="22"/>
-          <w:szCs w:val="22"/>
-        </w:rPr>
-      </w:pPr>
-    </w:p>
-    <w:p/>
-    <w:p/>
-    <w:p/>
     <w:p/>
     <w:p>
       <w:pPr>
@@ -26100,16 +27400,6 @@
       <w:pPr>
         <w:pStyle w:val="Ttulo1"/>
         <w:rPr>
-          <w:rFonts w:ascii="Bahnschrift Light SemiCondensed" w:hAnsi="Bahnschrift Light SemiCondensed"/>
-          <w:color w:val="002060"/>
-          <w:sz w:val="96"/>
-        </w:rPr>
-      </w:pPr>
-    </w:p>
-    <w:p>
-      <w:pPr>
-        <w:pStyle w:val="Ttulo1"/>
-        <w:rPr>
           <w:rFonts w:ascii="Bahnschrift SemiLight SemiConde" w:hAnsi="Bahnschrift SemiLight SemiConde"/>
           <w:color w:val="002060"/>
           <w:sz w:val="72"/>
@@ -26123,6 +27413,7 @@
           <w:color w:val="002060"/>
           <w:sz w:val="96"/>
         </w:rPr>
+        <w:lastRenderedPageBreak/>
         <w:t>9</w:t>
       </w:r>
       <w:r>
@@ -26258,6 +27549,7 @@
           <w:color w:val="002060"/>
           <w:sz w:val="96"/>
         </w:rPr>
+        <w:lastRenderedPageBreak/>
         <w:t>10</w:t>
       </w:r>
       <w:r>
@@ -26294,7 +27586,7 @@
       </w:pPr>
     </w:p>
     <w:sectPr>
-      <w:footerReference w:type="default" r:id="rId163"/>
+      <w:footerReference w:type="default" r:id="rId165"/>
       <w:pgSz w:w="11906" w:h="16838"/>
       <w:pgMar w:top="1417" w:right="1701" w:bottom="1417" w:left="1701" w:header="567" w:footer="708" w:gutter="0"/>
       <w:cols w:space="708"/>
@@ -26413,7 +27705,7 @@
               <w:noProof/>
               <w:color w:val="FFFFFF" w:themeColor="background1"/>
             </w:rPr>
-            <w:t>61</w:t>
+            <w:t>55</w:t>
           </w:r>
           <w:r>
             <w:rPr>
@@ -29188,7 +30480,7 @@
 </file>
 
 <file path=customXml/itemProps2.xml><?xml version="1.0" encoding="utf-8"?>
-<ds:datastoreItem xmlns:ds="http://schemas.openxmlformats.org/officeDocument/2006/customXml" ds:itemID="{BD03E1CE-5029-4ECC-BA73-FC3878795AE9}">
+<ds:datastoreItem xmlns:ds="http://schemas.openxmlformats.org/officeDocument/2006/customXml" ds:itemID="{99D9F9B3-5BD5-4B29-9F59-D2CF9BA19894}">
   <ds:schemaRefs>
     <ds:schemaRef ds:uri="http://schemas.openxmlformats.org/officeDocument/2006/bibliography"/>
   </ds:schemaRefs>

</xml_diff>

<commit_message>
punto 8 part 2
</commit_message>
<xml_diff>
--- a/Documentación/TFG.docx
+++ b/Documentación/TFG.docx
@@ -9932,6 +9932,7 @@
           <w:rFonts w:ascii="Arial" w:hAnsi="Arial" w:cs="Arial"/>
         </w:rPr>
       </w:pPr>
+      <w:proofErr w:type="gramStart"/>
       <w:r>
         <w:rPr>
           <w:rFonts w:ascii="Arial" w:hAnsi="Arial" w:cs="Arial"/>
@@ -9944,6 +9945,7 @@
         </w:rPr>
         <w:t>(</w:t>
       </w:r>
+      <w:proofErr w:type="gramEnd"/>
       <w:r>
         <w:rPr>
           <w:rFonts w:ascii="Arial" w:hAnsi="Arial" w:cs="Arial"/>
@@ -10223,7 +10225,35 @@
         <w:rPr>
           <w:rFonts w:ascii="Arial" w:hAnsi="Arial" w:cs="Arial"/>
         </w:rPr>
-        <w:t>CSS (Cascading Style Sheets) es un lenguaje de </w:t>
+        <w:t>CSS (</w:t>
+      </w:r>
+      <w:proofErr w:type="spellStart"/>
+      <w:r>
+        <w:rPr>
+          <w:rFonts w:ascii="Arial" w:hAnsi="Arial" w:cs="Arial"/>
+        </w:rPr>
+        <w:t>Cascading</w:t>
+      </w:r>
+      <w:proofErr w:type="spellEnd"/>
+      <w:r>
+        <w:rPr>
+          <w:rFonts w:ascii="Arial" w:hAnsi="Arial" w:cs="Arial"/>
+        </w:rPr>
+        <w:t> Style </w:t>
+      </w:r>
+      <w:proofErr w:type="spellStart"/>
+      <w:r>
+        <w:rPr>
+          <w:rFonts w:ascii="Arial" w:hAnsi="Arial" w:cs="Arial"/>
+        </w:rPr>
+        <w:t>Sheets</w:t>
+      </w:r>
+      <w:proofErr w:type="spellEnd"/>
+      <w:r>
+        <w:rPr>
+          <w:rFonts w:ascii="Arial" w:hAnsi="Arial" w:cs="Arial"/>
+        </w:rPr>
+        <w:t>) es un lenguaje de </w:t>
       </w:r>
       <w:hyperlink r:id="rId14" w:tooltip="Diseño gráfico" w:history="1">
         <w:r>
@@ -10336,21 +10366,33 @@
         </w:rPr>
         <w:t> y </w:t>
       </w:r>
-      <w:hyperlink r:id="rId21" w:tooltip="GUI" w:history="1">
-        <w:r>
-          <w:rPr>
-            <w:rFonts w:ascii="Arial" w:hAnsi="Arial" w:cs="Arial"/>
-          </w:rPr>
-          <w:t>GUIs</w:t>
-        </w:r>
-      </w:hyperlink>
+      <w:proofErr w:type="spellStart"/>
+      <w:r>
+        <w:fldChar w:fldCharType="begin"/>
+      </w:r>
+      <w:r>
+        <w:instrText>HYPERLINK "https://es.wikipedia.org/wiki/GUI" \o "GUI"</w:instrText>
+      </w:r>
+      <w:r>
+        <w:fldChar w:fldCharType="separate"/>
+      </w:r>
+      <w:r>
+        <w:rPr>
+          <w:rFonts w:ascii="Arial" w:hAnsi="Arial" w:cs="Arial"/>
+        </w:rPr>
+        <w:t>GUIs</w:t>
+      </w:r>
+      <w:proofErr w:type="spellEnd"/>
+      <w:r>
+        <w:fldChar w:fldCharType="end"/>
+      </w:r>
       <w:r>
         <w:rPr>
           <w:rFonts w:ascii="Arial" w:hAnsi="Arial" w:cs="Arial"/>
         </w:rPr>
         <w:t> para muchas aplicaciones </w:t>
       </w:r>
-      <w:hyperlink r:id="rId22" w:tooltip="Smartphone" w:history="1">
+      <w:hyperlink r:id="rId21" w:tooltip="Smartphone" w:history="1">
         <w:r>
           <w:rPr>
             <w:rFonts w:ascii="Arial" w:hAnsi="Arial" w:cs="Arial"/>
@@ -10381,7 +10423,35 @@
         <w:rPr>
           <w:rFonts w:ascii="Arial" w:hAnsi="Arial" w:cs="Arial"/>
         </w:rPr>
-        <w:t>CSS está diseñado principalmente para marcar la separación del contenido del documento y la forma de presentación de este, características tales como las capas o layouts, los colores y las fuentes.​ Esta separación busca mejorar la accesibilidad del documento, proveer más flexibilidad y control en la especificación de características presentacionales, permitir que varios documentos HTML compartan un mismo estilo usando una sola hoja de estilos separada en un archivo .css, y reducir la complejidad y la repetición de código en la estructura del documento.</w:t>
+        <w:t>CSS está diseñado principalmente para marcar la separación del contenido del documento y la forma de presentación de este, características tales como las capas o </w:t>
+      </w:r>
+      <w:proofErr w:type="spellStart"/>
+      <w:r>
+        <w:rPr>
+          <w:rFonts w:ascii="Arial" w:hAnsi="Arial" w:cs="Arial"/>
+        </w:rPr>
+        <w:t>layouts</w:t>
+      </w:r>
+      <w:proofErr w:type="spellEnd"/>
+      <w:r>
+        <w:rPr>
+          <w:rFonts w:ascii="Arial" w:hAnsi="Arial" w:cs="Arial"/>
+        </w:rPr>
+        <w:t xml:space="preserve">, los colores y las fuentes.​ Esta separación busca mejorar la accesibilidad del documento, proveer más flexibilidad y control en la especificación de características </w:t>
+      </w:r>
+      <w:proofErr w:type="spellStart"/>
+      <w:r>
+        <w:rPr>
+          <w:rFonts w:ascii="Arial" w:hAnsi="Arial" w:cs="Arial"/>
+        </w:rPr>
+        <w:t>presentacionales</w:t>
+      </w:r>
+      <w:proofErr w:type="spellEnd"/>
+      <w:r>
+        <w:rPr>
+          <w:rFonts w:ascii="Arial" w:hAnsi="Arial" w:cs="Arial"/>
+        </w:rPr>
+        <w:t>, permitir que varios documentos HTML compartan un mismo estilo usando una sola hoja de estilos separada en un archivo .css, y reducir la complejidad y la repetición de código en la estructura del documento.</w:t>
       </w:r>
     </w:p>
     <w:p>
@@ -10396,7 +10466,7 @@
         </w:rPr>
         <w:t>La especificación CSS es mantenida por el </w:t>
       </w:r>
-      <w:hyperlink r:id="rId23" w:tooltip="World Wide Web Consortium" w:history="1">
+      <w:hyperlink r:id="rId22" w:tooltip="World Wide Web Consortium" w:history="1">
         <w:r>
           <w:rPr>
             <w:rFonts w:ascii="Arial" w:hAnsi="Arial" w:cs="Arial"/>
@@ -10438,7 +10508,7 @@
         </w:rPr>
         <w:pict>
           <v:shape id="_x0000_i1026" type="#_x0000_t75" style="width:133.8pt;height:133.8pt">
-            <v:imagedata r:id="rId24" o:title="html5-logo-css-logo-png-transparent-svg-vector-bie-supply-9"/>
+            <v:imagedata r:id="rId23" o:title="html5-logo-css-logo-png-transparent-svg-vector-bie-supply-9"/>
           </v:shape>
         </w:pict>
       </w:r>
@@ -10581,7 +10651,7 @@
         </w:rPr>
         <w:t>PHP es un </w:t>
       </w:r>
-      <w:hyperlink r:id="rId25" w:tooltip="Lenguaje de programación" w:history="1">
+      <w:hyperlink r:id="rId24" w:tooltip="Lenguaje de programación" w:history="1">
         <w:r>
           <w:rPr>
             <w:rFonts w:ascii="Arial" w:hAnsi="Arial" w:cs="Arial"/>
@@ -10595,7 +10665,7 @@
         </w:rPr>
         <w:t> de uso general que se adapta especialmente al </w:t>
       </w:r>
-      <w:hyperlink r:id="rId26" w:tooltip="Desarrollo web" w:history="1">
+      <w:hyperlink r:id="rId25" w:tooltip="Desarrollo web" w:history="1">
         <w:r>
           <w:rPr>
             <w:rFonts w:ascii="Arial" w:hAnsi="Arial" w:cs="Arial"/>
@@ -10628,7 +10698,7 @@
         </w:rPr>
         <w:t>uede ser desplegado en la mayoría de los </w:t>
       </w:r>
-      <w:hyperlink r:id="rId27" w:tooltip="Servidor web" w:history="1">
+      <w:hyperlink r:id="rId26" w:tooltip="Servidor web" w:history="1">
         <w:r>
           <w:rPr>
             <w:rFonts w:ascii="Arial" w:hAnsi="Arial" w:cs="Arial"/>
@@ -10654,7 +10724,7 @@
         </w:rPr>
         <w:t>. El lenguaje PHP se encuentra instalado en más de 20 millones de </w:t>
       </w:r>
-      <w:hyperlink r:id="rId28" w:tooltip="Sitio web" w:history="1">
+      <w:hyperlink r:id="rId27" w:tooltip="Sitio web" w:history="1">
         <w:r>
           <w:rPr>
             <w:rFonts w:ascii="Arial" w:hAnsi="Arial" w:cs="Arial"/>
@@ -10681,7 +10751,7 @@
         </w:rPr>
         <w:t>El código PHP suele ser procesado en un </w:t>
       </w:r>
-      <w:hyperlink r:id="rId29" w:tooltip="Servidor web" w:history="1">
+      <w:hyperlink r:id="rId28" w:tooltip="Servidor web" w:history="1">
         <w:r>
           <w:rPr>
             <w:rFonts w:ascii="Arial" w:hAnsi="Arial" w:cs="Arial"/>
@@ -10695,7 +10765,7 @@
         </w:rPr>
         <w:t> por un </w:t>
       </w:r>
-      <w:hyperlink r:id="rId30" w:tooltip="Intérprete (informática)" w:history="1">
+      <w:hyperlink r:id="rId29" w:tooltip="Intérprete (informática)" w:history="1">
         <w:r>
           <w:rPr>
             <w:rFonts w:ascii="Arial" w:hAnsi="Arial" w:cs="Arial"/>
@@ -10709,7 +10779,7 @@
         </w:rPr>
         <w:t> PHP implementado como un </w:t>
       </w:r>
-      <w:hyperlink r:id="rId31" w:tooltip="Complemento (informática)" w:history="1">
+      <w:hyperlink r:id="rId30" w:tooltip="Complemento (informática)" w:history="1">
         <w:r>
           <w:rPr>
             <w:rFonts w:ascii="Arial" w:hAnsi="Arial" w:cs="Arial"/>
@@ -10729,14 +10799,26 @@
         </w:rPr>
         <w:t>“</w:t>
       </w:r>
-      <w:hyperlink r:id="rId32" w:tooltip="Daemon (informática)" w:history="1">
-        <w:r>
-          <w:rPr>
-            <w:rFonts w:ascii="Arial" w:hAnsi="Arial" w:cs="Arial"/>
-          </w:rPr>
-          <w:t>daemon</w:t>
-        </w:r>
-      </w:hyperlink>
+      <w:proofErr w:type="spellStart"/>
+      <w:r>
+        <w:fldChar w:fldCharType="begin"/>
+      </w:r>
+      <w:r>
+        <w:instrText>HYPERLINK "https://es.wikipedia.org/wiki/Daemon_(inform%C3%A1tica)" \o "Daemon (informática)"</w:instrText>
+      </w:r>
+      <w:r>
+        <w:fldChar w:fldCharType="separate"/>
+      </w:r>
+      <w:r>
+        <w:rPr>
+          <w:rFonts w:ascii="Arial" w:hAnsi="Arial" w:cs="Arial"/>
+        </w:rPr>
+        <w:t>daemon</w:t>
+      </w:r>
+      <w:proofErr w:type="spellEnd"/>
+      <w:r>
+        <w:fldChar w:fldCharType="end"/>
+      </w:r>
       <w:r>
         <w:rPr>
           <w:rFonts w:ascii="Arial" w:hAnsi="Arial" w:cs="Arial"/>
@@ -10749,7 +10831,7 @@
         </w:rPr>
         <w:t> o como un ejecutable de </w:t>
       </w:r>
-      <w:hyperlink r:id="rId33" w:tooltip="Interfaz de entrada común" w:history="1">
+      <w:hyperlink r:id="rId31" w:tooltip="Interfaz de entrada común" w:history="1">
         <w:r>
           <w:rPr>
             <w:rFonts w:ascii="Arial" w:hAnsi="Arial" w:cs="Arial"/>
@@ -10775,7 +10857,7 @@
         </w:rPr>
         <w:t xml:space="preserve">que puede ser cualquier tipo de datos, como </w:t>
       </w:r>
-      <w:hyperlink r:id="rId34" w:tooltip="HTML" w:history="1">
+      <w:hyperlink r:id="rId32" w:tooltip="HTML" w:history="1">
         <w:r>
           <w:rPr>
             <w:rFonts w:ascii="Arial" w:hAnsi="Arial" w:cs="Arial"/>
@@ -10801,7 +10883,7 @@
         </w:rPr>
         <w:t xml:space="preserve"> formaría la totalidad o parte de una respuesta </w:t>
       </w:r>
-      <w:hyperlink r:id="rId35" w:tooltip="Protocolo de transferencia de hipertexto" w:history="1">
+      <w:hyperlink r:id="rId33" w:tooltip="Protocolo de transferencia de hipertexto" w:history="1">
         <w:r>
           <w:rPr>
             <w:rFonts w:ascii="Arial" w:hAnsi="Arial" w:cs="Arial"/>
@@ -10830,7 +10912,7 @@
       <w:r>
         <w:pict>
           <v:shape id="_x0000_i1027" type="#_x0000_t75" style="width:148.75pt;height:80.15pt">
-            <v:imagedata r:id="rId36" o:title="PHP-logo"/>
+            <v:imagedata r:id="rId34" o:title="PHP-logo"/>
           </v:shape>
         </w:pict>
       </w:r>
@@ -10907,7 +10989,7 @@
         </w:rPr>
         <w:t>JavaScript (abreviado comúnmente JS) es un </w:t>
       </w:r>
-      <w:hyperlink r:id="rId37" w:tooltip="Lenguaje de programación" w:history="1">
+      <w:hyperlink r:id="rId35" w:tooltip="Lenguaje de programación" w:history="1">
         <w:r>
           <w:rPr>
             <w:rFonts w:ascii="Arial" w:hAnsi="Arial" w:cs="Arial"/>
@@ -10921,7 +11003,7 @@
         </w:rPr>
         <w:t> </w:t>
       </w:r>
-      <w:hyperlink r:id="rId38" w:tooltip="Intérprete (informática)" w:history="1">
+      <w:hyperlink r:id="rId36" w:tooltip="Intérprete (informática)" w:history="1">
         <w:r>
           <w:rPr>
             <w:rFonts w:ascii="Arial" w:hAnsi="Arial" w:cs="Arial"/>
@@ -10941,7 +11023,7 @@
         </w:rPr>
         <w:t>define como </w:t>
       </w:r>
-      <w:hyperlink r:id="rId39" w:tooltip="Programación orientada a objetos" w:history="1">
+      <w:hyperlink r:id="rId37" w:tooltip="Programación orientada a objetos" w:history="1">
         <w:r>
           <w:rPr>
             <w:rFonts w:ascii="Arial" w:hAnsi="Arial" w:cs="Arial"/>
@@ -10961,7 +11043,7 @@
         </w:rPr>
         <w:t>​</w:t>
       </w:r>
-      <w:hyperlink r:id="rId40" w:tooltip="Programación basada en prototipos" w:history="1">
+      <w:hyperlink r:id="rId38" w:tooltip="Programación basada en prototipos" w:history="1">
         <w:r>
           <w:rPr>
             <w:rFonts w:ascii="Arial" w:hAnsi="Arial" w:cs="Arial"/>
@@ -10975,13 +11057,21 @@
         </w:rPr>
         <w:t>, imperativo, </w:t>
       </w:r>
-      <w:hyperlink r:id="rId41" w:anchor="Lenguajes_no_tipados" w:tooltip="Tipado fuerte" w:history="1">
+      <w:hyperlink r:id="rId39" w:anchor="Lenguajes_no_tipados" w:tooltip="Tipado fuerte" w:history="1">
         <w:r>
           <w:rPr>
             <w:rFonts w:ascii="Arial" w:hAnsi="Arial" w:cs="Arial"/>
           </w:rPr>
-          <w:t>débilmente tipado</w:t>
+          <w:t xml:space="preserve">débilmente </w:t>
         </w:r>
+        <w:proofErr w:type="spellStart"/>
+        <w:r>
+          <w:rPr>
+            <w:rFonts w:ascii="Arial" w:hAnsi="Arial" w:cs="Arial"/>
+          </w:rPr>
+          <w:t>tipado</w:t>
+        </w:r>
+        <w:proofErr w:type="spellEnd"/>
       </w:hyperlink>
       <w:r>
         <w:rPr>
@@ -10989,7 +11079,7 @@
         </w:rPr>
         <w:t> y </w:t>
       </w:r>
-      <w:hyperlink r:id="rId42" w:tooltip="Tipado dinámico" w:history="1">
+      <w:hyperlink r:id="rId40" w:tooltip="Tipado dinámico" w:history="1">
         <w:r>
           <w:rPr>
             <w:rFonts w:ascii="Arial" w:hAnsi="Arial" w:cs="Arial"/>
@@ -11016,7 +11106,7 @@
         </w:rPr>
         <w:t>Se utiliza principalmente del </w:t>
       </w:r>
-      <w:hyperlink r:id="rId43" w:tooltip="Cliente (informática)" w:history="1">
+      <w:hyperlink r:id="rId41" w:tooltip="Cliente (informática)" w:history="1">
         <w:r>
           <w:rPr>
             <w:rFonts w:ascii="Arial" w:hAnsi="Arial" w:cs="Arial"/>
@@ -11030,7 +11120,7 @@
         </w:rPr>
         <w:t>, implementado como parte de un </w:t>
       </w:r>
-      <w:hyperlink r:id="rId44" w:tooltip="Navegador web" w:history="1">
+      <w:hyperlink r:id="rId42" w:tooltip="Navegador web" w:history="1">
         <w:r>
           <w:rPr>
             <w:rFonts w:ascii="Arial" w:hAnsi="Arial" w:cs="Arial"/>
@@ -11044,7 +11134,7 @@
         </w:rPr>
         <w:t> permitiendo mejoras en la </w:t>
       </w:r>
-      <w:hyperlink r:id="rId45" w:tooltip="Interfaz de usuario" w:history="1">
+      <w:hyperlink r:id="rId43" w:tooltip="Interfaz de usuario" w:history="1">
         <w:r>
           <w:rPr>
             <w:rFonts w:ascii="Arial" w:hAnsi="Arial" w:cs="Arial"/>
@@ -11058,7 +11148,7 @@
         </w:rPr>
         <w:t> y </w:t>
       </w:r>
-      <w:hyperlink r:id="rId46" w:tooltip="Página web" w:history="1">
+      <w:hyperlink r:id="rId44" w:tooltip="Página web" w:history="1">
         <w:r>
           <w:rPr>
             <w:rFonts w:ascii="Arial" w:hAnsi="Arial" w:cs="Arial"/>
@@ -11096,21 +11186,35 @@
         </w:rPr>
         <w:t> </w:t>
       </w:r>
-      <w:hyperlink r:id="rId47" w:tooltip="Script del lado del servidor" w:history="1">
+      <w:hyperlink r:id="rId45" w:tooltip="Script del lado del servidor" w:history="1">
         <w:r>
           <w:rPr>
             <w:rFonts w:ascii="Arial" w:hAnsi="Arial" w:cs="Arial"/>
           </w:rPr>
-          <w:t>lado del servidor</w:t>
+          <w:t xml:space="preserve">lado del </w:t>
+        </w:r>
+        <w:proofErr w:type="spellStart"/>
+        <w:r>
+          <w:rPr>
+            <w:rFonts w:ascii="Arial" w:hAnsi="Arial" w:cs="Arial"/>
+          </w:rPr>
+          <w:t>servidor</w:t>
         </w:r>
       </w:hyperlink>
       <w:r>
         <w:rPr>
           <w:rFonts w:ascii="Arial" w:hAnsi="Arial" w:cs="Arial"/>
         </w:rPr>
-        <w:t>en </w:t>
-      </w:r>
-      <w:hyperlink r:id="rId48" w:tooltip="Aplicación informática" w:history="1">
+        <w:t>en</w:t>
+      </w:r>
+      <w:proofErr w:type="spellEnd"/>
+      <w:r>
+        <w:rPr>
+          <w:rFonts w:ascii="Arial" w:hAnsi="Arial" w:cs="Arial"/>
+        </w:rPr>
+        <w:t> </w:t>
+      </w:r>
+      <w:hyperlink r:id="rId46" w:tooltip="Aplicación informática" w:history="1">
         <w:r>
           <w:rPr>
             <w:rFonts w:ascii="Arial" w:hAnsi="Arial" w:cs="Arial"/>
@@ -11124,7 +11228,7 @@
         </w:rPr>
         <w:t> externas a la </w:t>
       </w:r>
-      <w:hyperlink r:id="rId49" w:tooltip="World Wide Web" w:history="1">
+      <w:hyperlink r:id="rId47" w:tooltip="World Wide Web" w:history="1">
         <w:r>
           <w:rPr>
             <w:rFonts w:ascii="Arial" w:hAnsi="Arial" w:cs="Arial"/>
@@ -11144,7 +11248,7 @@
         </w:rPr>
         <w:t>documentos </w:t>
       </w:r>
-      <w:hyperlink r:id="rId50" w:tooltip="PDF" w:history="1">
+      <w:hyperlink r:id="rId48" w:tooltip="PDF" w:history="1">
         <w:r>
           <w:rPr>
             <w:rFonts w:ascii="Arial" w:hAnsi="Arial" w:cs="Arial"/>
@@ -11195,21 +11299,39 @@
         </w:rPr>
         <w:t>JavaScript se diseñó con una sintaxis similar a </w:t>
       </w:r>
-      <w:hyperlink r:id="rId51" w:tooltip="C (lenguaje de programación)" w:history="1">
-        <w:r>
-          <w:rPr>
-            <w:rFonts w:ascii="Arial" w:hAnsi="Arial" w:cs="Arial"/>
-          </w:rPr>
-          <w:t>C</w:t>
-        </w:r>
-      </w:hyperlink>
-      <w:r>
-        <w:rPr>
-          <w:rFonts w:ascii="Arial" w:hAnsi="Arial" w:cs="Arial"/>
-        </w:rPr>
-        <w:t>aunque adopta nombres y convenciones del lenguaje de programación </w:t>
-      </w:r>
-      <w:hyperlink r:id="rId52" w:tooltip="Java (lenguaje de programación)" w:history="1">
+      <w:proofErr w:type="spellStart"/>
+      <w:r>
+        <w:fldChar w:fldCharType="begin"/>
+      </w:r>
+      <w:r>
+        <w:instrText>HYPERLINK "https://es.wikipedia.org/wiki/C_(lenguaje_de_programaci%C3%B3n)" \o "C (lenguaje de programación)"</w:instrText>
+      </w:r>
+      <w:r>
+        <w:fldChar w:fldCharType="separate"/>
+      </w:r>
+      <w:r>
+        <w:rPr>
+          <w:rFonts w:ascii="Arial" w:hAnsi="Arial" w:cs="Arial"/>
+        </w:rPr>
+        <w:t>C</w:t>
+      </w:r>
+      <w:r>
+        <w:fldChar w:fldCharType="end"/>
+      </w:r>
+      <w:r>
+        <w:rPr>
+          <w:rFonts w:ascii="Arial" w:hAnsi="Arial" w:cs="Arial"/>
+        </w:rPr>
+        <w:t>aunque</w:t>
+      </w:r>
+      <w:proofErr w:type="spellEnd"/>
+      <w:r>
+        <w:rPr>
+          <w:rFonts w:ascii="Arial" w:hAnsi="Arial" w:cs="Arial"/>
+        </w:rPr>
+        <w:t xml:space="preserve"> adopta nombres y convenciones del lenguaje de programación </w:t>
+      </w:r>
+      <w:hyperlink r:id="rId49" w:tooltip="Java (lenguaje de programación)" w:history="1">
         <w:r>
           <w:rPr>
             <w:rFonts w:ascii="Arial" w:hAnsi="Arial" w:cs="Arial"/>
@@ -11242,13 +11364,21 @@
         </w:rPr>
         <w:t>Todos los navegadores modernos interpretan el código JavaScript integrado en las páginas web. Para interactuar con una página web se provee al lenguaje JavaScript de una implementación del </w:t>
       </w:r>
-      <w:hyperlink r:id="rId53" w:tooltip="Document Object Model" w:history="1">
+      <w:hyperlink r:id="rId50" w:tooltip="Document Object Model" w:history="1">
         <w:r>
           <w:rPr>
             <w:rFonts w:ascii="Arial" w:hAnsi="Arial" w:cs="Arial"/>
           </w:rPr>
-          <w:t>Document Object Model</w:t>
+          <w:t xml:space="preserve">Document Object </w:t>
         </w:r>
+        <w:proofErr w:type="spellStart"/>
+        <w:r>
+          <w:rPr>
+            <w:rFonts w:ascii="Arial" w:hAnsi="Arial" w:cs="Arial"/>
+          </w:rPr>
+          <w:t>Model</w:t>
+        </w:r>
+        <w:proofErr w:type="spellEnd"/>
       </w:hyperlink>
       <w:r>
         <w:rPr>
@@ -11291,7 +11421,7 @@
         </w:rPr>
         <w:pict>
           <v:shape id="_x0000_i1028" type="#_x0000_t75" style="width:171.15pt;height:108.7pt">
-            <v:imagedata r:id="rId54" o:title="JavaScript-logo"/>
+            <v:imagedata r:id="rId51" o:title="JavaScript-logo"/>
           </v:shape>
         </w:pict>
       </w:r>
@@ -11347,9 +11477,18 @@
           <w:color w:val="002060"/>
           <w:sz w:val="32"/>
         </w:rPr>
-        <w:t>5 PHPStorm</w:t>
+        <w:t xml:space="preserve">5 </w:t>
+      </w:r>
+      <w:proofErr w:type="spellStart"/>
+      <w:r>
+        <w:rPr>
+          <w:color w:val="002060"/>
+          <w:sz w:val="32"/>
+        </w:rPr>
+        <w:t>PHPStorm</w:t>
       </w:r>
       <w:bookmarkEnd w:id="29"/>
+      <w:proofErr w:type="spellEnd"/>
     </w:p>
     <w:p>
       <w:pPr>
@@ -11370,7 +11509,7 @@
         </w:rPr>
         <w:t>PhpStorm es un </w:t>
       </w:r>
-      <w:hyperlink r:id="rId55" w:tooltip="Entorno de desarrollo integrado" w:history="1">
+      <w:hyperlink r:id="rId52" w:tooltip="Entorno de desarrollo integrado" w:history="1">
         <w:r>
           <w:rPr>
             <w:rFonts w:ascii="Arial" w:hAnsi="Arial" w:cs="Arial"/>
@@ -11384,7 +11523,7 @@
         </w:rPr>
         <w:t> (entorno de desarrollo integrado) multiplataforma para </w:t>
       </w:r>
-      <w:hyperlink r:id="rId56" w:tooltip="PHP" w:history="1">
+      <w:hyperlink r:id="rId53" w:tooltip="PHP" w:history="1">
         <w:r>
           <w:rPr>
             <w:rFonts w:ascii="Arial" w:hAnsi="Arial" w:cs="Arial"/>
@@ -11398,13 +11537,21 @@
         </w:rPr>
         <w:t>,</w:t>
       </w:r>
-      <w:hyperlink r:id="rId57" w:tooltip="JetBrains" w:history="1">
+      <w:hyperlink r:id="rId54" w:tooltip="JetBrains" w:history="1">
         <w:r>
           <w:rPr>
             <w:rFonts w:ascii="Arial" w:hAnsi="Arial" w:cs="Arial"/>
           </w:rPr>
-          <w:t> desarrollado por la empresa JetBrains</w:t>
+          <w:t xml:space="preserve"> desarrollado por la empresa </w:t>
         </w:r>
+        <w:proofErr w:type="spellStart"/>
+        <w:r>
+          <w:rPr>
+            <w:rFonts w:ascii="Arial" w:hAnsi="Arial" w:cs="Arial"/>
+          </w:rPr>
+          <w:t>JetBrains</w:t>
+        </w:r>
+        <w:proofErr w:type="spellEnd"/>
       </w:hyperlink>
       <w:r>
         <w:rPr>
@@ -11425,7 +11572,7 @@
         </w:rPr>
         <w:t>PhpStorm proporciona un editor para </w:t>
       </w:r>
-      <w:hyperlink r:id="rId58" w:tooltip="PHP" w:history="1">
+      <w:hyperlink r:id="rId55" w:tooltip="PHP" w:history="1">
         <w:r>
           <w:rPr>
             <w:rFonts w:ascii="Arial" w:hAnsi="Arial" w:cs="Arial"/>
@@ -11439,7 +11586,7 @@
         </w:rPr>
         <w:t>, </w:t>
       </w:r>
-      <w:hyperlink r:id="rId59" w:tooltip="HTML" w:history="1">
+      <w:hyperlink r:id="rId56" w:tooltip="HTML" w:history="1">
         <w:r>
           <w:rPr>
             <w:rFonts w:ascii="Arial" w:hAnsi="Arial" w:cs="Arial"/>
@@ -11453,7 +11600,7 @@
         </w:rPr>
         <w:t> y </w:t>
       </w:r>
-      <w:hyperlink r:id="rId60" w:tooltip="JavaScript" w:history="1">
+      <w:hyperlink r:id="rId57" w:tooltip="JavaScript" w:history="1">
         <w:r>
           <w:rPr>
             <w:rFonts w:ascii="Arial" w:hAnsi="Arial" w:cs="Arial"/>
@@ -11461,7 +11608,7 @@
           <w:t>JavaScript con análisis de código en tiempo real, prevención de errores y </w:t>
         </w:r>
       </w:hyperlink>
-      <w:hyperlink r:id="rId61" w:tooltip="refactorización" w:history="1">
+      <w:hyperlink r:id="rId58" w:tooltip="refactorización" w:history="1">
         <w:r>
           <w:rPr>
             <w:rFonts w:ascii="Arial" w:hAnsi="Arial" w:cs="Arial"/>
@@ -11482,7 +11629,7 @@
           <w:rFonts w:ascii="Arial" w:hAnsi="Arial" w:cs="Arial"/>
         </w:rPr>
       </w:pPr>
-      <w:hyperlink r:id="rId62" w:tooltip="Finalización de código" w:history="1">
+      <w:hyperlink r:id="rId59" w:tooltip="Finalización de código" w:history="1">
         <w:r>
           <w:rPr>
             <w:rFonts w:ascii="Arial" w:hAnsi="Arial" w:cs="Arial"/>
@@ -11502,7 +11649,7 @@
         </w:rPr>
         <w:t> de PhpStorm es compatible con PHP 5.3, 5.4, 5.5, 5.6, 7.0, 7.1, 7.2, 7.3, 7.4, 8.0 y 8.1. </w:t>
       </w:r>
-      <w:hyperlink r:id="rId63" w:tooltip="sql" w:history="1">
+      <w:hyperlink r:id="rId60" w:tooltip="sql" w:history="1">
         <w:r>
           <w:rPr>
             <w:rFonts w:ascii="Arial" w:hAnsi="Arial" w:cs="Arial"/>
@@ -11529,7 +11676,7 @@
         </w:rPr>
         <w:t>PhpStorm está escrito en </w:t>
       </w:r>
-      <w:hyperlink r:id="rId64" w:tooltip="Java (lenguaje de programación)" w:history="1">
+      <w:hyperlink r:id="rId61" w:tooltip="Java (lenguaje de programación)" w:history="1">
         <w:r>
           <w:rPr>
             <w:rFonts w:ascii="Arial" w:hAnsi="Arial" w:cs="Arial"/>
@@ -11543,12 +11690,14 @@
         </w:rPr>
         <w:t xml:space="preserve">. Los usuarios pueden ampliar el IDE instalando </w:t>
       </w:r>
+      <w:proofErr w:type="spellStart"/>
       <w:r>
         <w:rPr>
           <w:rFonts w:ascii="Arial" w:hAnsi="Arial" w:cs="Arial"/>
         </w:rPr>
         <w:t>plugings</w:t>
       </w:r>
+      <w:proofErr w:type="spellEnd"/>
       <w:r>
         <w:rPr>
           <w:rFonts w:ascii="Arial" w:hAnsi="Arial" w:cs="Arial"/>
@@ -11565,7 +11714,21 @@
         <w:rPr>
           <w:rFonts w:ascii="Arial" w:hAnsi="Arial" w:cs="Arial"/>
         </w:rPr>
-        <w:t xml:space="preserve"> propios. El software también se comunica con fuentes externas como XDebug.</w:t>
+        <w:t xml:space="preserve"> propios. El software también se comunica con fuentes externas como </w:t>
+      </w:r>
+      <w:proofErr w:type="spellStart"/>
+      <w:r>
+        <w:rPr>
+          <w:rFonts w:ascii="Arial" w:hAnsi="Arial" w:cs="Arial"/>
+        </w:rPr>
+        <w:t>XDebug</w:t>
+      </w:r>
+      <w:proofErr w:type="spellEnd"/>
+      <w:r>
+        <w:rPr>
+          <w:rFonts w:ascii="Arial" w:hAnsi="Arial" w:cs="Arial"/>
+        </w:rPr>
+        <w:t>.</w:t>
       </w:r>
     </w:p>
     <w:p>
@@ -11588,7 +11751,7 @@
         </w:rPr>
         <w:pict>
           <v:shape id="_x0000_i1029" type="#_x0000_t75" style="width:118.2pt;height:118.2pt">
-            <v:imagedata r:id="rId65" o:title="kisspng-phpstorm-jetbrains-webstorm-php-5b28f2c008a9c0"/>
+            <v:imagedata r:id="rId62" o:title="kisspng-phpstorm-jetbrains-webstorm-php-5b28f2c008a9c0"/>
           </v:shape>
         </w:pict>
       </w:r>
@@ -11606,8 +11769,17 @@
           <w:rFonts w:ascii="Arial" w:hAnsi="Arial" w:cs="Arial"/>
           <w:sz w:val="18"/>
         </w:rPr>
-        <w:t>Logo de PHPStorm</w:t>
-      </w:r>
+        <w:t xml:space="preserve">Logo de </w:t>
+      </w:r>
+      <w:proofErr w:type="spellStart"/>
+      <w:r>
+        <w:rPr>
+          <w:rFonts w:ascii="Arial" w:hAnsi="Arial" w:cs="Arial"/>
+          <w:sz w:val="18"/>
+        </w:rPr>
+        <w:t>PHPStorm</w:t>
+      </w:r>
+      <w:proofErr w:type="spellEnd"/>
     </w:p>
     <w:p>
       <w:pPr>
@@ -11675,7 +11847,7 @@
         </w:rPr>
         <w:t>XAMPP es un paquete de </w:t>
       </w:r>
-      <w:hyperlink r:id="rId66" w:tooltip="Software libre" w:history="1">
+      <w:hyperlink r:id="rId63" w:tooltip="Software libre" w:history="1">
         <w:r>
           <w:rPr>
             <w:rFonts w:ascii="Arial" w:hAnsi="Arial" w:cs="Arial"/>
@@ -11689,7 +11861,7 @@
         </w:rPr>
         <w:t>, que consiste principalmente en el </w:t>
       </w:r>
-      <w:hyperlink r:id="rId67" w:tooltip="Sistema de gestión de bases de datos" w:history="1">
+      <w:hyperlink r:id="rId64" w:tooltip="Sistema de gestión de bases de datos" w:history="1">
         <w:r>
           <w:rPr>
             <w:rFonts w:ascii="Arial" w:hAnsi="Arial" w:cs="Arial"/>
@@ -11703,7 +11875,7 @@
         </w:rPr>
         <w:t> </w:t>
       </w:r>
-      <w:hyperlink r:id="rId68" w:tooltip="MySQL" w:history="1">
+      <w:hyperlink r:id="rId65" w:tooltip="MySQL" w:history="1">
         <w:r>
           <w:rPr>
             <w:rFonts w:ascii="Arial" w:hAnsi="Arial" w:cs="Arial"/>
@@ -11717,7 +11889,7 @@
         </w:rPr>
         <w:t>, el </w:t>
       </w:r>
-      <w:hyperlink r:id="rId69" w:tooltip="Servidor" w:history="1">
+      <w:hyperlink r:id="rId66" w:tooltip="Servidor" w:history="1">
         <w:r>
           <w:rPr>
             <w:rFonts w:ascii="Arial" w:hAnsi="Arial" w:cs="Arial"/>
@@ -11731,7 +11903,7 @@
         </w:rPr>
         <w:t> web </w:t>
       </w:r>
-      <w:hyperlink r:id="rId70" w:tooltip="Servidor HTTP Apache" w:history="1">
+      <w:hyperlink r:id="rId67" w:tooltip="Servidor HTTP Apache" w:history="1">
         <w:r>
           <w:rPr>
             <w:rFonts w:ascii="Arial" w:hAnsi="Arial" w:cs="Arial"/>
@@ -11751,7 +11923,7 @@
         </w:rPr>
         <w:t> </w:t>
       </w:r>
-      <w:hyperlink r:id="rId71" w:tooltip="Intérpretes" w:history="1">
+      <w:hyperlink r:id="rId68" w:tooltip="Intérpretes" w:history="1">
         <w:r>
           <w:rPr>
             <w:rFonts w:ascii="Arial" w:hAnsi="Arial" w:cs="Arial"/>
@@ -11765,7 +11937,7 @@
         </w:rPr>
         <w:t> para </w:t>
       </w:r>
-      <w:hyperlink r:id="rId72" w:tooltip="Lenguaje de script" w:history="1">
+      <w:hyperlink r:id="rId69" w:tooltip="Lenguaje de script" w:history="1">
         <w:r>
           <w:rPr>
             <w:rFonts w:ascii="Arial" w:hAnsi="Arial" w:cs="Arial"/>
@@ -11779,7 +11951,7 @@
         </w:rPr>
         <w:t> </w:t>
       </w:r>
-      <w:hyperlink r:id="rId73" w:tooltip="PHP" w:history="1">
+      <w:hyperlink r:id="rId70" w:tooltip="PHP" w:history="1">
         <w:r>
           <w:rPr>
             <w:rFonts w:ascii="Arial" w:hAnsi="Arial" w:cs="Arial"/>
@@ -11793,7 +11965,7 @@
         </w:rPr>
         <w:t> y </w:t>
       </w:r>
-      <w:hyperlink r:id="rId74" w:tooltip="Perl" w:history="1">
+      <w:hyperlink r:id="rId71" w:tooltip="Perl" w:history="1">
         <w:r>
           <w:rPr>
             <w:rFonts w:ascii="Arial" w:hAnsi="Arial" w:cs="Arial"/>
@@ -11820,7 +11992,7 @@
         </w:rPr>
         <w:t xml:space="preserve"> El nombre es en realidad un </w:t>
       </w:r>
-      <w:hyperlink r:id="rId75" w:tooltip="Acrónimo" w:history="1">
+      <w:hyperlink r:id="rId72" w:tooltip="Acrónimo" w:history="1">
         <w:r>
           <w:rPr>
             <w:rFonts w:ascii="Arial" w:hAnsi="Arial" w:cs="Arial"/>
@@ -11834,7 +12006,7 @@
         </w:rPr>
         <w:t>: X (para cualquiera de los diferentes </w:t>
       </w:r>
-      <w:hyperlink r:id="rId76" w:tooltip="Sistema operativo" w:history="1">
+      <w:hyperlink r:id="rId73" w:tooltip="Sistema operativo" w:history="1">
         <w:r>
           <w:rPr>
             <w:rFonts w:ascii="Arial" w:hAnsi="Arial" w:cs="Arial"/>
@@ -11890,14 +12062,32 @@
         </w:rPr>
         <w:t>(</w:t>
       </w:r>
-      <w:hyperlink r:id="rId77" w:tooltip="MariaDB" w:history="1">
-        <w:r>
-          <w:rPr>
-            <w:rFonts w:ascii="Arial" w:hAnsi="Arial" w:cs="Arial"/>
-          </w:rPr>
-          <w:t>MariaDB/MySQL</w:t>
-        </w:r>
-      </w:hyperlink>
+      <w:proofErr w:type="spellStart"/>
+      <w:r>
+        <w:fldChar w:fldCharType="begin"/>
+      </w:r>
+      <w:r>
+        <w:instrText>HYPERLINK "https://es.wikipedia.org/wiki/MariaDB" \o "MariaDB"</w:instrText>
+      </w:r>
+      <w:r>
+        <w:fldChar w:fldCharType="separate"/>
+      </w:r>
+      <w:r>
+        <w:rPr>
+          <w:rFonts w:ascii="Arial" w:hAnsi="Arial" w:cs="Arial"/>
+        </w:rPr>
+        <w:t>MariaDB</w:t>
+      </w:r>
+      <w:proofErr w:type="spellEnd"/>
+      <w:r>
+        <w:rPr>
+          <w:rFonts w:ascii="Arial" w:hAnsi="Arial" w:cs="Arial"/>
+        </w:rPr>
+        <w:t>/MySQL</w:t>
+      </w:r>
+      <w:r>
+        <w:fldChar w:fldCharType="end"/>
+      </w:r>
       <w:r>
         <w:rPr>
           <w:rFonts w:ascii="Arial" w:hAnsi="Arial" w:cs="Arial"/>
@@ -11983,7 +12173,7 @@
         </w:rPr>
         <w:t xml:space="preserve"> A partir de la versión 5.6.15, XAMPP cambió la </w:t>
       </w:r>
-      <w:hyperlink r:id="rId78" w:tooltip="Base de datos" w:history="1">
+      <w:hyperlink r:id="rId74" w:tooltip="Base de datos" w:history="1">
         <w:r>
           <w:rPr>
             <w:rFonts w:ascii="Arial" w:hAnsi="Arial" w:cs="Arial"/>
@@ -11995,7 +12185,21 @@
         <w:rPr>
           <w:rFonts w:ascii="Arial" w:hAnsi="Arial" w:cs="Arial"/>
         </w:rPr>
-        <w:t> MySQL por MariaDB, un</w:t>
+        <w:t xml:space="preserve"> MySQL por </w:t>
+      </w:r>
+      <w:proofErr w:type="spellStart"/>
+      <w:r>
+        <w:rPr>
+          <w:rFonts w:ascii="Arial" w:hAnsi="Arial" w:cs="Arial"/>
+        </w:rPr>
+        <w:t>MariaDB</w:t>
+      </w:r>
+      <w:proofErr w:type="spellEnd"/>
+      <w:r>
+        <w:rPr>
+          <w:rFonts w:ascii="Arial" w:hAnsi="Arial" w:cs="Arial"/>
+        </w:rPr>
+        <w:t>, un</w:t>
       </w:r>
       <w:r>
         <w:rPr>
@@ -12009,7 +12213,7 @@
         </w:rPr>
         <w:t xml:space="preserve"> de MySQL con </w:t>
       </w:r>
-      <w:hyperlink r:id="rId79" w:tooltip="Licencia GPL" w:history="1">
+      <w:hyperlink r:id="rId75" w:tooltip="Licencia GPL" w:history="1">
         <w:r>
           <w:rPr>
             <w:rFonts w:ascii="Arial" w:hAnsi="Arial" w:cs="Arial"/>
@@ -12036,7 +12240,7 @@
         </w:rPr>
         <w:t>El programa se distribuye con la licencia </w:t>
       </w:r>
-      <w:hyperlink r:id="rId80" w:tooltip="GNU" w:history="1">
+      <w:hyperlink r:id="rId76" w:tooltip="GNU" w:history="1">
         <w:r>
           <w:rPr>
             <w:rFonts w:ascii="Arial" w:hAnsi="Arial" w:cs="Arial"/>
@@ -12062,7 +12266,7 @@
         </w:rPr>
         <w:t>, XAMPP está disponible para </w:t>
       </w:r>
-      <w:hyperlink r:id="rId81" w:tooltip="Microsoft Windows" w:history="1">
+      <w:hyperlink r:id="rId77" w:tooltip="Microsoft Windows" w:history="1">
         <w:r>
           <w:rPr>
             <w:rFonts w:ascii="Arial" w:hAnsi="Arial" w:cs="Arial"/>
@@ -12076,7 +12280,7 @@
         </w:rPr>
         <w:t>, </w:t>
       </w:r>
-      <w:hyperlink r:id="rId82" w:tooltip="GNU/Linux" w:history="1">
+      <w:hyperlink r:id="rId78" w:tooltip="GNU/Linux" w:history="1">
         <w:r>
           <w:rPr>
             <w:rFonts w:ascii="Arial" w:hAnsi="Arial" w:cs="Arial"/>
@@ -12090,21 +12294,33 @@
         </w:rPr>
         <w:t>, </w:t>
       </w:r>
-      <w:hyperlink r:id="rId83" w:tooltip="Solaris (sistema operativo)" w:history="1">
-        <w:r>
-          <w:rPr>
-            <w:rFonts w:ascii="Arial" w:hAnsi="Arial" w:cs="Arial"/>
-          </w:rPr>
-          <w:t>Solaris</w:t>
-        </w:r>
-      </w:hyperlink>
+      <w:proofErr w:type="spellStart"/>
+      <w:r>
+        <w:fldChar w:fldCharType="begin"/>
+      </w:r>
+      <w:r>
+        <w:instrText>HYPERLINK "https://es.wikipedia.org/wiki/Solaris_(sistema_operativo)" \o "Solaris (sistema operativo)"</w:instrText>
+      </w:r>
+      <w:r>
+        <w:fldChar w:fldCharType="separate"/>
+      </w:r>
+      <w:r>
+        <w:rPr>
+          <w:rFonts w:ascii="Arial" w:hAnsi="Arial" w:cs="Arial"/>
+        </w:rPr>
+        <w:t>Solaris</w:t>
+      </w:r>
+      <w:proofErr w:type="spellEnd"/>
+      <w:r>
+        <w:fldChar w:fldCharType="end"/>
+      </w:r>
       <w:r>
         <w:rPr>
           <w:rFonts w:ascii="Arial" w:hAnsi="Arial" w:cs="Arial"/>
         </w:rPr>
         <w:t> y </w:t>
       </w:r>
-      <w:hyperlink r:id="rId84" w:tooltip="Mac OS X" w:history="1">
+      <w:hyperlink r:id="rId79" w:tooltip="Mac OS X" w:history="1">
         <w:r>
           <w:rPr>
             <w:rFonts w:ascii="Arial" w:hAnsi="Arial" w:cs="Arial"/>
@@ -12139,7 +12355,7 @@
         </w:rPr>
         <w:pict>
           <v:shape id="_x0000_i1030" type="#_x0000_t75" style="width:95.1pt;height:94.4pt">
-            <v:imagedata r:id="rId85" o:title="xampp-logo-4db0ac715559be7e8da62bf9b8de42aad71d1b8ab32f18cd14b4505ac7812a7f"/>
+            <v:imagedata r:id="rId80" o:title="xampp-logo-4db0ac715559be7e8da62bf9b8de42aad71d1b8ab32f18cd14b4505ac7812a7f"/>
           </v:shape>
         </w:pict>
       </w:r>
@@ -12243,7 +12459,7 @@
         </w:rPr>
         <w:t>utiliza el sistema de </w:t>
       </w:r>
-      <w:hyperlink r:id="rId86" w:tooltip="Control de versiones" w:history="1">
+      <w:hyperlink r:id="rId81" w:tooltip="Control de versiones" w:history="1">
         <w:r>
           <w:rPr>
             <w:rFonts w:ascii="Arial" w:hAnsi="Arial" w:cs="Arial"/>
@@ -12257,7 +12473,7 @@
         </w:rPr>
         <w:t> </w:t>
       </w:r>
-      <w:hyperlink r:id="rId87" w:tooltip="Git" w:history="1">
+      <w:hyperlink r:id="rId82" w:tooltip="Git" w:history="1">
         <w:r>
           <w:rPr>
             <w:rFonts w:ascii="Arial" w:hAnsi="Arial" w:cs="Arial"/>
@@ -12271,7 +12487,7 @@
         </w:rPr>
         <w:t>. Se utiliza principalmente para la creación de </w:t>
       </w:r>
-      <w:hyperlink r:id="rId88" w:tooltip="Código fuente" w:history="1">
+      <w:hyperlink r:id="rId83" w:tooltip="Código fuente" w:history="1">
         <w:r>
           <w:rPr>
             <w:rFonts w:ascii="Arial" w:hAnsi="Arial" w:cs="Arial"/>
@@ -12285,7 +12501,7 @@
         </w:rPr>
         <w:t> de </w:t>
       </w:r>
-      <w:hyperlink r:id="rId89" w:tooltip="Programa informático" w:history="1">
+      <w:hyperlink r:id="rId84" w:tooltip="Programa informático" w:history="1">
         <w:r>
           <w:rPr>
             <w:rFonts w:ascii="Arial" w:hAnsi="Arial" w:cs="Arial"/>
@@ -12299,7 +12515,7 @@
         </w:rPr>
         <w:t> de </w:t>
       </w:r>
-      <w:hyperlink r:id="rId90" w:tooltip="Ordenador" w:history="1">
+      <w:hyperlink r:id="rId85" w:tooltip="Ordenador" w:history="1">
         <w:r>
           <w:rPr>
             <w:rFonts w:ascii="Arial" w:hAnsi="Arial" w:cs="Arial"/>
@@ -12326,7 +12542,7 @@
         </w:rPr>
         <w:t>El código de los proyectos alojados en GitHub se almacena generalmente de forma </w:t>
       </w:r>
-      <w:hyperlink r:id="rId91" w:tooltip="Código abierto" w:history="1">
+      <w:hyperlink r:id="rId86" w:tooltip="Código abierto" w:history="1">
         <w:r>
           <w:rPr>
             <w:rFonts w:ascii="Arial" w:hAnsi="Arial" w:cs="Arial"/>
@@ -12359,7 +12575,7 @@
         </w:rPr>
         <w:t>lugares virtuales alojados en la </w:t>
       </w:r>
-      <w:hyperlink r:id="rId92" w:tooltip="Computación en la nube" w:history="1">
+      <w:hyperlink r:id="rId87" w:tooltip="Computación en la nube" w:history="1">
         <w:r>
           <w:rPr>
             <w:rFonts w:ascii="Arial" w:hAnsi="Arial" w:cs="Arial"/>
@@ -12373,7 +12589,7 @@
         </w:rPr>
         <w:t> en donde los usuarios pueden almacenar cualquier tipo de archivo).Suelen usarse para guardar archivos de texto que representan código en distintos </w:t>
       </w:r>
-      <w:hyperlink r:id="rId93" w:tooltip="Lenguajes de programación" w:history="1">
+      <w:hyperlink r:id="rId88" w:tooltip="Lenguajes de programación" w:history="1">
         <w:r>
           <w:rPr>
             <w:rFonts w:ascii="Arial" w:hAnsi="Arial" w:cs="Arial"/>
@@ -12407,7 +12623,7 @@
         </w:rPr>
         <w:t>GitHub continúa siendo la plataforma más importante de colaboración para proyectos de </w:t>
       </w:r>
-      <w:hyperlink r:id="rId94" w:tooltip="Código abierto" w:history="1">
+      <w:hyperlink r:id="rId89" w:tooltip="Código abierto" w:history="1">
         <w:r>
           <w:rPr>
             <w:rFonts w:ascii="Arial" w:hAnsi="Arial" w:cs="Arial"/>
@@ -12442,7 +12658,7 @@
         </w:rPr>
         <w:pict>
           <v:shape id="_x0000_i1031" type="#_x0000_t75" style="width:165.75pt;height:93.75pt">
-            <v:imagedata r:id="rId95" o:title="GitHub-Logo"/>
+            <v:imagedata r:id="rId90" o:title="GitHub-Logo"/>
           </v:shape>
         </w:pict>
       </w:r>
@@ -12618,10 +12834,10 @@
                     <pic:cNvPicPr/>
                   </pic:nvPicPr>
                   <pic:blipFill>
-                    <a:blip r:embed="rId96" cstate="print">
+                    <a:blip r:embed="rId91" cstate="print">
                       <a:extLst>
                         <a:ext uri="{28A0092B-C50C-407E-A947-70E740481C1C}">
-                          <a14:useLocalDpi xmlns:a14="http://schemas.microsoft.com/office/drawing/2010/main" xmlns:wps="http://schemas.microsoft.com/office/word/2010/wordprocessingShape" xmlns:wpi="http://schemas.microsoft.com/office/word/2010/wordprocessingInk" xmlns:wpg="http://schemas.microsoft.com/office/word/2010/wordprocessingGroup" xmlns:w16se="http://schemas.microsoft.com/office/word/2015/wordml/symex" xmlns:w15="http://schemas.microsoft.com/office/word/2012/wordml" xmlns:w14="http://schemas.microsoft.com/office/word/2010/wordml" xmlns:w="http://schemas.openxmlformats.org/wordprocessingml/2006/main" xmlns:w10="urn:schemas-microsoft-com:office:word" xmlns:wp14="http://schemas.microsoft.com/office/word/2010/wordprocessingDrawing" xmlns:v="urn:schemas-microsoft-com:vml" xmlns:o="urn:schemas-microsoft-com:office:office" xmlns:mc="http://schemas.openxmlformats.org/markup-compatibility/2006" xmlns:cx="http://schemas.microsoft.com/office/drawing/2014/chartex" xmlns:wpc="http://schemas.microsoft.com/office/word/2010/wordprocessingCanvas" xmlns="" val="0"/>
+                          <a14:useLocalDpi xmlns="" xmlns:wpc="http://schemas.microsoft.com/office/word/2010/wordprocessingCanvas" xmlns:cx="http://schemas.microsoft.com/office/drawing/2014/chartex" xmlns:mc="http://schemas.openxmlformats.org/markup-compatibility/2006" xmlns:o="urn:schemas-microsoft-com:office:office" xmlns:v="urn:schemas-microsoft-com:vml" xmlns:wp14="http://schemas.microsoft.com/office/word/2010/wordprocessingDrawing" xmlns:w10="urn:schemas-microsoft-com:office:word" xmlns:w="http://schemas.openxmlformats.org/wordprocessingml/2006/main" xmlns:w14="http://schemas.microsoft.com/office/word/2010/wordml" xmlns:w15="http://schemas.microsoft.com/office/word/2012/wordml" xmlns:w16se="http://schemas.microsoft.com/office/word/2015/wordml/symex" xmlns:wpg="http://schemas.microsoft.com/office/word/2010/wordprocessingGroup" xmlns:wpi="http://schemas.microsoft.com/office/word/2010/wordprocessingInk" xmlns:wps="http://schemas.microsoft.com/office/word/2010/wordprocessingShape" xmlns:a14="http://schemas.microsoft.com/office/drawing/2010/main" val="0"/>
                         </a:ext>
                       </a:extLst>
                     </a:blip>
@@ -12692,10 +12908,10 @@
                     <pic:cNvPicPr/>
                   </pic:nvPicPr>
                   <pic:blipFill>
-                    <a:blip r:embed="rId97" cstate="print">
+                    <a:blip r:embed="rId92" cstate="print">
                       <a:extLst>
                         <a:ext uri="{28A0092B-C50C-407E-A947-70E740481C1C}">
-                          <a14:useLocalDpi xmlns:a14="http://schemas.microsoft.com/office/drawing/2010/main" xmlns:wps="http://schemas.microsoft.com/office/word/2010/wordprocessingShape" xmlns:wpi="http://schemas.microsoft.com/office/word/2010/wordprocessingInk" xmlns:wpg="http://schemas.microsoft.com/office/word/2010/wordprocessingGroup" xmlns:w16se="http://schemas.microsoft.com/office/word/2015/wordml/symex" xmlns:w15="http://schemas.microsoft.com/office/word/2012/wordml" xmlns:w14="http://schemas.microsoft.com/office/word/2010/wordml" xmlns:w="http://schemas.openxmlformats.org/wordprocessingml/2006/main" xmlns:w10="urn:schemas-microsoft-com:office:word" xmlns:wp14="http://schemas.microsoft.com/office/word/2010/wordprocessingDrawing" xmlns:v="urn:schemas-microsoft-com:vml" xmlns:o="urn:schemas-microsoft-com:office:office" xmlns:mc="http://schemas.openxmlformats.org/markup-compatibility/2006" xmlns:cx="http://schemas.microsoft.com/office/drawing/2014/chartex" xmlns:wpc="http://schemas.microsoft.com/office/word/2010/wordprocessingCanvas" xmlns="" val="0"/>
+                          <a14:useLocalDpi xmlns="" xmlns:wpc="http://schemas.microsoft.com/office/word/2010/wordprocessingCanvas" xmlns:cx="http://schemas.microsoft.com/office/drawing/2014/chartex" xmlns:mc="http://schemas.openxmlformats.org/markup-compatibility/2006" xmlns:o="urn:schemas-microsoft-com:office:office" xmlns:v="urn:schemas-microsoft-com:vml" xmlns:wp14="http://schemas.microsoft.com/office/word/2010/wordprocessingDrawing" xmlns:w10="urn:schemas-microsoft-com:office:word" xmlns:w="http://schemas.openxmlformats.org/wordprocessingml/2006/main" xmlns:w14="http://schemas.microsoft.com/office/word/2010/wordml" xmlns:w15="http://schemas.microsoft.com/office/word/2012/wordml" xmlns:w16se="http://schemas.microsoft.com/office/word/2015/wordml/symex" xmlns:wpg="http://schemas.microsoft.com/office/word/2010/wordprocessingGroup" xmlns:wpi="http://schemas.microsoft.com/office/word/2010/wordprocessingInk" xmlns:wps="http://schemas.microsoft.com/office/word/2010/wordprocessingShape" xmlns:a14="http://schemas.microsoft.com/office/drawing/2010/main" val="0"/>
                         </a:ext>
                       </a:extLst>
                     </a:blip>
@@ -12764,10 +12980,10 @@
                     <pic:cNvPicPr/>
                   </pic:nvPicPr>
                   <pic:blipFill>
-                    <a:blip r:embed="rId98" cstate="print">
+                    <a:blip r:embed="rId93" cstate="print">
                       <a:extLst>
                         <a:ext uri="{28A0092B-C50C-407E-A947-70E740481C1C}">
-                          <a14:useLocalDpi xmlns:a14="http://schemas.microsoft.com/office/drawing/2010/main" xmlns:wps="http://schemas.microsoft.com/office/word/2010/wordprocessingShape" xmlns:wpi="http://schemas.microsoft.com/office/word/2010/wordprocessingInk" xmlns:wpg="http://schemas.microsoft.com/office/word/2010/wordprocessingGroup" xmlns:w16se="http://schemas.microsoft.com/office/word/2015/wordml/symex" xmlns:w15="http://schemas.microsoft.com/office/word/2012/wordml" xmlns:w14="http://schemas.microsoft.com/office/word/2010/wordml" xmlns:w="http://schemas.openxmlformats.org/wordprocessingml/2006/main" xmlns:w10="urn:schemas-microsoft-com:office:word" xmlns:wp14="http://schemas.microsoft.com/office/word/2010/wordprocessingDrawing" xmlns:v="urn:schemas-microsoft-com:vml" xmlns:o="urn:schemas-microsoft-com:office:office" xmlns:mc="http://schemas.openxmlformats.org/markup-compatibility/2006" xmlns:cx="http://schemas.microsoft.com/office/drawing/2014/chartex" xmlns:wpc="http://schemas.microsoft.com/office/word/2010/wordprocessingCanvas" xmlns="" val="0"/>
+                          <a14:useLocalDpi xmlns="" xmlns:wpc="http://schemas.microsoft.com/office/word/2010/wordprocessingCanvas" xmlns:cx="http://schemas.microsoft.com/office/drawing/2014/chartex" xmlns:mc="http://schemas.openxmlformats.org/markup-compatibility/2006" xmlns:o="urn:schemas-microsoft-com:office:office" xmlns:v="urn:schemas-microsoft-com:vml" xmlns:wp14="http://schemas.microsoft.com/office/word/2010/wordprocessingDrawing" xmlns:w10="urn:schemas-microsoft-com:office:word" xmlns:w="http://schemas.openxmlformats.org/wordprocessingml/2006/main" xmlns:w14="http://schemas.microsoft.com/office/word/2010/wordml" xmlns:w15="http://schemas.microsoft.com/office/word/2012/wordml" xmlns:w16se="http://schemas.microsoft.com/office/word/2015/wordml/symex" xmlns:wpg="http://schemas.microsoft.com/office/word/2010/wordprocessingGroup" xmlns:wpi="http://schemas.microsoft.com/office/word/2010/wordprocessingInk" xmlns:wps="http://schemas.microsoft.com/office/word/2010/wordprocessingShape" xmlns:a14="http://schemas.microsoft.com/office/drawing/2010/main" val="0"/>
                         </a:ext>
                       </a:extLst>
                     </a:blip>
@@ -12836,10 +13052,10 @@
                     <pic:cNvPicPr/>
                   </pic:nvPicPr>
                   <pic:blipFill>
-                    <a:blip r:embed="rId99" cstate="print">
+                    <a:blip r:embed="rId94" cstate="print">
                       <a:extLst>
                         <a:ext uri="{28A0092B-C50C-407E-A947-70E740481C1C}">
-                          <a14:useLocalDpi xmlns:a14="http://schemas.microsoft.com/office/drawing/2010/main" xmlns:wps="http://schemas.microsoft.com/office/word/2010/wordprocessingShape" xmlns:wpi="http://schemas.microsoft.com/office/word/2010/wordprocessingInk" xmlns:wpg="http://schemas.microsoft.com/office/word/2010/wordprocessingGroup" xmlns:w16se="http://schemas.microsoft.com/office/word/2015/wordml/symex" xmlns:w15="http://schemas.microsoft.com/office/word/2012/wordml" xmlns:w14="http://schemas.microsoft.com/office/word/2010/wordml" xmlns:w="http://schemas.openxmlformats.org/wordprocessingml/2006/main" xmlns:w10="urn:schemas-microsoft-com:office:word" xmlns:wp14="http://schemas.microsoft.com/office/word/2010/wordprocessingDrawing" xmlns:v="urn:schemas-microsoft-com:vml" xmlns:o="urn:schemas-microsoft-com:office:office" xmlns:mc="http://schemas.openxmlformats.org/markup-compatibility/2006" xmlns:cx="http://schemas.microsoft.com/office/drawing/2014/chartex" xmlns:wpc="http://schemas.microsoft.com/office/word/2010/wordprocessingCanvas" xmlns="" val="0"/>
+                          <a14:useLocalDpi xmlns="" xmlns:wpc="http://schemas.microsoft.com/office/word/2010/wordprocessingCanvas" xmlns:cx="http://schemas.microsoft.com/office/drawing/2014/chartex" xmlns:mc="http://schemas.openxmlformats.org/markup-compatibility/2006" xmlns:o="urn:schemas-microsoft-com:office:office" xmlns:v="urn:schemas-microsoft-com:vml" xmlns:wp14="http://schemas.microsoft.com/office/word/2010/wordprocessingDrawing" xmlns:w10="urn:schemas-microsoft-com:office:word" xmlns:w="http://schemas.openxmlformats.org/wordprocessingml/2006/main" xmlns:w14="http://schemas.microsoft.com/office/word/2010/wordml" xmlns:w15="http://schemas.microsoft.com/office/word/2012/wordml" xmlns:w16se="http://schemas.microsoft.com/office/word/2015/wordml/symex" xmlns:wpg="http://schemas.microsoft.com/office/word/2010/wordprocessingGroup" xmlns:wpi="http://schemas.microsoft.com/office/word/2010/wordprocessingInk" xmlns:wps="http://schemas.microsoft.com/office/word/2010/wordprocessingShape" xmlns:a14="http://schemas.microsoft.com/office/drawing/2010/main" val="0"/>
                         </a:ext>
                       </a:extLst>
                     </a:blip>
@@ -12909,10 +13125,10 @@
                     <pic:cNvPicPr/>
                   </pic:nvPicPr>
                   <pic:blipFill>
-                    <a:blip r:embed="rId100" cstate="print">
+                    <a:blip r:embed="rId95" cstate="print">
                       <a:extLst>
                         <a:ext uri="{28A0092B-C50C-407E-A947-70E740481C1C}">
-                          <a14:useLocalDpi xmlns:a14="http://schemas.microsoft.com/office/drawing/2010/main" xmlns:wps="http://schemas.microsoft.com/office/word/2010/wordprocessingShape" xmlns:wpi="http://schemas.microsoft.com/office/word/2010/wordprocessingInk" xmlns:wpg="http://schemas.microsoft.com/office/word/2010/wordprocessingGroup" xmlns:w16se="http://schemas.microsoft.com/office/word/2015/wordml/symex" xmlns:w15="http://schemas.microsoft.com/office/word/2012/wordml" xmlns:w14="http://schemas.microsoft.com/office/word/2010/wordml" xmlns:w="http://schemas.openxmlformats.org/wordprocessingml/2006/main" xmlns:w10="urn:schemas-microsoft-com:office:word" xmlns:wp14="http://schemas.microsoft.com/office/word/2010/wordprocessingDrawing" xmlns:v="urn:schemas-microsoft-com:vml" xmlns:o="urn:schemas-microsoft-com:office:office" xmlns:mc="http://schemas.openxmlformats.org/markup-compatibility/2006" xmlns:cx="http://schemas.microsoft.com/office/drawing/2014/chartex" xmlns:wpc="http://schemas.microsoft.com/office/word/2010/wordprocessingCanvas" xmlns="" val="0"/>
+                          <a14:useLocalDpi xmlns="" xmlns:wpc="http://schemas.microsoft.com/office/word/2010/wordprocessingCanvas" xmlns:cx="http://schemas.microsoft.com/office/drawing/2014/chartex" xmlns:mc="http://schemas.openxmlformats.org/markup-compatibility/2006" xmlns:o="urn:schemas-microsoft-com:office:office" xmlns:v="urn:schemas-microsoft-com:vml" xmlns:wp14="http://schemas.microsoft.com/office/word/2010/wordprocessingDrawing" xmlns:w10="urn:schemas-microsoft-com:office:word" xmlns:w="http://schemas.openxmlformats.org/wordprocessingml/2006/main" xmlns:w14="http://schemas.microsoft.com/office/word/2010/wordml" xmlns:w15="http://schemas.microsoft.com/office/word/2012/wordml" xmlns:w16se="http://schemas.microsoft.com/office/word/2015/wordml/symex" xmlns:wpg="http://schemas.microsoft.com/office/word/2010/wordprocessingGroup" xmlns:wpi="http://schemas.microsoft.com/office/word/2010/wordprocessingInk" xmlns:wps="http://schemas.microsoft.com/office/word/2010/wordprocessingShape" xmlns:a14="http://schemas.microsoft.com/office/drawing/2010/main" val="0"/>
                         </a:ext>
                       </a:extLst>
                     </a:blip>
@@ -13022,7 +13238,7 @@
                     <pic:cNvPicPr/>
                   </pic:nvPicPr>
                   <pic:blipFill>
-                    <a:blip r:embed="rId101" cstate="print"/>
+                    <a:blip r:embed="rId96" cstate="print"/>
                     <a:stretch>
                       <a:fillRect/>
                     </a:stretch>
@@ -13196,7 +13412,7 @@
                     <pic:cNvPicPr/>
                   </pic:nvPicPr>
                   <pic:blipFill>
-                    <a:blip r:embed="rId102" cstate="print"/>
+                    <a:blip r:embed="rId97" cstate="print"/>
                     <a:stretch>
                       <a:fillRect/>
                     </a:stretch>
@@ -13328,7 +13544,7 @@
                     <pic:cNvPicPr/>
                   </pic:nvPicPr>
                   <pic:blipFill>
-                    <a:blip r:embed="rId103" cstate="print"/>
+                    <a:blip r:embed="rId98" cstate="print"/>
                     <a:stretch>
                       <a:fillRect/>
                     </a:stretch>
@@ -13369,7 +13585,7 @@
                     <pic:cNvPicPr/>
                   </pic:nvPicPr>
                   <pic:blipFill>
-                    <a:blip r:embed="rId104" cstate="print"/>
+                    <a:blip r:embed="rId99" cstate="print"/>
                     <a:stretch>
                       <a:fillRect/>
                     </a:stretch>
@@ -13538,7 +13754,7 @@
                     <pic:cNvPicPr/>
                   </pic:nvPicPr>
                   <pic:blipFill>
-                    <a:blip r:embed="rId105" cstate="print"/>
+                    <a:blip r:embed="rId100" cstate="print"/>
                     <a:stretch>
                       <a:fillRect/>
                     </a:stretch>
@@ -13579,7 +13795,7 @@
                     <pic:cNvPicPr/>
                   </pic:nvPicPr>
                   <pic:blipFill>
-                    <a:blip r:embed="rId106" cstate="print"/>
+                    <a:blip r:embed="rId101" cstate="print"/>
                     <a:stretch>
                       <a:fillRect/>
                     </a:stretch>
@@ -13620,7 +13836,7 @@
                     <pic:cNvPicPr/>
                   </pic:nvPicPr>
                   <pic:blipFill>
-                    <a:blip r:embed="rId107" cstate="print"/>
+                    <a:blip r:embed="rId102" cstate="print"/>
                     <a:stretch>
                       <a:fillRect/>
                     </a:stretch>
@@ -13768,7 +13984,7 @@
                     <pic:cNvPicPr/>
                   </pic:nvPicPr>
                   <pic:blipFill>
-                    <a:blip r:embed="rId108" cstate="print"/>
+                    <a:blip r:embed="rId103" cstate="print"/>
                     <a:stretch>
                       <a:fillRect/>
                     </a:stretch>
@@ -13811,7 +14027,7 @@
                     <pic:cNvPicPr/>
                   </pic:nvPicPr>
                   <pic:blipFill>
-                    <a:blip r:embed="rId109" cstate="print"/>
+                    <a:blip r:embed="rId104" cstate="print"/>
                     <a:stretch>
                       <a:fillRect/>
                     </a:stretch>
@@ -13854,7 +14070,7 @@
                     <pic:cNvPicPr/>
                   </pic:nvPicPr>
                   <pic:blipFill>
-                    <a:blip r:embed="rId110" cstate="print"/>
+                    <a:blip r:embed="rId105" cstate="print"/>
                     <a:stretch>
                       <a:fillRect/>
                     </a:stretch>
@@ -13959,7 +14175,7 @@
                     <pic:cNvPicPr/>
                   </pic:nvPicPr>
                   <pic:blipFill>
-                    <a:blip r:embed="rId111" cstate="print"/>
+                    <a:blip r:embed="rId106" cstate="print"/>
                     <a:stretch>
                       <a:fillRect/>
                     </a:stretch>
@@ -14002,7 +14218,7 @@
                     <pic:cNvPicPr/>
                   </pic:nvPicPr>
                   <pic:blipFill>
-                    <a:blip r:embed="rId112" cstate="print"/>
+                    <a:blip r:embed="rId107" cstate="print"/>
                     <a:stretch>
                       <a:fillRect/>
                     </a:stretch>
@@ -14078,7 +14294,7 @@
                     <pic:cNvPicPr/>
                   </pic:nvPicPr>
                   <pic:blipFill>
-                    <a:blip r:embed="rId113" cstate="print"/>
+                    <a:blip r:embed="rId108" cstate="print"/>
                     <a:stretch>
                       <a:fillRect/>
                     </a:stretch>
@@ -14156,7 +14372,7 @@
                     <pic:cNvPicPr/>
                   </pic:nvPicPr>
                   <pic:blipFill>
-                    <a:blip r:embed="rId114" cstate="print"/>
+                    <a:blip r:embed="rId109" cstate="print"/>
                     <a:stretch>
                       <a:fillRect/>
                     </a:stretch>
@@ -14214,7 +14430,7 @@
                     <pic:cNvPicPr/>
                   </pic:nvPicPr>
                   <pic:blipFill>
-                    <a:blip r:embed="rId115" cstate="print"/>
+                    <a:blip r:embed="rId110" cstate="print"/>
                     <a:stretch>
                       <a:fillRect/>
                     </a:stretch>
@@ -14349,7 +14565,7 @@
                     <pic:cNvPicPr/>
                   </pic:nvPicPr>
                   <pic:blipFill>
-                    <a:blip r:embed="rId116" cstate="print"/>
+                    <a:blip r:embed="rId111" cstate="print"/>
                     <a:stretch>
                       <a:fillRect/>
                     </a:stretch>
@@ -14390,7 +14606,7 @@
                     <pic:cNvPicPr/>
                   </pic:nvPicPr>
                   <pic:blipFill>
-                    <a:blip r:embed="rId117" cstate="print"/>
+                    <a:blip r:embed="rId112" cstate="print"/>
                     <a:stretch>
                       <a:fillRect/>
                     </a:stretch>
@@ -14483,7 +14699,7 @@
                     <pic:cNvPicPr/>
                   </pic:nvPicPr>
                   <pic:blipFill>
-                    <a:blip r:embed="rId118" cstate="print"/>
+                    <a:blip r:embed="rId113" cstate="print"/>
                     <a:stretch>
                       <a:fillRect/>
                     </a:stretch>
@@ -14524,7 +14740,7 @@
                     <pic:cNvPicPr/>
                   </pic:nvPicPr>
                   <pic:blipFill>
-                    <a:blip r:embed="rId119" cstate="print"/>
+                    <a:blip r:embed="rId114" cstate="print"/>
                     <a:stretch>
                       <a:fillRect/>
                     </a:stretch>
@@ -14602,7 +14818,7 @@
                     <pic:cNvPicPr/>
                   </pic:nvPicPr>
                   <pic:blipFill>
-                    <a:blip r:embed="rId120" cstate="print"/>
+                    <a:blip r:embed="rId115" cstate="print"/>
                     <a:stretch>
                       <a:fillRect/>
                     </a:stretch>
@@ -14643,7 +14859,7 @@
                     <pic:cNvPicPr/>
                   </pic:nvPicPr>
                   <pic:blipFill>
-                    <a:blip r:embed="rId121" cstate="print"/>
+                    <a:blip r:embed="rId116" cstate="print"/>
                     <a:stretch>
                       <a:fillRect/>
                     </a:stretch>
@@ -14772,7 +14988,21 @@
         <w:rPr>
           <w:rFonts w:ascii="Arial" w:hAnsi="Arial" w:cs="Arial"/>
         </w:rPr>
-        <w:t xml:space="preserve">A continuación se muestra una captura de pantalla de la página que se encarga del logging por parte del usuario. </w:t>
+        <w:t xml:space="preserve">A continuación se muestra una captura de pantalla de la página que se encarga del </w:t>
+      </w:r>
+      <w:proofErr w:type="spellStart"/>
+      <w:r>
+        <w:rPr>
+          <w:rFonts w:ascii="Arial" w:hAnsi="Arial" w:cs="Arial"/>
+        </w:rPr>
+        <w:t>logging</w:t>
+      </w:r>
+      <w:proofErr w:type="spellEnd"/>
+      <w:r>
+        <w:rPr>
+          <w:rFonts w:ascii="Arial" w:hAnsi="Arial" w:cs="Arial"/>
+        </w:rPr>
+        <w:t xml:space="preserve"> por parte del usuario. </w:t>
       </w:r>
     </w:p>
     <w:p>
@@ -14806,7 +15036,7 @@
                     </pic:cNvPicPr>
                   </pic:nvPicPr>
                   <pic:blipFill>
-                    <a:blip r:embed="rId122" cstate="print"/>
+                    <a:blip r:embed="rId117" cstate="print"/>
                     <a:srcRect/>
                     <a:stretch>
                       <a:fillRect/>
@@ -14919,7 +15149,7 @@
         <w:lastRenderedPageBreak/>
         <w:pict>
           <v:shape id="_x0000_i1032" type="#_x0000_t75" style="width:411.6pt;height:177.95pt">
-            <v:imagedata r:id="rId123" o:title="Captura02"/>
+            <v:imagedata r:id="rId118" o:title="Captura02"/>
           </v:shape>
         </w:pict>
       </w:r>
@@ -14980,7 +15210,7 @@
         </w:rPr>
         <w:pict>
           <v:shape id="_x0000_i1033" type="#_x0000_t75" style="width:322.65pt;height:174.55pt">
-            <v:imagedata r:id="rId124" o:title="Captura06"/>
+            <v:imagedata r:id="rId119" o:title="Captura06"/>
           </v:shape>
         </w:pict>
       </w:r>
@@ -15030,7 +15260,7 @@
         <w:lastRenderedPageBreak/>
         <w:pict>
           <v:shape id="_x0000_i1034" type="#_x0000_t75" style="width:216.7pt;height:253.35pt">
-            <v:imagedata r:id="rId125" o:title="Captura03"/>
+            <v:imagedata r:id="rId120" o:title="Captura03"/>
           </v:shape>
         </w:pict>
       </w:r>
@@ -15105,7 +15335,7 @@
         </w:rPr>
         <w:pict>
           <v:shape id="_x0000_i1035" type="#_x0000_t75" style="width:261.5pt;height:213.3pt">
-            <v:imagedata r:id="rId126" o:title="Captura04"/>
+            <v:imagedata r:id="rId121" o:title="Captura04"/>
           </v:shape>
         </w:pict>
       </w:r>
@@ -15185,7 +15415,21 @@
         <w:rPr>
           <w:rFonts w:ascii="Arial" w:hAnsi="Arial" w:cs="Arial"/>
         </w:rPr>
-        <w:t xml:space="preserve"> caso de que los datos del logging (nickname y password) introducidos por el usuario sean incorrectos, el sistema le informará de ello.</w:t>
+        <w:t xml:space="preserve"> caso de que los datos del </w:t>
+      </w:r>
+      <w:proofErr w:type="spellStart"/>
+      <w:r>
+        <w:rPr>
+          <w:rFonts w:ascii="Arial" w:hAnsi="Arial" w:cs="Arial"/>
+        </w:rPr>
+        <w:t>logging</w:t>
+      </w:r>
+      <w:proofErr w:type="spellEnd"/>
+      <w:r>
+        <w:rPr>
+          <w:rFonts w:ascii="Arial" w:hAnsi="Arial" w:cs="Arial"/>
+        </w:rPr>
+        <w:t xml:space="preserve"> (nickname y password) introducidos por el usuario sean incorrectos, el sistema le informará de ello.</w:t>
       </w:r>
       <w:r>
         <w:rPr>
@@ -15219,7 +15463,7 @@
         </w:rPr>
         <w:pict>
           <v:shape id="_x0000_i1036" type="#_x0000_t75" style="width:273.05pt;height:268.3pt">
-            <v:imagedata r:id="rId127" o:title="Captura05"/>
+            <v:imagedata r:id="rId122" o:title="Captura05"/>
           </v:shape>
         </w:pict>
       </w:r>
@@ -15316,7 +15560,7 @@
         </w:rPr>
         <w:pict>
           <v:shape id="_x0000_i1037" type="#_x0000_t75" style="width:491.1pt;height:76.1pt">
-            <v:imagedata r:id="rId128" o:title="Captura07"/>
+            <v:imagedata r:id="rId123" o:title="Captura07"/>
           </v:shape>
         </w:pict>
       </w:r>
@@ -15406,7 +15650,7 @@
         </w:rPr>
         <w:pict>
           <v:shape id="_x0000_i1038" type="#_x0000_t75" style="width:137.2pt;height:228.9pt">
-            <v:imagedata r:id="rId129" o:title="Captura09"/>
+            <v:imagedata r:id="rId124" o:title="Captura09"/>
           </v:shape>
         </w:pict>
       </w:r>
@@ -15424,20 +15668,50 @@
           <w:rFonts w:ascii="Arial" w:hAnsi="Arial" w:cs="Arial"/>
           <w:sz w:val="18"/>
         </w:rPr>
-        <w:t>Menú desplegable del usuario “Josian”</w:t>
-      </w:r>
-    </w:p>
-    <w:p>
-      <w:pPr>
-        <w:rPr>
-          <w:rFonts w:ascii="Arial" w:hAnsi="Arial" w:cs="Arial"/>
-        </w:rPr>
-      </w:pPr>
-      <w:r>
-        <w:rPr>
-          <w:rFonts w:ascii="Arial" w:hAnsi="Arial" w:cs="Arial"/>
-        </w:rPr>
-        <w:t>Cuando el usuario hace clic en esta opción se llama a la misma página que muestra las opciones para el logging del usuario sólo que esta vez el sistema le envía un parámetro indicando que se trata de un cierre de sesión por parte del usuario.</w:t>
+        <w:t>Menú desplegable del usuario “</w:t>
+      </w:r>
+      <w:proofErr w:type="spellStart"/>
+      <w:r>
+        <w:rPr>
+          <w:rFonts w:ascii="Arial" w:hAnsi="Arial" w:cs="Arial"/>
+          <w:sz w:val="18"/>
+        </w:rPr>
+        <w:t>Josian</w:t>
+      </w:r>
+      <w:proofErr w:type="spellEnd"/>
+      <w:r>
+        <w:rPr>
+          <w:rFonts w:ascii="Arial" w:hAnsi="Arial" w:cs="Arial"/>
+          <w:sz w:val="18"/>
+        </w:rPr>
+        <w:t>”</w:t>
+      </w:r>
+    </w:p>
+    <w:p>
+      <w:pPr>
+        <w:rPr>
+          <w:rFonts w:ascii="Arial" w:hAnsi="Arial" w:cs="Arial"/>
+        </w:rPr>
+      </w:pPr>
+      <w:r>
+        <w:rPr>
+          <w:rFonts w:ascii="Arial" w:hAnsi="Arial" w:cs="Arial"/>
+        </w:rPr>
+        <w:t xml:space="preserve">Cuando el usuario hace clic en esta opción se llama a la misma página que muestra las opciones para el </w:t>
+      </w:r>
+      <w:proofErr w:type="spellStart"/>
+      <w:r>
+        <w:rPr>
+          <w:rFonts w:ascii="Arial" w:hAnsi="Arial" w:cs="Arial"/>
+        </w:rPr>
+        <w:t>logging</w:t>
+      </w:r>
+      <w:proofErr w:type="spellEnd"/>
+      <w:r>
+        <w:rPr>
+          <w:rFonts w:ascii="Arial" w:hAnsi="Arial" w:cs="Arial"/>
+        </w:rPr>
+        <w:t xml:space="preserve"> del usuario sólo que esta vez el sistema le envía un parámetro indicando que se trata de un cierre de sesión por parte del usuario.</w:t>
       </w:r>
     </w:p>
     <w:p>
@@ -15453,7 +15727,7 @@
         </w:rPr>
         <w:pict>
           <v:shape id="_x0000_i1039" type="#_x0000_t75" style="width:201.05pt;height:256.75pt">
-            <v:imagedata r:id="rId130" o:title="Captura08"/>
+            <v:imagedata r:id="rId125" o:title="Captura08"/>
           </v:shape>
         </w:pict>
       </w:r>
@@ -15486,7 +15760,7 @@
         <w:lastRenderedPageBreak/>
         <w:pict>
           <v:shape id="_x0000_i1040" type="#_x0000_t75" style="width:452.4pt;height:98.5pt">
-            <v:imagedata r:id="rId131" o:title="Captura10"/>
+            <v:imagedata r:id="rId126" o:title="Captura10"/>
           </v:shape>
         </w:pict>
       </w:r>
@@ -15579,7 +15853,7 @@
                     <pic:cNvPicPr/>
                   </pic:nvPicPr>
                   <pic:blipFill>
-                    <a:blip r:embed="rId132" cstate="print"/>
+                    <a:blip r:embed="rId127" cstate="print"/>
                     <a:stretch>
                       <a:fillRect/>
                     </a:stretch>
@@ -15656,13 +15930,22 @@
           <w:color w:val="CC7832"/>
           <w:shd w:val="clear" w:color="auto" w:fill="232525"/>
         </w:rPr>
-        <w:t>&lt;?php</w:t>
-      </w:r>
+        <w:t>&lt;?</w:t>
+      </w:r>
+      <w:proofErr w:type="gramStart"/>
       <w:r>
         <w:rPr>
           <w:color w:val="CC7832"/>
           <w:shd w:val="clear" w:color="auto" w:fill="232525"/>
         </w:rPr>
+        <w:t>php</w:t>
+      </w:r>
+      <w:proofErr w:type="gramEnd"/>
+      <w:r>
+        <w:rPr>
+          <w:color w:val="CC7832"/>
+          <w:shd w:val="clear" w:color="auto" w:fill="232525"/>
+        </w:rPr>
         <w:br/>
         <w:t xml:space="preserve">require_once </w:t>
       </w:r>
@@ -15693,7 +15976,23 @@
           <w:color w:val="6A8759"/>
           <w:shd w:val="clear" w:color="auto" w:fill="232525"/>
         </w:rPr>
-        <w:t>'../../_Varios.php'</w:t>
+        <w:t>'</w:t>
+      </w:r>
+      <w:proofErr w:type="gramStart"/>
+      <w:r>
+        <w:rPr>
+          <w:color w:val="6A8759"/>
+          <w:shd w:val="clear" w:color="auto" w:fill="232525"/>
+        </w:rPr>
+        <w:t>..</w:t>
+      </w:r>
+      <w:proofErr w:type="gramEnd"/>
+      <w:r>
+        <w:rPr>
+          <w:color w:val="6A8759"/>
+          <w:shd w:val="clear" w:color="auto" w:fill="232525"/>
+        </w:rPr>
+        <w:t>/../_Varios.php'</w:t>
       </w:r>
       <w:r>
         <w:rPr>
@@ -15828,7 +16127,15 @@
           <w:color w:val="A9B7C6"/>
           <w:shd w:val="clear" w:color="auto" w:fill="232525"/>
         </w:rPr>
-        <w:t>])</w:t>
+        <w:t>]</w:t>
+      </w:r>
+      <w:proofErr w:type="gramStart"/>
+      <w:r>
+        <w:rPr>
+          <w:color w:val="A9B7C6"/>
+          <w:shd w:val="clear" w:color="auto" w:fill="232525"/>
+        </w:rPr>
+        <w:t>)</w:t>
       </w:r>
       <w:r>
         <w:rPr>
@@ -15852,6 +16159,7 @@
         <w:br/>
         <w:t>?&gt;</w:t>
       </w:r>
+      <w:proofErr w:type="gramEnd"/>
       <w:r>
         <w:rPr>
           <w:color w:val="CC7832"/>
@@ -15923,7 +16231,7 @@
                     <pic:cNvPicPr/>
                   </pic:nvPicPr>
                   <pic:blipFill>
-                    <a:blip r:embed="rId133" cstate="print"/>
+                    <a:blip r:embed="rId128" cstate="print"/>
                     <a:stretch>
                       <a:fillRect/>
                     </a:stretch>
@@ -16002,7 +16310,15 @@
         <w:jc w:val="both"/>
       </w:pPr>
       <w:r>
-        <w:t>Todos los usuarios, al crear una cuenta se les asigna un código de verificación aleatorio que se guarda en una tabla diferente en la base de datos.</w:t>
+        <w:t xml:space="preserve">Todos los usuarios, al crear una cuenta se les </w:t>
+      </w:r>
+      <w:proofErr w:type="gramStart"/>
+      <w:r>
+        <w:t>asigna</w:t>
+      </w:r>
+      <w:proofErr w:type="gramEnd"/>
+      <w:r>
+        <w:t xml:space="preserve"> un código de verificación aleatorio que se guarda en una tabla diferente en la base de datos.</w:t>
       </w:r>
     </w:p>
     <w:p>
@@ -16031,7 +16347,7 @@
                     <pic:cNvPicPr/>
                   </pic:nvPicPr>
                   <pic:blipFill>
-                    <a:blip r:embed="rId134" cstate="print"/>
+                    <a:blip r:embed="rId129" cstate="print"/>
                     <a:stretch>
                       <a:fillRect/>
                     </a:stretch>
@@ -16116,7 +16432,7 @@
                     <pic:cNvPicPr/>
                   </pic:nvPicPr>
                   <pic:blipFill>
-                    <a:blip r:embed="rId135" cstate="print"/>
+                    <a:blip r:embed="rId130" cstate="print"/>
                     <a:stretch>
                       <a:fillRect/>
                     </a:stretch>
@@ -16152,6 +16468,7 @@
           <w:lang w:val="en-US"/>
         </w:rPr>
       </w:pPr>
+      <w:proofErr w:type="gramStart"/>
       <w:r>
         <w:rPr>
           <w:color w:val="CC7832"/>
@@ -16160,6 +16477,7 @@
         </w:rPr>
         <w:t>&lt;?php</w:t>
       </w:r>
+      <w:proofErr w:type="gramEnd"/>
       <w:r>
         <w:rPr>
           <w:color w:val="CC7832"/>
@@ -16177,6 +16495,7 @@
         </w:rPr>
         <w:t>'../../_Sesion.php'</w:t>
       </w:r>
+      <w:proofErr w:type="gramStart"/>
       <w:r>
         <w:rPr>
           <w:color w:val="CC7832"/>
@@ -16185,6 +16504,7 @@
         </w:rPr>
         <w:t>;</w:t>
       </w:r>
+      <w:proofErr w:type="gramEnd"/>
       <w:r>
         <w:rPr>
           <w:color w:val="CC7832"/>
@@ -16915,7 +17235,7 @@
                     <pic:cNvPicPr/>
                   </pic:nvPicPr>
                   <pic:blipFill>
-                    <a:blip r:embed="rId136" cstate="print"/>
+                    <a:blip r:embed="rId131" cstate="print"/>
                     <a:stretch>
                       <a:fillRect/>
                     </a:stretch>
@@ -17021,7 +17341,7 @@
                     <pic:cNvPicPr/>
                   </pic:nvPicPr>
                   <pic:blipFill>
-                    <a:blip r:embed="rId137" cstate="print"/>
+                    <a:blip r:embed="rId132" cstate="print"/>
                     <a:srcRect r="33330"/>
                     <a:stretch>
                       <a:fillRect/>
@@ -17068,7 +17388,7 @@
                     <pic:cNvPicPr/>
                   </pic:nvPicPr>
                   <pic:blipFill>
-                    <a:blip r:embed="rId138" cstate="print"/>
+                    <a:blip r:embed="rId133" cstate="print"/>
                     <a:stretch>
                       <a:fillRect/>
                     </a:stretch>
@@ -17162,7 +17482,7 @@
                     <pic:cNvPicPr/>
                   </pic:nvPicPr>
                   <pic:blipFill>
-                    <a:blip r:embed="rId139" cstate="print"/>
+                    <a:blip r:embed="rId134" cstate="print"/>
                     <a:stretch>
                       <a:fillRect/>
                     </a:stretch>
@@ -17206,7 +17526,7 @@
                     <pic:cNvPicPr/>
                   </pic:nvPicPr>
                   <pic:blipFill>
-                    <a:blip r:embed="rId140" cstate="print"/>
+                    <a:blip r:embed="rId135" cstate="print"/>
                     <a:stretch>
                       <a:fillRect/>
                     </a:stretch>
@@ -17253,7 +17573,7 @@
                     <pic:cNvPicPr/>
                   </pic:nvPicPr>
                   <pic:blipFill>
-                    <a:blip r:embed="rId141" cstate="print"/>
+                    <a:blip r:embed="rId136" cstate="print"/>
                     <a:stretch>
                       <a:fillRect/>
                     </a:stretch>
@@ -17389,7 +17709,7 @@
                     <pic:cNvPicPr/>
                   </pic:nvPicPr>
                   <pic:blipFill>
-                    <a:blip r:embed="rId142" cstate="print"/>
+                    <a:blip r:embed="rId137" cstate="print"/>
                     <a:stretch>
                       <a:fillRect/>
                     </a:stretch>
@@ -17509,7 +17829,7 @@
                     <pic:cNvPicPr/>
                   </pic:nvPicPr>
                   <pic:blipFill>
-                    <a:blip r:embed="rId143" cstate="print"/>
+                    <a:blip r:embed="rId138" cstate="print"/>
                     <a:stretch>
                       <a:fillRect/>
                     </a:stretch>
@@ -18393,7 +18713,29 @@
           <w:szCs w:val="20"/>
           <w:lang w:eastAsia="es-ES"/>
         </w:rPr>
-        <w:t xml:space="preserve">"Error Ajax al cargar las tarjetas de los juegos: " </w:t>
+        <w:t xml:space="preserve">"Error </w:t>
+      </w:r>
+      <w:proofErr w:type="spellStart"/>
+      <w:r>
+        <w:rPr>
+          <w:rFonts w:ascii="Courier New" w:eastAsia="Times New Roman" w:hAnsi="Courier New" w:cs="Courier New"/>
+          <w:color w:val="6A8759"/>
+          <w:sz w:val="20"/>
+          <w:szCs w:val="20"/>
+          <w:lang w:eastAsia="es-ES"/>
+        </w:rPr>
+        <w:t>Ajax</w:t>
+      </w:r>
+      <w:proofErr w:type="spellEnd"/>
+      <w:r>
+        <w:rPr>
+          <w:rFonts w:ascii="Courier New" w:eastAsia="Times New Roman" w:hAnsi="Courier New" w:cs="Courier New"/>
+          <w:color w:val="6A8759"/>
+          <w:sz w:val="20"/>
+          <w:szCs w:val="20"/>
+          <w:lang w:eastAsia="es-ES"/>
+        </w:rPr>
+        <w:t xml:space="preserve"> al cargar las tarjetas de los juegos: " </w:t>
       </w:r>
       <w:r>
         <w:rPr>
@@ -18490,7 +18832,15 @@
         <w:jc w:val="both"/>
       </w:pPr>
       <w:r>
-        <w:t>Primero, al cargas todos los elementos de la página, se llamará a la función inicializar la cual realiza una llamada AJAX a un script PHP (ObtenerJuegosBBDD), la cual obtiene todos los datos sobre cada videojuego, cada vez que los datos de un videojuego es recogido, mediante un bucle se envían los datos de cada videojuego a una función llamada insertarVideojuego donde se crearán mediante JavaScript todos los elementos de la tarjeta y a la función addVideojuegoSelectFiltro la cual llenará un select con las categorias de los videojuegos para obtener un buscador de videojuegos por categorias.</w:t>
+        <w:t>Primero, al cargas todos los elementos de la página, se llamará a la función inicializar la cual realiza una llamada AJAX a un script PHP (</w:t>
+      </w:r>
+      <w:proofErr w:type="spellStart"/>
+      <w:r>
+        <w:t>ObtenerJuegosBBDD</w:t>
+      </w:r>
+      <w:proofErr w:type="spellEnd"/>
+      <w:r>
+        <w:t>), la cual obtiene todos los datos sobre cada videojuego, cada vez que los datos de un videojuego es recogido, mediante un bucle se envían los datos de cada videojuego a una función llamada insertarVideojuego donde se crearán mediante JavaScript todos los elementos de la tarjeta y a la función addVideojuegoSelectFiltro la cual llenará un select con las categorias de los videojuegos para obtener un buscador de videojuegos por categorias.</w:t>
       </w:r>
     </w:p>
     <w:p>
@@ -19155,6 +19505,7 @@
         </w:rPr>
         <w:t xml:space="preserve">   </w:t>
       </w:r>
+      <w:proofErr w:type="spellStart"/>
       <w:r>
         <w:rPr>
           <w:rFonts w:ascii="Courier New" w:eastAsia="Times New Roman" w:hAnsi="Courier New" w:cs="Courier New"/>
@@ -19163,7 +19514,18 @@
           <w:szCs w:val="20"/>
           <w:lang w:val="en-US" w:eastAsia="es-ES"/>
         </w:rPr>
-        <w:t xml:space="preserve">existe = </w:t>
+        <w:t>existe</w:t>
+      </w:r>
+      <w:proofErr w:type="spellEnd"/>
+      <w:r>
+        <w:rPr>
+          <w:rFonts w:ascii="Courier New" w:eastAsia="Times New Roman" w:hAnsi="Courier New" w:cs="Courier New"/>
+          <w:color w:val="A9B7C6"/>
+          <w:sz w:val="20"/>
+          <w:szCs w:val="20"/>
+          <w:lang w:val="en-US" w:eastAsia="es-ES"/>
+        </w:rPr>
+        <w:t xml:space="preserve"> = </w:t>
       </w:r>
       <w:r>
         <w:rPr>
@@ -19236,7 +19598,41 @@
           <w:szCs w:val="20"/>
           <w:lang w:val="en-US" w:eastAsia="es-ES"/>
         </w:rPr>
-        <w:t>(!existe) {</w:t>
+        <w:t>(</w:t>
+      </w:r>
+      <w:proofErr w:type="gramStart"/>
+      <w:r>
+        <w:rPr>
+          <w:rFonts w:ascii="Courier New" w:eastAsia="Times New Roman" w:hAnsi="Courier New" w:cs="Courier New"/>
+          <w:color w:val="A9B7C6"/>
+          <w:sz w:val="20"/>
+          <w:szCs w:val="20"/>
+          <w:lang w:val="en-US" w:eastAsia="es-ES"/>
+        </w:rPr>
+        <w:t>!</w:t>
+      </w:r>
+      <w:proofErr w:type="spellStart"/>
+      <w:r>
+        <w:rPr>
+          <w:rFonts w:ascii="Courier New" w:eastAsia="Times New Roman" w:hAnsi="Courier New" w:cs="Courier New"/>
+          <w:color w:val="A9B7C6"/>
+          <w:sz w:val="20"/>
+          <w:szCs w:val="20"/>
+          <w:lang w:val="en-US" w:eastAsia="es-ES"/>
+        </w:rPr>
+        <w:t>existe</w:t>
+      </w:r>
+      <w:proofErr w:type="spellEnd"/>
+      <w:proofErr w:type="gramEnd"/>
+      <w:r>
+        <w:rPr>
+          <w:rFonts w:ascii="Courier New" w:eastAsia="Times New Roman" w:hAnsi="Courier New" w:cs="Courier New"/>
+          <w:color w:val="A9B7C6"/>
+          <w:sz w:val="20"/>
+          <w:szCs w:val="20"/>
+          <w:lang w:val="en-US" w:eastAsia="es-ES"/>
+        </w:rPr>
+        <w:t>) {</w:t>
       </w:r>
       <w:r>
         <w:rPr>
@@ -19591,6 +19987,7 @@
         </w:rPr>
         <w:t xml:space="preserve">                        </w:t>
       </w:r>
+      <w:proofErr w:type="gramStart"/>
       <w:r>
         <w:rPr>
           <w:rFonts w:ascii="Courier New" w:eastAsia="Times New Roman" w:hAnsi="Courier New" w:cs="Courier New"/>
@@ -19611,6 +20008,7 @@
         </w:rPr>
         <w:t>(</w:t>
       </w:r>
+      <w:proofErr w:type="gramEnd"/>
       <w:r>
         <w:rPr>
           <w:rFonts w:ascii="Courier New" w:eastAsia="Times New Roman" w:hAnsi="Courier New" w:cs="Courier New"/>
@@ -19727,6 +20125,7 @@
         <w:br/>
         <w:t xml:space="preserve">                        </w:t>
       </w:r>
+      <w:proofErr w:type="gramStart"/>
       <w:r>
         <w:rPr>
           <w:rFonts w:ascii="Courier New" w:eastAsia="Times New Roman" w:hAnsi="Courier New" w:cs="Courier New"/>
@@ -19755,7 +20154,18 @@
           <w:szCs w:val="20"/>
           <w:lang w:eastAsia="es-ES"/>
         </w:rPr>
-        <w:t>(opcion)</w:t>
+        <w:t>(</w:t>
+      </w:r>
+      <w:proofErr w:type="gramEnd"/>
+      <w:r>
+        <w:rPr>
+          <w:rFonts w:ascii="Courier New" w:eastAsia="Times New Roman" w:hAnsi="Courier New" w:cs="Courier New"/>
+          <w:color w:val="A9B7C6"/>
+          <w:sz w:val="20"/>
+          <w:szCs w:val="20"/>
+          <w:lang w:eastAsia="es-ES"/>
+        </w:rPr>
+        <w:t>opcion)</w:t>
       </w:r>
       <w:r>
         <w:rPr>
@@ -19871,7 +20281,29 @@
           <w:szCs w:val="20"/>
           <w:lang w:eastAsia="es-ES"/>
         </w:rPr>
-        <w:t xml:space="preserve">"Error Ajax al cargar las tarjetas de los </w:t>
+        <w:t xml:space="preserve">"Error </w:t>
+      </w:r>
+      <w:proofErr w:type="spellStart"/>
+      <w:r>
+        <w:rPr>
+          <w:rFonts w:ascii="Courier New" w:eastAsia="Times New Roman" w:hAnsi="Courier New" w:cs="Courier New"/>
+          <w:color w:val="6A8759"/>
+          <w:sz w:val="20"/>
+          <w:szCs w:val="20"/>
+          <w:lang w:eastAsia="es-ES"/>
+        </w:rPr>
+        <w:t>Ajax</w:t>
+      </w:r>
+      <w:proofErr w:type="spellEnd"/>
+      <w:r>
+        <w:rPr>
+          <w:rFonts w:ascii="Courier New" w:eastAsia="Times New Roman" w:hAnsi="Courier New" w:cs="Courier New"/>
+          <w:color w:val="6A8759"/>
+          <w:sz w:val="20"/>
+          <w:szCs w:val="20"/>
+          <w:lang w:eastAsia="es-ES"/>
+        </w:rPr>
+        <w:t xml:space="preserve"> al cargar las tarjetas de los </w:t>
       </w:r>
     </w:p>
     <w:p>
@@ -19914,6 +20346,7 @@
         </w:rPr>
         <w:t xml:space="preserve">            </w:t>
       </w:r>
+      <w:proofErr w:type="gramStart"/>
       <w:r>
         <w:rPr>
           <w:rFonts w:ascii="Courier New" w:eastAsia="Times New Roman" w:hAnsi="Courier New" w:cs="Courier New"/>
@@ -19922,7 +20355,18 @@
           <w:szCs w:val="20"/>
           <w:lang w:eastAsia="es-ES"/>
         </w:rPr>
-        <w:t xml:space="preserve">juegos: " </w:t>
+        <w:t>juegos</w:t>
+      </w:r>
+      <w:proofErr w:type="gramEnd"/>
+      <w:r>
+        <w:rPr>
+          <w:rFonts w:ascii="Courier New" w:eastAsia="Times New Roman" w:hAnsi="Courier New" w:cs="Courier New"/>
+          <w:color w:val="6A8759"/>
+          <w:sz w:val="20"/>
+          <w:szCs w:val="20"/>
+          <w:lang w:eastAsia="es-ES"/>
+        </w:rPr>
+        <w:t xml:space="preserve">: " </w:t>
       </w:r>
       <w:r>
         <w:rPr>
@@ -19998,8 +20442,13 @@
     </w:p>
     <w:p>
       <w:r>
-        <w:t>PARTE 2: La función obtenerTodasLasCategoriasAJAX realiza una llamada AJAX al script PHP ObtenerCategoriasBBDD</w:t>
-      </w:r>
+        <w:t xml:space="preserve">PARTE 2: La función obtenerTodasLasCategoriasAJAX realiza una llamada AJAX al script PHP </w:t>
+      </w:r>
+      <w:proofErr w:type="spellStart"/>
+      <w:r>
+        <w:t>ObtenerCategoriasBBDD</w:t>
+      </w:r>
+      <w:proofErr w:type="spellEnd"/>
       <w:r>
         <w:t>,</w:t>
       </w:r>
@@ -20015,7 +20464,15 @@
         <w:t>A</w:t>
       </w:r>
       <w:r>
-        <w:t>l recoger todos los datos se añade cada categoria en cada option del select creado mediante un bucle, creando un option por cada categoria y añadiéndolo al select con la función appendChild().</w:t>
+        <w:t xml:space="preserve">l recoger todos los datos se añade cada categoria en cada option del select creado mediante un bucle, creando un option por cada categoria y añadiéndolo al select con la función </w:t>
+      </w:r>
+      <w:proofErr w:type="gramStart"/>
+      <w:r>
+        <w:t>appendChild(</w:t>
+      </w:r>
+      <w:proofErr w:type="gramEnd"/>
+      <w:r>
+        <w:t>).</w:t>
       </w:r>
     </w:p>
     <w:p/>
@@ -21101,7 +21558,29 @@
           <w:szCs w:val="20"/>
           <w:lang w:eastAsia="es-ES"/>
         </w:rPr>
-        <w:t xml:space="preserve">"Error Ajax al cargar al inicializar: " </w:t>
+        <w:t xml:space="preserve">"Error </w:t>
+      </w:r>
+      <w:proofErr w:type="spellStart"/>
+      <w:r>
+        <w:rPr>
+          <w:rFonts w:ascii="Courier New" w:eastAsia="Times New Roman" w:hAnsi="Courier New" w:cs="Courier New"/>
+          <w:color w:val="6A8759"/>
+          <w:sz w:val="20"/>
+          <w:szCs w:val="20"/>
+          <w:lang w:eastAsia="es-ES"/>
+        </w:rPr>
+        <w:t>Ajax</w:t>
+      </w:r>
+      <w:proofErr w:type="spellEnd"/>
+      <w:r>
+        <w:rPr>
+          <w:rFonts w:ascii="Courier New" w:eastAsia="Times New Roman" w:hAnsi="Courier New" w:cs="Courier New"/>
+          <w:color w:val="6A8759"/>
+          <w:sz w:val="20"/>
+          <w:szCs w:val="20"/>
+          <w:lang w:eastAsia="es-ES"/>
+        </w:rPr>
+        <w:t xml:space="preserve"> al cargar al inicializar: " </w:t>
       </w:r>
       <w:r>
         <w:rPr>
@@ -21835,7 +22314,29 @@
           <w:szCs w:val="20"/>
           <w:lang w:eastAsia="es-ES"/>
         </w:rPr>
-        <w:t xml:space="preserve">"Error Ajax al cargar al inicializar: " </w:t>
+        <w:t xml:space="preserve">"Error </w:t>
+      </w:r>
+      <w:proofErr w:type="spellStart"/>
+      <w:r>
+        <w:rPr>
+          <w:rFonts w:ascii="Courier New" w:eastAsia="Times New Roman" w:hAnsi="Courier New" w:cs="Courier New"/>
+          <w:color w:val="6A8759"/>
+          <w:sz w:val="20"/>
+          <w:szCs w:val="20"/>
+          <w:lang w:eastAsia="es-ES"/>
+        </w:rPr>
+        <w:t>Ajax</w:t>
+      </w:r>
+      <w:proofErr w:type="spellEnd"/>
+      <w:r>
+        <w:rPr>
+          <w:rFonts w:ascii="Courier New" w:eastAsia="Times New Roman" w:hAnsi="Courier New" w:cs="Courier New"/>
+          <w:color w:val="6A8759"/>
+          <w:sz w:val="20"/>
+          <w:szCs w:val="20"/>
+          <w:lang w:eastAsia="es-ES"/>
+        </w:rPr>
+        <w:t xml:space="preserve"> al cargar al inicializar: " </w:t>
       </w:r>
       <w:r>
         <w:rPr>
@@ -21947,7 +22448,23 @@
         <w:jc w:val="both"/>
       </w:pPr>
       <w:r>
-        <w:t>PARTE 3: La función realizarFiltro realiza una llamada AJAX al script PHP ObtenerJuegosBBDD y otra llamada AJAX al script PHP ObtenerJuegosFiltradosBBDD con el valor de un option seleccionado para mostrar los videojuegos de una categoría en concreto.</w:t>
+        <w:t xml:space="preserve">PARTE 3: La función realizarFiltro realiza una llamada AJAX al script PHP </w:t>
+      </w:r>
+      <w:proofErr w:type="spellStart"/>
+      <w:r>
+        <w:t>ObtenerJuegosBBDD</w:t>
+      </w:r>
+      <w:proofErr w:type="spellEnd"/>
+      <w:r>
+        <w:t xml:space="preserve"> y otra llamada AJAX al script PHP </w:t>
+      </w:r>
+      <w:proofErr w:type="spellStart"/>
+      <w:r>
+        <w:t>ObtenerJuegosFiltradosBBDD</w:t>
+      </w:r>
+      <w:proofErr w:type="spellEnd"/>
+      <w:r>
+        <w:t xml:space="preserve"> con el valor de un option seleccionado para mostrar los videojuegos de una categoría en concreto.</w:t>
       </w:r>
     </w:p>
     <w:p>
@@ -21984,7 +22501,7 @@
                     <pic:cNvPicPr/>
                   </pic:nvPicPr>
                   <pic:blipFill>
-                    <a:blip r:embed="rId144" cstate="print"/>
+                    <a:blip r:embed="rId139" cstate="print"/>
                     <a:stretch>
                       <a:fillRect/>
                     </a:stretch>
@@ -22054,7 +22571,7 @@
                     <pic:cNvPicPr/>
                   </pic:nvPicPr>
                   <pic:blipFill>
-                    <a:blip r:embed="rId145" cstate="print"/>
+                    <a:blip r:embed="rId140" cstate="print"/>
                     <a:stretch>
                       <a:fillRect/>
                     </a:stretch>
@@ -22129,7 +22646,7 @@
       <w:r>
         <w:pict>
           <v:shape id="_x0000_i1041" type="#_x0000_t75" style="width:420.45pt;height:180.7pt">
-            <v:imagedata r:id="rId146" o:title="Captura11"/>
+            <v:imagedata r:id="rId141" o:title="Captura11"/>
           </v:shape>
         </w:pict>
       </w:r>
@@ -22177,7 +22694,7 @@
         <w:lastRenderedPageBreak/>
         <w:pict>
           <v:shape id="_x0000_i1042" type="#_x0000_t75" style="width:310.4pt;height:301.6pt">
-            <v:imagedata r:id="rId147" o:title="Captura12"/>
+            <v:imagedata r:id="rId142" o:title="Captura12"/>
           </v:shape>
         </w:pict>
       </w:r>
@@ -22223,7 +22740,7 @@
       <w:r>
         <w:pict>
           <v:shape id="_x0000_i1043" type="#_x0000_t75" style="width:239.1pt;height:159.6pt">
-            <v:imagedata r:id="rId148" o:title="Captura13"/>
+            <v:imagedata r:id="rId143" o:title="Captura13"/>
           </v:shape>
         </w:pict>
       </w:r>
@@ -22291,7 +22808,7 @@
       <w:r>
         <w:pict>
           <v:shape id="_x0000_i1044" type="#_x0000_t75" style="width:111.4pt;height:182.7pt">
-            <v:imagedata r:id="rId149" o:title="Captura14"/>
+            <v:imagedata r:id="rId144" o:title="Captura14"/>
           </v:shape>
         </w:pict>
       </w:r>
@@ -22309,7 +22826,23 @@
           <w:rFonts w:ascii="Arial" w:hAnsi="Arial" w:cs="Arial"/>
           <w:sz w:val="18"/>
         </w:rPr>
-        <w:t>Menú desplegable del usuario “Josian”</w:t>
+        <w:t>Menú desplegable del usuario “</w:t>
+      </w:r>
+      <w:proofErr w:type="spellStart"/>
+      <w:r>
+        <w:rPr>
+          <w:rFonts w:ascii="Arial" w:hAnsi="Arial" w:cs="Arial"/>
+          <w:sz w:val="18"/>
+        </w:rPr>
+        <w:t>Josian</w:t>
+      </w:r>
+      <w:proofErr w:type="spellEnd"/>
+      <w:r>
+        <w:rPr>
+          <w:rFonts w:ascii="Arial" w:hAnsi="Arial" w:cs="Arial"/>
+          <w:sz w:val="18"/>
+        </w:rPr>
+        <w:t>”</w:t>
       </w:r>
     </w:p>
     <w:p/>
@@ -22325,7 +22858,7 @@
       <w:r>
         <w:pict>
           <v:shape id="_x0000_i1045" type="#_x0000_t75" style="width:264.9pt;height:182.05pt">
-            <v:imagedata r:id="rId150" o:title="Captura15"/>
+            <v:imagedata r:id="rId145" o:title="Captura15"/>
           </v:shape>
         </w:pict>
       </w:r>
@@ -22390,7 +22923,7 @@
       <w:r>
         <w:pict>
           <v:shape id="_x0000_i1046" type="#_x0000_t75" style="width:315.15pt;height:131.75pt">
-            <v:imagedata r:id="rId151" o:title="Captura16"/>
+            <v:imagedata r:id="rId146" o:title="Captura16"/>
           </v:shape>
         </w:pict>
       </w:r>
@@ -22462,7 +22995,7 @@
       <w:r>
         <w:pict>
           <v:shape id="_x0000_i1047" type="#_x0000_t75" style="width:313.15pt;height:199.7pt">
-            <v:imagedata r:id="rId152" o:title="Captura17"/>
+            <v:imagedata r:id="rId147" o:title="Captura17"/>
           </v:shape>
         </w:pict>
       </w:r>
@@ -22510,7 +23043,7 @@
         <w:lastRenderedPageBreak/>
         <w:pict>
           <v:shape id="_x0000_i1048" type="#_x0000_t75" style="width:332.15pt;height:194.95pt">
-            <v:imagedata r:id="rId153" o:title="Captura18"/>
+            <v:imagedata r:id="rId148" o:title="Captura18"/>
           </v:shape>
         </w:pict>
       </w:r>
@@ -22556,7 +23089,7 @@
         </w:rPr>
         <w:pict>
           <v:shape id="_x0000_i1049" type="#_x0000_t75" style="width:259.45pt;height:209.9pt">
-            <v:imagedata r:id="rId154" o:title="Captura19"/>
+            <v:imagedata r:id="rId149" o:title="Captura19"/>
           </v:shape>
         </w:pict>
       </w:r>
@@ -22578,7 +23111,21 @@
         <w:rPr>
           <w:sz w:val="18"/>
         </w:rPr>
-        <w:t xml:space="preserve">contenido del método “misJuegosBorrar” </w:t>
+        <w:t>contenido del método “</w:t>
+      </w:r>
+      <w:proofErr w:type="spellStart"/>
+      <w:r>
+        <w:rPr>
+          <w:sz w:val="18"/>
+        </w:rPr>
+        <w:t>misJuegosBorrar</w:t>
+      </w:r>
+      <w:proofErr w:type="spellEnd"/>
+      <w:r>
+        <w:rPr>
+          <w:sz w:val="18"/>
+        </w:rPr>
+        <w:t xml:space="preserve">” </w:t>
       </w:r>
     </w:p>
     <w:p>
@@ -22686,7 +23233,7 @@
                     </pic:cNvPicPr>
                   </pic:nvPicPr>
                   <pic:blipFill>
-                    <a:blip r:embed="rId155" cstate="print"/>
+                    <a:blip r:embed="rId150" cstate="print"/>
                     <a:srcRect/>
                     <a:stretch>
                       <a:fillRect/>
@@ -22763,7 +23310,7 @@
                     </pic:cNvPicPr>
                   </pic:nvPicPr>
                   <pic:blipFill>
-                    <a:blip r:embed="rId156" cstate="print"/>
+                    <a:blip r:embed="rId151" cstate="print"/>
                     <a:srcRect/>
                     <a:stretch>
                       <a:fillRect/>
@@ -22837,7 +23384,7 @@
                     </pic:cNvPicPr>
                   </pic:nvPicPr>
                   <pic:blipFill>
-                    <a:blip r:embed="rId157" cstate="print"/>
+                    <a:blip r:embed="rId152" cstate="print"/>
                     <a:srcRect/>
                     <a:stretch>
                       <a:fillRect/>
@@ -22911,7 +23458,7 @@
                     </pic:cNvPicPr>
                   </pic:nvPicPr>
                   <pic:blipFill>
-                    <a:blip r:embed="rId158" cstate="print"/>
+                    <a:blip r:embed="rId153" cstate="print"/>
                     <a:srcRect/>
                     <a:stretch>
                       <a:fillRect/>
@@ -23000,7 +23547,7 @@
                     </pic:cNvPicPr>
                   </pic:nvPicPr>
                   <pic:blipFill>
-                    <a:blip r:embed="rId159" cstate="print"/>
+                    <a:blip r:embed="rId154" cstate="print"/>
                     <a:srcRect/>
                     <a:stretch>
                       <a:fillRect/>
@@ -23091,7 +23638,7 @@
                     </pic:cNvPicPr>
                   </pic:nvPicPr>
                   <pic:blipFill>
-                    <a:blip r:embed="rId160" cstate="print"/>
+                    <a:blip r:embed="rId155" cstate="print"/>
                     <a:srcRect/>
                     <a:stretch>
                       <a:fillRect/>
@@ -23183,7 +23730,7 @@
                     </pic:cNvPicPr>
                   </pic:nvPicPr>
                   <pic:blipFill>
-                    <a:blip r:embed="rId161" cstate="print"/>
+                    <a:blip r:embed="rId156" cstate="print"/>
                     <a:srcRect/>
                     <a:stretch>
                       <a:fillRect/>
@@ -23265,7 +23812,7 @@
                     </pic:cNvPicPr>
                   </pic:nvPicPr>
                   <pic:blipFill>
-                    <a:blip r:embed="rId162" cstate="print"/>
+                    <a:blip r:embed="rId157" cstate="print"/>
                     <a:srcRect/>
                     <a:stretch>
                       <a:fillRect/>
@@ -23356,7 +23903,7 @@
                     </pic:cNvPicPr>
                   </pic:nvPicPr>
                   <pic:blipFill>
-                    <a:blip r:embed="rId163" cstate="print"/>
+                    <a:blip r:embed="rId158" cstate="print"/>
                     <a:srcRect/>
                     <a:stretch>
                       <a:fillRect/>
@@ -23469,7 +24016,7 @@
                     <pic:cNvPicPr/>
                   </pic:nvPicPr>
                   <pic:blipFill>
-                    <a:blip r:embed="rId164" cstate="print"/>
+                    <a:blip r:embed="rId159" cstate="print"/>
                     <a:stretch>
                       <a:fillRect/>
                     </a:stretch>
@@ -23510,7 +24057,7 @@
                     <pic:cNvPicPr/>
                   </pic:nvPicPr>
                   <pic:blipFill>
-                    <a:blip r:embed="rId165" cstate="print"/>
+                    <a:blip r:embed="rId160" cstate="print"/>
                     <a:stretch>
                       <a:fillRect/>
                     </a:stretch>
@@ -23553,7 +24100,15 @@
           <w:color w:val="A9B7C6"/>
           <w:shd w:val="clear" w:color="auto" w:fill="232525"/>
         </w:rPr>
-        <w:t>= DAO::</w:t>
+        <w:t>= DAO</w:t>
+      </w:r>
+      <w:proofErr w:type="gramStart"/>
+      <w:r>
+        <w:rPr>
+          <w:color w:val="A9B7C6"/>
+          <w:shd w:val="clear" w:color="auto" w:fill="232525"/>
+        </w:rPr>
+        <w:t>::</w:t>
       </w:r>
       <w:r>
         <w:rPr>
@@ -23564,6 +24119,7 @@
         </w:rPr>
         <w:t>videojuegoObtenerTodos</w:t>
       </w:r>
+      <w:proofErr w:type="gramEnd"/>
       <w:r>
         <w:rPr>
           <w:color w:val="A9B7C6"/>
@@ -23722,7 +24278,15 @@
         <w:t xml:space="preserve"> </w:t>
       </w:r>
       <w:r>
-        <w:t>a la base de datos, una obtiene todos los usuarios y la otra todos los videojuegos, al haber recogido todos los datos, mediante bucles foreach se recorren los datos y se muestran en la pantalla con la función echo.</w:t>
+        <w:t xml:space="preserve">a la base de datos, una obtiene todos los usuarios y la otra todos los videojuegos, al haber recogido todos los datos, mediante bucles foreach se recorren los datos y se muestran en la pantalla con la función </w:t>
+      </w:r>
+      <w:proofErr w:type="gramStart"/>
+      <w:r>
+        <w:t>echo</w:t>
+      </w:r>
+      <w:proofErr w:type="gramEnd"/>
+      <w:r>
+        <w:t>.</w:t>
       </w:r>
     </w:p>
     <w:p>
@@ -23745,7 +24309,23 @@
           <w:color w:val="CC7832"/>
           <w:shd w:val="clear" w:color="auto" w:fill="232525"/>
         </w:rPr>
-        <w:t>&lt;?=</w:t>
+        <w:t>&lt;</w:t>
+      </w:r>
+      <w:proofErr w:type="gramStart"/>
+      <w:r>
+        <w:rPr>
+          <w:color w:val="CC7832"/>
+          <w:shd w:val="clear" w:color="auto" w:fill="232525"/>
+        </w:rPr>
+        <w:t>?</w:t>
+      </w:r>
+      <w:proofErr w:type="gramEnd"/>
+      <w:r>
+        <w:rPr>
+          <w:color w:val="CC7832"/>
+          <w:shd w:val="clear" w:color="auto" w:fill="232525"/>
+        </w:rPr>
+        <w:t>=</w:t>
       </w:r>
       <w:r>
         <w:rPr>
@@ -23882,12 +24462,21 @@
         </w:rPr>
         <w:t xml:space="preserve">                             </w:t>
       </w:r>
+      <w:proofErr w:type="gramStart"/>
       <w:r>
         <w:rPr>
           <w:color w:val="6A8759"/>
           <w:shd w:val="clear" w:color="auto" w:fill="364135"/>
         </w:rPr>
-        <w:t>border-style: solid'&gt;</w:t>
+        <w:t>border-style</w:t>
+      </w:r>
+      <w:proofErr w:type="gramEnd"/>
+      <w:r>
+        <w:rPr>
+          <w:color w:val="6A8759"/>
+          <w:shd w:val="clear" w:color="auto" w:fill="364135"/>
+        </w:rPr>
+        <w:t>: solid'&gt;</w:t>
       </w:r>
       <w:r>
         <w:rPr>
@@ -24025,6 +24614,7 @@
         </w:rPr>
         <w:t xml:space="preserve">                             &gt;</w:t>
       </w:r>
+      <w:proofErr w:type="gramStart"/>
       <w:r>
         <w:rPr>
           <w:color w:val="FFC66D"/>
@@ -24032,6 +24622,7 @@
         </w:rPr>
         <w:t>getNombre</w:t>
       </w:r>
+      <w:proofErr w:type="gramEnd"/>
       <w:r>
         <w:rPr>
           <w:color w:val="A9B7C6"/>
@@ -24216,7 +24807,23 @@
           <w:color w:val="CC7832"/>
           <w:shd w:val="clear" w:color="auto" w:fill="232525"/>
         </w:rPr>
-        <w:t>&lt;?=</w:t>
+        <w:t>&lt;</w:t>
+      </w:r>
+      <w:proofErr w:type="gramStart"/>
+      <w:r>
+        <w:rPr>
+          <w:color w:val="CC7832"/>
+          <w:shd w:val="clear" w:color="auto" w:fill="232525"/>
+        </w:rPr>
+        <w:t>?</w:t>
+      </w:r>
+      <w:proofErr w:type="gramEnd"/>
+      <w:r>
+        <w:rPr>
+          <w:color w:val="CC7832"/>
+          <w:shd w:val="clear" w:color="auto" w:fill="232525"/>
+        </w:rPr>
+        <w:t>=</w:t>
       </w:r>
       <w:r>
         <w:rPr>
@@ -24367,12 +24974,21 @@
         </w:rPr>
         <w:t xml:space="preserve">                  </w:t>
       </w:r>
+      <w:proofErr w:type="gramStart"/>
       <w:r>
         <w:rPr>
           <w:color w:val="6A8759"/>
           <w:shd w:val="clear" w:color="auto" w:fill="364135"/>
         </w:rPr>
-        <w:t>solid'&gt;</w:t>
+        <w:t>solid</w:t>
+      </w:r>
+      <w:proofErr w:type="gramEnd"/>
+      <w:r>
+        <w:rPr>
+          <w:color w:val="6A8759"/>
+          <w:shd w:val="clear" w:color="auto" w:fill="364135"/>
+        </w:rPr>
+        <w:t>'&gt;</w:t>
       </w:r>
       <w:r>
         <w:rPr>
@@ -24498,6 +25114,7 @@
         </w:rPr>
         <w:t>$usuarioActual</w:t>
       </w:r>
+      <w:proofErr w:type="gramStart"/>
       <w:r>
         <w:rPr>
           <w:color w:val="A9B7C6"/>
@@ -24505,6 +25122,7 @@
         </w:rPr>
         <w:t>)[</w:t>
       </w:r>
+      <w:proofErr w:type="gramEnd"/>
       <w:r>
         <w:rPr>
           <w:color w:val="6897BB"/>
@@ -24617,8 +25235,17 @@
           <w:color w:val="A9B7C6"/>
           <w:shd w:val="clear" w:color="auto" w:fill="232525"/>
         </w:rPr>
-        <w:t>.explode(</w:t>
-      </w:r>
+        <w:t>.</w:t>
+      </w:r>
+      <w:proofErr w:type="gramStart"/>
+      <w:r>
+        <w:rPr>
+          <w:color w:val="A9B7C6"/>
+          <w:shd w:val="clear" w:color="auto" w:fill="232525"/>
+        </w:rPr>
+        <w:t>explode(</w:t>
+      </w:r>
+      <w:proofErr w:type="gramEnd"/>
       <w:r>
         <w:rPr>
           <w:color w:val="6A8759"/>
@@ -24657,6 +25284,7 @@
         </w:rPr>
         <w:t>$usuarioActual</w:t>
       </w:r>
+      <w:proofErr w:type="gramStart"/>
       <w:r>
         <w:rPr>
           <w:color w:val="A9B7C6"/>
@@ -24664,6 +25292,7 @@
         </w:rPr>
         <w:t>)[</w:t>
       </w:r>
+      <w:proofErr w:type="gramEnd"/>
       <w:r>
         <w:rPr>
           <w:color w:val="6897BB"/>
@@ -24690,7 +25319,23 @@
           <w:color w:val="6A8759"/>
           <w:shd w:val="clear" w:color="auto" w:fill="364135"/>
         </w:rPr>
-        <w:t>&lt;/li&gt;</w:t>
+        <w:t>&lt;/</w:t>
+      </w:r>
+      <w:proofErr w:type="gramStart"/>
+      <w:r>
+        <w:rPr>
+          <w:color w:val="6A8759"/>
+          <w:shd w:val="clear" w:color="auto" w:fill="364135"/>
+        </w:rPr>
+        <w:t>li</w:t>
+      </w:r>
+      <w:proofErr w:type="gramEnd"/>
+      <w:r>
+        <w:rPr>
+          <w:color w:val="6A8759"/>
+          <w:shd w:val="clear" w:color="auto" w:fill="364135"/>
+        </w:rPr>
+        <w:t>&gt;</w:t>
       </w:r>
       <w:r>
         <w:rPr>
@@ -24816,6 +25461,7 @@
         </w:rPr>
         <w:t>$usuarioActual</w:t>
       </w:r>
+      <w:proofErr w:type="gramStart"/>
       <w:r>
         <w:rPr>
           <w:color w:val="A9B7C6"/>
@@ -24823,6 +25469,7 @@
         </w:rPr>
         <w:t>)[</w:t>
       </w:r>
+      <w:proofErr w:type="gramEnd"/>
       <w:r>
         <w:rPr>
           <w:color w:val="6897BB"/>
@@ -24849,7 +25496,23 @@
           <w:color w:val="6A8759"/>
           <w:shd w:val="clear" w:color="auto" w:fill="364135"/>
         </w:rPr>
-        <w:t>&lt;/li&gt;</w:t>
+        <w:t>&lt;/</w:t>
+      </w:r>
+      <w:proofErr w:type="gramStart"/>
+      <w:r>
+        <w:rPr>
+          <w:color w:val="6A8759"/>
+          <w:shd w:val="clear" w:color="auto" w:fill="364135"/>
+        </w:rPr>
+        <w:t>li</w:t>
+      </w:r>
+      <w:proofErr w:type="gramEnd"/>
+      <w:r>
+        <w:rPr>
+          <w:color w:val="6A8759"/>
+          <w:shd w:val="clear" w:color="auto" w:fill="364135"/>
+        </w:rPr>
+        <w:t>&gt;</w:t>
       </w:r>
       <w:r>
         <w:rPr>
@@ -24975,6 +25638,7 @@
         </w:rPr>
         <w:t>$usuarioActual</w:t>
       </w:r>
+      <w:proofErr w:type="gramStart"/>
       <w:r>
         <w:rPr>
           <w:color w:val="A9B7C6"/>
@@ -24982,6 +25646,7 @@
         </w:rPr>
         <w:t>)[</w:t>
       </w:r>
+      <w:proofErr w:type="gramEnd"/>
       <w:r>
         <w:rPr>
           <w:color w:val="6897BB"/>
@@ -25213,7 +25878,15 @@
     </w:p>
     <w:p>
       <w:r>
-        <w:t xml:space="preserve">Para gestionar esta implementación el sistema utiliza un fichero CSS llamado “darkMode” que, en conjunto con un fichero JS que presenta el mismo nombre, se encarga de dar a cada página su correcta apariencia. </w:t>
+        <w:t>Para gestionar esta implementación el sistema utiliza un fichero CSS llamado “</w:t>
+      </w:r>
+      <w:proofErr w:type="spellStart"/>
+      <w:r>
+        <w:t>darkMode</w:t>
+      </w:r>
+      <w:proofErr w:type="spellEnd"/>
+      <w:r>
+        <w:t xml:space="preserve">” que, en conjunto con un fichero JS que presenta el mismo nombre, se encarga de dar a cada página su correcta apariencia. </w:t>
       </w:r>
     </w:p>
     <w:p/>
@@ -25230,7 +25903,7 @@
         </w:rPr>
         <w:pict>
           <v:shape id="_x0000_i1050" type="#_x0000_t75" style="width:386.5pt;height:209.2pt">
-            <v:imagedata r:id="rId166" o:title="Captura29"/>
+            <v:imagedata r:id="rId161" o:title="Captura29"/>
           </v:shape>
         </w:pict>
       </w:r>
@@ -25311,7 +25984,7 @@
         <w:lastRenderedPageBreak/>
         <w:pict>
           <v:shape id="_x0000_i1051" type="#_x0000_t75" style="width:368.85pt;height:203.1pt">
-            <v:imagedata r:id="rId167" o:title="Captura30"/>
+            <v:imagedata r:id="rId162" o:title="Captura30"/>
           </v:shape>
         </w:pict>
       </w:r>
@@ -25358,7 +26031,7 @@
       <w:r>
         <w:pict>
           <v:shape id="_x0000_i1052" type="#_x0000_t75" style="width:130.4pt;height:88.3pt">
-            <v:imagedata r:id="rId168" o:title="Captura31"/>
+            <v:imagedata r:id="rId163" o:title="Captura31"/>
           </v:shape>
         </w:pict>
       </w:r>
@@ -25368,7 +26041,7 @@
       <w:r>
         <w:pict>
           <v:shape id="_x0000_i1053" type="#_x0000_t75" style="width:103.25pt;height:89.65pt">
-            <v:imagedata r:id="rId169" o:title="Captura32"/>
+            <v:imagedata r:id="rId164" o:title="Captura32"/>
           </v:shape>
         </w:pict>
       </w:r>
@@ -27112,7 +27785,21 @@
               <w:rPr>
                 <w:rFonts w:ascii="Arial" w:hAnsi="Arial" w:cs="Arial"/>
               </w:rPr>
-              <w:t>La contraseña se resetea y se actualiza con los nuevos datos de forma correcta.</w:t>
+              <w:t xml:space="preserve">La contraseña se </w:t>
+            </w:r>
+            <w:proofErr w:type="spellStart"/>
+            <w:r>
+              <w:rPr>
+                <w:rFonts w:ascii="Arial" w:hAnsi="Arial" w:cs="Arial"/>
+              </w:rPr>
+              <w:t>resetea</w:t>
+            </w:r>
+            <w:proofErr w:type="spellEnd"/>
+            <w:r>
+              <w:rPr>
+                <w:rFonts w:ascii="Arial" w:hAnsi="Arial" w:cs="Arial"/>
+              </w:rPr>
+              <w:t xml:space="preserve"> y se actualiza con los nuevos datos de forma correcta.</w:t>
             </w:r>
           </w:p>
         </w:tc>
@@ -27905,7 +28592,23 @@
           <w:rFonts w:ascii="Arial" w:hAnsi="Arial" w:cs="Arial"/>
           <w:b/>
         </w:rPr>
-        <w:t>C:\xampp\htdocs\</w:t>
+        <w:t>C</w:t>
+      </w:r>
+      <w:proofErr w:type="gramStart"/>
+      <w:r>
+        <w:rPr>
+          <w:rFonts w:ascii="Arial" w:hAnsi="Arial" w:cs="Arial"/>
+          <w:b/>
+        </w:rPr>
+        <w:t>:\</w:t>
+      </w:r>
+      <w:proofErr w:type="gramEnd"/>
+      <w:r>
+        <w:rPr>
+          <w:rFonts w:ascii="Arial" w:hAnsi="Arial" w:cs="Arial"/>
+          <w:b/>
+        </w:rPr>
+        <w:t>xampp\htdocs\</w:t>
       </w:r>
       <w:r>
         <w:rPr>
@@ -27957,7 +28660,7 @@
                     </pic:cNvPicPr>
                   </pic:nvPicPr>
                   <pic:blipFill>
-                    <a:blip r:embed="rId170" cstate="print"/>
+                    <a:blip r:embed="rId165" cstate="print"/>
                     <a:srcRect/>
                     <a:stretch>
                       <a:fillRect/>
@@ -28030,8 +28733,17 @@
           <w:rFonts w:ascii="Arial" w:hAnsi="Arial" w:cs="Arial"/>
           <w:b/>
         </w:rPr>
-        <w:t xml:space="preserve"> phpMyAdmin</w:t>
-      </w:r>
+        <w:t xml:space="preserve"> </w:t>
+      </w:r>
+      <w:proofErr w:type="spellStart"/>
+      <w:r>
+        <w:rPr>
+          <w:rFonts w:ascii="Arial" w:hAnsi="Arial" w:cs="Arial"/>
+          <w:b/>
+        </w:rPr>
+        <w:t>phpMyAdmin</w:t>
+      </w:r>
+      <w:proofErr w:type="spellEnd"/>
       <w:r>
         <w:rPr>
           <w:rFonts w:ascii="Arial" w:hAnsi="Arial" w:cs="Arial"/>
@@ -28056,13 +28768,36 @@
           <w:rFonts w:ascii="Arial" w:hAnsi="Arial" w:cs="Arial"/>
           <w:b/>
         </w:rPr>
-        <w:t>C:\xampp\htdocs\ \TFG\Proyecto\__Documentacion</w:t>
-      </w:r>
+        <w:t>C</w:t>
+      </w:r>
+      <w:proofErr w:type="gramStart"/>
       <w:r>
         <w:rPr>
           <w:rFonts w:ascii="Arial" w:hAnsi="Arial" w:cs="Arial"/>
           <w:b/>
         </w:rPr>
+        <w:t>:\</w:t>
+      </w:r>
+      <w:proofErr w:type="gramEnd"/>
+      <w:r>
+        <w:rPr>
+          <w:rFonts w:ascii="Arial" w:hAnsi="Arial" w:cs="Arial"/>
+          <w:b/>
+        </w:rPr>
+        <w:t>xampp\htdocs</w:t>
+      </w:r>
+      <w:r>
+        <w:rPr>
+          <w:rFonts w:ascii="Arial" w:hAnsi="Arial" w:cs="Arial"/>
+          <w:b/>
+        </w:rPr>
+        <w:t>\TFG\Proyecto\__Documentacion</w:t>
+      </w:r>
+      <w:r>
+        <w:rPr>
+          <w:rFonts w:ascii="Arial" w:hAnsi="Arial" w:cs="Arial"/>
+          <w:b/>
+        </w:rPr>
         <w:t>\</w:t>
       </w:r>
       <w:r>
@@ -28071,6 +28806,7 @@
         </w:rPr>
         <w:t xml:space="preserve">, habrá un archivo llamado </w:t>
       </w:r>
+      <w:proofErr w:type="spellStart"/>
       <w:r>
         <w:rPr>
           <w:rFonts w:ascii="Arial" w:hAnsi="Arial" w:cs="Arial"/>
@@ -28082,7 +28818,14 @@
         <w:rPr>
           <w:rFonts w:ascii="Arial" w:hAnsi="Arial" w:cs="Arial"/>
         </w:rPr>
-        <w:t xml:space="preserve">. Una vez localizado, volviendo al navegador en la pestaña anterior existirá un botón llamado </w:t>
+        <w:t>.</w:t>
+      </w:r>
+      <w:proofErr w:type="spellEnd"/>
+      <w:r>
+        <w:rPr>
+          <w:rFonts w:ascii="Arial" w:hAnsi="Arial" w:cs="Arial"/>
+        </w:rPr>
+        <w:t xml:space="preserve"> Una vez localizado, volviendo al navegador en la pestaña anterior existirá un botón llamado </w:t>
       </w:r>
       <w:r>
         <w:rPr>
@@ -28095,7 +28838,21 @@
         <w:rPr>
           <w:rFonts w:ascii="Arial" w:hAnsi="Arial" w:cs="Arial"/>
         </w:rPr>
-        <w:t xml:space="preserve">, al pulsar seleccionamos el archvo mencionado anteriormente y pulsamos </w:t>
+        <w:t xml:space="preserve">, al pulsar seleccionamos el </w:t>
+      </w:r>
+      <w:proofErr w:type="spellStart"/>
+      <w:r>
+        <w:rPr>
+          <w:rFonts w:ascii="Arial" w:hAnsi="Arial" w:cs="Arial"/>
+        </w:rPr>
+        <w:t>archvo</w:t>
+      </w:r>
+      <w:proofErr w:type="spellEnd"/>
+      <w:r>
+        <w:rPr>
+          <w:rFonts w:ascii="Arial" w:hAnsi="Arial" w:cs="Arial"/>
+        </w:rPr>
+        <w:t xml:space="preserve"> mencionado anteriormente y pulsamos </w:t>
       </w:r>
       <w:r>
         <w:rPr>
@@ -28183,14 +28940,604 @@
           <w:rFonts w:ascii="Arial" w:hAnsi="Arial" w:cs="Arial"/>
         </w:rPr>
         <w:lastRenderedPageBreak/>
-        <w:t>Para que XAMPP pueda enviar correos a las cuentas, se deberán modificar ficheros del propio XAMPP,</w:t>
-      </w:r>
-    </w:p>
-    <w:p>
-      <w:pPr>
-        <w:rPr>
-          <w:rFonts w:ascii="Arial" w:hAnsi="Arial" w:cs="Arial"/>
+        <w:t>Para que XAMPP pueda enviar correos a las cuentas, se deberán modi</w:t>
+      </w:r>
+      <w:r>
+        <w:rPr>
+          <w:rFonts w:ascii="Arial" w:hAnsi="Arial" w:cs="Arial"/>
+        </w:rPr>
+        <w:t>ficar ficheros del propio XAMPP los cuales son los siguientes:</w:t>
+      </w:r>
+    </w:p>
+    <w:p>
+      <w:pPr>
+        <w:shd w:val="clear" w:color="auto" w:fill="FFFFFF"/>
+        <w:spacing w:after="0" w:line="240" w:lineRule="auto"/>
+        <w:jc w:val="both"/>
+        <w:rPr>
+          <w:rFonts w:ascii="Arial" w:eastAsia="Times New Roman" w:hAnsi="Arial" w:cs="Arial"/>
+          <w:lang w:val="en-US" w:eastAsia="es-ES"/>
+        </w:rPr>
+      </w:pPr>
+      <w:r>
+        <w:rPr>
+          <w:rFonts w:ascii="Arial" w:eastAsia="Times New Roman" w:hAnsi="Arial" w:cs="Arial"/>
+          <w:bCs/>
+          <w:lang w:val="en-US" w:eastAsia="es-ES"/>
+        </w:rPr>
+        <w:t>C:\xampp\php\php.ini</w:t>
+      </w:r>
+    </w:p>
+    <w:p>
+      <w:pPr>
+        <w:shd w:val="clear" w:color="auto" w:fill="FFFFFF"/>
+        <w:spacing w:after="0" w:line="240" w:lineRule="auto"/>
+        <w:rPr>
+          <w:rFonts w:ascii="Arial" w:eastAsia="Times New Roman" w:hAnsi="Arial" w:cs="Arial"/>
+          <w:lang w:eastAsia="es-ES"/>
+        </w:rPr>
+      </w:pPr>
+      <w:r>
+        <w:rPr>
+          <w:rFonts w:ascii="Arial" w:eastAsia="Times New Roman" w:hAnsi="Arial" w:cs="Arial"/>
+          <w:bCs/>
+          <w:lang w:eastAsia="es-ES"/>
+        </w:rPr>
+        <w:t>Paso 2</w:t>
+      </w:r>
+      <w:r>
+        <w:rPr>
+          <w:rFonts w:ascii="Arial" w:eastAsia="Times New Roman" w:hAnsi="Arial" w:cs="Arial"/>
+          <w:lang w:eastAsia="es-ES"/>
+        </w:rPr>
+        <w:t xml:space="preserve">: encontrar la </w:t>
+      </w:r>
+      <w:proofErr w:type="gramStart"/>
+      <w:r>
+        <w:rPr>
+          <w:rFonts w:ascii="Arial" w:eastAsia="Times New Roman" w:hAnsi="Arial" w:cs="Arial"/>
+          <w:lang w:eastAsia="es-ES"/>
+        </w:rPr>
+        <w:t>línea ;</w:t>
+      </w:r>
+      <w:proofErr w:type="spellStart"/>
+      <w:r>
+        <w:rPr>
+          <w:rFonts w:ascii="Arial" w:eastAsia="Times New Roman" w:hAnsi="Arial" w:cs="Arial"/>
+          <w:bCs/>
+          <w:lang w:eastAsia="es-ES"/>
+        </w:rPr>
+        <w:t>extension</w:t>
+      </w:r>
+      <w:proofErr w:type="spellEnd"/>
+      <w:proofErr w:type="gramEnd"/>
+      <w:r>
+        <w:rPr>
+          <w:rFonts w:ascii="Arial" w:eastAsia="Times New Roman" w:hAnsi="Arial" w:cs="Arial"/>
+          <w:bCs/>
+          <w:lang w:eastAsia="es-ES"/>
+        </w:rPr>
+        <w:t>=php_openssl.dll</w:t>
+      </w:r>
+      <w:r>
+        <w:rPr>
+          <w:rFonts w:ascii="Arial" w:eastAsia="Times New Roman" w:hAnsi="Arial" w:cs="Arial"/>
+          <w:lang w:eastAsia="es-ES"/>
+        </w:rPr>
+        <w:t> y quitarle el punto y coma</w:t>
+      </w:r>
+    </w:p>
+    <w:p>
+      <w:pPr>
+        <w:shd w:val="clear" w:color="auto" w:fill="FFFFFF"/>
+        <w:spacing w:after="0" w:line="240" w:lineRule="auto"/>
+        <w:rPr>
+          <w:rFonts w:ascii="Arial" w:eastAsia="Times New Roman" w:hAnsi="Arial" w:cs="Arial"/>
+          <w:lang w:eastAsia="es-ES"/>
+        </w:rPr>
+      </w:pPr>
+      <w:r>
+        <w:rPr>
+          <w:rFonts w:ascii="Arial" w:eastAsia="Times New Roman" w:hAnsi="Arial" w:cs="Arial"/>
+          <w:bCs/>
+          <w:lang w:eastAsia="es-ES"/>
+        </w:rPr>
+        <w:t>Paso 3: </w:t>
+      </w:r>
+      <w:r>
+        <w:rPr>
+          <w:rFonts w:ascii="Arial" w:eastAsia="Times New Roman" w:hAnsi="Arial" w:cs="Arial"/>
+          <w:lang w:eastAsia="es-ES"/>
+        </w:rPr>
+        <w:t xml:space="preserve">encontrar las líneas SMTP, </w:t>
+      </w:r>
+      <w:proofErr w:type="spellStart"/>
+      <w:r>
+        <w:rPr>
+          <w:rFonts w:ascii="Arial" w:eastAsia="Times New Roman" w:hAnsi="Arial" w:cs="Arial"/>
+          <w:lang w:eastAsia="es-ES"/>
+        </w:rPr>
+        <w:t>smtp_post</w:t>
+      </w:r>
+      <w:proofErr w:type="spellEnd"/>
+      <w:r>
+        <w:rPr>
+          <w:rFonts w:ascii="Arial" w:eastAsia="Times New Roman" w:hAnsi="Arial" w:cs="Arial"/>
+          <w:lang w:eastAsia="es-ES"/>
+        </w:rPr>
+        <w:t xml:space="preserve">, </w:t>
+      </w:r>
+      <w:proofErr w:type="spellStart"/>
+      <w:r>
+        <w:rPr>
+          <w:rFonts w:ascii="Arial" w:eastAsia="Times New Roman" w:hAnsi="Arial" w:cs="Arial"/>
+          <w:lang w:eastAsia="es-ES"/>
+        </w:rPr>
+        <w:t>sendmail_from</w:t>
+      </w:r>
+      <w:proofErr w:type="spellEnd"/>
+      <w:r>
+        <w:rPr>
+          <w:rFonts w:ascii="Arial" w:eastAsia="Times New Roman" w:hAnsi="Arial" w:cs="Arial"/>
+          <w:lang w:eastAsia="es-ES"/>
+        </w:rPr>
+        <w:t xml:space="preserve"> y </w:t>
+      </w:r>
+      <w:proofErr w:type="spellStart"/>
+      <w:r>
+        <w:rPr>
+          <w:rFonts w:ascii="Arial" w:eastAsia="Times New Roman" w:hAnsi="Arial" w:cs="Arial"/>
+          <w:lang w:eastAsia="es-ES"/>
+        </w:rPr>
+        <w:t>sendmail_path</w:t>
+      </w:r>
+      <w:proofErr w:type="spellEnd"/>
+      <w:r>
+        <w:rPr>
+          <w:rFonts w:ascii="Arial" w:eastAsia="Times New Roman" w:hAnsi="Arial" w:cs="Arial"/>
+          <w:lang w:eastAsia="es-ES"/>
+        </w:rPr>
+        <w:t xml:space="preserve"> y poner lo siguiente si utilizarás </w:t>
+      </w:r>
+      <w:proofErr w:type="spellStart"/>
+      <w:r>
+        <w:rPr>
+          <w:rFonts w:ascii="Arial" w:eastAsia="Times New Roman" w:hAnsi="Arial" w:cs="Arial"/>
+          <w:lang w:eastAsia="es-ES"/>
+        </w:rPr>
+        <w:t>gmail</w:t>
+      </w:r>
+      <w:proofErr w:type="spellEnd"/>
+      <w:r>
+        <w:rPr>
+          <w:rFonts w:ascii="Arial" w:eastAsia="Times New Roman" w:hAnsi="Arial" w:cs="Arial"/>
+          <w:lang w:eastAsia="es-ES"/>
+        </w:rPr>
+        <w:t xml:space="preserve"> como </w:t>
+      </w:r>
+      <w:proofErr w:type="spellStart"/>
+      <w:r>
+        <w:rPr>
+          <w:rFonts w:ascii="Arial" w:eastAsia="Times New Roman" w:hAnsi="Arial" w:cs="Arial"/>
+          <w:lang w:eastAsia="es-ES"/>
+        </w:rPr>
+        <w:t>smtp</w:t>
+      </w:r>
+      <w:proofErr w:type="spellEnd"/>
+      <w:r>
+        <w:rPr>
+          <w:rFonts w:ascii="Arial" w:eastAsia="Times New Roman" w:hAnsi="Arial" w:cs="Arial"/>
+          <w:lang w:eastAsia="es-ES"/>
+        </w:rPr>
+        <w:t>:</w:t>
+      </w:r>
+    </w:p>
+    <w:p>
+      <w:pPr>
+        <w:numPr>
+          <w:ilvl w:val="0"/>
+          <w:numId w:val="18"/>
+        </w:numPr>
+        <w:shd w:val="clear" w:color="auto" w:fill="FFFFFF"/>
+        <w:spacing w:before="100" w:beforeAutospacing="1" w:after="100" w:afterAutospacing="1" w:line="240" w:lineRule="auto"/>
+        <w:rPr>
+          <w:rFonts w:ascii="Arial" w:eastAsia="Times New Roman" w:hAnsi="Arial" w:cs="Arial"/>
+          <w:lang w:eastAsia="es-ES"/>
+        </w:rPr>
+      </w:pPr>
+      <w:r>
+        <w:rPr>
+          <w:rFonts w:ascii="Arial" w:eastAsia="Times New Roman" w:hAnsi="Arial" w:cs="Arial"/>
+          <w:lang w:eastAsia="es-ES"/>
+        </w:rPr>
+        <w:t>SMTP=smtp.gmail.com </w:t>
+      </w:r>
+    </w:p>
+    <w:p>
+      <w:pPr>
+        <w:numPr>
+          <w:ilvl w:val="0"/>
+          <w:numId w:val="18"/>
+        </w:numPr>
+        <w:shd w:val="clear" w:color="auto" w:fill="FFFFFF"/>
+        <w:spacing w:before="100" w:beforeAutospacing="1" w:after="100" w:afterAutospacing="1" w:line="240" w:lineRule="auto"/>
+        <w:rPr>
+          <w:rFonts w:ascii="Arial" w:eastAsia="Times New Roman" w:hAnsi="Arial" w:cs="Arial"/>
+          <w:lang w:eastAsia="es-ES"/>
+        </w:rPr>
+      </w:pPr>
+      <w:proofErr w:type="spellStart"/>
+      <w:r>
+        <w:rPr>
+          <w:rFonts w:ascii="Arial" w:eastAsia="Times New Roman" w:hAnsi="Arial" w:cs="Arial"/>
+          <w:lang w:eastAsia="es-ES"/>
+        </w:rPr>
+        <w:t>smtp_port</w:t>
+      </w:r>
+      <w:proofErr w:type="spellEnd"/>
+      <w:r>
+        <w:rPr>
+          <w:rFonts w:ascii="Arial" w:eastAsia="Times New Roman" w:hAnsi="Arial" w:cs="Arial"/>
+          <w:lang w:eastAsia="es-ES"/>
+        </w:rPr>
+        <w:t>=587</w:t>
+      </w:r>
+    </w:p>
+    <w:p>
+      <w:pPr>
+        <w:numPr>
+          <w:ilvl w:val="0"/>
+          <w:numId w:val="18"/>
+        </w:numPr>
+        <w:shd w:val="clear" w:color="auto" w:fill="FFFFFF"/>
+        <w:spacing w:before="100" w:beforeAutospacing="1" w:after="100" w:afterAutospacing="1" w:line="240" w:lineRule="auto"/>
+        <w:rPr>
+          <w:rFonts w:ascii="Arial" w:eastAsia="Times New Roman" w:hAnsi="Arial" w:cs="Arial"/>
+          <w:lang w:eastAsia="es-ES"/>
+        </w:rPr>
+      </w:pPr>
+      <w:proofErr w:type="spellStart"/>
+      <w:r>
+        <w:rPr>
+          <w:rFonts w:ascii="Arial" w:eastAsia="Times New Roman" w:hAnsi="Arial" w:cs="Arial"/>
+          <w:lang w:eastAsia="es-ES"/>
+        </w:rPr>
+        <w:t>sendmail_from</w:t>
+      </w:r>
+      <w:proofErr w:type="spellEnd"/>
+      <w:r>
+        <w:rPr>
+          <w:rFonts w:ascii="Arial" w:eastAsia="Times New Roman" w:hAnsi="Arial" w:cs="Arial"/>
+          <w:lang w:eastAsia="es-ES"/>
+        </w:rPr>
+        <w:t> =</w:t>
+      </w:r>
+      <w:r>
+        <w:rPr>
+          <w:rFonts w:ascii="Arial" w:eastAsia="Times New Roman" w:hAnsi="Arial" w:cs="Arial"/>
+          <w:shd w:val="clear" w:color="auto" w:fill="FFFFFF"/>
+          <w:lang w:eastAsia="es-ES"/>
+        </w:rPr>
+        <w:t> </w:t>
+      </w:r>
+      <w:r>
+        <w:rPr>
+          <w:rFonts w:ascii="Arial" w:eastAsia="Times New Roman" w:hAnsi="Arial" w:cs="Arial"/>
+          <w:lang w:eastAsia="es-ES"/>
+        </w:rPr>
+        <w:t>tu_direccion_de_correo_electronico@gmail.com</w:t>
+      </w:r>
+    </w:p>
+    <w:p>
+      <w:pPr>
+        <w:numPr>
+          <w:ilvl w:val="0"/>
+          <w:numId w:val="18"/>
+        </w:numPr>
+        <w:shd w:val="clear" w:color="auto" w:fill="FFFFFF"/>
+        <w:spacing w:before="100" w:beforeAutospacing="1" w:after="100" w:afterAutospacing="1" w:line="240" w:lineRule="auto"/>
+        <w:rPr>
+          <w:rFonts w:ascii="Arial" w:eastAsia="Times New Roman" w:hAnsi="Arial" w:cs="Arial"/>
+          <w:lang w:val="en-US" w:eastAsia="es-ES"/>
+        </w:rPr>
+      </w:pPr>
+      <w:proofErr w:type="spellStart"/>
+      <w:r>
+        <w:rPr>
+          <w:rFonts w:ascii="Arial" w:eastAsia="Times New Roman" w:hAnsi="Arial" w:cs="Arial"/>
+          <w:lang w:val="en-US" w:eastAsia="es-ES"/>
+        </w:rPr>
+        <w:t>sendmail_path</w:t>
+      </w:r>
+      <w:proofErr w:type="spellEnd"/>
+      <w:r>
+        <w:rPr>
+          <w:rFonts w:ascii="Arial" w:eastAsia="Times New Roman" w:hAnsi="Arial" w:cs="Arial"/>
+          <w:lang w:val="en-US" w:eastAsia="es-ES"/>
+        </w:rPr>
+        <w:t> =</w:t>
+      </w:r>
+      <w:r>
+        <w:rPr>
+          <w:rFonts w:ascii="Arial" w:eastAsia="Times New Roman" w:hAnsi="Arial" w:cs="Arial"/>
+          <w:shd w:val="clear" w:color="auto" w:fill="FFFFFF"/>
+          <w:lang w:val="en-US" w:eastAsia="es-ES"/>
+        </w:rPr>
+        <w:t> "</w:t>
+      </w:r>
+      <w:r>
+        <w:rPr>
+          <w:rFonts w:ascii="Arial" w:eastAsia="Times New Roman" w:hAnsi="Arial" w:cs="Arial"/>
+          <w:lang w:val="en-US" w:eastAsia="es-ES"/>
+        </w:rPr>
+        <w:t>\"C:\xampp\sendmail\sendmail.exe\" -t"</w:t>
+      </w:r>
+    </w:p>
+    <w:p>
+      <w:pPr>
+        <w:rPr>
+          <w:rFonts w:ascii="Arial" w:hAnsi="Arial" w:cs="Arial"/>
+          <w:lang w:val="en-US"/>
+        </w:rPr>
+      </w:pPr>
+    </w:p>
+    <w:p>
+      <w:pPr>
+        <w:rPr>
+          <w:rFonts w:ascii="Arial" w:hAnsi="Arial" w:cs="Arial"/>
+          <w:lang w:val="en-US"/>
+        </w:rPr>
+      </w:pPr>
+    </w:p>
+    <w:p>
+      <w:pPr>
+        <w:shd w:val="clear" w:color="auto" w:fill="FFFFFF"/>
+        <w:spacing w:after="0" w:line="240" w:lineRule="auto"/>
+        <w:rPr>
+          <w:rFonts w:ascii="Arial" w:eastAsia="Times New Roman" w:hAnsi="Arial" w:cs="Arial"/>
+          <w:lang w:eastAsia="es-ES"/>
+        </w:rPr>
+      </w:pPr>
+      <w:r>
+        <w:rPr>
+          <w:rFonts w:ascii="Arial" w:eastAsia="Times New Roman" w:hAnsi="Arial" w:cs="Arial"/>
           <w:b/>
+          <w:bCs/>
+          <w:lang w:eastAsia="es-ES"/>
+        </w:rPr>
+        <w:t>C:\xampp\sendmail\sendmail.ini</w:t>
+      </w:r>
+      <w:r>
+        <w:rPr>
+          <w:rFonts w:ascii="Arial" w:eastAsia="Times New Roman" w:hAnsi="Arial" w:cs="Arial"/>
+          <w:lang w:eastAsia="es-ES"/>
+        </w:rPr>
+        <w:t> y configurarlo de la siguiente manera:</w:t>
+      </w:r>
+    </w:p>
+    <w:p>
+      <w:pPr>
+        <w:numPr>
+          <w:ilvl w:val="0"/>
+          <w:numId w:val="17"/>
+        </w:numPr>
+        <w:shd w:val="clear" w:color="auto" w:fill="FFFFFF"/>
+        <w:spacing w:before="100" w:beforeAutospacing="1" w:after="100" w:afterAutospacing="1" w:line="240" w:lineRule="auto"/>
+        <w:rPr>
+          <w:rFonts w:ascii="Arial" w:eastAsia="Times New Roman" w:hAnsi="Arial" w:cs="Arial"/>
+          <w:lang w:eastAsia="es-ES"/>
+        </w:rPr>
+      </w:pPr>
+      <w:proofErr w:type="spellStart"/>
+      <w:r>
+        <w:rPr>
+          <w:rFonts w:ascii="Arial" w:eastAsia="Times New Roman" w:hAnsi="Arial" w:cs="Arial"/>
+          <w:lang w:eastAsia="es-ES"/>
+        </w:rPr>
+        <w:t>smtp_server</w:t>
+      </w:r>
+      <w:proofErr w:type="spellEnd"/>
+      <w:r>
+        <w:rPr>
+          <w:rFonts w:ascii="Arial" w:eastAsia="Times New Roman" w:hAnsi="Arial" w:cs="Arial"/>
+          <w:lang w:eastAsia="es-ES"/>
+        </w:rPr>
+        <w:t>=smtp.gmail.com</w:t>
+      </w:r>
+    </w:p>
+    <w:p>
+      <w:pPr>
+        <w:numPr>
+          <w:ilvl w:val="0"/>
+          <w:numId w:val="17"/>
+        </w:numPr>
+        <w:shd w:val="clear" w:color="auto" w:fill="FFFFFF"/>
+        <w:spacing w:before="100" w:beforeAutospacing="1" w:after="100" w:afterAutospacing="1" w:line="240" w:lineRule="auto"/>
+        <w:rPr>
+          <w:rFonts w:ascii="Arial" w:eastAsia="Times New Roman" w:hAnsi="Arial" w:cs="Arial"/>
+          <w:lang w:eastAsia="es-ES"/>
+        </w:rPr>
+      </w:pPr>
+      <w:proofErr w:type="spellStart"/>
+      <w:r>
+        <w:rPr>
+          <w:rFonts w:ascii="Arial" w:eastAsia="Times New Roman" w:hAnsi="Arial" w:cs="Arial"/>
+          <w:lang w:eastAsia="es-ES"/>
+        </w:rPr>
+        <w:t>smtp_port</w:t>
+      </w:r>
+      <w:proofErr w:type="spellEnd"/>
+      <w:r>
+        <w:rPr>
+          <w:rFonts w:ascii="Arial" w:eastAsia="Times New Roman" w:hAnsi="Arial" w:cs="Arial"/>
+          <w:lang w:eastAsia="es-ES"/>
+        </w:rPr>
+        <w:t>=587</w:t>
+      </w:r>
+    </w:p>
+    <w:p>
+      <w:pPr>
+        <w:numPr>
+          <w:ilvl w:val="0"/>
+          <w:numId w:val="17"/>
+        </w:numPr>
+        <w:shd w:val="clear" w:color="auto" w:fill="FFFFFF"/>
+        <w:spacing w:before="100" w:beforeAutospacing="1" w:after="100" w:afterAutospacing="1" w:line="240" w:lineRule="auto"/>
+        <w:rPr>
+          <w:rFonts w:ascii="Arial" w:eastAsia="Times New Roman" w:hAnsi="Arial" w:cs="Arial"/>
+          <w:lang w:eastAsia="es-ES"/>
+        </w:rPr>
+      </w:pPr>
+      <w:proofErr w:type="spellStart"/>
+      <w:r>
+        <w:rPr>
+          <w:rFonts w:ascii="Arial" w:eastAsia="Times New Roman" w:hAnsi="Arial" w:cs="Arial"/>
+          <w:lang w:eastAsia="es-ES"/>
+        </w:rPr>
+        <w:t>error_logfile</w:t>
+      </w:r>
+      <w:proofErr w:type="spellEnd"/>
+      <w:r>
+        <w:rPr>
+          <w:rFonts w:ascii="Arial" w:eastAsia="Times New Roman" w:hAnsi="Arial" w:cs="Arial"/>
+          <w:lang w:eastAsia="es-ES"/>
+        </w:rPr>
+        <w:t>=error.log</w:t>
+      </w:r>
+    </w:p>
+    <w:p>
+      <w:pPr>
+        <w:numPr>
+          <w:ilvl w:val="0"/>
+          <w:numId w:val="17"/>
+        </w:numPr>
+        <w:shd w:val="clear" w:color="auto" w:fill="FFFFFF"/>
+        <w:spacing w:before="100" w:beforeAutospacing="1" w:after="100" w:afterAutospacing="1" w:line="240" w:lineRule="auto"/>
+        <w:rPr>
+          <w:rFonts w:ascii="Arial" w:eastAsia="Times New Roman" w:hAnsi="Arial" w:cs="Arial"/>
+          <w:lang w:eastAsia="es-ES"/>
+        </w:rPr>
+      </w:pPr>
+      <w:proofErr w:type="spellStart"/>
+      <w:r>
+        <w:rPr>
+          <w:rFonts w:ascii="Arial" w:eastAsia="Times New Roman" w:hAnsi="Arial" w:cs="Arial"/>
+          <w:lang w:eastAsia="es-ES"/>
+        </w:rPr>
+        <w:t>debug_logfile</w:t>
+      </w:r>
+      <w:proofErr w:type="spellEnd"/>
+      <w:r>
+        <w:rPr>
+          <w:rFonts w:ascii="Arial" w:eastAsia="Times New Roman" w:hAnsi="Arial" w:cs="Arial"/>
+          <w:lang w:eastAsia="es-ES"/>
+        </w:rPr>
+        <w:t>=debug.log</w:t>
+      </w:r>
+    </w:p>
+    <w:p>
+      <w:pPr>
+        <w:numPr>
+          <w:ilvl w:val="0"/>
+          <w:numId w:val="17"/>
+        </w:numPr>
+        <w:shd w:val="clear" w:color="auto" w:fill="FFFFFF"/>
+        <w:spacing w:before="100" w:beforeAutospacing="1" w:after="100" w:afterAutospacing="1" w:line="240" w:lineRule="auto"/>
+        <w:rPr>
+          <w:rFonts w:ascii="Arial" w:eastAsia="Times New Roman" w:hAnsi="Arial" w:cs="Arial"/>
+          <w:lang w:eastAsia="es-ES"/>
+        </w:rPr>
+      </w:pPr>
+      <w:proofErr w:type="spellStart"/>
+      <w:r>
+        <w:rPr>
+          <w:rFonts w:ascii="Arial" w:eastAsia="Times New Roman" w:hAnsi="Arial" w:cs="Arial"/>
+          <w:lang w:eastAsia="es-ES"/>
+        </w:rPr>
+        <w:t>auth_username</w:t>
+      </w:r>
+      <w:proofErr w:type="spellEnd"/>
+      <w:r>
+        <w:rPr>
+          <w:rFonts w:ascii="Arial" w:eastAsia="Times New Roman" w:hAnsi="Arial" w:cs="Arial"/>
+          <w:lang w:eastAsia="es-ES"/>
+        </w:rPr>
+        <w:t>=tu_direccion_de_correo_electronico@gmail.com</w:t>
+      </w:r>
+    </w:p>
+    <w:p>
+      <w:pPr>
+        <w:numPr>
+          <w:ilvl w:val="0"/>
+          <w:numId w:val="17"/>
+        </w:numPr>
+        <w:shd w:val="clear" w:color="auto" w:fill="FFFFFF"/>
+        <w:spacing w:before="100" w:beforeAutospacing="1" w:after="100" w:afterAutospacing="1" w:line="240" w:lineRule="auto"/>
+        <w:rPr>
+          <w:rFonts w:ascii="Arial" w:eastAsia="Times New Roman" w:hAnsi="Arial" w:cs="Arial"/>
+          <w:lang w:eastAsia="es-ES"/>
+        </w:rPr>
+      </w:pPr>
+      <w:proofErr w:type="spellStart"/>
+      <w:r>
+        <w:rPr>
+          <w:rFonts w:ascii="Arial" w:eastAsia="Times New Roman" w:hAnsi="Arial" w:cs="Arial"/>
+          <w:lang w:eastAsia="es-ES"/>
+        </w:rPr>
+        <w:t>auth_password</w:t>
+      </w:r>
+      <w:proofErr w:type="spellEnd"/>
+      <w:r>
+        <w:rPr>
+          <w:rFonts w:ascii="Arial" w:eastAsia="Times New Roman" w:hAnsi="Arial" w:cs="Arial"/>
+          <w:lang w:eastAsia="es-ES"/>
+        </w:rPr>
+        <w:t>=</w:t>
+      </w:r>
+      <w:proofErr w:type="spellStart"/>
+      <w:r>
+        <w:rPr>
+          <w:rFonts w:ascii="Arial" w:eastAsia="Times New Roman" w:hAnsi="Arial" w:cs="Arial"/>
+          <w:lang w:eastAsia="es-ES"/>
+        </w:rPr>
+        <w:t>el_password_de_la_direccion_de_correo_electronico</w:t>
+      </w:r>
+      <w:proofErr w:type="spellEnd"/>
+    </w:p>
+    <w:p>
+      <w:pPr>
+        <w:numPr>
+          <w:ilvl w:val="0"/>
+          <w:numId w:val="17"/>
+        </w:numPr>
+        <w:shd w:val="clear" w:color="auto" w:fill="FFFFFF"/>
+        <w:spacing w:before="100" w:beforeAutospacing="1" w:after="100" w:afterAutospacing="1" w:line="240" w:lineRule="auto"/>
+        <w:rPr>
+          <w:rFonts w:ascii="Arial" w:eastAsia="Times New Roman" w:hAnsi="Arial" w:cs="Arial"/>
+          <w:lang w:eastAsia="es-ES"/>
+        </w:rPr>
+      </w:pPr>
+      <w:proofErr w:type="spellStart"/>
+      <w:r>
+        <w:rPr>
+          <w:rFonts w:ascii="Arial" w:eastAsia="Times New Roman" w:hAnsi="Arial" w:cs="Arial"/>
+          <w:lang w:eastAsia="es-ES"/>
+        </w:rPr>
+        <w:t>force_sender</w:t>
+      </w:r>
+      <w:proofErr w:type="spellEnd"/>
+      <w:r>
+        <w:rPr>
+          <w:rFonts w:ascii="Arial" w:eastAsia="Times New Roman" w:hAnsi="Arial" w:cs="Arial"/>
+          <w:lang w:eastAsia="es-ES"/>
+        </w:rPr>
+        <w:t>=tu_direccion_de_correo_electronico@gmail.com</w:t>
+      </w:r>
+    </w:p>
+    <w:p>
+      <w:pPr>
+        <w:rPr>
+          <w:rFonts w:ascii="Arial" w:hAnsi="Arial" w:cs="Arial"/>
         </w:rPr>
       </w:pPr>
     </w:p>
@@ -28204,6 +29551,127 @@
     </w:p>
     <w:p>
       <w:pPr>
+        <w:shd w:val="clear" w:color="auto" w:fill="FFFFFF"/>
+        <w:rPr>
+          <w:rFonts w:ascii="Arial" w:hAnsi="Arial" w:cs="Arial"/>
+        </w:rPr>
+      </w:pPr>
+      <w:bookmarkStart w:id="95" w:name="_Toc104545971"/>
+      <w:proofErr w:type="gramStart"/>
+      <w:r>
+        <w:rPr>
+          <w:rFonts w:ascii="Arial" w:hAnsi="Arial" w:cs="Arial"/>
+        </w:rPr>
+        <w:t>si</w:t>
+      </w:r>
+      <w:proofErr w:type="gramEnd"/>
+      <w:r>
+        <w:rPr>
+          <w:rFonts w:ascii="Arial" w:hAnsi="Arial" w:cs="Arial"/>
+        </w:rPr>
+        <w:t xml:space="preserve"> utilizas </w:t>
+      </w:r>
+      <w:proofErr w:type="spellStart"/>
+      <w:r>
+        <w:rPr>
+          <w:rFonts w:ascii="Arial" w:hAnsi="Arial" w:cs="Arial"/>
+        </w:rPr>
+        <w:t>gmail</w:t>
+      </w:r>
+      <w:proofErr w:type="spellEnd"/>
+      <w:r>
+        <w:rPr>
+          <w:rFonts w:ascii="Arial" w:hAnsi="Arial" w:cs="Arial"/>
+        </w:rPr>
+        <w:t xml:space="preserve"> para el </w:t>
+      </w:r>
+      <w:proofErr w:type="spellStart"/>
+      <w:r>
+        <w:rPr>
+          <w:rFonts w:ascii="Arial" w:hAnsi="Arial" w:cs="Arial"/>
+        </w:rPr>
+        <w:t>envio</w:t>
+      </w:r>
+      <w:proofErr w:type="spellEnd"/>
+      <w:r>
+        <w:rPr>
+          <w:rFonts w:ascii="Arial" w:hAnsi="Arial" w:cs="Arial"/>
+        </w:rPr>
+        <w:t xml:space="preserve"> de correos de manera local debes tener el cuenta que debes activar la opción “Permitir que aplicaciones menos seguras accedan a tu cuenta”  de lo contrario no </w:t>
+      </w:r>
+      <w:proofErr w:type="spellStart"/>
+      <w:r>
+        <w:rPr>
+          <w:rFonts w:ascii="Arial" w:hAnsi="Arial" w:cs="Arial"/>
+        </w:rPr>
+        <w:t>podras</w:t>
+      </w:r>
+      <w:proofErr w:type="spellEnd"/>
+      <w:r>
+        <w:rPr>
+          <w:rFonts w:ascii="Arial" w:hAnsi="Arial" w:cs="Arial"/>
+        </w:rPr>
+        <w:t xml:space="preserve"> enviar los correos electrónicos con </w:t>
+      </w:r>
+      <w:proofErr w:type="spellStart"/>
+      <w:r>
+        <w:rPr>
+          <w:rFonts w:ascii="Arial" w:hAnsi="Arial" w:cs="Arial"/>
+        </w:rPr>
+        <w:t>gmail</w:t>
+      </w:r>
+      <w:proofErr w:type="spellEnd"/>
+      <w:r>
+        <w:rPr>
+          <w:rFonts w:ascii="Arial" w:hAnsi="Arial" w:cs="Arial"/>
+        </w:rPr>
+        <w:t>,  dejo el link a la documentación </w:t>
+      </w:r>
+    </w:p>
+    <w:p>
+      <w:pPr>
+        <w:shd w:val="clear" w:color="auto" w:fill="FFFFFF"/>
+        <w:rPr>
+          <w:rFonts w:ascii="Arial" w:hAnsi="Arial" w:cs="Arial"/>
+        </w:rPr>
+      </w:pPr>
+      <w:r>
+        <w:rPr>
+          <w:rFonts w:ascii="Arial" w:hAnsi="Arial" w:cs="Arial"/>
+        </w:rPr>
+        <w:t>https://support.goo</w:t>
+      </w:r>
+      <w:r>
+        <w:rPr>
+          <w:rFonts w:ascii="Arial" w:hAnsi="Arial" w:cs="Arial"/>
+        </w:rPr>
+        <w:t>g</w:t>
+      </w:r>
+      <w:r>
+        <w:rPr>
+          <w:rFonts w:ascii="Arial" w:hAnsi="Arial" w:cs="Arial"/>
+        </w:rPr>
+        <w:t>le.com/accounts/answer/6010255?hl=es-419 </w:t>
+      </w:r>
+    </w:p>
+    <w:p>
+      <w:pPr>
+        <w:pStyle w:val="Ttulo1"/>
+        <w:rPr>
+          <w:rFonts w:ascii="Arial" w:eastAsiaTheme="minorHAnsi" w:hAnsi="Arial" w:cs="Arial"/>
+          <w:bCs w:val="0"/>
+          <w:color w:val="auto"/>
+          <w:sz w:val="22"/>
+          <w:szCs w:val="22"/>
+        </w:rPr>
+      </w:pPr>
+    </w:p>
+    <w:p/>
+    <w:p/>
+    <w:p/>
+    <w:p>
+      <w:pPr>
+        <w:pStyle w:val="Ttulo1"/>
         <w:rPr>
           <w:rFonts w:ascii="Bahnschrift Light SemiCondensed" w:hAnsi="Bahnschrift Light SemiCondensed"/>
           <w:color w:val="002060"/>
@@ -28211,91 +29679,22 @@
         </w:rPr>
       </w:pPr>
     </w:p>
+    <w:p/>
     <w:p>
       <w:pPr>
         <w:pStyle w:val="Ttulo1"/>
+        <w:rPr>
+          <w:rStyle w:val="TtuloCar"/>
+          <w:color w:val="002060"/>
+        </w:rPr>
+      </w:pPr>
+      <w:r>
         <w:rPr>
           <w:rFonts w:ascii="Bahnschrift Light SemiCondensed" w:hAnsi="Bahnschrift Light SemiCondensed"/>
           <w:color w:val="002060"/>
           <w:sz w:val="96"/>
         </w:rPr>
-      </w:pPr>
-      <w:bookmarkStart w:id="95" w:name="_Toc104545971"/>
-    </w:p>
-    <w:p>
-      <w:pPr>
-        <w:pStyle w:val="Ttulo1"/>
-        <w:rPr>
-          <w:rFonts w:ascii="Bahnschrift Light SemiCondensed" w:hAnsi="Bahnschrift Light SemiCondensed"/>
-          <w:color w:val="002060"/>
-          <w:sz w:val="96"/>
-        </w:rPr>
-      </w:pPr>
-    </w:p>
-    <w:p>
-      <w:pPr>
-        <w:pStyle w:val="Ttulo1"/>
-        <w:rPr>
-          <w:rFonts w:ascii="Bahnschrift Light SemiCondensed" w:hAnsi="Bahnschrift Light SemiCondensed"/>
-          <w:color w:val="002060"/>
-          <w:sz w:val="96"/>
-        </w:rPr>
-      </w:pPr>
-    </w:p>
-    <w:p>
-      <w:pPr>
-        <w:pStyle w:val="Ttulo1"/>
-        <w:rPr>
-          <w:rFonts w:ascii="Bahnschrift Light SemiCondensed" w:hAnsi="Bahnschrift Light SemiCondensed"/>
-          <w:color w:val="002060"/>
-          <w:sz w:val="96"/>
-        </w:rPr>
-      </w:pPr>
-    </w:p>
-    <w:p>
-      <w:pPr>
-        <w:pStyle w:val="Ttulo1"/>
-        <w:rPr>
-          <w:rFonts w:ascii="Bahnschrift Light SemiCondensed" w:hAnsi="Bahnschrift Light SemiCondensed"/>
-          <w:color w:val="002060"/>
-          <w:sz w:val="96"/>
-        </w:rPr>
-      </w:pPr>
-    </w:p>
-    <w:p>
-      <w:pPr>
-        <w:pStyle w:val="Ttulo1"/>
-        <w:rPr>
-          <w:rFonts w:ascii="Bahnschrift Light SemiCondensed" w:hAnsi="Bahnschrift Light SemiCondensed"/>
-          <w:color w:val="002060"/>
-          <w:sz w:val="96"/>
-        </w:rPr>
-      </w:pPr>
-    </w:p>
-    <w:p>
-      <w:pPr>
-        <w:pStyle w:val="Ttulo1"/>
-        <w:rPr>
-          <w:rFonts w:ascii="Bahnschrift Light SemiCondensed" w:hAnsi="Bahnschrift Light SemiCondensed"/>
-          <w:color w:val="002060"/>
-          <w:sz w:val="96"/>
-        </w:rPr>
-      </w:pPr>
-    </w:p>
-    <w:p>
-      <w:pPr>
-        <w:pStyle w:val="Ttulo1"/>
-        <w:rPr>
-          <w:rStyle w:val="TtuloCar"/>
-          <w:color w:val="002060"/>
-        </w:rPr>
-      </w:pPr>
-      <w:r>
-        <w:rPr>
-          <w:rFonts w:ascii="Bahnschrift Light SemiCondensed" w:hAnsi="Bahnschrift Light SemiCondensed"/>
-          <w:color w:val="002060"/>
-          <w:sz w:val="96"/>
-        </w:rPr>
+        <w:lastRenderedPageBreak/>
         <w:t>9</w:t>
       </w:r>
       <w:r>
@@ -28369,7 +29768,7 @@
           <w:b/>
         </w:rPr>
       </w:pPr>
-      <w:hyperlink r:id="rId171" w:history="1">
+      <w:hyperlink r:id="rId166" w:history="1">
         <w:r>
           <w:rPr>
             <w:rStyle w:val="Hipervnculo"/>
@@ -28390,7 +29789,7 @@
           <w:b/>
         </w:rPr>
       </w:pPr>
-      <w:hyperlink r:id="rId172" w:history="1">
+      <w:hyperlink r:id="rId167" w:history="1">
         <w:r>
           <w:rPr>
             <w:rStyle w:val="Hipervnculo"/>
@@ -28411,7 +29810,7 @@
           <w:b/>
         </w:rPr>
       </w:pPr>
-      <w:hyperlink r:id="rId173" w:history="1">
+      <w:hyperlink r:id="rId168" w:history="1">
         <w:r>
           <w:rPr>
             <w:rStyle w:val="Hipervnculo"/>
@@ -28439,7 +29838,7 @@
           <w:b/>
         </w:rPr>
       </w:pPr>
-      <w:hyperlink r:id="rId174" w:history="1">
+      <w:hyperlink r:id="rId169" w:history="1">
         <w:r>
           <w:rPr>
             <w:rStyle w:val="Hipervnculo"/>
@@ -28450,7 +29849,7 @@
       </w:hyperlink>
     </w:p>
     <w:sectPr>
-      <w:footerReference w:type="default" r:id="rId175"/>
+      <w:footerReference w:type="default" r:id="rId170"/>
       <w:pgSz w:w="11906" w:h="16838"/>
       <w:pgMar w:top="1417" w:right="1701" w:bottom="1417" w:left="1701" w:header="567" w:footer="708" w:gutter="0"/>
       <w:cols w:space="708"/>
@@ -28569,7 +29968,7 @@
               <w:noProof/>
               <w:color w:val="FFFFFF" w:themeColor="background1"/>
             </w:rPr>
-            <w:t>63</w:t>
+            <w:t>64</w:t>
           </w:r>
           <w:r>
             <w:rPr>
@@ -29183,6 +30582,155 @@
     </w:lvl>
   </w:abstractNum>
   <w:abstractNum w:abstractNumId="5">
+    <w:nsid w:val="22500378"/>
+    <w:multiLevelType w:val="multilevel"/>
+    <w:tmpl w:val="8E0AAB8C"/>
+    <w:lvl w:ilvl="0">
+      <w:start w:val="1"/>
+      <w:numFmt w:val="bullet"/>
+      <w:lvlText w:val=""/>
+      <w:lvlJc w:val="left"/>
+      <w:pPr>
+        <w:tabs>
+          <w:tab w:val="num" w:pos="720"/>
+        </w:tabs>
+        <w:ind w:left="720" w:hanging="360"/>
+      </w:pPr>
+      <w:rPr>
+        <w:rFonts w:ascii="Symbol" w:hAnsi="Symbol" w:hint="default"/>
+        <w:sz w:val="20"/>
+      </w:rPr>
+    </w:lvl>
+    <w:lvl w:ilvl="1" w:tentative="1">
+      <w:start w:val="1"/>
+      <w:numFmt w:val="bullet"/>
+      <w:lvlText w:val="o"/>
+      <w:lvlJc w:val="left"/>
+      <w:pPr>
+        <w:tabs>
+          <w:tab w:val="num" w:pos="1440"/>
+        </w:tabs>
+        <w:ind w:left="1440" w:hanging="360"/>
+      </w:pPr>
+      <w:rPr>
+        <w:rFonts w:ascii="Courier New" w:hAnsi="Courier New" w:hint="default"/>
+        <w:sz w:val="20"/>
+      </w:rPr>
+    </w:lvl>
+    <w:lvl w:ilvl="2" w:tentative="1">
+      <w:start w:val="1"/>
+      <w:numFmt w:val="bullet"/>
+      <w:lvlText w:val=""/>
+      <w:lvlJc w:val="left"/>
+      <w:pPr>
+        <w:tabs>
+          <w:tab w:val="num" w:pos="2160"/>
+        </w:tabs>
+        <w:ind w:left="2160" w:hanging="360"/>
+      </w:pPr>
+      <w:rPr>
+        <w:rFonts w:ascii="Wingdings" w:hAnsi="Wingdings" w:hint="default"/>
+        <w:sz w:val="20"/>
+      </w:rPr>
+    </w:lvl>
+    <w:lvl w:ilvl="3" w:tentative="1">
+      <w:start w:val="1"/>
+      <w:numFmt w:val="bullet"/>
+      <w:lvlText w:val=""/>
+      <w:lvlJc w:val="left"/>
+      <w:pPr>
+        <w:tabs>
+          <w:tab w:val="num" w:pos="2880"/>
+        </w:tabs>
+        <w:ind w:left="2880" w:hanging="360"/>
+      </w:pPr>
+      <w:rPr>
+        <w:rFonts w:ascii="Wingdings" w:hAnsi="Wingdings" w:hint="default"/>
+        <w:sz w:val="20"/>
+      </w:rPr>
+    </w:lvl>
+    <w:lvl w:ilvl="4" w:tentative="1">
+      <w:start w:val="1"/>
+      <w:numFmt w:val="bullet"/>
+      <w:lvlText w:val=""/>
+      <w:lvlJc w:val="left"/>
+      <w:pPr>
+        <w:tabs>
+          <w:tab w:val="num" w:pos="3600"/>
+        </w:tabs>
+        <w:ind w:left="3600" w:hanging="360"/>
+      </w:pPr>
+      <w:rPr>
+        <w:rFonts w:ascii="Wingdings" w:hAnsi="Wingdings" w:hint="default"/>
+        <w:sz w:val="20"/>
+      </w:rPr>
+    </w:lvl>
+    <w:lvl w:ilvl="5" w:tentative="1">
+      <w:start w:val="1"/>
+      <w:numFmt w:val="bullet"/>
+      <w:lvlText w:val=""/>
+      <w:lvlJc w:val="left"/>
+      <w:pPr>
+        <w:tabs>
+          <w:tab w:val="num" w:pos="4320"/>
+        </w:tabs>
+        <w:ind w:left="4320" w:hanging="360"/>
+      </w:pPr>
+      <w:rPr>
+        <w:rFonts w:ascii="Wingdings" w:hAnsi="Wingdings" w:hint="default"/>
+        <w:sz w:val="20"/>
+      </w:rPr>
+    </w:lvl>
+    <w:lvl w:ilvl="6" w:tentative="1">
+      <w:start w:val="1"/>
+      <w:numFmt w:val="bullet"/>
+      <w:lvlText w:val=""/>
+      <w:lvlJc w:val="left"/>
+      <w:pPr>
+        <w:tabs>
+          <w:tab w:val="num" w:pos="5040"/>
+        </w:tabs>
+        <w:ind w:left="5040" w:hanging="360"/>
+      </w:pPr>
+      <w:rPr>
+        <w:rFonts w:ascii="Wingdings" w:hAnsi="Wingdings" w:hint="default"/>
+        <w:sz w:val="20"/>
+      </w:rPr>
+    </w:lvl>
+    <w:lvl w:ilvl="7" w:tentative="1">
+      <w:start w:val="1"/>
+      <w:numFmt w:val="bullet"/>
+      <w:lvlText w:val=""/>
+      <w:lvlJc w:val="left"/>
+      <w:pPr>
+        <w:tabs>
+          <w:tab w:val="num" w:pos="5760"/>
+        </w:tabs>
+        <w:ind w:left="5760" w:hanging="360"/>
+      </w:pPr>
+      <w:rPr>
+        <w:rFonts w:ascii="Wingdings" w:hAnsi="Wingdings" w:hint="default"/>
+        <w:sz w:val="20"/>
+      </w:rPr>
+    </w:lvl>
+    <w:lvl w:ilvl="8" w:tentative="1">
+      <w:start w:val="1"/>
+      <w:numFmt w:val="bullet"/>
+      <w:lvlText w:val=""/>
+      <w:lvlJc w:val="left"/>
+      <w:pPr>
+        <w:tabs>
+          <w:tab w:val="num" w:pos="6480"/>
+        </w:tabs>
+        <w:ind w:left="6480" w:hanging="360"/>
+      </w:pPr>
+      <w:rPr>
+        <w:rFonts w:ascii="Wingdings" w:hAnsi="Wingdings" w:hint="default"/>
+        <w:sz w:val="20"/>
+      </w:rPr>
+    </w:lvl>
+  </w:abstractNum>
+  <w:abstractNum w:abstractNumId="6">
     <w:nsid w:val="25027655"/>
     <w:multiLevelType w:val="hybridMultilevel"/>
     <w:tmpl w:val="89E24D3E"/>
@@ -29271,7 +30819,156 @@
       </w:pPr>
     </w:lvl>
   </w:abstractNum>
-  <w:abstractNum w:abstractNumId="6">
+  <w:abstractNum w:abstractNumId="7">
+    <w:nsid w:val="46FC642F"/>
+    <w:multiLevelType w:val="multilevel"/>
+    <w:tmpl w:val="56DE0BF6"/>
+    <w:lvl w:ilvl="0">
+      <w:start w:val="1"/>
+      <w:numFmt w:val="bullet"/>
+      <w:lvlText w:val=""/>
+      <w:lvlJc w:val="left"/>
+      <w:pPr>
+        <w:tabs>
+          <w:tab w:val="num" w:pos="720"/>
+        </w:tabs>
+        <w:ind w:left="720" w:hanging="360"/>
+      </w:pPr>
+      <w:rPr>
+        <w:rFonts w:ascii="Symbol" w:hAnsi="Symbol" w:hint="default"/>
+        <w:sz w:val="20"/>
+      </w:rPr>
+    </w:lvl>
+    <w:lvl w:ilvl="1" w:tentative="1">
+      <w:start w:val="1"/>
+      <w:numFmt w:val="bullet"/>
+      <w:lvlText w:val="o"/>
+      <w:lvlJc w:val="left"/>
+      <w:pPr>
+        <w:tabs>
+          <w:tab w:val="num" w:pos="1440"/>
+        </w:tabs>
+        <w:ind w:left="1440" w:hanging="360"/>
+      </w:pPr>
+      <w:rPr>
+        <w:rFonts w:ascii="Courier New" w:hAnsi="Courier New" w:hint="default"/>
+        <w:sz w:val="20"/>
+      </w:rPr>
+    </w:lvl>
+    <w:lvl w:ilvl="2" w:tentative="1">
+      <w:start w:val="1"/>
+      <w:numFmt w:val="bullet"/>
+      <w:lvlText w:val=""/>
+      <w:lvlJc w:val="left"/>
+      <w:pPr>
+        <w:tabs>
+          <w:tab w:val="num" w:pos="2160"/>
+        </w:tabs>
+        <w:ind w:left="2160" w:hanging="360"/>
+      </w:pPr>
+      <w:rPr>
+        <w:rFonts w:ascii="Wingdings" w:hAnsi="Wingdings" w:hint="default"/>
+        <w:sz w:val="20"/>
+      </w:rPr>
+    </w:lvl>
+    <w:lvl w:ilvl="3" w:tentative="1">
+      <w:start w:val="1"/>
+      <w:numFmt w:val="bullet"/>
+      <w:lvlText w:val=""/>
+      <w:lvlJc w:val="left"/>
+      <w:pPr>
+        <w:tabs>
+          <w:tab w:val="num" w:pos="2880"/>
+        </w:tabs>
+        <w:ind w:left="2880" w:hanging="360"/>
+      </w:pPr>
+      <w:rPr>
+        <w:rFonts w:ascii="Wingdings" w:hAnsi="Wingdings" w:hint="default"/>
+        <w:sz w:val="20"/>
+      </w:rPr>
+    </w:lvl>
+    <w:lvl w:ilvl="4" w:tentative="1">
+      <w:start w:val="1"/>
+      <w:numFmt w:val="bullet"/>
+      <w:lvlText w:val=""/>
+      <w:lvlJc w:val="left"/>
+      <w:pPr>
+        <w:tabs>
+          <w:tab w:val="num" w:pos="3600"/>
+        </w:tabs>
+        <w:ind w:left="3600" w:hanging="360"/>
+      </w:pPr>
+      <w:rPr>
+        <w:rFonts w:ascii="Wingdings" w:hAnsi="Wingdings" w:hint="default"/>
+        <w:sz w:val="20"/>
+      </w:rPr>
+    </w:lvl>
+    <w:lvl w:ilvl="5" w:tentative="1">
+      <w:start w:val="1"/>
+      <w:numFmt w:val="bullet"/>
+      <w:lvlText w:val=""/>
+      <w:lvlJc w:val="left"/>
+      <w:pPr>
+        <w:tabs>
+          <w:tab w:val="num" w:pos="4320"/>
+        </w:tabs>
+        <w:ind w:left="4320" w:hanging="360"/>
+      </w:pPr>
+      <w:rPr>
+        <w:rFonts w:ascii="Wingdings" w:hAnsi="Wingdings" w:hint="default"/>
+        <w:sz w:val="20"/>
+      </w:rPr>
+    </w:lvl>
+    <w:lvl w:ilvl="6" w:tentative="1">
+      <w:start w:val="1"/>
+      <w:numFmt w:val="bullet"/>
+      <w:lvlText w:val=""/>
+      <w:lvlJc w:val="left"/>
+      <w:pPr>
+        <w:tabs>
+          <w:tab w:val="num" w:pos="5040"/>
+        </w:tabs>
+        <w:ind w:left="5040" w:hanging="360"/>
+      </w:pPr>
+      <w:rPr>
+        <w:rFonts w:ascii="Wingdings" w:hAnsi="Wingdings" w:hint="default"/>
+        <w:sz w:val="20"/>
+      </w:rPr>
+    </w:lvl>
+    <w:lvl w:ilvl="7" w:tentative="1">
+      <w:start w:val="1"/>
+      <w:numFmt w:val="bullet"/>
+      <w:lvlText w:val=""/>
+      <w:lvlJc w:val="left"/>
+      <w:pPr>
+        <w:tabs>
+          <w:tab w:val="num" w:pos="5760"/>
+        </w:tabs>
+        <w:ind w:left="5760" w:hanging="360"/>
+      </w:pPr>
+      <w:rPr>
+        <w:rFonts w:ascii="Wingdings" w:hAnsi="Wingdings" w:hint="default"/>
+        <w:sz w:val="20"/>
+      </w:rPr>
+    </w:lvl>
+    <w:lvl w:ilvl="8" w:tentative="1">
+      <w:start w:val="1"/>
+      <w:numFmt w:val="bullet"/>
+      <w:lvlText w:val=""/>
+      <w:lvlJc w:val="left"/>
+      <w:pPr>
+        <w:tabs>
+          <w:tab w:val="num" w:pos="6480"/>
+        </w:tabs>
+        <w:ind w:left="6480" w:hanging="360"/>
+      </w:pPr>
+      <w:rPr>
+        <w:rFonts w:ascii="Wingdings" w:hAnsi="Wingdings" w:hint="default"/>
+        <w:sz w:val="20"/>
+      </w:rPr>
+    </w:lvl>
+  </w:abstractNum>
+  <w:abstractNum w:abstractNumId="8">
     <w:nsid w:val="472B09E7"/>
     <w:multiLevelType w:val="hybridMultilevel"/>
     <w:tmpl w:val="3D462D80"/>
@@ -29383,7 +31080,7 @@
       </w:rPr>
     </w:lvl>
   </w:abstractNum>
-  <w:abstractNum w:abstractNumId="7">
+  <w:abstractNum w:abstractNumId="9">
     <w:nsid w:val="487E522E"/>
     <w:multiLevelType w:val="hybridMultilevel"/>
     <w:tmpl w:val="04987DCC"/>
@@ -29469,7 +31166,7 @@
       </w:pPr>
     </w:lvl>
   </w:abstractNum>
-  <w:abstractNum w:abstractNumId="8">
+  <w:abstractNum w:abstractNumId="10">
     <w:nsid w:val="4ABC42E1"/>
     <w:multiLevelType w:val="multilevel"/>
     <w:tmpl w:val="D7686C7C"/>
@@ -29582,7 +31279,7 @@
       </w:rPr>
     </w:lvl>
   </w:abstractNum>
-  <w:abstractNum w:abstractNumId="9">
+  <w:abstractNum w:abstractNumId="11">
     <w:nsid w:val="4CBB7011"/>
     <w:multiLevelType w:val="hybridMultilevel"/>
     <w:tmpl w:val="32F2BA62"/>
@@ -29695,7 +31392,7 @@
       </w:rPr>
     </w:lvl>
   </w:abstractNum>
-  <w:abstractNum w:abstractNumId="10">
+  <w:abstractNum w:abstractNumId="12">
     <w:nsid w:val="5496398E"/>
     <w:multiLevelType w:val="hybridMultilevel"/>
     <w:tmpl w:val="9CFC04A4"/>
@@ -29808,7 +31505,7 @@
       </w:rPr>
     </w:lvl>
   </w:abstractNum>
-  <w:abstractNum w:abstractNumId="11">
+  <w:abstractNum w:abstractNumId="13">
     <w:nsid w:val="59AD1213"/>
     <w:multiLevelType w:val="hybridMultilevel"/>
     <w:tmpl w:val="2626CDF0"/>
@@ -29921,7 +31618,7 @@
       </w:rPr>
     </w:lvl>
   </w:abstractNum>
-  <w:abstractNum w:abstractNumId="12">
+  <w:abstractNum w:abstractNumId="14">
     <w:nsid w:val="59E97CAD"/>
     <w:multiLevelType w:val="hybridMultilevel"/>
     <w:tmpl w:val="7602979C"/>
@@ -30034,7 +31731,7 @@
       </w:rPr>
     </w:lvl>
   </w:abstractNum>
-  <w:abstractNum w:abstractNumId="13">
+  <w:abstractNum w:abstractNumId="15">
     <w:nsid w:val="5ADA1F7A"/>
     <w:multiLevelType w:val="hybridMultilevel"/>
     <w:tmpl w:val="9462DFCE"/>
@@ -30147,7 +31844,7 @@
       </w:rPr>
     </w:lvl>
   </w:abstractNum>
-  <w:abstractNum w:abstractNumId="14">
+  <w:abstractNum w:abstractNumId="16">
     <w:nsid w:val="6E5E6785"/>
     <w:multiLevelType w:val="hybridMultilevel"/>
     <w:tmpl w:val="4002D8BE"/>
@@ -30260,7 +31957,7 @@
       </w:rPr>
     </w:lvl>
   </w:abstractNum>
-  <w:abstractNum w:abstractNumId="15">
+  <w:abstractNum w:abstractNumId="17">
     <w:nsid w:val="7F18104A"/>
     <w:multiLevelType w:val="hybridMultilevel"/>
     <w:tmpl w:val="18303706"/>
@@ -30353,49 +32050,55 @@
     <w:abstractNumId w:val="2"/>
   </w:num>
   <w:num w:numId="2">
-    <w:abstractNumId w:val="11"/>
+    <w:abstractNumId w:val="13"/>
   </w:num>
   <w:num w:numId="3">
+    <w:abstractNumId w:val="8"/>
+  </w:num>
+  <w:num w:numId="4">
+    <w:abstractNumId w:val="17"/>
+  </w:num>
+  <w:num w:numId="5">
     <w:abstractNumId w:val="6"/>
   </w:num>
-  <w:num w:numId="4">
-    <w:abstractNumId w:val="15"/>
-  </w:num>
-  <w:num w:numId="5">
-    <w:abstractNumId w:val="5"/>
-  </w:num>
   <w:num w:numId="6">
-    <w:abstractNumId w:val="12"/>
+    <w:abstractNumId w:val="14"/>
   </w:num>
   <w:num w:numId="7">
     <w:abstractNumId w:val="1"/>
   </w:num>
   <w:num w:numId="8">
-    <w:abstractNumId w:val="8"/>
+    <w:abstractNumId w:val="10"/>
   </w:num>
   <w:num w:numId="9">
     <w:abstractNumId w:val="0"/>
   </w:num>
   <w:num w:numId="10">
-    <w:abstractNumId w:val="14"/>
+    <w:abstractNumId w:val="16"/>
   </w:num>
   <w:num w:numId="11">
-    <w:abstractNumId w:val="10"/>
+    <w:abstractNumId w:val="12"/>
   </w:num>
   <w:num w:numId="12">
     <w:abstractNumId w:val="4"/>
   </w:num>
   <w:num w:numId="13">
-    <w:abstractNumId w:val="9"/>
+    <w:abstractNumId w:val="11"/>
   </w:num>
   <w:num w:numId="14">
-    <w:abstractNumId w:val="13"/>
+    <w:abstractNumId w:val="15"/>
   </w:num>
   <w:num w:numId="15">
     <w:abstractNumId w:val="3"/>
   </w:num>
   <w:num w:numId="16">
+    <w:abstractNumId w:val="9"/>
+  </w:num>
+  <w:num w:numId="17">
     <w:abstractNumId w:val="7"/>
+  </w:num>
+  <w:num w:numId="18">
+    <w:abstractNumId w:val="5"/>
   </w:num>
 </w:numbering>
 </file>
@@ -31123,6 +32826,31 @@
       <w:lang w:eastAsia="es-ES"/>
     </w:rPr>
   </w:style>
+  <w:style w:type="character" w:customStyle="1" w:styleId="kwd">
+    <w:name w:val="kwd"/>
+    <w:basedOn w:val="Fuentedeprrafopredeter"/>
+    <w:rsid w:val="00E42B4A"/>
+  </w:style>
+  <w:style w:type="character" w:customStyle="1" w:styleId="pln">
+    <w:name w:val="pln"/>
+    <w:basedOn w:val="Fuentedeprrafopredeter"/>
+    <w:rsid w:val="00E42B4A"/>
+  </w:style>
+  <w:style w:type="character" w:customStyle="1" w:styleId="pun">
+    <w:name w:val="pun"/>
+    <w:basedOn w:val="Fuentedeprrafopredeter"/>
+    <w:rsid w:val="00E42B4A"/>
+  </w:style>
+  <w:style w:type="character" w:customStyle="1" w:styleId="lit">
+    <w:name w:val="lit"/>
+    <w:basedOn w:val="Fuentedeprrafopredeter"/>
+    <w:rsid w:val="00E42B4A"/>
+  </w:style>
+  <w:style w:type="character" w:customStyle="1" w:styleId="str">
+    <w:name w:val="str"/>
+    <w:basedOn w:val="Fuentedeprrafopredeter"/>
+    <w:rsid w:val="00E42B4A"/>
+  </w:style>
 </w:styles>
 </file>
 
@@ -31433,7 +33161,7 @@
 </file>
 
 <file path=customXml/itemProps2.xml><?xml version="1.0" encoding="utf-8"?>
-<ds:datastoreItem xmlns:ds="http://schemas.openxmlformats.org/officeDocument/2006/customXml" ds:itemID="{F9120111-EA5C-431B-B737-AA3A64E800C8}">
+<ds:datastoreItem xmlns:ds="http://schemas.openxmlformats.org/officeDocument/2006/customXml" ds:itemID="{65DAF3C1-C21B-4DC9-B80A-2974F8ECDCEC}">
   <ds:schemaRefs>
     <ds:schemaRef ds:uri="http://schemas.openxmlformats.org/officeDocument/2006/bibliography"/>
   </ds:schemaRefs>

</xml_diff>

<commit_message>
punto 8 part 3
</commit_message>
<xml_diff>
--- a/Documentación/TFG.docx
+++ b/Documentación/TFG.docx
@@ -358,7 +358,7 @@
                             <w:sz w:val="32"/>
                             <w:szCs w:val="32"/>
                           </w:rPr>
-                          <w:t>mayo de 2022</w:t>
+                          <w:t>junio de 2022</w:t>
                         </w:r>
                         <w:r>
                           <w:rPr>
@@ -9932,7 +9932,6 @@
           <w:rFonts w:ascii="Arial" w:hAnsi="Arial" w:cs="Arial"/>
         </w:rPr>
       </w:pPr>
-      <w:proofErr w:type="gramStart"/>
       <w:r>
         <w:rPr>
           <w:rFonts w:ascii="Arial" w:hAnsi="Arial" w:cs="Arial"/>
@@ -9943,9 +9942,8 @@
         <w:rPr>
           <w:rFonts w:ascii="Arial" w:hAnsi="Arial" w:cs="Arial"/>
         </w:rPr>
-        <w:t>(</w:t>
-      </w:r>
-      <w:proofErr w:type="gramEnd"/>
+        <w:t xml:space="preserve"> (</w:t>
+      </w:r>
       <w:r>
         <w:rPr>
           <w:rFonts w:ascii="Arial" w:hAnsi="Arial" w:cs="Arial"/>
@@ -10225,35 +10223,7 @@
         <w:rPr>
           <w:rFonts w:ascii="Arial" w:hAnsi="Arial" w:cs="Arial"/>
         </w:rPr>
-        <w:t>CSS (</w:t>
-      </w:r>
-      <w:proofErr w:type="spellStart"/>
-      <w:r>
-        <w:rPr>
-          <w:rFonts w:ascii="Arial" w:hAnsi="Arial" w:cs="Arial"/>
-        </w:rPr>
-        <w:t>Cascading</w:t>
-      </w:r>
-      <w:proofErr w:type="spellEnd"/>
-      <w:r>
-        <w:rPr>
-          <w:rFonts w:ascii="Arial" w:hAnsi="Arial" w:cs="Arial"/>
-        </w:rPr>
-        <w:t> Style </w:t>
-      </w:r>
-      <w:proofErr w:type="spellStart"/>
-      <w:r>
-        <w:rPr>
-          <w:rFonts w:ascii="Arial" w:hAnsi="Arial" w:cs="Arial"/>
-        </w:rPr>
-        <w:t>Sheets</w:t>
-      </w:r>
-      <w:proofErr w:type="spellEnd"/>
-      <w:r>
-        <w:rPr>
-          <w:rFonts w:ascii="Arial" w:hAnsi="Arial" w:cs="Arial"/>
-        </w:rPr>
-        <w:t>) es un lenguaje de </w:t>
+        <w:t>CSS (Cascading Style Sheets) es un lenguaje de </w:t>
       </w:r>
       <w:hyperlink r:id="rId14" w:tooltip="Diseño gráfico" w:history="1">
         <w:r>
@@ -10366,33 +10336,21 @@
         </w:rPr>
         <w:t> y </w:t>
       </w:r>
-      <w:proofErr w:type="spellStart"/>
-      <w:r>
-        <w:fldChar w:fldCharType="begin"/>
-      </w:r>
-      <w:r>
-        <w:instrText>HYPERLINK "https://es.wikipedia.org/wiki/GUI" \o "GUI"</w:instrText>
-      </w:r>
-      <w:r>
-        <w:fldChar w:fldCharType="separate"/>
-      </w:r>
-      <w:r>
-        <w:rPr>
-          <w:rFonts w:ascii="Arial" w:hAnsi="Arial" w:cs="Arial"/>
-        </w:rPr>
-        <w:t>GUIs</w:t>
-      </w:r>
-      <w:proofErr w:type="spellEnd"/>
-      <w:r>
-        <w:fldChar w:fldCharType="end"/>
-      </w:r>
+      <w:hyperlink r:id="rId21" w:tooltip="GUI" w:history="1">
+        <w:r>
+          <w:rPr>
+            <w:rFonts w:ascii="Arial" w:hAnsi="Arial" w:cs="Arial"/>
+          </w:rPr>
+          <w:t>GUIs</w:t>
+        </w:r>
+      </w:hyperlink>
       <w:r>
         <w:rPr>
           <w:rFonts w:ascii="Arial" w:hAnsi="Arial" w:cs="Arial"/>
         </w:rPr>
         <w:t> para muchas aplicaciones </w:t>
       </w:r>
-      <w:hyperlink r:id="rId21" w:tooltip="Smartphone" w:history="1">
+      <w:hyperlink r:id="rId22" w:tooltip="Smartphone" w:history="1">
         <w:r>
           <w:rPr>
             <w:rFonts w:ascii="Arial" w:hAnsi="Arial" w:cs="Arial"/>
@@ -10423,35 +10381,7 @@
         <w:rPr>
           <w:rFonts w:ascii="Arial" w:hAnsi="Arial" w:cs="Arial"/>
         </w:rPr>
-        <w:t>CSS está diseñado principalmente para marcar la separación del contenido del documento y la forma de presentación de este, características tales como las capas o </w:t>
-      </w:r>
-      <w:proofErr w:type="spellStart"/>
-      <w:r>
-        <w:rPr>
-          <w:rFonts w:ascii="Arial" w:hAnsi="Arial" w:cs="Arial"/>
-        </w:rPr>
-        <w:t>layouts</w:t>
-      </w:r>
-      <w:proofErr w:type="spellEnd"/>
-      <w:r>
-        <w:rPr>
-          <w:rFonts w:ascii="Arial" w:hAnsi="Arial" w:cs="Arial"/>
-        </w:rPr>
-        <w:t xml:space="preserve">, los colores y las fuentes.​ Esta separación busca mejorar la accesibilidad del documento, proveer más flexibilidad y control en la especificación de características </w:t>
-      </w:r>
-      <w:proofErr w:type="spellStart"/>
-      <w:r>
-        <w:rPr>
-          <w:rFonts w:ascii="Arial" w:hAnsi="Arial" w:cs="Arial"/>
-        </w:rPr>
-        <w:t>presentacionales</w:t>
-      </w:r>
-      <w:proofErr w:type="spellEnd"/>
-      <w:r>
-        <w:rPr>
-          <w:rFonts w:ascii="Arial" w:hAnsi="Arial" w:cs="Arial"/>
-        </w:rPr>
-        <w:t>, permitir que varios documentos HTML compartan un mismo estilo usando una sola hoja de estilos separada en un archivo .css, y reducir la complejidad y la repetición de código en la estructura del documento.</w:t>
+        <w:t>CSS está diseñado principalmente para marcar la separación del contenido del documento y la forma de presentación de este, características tales como las capas o layouts, los colores y las fuentes.​ Esta separación busca mejorar la accesibilidad del documento, proveer más flexibilidad y control en la especificación de características presentacionales, permitir que varios documentos HTML compartan un mismo estilo usando una sola hoja de estilos separada en un archivo .css, y reducir la complejidad y la repetición de código en la estructura del documento.</w:t>
       </w:r>
     </w:p>
     <w:p>
@@ -10466,7 +10396,7 @@
         </w:rPr>
         <w:t>La especificación CSS es mantenida por el </w:t>
       </w:r>
-      <w:hyperlink r:id="rId22" w:tooltip="World Wide Web Consortium" w:history="1">
+      <w:hyperlink r:id="rId23" w:tooltip="World Wide Web Consortium" w:history="1">
         <w:r>
           <w:rPr>
             <w:rFonts w:ascii="Arial" w:hAnsi="Arial" w:cs="Arial"/>
@@ -10508,7 +10438,7 @@
         </w:rPr>
         <w:pict>
           <v:shape id="_x0000_i1026" type="#_x0000_t75" style="width:133.8pt;height:133.8pt">
-            <v:imagedata r:id="rId23" o:title="html5-logo-css-logo-png-transparent-svg-vector-bie-supply-9"/>
+            <v:imagedata r:id="rId24" o:title="html5-logo-css-logo-png-transparent-svg-vector-bie-supply-9"/>
           </v:shape>
         </w:pict>
       </w:r>
@@ -10651,7 +10581,7 @@
         </w:rPr>
         <w:t>PHP es un </w:t>
       </w:r>
-      <w:hyperlink r:id="rId24" w:tooltip="Lenguaje de programación" w:history="1">
+      <w:hyperlink r:id="rId25" w:tooltip="Lenguaje de programación" w:history="1">
         <w:r>
           <w:rPr>
             <w:rFonts w:ascii="Arial" w:hAnsi="Arial" w:cs="Arial"/>
@@ -10665,7 +10595,7 @@
         </w:rPr>
         <w:t> de uso general que se adapta especialmente al </w:t>
       </w:r>
-      <w:hyperlink r:id="rId25" w:tooltip="Desarrollo web" w:history="1">
+      <w:hyperlink r:id="rId26" w:tooltip="Desarrollo web" w:history="1">
         <w:r>
           <w:rPr>
             <w:rFonts w:ascii="Arial" w:hAnsi="Arial" w:cs="Arial"/>
@@ -10698,7 +10628,7 @@
         </w:rPr>
         <w:t>uede ser desplegado en la mayoría de los </w:t>
       </w:r>
-      <w:hyperlink r:id="rId26" w:tooltip="Servidor web" w:history="1">
+      <w:hyperlink r:id="rId27" w:tooltip="Servidor web" w:history="1">
         <w:r>
           <w:rPr>
             <w:rFonts w:ascii="Arial" w:hAnsi="Arial" w:cs="Arial"/>
@@ -10724,7 +10654,7 @@
         </w:rPr>
         <w:t>. El lenguaje PHP se encuentra instalado en más de 20 millones de </w:t>
       </w:r>
-      <w:hyperlink r:id="rId27" w:tooltip="Sitio web" w:history="1">
+      <w:hyperlink r:id="rId28" w:tooltip="Sitio web" w:history="1">
         <w:r>
           <w:rPr>
             <w:rFonts w:ascii="Arial" w:hAnsi="Arial" w:cs="Arial"/>
@@ -10751,7 +10681,7 @@
         </w:rPr>
         <w:t>El código PHP suele ser procesado en un </w:t>
       </w:r>
-      <w:hyperlink r:id="rId28" w:tooltip="Servidor web" w:history="1">
+      <w:hyperlink r:id="rId29" w:tooltip="Servidor web" w:history="1">
         <w:r>
           <w:rPr>
             <w:rFonts w:ascii="Arial" w:hAnsi="Arial" w:cs="Arial"/>
@@ -10765,7 +10695,7 @@
         </w:rPr>
         <w:t> por un </w:t>
       </w:r>
-      <w:hyperlink r:id="rId29" w:tooltip="Intérprete (informática)" w:history="1">
+      <w:hyperlink r:id="rId30" w:tooltip="Intérprete (informática)" w:history="1">
         <w:r>
           <w:rPr>
             <w:rFonts w:ascii="Arial" w:hAnsi="Arial" w:cs="Arial"/>
@@ -10779,7 +10709,7 @@
         </w:rPr>
         <w:t> PHP implementado como un </w:t>
       </w:r>
-      <w:hyperlink r:id="rId30" w:tooltip="Complemento (informática)" w:history="1">
+      <w:hyperlink r:id="rId31" w:tooltip="Complemento (informática)" w:history="1">
         <w:r>
           <w:rPr>
             <w:rFonts w:ascii="Arial" w:hAnsi="Arial" w:cs="Arial"/>
@@ -10799,26 +10729,14 @@
         </w:rPr>
         <w:t>“</w:t>
       </w:r>
-      <w:proofErr w:type="spellStart"/>
-      <w:r>
-        <w:fldChar w:fldCharType="begin"/>
-      </w:r>
-      <w:r>
-        <w:instrText>HYPERLINK "https://es.wikipedia.org/wiki/Daemon_(inform%C3%A1tica)" \o "Daemon (informática)"</w:instrText>
-      </w:r>
-      <w:r>
-        <w:fldChar w:fldCharType="separate"/>
-      </w:r>
-      <w:r>
-        <w:rPr>
-          <w:rFonts w:ascii="Arial" w:hAnsi="Arial" w:cs="Arial"/>
-        </w:rPr>
-        <w:t>daemon</w:t>
-      </w:r>
-      <w:proofErr w:type="spellEnd"/>
-      <w:r>
-        <w:fldChar w:fldCharType="end"/>
-      </w:r>
+      <w:hyperlink r:id="rId32" w:tooltip="Daemon (informática)" w:history="1">
+        <w:r>
+          <w:rPr>
+            <w:rFonts w:ascii="Arial" w:hAnsi="Arial" w:cs="Arial"/>
+          </w:rPr>
+          <w:t>daemon</w:t>
+        </w:r>
+      </w:hyperlink>
       <w:r>
         <w:rPr>
           <w:rFonts w:ascii="Arial" w:hAnsi="Arial" w:cs="Arial"/>
@@ -10831,7 +10749,7 @@
         </w:rPr>
         <w:t> o como un ejecutable de </w:t>
       </w:r>
-      <w:hyperlink r:id="rId31" w:tooltip="Interfaz de entrada común" w:history="1">
+      <w:hyperlink r:id="rId33" w:tooltip="Interfaz de entrada común" w:history="1">
         <w:r>
           <w:rPr>
             <w:rFonts w:ascii="Arial" w:hAnsi="Arial" w:cs="Arial"/>
@@ -10857,7 +10775,7 @@
         </w:rPr>
         <w:t xml:space="preserve">que puede ser cualquier tipo de datos, como </w:t>
       </w:r>
-      <w:hyperlink r:id="rId32" w:tooltip="HTML" w:history="1">
+      <w:hyperlink r:id="rId34" w:tooltip="HTML" w:history="1">
         <w:r>
           <w:rPr>
             <w:rFonts w:ascii="Arial" w:hAnsi="Arial" w:cs="Arial"/>
@@ -10883,7 +10801,7 @@
         </w:rPr>
         <w:t xml:space="preserve"> formaría la totalidad o parte de una respuesta </w:t>
       </w:r>
-      <w:hyperlink r:id="rId33" w:tooltip="Protocolo de transferencia de hipertexto" w:history="1">
+      <w:hyperlink r:id="rId35" w:tooltip="Protocolo de transferencia de hipertexto" w:history="1">
         <w:r>
           <w:rPr>
             <w:rFonts w:ascii="Arial" w:hAnsi="Arial" w:cs="Arial"/>
@@ -10912,7 +10830,7 @@
       <w:r>
         <w:pict>
           <v:shape id="_x0000_i1027" type="#_x0000_t75" style="width:148.75pt;height:80.15pt">
-            <v:imagedata r:id="rId34" o:title="PHP-logo"/>
+            <v:imagedata r:id="rId36" o:title="PHP-logo"/>
           </v:shape>
         </w:pict>
       </w:r>
@@ -10989,7 +10907,7 @@
         </w:rPr>
         <w:t>JavaScript (abreviado comúnmente JS) es un </w:t>
       </w:r>
-      <w:hyperlink r:id="rId35" w:tooltip="Lenguaje de programación" w:history="1">
+      <w:hyperlink r:id="rId37" w:tooltip="Lenguaje de programación" w:history="1">
         <w:r>
           <w:rPr>
             <w:rFonts w:ascii="Arial" w:hAnsi="Arial" w:cs="Arial"/>
@@ -11003,7 +10921,7 @@
         </w:rPr>
         <w:t> </w:t>
       </w:r>
-      <w:hyperlink r:id="rId36" w:tooltip="Intérprete (informática)" w:history="1">
+      <w:hyperlink r:id="rId38" w:tooltip="Intérprete (informática)" w:history="1">
         <w:r>
           <w:rPr>
             <w:rFonts w:ascii="Arial" w:hAnsi="Arial" w:cs="Arial"/>
@@ -11023,7 +10941,7 @@
         </w:rPr>
         <w:t>define como </w:t>
       </w:r>
-      <w:hyperlink r:id="rId37" w:tooltip="Programación orientada a objetos" w:history="1">
+      <w:hyperlink r:id="rId39" w:tooltip="Programación orientada a objetos" w:history="1">
         <w:r>
           <w:rPr>
             <w:rFonts w:ascii="Arial" w:hAnsi="Arial" w:cs="Arial"/>
@@ -11043,7 +10961,7 @@
         </w:rPr>
         <w:t>​</w:t>
       </w:r>
-      <w:hyperlink r:id="rId38" w:tooltip="Programación basada en prototipos" w:history="1">
+      <w:hyperlink r:id="rId40" w:tooltip="Programación basada en prototipos" w:history="1">
         <w:r>
           <w:rPr>
             <w:rFonts w:ascii="Arial" w:hAnsi="Arial" w:cs="Arial"/>
@@ -11057,21 +10975,13 @@
         </w:rPr>
         <w:t>, imperativo, </w:t>
       </w:r>
-      <w:hyperlink r:id="rId39" w:anchor="Lenguajes_no_tipados" w:tooltip="Tipado fuerte" w:history="1">
+      <w:hyperlink r:id="rId41" w:anchor="Lenguajes_no_tipados" w:tooltip="Tipado fuerte" w:history="1">
         <w:r>
           <w:rPr>
             <w:rFonts w:ascii="Arial" w:hAnsi="Arial" w:cs="Arial"/>
           </w:rPr>
-          <w:t xml:space="preserve">débilmente </w:t>
+          <w:t>débilmente tipado</w:t>
         </w:r>
-        <w:proofErr w:type="spellStart"/>
-        <w:r>
-          <w:rPr>
-            <w:rFonts w:ascii="Arial" w:hAnsi="Arial" w:cs="Arial"/>
-          </w:rPr>
-          <w:t>tipado</w:t>
-        </w:r>
-        <w:proofErr w:type="spellEnd"/>
       </w:hyperlink>
       <w:r>
         <w:rPr>
@@ -11079,7 +10989,7 @@
         </w:rPr>
         <w:t> y </w:t>
       </w:r>
-      <w:hyperlink r:id="rId40" w:tooltip="Tipado dinámico" w:history="1">
+      <w:hyperlink r:id="rId42" w:tooltip="Tipado dinámico" w:history="1">
         <w:r>
           <w:rPr>
             <w:rFonts w:ascii="Arial" w:hAnsi="Arial" w:cs="Arial"/>
@@ -11106,7 +11016,7 @@
         </w:rPr>
         <w:t>Se utiliza principalmente del </w:t>
       </w:r>
-      <w:hyperlink r:id="rId41" w:tooltip="Cliente (informática)" w:history="1">
+      <w:hyperlink r:id="rId43" w:tooltip="Cliente (informática)" w:history="1">
         <w:r>
           <w:rPr>
             <w:rFonts w:ascii="Arial" w:hAnsi="Arial" w:cs="Arial"/>
@@ -11120,7 +11030,7 @@
         </w:rPr>
         <w:t>, implementado como parte de un </w:t>
       </w:r>
-      <w:hyperlink r:id="rId42" w:tooltip="Navegador web" w:history="1">
+      <w:hyperlink r:id="rId44" w:tooltip="Navegador web" w:history="1">
         <w:r>
           <w:rPr>
             <w:rFonts w:ascii="Arial" w:hAnsi="Arial" w:cs="Arial"/>
@@ -11134,7 +11044,7 @@
         </w:rPr>
         <w:t> permitiendo mejoras en la </w:t>
       </w:r>
-      <w:hyperlink r:id="rId43" w:tooltip="Interfaz de usuario" w:history="1">
+      <w:hyperlink r:id="rId45" w:tooltip="Interfaz de usuario" w:history="1">
         <w:r>
           <w:rPr>
             <w:rFonts w:ascii="Arial" w:hAnsi="Arial" w:cs="Arial"/>
@@ -11148,7 +11058,7 @@
         </w:rPr>
         <w:t> y </w:t>
       </w:r>
-      <w:hyperlink r:id="rId44" w:tooltip="Página web" w:history="1">
+      <w:hyperlink r:id="rId46" w:tooltip="Página web" w:history="1">
         <w:r>
           <w:rPr>
             <w:rFonts w:ascii="Arial" w:hAnsi="Arial" w:cs="Arial"/>
@@ -11186,35 +11096,16 @@
         </w:rPr>
         <w:t> </w:t>
       </w:r>
-      <w:hyperlink r:id="rId45" w:tooltip="Script del lado del servidor" w:history="1">
-        <w:r>
-          <w:rPr>
-            <w:rFonts w:ascii="Arial" w:hAnsi="Arial" w:cs="Arial"/>
-          </w:rPr>
-          <w:t xml:space="preserve">lado del </w:t>
-        </w:r>
-        <w:proofErr w:type="spellStart"/>
-        <w:r>
-          <w:rPr>
-            <w:rFonts w:ascii="Arial" w:hAnsi="Arial" w:cs="Arial"/>
-          </w:rPr>
-          <w:t>servidor</w:t>
-        </w:r>
-      </w:hyperlink>
-      <w:r>
-        <w:rPr>
-          <w:rFonts w:ascii="Arial" w:hAnsi="Arial" w:cs="Arial"/>
-        </w:rPr>
-        <w:t>en</w:t>
-      </w:r>
-      <w:proofErr w:type="spellEnd"/>
+      <w:r>
+        <w:t>servidor en</w:t>
+      </w:r>
       <w:r>
         <w:rPr>
           <w:rFonts w:ascii="Arial" w:hAnsi="Arial" w:cs="Arial"/>
         </w:rPr>
         <w:t> </w:t>
       </w:r>
-      <w:hyperlink r:id="rId46" w:tooltip="Aplicación informática" w:history="1">
+      <w:hyperlink r:id="rId47" w:tooltip="Aplicación informática" w:history="1">
         <w:r>
           <w:rPr>
             <w:rFonts w:ascii="Arial" w:hAnsi="Arial" w:cs="Arial"/>
@@ -11228,7 +11119,7 @@
         </w:rPr>
         <w:t> externas a la </w:t>
       </w:r>
-      <w:hyperlink r:id="rId47" w:tooltip="World Wide Web" w:history="1">
+      <w:hyperlink r:id="rId48" w:tooltip="World Wide Web" w:history="1">
         <w:r>
           <w:rPr>
             <w:rFonts w:ascii="Arial" w:hAnsi="Arial" w:cs="Arial"/>
@@ -11248,7 +11139,7 @@
         </w:rPr>
         <w:t>documentos </w:t>
       </w:r>
-      <w:hyperlink r:id="rId48" w:tooltip="PDF" w:history="1">
+      <w:hyperlink r:id="rId49" w:tooltip="PDF" w:history="1">
         <w:r>
           <w:rPr>
             <w:rFonts w:ascii="Arial" w:hAnsi="Arial" w:cs="Arial"/>
@@ -11299,39 +11190,21 @@
         </w:rPr>
         <w:t>JavaScript se diseñó con una sintaxis similar a </w:t>
       </w:r>
-      <w:proofErr w:type="spellStart"/>
-      <w:r>
-        <w:fldChar w:fldCharType="begin"/>
-      </w:r>
-      <w:r>
-        <w:instrText>HYPERLINK "https://es.wikipedia.org/wiki/C_(lenguaje_de_programaci%C3%B3n)" \o "C (lenguaje de programación)"</w:instrText>
-      </w:r>
-      <w:r>
-        <w:fldChar w:fldCharType="separate"/>
-      </w:r>
-      <w:r>
-        <w:rPr>
-          <w:rFonts w:ascii="Arial" w:hAnsi="Arial" w:cs="Arial"/>
-        </w:rPr>
-        <w:t>C</w:t>
-      </w:r>
-      <w:r>
-        <w:fldChar w:fldCharType="end"/>
-      </w:r>
-      <w:r>
-        <w:rPr>
-          <w:rFonts w:ascii="Arial" w:hAnsi="Arial" w:cs="Arial"/>
-        </w:rPr>
-        <w:t>aunque</w:t>
-      </w:r>
-      <w:proofErr w:type="spellEnd"/>
-      <w:r>
-        <w:rPr>
-          <w:rFonts w:ascii="Arial" w:hAnsi="Arial" w:cs="Arial"/>
-        </w:rPr>
-        <w:t xml:space="preserve"> adopta nombres y convenciones del lenguaje de programación </w:t>
-      </w:r>
-      <w:hyperlink r:id="rId49" w:tooltip="Java (lenguaje de programación)" w:history="1">
+      <w:hyperlink r:id="rId50" w:tooltip="C (lenguaje de programación)" w:history="1">
+        <w:r>
+          <w:rPr>
+            <w:rFonts w:ascii="Arial" w:hAnsi="Arial" w:cs="Arial"/>
+          </w:rPr>
+          <w:t>C</w:t>
+        </w:r>
+      </w:hyperlink>
+      <w:r>
+        <w:rPr>
+          <w:rFonts w:ascii="Arial" w:hAnsi="Arial" w:cs="Arial"/>
+        </w:rPr>
+        <w:t>aunque adopta nombres y convenciones del lenguaje de programación </w:t>
+      </w:r>
+      <w:hyperlink r:id="rId51" w:tooltip="Java (lenguaje de programación)" w:history="1">
         <w:r>
           <w:rPr>
             <w:rFonts w:ascii="Arial" w:hAnsi="Arial" w:cs="Arial"/>
@@ -11364,21 +11237,13 @@
         </w:rPr>
         <w:t>Todos los navegadores modernos interpretan el código JavaScript integrado en las páginas web. Para interactuar con una página web se provee al lenguaje JavaScript de una implementación del </w:t>
       </w:r>
-      <w:hyperlink r:id="rId50" w:tooltip="Document Object Model" w:history="1">
+      <w:hyperlink r:id="rId52" w:tooltip="Document Object Model" w:history="1">
         <w:r>
           <w:rPr>
             <w:rFonts w:ascii="Arial" w:hAnsi="Arial" w:cs="Arial"/>
           </w:rPr>
-          <w:t xml:space="preserve">Document Object </w:t>
+          <w:t>Document Object Model</w:t>
         </w:r>
-        <w:proofErr w:type="spellStart"/>
-        <w:r>
-          <w:rPr>
-            <w:rFonts w:ascii="Arial" w:hAnsi="Arial" w:cs="Arial"/>
-          </w:rPr>
-          <w:t>Model</w:t>
-        </w:r>
-        <w:proofErr w:type="spellEnd"/>
       </w:hyperlink>
       <w:r>
         <w:rPr>
@@ -11421,7 +11286,7 @@
         </w:rPr>
         <w:pict>
           <v:shape id="_x0000_i1028" type="#_x0000_t75" style="width:171.15pt;height:108.7pt">
-            <v:imagedata r:id="rId51" o:title="JavaScript-logo"/>
+            <v:imagedata r:id="rId53" o:title="JavaScript-logo"/>
           </v:shape>
         </w:pict>
       </w:r>
@@ -11477,18 +11342,9 @@
           <w:color w:val="002060"/>
           <w:sz w:val="32"/>
         </w:rPr>
-        <w:t xml:space="preserve">5 </w:t>
-      </w:r>
-      <w:proofErr w:type="spellStart"/>
-      <w:r>
-        <w:rPr>
-          <w:color w:val="002060"/>
-          <w:sz w:val="32"/>
-        </w:rPr>
-        <w:t>PHPStorm</w:t>
+        <w:t>5 PHPStorm</w:t>
       </w:r>
       <w:bookmarkEnd w:id="29"/>
-      <w:proofErr w:type="spellEnd"/>
     </w:p>
     <w:p>
       <w:pPr>
@@ -11509,7 +11365,7 @@
         </w:rPr>
         <w:t>PhpStorm es un </w:t>
       </w:r>
-      <w:hyperlink r:id="rId52" w:tooltip="Entorno de desarrollo integrado" w:history="1">
+      <w:hyperlink r:id="rId54" w:tooltip="Entorno de desarrollo integrado" w:history="1">
         <w:r>
           <w:rPr>
             <w:rFonts w:ascii="Arial" w:hAnsi="Arial" w:cs="Arial"/>
@@ -11522,55 +11378,6 @@
           <w:rFonts w:ascii="Arial" w:hAnsi="Arial" w:cs="Arial"/>
         </w:rPr>
         <w:t> (entorno de desarrollo integrado) multiplataforma para </w:t>
-      </w:r>
-      <w:hyperlink r:id="rId53" w:tooltip="PHP" w:history="1">
-        <w:r>
-          <w:rPr>
-            <w:rFonts w:ascii="Arial" w:hAnsi="Arial" w:cs="Arial"/>
-          </w:rPr>
-          <w:t>PHP</w:t>
-        </w:r>
-      </w:hyperlink>
-      <w:r>
-        <w:rPr>
-          <w:rFonts w:ascii="Arial" w:hAnsi="Arial" w:cs="Arial"/>
-        </w:rPr>
-        <w:t>,</w:t>
-      </w:r>
-      <w:hyperlink r:id="rId54" w:tooltip="JetBrains" w:history="1">
-        <w:r>
-          <w:rPr>
-            <w:rFonts w:ascii="Arial" w:hAnsi="Arial" w:cs="Arial"/>
-          </w:rPr>
-          <w:t xml:space="preserve"> desarrollado por la empresa </w:t>
-        </w:r>
-        <w:proofErr w:type="spellStart"/>
-        <w:r>
-          <w:rPr>
-            <w:rFonts w:ascii="Arial" w:hAnsi="Arial" w:cs="Arial"/>
-          </w:rPr>
-          <w:t>JetBrains</w:t>
-        </w:r>
-        <w:proofErr w:type="spellEnd"/>
-      </w:hyperlink>
-      <w:r>
-        <w:rPr>
-          <w:rFonts w:ascii="Arial" w:hAnsi="Arial" w:cs="Arial"/>
-        </w:rPr>
-        <w:t>.</w:t>
-      </w:r>
-    </w:p>
-    <w:p>
-      <w:pPr>
-        <w:rPr>
-          <w:rFonts w:ascii="Arial" w:hAnsi="Arial" w:cs="Arial"/>
-        </w:rPr>
-      </w:pPr>
-      <w:r>
-        <w:rPr>
-          <w:rFonts w:ascii="Arial" w:hAnsi="Arial" w:cs="Arial"/>
-        </w:rPr>
-        <w:t>PhpStorm proporciona un editor para </w:t>
       </w:r>
       <w:hyperlink r:id="rId55" w:tooltip="PHP" w:history="1">
         <w:r>
@@ -11584,9 +11391,50 @@
         <w:rPr>
           <w:rFonts w:ascii="Arial" w:hAnsi="Arial" w:cs="Arial"/>
         </w:rPr>
+        <w:t>,</w:t>
+      </w:r>
+      <w:hyperlink r:id="rId56" w:tooltip="JetBrains" w:history="1">
+        <w:r>
+          <w:rPr>
+            <w:rFonts w:ascii="Arial" w:hAnsi="Arial" w:cs="Arial"/>
+          </w:rPr>
+          <w:t> desarrollado por la empresa JetBrains</w:t>
+        </w:r>
+      </w:hyperlink>
+      <w:r>
+        <w:rPr>
+          <w:rFonts w:ascii="Arial" w:hAnsi="Arial" w:cs="Arial"/>
+        </w:rPr>
+        <w:t>.</w:t>
+      </w:r>
+    </w:p>
+    <w:p>
+      <w:pPr>
+        <w:rPr>
+          <w:rFonts w:ascii="Arial" w:hAnsi="Arial" w:cs="Arial"/>
+        </w:rPr>
+      </w:pPr>
+      <w:r>
+        <w:rPr>
+          <w:rFonts w:ascii="Arial" w:hAnsi="Arial" w:cs="Arial"/>
+        </w:rPr>
+        <w:t>PhpStorm proporciona un editor para </w:t>
+      </w:r>
+      <w:hyperlink r:id="rId57" w:tooltip="PHP" w:history="1">
+        <w:r>
+          <w:rPr>
+            <w:rFonts w:ascii="Arial" w:hAnsi="Arial" w:cs="Arial"/>
+          </w:rPr>
+          <w:t>PHP</w:t>
+        </w:r>
+      </w:hyperlink>
+      <w:r>
+        <w:rPr>
+          <w:rFonts w:ascii="Arial" w:hAnsi="Arial" w:cs="Arial"/>
+        </w:rPr>
         <w:t>, </w:t>
       </w:r>
-      <w:hyperlink r:id="rId56" w:tooltip="HTML" w:history="1">
+      <w:hyperlink r:id="rId58" w:tooltip="HTML" w:history="1">
         <w:r>
           <w:rPr>
             <w:rFonts w:ascii="Arial" w:hAnsi="Arial" w:cs="Arial"/>
@@ -11600,7 +11448,7 @@
         </w:rPr>
         <w:t> y </w:t>
       </w:r>
-      <w:hyperlink r:id="rId57" w:tooltip="JavaScript" w:history="1">
+      <w:hyperlink r:id="rId59" w:tooltip="JavaScript" w:history="1">
         <w:r>
           <w:rPr>
             <w:rFonts w:ascii="Arial" w:hAnsi="Arial" w:cs="Arial"/>
@@ -11608,7 +11456,7 @@
           <w:t>JavaScript con análisis de código en tiempo real, prevención de errores y </w:t>
         </w:r>
       </w:hyperlink>
-      <w:hyperlink r:id="rId58" w:tooltip="refactorización" w:history="1">
+      <w:hyperlink r:id="rId60" w:tooltip="refactorización" w:history="1">
         <w:r>
           <w:rPr>
             <w:rFonts w:ascii="Arial" w:hAnsi="Arial" w:cs="Arial"/>
@@ -11629,7 +11477,7 @@
           <w:rFonts w:ascii="Arial" w:hAnsi="Arial" w:cs="Arial"/>
         </w:rPr>
       </w:pPr>
-      <w:hyperlink r:id="rId59" w:tooltip="Finalización de código" w:history="1">
+      <w:hyperlink r:id="rId61" w:tooltip="Finalización de código" w:history="1">
         <w:r>
           <w:rPr>
             <w:rFonts w:ascii="Arial" w:hAnsi="Arial" w:cs="Arial"/>
@@ -11649,7 +11497,7 @@
         </w:rPr>
         <w:t> de PhpStorm es compatible con PHP 5.3, 5.4, 5.5, 5.6, 7.0, 7.1, 7.2, 7.3, 7.4, 8.0 y 8.1. </w:t>
       </w:r>
-      <w:hyperlink r:id="rId60" w:tooltip="sql" w:history="1">
+      <w:hyperlink r:id="rId62" w:tooltip="sql" w:history="1">
         <w:r>
           <w:rPr>
             <w:rFonts w:ascii="Arial" w:hAnsi="Arial" w:cs="Arial"/>
@@ -11676,7 +11524,7 @@
         </w:rPr>
         <w:t>PhpStorm está escrito en </w:t>
       </w:r>
-      <w:hyperlink r:id="rId61" w:tooltip="Java (lenguaje de programación)" w:history="1">
+      <w:hyperlink r:id="rId63" w:tooltip="Java (lenguaje de programación)" w:history="1">
         <w:r>
           <w:rPr>
             <w:rFonts w:ascii="Arial" w:hAnsi="Arial" w:cs="Arial"/>
@@ -11690,14 +11538,12 @@
         </w:rPr>
         <w:t xml:space="preserve">. Los usuarios pueden ampliar el IDE instalando </w:t>
       </w:r>
-      <w:proofErr w:type="spellStart"/>
       <w:r>
         <w:rPr>
           <w:rFonts w:ascii="Arial" w:hAnsi="Arial" w:cs="Arial"/>
         </w:rPr>
         <w:t>plugings</w:t>
       </w:r>
-      <w:proofErr w:type="spellEnd"/>
       <w:r>
         <w:rPr>
           <w:rFonts w:ascii="Arial" w:hAnsi="Arial" w:cs="Arial"/>
@@ -11714,21 +11560,7 @@
         <w:rPr>
           <w:rFonts w:ascii="Arial" w:hAnsi="Arial" w:cs="Arial"/>
         </w:rPr>
-        <w:t xml:space="preserve"> propios. El software también se comunica con fuentes externas como </w:t>
-      </w:r>
-      <w:proofErr w:type="spellStart"/>
-      <w:r>
-        <w:rPr>
-          <w:rFonts w:ascii="Arial" w:hAnsi="Arial" w:cs="Arial"/>
-        </w:rPr>
-        <w:t>XDebug</w:t>
-      </w:r>
-      <w:proofErr w:type="spellEnd"/>
-      <w:r>
-        <w:rPr>
-          <w:rFonts w:ascii="Arial" w:hAnsi="Arial" w:cs="Arial"/>
-        </w:rPr>
-        <w:t>.</w:t>
+        <w:t xml:space="preserve"> propios. El software también se comunica con fuentes externas como XDebug.</w:t>
       </w:r>
     </w:p>
     <w:p>
@@ -11751,7 +11583,7 @@
         </w:rPr>
         <w:pict>
           <v:shape id="_x0000_i1029" type="#_x0000_t75" style="width:118.2pt;height:118.2pt">
-            <v:imagedata r:id="rId62" o:title="kisspng-phpstorm-jetbrains-webstorm-php-5b28f2c008a9c0"/>
+            <v:imagedata r:id="rId64" o:title="kisspng-phpstorm-jetbrains-webstorm-php-5b28f2c008a9c0"/>
           </v:shape>
         </w:pict>
       </w:r>
@@ -11769,17 +11601,8 @@
           <w:rFonts w:ascii="Arial" w:hAnsi="Arial" w:cs="Arial"/>
           <w:sz w:val="18"/>
         </w:rPr>
-        <w:t xml:space="preserve">Logo de </w:t>
-      </w:r>
-      <w:proofErr w:type="spellStart"/>
-      <w:r>
-        <w:rPr>
-          <w:rFonts w:ascii="Arial" w:hAnsi="Arial" w:cs="Arial"/>
-          <w:sz w:val="18"/>
-        </w:rPr>
-        <w:t>PHPStorm</w:t>
-      </w:r>
-      <w:proofErr w:type="spellEnd"/>
+        <w:t>Logo de PHPStorm</w:t>
+      </w:r>
     </w:p>
     <w:p>
       <w:pPr>
@@ -11847,7 +11670,7 @@
         </w:rPr>
         <w:t>XAMPP es un paquete de </w:t>
       </w:r>
-      <w:hyperlink r:id="rId63" w:tooltip="Software libre" w:history="1">
+      <w:hyperlink r:id="rId65" w:tooltip="Software libre" w:history="1">
         <w:r>
           <w:rPr>
             <w:rFonts w:ascii="Arial" w:hAnsi="Arial" w:cs="Arial"/>
@@ -11861,7 +11684,7 @@
         </w:rPr>
         <w:t>, que consiste principalmente en el </w:t>
       </w:r>
-      <w:hyperlink r:id="rId64" w:tooltip="Sistema de gestión de bases de datos" w:history="1">
+      <w:hyperlink r:id="rId66" w:tooltip="Sistema de gestión de bases de datos" w:history="1">
         <w:r>
           <w:rPr>
             <w:rFonts w:ascii="Arial" w:hAnsi="Arial" w:cs="Arial"/>
@@ -11875,7 +11698,7 @@
         </w:rPr>
         <w:t> </w:t>
       </w:r>
-      <w:hyperlink r:id="rId65" w:tooltip="MySQL" w:history="1">
+      <w:hyperlink r:id="rId67" w:tooltip="MySQL" w:history="1">
         <w:r>
           <w:rPr>
             <w:rFonts w:ascii="Arial" w:hAnsi="Arial" w:cs="Arial"/>
@@ -11889,7 +11712,7 @@
         </w:rPr>
         <w:t>, el </w:t>
       </w:r>
-      <w:hyperlink r:id="rId66" w:tooltip="Servidor" w:history="1">
+      <w:hyperlink r:id="rId68" w:tooltip="Servidor" w:history="1">
         <w:r>
           <w:rPr>
             <w:rFonts w:ascii="Arial" w:hAnsi="Arial" w:cs="Arial"/>
@@ -11903,7 +11726,7 @@
         </w:rPr>
         <w:t> web </w:t>
       </w:r>
-      <w:hyperlink r:id="rId67" w:tooltip="Servidor HTTP Apache" w:history="1">
+      <w:hyperlink r:id="rId69" w:tooltip="Servidor HTTP Apache" w:history="1">
         <w:r>
           <w:rPr>
             <w:rFonts w:ascii="Arial" w:hAnsi="Arial" w:cs="Arial"/>
@@ -11923,7 +11746,7 @@
         </w:rPr>
         <w:t> </w:t>
       </w:r>
-      <w:hyperlink r:id="rId68" w:tooltip="Intérpretes" w:history="1">
+      <w:hyperlink r:id="rId70" w:tooltip="Intérpretes" w:history="1">
         <w:r>
           <w:rPr>
             <w:rFonts w:ascii="Arial" w:hAnsi="Arial" w:cs="Arial"/>
@@ -11937,7 +11760,7 @@
         </w:rPr>
         <w:t> para </w:t>
       </w:r>
-      <w:hyperlink r:id="rId69" w:tooltip="Lenguaje de script" w:history="1">
+      <w:hyperlink r:id="rId71" w:tooltip="Lenguaje de script" w:history="1">
         <w:r>
           <w:rPr>
             <w:rFonts w:ascii="Arial" w:hAnsi="Arial" w:cs="Arial"/>
@@ -11951,7 +11774,7 @@
         </w:rPr>
         <w:t> </w:t>
       </w:r>
-      <w:hyperlink r:id="rId70" w:tooltip="PHP" w:history="1">
+      <w:hyperlink r:id="rId72" w:tooltip="PHP" w:history="1">
         <w:r>
           <w:rPr>
             <w:rFonts w:ascii="Arial" w:hAnsi="Arial" w:cs="Arial"/>
@@ -11965,7 +11788,7 @@
         </w:rPr>
         <w:t> y </w:t>
       </w:r>
-      <w:hyperlink r:id="rId71" w:tooltip="Perl" w:history="1">
+      <w:hyperlink r:id="rId73" w:tooltip="Perl" w:history="1">
         <w:r>
           <w:rPr>
             <w:rFonts w:ascii="Arial" w:hAnsi="Arial" w:cs="Arial"/>
@@ -11992,7 +11815,7 @@
         </w:rPr>
         <w:t xml:space="preserve"> El nombre es en realidad un </w:t>
       </w:r>
-      <w:hyperlink r:id="rId72" w:tooltip="Acrónimo" w:history="1">
+      <w:hyperlink r:id="rId74" w:tooltip="Acrónimo" w:history="1">
         <w:r>
           <w:rPr>
             <w:rFonts w:ascii="Arial" w:hAnsi="Arial" w:cs="Arial"/>
@@ -12006,7 +11829,7 @@
         </w:rPr>
         <w:t>: X (para cualquiera de los diferentes </w:t>
       </w:r>
-      <w:hyperlink r:id="rId73" w:tooltip="Sistema operativo" w:history="1">
+      <w:hyperlink r:id="rId75" w:tooltip="Sistema operativo" w:history="1">
         <w:r>
           <w:rPr>
             <w:rFonts w:ascii="Arial" w:hAnsi="Arial" w:cs="Arial"/>
@@ -12062,32 +11885,14 @@
         </w:rPr>
         <w:t>(</w:t>
       </w:r>
-      <w:proofErr w:type="spellStart"/>
-      <w:r>
-        <w:fldChar w:fldCharType="begin"/>
-      </w:r>
-      <w:r>
-        <w:instrText>HYPERLINK "https://es.wikipedia.org/wiki/MariaDB" \o "MariaDB"</w:instrText>
-      </w:r>
-      <w:r>
-        <w:fldChar w:fldCharType="separate"/>
-      </w:r>
-      <w:r>
-        <w:rPr>
-          <w:rFonts w:ascii="Arial" w:hAnsi="Arial" w:cs="Arial"/>
-        </w:rPr>
-        <w:t>MariaDB</w:t>
-      </w:r>
-      <w:proofErr w:type="spellEnd"/>
-      <w:r>
-        <w:rPr>
-          <w:rFonts w:ascii="Arial" w:hAnsi="Arial" w:cs="Arial"/>
-        </w:rPr>
-        <w:t>/MySQL</w:t>
-      </w:r>
-      <w:r>
-        <w:fldChar w:fldCharType="end"/>
-      </w:r>
+      <w:hyperlink r:id="rId76" w:tooltip="MariaDB" w:history="1">
+        <w:r>
+          <w:rPr>
+            <w:rFonts w:ascii="Arial" w:hAnsi="Arial" w:cs="Arial"/>
+          </w:rPr>
+          <w:t>MariaDB/MySQL</w:t>
+        </w:r>
+      </w:hyperlink>
       <w:r>
         <w:rPr>
           <w:rFonts w:ascii="Arial" w:hAnsi="Arial" w:cs="Arial"/>
@@ -12173,7 +11978,7 @@
         </w:rPr>
         <w:t xml:space="preserve"> A partir de la versión 5.6.15, XAMPP cambió la </w:t>
       </w:r>
-      <w:hyperlink r:id="rId74" w:tooltip="Base de datos" w:history="1">
+      <w:hyperlink r:id="rId77" w:tooltip="Base de datos" w:history="1">
         <w:r>
           <w:rPr>
             <w:rFonts w:ascii="Arial" w:hAnsi="Arial" w:cs="Arial"/>
@@ -12185,21 +11990,7 @@
         <w:rPr>
           <w:rFonts w:ascii="Arial" w:hAnsi="Arial" w:cs="Arial"/>
         </w:rPr>
-        <w:t xml:space="preserve"> MySQL por </w:t>
-      </w:r>
-      <w:proofErr w:type="spellStart"/>
-      <w:r>
-        <w:rPr>
-          <w:rFonts w:ascii="Arial" w:hAnsi="Arial" w:cs="Arial"/>
-        </w:rPr>
-        <w:t>MariaDB</w:t>
-      </w:r>
-      <w:proofErr w:type="spellEnd"/>
-      <w:r>
-        <w:rPr>
-          <w:rFonts w:ascii="Arial" w:hAnsi="Arial" w:cs="Arial"/>
-        </w:rPr>
-        <w:t>, un</w:t>
+        <w:t> MySQL por MariaDB, un</w:t>
       </w:r>
       <w:r>
         <w:rPr>
@@ -12213,7 +12004,7 @@
         </w:rPr>
         <w:t xml:space="preserve"> de MySQL con </w:t>
       </w:r>
-      <w:hyperlink r:id="rId75" w:tooltip="Licencia GPL" w:history="1">
+      <w:hyperlink r:id="rId78" w:tooltip="Licencia GPL" w:history="1">
         <w:r>
           <w:rPr>
             <w:rFonts w:ascii="Arial" w:hAnsi="Arial" w:cs="Arial"/>
@@ -12240,7 +12031,7 @@
         </w:rPr>
         <w:t>El programa se distribuye con la licencia </w:t>
       </w:r>
-      <w:hyperlink r:id="rId76" w:tooltip="GNU" w:history="1">
+      <w:hyperlink r:id="rId79" w:tooltip="GNU" w:history="1">
         <w:r>
           <w:rPr>
             <w:rFonts w:ascii="Arial" w:hAnsi="Arial" w:cs="Arial"/>
@@ -12266,7 +12057,7 @@
         </w:rPr>
         <w:t>, XAMPP está disponible para </w:t>
       </w:r>
-      <w:hyperlink r:id="rId77" w:tooltip="Microsoft Windows" w:history="1">
+      <w:hyperlink r:id="rId80" w:tooltip="Microsoft Windows" w:history="1">
         <w:r>
           <w:rPr>
             <w:rFonts w:ascii="Arial" w:hAnsi="Arial" w:cs="Arial"/>
@@ -12280,7 +12071,7 @@
         </w:rPr>
         <w:t>, </w:t>
       </w:r>
-      <w:hyperlink r:id="rId78" w:tooltip="GNU/Linux" w:history="1">
+      <w:hyperlink r:id="rId81" w:tooltip="GNU/Linux" w:history="1">
         <w:r>
           <w:rPr>
             <w:rFonts w:ascii="Arial" w:hAnsi="Arial" w:cs="Arial"/>
@@ -12294,33 +12085,21 @@
         </w:rPr>
         <w:t>, </w:t>
       </w:r>
-      <w:proofErr w:type="spellStart"/>
-      <w:r>
-        <w:fldChar w:fldCharType="begin"/>
-      </w:r>
-      <w:r>
-        <w:instrText>HYPERLINK "https://es.wikipedia.org/wiki/Solaris_(sistema_operativo)" \o "Solaris (sistema operativo)"</w:instrText>
-      </w:r>
-      <w:r>
-        <w:fldChar w:fldCharType="separate"/>
-      </w:r>
-      <w:r>
-        <w:rPr>
-          <w:rFonts w:ascii="Arial" w:hAnsi="Arial" w:cs="Arial"/>
-        </w:rPr>
-        <w:t>Solaris</w:t>
-      </w:r>
-      <w:proofErr w:type="spellEnd"/>
-      <w:r>
-        <w:fldChar w:fldCharType="end"/>
-      </w:r>
+      <w:hyperlink r:id="rId82" w:tooltip="Solaris (sistema operativo)" w:history="1">
+        <w:r>
+          <w:rPr>
+            <w:rFonts w:ascii="Arial" w:hAnsi="Arial" w:cs="Arial"/>
+          </w:rPr>
+          <w:t>Solaris</w:t>
+        </w:r>
+      </w:hyperlink>
       <w:r>
         <w:rPr>
           <w:rFonts w:ascii="Arial" w:hAnsi="Arial" w:cs="Arial"/>
         </w:rPr>
         <w:t> y </w:t>
       </w:r>
-      <w:hyperlink r:id="rId79" w:tooltip="Mac OS X" w:history="1">
+      <w:hyperlink r:id="rId83" w:tooltip="Mac OS X" w:history="1">
         <w:r>
           <w:rPr>
             <w:rFonts w:ascii="Arial" w:hAnsi="Arial" w:cs="Arial"/>
@@ -12355,7 +12134,7 @@
         </w:rPr>
         <w:pict>
           <v:shape id="_x0000_i1030" type="#_x0000_t75" style="width:95.1pt;height:94.4pt">
-            <v:imagedata r:id="rId80" o:title="xampp-logo-4db0ac715559be7e8da62bf9b8de42aad71d1b8ab32f18cd14b4505ac7812a7f"/>
+            <v:imagedata r:id="rId84" o:title="xampp-logo-4db0ac715559be7e8da62bf9b8de42aad71d1b8ab32f18cd14b4505ac7812a7f"/>
           </v:shape>
         </w:pict>
       </w:r>
@@ -12459,7 +12238,7 @@
         </w:rPr>
         <w:t>utiliza el sistema de </w:t>
       </w:r>
-      <w:hyperlink r:id="rId81" w:tooltip="Control de versiones" w:history="1">
+      <w:hyperlink r:id="rId85" w:tooltip="Control de versiones" w:history="1">
         <w:r>
           <w:rPr>
             <w:rFonts w:ascii="Arial" w:hAnsi="Arial" w:cs="Arial"/>
@@ -12473,7 +12252,7 @@
         </w:rPr>
         <w:t> </w:t>
       </w:r>
-      <w:hyperlink r:id="rId82" w:tooltip="Git" w:history="1">
+      <w:hyperlink r:id="rId86" w:tooltip="Git" w:history="1">
         <w:r>
           <w:rPr>
             <w:rFonts w:ascii="Arial" w:hAnsi="Arial" w:cs="Arial"/>
@@ -12487,7 +12266,7 @@
         </w:rPr>
         <w:t>. Se utiliza principalmente para la creación de </w:t>
       </w:r>
-      <w:hyperlink r:id="rId83" w:tooltip="Código fuente" w:history="1">
+      <w:hyperlink r:id="rId87" w:tooltip="Código fuente" w:history="1">
         <w:r>
           <w:rPr>
             <w:rFonts w:ascii="Arial" w:hAnsi="Arial" w:cs="Arial"/>
@@ -12501,7 +12280,7 @@
         </w:rPr>
         <w:t> de </w:t>
       </w:r>
-      <w:hyperlink r:id="rId84" w:tooltip="Programa informático" w:history="1">
+      <w:hyperlink r:id="rId88" w:tooltip="Programa informático" w:history="1">
         <w:r>
           <w:rPr>
             <w:rFonts w:ascii="Arial" w:hAnsi="Arial" w:cs="Arial"/>
@@ -12515,7 +12294,7 @@
         </w:rPr>
         <w:t> de </w:t>
       </w:r>
-      <w:hyperlink r:id="rId85" w:tooltip="Ordenador" w:history="1">
+      <w:hyperlink r:id="rId89" w:tooltip="Ordenador" w:history="1">
         <w:r>
           <w:rPr>
             <w:rFonts w:ascii="Arial" w:hAnsi="Arial" w:cs="Arial"/>
@@ -12542,7 +12321,7 @@
         </w:rPr>
         <w:t>El código de los proyectos alojados en GitHub se almacena generalmente de forma </w:t>
       </w:r>
-      <w:hyperlink r:id="rId86" w:tooltip="Código abierto" w:history="1">
+      <w:hyperlink r:id="rId90" w:tooltip="Código abierto" w:history="1">
         <w:r>
           <w:rPr>
             <w:rFonts w:ascii="Arial" w:hAnsi="Arial" w:cs="Arial"/>
@@ -12575,7 +12354,7 @@
         </w:rPr>
         <w:t>lugares virtuales alojados en la </w:t>
       </w:r>
-      <w:hyperlink r:id="rId87" w:tooltip="Computación en la nube" w:history="1">
+      <w:hyperlink r:id="rId91" w:tooltip="Computación en la nube" w:history="1">
         <w:r>
           <w:rPr>
             <w:rFonts w:ascii="Arial" w:hAnsi="Arial" w:cs="Arial"/>
@@ -12589,7 +12368,7 @@
         </w:rPr>
         <w:t> en donde los usuarios pueden almacenar cualquier tipo de archivo).Suelen usarse para guardar archivos de texto que representan código en distintos </w:t>
       </w:r>
-      <w:hyperlink r:id="rId88" w:tooltip="Lenguajes de programación" w:history="1">
+      <w:hyperlink r:id="rId92" w:tooltip="Lenguajes de programación" w:history="1">
         <w:r>
           <w:rPr>
             <w:rFonts w:ascii="Arial" w:hAnsi="Arial" w:cs="Arial"/>
@@ -12623,7 +12402,7 @@
         </w:rPr>
         <w:t>GitHub continúa siendo la plataforma más importante de colaboración para proyectos de </w:t>
       </w:r>
-      <w:hyperlink r:id="rId89" w:tooltip="Código abierto" w:history="1">
+      <w:hyperlink r:id="rId93" w:tooltip="Código abierto" w:history="1">
         <w:r>
           <w:rPr>
             <w:rFonts w:ascii="Arial" w:hAnsi="Arial" w:cs="Arial"/>
@@ -12658,7 +12437,7 @@
         </w:rPr>
         <w:pict>
           <v:shape id="_x0000_i1031" type="#_x0000_t75" style="width:165.75pt;height:93.75pt">
-            <v:imagedata r:id="rId90" o:title="GitHub-Logo"/>
+            <v:imagedata r:id="rId94" o:title="GitHub-Logo"/>
           </v:shape>
         </w:pict>
       </w:r>
@@ -12834,10 +12613,10 @@
                     <pic:cNvPicPr/>
                   </pic:nvPicPr>
                   <pic:blipFill>
-                    <a:blip r:embed="rId91" cstate="print">
+                    <a:blip r:embed="rId95" cstate="print">
                       <a:extLst>
                         <a:ext uri="{28A0092B-C50C-407E-A947-70E740481C1C}">
-                          <a14:useLocalDpi xmlns="" xmlns:wpc="http://schemas.microsoft.com/office/word/2010/wordprocessingCanvas" xmlns:cx="http://schemas.microsoft.com/office/drawing/2014/chartex" xmlns:mc="http://schemas.openxmlformats.org/markup-compatibility/2006" xmlns:o="urn:schemas-microsoft-com:office:office" xmlns:v="urn:schemas-microsoft-com:vml" xmlns:wp14="http://schemas.microsoft.com/office/word/2010/wordprocessingDrawing" xmlns:w10="urn:schemas-microsoft-com:office:word" xmlns:w="http://schemas.openxmlformats.org/wordprocessingml/2006/main" xmlns:w14="http://schemas.microsoft.com/office/word/2010/wordml" xmlns:w15="http://schemas.microsoft.com/office/word/2012/wordml" xmlns:w16se="http://schemas.microsoft.com/office/word/2015/wordml/symex" xmlns:wpg="http://schemas.microsoft.com/office/word/2010/wordprocessingGroup" xmlns:wpi="http://schemas.microsoft.com/office/word/2010/wordprocessingInk" xmlns:wps="http://schemas.microsoft.com/office/word/2010/wordprocessingShape" xmlns:a14="http://schemas.microsoft.com/office/drawing/2010/main" val="0"/>
+                          <a14:useLocalDpi xmlns:a14="http://schemas.microsoft.com/office/drawing/2010/main" xmlns:wps="http://schemas.microsoft.com/office/word/2010/wordprocessingShape" xmlns:wpi="http://schemas.microsoft.com/office/word/2010/wordprocessingInk" xmlns:wpg="http://schemas.microsoft.com/office/word/2010/wordprocessingGroup" xmlns:w16se="http://schemas.microsoft.com/office/word/2015/wordml/symex" xmlns:w15="http://schemas.microsoft.com/office/word/2012/wordml" xmlns:w14="http://schemas.microsoft.com/office/word/2010/wordml" xmlns:w="http://schemas.openxmlformats.org/wordprocessingml/2006/main" xmlns:w10="urn:schemas-microsoft-com:office:word" xmlns:wp14="http://schemas.microsoft.com/office/word/2010/wordprocessingDrawing" xmlns:v="urn:schemas-microsoft-com:vml" xmlns:o="urn:schemas-microsoft-com:office:office" xmlns:mc="http://schemas.openxmlformats.org/markup-compatibility/2006" xmlns:cx="http://schemas.microsoft.com/office/drawing/2014/chartex" xmlns:wpc="http://schemas.microsoft.com/office/word/2010/wordprocessingCanvas" xmlns="" val="0"/>
                         </a:ext>
                       </a:extLst>
                     </a:blip>
@@ -12908,10 +12687,10 @@
                     <pic:cNvPicPr/>
                   </pic:nvPicPr>
                   <pic:blipFill>
-                    <a:blip r:embed="rId92" cstate="print">
+                    <a:blip r:embed="rId96" cstate="print">
                       <a:extLst>
                         <a:ext uri="{28A0092B-C50C-407E-A947-70E740481C1C}">
-                          <a14:useLocalDpi xmlns="" xmlns:wpc="http://schemas.microsoft.com/office/word/2010/wordprocessingCanvas" xmlns:cx="http://schemas.microsoft.com/office/drawing/2014/chartex" xmlns:mc="http://schemas.openxmlformats.org/markup-compatibility/2006" xmlns:o="urn:schemas-microsoft-com:office:office" xmlns:v="urn:schemas-microsoft-com:vml" xmlns:wp14="http://schemas.microsoft.com/office/word/2010/wordprocessingDrawing" xmlns:w10="urn:schemas-microsoft-com:office:word" xmlns:w="http://schemas.openxmlformats.org/wordprocessingml/2006/main" xmlns:w14="http://schemas.microsoft.com/office/word/2010/wordml" xmlns:w15="http://schemas.microsoft.com/office/word/2012/wordml" xmlns:w16se="http://schemas.microsoft.com/office/word/2015/wordml/symex" xmlns:wpg="http://schemas.microsoft.com/office/word/2010/wordprocessingGroup" xmlns:wpi="http://schemas.microsoft.com/office/word/2010/wordprocessingInk" xmlns:wps="http://schemas.microsoft.com/office/word/2010/wordprocessingShape" xmlns:a14="http://schemas.microsoft.com/office/drawing/2010/main" val="0"/>
+                          <a14:useLocalDpi xmlns:a14="http://schemas.microsoft.com/office/drawing/2010/main" xmlns:wps="http://schemas.microsoft.com/office/word/2010/wordprocessingShape" xmlns:wpi="http://schemas.microsoft.com/office/word/2010/wordprocessingInk" xmlns:wpg="http://schemas.microsoft.com/office/word/2010/wordprocessingGroup" xmlns:w16se="http://schemas.microsoft.com/office/word/2015/wordml/symex" xmlns:w15="http://schemas.microsoft.com/office/word/2012/wordml" xmlns:w14="http://schemas.microsoft.com/office/word/2010/wordml" xmlns:w="http://schemas.openxmlformats.org/wordprocessingml/2006/main" xmlns:w10="urn:schemas-microsoft-com:office:word" xmlns:wp14="http://schemas.microsoft.com/office/word/2010/wordprocessingDrawing" xmlns:v="urn:schemas-microsoft-com:vml" xmlns:o="urn:schemas-microsoft-com:office:office" xmlns:mc="http://schemas.openxmlformats.org/markup-compatibility/2006" xmlns:cx="http://schemas.microsoft.com/office/drawing/2014/chartex" xmlns:wpc="http://schemas.microsoft.com/office/word/2010/wordprocessingCanvas" xmlns="" val="0"/>
                         </a:ext>
                       </a:extLst>
                     </a:blip>
@@ -12980,10 +12759,10 @@
                     <pic:cNvPicPr/>
                   </pic:nvPicPr>
                   <pic:blipFill>
-                    <a:blip r:embed="rId93" cstate="print">
+                    <a:blip r:embed="rId97" cstate="print">
                       <a:extLst>
                         <a:ext uri="{28A0092B-C50C-407E-A947-70E740481C1C}">
-                          <a14:useLocalDpi xmlns="" xmlns:wpc="http://schemas.microsoft.com/office/word/2010/wordprocessingCanvas" xmlns:cx="http://schemas.microsoft.com/office/drawing/2014/chartex" xmlns:mc="http://schemas.openxmlformats.org/markup-compatibility/2006" xmlns:o="urn:schemas-microsoft-com:office:office" xmlns:v="urn:schemas-microsoft-com:vml" xmlns:wp14="http://schemas.microsoft.com/office/word/2010/wordprocessingDrawing" xmlns:w10="urn:schemas-microsoft-com:office:word" xmlns:w="http://schemas.openxmlformats.org/wordprocessingml/2006/main" xmlns:w14="http://schemas.microsoft.com/office/word/2010/wordml" xmlns:w15="http://schemas.microsoft.com/office/word/2012/wordml" xmlns:w16se="http://schemas.microsoft.com/office/word/2015/wordml/symex" xmlns:wpg="http://schemas.microsoft.com/office/word/2010/wordprocessingGroup" xmlns:wpi="http://schemas.microsoft.com/office/word/2010/wordprocessingInk" xmlns:wps="http://schemas.microsoft.com/office/word/2010/wordprocessingShape" xmlns:a14="http://schemas.microsoft.com/office/drawing/2010/main" val="0"/>
+                          <a14:useLocalDpi xmlns:a14="http://schemas.microsoft.com/office/drawing/2010/main" xmlns:wps="http://schemas.microsoft.com/office/word/2010/wordprocessingShape" xmlns:wpi="http://schemas.microsoft.com/office/word/2010/wordprocessingInk" xmlns:wpg="http://schemas.microsoft.com/office/word/2010/wordprocessingGroup" xmlns:w16se="http://schemas.microsoft.com/office/word/2015/wordml/symex" xmlns:w15="http://schemas.microsoft.com/office/word/2012/wordml" xmlns:w14="http://schemas.microsoft.com/office/word/2010/wordml" xmlns:w="http://schemas.openxmlformats.org/wordprocessingml/2006/main" xmlns:w10="urn:schemas-microsoft-com:office:word" xmlns:wp14="http://schemas.microsoft.com/office/word/2010/wordprocessingDrawing" xmlns:v="urn:schemas-microsoft-com:vml" xmlns:o="urn:schemas-microsoft-com:office:office" xmlns:mc="http://schemas.openxmlformats.org/markup-compatibility/2006" xmlns:cx="http://schemas.microsoft.com/office/drawing/2014/chartex" xmlns:wpc="http://schemas.microsoft.com/office/word/2010/wordprocessingCanvas" xmlns="" val="0"/>
                         </a:ext>
                       </a:extLst>
                     </a:blip>
@@ -13052,10 +12831,10 @@
                     <pic:cNvPicPr/>
                   </pic:nvPicPr>
                   <pic:blipFill>
-                    <a:blip r:embed="rId94" cstate="print">
+                    <a:blip r:embed="rId98" cstate="print">
                       <a:extLst>
                         <a:ext uri="{28A0092B-C50C-407E-A947-70E740481C1C}">
-                          <a14:useLocalDpi xmlns="" xmlns:wpc="http://schemas.microsoft.com/office/word/2010/wordprocessingCanvas" xmlns:cx="http://schemas.microsoft.com/office/drawing/2014/chartex" xmlns:mc="http://schemas.openxmlformats.org/markup-compatibility/2006" xmlns:o="urn:schemas-microsoft-com:office:office" xmlns:v="urn:schemas-microsoft-com:vml" xmlns:wp14="http://schemas.microsoft.com/office/word/2010/wordprocessingDrawing" xmlns:w10="urn:schemas-microsoft-com:office:word" xmlns:w="http://schemas.openxmlformats.org/wordprocessingml/2006/main" xmlns:w14="http://schemas.microsoft.com/office/word/2010/wordml" xmlns:w15="http://schemas.microsoft.com/office/word/2012/wordml" xmlns:w16se="http://schemas.microsoft.com/office/word/2015/wordml/symex" xmlns:wpg="http://schemas.microsoft.com/office/word/2010/wordprocessingGroup" xmlns:wpi="http://schemas.microsoft.com/office/word/2010/wordprocessingInk" xmlns:wps="http://schemas.microsoft.com/office/word/2010/wordprocessingShape" xmlns:a14="http://schemas.microsoft.com/office/drawing/2010/main" val="0"/>
+                          <a14:useLocalDpi xmlns:a14="http://schemas.microsoft.com/office/drawing/2010/main" xmlns:wps="http://schemas.microsoft.com/office/word/2010/wordprocessingShape" xmlns:wpi="http://schemas.microsoft.com/office/word/2010/wordprocessingInk" xmlns:wpg="http://schemas.microsoft.com/office/word/2010/wordprocessingGroup" xmlns:w16se="http://schemas.microsoft.com/office/word/2015/wordml/symex" xmlns:w15="http://schemas.microsoft.com/office/word/2012/wordml" xmlns:w14="http://schemas.microsoft.com/office/word/2010/wordml" xmlns:w="http://schemas.openxmlformats.org/wordprocessingml/2006/main" xmlns:w10="urn:schemas-microsoft-com:office:word" xmlns:wp14="http://schemas.microsoft.com/office/word/2010/wordprocessingDrawing" xmlns:v="urn:schemas-microsoft-com:vml" xmlns:o="urn:schemas-microsoft-com:office:office" xmlns:mc="http://schemas.openxmlformats.org/markup-compatibility/2006" xmlns:cx="http://schemas.microsoft.com/office/drawing/2014/chartex" xmlns:wpc="http://schemas.microsoft.com/office/word/2010/wordprocessingCanvas" xmlns="" val="0"/>
                         </a:ext>
                       </a:extLst>
                     </a:blip>
@@ -13125,10 +12904,10 @@
                     <pic:cNvPicPr/>
                   </pic:nvPicPr>
                   <pic:blipFill>
-                    <a:blip r:embed="rId95" cstate="print">
+                    <a:blip r:embed="rId99" cstate="print">
                       <a:extLst>
                         <a:ext uri="{28A0092B-C50C-407E-A947-70E740481C1C}">
-                          <a14:useLocalDpi xmlns="" xmlns:wpc="http://schemas.microsoft.com/office/word/2010/wordprocessingCanvas" xmlns:cx="http://schemas.microsoft.com/office/drawing/2014/chartex" xmlns:mc="http://schemas.openxmlformats.org/markup-compatibility/2006" xmlns:o="urn:schemas-microsoft-com:office:office" xmlns:v="urn:schemas-microsoft-com:vml" xmlns:wp14="http://schemas.microsoft.com/office/word/2010/wordprocessingDrawing" xmlns:w10="urn:schemas-microsoft-com:office:word" xmlns:w="http://schemas.openxmlformats.org/wordprocessingml/2006/main" xmlns:w14="http://schemas.microsoft.com/office/word/2010/wordml" xmlns:w15="http://schemas.microsoft.com/office/word/2012/wordml" xmlns:w16se="http://schemas.microsoft.com/office/word/2015/wordml/symex" xmlns:wpg="http://schemas.microsoft.com/office/word/2010/wordprocessingGroup" xmlns:wpi="http://schemas.microsoft.com/office/word/2010/wordprocessingInk" xmlns:wps="http://schemas.microsoft.com/office/word/2010/wordprocessingShape" xmlns:a14="http://schemas.microsoft.com/office/drawing/2010/main" val="0"/>
+                          <a14:useLocalDpi xmlns:a14="http://schemas.microsoft.com/office/drawing/2010/main" xmlns:wps="http://schemas.microsoft.com/office/word/2010/wordprocessingShape" xmlns:wpi="http://schemas.microsoft.com/office/word/2010/wordprocessingInk" xmlns:wpg="http://schemas.microsoft.com/office/word/2010/wordprocessingGroup" xmlns:w16se="http://schemas.microsoft.com/office/word/2015/wordml/symex" xmlns:w15="http://schemas.microsoft.com/office/word/2012/wordml" xmlns:w14="http://schemas.microsoft.com/office/word/2010/wordml" xmlns:w="http://schemas.openxmlformats.org/wordprocessingml/2006/main" xmlns:w10="urn:schemas-microsoft-com:office:word" xmlns:wp14="http://schemas.microsoft.com/office/word/2010/wordprocessingDrawing" xmlns:v="urn:schemas-microsoft-com:vml" xmlns:o="urn:schemas-microsoft-com:office:office" xmlns:mc="http://schemas.openxmlformats.org/markup-compatibility/2006" xmlns:cx="http://schemas.microsoft.com/office/drawing/2014/chartex" xmlns:wpc="http://schemas.microsoft.com/office/word/2010/wordprocessingCanvas" xmlns="" val="0"/>
                         </a:ext>
                       </a:extLst>
                     </a:blip>
@@ -13238,7 +13017,7 @@
                     <pic:cNvPicPr/>
                   </pic:nvPicPr>
                   <pic:blipFill>
-                    <a:blip r:embed="rId96" cstate="print"/>
+                    <a:blip r:embed="rId100" cstate="print"/>
                     <a:stretch>
                       <a:fillRect/>
                     </a:stretch>
@@ -13412,7 +13191,7 @@
                     <pic:cNvPicPr/>
                   </pic:nvPicPr>
                   <pic:blipFill>
-                    <a:blip r:embed="rId97" cstate="print"/>
+                    <a:blip r:embed="rId101" cstate="print"/>
                     <a:stretch>
                       <a:fillRect/>
                     </a:stretch>
@@ -13544,7 +13323,7 @@
                     <pic:cNvPicPr/>
                   </pic:nvPicPr>
                   <pic:blipFill>
-                    <a:blip r:embed="rId98" cstate="print"/>
+                    <a:blip r:embed="rId102" cstate="print"/>
                     <a:stretch>
                       <a:fillRect/>
                     </a:stretch>
@@ -13585,7 +13364,7 @@
                     <pic:cNvPicPr/>
                   </pic:nvPicPr>
                   <pic:blipFill>
-                    <a:blip r:embed="rId99" cstate="print"/>
+                    <a:blip r:embed="rId103" cstate="print"/>
                     <a:stretch>
                       <a:fillRect/>
                     </a:stretch>
@@ -13754,7 +13533,7 @@
                     <pic:cNvPicPr/>
                   </pic:nvPicPr>
                   <pic:blipFill>
-                    <a:blip r:embed="rId100" cstate="print"/>
+                    <a:blip r:embed="rId104" cstate="print"/>
                     <a:stretch>
                       <a:fillRect/>
                     </a:stretch>
@@ -13795,7 +13574,7 @@
                     <pic:cNvPicPr/>
                   </pic:nvPicPr>
                   <pic:blipFill>
-                    <a:blip r:embed="rId101" cstate="print"/>
+                    <a:blip r:embed="rId105" cstate="print"/>
                     <a:stretch>
                       <a:fillRect/>
                     </a:stretch>
@@ -13836,7 +13615,7 @@
                     <pic:cNvPicPr/>
                   </pic:nvPicPr>
                   <pic:blipFill>
-                    <a:blip r:embed="rId102" cstate="print"/>
+                    <a:blip r:embed="rId106" cstate="print"/>
                     <a:stretch>
                       <a:fillRect/>
                     </a:stretch>
@@ -13984,7 +13763,7 @@
                     <pic:cNvPicPr/>
                   </pic:nvPicPr>
                   <pic:blipFill>
-                    <a:blip r:embed="rId103" cstate="print"/>
+                    <a:blip r:embed="rId107" cstate="print"/>
                     <a:stretch>
                       <a:fillRect/>
                     </a:stretch>
@@ -14027,7 +13806,7 @@
                     <pic:cNvPicPr/>
                   </pic:nvPicPr>
                   <pic:blipFill>
-                    <a:blip r:embed="rId104" cstate="print"/>
+                    <a:blip r:embed="rId108" cstate="print"/>
                     <a:stretch>
                       <a:fillRect/>
                     </a:stretch>
@@ -14070,7 +13849,7 @@
                     <pic:cNvPicPr/>
                   </pic:nvPicPr>
                   <pic:blipFill>
-                    <a:blip r:embed="rId105" cstate="print"/>
+                    <a:blip r:embed="rId109" cstate="print"/>
                     <a:stretch>
                       <a:fillRect/>
                     </a:stretch>
@@ -14175,7 +13954,7 @@
                     <pic:cNvPicPr/>
                   </pic:nvPicPr>
                   <pic:blipFill>
-                    <a:blip r:embed="rId106" cstate="print"/>
+                    <a:blip r:embed="rId110" cstate="print"/>
                     <a:stretch>
                       <a:fillRect/>
                     </a:stretch>
@@ -14218,7 +13997,7 @@
                     <pic:cNvPicPr/>
                   </pic:nvPicPr>
                   <pic:blipFill>
-                    <a:blip r:embed="rId107" cstate="print"/>
+                    <a:blip r:embed="rId111" cstate="print"/>
                     <a:stretch>
                       <a:fillRect/>
                     </a:stretch>
@@ -14294,7 +14073,7 @@
                     <pic:cNvPicPr/>
                   </pic:nvPicPr>
                   <pic:blipFill>
-                    <a:blip r:embed="rId108" cstate="print"/>
+                    <a:blip r:embed="rId112" cstate="print"/>
                     <a:stretch>
                       <a:fillRect/>
                     </a:stretch>
@@ -14372,7 +14151,7 @@
                     <pic:cNvPicPr/>
                   </pic:nvPicPr>
                   <pic:blipFill>
-                    <a:blip r:embed="rId109" cstate="print"/>
+                    <a:blip r:embed="rId113" cstate="print"/>
                     <a:stretch>
                       <a:fillRect/>
                     </a:stretch>
@@ -14430,7 +14209,7 @@
                     <pic:cNvPicPr/>
                   </pic:nvPicPr>
                   <pic:blipFill>
-                    <a:blip r:embed="rId110" cstate="print"/>
+                    <a:blip r:embed="rId114" cstate="print"/>
                     <a:stretch>
                       <a:fillRect/>
                     </a:stretch>
@@ -14565,7 +14344,7 @@
                     <pic:cNvPicPr/>
                   </pic:nvPicPr>
                   <pic:blipFill>
-                    <a:blip r:embed="rId111" cstate="print"/>
+                    <a:blip r:embed="rId115" cstate="print"/>
                     <a:stretch>
                       <a:fillRect/>
                     </a:stretch>
@@ -14606,7 +14385,7 @@
                     <pic:cNvPicPr/>
                   </pic:nvPicPr>
                   <pic:blipFill>
-                    <a:blip r:embed="rId112" cstate="print"/>
+                    <a:blip r:embed="rId116" cstate="print"/>
                     <a:stretch>
                       <a:fillRect/>
                     </a:stretch>
@@ -14699,7 +14478,7 @@
                     <pic:cNvPicPr/>
                   </pic:nvPicPr>
                   <pic:blipFill>
-                    <a:blip r:embed="rId113" cstate="print"/>
+                    <a:blip r:embed="rId117" cstate="print"/>
                     <a:stretch>
                       <a:fillRect/>
                     </a:stretch>
@@ -14740,7 +14519,7 @@
                     <pic:cNvPicPr/>
                   </pic:nvPicPr>
                   <pic:blipFill>
-                    <a:blip r:embed="rId114" cstate="print"/>
+                    <a:blip r:embed="rId118" cstate="print"/>
                     <a:stretch>
                       <a:fillRect/>
                     </a:stretch>
@@ -14818,7 +14597,7 @@
                     <pic:cNvPicPr/>
                   </pic:nvPicPr>
                   <pic:blipFill>
-                    <a:blip r:embed="rId115" cstate="print"/>
+                    <a:blip r:embed="rId119" cstate="print"/>
                     <a:stretch>
                       <a:fillRect/>
                     </a:stretch>
@@ -14859,7 +14638,7 @@
                     <pic:cNvPicPr/>
                   </pic:nvPicPr>
                   <pic:blipFill>
-                    <a:blip r:embed="rId116" cstate="print"/>
+                    <a:blip r:embed="rId120" cstate="print"/>
                     <a:stretch>
                       <a:fillRect/>
                     </a:stretch>
@@ -14988,21 +14767,7 @@
         <w:rPr>
           <w:rFonts w:ascii="Arial" w:hAnsi="Arial" w:cs="Arial"/>
         </w:rPr>
-        <w:t xml:space="preserve">A continuación se muestra una captura de pantalla de la página que se encarga del </w:t>
-      </w:r>
-      <w:proofErr w:type="spellStart"/>
-      <w:r>
-        <w:rPr>
-          <w:rFonts w:ascii="Arial" w:hAnsi="Arial" w:cs="Arial"/>
-        </w:rPr>
-        <w:t>logging</w:t>
-      </w:r>
-      <w:proofErr w:type="spellEnd"/>
-      <w:r>
-        <w:rPr>
-          <w:rFonts w:ascii="Arial" w:hAnsi="Arial" w:cs="Arial"/>
-        </w:rPr>
-        <w:t xml:space="preserve"> por parte del usuario. </w:t>
+        <w:t xml:space="preserve">A continuación se muestra una captura de pantalla de la página que se encarga del logging por parte del usuario. </w:t>
       </w:r>
     </w:p>
     <w:p>
@@ -15036,7 +14801,7 @@
                     </pic:cNvPicPr>
                   </pic:nvPicPr>
                   <pic:blipFill>
-                    <a:blip r:embed="rId117" cstate="print"/>
+                    <a:blip r:embed="rId121" cstate="print"/>
                     <a:srcRect/>
                     <a:stretch>
                       <a:fillRect/>
@@ -15149,7 +14914,7 @@
         <w:lastRenderedPageBreak/>
         <w:pict>
           <v:shape id="_x0000_i1032" type="#_x0000_t75" style="width:411.6pt;height:177.95pt">
-            <v:imagedata r:id="rId118" o:title="Captura02"/>
+            <v:imagedata r:id="rId122" o:title="Captura02"/>
           </v:shape>
         </w:pict>
       </w:r>
@@ -15210,7 +14975,7 @@
         </w:rPr>
         <w:pict>
           <v:shape id="_x0000_i1033" type="#_x0000_t75" style="width:322.65pt;height:174.55pt">
-            <v:imagedata r:id="rId119" o:title="Captura06"/>
+            <v:imagedata r:id="rId123" o:title="Captura06"/>
           </v:shape>
         </w:pict>
       </w:r>
@@ -15260,7 +15025,7 @@
         <w:lastRenderedPageBreak/>
         <w:pict>
           <v:shape id="_x0000_i1034" type="#_x0000_t75" style="width:216.7pt;height:253.35pt">
-            <v:imagedata r:id="rId120" o:title="Captura03"/>
+            <v:imagedata r:id="rId124" o:title="Captura03"/>
           </v:shape>
         </w:pict>
       </w:r>
@@ -15335,7 +15100,7 @@
         </w:rPr>
         <w:pict>
           <v:shape id="_x0000_i1035" type="#_x0000_t75" style="width:261.5pt;height:213.3pt">
-            <v:imagedata r:id="rId121" o:title="Captura04"/>
+            <v:imagedata r:id="rId125" o:title="Captura04"/>
           </v:shape>
         </w:pict>
       </w:r>
@@ -15415,21 +15180,7 @@
         <w:rPr>
           <w:rFonts w:ascii="Arial" w:hAnsi="Arial" w:cs="Arial"/>
         </w:rPr>
-        <w:t xml:space="preserve"> caso de que los datos del </w:t>
-      </w:r>
-      <w:proofErr w:type="spellStart"/>
-      <w:r>
-        <w:rPr>
-          <w:rFonts w:ascii="Arial" w:hAnsi="Arial" w:cs="Arial"/>
-        </w:rPr>
-        <w:t>logging</w:t>
-      </w:r>
-      <w:proofErr w:type="spellEnd"/>
-      <w:r>
-        <w:rPr>
-          <w:rFonts w:ascii="Arial" w:hAnsi="Arial" w:cs="Arial"/>
-        </w:rPr>
-        <w:t xml:space="preserve"> (nickname y password) introducidos por el usuario sean incorrectos, el sistema le informará de ello.</w:t>
+        <w:t xml:space="preserve"> caso de que los datos del logging (nickname y password) introducidos por el usuario sean incorrectos, el sistema le informará de ello.</w:t>
       </w:r>
       <w:r>
         <w:rPr>
@@ -15463,7 +15214,7 @@
         </w:rPr>
         <w:pict>
           <v:shape id="_x0000_i1036" type="#_x0000_t75" style="width:273.05pt;height:268.3pt">
-            <v:imagedata r:id="rId122" o:title="Captura05"/>
+            <v:imagedata r:id="rId126" o:title="Captura05"/>
           </v:shape>
         </w:pict>
       </w:r>
@@ -15560,7 +15311,7 @@
         </w:rPr>
         <w:pict>
           <v:shape id="_x0000_i1037" type="#_x0000_t75" style="width:491.1pt;height:76.1pt">
-            <v:imagedata r:id="rId123" o:title="Captura07"/>
+            <v:imagedata r:id="rId127" o:title="Captura07"/>
           </v:shape>
         </w:pict>
       </w:r>
@@ -15650,7 +15401,7 @@
         </w:rPr>
         <w:pict>
           <v:shape id="_x0000_i1038" type="#_x0000_t75" style="width:137.2pt;height:228.9pt">
-            <v:imagedata r:id="rId124" o:title="Captura09"/>
+            <v:imagedata r:id="rId128" o:title="Captura09"/>
           </v:shape>
         </w:pict>
       </w:r>
@@ -15668,50 +15419,20 @@
           <w:rFonts w:ascii="Arial" w:hAnsi="Arial" w:cs="Arial"/>
           <w:sz w:val="18"/>
         </w:rPr>
-        <w:t>Menú desplegable del usuario “</w:t>
-      </w:r>
-      <w:proofErr w:type="spellStart"/>
-      <w:r>
-        <w:rPr>
-          <w:rFonts w:ascii="Arial" w:hAnsi="Arial" w:cs="Arial"/>
-          <w:sz w:val="18"/>
-        </w:rPr>
-        <w:t>Josian</w:t>
-      </w:r>
-      <w:proofErr w:type="spellEnd"/>
-      <w:r>
-        <w:rPr>
-          <w:rFonts w:ascii="Arial" w:hAnsi="Arial" w:cs="Arial"/>
-          <w:sz w:val="18"/>
-        </w:rPr>
-        <w:t>”</w:t>
-      </w:r>
-    </w:p>
-    <w:p>
-      <w:pPr>
-        <w:rPr>
-          <w:rFonts w:ascii="Arial" w:hAnsi="Arial" w:cs="Arial"/>
-        </w:rPr>
-      </w:pPr>
-      <w:r>
-        <w:rPr>
-          <w:rFonts w:ascii="Arial" w:hAnsi="Arial" w:cs="Arial"/>
-        </w:rPr>
-        <w:t xml:space="preserve">Cuando el usuario hace clic en esta opción se llama a la misma página que muestra las opciones para el </w:t>
-      </w:r>
-      <w:proofErr w:type="spellStart"/>
-      <w:r>
-        <w:rPr>
-          <w:rFonts w:ascii="Arial" w:hAnsi="Arial" w:cs="Arial"/>
-        </w:rPr>
-        <w:t>logging</w:t>
-      </w:r>
-      <w:proofErr w:type="spellEnd"/>
-      <w:r>
-        <w:rPr>
-          <w:rFonts w:ascii="Arial" w:hAnsi="Arial" w:cs="Arial"/>
-        </w:rPr>
-        <w:t xml:space="preserve"> del usuario sólo que esta vez el sistema le envía un parámetro indicando que se trata de un cierre de sesión por parte del usuario.</w:t>
+        <w:t>Menú desplegable del usuario “Josian”</w:t>
+      </w:r>
+    </w:p>
+    <w:p>
+      <w:pPr>
+        <w:rPr>
+          <w:rFonts w:ascii="Arial" w:hAnsi="Arial" w:cs="Arial"/>
+        </w:rPr>
+      </w:pPr>
+      <w:r>
+        <w:rPr>
+          <w:rFonts w:ascii="Arial" w:hAnsi="Arial" w:cs="Arial"/>
+        </w:rPr>
+        <w:t>Cuando el usuario hace clic en esta opción se llama a la misma página que muestra las opciones para el logging del usuario sólo que esta vez el sistema le envía un parámetro indicando que se trata de un cierre de sesión por parte del usuario.</w:t>
       </w:r>
     </w:p>
     <w:p>
@@ -15727,7 +15448,7 @@
         </w:rPr>
         <w:pict>
           <v:shape id="_x0000_i1039" type="#_x0000_t75" style="width:201.05pt;height:256.75pt">
-            <v:imagedata r:id="rId125" o:title="Captura08"/>
+            <v:imagedata r:id="rId129" o:title="Captura08"/>
           </v:shape>
         </w:pict>
       </w:r>
@@ -15760,7 +15481,7 @@
         <w:lastRenderedPageBreak/>
         <w:pict>
           <v:shape id="_x0000_i1040" type="#_x0000_t75" style="width:452.4pt;height:98.5pt">
-            <v:imagedata r:id="rId126" o:title="Captura10"/>
+            <v:imagedata r:id="rId130" o:title="Captura10"/>
           </v:shape>
         </w:pict>
       </w:r>
@@ -15853,7 +15574,7 @@
                     <pic:cNvPicPr/>
                   </pic:nvPicPr>
                   <pic:blipFill>
-                    <a:blip r:embed="rId127" cstate="print"/>
+                    <a:blip r:embed="rId131" cstate="print"/>
                     <a:stretch>
                       <a:fillRect/>
                     </a:stretch>
@@ -15930,22 +15651,35 @@
           <w:color w:val="CC7832"/>
           <w:shd w:val="clear" w:color="auto" w:fill="232525"/>
         </w:rPr>
-        <w:t>&lt;?</w:t>
-      </w:r>
-      <w:proofErr w:type="gramStart"/>
+        <w:t>&lt;?php</w:t>
+      </w:r>
       <w:r>
         <w:rPr>
           <w:color w:val="CC7832"/>
           <w:shd w:val="clear" w:color="auto" w:fill="232525"/>
         </w:rPr>
-        <w:t>php</w:t>
-      </w:r>
-      <w:proofErr w:type="gramEnd"/>
+        <w:br/>
+        <w:t xml:space="preserve">require_once </w:t>
+      </w:r>
+      <w:r>
+        <w:rPr>
+          <w:color w:val="6A8759"/>
+          <w:shd w:val="clear" w:color="auto" w:fill="232525"/>
+        </w:rPr>
+        <w:t>'../../_Sesion.php'</w:t>
+      </w:r>
       <w:r>
         <w:rPr>
           <w:color w:val="CC7832"/>
           <w:shd w:val="clear" w:color="auto" w:fill="232525"/>
         </w:rPr>
+        <w:t>;</w:t>
+      </w:r>
+      <w:r>
+        <w:rPr>
+          <w:color w:val="CC7832"/>
+          <w:shd w:val="clear" w:color="auto" w:fill="232525"/>
+        </w:rPr>
         <w:br/>
         <w:t xml:space="preserve">require_once </w:t>
       </w:r>
@@ -15954,45 +15688,7 @@
           <w:color w:val="6A8759"/>
           <w:shd w:val="clear" w:color="auto" w:fill="232525"/>
         </w:rPr>
-        <w:t>'../../_Sesion.php'</w:t>
-      </w:r>
-      <w:r>
-        <w:rPr>
-          <w:color w:val="CC7832"/>
-          <w:shd w:val="clear" w:color="auto" w:fill="232525"/>
-        </w:rPr>
-        <w:t>;</w:t>
-      </w:r>
-      <w:r>
-        <w:rPr>
-          <w:color w:val="CC7832"/>
-          <w:shd w:val="clear" w:color="auto" w:fill="232525"/>
-        </w:rPr>
-        <w:br/>
-        <w:t xml:space="preserve">require_once </w:t>
-      </w:r>
-      <w:r>
-        <w:rPr>
-          <w:color w:val="6A8759"/>
-          <w:shd w:val="clear" w:color="auto" w:fill="232525"/>
-        </w:rPr>
-        <w:t>'</w:t>
-      </w:r>
-      <w:proofErr w:type="gramStart"/>
-      <w:r>
-        <w:rPr>
-          <w:color w:val="6A8759"/>
-          <w:shd w:val="clear" w:color="auto" w:fill="232525"/>
-        </w:rPr>
-        <w:t>..</w:t>
-      </w:r>
-      <w:proofErr w:type="gramEnd"/>
-      <w:r>
-        <w:rPr>
-          <w:color w:val="6A8759"/>
-          <w:shd w:val="clear" w:color="auto" w:fill="232525"/>
-        </w:rPr>
-        <w:t>/../_Varios.php'</w:t>
+        <w:t>'../../_Varios.php'</w:t>
       </w:r>
       <w:r>
         <w:rPr>
@@ -16231,7 +15927,7 @@
                     <pic:cNvPicPr/>
                   </pic:nvPicPr>
                   <pic:blipFill>
-                    <a:blip r:embed="rId128" cstate="print"/>
+                    <a:blip r:embed="rId132" cstate="print"/>
                     <a:stretch>
                       <a:fillRect/>
                     </a:stretch>
@@ -16347,7 +16043,7 @@
                     <pic:cNvPicPr/>
                   </pic:nvPicPr>
                   <pic:blipFill>
-                    <a:blip r:embed="rId129" cstate="print"/>
+                    <a:blip r:embed="rId133" cstate="print"/>
                     <a:stretch>
                       <a:fillRect/>
                     </a:stretch>
@@ -16432,7 +16128,7 @@
                     <pic:cNvPicPr/>
                   </pic:nvPicPr>
                   <pic:blipFill>
-                    <a:blip r:embed="rId130" cstate="print"/>
+                    <a:blip r:embed="rId134" cstate="print"/>
                     <a:stretch>
                       <a:fillRect/>
                     </a:stretch>
@@ -17235,7 +16931,7 @@
                     <pic:cNvPicPr/>
                   </pic:nvPicPr>
                   <pic:blipFill>
-                    <a:blip r:embed="rId131" cstate="print"/>
+                    <a:blip r:embed="rId135" cstate="print"/>
                     <a:stretch>
                       <a:fillRect/>
                     </a:stretch>
@@ -17341,7 +17037,7 @@
                     <pic:cNvPicPr/>
                   </pic:nvPicPr>
                   <pic:blipFill>
-                    <a:blip r:embed="rId132" cstate="print"/>
+                    <a:blip r:embed="rId136" cstate="print"/>
                     <a:srcRect r="33330"/>
                     <a:stretch>
                       <a:fillRect/>
@@ -17388,7 +17084,7 @@
                     <pic:cNvPicPr/>
                   </pic:nvPicPr>
                   <pic:blipFill>
-                    <a:blip r:embed="rId133" cstate="print"/>
+                    <a:blip r:embed="rId137" cstate="print"/>
                     <a:stretch>
                       <a:fillRect/>
                     </a:stretch>
@@ -17482,7 +17178,7 @@
                     <pic:cNvPicPr/>
                   </pic:nvPicPr>
                   <pic:blipFill>
-                    <a:blip r:embed="rId134" cstate="print"/>
+                    <a:blip r:embed="rId138" cstate="print"/>
                     <a:stretch>
                       <a:fillRect/>
                     </a:stretch>
@@ -17526,7 +17222,7 @@
                     <pic:cNvPicPr/>
                   </pic:nvPicPr>
                   <pic:blipFill>
-                    <a:blip r:embed="rId135" cstate="print"/>
+                    <a:blip r:embed="rId139" cstate="print"/>
                     <a:stretch>
                       <a:fillRect/>
                     </a:stretch>
@@ -17573,7 +17269,7 @@
                     <pic:cNvPicPr/>
                   </pic:nvPicPr>
                   <pic:blipFill>
-                    <a:blip r:embed="rId136" cstate="print"/>
+                    <a:blip r:embed="rId140" cstate="print"/>
                     <a:stretch>
                       <a:fillRect/>
                     </a:stretch>
@@ -17709,7 +17405,7 @@
                     <pic:cNvPicPr/>
                   </pic:nvPicPr>
                   <pic:blipFill>
-                    <a:blip r:embed="rId137" cstate="print"/>
+                    <a:blip r:embed="rId141" cstate="print"/>
                     <a:stretch>
                       <a:fillRect/>
                     </a:stretch>
@@ -17829,7 +17525,7 @@
                     <pic:cNvPicPr/>
                   </pic:nvPicPr>
                   <pic:blipFill>
-                    <a:blip r:embed="rId138" cstate="print"/>
+                    <a:blip r:embed="rId142" cstate="print"/>
                     <a:stretch>
                       <a:fillRect/>
                     </a:stretch>
@@ -22501,7 +22197,7 @@
                     <pic:cNvPicPr/>
                   </pic:nvPicPr>
                   <pic:blipFill>
-                    <a:blip r:embed="rId139" cstate="print"/>
+                    <a:blip r:embed="rId143" cstate="print"/>
                     <a:stretch>
                       <a:fillRect/>
                     </a:stretch>
@@ -22571,7 +22267,7 @@
                     <pic:cNvPicPr/>
                   </pic:nvPicPr>
                   <pic:blipFill>
-                    <a:blip r:embed="rId140" cstate="print"/>
+                    <a:blip r:embed="rId144" cstate="print"/>
                     <a:stretch>
                       <a:fillRect/>
                     </a:stretch>
@@ -22646,7 +22342,7 @@
       <w:r>
         <w:pict>
           <v:shape id="_x0000_i1041" type="#_x0000_t75" style="width:420.45pt;height:180.7pt">
-            <v:imagedata r:id="rId141" o:title="Captura11"/>
+            <v:imagedata r:id="rId145" o:title="Captura11"/>
           </v:shape>
         </w:pict>
       </w:r>
@@ -22694,7 +22390,7 @@
         <w:lastRenderedPageBreak/>
         <w:pict>
           <v:shape id="_x0000_i1042" type="#_x0000_t75" style="width:310.4pt;height:301.6pt">
-            <v:imagedata r:id="rId142" o:title="Captura12"/>
+            <v:imagedata r:id="rId146" o:title="Captura12"/>
           </v:shape>
         </w:pict>
       </w:r>
@@ -22740,7 +22436,7 @@
       <w:r>
         <w:pict>
           <v:shape id="_x0000_i1043" type="#_x0000_t75" style="width:239.1pt;height:159.6pt">
-            <v:imagedata r:id="rId143" o:title="Captura13"/>
+            <v:imagedata r:id="rId147" o:title="Captura13"/>
           </v:shape>
         </w:pict>
       </w:r>
@@ -22808,7 +22504,7 @@
       <w:r>
         <w:pict>
           <v:shape id="_x0000_i1044" type="#_x0000_t75" style="width:111.4pt;height:182.7pt">
-            <v:imagedata r:id="rId144" o:title="Captura14"/>
+            <v:imagedata r:id="rId148" o:title="Captura14"/>
           </v:shape>
         </w:pict>
       </w:r>
@@ -22826,23 +22522,7 @@
           <w:rFonts w:ascii="Arial" w:hAnsi="Arial" w:cs="Arial"/>
           <w:sz w:val="18"/>
         </w:rPr>
-        <w:t>Menú desplegable del usuario “</w:t>
-      </w:r>
-      <w:proofErr w:type="spellStart"/>
-      <w:r>
-        <w:rPr>
-          <w:rFonts w:ascii="Arial" w:hAnsi="Arial" w:cs="Arial"/>
-          <w:sz w:val="18"/>
-        </w:rPr>
-        <w:t>Josian</w:t>
-      </w:r>
-      <w:proofErr w:type="spellEnd"/>
-      <w:r>
-        <w:rPr>
-          <w:rFonts w:ascii="Arial" w:hAnsi="Arial" w:cs="Arial"/>
-          <w:sz w:val="18"/>
-        </w:rPr>
-        <w:t>”</w:t>
+        <w:t>Menú desplegable del usuario “Josian”</w:t>
       </w:r>
     </w:p>
     <w:p/>
@@ -22858,7 +22538,7 @@
       <w:r>
         <w:pict>
           <v:shape id="_x0000_i1045" type="#_x0000_t75" style="width:264.9pt;height:182.05pt">
-            <v:imagedata r:id="rId145" o:title="Captura15"/>
+            <v:imagedata r:id="rId149" o:title="Captura15"/>
           </v:shape>
         </w:pict>
       </w:r>
@@ -22923,7 +22603,7 @@
       <w:r>
         <w:pict>
           <v:shape id="_x0000_i1046" type="#_x0000_t75" style="width:315.15pt;height:131.75pt">
-            <v:imagedata r:id="rId146" o:title="Captura16"/>
+            <v:imagedata r:id="rId150" o:title="Captura16"/>
           </v:shape>
         </w:pict>
       </w:r>
@@ -22995,7 +22675,7 @@
       <w:r>
         <w:pict>
           <v:shape id="_x0000_i1047" type="#_x0000_t75" style="width:313.15pt;height:199.7pt">
-            <v:imagedata r:id="rId147" o:title="Captura17"/>
+            <v:imagedata r:id="rId151" o:title="Captura17"/>
           </v:shape>
         </w:pict>
       </w:r>
@@ -23043,7 +22723,7 @@
         <w:lastRenderedPageBreak/>
         <w:pict>
           <v:shape id="_x0000_i1048" type="#_x0000_t75" style="width:332.15pt;height:194.95pt">
-            <v:imagedata r:id="rId148" o:title="Captura18"/>
+            <v:imagedata r:id="rId152" o:title="Captura18"/>
           </v:shape>
         </w:pict>
       </w:r>
@@ -23089,7 +22769,7 @@
         </w:rPr>
         <w:pict>
           <v:shape id="_x0000_i1049" type="#_x0000_t75" style="width:259.45pt;height:209.9pt">
-            <v:imagedata r:id="rId149" o:title="Captura19"/>
+            <v:imagedata r:id="rId153" o:title="Captura19"/>
           </v:shape>
         </w:pict>
       </w:r>
@@ -23233,7 +22913,7 @@
                     </pic:cNvPicPr>
                   </pic:nvPicPr>
                   <pic:blipFill>
-                    <a:blip r:embed="rId150" cstate="print"/>
+                    <a:blip r:embed="rId154" cstate="print"/>
                     <a:srcRect/>
                     <a:stretch>
                       <a:fillRect/>
@@ -23310,7 +22990,7 @@
                     </pic:cNvPicPr>
                   </pic:nvPicPr>
                   <pic:blipFill>
-                    <a:blip r:embed="rId151" cstate="print"/>
+                    <a:blip r:embed="rId155" cstate="print"/>
                     <a:srcRect/>
                     <a:stretch>
                       <a:fillRect/>
@@ -23384,7 +23064,7 @@
                     </pic:cNvPicPr>
                   </pic:nvPicPr>
                   <pic:blipFill>
-                    <a:blip r:embed="rId152" cstate="print"/>
+                    <a:blip r:embed="rId156" cstate="print"/>
                     <a:srcRect/>
                     <a:stretch>
                       <a:fillRect/>
@@ -23458,7 +23138,7 @@
                     </pic:cNvPicPr>
                   </pic:nvPicPr>
                   <pic:blipFill>
-                    <a:blip r:embed="rId153" cstate="print"/>
+                    <a:blip r:embed="rId157" cstate="print"/>
                     <a:srcRect/>
                     <a:stretch>
                       <a:fillRect/>
@@ -23547,7 +23227,7 @@
                     </pic:cNvPicPr>
                   </pic:nvPicPr>
                   <pic:blipFill>
-                    <a:blip r:embed="rId154" cstate="print"/>
+                    <a:blip r:embed="rId158" cstate="print"/>
                     <a:srcRect/>
                     <a:stretch>
                       <a:fillRect/>
@@ -23638,7 +23318,7 @@
                     </pic:cNvPicPr>
                   </pic:nvPicPr>
                   <pic:blipFill>
-                    <a:blip r:embed="rId155" cstate="print"/>
+                    <a:blip r:embed="rId159" cstate="print"/>
                     <a:srcRect/>
                     <a:stretch>
                       <a:fillRect/>
@@ -23730,7 +23410,7 @@
                     </pic:cNvPicPr>
                   </pic:nvPicPr>
                   <pic:blipFill>
-                    <a:blip r:embed="rId156" cstate="print"/>
+                    <a:blip r:embed="rId160" cstate="print"/>
                     <a:srcRect/>
                     <a:stretch>
                       <a:fillRect/>
@@ -23812,7 +23492,7 @@
                     </pic:cNvPicPr>
                   </pic:nvPicPr>
                   <pic:blipFill>
-                    <a:blip r:embed="rId157" cstate="print"/>
+                    <a:blip r:embed="rId161" cstate="print"/>
                     <a:srcRect/>
                     <a:stretch>
                       <a:fillRect/>
@@ -23903,7 +23583,7 @@
                     </pic:cNvPicPr>
                   </pic:nvPicPr>
                   <pic:blipFill>
-                    <a:blip r:embed="rId158" cstate="print"/>
+                    <a:blip r:embed="rId162" cstate="print"/>
                     <a:srcRect/>
                     <a:stretch>
                       <a:fillRect/>
@@ -24016,7 +23696,7 @@
                     <pic:cNvPicPr/>
                   </pic:nvPicPr>
                   <pic:blipFill>
-                    <a:blip r:embed="rId159" cstate="print"/>
+                    <a:blip r:embed="rId163" cstate="print"/>
                     <a:stretch>
                       <a:fillRect/>
                     </a:stretch>
@@ -24057,7 +23737,7 @@
                     <pic:cNvPicPr/>
                   </pic:nvPicPr>
                   <pic:blipFill>
-                    <a:blip r:embed="rId160" cstate="print"/>
+                    <a:blip r:embed="rId164" cstate="print"/>
                     <a:stretch>
                       <a:fillRect/>
                     </a:stretch>
@@ -25903,7 +25583,7 @@
         </w:rPr>
         <w:pict>
           <v:shape id="_x0000_i1050" type="#_x0000_t75" style="width:386.5pt;height:209.2pt">
-            <v:imagedata r:id="rId161" o:title="Captura29"/>
+            <v:imagedata r:id="rId165" o:title="Captura29"/>
           </v:shape>
         </w:pict>
       </w:r>
@@ -25984,7 +25664,7 @@
         <w:lastRenderedPageBreak/>
         <w:pict>
           <v:shape id="_x0000_i1051" type="#_x0000_t75" style="width:368.85pt;height:203.1pt">
-            <v:imagedata r:id="rId162" o:title="Captura30"/>
+            <v:imagedata r:id="rId166" o:title="Captura30"/>
           </v:shape>
         </w:pict>
       </w:r>
@@ -26031,7 +25711,7 @@
       <w:r>
         <w:pict>
           <v:shape id="_x0000_i1052" type="#_x0000_t75" style="width:130.4pt;height:88.3pt">
-            <v:imagedata r:id="rId163" o:title="Captura31"/>
+            <v:imagedata r:id="rId167" o:title="Captura31"/>
           </v:shape>
         </w:pict>
       </w:r>
@@ -26041,7 +25721,7 @@
       <w:r>
         <w:pict>
           <v:shape id="_x0000_i1053" type="#_x0000_t75" style="width:103.25pt;height:89.65pt">
-            <v:imagedata r:id="rId164" o:title="Captura32"/>
+            <v:imagedata r:id="rId168" o:title="Captura32"/>
           </v:shape>
         </w:pict>
       </w:r>
@@ -28660,7 +28340,7 @@
                     </pic:cNvPicPr>
                   </pic:nvPicPr>
                   <pic:blipFill>
-                    <a:blip r:embed="rId165" cstate="print"/>
+                    <a:blip r:embed="rId169" cstate="print"/>
                     <a:srcRect/>
                     <a:stretch>
                       <a:fillRect/>
@@ -28956,16 +28636,87 @@
         <w:jc w:val="both"/>
         <w:rPr>
           <w:rFonts w:ascii="Arial" w:eastAsia="Times New Roman" w:hAnsi="Arial" w:cs="Arial"/>
-          <w:lang w:val="en-US" w:eastAsia="es-ES"/>
+          <w:b/>
+          <w:lang w:eastAsia="es-ES"/>
+        </w:rPr>
+      </w:pPr>
+      <w:r>
+        <w:rPr>
+          <w:rFonts w:ascii="Arial" w:eastAsia="Times New Roman" w:hAnsi="Arial" w:cs="Arial"/>
+          <w:b/>
+          <w:bCs/>
+          <w:lang w:eastAsia="es-ES"/>
+        </w:rPr>
+        <w:t>C:\xampp\php\php.ini</w:t>
+      </w:r>
+    </w:p>
+    <w:p>
+      <w:pPr>
+        <w:shd w:val="clear" w:color="auto" w:fill="FFFFFF"/>
+        <w:spacing w:after="0" w:line="240" w:lineRule="auto"/>
+        <w:rPr>
+          <w:rFonts w:ascii="Arial" w:eastAsia="Times New Roman" w:hAnsi="Arial" w:cs="Arial"/>
+          <w:lang w:eastAsia="es-ES"/>
         </w:rPr>
       </w:pPr>
       <w:r>
         <w:rPr>
           <w:rFonts w:ascii="Arial" w:eastAsia="Times New Roman" w:hAnsi="Arial" w:cs="Arial"/>
           <w:bCs/>
-          <w:lang w:val="en-US" w:eastAsia="es-ES"/>
-        </w:rPr>
-        <w:t>C:\xampp\php\php.ini</w:t>
+          <w:lang w:eastAsia="es-ES"/>
+        </w:rPr>
+        <w:t>E</w:t>
+      </w:r>
+      <w:r>
+        <w:rPr>
+          <w:rFonts w:ascii="Arial" w:eastAsia="Times New Roman" w:hAnsi="Arial" w:cs="Arial"/>
+          <w:lang w:eastAsia="es-ES"/>
+        </w:rPr>
+        <w:t>ncontrar la línea</w:t>
+      </w:r>
+      <w:proofErr w:type="gramStart"/>
+      <w:r>
+        <w:rPr>
+          <w:rFonts w:ascii="Arial" w:eastAsia="Times New Roman" w:hAnsi="Arial" w:cs="Arial"/>
+          <w:lang w:eastAsia="es-ES"/>
+        </w:rPr>
+        <w:t xml:space="preserve">: </w:t>
+      </w:r>
+      <w:r>
+        <w:rPr>
+          <w:rFonts w:ascii="Arial" w:eastAsia="Times New Roman" w:hAnsi="Arial" w:cs="Arial"/>
+          <w:b/>
+          <w:lang w:eastAsia="es-ES"/>
+        </w:rPr>
+        <w:t>;</w:t>
+      </w:r>
+      <w:proofErr w:type="spellStart"/>
+      <w:proofErr w:type="gramEnd"/>
+      <w:r>
+        <w:rPr>
+          <w:rFonts w:ascii="Arial" w:eastAsia="Times New Roman" w:hAnsi="Arial" w:cs="Arial"/>
+          <w:b/>
+          <w:bCs/>
+          <w:lang w:eastAsia="es-ES"/>
+        </w:rPr>
+        <w:t>extension</w:t>
+      </w:r>
+      <w:proofErr w:type="spellEnd"/>
+      <w:r>
+        <w:rPr>
+          <w:rFonts w:ascii="Arial" w:eastAsia="Times New Roman" w:hAnsi="Arial" w:cs="Arial"/>
+          <w:b/>
+          <w:bCs/>
+          <w:lang w:eastAsia="es-ES"/>
+        </w:rPr>
+        <w:t>=php_openssl.dll</w:t>
+      </w:r>
+      <w:r>
+        <w:rPr>
+          <w:rFonts w:ascii="Arial" w:eastAsia="Times New Roman" w:hAnsi="Arial" w:cs="Arial"/>
+          <w:lang w:eastAsia="es-ES"/>
+        </w:rPr>
+        <w:t> y quitarle el punto y coma</w:t>
       </w:r>
     </w:p>
     <w:p>
@@ -28983,153 +28734,89 @@
           <w:bCs/>
           <w:lang w:eastAsia="es-ES"/>
         </w:rPr>
-        <w:t>Paso 2</w:t>
+        <w:t>E</w:t>
       </w:r>
       <w:r>
         <w:rPr>
           <w:rFonts w:ascii="Arial" w:eastAsia="Times New Roman" w:hAnsi="Arial" w:cs="Arial"/>
           <w:lang w:eastAsia="es-ES"/>
         </w:rPr>
-        <w:t xml:space="preserve">: encontrar la </w:t>
-      </w:r>
-      <w:proofErr w:type="gramStart"/>
+        <w:t xml:space="preserve">ncontrar las líneas </w:t>
+      </w:r>
       <w:r>
         <w:rPr>
           <w:rFonts w:ascii="Arial" w:eastAsia="Times New Roman" w:hAnsi="Arial" w:cs="Arial"/>
-          <w:lang w:eastAsia="es-ES"/>
-        </w:rPr>
-        <w:t>línea ;</w:t>
+          <w:b/>
+          <w:lang w:eastAsia="es-ES"/>
+        </w:rPr>
+        <w:t xml:space="preserve">SMTP, </w:t>
       </w:r>
       <w:proofErr w:type="spellStart"/>
       <w:r>
         <w:rPr>
           <w:rFonts w:ascii="Arial" w:eastAsia="Times New Roman" w:hAnsi="Arial" w:cs="Arial"/>
-          <w:bCs/>
-          <w:lang w:eastAsia="es-ES"/>
-        </w:rPr>
-        <w:t>extension</w:t>
+          <w:b/>
+          <w:lang w:eastAsia="es-ES"/>
+        </w:rPr>
+        <w:t>smtp_post</w:t>
       </w:r>
       <w:proofErr w:type="spellEnd"/>
-      <w:proofErr w:type="gramEnd"/>
       <w:r>
         <w:rPr>
           <w:rFonts w:ascii="Arial" w:eastAsia="Times New Roman" w:hAnsi="Arial" w:cs="Arial"/>
-          <w:bCs/>
-          <w:lang w:eastAsia="es-ES"/>
-        </w:rPr>
-        <w:t>=php_openssl.dll</w:t>
-      </w:r>
+          <w:b/>
+          <w:lang w:eastAsia="es-ES"/>
+        </w:rPr>
+        <w:t xml:space="preserve">, </w:t>
+      </w:r>
+      <w:proofErr w:type="spellStart"/>
       <w:r>
         <w:rPr>
           <w:rFonts w:ascii="Arial" w:eastAsia="Times New Roman" w:hAnsi="Arial" w:cs="Arial"/>
-          <w:lang w:eastAsia="es-ES"/>
-        </w:rPr>
-        <w:t> y quitarle el punto y coma</w:t>
-      </w:r>
-    </w:p>
-    <w:p>
-      <w:pPr>
-        <w:shd w:val="clear" w:color="auto" w:fill="FFFFFF"/>
-        <w:spacing w:after="0" w:line="240" w:lineRule="auto"/>
+          <w:b/>
+          <w:lang w:eastAsia="es-ES"/>
+        </w:rPr>
+        <w:t>sendmail_from</w:t>
+      </w:r>
+      <w:proofErr w:type="spellEnd"/>
+      <w:r>
         <w:rPr>
           <w:rFonts w:ascii="Arial" w:eastAsia="Times New Roman" w:hAnsi="Arial" w:cs="Arial"/>
-          <w:lang w:eastAsia="es-ES"/>
-        </w:rPr>
-      </w:pPr>
+          <w:b/>
+          <w:lang w:eastAsia="es-ES"/>
+        </w:rPr>
+        <w:t xml:space="preserve"> y </w:t>
+      </w:r>
+      <w:proofErr w:type="spellStart"/>
       <w:r>
         <w:rPr>
           <w:rFonts w:ascii="Arial" w:eastAsia="Times New Roman" w:hAnsi="Arial" w:cs="Arial"/>
-          <w:bCs/>
-          <w:lang w:eastAsia="es-ES"/>
-        </w:rPr>
-        <w:t>Paso 3: </w:t>
-      </w:r>
+          <w:b/>
+          <w:lang w:eastAsia="es-ES"/>
+        </w:rPr>
+        <w:t>sendmail_path</w:t>
+      </w:r>
+      <w:proofErr w:type="spellEnd"/>
       <w:r>
         <w:rPr>
           <w:rFonts w:ascii="Arial" w:eastAsia="Times New Roman" w:hAnsi="Arial" w:cs="Arial"/>
           <w:lang w:eastAsia="es-ES"/>
         </w:rPr>
-        <w:t xml:space="preserve">encontrar las líneas SMTP, </w:t>
-      </w:r>
-      <w:proofErr w:type="spellStart"/>
+        <w:t xml:space="preserve"> y poner lo siguiente si utilizarás </w:t>
+      </w:r>
       <w:r>
         <w:rPr>
           <w:rFonts w:ascii="Arial" w:eastAsia="Times New Roman" w:hAnsi="Arial" w:cs="Arial"/>
           <w:lang w:eastAsia="es-ES"/>
         </w:rPr>
-        <w:t>smtp_post</w:t>
-      </w:r>
-      <w:proofErr w:type="spellEnd"/>
+        <w:t>Gmail</w:t>
+      </w:r>
       <w:r>
         <w:rPr>
           <w:rFonts w:ascii="Arial" w:eastAsia="Times New Roman" w:hAnsi="Arial" w:cs="Arial"/>
           <w:lang w:eastAsia="es-ES"/>
         </w:rPr>
-        <w:t xml:space="preserve">, </w:t>
-      </w:r>
-      <w:proofErr w:type="spellStart"/>
-      <w:r>
-        <w:rPr>
-          <w:rFonts w:ascii="Arial" w:eastAsia="Times New Roman" w:hAnsi="Arial" w:cs="Arial"/>
-          <w:lang w:eastAsia="es-ES"/>
-        </w:rPr>
-        <w:t>sendmail_from</w:t>
-      </w:r>
-      <w:proofErr w:type="spellEnd"/>
-      <w:r>
-        <w:rPr>
-          <w:rFonts w:ascii="Arial" w:eastAsia="Times New Roman" w:hAnsi="Arial" w:cs="Arial"/>
-          <w:lang w:eastAsia="es-ES"/>
-        </w:rPr>
-        <w:t xml:space="preserve"> y </w:t>
-      </w:r>
-      <w:proofErr w:type="spellStart"/>
-      <w:r>
-        <w:rPr>
-          <w:rFonts w:ascii="Arial" w:eastAsia="Times New Roman" w:hAnsi="Arial" w:cs="Arial"/>
-          <w:lang w:eastAsia="es-ES"/>
-        </w:rPr>
-        <w:t>sendmail_path</w:t>
-      </w:r>
-      <w:proofErr w:type="spellEnd"/>
-      <w:r>
-        <w:rPr>
-          <w:rFonts w:ascii="Arial" w:eastAsia="Times New Roman" w:hAnsi="Arial" w:cs="Arial"/>
-          <w:lang w:eastAsia="es-ES"/>
-        </w:rPr>
-        <w:t xml:space="preserve"> y poner lo siguiente si utilizarás </w:t>
-      </w:r>
-      <w:proofErr w:type="spellStart"/>
-      <w:r>
-        <w:rPr>
-          <w:rFonts w:ascii="Arial" w:eastAsia="Times New Roman" w:hAnsi="Arial" w:cs="Arial"/>
-          <w:lang w:eastAsia="es-ES"/>
-        </w:rPr>
-        <w:t>gmail</w:t>
-      </w:r>
-      <w:proofErr w:type="spellEnd"/>
-      <w:r>
-        <w:rPr>
-          <w:rFonts w:ascii="Arial" w:eastAsia="Times New Roman" w:hAnsi="Arial" w:cs="Arial"/>
-          <w:lang w:eastAsia="es-ES"/>
-        </w:rPr>
-        <w:t xml:space="preserve"> como </w:t>
-      </w:r>
-      <w:proofErr w:type="spellStart"/>
-      <w:r>
-        <w:rPr>
-          <w:rFonts w:ascii="Arial" w:eastAsia="Times New Roman" w:hAnsi="Arial" w:cs="Arial"/>
-          <w:lang w:eastAsia="es-ES"/>
-        </w:rPr>
-        <w:t>smtp</w:t>
-      </w:r>
-      <w:proofErr w:type="spellEnd"/>
-      <w:r>
-        <w:rPr>
-          <w:rFonts w:ascii="Arial" w:eastAsia="Times New Roman" w:hAnsi="Arial" w:cs="Arial"/>
-          <w:lang w:eastAsia="es-ES"/>
-        </w:rPr>
-        <w:t>:</w:t>
+        <w:t xml:space="preserve"> como smtp:</w:t>
       </w:r>
     </w:p>
     <w:p>
@@ -29142,12 +28829,14 @@
         <w:spacing w:before="100" w:beforeAutospacing="1" w:after="100" w:afterAutospacing="1" w:line="240" w:lineRule="auto"/>
         <w:rPr>
           <w:rFonts w:ascii="Arial" w:eastAsia="Times New Roman" w:hAnsi="Arial" w:cs="Arial"/>
+          <w:b/>
           <w:lang w:eastAsia="es-ES"/>
         </w:rPr>
       </w:pPr>
       <w:r>
         <w:rPr>
           <w:rFonts w:ascii="Arial" w:eastAsia="Times New Roman" w:hAnsi="Arial" w:cs="Arial"/>
+          <w:b/>
           <w:lang w:eastAsia="es-ES"/>
         </w:rPr>
         <w:t>SMTP=smtp.gmail.com </w:t>
@@ -29163,6 +28852,7 @@
         <w:spacing w:before="100" w:beforeAutospacing="1" w:after="100" w:afterAutospacing="1" w:line="240" w:lineRule="auto"/>
         <w:rPr>
           <w:rFonts w:ascii="Arial" w:eastAsia="Times New Roman" w:hAnsi="Arial" w:cs="Arial"/>
+          <w:b/>
           <w:lang w:eastAsia="es-ES"/>
         </w:rPr>
       </w:pPr>
@@ -29170,6 +28860,7 @@
       <w:r>
         <w:rPr>
           <w:rFonts w:ascii="Arial" w:eastAsia="Times New Roman" w:hAnsi="Arial" w:cs="Arial"/>
+          <w:b/>
           <w:lang w:eastAsia="es-ES"/>
         </w:rPr>
         <w:t>smtp_port</w:t>
@@ -29178,6 +28869,7 @@
       <w:r>
         <w:rPr>
           <w:rFonts w:ascii="Arial" w:eastAsia="Times New Roman" w:hAnsi="Arial" w:cs="Arial"/>
+          <w:b/>
           <w:lang w:eastAsia="es-ES"/>
         </w:rPr>
         <w:t>=587</w:t>
@@ -29193,6 +28885,7 @@
         <w:spacing w:before="100" w:beforeAutospacing="1" w:after="100" w:afterAutospacing="1" w:line="240" w:lineRule="auto"/>
         <w:rPr>
           <w:rFonts w:ascii="Arial" w:eastAsia="Times New Roman" w:hAnsi="Arial" w:cs="Arial"/>
+          <w:b/>
           <w:lang w:eastAsia="es-ES"/>
         </w:rPr>
       </w:pPr>
@@ -29200,6 +28893,7 @@
       <w:r>
         <w:rPr>
           <w:rFonts w:ascii="Arial" w:eastAsia="Times New Roman" w:hAnsi="Arial" w:cs="Arial"/>
+          <w:b/>
           <w:lang w:eastAsia="es-ES"/>
         </w:rPr>
         <w:t>sendmail_from</w:t>
@@ -29208,6 +28902,7 @@
       <w:r>
         <w:rPr>
           <w:rFonts w:ascii="Arial" w:eastAsia="Times New Roman" w:hAnsi="Arial" w:cs="Arial"/>
+          <w:b/>
           <w:lang w:eastAsia="es-ES"/>
         </w:rPr>
         <w:t> =</w:t>
@@ -29215,6 +28910,7 @@
       <w:r>
         <w:rPr>
           <w:rFonts w:ascii="Arial" w:eastAsia="Times New Roman" w:hAnsi="Arial" w:cs="Arial"/>
+          <w:b/>
           <w:shd w:val="clear" w:color="auto" w:fill="FFFFFF"/>
           <w:lang w:eastAsia="es-ES"/>
         </w:rPr>
@@ -29223,6 +28919,7 @@
       <w:r>
         <w:rPr>
           <w:rFonts w:ascii="Arial" w:eastAsia="Times New Roman" w:hAnsi="Arial" w:cs="Arial"/>
+          <w:b/>
           <w:lang w:eastAsia="es-ES"/>
         </w:rPr>
         <w:t>tu_direccion_de_correo_electronico@gmail.com</w:t>
@@ -29238,6 +28935,7 @@
         <w:spacing w:before="100" w:beforeAutospacing="1" w:after="100" w:afterAutospacing="1" w:line="240" w:lineRule="auto"/>
         <w:rPr>
           <w:rFonts w:ascii="Arial" w:eastAsia="Times New Roman" w:hAnsi="Arial" w:cs="Arial"/>
+          <w:b/>
           <w:lang w:val="en-US" w:eastAsia="es-ES"/>
         </w:rPr>
       </w:pPr>
@@ -29245,6 +28943,7 @@
       <w:r>
         <w:rPr>
           <w:rFonts w:ascii="Arial" w:eastAsia="Times New Roman" w:hAnsi="Arial" w:cs="Arial"/>
+          <w:b/>
           <w:lang w:val="en-US" w:eastAsia="es-ES"/>
         </w:rPr>
         <w:t>sendmail_path</w:t>
@@ -29253,6 +28952,7 @@
       <w:r>
         <w:rPr>
           <w:rFonts w:ascii="Arial" w:eastAsia="Times New Roman" w:hAnsi="Arial" w:cs="Arial"/>
+          <w:b/>
           <w:lang w:val="en-US" w:eastAsia="es-ES"/>
         </w:rPr>
         <w:t> =</w:t>
@@ -29260,6 +28960,7 @@
       <w:r>
         <w:rPr>
           <w:rFonts w:ascii="Arial" w:eastAsia="Times New Roman" w:hAnsi="Arial" w:cs="Arial"/>
+          <w:b/>
           <w:shd w:val="clear" w:color="auto" w:fill="FFFFFF"/>
           <w:lang w:val="en-US" w:eastAsia="es-ES"/>
         </w:rPr>
@@ -29268,18 +28969,11 @@
       <w:r>
         <w:rPr>
           <w:rFonts w:ascii="Arial" w:eastAsia="Times New Roman" w:hAnsi="Arial" w:cs="Arial"/>
+          <w:b/>
           <w:lang w:val="en-US" w:eastAsia="es-ES"/>
         </w:rPr>
         <w:t>\"C:\xampp\sendmail\sendmail.exe\" -t"</w:t>
       </w:r>
-    </w:p>
-    <w:p>
-      <w:pPr>
-        <w:rPr>
-          <w:rFonts w:ascii="Arial" w:hAnsi="Arial" w:cs="Arial"/>
-          <w:lang w:val="en-US"/>
-        </w:rPr>
-      </w:pPr>
     </w:p>
     <w:p>
       <w:pPr>
@@ -29325,6 +29019,7 @@
         <w:spacing w:before="100" w:beforeAutospacing="1" w:after="100" w:afterAutospacing="1" w:line="240" w:lineRule="auto"/>
         <w:rPr>
           <w:rFonts w:ascii="Arial" w:eastAsia="Times New Roman" w:hAnsi="Arial" w:cs="Arial"/>
+          <w:b/>
           <w:lang w:eastAsia="es-ES"/>
         </w:rPr>
       </w:pPr>
@@ -29332,6 +29027,7 @@
       <w:r>
         <w:rPr>
           <w:rFonts w:ascii="Arial" w:eastAsia="Times New Roman" w:hAnsi="Arial" w:cs="Arial"/>
+          <w:b/>
           <w:lang w:eastAsia="es-ES"/>
         </w:rPr>
         <w:t>smtp_server</w:t>
@@ -29340,6 +29036,7 @@
       <w:r>
         <w:rPr>
           <w:rFonts w:ascii="Arial" w:eastAsia="Times New Roman" w:hAnsi="Arial" w:cs="Arial"/>
+          <w:b/>
           <w:lang w:eastAsia="es-ES"/>
         </w:rPr>
         <w:t>=smtp.gmail.com</w:t>
@@ -29355,6 +29052,7 @@
         <w:spacing w:before="100" w:beforeAutospacing="1" w:after="100" w:afterAutospacing="1" w:line="240" w:lineRule="auto"/>
         <w:rPr>
           <w:rFonts w:ascii="Arial" w:eastAsia="Times New Roman" w:hAnsi="Arial" w:cs="Arial"/>
+          <w:b/>
           <w:lang w:eastAsia="es-ES"/>
         </w:rPr>
       </w:pPr>
@@ -29362,6 +29060,7 @@
       <w:r>
         <w:rPr>
           <w:rFonts w:ascii="Arial" w:eastAsia="Times New Roman" w:hAnsi="Arial" w:cs="Arial"/>
+          <w:b/>
           <w:lang w:eastAsia="es-ES"/>
         </w:rPr>
         <w:t>smtp_port</w:t>
@@ -29370,6 +29069,7 @@
       <w:r>
         <w:rPr>
           <w:rFonts w:ascii="Arial" w:eastAsia="Times New Roman" w:hAnsi="Arial" w:cs="Arial"/>
+          <w:b/>
           <w:lang w:eastAsia="es-ES"/>
         </w:rPr>
         <w:t>=587</w:t>
@@ -29385,6 +29085,7 @@
         <w:spacing w:before="100" w:beforeAutospacing="1" w:after="100" w:afterAutospacing="1" w:line="240" w:lineRule="auto"/>
         <w:rPr>
           <w:rFonts w:ascii="Arial" w:eastAsia="Times New Roman" w:hAnsi="Arial" w:cs="Arial"/>
+          <w:b/>
           <w:lang w:eastAsia="es-ES"/>
         </w:rPr>
       </w:pPr>
@@ -29392,6 +29093,7 @@
       <w:r>
         <w:rPr>
           <w:rFonts w:ascii="Arial" w:eastAsia="Times New Roman" w:hAnsi="Arial" w:cs="Arial"/>
+          <w:b/>
           <w:lang w:eastAsia="es-ES"/>
         </w:rPr>
         <w:t>error_logfile</w:t>
@@ -29400,6 +29102,7 @@
       <w:r>
         <w:rPr>
           <w:rFonts w:ascii="Arial" w:eastAsia="Times New Roman" w:hAnsi="Arial" w:cs="Arial"/>
+          <w:b/>
           <w:lang w:eastAsia="es-ES"/>
         </w:rPr>
         <w:t>=error.log</w:t>
@@ -29415,6 +29118,7 @@
         <w:spacing w:before="100" w:beforeAutospacing="1" w:after="100" w:afterAutospacing="1" w:line="240" w:lineRule="auto"/>
         <w:rPr>
           <w:rFonts w:ascii="Arial" w:eastAsia="Times New Roman" w:hAnsi="Arial" w:cs="Arial"/>
+          <w:b/>
           <w:lang w:eastAsia="es-ES"/>
         </w:rPr>
       </w:pPr>
@@ -29422,6 +29126,7 @@
       <w:r>
         <w:rPr>
           <w:rFonts w:ascii="Arial" w:eastAsia="Times New Roman" w:hAnsi="Arial" w:cs="Arial"/>
+          <w:b/>
           <w:lang w:eastAsia="es-ES"/>
         </w:rPr>
         <w:t>debug_logfile</w:t>
@@ -29430,6 +29135,7 @@
       <w:r>
         <w:rPr>
           <w:rFonts w:ascii="Arial" w:eastAsia="Times New Roman" w:hAnsi="Arial" w:cs="Arial"/>
+          <w:b/>
           <w:lang w:eastAsia="es-ES"/>
         </w:rPr>
         <w:t>=debug.log</w:t>
@@ -29445,6 +29151,7 @@
         <w:spacing w:before="100" w:beforeAutospacing="1" w:after="100" w:afterAutospacing="1" w:line="240" w:lineRule="auto"/>
         <w:rPr>
           <w:rFonts w:ascii="Arial" w:eastAsia="Times New Roman" w:hAnsi="Arial" w:cs="Arial"/>
+          <w:b/>
           <w:lang w:eastAsia="es-ES"/>
         </w:rPr>
       </w:pPr>
@@ -29452,6 +29159,7 @@
       <w:r>
         <w:rPr>
           <w:rFonts w:ascii="Arial" w:eastAsia="Times New Roman" w:hAnsi="Arial" w:cs="Arial"/>
+          <w:b/>
           <w:lang w:eastAsia="es-ES"/>
         </w:rPr>
         <w:t>auth_username</w:t>
@@ -29460,6 +29168,7 @@
       <w:r>
         <w:rPr>
           <w:rFonts w:ascii="Arial" w:eastAsia="Times New Roman" w:hAnsi="Arial" w:cs="Arial"/>
+          <w:b/>
           <w:lang w:eastAsia="es-ES"/>
         </w:rPr>
         <w:t>=tu_direccion_de_correo_electronico@gmail.com</w:t>
@@ -29475,6 +29184,7 @@
         <w:spacing w:before="100" w:beforeAutospacing="1" w:after="100" w:afterAutospacing="1" w:line="240" w:lineRule="auto"/>
         <w:rPr>
           <w:rFonts w:ascii="Arial" w:eastAsia="Times New Roman" w:hAnsi="Arial" w:cs="Arial"/>
+          <w:b/>
           <w:lang w:eastAsia="es-ES"/>
         </w:rPr>
       </w:pPr>
@@ -29482,6 +29192,7 @@
       <w:r>
         <w:rPr>
           <w:rFonts w:ascii="Arial" w:eastAsia="Times New Roman" w:hAnsi="Arial" w:cs="Arial"/>
+          <w:b/>
           <w:lang w:eastAsia="es-ES"/>
         </w:rPr>
         <w:t>auth_password</w:t>
@@ -29490,6 +29201,7 @@
       <w:r>
         <w:rPr>
           <w:rFonts w:ascii="Arial" w:eastAsia="Times New Roman" w:hAnsi="Arial" w:cs="Arial"/>
+          <w:b/>
           <w:lang w:eastAsia="es-ES"/>
         </w:rPr>
         <w:t>=</w:t>
@@ -29498,6 +29210,7 @@
       <w:r>
         <w:rPr>
           <w:rFonts w:ascii="Arial" w:eastAsia="Times New Roman" w:hAnsi="Arial" w:cs="Arial"/>
+          <w:b/>
           <w:lang w:eastAsia="es-ES"/>
         </w:rPr>
         <w:t>el_password_de_la_direccion_de_correo_electronico</w:t>
@@ -29514,6 +29227,7 @@
         <w:spacing w:before="100" w:beforeAutospacing="1" w:after="100" w:afterAutospacing="1" w:line="240" w:lineRule="auto"/>
         <w:rPr>
           <w:rFonts w:ascii="Arial" w:eastAsia="Times New Roman" w:hAnsi="Arial" w:cs="Arial"/>
+          <w:b/>
           <w:lang w:eastAsia="es-ES"/>
         </w:rPr>
       </w:pPr>
@@ -29521,6 +29235,7 @@
       <w:r>
         <w:rPr>
           <w:rFonts w:ascii="Arial" w:eastAsia="Times New Roman" w:hAnsi="Arial" w:cs="Arial"/>
+          <w:b/>
           <w:lang w:eastAsia="es-ES"/>
         </w:rPr>
         <w:t>force_sender</w:t>
@@ -29529,6 +29244,7 @@
       <w:r>
         <w:rPr>
           <w:rFonts w:ascii="Arial" w:eastAsia="Times New Roman" w:hAnsi="Arial" w:cs="Arial"/>
+          <w:b/>
           <w:lang w:eastAsia="es-ES"/>
         </w:rPr>
         <w:t>=tu_direccion_de_correo_electronico@gmail.com</w:t>
@@ -29538,13 +29254,6 @@
       <w:pPr>
         <w:rPr>
           <w:rFonts w:ascii="Arial" w:hAnsi="Arial" w:cs="Arial"/>
-        </w:rPr>
-      </w:pPr>
-    </w:p>
-    <w:p>
-      <w:pPr>
-        <w:rPr>
-          <w:rFonts w:ascii="Arial" w:hAnsi="Arial" w:cs="Arial"/>
           <w:b/>
         </w:rPr>
       </w:pPr>
@@ -29557,70 +29266,60 @@
         </w:rPr>
       </w:pPr>
       <w:bookmarkStart w:id="95" w:name="_Toc104545971"/>
-      <w:proofErr w:type="gramStart"/>
-      <w:r>
-        <w:rPr>
-          <w:rFonts w:ascii="Arial" w:hAnsi="Arial" w:cs="Arial"/>
-        </w:rPr>
-        <w:t>si</w:t>
-      </w:r>
-      <w:proofErr w:type="gramEnd"/>
+      <w:r>
+        <w:rPr>
+          <w:rFonts w:ascii="Arial" w:hAnsi="Arial" w:cs="Arial"/>
+        </w:rPr>
+        <w:t>Si</w:t>
+      </w:r>
       <w:r>
         <w:rPr>
           <w:rFonts w:ascii="Arial" w:hAnsi="Arial" w:cs="Arial"/>
         </w:rPr>
         <w:t xml:space="preserve"> utilizas </w:t>
       </w:r>
-      <w:proofErr w:type="spellStart"/>
-      <w:r>
-        <w:rPr>
-          <w:rFonts w:ascii="Arial" w:hAnsi="Arial" w:cs="Arial"/>
-        </w:rPr>
-        <w:t>gmail</w:t>
-      </w:r>
-      <w:proofErr w:type="spellEnd"/>
+      <w:r>
+        <w:rPr>
+          <w:rFonts w:ascii="Arial" w:hAnsi="Arial" w:cs="Arial"/>
+        </w:rPr>
+        <w:t>Gmail</w:t>
+      </w:r>
       <w:r>
         <w:rPr>
           <w:rFonts w:ascii="Arial" w:hAnsi="Arial" w:cs="Arial"/>
         </w:rPr>
         <w:t xml:space="preserve"> para el </w:t>
       </w:r>
-      <w:proofErr w:type="spellStart"/>
-      <w:r>
-        <w:rPr>
-          <w:rFonts w:ascii="Arial" w:hAnsi="Arial" w:cs="Arial"/>
-        </w:rPr>
-        <w:t>envio</w:t>
-      </w:r>
-      <w:proofErr w:type="spellEnd"/>
+      <w:r>
+        <w:rPr>
+          <w:rFonts w:ascii="Arial" w:hAnsi="Arial" w:cs="Arial"/>
+        </w:rPr>
+        <w:t>envío</w:t>
+      </w:r>
       <w:r>
         <w:rPr>
           <w:rFonts w:ascii="Arial" w:hAnsi="Arial" w:cs="Arial"/>
         </w:rPr>
         <w:t xml:space="preserve"> de correos de manera local debes tener el cuenta que debes activar la opción “Permitir que aplicaciones menos seguras accedan a tu cuenta”  de lo contrario no </w:t>
       </w:r>
-      <w:proofErr w:type="spellStart"/>
-      <w:r>
-        <w:rPr>
-          <w:rFonts w:ascii="Arial" w:hAnsi="Arial" w:cs="Arial"/>
-        </w:rPr>
-        <w:t>podras</w:t>
-      </w:r>
-      <w:proofErr w:type="spellEnd"/>
+      <w:r>
+        <w:rPr>
+          <w:rFonts w:ascii="Arial" w:hAnsi="Arial" w:cs="Arial"/>
+        </w:rPr>
+        <w:t>podrás</w:t>
+      </w:r>
       <w:r>
         <w:rPr>
           <w:rFonts w:ascii="Arial" w:hAnsi="Arial" w:cs="Arial"/>
         </w:rPr>
         <w:t xml:space="preserve"> enviar los correos electrónicos con </w:t>
       </w:r>
-      <w:proofErr w:type="spellStart"/>
-      <w:r>
-        <w:rPr>
-          <w:rFonts w:ascii="Arial" w:hAnsi="Arial" w:cs="Arial"/>
-        </w:rPr>
-        <w:t>gmail</w:t>
-      </w:r>
-      <w:proofErr w:type="spellEnd"/>
+      <w:r>
+        <w:rPr>
+          <w:rFonts w:ascii="Arial" w:hAnsi="Arial" w:cs="Arial"/>
+        </w:rPr>
+        <w:t>Gmail</w:t>
+      </w:r>
       <w:r>
         <w:rPr>
           <w:rFonts w:ascii="Arial" w:hAnsi="Arial" w:cs="Arial"/>
@@ -29633,25 +29332,15 @@
         <w:shd w:val="clear" w:color="auto" w:fill="FFFFFF"/>
         <w:rPr>
           <w:rFonts w:ascii="Arial" w:hAnsi="Arial" w:cs="Arial"/>
-        </w:rPr>
-      </w:pPr>
-      <w:r>
-        <w:rPr>
-          <w:rFonts w:ascii="Arial" w:hAnsi="Arial" w:cs="Arial"/>
-        </w:rPr>
-        <w:t>https://support.goo</w:t>
-      </w:r>
-      <w:r>
-        <w:rPr>
-          <w:rFonts w:ascii="Arial" w:hAnsi="Arial" w:cs="Arial"/>
-        </w:rPr>
-        <w:t>g</w:t>
-      </w:r>
-      <w:r>
-        <w:rPr>
-          <w:rFonts w:ascii="Arial" w:hAnsi="Arial" w:cs="Arial"/>
-        </w:rPr>
-        <w:t>le.com/accounts/answer/6010255?hl=es-419 </w:t>
+          <w:b/>
+        </w:rPr>
+      </w:pPr>
+      <w:r>
+        <w:rPr>
+          <w:rFonts w:ascii="Arial" w:hAnsi="Arial" w:cs="Arial"/>
+          <w:b/>
+        </w:rPr>
+        <w:t>https://support.google.com/accounts/answer/6010255?hl=es-419 </w:t>
       </w:r>
     </w:p>
     <w:p>
@@ -29768,7 +29457,7 @@
           <w:b/>
         </w:rPr>
       </w:pPr>
-      <w:hyperlink r:id="rId166" w:history="1">
+      <w:hyperlink r:id="rId170" w:history="1">
         <w:r>
           <w:rPr>
             <w:rStyle w:val="Hipervnculo"/>
@@ -29789,7 +29478,7 @@
           <w:b/>
         </w:rPr>
       </w:pPr>
-      <w:hyperlink r:id="rId167" w:history="1">
+      <w:hyperlink r:id="rId171" w:history="1">
         <w:r>
           <w:rPr>
             <w:rStyle w:val="Hipervnculo"/>
@@ -29810,7 +29499,7 @@
           <w:b/>
         </w:rPr>
       </w:pPr>
-      <w:hyperlink r:id="rId168" w:history="1">
+      <w:hyperlink r:id="rId172" w:history="1">
         <w:r>
           <w:rPr>
             <w:rStyle w:val="Hipervnculo"/>
@@ -29838,7 +29527,7 @@
           <w:b/>
         </w:rPr>
       </w:pPr>
-      <w:hyperlink r:id="rId169" w:history="1">
+      <w:hyperlink r:id="rId173" w:history="1">
         <w:r>
           <w:rPr>
             <w:rStyle w:val="Hipervnculo"/>
@@ -29849,7 +29538,7 @@
       </w:hyperlink>
     </w:p>
     <w:sectPr>
-      <w:footerReference w:type="default" r:id="rId170"/>
+      <w:footerReference w:type="default" r:id="rId174"/>
       <w:pgSz w:w="11906" w:h="16838"/>
       <w:pgMar w:top="1417" w:right="1701" w:bottom="1417" w:left="1701" w:header="567" w:footer="708" w:gutter="0"/>
       <w:cols w:space="708"/>
@@ -29968,7 +29657,7 @@
               <w:noProof/>
               <w:color w:val="FFFFFF" w:themeColor="background1"/>
             </w:rPr>
-            <w:t>64</w:t>
+            <w:t>38</w:t>
           </w:r>
           <w:r>
             <w:rPr>
@@ -33161,7 +32850,7 @@
 </file>
 
 <file path=customXml/itemProps2.xml><?xml version="1.0" encoding="utf-8"?>
-<ds:datastoreItem xmlns:ds="http://schemas.openxmlformats.org/officeDocument/2006/customXml" ds:itemID="{65DAF3C1-C21B-4DC9-B80A-2974F8ECDCEC}">
+<ds:datastoreItem xmlns:ds="http://schemas.openxmlformats.org/officeDocument/2006/customXml" ds:itemID="{CDA3C10A-B01D-4348-8821-9764126EBCA6}">
   <ds:schemaRefs>
     <ds:schemaRef ds:uri="http://schemas.openxmlformats.org/officeDocument/2006/bibliography"/>
   </ds:schemaRefs>

</xml_diff>

<commit_message>
cambiada fuente calibri por arial en texto sin fuente
</commit_message>
<xml_diff>
--- a/Documentación/TFG.docx
+++ b/Documentación/TFG.docx
@@ -10771,8 +10771,8 @@
           <w:sz w:val="32"/>
         </w:rPr>
       </w:pPr>
-      <w:bookmarkStart w:id="25" w:name="_Toc74437811"/>
-      <w:bookmarkStart w:id="26" w:name="_Toc105168214"/>
+      <w:bookmarkStart w:id="25" w:name="_Toc105168214"/>
+      <w:bookmarkStart w:id="26" w:name="_Toc74437811"/>
       <w:r>
         <w:rPr>
           <w:color w:val="002060"/>
@@ -10795,7 +10795,7 @@
         </w:rPr>
         <w:t>3 PHP</w:t>
       </w:r>
-      <w:bookmarkEnd w:id="26"/>
+      <w:bookmarkEnd w:id="25"/>
     </w:p>
     <w:p>
       <w:pPr>
@@ -11136,7 +11136,7 @@
         </w:rPr>
       </w:pPr>
       <w:bookmarkStart w:id="28" w:name="_Toc74437819"/>
-      <w:bookmarkEnd w:id="25"/>
+      <w:bookmarkEnd w:id="26"/>
       <w:r>
         <w:rPr>
           <w:rFonts w:ascii="Arial" w:hAnsi="Arial" w:cs="Arial"/>
@@ -12852,7 +12852,7 @@
                     <a:blip r:embed="rId95" cstate="print">
                       <a:extLst>
                         <a:ext uri="{28A0092B-C50C-407E-A947-70E740481C1C}">
-                          <a14:useLocalDpi xmlns:a14="http://schemas.microsoft.com/office/drawing/2010/main" xmlns:wps="http://schemas.microsoft.com/office/word/2010/wordprocessingShape" xmlns:wpi="http://schemas.microsoft.com/office/word/2010/wordprocessingInk" xmlns:wpg="http://schemas.microsoft.com/office/word/2010/wordprocessingGroup" xmlns:w16se="http://schemas.microsoft.com/office/word/2015/wordml/symex" xmlns:w15="http://schemas.microsoft.com/office/word/2012/wordml" xmlns:w14="http://schemas.microsoft.com/office/word/2010/wordml" xmlns:w="http://schemas.openxmlformats.org/wordprocessingml/2006/main" xmlns:w10="urn:schemas-microsoft-com:office:word" xmlns:wp14="http://schemas.microsoft.com/office/word/2010/wordprocessingDrawing" xmlns:v="urn:schemas-microsoft-com:vml" xmlns:o="urn:schemas-microsoft-com:office:office" xmlns:mc="http://schemas.openxmlformats.org/markup-compatibility/2006" xmlns:cx="http://schemas.microsoft.com/office/drawing/2014/chartex" xmlns:wpc="http://schemas.microsoft.com/office/word/2010/wordprocessingCanvas" xmlns="" val="0"/>
+                          <a14:useLocalDpi xmlns="" xmlns:wpc="http://schemas.microsoft.com/office/word/2010/wordprocessingCanvas" xmlns:cx="http://schemas.microsoft.com/office/drawing/2014/chartex" xmlns:mc="http://schemas.openxmlformats.org/markup-compatibility/2006" xmlns:o="urn:schemas-microsoft-com:office:office" xmlns:v="urn:schemas-microsoft-com:vml" xmlns:wp14="http://schemas.microsoft.com/office/word/2010/wordprocessingDrawing" xmlns:w10="urn:schemas-microsoft-com:office:word" xmlns:w="http://schemas.openxmlformats.org/wordprocessingml/2006/main" xmlns:w14="http://schemas.microsoft.com/office/word/2010/wordml" xmlns:w15="http://schemas.microsoft.com/office/word/2012/wordml" xmlns:w16se="http://schemas.microsoft.com/office/word/2015/wordml/symex" xmlns:wpg="http://schemas.microsoft.com/office/word/2010/wordprocessingGroup" xmlns:wpi="http://schemas.microsoft.com/office/word/2010/wordprocessingInk" xmlns:wps="http://schemas.microsoft.com/office/word/2010/wordprocessingShape" xmlns:a14="http://schemas.microsoft.com/office/drawing/2010/main" val="0"/>
                         </a:ext>
                       </a:extLst>
                     </a:blip>
@@ -12926,7 +12926,7 @@
                     <a:blip r:embed="rId96" cstate="print">
                       <a:extLst>
                         <a:ext uri="{28A0092B-C50C-407E-A947-70E740481C1C}">
-                          <a14:useLocalDpi xmlns:a14="http://schemas.microsoft.com/office/drawing/2010/main" xmlns:wps="http://schemas.microsoft.com/office/word/2010/wordprocessingShape" xmlns:wpi="http://schemas.microsoft.com/office/word/2010/wordprocessingInk" xmlns:wpg="http://schemas.microsoft.com/office/word/2010/wordprocessingGroup" xmlns:w16se="http://schemas.microsoft.com/office/word/2015/wordml/symex" xmlns:w15="http://schemas.microsoft.com/office/word/2012/wordml" xmlns:w14="http://schemas.microsoft.com/office/word/2010/wordml" xmlns:w="http://schemas.openxmlformats.org/wordprocessingml/2006/main" xmlns:w10="urn:schemas-microsoft-com:office:word" xmlns:wp14="http://schemas.microsoft.com/office/word/2010/wordprocessingDrawing" xmlns:v="urn:schemas-microsoft-com:vml" xmlns:o="urn:schemas-microsoft-com:office:office" xmlns:mc="http://schemas.openxmlformats.org/markup-compatibility/2006" xmlns:cx="http://schemas.microsoft.com/office/drawing/2014/chartex" xmlns:wpc="http://schemas.microsoft.com/office/word/2010/wordprocessingCanvas" xmlns="" val="0"/>
+                          <a14:useLocalDpi xmlns="" xmlns:wpc="http://schemas.microsoft.com/office/word/2010/wordprocessingCanvas" xmlns:cx="http://schemas.microsoft.com/office/drawing/2014/chartex" xmlns:mc="http://schemas.openxmlformats.org/markup-compatibility/2006" xmlns:o="urn:schemas-microsoft-com:office:office" xmlns:v="urn:schemas-microsoft-com:vml" xmlns:wp14="http://schemas.microsoft.com/office/word/2010/wordprocessingDrawing" xmlns:w10="urn:schemas-microsoft-com:office:word" xmlns:w="http://schemas.openxmlformats.org/wordprocessingml/2006/main" xmlns:w14="http://schemas.microsoft.com/office/word/2010/wordml" xmlns:w15="http://schemas.microsoft.com/office/word/2012/wordml" xmlns:w16se="http://schemas.microsoft.com/office/word/2015/wordml/symex" xmlns:wpg="http://schemas.microsoft.com/office/word/2010/wordprocessingGroup" xmlns:wpi="http://schemas.microsoft.com/office/word/2010/wordprocessingInk" xmlns:wps="http://schemas.microsoft.com/office/word/2010/wordprocessingShape" xmlns:a14="http://schemas.microsoft.com/office/drawing/2010/main" val="0"/>
                         </a:ext>
                       </a:extLst>
                     </a:blip>
@@ -12998,7 +12998,7 @@
                     <a:blip r:embed="rId97" cstate="print">
                       <a:extLst>
                         <a:ext uri="{28A0092B-C50C-407E-A947-70E740481C1C}">
-                          <a14:useLocalDpi xmlns:a14="http://schemas.microsoft.com/office/drawing/2010/main" xmlns:wps="http://schemas.microsoft.com/office/word/2010/wordprocessingShape" xmlns:wpi="http://schemas.microsoft.com/office/word/2010/wordprocessingInk" xmlns:wpg="http://schemas.microsoft.com/office/word/2010/wordprocessingGroup" xmlns:w16se="http://schemas.microsoft.com/office/word/2015/wordml/symex" xmlns:w15="http://schemas.microsoft.com/office/word/2012/wordml" xmlns:w14="http://schemas.microsoft.com/office/word/2010/wordml" xmlns:w="http://schemas.openxmlformats.org/wordprocessingml/2006/main" xmlns:w10="urn:schemas-microsoft-com:office:word" xmlns:wp14="http://schemas.microsoft.com/office/word/2010/wordprocessingDrawing" xmlns:v="urn:schemas-microsoft-com:vml" xmlns:o="urn:schemas-microsoft-com:office:office" xmlns:mc="http://schemas.openxmlformats.org/markup-compatibility/2006" xmlns:cx="http://schemas.microsoft.com/office/drawing/2014/chartex" xmlns:wpc="http://schemas.microsoft.com/office/word/2010/wordprocessingCanvas" xmlns="" val="0"/>
+                          <a14:useLocalDpi xmlns="" xmlns:wpc="http://schemas.microsoft.com/office/word/2010/wordprocessingCanvas" xmlns:cx="http://schemas.microsoft.com/office/drawing/2014/chartex" xmlns:mc="http://schemas.openxmlformats.org/markup-compatibility/2006" xmlns:o="urn:schemas-microsoft-com:office:office" xmlns:v="urn:schemas-microsoft-com:vml" xmlns:wp14="http://schemas.microsoft.com/office/word/2010/wordprocessingDrawing" xmlns:w10="urn:schemas-microsoft-com:office:word" xmlns:w="http://schemas.openxmlformats.org/wordprocessingml/2006/main" xmlns:w14="http://schemas.microsoft.com/office/word/2010/wordml" xmlns:w15="http://schemas.microsoft.com/office/word/2012/wordml" xmlns:w16se="http://schemas.microsoft.com/office/word/2015/wordml/symex" xmlns:wpg="http://schemas.microsoft.com/office/word/2010/wordprocessingGroup" xmlns:wpi="http://schemas.microsoft.com/office/word/2010/wordprocessingInk" xmlns:wps="http://schemas.microsoft.com/office/word/2010/wordprocessingShape" xmlns:a14="http://schemas.microsoft.com/office/drawing/2010/main" val="0"/>
                         </a:ext>
                       </a:extLst>
                     </a:blip>
@@ -13070,7 +13070,7 @@
                     <a:blip r:embed="rId98" cstate="print">
                       <a:extLst>
                         <a:ext uri="{28A0092B-C50C-407E-A947-70E740481C1C}">
-                          <a14:useLocalDpi xmlns:a14="http://schemas.microsoft.com/office/drawing/2010/main" xmlns:wps="http://schemas.microsoft.com/office/word/2010/wordprocessingShape" xmlns:wpi="http://schemas.microsoft.com/office/word/2010/wordprocessingInk" xmlns:wpg="http://schemas.microsoft.com/office/word/2010/wordprocessingGroup" xmlns:w16se="http://schemas.microsoft.com/office/word/2015/wordml/symex" xmlns:w15="http://schemas.microsoft.com/office/word/2012/wordml" xmlns:w14="http://schemas.microsoft.com/office/word/2010/wordml" xmlns:w="http://schemas.openxmlformats.org/wordprocessingml/2006/main" xmlns:w10="urn:schemas-microsoft-com:office:word" xmlns:wp14="http://schemas.microsoft.com/office/word/2010/wordprocessingDrawing" xmlns:v="urn:schemas-microsoft-com:vml" xmlns:o="urn:schemas-microsoft-com:office:office" xmlns:mc="http://schemas.openxmlformats.org/markup-compatibility/2006" xmlns:cx="http://schemas.microsoft.com/office/drawing/2014/chartex" xmlns:wpc="http://schemas.microsoft.com/office/word/2010/wordprocessingCanvas" xmlns="" val="0"/>
+                          <a14:useLocalDpi xmlns="" xmlns:wpc="http://schemas.microsoft.com/office/word/2010/wordprocessingCanvas" xmlns:cx="http://schemas.microsoft.com/office/drawing/2014/chartex" xmlns:mc="http://schemas.openxmlformats.org/markup-compatibility/2006" xmlns:o="urn:schemas-microsoft-com:office:office" xmlns:v="urn:schemas-microsoft-com:vml" xmlns:wp14="http://schemas.microsoft.com/office/word/2010/wordprocessingDrawing" xmlns:w10="urn:schemas-microsoft-com:office:word" xmlns:w="http://schemas.openxmlformats.org/wordprocessingml/2006/main" xmlns:w14="http://schemas.microsoft.com/office/word/2010/wordml" xmlns:w15="http://schemas.microsoft.com/office/word/2012/wordml" xmlns:w16se="http://schemas.microsoft.com/office/word/2015/wordml/symex" xmlns:wpg="http://schemas.microsoft.com/office/word/2010/wordprocessingGroup" xmlns:wpi="http://schemas.microsoft.com/office/word/2010/wordprocessingInk" xmlns:wps="http://schemas.microsoft.com/office/word/2010/wordprocessingShape" xmlns:a14="http://schemas.microsoft.com/office/drawing/2010/main" val="0"/>
                         </a:ext>
                       </a:extLst>
                     </a:blip>
@@ -13143,7 +13143,7 @@
                     <a:blip r:embed="rId99" cstate="print">
                       <a:extLst>
                         <a:ext uri="{28A0092B-C50C-407E-A947-70E740481C1C}">
-                          <a14:useLocalDpi xmlns:a14="http://schemas.microsoft.com/office/drawing/2010/main" xmlns:wps="http://schemas.microsoft.com/office/word/2010/wordprocessingShape" xmlns:wpi="http://schemas.microsoft.com/office/word/2010/wordprocessingInk" xmlns:wpg="http://schemas.microsoft.com/office/word/2010/wordprocessingGroup" xmlns:w16se="http://schemas.microsoft.com/office/word/2015/wordml/symex" xmlns:w15="http://schemas.microsoft.com/office/word/2012/wordml" xmlns:w14="http://schemas.microsoft.com/office/word/2010/wordml" xmlns:w="http://schemas.openxmlformats.org/wordprocessingml/2006/main" xmlns:w10="urn:schemas-microsoft-com:office:word" xmlns:wp14="http://schemas.microsoft.com/office/word/2010/wordprocessingDrawing" xmlns:v="urn:schemas-microsoft-com:vml" xmlns:o="urn:schemas-microsoft-com:office:office" xmlns:mc="http://schemas.openxmlformats.org/markup-compatibility/2006" xmlns:cx="http://schemas.microsoft.com/office/drawing/2014/chartex" xmlns:wpc="http://schemas.microsoft.com/office/word/2010/wordprocessingCanvas" xmlns="" val="0"/>
+                          <a14:useLocalDpi xmlns="" xmlns:wpc="http://schemas.microsoft.com/office/word/2010/wordprocessingCanvas" xmlns:cx="http://schemas.microsoft.com/office/drawing/2014/chartex" xmlns:mc="http://schemas.openxmlformats.org/markup-compatibility/2006" xmlns:o="urn:schemas-microsoft-com:office:office" xmlns:v="urn:schemas-microsoft-com:vml" xmlns:wp14="http://schemas.microsoft.com/office/word/2010/wordprocessingDrawing" xmlns:w10="urn:schemas-microsoft-com:office:word" xmlns:w="http://schemas.openxmlformats.org/wordprocessingml/2006/main" xmlns:w14="http://schemas.microsoft.com/office/word/2010/wordml" xmlns:w15="http://schemas.microsoft.com/office/word/2012/wordml" xmlns:w16se="http://schemas.microsoft.com/office/word/2015/wordml/symex" xmlns:wpg="http://schemas.microsoft.com/office/word/2010/wordprocessingGroup" xmlns:wpi="http://schemas.microsoft.com/office/word/2010/wordprocessingInk" xmlns:wps="http://schemas.microsoft.com/office/word/2010/wordprocessingShape" xmlns:a14="http://schemas.microsoft.com/office/drawing/2010/main" val="0"/>
                         </a:ext>
                       </a:extLst>
                     </a:blip>
@@ -16099,28 +16099,49 @@
     <w:p>
       <w:pPr>
         <w:jc w:val="both"/>
-      </w:pPr>
-      <w:r>
-        <w:t>Este script notifica al Usuario si el proceso de actualizaci</w:t>
-      </w:r>
-      <w:r>
-        <w:t xml:space="preserve">ón de la contraseña ha sido realizado de manera exitosa o no. </w:t>
+        <w:rPr>
+          <w:rFonts w:ascii="Arial" w:hAnsi="Arial" w:cs="Arial"/>
+        </w:rPr>
+      </w:pPr>
+      <w:r>
+        <w:rPr>
+          <w:rFonts w:ascii="Arial" w:hAnsi="Arial" w:cs="Arial"/>
+        </w:rPr>
+        <w:t xml:space="preserve">Este script notifica al Usuario si el proceso de actualización de la contraseña ha sido realizado de manera exitosa o no. </w:t>
       </w:r>
     </w:p>
     <w:p>
       <w:pPr>
         <w:jc w:val="both"/>
-      </w:pPr>
-      <w:r>
+        <w:rPr>
+          <w:rFonts w:ascii="Arial" w:hAnsi="Arial" w:cs="Arial"/>
+        </w:rPr>
+      </w:pPr>
+      <w:r>
+        <w:rPr>
+          <w:rFonts w:ascii="Arial" w:hAnsi="Arial" w:cs="Arial"/>
+        </w:rPr>
+        <w:t xml:space="preserve">Primero, recibe como parámetros el nickname, correo electrónico y la contraseña nueva, llamando a un método externo para actualizar en la base de datos la </w:t>
+      </w:r>
+      <w:r>
+        <w:rPr>
+          <w:rFonts w:ascii="Arial" w:hAnsi="Arial" w:cs="Arial"/>
+        </w:rPr>
         <w:lastRenderedPageBreak/>
-        <w:t xml:space="preserve">Primero, recibe como parámetros el nickname, correo electrónico y la contraseña nueva, llamando a un método externo para actualizar en la base de datos la contraseña nueva al usuario con el nickname y el correo electrónico enviado, el cual, si uno de los dos datos no es válido, se cancelará la actualización. </w:t>
+        <w:t xml:space="preserve">contraseña nueva al usuario con el nickname y el correo electrónico enviado, el cual, si uno de los dos datos no es válido, se cancelará la actualización. </w:t>
       </w:r>
     </w:p>
     <w:p>
       <w:pPr>
         <w:jc w:val="both"/>
-      </w:pPr>
-      <w:r>
+        <w:rPr>
+          <w:rFonts w:ascii="Arial" w:hAnsi="Arial" w:cs="Arial"/>
+        </w:rPr>
+      </w:pPr>
+      <w:r>
+        <w:rPr>
+          <w:rFonts w:ascii="Arial" w:hAnsi="Arial" w:cs="Arial"/>
+        </w:rPr>
         <w:t>Si el método devuelve el número uno, la operación ha resultado exitosa, notificando con un mensaje al usuario, en caso contrario, se le notificará un error al usuario y se le dirigirá al formulario de inicio de sesión.</w:t>
       </w:r>
     </w:p>
@@ -16220,25 +16241,40 @@
     <w:p>
       <w:pPr>
         <w:jc w:val="both"/>
-      </w:pPr>
-      <w:r>
-        <w:t>Este script recibe el nickname y correo electr</w:t>
-      </w:r>
-      <w:r>
-        <w:t>ónico del usuario para después enviar un código de verificación a dicho correo, este código será utilizado para validar que el usuario que ha solicitado el cambio de contraseña es el propietario de dicha cuenta.</w:t>
+        <w:rPr>
+          <w:rFonts w:ascii="Arial" w:hAnsi="Arial" w:cs="Arial"/>
+        </w:rPr>
+      </w:pPr>
+      <w:r>
+        <w:rPr>
+          <w:rFonts w:ascii="Arial" w:hAnsi="Arial" w:cs="Arial"/>
+        </w:rPr>
+        <w:t>Este script recibe el nickname y correo electrónico del usuario para después enviar un código de verificación a dicho correo, este código será utilizado para validar que el usuario que ha solicitado el cambio de contraseña es el propietario de dicha cuenta.</w:t>
       </w:r>
     </w:p>
     <w:p>
       <w:pPr>
         <w:jc w:val="both"/>
-      </w:pPr>
-      <w:r>
+        <w:rPr>
+          <w:rFonts w:ascii="Arial" w:hAnsi="Arial" w:cs="Arial"/>
+        </w:rPr>
+      </w:pPr>
+      <w:r>
+        <w:rPr>
+          <w:rFonts w:ascii="Arial" w:hAnsi="Arial" w:cs="Arial"/>
+        </w:rPr>
         <w:t xml:space="preserve">Todos los usuarios, al crear una cuenta se les </w:t>
       </w:r>
       <w:r>
+        <w:rPr>
+          <w:rFonts w:ascii="Arial" w:hAnsi="Arial" w:cs="Arial"/>
+        </w:rPr>
         <w:t>asignan</w:t>
       </w:r>
       <w:r>
+        <w:rPr>
+          <w:rFonts w:ascii="Arial" w:hAnsi="Arial" w:cs="Arial"/>
+        </w:rPr>
         <w:t xml:space="preserve"> un código de verificación aleatorio que se guarda en una tabla diferente en la base de datos.</w:t>
       </w:r>
     </w:p>
@@ -16292,39 +16328,69 @@
     <w:p>
       <w:pPr>
         <w:jc w:val="both"/>
-      </w:pPr>
-      <w:r>
+        <w:rPr>
+          <w:rFonts w:ascii="Arial" w:hAnsi="Arial" w:cs="Arial"/>
+        </w:rPr>
+      </w:pPr>
+      <w:r>
+        <w:rPr>
+          <w:rFonts w:ascii="Arial" w:hAnsi="Arial" w:cs="Arial"/>
+        </w:rPr>
         <w:t>Al recibir el correo de solicitud de cambio de contraseña, el nuevo código generado renue</w:t>
       </w:r>
       <w:r>
+        <w:rPr>
+          <w:rFonts w:ascii="Arial" w:hAnsi="Arial" w:cs="Arial"/>
+        </w:rPr>
         <w:t xml:space="preserve">va al código antiguo de la base </w:t>
       </w:r>
       <w:r>
+        <w:rPr>
+          <w:rFonts w:ascii="Arial" w:hAnsi="Arial" w:cs="Arial"/>
+        </w:rPr>
         <w:t>de datos, impidiendo así que el código de recuperación sea el mismo una vez cambiada la contraseña.</w:t>
       </w:r>
     </w:p>
     <w:p>
       <w:pPr>
         <w:jc w:val="both"/>
-      </w:pPr>
-      <w:r>
+        <w:rPr>
+          <w:rFonts w:ascii="Arial" w:hAnsi="Arial" w:cs="Arial"/>
+        </w:rPr>
+      </w:pPr>
+      <w:r>
+        <w:rPr>
+          <w:rFonts w:ascii="Arial" w:hAnsi="Arial" w:cs="Arial"/>
+        </w:rPr>
         <w:t>En todo caso, para que el correo sea enviado se comprobará que dicho correo existe, en el caso de que no exista, se le notificará al usuario de un error para el envío del correo.</w:t>
       </w:r>
     </w:p>
     <w:p>
       <w:pPr>
         <w:jc w:val="both"/>
-      </w:pPr>
-      <w:r>
+        <w:rPr>
+          <w:rFonts w:ascii="Arial" w:hAnsi="Arial" w:cs="Arial"/>
+        </w:rPr>
+      </w:pPr>
+      <w:r>
+        <w:rPr>
+          <w:rFonts w:ascii="Arial" w:hAnsi="Arial" w:cs="Arial"/>
+        </w:rPr>
+        <w:t xml:space="preserve">Si dicho correo es enviado correctamente, se le notificará al usuario de que el correo se envió sin problemas y aparecerá automáticamente un formulario para la validación del código de verificación.  </w:t>
+      </w:r>
+    </w:p>
+    <w:p>
+      <w:pPr>
+        <w:jc w:val="both"/>
+        <w:rPr>
+          <w:rFonts w:ascii="Arial" w:hAnsi="Arial" w:cs="Arial"/>
+        </w:rPr>
+      </w:pPr>
+      <w:r>
+        <w:rPr>
+          <w:rFonts w:ascii="Arial" w:hAnsi="Arial" w:cs="Arial"/>
+        </w:rPr>
         <w:lastRenderedPageBreak/>
-        <w:t xml:space="preserve">Si dicho correo es enviado correctamente, se le notificará al usuario de que el correo se envió sin problemas y aparecerá automáticamente un formulario para la validación del código de verificación.  </w:t>
-      </w:r>
-    </w:p>
-    <w:p>
-      <w:pPr>
-        <w:jc w:val="both"/>
-      </w:pPr>
-      <w:r>
         <w:t>Mediante una llamada a la base de datos, se verificará que el código introducido en el formulario es correcto, en dicho caso, el usuario será dirigido a la página de actualización de la contraseña, en cambio, si el código es incorrecto, aparecerá un mensaje de error.</w:t>
       </w:r>
     </w:p>
@@ -17107,6 +17173,12 @@
     </w:p>
     <w:p>
       <w:pPr>
+        <w:ind w:left="360"/>
+        <w:jc w:val="both"/>
+      </w:pPr>
+    </w:p>
+    <w:p>
+      <w:pPr>
         <w:pStyle w:val="Ttulo2"/>
         <w:numPr>
           <w:ilvl w:val="0"/>
@@ -17176,59 +17248,99 @@
     <w:p>
       <w:pPr>
         <w:jc w:val="both"/>
-      </w:pPr>
-      <w:r>
-        <w:t>Este script sirve para la actualización de la contraseña del usuario, una vez introducido el código recibido correctamente, el usuario será enviado a esta página donde deberá introducir como doble verificación su nickname y su correo electrónico, a continuac</w:t>
-      </w:r>
-      <w:r>
-        <w:t>ión, el usuario deberá introducir su contraseña nueva la cual deberá contener una letra mayúscula, una letra minúscula, un número y con una longitud mínima de ocho caracteres.</w:t>
+        <w:rPr>
+          <w:rFonts w:ascii="Arial" w:hAnsi="Arial" w:cs="Arial"/>
+        </w:rPr>
+      </w:pPr>
+      <w:r>
+        <w:rPr>
+          <w:rFonts w:ascii="Arial" w:hAnsi="Arial" w:cs="Arial"/>
+        </w:rPr>
+        <w:t>Este script sirve para la actualización de la contraseña del usuario, una vez introducido el código recibido correctamente, el usuario será enviado a esta página donde deberá introducir como doble verificación su nickname y su correo electrónico, a continuación, el usuario deberá introducir su contraseña nueva la cual deberá contener una letra mayúscula, una letra minúscula, un número y con una longitud mínima de ocho caracteres.</w:t>
       </w:r>
     </w:p>
     <w:p>
       <w:pPr>
         <w:jc w:val="both"/>
-      </w:pPr>
-      <w:r>
+        <w:rPr>
+          <w:rFonts w:ascii="Arial" w:hAnsi="Arial" w:cs="Arial"/>
+        </w:rPr>
+      </w:pPr>
+      <w:r>
+        <w:rPr>
+          <w:rFonts w:ascii="Arial" w:hAnsi="Arial" w:cs="Arial"/>
+        </w:rPr>
         <w:t>La contraseña, al ser cambiada es cifrada y después insertada en la base de datos, en ningún momento la clave de un usuario es descifrada para una mayor seguridad.</w:t>
       </w:r>
     </w:p>
     <w:p>
       <w:pPr>
         <w:jc w:val="both"/>
-      </w:pPr>
-      <w:r>
+        <w:rPr>
+          <w:rFonts w:ascii="Arial" w:hAnsi="Arial" w:cs="Arial"/>
+        </w:rPr>
+      </w:pPr>
+      <w:r>
+        <w:rPr>
+          <w:rFonts w:ascii="Arial" w:hAnsi="Arial" w:cs="Arial"/>
+        </w:rPr>
         <w:t>Para comprobar la existencia del nickname y correo electrónico del usuario se realiza una llamada AJAX la cual llama a un script PHP el cual obtiene de la base de datos el nickname y correo electrónico del usuario, si no existen, los campos se mostrarán en rojo con un texto para el usuario el cual contiene: “El nickname/correo electrónico no existe”.</w:t>
       </w:r>
     </w:p>
     <w:p>
       <w:pPr>
         <w:jc w:val="both"/>
-      </w:pPr>
-      <w:r>
+        <w:rPr>
+          <w:rFonts w:ascii="Arial" w:hAnsi="Arial" w:cs="Arial"/>
+        </w:rPr>
+      </w:pPr>
+      <w:r>
+        <w:rPr>
+          <w:rFonts w:ascii="Arial" w:hAnsi="Arial" w:cs="Arial"/>
+        </w:rPr>
         <w:t xml:space="preserve">En cambio, si los datos introducidos existen, los campos se mostrarán en verde con un texto el cual contiene: “Datos correctos”. </w:t>
       </w:r>
     </w:p>
     <w:p>
       <w:pPr>
         <w:jc w:val="both"/>
-      </w:pPr>
-      <w:r>
+        <w:rPr>
+          <w:rFonts w:ascii="Arial" w:hAnsi="Arial" w:cs="Arial"/>
+        </w:rPr>
+      </w:pPr>
+      <w:r>
+        <w:rPr>
+          <w:rFonts w:ascii="Arial" w:hAnsi="Arial" w:cs="Arial"/>
+        </w:rPr>
         <w:t>Para dicha comprobación de los datos, también se necesita otro script JS el cual muestra los mensajes de error.</w:t>
       </w:r>
     </w:p>
     <w:p>
       <w:pPr>
         <w:jc w:val="both"/>
-      </w:pPr>
-      <w:r>
+        <w:rPr>
+          <w:rFonts w:ascii="Arial" w:hAnsi="Arial" w:cs="Arial"/>
+        </w:rPr>
+      </w:pPr>
+      <w:r>
+        <w:rPr>
+          <w:rFonts w:ascii="Arial" w:hAnsi="Arial" w:cs="Arial"/>
+        </w:rPr>
         <w:t>También, se realiza una llamada independiente a otro script JS para la confirmación de la contraseña en los dos campos (contraseña y confirmar contraseña).</w:t>
       </w:r>
     </w:p>
     <w:p>
       <w:pPr>
         <w:jc w:val="both"/>
-      </w:pPr>
-      <w:r>
+        <w:rPr>
+          <w:rFonts w:ascii="Arial" w:hAnsi="Arial" w:cs="Arial"/>
+        </w:rPr>
+      </w:pPr>
+      <w:r>
+        <w:rPr>
+          <w:rFonts w:ascii="Arial" w:hAnsi="Arial" w:cs="Arial"/>
+        </w:rPr>
+        <w:lastRenderedPageBreak/>
         <w:t>Una vez todos los cambios sean validados, la contraseña se cambiará en la base de datos:</w:t>
       </w:r>
     </w:p>
@@ -17241,7 +17353,6 @@
           <w:noProof/>
           <w:lang w:eastAsia="es-ES"/>
         </w:rPr>
-        <w:lastRenderedPageBreak/>
         <w:drawing>
           <wp:inline distT="0" distB="0" distL="0" distR="0">
             <wp:extent cx="4542317" cy="775791"/>
@@ -17465,8 +17576,6 @@
       </w:r>
     </w:p>
     <w:p/>
-    <w:p/>
-    <w:p/>
     <w:p>
       <w:r>
         <w:rPr>
@@ -17515,45 +17624,83 @@
     <w:p>
       <w:pPr>
         <w:jc w:val="both"/>
-      </w:pPr>
-      <w:r>
+        <w:rPr>
+          <w:rFonts w:ascii="Arial" w:hAnsi="Arial" w:cs="Arial"/>
+        </w:rPr>
+      </w:pPr>
+      <w:r>
+        <w:rPr>
+          <w:rFonts w:ascii="Arial" w:hAnsi="Arial" w:cs="Arial"/>
+        </w:rPr>
         <w:t>La funcionalidad de este script permite la validación del nickname y correo electrónico introducido por el usuario para su recuperación de la contraseña.</w:t>
       </w:r>
     </w:p>
     <w:p>
       <w:pPr>
         <w:jc w:val="both"/>
-      </w:pPr>
-      <w:r>
+        <w:rPr>
+          <w:rFonts w:ascii="Arial" w:hAnsi="Arial" w:cs="Arial"/>
+        </w:rPr>
+      </w:pPr>
+      <w:r>
+        <w:rPr>
+          <w:rFonts w:ascii="Arial" w:hAnsi="Arial" w:cs="Arial"/>
+        </w:rPr>
         <w:t>Para ello, al cargar todos los elementos de la página, se le añade a los campos un evento focus (permite realizar una opción cuando el usuario tiene el foco en dicho campo) el cual llamará a una función la cual añadirá un evento focusout (permite realizar una opción cuando el foco del usuario cambia de campo) el cual validará si lo datos introducidos en ese campo son correctos o no.</w:t>
       </w:r>
     </w:p>
     <w:p>
       <w:pPr>
         <w:jc w:val="both"/>
-      </w:pPr>
-      <w:r>
+        <w:rPr>
+          <w:rFonts w:ascii="Arial" w:hAnsi="Arial" w:cs="Arial"/>
+        </w:rPr>
+      </w:pPr>
+      <w:r>
+        <w:rPr>
+          <w:rFonts w:ascii="Arial" w:hAnsi="Arial" w:cs="Arial"/>
+        </w:rPr>
         <w:t>La función validarCampos desactivará (disabled = true) el botón para continuar si uno o todos los campos son incorrectos, en caso de que todos los datos sean correctos se le notificará mediante un mensaje al usuario de que puede continuar.</w:t>
       </w:r>
     </w:p>
     <w:p>
       <w:pPr>
         <w:jc w:val="both"/>
-      </w:pPr>
-      <w:r>
+        <w:rPr>
+          <w:rFonts w:ascii="Arial" w:hAnsi="Arial" w:cs="Arial"/>
+        </w:rPr>
+      </w:pPr>
+      <w:r>
+        <w:rPr>
+          <w:rFonts w:ascii="Arial" w:hAnsi="Arial" w:cs="Arial"/>
+        </w:rPr>
         <w:t xml:space="preserve">Para validar los datos, esta función realiza una llamada AJAX a un script PHP el cual recibe el nickname y correo electrónico y  a sobre la base de datos ejecuta una consulta, comprobando si el nickname y correo electrónico existen. </w:t>
       </w:r>
     </w:p>
     <w:p>
       <w:pPr>
         <w:jc w:val="both"/>
-      </w:pPr>
-      <w:r>
+        <w:rPr>
+          <w:rFonts w:ascii="Arial" w:hAnsi="Arial" w:cs="Arial"/>
+        </w:rPr>
+      </w:pPr>
+      <w:r>
+        <w:rPr>
+          <w:rFonts w:ascii="Arial" w:hAnsi="Arial" w:cs="Arial"/>
+        </w:rPr>
         <w:t>La llamada AJAX devolverá un número según el resultado de la consulta, si el número devuelto es -1 quiere decir que el nickname no existe, si es un -2, el correo electrónico no existe y en caso de cualquier otro número, la consulta ha encontrado el nickname y correo electrónico de dicho usuario</w:t>
       </w:r>
       <w:r>
+        <w:rPr>
+          <w:rFonts w:ascii="Arial" w:hAnsi="Arial" w:cs="Arial"/>
+        </w:rPr>
         <w:t>.</w:t>
       </w:r>
+    </w:p>
+    <w:p>
+      <w:pPr>
+        <w:jc w:val="both"/>
+      </w:pPr>
     </w:p>
     <w:p>
       <w:pPr>
@@ -17650,16 +17797,28 @@
     <w:p>
       <w:pPr>
         <w:jc w:val="both"/>
-      </w:pPr>
-      <w:r>
+        <w:rPr>
+          <w:rFonts w:ascii="Arial" w:hAnsi="Arial" w:cs="Arial"/>
+        </w:rPr>
+      </w:pPr>
+      <w:r>
+        <w:rPr>
+          <w:rFonts w:ascii="Arial" w:hAnsi="Arial" w:cs="Arial"/>
+        </w:rPr>
         <w:t>Este script verifica que el código introducido por el usuario sea correcto. Al haberse creado la cuenta cada usuario recibe un código de recuperación (el usuario no le conoce a no ser que tengo errores con el acceso a su cuenta).</w:t>
       </w:r>
     </w:p>
     <w:p>
       <w:pPr>
         <w:jc w:val="both"/>
-      </w:pPr>
-      <w:r>
+        <w:rPr>
+          <w:rFonts w:ascii="Arial" w:hAnsi="Arial" w:cs="Arial"/>
+        </w:rPr>
+      </w:pPr>
+      <w:r>
+        <w:rPr>
+          <w:rFonts w:ascii="Arial" w:hAnsi="Arial" w:cs="Arial"/>
+        </w:rPr>
         <w:t>Mediante una llamada AJAX se recoge de la base de datos el código del usuario que desea cambiar su contraseña, al ser obtenido, se comprueba si el código introducido en el formulario es el mismo o no, en caso de que no sea, se le notificará al usuario de que el código no es correcto y deberá introducir el código correctamente. Si el código es el correcto, el usuario accederá a un formulario de cambio de contraseña.</w:t>
       </w:r>
     </w:p>
@@ -17770,18 +17929,36 @@
     <w:p>
       <w:pPr>
         <w:jc w:val="both"/>
-      </w:pPr>
-      <w:r>
+        <w:rPr>
+          <w:rFonts w:ascii="Arial" w:hAnsi="Arial" w:cs="Arial"/>
+        </w:rPr>
+      </w:pPr>
+      <w:r>
+        <w:rPr>
+          <w:rFonts w:ascii="Arial" w:hAnsi="Arial" w:cs="Arial"/>
+        </w:rPr>
         <w:t>La funcionalidad de este script comprueba que la nueva contraseña sea verificada e insertada correctamente.</w:t>
       </w:r>
     </w:p>
     <w:p>
       <w:pPr>
         <w:jc w:val="both"/>
-      </w:pPr>
-      <w:r>
+        <w:rPr>
+          <w:rFonts w:ascii="Arial" w:hAnsi="Arial" w:cs="Arial"/>
+        </w:rPr>
+      </w:pPr>
+      <w:r>
+        <w:rPr>
+          <w:rFonts w:ascii="Arial" w:hAnsi="Arial" w:cs="Arial"/>
+        </w:rPr>
+        <w:t xml:space="preserve">Para ello se recogen los valores de los campos contrasenna y contrasenna Confirmar, si el valor es distinto entre los dos campos, aparecerá un mensaje al usuario de que </w:t>
+      </w:r>
+      <w:r>
+        <w:rPr>
+          <w:rFonts w:ascii="Arial" w:hAnsi="Arial" w:cs="Arial"/>
+        </w:rPr>
         <w:lastRenderedPageBreak/>
-        <w:t>Para ello se recogen los valores de los campos contrasenna y contrasenna Confirmar, si el valor es distinto entre los dos campos, aparecerá un mensaje al usuario de que las contraseñas no coinciden y deshabilitando el botón de cambio de contraseña, en caso de que coincidan, aparecerá un mensaje al usuario y el botón de cambio de contraseña se activará.</w:t>
+        <w:t>las contraseñas no coinciden y deshabilitando el botón de cambio de contraseña, en caso de que coincidan, aparecerá un mensaje al usuario y el botón de cambio de contraseña se activará.</w:t>
       </w:r>
     </w:p>
     <w:p>
@@ -18717,24 +18894,42 @@
     <w:p>
       <w:pPr>
         <w:jc w:val="both"/>
-      </w:pPr>
-      <w:r>
+        <w:rPr>
+          <w:rFonts w:ascii="Arial" w:hAnsi="Arial" w:cs="Arial"/>
+        </w:rPr>
+      </w:pPr>
+      <w:r>
+        <w:rPr>
+          <w:rFonts w:ascii="Arial" w:hAnsi="Arial" w:cs="Arial"/>
+        </w:rPr>
         <w:t>PARTE 1: Este script permite crear las tarjetas personalizadas de los videojuegos, asignando automáticamente un estilo CSS de un script CSS ya creado.</w:t>
       </w:r>
     </w:p>
     <w:p>
       <w:pPr>
         <w:jc w:val="both"/>
-      </w:pPr>
-      <w:r>
+        <w:rPr>
+          <w:rFonts w:ascii="Arial" w:hAnsi="Arial" w:cs="Arial"/>
+        </w:rPr>
+      </w:pPr>
+      <w:r>
+        <w:rPr>
+          <w:rFonts w:ascii="Arial" w:hAnsi="Arial" w:cs="Arial"/>
+        </w:rPr>
         <w:t>Primero, al cargas todos los elementos de la página, se llamará a la función inicializar la cual realiza una llamada AJAX a un script PHP (ObtenerJuegosBBDD), la cual obtiene todos los datos sobre cada videojuego, cada vez que los datos de un videojuego es recogido, mediante un bucle se envían los datos de cada videojuego a una función llamada insertarVideojuego donde se crearán mediante JavaScript todos los elementos de la tarjeta y a la función addVideojuegoSelectFiltro la cual llenará un select con las categorias de los videojuegos para obtener un buscador de videojuegos por categorias.</w:t>
       </w:r>
     </w:p>
     <w:p>
       <w:pPr>
         <w:jc w:val="both"/>
-      </w:pPr>
-      <w:r>
+        <w:rPr>
+          <w:rFonts w:ascii="Arial" w:hAnsi="Arial" w:cs="Arial"/>
+        </w:rPr>
+      </w:pPr>
+      <w:r>
+        <w:rPr>
+          <w:rFonts w:ascii="Arial" w:hAnsi="Arial" w:cs="Arial"/>
+        </w:rPr>
         <w:t>Cuando todos los datos estén cargados, el select creado tendrá un evento click el cual permitirá mostrar los videojuegos de cada categoria al ser pulsada una categoria específica.</w:t>
       </w:r>
     </w:p>
@@ -20234,24 +20429,52 @@
       </w:r>
     </w:p>
     <w:p>
-      <w:r>
+      <w:pPr>
+        <w:rPr>
+          <w:rFonts w:ascii="Arial" w:hAnsi="Arial" w:cs="Arial"/>
+        </w:rPr>
+      </w:pPr>
+      <w:r>
+        <w:rPr>
+          <w:rFonts w:ascii="Arial" w:hAnsi="Arial" w:cs="Arial"/>
+        </w:rPr>
         <w:t>PARTE 2: La función obtenerTodasLasCategoriasAJAX realiza una llamada AJAX al script PHP ObtenerCategoriasBBDD</w:t>
       </w:r>
       <w:r>
+        <w:rPr>
+          <w:rFonts w:ascii="Arial" w:hAnsi="Arial" w:cs="Arial"/>
+        </w:rPr>
         <w:t>,</w:t>
       </w:r>
       <w:r>
+        <w:rPr>
+          <w:rFonts w:ascii="Arial" w:hAnsi="Arial" w:cs="Arial"/>
+        </w:rPr>
         <w:t xml:space="preserve"> el cual realiza una consulta en la base de datos y devuelve </w:t>
       </w:r>
       <w:r>
+        <w:rPr>
+          <w:rFonts w:ascii="Arial" w:hAnsi="Arial" w:cs="Arial"/>
+        </w:rPr>
         <w:t>todas las categorías existentes.</w:t>
       </w:r>
     </w:p>
     <w:p>
-      <w:r>
+      <w:pPr>
+        <w:rPr>
+          <w:rFonts w:ascii="Arial" w:hAnsi="Arial" w:cs="Arial"/>
+        </w:rPr>
+      </w:pPr>
+      <w:r>
+        <w:rPr>
+          <w:rFonts w:ascii="Arial" w:hAnsi="Arial" w:cs="Arial"/>
+        </w:rPr>
         <w:t>A</w:t>
       </w:r>
       <w:r>
+        <w:rPr>
+          <w:rFonts w:ascii="Arial" w:hAnsi="Arial" w:cs="Arial"/>
+        </w:rPr>
         <w:t>l recoger todos los datos se añade cada categoria en cada option del select creado mediante un bucle, creando un option por cada categoria y añadiéndolo al select con la función appendChild().</w:t>
       </w:r>
     </w:p>
@@ -22182,16 +22405,28 @@
     <w:p>
       <w:pPr>
         <w:jc w:val="both"/>
-      </w:pPr>
-      <w:r>
+        <w:rPr>
+          <w:rFonts w:ascii="Arial" w:hAnsi="Arial" w:cs="Arial"/>
+        </w:rPr>
+      </w:pPr>
+      <w:r>
+        <w:rPr>
+          <w:rFonts w:ascii="Arial" w:hAnsi="Arial" w:cs="Arial"/>
+        </w:rPr>
         <w:t>PARTE 3: La función realizarFiltro realiza una llamada AJAX al script PHP ObtenerJuegosBBDD y otra llamada AJAX al script PHP ObtenerJuegosFiltradosBBDD con el valor de un option seleccionado para mostrar los videojuegos de una categoría en concreto.</w:t>
       </w:r>
     </w:p>
     <w:p>
       <w:pPr>
         <w:jc w:val="both"/>
-      </w:pPr>
-      <w:r>
+        <w:rPr>
+          <w:rFonts w:ascii="Arial" w:hAnsi="Arial" w:cs="Arial"/>
+        </w:rPr>
+      </w:pPr>
+      <w:r>
+        <w:rPr>
+          <w:rFonts w:ascii="Arial" w:hAnsi="Arial" w:cs="Arial"/>
+        </w:rPr>
         <w:t xml:space="preserve">Si el filtro de categorías tiene como valor por defecto realizará la primera llamada AJAX, en caso contrario realizará la llamada AJAX de filtrado. </w:t>
       </w:r>
     </w:p>
@@ -22245,24 +22480,42 @@
     <w:p>
       <w:pPr>
         <w:jc w:val="both"/>
-      </w:pPr>
-      <w:r>
+        <w:rPr>
+          <w:rFonts w:ascii="Arial" w:hAnsi="Arial" w:cs="Arial"/>
+        </w:rPr>
+      </w:pPr>
+      <w:r>
+        <w:rPr>
+          <w:rFonts w:ascii="Arial" w:hAnsi="Arial" w:cs="Arial"/>
+        </w:rPr>
         <w:t xml:space="preserve">Después, para la creación de las tarjetas de cada juego, se obtiene mediante JS el div principal de la página llamado game-container, en el cual se crea un div principal de la tarjeta. Dentro del div de la tarjeta se van creando distintos divs en los que en cada uno está organizada la información de los datos del juego obtenidos de la base de datos. </w:t>
       </w:r>
     </w:p>
     <w:p>
       <w:pPr>
         <w:jc w:val="both"/>
-      </w:pPr>
-      <w:r>
+        <w:rPr>
+          <w:rFonts w:ascii="Arial" w:hAnsi="Arial" w:cs="Arial"/>
+        </w:rPr>
+      </w:pPr>
+      <w:r>
+        <w:rPr>
+          <w:rFonts w:ascii="Arial" w:hAnsi="Arial" w:cs="Arial"/>
+        </w:rPr>
         <w:t>Primero se crea un div donde se insertará el logo del videojuego (a partir del nombre de la imagen guardada en la base de datos), luego es creado un div de descripción del videojuego, donde se añade una breve descripción, el precio actual y el precio anterior (si el videojuego no posee ninguna oferta, el precio anterior no se muestra) del videojuego. Por último se añadirá en el div principal un botón con el texto “Ver Ficha” para acceder a la ficha de dicho videojuego y poder comprarse.</w:t>
       </w:r>
     </w:p>
     <w:p>
       <w:pPr>
         <w:jc w:val="both"/>
-      </w:pPr>
-      <w:r>
+        <w:rPr>
+          <w:rFonts w:ascii="Arial" w:hAnsi="Arial" w:cs="Arial"/>
+        </w:rPr>
+      </w:pPr>
+      <w:r>
+        <w:rPr>
+          <w:rFonts w:ascii="Arial" w:hAnsi="Arial" w:cs="Arial"/>
+        </w:rPr>
         <w:t>Al ser creados todos los elementos por JavaScript, todos los elementos en su creación tienen asignados una clase específica la cual, en la página principal tiene un link asignado a un fichero CSS concreto el cual da todo el formato y estilo a la tarjeta.</w:t>
       </w:r>
     </w:p>
@@ -22355,7 +22608,15 @@
     </w:p>
     <w:p/>
     <w:p>
-      <w:r>
+      <w:pPr>
+        <w:rPr>
+          <w:rFonts w:ascii="Arial" w:hAnsi="Arial" w:cs="Arial"/>
+        </w:rPr>
+      </w:pPr>
+      <w:r>
+        <w:rPr>
+          <w:rFonts w:ascii="Arial" w:hAnsi="Arial" w:cs="Arial"/>
+        </w:rPr>
         <w:t xml:space="preserve">El sistema contempla la adquisición de videojuegos por parte de los usuarios. Cada videojuego presente en la plataforma web tiene una ficha asociada; dicha ficha permite la opción de “compra”. </w:t>
       </w:r>
     </w:p>
@@ -22386,31 +22647,67 @@
       </w:r>
     </w:p>
     <w:p>
-      <w:r>
+      <w:pPr>
+        <w:rPr>
+          <w:rFonts w:ascii="Arial" w:hAnsi="Arial" w:cs="Arial"/>
+        </w:rPr>
+      </w:pPr>
+      <w:r>
+        <w:rPr>
+          <w:rFonts w:ascii="Arial" w:hAnsi="Arial" w:cs="Arial"/>
+        </w:rPr>
         <w:t xml:space="preserve">Cuando el usuario realiza la adquisición, el sistema envía el id del videojuego comprado y valida mediante llamadas a la BBDD que el usuario no disponga ya de este producto (en cuyo caso se le informaría y la acción no se llevaría a cabo). </w:t>
       </w:r>
     </w:p>
     <w:p>
-      <w:r>
+      <w:pPr>
+        <w:rPr>
+          <w:rFonts w:ascii="Arial" w:hAnsi="Arial" w:cs="Arial"/>
+        </w:rPr>
+      </w:pPr>
+      <w:r>
+        <w:rPr>
+          <w:rFonts w:ascii="Arial" w:hAnsi="Arial" w:cs="Arial"/>
+        </w:rPr>
         <w:t xml:space="preserve">En caso de que sea la primera vez que intenta adquirir el videojuego, el sistema procederá a añadir el id del mismo a la lista de ids de los  videojuegos adquiridos por el usuario.  De esta forma, cada usuario registrado en la plataforma podrá adquirir los videojuegos que estime oportunos de forma eficiente y sin comprometer </w:t>
       </w:r>
       <w:r>
+        <w:rPr>
+          <w:rFonts w:ascii="Arial" w:hAnsi="Arial" w:cs="Arial"/>
+        </w:rPr>
         <w:t>el rendimiento del sistema.</w:t>
       </w:r>
       <w:r>
+        <w:rPr>
+          <w:rFonts w:ascii="Arial" w:hAnsi="Arial" w:cs="Arial"/>
+        </w:rPr>
         <w:t xml:space="preserve"> </w:t>
       </w:r>
     </w:p>
     <w:p>
-      <w:r>
+      <w:pPr>
+        <w:rPr>
+          <w:rFonts w:ascii="Arial" w:hAnsi="Arial" w:cs="Arial"/>
+        </w:rPr>
+      </w:pPr>
+      <w:r>
+        <w:rPr>
+          <w:rFonts w:ascii="Arial" w:hAnsi="Arial" w:cs="Arial"/>
+        </w:rPr>
         <w:t>De cualquier modo, si se produjese algún error durante la operación de compra por parte  del usuario el sistema le informaría de ello.</w:t>
       </w:r>
     </w:p>
     <w:p>
       <w:pPr>
         <w:jc w:val="center"/>
-      </w:pPr>
-      <w:r>
+        <w:rPr>
+          <w:rFonts w:ascii="Arial" w:hAnsi="Arial" w:cs="Arial"/>
+        </w:rPr>
+      </w:pPr>
+      <w:r>
+        <w:rPr>
+          <w:rFonts w:ascii="Arial" w:hAnsi="Arial" w:cs="Arial"/>
+        </w:rPr>
         <w:lastRenderedPageBreak/>
         <w:pict>
           <v:shape id="_x0000_i1042" type="#_x0000_t75" style="width:310.4pt;height:301.6pt">
@@ -22510,13 +22807,27 @@
     </w:p>
     <w:p/>
     <w:p>
-      <w:r>
+      <w:pPr>
+        <w:rPr>
+          <w:rFonts w:ascii="Arial" w:hAnsi="Arial" w:cs="Arial"/>
+        </w:rPr>
+      </w:pPr>
+      <w:r>
+        <w:rPr>
+          <w:rFonts w:ascii="Arial" w:hAnsi="Arial" w:cs="Arial"/>
+        </w:rPr>
         <w:t xml:space="preserve">Además de adquirir nuevos videojuegos, la plataforma web permite que los usuarios eliminen de entre los que han adquirido los </w:t>
       </w:r>
       <w:r>
+        <w:rPr>
+          <w:rFonts w:ascii="Arial" w:hAnsi="Arial" w:cs="Arial"/>
+        </w:rPr>
         <w:t xml:space="preserve">videojuegos  </w:t>
       </w:r>
       <w:r>
+        <w:rPr>
+          <w:rFonts w:ascii="Arial" w:hAnsi="Arial" w:cs="Arial"/>
+        </w:rPr>
         <w:t>que estimen oportuno. Para ello, cada usuario dispone de un espacio en el que poder interactuar con sus productos (ejecutar los videojuegos, eliminarlos, etc). Este espacio se encuentra en el apartado “Mis Juegos”.</w:t>
       </w:r>
     </w:p>
@@ -22551,15 +22862,29 @@
     </w:p>
     <w:p/>
     <w:p>
-      <w:r>
+      <w:pPr>
+        <w:rPr>
+          <w:rFonts w:ascii="Arial" w:hAnsi="Arial" w:cs="Arial"/>
+        </w:rPr>
+      </w:pPr>
+      <w:r>
+        <w:rPr>
+          <w:rFonts w:ascii="Arial" w:hAnsi="Arial" w:cs="Arial"/>
+        </w:rPr>
         <w:t>En este apartado, el usuario puede acceder a todos los videojuegos que ha adquirido. Para facilitarle la búsqueda y como enriquecimiento del espacio el sistema provee de un filtrado por nombre mediante el cual el usuario puede buscar videojuegos concretos sin necesidad de moverse por todos sus productos.</w:t>
       </w:r>
     </w:p>
     <w:p>
       <w:pPr>
         <w:jc w:val="center"/>
-      </w:pPr>
-      <w:r>
+        <w:rPr>
+          <w:rFonts w:ascii="Arial" w:hAnsi="Arial" w:cs="Arial"/>
+        </w:rPr>
+      </w:pPr>
+      <w:r>
+        <w:rPr>
+          <w:rFonts w:ascii="Arial" w:hAnsi="Arial" w:cs="Arial"/>
+        </w:rPr>
         <w:pict>
           <v:shape id="_x0000_i1045" type="#_x0000_t75" style="width:264.9pt;height:182.05pt">
             <v:imagedata r:id="rId149" o:title="Captura15"/>
@@ -22589,34 +22914,71 @@
     </w:p>
     <w:p/>
     <w:p>
-      <w:r>
+      <w:pPr>
+        <w:rPr>
+          <w:rFonts w:ascii="Arial" w:hAnsi="Arial" w:cs="Arial"/>
+        </w:rPr>
+      </w:pPr>
+      <w:r>
+        <w:rPr>
+          <w:rFonts w:ascii="Arial" w:hAnsi="Arial" w:cs="Arial"/>
+        </w:rPr>
         <w:lastRenderedPageBreak/>
         <w:t xml:space="preserve">Cada videojuego presente en este apartado tendrá dos opciones: “JUGAR” y “ELIMINAR”. </w:t>
       </w:r>
     </w:p>
     <w:p>
-      <w:r>
+      <w:pPr>
+        <w:rPr>
+          <w:rFonts w:ascii="Arial" w:hAnsi="Arial" w:cs="Arial"/>
+        </w:rPr>
+      </w:pPr>
+      <w:r>
+        <w:rPr>
+          <w:rFonts w:ascii="Arial" w:hAnsi="Arial" w:cs="Arial"/>
+        </w:rPr>
         <w:t xml:space="preserve">En caso de que el usuario decida eliminar el videojuego, </w:t>
       </w:r>
       <w:r>
+        <w:rPr>
+          <w:rFonts w:ascii="Arial" w:hAnsi="Arial" w:cs="Arial"/>
+        </w:rPr>
         <w:t xml:space="preserve"> la plataforma web le solicitará confirmación y, en caso de que quiera proceder, </w:t>
       </w:r>
       <w:r>
+        <w:rPr>
+          <w:rFonts w:ascii="Arial" w:hAnsi="Arial" w:cs="Arial"/>
+        </w:rPr>
         <w:t>el sistema realizará la operación inversa a la llevada a cabo para la adquisici</w:t>
       </w:r>
       <w:r>
+        <w:rPr>
+          <w:rFonts w:ascii="Arial" w:hAnsi="Arial" w:cs="Arial"/>
+        </w:rPr>
         <w:t>ón</w:t>
       </w:r>
       <w:r>
+        <w:rPr>
+          <w:rFonts w:ascii="Arial" w:hAnsi="Arial" w:cs="Arial"/>
+        </w:rPr>
         <w:t xml:space="preserve">; es decir, </w:t>
       </w:r>
       <w:r>
+        <w:rPr>
+          <w:rFonts w:ascii="Arial" w:hAnsi="Arial" w:cs="Arial"/>
+        </w:rPr>
         <w:t>se obtiene el listado de ids de los videojuegos adquiridos por el usuario a través de consultas a la BBDD y se localiza el id del videojuego a eliminar. Una vez hecho esto, se procede a retirar el id de dicho vid</w:t>
       </w:r>
       <w:r>
+        <w:rPr>
+          <w:rFonts w:ascii="Arial" w:hAnsi="Arial" w:cs="Arial"/>
+        </w:rPr>
         <w:t>eojuego de la lista del usuario y a informarle del resultado de la operación.</w:t>
       </w:r>
       <w:r>
+        <w:rPr>
+          <w:rFonts w:ascii="Arial" w:hAnsi="Arial" w:cs="Arial"/>
+        </w:rPr>
         <w:t xml:space="preserve"> </w:t>
       </w:r>
     </w:p>
@@ -22887,12 +23249,28 @@
       </w:pPr>
     </w:p>
     <w:p>
-      <w:r>
+      <w:pPr>
+        <w:rPr>
+          <w:rFonts w:ascii="Arial" w:hAnsi="Arial" w:cs="Arial"/>
+        </w:rPr>
+      </w:pPr>
+      <w:r>
+        <w:rPr>
+          <w:rFonts w:ascii="Arial" w:hAnsi="Arial" w:cs="Arial"/>
+        </w:rPr>
         <w:t>Para modificar los datos personales del usuario (nombre, apellido, email, etc.) la plataforma facilita un apartado de ajustes llamado “Mi Cuenta”. En este apartado se muestran los datos actuales del usuario en diferentes elementos “input” que el propio usuario podrá modificar.</w:t>
       </w:r>
     </w:p>
     <w:p>
-      <w:r>
+      <w:pPr>
+        <w:rPr>
+          <w:rFonts w:ascii="Arial" w:hAnsi="Arial" w:cs="Arial"/>
+        </w:rPr>
+      </w:pPr>
+      <w:r>
+        <w:rPr>
+          <w:rFonts w:ascii="Arial" w:hAnsi="Arial" w:cs="Arial"/>
+        </w:rPr>
         <w:t>Una vez que el usuario haya terminado de modificar sus datos personales tendrá la posibilidad de guardarlos, actualizando así el sistema, pulsando el botón “Guardar cambios”. Una vez hecho esto la plataforma informará del resultado al usuario sin que este tenga que actualizar la página.</w:t>
       </w:r>
     </w:p>
@@ -22966,9 +23344,23 @@
         <w:t>Captura del sistema informando de la correcta actualización de los datos por parte del usuario.</w:t>
       </w:r>
     </w:p>
-    <w:p/>
-    <w:p>
-      <w:r>
+    <w:p>
+      <w:pPr>
+        <w:rPr>
+          <w:rFonts w:ascii="Arial" w:hAnsi="Arial" w:cs="Arial"/>
+        </w:rPr>
+      </w:pPr>
+    </w:p>
+    <w:p>
+      <w:pPr>
+        <w:rPr>
+          <w:rFonts w:ascii="Arial" w:hAnsi="Arial" w:cs="Arial"/>
+        </w:rPr>
+      </w:pPr>
+      <w:r>
+        <w:rPr>
+          <w:rFonts w:ascii="Arial" w:hAnsi="Arial" w:cs="Arial"/>
+        </w:rPr>
         <w:t>Para asegurar el correcto funcionamiento del sistema, la plataforma realiza una serie de validaciones con los datos del usuario. Para ello, comprueba que no existan ya usuarios con el nickname ni con el correo introducido consultando los registros existentes en la BBDD del sistema. En caso de que el email no esté en uso, el sistema también realiza una validación de formato mediante el uso de expresiones regulares para garantizar que sea un dato válido.</w:t>
       </w:r>
     </w:p>
@@ -23200,13 +23592,29 @@
       </w:pPr>
     </w:p>
     <w:p>
-      <w:r>
+      <w:pPr>
+        <w:rPr>
+          <w:rFonts w:ascii="Arial" w:hAnsi="Arial" w:cs="Arial"/>
+        </w:rPr>
+      </w:pPr>
+      <w:r>
+        <w:rPr>
+          <w:rFonts w:ascii="Arial" w:hAnsi="Arial" w:cs="Arial"/>
+        </w:rPr>
         <w:lastRenderedPageBreak/>
         <w:t>En caso de que no se cumplan los requisitos para la modificación de los datos el sistema informará al usuario de ello en tiempo real vía AJAX sin necesidad de actualizar la página.</w:t>
       </w:r>
     </w:p>
     <w:p>
-      <w:r>
+      <w:pPr>
+        <w:rPr>
+          <w:rFonts w:ascii="Arial" w:hAnsi="Arial" w:cs="Arial"/>
+        </w:rPr>
+      </w:pPr>
+      <w:r>
+        <w:rPr>
+          <w:rFonts w:ascii="Arial" w:hAnsi="Arial" w:cs="Arial"/>
+        </w:rPr>
         <w:t>En esta situación, los datos introducidos por el usuario son rechazados por el sistema y la BBDD no se modifica.</w:t>
       </w:r>
     </w:p>
@@ -23292,12 +23700,21 @@
       <w:pPr>
         <w:jc w:val="center"/>
         <w:rPr>
+          <w:rFonts w:ascii="Arial" w:hAnsi="Arial" w:cs="Arial"/>
           <w:sz w:val="18"/>
         </w:rPr>
       </w:pPr>
     </w:p>
     <w:p>
-      <w:r>
+      <w:pPr>
+        <w:rPr>
+          <w:rFonts w:ascii="Arial" w:hAnsi="Arial" w:cs="Arial"/>
+        </w:rPr>
+      </w:pPr>
+      <w:r>
+        <w:rPr>
+          <w:rFonts w:ascii="Arial" w:hAnsi="Arial" w:cs="Arial"/>
+        </w:rPr>
         <w:t>Además de la información personal, el sistema también contempla el uso de una foto de perfil por parte del usuario.</w:t>
       </w:r>
     </w:p>
@@ -23380,16 +23797,29 @@
       </w:pPr>
     </w:p>
     <w:p>
-      <w:r>
+      <w:pPr>
+        <w:rPr>
+          <w:rFonts w:ascii="Arial" w:hAnsi="Arial" w:cs="Arial"/>
+        </w:rPr>
+      </w:pPr>
+      <w:r>
+        <w:rPr>
+          <w:rFonts w:ascii="Arial" w:hAnsi="Arial" w:cs="Arial"/>
+        </w:rPr>
         <w:lastRenderedPageBreak/>
-        <w:t>Cuando el usuario selecciona una imagen de su dispositivo</w:t>
-      </w:r>
-      <w:r>
-        <w:t xml:space="preserve"> y pulsa el botón de “Subir imagen” el sistema ejecuta, vía AJAX y de forma totalmente transparente para el usuario, el archivo “SubirFotoUsuario.php” que recibe el archivo a subir y, tras comprobar que tenga el tamaño y la extensión adecuados, almacena la imagen en la plataforma web.</w:t>
-      </w:r>
-    </w:p>
-    <w:p>
-      <w:r>
+        <w:t>Cuando el usuario selecciona una imagen de su dispositivo y pulsa el botón de “Subir imagen” el sistema ejecuta, vía AJAX y de forma totalmente transparente para el usuario, el archivo “SubirFotoUsuario.php” que recibe el archivo a subir y, tras comprobar que tenga el tamaño y la extensión adecuados, almacena la imagen en la plataforma web.</w:t>
+      </w:r>
+    </w:p>
+    <w:p>
+      <w:pPr>
+        <w:rPr>
+          <w:rFonts w:ascii="Arial" w:hAnsi="Arial" w:cs="Arial"/>
+        </w:rPr>
+      </w:pPr>
+      <w:r>
+        <w:rPr>
+          <w:rFonts w:ascii="Arial" w:hAnsi="Arial" w:cs="Arial"/>
+        </w:rPr>
         <w:t xml:space="preserve"> Para garantizar la correcta organización de las imágenes de cada usuario la plataforma renombra la imagen del usuario por el id del usuario seguido por la extensión “.PNG”. De esta forma cada vez que un usuario modifica su foto de perfil, el sistema crea un archivo con las condiciones mencionadas para que en caso de que ya exista una imagen con el mismo nombre se sobrescriba. Llevando a cabo este procedimiento se garantiza que en la plataforma sólo pueda haber una imagen de perfil por usuario evitando así una sobrecarga de datos innecesaria.</w:t>
       </w:r>
     </w:p>
@@ -23662,25 +24092,51 @@
     </w:p>
     <w:p/>
     <w:p>
-      <w:r>
+      <w:pPr>
+        <w:rPr>
+          <w:rFonts w:ascii="Arial" w:hAnsi="Arial" w:cs="Arial"/>
+        </w:rPr>
+      </w:pPr>
+      <w:r>
+        <w:rPr>
+          <w:rFonts w:ascii="Arial" w:hAnsi="Arial" w:cs="Arial"/>
+        </w:rPr>
         <w:t xml:space="preserve">En la aplicación web existe una página </w:t>
       </w:r>
       <w:r>
+        <w:rPr>
+          <w:rFonts w:ascii="Arial" w:hAnsi="Arial" w:cs="Arial"/>
+        </w:rPr>
         <w:t>a la que no se puede acceder por medio del menú lateral sino introduciendo una U</w:t>
       </w:r>
       <w:r>
+        <w:rPr>
+          <w:rFonts w:ascii="Arial" w:hAnsi="Arial" w:cs="Arial"/>
+        </w:rPr>
         <w:t>RL</w:t>
       </w:r>
       <w:r>
+        <w:rPr>
+          <w:rFonts w:ascii="Arial" w:hAnsi="Arial" w:cs="Arial"/>
+        </w:rPr>
         <w:t xml:space="preserve"> concreta.</w:t>
       </w:r>
       <w:r>
+        <w:rPr>
+          <w:rFonts w:ascii="Arial" w:hAnsi="Arial" w:cs="Arial"/>
+        </w:rPr>
         <w:t xml:space="preserve"> </w:t>
       </w:r>
       <w:r>
+        <w:rPr>
+          <w:rFonts w:ascii="Arial" w:hAnsi="Arial" w:cs="Arial"/>
+        </w:rPr>
         <w:t>E</w:t>
       </w:r>
       <w:r>
+        <w:rPr>
+          <w:rFonts w:ascii="Arial" w:hAnsi="Arial" w:cs="Arial"/>
+        </w:rPr>
         <w:t>n dicha página se muestran todos los usuarios y juegos que existen en la base de datos.</w:t>
       </w:r>
     </w:p>
@@ -23946,19 +24402,39 @@
     </w:p>
     <w:p/>
     <w:p>
-      <w:r>
+      <w:pPr>
+        <w:rPr>
+          <w:rFonts w:ascii="Arial" w:hAnsi="Arial" w:cs="Arial"/>
+        </w:rPr>
+      </w:pPr>
+      <w:r>
+        <w:rPr>
+          <w:rFonts w:ascii="Arial" w:hAnsi="Arial" w:cs="Arial"/>
+        </w:rPr>
         <w:t>Para ello se realiza dos</w:t>
       </w:r>
       <w:r>
+        <w:rPr>
+          <w:rFonts w:ascii="Arial" w:hAnsi="Arial" w:cs="Arial"/>
+        </w:rPr>
         <w:t xml:space="preserve"> llamada</w:t>
       </w:r>
       <w:r>
+        <w:rPr>
+          <w:rFonts w:ascii="Arial" w:hAnsi="Arial" w:cs="Arial"/>
+        </w:rPr>
         <w:t>s</w:t>
       </w:r>
       <w:r>
+        <w:rPr>
+          <w:rFonts w:ascii="Arial" w:hAnsi="Arial" w:cs="Arial"/>
+        </w:rPr>
         <w:t xml:space="preserve"> </w:t>
       </w:r>
       <w:r>
+        <w:rPr>
+          <w:rFonts w:ascii="Arial" w:hAnsi="Arial" w:cs="Arial"/>
+        </w:rPr>
         <w:t>a la base de datos, una obtiene todos los usuarios y la otra todos los videojuegos, al haber recogido todos los datos, mediante bucles foreach se recorren los datos y se muestran en la pantalla con la función echo.</w:t>
       </w:r>
     </w:p>
@@ -25439,17 +25915,41 @@
     </w:p>
     <w:p/>
     <w:p>
-      <w:r>
+      <w:pPr>
+        <w:rPr>
+          <w:rFonts w:ascii="Arial" w:hAnsi="Arial" w:cs="Arial"/>
+        </w:rPr>
+      </w:pPr>
+      <w:r>
+        <w:rPr>
+          <w:rFonts w:ascii="Arial" w:hAnsi="Arial" w:cs="Arial"/>
+        </w:rPr>
         <w:t>Para mejorar el aspecto visual de la plataforma web se ha implementado la opción de cambiar entre dos apariencias: modo claro y modo oscuro. Dicho cambio se puede llevar a cabo en cada una de las páginas web de la plataforma. Al realizar el cambio en una de ellas dicha modificación se hace extensible al resto.</w:t>
       </w:r>
     </w:p>
     <w:p>
-      <w:r>
+      <w:pPr>
+        <w:rPr>
+          <w:rFonts w:ascii="Arial" w:hAnsi="Arial" w:cs="Arial"/>
+        </w:rPr>
+      </w:pPr>
+      <w:r>
+        <w:rPr>
+          <w:rFonts w:ascii="Arial" w:hAnsi="Arial" w:cs="Arial"/>
+        </w:rPr>
         <w:t>En la BBDD del sistema, se almacena el registro “modo” para cada usuario; dicho registro alterna su contenido entre “claro” y “oscuro” según el usuario haya seleccionado un modo u otro. De esta forma, el modo seleccionado por cada usuario es almacenado de manera persistente para que tras cerrar sesión y volver a iniciarla dicho usuario conserve el modo que seleccionó.</w:t>
       </w:r>
     </w:p>
     <w:p>
-      <w:r>
+      <w:pPr>
+        <w:rPr>
+          <w:rFonts w:ascii="Arial" w:hAnsi="Arial" w:cs="Arial"/>
+        </w:rPr>
+      </w:pPr>
+      <w:r>
+        <w:rPr>
+          <w:rFonts w:ascii="Arial" w:hAnsi="Arial" w:cs="Arial"/>
+        </w:rPr>
         <w:t xml:space="preserve">Para gestionar esta implementación el sistema utiliza un fichero CSS llamado “darkMode” que, en conjunto con un fichero JS que presenta el mismo nombre, se encarga de dar a cada página su correcta apariencia. </w:t>
       </w:r>
     </w:p>
@@ -29338,7 +29838,7 @@
               <w:noProof/>
               <w:color w:val="FFFFFF" w:themeColor="background1"/>
             </w:rPr>
-            <w:t>6</w:t>
+            <w:t>64</w:t>
           </w:r>
           <w:r>
             <w:rPr>
@@ -32647,7 +33147,7 @@
 </file>
 
 <file path=customXml/itemProps2.xml><?xml version="1.0" encoding="utf-8"?>
-<ds:datastoreItem xmlns:ds="http://schemas.openxmlformats.org/officeDocument/2006/customXml" ds:itemID="{6B129CF9-F81B-4C2D-8E32-32CF66CC978F}">
+<ds:datastoreItem xmlns:ds="http://schemas.openxmlformats.org/officeDocument/2006/customXml" ds:itemID="{3343EEF0-A1B6-4CB5-BED2-D146D2E47D5A}">
   <ds:schemaRefs>
     <ds:schemaRef ds:uri="http://schemas.openxmlformats.org/officeDocument/2006/bibliography"/>
   </ds:schemaRefs>

</xml_diff>

<commit_message>
cambiios pequeños + pdf docu
</commit_message>
<xml_diff>
--- a/Documentación/TFG.docx
+++ b/Documentación/TFG.docx
@@ -482,7 +482,7 @@
             </w:rPr>
             <w:fldChar w:fldCharType="separate"/>
           </w:r>
-          <w:hyperlink w:anchor="_Toc105168198" w:history="1">
+          <w:hyperlink w:anchor="_Toc105617870" w:history="1">
             <w:r>
               <w:rPr>
                 <w:rStyle w:val="Hipervnculo"/>
@@ -505,7 +505,7 @@
               <w:rPr>
                 <w:webHidden/>
               </w:rPr>
-              <w:instrText xml:space="preserve"> PAGEREF _Toc105168198 \h </w:instrText>
+              <w:instrText xml:space="preserve"> PAGEREF _Toc105617870 \h </w:instrText>
             </w:r>
             <w:r>
               <w:rPr>
@@ -540,7 +540,7 @@
               <w:lang w:eastAsia="es-ES"/>
             </w:rPr>
           </w:pPr>
-          <w:hyperlink w:anchor="_Toc105168199" w:history="1">
+          <w:hyperlink w:anchor="_Toc105617871" w:history="1">
             <w:r>
               <w:rPr>
                 <w:rStyle w:val="Hipervnculo"/>
@@ -563,7 +563,7 @@
               <w:rPr>
                 <w:webHidden/>
               </w:rPr>
-              <w:instrText xml:space="preserve"> PAGEREF _Toc105168199 \h </w:instrText>
+              <w:instrText xml:space="preserve"> PAGEREF _Toc105617871 \h </w:instrText>
             </w:r>
             <w:r>
               <w:rPr>
@@ -598,7 +598,7 @@
               <w:lang w:eastAsia="es-ES"/>
             </w:rPr>
           </w:pPr>
-          <w:hyperlink w:anchor="_Toc105168200" w:history="1">
+          <w:hyperlink w:anchor="_Toc105617872" w:history="1">
             <w:r>
               <w:rPr>
                 <w:rStyle w:val="Hipervnculo"/>
@@ -621,7 +621,7 @@
               <w:rPr>
                 <w:webHidden/>
               </w:rPr>
-              <w:instrText xml:space="preserve"> PAGEREF _Toc105168200 \h </w:instrText>
+              <w:instrText xml:space="preserve"> PAGEREF _Toc105617872 \h </w:instrText>
             </w:r>
             <w:r>
               <w:rPr>
@@ -659,7 +659,7 @@
               <w:lang w:eastAsia="es-ES"/>
             </w:rPr>
           </w:pPr>
-          <w:hyperlink w:anchor="_Toc105168201" w:history="1">
+          <w:hyperlink w:anchor="_Toc105617873" w:history="1">
             <w:r>
               <w:rPr>
                 <w:rStyle w:val="Hipervnculo"/>
@@ -704,7 +704,7 @@
               <w:rPr>
                 <w:webHidden/>
               </w:rPr>
-              <w:instrText xml:space="preserve"> PAGEREF _Toc105168201 \h </w:instrText>
+              <w:instrText xml:space="preserve"> PAGEREF _Toc105617873 \h </w:instrText>
             </w:r>
             <w:r>
               <w:rPr>
@@ -743,7 +743,7 @@
               <w:lang w:eastAsia="es-ES"/>
             </w:rPr>
           </w:pPr>
-          <w:hyperlink w:anchor="_Toc105168202" w:history="1">
+          <w:hyperlink w:anchor="_Toc105617874" w:history="1">
             <w:r>
               <w:rPr>
                 <w:rStyle w:val="Hipervnculo"/>
@@ -770,7 +770,7 @@
                 <w:noProof/>
                 <w:webHidden/>
               </w:rPr>
-              <w:instrText xml:space="preserve"> PAGEREF _Toc105168202 \h </w:instrText>
+              <w:instrText xml:space="preserve"> PAGEREF _Toc105617874 \h </w:instrText>
             </w:r>
             <w:r>
               <w:rPr>
@@ -813,7 +813,7 @@
               <w:lang w:eastAsia="es-ES"/>
             </w:rPr>
           </w:pPr>
-          <w:hyperlink w:anchor="_Toc105168203" w:history="1">
+          <w:hyperlink w:anchor="_Toc105617875" w:history="1">
             <w:r>
               <w:rPr>
                 <w:rStyle w:val="Hipervnculo"/>
@@ -840,7 +840,7 @@
                 <w:noProof/>
                 <w:webHidden/>
               </w:rPr>
-              <w:instrText xml:space="preserve"> PAGEREF _Toc105168203 \h </w:instrText>
+              <w:instrText xml:space="preserve"> PAGEREF _Toc105617875 \h </w:instrText>
             </w:r>
             <w:r>
               <w:rPr>
@@ -882,7 +882,7 @@
               <w:lang w:eastAsia="es-ES"/>
             </w:rPr>
           </w:pPr>
-          <w:hyperlink w:anchor="_Toc105168204" w:history="1">
+          <w:hyperlink w:anchor="_Toc105617876" w:history="1">
             <w:r>
               <w:rPr>
                 <w:rStyle w:val="Hipervnculo"/>
@@ -927,7 +927,7 @@
               <w:rPr>
                 <w:webHidden/>
               </w:rPr>
-              <w:instrText xml:space="preserve"> PAGEREF _Toc105168204 \h </w:instrText>
+              <w:instrText xml:space="preserve"> PAGEREF _Toc105617876 \h </w:instrText>
             </w:r>
             <w:r>
               <w:rPr>
@@ -966,7 +966,7 @@
               <w:lang w:eastAsia="es-ES"/>
             </w:rPr>
           </w:pPr>
-          <w:hyperlink w:anchor="_Toc105168205" w:history="1">
+          <w:hyperlink w:anchor="_Toc105617877" w:history="1">
             <w:r>
               <w:rPr>
                 <w:rStyle w:val="Hipervnculo"/>
@@ -993,7 +993,7 @@
                 <w:noProof/>
                 <w:webHidden/>
               </w:rPr>
-              <w:instrText xml:space="preserve"> PAGEREF _Toc105168205 \h </w:instrText>
+              <w:instrText xml:space="preserve"> PAGEREF _Toc105617877 \h </w:instrText>
             </w:r>
             <w:r>
               <w:rPr>
@@ -1036,7 +1036,7 @@
               <w:lang w:eastAsia="es-ES"/>
             </w:rPr>
           </w:pPr>
-          <w:hyperlink w:anchor="_Toc105168206" w:history="1">
+          <w:hyperlink w:anchor="_Toc105617878" w:history="1">
             <w:r>
               <w:rPr>
                 <w:rStyle w:val="Hipervnculo"/>
@@ -1063,7 +1063,7 @@
                 <w:noProof/>
                 <w:webHidden/>
               </w:rPr>
-              <w:instrText xml:space="preserve"> PAGEREF _Toc105168206 \h </w:instrText>
+              <w:instrText xml:space="preserve"> PAGEREF _Toc105617878 \h </w:instrText>
             </w:r>
             <w:r>
               <w:rPr>
@@ -1106,7 +1106,7 @@
               <w:lang w:eastAsia="es-ES"/>
             </w:rPr>
           </w:pPr>
-          <w:hyperlink w:anchor="_Toc105168207" w:history="1">
+          <w:hyperlink w:anchor="_Toc105617879" w:history="1">
             <w:r>
               <w:rPr>
                 <w:rStyle w:val="Hipervnculo"/>
@@ -1133,7 +1133,7 @@
                 <w:noProof/>
                 <w:webHidden/>
               </w:rPr>
-              <w:instrText xml:space="preserve"> PAGEREF _Toc105168207 \h </w:instrText>
+              <w:instrText xml:space="preserve"> PAGEREF _Toc105617879 \h </w:instrText>
             </w:r>
             <w:r>
               <w:rPr>
@@ -1176,7 +1176,7 @@
               <w:lang w:eastAsia="es-ES"/>
             </w:rPr>
           </w:pPr>
-          <w:hyperlink w:anchor="_Toc105168208" w:history="1">
+          <w:hyperlink w:anchor="_Toc105617880" w:history="1">
             <w:r>
               <w:rPr>
                 <w:rStyle w:val="Hipervnculo"/>
@@ -1203,7 +1203,7 @@
                 <w:noProof/>
                 <w:webHidden/>
               </w:rPr>
-              <w:instrText xml:space="preserve"> PAGEREF _Toc105168208 \h </w:instrText>
+              <w:instrText xml:space="preserve"> PAGEREF _Toc105617880 \h </w:instrText>
             </w:r>
             <w:r>
               <w:rPr>
@@ -1246,7 +1246,7 @@
               <w:lang w:eastAsia="es-ES"/>
             </w:rPr>
           </w:pPr>
-          <w:hyperlink w:anchor="_Toc105168209" w:history="1">
+          <w:hyperlink w:anchor="_Toc105617881" w:history="1">
             <w:r>
               <w:rPr>
                 <w:rStyle w:val="Hipervnculo"/>
@@ -1273,7 +1273,7 @@
                 <w:noProof/>
                 <w:webHidden/>
               </w:rPr>
-              <w:instrText xml:space="preserve"> PAGEREF _Toc105168209 \h </w:instrText>
+              <w:instrText xml:space="preserve"> PAGEREF _Toc105617881 \h </w:instrText>
             </w:r>
             <w:r>
               <w:rPr>
@@ -1315,7 +1315,7 @@
               <w:lang w:eastAsia="es-ES"/>
             </w:rPr>
           </w:pPr>
-          <w:hyperlink w:anchor="_Toc105168210" w:history="1">
+          <w:hyperlink w:anchor="_Toc105617882" w:history="1">
             <w:r>
               <w:rPr>
                 <w:rStyle w:val="Hipervnculo"/>
@@ -1360,7 +1360,7 @@
               <w:rPr>
                 <w:webHidden/>
               </w:rPr>
-              <w:instrText xml:space="preserve"> PAGEREF _Toc105168210 \h </w:instrText>
+              <w:instrText xml:space="preserve"> PAGEREF _Toc105617882 \h </w:instrText>
             </w:r>
             <w:r>
               <w:rPr>
@@ -1399,7 +1399,7 @@
               <w:lang w:eastAsia="es-ES"/>
             </w:rPr>
           </w:pPr>
-          <w:hyperlink w:anchor="_Toc105168211" w:history="1">
+          <w:hyperlink w:anchor="_Toc105617883" w:history="1">
             <w:r>
               <w:rPr>
                 <w:rStyle w:val="Hipervnculo"/>
@@ -1426,7 +1426,7 @@
                 <w:noProof/>
                 <w:webHidden/>
               </w:rPr>
-              <w:instrText xml:space="preserve"> PAGEREF _Toc105168211 \h </w:instrText>
+              <w:instrText xml:space="preserve"> PAGEREF _Toc105617883 \h </w:instrText>
             </w:r>
             <w:r>
               <w:rPr>
@@ -1469,7 +1469,7 @@
               <w:lang w:eastAsia="es-ES"/>
             </w:rPr>
           </w:pPr>
-          <w:hyperlink w:anchor="_Toc105168212" w:history="1">
+          <w:hyperlink w:anchor="_Toc105617884" w:history="1">
             <w:r>
               <w:rPr>
                 <w:rStyle w:val="Hipervnculo"/>
@@ -1496,7 +1496,7 @@
                 <w:noProof/>
                 <w:webHidden/>
               </w:rPr>
-              <w:instrText xml:space="preserve"> PAGEREF _Toc105168212 \h </w:instrText>
+              <w:instrText xml:space="preserve"> PAGEREF _Toc105617884 \h </w:instrText>
             </w:r>
             <w:r>
               <w:rPr>
@@ -1539,7 +1539,7 @@
               <w:lang w:eastAsia="es-ES"/>
             </w:rPr>
           </w:pPr>
-          <w:hyperlink w:anchor="_Toc105168213" w:history="1">
+          <w:hyperlink w:anchor="_Toc105617885" w:history="1">
             <w:r>
               <w:rPr>
                 <w:rStyle w:val="Hipervnculo"/>
@@ -1566,7 +1566,7 @@
                 <w:noProof/>
                 <w:webHidden/>
               </w:rPr>
-              <w:instrText xml:space="preserve"> PAGEREF _Toc105168213 \h </w:instrText>
+              <w:instrText xml:space="preserve"> PAGEREF _Toc105617885 \h </w:instrText>
             </w:r>
             <w:r>
               <w:rPr>
@@ -1609,7 +1609,7 @@
               <w:lang w:eastAsia="es-ES"/>
             </w:rPr>
           </w:pPr>
-          <w:hyperlink w:anchor="_Toc105168214" w:history="1">
+          <w:hyperlink w:anchor="_Toc105617886" w:history="1">
             <w:r>
               <w:rPr>
                 <w:rStyle w:val="Hipervnculo"/>
@@ -1636,7 +1636,7 @@
                 <w:noProof/>
                 <w:webHidden/>
               </w:rPr>
-              <w:instrText xml:space="preserve"> PAGEREF _Toc105168214 \h </w:instrText>
+              <w:instrText xml:space="preserve"> PAGEREF _Toc105617886 \h </w:instrText>
             </w:r>
             <w:r>
               <w:rPr>
@@ -1679,7 +1679,7 @@
               <w:lang w:eastAsia="es-ES"/>
             </w:rPr>
           </w:pPr>
-          <w:hyperlink w:anchor="_Toc105168215" w:history="1">
+          <w:hyperlink w:anchor="_Toc105617887" w:history="1">
             <w:r>
               <w:rPr>
                 <w:rStyle w:val="Hipervnculo"/>
@@ -1706,7 +1706,7 @@
                 <w:noProof/>
                 <w:webHidden/>
               </w:rPr>
-              <w:instrText xml:space="preserve"> PAGEREF _Toc105168215 \h </w:instrText>
+              <w:instrText xml:space="preserve"> PAGEREF _Toc105617887 \h </w:instrText>
             </w:r>
             <w:r>
               <w:rPr>
@@ -1749,7 +1749,7 @@
               <w:lang w:eastAsia="es-ES"/>
             </w:rPr>
           </w:pPr>
-          <w:hyperlink w:anchor="_Toc105168216" w:history="1">
+          <w:hyperlink w:anchor="_Toc105617888" w:history="1">
             <w:r>
               <w:rPr>
                 <w:rStyle w:val="Hipervnculo"/>
@@ -1776,7 +1776,7 @@
                 <w:noProof/>
                 <w:webHidden/>
               </w:rPr>
-              <w:instrText xml:space="preserve"> PAGEREF _Toc105168216 \h </w:instrText>
+              <w:instrText xml:space="preserve"> PAGEREF _Toc105617888 \h </w:instrText>
             </w:r>
             <w:r>
               <w:rPr>
@@ -1819,7 +1819,7 @@
               <w:lang w:eastAsia="es-ES"/>
             </w:rPr>
           </w:pPr>
-          <w:hyperlink w:anchor="_Toc105168217" w:history="1">
+          <w:hyperlink w:anchor="_Toc105617889" w:history="1">
             <w:r>
               <w:rPr>
                 <w:rStyle w:val="Hipervnculo"/>
@@ -1846,7 +1846,7 @@
                 <w:noProof/>
                 <w:webHidden/>
               </w:rPr>
-              <w:instrText xml:space="preserve"> PAGEREF _Toc105168217 \h </w:instrText>
+              <w:instrText xml:space="preserve"> PAGEREF _Toc105617889 \h </w:instrText>
             </w:r>
             <w:r>
               <w:rPr>
@@ -1889,7 +1889,7 @@
               <w:lang w:eastAsia="es-ES"/>
             </w:rPr>
           </w:pPr>
-          <w:hyperlink w:anchor="_Toc105168218" w:history="1">
+          <w:hyperlink w:anchor="_Toc105617890" w:history="1">
             <w:r>
               <w:rPr>
                 <w:rStyle w:val="Hipervnculo"/>
@@ -1916,7 +1916,7 @@
                 <w:noProof/>
                 <w:webHidden/>
               </w:rPr>
-              <w:instrText xml:space="preserve"> PAGEREF _Toc105168218 \h </w:instrText>
+              <w:instrText xml:space="preserve"> PAGEREF _Toc105617890 \h </w:instrText>
             </w:r>
             <w:r>
               <w:rPr>
@@ -1959,7 +1959,7 @@
               <w:lang w:eastAsia="es-ES"/>
             </w:rPr>
           </w:pPr>
-          <w:hyperlink w:anchor="_Toc105168219" w:history="1">
+          <w:hyperlink w:anchor="_Toc105617891" w:history="1">
             <w:r>
               <w:rPr>
                 <w:rStyle w:val="Hipervnculo"/>
@@ -1986,7 +1986,7 @@
                 <w:noProof/>
                 <w:webHidden/>
               </w:rPr>
-              <w:instrText xml:space="preserve"> PAGEREF _Toc105168219 \h </w:instrText>
+              <w:instrText xml:space="preserve"> PAGEREF _Toc105617891 \h </w:instrText>
             </w:r>
             <w:r>
               <w:rPr>
@@ -2029,7 +2029,7 @@
               <w:lang w:eastAsia="es-ES"/>
             </w:rPr>
           </w:pPr>
-          <w:hyperlink w:anchor="_Toc105168220" w:history="1">
+          <w:hyperlink w:anchor="_Toc105617892" w:history="1">
             <w:r>
               <w:rPr>
                 <w:rStyle w:val="Hipervnculo"/>
@@ -2056,7 +2056,7 @@
                 <w:noProof/>
                 <w:webHidden/>
               </w:rPr>
-              <w:instrText xml:space="preserve"> PAGEREF _Toc105168220 \h </w:instrText>
+              <w:instrText xml:space="preserve"> PAGEREF _Toc105617892 \h </w:instrText>
             </w:r>
             <w:r>
               <w:rPr>
@@ -2099,7 +2099,7 @@
               <w:lang w:eastAsia="es-ES"/>
             </w:rPr>
           </w:pPr>
-          <w:hyperlink w:anchor="_Toc105168221" w:history="1">
+          <w:hyperlink w:anchor="_Toc105617893" w:history="1">
             <w:r>
               <w:rPr>
                 <w:rStyle w:val="Hipervnculo"/>
@@ -2126,7 +2126,7 @@
                 <w:noProof/>
                 <w:webHidden/>
               </w:rPr>
-              <w:instrText xml:space="preserve"> PAGEREF _Toc105168221 \h </w:instrText>
+              <w:instrText xml:space="preserve"> PAGEREF _Toc105617893 \h </w:instrText>
             </w:r>
             <w:r>
               <w:rPr>
@@ -2169,7 +2169,7 @@
               <w:lang w:eastAsia="es-ES"/>
             </w:rPr>
           </w:pPr>
-          <w:hyperlink w:anchor="_Toc105168222" w:history="1">
+          <w:hyperlink w:anchor="_Toc105617894" w:history="1">
             <w:r>
               <w:rPr>
                 <w:rStyle w:val="Hipervnculo"/>
@@ -2196,7 +2196,7 @@
                 <w:noProof/>
                 <w:webHidden/>
               </w:rPr>
-              <w:instrText xml:space="preserve"> PAGEREF _Toc105168222 \h </w:instrText>
+              <w:instrText xml:space="preserve"> PAGEREF _Toc105617894 \h </w:instrText>
             </w:r>
             <w:r>
               <w:rPr>
@@ -2239,7 +2239,7 @@
               <w:lang w:eastAsia="es-ES"/>
             </w:rPr>
           </w:pPr>
-          <w:hyperlink w:anchor="_Toc105168223" w:history="1">
+          <w:hyperlink w:anchor="_Toc105617895" w:history="1">
             <w:r>
               <w:rPr>
                 <w:rStyle w:val="Hipervnculo"/>
@@ -2266,7 +2266,7 @@
                 <w:noProof/>
                 <w:webHidden/>
               </w:rPr>
-              <w:instrText xml:space="preserve"> PAGEREF _Toc105168223 \h </w:instrText>
+              <w:instrText xml:space="preserve"> PAGEREF _Toc105617895 \h </w:instrText>
             </w:r>
             <w:r>
               <w:rPr>
@@ -2309,7 +2309,7 @@
               <w:lang w:eastAsia="es-ES"/>
             </w:rPr>
           </w:pPr>
-          <w:hyperlink w:anchor="_Toc105168224" w:history="1">
+          <w:hyperlink w:anchor="_Toc105617896" w:history="1">
             <w:r>
               <w:rPr>
                 <w:rStyle w:val="Hipervnculo"/>
@@ -2336,7 +2336,7 @@
                 <w:noProof/>
                 <w:webHidden/>
               </w:rPr>
-              <w:instrText xml:space="preserve"> PAGEREF _Toc105168224 \h </w:instrText>
+              <w:instrText xml:space="preserve"> PAGEREF _Toc105617896 \h </w:instrText>
             </w:r>
             <w:r>
               <w:rPr>
@@ -2379,7 +2379,7 @@
               <w:lang w:eastAsia="es-ES"/>
             </w:rPr>
           </w:pPr>
-          <w:hyperlink w:anchor="_Toc105168225" w:history="1">
+          <w:hyperlink w:anchor="_Toc105617897" w:history="1">
             <w:r>
               <w:rPr>
                 <w:rStyle w:val="Hipervnculo"/>
@@ -2406,7 +2406,7 @@
                 <w:noProof/>
                 <w:webHidden/>
               </w:rPr>
-              <w:instrText xml:space="preserve"> PAGEREF _Toc105168225 \h </w:instrText>
+              <w:instrText xml:space="preserve"> PAGEREF _Toc105617897 \h </w:instrText>
             </w:r>
             <w:r>
               <w:rPr>
@@ -2449,7 +2449,7 @@
               <w:lang w:eastAsia="es-ES"/>
             </w:rPr>
           </w:pPr>
-          <w:hyperlink w:anchor="_Toc105168226" w:history="1">
+          <w:hyperlink w:anchor="_Toc105617898" w:history="1">
             <w:r>
               <w:rPr>
                 <w:rStyle w:val="Hipervnculo"/>
@@ -2476,7 +2476,7 @@
                 <w:noProof/>
                 <w:webHidden/>
               </w:rPr>
-              <w:instrText xml:space="preserve"> PAGEREF _Toc105168226 \h </w:instrText>
+              <w:instrText xml:space="preserve"> PAGEREF _Toc105617898 \h </w:instrText>
             </w:r>
             <w:r>
               <w:rPr>
@@ -2519,7 +2519,7 @@
               <w:lang w:eastAsia="es-ES"/>
             </w:rPr>
           </w:pPr>
-          <w:hyperlink w:anchor="_Toc105168227" w:history="1">
+          <w:hyperlink w:anchor="_Toc105617899" w:history="1">
             <w:r>
               <w:rPr>
                 <w:rStyle w:val="Hipervnculo"/>
@@ -2546,7 +2546,7 @@
                 <w:noProof/>
                 <w:webHidden/>
               </w:rPr>
-              <w:instrText xml:space="preserve"> PAGEREF _Toc105168227 \h </w:instrText>
+              <w:instrText xml:space="preserve"> PAGEREF _Toc105617899 \h </w:instrText>
             </w:r>
             <w:r>
               <w:rPr>
@@ -2589,7 +2589,7 @@
               <w:lang w:eastAsia="es-ES"/>
             </w:rPr>
           </w:pPr>
-          <w:hyperlink w:anchor="_Toc105168228" w:history="1">
+          <w:hyperlink w:anchor="_Toc105617900" w:history="1">
             <w:r>
               <w:rPr>
                 <w:rStyle w:val="Hipervnculo"/>
@@ -2616,7 +2616,7 @@
                 <w:noProof/>
                 <w:webHidden/>
               </w:rPr>
-              <w:instrText xml:space="preserve"> PAGEREF _Toc105168228 \h </w:instrText>
+              <w:instrText xml:space="preserve"> PAGEREF _Toc105617900 \h </w:instrText>
             </w:r>
             <w:r>
               <w:rPr>
@@ -2659,7 +2659,7 @@
               <w:lang w:eastAsia="es-ES"/>
             </w:rPr>
           </w:pPr>
-          <w:hyperlink w:anchor="_Toc105168229" w:history="1">
+          <w:hyperlink w:anchor="_Toc105617901" w:history="1">
             <w:r>
               <w:rPr>
                 <w:rStyle w:val="Hipervnculo"/>
@@ -2686,7 +2686,7 @@
                 <w:noProof/>
                 <w:webHidden/>
               </w:rPr>
-              <w:instrText xml:space="preserve"> PAGEREF _Toc105168229 \h </w:instrText>
+              <w:instrText xml:space="preserve"> PAGEREF _Toc105617901 \h </w:instrText>
             </w:r>
             <w:r>
               <w:rPr>
@@ -2729,7 +2729,7 @@
               <w:lang w:eastAsia="es-ES"/>
             </w:rPr>
           </w:pPr>
-          <w:hyperlink w:anchor="_Toc105168230" w:history="1">
+          <w:hyperlink w:anchor="_Toc105617902" w:history="1">
             <w:r>
               <w:rPr>
                 <w:rStyle w:val="Hipervnculo"/>
@@ -2756,7 +2756,7 @@
                 <w:noProof/>
                 <w:webHidden/>
               </w:rPr>
-              <w:instrText xml:space="preserve"> PAGEREF _Toc105168230 \h </w:instrText>
+              <w:instrText xml:space="preserve"> PAGEREF _Toc105617902 \h </w:instrText>
             </w:r>
             <w:r>
               <w:rPr>
@@ -2799,7 +2799,7 @@
               <w:lang w:eastAsia="es-ES"/>
             </w:rPr>
           </w:pPr>
-          <w:hyperlink w:anchor="_Toc105168231" w:history="1">
+          <w:hyperlink w:anchor="_Toc105617903" w:history="1">
             <w:r>
               <w:rPr>
                 <w:rStyle w:val="Hipervnculo"/>
@@ -2826,7 +2826,7 @@
                 <w:noProof/>
                 <w:webHidden/>
               </w:rPr>
-              <w:instrText xml:space="preserve"> PAGEREF _Toc105168231 \h </w:instrText>
+              <w:instrText xml:space="preserve"> PAGEREF _Toc105617903 \h </w:instrText>
             </w:r>
             <w:r>
               <w:rPr>
@@ -2869,7 +2869,7 @@
               <w:lang w:eastAsia="es-ES"/>
             </w:rPr>
           </w:pPr>
-          <w:hyperlink w:anchor="_Toc105168232" w:history="1">
+          <w:hyperlink w:anchor="_Toc105617904" w:history="1">
             <w:r>
               <w:rPr>
                 <w:rStyle w:val="Hipervnculo"/>
@@ -2896,7 +2896,7 @@
                 <w:noProof/>
                 <w:webHidden/>
               </w:rPr>
-              <w:instrText xml:space="preserve"> PAGEREF _Toc105168232 \h </w:instrText>
+              <w:instrText xml:space="preserve"> PAGEREF _Toc105617904 \h </w:instrText>
             </w:r>
             <w:r>
               <w:rPr>
@@ -2939,7 +2939,7 @@
               <w:lang w:eastAsia="es-ES"/>
             </w:rPr>
           </w:pPr>
-          <w:hyperlink w:anchor="_Toc105168233" w:history="1">
+          <w:hyperlink w:anchor="_Toc105617905" w:history="1">
             <w:r>
               <w:rPr>
                 <w:rStyle w:val="Hipervnculo"/>
@@ -2966,7 +2966,7 @@
                 <w:noProof/>
                 <w:webHidden/>
               </w:rPr>
-              <w:instrText xml:space="preserve"> PAGEREF _Toc105168233 \h </w:instrText>
+              <w:instrText xml:space="preserve"> PAGEREF _Toc105617905 \h </w:instrText>
             </w:r>
             <w:r>
               <w:rPr>
@@ -3009,7 +3009,7 @@
               <w:lang w:eastAsia="es-ES"/>
             </w:rPr>
           </w:pPr>
-          <w:hyperlink w:anchor="_Toc105168234" w:history="1">
+          <w:hyperlink w:anchor="_Toc105617906" w:history="1">
             <w:r>
               <w:rPr>
                 <w:rStyle w:val="Hipervnculo"/>
@@ -3036,7 +3036,7 @@
                 <w:noProof/>
                 <w:webHidden/>
               </w:rPr>
-              <w:instrText xml:space="preserve"> PAGEREF _Toc105168234 \h </w:instrText>
+              <w:instrText xml:space="preserve"> PAGEREF _Toc105617906 \h </w:instrText>
             </w:r>
             <w:r>
               <w:rPr>
@@ -3079,7 +3079,7 @@
               <w:lang w:eastAsia="es-ES"/>
             </w:rPr>
           </w:pPr>
-          <w:hyperlink w:anchor="_Toc105168235" w:history="1">
+          <w:hyperlink w:anchor="_Toc105617907" w:history="1">
             <w:r>
               <w:rPr>
                 <w:rStyle w:val="Hipervnculo"/>
@@ -3106,7 +3106,7 @@
                 <w:noProof/>
                 <w:webHidden/>
               </w:rPr>
-              <w:instrText xml:space="preserve"> PAGEREF _Toc105168235 \h </w:instrText>
+              <w:instrText xml:space="preserve"> PAGEREF _Toc105617907 \h </w:instrText>
             </w:r>
             <w:r>
               <w:rPr>
@@ -3149,7 +3149,7 @@
               <w:lang w:eastAsia="es-ES"/>
             </w:rPr>
           </w:pPr>
-          <w:hyperlink w:anchor="_Toc105168236" w:history="1">
+          <w:hyperlink w:anchor="_Toc105617908" w:history="1">
             <w:r>
               <w:rPr>
                 <w:rStyle w:val="Hipervnculo"/>
@@ -3176,7 +3176,7 @@
                 <w:noProof/>
                 <w:webHidden/>
               </w:rPr>
-              <w:instrText xml:space="preserve"> PAGEREF _Toc105168236 \h </w:instrText>
+              <w:instrText xml:space="preserve"> PAGEREF _Toc105617908 \h </w:instrText>
             </w:r>
             <w:r>
               <w:rPr>
@@ -3218,7 +3218,7 @@
               <w:lang w:eastAsia="es-ES"/>
             </w:rPr>
           </w:pPr>
-          <w:hyperlink w:anchor="_Toc105168237" w:history="1">
+          <w:hyperlink w:anchor="_Toc105617909" w:history="1">
             <w:r>
               <w:rPr>
                 <w:rStyle w:val="Hipervnculo"/>
@@ -3263,7 +3263,7 @@
               <w:rPr>
                 <w:webHidden/>
               </w:rPr>
-              <w:instrText xml:space="preserve"> PAGEREF _Toc105168237 \h </w:instrText>
+              <w:instrText xml:space="preserve"> PAGEREF _Toc105617909 \h </w:instrText>
             </w:r>
             <w:r>
               <w:rPr>
@@ -3303,7 +3303,7 @@
               <w:lang w:eastAsia="es-ES"/>
             </w:rPr>
           </w:pPr>
-          <w:hyperlink w:anchor="_Toc105168238" w:history="1">
+          <w:hyperlink w:anchor="_Toc105617910" w:history="1">
             <w:r>
               <w:rPr>
                 <w:rStyle w:val="Hipervnculo"/>
@@ -3346,7 +3346,7 @@
                 <w:noProof/>
                 <w:webHidden/>
               </w:rPr>
-              <w:instrText xml:space="preserve"> PAGEREF _Toc105168238 \h </w:instrText>
+              <w:instrText xml:space="preserve"> PAGEREF _Toc105617910 \h </w:instrText>
             </w:r>
             <w:r>
               <w:rPr>
@@ -3390,7 +3390,7 @@
               <w:lang w:eastAsia="es-ES"/>
             </w:rPr>
           </w:pPr>
-          <w:hyperlink w:anchor="_Toc105168239" w:history="1">
+          <w:hyperlink w:anchor="_Toc105617911" w:history="1">
             <w:r>
               <w:rPr>
                 <w:rStyle w:val="Hipervnculo"/>
@@ -3433,7 +3433,7 @@
                 <w:noProof/>
                 <w:webHidden/>
               </w:rPr>
-              <w:instrText xml:space="preserve"> PAGEREF _Toc105168239 \h </w:instrText>
+              <w:instrText xml:space="preserve"> PAGEREF _Toc105617911 \h </w:instrText>
             </w:r>
             <w:r>
               <w:rPr>
@@ -3477,7 +3477,7 @@
               <w:lang w:eastAsia="es-ES"/>
             </w:rPr>
           </w:pPr>
-          <w:hyperlink w:anchor="_Toc105168240" w:history="1">
+          <w:hyperlink w:anchor="_Toc105617912" w:history="1">
             <w:r>
               <w:rPr>
                 <w:rStyle w:val="Hipervnculo"/>
@@ -3520,7 +3520,7 @@
                 <w:noProof/>
                 <w:webHidden/>
               </w:rPr>
-              <w:instrText xml:space="preserve"> PAGEREF _Toc105168240 \h </w:instrText>
+              <w:instrText xml:space="preserve"> PAGEREF _Toc105617912 \h </w:instrText>
             </w:r>
             <w:r>
               <w:rPr>
@@ -3564,7 +3564,7 @@
               <w:lang w:eastAsia="es-ES"/>
             </w:rPr>
           </w:pPr>
-          <w:hyperlink w:anchor="_Toc105168241" w:history="1">
+          <w:hyperlink w:anchor="_Toc105617913" w:history="1">
             <w:r>
               <w:rPr>
                 <w:rStyle w:val="Hipervnculo"/>
@@ -3607,7 +3607,7 @@
                 <w:noProof/>
                 <w:webHidden/>
               </w:rPr>
-              <w:instrText xml:space="preserve"> PAGEREF _Toc105168241 \h </w:instrText>
+              <w:instrText xml:space="preserve"> PAGEREF _Toc105617913 \h </w:instrText>
             </w:r>
             <w:r>
               <w:rPr>
@@ -3651,7 +3651,7 @@
               <w:lang w:eastAsia="es-ES"/>
             </w:rPr>
           </w:pPr>
-          <w:hyperlink w:anchor="_Toc105168242" w:history="1">
+          <w:hyperlink w:anchor="_Toc105617914" w:history="1">
             <w:r>
               <w:rPr>
                 <w:rStyle w:val="Hipervnculo"/>
@@ -3694,7 +3694,7 @@
                 <w:noProof/>
                 <w:webHidden/>
               </w:rPr>
-              <w:instrText xml:space="preserve"> PAGEREF _Toc105168242 \h </w:instrText>
+              <w:instrText xml:space="preserve"> PAGEREF _Toc105617914 \h </w:instrText>
             </w:r>
             <w:r>
               <w:rPr>
@@ -3738,7 +3738,7 @@
               <w:lang w:eastAsia="es-ES"/>
             </w:rPr>
           </w:pPr>
-          <w:hyperlink w:anchor="_Toc105168243" w:history="1">
+          <w:hyperlink w:anchor="_Toc105617915" w:history="1">
             <w:r>
               <w:rPr>
                 <w:rStyle w:val="Hipervnculo"/>
@@ -3781,7 +3781,7 @@
                 <w:noProof/>
                 <w:webHidden/>
               </w:rPr>
-              <w:instrText xml:space="preserve"> PAGEREF _Toc105168243 \h </w:instrText>
+              <w:instrText xml:space="preserve"> PAGEREF _Toc105617915 \h </w:instrText>
             </w:r>
             <w:r>
               <w:rPr>
@@ -3825,7 +3825,7 @@
               <w:lang w:eastAsia="es-ES"/>
             </w:rPr>
           </w:pPr>
-          <w:hyperlink w:anchor="_Toc105168244" w:history="1">
+          <w:hyperlink w:anchor="_Toc105617916" w:history="1">
             <w:r>
               <w:rPr>
                 <w:rStyle w:val="Hipervnculo"/>
@@ -3868,7 +3868,7 @@
                 <w:noProof/>
                 <w:webHidden/>
               </w:rPr>
-              <w:instrText xml:space="preserve"> PAGEREF _Toc105168244 \h </w:instrText>
+              <w:instrText xml:space="preserve"> PAGEREF _Toc105617916 \h </w:instrText>
             </w:r>
             <w:r>
               <w:rPr>
@@ -3912,7 +3912,7 @@
               <w:lang w:eastAsia="es-ES"/>
             </w:rPr>
           </w:pPr>
-          <w:hyperlink w:anchor="_Toc105168245" w:history="1">
+          <w:hyperlink w:anchor="_Toc105617917" w:history="1">
             <w:r>
               <w:rPr>
                 <w:rStyle w:val="Hipervnculo"/>
@@ -3955,7 +3955,7 @@
                 <w:noProof/>
                 <w:webHidden/>
               </w:rPr>
-              <w:instrText xml:space="preserve"> PAGEREF _Toc105168245 \h </w:instrText>
+              <w:instrText xml:space="preserve"> PAGEREF _Toc105617917 \h </w:instrText>
             </w:r>
             <w:r>
               <w:rPr>
@@ -3999,7 +3999,7 @@
               <w:lang w:eastAsia="es-ES"/>
             </w:rPr>
           </w:pPr>
-          <w:hyperlink w:anchor="_Toc105168246" w:history="1">
+          <w:hyperlink w:anchor="_Toc105617918" w:history="1">
             <w:r>
               <w:rPr>
                 <w:rStyle w:val="Hipervnculo"/>
@@ -4042,7 +4042,7 @@
                 <w:noProof/>
                 <w:webHidden/>
               </w:rPr>
-              <w:instrText xml:space="preserve"> PAGEREF _Toc105168246 \h </w:instrText>
+              <w:instrText xml:space="preserve"> PAGEREF _Toc105617918 \h </w:instrText>
             </w:r>
             <w:r>
               <w:rPr>
@@ -4086,7 +4086,7 @@
               <w:lang w:eastAsia="es-ES"/>
             </w:rPr>
           </w:pPr>
-          <w:hyperlink w:anchor="_Toc105168247" w:history="1">
+          <w:hyperlink w:anchor="_Toc105617919" w:history="1">
             <w:r>
               <w:rPr>
                 <w:rStyle w:val="Hipervnculo"/>
@@ -4129,7 +4129,7 @@
                 <w:noProof/>
                 <w:webHidden/>
               </w:rPr>
-              <w:instrText xml:space="preserve"> PAGEREF _Toc105168247 \h </w:instrText>
+              <w:instrText xml:space="preserve"> PAGEREF _Toc105617919 \h </w:instrText>
             </w:r>
             <w:r>
               <w:rPr>
@@ -4173,7 +4173,7 @@
               <w:lang w:eastAsia="es-ES"/>
             </w:rPr>
           </w:pPr>
-          <w:hyperlink w:anchor="_Toc105168248" w:history="1">
+          <w:hyperlink w:anchor="_Toc105617920" w:history="1">
             <w:r>
               <w:rPr>
                 <w:rStyle w:val="Hipervnculo"/>
@@ -4216,7 +4216,7 @@
                 <w:noProof/>
                 <w:webHidden/>
               </w:rPr>
-              <w:instrText xml:space="preserve"> PAGEREF _Toc105168248 \h </w:instrText>
+              <w:instrText xml:space="preserve"> PAGEREF _Toc105617920 \h </w:instrText>
             </w:r>
             <w:r>
               <w:rPr>
@@ -4260,7 +4260,7 @@
               <w:lang w:eastAsia="es-ES"/>
             </w:rPr>
           </w:pPr>
-          <w:hyperlink w:anchor="_Toc105168249" w:history="1">
+          <w:hyperlink w:anchor="_Toc105617921" w:history="1">
             <w:r>
               <w:rPr>
                 <w:rStyle w:val="Hipervnculo"/>
@@ -4303,7 +4303,7 @@
                 <w:noProof/>
                 <w:webHidden/>
               </w:rPr>
-              <w:instrText xml:space="preserve"> PAGEREF _Toc105168249 \h </w:instrText>
+              <w:instrText xml:space="preserve"> PAGEREF _Toc105617921 \h </w:instrText>
             </w:r>
             <w:r>
               <w:rPr>
@@ -4347,7 +4347,7 @@
               <w:lang w:eastAsia="es-ES"/>
             </w:rPr>
           </w:pPr>
-          <w:hyperlink w:anchor="_Toc105168250" w:history="1">
+          <w:hyperlink w:anchor="_Toc105617922" w:history="1">
             <w:r>
               <w:rPr>
                 <w:rStyle w:val="Hipervnculo"/>
@@ -4390,7 +4390,7 @@
                 <w:noProof/>
                 <w:webHidden/>
               </w:rPr>
-              <w:instrText xml:space="preserve"> PAGEREF _Toc105168250 \h </w:instrText>
+              <w:instrText xml:space="preserve"> PAGEREF _Toc105617922 \h </w:instrText>
             </w:r>
             <w:r>
               <w:rPr>
@@ -4434,7 +4434,7 @@
               <w:lang w:eastAsia="es-ES"/>
             </w:rPr>
           </w:pPr>
-          <w:hyperlink w:anchor="_Toc105168251" w:history="1">
+          <w:hyperlink w:anchor="_Toc105617923" w:history="1">
             <w:r>
               <w:rPr>
                 <w:rStyle w:val="Hipervnculo"/>
@@ -4477,7 +4477,7 @@
                 <w:noProof/>
                 <w:webHidden/>
               </w:rPr>
-              <w:instrText xml:space="preserve"> PAGEREF _Toc105168251 \h </w:instrText>
+              <w:instrText xml:space="preserve"> PAGEREF _Toc105617923 \h </w:instrText>
             </w:r>
             <w:r>
               <w:rPr>
@@ -4521,7 +4521,7 @@
               <w:lang w:eastAsia="es-ES"/>
             </w:rPr>
           </w:pPr>
-          <w:hyperlink w:anchor="_Toc105168252" w:history="1">
+          <w:hyperlink w:anchor="_Toc105617924" w:history="1">
             <w:r>
               <w:rPr>
                 <w:rStyle w:val="Hipervnculo"/>
@@ -4564,7 +4564,7 @@
                 <w:noProof/>
                 <w:webHidden/>
               </w:rPr>
-              <w:instrText xml:space="preserve"> PAGEREF _Toc105168252 \h </w:instrText>
+              <w:instrText xml:space="preserve"> PAGEREF _Toc105617924 \h </w:instrText>
             </w:r>
             <w:r>
               <w:rPr>
@@ -4606,7 +4606,7 @@
               <w:lang w:eastAsia="es-ES"/>
             </w:rPr>
           </w:pPr>
-          <w:hyperlink w:anchor="_Toc105168253" w:history="1">
+          <w:hyperlink w:anchor="_Toc105617925" w:history="1">
             <w:r>
               <w:rPr>
                 <w:rStyle w:val="Hipervnculo"/>
@@ -4651,7 +4651,7 @@
               <w:rPr>
                 <w:webHidden/>
               </w:rPr>
-              <w:instrText xml:space="preserve"> PAGEREF _Toc105168253 \h </w:instrText>
+              <w:instrText xml:space="preserve"> PAGEREF _Toc105617925 \h </w:instrText>
             </w:r>
             <w:r>
               <w:rPr>
@@ -4689,7 +4689,7 @@
               <w:lang w:eastAsia="es-ES"/>
             </w:rPr>
           </w:pPr>
-          <w:hyperlink w:anchor="_Toc105168254" w:history="1">
+          <w:hyperlink w:anchor="_Toc105617926" w:history="1">
             <w:r>
               <w:rPr>
                 <w:rStyle w:val="Hipervnculo"/>
@@ -4734,7 +4734,7 @@
               <w:rPr>
                 <w:webHidden/>
               </w:rPr>
-              <w:instrText xml:space="preserve"> PAGEREF _Toc105168254 \h </w:instrText>
+              <w:instrText xml:space="preserve"> PAGEREF _Toc105617926 \h </w:instrText>
             </w:r>
             <w:r>
               <w:rPr>
@@ -4772,7 +4772,7 @@
               <w:lang w:eastAsia="es-ES"/>
             </w:rPr>
           </w:pPr>
-          <w:hyperlink w:anchor="_Toc105168255" w:history="1">
+          <w:hyperlink w:anchor="_Toc105617927" w:history="1">
             <w:r>
               <w:rPr>
                 <w:rStyle w:val="Hipervnculo"/>
@@ -4817,7 +4817,7 @@
               <w:rPr>
                 <w:webHidden/>
               </w:rPr>
-              <w:instrText xml:space="preserve"> PAGEREF _Toc105168255 \h </w:instrText>
+              <w:instrText xml:space="preserve"> PAGEREF _Toc105617927 \h </w:instrText>
             </w:r>
             <w:r>
               <w:rPr>
@@ -4855,7 +4855,7 @@
               <w:lang w:eastAsia="es-ES"/>
             </w:rPr>
           </w:pPr>
-          <w:hyperlink w:anchor="_Toc105168256" w:history="1">
+          <w:hyperlink w:anchor="_Toc105617928" w:history="1">
             <w:r>
               <w:rPr>
                 <w:rStyle w:val="Hipervnculo"/>
@@ -4894,7 +4894,7 @@
               <w:rPr>
                 <w:webHidden/>
               </w:rPr>
-              <w:instrText xml:space="preserve"> PAGEREF _Toc105168256 \h </w:instrText>
+              <w:instrText xml:space="preserve"> PAGEREF _Toc105617928 \h </w:instrText>
             </w:r>
             <w:r>
               <w:rPr>
@@ -4933,7 +4933,7 @@
               <w:lang w:eastAsia="es-ES"/>
             </w:rPr>
           </w:pPr>
-          <w:hyperlink w:anchor="_Toc105168257" w:history="1">
+          <w:hyperlink w:anchor="_Toc105617929" w:history="1">
             <w:r>
               <w:rPr>
                 <w:rStyle w:val="Hipervnculo"/>
@@ -4960,7 +4960,7 @@
                 <w:noProof/>
                 <w:webHidden/>
               </w:rPr>
-              <w:instrText xml:space="preserve"> PAGEREF _Toc105168257 \h </w:instrText>
+              <w:instrText xml:space="preserve"> PAGEREF _Toc105617929 \h </w:instrText>
             </w:r>
             <w:r>
               <w:rPr>
@@ -5002,7 +5002,7 @@
               <w:lang w:eastAsia="es-ES"/>
             </w:rPr>
           </w:pPr>
-          <w:hyperlink w:anchor="_Toc105168258" w:history="1">
+          <w:hyperlink w:anchor="_Toc105617930" w:history="1">
             <w:r>
               <w:rPr>
                 <w:rStyle w:val="Hipervnculo"/>
@@ -5041,7 +5041,7 @@
               <w:rPr>
                 <w:webHidden/>
               </w:rPr>
-              <w:instrText xml:space="preserve"> PAGEREF _Toc105168258 \h </w:instrText>
+              <w:instrText xml:space="preserve"> PAGEREF _Toc105617930 \h </w:instrText>
             </w:r>
             <w:r>
               <w:rPr>
@@ -5093,7 +5093,7 @@
           <w:sz w:val="52"/>
         </w:rPr>
       </w:pPr>
-      <w:bookmarkStart w:id="0" w:name="_Toc105168198"/>
+      <w:bookmarkStart w:id="0" w:name="_Toc105617870"/>
       <w:r>
         <w:rPr>
           <w:color w:val="002060"/>
@@ -5505,7 +5505,7 @@
           <w:sz w:val="52"/>
         </w:rPr>
       </w:pPr>
-      <w:bookmarkStart w:id="1" w:name="_Toc105168199"/>
+      <w:bookmarkStart w:id="1" w:name="_Toc105617871"/>
       <w:r>
         <w:rPr>
           <w:color w:val="002060"/>
@@ -5870,7 +5870,7 @@
           <w:sz w:val="52"/>
         </w:rPr>
       </w:pPr>
-      <w:bookmarkStart w:id="2" w:name="_Toc105168200"/>
+      <w:bookmarkStart w:id="2" w:name="_Toc105617872"/>
       <w:r>
         <w:rPr>
           <w:color w:val="002060"/>
@@ -6233,7 +6233,7 @@
           <w:szCs w:val="72"/>
         </w:rPr>
       </w:pPr>
-      <w:bookmarkStart w:id="3" w:name="_Toc105168201"/>
+      <w:bookmarkStart w:id="3" w:name="_Toc105617873"/>
       <w:r>
         <w:rPr>
           <w:rFonts w:ascii="Bahnschrift Light SemiCondensed" w:hAnsi="Bahnschrift Light SemiCondensed"/>
@@ -6287,7 +6287,7 @@
         </w:rPr>
       </w:pPr>
       <w:bookmarkStart w:id="4" w:name="_Toc74437803"/>
-      <w:bookmarkStart w:id="5" w:name="_Toc105168202"/>
+      <w:bookmarkStart w:id="5" w:name="_Toc105617874"/>
       <w:r>
         <w:rPr>
           <w:color w:val="002060"/>
@@ -6538,7 +6538,7 @@
           <w:sz w:val="36"/>
         </w:rPr>
       </w:pPr>
-      <w:bookmarkStart w:id="7" w:name="_Toc105168203"/>
+      <w:bookmarkStart w:id="7" w:name="_Toc105617875"/>
       <w:r>
         <w:rPr>
           <w:color w:val="002060"/>
@@ -6771,7 +6771,7 @@
           <w:color w:val="002060"/>
         </w:rPr>
       </w:pPr>
-      <w:bookmarkStart w:id="8" w:name="_Toc105168204"/>
+      <w:bookmarkStart w:id="8" w:name="_Toc105617876"/>
       <w:r>
         <w:rPr>
           <w:rFonts w:ascii="Bahnschrift Light SemiCondensed" w:hAnsi="Bahnschrift Light SemiCondensed"/>
@@ -6951,7 +6951,7 @@
         </w:rPr>
       </w:pPr>
       <w:bookmarkStart w:id="9" w:name="_Toc74437805"/>
-      <w:bookmarkStart w:id="10" w:name="_Toc105168205"/>
+      <w:bookmarkStart w:id="10" w:name="_Toc105617877"/>
       <w:r>
         <w:rPr>
           <w:color w:val="002060"/>
@@ -7027,7 +7027,7 @@
           <w:sz w:val="32"/>
         </w:rPr>
       </w:pPr>
-      <w:bookmarkStart w:id="12" w:name="_Toc105168206"/>
+      <w:bookmarkStart w:id="12" w:name="_Toc105617878"/>
       <w:r>
         <w:rPr>
           <w:color w:val="002060"/>
@@ -8226,7 +8226,7 @@
           <w:color w:val="002060"/>
         </w:rPr>
       </w:pPr>
-      <w:bookmarkStart w:id="14" w:name="_Toc105168207"/>
+      <w:bookmarkStart w:id="14" w:name="_Toc105617879"/>
       <w:r>
         <w:rPr>
           <w:color w:val="002060"/>
@@ -9099,7 +9099,7 @@
           <w:sz w:val="36"/>
         </w:rPr>
       </w:pPr>
-      <w:bookmarkStart w:id="16" w:name="_Toc105168208"/>
+      <w:bookmarkStart w:id="16" w:name="_Toc105617880"/>
       <w:r>
         <w:rPr>
           <w:color w:val="002060"/>
@@ -9667,7 +9667,7 @@
         </w:rPr>
       </w:pPr>
       <w:bookmarkStart w:id="18" w:name="_Toc74437809"/>
-      <w:bookmarkStart w:id="19" w:name="_Toc105168209"/>
+      <w:bookmarkStart w:id="19" w:name="_Toc105617881"/>
       <w:r>
         <w:rPr>
           <w:color w:val="002060"/>
@@ -10027,7 +10027,7 @@
           <w:szCs w:val="72"/>
         </w:rPr>
       </w:pPr>
-      <w:bookmarkStart w:id="20" w:name="_Toc105168210"/>
+      <w:bookmarkStart w:id="20" w:name="_Toc105617882"/>
       <w:r>
         <w:rPr>
           <w:rFonts w:ascii="Bahnschrift Light SemiCondensed" w:hAnsi="Bahnschrift Light SemiCondensed"/>
@@ -10075,7 +10075,7 @@
         </w:rPr>
       </w:pPr>
       <w:bookmarkStart w:id="21" w:name="_Toc74437810"/>
-      <w:bookmarkStart w:id="22" w:name="_Toc105168211"/>
+      <w:bookmarkStart w:id="22" w:name="_Toc105617883"/>
       <w:r>
         <w:rPr>
           <w:color w:val="002060"/>
@@ -10137,7 +10137,7 @@
           <w:sz w:val="32"/>
         </w:rPr>
       </w:pPr>
-      <w:bookmarkStart w:id="23" w:name="_Toc105168212"/>
+      <w:bookmarkStart w:id="23" w:name="_Toc105617884"/>
       <w:r>
         <w:rPr>
           <w:color w:val="002060"/>
@@ -10416,7 +10416,7 @@
           <w:sz w:val="32"/>
         </w:rPr>
       </w:pPr>
-      <w:bookmarkStart w:id="24" w:name="_Toc105168213"/>
+      <w:bookmarkStart w:id="24" w:name="_Toc105617885"/>
       <w:r>
         <w:rPr>
           <w:color w:val="002060"/>
@@ -10771,8 +10771,8 @@
           <w:sz w:val="32"/>
         </w:rPr>
       </w:pPr>
-      <w:bookmarkStart w:id="25" w:name="_Toc105168214"/>
-      <w:bookmarkStart w:id="26" w:name="_Toc74437811"/>
+      <w:bookmarkStart w:id="25" w:name="_Toc74437811"/>
+      <w:bookmarkStart w:id="26" w:name="_Toc105617886"/>
       <w:r>
         <w:rPr>
           <w:color w:val="002060"/>
@@ -10795,7 +10795,7 @@
         </w:rPr>
         <w:t>3 PHP</w:t>
       </w:r>
-      <w:bookmarkEnd w:id="25"/>
+      <w:bookmarkEnd w:id="26"/>
     </w:p>
     <w:p>
       <w:pPr>
@@ -11096,7 +11096,7 @@
           <w:sz w:val="32"/>
         </w:rPr>
       </w:pPr>
-      <w:bookmarkStart w:id="27" w:name="_Toc105168215"/>
+      <w:bookmarkStart w:id="27" w:name="_Toc105617887"/>
       <w:r>
         <w:rPr>
           <w:color w:val="002060"/>
@@ -11136,7 +11136,7 @@
         </w:rPr>
       </w:pPr>
       <w:bookmarkStart w:id="28" w:name="_Toc74437819"/>
-      <w:bookmarkEnd w:id="26"/>
+      <w:bookmarkEnd w:id="25"/>
       <w:r>
         <w:rPr>
           <w:rFonts w:ascii="Arial" w:hAnsi="Arial" w:cs="Arial"/>
@@ -11558,7 +11558,7 @@
           <w:sz w:val="32"/>
         </w:rPr>
       </w:pPr>
-      <w:bookmarkStart w:id="29" w:name="_Toc105168216"/>
+      <w:bookmarkStart w:id="29" w:name="_Toc105617888"/>
       <w:r>
         <w:rPr>
           <w:color w:val="002060"/>
@@ -11862,7 +11862,7 @@
           <w:sz w:val="32"/>
         </w:rPr>
       </w:pPr>
-      <w:bookmarkStart w:id="30" w:name="_Toc105168217"/>
+      <w:bookmarkStart w:id="30" w:name="_Toc105617889"/>
       <w:r>
         <w:rPr>
           <w:color w:val="002060"/>
@@ -12413,7 +12413,7 @@
           <w:sz w:val="32"/>
         </w:rPr>
       </w:pPr>
-      <w:bookmarkStart w:id="31" w:name="_Toc105168218"/>
+      <w:bookmarkStart w:id="31" w:name="_Toc105617890"/>
       <w:r>
         <w:rPr>
           <w:color w:val="002060"/>
@@ -12716,7 +12716,7 @@
           <w:sz w:val="36"/>
         </w:rPr>
       </w:pPr>
-      <w:bookmarkStart w:id="32" w:name="_Toc105168219"/>
+      <w:bookmarkStart w:id="32" w:name="_Toc105617891"/>
       <w:r>
         <w:rPr>
           <w:color w:val="002060"/>
@@ -12744,7 +12744,7 @@
         </w:rPr>
       </w:pPr>
       <w:bookmarkStart w:id="33" w:name="_Toc74437820"/>
-      <w:bookmarkStart w:id="34" w:name="_Toc105168220"/>
+      <w:bookmarkStart w:id="34" w:name="_Toc105617892"/>
       <w:r>
         <w:rPr>
           <w:color w:val="002060"/>
@@ -12811,7 +12811,7 @@
           <w:color w:val="002060"/>
         </w:rPr>
       </w:pPr>
-      <w:bookmarkStart w:id="36" w:name="_Toc105168221"/>
+      <w:bookmarkStart w:id="36" w:name="_Toc105617893"/>
       <w:r>
         <w:rPr>
           <w:color w:val="002060"/>
@@ -12852,7 +12852,7 @@
                     <a:blip r:embed="rId95" cstate="print">
                       <a:extLst>
                         <a:ext uri="{28A0092B-C50C-407E-A947-70E740481C1C}">
-                          <a14:useLocalDpi xmlns="" xmlns:wpc="http://schemas.microsoft.com/office/word/2010/wordprocessingCanvas" xmlns:cx="http://schemas.microsoft.com/office/drawing/2014/chartex" xmlns:mc="http://schemas.openxmlformats.org/markup-compatibility/2006" xmlns:o="urn:schemas-microsoft-com:office:office" xmlns:v="urn:schemas-microsoft-com:vml" xmlns:wp14="http://schemas.microsoft.com/office/word/2010/wordprocessingDrawing" xmlns:w10="urn:schemas-microsoft-com:office:word" xmlns:w="http://schemas.openxmlformats.org/wordprocessingml/2006/main" xmlns:w14="http://schemas.microsoft.com/office/word/2010/wordml" xmlns:w15="http://schemas.microsoft.com/office/word/2012/wordml" xmlns:w16se="http://schemas.microsoft.com/office/word/2015/wordml/symex" xmlns:wpg="http://schemas.microsoft.com/office/word/2010/wordprocessingGroup" xmlns:wpi="http://schemas.microsoft.com/office/word/2010/wordprocessingInk" xmlns:wps="http://schemas.microsoft.com/office/word/2010/wordprocessingShape" xmlns:a14="http://schemas.microsoft.com/office/drawing/2010/main" val="0"/>
+                          <a14:useLocalDpi xmlns:a14="http://schemas.microsoft.com/office/drawing/2010/main" xmlns:wps="http://schemas.microsoft.com/office/word/2010/wordprocessingShape" xmlns:wpi="http://schemas.microsoft.com/office/word/2010/wordprocessingInk" xmlns:wpg="http://schemas.microsoft.com/office/word/2010/wordprocessingGroup" xmlns:w16se="http://schemas.microsoft.com/office/word/2015/wordml/symex" xmlns:w15="http://schemas.microsoft.com/office/word/2012/wordml" xmlns:w14="http://schemas.microsoft.com/office/word/2010/wordml" xmlns:w="http://schemas.openxmlformats.org/wordprocessingml/2006/main" xmlns:w10="urn:schemas-microsoft-com:office:word" xmlns:wp14="http://schemas.microsoft.com/office/word/2010/wordprocessingDrawing" xmlns:v="urn:schemas-microsoft-com:vml" xmlns:o="urn:schemas-microsoft-com:office:office" xmlns:mc="http://schemas.openxmlformats.org/markup-compatibility/2006" xmlns:cx="http://schemas.microsoft.com/office/drawing/2014/chartex" xmlns:wpc="http://schemas.microsoft.com/office/word/2010/wordprocessingCanvas" xmlns="" val="0"/>
                         </a:ext>
                       </a:extLst>
                     </a:blip>
@@ -12884,7 +12884,7 @@
           <w:color w:val="002060"/>
         </w:rPr>
       </w:pPr>
-      <w:bookmarkStart w:id="37" w:name="_Toc105168222"/>
+      <w:bookmarkStart w:id="37" w:name="_Toc105617894"/>
       <w:r>
         <w:rPr>
           <w:color w:val="002060"/>
@@ -12926,7 +12926,7 @@
                     <a:blip r:embed="rId96" cstate="print">
                       <a:extLst>
                         <a:ext uri="{28A0092B-C50C-407E-A947-70E740481C1C}">
-                          <a14:useLocalDpi xmlns="" xmlns:wpc="http://schemas.microsoft.com/office/word/2010/wordprocessingCanvas" xmlns:cx="http://schemas.microsoft.com/office/drawing/2014/chartex" xmlns:mc="http://schemas.openxmlformats.org/markup-compatibility/2006" xmlns:o="urn:schemas-microsoft-com:office:office" xmlns:v="urn:schemas-microsoft-com:vml" xmlns:wp14="http://schemas.microsoft.com/office/word/2010/wordprocessingDrawing" xmlns:w10="urn:schemas-microsoft-com:office:word" xmlns:w="http://schemas.openxmlformats.org/wordprocessingml/2006/main" xmlns:w14="http://schemas.microsoft.com/office/word/2010/wordml" xmlns:w15="http://schemas.microsoft.com/office/word/2012/wordml" xmlns:w16se="http://schemas.microsoft.com/office/word/2015/wordml/symex" xmlns:wpg="http://schemas.microsoft.com/office/word/2010/wordprocessingGroup" xmlns:wpi="http://schemas.microsoft.com/office/word/2010/wordprocessingInk" xmlns:wps="http://schemas.microsoft.com/office/word/2010/wordprocessingShape" xmlns:a14="http://schemas.microsoft.com/office/drawing/2010/main" val="0"/>
+                          <a14:useLocalDpi xmlns:a14="http://schemas.microsoft.com/office/drawing/2010/main" xmlns:wps="http://schemas.microsoft.com/office/word/2010/wordprocessingShape" xmlns:wpi="http://schemas.microsoft.com/office/word/2010/wordprocessingInk" xmlns:wpg="http://schemas.microsoft.com/office/word/2010/wordprocessingGroup" xmlns:w16se="http://schemas.microsoft.com/office/word/2015/wordml/symex" xmlns:w15="http://schemas.microsoft.com/office/word/2012/wordml" xmlns:w14="http://schemas.microsoft.com/office/word/2010/wordml" xmlns:w="http://schemas.openxmlformats.org/wordprocessingml/2006/main" xmlns:w10="urn:schemas-microsoft-com:office:word" xmlns:wp14="http://schemas.microsoft.com/office/word/2010/wordprocessingDrawing" xmlns:v="urn:schemas-microsoft-com:vml" xmlns:o="urn:schemas-microsoft-com:office:office" xmlns:mc="http://schemas.openxmlformats.org/markup-compatibility/2006" xmlns:cx="http://schemas.microsoft.com/office/drawing/2014/chartex" xmlns:wpc="http://schemas.microsoft.com/office/word/2010/wordprocessingCanvas" xmlns="" val="0"/>
                         </a:ext>
                       </a:extLst>
                     </a:blip>
@@ -12957,7 +12957,7 @@
           <w:color w:val="002060"/>
         </w:rPr>
       </w:pPr>
-      <w:bookmarkStart w:id="38" w:name="_Toc105168223"/>
+      <w:bookmarkStart w:id="38" w:name="_Toc105617895"/>
       <w:r>
         <w:rPr>
           <w:color w:val="002060"/>
@@ -12998,7 +12998,7 @@
                     <a:blip r:embed="rId97" cstate="print">
                       <a:extLst>
                         <a:ext uri="{28A0092B-C50C-407E-A947-70E740481C1C}">
-                          <a14:useLocalDpi xmlns="" xmlns:wpc="http://schemas.microsoft.com/office/word/2010/wordprocessingCanvas" xmlns:cx="http://schemas.microsoft.com/office/drawing/2014/chartex" xmlns:mc="http://schemas.openxmlformats.org/markup-compatibility/2006" xmlns:o="urn:schemas-microsoft-com:office:office" xmlns:v="urn:schemas-microsoft-com:vml" xmlns:wp14="http://schemas.microsoft.com/office/word/2010/wordprocessingDrawing" xmlns:w10="urn:schemas-microsoft-com:office:word" xmlns:w="http://schemas.openxmlformats.org/wordprocessingml/2006/main" xmlns:w14="http://schemas.microsoft.com/office/word/2010/wordml" xmlns:w15="http://schemas.microsoft.com/office/word/2012/wordml" xmlns:w16se="http://schemas.microsoft.com/office/word/2015/wordml/symex" xmlns:wpg="http://schemas.microsoft.com/office/word/2010/wordprocessingGroup" xmlns:wpi="http://schemas.microsoft.com/office/word/2010/wordprocessingInk" xmlns:wps="http://schemas.microsoft.com/office/word/2010/wordprocessingShape" xmlns:a14="http://schemas.microsoft.com/office/drawing/2010/main" val="0"/>
+                          <a14:useLocalDpi xmlns:a14="http://schemas.microsoft.com/office/drawing/2010/main" xmlns:wps="http://schemas.microsoft.com/office/word/2010/wordprocessingShape" xmlns:wpi="http://schemas.microsoft.com/office/word/2010/wordprocessingInk" xmlns:wpg="http://schemas.microsoft.com/office/word/2010/wordprocessingGroup" xmlns:w16se="http://schemas.microsoft.com/office/word/2015/wordml/symex" xmlns:w15="http://schemas.microsoft.com/office/word/2012/wordml" xmlns:w14="http://schemas.microsoft.com/office/word/2010/wordml" xmlns:w="http://schemas.openxmlformats.org/wordprocessingml/2006/main" xmlns:w10="urn:schemas-microsoft-com:office:word" xmlns:wp14="http://schemas.microsoft.com/office/word/2010/wordprocessingDrawing" xmlns:v="urn:schemas-microsoft-com:vml" xmlns:o="urn:schemas-microsoft-com:office:office" xmlns:mc="http://schemas.openxmlformats.org/markup-compatibility/2006" xmlns:cx="http://schemas.microsoft.com/office/drawing/2014/chartex" xmlns:wpc="http://schemas.microsoft.com/office/word/2010/wordprocessingCanvas" xmlns="" val="0"/>
                         </a:ext>
                       </a:extLst>
                     </a:blip>
@@ -13029,7 +13029,7 @@
           <w:color w:val="002060"/>
         </w:rPr>
       </w:pPr>
-      <w:bookmarkStart w:id="39" w:name="_Toc105168224"/>
+      <w:bookmarkStart w:id="39" w:name="_Toc105617896"/>
       <w:r>
         <w:rPr>
           <w:color w:val="002060"/>
@@ -13070,7 +13070,7 @@
                     <a:blip r:embed="rId98" cstate="print">
                       <a:extLst>
                         <a:ext uri="{28A0092B-C50C-407E-A947-70E740481C1C}">
-                          <a14:useLocalDpi xmlns="" xmlns:wpc="http://schemas.microsoft.com/office/word/2010/wordprocessingCanvas" xmlns:cx="http://schemas.microsoft.com/office/drawing/2014/chartex" xmlns:mc="http://schemas.openxmlformats.org/markup-compatibility/2006" xmlns:o="urn:schemas-microsoft-com:office:office" xmlns:v="urn:schemas-microsoft-com:vml" xmlns:wp14="http://schemas.microsoft.com/office/word/2010/wordprocessingDrawing" xmlns:w10="urn:schemas-microsoft-com:office:word" xmlns:w="http://schemas.openxmlformats.org/wordprocessingml/2006/main" xmlns:w14="http://schemas.microsoft.com/office/word/2010/wordml" xmlns:w15="http://schemas.microsoft.com/office/word/2012/wordml" xmlns:w16se="http://schemas.microsoft.com/office/word/2015/wordml/symex" xmlns:wpg="http://schemas.microsoft.com/office/word/2010/wordprocessingGroup" xmlns:wpi="http://schemas.microsoft.com/office/word/2010/wordprocessingInk" xmlns:wps="http://schemas.microsoft.com/office/word/2010/wordprocessingShape" xmlns:a14="http://schemas.microsoft.com/office/drawing/2010/main" val="0"/>
+                          <a14:useLocalDpi xmlns:a14="http://schemas.microsoft.com/office/drawing/2010/main" xmlns:wps="http://schemas.microsoft.com/office/word/2010/wordprocessingShape" xmlns:wpi="http://schemas.microsoft.com/office/word/2010/wordprocessingInk" xmlns:wpg="http://schemas.microsoft.com/office/word/2010/wordprocessingGroup" xmlns:w16se="http://schemas.microsoft.com/office/word/2015/wordml/symex" xmlns:w15="http://schemas.microsoft.com/office/word/2012/wordml" xmlns:w14="http://schemas.microsoft.com/office/word/2010/wordml" xmlns:w="http://schemas.openxmlformats.org/wordprocessingml/2006/main" xmlns:w10="urn:schemas-microsoft-com:office:word" xmlns:wp14="http://schemas.microsoft.com/office/word/2010/wordprocessingDrawing" xmlns:v="urn:schemas-microsoft-com:vml" xmlns:o="urn:schemas-microsoft-com:office:office" xmlns:mc="http://schemas.openxmlformats.org/markup-compatibility/2006" xmlns:cx="http://schemas.microsoft.com/office/drawing/2014/chartex" xmlns:wpc="http://schemas.microsoft.com/office/word/2010/wordprocessingCanvas" xmlns="" val="0"/>
                         </a:ext>
                       </a:extLst>
                     </a:blip>
@@ -13102,7 +13102,7 @@
           <w:sz w:val="32"/>
         </w:rPr>
       </w:pPr>
-      <w:bookmarkStart w:id="40" w:name="_Toc105168225"/>
+      <w:bookmarkStart w:id="40" w:name="_Toc105617897"/>
       <w:r>
         <w:rPr>
           <w:color w:val="002060"/>
@@ -13143,7 +13143,7 @@
                     <a:blip r:embed="rId99" cstate="print">
                       <a:extLst>
                         <a:ext uri="{28A0092B-C50C-407E-A947-70E740481C1C}">
-                          <a14:useLocalDpi xmlns="" xmlns:wpc="http://schemas.microsoft.com/office/word/2010/wordprocessingCanvas" xmlns:cx="http://schemas.microsoft.com/office/drawing/2014/chartex" xmlns:mc="http://schemas.openxmlformats.org/markup-compatibility/2006" xmlns:o="urn:schemas-microsoft-com:office:office" xmlns:v="urn:schemas-microsoft-com:vml" xmlns:wp14="http://schemas.microsoft.com/office/word/2010/wordprocessingDrawing" xmlns:w10="urn:schemas-microsoft-com:office:word" xmlns:w="http://schemas.openxmlformats.org/wordprocessingml/2006/main" xmlns:w14="http://schemas.microsoft.com/office/word/2010/wordml" xmlns:w15="http://schemas.microsoft.com/office/word/2012/wordml" xmlns:w16se="http://schemas.microsoft.com/office/word/2015/wordml/symex" xmlns:wpg="http://schemas.microsoft.com/office/word/2010/wordprocessingGroup" xmlns:wpi="http://schemas.microsoft.com/office/word/2010/wordprocessingInk" xmlns:wps="http://schemas.microsoft.com/office/word/2010/wordprocessingShape" xmlns:a14="http://schemas.microsoft.com/office/drawing/2010/main" val="0"/>
+                          <a14:useLocalDpi xmlns:a14="http://schemas.microsoft.com/office/drawing/2010/main" xmlns:wps="http://schemas.microsoft.com/office/word/2010/wordprocessingShape" xmlns:wpi="http://schemas.microsoft.com/office/word/2010/wordprocessingInk" xmlns:wpg="http://schemas.microsoft.com/office/word/2010/wordprocessingGroup" xmlns:w16se="http://schemas.microsoft.com/office/word/2015/wordml/symex" xmlns:w15="http://schemas.microsoft.com/office/word/2012/wordml" xmlns:w14="http://schemas.microsoft.com/office/word/2010/wordml" xmlns:w="http://schemas.openxmlformats.org/wordprocessingml/2006/main" xmlns:w10="urn:schemas-microsoft-com:office:word" xmlns:wp14="http://schemas.microsoft.com/office/word/2010/wordprocessingDrawing" xmlns:v="urn:schemas-microsoft-com:vml" xmlns:o="urn:schemas-microsoft-com:office:office" xmlns:mc="http://schemas.openxmlformats.org/markup-compatibility/2006" xmlns:cx="http://schemas.microsoft.com/office/drawing/2014/chartex" xmlns:wpc="http://schemas.microsoft.com/office/word/2010/wordprocessingCanvas" xmlns="" val="0"/>
                         </a:ext>
                       </a:extLst>
                     </a:blip>
@@ -13185,7 +13185,7 @@
           <w:sz w:val="32"/>
         </w:rPr>
       </w:pPr>
-      <w:bookmarkStart w:id="41" w:name="_Toc105168226"/>
+      <w:bookmarkStart w:id="41" w:name="_Toc105617898"/>
       <w:r>
         <w:rPr>
           <w:color w:val="002060"/>
@@ -13363,7 +13363,7 @@
           <w:sz w:val="32"/>
         </w:rPr>
       </w:pPr>
-      <w:bookmarkStart w:id="52" w:name="_Toc105168227"/>
+      <w:bookmarkStart w:id="52" w:name="_Toc105617899"/>
       <w:r>
         <w:rPr>
           <w:color w:val="002060"/>
@@ -13469,7 +13469,7 @@
           <w:sz w:val="36"/>
         </w:rPr>
       </w:pPr>
-      <w:bookmarkStart w:id="53" w:name="_Toc105168228"/>
+      <w:bookmarkStart w:id="53" w:name="_Toc105617900"/>
       <w:r>
         <w:rPr>
           <w:color w:val="002060"/>
@@ -13504,7 +13504,7 @@
         </w:rPr>
       </w:pPr>
       <w:bookmarkStart w:id="54" w:name="_Toc102918867"/>
-      <w:bookmarkStart w:id="55" w:name="_Toc105168229"/>
+      <w:bookmarkStart w:id="55" w:name="_Toc105617901"/>
       <w:r>
         <w:rPr>
           <w:color w:val="002060"/>
@@ -13704,7 +13704,7 @@
         </w:rPr>
       </w:pPr>
       <w:bookmarkStart w:id="56" w:name="_Toc102918868"/>
-      <w:bookmarkStart w:id="57" w:name="_Toc105168230"/>
+      <w:bookmarkStart w:id="57" w:name="_Toc105617902"/>
       <w:r>
         <w:rPr>
           <w:color w:val="002060"/>
@@ -13912,7 +13912,7 @@
         </w:rPr>
       </w:pPr>
       <w:bookmarkStart w:id="58" w:name="_Toc102918869"/>
-      <w:bookmarkStart w:id="59" w:name="_Toc105168231"/>
+      <w:bookmarkStart w:id="59" w:name="_Toc105617903"/>
       <w:r>
         <w:rPr>
           <w:color w:val="002060"/>
@@ -14128,7 +14128,7 @@
         </w:rPr>
       </w:pPr>
       <w:bookmarkStart w:id="60" w:name="_Toc102918870"/>
-      <w:bookmarkStart w:id="61" w:name="_Toc105168232"/>
+      <w:bookmarkStart w:id="61" w:name="_Toc105617904"/>
       <w:r>
         <w:rPr>
           <w:color w:val="002060"/>
@@ -14274,7 +14274,7 @@
         </w:rPr>
       </w:pPr>
       <w:bookmarkStart w:id="62" w:name="_Toc102918871"/>
-      <w:bookmarkStart w:id="63" w:name="_Toc105168233"/>
+      <w:bookmarkStart w:id="63" w:name="_Toc105617905"/>
       <w:r>
         <w:rPr>
           <w:color w:val="002060"/>
@@ -14505,7 +14505,7 @@
         </w:rPr>
       </w:pPr>
       <w:bookmarkStart w:id="64" w:name="_Toc102918872"/>
-      <w:bookmarkStart w:id="65" w:name="_Toc105168234"/>
+      <w:bookmarkStart w:id="65" w:name="_Toc105617906"/>
       <w:r>
         <w:rPr>
           <w:color w:val="002060"/>
@@ -14666,7 +14666,7 @@
         </w:rPr>
       </w:pPr>
       <w:bookmarkStart w:id="66" w:name="_Toc102918873"/>
-      <w:bookmarkStart w:id="67" w:name="_Toc105168235"/>
+      <w:bookmarkStart w:id="67" w:name="_Toc105617907"/>
       <w:r>
         <w:rPr>
           <w:color w:val="002060"/>
@@ -14786,7 +14786,7 @@
         </w:rPr>
       </w:pPr>
       <w:bookmarkStart w:id="68" w:name="_Toc102918874"/>
-      <w:bookmarkStart w:id="69" w:name="_Toc105168236"/>
+      <w:bookmarkStart w:id="69" w:name="_Toc105617908"/>
       <w:r>
         <w:rPr>
           <w:color w:val="002060"/>
@@ -14905,7 +14905,7 @@
           <w:szCs w:val="72"/>
         </w:rPr>
       </w:pPr>
-      <w:bookmarkStart w:id="70" w:name="_Toc105168237"/>
+      <w:bookmarkStart w:id="70" w:name="_Toc105617909"/>
       <w:r>
         <w:rPr>
           <w:rFonts w:ascii="Bahnschrift Light SemiCondensed" w:hAnsi="Bahnschrift Light SemiCondensed"/>
@@ -14976,7 +14976,7 @@
           <w:sz w:val="32"/>
         </w:rPr>
       </w:pPr>
-      <w:bookmarkStart w:id="71" w:name="_Toc105168238"/>
+      <w:bookmarkStart w:id="71" w:name="_Toc105617910"/>
       <w:r>
         <w:rPr>
           <w:color w:val="auto"/>
@@ -15599,7 +15599,7 @@
           <w:sz w:val="32"/>
         </w:rPr>
       </w:pPr>
-      <w:bookmarkStart w:id="72" w:name="_Toc105168239"/>
+      <w:bookmarkStart w:id="72" w:name="_Toc105617911"/>
       <w:r>
         <w:rPr>
           <w:color w:val="auto"/>
@@ -15758,7 +15758,7 @@
           <w:sz w:val="32"/>
         </w:rPr>
       </w:pPr>
-      <w:bookmarkStart w:id="73" w:name="_Toc105168240"/>
+      <w:bookmarkStart w:id="73" w:name="_Toc105617912"/>
       <w:r>
         <w:rPr>
           <w:color w:val="auto"/>
@@ -15850,7 +15850,7 @@
           <w:sz w:val="32"/>
         </w:rPr>
       </w:pPr>
-      <w:bookmarkStart w:id="74" w:name="_Toc105168241"/>
+      <w:bookmarkStart w:id="74" w:name="_Toc105617913"/>
       <w:r>
         <w:rPr>
           <w:color w:val="auto"/>
@@ -16214,7 +16214,7 @@
           <w:sz w:val="32"/>
         </w:rPr>
       </w:pPr>
-      <w:bookmarkStart w:id="75" w:name="_Toc105168242"/>
+      <w:bookmarkStart w:id="75" w:name="_Toc105617914"/>
       <w:r>
         <w:rPr>
           <w:color w:val="auto"/>
@@ -17190,7 +17190,7 @@
           <w:sz w:val="32"/>
         </w:rPr>
       </w:pPr>
-      <w:bookmarkStart w:id="76" w:name="_Toc105168243"/>
+      <w:bookmarkStart w:id="76" w:name="_Toc105617915"/>
       <w:r>
         <w:rPr>
           <w:color w:val="auto"/>
@@ -17463,7 +17463,7 @@
           <w:sz w:val="32"/>
         </w:rPr>
       </w:pPr>
-      <w:bookmarkStart w:id="77" w:name="_Toc105168244"/>
+      <w:bookmarkStart w:id="77" w:name="_Toc105617916"/>
       <w:r>
         <w:rPr>
           <w:color w:val="auto"/>
@@ -17725,7 +17725,7 @@
           <w:sz w:val="32"/>
         </w:rPr>
       </w:pPr>
-      <w:bookmarkStart w:id="78" w:name="_Toc105168245"/>
+      <w:bookmarkStart w:id="78" w:name="_Toc105617917"/>
       <w:r>
         <w:rPr>
           <w:color w:val="auto"/>
@@ -17865,7 +17865,7 @@
           <w:sz w:val="32"/>
         </w:rPr>
       </w:pPr>
-      <w:bookmarkStart w:id="79" w:name="_Toc105168246"/>
+      <w:bookmarkStart w:id="79" w:name="_Toc105617918"/>
       <w:r>
         <w:rPr>
           <w:color w:val="auto"/>
@@ -17979,7 +17979,7 @@
           <w:sz w:val="32"/>
         </w:rPr>
       </w:pPr>
-      <w:bookmarkStart w:id="80" w:name="_Toc105168247"/>
+      <w:bookmarkStart w:id="80" w:name="_Toc105617919"/>
       <w:r>
         <w:rPr>
           <w:color w:val="auto"/>
@@ -22588,7 +22588,7 @@
           <w:sz w:val="32"/>
         </w:rPr>
       </w:pPr>
-      <w:bookmarkStart w:id="81" w:name="_Toc105168248"/>
+      <w:bookmarkStart w:id="81" w:name="_Toc105617920"/>
       <w:r>
         <w:rPr>
           <w:color w:val="auto"/>
@@ -22794,7 +22794,7 @@
           <w:sz w:val="32"/>
         </w:rPr>
       </w:pPr>
-      <w:bookmarkStart w:id="82" w:name="_Toc105168249"/>
+      <w:bookmarkStart w:id="82" w:name="_Toc105617921"/>
       <w:r>
         <w:rPr>
           <w:color w:val="auto"/>
@@ -23232,7 +23232,7 @@
           <w:sz w:val="32"/>
         </w:rPr>
       </w:pPr>
-      <w:bookmarkStart w:id="83" w:name="_Toc105168250"/>
+      <w:bookmarkStart w:id="83" w:name="_Toc105617922"/>
       <w:r>
         <w:rPr>
           <w:color w:val="auto"/>
@@ -24080,7 +24080,7 @@
           <w:sz w:val="32"/>
         </w:rPr>
       </w:pPr>
-      <w:bookmarkStart w:id="84" w:name="_Toc105168251"/>
+      <w:bookmarkStart w:id="84" w:name="_Toc105617923"/>
       <w:r>
         <w:rPr>
           <w:color w:val="auto"/>
@@ -25902,7 +25902,7 @@
           <w:sz w:val="32"/>
         </w:rPr>
       </w:pPr>
-      <w:bookmarkStart w:id="85" w:name="_Toc105168252"/>
+      <w:bookmarkStart w:id="85" w:name="_Toc105617924"/>
       <w:r>
         <w:rPr>
           <w:color w:val="auto"/>
@@ -26232,7 +26232,7 @@
           <w:color w:val="002060"/>
         </w:rPr>
       </w:pPr>
-      <w:bookmarkStart w:id="86" w:name="_Toc105168253"/>
+      <w:bookmarkStart w:id="86" w:name="_Toc105617925"/>
       <w:r>
         <w:rPr>
           <w:rFonts w:ascii="Bahnschrift Light SemiCondensed" w:hAnsi="Bahnschrift Light SemiCondensed"/>
@@ -28098,7 +28098,7 @@
           <w:szCs w:val="72"/>
         </w:rPr>
       </w:pPr>
-      <w:bookmarkStart w:id="91" w:name="_Toc105168254"/>
+      <w:bookmarkStart w:id="91" w:name="_Toc105617926"/>
       <w:r>
         <w:rPr>
           <w:rFonts w:ascii="Bahnschrift Light SemiCondensed" w:hAnsi="Bahnschrift Light SemiCondensed"/>
@@ -28400,7 +28400,7 @@
           <w:szCs w:val="72"/>
         </w:rPr>
       </w:pPr>
-      <w:bookmarkStart w:id="92" w:name="_Toc105168255"/>
+      <w:bookmarkStart w:id="92" w:name="_Toc105617927"/>
       <w:r>
         <w:rPr>
           <w:rFonts w:ascii="Bahnschrift Light SemiCondensed" w:hAnsi="Bahnschrift Light SemiCondensed"/>
@@ -28577,7 +28577,7 @@
           <w:szCs w:val="72"/>
         </w:rPr>
       </w:pPr>
-      <w:bookmarkStart w:id="93" w:name="_Toc105168256"/>
+      <w:bookmarkStart w:id="93" w:name="_Toc105617928"/>
       <w:r>
         <w:rPr>
           <w:rFonts w:ascii="Bahnschrift Light SemiCondensed" w:hAnsi="Bahnschrift Light SemiCondensed"/>
@@ -28618,7 +28618,7 @@
           <w:sz w:val="36"/>
         </w:rPr>
       </w:pPr>
-      <w:bookmarkStart w:id="94" w:name="_Toc105168257"/>
+      <w:bookmarkStart w:id="94" w:name="_Toc105617929"/>
       <w:r>
         <w:rPr>
           <w:color w:val="002060"/>
@@ -29557,7 +29557,7 @@
           <w:color w:val="002060"/>
         </w:rPr>
       </w:pPr>
-      <w:bookmarkStart w:id="95" w:name="_Toc105168258"/>
+      <w:bookmarkStart w:id="95" w:name="_Toc105617930"/>
       <w:r>
         <w:rPr>
           <w:rFonts w:ascii="Bahnschrift Light SemiCondensed" w:hAnsi="Bahnschrift Light SemiCondensed"/>
@@ -29612,6 +29612,14 @@
     <w:p>
       <w:pPr>
         <w:pStyle w:val="Prrafodelista"/>
+        <w:rPr>
+          <w:b/>
+        </w:rPr>
+      </w:pPr>
+    </w:p>
+    <w:p>
+      <w:pPr>
+        <w:pStyle w:val="Prrafodelista"/>
         <w:numPr>
           <w:ilvl w:val="0"/>
           <w:numId w:val="16"/>
@@ -29626,6 +29634,40 @@
         </w:rPr>
         <w:t>Documentación Modulo Desarrollo Web en Entorno Cliente</w:t>
       </w:r>
+    </w:p>
+    <w:p>
+      <w:pPr>
+        <w:pStyle w:val="Prrafodelista"/>
+        <w:rPr>
+          <w:b/>
+        </w:rPr>
+      </w:pPr>
+    </w:p>
+    <w:p>
+      <w:pPr>
+        <w:pStyle w:val="Prrafodelista"/>
+        <w:numPr>
+          <w:ilvl w:val="0"/>
+          <w:numId w:val="16"/>
+        </w:numPr>
+        <w:rPr>
+          <w:b/>
+        </w:rPr>
+      </w:pPr>
+      <w:r>
+        <w:rPr>
+          <w:b/>
+        </w:rPr>
+        <w:t>Documentación Modulo Diseño de Interfaces Web</w:t>
+      </w:r>
+    </w:p>
+    <w:p>
+      <w:pPr>
+        <w:pStyle w:val="Prrafodelista"/>
+        <w:rPr>
+          <w:b/>
+        </w:rPr>
+      </w:pPr>
     </w:p>
     <w:p>
       <w:pPr>
@@ -29651,6 +29693,14 @@
     <w:p>
       <w:pPr>
         <w:pStyle w:val="Prrafodelista"/>
+        <w:rPr>
+          <w:b/>
+        </w:rPr>
+      </w:pPr>
+    </w:p>
+    <w:p>
+      <w:pPr>
+        <w:pStyle w:val="Prrafodelista"/>
         <w:numPr>
           <w:ilvl w:val="0"/>
           <w:numId w:val="16"/>
@@ -29668,6 +29718,14 @@
           <w:t>Documentación Oficial JavaScript</w:t>
         </w:r>
       </w:hyperlink>
+    </w:p>
+    <w:p>
+      <w:pPr>
+        <w:pStyle w:val="Prrafodelista"/>
+        <w:rPr>
+          <w:b/>
+        </w:rPr>
+      </w:pPr>
     </w:p>
     <w:p>
       <w:pPr>
@@ -29700,6 +29758,14 @@
     <w:p>
       <w:pPr>
         <w:pStyle w:val="Prrafodelista"/>
+        <w:rPr>
+          <w:b/>
+        </w:rPr>
+      </w:pPr>
+    </w:p>
+    <w:p>
+      <w:pPr>
+        <w:pStyle w:val="Prrafodelista"/>
         <w:numPr>
           <w:ilvl w:val="0"/>
           <w:numId w:val="16"/>
@@ -29718,8 +29784,66 @@
         </w:r>
       </w:hyperlink>
     </w:p>
+    <w:p>
+      <w:pPr>
+        <w:pStyle w:val="Prrafodelista"/>
+        <w:rPr>
+          <w:b/>
+        </w:rPr>
+      </w:pPr>
+    </w:p>
+    <w:p>
+      <w:pPr>
+        <w:pStyle w:val="Prrafodelista"/>
+        <w:numPr>
+          <w:ilvl w:val="0"/>
+          <w:numId w:val="16"/>
+        </w:numPr>
+        <w:rPr>
+          <w:b/>
+        </w:rPr>
+      </w:pPr>
+      <w:hyperlink r:id="rId174" w:history="1">
+        <w:r>
+          <w:rPr>
+            <w:rStyle w:val="Hipervnculo"/>
+            <w:b/>
+          </w:rPr>
+          <w:t>W3Schools</w:t>
+        </w:r>
+      </w:hyperlink>
+    </w:p>
+    <w:p>
+      <w:pPr>
+        <w:pStyle w:val="Prrafodelista"/>
+        <w:rPr>
+          <w:b/>
+        </w:rPr>
+      </w:pPr>
+    </w:p>
+    <w:p>
+      <w:pPr>
+        <w:pStyle w:val="Prrafodelista"/>
+        <w:numPr>
+          <w:ilvl w:val="0"/>
+          <w:numId w:val="16"/>
+        </w:numPr>
+        <w:rPr>
+          <w:b/>
+        </w:rPr>
+      </w:pPr>
+      <w:hyperlink r:id="rId175" w:history="1">
+        <w:r>
+          <w:rPr>
+            <w:rStyle w:val="Hipervnculo"/>
+            <w:b/>
+          </w:rPr>
+          <w:t>Documentación Oficial CSS</w:t>
+        </w:r>
+      </w:hyperlink>
+    </w:p>
     <w:sectPr>
-      <w:footerReference w:type="default" r:id="rId174"/>
+      <w:footerReference w:type="default" r:id="rId176"/>
       <w:pgSz w:w="11906" w:h="16838"/>
       <w:pgMar w:top="1417" w:right="1701" w:bottom="1417" w:left="1701" w:header="567" w:footer="708" w:gutter="0"/>
       <w:cols w:space="708"/>
@@ -29838,7 +29962,7 @@
               <w:noProof/>
               <w:color w:val="FFFFFF" w:themeColor="background1"/>
             </w:rPr>
-            <w:t>64</w:t>
+            <w:t>2</w:t>
           </w:r>
           <w:r>
             <w:rPr>
@@ -33147,7 +33271,7 @@
 </file>
 
 <file path=customXml/itemProps2.xml><?xml version="1.0" encoding="utf-8"?>
-<ds:datastoreItem xmlns:ds="http://schemas.openxmlformats.org/officeDocument/2006/customXml" ds:itemID="{3343EEF0-A1B6-4CB5-BED2-D146D2E47D5A}">
+<ds:datastoreItem xmlns:ds="http://schemas.openxmlformats.org/officeDocument/2006/customXml" ds:itemID="{4D59099B-D4DE-4E4F-809D-F91C082211FF}">
   <ds:schemaRefs>
     <ds:schemaRef ds:uri="http://schemas.openxmlformats.org/officeDocument/2006/bibliography"/>
   </ds:schemaRefs>

</xml_diff>